<commit_message>
l'ajout de: page de couverture, resume et chapitre 1
</commit_message>
<xml_diff>
--- a/memoire.docx
+++ b/memoire.docx
@@ -4,39 +4,961 @@
   <w:body>
     <w:p>
       <w:pPr>
-        <w:pStyle w:val="ListParagraph"/>
-        <w:ind w:left="3552"/>
-        <w:rPr>
-          <w:rFonts w:asciiTheme="majorBidi" w:hAnsiTheme="majorBidi" w:cstheme="majorBidi"/>
-          <w:b/>
-          <w:bCs/>
-          <w:sz w:val="26"/>
-          <w:szCs w:val="26"/>
-        </w:rPr>
-      </w:pPr>
-      <w:r>
-        <w:rPr>
-          <w:rFonts w:asciiTheme="majorBidi" w:hAnsiTheme="majorBidi" w:cstheme="majorBidi"/>
-          <w:b/>
-          <w:bCs/>
-          <w:sz w:val="26"/>
-          <w:szCs w:val="26"/>
-        </w:rPr>
-        <w:t>Page de couverture</w:t>
-      </w:r>
-    </w:p>
-    <w:p>
-      <w:pPr>
-        <w:pStyle w:val="ListParagraph"/>
-        <w:ind w:left="3552"/>
-        <w:rPr>
-          <w:rFonts w:asciiTheme="majorBidi" w:hAnsiTheme="majorBidi" w:cstheme="majorBidi"/>
-          <w:b/>
-          <w:bCs/>
-          <w:sz w:val="26"/>
-          <w:szCs w:val="26"/>
-        </w:rPr>
-      </w:pPr>
+        <w:jc w:val="center"/>
+        <w:rPr>
+          <w:rFonts w:asciiTheme="majorBidi" w:hAnsiTheme="majorBidi" w:cstheme="majorBidi"/>
+          <w:sz w:val="28"/>
+          <w:szCs w:val="28"/>
+        </w:rPr>
+      </w:pPr>
+      <w:r>
+        <w:rPr>
+          <w:rFonts w:asciiTheme="majorBidi" w:hAnsiTheme="majorBidi" w:cstheme="majorBidi"/>
+          <w:sz w:val="28"/>
+          <w:szCs w:val="28"/>
+        </w:rPr>
+        <w:t>République</w:t>
+      </w:r>
+      <w:r>
+        <w:rPr>
+          <w:rFonts w:asciiTheme="majorBidi" w:hAnsiTheme="majorBidi" w:cstheme="majorBidi"/>
+          <w:sz w:val="28"/>
+          <w:szCs w:val="28"/>
+        </w:rPr>
+        <w:t xml:space="preserve"> Algérienne Démocratique et Populaire</w:t>
+      </w:r>
+    </w:p>
+    <w:p>
+      <w:pPr>
+        <w:jc w:val="center"/>
+        <w:rPr>
+          <w:rFonts w:asciiTheme="majorBidi" w:hAnsiTheme="majorBidi" w:cstheme="majorBidi"/>
+          <w:sz w:val="28"/>
+          <w:szCs w:val="28"/>
+        </w:rPr>
+      </w:pPr>
+      <w:r>
+        <w:rPr>
+          <w:rFonts w:asciiTheme="majorBidi" w:hAnsiTheme="majorBidi" w:cstheme="majorBidi"/>
+          <w:sz w:val="28"/>
+          <w:szCs w:val="28"/>
+        </w:rPr>
+        <w:t>Ministère de l’Enseignement Supérieur et de la Recherche Scientifique</w:t>
+      </w:r>
+    </w:p>
+    <w:p>
+      <w:pPr>
+        <w:jc w:val="center"/>
+        <w:rPr>
+          <w:rFonts w:asciiTheme="majorBidi" w:hAnsiTheme="majorBidi" w:cstheme="majorBidi"/>
+          <w:sz w:val="28"/>
+          <w:szCs w:val="28"/>
+        </w:rPr>
+      </w:pPr>
+      <w:r>
+        <w:rPr>
+          <w:rFonts w:asciiTheme="majorBidi" w:hAnsiTheme="majorBidi" w:cstheme="majorBidi"/>
+          <w:noProof/>
+          <w:sz w:val="28"/>
+          <w:szCs w:val="28"/>
+        </w:rPr>
+        <w:drawing>
+          <wp:anchor distT="0" distB="0" distL="114300" distR="114300" simplePos="0" relativeHeight="251659264" behindDoc="0" locked="0" layoutInCell="1" allowOverlap="1" wp14:anchorId="76BE839D" wp14:editId="43F1BD47">
+            <wp:simplePos x="0" y="0"/>
+            <wp:positionH relativeFrom="column">
+              <wp:posOffset>2320290</wp:posOffset>
+            </wp:positionH>
+            <wp:positionV relativeFrom="paragraph">
+              <wp:posOffset>287020</wp:posOffset>
+            </wp:positionV>
+            <wp:extent cx="942395" cy="955548"/>
+            <wp:effectExtent l="0" t="0" r="0" b="0"/>
+            <wp:wrapSquare wrapText="bothSides"/>
+            <wp:docPr id="1" name="image1.jpeg" descr="A picture containing logo&#10;&#10;Description automatically generated"/>
+            <wp:cNvGraphicFramePr>
+              <a:graphicFrameLocks xmlns:a="http://schemas.openxmlformats.org/drawingml/2006/main" noChangeAspect="1"/>
+            </wp:cNvGraphicFramePr>
+            <a:graphic xmlns:a="http://schemas.openxmlformats.org/drawingml/2006/main">
+              <a:graphicData uri="http://schemas.openxmlformats.org/drawingml/2006/picture">
+                <pic:pic xmlns:pic="http://schemas.openxmlformats.org/drawingml/2006/picture">
+                  <pic:nvPicPr>
+                    <pic:cNvPr id="1" name="image1.jpeg" descr="A picture containing logo&#10;&#10;Description automatically generated"/>
+                    <pic:cNvPicPr/>
+                  </pic:nvPicPr>
+                  <pic:blipFill>
+                    <a:blip r:embed="rId7" cstate="print">
+                      <a:extLst>
+                        <a:ext uri="{28A0092B-C50C-407E-A947-70E740481C1C}">
+                          <a14:useLocalDpi xmlns:a14="http://schemas.microsoft.com/office/drawing/2010/main" val="0"/>
+                        </a:ext>
+                      </a:extLst>
+                    </a:blip>
+                    <a:stretch>
+                      <a:fillRect/>
+                    </a:stretch>
+                  </pic:blipFill>
+                  <pic:spPr>
+                    <a:xfrm>
+                      <a:off x="0" y="0"/>
+                      <a:ext cx="942395" cy="955548"/>
+                    </a:xfrm>
+                    <a:prstGeom prst="rect">
+                      <a:avLst/>
+                    </a:prstGeom>
+                  </pic:spPr>
+                </pic:pic>
+              </a:graphicData>
+            </a:graphic>
+            <wp14:sizeRelH relativeFrom="page">
+              <wp14:pctWidth>0</wp14:pctWidth>
+            </wp14:sizeRelH>
+            <wp14:sizeRelV relativeFrom="page">
+              <wp14:pctHeight>0</wp14:pctHeight>
+            </wp14:sizeRelV>
+          </wp:anchor>
+        </w:drawing>
+      </w:r>
+      <w:r>
+        <w:rPr>
+          <w:rFonts w:asciiTheme="majorBidi" w:hAnsiTheme="majorBidi" w:cstheme="majorBidi"/>
+          <w:sz w:val="28"/>
+          <w:szCs w:val="28"/>
+        </w:rPr>
+        <w:t>Université Benyoucef Benkhedda-Alger1</w:t>
+      </w:r>
+    </w:p>
+    <w:p>
+      <w:pPr>
+        <w:jc w:val="center"/>
+      </w:pPr>
+    </w:p>
+    <w:p>
+      <w:pPr>
+        <w:jc w:val="center"/>
+      </w:pPr>
+    </w:p>
+    <w:p>
+      <w:pPr>
+        <w:jc w:val="center"/>
+      </w:pPr>
+    </w:p>
+    <w:p/>
+    <w:p>
+      <w:pPr>
+        <w:jc w:val="center"/>
+        <w:rPr>
+          <w:rFonts w:asciiTheme="majorBidi" w:hAnsiTheme="majorBidi" w:cstheme="majorBidi"/>
+          <w:sz w:val="28"/>
+          <w:szCs w:val="28"/>
+        </w:rPr>
+      </w:pPr>
+      <w:r>
+        <w:rPr>
+          <w:rFonts w:asciiTheme="majorBidi" w:hAnsiTheme="majorBidi" w:cstheme="majorBidi"/>
+          <w:sz w:val="28"/>
+          <w:szCs w:val="28"/>
+        </w:rPr>
+        <w:t>Faculté des sciences</w:t>
+      </w:r>
+    </w:p>
+    <w:p>
+      <w:pPr>
+        <w:jc w:val="center"/>
+        <w:rPr>
+          <w:rFonts w:asciiTheme="majorBidi" w:hAnsiTheme="majorBidi" w:cstheme="majorBidi"/>
+          <w:sz w:val="28"/>
+          <w:szCs w:val="28"/>
+        </w:rPr>
+      </w:pPr>
+      <w:r>
+        <w:rPr>
+          <w:rFonts w:ascii="Calibri" w:eastAsia="Calibri" w:hAnsi="Calibri" w:cs="Calibri"/>
+          <w:noProof/>
+          <w:kern w:val="0"/>
+          <w:sz w:val="24"/>
+          <w:szCs w:val="24"/>
+          <w:lang w:bidi="ar-SA"/>
+          <w14:ligatures w14:val="none"/>
+        </w:rPr>
+        <mc:AlternateContent>
+          <mc:Choice Requires="wps">
+            <w:drawing>
+              <wp:anchor distT="0" distB="0" distL="0" distR="0" simplePos="0" relativeHeight="251660288" behindDoc="1" locked="0" layoutInCell="1" allowOverlap="1" wp14:anchorId="7E80AC38" wp14:editId="29E8BCBC">
+                <wp:simplePos x="0" y="0"/>
+                <wp:positionH relativeFrom="page">
+                  <wp:posOffset>1808480</wp:posOffset>
+                </wp:positionH>
+                <wp:positionV relativeFrom="paragraph">
+                  <wp:posOffset>309880</wp:posOffset>
+                </wp:positionV>
+                <wp:extent cx="3787775" cy="45085"/>
+                <wp:effectExtent l="0" t="0" r="3175" b="0"/>
+                <wp:wrapTopAndBottom/>
+                <wp:docPr id="93024476" name="Rectangle 2"/>
+                <wp:cNvGraphicFramePr>
+                  <a:graphicFrameLocks xmlns:a="http://schemas.openxmlformats.org/drawingml/2006/main"/>
+                </wp:cNvGraphicFramePr>
+                <a:graphic xmlns:a="http://schemas.openxmlformats.org/drawingml/2006/main">
+                  <a:graphicData uri="http://schemas.microsoft.com/office/word/2010/wordprocessingShape">
+                    <wps:wsp>
+                      <wps:cNvSpPr>
+                        <a:spLocks noChangeArrowheads="1"/>
+                      </wps:cNvSpPr>
+                      <wps:spPr bwMode="auto">
+                        <a:xfrm>
+                          <a:off x="0" y="0"/>
+                          <a:ext cx="3787775" cy="45085"/>
+                        </a:xfrm>
+                        <a:prstGeom prst="rect">
+                          <a:avLst/>
+                        </a:prstGeom>
+                        <a:solidFill>
+                          <a:srgbClr val="000000"/>
+                        </a:solidFill>
+                        <a:ln>
+                          <a:noFill/>
+                        </a:ln>
+                        <a:extLst>
+                          <a:ext uri="{91240B29-F687-4F45-9708-019B960494DF}">
+                            <a14:hiddenLine xmlns:a14="http://schemas.microsoft.com/office/drawing/2010/main" w="9525">
+                              <a:solidFill>
+                                <a:srgbClr val="000000"/>
+                              </a:solidFill>
+                              <a:miter lim="800000"/>
+                              <a:headEnd/>
+                              <a:tailEnd/>
+                            </a14:hiddenLine>
+                          </a:ext>
+                        </a:extLst>
+                      </wps:spPr>
+                      <wps:bodyPr rot="0" vert="horz" wrap="square" lIns="91440" tIns="45720" rIns="91440" bIns="45720" anchor="t" anchorCtr="0" upright="1">
+                        <a:noAutofit/>
+                      </wps:bodyPr>
+                    </wps:wsp>
+                  </a:graphicData>
+                </a:graphic>
+                <wp14:sizeRelH relativeFrom="page">
+                  <wp14:pctWidth>0</wp14:pctWidth>
+                </wp14:sizeRelH>
+                <wp14:sizeRelV relativeFrom="page">
+                  <wp14:pctHeight>0</wp14:pctHeight>
+                </wp14:sizeRelV>
+              </wp:anchor>
+            </w:drawing>
+          </mc:Choice>
+          <mc:Fallback>
+            <w:pict>
+              <v:rect w14:anchorId="01693E7E" id="Rectangle 2" o:spid="_x0000_s1026" style="position:absolute;margin-left:142.4pt;margin-top:24.4pt;width:298.25pt;height:3.55pt;z-index:-251656192;visibility:visible;mso-wrap-style:square;mso-width-percent:0;mso-height-percent:0;mso-wrap-distance-left:0;mso-wrap-distance-top:0;mso-wrap-distance-right:0;mso-wrap-distance-bottom:0;mso-position-horizontal:absolute;mso-position-horizontal-relative:page;mso-position-vertical:absolute;mso-position-vertical-relative:text;mso-width-percent:0;mso-height-percent:0;mso-width-relative:page;mso-height-relative:page;v-text-anchor:top" o:gfxdata="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" fillcolor="black" stroked="f">
+                <w10:wrap type="topAndBottom" anchorx="page"/>
+              </v:rect>
+            </w:pict>
+          </mc:Fallback>
+        </mc:AlternateContent>
+      </w:r>
+      <w:r>
+        <w:rPr>
+          <w:rFonts w:asciiTheme="majorBidi" w:hAnsiTheme="majorBidi" w:cstheme="majorBidi"/>
+          <w:sz w:val="28"/>
+          <w:szCs w:val="28"/>
+        </w:rPr>
+        <w:t>Département Informatique</w:t>
+      </w:r>
+    </w:p>
+    <w:p>
+      <w:pPr>
+        <w:rPr>
+          <w:rFonts w:asciiTheme="majorBidi" w:hAnsiTheme="majorBidi" w:cstheme="majorBidi"/>
+          <w:sz w:val="28"/>
+          <w:szCs w:val="28"/>
+        </w:rPr>
+      </w:pPr>
+    </w:p>
+    <w:p>
+      <w:pPr>
+        <w:pStyle w:val="Heading8"/>
+        <w:spacing w:before="231" w:line="360" w:lineRule="auto"/>
+        <w:ind w:left="2113" w:right="2434"/>
+        <w:jc w:val="center"/>
+        <w:rPr>
+          <w:rFonts w:asciiTheme="majorBidi" w:hAnsiTheme="majorBidi" w:cstheme="majorBidi"/>
+        </w:rPr>
+      </w:pPr>
+      <w:r>
+        <w:rPr>
+          <w:rFonts w:asciiTheme="majorBidi" w:hAnsiTheme="majorBidi" w:cstheme="majorBidi"/>
+        </w:rPr>
+        <w:t>Projet de Fin d’Etudes pour l’obtention du diplôme de la</w:t>
+      </w:r>
+      <w:r>
+        <w:rPr>
+          <w:rFonts w:asciiTheme="majorBidi" w:hAnsiTheme="majorBidi" w:cstheme="majorBidi"/>
+        </w:rPr>
+        <w:t xml:space="preserve"> </w:t>
+      </w:r>
+      <w:r>
+        <w:rPr>
+          <w:rFonts w:asciiTheme="majorBidi" w:hAnsiTheme="majorBidi" w:cstheme="majorBidi"/>
+          <w:spacing w:val="-61"/>
+        </w:rPr>
+        <w:t xml:space="preserve"> </w:t>
+      </w:r>
+      <w:r>
+        <w:rPr>
+          <w:rFonts w:asciiTheme="majorBidi" w:hAnsiTheme="majorBidi" w:cstheme="majorBidi"/>
+        </w:rPr>
+        <w:t>Licence</w:t>
+      </w:r>
+      <w:r>
+        <w:rPr>
+          <w:rFonts w:asciiTheme="majorBidi" w:hAnsiTheme="majorBidi" w:cstheme="majorBidi"/>
+          <w:spacing w:val="-3"/>
+        </w:rPr>
+        <w:t xml:space="preserve"> </w:t>
+      </w:r>
+      <w:r>
+        <w:rPr>
+          <w:rFonts w:asciiTheme="majorBidi" w:hAnsiTheme="majorBidi" w:cstheme="majorBidi"/>
+        </w:rPr>
+        <w:t>en Informatique</w:t>
+      </w:r>
+    </w:p>
+    <w:p>
+      <w:pPr>
+        <w:spacing w:before="131"/>
+        <w:ind w:left="2113" w:right="2434"/>
+        <w:jc w:val="center"/>
+        <w:rPr>
+          <w:rFonts w:asciiTheme="majorBidi" w:hAnsiTheme="majorBidi" w:cstheme="majorBidi"/>
+          <w:sz w:val="28"/>
+          <w:szCs w:val="28"/>
+        </w:rPr>
+      </w:pPr>
+      <w:r>
+        <w:rPr>
+          <w:rFonts w:asciiTheme="majorBidi" w:hAnsiTheme="majorBidi" w:cstheme="majorBidi"/>
+          <w:b/>
+          <w:sz w:val="28"/>
+          <w:szCs w:val="28"/>
+        </w:rPr>
+        <w:t>Spécialité</w:t>
+      </w:r>
+      <w:r>
+        <w:rPr>
+          <w:rFonts w:asciiTheme="majorBidi" w:hAnsiTheme="majorBidi" w:cstheme="majorBidi"/>
+          <w:b/>
+          <w:spacing w:val="-5"/>
+          <w:sz w:val="28"/>
+          <w:szCs w:val="28"/>
+        </w:rPr>
+        <w:t xml:space="preserve"> </w:t>
+      </w:r>
+      <w:r>
+        <w:rPr>
+          <w:rFonts w:asciiTheme="majorBidi" w:hAnsiTheme="majorBidi" w:cstheme="majorBidi"/>
+          <w:b/>
+          <w:sz w:val="28"/>
+          <w:szCs w:val="28"/>
+        </w:rPr>
+        <w:t>:</w:t>
+      </w:r>
+      <w:r>
+        <w:rPr>
+          <w:rFonts w:asciiTheme="majorBidi" w:hAnsiTheme="majorBidi" w:cstheme="majorBidi"/>
+          <w:b/>
+          <w:spacing w:val="-1"/>
+          <w:sz w:val="28"/>
+          <w:szCs w:val="28"/>
+        </w:rPr>
+        <w:t xml:space="preserve"> </w:t>
+      </w:r>
+      <w:r>
+        <w:rPr>
+          <w:rFonts w:asciiTheme="majorBidi" w:hAnsiTheme="majorBidi" w:cstheme="majorBidi"/>
+          <w:sz w:val="28"/>
+          <w:szCs w:val="28"/>
+        </w:rPr>
+        <w:t>Systèmes</w:t>
+      </w:r>
+      <w:r>
+        <w:rPr>
+          <w:rFonts w:asciiTheme="majorBidi" w:hAnsiTheme="majorBidi" w:cstheme="majorBidi"/>
+          <w:spacing w:val="-2"/>
+          <w:sz w:val="28"/>
+          <w:szCs w:val="28"/>
+        </w:rPr>
+        <w:t xml:space="preserve"> </w:t>
+      </w:r>
+      <w:r>
+        <w:rPr>
+          <w:rFonts w:asciiTheme="majorBidi" w:hAnsiTheme="majorBidi" w:cstheme="majorBidi"/>
+          <w:sz w:val="28"/>
+          <w:szCs w:val="28"/>
+        </w:rPr>
+        <w:t>Informatiques</w:t>
+      </w:r>
+      <w:r>
+        <w:rPr>
+          <w:rFonts w:asciiTheme="majorBidi" w:hAnsiTheme="majorBidi" w:cstheme="majorBidi"/>
+          <w:spacing w:val="-4"/>
+          <w:sz w:val="28"/>
+          <w:szCs w:val="28"/>
+        </w:rPr>
+        <w:t xml:space="preserve"> </w:t>
+      </w:r>
+      <w:r>
+        <w:rPr>
+          <w:rFonts w:asciiTheme="majorBidi" w:hAnsiTheme="majorBidi" w:cstheme="majorBidi"/>
+          <w:sz w:val="28"/>
+          <w:szCs w:val="28"/>
+        </w:rPr>
+        <w:t>(SI)</w:t>
+      </w:r>
+    </w:p>
+    <w:p>
+      <w:pPr>
+        <w:pStyle w:val="BodyText"/>
+      </w:pPr>
+    </w:p>
+    <w:p>
+      <w:pPr>
+        <w:jc w:val="center"/>
+        <w:rPr>
+          <w:rFonts w:asciiTheme="majorBidi" w:hAnsiTheme="majorBidi" w:cstheme="majorBidi"/>
+          <w:b/>
+          <w:bCs/>
+          <w:sz w:val="40"/>
+          <w:szCs w:val="40"/>
+        </w:rPr>
+      </w:pPr>
+      <w:r>
+        <w:rPr>
+          <w:rFonts w:asciiTheme="majorBidi" w:hAnsiTheme="majorBidi" w:cstheme="majorBidi"/>
+          <w:b/>
+          <w:bCs/>
+          <w:sz w:val="40"/>
+          <w:szCs w:val="40"/>
+        </w:rPr>
+        <w:t>Thème</w:t>
+      </w:r>
+    </w:p>
+    <w:p>
+      <w:pPr>
+        <w:pStyle w:val="BodyText"/>
+        <w:spacing w:before="11"/>
+        <w:rPr>
+          <w:sz w:val="20"/>
+        </w:rPr>
+      </w:pPr>
+      <w:r>
+        <w:rPr>
+          <w:noProof/>
+        </w:rPr>
+        <mc:AlternateContent>
+          <mc:Choice Requires="wps">
+            <w:drawing>
+              <wp:anchor distT="0" distB="0" distL="0" distR="0" simplePos="0" relativeHeight="251661312" behindDoc="1" locked="0" layoutInCell="1" allowOverlap="1" wp14:anchorId="416C7317" wp14:editId="3512E346">
+                <wp:simplePos x="0" y="0"/>
+                <wp:positionH relativeFrom="page">
+                  <wp:posOffset>854710</wp:posOffset>
+                </wp:positionH>
+                <wp:positionV relativeFrom="paragraph">
+                  <wp:posOffset>186690</wp:posOffset>
+                </wp:positionV>
+                <wp:extent cx="5848985" cy="38100"/>
+                <wp:effectExtent l="0" t="0" r="1905" b="3810"/>
+                <wp:wrapTopAndBottom/>
+                <wp:docPr id="421409446" name="Rectangle 3"/>
+                <wp:cNvGraphicFramePr>
+                  <a:graphicFrameLocks xmlns:a="http://schemas.openxmlformats.org/drawingml/2006/main"/>
+                </wp:cNvGraphicFramePr>
+                <a:graphic xmlns:a="http://schemas.openxmlformats.org/drawingml/2006/main">
+                  <a:graphicData uri="http://schemas.microsoft.com/office/word/2010/wordprocessingShape">
+                    <wps:wsp>
+                      <wps:cNvSpPr>
+                        <a:spLocks noChangeArrowheads="1"/>
+                      </wps:cNvSpPr>
+                      <wps:spPr bwMode="auto">
+                        <a:xfrm>
+                          <a:off x="0" y="0"/>
+                          <a:ext cx="5848985" cy="38100"/>
+                        </a:xfrm>
+                        <a:prstGeom prst="rect">
+                          <a:avLst/>
+                        </a:prstGeom>
+                        <a:solidFill>
+                          <a:srgbClr val="000000"/>
+                        </a:solidFill>
+                        <a:ln>
+                          <a:noFill/>
+                        </a:ln>
+                        <a:extLst>
+                          <a:ext uri="{91240B29-F687-4F45-9708-019B960494DF}">
+                            <a14:hiddenLine xmlns:a14="http://schemas.microsoft.com/office/drawing/2010/main" w="9525">
+                              <a:solidFill>
+                                <a:srgbClr val="000000"/>
+                              </a:solidFill>
+                              <a:miter lim="800000"/>
+                              <a:headEnd/>
+                              <a:tailEnd/>
+                            </a14:hiddenLine>
+                          </a:ext>
+                        </a:extLst>
+                      </wps:spPr>
+                      <wps:bodyPr rot="0" vert="horz" wrap="square" lIns="91440" tIns="45720" rIns="91440" bIns="45720" anchor="t" anchorCtr="0" upright="1">
+                        <a:noAutofit/>
+                      </wps:bodyPr>
+                    </wps:wsp>
+                  </a:graphicData>
+                </a:graphic>
+                <wp14:sizeRelH relativeFrom="page">
+                  <wp14:pctWidth>0</wp14:pctWidth>
+                </wp14:sizeRelH>
+                <wp14:sizeRelV relativeFrom="page">
+                  <wp14:pctHeight>0</wp14:pctHeight>
+                </wp14:sizeRelV>
+              </wp:anchor>
+            </w:drawing>
+          </mc:Choice>
+          <mc:Fallback>
+            <w:pict>
+              <v:rect w14:anchorId="7E202493" id="Rectangle 3" o:spid="_x0000_s1026" style="position:absolute;margin-left:67.3pt;margin-top:14.7pt;width:460.55pt;height:3pt;z-index:-251655168;visibility:visible;mso-wrap-style:square;mso-width-percent:0;mso-height-percent:0;mso-wrap-distance-left:0;mso-wrap-distance-top:0;mso-wrap-distance-right:0;mso-wrap-distance-bottom:0;mso-position-horizontal:absolute;mso-position-horizontal-relative:page;mso-position-vertical:absolute;mso-position-vertical-relative:text;mso-width-percent:0;mso-height-percent:0;mso-width-relative:page;mso-height-relative:page;v-text-anchor:top" o:gfxdata="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" fillcolor="black" stroked="f">
+                <w10:wrap type="topAndBottom" anchorx="page"/>
+              </v:rect>
+            </w:pict>
+          </mc:Fallback>
+        </mc:AlternateContent>
+      </w:r>
+    </w:p>
+    <w:p>
+      <w:pPr>
+        <w:jc w:val="center"/>
+        <w:rPr>
+          <w:rFonts w:asciiTheme="majorBidi" w:eastAsia="Calibri" w:hAnsiTheme="majorBidi" w:cstheme="majorBidi"/>
+          <w:b/>
+          <w:color w:val="000000"/>
+          <w:sz w:val="48"/>
+          <w:szCs w:val="48"/>
+          <w:lang w:bidi="ar-SA"/>
+        </w:rPr>
+      </w:pPr>
+      <w:r>
+        <w:rPr>
+          <w:noProof/>
+        </w:rPr>
+        <mc:AlternateContent>
+          <mc:Choice Requires="wps">
+            <w:drawing>
+              <wp:anchor distT="0" distB="0" distL="0" distR="0" simplePos="0" relativeHeight="251662336" behindDoc="1" locked="0" layoutInCell="1" allowOverlap="1" wp14:anchorId="18CDC5E6" wp14:editId="70CA24DA">
+                <wp:simplePos x="0" y="0"/>
+                <wp:positionH relativeFrom="page">
+                  <wp:posOffset>943610</wp:posOffset>
+                </wp:positionH>
+                <wp:positionV relativeFrom="paragraph">
+                  <wp:posOffset>1283335</wp:posOffset>
+                </wp:positionV>
+                <wp:extent cx="5848985" cy="38100"/>
+                <wp:effectExtent l="0" t="0" r="1905" b="3810"/>
+                <wp:wrapTopAndBottom/>
+                <wp:docPr id="2139916449" name="Rectangle 4"/>
+                <wp:cNvGraphicFramePr>
+                  <a:graphicFrameLocks xmlns:a="http://schemas.openxmlformats.org/drawingml/2006/main"/>
+                </wp:cNvGraphicFramePr>
+                <a:graphic xmlns:a="http://schemas.openxmlformats.org/drawingml/2006/main">
+                  <a:graphicData uri="http://schemas.microsoft.com/office/word/2010/wordprocessingShape">
+                    <wps:wsp>
+                      <wps:cNvSpPr>
+                        <a:spLocks noChangeArrowheads="1"/>
+                      </wps:cNvSpPr>
+                      <wps:spPr bwMode="auto">
+                        <a:xfrm>
+                          <a:off x="0" y="0"/>
+                          <a:ext cx="5848985" cy="38100"/>
+                        </a:xfrm>
+                        <a:prstGeom prst="rect">
+                          <a:avLst/>
+                        </a:prstGeom>
+                        <a:solidFill>
+                          <a:srgbClr val="000000"/>
+                        </a:solidFill>
+                        <a:ln>
+                          <a:noFill/>
+                        </a:ln>
+                        <a:extLst>
+                          <a:ext uri="{91240B29-F687-4F45-9708-019B960494DF}">
+                            <a14:hiddenLine xmlns:a14="http://schemas.microsoft.com/office/drawing/2010/main" w="9525">
+                              <a:solidFill>
+                                <a:srgbClr val="000000"/>
+                              </a:solidFill>
+                              <a:miter lim="800000"/>
+                              <a:headEnd/>
+                              <a:tailEnd/>
+                            </a14:hiddenLine>
+                          </a:ext>
+                        </a:extLst>
+                      </wps:spPr>
+                      <wps:bodyPr rot="0" vert="horz" wrap="square" lIns="91440" tIns="45720" rIns="91440" bIns="45720" anchor="t" anchorCtr="0" upright="1">
+                        <a:noAutofit/>
+                      </wps:bodyPr>
+                    </wps:wsp>
+                  </a:graphicData>
+                </a:graphic>
+                <wp14:sizeRelH relativeFrom="page">
+                  <wp14:pctWidth>0</wp14:pctWidth>
+                </wp14:sizeRelH>
+                <wp14:sizeRelV relativeFrom="page">
+                  <wp14:pctHeight>0</wp14:pctHeight>
+                </wp14:sizeRelV>
+              </wp:anchor>
+            </w:drawing>
+          </mc:Choice>
+          <mc:Fallback>
+            <w:pict>
+              <v:rect w14:anchorId="47B2169B" id="Rectangle 4" o:spid="_x0000_s1026" style="position:absolute;margin-left:74.3pt;margin-top:101.05pt;width:460.55pt;height:3pt;z-index:-251654144;visibility:visible;mso-wrap-style:square;mso-width-percent:0;mso-height-percent:0;mso-wrap-distance-left:0;mso-wrap-distance-top:0;mso-wrap-distance-right:0;mso-wrap-distance-bottom:0;mso-position-horizontal:absolute;mso-position-horizontal-relative:page;mso-position-vertical:absolute;mso-position-vertical-relative:text;mso-width-percent:0;mso-height-percent:0;mso-width-relative:page;mso-height-relative:page;v-text-anchor:top" o:gfxdata="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" fillcolor="black" stroked="f">
+                <w10:wrap type="topAndBottom" anchorx="page"/>
+              </v:rect>
+            </w:pict>
+          </mc:Fallback>
+        </mc:AlternateContent>
+      </w:r>
+      <w:r>
+        <w:rPr>
+          <w:rFonts w:asciiTheme="majorBidi" w:eastAsia="Calibri" w:hAnsiTheme="majorBidi" w:cstheme="majorBidi"/>
+          <w:b/>
+          <w:sz w:val="48"/>
+          <w:szCs w:val="48"/>
+          <w:highlight w:val="white"/>
+        </w:rPr>
+        <w:t>Conception et Développement d’une Plateforme en ligne pour les Statistiques et Veille Sécuritaire en Algérie</w:t>
+      </w:r>
+    </w:p>
+    <w:p/>
+    <w:p/>
+    <w:p>
+      <w:pPr>
+        <w:rPr>
+          <w:rFonts w:asciiTheme="majorBidi" w:hAnsiTheme="majorBidi" w:cstheme="majorBidi"/>
+          <w:sz w:val="36"/>
+          <w:szCs w:val="36"/>
+        </w:rPr>
+      </w:pPr>
+      <w:r>
+        <w:rPr>
+          <w:rFonts w:asciiTheme="majorBidi" w:hAnsiTheme="majorBidi" w:cstheme="majorBidi"/>
+          <w:sz w:val="36"/>
+          <w:szCs w:val="36"/>
+        </w:rPr>
+        <w:t>Encadr</w:t>
+      </w:r>
+      <w:r>
+        <w:rPr>
+          <w:rFonts w:asciiTheme="majorBidi" w:hAnsiTheme="majorBidi" w:cstheme="majorBidi"/>
+          <w:sz w:val="36"/>
+          <w:szCs w:val="36"/>
+        </w:rPr>
+        <w:t>é</w:t>
+      </w:r>
+      <w:r>
+        <w:rPr>
+          <w:rFonts w:asciiTheme="majorBidi" w:hAnsiTheme="majorBidi" w:cstheme="majorBidi"/>
+          <w:sz w:val="36"/>
+          <w:szCs w:val="36"/>
+        </w:rPr>
+        <w:t xml:space="preserve"> par : </w:t>
+      </w:r>
+      <w:r>
+        <w:rPr>
+          <w:rFonts w:asciiTheme="majorBidi" w:hAnsiTheme="majorBidi" w:cstheme="majorBidi"/>
+          <w:sz w:val="36"/>
+          <w:szCs w:val="36"/>
+        </w:rPr>
+        <w:tab/>
+      </w:r>
+      <w:r>
+        <w:tab/>
+      </w:r>
+      <w:r>
+        <w:tab/>
+      </w:r>
+      <w:r>
+        <w:tab/>
+      </w:r>
+      <w:r>
+        <w:tab/>
+      </w:r>
+      <w:r>
+        <w:tab/>
+      </w:r>
+      <w:r>
+        <w:tab/>
+      </w:r>
+      <w:r>
+        <w:rPr>
+          <w:rFonts w:asciiTheme="majorBidi" w:hAnsiTheme="majorBidi" w:cstheme="majorBidi"/>
+          <w:sz w:val="36"/>
+          <w:szCs w:val="36"/>
+        </w:rPr>
+        <w:t>Réalisé par :</w:t>
+      </w:r>
+    </w:p>
+    <w:p>
+      <w:pPr>
+        <w:rPr>
+          <w:rFonts w:asciiTheme="majorBidi" w:hAnsiTheme="majorBidi" w:cstheme="majorBidi"/>
+          <w:sz w:val="36"/>
+          <w:szCs w:val="36"/>
+          <w:lang w:val="en-US"/>
+        </w:rPr>
+      </w:pPr>
+      <w:r>
+        <w:rPr>
+          <w:rFonts w:asciiTheme="majorBidi" w:hAnsiTheme="majorBidi" w:cstheme="majorBidi"/>
+          <w:sz w:val="36"/>
+          <w:szCs w:val="36"/>
+          <w:lang w:val="en-US"/>
+        </w:rPr>
+        <w:t>-</w:t>
+      </w:r>
+      <w:r>
+        <w:rPr>
+          <w:rFonts w:asciiTheme="majorBidi" w:hAnsiTheme="majorBidi" w:cstheme="majorBidi"/>
+          <w:sz w:val="36"/>
+          <w:szCs w:val="36"/>
+          <w:lang w:val="en-US"/>
+        </w:rPr>
+        <w:t xml:space="preserve"> </w:t>
+      </w:r>
+      <w:r>
+        <w:rPr>
+          <w:rFonts w:asciiTheme="majorBidi" w:hAnsiTheme="majorBidi" w:cstheme="majorBidi"/>
+          <w:sz w:val="36"/>
+          <w:szCs w:val="36"/>
+          <w:lang w:val="en-US"/>
+        </w:rPr>
+        <w:t>Mr.</w:t>
+      </w:r>
+      <w:r>
+        <w:rPr>
+          <w:rFonts w:asciiTheme="majorBidi" w:hAnsiTheme="majorBidi" w:cstheme="majorBidi"/>
+          <w:sz w:val="36"/>
+          <w:szCs w:val="36"/>
+          <w:lang w:val="en-US"/>
+        </w:rPr>
+        <w:t xml:space="preserve"> Rahmani Amin</w:t>
+      </w:r>
+      <w:r>
+        <w:rPr>
+          <w:rFonts w:asciiTheme="majorBidi" w:hAnsiTheme="majorBidi" w:cstheme="majorBidi"/>
+          <w:sz w:val="36"/>
+          <w:szCs w:val="36"/>
+          <w:lang w:val="en-US"/>
+        </w:rPr>
+        <w:t>e</w:t>
+      </w:r>
+      <w:r>
+        <w:rPr>
+          <w:rFonts w:asciiTheme="majorBidi" w:hAnsiTheme="majorBidi" w:cstheme="majorBidi"/>
+          <w:sz w:val="36"/>
+          <w:szCs w:val="36"/>
+          <w:lang w:val="en-US"/>
+        </w:rPr>
+        <w:tab/>
+      </w:r>
+      <w:r>
+        <w:rPr>
+          <w:rFonts w:asciiTheme="majorBidi" w:hAnsiTheme="majorBidi" w:cstheme="majorBidi"/>
+          <w:sz w:val="36"/>
+          <w:szCs w:val="36"/>
+          <w:lang w:val="en-US"/>
+        </w:rPr>
+        <w:tab/>
+      </w:r>
+      <w:r>
+        <w:rPr>
+          <w:rFonts w:asciiTheme="majorBidi" w:hAnsiTheme="majorBidi" w:cstheme="majorBidi"/>
+          <w:sz w:val="36"/>
+          <w:szCs w:val="36"/>
+          <w:lang w:val="en-US"/>
+        </w:rPr>
+        <w:tab/>
+      </w:r>
+      <w:r>
+        <w:rPr>
+          <w:rFonts w:asciiTheme="majorBidi" w:hAnsiTheme="majorBidi" w:cstheme="majorBidi"/>
+          <w:sz w:val="36"/>
+          <w:szCs w:val="36"/>
+          <w:lang w:val="en-US"/>
+        </w:rPr>
+        <w:tab/>
+      </w:r>
+      <w:r>
+        <w:rPr>
+          <w:rFonts w:asciiTheme="majorBidi" w:hAnsiTheme="majorBidi" w:cstheme="majorBidi"/>
+          <w:sz w:val="36"/>
+          <w:szCs w:val="36"/>
+          <w:lang w:val="en-US"/>
+        </w:rPr>
+        <w:tab/>
+      </w:r>
+      <w:r>
+        <w:rPr>
+          <w:rFonts w:asciiTheme="majorBidi" w:hAnsiTheme="majorBidi" w:cstheme="majorBidi"/>
+          <w:sz w:val="36"/>
+          <w:szCs w:val="36"/>
+          <w:lang w:val="en-US"/>
+        </w:rPr>
+        <w:t>- Feddane Chaima</w:t>
+      </w:r>
+    </w:p>
+    <w:p>
+      <w:pPr>
+        <w:rPr>
+          <w:rFonts w:asciiTheme="majorBidi" w:hAnsiTheme="majorBidi" w:cstheme="majorBidi"/>
+          <w:sz w:val="36"/>
+          <w:szCs w:val="36"/>
+          <w:lang w:val="en-US"/>
+        </w:rPr>
+      </w:pPr>
+      <w:r>
+        <w:rPr>
+          <w:rFonts w:asciiTheme="majorBidi" w:hAnsiTheme="majorBidi" w:cstheme="majorBidi"/>
+          <w:sz w:val="36"/>
+          <w:szCs w:val="36"/>
+          <w:lang w:val="en-US"/>
+        </w:rPr>
+        <w:t>-</w:t>
+      </w:r>
+      <w:r>
+        <w:rPr>
+          <w:rFonts w:asciiTheme="majorBidi" w:hAnsiTheme="majorBidi" w:cstheme="majorBidi"/>
+          <w:sz w:val="36"/>
+          <w:szCs w:val="36"/>
+          <w:lang w:val="en-US"/>
+        </w:rPr>
+        <w:t xml:space="preserve"> </w:t>
+      </w:r>
+      <w:r>
+        <w:rPr>
+          <w:rFonts w:asciiTheme="majorBidi" w:hAnsiTheme="majorBidi" w:cstheme="majorBidi"/>
+          <w:sz w:val="36"/>
+          <w:szCs w:val="36"/>
+          <w:lang w:val="en-US"/>
+        </w:rPr>
+        <w:t>Mr.</w:t>
+      </w:r>
+      <w:r>
+        <w:rPr>
+          <w:rFonts w:asciiTheme="majorBidi" w:hAnsiTheme="majorBidi" w:cstheme="majorBidi"/>
+          <w:sz w:val="36"/>
+          <w:szCs w:val="36"/>
+          <w:lang w:val="en-US"/>
+        </w:rPr>
+        <w:t xml:space="preserve"> Abdelli Anis</w:t>
+      </w:r>
+      <w:r>
+        <w:rPr>
+          <w:rFonts w:asciiTheme="majorBidi" w:hAnsiTheme="majorBidi" w:cstheme="majorBidi"/>
+          <w:sz w:val="36"/>
+          <w:szCs w:val="36"/>
+          <w:lang w:val="en-US"/>
+        </w:rPr>
+        <w:t>s</w:t>
+      </w:r>
+      <w:r>
+        <w:rPr>
+          <w:rFonts w:asciiTheme="majorBidi" w:hAnsiTheme="majorBidi" w:cstheme="majorBidi"/>
+          <w:sz w:val="36"/>
+          <w:szCs w:val="36"/>
+          <w:lang w:val="en-US"/>
+        </w:rPr>
+        <w:t xml:space="preserve"> </w:t>
+      </w:r>
+      <w:r>
+        <w:rPr>
+          <w:rFonts w:asciiTheme="majorBidi" w:hAnsiTheme="majorBidi" w:cstheme="majorBidi"/>
+          <w:sz w:val="36"/>
+          <w:szCs w:val="36"/>
+          <w:lang w:val="en-US"/>
+        </w:rPr>
+        <w:tab/>
+      </w:r>
+      <w:r>
+        <w:rPr>
+          <w:rFonts w:asciiTheme="majorBidi" w:hAnsiTheme="majorBidi" w:cstheme="majorBidi"/>
+          <w:sz w:val="36"/>
+          <w:szCs w:val="36"/>
+          <w:lang w:val="en-US"/>
+        </w:rPr>
+        <w:tab/>
+      </w:r>
+      <w:r>
+        <w:rPr>
+          <w:rFonts w:asciiTheme="majorBidi" w:hAnsiTheme="majorBidi" w:cstheme="majorBidi"/>
+          <w:sz w:val="36"/>
+          <w:szCs w:val="36"/>
+          <w:lang w:val="en-US"/>
+        </w:rPr>
+        <w:tab/>
+      </w:r>
+      <w:r>
+        <w:rPr>
+          <w:rFonts w:asciiTheme="majorBidi" w:hAnsiTheme="majorBidi" w:cstheme="majorBidi"/>
+          <w:sz w:val="36"/>
+          <w:szCs w:val="36"/>
+          <w:lang w:val="en-US"/>
+        </w:rPr>
+        <w:tab/>
+      </w:r>
+      <w:r>
+        <w:rPr>
+          <w:rFonts w:asciiTheme="majorBidi" w:hAnsiTheme="majorBidi" w:cstheme="majorBidi"/>
+          <w:sz w:val="36"/>
+          <w:szCs w:val="36"/>
+          <w:lang w:val="en-US"/>
+        </w:rPr>
+        <w:tab/>
+      </w:r>
+      <w:r>
+        <w:rPr>
+          <w:rFonts w:asciiTheme="majorBidi" w:hAnsiTheme="majorBidi" w:cstheme="majorBidi"/>
+          <w:sz w:val="36"/>
+          <w:szCs w:val="36"/>
+          <w:lang w:val="en-US"/>
+        </w:rPr>
+        <w:t>- Hamidani Khali</w:t>
+      </w:r>
+      <w:r>
+        <w:rPr>
+          <w:rFonts w:asciiTheme="majorBidi" w:hAnsiTheme="majorBidi" w:cstheme="majorBidi"/>
+          <w:sz w:val="36"/>
+          <w:szCs w:val="36"/>
+          <w:lang w:val="en-US"/>
+        </w:rPr>
+        <w:t>l</w:t>
+      </w:r>
+    </w:p>
+    <w:p>
+      <w:pPr>
+        <w:jc w:val="center"/>
+        <w:rPr>
+          <w:rFonts w:asciiTheme="majorBidi" w:hAnsiTheme="majorBidi" w:cstheme="majorBidi"/>
+          <w:b/>
+          <w:bCs/>
+          <w:sz w:val="36"/>
+          <w:szCs w:val="36"/>
+          <w:lang w:val="en-US"/>
+        </w:rPr>
+      </w:pPr>
+      <w:r>
+        <w:rPr>
+          <w:rFonts w:asciiTheme="majorBidi" w:hAnsiTheme="majorBidi" w:cstheme="majorBidi"/>
+          <w:b/>
+          <w:bCs/>
+          <w:sz w:val="36"/>
+          <w:szCs w:val="36"/>
+          <w:lang w:val="en-US"/>
+        </w:rPr>
+        <w:t>2022/2023</w:t>
+      </w:r>
     </w:p>
     <w:p>
       <w:pPr>
@@ -47,6 +969,7 @@
           <w:bCs/>
           <w:sz w:val="36"/>
           <w:szCs w:val="36"/>
+          <w:lang w:val="en-US"/>
         </w:rPr>
       </w:pPr>
     </w:p>
@@ -61,255 +984,14 @@
           <w:szCs w:val="36"/>
         </w:rPr>
       </w:pPr>
-    </w:p>
-    <w:p>
-      <w:pPr>
-        <w:ind w:left="2124"/>
-        <w:rPr>
-          <w:rFonts w:asciiTheme="majorBidi" w:hAnsiTheme="majorBidi" w:cstheme="majorBidi"/>
-          <w:b/>
-          <w:bCs/>
-          <w:sz w:val="36"/>
-          <w:szCs w:val="36"/>
-        </w:rPr>
-      </w:pPr>
-    </w:p>
-    <w:p>
-      <w:pPr>
-        <w:ind w:left="2124"/>
-        <w:rPr>
-          <w:rFonts w:asciiTheme="majorBidi" w:hAnsiTheme="majorBidi" w:cstheme="majorBidi"/>
-          <w:b/>
-          <w:bCs/>
-          <w:sz w:val="36"/>
-          <w:szCs w:val="36"/>
-        </w:rPr>
-      </w:pPr>
-    </w:p>
-    <w:p>
-      <w:pPr>
-        <w:ind w:left="2124"/>
-        <w:rPr>
-          <w:rFonts w:asciiTheme="majorBidi" w:hAnsiTheme="majorBidi" w:cstheme="majorBidi"/>
-          <w:b/>
-          <w:bCs/>
-          <w:sz w:val="36"/>
-          <w:szCs w:val="36"/>
-        </w:rPr>
-      </w:pPr>
-    </w:p>
-    <w:p>
-      <w:pPr>
-        <w:ind w:left="2124"/>
-        <w:rPr>
-          <w:rFonts w:asciiTheme="majorBidi" w:hAnsiTheme="majorBidi" w:cstheme="majorBidi"/>
-          <w:b/>
-          <w:bCs/>
-          <w:sz w:val="36"/>
-          <w:szCs w:val="36"/>
-        </w:rPr>
-      </w:pPr>
-    </w:p>
-    <w:p>
-      <w:pPr>
-        <w:ind w:left="2124"/>
-        <w:rPr>
-          <w:rFonts w:asciiTheme="majorBidi" w:hAnsiTheme="majorBidi" w:cstheme="majorBidi"/>
-          <w:b/>
-          <w:bCs/>
-          <w:sz w:val="36"/>
-          <w:szCs w:val="36"/>
-        </w:rPr>
-      </w:pPr>
-    </w:p>
-    <w:p>
-      <w:pPr>
-        <w:ind w:left="2124"/>
-        <w:rPr>
-          <w:rFonts w:asciiTheme="majorBidi" w:hAnsiTheme="majorBidi" w:cstheme="majorBidi"/>
-          <w:b/>
-          <w:bCs/>
-          <w:sz w:val="36"/>
-          <w:szCs w:val="36"/>
-        </w:rPr>
-      </w:pPr>
-    </w:p>
-    <w:p>
-      <w:pPr>
-        <w:ind w:left="2124"/>
-        <w:rPr>
-          <w:rFonts w:asciiTheme="majorBidi" w:hAnsiTheme="majorBidi" w:cstheme="majorBidi"/>
-          <w:b/>
-          <w:bCs/>
-          <w:sz w:val="36"/>
-          <w:szCs w:val="36"/>
-        </w:rPr>
-      </w:pPr>
-    </w:p>
-    <w:p>
-      <w:pPr>
-        <w:ind w:left="2124"/>
-        <w:rPr>
-          <w:rFonts w:asciiTheme="majorBidi" w:hAnsiTheme="majorBidi" w:cstheme="majorBidi"/>
-          <w:b/>
-          <w:bCs/>
-          <w:sz w:val="36"/>
-          <w:szCs w:val="36"/>
-        </w:rPr>
-      </w:pPr>
-    </w:p>
-    <w:p>
-      <w:pPr>
-        <w:ind w:left="2124"/>
-        <w:rPr>
-          <w:rFonts w:asciiTheme="majorBidi" w:hAnsiTheme="majorBidi" w:cstheme="majorBidi"/>
-          <w:b/>
-          <w:bCs/>
-          <w:sz w:val="36"/>
-          <w:szCs w:val="36"/>
-        </w:rPr>
-      </w:pPr>
-    </w:p>
-    <w:p>
-      <w:pPr>
-        <w:ind w:left="2124"/>
-        <w:rPr>
-          <w:rFonts w:asciiTheme="majorBidi" w:hAnsiTheme="majorBidi" w:cstheme="majorBidi"/>
-          <w:b/>
-          <w:bCs/>
-          <w:sz w:val="36"/>
-          <w:szCs w:val="36"/>
-        </w:rPr>
-      </w:pPr>
-    </w:p>
-    <w:p>
-      <w:pPr>
-        <w:ind w:left="2124"/>
-        <w:rPr>
-          <w:rFonts w:asciiTheme="majorBidi" w:hAnsiTheme="majorBidi" w:cstheme="majorBidi"/>
-          <w:b/>
-          <w:bCs/>
-          <w:sz w:val="36"/>
-          <w:szCs w:val="36"/>
-        </w:rPr>
-      </w:pPr>
-    </w:p>
-    <w:p>
-      <w:pPr>
-        <w:ind w:left="2124"/>
-        <w:rPr>
-          <w:rFonts w:asciiTheme="majorBidi" w:hAnsiTheme="majorBidi" w:cstheme="majorBidi"/>
-          <w:b/>
-          <w:bCs/>
-          <w:sz w:val="36"/>
-          <w:szCs w:val="36"/>
-        </w:rPr>
-      </w:pPr>
-    </w:p>
-    <w:p>
-      <w:pPr>
-        <w:ind w:left="2124"/>
-        <w:rPr>
-          <w:rFonts w:asciiTheme="majorBidi" w:hAnsiTheme="majorBidi" w:cstheme="majorBidi"/>
-          <w:b/>
-          <w:bCs/>
-          <w:sz w:val="36"/>
-          <w:szCs w:val="36"/>
-        </w:rPr>
-      </w:pPr>
-    </w:p>
-    <w:p>
-      <w:pPr>
-        <w:ind w:left="2124"/>
-        <w:rPr>
-          <w:rFonts w:asciiTheme="majorBidi" w:hAnsiTheme="majorBidi" w:cstheme="majorBidi"/>
-          <w:b/>
-          <w:bCs/>
-          <w:sz w:val="36"/>
-          <w:szCs w:val="36"/>
-        </w:rPr>
-      </w:pPr>
-    </w:p>
-    <w:p>
-      <w:pPr>
-        <w:ind w:left="2124"/>
-        <w:rPr>
-          <w:rFonts w:asciiTheme="majorBidi" w:hAnsiTheme="majorBidi" w:cstheme="majorBidi"/>
-          <w:b/>
-          <w:bCs/>
-          <w:sz w:val="36"/>
-          <w:szCs w:val="36"/>
-        </w:rPr>
-      </w:pPr>
-    </w:p>
-    <w:p>
-      <w:pPr>
-        <w:ind w:left="2124"/>
-        <w:rPr>
-          <w:rFonts w:asciiTheme="majorBidi" w:hAnsiTheme="majorBidi" w:cstheme="majorBidi"/>
-          <w:b/>
-          <w:bCs/>
-          <w:sz w:val="36"/>
-          <w:szCs w:val="36"/>
-        </w:rPr>
-      </w:pPr>
-    </w:p>
-    <w:p>
-      <w:pPr>
-        <w:ind w:left="2124"/>
-        <w:rPr>
-          <w:rFonts w:asciiTheme="majorBidi" w:hAnsiTheme="majorBidi" w:cstheme="majorBidi"/>
-          <w:b/>
-          <w:bCs/>
-          <w:sz w:val="36"/>
-          <w:szCs w:val="36"/>
-        </w:rPr>
-      </w:pPr>
-    </w:p>
-    <w:p>
-      <w:pPr>
-        <w:ind w:left="2124"/>
-        <w:rPr>
-          <w:rFonts w:asciiTheme="majorBidi" w:hAnsiTheme="majorBidi" w:cstheme="majorBidi"/>
-          <w:b/>
-          <w:bCs/>
-          <w:sz w:val="36"/>
-          <w:szCs w:val="36"/>
-        </w:rPr>
-      </w:pPr>
-    </w:p>
-    <w:p>
-      <w:pPr>
-        <w:ind w:left="2124"/>
-        <w:rPr>
-          <w:rFonts w:asciiTheme="majorBidi" w:hAnsiTheme="majorBidi" w:cstheme="majorBidi"/>
-          <w:b/>
-          <w:bCs/>
-          <w:sz w:val="36"/>
-          <w:szCs w:val="36"/>
-        </w:rPr>
-      </w:pPr>
-    </w:p>
-    <w:p>
-      <w:pPr>
-        <w:ind w:left="2124"/>
-        <w:rPr>
-          <w:rFonts w:asciiTheme="majorBidi" w:hAnsiTheme="majorBidi" w:cstheme="majorBidi"/>
-          <w:b/>
-          <w:bCs/>
-          <w:sz w:val="36"/>
-          <w:szCs w:val="36"/>
-        </w:rPr>
-      </w:pPr>
-      <w:r>
-        <w:rPr>
-          <w:rFonts w:asciiTheme="majorBidi" w:hAnsiTheme="majorBidi" w:cstheme="majorBidi"/>
-          <w:b/>
-          <w:bCs/>
-          <w:sz w:val="36"/>
-          <w:szCs w:val="36"/>
-        </w:rPr>
-        <w:lastRenderedPageBreak/>
+      <w:r>
+        <w:rPr>
+          <w:rFonts w:asciiTheme="majorBidi" w:hAnsiTheme="majorBidi" w:cstheme="majorBidi"/>
+          <w:b/>
+          <w:bCs/>
+          <w:sz w:val="36"/>
+          <w:szCs w:val="36"/>
+        </w:rPr>
         <w:t>Remerciement</w:t>
       </w:r>
     </w:p>
@@ -400,33 +1082,267 @@
           <w:sz w:val="36"/>
           <w:szCs w:val="36"/>
         </w:rPr>
-        <w:t xml:space="preserve"> en trois langues</w:t>
-      </w:r>
-    </w:p>
-    <w:p>
-      <w:pPr>
-        <w:rPr>
-          <w:rFonts w:asciiTheme="majorBidi" w:hAnsiTheme="majorBidi" w:cstheme="majorBidi"/>
-          <w:sz w:val="32"/>
-          <w:szCs w:val="32"/>
-        </w:rPr>
-      </w:pPr>
-    </w:p>
-    <w:p>
-      <w:pPr>
-        <w:rPr>
-          <w:rFonts w:asciiTheme="majorBidi" w:hAnsiTheme="majorBidi" w:cstheme="majorBidi"/>
-          <w:sz w:val="32"/>
-          <w:szCs w:val="32"/>
-        </w:rPr>
-      </w:pPr>
-      <w:r>
-        <w:rPr>
-          <w:rFonts w:asciiTheme="majorBidi" w:hAnsiTheme="majorBidi" w:cstheme="majorBidi"/>
-          <w:sz w:val="32"/>
-          <w:szCs w:val="32"/>
-        </w:rPr>
-        <w:br w:type="page"/>
+        <w:t xml:space="preserve"> </w:t>
+      </w:r>
+    </w:p>
+    <w:p>
+      <w:pPr>
+        <w:spacing w:line="360" w:lineRule="auto"/>
+        <w:jc w:val="both"/>
+        <w:rPr>
+          <w:rFonts w:asciiTheme="majorBidi" w:hAnsiTheme="majorBidi" w:cstheme="majorBidi"/>
+          <w:sz w:val="24"/>
+          <w:szCs w:val="24"/>
+        </w:rPr>
+      </w:pPr>
+      <w:r>
+        <w:rPr>
+          <w:rFonts w:asciiTheme="majorBidi" w:hAnsiTheme="majorBidi" w:cstheme="majorBidi"/>
+          <w:sz w:val="24"/>
+          <w:szCs w:val="24"/>
+        </w:rPr>
+        <w:t xml:space="preserve">Avec la croissance et l'utilisation généralisées des informations numériques, dont une grande partie est confidentielle, il y a également eu une augmentation des incidents de vol d'informations. La sécurité est très importante pour toute organisation afin d'éviter que des utilisateurs non autorisés n'accèdent aux données électroniques. </w:t>
+      </w:r>
+    </w:p>
+    <w:p>
+      <w:pPr>
+        <w:spacing w:line="360" w:lineRule="auto"/>
+        <w:jc w:val="both"/>
+        <w:rPr>
+          <w:rFonts w:asciiTheme="majorBidi" w:hAnsiTheme="majorBidi" w:cstheme="majorBidi"/>
+          <w:sz w:val="24"/>
+          <w:szCs w:val="24"/>
+        </w:rPr>
+      </w:pPr>
+      <w:r>
+        <w:rPr>
+          <w:rFonts w:asciiTheme="majorBidi" w:hAnsiTheme="majorBidi" w:cstheme="majorBidi"/>
+          <w:sz w:val="24"/>
+          <w:szCs w:val="24"/>
+        </w:rPr>
+        <w:t xml:space="preserve">Nous avons réalisé une application Web qui permet de collecter des données sur les incidents liés à la sécurité, de les traiter et de les analyser pour fournir des statistiques précises sur la criminalité et la sécurité dans l'Algérie. En outre, notre plateforme dispose également d'une fonctionnalité de scan de services web pour détecter les vulnérabilités potentielles et renforcer la sécurité de ces services. Le mémoire présente les étapes clés de la conception et du développement de la plateforme, ainsi que les </w:t>
+      </w:r>
+      <w:r>
+        <w:rPr>
+          <w:rFonts w:asciiTheme="majorBidi" w:hAnsiTheme="majorBidi" w:cstheme="majorBidi"/>
+          <w:sz w:val="24"/>
+          <w:szCs w:val="24"/>
+        </w:rPr>
+        <w:t>techniques</w:t>
+      </w:r>
+      <w:r>
+        <w:rPr>
+          <w:rFonts w:asciiTheme="majorBidi" w:hAnsiTheme="majorBidi" w:cstheme="majorBidi"/>
+          <w:sz w:val="24"/>
+          <w:szCs w:val="24"/>
+        </w:rPr>
+        <w:t xml:space="preserve"> utilisées et les résultats obtenus.</w:t>
+      </w:r>
+    </w:p>
+    <w:p>
+      <w:pPr>
+        <w:ind w:left="2124"/>
+        <w:jc w:val="both"/>
+        <w:rPr>
+          <w:rFonts w:asciiTheme="majorBidi" w:hAnsiTheme="majorBidi" w:cstheme="majorBidi"/>
+          <w:b/>
+          <w:bCs/>
+          <w:sz w:val="36"/>
+          <w:szCs w:val="36"/>
+          <w:lang w:val="en-US"/>
+        </w:rPr>
+      </w:pPr>
+      <w:r>
+        <w:rPr>
+          <w:rFonts w:asciiTheme="majorBidi" w:hAnsiTheme="majorBidi" w:cstheme="majorBidi"/>
+          <w:b/>
+          <w:bCs/>
+          <w:sz w:val="36"/>
+          <w:szCs w:val="36"/>
+          <w:lang w:val="en-US"/>
+        </w:rPr>
+        <w:t>Abstract</w:t>
+      </w:r>
+    </w:p>
+    <w:p>
+      <w:pPr>
+        <w:spacing w:line="360" w:lineRule="auto"/>
+        <w:jc w:val="both"/>
+        <w:rPr>
+          <w:rFonts w:asciiTheme="majorBidi" w:hAnsiTheme="majorBidi" w:cstheme="majorBidi"/>
+          <w:sz w:val="24"/>
+          <w:szCs w:val="24"/>
+          <w:lang w:val="en-US"/>
+        </w:rPr>
+      </w:pPr>
+      <w:r>
+        <w:rPr>
+          <w:rFonts w:asciiTheme="majorBidi" w:hAnsiTheme="majorBidi" w:cstheme="majorBidi"/>
+          <w:sz w:val="24"/>
+          <w:szCs w:val="24"/>
+          <w:lang w:val="en-US"/>
+        </w:rPr>
+        <w:t>With the widespread growth and use of digital information, much of which is confidential, there has also been an increase in incidents of information theft. Security is very important for any organization to prevent unauthorized users from accessing electronic data.</w:t>
+      </w:r>
+    </w:p>
+    <w:p>
+      <w:pPr>
+        <w:spacing w:line="360" w:lineRule="auto"/>
+        <w:jc w:val="both"/>
+        <w:rPr>
+          <w:rFonts w:asciiTheme="majorBidi" w:hAnsiTheme="majorBidi" w:cstheme="majorBidi"/>
+          <w:sz w:val="24"/>
+          <w:szCs w:val="24"/>
+          <w:lang w:val="en-US"/>
+        </w:rPr>
+      </w:pPr>
+      <w:r>
+        <w:rPr>
+          <w:rFonts w:asciiTheme="majorBidi" w:hAnsiTheme="majorBidi" w:cstheme="majorBidi"/>
+          <w:sz w:val="24"/>
+          <w:szCs w:val="24"/>
+          <w:lang w:val="en-US"/>
+        </w:rPr>
+        <w:t>We have developed a web application that allows for the collection, processing, and analysis of data on security-related incidents to provide accurate statistics on crime and security in Algeria. Additionally, our platform also features a web service scanning functionality to detect potential vulnerabilities and strengthen the security of these services.</w:t>
+      </w:r>
+    </w:p>
+    <w:p>
+      <w:pPr>
+        <w:spacing w:line="360" w:lineRule="auto"/>
+        <w:jc w:val="both"/>
+        <w:rPr>
+          <w:rFonts w:asciiTheme="majorBidi" w:hAnsiTheme="majorBidi" w:cstheme="majorBidi"/>
+          <w:sz w:val="24"/>
+          <w:szCs w:val="24"/>
+          <w:lang w:val="en-US"/>
+        </w:rPr>
+      </w:pPr>
+      <w:r>
+        <w:rPr>
+          <w:rFonts w:asciiTheme="majorBidi" w:hAnsiTheme="majorBidi" w:cstheme="majorBidi"/>
+          <w:sz w:val="24"/>
+          <w:szCs w:val="24"/>
+          <w:lang w:val="en-US"/>
+        </w:rPr>
+        <w:t>The report presents the key steps in the design and development of the platform, as well as the technologies used, and the results obtained.</w:t>
+      </w:r>
+    </w:p>
+    <w:p>
+      <w:pPr>
+        <w:spacing w:line="360" w:lineRule="auto"/>
+        <w:ind w:left="2124" w:firstLine="708"/>
+        <w:jc w:val="both"/>
+        <w:rPr>
+          <w:rFonts w:asciiTheme="majorBidi" w:hAnsiTheme="majorBidi" w:cstheme="majorBidi"/>
+          <w:b/>
+          <w:bCs/>
+          <w:sz w:val="36"/>
+          <w:szCs w:val="36"/>
+          <w:lang w:bidi="ar"/>
+        </w:rPr>
+      </w:pPr>
+      <w:r>
+        <w:rPr>
+          <w:rFonts w:asciiTheme="majorBidi" w:hAnsiTheme="majorBidi" w:cstheme="majorBidi" w:hint="cs"/>
+          <w:b/>
+          <w:bCs/>
+          <w:sz w:val="36"/>
+          <w:szCs w:val="36"/>
+          <w:rtl/>
+          <w:lang w:val="en-US" w:bidi="ar"/>
+        </w:rPr>
+        <w:t>ملخص</w:t>
+      </w:r>
+    </w:p>
+    <w:p>
+      <w:pPr>
+        <w:bidi/>
+        <w:spacing w:line="360" w:lineRule="auto"/>
+        <w:jc w:val="both"/>
+        <w:rPr>
+          <w:rFonts w:asciiTheme="majorBidi" w:hAnsiTheme="majorBidi" w:cstheme="majorBidi"/>
+          <w:sz w:val="24"/>
+          <w:szCs w:val="24"/>
+        </w:rPr>
+      </w:pPr>
+      <w:r>
+        <w:rPr>
+          <w:rFonts w:asciiTheme="majorBidi" w:hAnsiTheme="majorBidi" w:cstheme="majorBidi"/>
+          <w:sz w:val="24"/>
+          <w:szCs w:val="24"/>
+          <w:rtl/>
+          <w:lang w:bidi="ar-SA"/>
+        </w:rPr>
+        <w:t>مع نمو واستخدام المعلومات الرقمية الشائعة، والتي يتم جزء كبير منها بسرية، زادت أيضًا حوادث سرقة المعلومات. الأمان مهم للغاية لأي منظمة لتجنب وصول المستخدمين غير المصرح لهم إلى البيانات الإلكترونية</w:t>
+      </w:r>
+      <w:r>
+        <w:rPr>
+          <w:rFonts w:asciiTheme="majorBidi" w:hAnsiTheme="majorBidi" w:cstheme="majorBidi"/>
+          <w:sz w:val="24"/>
+          <w:szCs w:val="24"/>
+        </w:rPr>
+        <w:t>.</w:t>
+      </w:r>
+    </w:p>
+    <w:p>
+      <w:pPr>
+        <w:bidi/>
+        <w:spacing w:line="360" w:lineRule="auto"/>
+        <w:jc w:val="both"/>
+        <w:rPr>
+          <w:rFonts w:asciiTheme="majorBidi" w:hAnsiTheme="majorBidi" w:cstheme="majorBidi"/>
+          <w:sz w:val="24"/>
+          <w:szCs w:val="24"/>
+        </w:rPr>
+      </w:pPr>
+      <w:r>
+        <w:rPr>
+          <w:rFonts w:asciiTheme="majorBidi" w:hAnsiTheme="majorBidi" w:cstheme="majorBidi"/>
+          <w:sz w:val="24"/>
+          <w:szCs w:val="24"/>
+          <w:rtl/>
+          <w:lang w:bidi="ar-SA"/>
+        </w:rPr>
+        <w:t>لقد قمنا بتطوير تطبيق ويب يتيح جمع البيانات المتعلقة بحوادث الأمن، ومعالجتها وتحليلها لتوفير إحصائيات دقيقة حول الجريمة والأمن في الجزائر. بالإضافة إلى ذلك، تتميز منصتنا أيضًا بوظيفة فحص خدمات الويب لاكتشاف الثغرات المحتملة وتعزيز أمان هذه الخدمات</w:t>
+      </w:r>
+      <w:r>
+        <w:rPr>
+          <w:rFonts w:asciiTheme="majorBidi" w:hAnsiTheme="majorBidi" w:cstheme="majorBidi"/>
+          <w:sz w:val="24"/>
+          <w:szCs w:val="24"/>
+        </w:rPr>
+        <w:t>.</w:t>
+      </w:r>
+    </w:p>
+    <w:p>
+      <w:pPr>
+        <w:bidi/>
+        <w:spacing w:line="360" w:lineRule="auto"/>
+        <w:jc w:val="both"/>
+        <w:rPr>
+          <w:rFonts w:asciiTheme="majorBidi" w:hAnsiTheme="majorBidi" w:cstheme="majorBidi"/>
+          <w:sz w:val="32"/>
+          <w:szCs w:val="32"/>
+          <w:lang w:val="en-US"/>
+        </w:rPr>
+      </w:pPr>
+      <w:r>
+        <w:rPr>
+          <w:rFonts w:asciiTheme="majorBidi" w:hAnsiTheme="majorBidi" w:cstheme="majorBidi"/>
+          <w:sz w:val="24"/>
+          <w:szCs w:val="24"/>
+          <w:rtl/>
+          <w:lang w:bidi="ar-SA"/>
+        </w:rPr>
+        <w:t>يقدم التقرير الخطوات الرئيسية في تصميم وتطوير المنصة، بالإضافة إلى التقنيات المستخدمة والنتائج المحققة</w:t>
+      </w:r>
+      <w:r>
+        <w:rPr>
+          <w:rFonts w:asciiTheme="majorBidi" w:hAnsiTheme="majorBidi" w:cstheme="majorBidi"/>
+          <w:sz w:val="24"/>
+          <w:szCs w:val="24"/>
+        </w:rPr>
+        <w:t>.</w:t>
       </w:r>
     </w:p>
     <w:p>
@@ -721,6 +1637,969 @@
           <w:bCs/>
           <w:sz w:val="36"/>
           <w:szCs w:val="36"/>
+        </w:rPr>
+      </w:pPr>
+      <w:r>
+        <w:rPr>
+          <w:rFonts w:asciiTheme="majorBidi" w:hAnsiTheme="majorBidi" w:cstheme="majorBidi"/>
+          <w:b/>
+          <w:bCs/>
+          <w:sz w:val="36"/>
+          <w:szCs w:val="36"/>
+        </w:rPr>
+        <w:lastRenderedPageBreak/>
+        <w:t xml:space="preserve">Plan du mémoire </w:t>
+      </w:r>
+    </w:p>
+    <w:p>
+      <w:pPr>
+        <w:ind w:left="1416" w:firstLine="708"/>
+        <w:rPr>
+          <w:rFonts w:asciiTheme="majorBidi" w:hAnsiTheme="majorBidi" w:cstheme="majorBidi"/>
+          <w:b/>
+          <w:bCs/>
+          <w:sz w:val="36"/>
+          <w:szCs w:val="36"/>
+        </w:rPr>
+      </w:pPr>
+    </w:p>
+    <w:p>
+      <w:pPr>
+        <w:jc w:val="both"/>
+        <w:rPr>
+          <w:rFonts w:asciiTheme="majorBidi" w:hAnsiTheme="majorBidi" w:cstheme="majorBidi"/>
+          <w:sz w:val="24"/>
+          <w:szCs w:val="24"/>
+        </w:rPr>
+      </w:pPr>
+      <w:r>
+        <w:rPr>
+          <w:rFonts w:asciiTheme="majorBidi" w:hAnsiTheme="majorBidi" w:cstheme="majorBidi"/>
+          <w:sz w:val="24"/>
+          <w:szCs w:val="24"/>
+        </w:rPr>
+        <w:t>En vue</w:t>
+      </w:r>
+      <w:r>
+        <w:rPr>
+          <w:rFonts w:asciiTheme="majorBidi" w:hAnsiTheme="majorBidi" w:cstheme="majorBidi"/>
+          <w:sz w:val="24"/>
+          <w:szCs w:val="24"/>
+        </w:rPr>
+        <w:t xml:space="preserve"> d'atteindre cet objectif, la structure suivante a été </w:t>
+      </w:r>
+      <w:r>
+        <w:rPr>
+          <w:rFonts w:asciiTheme="majorBidi" w:hAnsiTheme="majorBidi" w:cstheme="majorBidi"/>
+          <w:sz w:val="24"/>
+          <w:szCs w:val="24"/>
+        </w:rPr>
+        <w:t>retenue</w:t>
+      </w:r>
+      <w:r>
+        <w:rPr>
+          <w:rFonts w:asciiTheme="majorBidi" w:hAnsiTheme="majorBidi" w:cstheme="majorBidi"/>
+          <w:sz w:val="24"/>
+          <w:szCs w:val="24"/>
+        </w:rPr>
+        <w:t xml:space="preserve"> :</w:t>
+      </w:r>
+    </w:p>
+    <w:p>
+      <w:pPr>
+        <w:pStyle w:val="ListParagraph"/>
+        <w:numPr>
+          <w:ilvl w:val="0"/>
+          <w:numId w:val="3"/>
+        </w:numPr>
+        <w:spacing w:line="360" w:lineRule="auto"/>
+        <w:jc w:val="both"/>
+        <w:rPr>
+          <w:rFonts w:asciiTheme="majorBidi" w:hAnsiTheme="majorBidi" w:cstheme="majorBidi"/>
+          <w:sz w:val="24"/>
+          <w:szCs w:val="24"/>
+        </w:rPr>
+      </w:pPr>
+      <w:r>
+        <w:rPr>
+          <w:rFonts w:asciiTheme="majorBidi" w:hAnsiTheme="majorBidi" w:cstheme="majorBidi"/>
+          <w:b/>
+          <w:bCs/>
+          <w:sz w:val="24"/>
+          <w:szCs w:val="24"/>
+        </w:rPr>
+        <w:t>Le premier chapitre</w:t>
+      </w:r>
+      <w:r>
+        <w:rPr>
+          <w:rFonts w:asciiTheme="majorBidi" w:hAnsiTheme="majorBidi" w:cstheme="majorBidi"/>
+          <w:sz w:val="24"/>
+          <w:szCs w:val="24"/>
+        </w:rPr>
+        <w:t>, intitulé « Introduction à la sécurité informatique », présente le domaine d'étude et explore les aspects liés à la sécurité informatique.</w:t>
+      </w:r>
+    </w:p>
+    <w:p>
+      <w:pPr>
+        <w:pStyle w:val="ListParagraph"/>
+        <w:numPr>
+          <w:ilvl w:val="0"/>
+          <w:numId w:val="3"/>
+        </w:numPr>
+        <w:spacing w:line="360" w:lineRule="auto"/>
+        <w:jc w:val="both"/>
+        <w:rPr>
+          <w:rFonts w:asciiTheme="majorBidi" w:hAnsiTheme="majorBidi" w:cstheme="majorBidi"/>
+          <w:sz w:val="24"/>
+          <w:szCs w:val="24"/>
+        </w:rPr>
+      </w:pPr>
+      <w:r>
+        <w:rPr>
+          <w:rFonts w:asciiTheme="majorBidi" w:hAnsiTheme="majorBidi" w:cstheme="majorBidi"/>
+          <w:b/>
+          <w:bCs/>
+          <w:sz w:val="24"/>
+          <w:szCs w:val="24"/>
+        </w:rPr>
+        <w:t>Le deuxième chapitre</w:t>
+      </w:r>
+      <w:r>
+        <w:rPr>
+          <w:rFonts w:asciiTheme="majorBidi" w:hAnsiTheme="majorBidi" w:cstheme="majorBidi"/>
+          <w:sz w:val="24"/>
+          <w:szCs w:val="24"/>
+        </w:rPr>
+        <w:t>, intitulé « Conception », présente les différentes étapes du processus de conception, de la collecte des besoins à la conception détaillée.</w:t>
+      </w:r>
+    </w:p>
+    <w:p>
+      <w:pPr>
+        <w:pStyle w:val="ListParagraph"/>
+        <w:numPr>
+          <w:ilvl w:val="0"/>
+          <w:numId w:val="3"/>
+        </w:numPr>
+        <w:spacing w:line="360" w:lineRule="auto"/>
+        <w:jc w:val="both"/>
+        <w:rPr>
+          <w:rFonts w:asciiTheme="majorBidi" w:hAnsiTheme="majorBidi" w:cstheme="majorBidi"/>
+          <w:sz w:val="24"/>
+          <w:szCs w:val="24"/>
+        </w:rPr>
+      </w:pPr>
+      <w:r>
+        <w:rPr>
+          <w:rFonts w:asciiTheme="majorBidi" w:hAnsiTheme="majorBidi" w:cstheme="majorBidi"/>
+          <w:b/>
+          <w:bCs/>
+          <w:sz w:val="24"/>
+          <w:szCs w:val="24"/>
+        </w:rPr>
+        <w:t>Enfin, le troisième chapitre</w:t>
+      </w:r>
+      <w:r>
+        <w:rPr>
+          <w:rFonts w:asciiTheme="majorBidi" w:hAnsiTheme="majorBidi" w:cstheme="majorBidi"/>
+          <w:sz w:val="24"/>
+          <w:szCs w:val="24"/>
+        </w:rPr>
+        <w:t>, intitulé «  Implémentation », porte sur la réalisation et l’implémentation de l’application ainsi que son fonctionnement.</w:t>
+      </w:r>
+    </w:p>
+    <w:p>
+      <w:pPr>
+        <w:rPr>
+          <w:rFonts w:asciiTheme="majorBidi" w:hAnsiTheme="majorBidi" w:cstheme="majorBidi"/>
+          <w:sz w:val="24"/>
+          <w:szCs w:val="24"/>
+        </w:rPr>
+      </w:pPr>
+      <w:r>
+        <w:rPr>
+          <w:rFonts w:asciiTheme="majorBidi" w:hAnsiTheme="majorBidi" w:cstheme="majorBidi"/>
+          <w:sz w:val="24"/>
+          <w:szCs w:val="24"/>
+        </w:rPr>
+        <w:br w:type="page"/>
+      </w:r>
+    </w:p>
+    <w:p>
+      <w:pPr>
+        <w:pStyle w:val="ListParagraph"/>
+        <w:spacing w:line="360" w:lineRule="auto"/>
+        <w:jc w:val="both"/>
+        <w:rPr>
+          <w:rFonts w:asciiTheme="majorBidi" w:hAnsiTheme="majorBidi" w:cstheme="majorBidi"/>
+          <w:b/>
+          <w:bCs/>
+          <w:sz w:val="36"/>
+          <w:szCs w:val="36"/>
+        </w:rPr>
+      </w:pPr>
+      <w:r>
+        <w:rPr>
+          <w:rFonts w:asciiTheme="majorBidi" w:hAnsiTheme="majorBidi" w:cstheme="majorBidi"/>
+          <w:b/>
+          <w:bCs/>
+          <w:sz w:val="36"/>
+          <w:szCs w:val="36"/>
+        </w:rPr>
+        <w:lastRenderedPageBreak/>
+        <w:t>Chapitre</w:t>
+      </w:r>
+      <w:r>
+        <w:rPr>
+          <w:rFonts w:asciiTheme="majorBidi" w:hAnsiTheme="majorBidi" w:cstheme="majorBidi"/>
+          <w:b/>
+          <w:bCs/>
+          <w:sz w:val="36"/>
+          <w:szCs w:val="36"/>
+        </w:rPr>
+        <w:t xml:space="preserve"> </w:t>
+      </w:r>
+      <w:r>
+        <w:rPr>
+          <w:rFonts w:asciiTheme="majorBidi" w:hAnsiTheme="majorBidi" w:cstheme="majorBidi"/>
+          <w:b/>
+          <w:bCs/>
+          <w:sz w:val="36"/>
+          <w:szCs w:val="36"/>
+        </w:rPr>
+        <w:t>I : Introduction à la sécurité informatique</w:t>
+      </w:r>
+    </w:p>
+    <w:p>
+      <w:pPr>
+        <w:pStyle w:val="ListParagraph"/>
+        <w:spacing w:line="360" w:lineRule="auto"/>
+        <w:jc w:val="both"/>
+        <w:rPr>
+          <w:rFonts w:asciiTheme="majorBidi" w:hAnsiTheme="majorBidi" w:cstheme="majorBidi"/>
+          <w:b/>
+          <w:bCs/>
+          <w:sz w:val="36"/>
+          <w:szCs w:val="36"/>
+        </w:rPr>
+      </w:pPr>
+    </w:p>
+    <w:p>
+      <w:pPr>
+        <w:spacing w:line="360" w:lineRule="auto"/>
+        <w:jc w:val="both"/>
+        <w:rPr>
+          <w:rFonts w:asciiTheme="majorBidi" w:hAnsiTheme="majorBidi" w:cstheme="majorBidi"/>
+          <w:b/>
+          <w:bCs/>
+          <w:sz w:val="32"/>
+          <w:szCs w:val="32"/>
+        </w:rPr>
+      </w:pPr>
+      <w:r>
+        <w:rPr>
+          <w:rFonts w:asciiTheme="majorBidi" w:hAnsiTheme="majorBidi" w:cstheme="majorBidi"/>
+          <w:b/>
+          <w:bCs/>
+          <w:sz w:val="32"/>
+          <w:szCs w:val="32"/>
+        </w:rPr>
+        <w:t>I.1.</w:t>
+      </w:r>
+      <w:r>
+        <w:rPr>
+          <w:rFonts w:asciiTheme="majorBidi" w:hAnsiTheme="majorBidi" w:cstheme="majorBidi"/>
+          <w:b/>
+          <w:bCs/>
+          <w:sz w:val="32"/>
+          <w:szCs w:val="32"/>
+        </w:rPr>
+        <w:tab/>
+        <w:t>Introduction</w:t>
+      </w:r>
+    </w:p>
+    <w:p>
+      <w:pPr>
+        <w:spacing w:line="360" w:lineRule="auto"/>
+        <w:ind w:firstLine="864"/>
+        <w:jc w:val="both"/>
+        <w:rPr>
+          <w:rFonts w:asciiTheme="majorBidi" w:hAnsiTheme="majorBidi" w:cstheme="majorBidi"/>
+          <w:sz w:val="24"/>
+          <w:szCs w:val="24"/>
+        </w:rPr>
+      </w:pPr>
+      <w:r>
+        <w:rPr>
+          <w:rFonts w:asciiTheme="majorBidi" w:hAnsiTheme="majorBidi" w:cstheme="majorBidi"/>
+          <w:sz w:val="24"/>
+          <w:szCs w:val="24"/>
+        </w:rPr>
+        <w:t>L'objectif de ce chapitre est de fournir un aperçu de la sécurité informatique, d'examiner ses concepts fondamentaux et de souligner son importance dans le monde numérique actuel.</w:t>
+      </w:r>
+    </w:p>
+    <w:p>
+      <w:pPr>
+        <w:spacing w:line="360" w:lineRule="auto"/>
+        <w:jc w:val="both"/>
+        <w:rPr>
+          <w:rFonts w:asciiTheme="majorBidi" w:hAnsiTheme="majorBidi" w:cstheme="majorBidi"/>
+          <w:b/>
+          <w:bCs/>
+          <w:sz w:val="32"/>
+          <w:szCs w:val="32"/>
+        </w:rPr>
+      </w:pPr>
+      <w:r>
+        <w:rPr>
+          <w:rFonts w:asciiTheme="majorBidi" w:hAnsiTheme="majorBidi" w:cstheme="majorBidi"/>
+          <w:b/>
+          <w:bCs/>
+          <w:sz w:val="32"/>
+          <w:szCs w:val="32"/>
+        </w:rPr>
+        <w:t>I.</w:t>
+      </w:r>
+      <w:r>
+        <w:rPr>
+          <w:rFonts w:asciiTheme="majorBidi" w:hAnsiTheme="majorBidi" w:cstheme="majorBidi"/>
+          <w:b/>
+          <w:bCs/>
+          <w:sz w:val="32"/>
+          <w:szCs w:val="32"/>
+        </w:rPr>
+        <w:t>2</w:t>
+      </w:r>
+      <w:r>
+        <w:rPr>
+          <w:rFonts w:asciiTheme="majorBidi" w:hAnsiTheme="majorBidi" w:cstheme="majorBidi"/>
+          <w:b/>
+          <w:bCs/>
+          <w:sz w:val="32"/>
+          <w:szCs w:val="32"/>
+        </w:rPr>
+        <w:t>.</w:t>
+      </w:r>
+      <w:r>
+        <w:rPr>
+          <w:rFonts w:asciiTheme="majorBidi" w:hAnsiTheme="majorBidi" w:cstheme="majorBidi"/>
+          <w:b/>
+          <w:bCs/>
+          <w:sz w:val="32"/>
+          <w:szCs w:val="32"/>
+        </w:rPr>
+        <w:tab/>
+      </w:r>
+      <w:r>
+        <w:rPr>
+          <w:rFonts w:asciiTheme="majorBidi" w:hAnsiTheme="majorBidi" w:cstheme="majorBidi"/>
+          <w:b/>
+          <w:bCs/>
+          <w:sz w:val="32"/>
+          <w:szCs w:val="32"/>
+        </w:rPr>
+        <w:t>Définitions</w:t>
+      </w:r>
+    </w:p>
+    <w:p>
+      <w:pPr>
+        <w:pStyle w:val="ListParagraph"/>
+        <w:numPr>
+          <w:ilvl w:val="0"/>
+          <w:numId w:val="7"/>
+        </w:numPr>
+        <w:spacing w:line="360" w:lineRule="auto"/>
+        <w:jc w:val="both"/>
+        <w:rPr>
+          <w:rFonts w:asciiTheme="majorBidi" w:hAnsiTheme="majorBidi" w:cstheme="majorBidi"/>
+          <w:sz w:val="28"/>
+          <w:szCs w:val="28"/>
+        </w:rPr>
+      </w:pPr>
+      <w:r>
+        <w:rPr>
+          <w:rFonts w:asciiTheme="majorBidi" w:hAnsiTheme="majorBidi" w:cstheme="majorBidi"/>
+          <w:sz w:val="28"/>
+          <w:szCs w:val="28"/>
+        </w:rPr>
+        <w:t>IOC</w:t>
+      </w:r>
+      <w:r>
+        <w:rPr>
+          <w:rFonts w:asciiTheme="majorBidi" w:hAnsiTheme="majorBidi" w:cstheme="majorBidi"/>
+          <w:sz w:val="28"/>
+          <w:szCs w:val="28"/>
+        </w:rPr>
+        <w:t xml:space="preserve"> : </w:t>
+      </w:r>
+    </w:p>
+    <w:p>
+      <w:pPr>
+        <w:pStyle w:val="ListParagraph"/>
+        <w:spacing w:line="360" w:lineRule="auto"/>
+        <w:ind w:left="1440"/>
+        <w:jc w:val="both"/>
+        <w:rPr>
+          <w:rFonts w:asciiTheme="majorBidi" w:hAnsiTheme="majorBidi" w:cstheme="majorBidi"/>
+          <w:sz w:val="24"/>
+          <w:szCs w:val="24"/>
+        </w:rPr>
+      </w:pPr>
+      <w:r>
+        <w:rPr>
+          <w:rFonts w:asciiTheme="majorBidi" w:hAnsiTheme="majorBidi" w:cstheme="majorBidi"/>
+          <w:sz w:val="24"/>
+          <w:szCs w:val="24"/>
+        </w:rPr>
+        <w:t>Est l'acronyme de "Indicator of Compromise" ou "Indicateur de compromission" en français. Il s'agit d'un élément de preuve qui indique qu'un système informatique a été compromis ou qu'une activité malveillante a eu lieu. Les IOC peuvent prendre diverses formes, notamment des fichiers de logs, des adresses IP, des noms de domaine, des signatures de virus, des hash de fichiers, des comportements suspects, des identifiants de connexion, des emails suspects, etc. Les IOC sont utilisés par les professionnels de la sécurité informatique pour détecter, prévenir et enquêter sur les incidents de sécurité, ainsi que pour mettre en place des mesures de protection et de remédiation. Les IOC sont également largement utilisés dans les systèmes de détection et de réponse aux incidents de sécurité (SIEM), qui permettent aux organisations de surveiller en temps réel les activités suspectes sur leurs réseaux et de détecter les menaces potentielles.</w:t>
+      </w:r>
+    </w:p>
+    <w:p>
+      <w:pPr>
+        <w:pStyle w:val="ListParagraph"/>
+        <w:numPr>
+          <w:ilvl w:val="0"/>
+          <w:numId w:val="7"/>
+        </w:numPr>
+        <w:spacing w:line="360" w:lineRule="auto"/>
+        <w:jc w:val="both"/>
+        <w:rPr>
+          <w:rFonts w:asciiTheme="majorBidi" w:hAnsiTheme="majorBidi" w:cstheme="majorBidi"/>
+          <w:sz w:val="28"/>
+          <w:szCs w:val="28"/>
+        </w:rPr>
+      </w:pPr>
+      <w:r>
+        <w:rPr>
+          <w:rFonts w:asciiTheme="majorBidi" w:hAnsiTheme="majorBidi" w:cstheme="majorBidi"/>
+          <w:sz w:val="28"/>
+          <w:szCs w:val="28"/>
+        </w:rPr>
+        <w:t>Sécurité informatique</w:t>
+      </w:r>
+      <w:r>
+        <w:rPr>
+          <w:rFonts w:asciiTheme="majorBidi" w:hAnsiTheme="majorBidi" w:cstheme="majorBidi"/>
+          <w:sz w:val="28"/>
+          <w:szCs w:val="28"/>
+        </w:rPr>
+        <w:t> :</w:t>
+      </w:r>
+    </w:p>
+    <w:p>
+      <w:pPr>
+        <w:pStyle w:val="ListParagraph"/>
+        <w:spacing w:line="360" w:lineRule="auto"/>
+        <w:ind w:left="1440"/>
+        <w:jc w:val="both"/>
+        <w:rPr>
+          <w:rFonts w:asciiTheme="majorBidi" w:hAnsiTheme="majorBidi" w:cstheme="majorBidi"/>
+          <w:sz w:val="24"/>
+          <w:szCs w:val="24"/>
+        </w:rPr>
+      </w:pPr>
+      <w:r>
+        <w:rPr>
+          <w:rFonts w:asciiTheme="majorBidi" w:hAnsiTheme="majorBidi" w:cstheme="majorBidi"/>
+          <w:sz w:val="24"/>
+          <w:szCs w:val="24"/>
+        </w:rPr>
+        <w:t>Ensemble de mesures de sécurité physiques, logiques et administratives, et de mesures d'urgence, mises en place dans une organisation, en vue d'assurer la protection de ses biens informatiques, la confidentialité des données de son système d'information et la continuité de service. La sécurité informatique comporte trois aspects : la protection physique des installations, la protection des données contre la consultation, la modification ou la dégradation, effectuées de façon volontaire ou accidentelle par des personnes non autorisées, et la protection de la fiabilité de ces données (c'est-à-dire la conservation de leur contenu au fil du temps ou lors de leur traitement).</w:t>
+      </w:r>
+    </w:p>
+    <w:p>
+      <w:pPr>
+        <w:pStyle w:val="ListParagraph"/>
+        <w:spacing w:line="360" w:lineRule="auto"/>
+        <w:ind w:left="1440"/>
+        <w:jc w:val="both"/>
+        <w:rPr>
+          <w:rFonts w:asciiTheme="majorBidi" w:hAnsiTheme="majorBidi" w:cstheme="majorBidi"/>
+          <w:sz w:val="28"/>
+          <w:szCs w:val="28"/>
+        </w:rPr>
+      </w:pPr>
+      <w:r>
+        <w:rPr>
+          <w:rFonts w:asciiTheme="majorBidi" w:hAnsiTheme="majorBidi" w:cstheme="majorBidi"/>
+          <w:sz w:val="28"/>
+          <w:szCs w:val="28"/>
+        </w:rPr>
+        <w:lastRenderedPageBreak/>
+        <w:t xml:space="preserve"> </w:t>
+      </w:r>
+    </w:p>
+    <w:p>
+      <w:pPr>
+        <w:pStyle w:val="ListParagraph"/>
+        <w:numPr>
+          <w:ilvl w:val="0"/>
+          <w:numId w:val="7"/>
+        </w:numPr>
+        <w:spacing w:line="360" w:lineRule="auto"/>
+        <w:jc w:val="both"/>
+        <w:rPr>
+          <w:rFonts w:asciiTheme="majorBidi" w:hAnsiTheme="majorBidi" w:cstheme="majorBidi"/>
+          <w:sz w:val="28"/>
+          <w:szCs w:val="28"/>
+        </w:rPr>
+      </w:pPr>
+      <w:r>
+        <w:rPr>
+          <w:rFonts w:asciiTheme="majorBidi" w:hAnsiTheme="majorBidi" w:cstheme="majorBidi"/>
+          <w:sz w:val="28"/>
+          <w:szCs w:val="28"/>
+        </w:rPr>
+        <w:t>Vulnérabilité</w:t>
+      </w:r>
+      <w:r>
+        <w:rPr>
+          <w:rFonts w:asciiTheme="majorBidi" w:hAnsiTheme="majorBidi" w:cstheme="majorBidi"/>
+          <w:sz w:val="28"/>
+          <w:szCs w:val="28"/>
+        </w:rPr>
+        <w:t> :</w:t>
+      </w:r>
+    </w:p>
+    <w:p>
+      <w:pPr>
+        <w:pStyle w:val="ListParagraph"/>
+        <w:spacing w:line="360" w:lineRule="auto"/>
+        <w:ind w:left="1440"/>
+        <w:jc w:val="both"/>
+        <w:rPr>
+          <w:rFonts w:asciiTheme="majorBidi" w:hAnsiTheme="majorBidi" w:cstheme="majorBidi"/>
+          <w:sz w:val="24"/>
+          <w:szCs w:val="24"/>
+        </w:rPr>
+      </w:pPr>
+      <w:r>
+        <w:rPr>
+          <w:rFonts w:asciiTheme="majorBidi" w:hAnsiTheme="majorBidi" w:cstheme="majorBidi"/>
+          <w:sz w:val="24"/>
+          <w:szCs w:val="24"/>
+        </w:rPr>
+        <w:t>Est une faiblesse ou une lacune dans un système informatique ou dans une application qui peut être exploitée par des attaquants pour pénétrer ou perturber le système. Les vulnérabilités peuvent être causées par des erreurs de conception, des défauts de codage, des configurations inappropriées, ou des problèmes de mise à jour. Les attaquants exploitent souvent les vulnérabilités pour accéder à des données sensibles, installer des logiciels malveillants ou perturber le fonctionnement normal du système.</w:t>
+      </w:r>
+    </w:p>
+    <w:p>
+      <w:pPr>
+        <w:pStyle w:val="ListParagraph"/>
+        <w:numPr>
+          <w:ilvl w:val="0"/>
+          <w:numId w:val="7"/>
+        </w:numPr>
+        <w:spacing w:line="360" w:lineRule="auto"/>
+        <w:jc w:val="both"/>
+        <w:rPr>
+          <w:rFonts w:asciiTheme="majorBidi" w:hAnsiTheme="majorBidi" w:cstheme="majorBidi"/>
+          <w:sz w:val="28"/>
+          <w:szCs w:val="28"/>
+        </w:rPr>
+      </w:pPr>
+      <w:r>
+        <w:rPr>
+          <w:rFonts w:asciiTheme="majorBidi" w:hAnsiTheme="majorBidi" w:cstheme="majorBidi"/>
+          <w:sz w:val="28"/>
+          <w:szCs w:val="28"/>
+        </w:rPr>
+        <w:t>Attaque :</w:t>
+      </w:r>
+    </w:p>
+    <w:p>
+      <w:pPr>
+        <w:pStyle w:val="ListParagraph"/>
+        <w:spacing w:line="360" w:lineRule="auto"/>
+        <w:ind w:left="1440"/>
+        <w:jc w:val="both"/>
+        <w:rPr>
+          <w:rFonts w:asciiTheme="majorBidi" w:hAnsiTheme="majorBidi" w:cstheme="majorBidi"/>
+          <w:sz w:val="24"/>
+          <w:szCs w:val="24"/>
+        </w:rPr>
+      </w:pPr>
+      <w:r>
+        <w:rPr>
+          <w:rFonts w:asciiTheme="majorBidi" w:hAnsiTheme="majorBidi" w:cstheme="majorBidi"/>
+          <w:sz w:val="24"/>
+          <w:szCs w:val="24"/>
+        </w:rPr>
+        <w:t>En informatique, est un acte malveillant visant à compromettre ou à perturber un système informatique, un réseau ou une application. Les attaques peuvent prendre de nombreuses formes, notamment des virus, des malwares, des tentatives d'intrusion, des attaques par déni de service, des attaques de phishing, etc. Les attaquants peuvent chercher à voler des données sensibles, à perturber les opérations normales du système, à détruire des informations ou à compromettre la sécurité des utilisateurs.</w:t>
+      </w:r>
+    </w:p>
+    <w:p>
+      <w:pPr>
+        <w:pStyle w:val="ListParagraph"/>
+        <w:spacing w:line="360" w:lineRule="auto"/>
+        <w:ind w:left="1440"/>
+        <w:jc w:val="both"/>
+        <w:rPr>
+          <w:rFonts w:asciiTheme="majorBidi" w:hAnsiTheme="majorBidi" w:cstheme="majorBidi"/>
+          <w:sz w:val="28"/>
+          <w:szCs w:val="28"/>
+        </w:rPr>
+      </w:pPr>
+    </w:p>
+    <w:p>
+      <w:pPr>
+        <w:spacing w:line="360" w:lineRule="auto"/>
+        <w:jc w:val="both"/>
+        <w:rPr>
+          <w:rFonts w:asciiTheme="majorBidi" w:hAnsiTheme="majorBidi" w:cstheme="majorBidi"/>
+          <w:b/>
+          <w:bCs/>
+          <w:sz w:val="32"/>
+          <w:szCs w:val="32"/>
+        </w:rPr>
+      </w:pPr>
+      <w:r>
+        <w:rPr>
+          <w:rFonts w:asciiTheme="majorBidi" w:hAnsiTheme="majorBidi" w:cstheme="majorBidi"/>
+          <w:b/>
+          <w:bCs/>
+          <w:sz w:val="32"/>
+          <w:szCs w:val="32"/>
+        </w:rPr>
+        <w:t>I.</w:t>
+      </w:r>
+      <w:r>
+        <w:rPr>
+          <w:rFonts w:asciiTheme="majorBidi" w:hAnsiTheme="majorBidi" w:cstheme="majorBidi"/>
+          <w:b/>
+          <w:bCs/>
+          <w:sz w:val="32"/>
+          <w:szCs w:val="32"/>
+        </w:rPr>
+        <w:t>3</w:t>
+      </w:r>
+      <w:r>
+        <w:rPr>
+          <w:rFonts w:asciiTheme="majorBidi" w:hAnsiTheme="majorBidi" w:cstheme="majorBidi"/>
+          <w:b/>
+          <w:bCs/>
+          <w:sz w:val="32"/>
+          <w:szCs w:val="32"/>
+        </w:rPr>
+        <w:t>.</w:t>
+      </w:r>
+      <w:r>
+        <w:rPr>
+          <w:rFonts w:asciiTheme="majorBidi" w:hAnsiTheme="majorBidi" w:cstheme="majorBidi"/>
+          <w:b/>
+          <w:bCs/>
+          <w:sz w:val="32"/>
+          <w:szCs w:val="32"/>
+        </w:rPr>
+        <w:tab/>
+      </w:r>
+      <w:r>
+        <w:rPr>
+          <w:rFonts w:asciiTheme="majorBidi" w:hAnsiTheme="majorBidi" w:cstheme="majorBidi"/>
+          <w:b/>
+          <w:bCs/>
+          <w:sz w:val="32"/>
+          <w:szCs w:val="32"/>
+        </w:rPr>
+        <w:t>Analyse vulnérabilités</w:t>
+      </w:r>
+    </w:p>
+    <w:p>
+      <w:pPr>
+        <w:spacing w:line="360" w:lineRule="auto"/>
+        <w:ind w:firstLine="864"/>
+        <w:jc w:val="both"/>
+        <w:rPr>
+          <w:rFonts w:asciiTheme="majorBidi" w:hAnsiTheme="majorBidi" w:cstheme="majorBidi"/>
+          <w:sz w:val="24"/>
+          <w:szCs w:val="24"/>
+        </w:rPr>
+      </w:pPr>
+      <w:r>
+        <w:rPr>
+          <w:rFonts w:asciiTheme="majorBidi" w:hAnsiTheme="majorBidi" w:cstheme="majorBidi"/>
+          <w:sz w:val="24"/>
+          <w:szCs w:val="24"/>
+        </w:rPr>
+        <w:t>L'analyse de vulnérabilités est un processus visant à identifier les vulnérabilités dans un système informatique, une application ou un réseau, afin de les corriger avant qu'elles ne soient exploitées par des attaquants. Le processus commence généralement par une évaluation de la sécurité du système, qui peut comprendre des tests de pénétration, des analyses de configuration, des scans de vulnérabilités et d'autres techniques. Les vulnérabilités identifiées sont ensuite évaluées en termes de leur impact potentiel sur le système et de la probabilité qu'elles soient exploitées. Une fois les vulnérabilités prioritaires identifiées, des correctifs sont appliqués pour réduire les risques. L'analyse de vulnérabilités est un processus continu, car de nouvelles vulnérabilités peuvent apparaître en raison de changements dans les systèmes, les applications ou les menaces. Par conséquent, il est important de maintenir les systèmes à jour et de réaliser des analyses de vulnérabilités régulières pour maintenir une posture de sécurité optimale.</w:t>
+      </w:r>
+    </w:p>
+    <w:p>
+      <w:pPr>
+        <w:spacing w:line="360" w:lineRule="auto"/>
+        <w:jc w:val="both"/>
+        <w:rPr>
+          <w:rFonts w:asciiTheme="majorBidi" w:hAnsiTheme="majorBidi" w:cstheme="majorBidi"/>
+          <w:b/>
+          <w:bCs/>
+          <w:sz w:val="32"/>
+          <w:szCs w:val="32"/>
+        </w:rPr>
+      </w:pPr>
+      <w:r>
+        <w:rPr>
+          <w:rFonts w:asciiTheme="majorBidi" w:hAnsiTheme="majorBidi" w:cstheme="majorBidi"/>
+          <w:b/>
+          <w:bCs/>
+          <w:sz w:val="32"/>
+          <w:szCs w:val="32"/>
+        </w:rPr>
+        <w:lastRenderedPageBreak/>
+        <w:t>I.</w:t>
+      </w:r>
+      <w:r>
+        <w:rPr>
+          <w:rFonts w:asciiTheme="majorBidi" w:hAnsiTheme="majorBidi" w:cstheme="majorBidi"/>
+          <w:b/>
+          <w:bCs/>
+          <w:sz w:val="32"/>
+          <w:szCs w:val="32"/>
+        </w:rPr>
+        <w:t>4</w:t>
+      </w:r>
+      <w:r>
+        <w:rPr>
+          <w:rFonts w:asciiTheme="majorBidi" w:hAnsiTheme="majorBidi" w:cstheme="majorBidi"/>
+          <w:b/>
+          <w:bCs/>
+          <w:sz w:val="32"/>
+          <w:szCs w:val="32"/>
+        </w:rPr>
+        <w:t>.</w:t>
+      </w:r>
+      <w:r>
+        <w:rPr>
+          <w:rFonts w:asciiTheme="majorBidi" w:hAnsiTheme="majorBidi" w:cstheme="majorBidi"/>
+          <w:b/>
+          <w:bCs/>
+          <w:sz w:val="32"/>
+          <w:szCs w:val="32"/>
+        </w:rPr>
+        <w:tab/>
+      </w:r>
+      <w:r>
+        <w:rPr>
+          <w:rFonts w:asciiTheme="majorBidi" w:hAnsiTheme="majorBidi" w:cstheme="majorBidi"/>
+          <w:b/>
+          <w:bCs/>
+          <w:sz w:val="32"/>
+          <w:szCs w:val="32"/>
+        </w:rPr>
+        <w:t xml:space="preserve">Exemple d’étude </w:t>
+      </w:r>
+    </w:p>
+    <w:p>
+      <w:pPr>
+        <w:spacing w:line="360" w:lineRule="auto"/>
+        <w:jc w:val="both"/>
+        <w:rPr>
+          <w:rFonts w:asciiTheme="majorBidi" w:hAnsiTheme="majorBidi" w:cstheme="majorBidi"/>
+          <w:b/>
+          <w:bCs/>
+          <w:sz w:val="32"/>
+          <w:szCs w:val="32"/>
+        </w:rPr>
+      </w:pPr>
+    </w:p>
+    <w:p>
+      <w:pPr>
+        <w:spacing w:line="360" w:lineRule="auto"/>
+        <w:jc w:val="both"/>
+        <w:rPr>
+          <w:rFonts w:asciiTheme="majorBidi" w:hAnsiTheme="majorBidi" w:cstheme="majorBidi"/>
+          <w:b/>
+          <w:bCs/>
+          <w:sz w:val="32"/>
+          <w:szCs w:val="32"/>
+        </w:rPr>
+      </w:pPr>
+    </w:p>
+    <w:p>
+      <w:pPr>
+        <w:spacing w:line="360" w:lineRule="auto"/>
+        <w:jc w:val="both"/>
+        <w:rPr>
+          <w:rFonts w:asciiTheme="majorBidi" w:hAnsiTheme="majorBidi" w:cstheme="majorBidi"/>
+          <w:b/>
+          <w:bCs/>
+          <w:sz w:val="32"/>
+          <w:szCs w:val="32"/>
+        </w:rPr>
+      </w:pPr>
+      <w:r>
+        <w:rPr>
+          <w:rFonts w:asciiTheme="majorBidi" w:hAnsiTheme="majorBidi" w:cstheme="majorBidi"/>
+          <w:b/>
+          <w:bCs/>
+          <w:sz w:val="32"/>
+          <w:szCs w:val="32"/>
+        </w:rPr>
+        <w:t>I.</w:t>
+      </w:r>
+      <w:r>
+        <w:rPr>
+          <w:rFonts w:asciiTheme="majorBidi" w:hAnsiTheme="majorBidi" w:cstheme="majorBidi"/>
+          <w:b/>
+          <w:bCs/>
+          <w:sz w:val="32"/>
+          <w:szCs w:val="32"/>
+        </w:rPr>
+        <w:t>5</w:t>
+      </w:r>
+      <w:r>
+        <w:rPr>
+          <w:rFonts w:asciiTheme="majorBidi" w:hAnsiTheme="majorBidi" w:cstheme="majorBidi"/>
+          <w:b/>
+          <w:bCs/>
+          <w:sz w:val="32"/>
+          <w:szCs w:val="32"/>
+        </w:rPr>
+        <w:t>.</w:t>
+      </w:r>
+      <w:r>
+        <w:rPr>
+          <w:rFonts w:asciiTheme="majorBidi" w:hAnsiTheme="majorBidi" w:cstheme="majorBidi"/>
+          <w:b/>
+          <w:bCs/>
+          <w:sz w:val="32"/>
+          <w:szCs w:val="32"/>
+        </w:rPr>
+        <w:tab/>
+      </w:r>
+      <w:r>
+        <w:rPr>
+          <w:rFonts w:asciiTheme="majorBidi" w:hAnsiTheme="majorBidi" w:cstheme="majorBidi"/>
+          <w:b/>
+          <w:bCs/>
+          <w:sz w:val="32"/>
+          <w:szCs w:val="32"/>
+        </w:rPr>
+        <w:t>Conclusion</w:t>
+      </w:r>
+    </w:p>
+    <w:p>
+      <w:pPr>
+        <w:spacing w:line="360" w:lineRule="auto"/>
+        <w:ind w:firstLine="864"/>
+        <w:jc w:val="both"/>
+        <w:rPr>
+          <w:rFonts w:asciiTheme="majorBidi" w:hAnsiTheme="majorBidi" w:cstheme="majorBidi"/>
+          <w:sz w:val="24"/>
+          <w:szCs w:val="24"/>
+        </w:rPr>
+      </w:pPr>
+      <w:r>
+        <w:rPr>
+          <w:rFonts w:asciiTheme="majorBidi" w:hAnsiTheme="majorBidi" w:cstheme="majorBidi"/>
+          <w:sz w:val="24"/>
+          <w:szCs w:val="24"/>
+        </w:rPr>
+        <w:t>A</w:t>
+      </w:r>
+      <w:r>
+        <w:rPr>
+          <w:rFonts w:asciiTheme="majorBidi" w:hAnsiTheme="majorBidi" w:cstheme="majorBidi"/>
+          <w:sz w:val="24"/>
+          <w:szCs w:val="24"/>
+        </w:rPr>
+        <w:t xml:space="preserve"> la fin du présent chapitre</w:t>
+      </w:r>
+      <w:r>
+        <w:rPr>
+          <w:rFonts w:asciiTheme="majorBidi" w:hAnsiTheme="majorBidi" w:cstheme="majorBidi"/>
+          <w:sz w:val="24"/>
+          <w:szCs w:val="24"/>
+        </w:rPr>
+        <w:t xml:space="preserve">, nous avons </w:t>
+      </w:r>
+      <w:r>
+        <w:rPr>
+          <w:rFonts w:asciiTheme="majorBidi" w:hAnsiTheme="majorBidi" w:cstheme="majorBidi"/>
+          <w:sz w:val="24"/>
+          <w:szCs w:val="24"/>
+        </w:rPr>
+        <w:t>constaté</w:t>
+      </w:r>
+      <w:r>
+        <w:rPr>
+          <w:rFonts w:asciiTheme="majorBidi" w:hAnsiTheme="majorBidi" w:cstheme="majorBidi"/>
+          <w:sz w:val="24"/>
+          <w:szCs w:val="24"/>
+        </w:rPr>
+        <w:t xml:space="preserve"> que la sécurité informatique est un domaine crucial dans le monde numérique actuel. Nous avons défini </w:t>
+      </w:r>
+      <w:r>
+        <w:rPr>
+          <w:rFonts w:asciiTheme="majorBidi" w:hAnsiTheme="majorBidi" w:cstheme="majorBidi"/>
+          <w:sz w:val="24"/>
+          <w:szCs w:val="24"/>
+        </w:rPr>
+        <w:t>on quoi consiste</w:t>
+      </w:r>
+      <w:r>
+        <w:rPr>
+          <w:rFonts w:asciiTheme="majorBidi" w:hAnsiTheme="majorBidi" w:cstheme="majorBidi"/>
+          <w:sz w:val="24"/>
+          <w:szCs w:val="24"/>
+        </w:rPr>
+        <w:t xml:space="preserve"> la sécurité informatique, ainsi que les indicateurs de compromission (IOC), les vulnérabilités et les attaques. </w:t>
+      </w:r>
+      <w:r>
+        <w:rPr>
+          <w:rFonts w:asciiTheme="majorBidi" w:hAnsiTheme="majorBidi" w:cstheme="majorBidi"/>
+          <w:sz w:val="24"/>
+          <w:szCs w:val="24"/>
+        </w:rPr>
+        <w:t>Nous nous sommes aussi penchés sur l'analyse des vulnérabilités, une méthode d'identification et de correction des vulnérabilités dans les systèmes informatiques.</w:t>
+      </w:r>
+    </w:p>
+    <w:p>
+      <w:pPr>
+        <w:spacing w:line="360" w:lineRule="auto"/>
+        <w:jc w:val="both"/>
+        <w:rPr>
+          <w:rFonts w:asciiTheme="majorBidi" w:hAnsiTheme="majorBidi" w:cstheme="majorBidi"/>
+          <w:b/>
+          <w:bCs/>
+          <w:sz w:val="32"/>
+          <w:szCs w:val="32"/>
+        </w:rPr>
+      </w:pPr>
+    </w:p>
+    <w:p>
+      <w:pPr>
+        <w:spacing w:line="360" w:lineRule="auto"/>
+        <w:jc w:val="both"/>
+        <w:rPr>
+          <w:rFonts w:asciiTheme="majorBidi" w:hAnsiTheme="majorBidi" w:cstheme="majorBidi"/>
+          <w:b/>
+          <w:bCs/>
+          <w:sz w:val="32"/>
+          <w:szCs w:val="32"/>
+        </w:rPr>
+      </w:pPr>
+    </w:p>
+    <w:p>
+      <w:pPr>
+        <w:spacing w:line="360" w:lineRule="auto"/>
+        <w:jc w:val="both"/>
+        <w:rPr>
+          <w:rFonts w:asciiTheme="majorBidi" w:hAnsiTheme="majorBidi" w:cstheme="majorBidi"/>
+          <w:b/>
+          <w:bCs/>
+          <w:sz w:val="32"/>
+          <w:szCs w:val="32"/>
+        </w:rPr>
+      </w:pPr>
+    </w:p>
+    <w:p>
+      <w:pPr>
+        <w:spacing w:line="360" w:lineRule="auto"/>
+        <w:jc w:val="both"/>
+        <w:rPr>
+          <w:rFonts w:asciiTheme="majorBidi" w:hAnsiTheme="majorBidi" w:cstheme="majorBidi"/>
+          <w:b/>
+          <w:bCs/>
+          <w:sz w:val="32"/>
+          <w:szCs w:val="32"/>
         </w:rPr>
       </w:pPr>
     </w:p>
@@ -813,6 +2692,7 @@
       </w:r>
     </w:p>
     <w:sectPr>
+      <w:headerReference w:type="default" r:id="rId8"/>
       <w:pgSz w:w="11906" w:h="16838"/>
       <w:pgMar w:top="1440" w:right="1440" w:bottom="1440" w:left="1440" w:header="708" w:footer="708" w:gutter="0"/>
       <w:cols w:space="708"/>
@@ -872,6 +2752,150 @@
 </w:footnotes>
 </file>
 
+<file path=word/header1.xml><?xml version="1.0" encoding="utf-8"?>
+<w:hdr xmlns:wpc="http://schemas.microsoft.com/office/word/2010/wordprocessingCanvas" xmlns:cx="http://schemas.microsoft.com/office/drawing/2014/chartex" xmlns:cx1="http://schemas.microsoft.com/office/drawing/2015/9/8/chartex" xmlns:cx2="http://schemas.microsoft.com/office/drawing/2015/10/21/chartex" xmlns:cx3="http://schemas.microsoft.com/office/drawing/2016/5/9/chartex" xmlns:cx4="http://schemas.microsoft.com/office/drawing/2016/5/10/chartex" xmlns:cx5="http://schemas.microsoft.com/office/drawing/2016/5/11/chartex" xmlns:cx6="http://schemas.microsoft.com/office/drawing/2016/5/12/chartex" xmlns:cx7="http://schemas.microsoft.com/office/drawing/2016/5/13/chartex" xmlns:cx8="http://schemas.microsoft.com/office/drawing/2016/5/14/chartex" xmlns:mc="http://schemas.openxmlformats.org/markup-compatibility/2006" xmlns:aink="http://schemas.microsoft.com/office/drawing/2016/ink" xmlns:am3d="http://schemas.microsoft.com/office/drawing/2017/model3d" xmlns:o="urn:schemas-microsoft-com:office:office" xmlns:oel="http://schemas.microsoft.com/office/2019/extlst" xmlns:r="http://schemas.openxmlformats.org/officeDocument/2006/relationships" xmlns:m="http://schemas.openxmlformats.org/officeDocument/2006/math" xmlns:v="urn:schemas-microsoft-com:vml" xmlns:wp14="http://schemas.microsoft.com/office/word/2010/wordprocessingDrawing" xmlns:wp="http://schemas.openxmlformats.org/drawingml/2006/wordprocessingDrawing" xmlns:w10="urn:schemas-microsoft-com:office:word" xmlns:w="http://schemas.openxmlformats.org/wordprocessingml/2006/main" xmlns:w14="http://schemas.microsoft.com/office/word/2010/wordml" xmlns:w15="http://schemas.microsoft.com/office/word/2012/wordml" xmlns:w16cex="http://schemas.microsoft.com/office/word/2018/wordml/cex" xmlns:w16cid="http://schemas.microsoft.com/office/word/2016/wordml/cid" xmlns:w16="http://schemas.microsoft.com/office/word/2018/wordml" xmlns:w16du="http://schemas.microsoft.com/office/word/2023/wordml/word16du" xmlns:w16sdtdh="http://schemas.microsoft.com/office/word/2020/wordml/sdtdatahash" xmlns:w16se="http://schemas.microsoft.com/office/word/2015/wordml/symex" xmlns:wpg="http://schemas.microsoft.com/office/word/2010/wordprocessingGroup" xmlns:wpi="http://schemas.microsoft.com/office/word/2010/wordprocessingInk" xmlns:wne="http://schemas.microsoft.com/office/word/2006/wordml" xmlns:wps="http://schemas.microsoft.com/office/word/2010/wordprocessingShape" mc:Ignorable="w14 w15 w16se w16cid w16 w16cex w16sdtdh wp14">
+  <w:p>
+    <w:pPr>
+      <w:pStyle w:val="Header"/>
+    </w:pPr>
+    <w:r>
+      <w:rPr>
+        <w:noProof/>
+      </w:rPr>
+      <mc:AlternateContent>
+        <mc:Choice Requires="wps">
+          <w:drawing>
+            <wp:anchor distT="0" distB="0" distL="114300" distR="114300" simplePos="0" relativeHeight="251660288" behindDoc="0" locked="0" layoutInCell="0" allowOverlap="1" wp14:anchorId="777373DF" wp14:editId="23313776">
+              <wp:simplePos x="0" y="0"/>
+              <wp:positionH relativeFrom="margin">
+                <wp:align>left</wp:align>
+              </wp:positionH>
+              <wp:positionV relativeFrom="topMargin">
+                <wp:align>center</wp:align>
+              </wp:positionV>
+              <wp:extent cx="5943600" cy="170815"/>
+              <wp:effectExtent l="0" t="0" r="0" b="1905"/>
+              <wp:wrapNone/>
+              <wp:docPr id="218" name="Text Box 68"/>
+              <wp:cNvGraphicFramePr>
+                <a:graphicFrameLocks xmlns:a="http://schemas.openxmlformats.org/drawingml/2006/main"/>
+              </wp:cNvGraphicFramePr>
+              <a:graphic xmlns:a="http://schemas.openxmlformats.org/drawingml/2006/main">
+                <a:graphicData uri="http://schemas.microsoft.com/office/word/2010/wordprocessingShape">
+                  <wps:wsp>
+                    <wps:cNvSpPr txBox="1">
+                      <a:spLocks noChangeArrowheads="1"/>
+                    </wps:cNvSpPr>
+                    <wps:spPr bwMode="auto">
+                      <a:xfrm>
+                        <a:off x="0" y="0"/>
+                        <a:ext cx="5943600" cy="170815"/>
+                      </a:xfrm>
+                      <a:prstGeom prst="rect">
+                        <a:avLst/>
+                      </a:prstGeom>
+                      <a:noFill/>
+                      <a:ln>
+                        <a:noFill/>
+                      </a:ln>
+                      <a:extLst>
+                        <a:ext uri="{909E8E84-426E-40DD-AFC4-6F175D3DCCD1}">
+                          <a14:hiddenFill xmlns:a14="http://schemas.microsoft.com/office/drawing/2010/main">
+                            <a:solidFill>
+                              <a:srgbClr val="FFFFFF"/>
+                            </a:solidFill>
+                          </a14:hiddenFill>
+                        </a:ext>
+                        <a:ext uri="{91240B29-F687-4F45-9708-019B960494DF}">
+                          <a14:hiddenLine xmlns:a14="http://schemas.microsoft.com/office/drawing/2010/main" w="9525">
+                            <a:solidFill>
+                              <a:srgbClr val="000000"/>
+                            </a:solidFill>
+                            <a:miter lim="800000"/>
+                            <a:headEnd/>
+                            <a:tailEnd/>
+                          </a14:hiddenLine>
+                        </a:ext>
+                      </a:extLst>
+                    </wps:spPr>
+                    <wps:txbx>
+                      <w:txbxContent>
+                        <w:sdt>
+                          <w:sdtPr>
+                            <w:alias w:val="Title"/>
+                            <w:id w:val="78679243"/>
+                            <w:showingPlcHdr/>
+                            <w:dataBinding w:prefixMappings="xmlns:ns0='http://schemas.openxmlformats.org/package/2006/metadata/core-properties' xmlns:ns1='http://purl.org/dc/elements/1.1/'" w:xpath="/ns0:coreProperties[1]/ns1:title[1]" w:storeItemID="{6C3C8BC8-F283-45AE-878A-BAB7291924A1}"/>
+                            <w:text/>
+                          </w:sdtPr>
+                          <w:sdtContent>
+                            <w:p>
+                              <w:pPr>
+                                <w:spacing w:after="0" w:line="240" w:lineRule="auto"/>
+                              </w:pPr>
+                              <w:r>
+                                <w:t xml:space="preserve">     </w:t>
+                              </w:r>
+                            </w:p>
+                          </w:sdtContent>
+                        </w:sdt>
+                      </w:txbxContent>
+                    </wps:txbx>
+                    <wps:bodyPr rot="0" vert="horz" wrap="square" lIns="91440" tIns="0" rIns="91440" bIns="0" anchor="ctr" anchorCtr="0" upright="1">
+                      <a:spAutoFit/>
+                    </wps:bodyPr>
+                  </wps:wsp>
+                </a:graphicData>
+              </a:graphic>
+              <wp14:sizeRelH relativeFrom="margin">
+                <wp14:pctWidth>100000</wp14:pctWidth>
+              </wp14:sizeRelH>
+              <wp14:sizeRelV relativeFrom="page">
+                <wp14:pctHeight>0</wp14:pctHeight>
+              </wp14:sizeRelV>
+            </wp:anchor>
+          </w:drawing>
+        </mc:Choice>
+        <mc:Fallback>
+          <w:pict>
+            <v:shapetype w14:anchorId="777373DF" id="_x0000_t202" coordsize="21600,21600" o:spt="202" path="m,l,21600r21600,l21600,xe">
+              <v:stroke joinstyle="miter"/>
+              <v:path gradientshapeok="t" o:connecttype="rect"/>
+            </v:shapetype>
+            <v:shape id="Text Box 68" o:spid="_x0000_s1026" type="#_x0000_t202" style="position:absolute;margin-left:0;margin-top:0;width:468pt;height:13.45pt;z-index:251660288;visibility:visible;mso-wrap-style:square;mso-width-percent:1000;mso-height-percent:0;mso-wrap-distance-left:9pt;mso-wrap-distance-top:0;mso-wrap-distance-right:9pt;mso-wrap-distance-bottom:0;mso-position-horizontal:left;mso-position-horizontal-relative:margin;mso-position-vertical:center;mso-position-vertical-relative:top-margin-area;mso-width-percent:1000;mso-height-percent:0;mso-width-relative:margin;mso-height-relative:page;v-text-anchor:middle" o:gfxdata="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" o:allowincell="f" filled="f" stroked="f">
+              <v:textbox style="mso-fit-shape-to-text:t" inset=",0,,0">
+                <w:txbxContent>
+                  <w:sdt>
+                    <w:sdtPr>
+                      <w:alias w:val="Title"/>
+                      <w:id w:val="78679243"/>
+                      <w:showingPlcHdr/>
+                      <w:dataBinding w:prefixMappings="xmlns:ns0='http://schemas.openxmlformats.org/package/2006/metadata/core-properties' xmlns:ns1='http://purl.org/dc/elements/1.1/'" w:xpath="/ns0:coreProperties[1]/ns1:title[1]" w:storeItemID="{6C3C8BC8-F283-45AE-878A-BAB7291924A1}"/>
+                      <w:text/>
+                    </w:sdtPr>
+                    <w:sdtContent>
+                      <w:p>
+                        <w:pPr>
+                          <w:spacing w:after="0" w:line="240" w:lineRule="auto"/>
+                        </w:pPr>
+                        <w:r>
+                          <w:t xml:space="preserve">     </w:t>
+                        </w:r>
+                      </w:p>
+                    </w:sdtContent>
+                  </w:sdt>
+                </w:txbxContent>
+              </v:textbox>
+              <w10:wrap anchorx="margin" anchory="margin"/>
+            </v:shape>
+          </w:pict>
+        </mc:Fallback>
+      </mc:AlternateContent>
+    </w:r>
+  </w:p>
+</w:hdr>
+</file>
+
 <file path=word/numbering.xml><?xml version="1.0" encoding="utf-8"?>
 <w:numbering xmlns:wpc="http://schemas.microsoft.com/office/word/2010/wordprocessingCanvas" xmlns:cx="http://schemas.microsoft.com/office/drawing/2014/chartex" xmlns:cx1="http://schemas.microsoft.com/office/drawing/2015/9/8/chartex" xmlns:cx2="http://schemas.microsoft.com/office/drawing/2015/10/21/chartex" xmlns:cx3="http://schemas.microsoft.com/office/drawing/2016/5/9/chartex" xmlns:cx4="http://schemas.microsoft.com/office/drawing/2016/5/10/chartex" xmlns:cx5="http://schemas.microsoft.com/office/drawing/2016/5/11/chartex" xmlns:cx6="http://schemas.microsoft.com/office/drawing/2016/5/12/chartex" xmlns:cx7="http://schemas.microsoft.com/office/drawing/2016/5/13/chartex" xmlns:cx8="http://schemas.microsoft.com/office/drawing/2016/5/14/chartex" xmlns:mc="http://schemas.openxmlformats.org/markup-compatibility/2006" xmlns:aink="http://schemas.microsoft.com/office/drawing/2016/ink" xmlns:am3d="http://schemas.microsoft.com/office/drawing/2017/model3d" xmlns:o="urn:schemas-microsoft-com:office:office" xmlns:oel="http://schemas.microsoft.com/office/2019/extlst" xmlns:r="http://schemas.openxmlformats.org/officeDocument/2006/relationships" xmlns:m="http://schemas.openxmlformats.org/officeDocument/2006/math" xmlns:v="urn:schemas-microsoft-com:vml" xmlns:wp14="http://schemas.microsoft.com/office/word/2010/wordprocessingDrawing" xmlns:wp="http://schemas.openxmlformats.org/drawingml/2006/wordprocessingDrawing" xmlns:w10="urn:schemas-microsoft-com:office:word" xmlns:w="http://schemas.openxmlformats.org/wordprocessingml/2006/main" xmlns:w14="http://schemas.microsoft.com/office/word/2010/wordml" xmlns:w15="http://schemas.microsoft.com/office/word/2012/wordml" xmlns:w16cex="http://schemas.microsoft.com/office/word/2018/wordml/cex" xmlns:w16cid="http://schemas.microsoft.com/office/word/2016/wordml/cid" xmlns:w16="http://schemas.microsoft.com/office/word/2018/wordml" xmlns:w16du="http://schemas.microsoft.com/office/word/2023/wordml/word16du" xmlns:w16sdtdh="http://schemas.microsoft.com/office/word/2020/wordml/sdtdatahash" xmlns:w16se="http://schemas.microsoft.com/office/word/2015/wordml/symex" xmlns:wpg="http://schemas.microsoft.com/office/word/2010/wordprocessingGroup" xmlns:wpi="http://schemas.microsoft.com/office/word/2010/wordprocessingInk" xmlns:wne="http://schemas.microsoft.com/office/word/2006/wordml" xmlns:wps="http://schemas.microsoft.com/office/word/2010/wordprocessingShape" mc:Ignorable="w14 w15 w16se w16cid w16 w16cex w16sdtdh wp14">
   <w:abstractNum w:abstractNumId="0" w15:restartNumberingAfterBreak="0">
@@ -1106,11 +3130,602 @@
       </w:rPr>
     </w:lvl>
   </w:abstractNum>
+  <w:abstractNum w:abstractNumId="2" w15:restartNumberingAfterBreak="0">
+    <w:nsid w:val="3702773C"/>
+    <w:multiLevelType w:val="hybridMultilevel"/>
+    <w:tmpl w:val="3E2EC80A"/>
+    <w:lvl w:ilvl="0" w:tplc="040C0001">
+      <w:start w:val="1"/>
+      <w:numFmt w:val="bullet"/>
+      <w:lvlText w:val=""/>
+      <w:lvlJc w:val="left"/>
+      <w:pPr>
+        <w:ind w:left="720" w:hanging="360"/>
+      </w:pPr>
+      <w:rPr>
+        <w:rFonts w:ascii="Symbol" w:hAnsi="Symbol" w:hint="default"/>
+      </w:rPr>
+    </w:lvl>
+    <w:lvl w:ilvl="1" w:tplc="040C0003" w:tentative="1">
+      <w:start w:val="1"/>
+      <w:numFmt w:val="bullet"/>
+      <w:lvlText w:val="o"/>
+      <w:lvlJc w:val="left"/>
+      <w:pPr>
+        <w:ind w:left="1440" w:hanging="360"/>
+      </w:pPr>
+      <w:rPr>
+        <w:rFonts w:ascii="Courier New" w:hAnsi="Courier New" w:cs="Courier New" w:hint="default"/>
+      </w:rPr>
+    </w:lvl>
+    <w:lvl w:ilvl="2" w:tplc="040C0005" w:tentative="1">
+      <w:start w:val="1"/>
+      <w:numFmt w:val="bullet"/>
+      <w:lvlText w:val=""/>
+      <w:lvlJc w:val="left"/>
+      <w:pPr>
+        <w:ind w:left="2160" w:hanging="360"/>
+      </w:pPr>
+      <w:rPr>
+        <w:rFonts w:ascii="Wingdings" w:hAnsi="Wingdings" w:hint="default"/>
+      </w:rPr>
+    </w:lvl>
+    <w:lvl w:ilvl="3" w:tplc="040C0001" w:tentative="1">
+      <w:start w:val="1"/>
+      <w:numFmt w:val="bullet"/>
+      <w:lvlText w:val=""/>
+      <w:lvlJc w:val="left"/>
+      <w:pPr>
+        <w:ind w:left="2880" w:hanging="360"/>
+      </w:pPr>
+      <w:rPr>
+        <w:rFonts w:ascii="Symbol" w:hAnsi="Symbol" w:hint="default"/>
+      </w:rPr>
+    </w:lvl>
+    <w:lvl w:ilvl="4" w:tplc="040C0003" w:tentative="1">
+      <w:start w:val="1"/>
+      <w:numFmt w:val="bullet"/>
+      <w:lvlText w:val="o"/>
+      <w:lvlJc w:val="left"/>
+      <w:pPr>
+        <w:ind w:left="3600" w:hanging="360"/>
+      </w:pPr>
+      <w:rPr>
+        <w:rFonts w:ascii="Courier New" w:hAnsi="Courier New" w:cs="Courier New" w:hint="default"/>
+      </w:rPr>
+    </w:lvl>
+    <w:lvl w:ilvl="5" w:tplc="040C0005" w:tentative="1">
+      <w:start w:val="1"/>
+      <w:numFmt w:val="bullet"/>
+      <w:lvlText w:val=""/>
+      <w:lvlJc w:val="left"/>
+      <w:pPr>
+        <w:ind w:left="4320" w:hanging="360"/>
+      </w:pPr>
+      <w:rPr>
+        <w:rFonts w:ascii="Wingdings" w:hAnsi="Wingdings" w:hint="default"/>
+      </w:rPr>
+    </w:lvl>
+    <w:lvl w:ilvl="6" w:tplc="040C0001" w:tentative="1">
+      <w:start w:val="1"/>
+      <w:numFmt w:val="bullet"/>
+      <w:lvlText w:val=""/>
+      <w:lvlJc w:val="left"/>
+      <w:pPr>
+        <w:ind w:left="5040" w:hanging="360"/>
+      </w:pPr>
+      <w:rPr>
+        <w:rFonts w:ascii="Symbol" w:hAnsi="Symbol" w:hint="default"/>
+      </w:rPr>
+    </w:lvl>
+    <w:lvl w:ilvl="7" w:tplc="040C0003" w:tentative="1">
+      <w:start w:val="1"/>
+      <w:numFmt w:val="bullet"/>
+      <w:lvlText w:val="o"/>
+      <w:lvlJc w:val="left"/>
+      <w:pPr>
+        <w:ind w:left="5760" w:hanging="360"/>
+      </w:pPr>
+      <w:rPr>
+        <w:rFonts w:ascii="Courier New" w:hAnsi="Courier New" w:cs="Courier New" w:hint="default"/>
+      </w:rPr>
+    </w:lvl>
+    <w:lvl w:ilvl="8" w:tplc="040C0005" w:tentative="1">
+      <w:start w:val="1"/>
+      <w:numFmt w:val="bullet"/>
+      <w:lvlText w:val=""/>
+      <w:lvlJc w:val="left"/>
+      <w:pPr>
+        <w:ind w:left="6480" w:hanging="360"/>
+      </w:pPr>
+      <w:rPr>
+        <w:rFonts w:ascii="Wingdings" w:hAnsi="Wingdings" w:hint="default"/>
+      </w:rPr>
+    </w:lvl>
+  </w:abstractNum>
+  <w:abstractNum w:abstractNumId="3" w15:restartNumberingAfterBreak="0">
+    <w:nsid w:val="384A2161"/>
+    <w:multiLevelType w:val="hybridMultilevel"/>
+    <w:tmpl w:val="6FA6C38C"/>
+    <w:lvl w:ilvl="0" w:tplc="040C000F">
+      <w:start w:val="1"/>
+      <w:numFmt w:val="decimal"/>
+      <w:lvlText w:val="%1."/>
+      <w:lvlJc w:val="left"/>
+      <w:pPr>
+        <w:ind w:left="720" w:hanging="360"/>
+      </w:pPr>
+    </w:lvl>
+    <w:lvl w:ilvl="1" w:tplc="040C0019" w:tentative="1">
+      <w:start w:val="1"/>
+      <w:numFmt w:val="lowerLetter"/>
+      <w:lvlText w:val="%2."/>
+      <w:lvlJc w:val="left"/>
+      <w:pPr>
+        <w:ind w:left="1440" w:hanging="360"/>
+      </w:pPr>
+    </w:lvl>
+    <w:lvl w:ilvl="2" w:tplc="040C001B" w:tentative="1">
+      <w:start w:val="1"/>
+      <w:numFmt w:val="lowerRoman"/>
+      <w:lvlText w:val="%3."/>
+      <w:lvlJc w:val="right"/>
+      <w:pPr>
+        <w:ind w:left="2160" w:hanging="180"/>
+      </w:pPr>
+    </w:lvl>
+    <w:lvl w:ilvl="3" w:tplc="040C000F" w:tentative="1">
+      <w:start w:val="1"/>
+      <w:numFmt w:val="decimal"/>
+      <w:lvlText w:val="%4."/>
+      <w:lvlJc w:val="left"/>
+      <w:pPr>
+        <w:ind w:left="2880" w:hanging="360"/>
+      </w:pPr>
+    </w:lvl>
+    <w:lvl w:ilvl="4" w:tplc="040C0019" w:tentative="1">
+      <w:start w:val="1"/>
+      <w:numFmt w:val="lowerLetter"/>
+      <w:lvlText w:val="%5."/>
+      <w:lvlJc w:val="left"/>
+      <w:pPr>
+        <w:ind w:left="3600" w:hanging="360"/>
+      </w:pPr>
+    </w:lvl>
+    <w:lvl w:ilvl="5" w:tplc="040C001B" w:tentative="1">
+      <w:start w:val="1"/>
+      <w:numFmt w:val="lowerRoman"/>
+      <w:lvlText w:val="%6."/>
+      <w:lvlJc w:val="right"/>
+      <w:pPr>
+        <w:ind w:left="4320" w:hanging="180"/>
+      </w:pPr>
+    </w:lvl>
+    <w:lvl w:ilvl="6" w:tplc="040C000F" w:tentative="1">
+      <w:start w:val="1"/>
+      <w:numFmt w:val="decimal"/>
+      <w:lvlText w:val="%7."/>
+      <w:lvlJc w:val="left"/>
+      <w:pPr>
+        <w:ind w:left="5040" w:hanging="360"/>
+      </w:pPr>
+    </w:lvl>
+    <w:lvl w:ilvl="7" w:tplc="040C0019" w:tentative="1">
+      <w:start w:val="1"/>
+      <w:numFmt w:val="lowerLetter"/>
+      <w:lvlText w:val="%8."/>
+      <w:lvlJc w:val="left"/>
+      <w:pPr>
+        <w:ind w:left="5760" w:hanging="360"/>
+      </w:pPr>
+    </w:lvl>
+    <w:lvl w:ilvl="8" w:tplc="040C001B" w:tentative="1">
+      <w:start w:val="1"/>
+      <w:numFmt w:val="lowerRoman"/>
+      <w:lvlText w:val="%9."/>
+      <w:lvlJc w:val="right"/>
+      <w:pPr>
+        <w:ind w:left="6480" w:hanging="180"/>
+      </w:pPr>
+    </w:lvl>
+  </w:abstractNum>
+  <w:abstractNum w:abstractNumId="4" w15:restartNumberingAfterBreak="0">
+    <w:nsid w:val="3AA34253"/>
+    <w:multiLevelType w:val="hybridMultilevel"/>
+    <w:tmpl w:val="4AA65548"/>
+    <w:lvl w:ilvl="0" w:tplc="A0F6A1DA">
+      <w:numFmt w:val="bullet"/>
+      <w:lvlText w:val="-"/>
+      <w:lvlJc w:val="left"/>
+      <w:pPr>
+        <w:ind w:left="720" w:hanging="360"/>
+      </w:pPr>
+      <w:rPr>
+        <w:rFonts w:ascii="Calibri" w:eastAsia="Calibri" w:hAnsi="Calibri" w:cs="Calibri" w:hint="default"/>
+        <w:w w:val="99"/>
+        <w:sz w:val="32"/>
+        <w:szCs w:val="32"/>
+        <w:lang w:val="fr-FR" w:eastAsia="en-US" w:bidi="ar-SA"/>
+      </w:rPr>
+    </w:lvl>
+    <w:lvl w:ilvl="1" w:tplc="040C0003" w:tentative="1">
+      <w:start w:val="1"/>
+      <w:numFmt w:val="bullet"/>
+      <w:lvlText w:val="o"/>
+      <w:lvlJc w:val="left"/>
+      <w:pPr>
+        <w:ind w:left="1440" w:hanging="360"/>
+      </w:pPr>
+      <w:rPr>
+        <w:rFonts w:ascii="Courier New" w:hAnsi="Courier New" w:cs="Courier New" w:hint="default"/>
+      </w:rPr>
+    </w:lvl>
+    <w:lvl w:ilvl="2" w:tplc="040C0005" w:tentative="1">
+      <w:start w:val="1"/>
+      <w:numFmt w:val="bullet"/>
+      <w:lvlText w:val=""/>
+      <w:lvlJc w:val="left"/>
+      <w:pPr>
+        <w:ind w:left="2160" w:hanging="360"/>
+      </w:pPr>
+      <w:rPr>
+        <w:rFonts w:ascii="Wingdings" w:hAnsi="Wingdings" w:hint="default"/>
+      </w:rPr>
+    </w:lvl>
+    <w:lvl w:ilvl="3" w:tplc="040C0001" w:tentative="1">
+      <w:start w:val="1"/>
+      <w:numFmt w:val="bullet"/>
+      <w:lvlText w:val=""/>
+      <w:lvlJc w:val="left"/>
+      <w:pPr>
+        <w:ind w:left="2880" w:hanging="360"/>
+      </w:pPr>
+      <w:rPr>
+        <w:rFonts w:ascii="Symbol" w:hAnsi="Symbol" w:hint="default"/>
+      </w:rPr>
+    </w:lvl>
+    <w:lvl w:ilvl="4" w:tplc="040C0003" w:tentative="1">
+      <w:start w:val="1"/>
+      <w:numFmt w:val="bullet"/>
+      <w:lvlText w:val="o"/>
+      <w:lvlJc w:val="left"/>
+      <w:pPr>
+        <w:ind w:left="3600" w:hanging="360"/>
+      </w:pPr>
+      <w:rPr>
+        <w:rFonts w:ascii="Courier New" w:hAnsi="Courier New" w:cs="Courier New" w:hint="default"/>
+      </w:rPr>
+    </w:lvl>
+    <w:lvl w:ilvl="5" w:tplc="040C0005" w:tentative="1">
+      <w:start w:val="1"/>
+      <w:numFmt w:val="bullet"/>
+      <w:lvlText w:val=""/>
+      <w:lvlJc w:val="left"/>
+      <w:pPr>
+        <w:ind w:left="4320" w:hanging="360"/>
+      </w:pPr>
+      <w:rPr>
+        <w:rFonts w:ascii="Wingdings" w:hAnsi="Wingdings" w:hint="default"/>
+      </w:rPr>
+    </w:lvl>
+    <w:lvl w:ilvl="6" w:tplc="040C0001" w:tentative="1">
+      <w:start w:val="1"/>
+      <w:numFmt w:val="bullet"/>
+      <w:lvlText w:val=""/>
+      <w:lvlJc w:val="left"/>
+      <w:pPr>
+        <w:ind w:left="5040" w:hanging="360"/>
+      </w:pPr>
+      <w:rPr>
+        <w:rFonts w:ascii="Symbol" w:hAnsi="Symbol" w:hint="default"/>
+      </w:rPr>
+    </w:lvl>
+    <w:lvl w:ilvl="7" w:tplc="040C0003" w:tentative="1">
+      <w:start w:val="1"/>
+      <w:numFmt w:val="bullet"/>
+      <w:lvlText w:val="o"/>
+      <w:lvlJc w:val="left"/>
+      <w:pPr>
+        <w:ind w:left="5760" w:hanging="360"/>
+      </w:pPr>
+      <w:rPr>
+        <w:rFonts w:ascii="Courier New" w:hAnsi="Courier New" w:cs="Courier New" w:hint="default"/>
+      </w:rPr>
+    </w:lvl>
+    <w:lvl w:ilvl="8" w:tplc="040C0005" w:tentative="1">
+      <w:start w:val="1"/>
+      <w:numFmt w:val="bullet"/>
+      <w:lvlText w:val=""/>
+      <w:lvlJc w:val="left"/>
+      <w:pPr>
+        <w:ind w:left="6480" w:hanging="360"/>
+      </w:pPr>
+      <w:rPr>
+        <w:rFonts w:ascii="Wingdings" w:hAnsi="Wingdings" w:hint="default"/>
+      </w:rPr>
+    </w:lvl>
+  </w:abstractNum>
+  <w:abstractNum w:abstractNumId="5" w15:restartNumberingAfterBreak="0">
+    <w:nsid w:val="42E04062"/>
+    <w:multiLevelType w:val="hybridMultilevel"/>
+    <w:tmpl w:val="7FB4BA78"/>
+    <w:lvl w:ilvl="0" w:tplc="040C0011">
+      <w:start w:val="1"/>
+      <w:numFmt w:val="decimal"/>
+      <w:lvlText w:val="%1)"/>
+      <w:lvlJc w:val="left"/>
+      <w:pPr>
+        <w:ind w:left="1440" w:hanging="360"/>
+      </w:pPr>
+    </w:lvl>
+    <w:lvl w:ilvl="1" w:tplc="040C0019" w:tentative="1">
+      <w:start w:val="1"/>
+      <w:numFmt w:val="lowerLetter"/>
+      <w:lvlText w:val="%2."/>
+      <w:lvlJc w:val="left"/>
+      <w:pPr>
+        <w:ind w:left="2160" w:hanging="360"/>
+      </w:pPr>
+    </w:lvl>
+    <w:lvl w:ilvl="2" w:tplc="040C001B" w:tentative="1">
+      <w:start w:val="1"/>
+      <w:numFmt w:val="lowerRoman"/>
+      <w:lvlText w:val="%3."/>
+      <w:lvlJc w:val="right"/>
+      <w:pPr>
+        <w:ind w:left="2880" w:hanging="180"/>
+      </w:pPr>
+    </w:lvl>
+    <w:lvl w:ilvl="3" w:tplc="040C000F" w:tentative="1">
+      <w:start w:val="1"/>
+      <w:numFmt w:val="decimal"/>
+      <w:lvlText w:val="%4."/>
+      <w:lvlJc w:val="left"/>
+      <w:pPr>
+        <w:ind w:left="3600" w:hanging="360"/>
+      </w:pPr>
+    </w:lvl>
+    <w:lvl w:ilvl="4" w:tplc="040C0019" w:tentative="1">
+      <w:start w:val="1"/>
+      <w:numFmt w:val="lowerLetter"/>
+      <w:lvlText w:val="%5."/>
+      <w:lvlJc w:val="left"/>
+      <w:pPr>
+        <w:ind w:left="4320" w:hanging="360"/>
+      </w:pPr>
+    </w:lvl>
+    <w:lvl w:ilvl="5" w:tplc="040C001B" w:tentative="1">
+      <w:start w:val="1"/>
+      <w:numFmt w:val="lowerRoman"/>
+      <w:lvlText w:val="%6."/>
+      <w:lvlJc w:val="right"/>
+      <w:pPr>
+        <w:ind w:left="5040" w:hanging="180"/>
+      </w:pPr>
+    </w:lvl>
+    <w:lvl w:ilvl="6" w:tplc="040C000F" w:tentative="1">
+      <w:start w:val="1"/>
+      <w:numFmt w:val="decimal"/>
+      <w:lvlText w:val="%7."/>
+      <w:lvlJc w:val="left"/>
+      <w:pPr>
+        <w:ind w:left="5760" w:hanging="360"/>
+      </w:pPr>
+    </w:lvl>
+    <w:lvl w:ilvl="7" w:tplc="040C0019" w:tentative="1">
+      <w:start w:val="1"/>
+      <w:numFmt w:val="lowerLetter"/>
+      <w:lvlText w:val="%8."/>
+      <w:lvlJc w:val="left"/>
+      <w:pPr>
+        <w:ind w:left="6480" w:hanging="360"/>
+      </w:pPr>
+    </w:lvl>
+    <w:lvl w:ilvl="8" w:tplc="040C001B" w:tentative="1">
+      <w:start w:val="1"/>
+      <w:numFmt w:val="lowerRoman"/>
+      <w:lvlText w:val="%9."/>
+      <w:lvlJc w:val="right"/>
+      <w:pPr>
+        <w:ind w:left="7200" w:hanging="180"/>
+      </w:pPr>
+    </w:lvl>
+  </w:abstractNum>
+  <w:abstractNum w:abstractNumId="6" w15:restartNumberingAfterBreak="0">
+    <w:nsid w:val="4B025517"/>
+    <w:multiLevelType w:val="hybridMultilevel"/>
+    <w:tmpl w:val="5156B3B0"/>
+    <w:lvl w:ilvl="0" w:tplc="040C0013">
+      <w:start w:val="1"/>
+      <w:numFmt w:val="upperRoman"/>
+      <w:lvlText w:val="%1."/>
+      <w:lvlJc w:val="right"/>
+      <w:pPr>
+        <w:ind w:left="1440" w:hanging="360"/>
+      </w:pPr>
+    </w:lvl>
+    <w:lvl w:ilvl="1" w:tplc="040C0019" w:tentative="1">
+      <w:start w:val="1"/>
+      <w:numFmt w:val="lowerLetter"/>
+      <w:lvlText w:val="%2."/>
+      <w:lvlJc w:val="left"/>
+      <w:pPr>
+        <w:ind w:left="2160" w:hanging="360"/>
+      </w:pPr>
+    </w:lvl>
+    <w:lvl w:ilvl="2" w:tplc="040C001B" w:tentative="1">
+      <w:start w:val="1"/>
+      <w:numFmt w:val="lowerRoman"/>
+      <w:lvlText w:val="%3."/>
+      <w:lvlJc w:val="right"/>
+      <w:pPr>
+        <w:ind w:left="2880" w:hanging="180"/>
+      </w:pPr>
+    </w:lvl>
+    <w:lvl w:ilvl="3" w:tplc="040C000F" w:tentative="1">
+      <w:start w:val="1"/>
+      <w:numFmt w:val="decimal"/>
+      <w:lvlText w:val="%4."/>
+      <w:lvlJc w:val="left"/>
+      <w:pPr>
+        <w:ind w:left="3600" w:hanging="360"/>
+      </w:pPr>
+    </w:lvl>
+    <w:lvl w:ilvl="4" w:tplc="040C0019" w:tentative="1">
+      <w:start w:val="1"/>
+      <w:numFmt w:val="lowerLetter"/>
+      <w:lvlText w:val="%5."/>
+      <w:lvlJc w:val="left"/>
+      <w:pPr>
+        <w:ind w:left="4320" w:hanging="360"/>
+      </w:pPr>
+    </w:lvl>
+    <w:lvl w:ilvl="5" w:tplc="040C001B" w:tentative="1">
+      <w:start w:val="1"/>
+      <w:numFmt w:val="lowerRoman"/>
+      <w:lvlText w:val="%6."/>
+      <w:lvlJc w:val="right"/>
+      <w:pPr>
+        <w:ind w:left="5040" w:hanging="180"/>
+      </w:pPr>
+    </w:lvl>
+    <w:lvl w:ilvl="6" w:tplc="040C000F" w:tentative="1">
+      <w:start w:val="1"/>
+      <w:numFmt w:val="decimal"/>
+      <w:lvlText w:val="%7."/>
+      <w:lvlJc w:val="left"/>
+      <w:pPr>
+        <w:ind w:left="5760" w:hanging="360"/>
+      </w:pPr>
+    </w:lvl>
+    <w:lvl w:ilvl="7" w:tplc="040C0019" w:tentative="1">
+      <w:start w:val="1"/>
+      <w:numFmt w:val="lowerLetter"/>
+      <w:lvlText w:val="%8."/>
+      <w:lvlJc w:val="left"/>
+      <w:pPr>
+        <w:ind w:left="6480" w:hanging="360"/>
+      </w:pPr>
+    </w:lvl>
+    <w:lvl w:ilvl="8" w:tplc="040C001B" w:tentative="1">
+      <w:start w:val="1"/>
+      <w:numFmt w:val="lowerRoman"/>
+      <w:lvlText w:val="%9."/>
+      <w:lvlJc w:val="right"/>
+      <w:pPr>
+        <w:ind w:left="7200" w:hanging="180"/>
+      </w:pPr>
+    </w:lvl>
+  </w:abstractNum>
+  <w:abstractNum w:abstractNumId="7" w15:restartNumberingAfterBreak="0">
+    <w:nsid w:val="59196360"/>
+    <w:multiLevelType w:val="hybridMultilevel"/>
+    <w:tmpl w:val="51F23852"/>
+    <w:lvl w:ilvl="0" w:tplc="040C0013">
+      <w:start w:val="1"/>
+      <w:numFmt w:val="upperRoman"/>
+      <w:lvlText w:val="%1."/>
+      <w:lvlJc w:val="right"/>
+      <w:pPr>
+        <w:ind w:left="720" w:hanging="360"/>
+      </w:pPr>
+    </w:lvl>
+    <w:lvl w:ilvl="1" w:tplc="040C0019" w:tentative="1">
+      <w:start w:val="1"/>
+      <w:numFmt w:val="lowerLetter"/>
+      <w:lvlText w:val="%2."/>
+      <w:lvlJc w:val="left"/>
+      <w:pPr>
+        <w:ind w:left="1440" w:hanging="360"/>
+      </w:pPr>
+    </w:lvl>
+    <w:lvl w:ilvl="2" w:tplc="040C001B" w:tentative="1">
+      <w:start w:val="1"/>
+      <w:numFmt w:val="lowerRoman"/>
+      <w:lvlText w:val="%3."/>
+      <w:lvlJc w:val="right"/>
+      <w:pPr>
+        <w:ind w:left="2160" w:hanging="180"/>
+      </w:pPr>
+    </w:lvl>
+    <w:lvl w:ilvl="3" w:tplc="040C000F" w:tentative="1">
+      <w:start w:val="1"/>
+      <w:numFmt w:val="decimal"/>
+      <w:lvlText w:val="%4."/>
+      <w:lvlJc w:val="left"/>
+      <w:pPr>
+        <w:ind w:left="2880" w:hanging="360"/>
+      </w:pPr>
+    </w:lvl>
+    <w:lvl w:ilvl="4" w:tplc="040C0019" w:tentative="1">
+      <w:start w:val="1"/>
+      <w:numFmt w:val="lowerLetter"/>
+      <w:lvlText w:val="%5."/>
+      <w:lvlJc w:val="left"/>
+      <w:pPr>
+        <w:ind w:left="3600" w:hanging="360"/>
+      </w:pPr>
+    </w:lvl>
+    <w:lvl w:ilvl="5" w:tplc="040C001B" w:tentative="1">
+      <w:start w:val="1"/>
+      <w:numFmt w:val="lowerRoman"/>
+      <w:lvlText w:val="%6."/>
+      <w:lvlJc w:val="right"/>
+      <w:pPr>
+        <w:ind w:left="4320" w:hanging="180"/>
+      </w:pPr>
+    </w:lvl>
+    <w:lvl w:ilvl="6" w:tplc="040C000F" w:tentative="1">
+      <w:start w:val="1"/>
+      <w:numFmt w:val="decimal"/>
+      <w:lvlText w:val="%7."/>
+      <w:lvlJc w:val="left"/>
+      <w:pPr>
+        <w:ind w:left="5040" w:hanging="360"/>
+      </w:pPr>
+    </w:lvl>
+    <w:lvl w:ilvl="7" w:tplc="040C0019" w:tentative="1">
+      <w:start w:val="1"/>
+      <w:numFmt w:val="lowerLetter"/>
+      <w:lvlText w:val="%8."/>
+      <w:lvlJc w:val="left"/>
+      <w:pPr>
+        <w:ind w:left="5760" w:hanging="360"/>
+      </w:pPr>
+    </w:lvl>
+    <w:lvl w:ilvl="8" w:tplc="040C001B" w:tentative="1">
+      <w:start w:val="1"/>
+      <w:numFmt w:val="lowerRoman"/>
+      <w:lvlText w:val="%9."/>
+      <w:lvlJc w:val="right"/>
+      <w:pPr>
+        <w:ind w:left="6480" w:hanging="180"/>
+      </w:pPr>
+    </w:lvl>
+  </w:abstractNum>
   <w:num w:numId="1" w16cid:durableId="965619540">
     <w:abstractNumId w:val="0"/>
   </w:num>
   <w:num w:numId="2" w16cid:durableId="747263843">
     <w:abstractNumId w:val="1"/>
+  </w:num>
+  <w:num w:numId="3" w16cid:durableId="1489711091">
+    <w:abstractNumId w:val="2"/>
+  </w:num>
+  <w:num w:numId="4" w16cid:durableId="1000504780">
+    <w:abstractNumId w:val="7"/>
+  </w:num>
+  <w:num w:numId="5" w16cid:durableId="1991670306">
+    <w:abstractNumId w:val="6"/>
+  </w:num>
+  <w:num w:numId="6" w16cid:durableId="247889499">
+    <w:abstractNumId w:val="3"/>
+  </w:num>
+  <w:num w:numId="7" w16cid:durableId="538512365">
+    <w:abstractNumId w:val="5"/>
+  </w:num>
+  <w:num w:numId="8" w16cid:durableId="896015976">
+    <w:abstractNumId w:val="4"/>
   </w:num>
 </w:numbering>
 </file>
@@ -1515,7 +4130,7 @@
   <w:style w:type="paragraph" w:default="1" w:styleId="Normal">
     <w:name w:val="Normal"/>
     <w:qFormat/>
-    <w:rsid w:val="007A405D"/>
+    <w:rsid w:val="00155126"/>
     <w:rPr>
       <w:lang w:bidi="ar-DZ"/>
     </w:rPr>

</xml_diff>

<commit_message>
l'ajour de l'intro generale
</commit_message>
<xml_diff>
--- a/memoire.docx
+++ b/memoire.docx
@@ -17,15 +17,7 @@
           <w:sz w:val="28"/>
           <w:szCs w:val="28"/>
         </w:rPr>
-        <w:t>République</w:t>
-      </w:r>
-      <w:r>
-        <w:rPr>
-          <w:rFonts w:asciiTheme="majorBidi" w:hAnsiTheme="majorBidi" w:cstheme="majorBidi"/>
-          <w:sz w:val="28"/>
-          <w:szCs w:val="28"/>
-        </w:rPr>
-        <w:t xml:space="preserve"> Algérienne Démocratique et Populaire</w:t>
+        <w:t>République Algérienne Démocratique et Populaire</w:t>
       </w:r>
     </w:p>
     <w:p>
@@ -706,15 +698,13 @@
           <w:rFonts w:asciiTheme="majorBidi" w:hAnsiTheme="majorBidi" w:cstheme="majorBidi"/>
           <w:sz w:val="36"/>
           <w:szCs w:val="36"/>
-          <w:lang w:val="en-US"/>
-        </w:rPr>
-      </w:pPr>
-      <w:r>
-        <w:rPr>
-          <w:rFonts w:asciiTheme="majorBidi" w:hAnsiTheme="majorBidi" w:cstheme="majorBidi"/>
-          <w:sz w:val="36"/>
-          <w:szCs w:val="36"/>
-          <w:lang w:val="en-US"/>
+        </w:rPr>
+      </w:pPr>
+      <w:r>
+        <w:rPr>
+          <w:rFonts w:asciiTheme="majorBidi" w:hAnsiTheme="majorBidi" w:cstheme="majorBidi"/>
+          <w:sz w:val="36"/>
+          <w:szCs w:val="36"/>
         </w:rPr>
         <w:t>-</w:t>
       </w:r>
@@ -723,7 +713,6 @@
           <w:rFonts w:asciiTheme="majorBidi" w:hAnsiTheme="majorBidi" w:cstheme="majorBidi"/>
           <w:sz w:val="36"/>
           <w:szCs w:val="36"/>
-          <w:lang w:val="en-US"/>
         </w:rPr>
         <w:t xml:space="preserve"> </w:t>
       </w:r>
@@ -732,7 +721,6 @@
           <w:rFonts w:asciiTheme="majorBidi" w:hAnsiTheme="majorBidi" w:cstheme="majorBidi"/>
           <w:sz w:val="36"/>
           <w:szCs w:val="36"/>
-          <w:lang w:val="en-US"/>
         </w:rPr>
         <w:t>Mr.</w:t>
       </w:r>
@@ -741,16 +729,32 @@
           <w:rFonts w:asciiTheme="majorBidi" w:hAnsiTheme="majorBidi" w:cstheme="majorBidi"/>
           <w:sz w:val="36"/>
           <w:szCs w:val="36"/>
-          <w:lang w:val="en-US"/>
-        </w:rPr>
-        <w:t xml:space="preserve"> Rahmani Amin</w:t>
-      </w:r>
-      <w:r>
-        <w:rPr>
-          <w:rFonts w:asciiTheme="majorBidi" w:hAnsiTheme="majorBidi" w:cstheme="majorBidi"/>
-          <w:sz w:val="36"/>
-          <w:szCs w:val="36"/>
-          <w:lang w:val="en-US"/>
+        </w:rPr>
+        <w:t xml:space="preserve"> </w:t>
+      </w:r>
+      <w:proofErr w:type="spellStart"/>
+      <w:r>
+        <w:rPr>
+          <w:rFonts w:asciiTheme="majorBidi" w:hAnsiTheme="majorBidi" w:cstheme="majorBidi"/>
+          <w:sz w:val="36"/>
+          <w:szCs w:val="36"/>
+        </w:rPr>
+        <w:t>Rahmani</w:t>
+      </w:r>
+      <w:proofErr w:type="spellEnd"/>
+      <w:r>
+        <w:rPr>
+          <w:rFonts w:asciiTheme="majorBidi" w:hAnsiTheme="majorBidi" w:cstheme="majorBidi"/>
+          <w:sz w:val="36"/>
+          <w:szCs w:val="36"/>
+        </w:rPr>
+        <w:t xml:space="preserve"> Amin</w:t>
+      </w:r>
+      <w:r>
+        <w:rPr>
+          <w:rFonts w:asciiTheme="majorBidi" w:hAnsiTheme="majorBidi" w:cstheme="majorBidi"/>
+          <w:sz w:val="36"/>
+          <w:szCs w:val="36"/>
         </w:rPr>
         <w:t>e</w:t>
       </w:r>
@@ -759,7 +763,6 @@
           <w:rFonts w:asciiTheme="majorBidi" w:hAnsiTheme="majorBidi" w:cstheme="majorBidi"/>
           <w:sz w:val="36"/>
           <w:szCs w:val="36"/>
-          <w:lang w:val="en-US"/>
         </w:rPr>
         <w:tab/>
       </w:r>
@@ -768,7 +771,6 @@
           <w:rFonts w:asciiTheme="majorBidi" w:hAnsiTheme="majorBidi" w:cstheme="majorBidi"/>
           <w:sz w:val="36"/>
           <w:szCs w:val="36"/>
-          <w:lang w:val="en-US"/>
         </w:rPr>
         <w:tab/>
       </w:r>
@@ -777,7 +779,6 @@
           <w:rFonts w:asciiTheme="majorBidi" w:hAnsiTheme="majorBidi" w:cstheme="majorBidi"/>
           <w:sz w:val="36"/>
           <w:szCs w:val="36"/>
-          <w:lang w:val="en-US"/>
         </w:rPr>
         <w:tab/>
       </w:r>
@@ -786,7 +787,6 @@
           <w:rFonts w:asciiTheme="majorBidi" w:hAnsiTheme="majorBidi" w:cstheme="majorBidi"/>
           <w:sz w:val="36"/>
           <w:szCs w:val="36"/>
-          <w:lang w:val="en-US"/>
         </w:rPr>
         <w:tab/>
       </w:r>
@@ -795,7 +795,6 @@
           <w:rFonts w:asciiTheme="majorBidi" w:hAnsiTheme="majorBidi" w:cstheme="majorBidi"/>
           <w:sz w:val="36"/>
           <w:szCs w:val="36"/>
-          <w:lang w:val="en-US"/>
         </w:rPr>
         <w:tab/>
       </w:r>
@@ -804,10 +803,19 @@
           <w:rFonts w:asciiTheme="majorBidi" w:hAnsiTheme="majorBidi" w:cstheme="majorBidi"/>
           <w:sz w:val="36"/>
           <w:szCs w:val="36"/>
-          <w:lang w:val="en-US"/>
-        </w:rPr>
-        <w:t>- Feddane Chaima</w:t>
-      </w:r>
+        </w:rPr>
+        <w:t xml:space="preserve">- Feddane </w:t>
+      </w:r>
+      <w:proofErr w:type="spellStart"/>
+      <w:r>
+        <w:rPr>
+          <w:rFonts w:asciiTheme="majorBidi" w:hAnsiTheme="majorBidi" w:cstheme="majorBidi"/>
+          <w:sz w:val="36"/>
+          <w:szCs w:val="36"/>
+        </w:rPr>
+        <w:t>Chaima</w:t>
+      </w:r>
+      <w:proofErr w:type="spellEnd"/>
     </w:p>
     <w:p>
       <w:pPr>
@@ -1609,23 +1617,134 @@
     </w:p>
     <w:p>
       <w:pPr>
-        <w:rPr>
-          <w:rFonts w:asciiTheme="majorBidi" w:hAnsiTheme="majorBidi" w:cstheme="majorBidi"/>
-          <w:b/>
-          <w:bCs/>
-          <w:sz w:val="36"/>
-          <w:szCs w:val="36"/>
-        </w:rPr>
-      </w:pPr>
-      <w:r>
-        <w:rPr>
-          <w:rFonts w:asciiTheme="majorBidi" w:hAnsiTheme="majorBidi" w:cstheme="majorBidi"/>
-          <w:b/>
-          <w:bCs/>
-          <w:sz w:val="36"/>
-          <w:szCs w:val="36"/>
-        </w:rPr>
-        <w:br w:type="page"/>
+        <w:spacing w:line="360" w:lineRule="auto"/>
+        <w:ind w:left="1411" w:firstLine="864"/>
+        <w:jc w:val="both"/>
+        <w:rPr>
+          <w:rFonts w:asciiTheme="majorBidi" w:hAnsiTheme="majorBidi" w:cstheme="majorBidi"/>
+          <w:sz w:val="24"/>
+          <w:szCs w:val="24"/>
+        </w:rPr>
+      </w:pPr>
+      <w:r>
+        <w:rPr>
+          <w:rFonts w:asciiTheme="majorBidi" w:hAnsiTheme="majorBidi" w:cstheme="majorBidi"/>
+          <w:sz w:val="24"/>
+          <w:szCs w:val="24"/>
+        </w:rPr>
+        <w:t>La sécurité en ligne est un enjeu de plus en plus important dans notre</w:t>
+      </w:r>
+      <w:r>
+        <w:rPr>
+          <w:rFonts w:asciiTheme="majorBidi" w:hAnsiTheme="majorBidi" w:cstheme="majorBidi"/>
+          <w:sz w:val="24"/>
+          <w:szCs w:val="24"/>
+        </w:rPr>
+        <w:t xml:space="preserve"> </w:t>
+      </w:r>
+      <w:r>
+        <w:rPr>
+          <w:rFonts w:asciiTheme="majorBidi" w:hAnsiTheme="majorBidi" w:cstheme="majorBidi"/>
+          <w:sz w:val="24"/>
+          <w:szCs w:val="24"/>
+        </w:rPr>
+        <w:t>société numérique. Les utilisateurs d'Internet sont confrontés à de nombreux problèmes de sécurité, tels que les attaques de phishing, les virus informatiques, les logiciels malveillants, les attaques par déni de service (DDoS), et bien d'autres. Ces menaces peuvent causer des dommages importants, tels que la perte de données, le vol d'identité, le piratage de comptes en ligne et bien d'autres.</w:t>
+      </w:r>
+    </w:p>
+    <w:p>
+      <w:pPr>
+        <w:spacing w:line="360" w:lineRule="auto"/>
+        <w:ind w:left="1411" w:firstLine="864"/>
+        <w:jc w:val="both"/>
+        <w:rPr>
+          <w:rFonts w:asciiTheme="majorBidi" w:hAnsiTheme="majorBidi" w:cstheme="majorBidi"/>
+          <w:sz w:val="24"/>
+          <w:szCs w:val="24"/>
+        </w:rPr>
+      </w:pPr>
+    </w:p>
+    <w:p>
+      <w:pPr>
+        <w:spacing w:line="360" w:lineRule="auto"/>
+        <w:ind w:left="1411" w:firstLine="864"/>
+        <w:jc w:val="both"/>
+        <w:rPr>
+          <w:rFonts w:asciiTheme="majorBidi" w:hAnsiTheme="majorBidi" w:cstheme="majorBidi"/>
+          <w:sz w:val="24"/>
+          <w:szCs w:val="24"/>
+        </w:rPr>
+      </w:pPr>
+      <w:r>
+        <w:rPr>
+          <w:rFonts w:asciiTheme="majorBidi" w:hAnsiTheme="majorBidi" w:cstheme="majorBidi"/>
+          <w:sz w:val="24"/>
+          <w:szCs w:val="24"/>
+        </w:rPr>
+        <w:t>En Algérie, les utilisateurs d'Internet sont confrontés à ces mêmes problèmes de sécurité. Les cybercriminels utilisent des techniques sophistiquées pour exploiter les vulnérabilités des sites web et des applications, et pour compromettre la sécurité des utilisateurs algériens. C'est pourquoi il est important de mettre en place des mesures de sécurité adéquates pour protéger les utilisateurs et les sites web algériens.</w:t>
+      </w:r>
+    </w:p>
+    <w:p>
+      <w:pPr>
+        <w:spacing w:line="360" w:lineRule="auto"/>
+        <w:ind w:left="1411" w:firstLine="864"/>
+        <w:jc w:val="both"/>
+        <w:rPr>
+          <w:rFonts w:asciiTheme="majorBidi" w:hAnsiTheme="majorBidi" w:cstheme="majorBidi"/>
+          <w:sz w:val="24"/>
+          <w:szCs w:val="24"/>
+        </w:rPr>
+      </w:pPr>
+    </w:p>
+    <w:p>
+      <w:pPr>
+        <w:spacing w:line="360" w:lineRule="auto"/>
+        <w:ind w:left="1411" w:firstLine="864"/>
+        <w:jc w:val="both"/>
+        <w:rPr>
+          <w:rFonts w:asciiTheme="majorBidi" w:hAnsiTheme="majorBidi" w:cstheme="majorBidi"/>
+          <w:sz w:val="24"/>
+          <w:szCs w:val="24"/>
+        </w:rPr>
+      </w:pPr>
+      <w:r>
+        <w:rPr>
+          <w:rFonts w:asciiTheme="majorBidi" w:hAnsiTheme="majorBidi" w:cstheme="majorBidi"/>
+          <w:sz w:val="24"/>
+          <w:szCs w:val="24"/>
+        </w:rPr>
+        <w:t>La plateforme en ligne pour les statistiques et la veille sécuritaire en Algérie est une solution pour aider les utilisateurs algériens à se protéger contre les menaces en ligne. En permettant de scanner les sites web à la recherche de vulnérabilités potentielles, cette plateforme peut aider les administrateurs de sites à détecter et à corriger les failles de sécurité avant qu'elles ne soient exploitées par des cybercriminels.</w:t>
+      </w:r>
+    </w:p>
+    <w:p>
+      <w:pPr>
+        <w:spacing w:line="360" w:lineRule="auto"/>
+        <w:ind w:left="1411" w:firstLine="864"/>
+        <w:jc w:val="both"/>
+        <w:rPr>
+          <w:rFonts w:asciiTheme="majorBidi" w:hAnsiTheme="majorBidi" w:cstheme="majorBidi"/>
+          <w:sz w:val="24"/>
+          <w:szCs w:val="24"/>
+        </w:rPr>
+      </w:pPr>
+    </w:p>
+    <w:p>
+      <w:pPr>
+        <w:spacing w:line="360" w:lineRule="auto"/>
+        <w:ind w:left="1411" w:firstLine="864"/>
+        <w:jc w:val="both"/>
+        <w:rPr>
+          <w:rFonts w:asciiTheme="majorBidi" w:hAnsiTheme="majorBidi" w:cstheme="majorBidi"/>
+          <w:sz w:val="24"/>
+          <w:szCs w:val="24"/>
+        </w:rPr>
+      </w:pPr>
+      <w:r>
+        <w:rPr>
+          <w:rFonts w:asciiTheme="majorBidi" w:hAnsiTheme="majorBidi" w:cstheme="majorBidi"/>
+          <w:sz w:val="24"/>
+          <w:szCs w:val="24"/>
+        </w:rPr>
+        <w:t>En fournissant des statistiques sur les types d'attaques les plus courantes et les méthodes les plus efficaces pour s'en protéger, cette plateforme peut également aider les utilisateurs algériens à mieux comprendre les risques potentiels et à prendre des mesures pour renforcer la sécurité de leurs systèmes. En fin de compte, cette plateforme peut contribuer à améliorer la sécurité en ligne en Algérie, en offrant une solution pratique et efficace pour la veille et la surveillance de la sécurité informatique.</w:t>
       </w:r>
     </w:p>
     <w:p>
@@ -1639,15 +1758,26 @@
           <w:szCs w:val="36"/>
         </w:rPr>
       </w:pPr>
-      <w:r>
-        <w:rPr>
-          <w:rFonts w:asciiTheme="majorBidi" w:hAnsiTheme="majorBidi" w:cstheme="majorBidi"/>
-          <w:b/>
-          <w:bCs/>
-          <w:sz w:val="36"/>
-          <w:szCs w:val="36"/>
-        </w:rPr>
-        <w:lastRenderedPageBreak/>
+    </w:p>
+    <w:p>
+      <w:pPr>
+        <w:ind w:left="1416" w:firstLine="708"/>
+        <w:rPr>
+          <w:rFonts w:asciiTheme="majorBidi" w:hAnsiTheme="majorBidi" w:cstheme="majorBidi"/>
+          <w:b/>
+          <w:bCs/>
+          <w:sz w:val="36"/>
+          <w:szCs w:val="36"/>
+        </w:rPr>
+      </w:pPr>
+      <w:r>
+        <w:rPr>
+          <w:rFonts w:asciiTheme="majorBidi" w:hAnsiTheme="majorBidi" w:cstheme="majorBidi"/>
+          <w:b/>
+          <w:bCs/>
+          <w:sz w:val="36"/>
+          <w:szCs w:val="36"/>
+        </w:rPr>
         <w:t xml:space="preserve">Plan du mémoire </w:t>
       </w:r>
     </w:p>

</xml_diff>

<commit_message>
l'ajout du chapitre 2: intro, conception(intro), conclusion
</commit_message>
<xml_diff>
--- a/memoire.docx
+++ b/memoire.docx
@@ -730,25 +730,7 @@
           <w:sz w:val="36"/>
           <w:szCs w:val="36"/>
         </w:rPr>
-        <w:t xml:space="preserve"> </w:t>
-      </w:r>
-      <w:proofErr w:type="spellStart"/>
-      <w:r>
-        <w:rPr>
-          <w:rFonts w:asciiTheme="majorBidi" w:hAnsiTheme="majorBidi" w:cstheme="majorBidi"/>
-          <w:sz w:val="36"/>
-          <w:szCs w:val="36"/>
-        </w:rPr>
-        <w:t>Rahmani</w:t>
-      </w:r>
-      <w:proofErr w:type="spellEnd"/>
-      <w:r>
-        <w:rPr>
-          <w:rFonts w:asciiTheme="majorBidi" w:hAnsiTheme="majorBidi" w:cstheme="majorBidi"/>
-          <w:sz w:val="36"/>
-          <w:szCs w:val="36"/>
-        </w:rPr>
-        <w:t xml:space="preserve"> Amin</w:t>
+        <w:t xml:space="preserve"> Rahmani Amin</w:t>
       </w:r>
       <w:r>
         <w:rPr>
@@ -804,18 +786,8 @@
           <w:sz w:val="36"/>
           <w:szCs w:val="36"/>
         </w:rPr>
-        <w:t xml:space="preserve">- Feddane </w:t>
-      </w:r>
-      <w:proofErr w:type="spellStart"/>
-      <w:r>
-        <w:rPr>
-          <w:rFonts w:asciiTheme="majorBidi" w:hAnsiTheme="majorBidi" w:cstheme="majorBidi"/>
-          <w:sz w:val="36"/>
-          <w:szCs w:val="36"/>
-        </w:rPr>
-        <w:t>Chaima</w:t>
-      </w:r>
-      <w:proofErr w:type="spellEnd"/>
+        <w:t>- Feddane Chaima</w:t>
+      </w:r>
     </w:p>
     <w:p>
       <w:pPr>
@@ -1524,6 +1496,44 @@
         <w:ind w:left="708" w:firstLine="708"/>
         <w:rPr>
           <w:rFonts w:asciiTheme="majorBidi" w:hAnsiTheme="majorBidi" w:cstheme="majorBidi"/>
+          <w:sz w:val="32"/>
+          <w:szCs w:val="32"/>
+        </w:rPr>
+      </w:pPr>
+      <w:r>
+        <w:rPr>
+          <w:rFonts w:asciiTheme="majorBidi" w:hAnsiTheme="majorBidi" w:cstheme="majorBidi"/>
+          <w:b/>
+          <w:bCs/>
+          <w:sz w:val="32"/>
+          <w:szCs w:val="32"/>
+        </w:rPr>
+        <w:t xml:space="preserve">UML </w:t>
+      </w:r>
+      <w:r>
+        <w:rPr>
+          <w:rFonts w:asciiTheme="majorBidi" w:hAnsiTheme="majorBidi" w:cstheme="majorBidi"/>
+          <w:b/>
+          <w:bCs/>
+          <w:sz w:val="32"/>
+          <w:szCs w:val="32"/>
+        </w:rPr>
+        <w:tab/>
+      </w:r>
+      <w:r>
+        <w:rPr>
+          <w:rFonts w:asciiTheme="majorBidi" w:hAnsiTheme="majorBidi" w:cstheme="majorBidi"/>
+          <w:sz w:val="32"/>
+          <w:szCs w:val="32"/>
+        </w:rPr>
+        <w:t>Unified Modeling Language</w:t>
+      </w:r>
+    </w:p>
+    <w:p>
+      <w:pPr>
+        <w:ind w:left="708" w:firstLine="708"/>
+        <w:rPr>
+          <w:rFonts w:asciiTheme="majorBidi" w:hAnsiTheme="majorBidi" w:cstheme="majorBidi"/>
           <w:b/>
           <w:bCs/>
           <w:sz w:val="32"/>
@@ -1744,7 +1754,25 @@
           <w:sz w:val="24"/>
           <w:szCs w:val="24"/>
         </w:rPr>
-        <w:t>En fournissant des statistiques sur les types d'attaques les plus courantes et les méthodes les plus efficaces pour s'en protéger, cette plateforme peut également aider les utilisateurs algériens à mieux comprendre les risques potentiels et à prendre des mesures pour renforcer la sécurité de leurs systèmes. En fin de compte, cette plateforme peut contribuer à améliorer la sécurité en ligne en Algérie, en offrant une solution pratique et efficace pour la veille et la surveillance de la sécurité informatique.</w:t>
+        <w:t xml:space="preserve">En fournissant des statistiques sur les types d'attaques les plus courantes et les méthodes les plus efficaces pour s'en protéger, cette plateforme peut également aider les utilisateurs algériens à mieux comprendre les </w:t>
+      </w:r>
+      <w:proofErr w:type="gramStart"/>
+      <w:r>
+        <w:rPr>
+          <w:rFonts w:asciiTheme="majorBidi" w:hAnsiTheme="majorBidi" w:cstheme="majorBidi"/>
+          <w:sz w:val="24"/>
+          <w:szCs w:val="24"/>
+        </w:rPr>
+        <w:t>risques potentiels</w:t>
+      </w:r>
+      <w:proofErr w:type="gramEnd"/>
+      <w:r>
+        <w:rPr>
+          <w:rFonts w:asciiTheme="majorBidi" w:hAnsiTheme="majorBidi" w:cstheme="majorBidi"/>
+          <w:sz w:val="24"/>
+          <w:szCs w:val="24"/>
+        </w:rPr>
+        <w:t xml:space="preserve"> et à prendre des mesures pour renforcer la sécurité de leurs systèmes. En fin de compte, cette plateforme peut contribuer à améliorer la sécurité en ligne en Algérie, en offrant une solution pratique et efficace pour la veille et la surveillance de la sécurité informatique.</w:t>
       </w:r>
     </w:p>
     <w:p>
@@ -2554,6 +2582,19 @@
           <w:szCs w:val="32"/>
         </w:rPr>
       </w:pPr>
+    </w:p>
+    <w:p>
+      <w:pPr>
+        <w:spacing w:line="360" w:lineRule="auto"/>
+        <w:jc w:val="both"/>
+        <w:rPr>
+          <w:rFonts w:asciiTheme="majorBidi" w:hAnsiTheme="majorBidi" w:cstheme="majorBidi"/>
+          <w:b/>
+          <w:bCs/>
+          <w:sz w:val="32"/>
+          <w:szCs w:val="32"/>
+        </w:rPr>
+      </w:pPr>
       <w:r>
         <w:rPr>
           <w:rFonts w:asciiTheme="majorBidi" w:hAnsiTheme="majorBidi" w:cstheme="majorBidi"/>
@@ -2746,24 +2787,1043 @@
     </w:p>
     <w:p>
       <w:pPr>
-        <w:rPr>
-          <w:rFonts w:asciiTheme="majorBidi" w:hAnsiTheme="majorBidi" w:cstheme="majorBidi"/>
-          <w:b/>
-          <w:bCs/>
-          <w:sz w:val="36"/>
-          <w:szCs w:val="36"/>
-        </w:rPr>
-      </w:pPr>
-      <w:r>
-        <w:rPr>
-          <w:rFonts w:asciiTheme="majorBidi" w:hAnsiTheme="majorBidi" w:cstheme="majorBidi"/>
-          <w:b/>
-          <w:bCs/>
-          <w:sz w:val="36"/>
-          <w:szCs w:val="36"/>
+        <w:jc w:val="center"/>
+        <w:rPr>
+          <w:rFonts w:asciiTheme="majorBidi" w:hAnsiTheme="majorBidi" w:cstheme="majorBidi"/>
+          <w:b/>
+          <w:bCs/>
+          <w:sz w:val="36"/>
+          <w:szCs w:val="36"/>
+          <w:lang w:val="en-US"/>
+        </w:rPr>
+      </w:pPr>
+      <w:r>
+        <w:rPr>
+          <w:rFonts w:asciiTheme="majorBidi" w:hAnsiTheme="majorBidi" w:cstheme="majorBidi"/>
+          <w:b/>
+          <w:bCs/>
+          <w:sz w:val="36"/>
+          <w:szCs w:val="36"/>
+          <w:lang w:val="en-US"/>
         </w:rPr>
         <w:br w:type="page"/>
       </w:r>
+      <w:r>
+        <w:rPr>
+          <w:rFonts w:asciiTheme="majorBidi" w:hAnsiTheme="majorBidi" w:cstheme="majorBidi"/>
+          <w:b/>
+          <w:bCs/>
+          <w:sz w:val="36"/>
+          <w:szCs w:val="36"/>
+          <w:lang w:val="en-US"/>
+        </w:rPr>
+        <w:lastRenderedPageBreak/>
+        <w:t xml:space="preserve">Chapitre II : </w:t>
+      </w:r>
+      <w:r>
+        <w:rPr>
+          <w:rFonts w:asciiTheme="majorBidi" w:hAnsiTheme="majorBidi" w:cstheme="majorBidi"/>
+          <w:b/>
+          <w:bCs/>
+          <w:sz w:val="36"/>
+          <w:szCs w:val="36"/>
+          <w:lang w:val="en-US"/>
+        </w:rPr>
+        <w:t>Co</w:t>
+      </w:r>
+      <w:r>
+        <w:rPr>
+          <w:rFonts w:asciiTheme="majorBidi" w:hAnsiTheme="majorBidi" w:cstheme="majorBidi"/>
+          <w:b/>
+          <w:bCs/>
+          <w:sz w:val="36"/>
+          <w:szCs w:val="36"/>
+          <w:lang w:val="en-US"/>
+        </w:rPr>
+        <w:t>nception</w:t>
+      </w:r>
+    </w:p>
+    <w:p>
+      <w:pPr>
+        <w:rPr>
+          <w:rFonts w:asciiTheme="majorBidi" w:hAnsiTheme="majorBidi" w:cstheme="majorBidi"/>
+          <w:b/>
+          <w:bCs/>
+          <w:sz w:val="36"/>
+          <w:szCs w:val="36"/>
+          <w:lang w:val="en-US"/>
+        </w:rPr>
+      </w:pPr>
+    </w:p>
+    <w:p>
+      <w:pPr>
+        <w:rPr>
+          <w:rFonts w:asciiTheme="majorBidi" w:hAnsiTheme="majorBidi"/>
+          <w:b/>
+          <w:bCs/>
+          <w:color w:val="000000" w:themeColor="text1"/>
+          <w:sz w:val="32"/>
+          <w:szCs w:val="32"/>
+        </w:rPr>
+      </w:pPr>
+      <w:r>
+        <w:rPr>
+          <w:rFonts w:asciiTheme="majorBidi" w:hAnsiTheme="majorBidi" w:cstheme="majorBidi"/>
+          <w:b/>
+          <w:bCs/>
+          <w:color w:val="000000" w:themeColor="text1"/>
+          <w:sz w:val="32"/>
+          <w:szCs w:val="32"/>
+        </w:rPr>
+        <w:t>II</w:t>
+      </w:r>
+      <w:r>
+        <w:rPr>
+          <w:rFonts w:asciiTheme="majorBidi" w:hAnsiTheme="majorBidi"/>
+          <w:b/>
+          <w:bCs/>
+          <w:color w:val="000000" w:themeColor="text1"/>
+          <w:sz w:val="32"/>
+          <w:szCs w:val="32"/>
+        </w:rPr>
+        <w:t>.</w:t>
+      </w:r>
+      <w:r>
+        <w:rPr>
+          <w:rFonts w:asciiTheme="majorBidi" w:hAnsiTheme="majorBidi"/>
+          <w:b/>
+          <w:bCs/>
+          <w:color w:val="000000" w:themeColor="text1"/>
+          <w:sz w:val="32"/>
+          <w:szCs w:val="32"/>
+        </w:rPr>
+        <w:t>1</w:t>
+      </w:r>
+      <w:r>
+        <w:rPr>
+          <w:rFonts w:asciiTheme="majorBidi" w:hAnsiTheme="majorBidi"/>
+          <w:b/>
+          <w:bCs/>
+          <w:color w:val="000000" w:themeColor="text1"/>
+          <w:sz w:val="32"/>
+          <w:szCs w:val="32"/>
+        </w:rPr>
+        <w:t xml:space="preserve">. </w:t>
+      </w:r>
+      <w:r>
+        <w:rPr>
+          <w:rFonts w:asciiTheme="majorBidi" w:hAnsiTheme="majorBidi"/>
+          <w:b/>
+          <w:bCs/>
+          <w:color w:val="000000" w:themeColor="text1"/>
+          <w:sz w:val="32"/>
+          <w:szCs w:val="32"/>
+        </w:rPr>
+        <w:t>Introduction</w:t>
+      </w:r>
+    </w:p>
+    <w:p>
+      <w:pPr>
+        <w:spacing w:line="360" w:lineRule="auto"/>
+        <w:ind w:firstLine="864"/>
+        <w:jc w:val="both"/>
+        <w:rPr>
+          <w:rFonts w:asciiTheme="majorBidi" w:hAnsiTheme="majorBidi"/>
+          <w:color w:val="000000" w:themeColor="text1"/>
+          <w:sz w:val="24"/>
+          <w:szCs w:val="24"/>
+        </w:rPr>
+      </w:pPr>
+      <w:r>
+        <w:rPr>
+          <w:rFonts w:asciiTheme="majorBidi" w:hAnsiTheme="majorBidi"/>
+          <w:color w:val="000000" w:themeColor="text1"/>
+          <w:sz w:val="24"/>
+          <w:szCs w:val="24"/>
+        </w:rPr>
+        <w:t xml:space="preserve">La conception est une étape clé dans tout projet de développement logiciel. Afin de la </w:t>
+      </w:r>
+      <w:r>
+        <w:rPr>
+          <w:rFonts w:asciiTheme="majorBidi" w:hAnsiTheme="majorBidi"/>
+          <w:color w:val="000000" w:themeColor="text1"/>
+          <w:sz w:val="24"/>
+          <w:szCs w:val="24"/>
+        </w:rPr>
+        <w:t>réussir</w:t>
+      </w:r>
+      <w:r>
+        <w:rPr>
+          <w:rFonts w:asciiTheme="majorBidi" w:hAnsiTheme="majorBidi"/>
+          <w:color w:val="000000" w:themeColor="text1"/>
+          <w:sz w:val="24"/>
+          <w:szCs w:val="24"/>
+        </w:rPr>
+        <w:t>,  il est nécessaire de suivre une méthodologie rigoureuse et structurée</w:t>
+      </w:r>
+      <w:r>
+        <w:rPr>
+          <w:rFonts w:asciiTheme="majorBidi" w:hAnsiTheme="majorBidi"/>
+          <w:color w:val="000000" w:themeColor="text1"/>
+          <w:sz w:val="24"/>
+          <w:szCs w:val="24"/>
+        </w:rPr>
+        <w:t xml:space="preserve">. </w:t>
+      </w:r>
+      <w:r>
+        <w:rPr>
+          <w:rFonts w:asciiTheme="majorBidi" w:hAnsiTheme="majorBidi"/>
+          <w:color w:val="000000" w:themeColor="text1"/>
+          <w:sz w:val="24"/>
+          <w:szCs w:val="24"/>
+        </w:rPr>
+        <w:t xml:space="preserve">Ce chapitre se concentre sur les différentes étapes de la conception, en mettant l'accent sur l'analyse des besoins et la conception avec les diagrammes de </w:t>
+      </w:r>
+      <w:r>
+        <w:rPr>
+          <w:rFonts w:asciiTheme="majorBidi" w:hAnsiTheme="majorBidi"/>
+          <w:color w:val="000000" w:themeColor="text1"/>
+          <w:sz w:val="24"/>
+          <w:szCs w:val="24"/>
+        </w:rPr>
+        <w:t>cas d’utilisation</w:t>
+      </w:r>
+      <w:r>
+        <w:rPr>
+          <w:rFonts w:asciiTheme="majorBidi" w:hAnsiTheme="majorBidi"/>
+          <w:color w:val="000000" w:themeColor="text1"/>
+          <w:sz w:val="24"/>
+          <w:szCs w:val="24"/>
+        </w:rPr>
+        <w:t xml:space="preserve">, de </w:t>
+      </w:r>
+      <w:r>
+        <w:rPr>
+          <w:rFonts w:asciiTheme="majorBidi" w:hAnsiTheme="majorBidi"/>
+          <w:color w:val="000000" w:themeColor="text1"/>
+          <w:sz w:val="24"/>
+          <w:szCs w:val="24"/>
+        </w:rPr>
+        <w:t>classe</w:t>
+      </w:r>
+      <w:r>
+        <w:rPr>
+          <w:rFonts w:asciiTheme="majorBidi" w:hAnsiTheme="majorBidi"/>
+          <w:color w:val="000000" w:themeColor="text1"/>
+          <w:sz w:val="24"/>
+          <w:szCs w:val="24"/>
+        </w:rPr>
+        <w:t xml:space="preserve"> et de </w:t>
+      </w:r>
+      <w:r>
+        <w:rPr>
+          <w:rFonts w:asciiTheme="majorBidi" w:hAnsiTheme="majorBidi"/>
+          <w:color w:val="000000" w:themeColor="text1"/>
+          <w:sz w:val="24"/>
+          <w:szCs w:val="24"/>
+        </w:rPr>
+        <w:t>séquence</w:t>
+      </w:r>
+      <w:r>
+        <w:rPr>
+          <w:rFonts w:asciiTheme="majorBidi" w:hAnsiTheme="majorBidi"/>
+          <w:color w:val="000000" w:themeColor="text1"/>
+          <w:sz w:val="24"/>
+          <w:szCs w:val="24"/>
+        </w:rPr>
+        <w:t>. Les différentes techniques utilisées pour collecter, analyser et formaliser les besoins des utilisateurs sont détaillées, et les différents types de diagrammes utilisés en conception logicielle sont présentés pour concevoir une solution adaptée.</w:t>
+      </w:r>
+    </w:p>
+    <w:p>
+      <w:pPr>
+        <w:rPr>
+          <w:rFonts w:asciiTheme="majorBidi" w:hAnsiTheme="majorBidi"/>
+          <w:b/>
+          <w:bCs/>
+          <w:color w:val="000000" w:themeColor="text1"/>
+          <w:sz w:val="32"/>
+          <w:szCs w:val="32"/>
+        </w:rPr>
+      </w:pPr>
+      <w:r>
+        <w:rPr>
+          <w:rFonts w:asciiTheme="majorBidi" w:hAnsiTheme="majorBidi" w:cstheme="majorBidi"/>
+          <w:b/>
+          <w:bCs/>
+          <w:color w:val="000000" w:themeColor="text1"/>
+          <w:sz w:val="32"/>
+          <w:szCs w:val="32"/>
+        </w:rPr>
+        <w:t>II</w:t>
+      </w:r>
+      <w:r>
+        <w:rPr>
+          <w:rFonts w:asciiTheme="majorBidi" w:hAnsiTheme="majorBidi"/>
+          <w:b/>
+          <w:bCs/>
+          <w:color w:val="000000" w:themeColor="text1"/>
+          <w:sz w:val="32"/>
+          <w:szCs w:val="32"/>
+        </w:rPr>
+        <w:t>.</w:t>
+      </w:r>
+      <w:r>
+        <w:rPr>
+          <w:rFonts w:asciiTheme="majorBidi" w:hAnsiTheme="majorBidi"/>
+          <w:b/>
+          <w:bCs/>
+          <w:color w:val="000000" w:themeColor="text1"/>
+          <w:sz w:val="32"/>
+          <w:szCs w:val="32"/>
+        </w:rPr>
+        <w:t>2</w:t>
+      </w:r>
+      <w:r>
+        <w:rPr>
+          <w:rFonts w:asciiTheme="majorBidi" w:hAnsiTheme="majorBidi"/>
+          <w:b/>
+          <w:bCs/>
+          <w:color w:val="000000" w:themeColor="text1"/>
+          <w:sz w:val="32"/>
+          <w:szCs w:val="32"/>
+        </w:rPr>
+        <w:t>.</w:t>
+      </w:r>
+      <w:r>
+        <w:rPr>
+          <w:rFonts w:asciiTheme="majorBidi" w:hAnsiTheme="majorBidi"/>
+          <w:b/>
+          <w:bCs/>
+          <w:color w:val="000000" w:themeColor="text1"/>
+          <w:sz w:val="32"/>
+          <w:szCs w:val="32"/>
+        </w:rPr>
+        <w:t xml:space="preserve"> Analyse de</w:t>
+      </w:r>
+      <w:r>
+        <w:rPr>
+          <w:rFonts w:asciiTheme="majorBidi" w:hAnsiTheme="majorBidi"/>
+          <w:b/>
+          <w:bCs/>
+          <w:color w:val="000000" w:themeColor="text1"/>
+          <w:sz w:val="32"/>
+          <w:szCs w:val="32"/>
+        </w:rPr>
+        <w:t>s</w:t>
+      </w:r>
+      <w:r>
+        <w:rPr>
+          <w:rFonts w:asciiTheme="majorBidi" w:hAnsiTheme="majorBidi"/>
+          <w:b/>
+          <w:bCs/>
+          <w:color w:val="000000" w:themeColor="text1"/>
+          <w:sz w:val="32"/>
+          <w:szCs w:val="32"/>
+        </w:rPr>
+        <w:t xml:space="preserve"> besoin</w:t>
+      </w:r>
+      <w:r>
+        <w:rPr>
+          <w:rFonts w:asciiTheme="majorBidi" w:hAnsiTheme="majorBidi"/>
+          <w:b/>
+          <w:bCs/>
+          <w:color w:val="000000" w:themeColor="text1"/>
+          <w:sz w:val="32"/>
+          <w:szCs w:val="32"/>
+        </w:rPr>
+        <w:t>s</w:t>
+      </w:r>
+    </w:p>
+    <w:p>
+      <w:pPr>
+        <w:rPr>
+          <w:rFonts w:asciiTheme="majorBidi" w:hAnsiTheme="majorBidi"/>
+          <w:b/>
+          <w:bCs/>
+          <w:color w:val="000000" w:themeColor="text1"/>
+          <w:sz w:val="36"/>
+          <w:szCs w:val="36"/>
+        </w:rPr>
+      </w:pPr>
+    </w:p>
+    <w:p>
+      <w:pPr>
+        <w:rPr>
+          <w:rFonts w:asciiTheme="majorBidi" w:hAnsiTheme="majorBidi"/>
+          <w:b/>
+          <w:bCs/>
+          <w:color w:val="000000" w:themeColor="text1"/>
+          <w:sz w:val="32"/>
+          <w:szCs w:val="32"/>
+        </w:rPr>
+      </w:pPr>
+      <w:r>
+        <w:rPr>
+          <w:rFonts w:asciiTheme="majorBidi" w:hAnsiTheme="majorBidi" w:cstheme="majorBidi"/>
+          <w:b/>
+          <w:bCs/>
+          <w:color w:val="000000" w:themeColor="text1"/>
+          <w:sz w:val="32"/>
+          <w:szCs w:val="32"/>
+        </w:rPr>
+        <w:t>II</w:t>
+      </w:r>
+      <w:r>
+        <w:rPr>
+          <w:rFonts w:asciiTheme="majorBidi" w:hAnsiTheme="majorBidi"/>
+          <w:b/>
+          <w:bCs/>
+          <w:color w:val="000000" w:themeColor="text1"/>
+          <w:sz w:val="32"/>
+          <w:szCs w:val="32"/>
+        </w:rPr>
+        <w:t>.</w:t>
+      </w:r>
+      <w:r>
+        <w:rPr>
+          <w:rFonts w:asciiTheme="majorBidi" w:hAnsiTheme="majorBidi"/>
+          <w:b/>
+          <w:bCs/>
+          <w:color w:val="000000" w:themeColor="text1"/>
+          <w:sz w:val="32"/>
+          <w:szCs w:val="32"/>
+        </w:rPr>
+        <w:t>3</w:t>
+      </w:r>
+      <w:r>
+        <w:rPr>
+          <w:rFonts w:asciiTheme="majorBidi" w:hAnsiTheme="majorBidi"/>
+          <w:b/>
+          <w:bCs/>
+          <w:color w:val="000000" w:themeColor="text1"/>
+          <w:sz w:val="32"/>
+          <w:szCs w:val="32"/>
+        </w:rPr>
+        <w:t>.</w:t>
+      </w:r>
+      <w:r>
+        <w:rPr>
+          <w:rFonts w:asciiTheme="majorBidi" w:hAnsiTheme="majorBidi"/>
+          <w:b/>
+          <w:bCs/>
+          <w:color w:val="000000" w:themeColor="text1"/>
+          <w:sz w:val="32"/>
+          <w:szCs w:val="32"/>
+        </w:rPr>
+        <w:t xml:space="preserve"> Conception</w:t>
+      </w:r>
+    </w:p>
+    <w:p>
+      <w:pPr>
+        <w:rPr>
+          <w:rFonts w:asciiTheme="majorBidi" w:hAnsiTheme="majorBidi"/>
+          <w:b/>
+          <w:bCs/>
+          <w:color w:val="000000" w:themeColor="text1"/>
+          <w:sz w:val="28"/>
+          <w:szCs w:val="28"/>
+        </w:rPr>
+      </w:pPr>
+      <w:r>
+        <w:rPr>
+          <w:rFonts w:asciiTheme="majorBidi" w:hAnsiTheme="majorBidi"/>
+          <w:color w:val="000000" w:themeColor="text1"/>
+          <w:sz w:val="24"/>
+          <w:szCs w:val="24"/>
+        </w:rPr>
+        <w:t xml:space="preserve">Dans cette section, nous avons choisi de travailler avec </w:t>
+      </w:r>
+      <w:r>
+        <w:rPr>
+          <w:rFonts w:asciiTheme="majorBidi" w:hAnsiTheme="majorBidi"/>
+          <w:b/>
+          <w:bCs/>
+          <w:color w:val="000000" w:themeColor="text1"/>
+          <w:sz w:val="24"/>
+          <w:szCs w:val="24"/>
+        </w:rPr>
+        <w:t>UML</w:t>
+      </w:r>
+      <w:r>
+        <w:rPr>
+          <w:rFonts w:asciiTheme="majorBidi" w:hAnsiTheme="majorBidi"/>
+          <w:color w:val="000000" w:themeColor="text1"/>
+          <w:sz w:val="24"/>
+          <w:szCs w:val="24"/>
+        </w:rPr>
+        <w:t xml:space="preserve">, qui est un langage de modélisation graphique servant à décrire les processus et les structures des systèmes logiciels. Le modèle UML est composé de plusieurs diagrammes, chacun ayant une fonction spécifique. Les </w:t>
+      </w:r>
+      <w:r>
+        <w:rPr>
+          <w:rFonts w:asciiTheme="majorBidi" w:hAnsiTheme="majorBidi"/>
+          <w:color w:val="000000" w:themeColor="text1"/>
+          <w:sz w:val="24"/>
+          <w:szCs w:val="24"/>
+        </w:rPr>
+        <w:t>diagrammes</w:t>
+      </w:r>
+      <w:r>
+        <w:rPr>
+          <w:rFonts w:asciiTheme="majorBidi" w:hAnsiTheme="majorBidi"/>
+          <w:color w:val="000000" w:themeColor="text1"/>
+          <w:sz w:val="24"/>
+          <w:szCs w:val="24"/>
+        </w:rPr>
+        <w:t xml:space="preserve"> suivants sont présentés dans le cadre de cette étude</w:t>
+      </w:r>
+      <w:r>
+        <w:rPr>
+          <w:rFonts w:asciiTheme="majorBidi" w:hAnsiTheme="majorBidi"/>
+          <w:color w:val="000000" w:themeColor="text1"/>
+          <w:sz w:val="24"/>
+          <w:szCs w:val="24"/>
+        </w:rPr>
+        <w:t> :</w:t>
+      </w:r>
+      <w:r>
+        <w:rPr>
+          <w:rFonts w:asciiTheme="majorBidi" w:hAnsiTheme="majorBidi"/>
+          <w:color w:val="000000" w:themeColor="text1"/>
+          <w:sz w:val="24"/>
+          <w:szCs w:val="24"/>
+        </w:rPr>
+        <w:t xml:space="preserve"> </w:t>
+      </w:r>
+    </w:p>
+    <w:p>
+      <w:pPr>
+        <w:pStyle w:val="ListParagraph"/>
+        <w:numPr>
+          <w:ilvl w:val="0"/>
+          <w:numId w:val="12"/>
+        </w:numPr>
+        <w:rPr>
+          <w:rFonts w:asciiTheme="majorBidi" w:hAnsiTheme="majorBidi"/>
+          <w:b/>
+          <w:bCs/>
+          <w:color w:val="000000" w:themeColor="text1"/>
+          <w:sz w:val="28"/>
+          <w:szCs w:val="28"/>
+        </w:rPr>
+      </w:pPr>
+      <w:r>
+        <w:rPr>
+          <w:rFonts w:asciiTheme="majorBidi" w:hAnsiTheme="majorBidi"/>
+          <w:b/>
+          <w:bCs/>
+          <w:color w:val="000000" w:themeColor="text1"/>
+          <w:sz w:val="28"/>
+          <w:szCs w:val="28"/>
+        </w:rPr>
+        <w:t>Le diagramme de cas d’utilisation</w:t>
+      </w:r>
+      <w:r>
+        <w:rPr>
+          <w:rFonts w:asciiTheme="majorBidi" w:hAnsiTheme="majorBidi"/>
+          <w:b/>
+          <w:bCs/>
+          <w:color w:val="000000" w:themeColor="text1"/>
+          <w:sz w:val="28"/>
+          <w:szCs w:val="28"/>
+        </w:rPr>
+        <w:t> :</w:t>
+      </w:r>
+    </w:p>
+    <w:p>
+      <w:pPr>
+        <w:pStyle w:val="ListParagraph"/>
+        <w:rPr>
+          <w:rFonts w:asciiTheme="majorBidi" w:hAnsiTheme="majorBidi"/>
+          <w:b/>
+          <w:bCs/>
+          <w:color w:val="000000" w:themeColor="text1"/>
+          <w:sz w:val="28"/>
+          <w:szCs w:val="28"/>
+        </w:rPr>
+      </w:pPr>
+    </w:p>
+    <w:p>
+      <w:pPr>
+        <w:pStyle w:val="ListParagraph"/>
+        <w:rPr>
+          <w:rFonts w:asciiTheme="majorBidi" w:hAnsiTheme="majorBidi"/>
+          <w:b/>
+          <w:bCs/>
+          <w:color w:val="000000" w:themeColor="text1"/>
+          <w:sz w:val="28"/>
+          <w:szCs w:val="28"/>
+        </w:rPr>
+      </w:pPr>
+    </w:p>
+    <w:p>
+      <w:pPr>
+        <w:pStyle w:val="ListParagraph"/>
+        <w:numPr>
+          <w:ilvl w:val="0"/>
+          <w:numId w:val="12"/>
+        </w:numPr>
+        <w:rPr>
+          <w:rFonts w:asciiTheme="majorBidi" w:hAnsiTheme="majorBidi"/>
+          <w:b/>
+          <w:bCs/>
+          <w:color w:val="000000" w:themeColor="text1"/>
+          <w:sz w:val="28"/>
+          <w:szCs w:val="28"/>
+        </w:rPr>
+      </w:pPr>
+      <w:r>
+        <w:rPr>
+          <w:rFonts w:asciiTheme="majorBidi" w:hAnsiTheme="majorBidi"/>
+          <w:b/>
+          <w:bCs/>
+          <w:color w:val="000000" w:themeColor="text1"/>
+          <w:sz w:val="28"/>
+          <w:szCs w:val="28"/>
+        </w:rPr>
+        <w:t>Le diagramme de classe :</w:t>
+      </w:r>
+    </w:p>
+    <w:p>
+      <w:pPr>
+        <w:pStyle w:val="ListParagraph"/>
+        <w:rPr>
+          <w:rFonts w:asciiTheme="majorBidi" w:hAnsiTheme="majorBidi"/>
+          <w:b/>
+          <w:bCs/>
+          <w:color w:val="000000" w:themeColor="text1"/>
+          <w:sz w:val="28"/>
+          <w:szCs w:val="28"/>
+        </w:rPr>
+      </w:pPr>
+    </w:p>
+    <w:p>
+      <w:pPr>
+        <w:pStyle w:val="ListParagraph"/>
+        <w:rPr>
+          <w:rFonts w:asciiTheme="majorBidi" w:hAnsiTheme="majorBidi"/>
+          <w:b/>
+          <w:bCs/>
+          <w:color w:val="000000" w:themeColor="text1"/>
+          <w:sz w:val="28"/>
+          <w:szCs w:val="28"/>
+        </w:rPr>
+      </w:pPr>
+    </w:p>
+    <w:p>
+      <w:pPr>
+        <w:pStyle w:val="ListParagraph"/>
+        <w:numPr>
+          <w:ilvl w:val="0"/>
+          <w:numId w:val="12"/>
+        </w:numPr>
+        <w:rPr>
+          <w:rFonts w:asciiTheme="majorBidi" w:hAnsiTheme="majorBidi"/>
+          <w:b/>
+          <w:bCs/>
+          <w:color w:val="000000" w:themeColor="text1"/>
+          <w:sz w:val="28"/>
+          <w:szCs w:val="28"/>
+        </w:rPr>
+      </w:pPr>
+      <w:r>
+        <w:rPr>
+          <w:rFonts w:asciiTheme="majorBidi" w:hAnsiTheme="majorBidi"/>
+          <w:b/>
+          <w:bCs/>
+          <w:color w:val="000000" w:themeColor="text1"/>
+          <w:sz w:val="28"/>
+          <w:szCs w:val="28"/>
+        </w:rPr>
+        <w:t>Le diagramme de séquence :</w:t>
+      </w:r>
+    </w:p>
+    <w:p>
+      <w:pPr>
+        <w:rPr>
+          <w:rFonts w:asciiTheme="majorBidi" w:hAnsiTheme="majorBidi"/>
+          <w:b/>
+          <w:bCs/>
+          <w:color w:val="000000" w:themeColor="text1"/>
+          <w:sz w:val="28"/>
+          <w:szCs w:val="28"/>
+        </w:rPr>
+      </w:pPr>
+    </w:p>
+    <w:p>
+      <w:pPr>
+        <w:rPr>
+          <w:rFonts w:asciiTheme="majorBidi" w:hAnsiTheme="majorBidi"/>
+          <w:b/>
+          <w:bCs/>
+          <w:color w:val="000000" w:themeColor="text1"/>
+          <w:sz w:val="28"/>
+          <w:szCs w:val="28"/>
+        </w:rPr>
+      </w:pPr>
+    </w:p>
+    <w:p>
+      <w:pPr>
+        <w:rPr>
+          <w:rFonts w:asciiTheme="majorBidi" w:hAnsiTheme="majorBidi"/>
+          <w:b/>
+          <w:bCs/>
+          <w:color w:val="000000" w:themeColor="text1"/>
+          <w:sz w:val="28"/>
+          <w:szCs w:val="28"/>
+        </w:rPr>
+      </w:pPr>
+    </w:p>
+    <w:p>
+      <w:pPr>
+        <w:rPr>
+          <w:rFonts w:asciiTheme="majorBidi" w:hAnsiTheme="majorBidi"/>
+          <w:b/>
+          <w:bCs/>
+          <w:color w:val="000000" w:themeColor="text1"/>
+          <w:sz w:val="28"/>
+          <w:szCs w:val="28"/>
+        </w:rPr>
+      </w:pPr>
+    </w:p>
+    <w:p>
+      <w:pPr>
+        <w:rPr>
+          <w:rFonts w:asciiTheme="majorBidi" w:hAnsiTheme="majorBidi"/>
+          <w:b/>
+          <w:bCs/>
+          <w:color w:val="000000" w:themeColor="text1"/>
+          <w:sz w:val="28"/>
+          <w:szCs w:val="28"/>
+        </w:rPr>
+      </w:pPr>
+    </w:p>
+    <w:p>
+      <w:pPr>
+        <w:rPr>
+          <w:rFonts w:asciiTheme="majorBidi" w:hAnsiTheme="majorBidi"/>
+          <w:b/>
+          <w:bCs/>
+          <w:color w:val="000000" w:themeColor="text1"/>
+          <w:sz w:val="36"/>
+          <w:szCs w:val="36"/>
+        </w:rPr>
+      </w:pPr>
+    </w:p>
+    <w:p>
+      <w:pPr>
+        <w:rPr>
+          <w:rFonts w:asciiTheme="majorBidi" w:hAnsiTheme="majorBidi"/>
+          <w:b/>
+          <w:bCs/>
+          <w:color w:val="000000" w:themeColor="text1"/>
+          <w:sz w:val="32"/>
+          <w:szCs w:val="32"/>
+        </w:rPr>
+      </w:pPr>
+      <w:r>
+        <w:rPr>
+          <w:rFonts w:asciiTheme="majorBidi" w:hAnsiTheme="majorBidi" w:cstheme="majorBidi"/>
+          <w:b/>
+          <w:bCs/>
+          <w:color w:val="000000" w:themeColor="text1"/>
+          <w:sz w:val="32"/>
+          <w:szCs w:val="32"/>
+        </w:rPr>
+        <w:lastRenderedPageBreak/>
+        <w:t>II</w:t>
+      </w:r>
+      <w:r>
+        <w:rPr>
+          <w:rFonts w:asciiTheme="majorBidi" w:hAnsiTheme="majorBidi"/>
+          <w:b/>
+          <w:bCs/>
+          <w:color w:val="000000" w:themeColor="text1"/>
+          <w:sz w:val="32"/>
+          <w:szCs w:val="32"/>
+        </w:rPr>
+        <w:t>.</w:t>
+      </w:r>
+      <w:r>
+        <w:rPr>
+          <w:rFonts w:asciiTheme="majorBidi" w:hAnsiTheme="majorBidi"/>
+          <w:b/>
+          <w:bCs/>
+          <w:color w:val="000000" w:themeColor="text1"/>
+          <w:sz w:val="32"/>
+          <w:szCs w:val="32"/>
+        </w:rPr>
+        <w:t>4</w:t>
+      </w:r>
+      <w:r>
+        <w:rPr>
+          <w:rFonts w:asciiTheme="majorBidi" w:hAnsiTheme="majorBidi"/>
+          <w:b/>
+          <w:bCs/>
+          <w:color w:val="000000" w:themeColor="text1"/>
+          <w:sz w:val="32"/>
+          <w:szCs w:val="32"/>
+        </w:rPr>
+        <w:t>.</w:t>
+      </w:r>
+      <w:r>
+        <w:rPr>
+          <w:rFonts w:asciiTheme="majorBidi" w:hAnsiTheme="majorBidi"/>
+          <w:b/>
+          <w:bCs/>
+          <w:color w:val="000000" w:themeColor="text1"/>
+          <w:sz w:val="32"/>
+          <w:szCs w:val="32"/>
+        </w:rPr>
+        <w:t xml:space="preserve"> Conclusion</w:t>
+      </w:r>
+    </w:p>
+    <w:p>
+      <w:pPr>
+        <w:spacing w:line="360" w:lineRule="auto"/>
+        <w:ind w:firstLine="864"/>
+        <w:jc w:val="both"/>
+        <w:rPr>
+          <w:rFonts w:asciiTheme="majorBidi" w:hAnsiTheme="majorBidi" w:cstheme="majorBidi"/>
+          <w:sz w:val="24"/>
+          <w:szCs w:val="24"/>
+        </w:rPr>
+      </w:pPr>
+      <w:r>
+        <w:rPr>
+          <w:rFonts w:asciiTheme="majorBidi" w:hAnsiTheme="majorBidi" w:cstheme="majorBidi"/>
+          <w:sz w:val="24"/>
+          <w:szCs w:val="24"/>
+        </w:rPr>
+        <w:t>Pour conclure, le chapitre consacré à la conception a souligné l'importance de cette phase dans le processus de développement logiciel. Nous avons vu comment l'analyse des besoins est un élément fondamental pour définir une solution logicielle qui répond de manière optimale aux attentes des utilisateurs. Les différents types de diagrammes UML, tels que les diagrammes de classe, de séquence et de cas d'utilisation, ont été présentés comme des outils indispensables pour modéliser les différentes vues et interactions entre les éléments du système.</w:t>
+      </w:r>
+    </w:p>
+    <w:p>
+      <w:pPr>
+        <w:spacing w:line="360" w:lineRule="auto"/>
+        <w:ind w:firstLine="864"/>
+        <w:jc w:val="both"/>
+        <w:rPr>
+          <w:rFonts w:asciiTheme="majorBidi" w:hAnsiTheme="majorBidi" w:cstheme="majorBidi"/>
+          <w:sz w:val="24"/>
+          <w:szCs w:val="24"/>
+        </w:rPr>
+      </w:pPr>
+    </w:p>
+    <w:p>
+      <w:pPr>
+        <w:spacing w:line="360" w:lineRule="auto"/>
+        <w:ind w:firstLine="864"/>
+        <w:jc w:val="both"/>
+        <w:rPr>
+          <w:rFonts w:asciiTheme="majorBidi" w:hAnsiTheme="majorBidi" w:cstheme="majorBidi"/>
+          <w:sz w:val="24"/>
+          <w:szCs w:val="24"/>
+        </w:rPr>
+      </w:pPr>
+    </w:p>
+    <w:p>
+      <w:pPr>
+        <w:spacing w:line="360" w:lineRule="auto"/>
+        <w:ind w:firstLine="864"/>
+        <w:jc w:val="both"/>
+        <w:rPr>
+          <w:rFonts w:asciiTheme="majorBidi" w:hAnsiTheme="majorBidi" w:cstheme="majorBidi"/>
+          <w:sz w:val="24"/>
+          <w:szCs w:val="24"/>
+        </w:rPr>
+      </w:pPr>
+    </w:p>
+    <w:p>
+      <w:pPr>
+        <w:spacing w:line="360" w:lineRule="auto"/>
+        <w:ind w:firstLine="864"/>
+        <w:jc w:val="both"/>
+        <w:rPr>
+          <w:rFonts w:asciiTheme="majorBidi" w:hAnsiTheme="majorBidi" w:cstheme="majorBidi"/>
+          <w:sz w:val="24"/>
+          <w:szCs w:val="24"/>
+        </w:rPr>
+      </w:pPr>
+    </w:p>
+    <w:p>
+      <w:pPr>
+        <w:spacing w:line="360" w:lineRule="auto"/>
+        <w:ind w:firstLine="864"/>
+        <w:jc w:val="both"/>
+        <w:rPr>
+          <w:rFonts w:asciiTheme="majorBidi" w:hAnsiTheme="majorBidi" w:cstheme="majorBidi"/>
+          <w:sz w:val="24"/>
+          <w:szCs w:val="24"/>
+        </w:rPr>
+      </w:pPr>
+    </w:p>
+    <w:p>
+      <w:pPr>
+        <w:spacing w:line="360" w:lineRule="auto"/>
+        <w:ind w:firstLine="864"/>
+        <w:jc w:val="both"/>
+        <w:rPr>
+          <w:rFonts w:asciiTheme="majorBidi" w:hAnsiTheme="majorBidi" w:cstheme="majorBidi"/>
+          <w:sz w:val="24"/>
+          <w:szCs w:val="24"/>
+        </w:rPr>
+      </w:pPr>
+    </w:p>
+    <w:p>
+      <w:pPr>
+        <w:spacing w:line="360" w:lineRule="auto"/>
+        <w:ind w:firstLine="864"/>
+        <w:jc w:val="both"/>
+        <w:rPr>
+          <w:rFonts w:asciiTheme="majorBidi" w:hAnsiTheme="majorBidi" w:cstheme="majorBidi"/>
+          <w:sz w:val="24"/>
+          <w:szCs w:val="24"/>
+        </w:rPr>
+      </w:pPr>
+    </w:p>
+    <w:p>
+      <w:pPr>
+        <w:spacing w:line="360" w:lineRule="auto"/>
+        <w:ind w:firstLine="864"/>
+        <w:jc w:val="both"/>
+        <w:rPr>
+          <w:rFonts w:asciiTheme="majorBidi" w:hAnsiTheme="majorBidi" w:cstheme="majorBidi"/>
+          <w:sz w:val="24"/>
+          <w:szCs w:val="24"/>
+        </w:rPr>
+      </w:pPr>
+    </w:p>
+    <w:p>
+      <w:pPr>
+        <w:spacing w:line="360" w:lineRule="auto"/>
+        <w:ind w:firstLine="864"/>
+        <w:jc w:val="both"/>
+        <w:rPr>
+          <w:rFonts w:asciiTheme="majorBidi" w:hAnsiTheme="majorBidi" w:cstheme="majorBidi"/>
+          <w:sz w:val="24"/>
+          <w:szCs w:val="24"/>
+        </w:rPr>
+      </w:pPr>
+    </w:p>
+    <w:p>
+      <w:pPr>
+        <w:spacing w:line="360" w:lineRule="auto"/>
+        <w:ind w:firstLine="864"/>
+        <w:jc w:val="both"/>
+        <w:rPr>
+          <w:rFonts w:asciiTheme="majorBidi" w:hAnsiTheme="majorBidi" w:cstheme="majorBidi"/>
+          <w:sz w:val="24"/>
+          <w:szCs w:val="24"/>
+        </w:rPr>
+      </w:pPr>
+    </w:p>
+    <w:p>
+      <w:pPr>
+        <w:spacing w:line="360" w:lineRule="auto"/>
+        <w:ind w:firstLine="864"/>
+        <w:jc w:val="both"/>
+        <w:rPr>
+          <w:rFonts w:asciiTheme="majorBidi" w:hAnsiTheme="majorBidi" w:cstheme="majorBidi"/>
+          <w:sz w:val="24"/>
+          <w:szCs w:val="24"/>
+        </w:rPr>
+      </w:pPr>
+    </w:p>
+    <w:p>
+      <w:pPr>
+        <w:spacing w:line="360" w:lineRule="auto"/>
+        <w:ind w:firstLine="864"/>
+        <w:jc w:val="both"/>
+        <w:rPr>
+          <w:rFonts w:asciiTheme="majorBidi" w:hAnsiTheme="majorBidi" w:cstheme="majorBidi"/>
+          <w:sz w:val="24"/>
+          <w:szCs w:val="24"/>
+        </w:rPr>
+      </w:pPr>
+    </w:p>
+    <w:p>
+      <w:pPr>
+        <w:spacing w:line="360" w:lineRule="auto"/>
+        <w:ind w:firstLine="864"/>
+        <w:jc w:val="both"/>
+        <w:rPr>
+          <w:rFonts w:asciiTheme="majorBidi" w:hAnsiTheme="majorBidi" w:cstheme="majorBidi"/>
+          <w:sz w:val="24"/>
+          <w:szCs w:val="24"/>
+        </w:rPr>
+      </w:pPr>
+    </w:p>
+    <w:p>
+      <w:pPr>
+        <w:spacing w:line="360" w:lineRule="auto"/>
+        <w:ind w:firstLine="864"/>
+        <w:jc w:val="both"/>
+        <w:rPr>
+          <w:rFonts w:asciiTheme="majorBidi" w:hAnsiTheme="majorBidi" w:cstheme="majorBidi"/>
+          <w:sz w:val="24"/>
+          <w:szCs w:val="24"/>
+        </w:rPr>
+      </w:pPr>
+    </w:p>
+    <w:p>
+      <w:pPr>
+        <w:spacing w:line="360" w:lineRule="auto"/>
+        <w:ind w:firstLine="864"/>
+        <w:jc w:val="both"/>
+        <w:rPr>
+          <w:rFonts w:asciiTheme="majorBidi" w:hAnsiTheme="majorBidi" w:cstheme="majorBidi"/>
+          <w:sz w:val="24"/>
+          <w:szCs w:val="24"/>
+        </w:rPr>
+      </w:pPr>
+    </w:p>
+    <w:p>
+      <w:pPr>
+        <w:spacing w:line="360" w:lineRule="auto"/>
+        <w:ind w:firstLine="864"/>
+        <w:jc w:val="both"/>
+        <w:rPr>
+          <w:rFonts w:asciiTheme="majorBidi" w:hAnsiTheme="majorBidi" w:cstheme="majorBidi"/>
+          <w:sz w:val="24"/>
+          <w:szCs w:val="24"/>
+        </w:rPr>
+      </w:pPr>
+    </w:p>
+    <w:p>
+      <w:pPr>
+        <w:spacing w:line="360" w:lineRule="auto"/>
+        <w:ind w:firstLine="864"/>
+        <w:jc w:val="both"/>
+        <w:rPr>
+          <w:rFonts w:asciiTheme="majorBidi" w:hAnsiTheme="majorBidi" w:cstheme="majorBidi"/>
+          <w:sz w:val="24"/>
+          <w:szCs w:val="24"/>
+        </w:rPr>
+      </w:pPr>
+    </w:p>
+    <w:p>
+      <w:pPr>
+        <w:spacing w:line="360" w:lineRule="auto"/>
+        <w:ind w:firstLine="864"/>
+        <w:jc w:val="both"/>
+        <w:rPr>
+          <w:rFonts w:asciiTheme="majorBidi" w:hAnsiTheme="majorBidi" w:cstheme="majorBidi"/>
+          <w:sz w:val="24"/>
+          <w:szCs w:val="24"/>
+        </w:rPr>
+      </w:pPr>
+    </w:p>
+    <w:p>
+      <w:pPr>
+        <w:spacing w:line="360" w:lineRule="auto"/>
+        <w:ind w:firstLine="864"/>
+        <w:jc w:val="both"/>
+        <w:rPr>
+          <w:rFonts w:asciiTheme="majorBidi" w:hAnsiTheme="majorBidi" w:cstheme="majorBidi"/>
+          <w:sz w:val="24"/>
+          <w:szCs w:val="24"/>
+        </w:rPr>
+      </w:pPr>
     </w:p>
     <w:p>
       <w:pPr>
@@ -2774,19 +3834,23 @@
           <w:bCs/>
           <w:sz w:val="36"/>
           <w:szCs w:val="36"/>
-        </w:rPr>
-      </w:pPr>
-      <w:r>
-        <w:rPr>
-          <w:rFonts w:asciiTheme="majorBidi" w:hAnsiTheme="majorBidi" w:cstheme="majorBidi"/>
-          <w:b/>
-          <w:bCs/>
-          <w:sz w:val="36"/>
-          <w:szCs w:val="36"/>
+          <w:lang w:val="en-US"/>
+        </w:rPr>
+      </w:pPr>
+      <w:proofErr w:type="spellStart"/>
+      <w:r>
+        <w:rPr>
+          <w:rFonts w:asciiTheme="majorBidi" w:hAnsiTheme="majorBidi" w:cstheme="majorBidi"/>
+          <w:b/>
+          <w:bCs/>
+          <w:sz w:val="36"/>
+          <w:szCs w:val="36"/>
+          <w:lang w:val="en-US"/>
         </w:rPr>
         <w:lastRenderedPageBreak/>
         <w:t>Bibliographie</w:t>
       </w:r>
+      <w:proofErr w:type="spellEnd"/>
     </w:p>
     <w:p>
       <w:pPr>
@@ -2797,6 +3861,7 @@
           <w:bCs/>
           <w:sz w:val="36"/>
           <w:szCs w:val="36"/>
+          <w:lang w:val="en-US"/>
         </w:rPr>
       </w:pPr>
     </w:p>
@@ -2808,6 +3873,7 @@
           <w:sz w:val="28"/>
           <w:szCs w:val="28"/>
           <w:u w:val="single"/>
+          <w:lang w:val="en-US"/>
         </w:rPr>
       </w:pPr>
       <w:r>
@@ -2817,6 +3883,7 @@
           <w:sz w:val="28"/>
           <w:szCs w:val="28"/>
           <w:u w:val="single"/>
+          <w:lang w:val="en-US"/>
         </w:rPr>
         <w:t>https://lesdefinitions.fr/</w:t>
       </w:r>
@@ -3662,6 +4729,196 @@
     </w:lvl>
   </w:abstractNum>
   <w:abstractNum w:abstractNumId="6" w15:restartNumberingAfterBreak="0">
+    <w:nsid w:val="44C61A98"/>
+    <w:multiLevelType w:val="hybridMultilevel"/>
+    <w:tmpl w:val="0316A072"/>
+    <w:lvl w:ilvl="0" w:tplc="040C0017">
+      <w:start w:val="1"/>
+      <w:numFmt w:val="lowerLetter"/>
+      <w:lvlText w:val="%1)"/>
+      <w:lvlJc w:val="left"/>
+      <w:pPr>
+        <w:ind w:left="720" w:hanging="360"/>
+      </w:pPr>
+    </w:lvl>
+    <w:lvl w:ilvl="1" w:tplc="040C0019" w:tentative="1">
+      <w:start w:val="1"/>
+      <w:numFmt w:val="lowerLetter"/>
+      <w:lvlText w:val="%2."/>
+      <w:lvlJc w:val="left"/>
+      <w:pPr>
+        <w:ind w:left="1440" w:hanging="360"/>
+      </w:pPr>
+    </w:lvl>
+    <w:lvl w:ilvl="2" w:tplc="040C001B" w:tentative="1">
+      <w:start w:val="1"/>
+      <w:numFmt w:val="lowerRoman"/>
+      <w:lvlText w:val="%3."/>
+      <w:lvlJc w:val="right"/>
+      <w:pPr>
+        <w:ind w:left="2160" w:hanging="180"/>
+      </w:pPr>
+    </w:lvl>
+    <w:lvl w:ilvl="3" w:tplc="040C000F" w:tentative="1">
+      <w:start w:val="1"/>
+      <w:numFmt w:val="decimal"/>
+      <w:lvlText w:val="%4."/>
+      <w:lvlJc w:val="left"/>
+      <w:pPr>
+        <w:ind w:left="2880" w:hanging="360"/>
+      </w:pPr>
+    </w:lvl>
+    <w:lvl w:ilvl="4" w:tplc="040C0019" w:tentative="1">
+      <w:start w:val="1"/>
+      <w:numFmt w:val="lowerLetter"/>
+      <w:lvlText w:val="%5."/>
+      <w:lvlJc w:val="left"/>
+      <w:pPr>
+        <w:ind w:left="3600" w:hanging="360"/>
+      </w:pPr>
+    </w:lvl>
+    <w:lvl w:ilvl="5" w:tplc="040C001B" w:tentative="1">
+      <w:start w:val="1"/>
+      <w:numFmt w:val="lowerRoman"/>
+      <w:lvlText w:val="%6."/>
+      <w:lvlJc w:val="right"/>
+      <w:pPr>
+        <w:ind w:left="4320" w:hanging="180"/>
+      </w:pPr>
+    </w:lvl>
+    <w:lvl w:ilvl="6" w:tplc="040C000F" w:tentative="1">
+      <w:start w:val="1"/>
+      <w:numFmt w:val="decimal"/>
+      <w:lvlText w:val="%7."/>
+      <w:lvlJc w:val="left"/>
+      <w:pPr>
+        <w:ind w:left="5040" w:hanging="360"/>
+      </w:pPr>
+    </w:lvl>
+    <w:lvl w:ilvl="7" w:tplc="040C0019" w:tentative="1">
+      <w:start w:val="1"/>
+      <w:numFmt w:val="lowerLetter"/>
+      <w:lvlText w:val="%8."/>
+      <w:lvlJc w:val="left"/>
+      <w:pPr>
+        <w:ind w:left="5760" w:hanging="360"/>
+      </w:pPr>
+    </w:lvl>
+    <w:lvl w:ilvl="8" w:tplc="040C001B" w:tentative="1">
+      <w:start w:val="1"/>
+      <w:numFmt w:val="lowerRoman"/>
+      <w:lvlText w:val="%9."/>
+      <w:lvlJc w:val="right"/>
+      <w:pPr>
+        <w:ind w:left="6480" w:hanging="180"/>
+      </w:pPr>
+    </w:lvl>
+  </w:abstractNum>
+  <w:abstractNum w:abstractNumId="7" w15:restartNumberingAfterBreak="0">
+    <w:nsid w:val="49033A1D"/>
+    <w:multiLevelType w:val="multilevel"/>
+    <w:tmpl w:val="040C0029"/>
+    <w:lvl w:ilvl="0">
+      <w:start w:val="1"/>
+      <w:numFmt w:val="decimal"/>
+      <w:pStyle w:val="Heading1"/>
+      <w:suff w:val="space"/>
+      <w:lvlText w:val="Chapter %1"/>
+      <w:lvlJc w:val="left"/>
+      <w:pPr>
+        <w:ind w:left="0" w:firstLine="0"/>
+      </w:pPr>
+    </w:lvl>
+    <w:lvl w:ilvl="1">
+      <w:start w:val="1"/>
+      <w:numFmt w:val="none"/>
+      <w:pStyle w:val="Heading2"/>
+      <w:suff w:val="nothing"/>
+      <w:lvlText w:val=""/>
+      <w:lvlJc w:val="left"/>
+      <w:pPr>
+        <w:ind w:left="0" w:firstLine="0"/>
+      </w:pPr>
+    </w:lvl>
+    <w:lvl w:ilvl="2">
+      <w:start w:val="1"/>
+      <w:numFmt w:val="none"/>
+      <w:pStyle w:val="Heading3"/>
+      <w:suff w:val="nothing"/>
+      <w:lvlText w:val=""/>
+      <w:lvlJc w:val="left"/>
+      <w:pPr>
+        <w:ind w:left="0" w:firstLine="0"/>
+      </w:pPr>
+    </w:lvl>
+    <w:lvl w:ilvl="3">
+      <w:start w:val="1"/>
+      <w:numFmt w:val="none"/>
+      <w:pStyle w:val="Heading4"/>
+      <w:suff w:val="nothing"/>
+      <w:lvlText w:val=""/>
+      <w:lvlJc w:val="left"/>
+      <w:pPr>
+        <w:ind w:left="0" w:firstLine="0"/>
+      </w:pPr>
+    </w:lvl>
+    <w:lvl w:ilvl="4">
+      <w:start w:val="1"/>
+      <w:numFmt w:val="none"/>
+      <w:pStyle w:val="Heading5"/>
+      <w:suff w:val="nothing"/>
+      <w:lvlText w:val=""/>
+      <w:lvlJc w:val="left"/>
+      <w:pPr>
+        <w:ind w:left="0" w:firstLine="0"/>
+      </w:pPr>
+    </w:lvl>
+    <w:lvl w:ilvl="5">
+      <w:start w:val="1"/>
+      <w:numFmt w:val="none"/>
+      <w:pStyle w:val="Heading6"/>
+      <w:suff w:val="nothing"/>
+      <w:lvlText w:val=""/>
+      <w:lvlJc w:val="left"/>
+      <w:pPr>
+        <w:ind w:left="0" w:firstLine="0"/>
+      </w:pPr>
+    </w:lvl>
+    <w:lvl w:ilvl="6">
+      <w:start w:val="1"/>
+      <w:numFmt w:val="none"/>
+      <w:pStyle w:val="Heading7"/>
+      <w:suff w:val="nothing"/>
+      <w:lvlText w:val=""/>
+      <w:lvlJc w:val="left"/>
+      <w:pPr>
+        <w:ind w:left="0" w:firstLine="0"/>
+      </w:pPr>
+    </w:lvl>
+    <w:lvl w:ilvl="7">
+      <w:start w:val="1"/>
+      <w:numFmt w:val="none"/>
+      <w:pStyle w:val="Heading8"/>
+      <w:suff w:val="nothing"/>
+      <w:lvlText w:val=""/>
+      <w:lvlJc w:val="left"/>
+      <w:pPr>
+        <w:ind w:left="0" w:firstLine="0"/>
+      </w:pPr>
+    </w:lvl>
+    <w:lvl w:ilvl="8">
+      <w:start w:val="1"/>
+      <w:numFmt w:val="none"/>
+      <w:pStyle w:val="Heading9"/>
+      <w:suff w:val="nothing"/>
+      <w:lvlText w:val=""/>
+      <w:lvlJc w:val="left"/>
+      <w:pPr>
+        <w:ind w:left="0" w:firstLine="0"/>
+      </w:pPr>
+    </w:lvl>
+  </w:abstractNum>
+  <w:abstractNum w:abstractNumId="8" w15:restartNumberingAfterBreak="0">
     <w:nsid w:val="4B025517"/>
     <w:multiLevelType w:val="hybridMultilevel"/>
     <w:tmpl w:val="5156B3B0"/>
@@ -3747,10 +5004,182 @@
       </w:pPr>
     </w:lvl>
   </w:abstractNum>
-  <w:abstractNum w:abstractNumId="7" w15:restartNumberingAfterBreak="0">
+  <w:abstractNum w:abstractNumId="9" w15:restartNumberingAfterBreak="0">
+    <w:nsid w:val="4C4529CA"/>
+    <w:multiLevelType w:val="hybridMultilevel"/>
+    <w:tmpl w:val="EB2C830C"/>
+    <w:lvl w:ilvl="0" w:tplc="040C0013">
+      <w:start w:val="1"/>
+      <w:numFmt w:val="upperRoman"/>
+      <w:lvlText w:val="%1."/>
+      <w:lvlJc w:val="right"/>
+      <w:pPr>
+        <w:ind w:left="720" w:hanging="360"/>
+      </w:pPr>
+    </w:lvl>
+    <w:lvl w:ilvl="1" w:tplc="040C0019" w:tentative="1">
+      <w:start w:val="1"/>
+      <w:numFmt w:val="lowerLetter"/>
+      <w:lvlText w:val="%2."/>
+      <w:lvlJc w:val="left"/>
+      <w:pPr>
+        <w:ind w:left="1440" w:hanging="360"/>
+      </w:pPr>
+    </w:lvl>
+    <w:lvl w:ilvl="2" w:tplc="040C001B" w:tentative="1">
+      <w:start w:val="1"/>
+      <w:numFmt w:val="lowerRoman"/>
+      <w:lvlText w:val="%3."/>
+      <w:lvlJc w:val="right"/>
+      <w:pPr>
+        <w:ind w:left="2160" w:hanging="180"/>
+      </w:pPr>
+    </w:lvl>
+    <w:lvl w:ilvl="3" w:tplc="040C000F" w:tentative="1">
+      <w:start w:val="1"/>
+      <w:numFmt w:val="decimal"/>
+      <w:lvlText w:val="%4."/>
+      <w:lvlJc w:val="left"/>
+      <w:pPr>
+        <w:ind w:left="2880" w:hanging="360"/>
+      </w:pPr>
+    </w:lvl>
+    <w:lvl w:ilvl="4" w:tplc="040C0019" w:tentative="1">
+      <w:start w:val="1"/>
+      <w:numFmt w:val="lowerLetter"/>
+      <w:lvlText w:val="%5."/>
+      <w:lvlJc w:val="left"/>
+      <w:pPr>
+        <w:ind w:left="3600" w:hanging="360"/>
+      </w:pPr>
+    </w:lvl>
+    <w:lvl w:ilvl="5" w:tplc="040C001B" w:tentative="1">
+      <w:start w:val="1"/>
+      <w:numFmt w:val="lowerRoman"/>
+      <w:lvlText w:val="%6."/>
+      <w:lvlJc w:val="right"/>
+      <w:pPr>
+        <w:ind w:left="4320" w:hanging="180"/>
+      </w:pPr>
+    </w:lvl>
+    <w:lvl w:ilvl="6" w:tplc="040C000F" w:tentative="1">
+      <w:start w:val="1"/>
+      <w:numFmt w:val="decimal"/>
+      <w:lvlText w:val="%7."/>
+      <w:lvlJc w:val="left"/>
+      <w:pPr>
+        <w:ind w:left="5040" w:hanging="360"/>
+      </w:pPr>
+    </w:lvl>
+    <w:lvl w:ilvl="7" w:tplc="040C0019" w:tentative="1">
+      <w:start w:val="1"/>
+      <w:numFmt w:val="lowerLetter"/>
+      <w:lvlText w:val="%8."/>
+      <w:lvlJc w:val="left"/>
+      <w:pPr>
+        <w:ind w:left="5760" w:hanging="360"/>
+      </w:pPr>
+    </w:lvl>
+    <w:lvl w:ilvl="8" w:tplc="040C001B" w:tentative="1">
+      <w:start w:val="1"/>
+      <w:numFmt w:val="lowerRoman"/>
+      <w:lvlText w:val="%9."/>
+      <w:lvlJc w:val="right"/>
+      <w:pPr>
+        <w:ind w:left="6480" w:hanging="180"/>
+      </w:pPr>
+    </w:lvl>
+  </w:abstractNum>
+  <w:abstractNum w:abstractNumId="10" w15:restartNumberingAfterBreak="0">
     <w:nsid w:val="59196360"/>
     <w:multiLevelType w:val="hybridMultilevel"/>
     <w:tmpl w:val="51F23852"/>
+    <w:lvl w:ilvl="0" w:tplc="040C0013">
+      <w:start w:val="1"/>
+      <w:numFmt w:val="upperRoman"/>
+      <w:lvlText w:val="%1."/>
+      <w:lvlJc w:val="right"/>
+      <w:pPr>
+        <w:ind w:left="720" w:hanging="360"/>
+      </w:pPr>
+    </w:lvl>
+    <w:lvl w:ilvl="1" w:tplc="040C0019" w:tentative="1">
+      <w:start w:val="1"/>
+      <w:numFmt w:val="lowerLetter"/>
+      <w:lvlText w:val="%2."/>
+      <w:lvlJc w:val="left"/>
+      <w:pPr>
+        <w:ind w:left="1440" w:hanging="360"/>
+      </w:pPr>
+    </w:lvl>
+    <w:lvl w:ilvl="2" w:tplc="040C001B" w:tentative="1">
+      <w:start w:val="1"/>
+      <w:numFmt w:val="lowerRoman"/>
+      <w:lvlText w:val="%3."/>
+      <w:lvlJc w:val="right"/>
+      <w:pPr>
+        <w:ind w:left="2160" w:hanging="180"/>
+      </w:pPr>
+    </w:lvl>
+    <w:lvl w:ilvl="3" w:tplc="040C000F" w:tentative="1">
+      <w:start w:val="1"/>
+      <w:numFmt w:val="decimal"/>
+      <w:lvlText w:val="%4."/>
+      <w:lvlJc w:val="left"/>
+      <w:pPr>
+        <w:ind w:left="2880" w:hanging="360"/>
+      </w:pPr>
+    </w:lvl>
+    <w:lvl w:ilvl="4" w:tplc="040C0019" w:tentative="1">
+      <w:start w:val="1"/>
+      <w:numFmt w:val="lowerLetter"/>
+      <w:lvlText w:val="%5."/>
+      <w:lvlJc w:val="left"/>
+      <w:pPr>
+        <w:ind w:left="3600" w:hanging="360"/>
+      </w:pPr>
+    </w:lvl>
+    <w:lvl w:ilvl="5" w:tplc="040C001B" w:tentative="1">
+      <w:start w:val="1"/>
+      <w:numFmt w:val="lowerRoman"/>
+      <w:lvlText w:val="%6."/>
+      <w:lvlJc w:val="right"/>
+      <w:pPr>
+        <w:ind w:left="4320" w:hanging="180"/>
+      </w:pPr>
+    </w:lvl>
+    <w:lvl w:ilvl="6" w:tplc="040C000F" w:tentative="1">
+      <w:start w:val="1"/>
+      <w:numFmt w:val="decimal"/>
+      <w:lvlText w:val="%7."/>
+      <w:lvlJc w:val="left"/>
+      <w:pPr>
+        <w:ind w:left="5040" w:hanging="360"/>
+      </w:pPr>
+    </w:lvl>
+    <w:lvl w:ilvl="7" w:tplc="040C0019" w:tentative="1">
+      <w:start w:val="1"/>
+      <w:numFmt w:val="lowerLetter"/>
+      <w:lvlText w:val="%8."/>
+      <w:lvlJc w:val="left"/>
+      <w:pPr>
+        <w:ind w:left="5760" w:hanging="360"/>
+      </w:pPr>
+    </w:lvl>
+    <w:lvl w:ilvl="8" w:tplc="040C001B" w:tentative="1">
+      <w:start w:val="1"/>
+      <w:numFmt w:val="lowerRoman"/>
+      <w:lvlText w:val="%9."/>
+      <w:lvlJc w:val="right"/>
+      <w:pPr>
+        <w:ind w:left="6480" w:hanging="180"/>
+      </w:pPr>
+    </w:lvl>
+  </w:abstractNum>
+  <w:abstractNum w:abstractNumId="11" w15:restartNumberingAfterBreak="0">
+    <w:nsid w:val="697751B6"/>
+    <w:multiLevelType w:val="hybridMultilevel"/>
+    <w:tmpl w:val="FAB2255A"/>
     <w:lvl w:ilvl="0" w:tplc="040C0013">
       <w:start w:val="1"/>
       <w:numFmt w:val="upperRoman"/>
@@ -3843,10 +5272,10 @@
     <w:abstractNumId w:val="2"/>
   </w:num>
   <w:num w:numId="4" w16cid:durableId="1000504780">
-    <w:abstractNumId w:val="7"/>
+    <w:abstractNumId w:val="10"/>
   </w:num>
   <w:num w:numId="5" w16cid:durableId="1991670306">
-    <w:abstractNumId w:val="6"/>
+    <w:abstractNumId w:val="8"/>
   </w:num>
   <w:num w:numId="6" w16cid:durableId="247889499">
     <w:abstractNumId w:val="3"/>
@@ -3856,6 +5285,18 @@
   </w:num>
   <w:num w:numId="8" w16cid:durableId="896015976">
     <w:abstractNumId w:val="4"/>
+  </w:num>
+  <w:num w:numId="9" w16cid:durableId="909581675">
+    <w:abstractNumId w:val="9"/>
+  </w:num>
+  <w:num w:numId="10" w16cid:durableId="2123917835">
+    <w:abstractNumId w:val="11"/>
+  </w:num>
+  <w:num w:numId="11" w16cid:durableId="657155941">
+    <w:abstractNumId w:val="7"/>
+  </w:num>
+  <w:num w:numId="12" w16cid:durableId="1599870745">
+    <w:abstractNumId w:val="6"/>
   </w:num>
 </w:numbering>
 </file>
@@ -4260,9 +5701,86 @@
   <w:style w:type="paragraph" w:default="1" w:styleId="Normal">
     <w:name w:val="Normal"/>
     <w:qFormat/>
-    <w:rsid w:val="00155126"/>
+    <w:rsid w:val="00DD4D92"/>
     <w:rPr>
       <w:lang w:bidi="ar-DZ"/>
+    </w:rPr>
+  </w:style>
+  <w:style w:type="paragraph" w:styleId="Heading1">
+    <w:name w:val="heading 1"/>
+    <w:basedOn w:val="Normal"/>
+    <w:next w:val="Normal"/>
+    <w:link w:val="Heading1Char"/>
+    <w:uiPriority w:val="9"/>
+    <w:qFormat/>
+    <w:rsid w:val="00DD4D92"/>
+    <w:pPr>
+      <w:keepNext/>
+      <w:keepLines/>
+      <w:numPr>
+        <w:numId w:val="11"/>
+      </w:numPr>
+      <w:spacing w:before="240" w:after="0"/>
+      <w:outlineLvl w:val="0"/>
+    </w:pPr>
+    <w:rPr>
+      <w:rFonts w:asciiTheme="majorHAnsi" w:eastAsiaTheme="majorEastAsia" w:hAnsiTheme="majorHAnsi" w:cstheme="majorBidi"/>
+      <w:color w:val="2F5496" w:themeColor="accent1" w:themeShade="BF"/>
+      <w:sz w:val="32"/>
+      <w:szCs w:val="32"/>
+    </w:rPr>
+  </w:style>
+  <w:style w:type="paragraph" w:styleId="Heading2">
+    <w:name w:val="heading 2"/>
+    <w:basedOn w:val="Normal"/>
+    <w:next w:val="Normal"/>
+    <w:link w:val="Heading2Char"/>
+    <w:uiPriority w:val="9"/>
+    <w:unhideWhenUsed/>
+    <w:qFormat/>
+    <w:rsid w:val="00DD4D92"/>
+    <w:pPr>
+      <w:keepNext/>
+      <w:keepLines/>
+      <w:numPr>
+        <w:ilvl w:val="1"/>
+        <w:numId w:val="11"/>
+      </w:numPr>
+      <w:spacing w:before="40" w:after="0"/>
+      <w:outlineLvl w:val="1"/>
+    </w:pPr>
+    <w:rPr>
+      <w:rFonts w:asciiTheme="majorHAnsi" w:eastAsiaTheme="majorEastAsia" w:hAnsiTheme="majorHAnsi" w:cstheme="majorBidi"/>
+      <w:color w:val="2F5496" w:themeColor="accent1" w:themeShade="BF"/>
+      <w:sz w:val="26"/>
+      <w:szCs w:val="26"/>
+    </w:rPr>
+  </w:style>
+  <w:style w:type="paragraph" w:styleId="Heading3">
+    <w:name w:val="heading 3"/>
+    <w:basedOn w:val="Normal"/>
+    <w:next w:val="Normal"/>
+    <w:link w:val="Heading3Char"/>
+    <w:uiPriority w:val="9"/>
+    <w:semiHidden/>
+    <w:unhideWhenUsed/>
+    <w:qFormat/>
+    <w:rsid w:val="00DD4D92"/>
+    <w:pPr>
+      <w:keepNext/>
+      <w:keepLines/>
+      <w:numPr>
+        <w:ilvl w:val="2"/>
+        <w:numId w:val="11"/>
+      </w:numPr>
+      <w:spacing w:before="40" w:after="0"/>
+      <w:outlineLvl w:val="2"/>
+    </w:pPr>
+    <w:rPr>
+      <w:rFonts w:asciiTheme="majorHAnsi" w:eastAsiaTheme="majorEastAsia" w:hAnsiTheme="majorHAnsi" w:cstheme="majorBidi"/>
+      <w:color w:val="1F3763" w:themeColor="accent1" w:themeShade="7F"/>
+      <w:sz w:val="24"/>
+      <w:szCs w:val="24"/>
     </w:rPr>
   </w:style>
   <w:style w:type="paragraph" w:styleId="Heading4">
@@ -4278,6 +5796,10 @@
     <w:pPr>
       <w:keepNext/>
       <w:keepLines/>
+      <w:numPr>
+        <w:ilvl w:val="3"/>
+        <w:numId w:val="11"/>
+      </w:numPr>
       <w:spacing w:before="40" w:after="0"/>
       <w:outlineLvl w:val="3"/>
     </w:pPr>
@@ -4286,6 +5808,56 @@
       <w:i/>
       <w:iCs/>
       <w:color w:val="2F5496" w:themeColor="accent1" w:themeShade="BF"/>
+    </w:rPr>
+  </w:style>
+  <w:style w:type="paragraph" w:styleId="Heading5">
+    <w:name w:val="heading 5"/>
+    <w:basedOn w:val="Normal"/>
+    <w:next w:val="Normal"/>
+    <w:link w:val="Heading5Char"/>
+    <w:uiPriority w:val="9"/>
+    <w:semiHidden/>
+    <w:unhideWhenUsed/>
+    <w:qFormat/>
+    <w:rsid w:val="00DD4D92"/>
+    <w:pPr>
+      <w:keepNext/>
+      <w:keepLines/>
+      <w:numPr>
+        <w:ilvl w:val="4"/>
+        <w:numId w:val="11"/>
+      </w:numPr>
+      <w:spacing w:before="40" w:after="0"/>
+      <w:outlineLvl w:val="4"/>
+    </w:pPr>
+    <w:rPr>
+      <w:rFonts w:asciiTheme="majorHAnsi" w:eastAsiaTheme="majorEastAsia" w:hAnsiTheme="majorHAnsi" w:cstheme="majorBidi"/>
+      <w:color w:val="2F5496" w:themeColor="accent1" w:themeShade="BF"/>
+    </w:rPr>
+  </w:style>
+  <w:style w:type="paragraph" w:styleId="Heading6">
+    <w:name w:val="heading 6"/>
+    <w:basedOn w:val="Normal"/>
+    <w:next w:val="Normal"/>
+    <w:link w:val="Heading6Char"/>
+    <w:uiPriority w:val="9"/>
+    <w:semiHidden/>
+    <w:unhideWhenUsed/>
+    <w:qFormat/>
+    <w:rsid w:val="00DD4D92"/>
+    <w:pPr>
+      <w:keepNext/>
+      <w:keepLines/>
+      <w:numPr>
+        <w:ilvl w:val="5"/>
+        <w:numId w:val="11"/>
+      </w:numPr>
+      <w:spacing w:before="40" w:after="0"/>
+      <w:outlineLvl w:val="5"/>
+    </w:pPr>
+    <w:rPr>
+      <w:rFonts w:asciiTheme="majorHAnsi" w:eastAsiaTheme="majorEastAsia" w:hAnsiTheme="majorHAnsi" w:cstheme="majorBidi"/>
+      <w:color w:val="1F3763" w:themeColor="accent1" w:themeShade="7F"/>
     </w:rPr>
   </w:style>
   <w:style w:type="paragraph" w:styleId="Heading7">
@@ -4301,6 +5873,10 @@
     <w:pPr>
       <w:keepNext/>
       <w:keepLines/>
+      <w:numPr>
+        <w:ilvl w:val="6"/>
+        <w:numId w:val="11"/>
+      </w:numPr>
       <w:spacing w:before="40" w:after="0"/>
       <w:outlineLvl w:val="6"/>
     </w:pPr>
@@ -4320,10 +5896,13 @@
     <w:rsid w:val="00EE3458"/>
     <w:pPr>
       <w:widowControl w:val="0"/>
+      <w:numPr>
+        <w:ilvl w:val="7"/>
+        <w:numId w:val="11"/>
+      </w:numPr>
       <w:autoSpaceDE w:val="0"/>
       <w:autoSpaceDN w:val="0"/>
       <w:spacing w:after="0" w:line="240" w:lineRule="auto"/>
-      <w:ind w:left="1804"/>
       <w:outlineLvl w:val="7"/>
     </w:pPr>
     <w:rPr>
@@ -4335,10 +5914,38 @@
       <w14:ligatures w14:val="none"/>
     </w:rPr>
   </w:style>
+  <w:style w:type="paragraph" w:styleId="Heading9">
+    <w:name w:val="heading 9"/>
+    <w:basedOn w:val="Normal"/>
+    <w:next w:val="Normal"/>
+    <w:link w:val="Heading9Char"/>
+    <w:uiPriority w:val="9"/>
+    <w:semiHidden/>
+    <w:unhideWhenUsed/>
+    <w:qFormat/>
+    <w:rsid w:val="00DD4D92"/>
+    <w:pPr>
+      <w:keepNext/>
+      <w:keepLines/>
+      <w:numPr>
+        <w:ilvl w:val="8"/>
+        <w:numId w:val="11"/>
+      </w:numPr>
+      <w:spacing w:before="40" w:after="0"/>
+      <w:outlineLvl w:val="8"/>
+    </w:pPr>
+    <w:rPr>
+      <w:rFonts w:asciiTheme="majorHAnsi" w:eastAsiaTheme="majorEastAsia" w:hAnsiTheme="majorHAnsi" w:cstheme="majorBidi"/>
+      <w:i/>
+      <w:iCs/>
+      <w:color w:val="272727" w:themeColor="text1" w:themeTint="D8"/>
+      <w:sz w:val="21"/>
+      <w:szCs w:val="21"/>
+    </w:rPr>
+  </w:style>
   <w:style w:type="character" w:default="1" w:styleId="DefaultParagraphFont">
     <w:name w:val="Default Paragraph Font"/>
     <w:uiPriority w:val="1"/>
-    <w:semiHidden/>
     <w:unhideWhenUsed/>
   </w:style>
   <w:style w:type="table" w:default="1" w:styleId="TableNormal">
@@ -4502,6 +6109,92 @@
       <w:ind w:left="720"/>
       <w:contextualSpacing/>
     </w:pPr>
+  </w:style>
+  <w:style w:type="character" w:customStyle="1" w:styleId="Heading1Char">
+    <w:name w:val="Heading 1 Char"/>
+    <w:basedOn w:val="DefaultParagraphFont"/>
+    <w:link w:val="Heading1"/>
+    <w:uiPriority w:val="9"/>
+    <w:rsid w:val="00DD4D92"/>
+    <w:rPr>
+      <w:rFonts w:asciiTheme="majorHAnsi" w:eastAsiaTheme="majorEastAsia" w:hAnsiTheme="majorHAnsi" w:cstheme="majorBidi"/>
+      <w:color w:val="2F5496" w:themeColor="accent1" w:themeShade="BF"/>
+      <w:sz w:val="32"/>
+      <w:szCs w:val="32"/>
+      <w:lang w:bidi="ar-DZ"/>
+    </w:rPr>
+  </w:style>
+  <w:style w:type="character" w:customStyle="1" w:styleId="Heading2Char">
+    <w:name w:val="Heading 2 Char"/>
+    <w:basedOn w:val="DefaultParagraphFont"/>
+    <w:link w:val="Heading2"/>
+    <w:uiPriority w:val="9"/>
+    <w:rsid w:val="00DD4D92"/>
+    <w:rPr>
+      <w:rFonts w:asciiTheme="majorHAnsi" w:eastAsiaTheme="majorEastAsia" w:hAnsiTheme="majorHAnsi" w:cstheme="majorBidi"/>
+      <w:color w:val="2F5496" w:themeColor="accent1" w:themeShade="BF"/>
+      <w:sz w:val="26"/>
+      <w:szCs w:val="26"/>
+      <w:lang w:bidi="ar-DZ"/>
+    </w:rPr>
+  </w:style>
+  <w:style w:type="character" w:customStyle="1" w:styleId="Heading3Char">
+    <w:name w:val="Heading 3 Char"/>
+    <w:basedOn w:val="DefaultParagraphFont"/>
+    <w:link w:val="Heading3"/>
+    <w:uiPriority w:val="9"/>
+    <w:semiHidden/>
+    <w:rsid w:val="00DD4D92"/>
+    <w:rPr>
+      <w:rFonts w:asciiTheme="majorHAnsi" w:eastAsiaTheme="majorEastAsia" w:hAnsiTheme="majorHAnsi" w:cstheme="majorBidi"/>
+      <w:color w:val="1F3763" w:themeColor="accent1" w:themeShade="7F"/>
+      <w:sz w:val="24"/>
+      <w:szCs w:val="24"/>
+      <w:lang w:bidi="ar-DZ"/>
+    </w:rPr>
+  </w:style>
+  <w:style w:type="character" w:customStyle="1" w:styleId="Heading5Char">
+    <w:name w:val="Heading 5 Char"/>
+    <w:basedOn w:val="DefaultParagraphFont"/>
+    <w:link w:val="Heading5"/>
+    <w:uiPriority w:val="9"/>
+    <w:semiHidden/>
+    <w:rsid w:val="00DD4D92"/>
+    <w:rPr>
+      <w:rFonts w:asciiTheme="majorHAnsi" w:eastAsiaTheme="majorEastAsia" w:hAnsiTheme="majorHAnsi" w:cstheme="majorBidi"/>
+      <w:color w:val="2F5496" w:themeColor="accent1" w:themeShade="BF"/>
+      <w:lang w:bidi="ar-DZ"/>
+    </w:rPr>
+  </w:style>
+  <w:style w:type="character" w:customStyle="1" w:styleId="Heading6Char">
+    <w:name w:val="Heading 6 Char"/>
+    <w:basedOn w:val="DefaultParagraphFont"/>
+    <w:link w:val="Heading6"/>
+    <w:uiPriority w:val="9"/>
+    <w:semiHidden/>
+    <w:rsid w:val="00DD4D92"/>
+    <w:rPr>
+      <w:rFonts w:asciiTheme="majorHAnsi" w:eastAsiaTheme="majorEastAsia" w:hAnsiTheme="majorHAnsi" w:cstheme="majorBidi"/>
+      <w:color w:val="1F3763" w:themeColor="accent1" w:themeShade="7F"/>
+      <w:lang w:bidi="ar-DZ"/>
+    </w:rPr>
+  </w:style>
+  <w:style w:type="character" w:customStyle="1" w:styleId="Heading9Char">
+    <w:name w:val="Heading 9 Char"/>
+    <w:basedOn w:val="DefaultParagraphFont"/>
+    <w:link w:val="Heading9"/>
+    <w:uiPriority w:val="9"/>
+    <w:semiHidden/>
+    <w:rsid w:val="00DD4D92"/>
+    <w:rPr>
+      <w:rFonts w:asciiTheme="majorHAnsi" w:eastAsiaTheme="majorEastAsia" w:hAnsiTheme="majorHAnsi" w:cstheme="majorBidi"/>
+      <w:i/>
+      <w:iCs/>
+      <w:color w:val="272727" w:themeColor="text1" w:themeTint="D8"/>
+      <w:sz w:val="21"/>
+      <w:szCs w:val="21"/>
+      <w:lang w:bidi="ar-DZ"/>
+    </w:rPr>
   </w:style>
 </w:styles>
 </file>

</xml_diff>

<commit_message>
l'ajout de 'Analyse des besoins'
</commit_message>
<xml_diff>
--- a/memoire.docx
+++ b/memoire.docx
@@ -1407,15 +1407,17 @@
           <w:bCs/>
           <w:sz w:val="36"/>
           <w:szCs w:val="36"/>
-        </w:rPr>
-      </w:pPr>
-      <w:r>
-        <w:rPr>
-          <w:rFonts w:asciiTheme="majorBidi" w:hAnsiTheme="majorBidi" w:cstheme="majorBidi"/>
-          <w:b/>
-          <w:bCs/>
-          <w:sz w:val="36"/>
-          <w:szCs w:val="36"/>
+          <w:lang w:val="en-US"/>
+        </w:rPr>
+      </w:pPr>
+      <w:r>
+        <w:rPr>
+          <w:rFonts w:asciiTheme="majorBidi" w:hAnsiTheme="majorBidi" w:cstheme="majorBidi"/>
+          <w:b/>
+          <w:bCs/>
+          <w:sz w:val="36"/>
+          <w:szCs w:val="36"/>
+          <w:lang w:val="en-US"/>
         </w:rPr>
         <w:lastRenderedPageBreak/>
         <w:t xml:space="preserve">Liste des </w:t>
@@ -1427,6 +1429,7 @@
           <w:bCs/>
           <w:sz w:val="36"/>
           <w:szCs w:val="36"/>
+          <w:lang w:val="en-US"/>
         </w:rPr>
         <w:t>abréviations</w:t>
       </w:r>
@@ -1440,6 +1443,7 @@
           <w:bCs/>
           <w:sz w:val="36"/>
           <w:szCs w:val="36"/>
+          <w:lang w:val="en-US"/>
         </w:rPr>
       </w:pPr>
     </w:p>
@@ -1450,6 +1454,7 @@
           <w:rFonts w:asciiTheme="majorBidi" w:hAnsiTheme="majorBidi" w:cstheme="majorBidi"/>
           <w:sz w:val="32"/>
           <w:szCs w:val="32"/>
+          <w:lang w:val="en-US"/>
         </w:rPr>
       </w:pPr>
       <w:r>
@@ -1459,6 +1464,7 @@
           <w:bCs/>
           <w:sz w:val="32"/>
           <w:szCs w:val="32"/>
+          <w:lang w:val="en-US"/>
         </w:rPr>
         <w:t>IOC</w:t>
       </w:r>
@@ -1469,6 +1475,7 @@
           <w:bCs/>
           <w:sz w:val="32"/>
           <w:szCs w:val="32"/>
+          <w:lang w:val="en-US"/>
         </w:rPr>
         <w:tab/>
       </w:r>
@@ -1479,6 +1486,7 @@
           <w:bCs/>
           <w:sz w:val="32"/>
           <w:szCs w:val="32"/>
+          <w:lang w:val="en-US"/>
         </w:rPr>
         <w:tab/>
       </w:r>
@@ -1487,6 +1495,7 @@
           <w:rFonts w:asciiTheme="majorBidi" w:hAnsiTheme="majorBidi" w:cstheme="majorBidi"/>
           <w:sz w:val="32"/>
           <w:szCs w:val="32"/>
+          <w:lang w:val="en-US"/>
         </w:rPr>
         <w:t>Indicator of Compromise</w:t>
       </w:r>
@@ -1498,6 +1507,7 @@
           <w:rFonts w:asciiTheme="majorBidi" w:hAnsiTheme="majorBidi" w:cstheme="majorBidi"/>
           <w:sz w:val="32"/>
           <w:szCs w:val="32"/>
+          <w:lang w:val="en-US"/>
         </w:rPr>
       </w:pPr>
       <w:r>
@@ -1507,6 +1517,7 @@
           <w:bCs/>
           <w:sz w:val="32"/>
           <w:szCs w:val="32"/>
+          <w:lang w:val="en-US"/>
         </w:rPr>
         <w:t xml:space="preserve">UML </w:t>
       </w:r>
@@ -1517,6 +1528,7 @@
           <w:bCs/>
           <w:sz w:val="32"/>
           <w:szCs w:val="32"/>
+          <w:lang w:val="en-US"/>
         </w:rPr>
         <w:tab/>
       </w:r>
@@ -1525,6 +1537,7 @@
           <w:rFonts w:asciiTheme="majorBidi" w:hAnsiTheme="majorBidi" w:cstheme="majorBidi"/>
           <w:sz w:val="32"/>
           <w:szCs w:val="32"/>
+          <w:lang w:val="en-US"/>
         </w:rPr>
         <w:t>Unified Modeling Language</w:t>
       </w:r>
@@ -1538,6 +1551,7 @@
           <w:bCs/>
           <w:sz w:val="32"/>
           <w:szCs w:val="32"/>
+          <w:lang w:val="en-US"/>
         </w:rPr>
       </w:pPr>
     </w:p>
@@ -1549,6 +1563,7 @@
           <w:bCs/>
           <w:sz w:val="32"/>
           <w:szCs w:val="32"/>
+          <w:lang w:val="en-US"/>
         </w:rPr>
       </w:pPr>
       <w:r>
@@ -1558,6 +1573,7 @@
           <w:bCs/>
           <w:sz w:val="32"/>
           <w:szCs w:val="32"/>
+          <w:lang w:val="en-US"/>
         </w:rPr>
         <w:br w:type="page"/>
       </w:r>
@@ -1754,25 +1770,7 @@
           <w:sz w:val="24"/>
           <w:szCs w:val="24"/>
         </w:rPr>
-        <w:t xml:space="preserve">En fournissant des statistiques sur les types d'attaques les plus courantes et les méthodes les plus efficaces pour s'en protéger, cette plateforme peut également aider les utilisateurs algériens à mieux comprendre les </w:t>
-      </w:r>
-      <w:proofErr w:type="gramStart"/>
-      <w:r>
-        <w:rPr>
-          <w:rFonts w:asciiTheme="majorBidi" w:hAnsiTheme="majorBidi" w:cstheme="majorBidi"/>
-          <w:sz w:val="24"/>
-          <w:szCs w:val="24"/>
-        </w:rPr>
-        <w:t>risques potentiels</w:t>
-      </w:r>
-      <w:proofErr w:type="gramEnd"/>
-      <w:r>
-        <w:rPr>
-          <w:rFonts w:asciiTheme="majorBidi" w:hAnsiTheme="majorBidi" w:cstheme="majorBidi"/>
-          <w:sz w:val="24"/>
-          <w:szCs w:val="24"/>
-        </w:rPr>
-        <w:t xml:space="preserve"> et à prendre des mesures pour renforcer la sécurité de leurs systèmes. En fin de compte, cette plateforme peut contribuer à améliorer la sécurité en ligne en Algérie, en offrant une solution pratique et efficace pour la veille et la surveillance de la sécurité informatique.</w:t>
+        <w:t>En fournissant des statistiques sur les types d'attaques les plus courantes et les méthodes les plus efficaces pour s'en protéger, cette plateforme peut également aider les utilisateurs algériens à mieux comprendre les risques potentiels et à prendre des mesures pour renforcer la sécurité de leurs systèmes. En fin de compte, cette plateforme peut contribuer à améliorer la sécurité en ligne en Algérie, en offrant une solution pratique et efficace pour la veille et la surveillance de la sécurité informatique.</w:t>
       </w:r>
     </w:p>
     <w:p>
@@ -1786,6 +1784,17 @@
           <w:szCs w:val="36"/>
         </w:rPr>
       </w:pPr>
+      <w:r>
+        <w:rPr>
+          <w:rFonts w:asciiTheme="majorBidi" w:hAnsiTheme="majorBidi" w:cstheme="majorBidi"/>
+          <w:b/>
+          <w:bCs/>
+          <w:sz w:val="36"/>
+          <w:szCs w:val="36"/>
+        </w:rPr>
+        <w:lastRenderedPageBreak/>
+        <w:t xml:space="preserve">Plan du mémoire </w:t>
+      </w:r>
     </w:p>
     <w:p>
       <w:pPr>
@@ -1798,28 +1807,6 @@
           <w:szCs w:val="36"/>
         </w:rPr>
       </w:pPr>
-      <w:r>
-        <w:rPr>
-          <w:rFonts w:asciiTheme="majorBidi" w:hAnsiTheme="majorBidi" w:cstheme="majorBidi"/>
-          <w:b/>
-          <w:bCs/>
-          <w:sz w:val="36"/>
-          <w:szCs w:val="36"/>
-        </w:rPr>
-        <w:t xml:space="preserve">Plan du mémoire </w:t>
-      </w:r>
-    </w:p>
-    <w:p>
-      <w:pPr>
-        <w:ind w:left="1416" w:firstLine="708"/>
-        <w:rPr>
-          <w:rFonts w:asciiTheme="majorBidi" w:hAnsiTheme="majorBidi" w:cstheme="majorBidi"/>
-          <w:b/>
-          <w:bCs/>
-          <w:sz w:val="36"/>
-          <w:szCs w:val="36"/>
-        </w:rPr>
-      </w:pPr>
     </w:p>
     <w:p>
       <w:pPr>
@@ -1862,6 +1849,16 @@
         </w:rPr>
         <w:t xml:space="preserve"> :</w:t>
       </w:r>
+    </w:p>
+    <w:p>
+      <w:pPr>
+        <w:jc w:val="both"/>
+        <w:rPr>
+          <w:rFonts w:asciiTheme="majorBidi" w:hAnsiTheme="majorBidi" w:cstheme="majorBidi"/>
+          <w:sz w:val="24"/>
+          <w:szCs w:val="24"/>
+        </w:rPr>
+      </w:pPr>
     </w:p>
     <w:p>
       <w:pPr>
@@ -1900,36 +1897,28 @@
     <w:p>
       <w:pPr>
         <w:pStyle w:val="ListParagraph"/>
-        <w:numPr>
-          <w:ilvl w:val="0"/>
-          <w:numId w:val="3"/>
-        </w:numPr>
         <w:spacing w:line="360" w:lineRule="auto"/>
         <w:jc w:val="both"/>
         <w:rPr>
           <w:rFonts w:asciiTheme="majorBidi" w:hAnsiTheme="majorBidi" w:cstheme="majorBidi"/>
-          <w:sz w:val="24"/>
-          <w:szCs w:val="24"/>
-        </w:rPr>
-      </w:pPr>
-      <w:r>
-        <w:rPr>
-          <w:rFonts w:asciiTheme="majorBidi" w:hAnsiTheme="majorBidi" w:cstheme="majorBidi"/>
-          <w:b/>
-          <w:bCs/>
-          <w:sz w:val="24"/>
-          <w:szCs w:val="24"/>
-        </w:rPr>
-        <w:t>Le deuxième chapitre</w:t>
-      </w:r>
-      <w:r>
-        <w:rPr>
-          <w:rFonts w:asciiTheme="majorBidi" w:hAnsiTheme="majorBidi" w:cstheme="majorBidi"/>
-          <w:sz w:val="24"/>
-          <w:szCs w:val="24"/>
-        </w:rPr>
-        <w:t>, intitulé « Conception », présente les différentes étapes du processus de conception, de la collecte des besoins à la conception détaillée.</w:t>
-      </w:r>
+          <w:b/>
+          <w:bCs/>
+          <w:sz w:val="24"/>
+          <w:szCs w:val="24"/>
+        </w:rPr>
+      </w:pPr>
+    </w:p>
+    <w:p>
+      <w:pPr>
+        <w:pStyle w:val="ListParagraph"/>
+        <w:spacing w:line="360" w:lineRule="auto"/>
+        <w:jc w:val="both"/>
+        <w:rPr>
+          <w:rFonts w:asciiTheme="majorBidi" w:hAnsiTheme="majorBidi" w:cstheme="majorBidi"/>
+          <w:sz w:val="24"/>
+          <w:szCs w:val="24"/>
+        </w:rPr>
+      </w:pPr>
     </w:p>
     <w:p>
       <w:pPr>
@@ -1954,6 +1943,62 @@
           <w:sz w:val="24"/>
           <w:szCs w:val="24"/>
         </w:rPr>
+        <w:t>Le deuxième chapitre</w:t>
+      </w:r>
+      <w:r>
+        <w:rPr>
+          <w:rFonts w:asciiTheme="majorBidi" w:hAnsiTheme="majorBidi" w:cstheme="majorBidi"/>
+          <w:sz w:val="24"/>
+          <w:szCs w:val="24"/>
+        </w:rPr>
+        <w:t>, intitulé « Conception », présente les différentes étapes du processus de conception, de la collecte des besoins à la conception détaillée.</w:t>
+      </w:r>
+    </w:p>
+    <w:p>
+      <w:pPr>
+        <w:pStyle w:val="ListParagraph"/>
+        <w:rPr>
+          <w:rFonts w:asciiTheme="majorBidi" w:hAnsiTheme="majorBidi" w:cstheme="majorBidi"/>
+          <w:sz w:val="24"/>
+          <w:szCs w:val="24"/>
+        </w:rPr>
+      </w:pPr>
+    </w:p>
+    <w:p>
+      <w:pPr>
+        <w:pStyle w:val="ListParagraph"/>
+        <w:spacing w:line="360" w:lineRule="auto"/>
+        <w:jc w:val="both"/>
+        <w:rPr>
+          <w:rFonts w:asciiTheme="majorBidi" w:hAnsiTheme="majorBidi" w:cstheme="majorBidi"/>
+          <w:sz w:val="24"/>
+          <w:szCs w:val="24"/>
+        </w:rPr>
+      </w:pPr>
+    </w:p>
+    <w:p>
+      <w:pPr>
+        <w:pStyle w:val="ListParagraph"/>
+        <w:numPr>
+          <w:ilvl w:val="0"/>
+          <w:numId w:val="3"/>
+        </w:numPr>
+        <w:spacing w:line="360" w:lineRule="auto"/>
+        <w:jc w:val="both"/>
+        <w:rPr>
+          <w:rFonts w:asciiTheme="majorBidi" w:hAnsiTheme="majorBidi" w:cstheme="majorBidi"/>
+          <w:sz w:val="24"/>
+          <w:szCs w:val="24"/>
+        </w:rPr>
+      </w:pPr>
+      <w:r>
+        <w:rPr>
+          <w:rFonts w:asciiTheme="majorBidi" w:hAnsiTheme="majorBidi" w:cstheme="majorBidi"/>
+          <w:b/>
+          <w:bCs/>
+          <w:sz w:val="24"/>
+          <w:szCs w:val="24"/>
+        </w:rPr>
         <w:t>Enfin, le troisième chapitre</w:t>
       </w:r>
       <w:r>
@@ -2794,17 +2839,15 @@
           <w:bCs/>
           <w:sz w:val="36"/>
           <w:szCs w:val="36"/>
-          <w:lang w:val="en-US"/>
-        </w:rPr>
-      </w:pPr>
-      <w:r>
-        <w:rPr>
-          <w:rFonts w:asciiTheme="majorBidi" w:hAnsiTheme="majorBidi" w:cstheme="majorBidi"/>
-          <w:b/>
-          <w:bCs/>
-          <w:sz w:val="36"/>
-          <w:szCs w:val="36"/>
-          <w:lang w:val="en-US"/>
+        </w:rPr>
+      </w:pPr>
+      <w:r>
+        <w:rPr>
+          <w:rFonts w:asciiTheme="majorBidi" w:hAnsiTheme="majorBidi" w:cstheme="majorBidi"/>
+          <w:b/>
+          <w:bCs/>
+          <w:sz w:val="36"/>
+          <w:szCs w:val="36"/>
         </w:rPr>
         <w:br w:type="page"/>
       </w:r>
@@ -2815,43 +2858,19 @@
           <w:bCs/>
           <w:sz w:val="36"/>
           <w:szCs w:val="36"/>
-          <w:lang w:val="en-US"/>
         </w:rPr>
         <w:lastRenderedPageBreak/>
-        <w:t xml:space="preserve">Chapitre II : </w:t>
-      </w:r>
-      <w:r>
-        <w:rPr>
-          <w:rFonts w:asciiTheme="majorBidi" w:hAnsiTheme="majorBidi" w:cstheme="majorBidi"/>
-          <w:b/>
-          <w:bCs/>
-          <w:sz w:val="36"/>
-          <w:szCs w:val="36"/>
-          <w:lang w:val="en-US"/>
-        </w:rPr>
-        <w:t>Co</w:t>
-      </w:r>
-      <w:r>
-        <w:rPr>
-          <w:rFonts w:asciiTheme="majorBidi" w:hAnsiTheme="majorBidi" w:cstheme="majorBidi"/>
-          <w:b/>
-          <w:bCs/>
-          <w:sz w:val="36"/>
-          <w:szCs w:val="36"/>
-          <w:lang w:val="en-US"/>
-        </w:rPr>
-        <w:t>nception</w:t>
-      </w:r>
-    </w:p>
-    <w:p>
-      <w:pPr>
-        <w:rPr>
-          <w:rFonts w:asciiTheme="majorBidi" w:hAnsiTheme="majorBidi" w:cstheme="majorBidi"/>
-          <w:b/>
-          <w:bCs/>
-          <w:sz w:val="36"/>
-          <w:szCs w:val="36"/>
-          <w:lang w:val="en-US"/>
+        <w:t>Chapitre II : Conception</w:t>
+      </w:r>
+    </w:p>
+    <w:p>
+      <w:pPr>
+        <w:rPr>
+          <w:rFonts w:asciiTheme="majorBidi" w:hAnsiTheme="majorBidi" w:cstheme="majorBidi"/>
+          <w:b/>
+          <w:bCs/>
+          <w:sz w:val="36"/>
+          <w:szCs w:val="36"/>
         </w:rPr>
       </w:pPr>
     </w:p>
@@ -2886,40 +2905,7 @@
           <w:sz w:val="32"/>
           <w:szCs w:val="32"/>
         </w:rPr>
-        <w:t>.</w:t>
-      </w:r>
-      <w:r>
-        <w:rPr>
-          <w:rFonts w:asciiTheme="majorBidi" w:hAnsiTheme="majorBidi"/>
-          <w:b/>
-          <w:bCs/>
-          <w:color w:val="000000" w:themeColor="text1"/>
-          <w:sz w:val="32"/>
-          <w:szCs w:val="32"/>
-        </w:rPr>
-        <w:t>1</w:t>
-      </w:r>
-      <w:r>
-        <w:rPr>
-          <w:rFonts w:asciiTheme="majorBidi" w:hAnsiTheme="majorBidi"/>
-          <w:b/>
-          <w:bCs/>
-          <w:color w:val="000000" w:themeColor="text1"/>
-          <w:sz w:val="32"/>
-          <w:szCs w:val="32"/>
-        </w:rPr>
-        <w:t xml:space="preserve">. </w:t>
-      </w:r>
-      <w:r>
-        <w:rPr>
-          <w:rFonts w:asciiTheme="majorBidi" w:hAnsiTheme="majorBidi"/>
-          <w:b/>
-          <w:bCs/>
-          <w:color w:val="000000" w:themeColor="text1"/>
-          <w:sz w:val="32"/>
-          <w:szCs w:val="32"/>
-        </w:rPr>
-        <w:t>Introduction</w:t>
+        <w:t>.1. Introduction</w:t>
       </w:r>
     </w:p>
     <w:p>
@@ -2941,25 +2927,7 @@
           <w:sz w:val="24"/>
           <w:szCs w:val="24"/>
         </w:rPr>
-        <w:t xml:space="preserve">La conception est une étape clé dans tout projet de développement logiciel. Afin de la </w:t>
-      </w:r>
-      <w:r>
-        <w:rPr>
-          <w:rFonts w:asciiTheme="majorBidi" w:hAnsiTheme="majorBidi"/>
-          <w:color w:val="000000" w:themeColor="text1"/>
-          <w:sz w:val="24"/>
-          <w:szCs w:val="24"/>
-        </w:rPr>
-        <w:t>réussir</w:t>
-      </w:r>
-      <w:r>
-        <w:rPr>
-          <w:rFonts w:asciiTheme="majorBidi" w:hAnsiTheme="majorBidi"/>
-          <w:color w:val="000000" w:themeColor="text1"/>
-          <w:sz w:val="24"/>
-          <w:szCs w:val="24"/>
-        </w:rPr>
-        <w:t>,  il est nécessaire de suivre une méthodologie rigoureuse et structurée</w:t>
+        <w:t>La conception est une étape clé dans tout projet de développement logiciel. Afin de la réussir,  il est nécessaire de suivre une méthodologie rigoureuse et structurée</w:t>
       </w:r>
       <w:r>
         <w:rPr>
@@ -3065,7 +3033,7 @@
           <w:sz w:val="32"/>
           <w:szCs w:val="32"/>
         </w:rPr>
-        <w:t>.</w:t>
+        <w:t>.2. Analyse de</w:t>
       </w:r>
       <w:r>
         <w:rPr>
@@ -3076,7 +3044,7 @@
           <w:sz w:val="32"/>
           <w:szCs w:val="32"/>
         </w:rPr>
-        <w:t>2</w:t>
+        <w:t>s</w:t>
       </w:r>
       <w:r>
         <w:rPr>
@@ -3087,7 +3055,7 @@
           <w:sz w:val="32"/>
           <w:szCs w:val="32"/>
         </w:rPr>
-        <w:t>.</w:t>
+        <w:t xml:space="preserve"> besoin</w:t>
       </w:r>
       <w:r>
         <w:rPr>
@@ -3098,9 +3066,548 @@
           <w:sz w:val="32"/>
           <w:szCs w:val="32"/>
         </w:rPr>
-        <w:t xml:space="preserve"> Analyse de</w:t>
-      </w:r>
-      <w:r>
+        <w:t>s</w:t>
+      </w:r>
+    </w:p>
+    <w:p>
+      <w:pPr>
+        <w:spacing w:line="360" w:lineRule="auto"/>
+        <w:ind w:firstLine="864"/>
+        <w:jc w:val="both"/>
+        <w:rPr>
+          <w:rFonts w:asciiTheme="majorBidi" w:hAnsiTheme="majorBidi"/>
+          <w:color w:val="000000" w:themeColor="text1"/>
+          <w:sz w:val="24"/>
+          <w:szCs w:val="24"/>
+        </w:rPr>
+      </w:pPr>
+      <w:r>
+        <w:rPr>
+          <w:rFonts w:asciiTheme="majorBidi" w:hAnsiTheme="majorBidi"/>
+          <w:color w:val="000000" w:themeColor="text1"/>
+          <w:sz w:val="24"/>
+          <w:szCs w:val="24"/>
+        </w:rPr>
+        <w:t>Cette étape consiste à identifier et comprendre les besoins des utilisateurs ainsi que les exigences du système, afin de définir les fonctionnalités et les caractéristiques nécessaires pour répondre à ces besoins.</w:t>
+      </w:r>
+    </w:p>
+    <w:p>
+      <w:pPr>
+        <w:rPr>
+          <w:rFonts w:asciiTheme="majorBidi" w:hAnsiTheme="majorBidi"/>
+          <w:b/>
+          <w:bCs/>
+          <w:color w:val="000000" w:themeColor="text1"/>
+          <w:sz w:val="28"/>
+          <w:szCs w:val="28"/>
+        </w:rPr>
+      </w:pPr>
+      <w:r>
+        <w:rPr>
+          <w:rFonts w:asciiTheme="majorBidi" w:hAnsiTheme="majorBidi" w:cstheme="majorBidi"/>
+          <w:b/>
+          <w:bCs/>
+          <w:color w:val="000000" w:themeColor="text1"/>
+          <w:sz w:val="28"/>
+          <w:szCs w:val="28"/>
+        </w:rPr>
+        <w:t>II</w:t>
+      </w:r>
+      <w:r>
+        <w:rPr>
+          <w:rFonts w:asciiTheme="majorBidi" w:hAnsiTheme="majorBidi"/>
+          <w:b/>
+          <w:bCs/>
+          <w:color w:val="000000" w:themeColor="text1"/>
+          <w:sz w:val="28"/>
+          <w:szCs w:val="28"/>
+        </w:rPr>
+        <w:t>.2.</w:t>
+      </w:r>
+      <w:r>
+        <w:rPr>
+          <w:rFonts w:asciiTheme="majorBidi" w:hAnsiTheme="majorBidi"/>
+          <w:b/>
+          <w:bCs/>
+          <w:color w:val="000000" w:themeColor="text1"/>
+          <w:sz w:val="28"/>
+          <w:szCs w:val="28"/>
+        </w:rPr>
+        <w:t>1</w:t>
+      </w:r>
+      <w:r>
+        <w:rPr>
+          <w:rFonts w:asciiTheme="majorBidi" w:hAnsiTheme="majorBidi"/>
+          <w:b/>
+          <w:bCs/>
+          <w:color w:val="000000" w:themeColor="text1"/>
+          <w:sz w:val="28"/>
+          <w:szCs w:val="28"/>
+        </w:rPr>
+        <w:t xml:space="preserve">  Les besoins fonctionnels </w:t>
+      </w:r>
+    </w:p>
+    <w:p>
+      <w:pPr>
+        <w:spacing w:line="360" w:lineRule="auto"/>
+        <w:jc w:val="both"/>
+        <w:rPr>
+          <w:rFonts w:asciiTheme="majorBidi" w:hAnsiTheme="majorBidi"/>
+          <w:color w:val="000000" w:themeColor="text1"/>
+          <w:sz w:val="24"/>
+          <w:szCs w:val="24"/>
+        </w:rPr>
+      </w:pPr>
+      <w:r>
+        <w:rPr>
+          <w:rFonts w:asciiTheme="majorBidi" w:hAnsiTheme="majorBidi"/>
+          <w:color w:val="000000" w:themeColor="text1"/>
+          <w:sz w:val="24"/>
+          <w:szCs w:val="24"/>
+        </w:rPr>
+        <w:t>Il s'agit des tâches ou des actions que les utilisateurs doivent pouvoir accomplir avec notre système</w:t>
+      </w:r>
+      <w:r>
+        <w:rPr>
+          <w:rFonts w:asciiTheme="majorBidi" w:hAnsiTheme="majorBidi"/>
+          <w:color w:val="000000" w:themeColor="text1"/>
+          <w:sz w:val="24"/>
+          <w:szCs w:val="24"/>
+        </w:rPr>
+        <w:t> :</w:t>
+      </w:r>
+    </w:p>
+    <w:p>
+      <w:pPr>
+        <w:pStyle w:val="ListParagraph"/>
+        <w:numPr>
+          <w:ilvl w:val="0"/>
+          <w:numId w:val="14"/>
+        </w:numPr>
+        <w:spacing w:line="360" w:lineRule="auto"/>
+        <w:jc w:val="both"/>
+        <w:rPr>
+          <w:rFonts w:asciiTheme="majorBidi" w:hAnsiTheme="majorBidi"/>
+          <w:color w:val="000000" w:themeColor="text1"/>
+          <w:sz w:val="24"/>
+          <w:szCs w:val="24"/>
+        </w:rPr>
+      </w:pPr>
+      <w:r>
+        <w:rPr>
+          <w:rFonts w:asciiTheme="majorBidi" w:hAnsiTheme="majorBidi"/>
+          <w:color w:val="000000" w:themeColor="text1"/>
+          <w:sz w:val="24"/>
+          <w:szCs w:val="24"/>
+        </w:rPr>
+        <w:t>Un citoyen peut déclarer, en anonyme, un acte suspect de piratage ou de tentative d’attaque</w:t>
+      </w:r>
+      <w:r>
+        <w:rPr>
+          <w:rFonts w:asciiTheme="majorBidi" w:hAnsiTheme="majorBidi"/>
+          <w:color w:val="000000" w:themeColor="text1"/>
+          <w:sz w:val="24"/>
+          <w:szCs w:val="24"/>
+        </w:rPr>
+        <w:t>.</w:t>
+      </w:r>
+    </w:p>
+    <w:p>
+      <w:pPr>
+        <w:pStyle w:val="ListParagraph"/>
+        <w:numPr>
+          <w:ilvl w:val="0"/>
+          <w:numId w:val="14"/>
+        </w:numPr>
+        <w:spacing w:line="360" w:lineRule="auto"/>
+        <w:jc w:val="both"/>
+        <w:rPr>
+          <w:rFonts w:asciiTheme="majorBidi" w:hAnsiTheme="majorBidi" w:cstheme="majorBidi"/>
+          <w:color w:val="000000" w:themeColor="text1"/>
+          <w:sz w:val="24"/>
+          <w:szCs w:val="24"/>
+        </w:rPr>
+      </w:pPr>
+      <w:r>
+        <w:rPr>
+          <w:rFonts w:asciiTheme="majorBidi" w:eastAsia="Calibri" w:hAnsiTheme="majorBidi" w:cstheme="majorBidi"/>
+          <w:sz w:val="24"/>
+          <w:szCs w:val="24"/>
+        </w:rPr>
+        <w:t>Une administration peut suivre l’état d’actualité de sécurité en Algérie avec les nouvelles vulnérabilités liées aux équipements et applications utilisés</w:t>
+      </w:r>
+      <w:r>
+        <w:rPr>
+          <w:rFonts w:asciiTheme="majorBidi" w:eastAsia="Calibri" w:hAnsiTheme="majorBidi" w:cstheme="majorBidi"/>
+          <w:sz w:val="24"/>
+          <w:szCs w:val="24"/>
+        </w:rPr>
+        <w:t>.</w:t>
+      </w:r>
+    </w:p>
+    <w:p>
+      <w:pPr>
+        <w:pStyle w:val="ListParagraph"/>
+        <w:numPr>
+          <w:ilvl w:val="0"/>
+          <w:numId w:val="14"/>
+        </w:numPr>
+        <w:spacing w:line="360" w:lineRule="auto"/>
+        <w:jc w:val="both"/>
+        <w:rPr>
+          <w:rFonts w:asciiTheme="majorBidi" w:hAnsiTheme="majorBidi"/>
+          <w:color w:val="000000" w:themeColor="text1"/>
+          <w:sz w:val="24"/>
+          <w:szCs w:val="24"/>
+        </w:rPr>
+      </w:pPr>
+      <w:r>
+        <w:rPr>
+          <w:rFonts w:asciiTheme="majorBidi" w:hAnsiTheme="majorBidi"/>
+          <w:color w:val="000000" w:themeColor="text1"/>
+          <w:sz w:val="24"/>
+          <w:szCs w:val="24"/>
+        </w:rPr>
+        <w:t>Un tableau de bord des statistiques officielles de nombres d’attaques par type et par cible au service de l’état pour le suivi et la veille sécuritaire.</w:t>
+      </w:r>
+    </w:p>
+    <w:p>
+      <w:pPr>
+        <w:rPr>
+          <w:rFonts w:asciiTheme="majorBidi" w:hAnsiTheme="majorBidi"/>
+          <w:b/>
+          <w:bCs/>
+          <w:color w:val="000000" w:themeColor="text1"/>
+          <w:sz w:val="28"/>
+          <w:szCs w:val="28"/>
+        </w:rPr>
+      </w:pPr>
+      <w:r>
+        <w:rPr>
+          <w:rFonts w:asciiTheme="majorBidi" w:hAnsiTheme="majorBidi" w:cstheme="majorBidi"/>
+          <w:b/>
+          <w:bCs/>
+          <w:color w:val="000000" w:themeColor="text1"/>
+          <w:sz w:val="28"/>
+          <w:szCs w:val="28"/>
+        </w:rPr>
+        <w:t>II</w:t>
+      </w:r>
+      <w:r>
+        <w:rPr>
+          <w:rFonts w:asciiTheme="majorBidi" w:hAnsiTheme="majorBidi"/>
+          <w:b/>
+          <w:bCs/>
+          <w:color w:val="000000" w:themeColor="text1"/>
+          <w:sz w:val="28"/>
+          <w:szCs w:val="28"/>
+        </w:rPr>
+        <w:t>.2.</w:t>
+      </w:r>
+      <w:r>
+        <w:rPr>
+          <w:rFonts w:asciiTheme="majorBidi" w:hAnsiTheme="majorBidi"/>
+          <w:b/>
+          <w:bCs/>
+          <w:color w:val="000000" w:themeColor="text1"/>
+          <w:sz w:val="28"/>
+          <w:szCs w:val="28"/>
+        </w:rPr>
+        <w:t>2</w:t>
+      </w:r>
+      <w:r>
+        <w:rPr>
+          <w:rFonts w:asciiTheme="majorBidi" w:hAnsiTheme="majorBidi"/>
+          <w:b/>
+          <w:bCs/>
+          <w:color w:val="000000" w:themeColor="text1"/>
+          <w:sz w:val="28"/>
+          <w:szCs w:val="28"/>
+        </w:rPr>
+        <w:t xml:space="preserve">  </w:t>
+      </w:r>
+      <w:r>
+        <w:rPr>
+          <w:rFonts w:asciiTheme="majorBidi" w:hAnsiTheme="majorBidi"/>
+          <w:b/>
+          <w:bCs/>
+          <w:color w:val="000000" w:themeColor="text1"/>
+          <w:sz w:val="28"/>
+          <w:szCs w:val="28"/>
+        </w:rPr>
+        <w:t xml:space="preserve">Les besoins </w:t>
+      </w:r>
+      <w:r>
+        <w:rPr>
+          <w:rFonts w:asciiTheme="majorBidi" w:hAnsiTheme="majorBidi"/>
+          <w:b/>
+          <w:bCs/>
+          <w:color w:val="000000" w:themeColor="text1"/>
+          <w:sz w:val="28"/>
+          <w:szCs w:val="28"/>
+        </w:rPr>
+        <w:t xml:space="preserve">non </w:t>
+      </w:r>
+      <w:r>
+        <w:rPr>
+          <w:rFonts w:asciiTheme="majorBidi" w:hAnsiTheme="majorBidi"/>
+          <w:b/>
+          <w:bCs/>
+          <w:color w:val="000000" w:themeColor="text1"/>
+          <w:sz w:val="28"/>
+          <w:szCs w:val="28"/>
+        </w:rPr>
+        <w:t>fonctionnels</w:t>
+      </w:r>
+    </w:p>
+    <w:p>
+      <w:pPr>
+        <w:spacing w:line="360" w:lineRule="auto"/>
+        <w:jc w:val="both"/>
+        <w:rPr>
+          <w:rFonts w:asciiTheme="majorBidi" w:hAnsiTheme="majorBidi"/>
+          <w:color w:val="000000" w:themeColor="text1"/>
+          <w:sz w:val="24"/>
+          <w:szCs w:val="24"/>
+        </w:rPr>
+      </w:pPr>
+      <w:r>
+        <w:rPr>
+          <w:rFonts w:asciiTheme="majorBidi" w:hAnsiTheme="majorBidi"/>
+          <w:color w:val="000000" w:themeColor="text1"/>
+          <w:sz w:val="24"/>
+          <w:szCs w:val="24"/>
+        </w:rPr>
+        <w:t>Afin d’assurer le bon fonctionnement de notre application et pour garantir la satisfaction de l’utilisateur, des contraintes doivent être prises en compte tout au long du développement du notre projet :</w:t>
+      </w:r>
+    </w:p>
+    <w:p>
+      <w:pPr>
+        <w:pStyle w:val="ListParagraph"/>
+        <w:numPr>
+          <w:ilvl w:val="0"/>
+          <w:numId w:val="15"/>
+        </w:numPr>
+        <w:spacing w:line="360" w:lineRule="auto"/>
+        <w:jc w:val="both"/>
+        <w:rPr>
+          <w:rFonts w:asciiTheme="majorBidi" w:hAnsiTheme="majorBidi"/>
+          <w:color w:val="000000" w:themeColor="text1"/>
+          <w:sz w:val="24"/>
+          <w:szCs w:val="24"/>
+        </w:rPr>
+      </w:pPr>
+      <w:r>
+        <w:rPr>
+          <w:rFonts w:asciiTheme="majorBidi" w:hAnsiTheme="majorBidi"/>
+          <w:b/>
+          <w:bCs/>
+          <w:color w:val="000000" w:themeColor="text1"/>
+          <w:sz w:val="24"/>
+          <w:szCs w:val="24"/>
+          <w:u w:val="single"/>
+        </w:rPr>
+        <w:t>Sécurité</w:t>
+      </w:r>
+      <w:r>
+        <w:rPr>
+          <w:rFonts w:asciiTheme="majorBidi" w:hAnsiTheme="majorBidi"/>
+          <w:color w:val="000000" w:themeColor="text1"/>
+          <w:sz w:val="24"/>
+          <w:szCs w:val="24"/>
+        </w:rPr>
+        <w:t xml:space="preserve"> : </w:t>
+      </w:r>
+      <w:r>
+        <w:rPr>
+          <w:rFonts w:asciiTheme="majorBidi" w:hAnsiTheme="majorBidi"/>
+          <w:color w:val="000000" w:themeColor="text1"/>
+          <w:sz w:val="24"/>
+          <w:szCs w:val="24"/>
+        </w:rPr>
+        <w:t>La plateforme doit fournir un haut niveau de sécurité afin de protéger les données et les utilisateurs contre les attaques malveillantes.</w:t>
+      </w:r>
+    </w:p>
+    <w:p>
+      <w:pPr>
+        <w:pStyle w:val="ListParagraph"/>
+        <w:numPr>
+          <w:ilvl w:val="0"/>
+          <w:numId w:val="15"/>
+        </w:numPr>
+        <w:spacing w:line="360" w:lineRule="auto"/>
+        <w:jc w:val="both"/>
+        <w:rPr>
+          <w:rFonts w:asciiTheme="majorBidi" w:hAnsiTheme="majorBidi"/>
+          <w:color w:val="000000" w:themeColor="text1"/>
+          <w:sz w:val="24"/>
+          <w:szCs w:val="24"/>
+        </w:rPr>
+      </w:pPr>
+      <w:r>
+        <w:rPr>
+          <w:rFonts w:asciiTheme="majorBidi" w:hAnsiTheme="majorBidi"/>
+          <w:b/>
+          <w:bCs/>
+          <w:color w:val="000000" w:themeColor="text1"/>
+          <w:sz w:val="24"/>
+          <w:szCs w:val="24"/>
+          <w:u w:val="single"/>
+        </w:rPr>
+        <w:lastRenderedPageBreak/>
+        <w:t>Performance</w:t>
+      </w:r>
+      <w:r>
+        <w:rPr>
+          <w:rFonts w:asciiTheme="majorBidi" w:hAnsiTheme="majorBidi"/>
+          <w:color w:val="000000" w:themeColor="text1"/>
+          <w:sz w:val="24"/>
+          <w:szCs w:val="24"/>
+        </w:rPr>
+        <w:t xml:space="preserve"> : </w:t>
+      </w:r>
+      <w:r>
+        <w:rPr>
+          <w:rFonts w:asciiTheme="majorBidi" w:hAnsiTheme="majorBidi"/>
+          <w:color w:val="000000" w:themeColor="text1"/>
+          <w:sz w:val="24"/>
+          <w:szCs w:val="24"/>
+        </w:rPr>
+        <w:t>L’application</w:t>
+      </w:r>
+      <w:r>
+        <w:rPr>
+          <w:rFonts w:asciiTheme="majorBidi" w:hAnsiTheme="majorBidi"/>
+          <w:color w:val="000000" w:themeColor="text1"/>
+          <w:sz w:val="24"/>
+          <w:szCs w:val="24"/>
+        </w:rPr>
+        <w:t xml:space="preserve"> doit être rapide et réactive pour permettre aux utilisateurs de naviguer rapidement à travers les différentes sections</w:t>
+      </w:r>
+      <w:r>
+        <w:rPr>
+          <w:rFonts w:asciiTheme="majorBidi" w:hAnsiTheme="majorBidi"/>
+          <w:color w:val="000000" w:themeColor="text1"/>
+          <w:sz w:val="24"/>
+          <w:szCs w:val="24"/>
+        </w:rPr>
+        <w:t>.</w:t>
+      </w:r>
+    </w:p>
+    <w:p>
+      <w:pPr>
+        <w:pStyle w:val="ListParagraph"/>
+        <w:numPr>
+          <w:ilvl w:val="0"/>
+          <w:numId w:val="15"/>
+        </w:numPr>
+        <w:spacing w:line="360" w:lineRule="auto"/>
+        <w:jc w:val="both"/>
+        <w:rPr>
+          <w:rFonts w:asciiTheme="majorBidi" w:hAnsiTheme="majorBidi"/>
+          <w:color w:val="000000" w:themeColor="text1"/>
+          <w:sz w:val="24"/>
+          <w:szCs w:val="24"/>
+        </w:rPr>
+      </w:pPr>
+      <w:r>
+        <w:rPr>
+          <w:rFonts w:asciiTheme="majorBidi" w:hAnsiTheme="majorBidi"/>
+          <w:b/>
+          <w:bCs/>
+          <w:color w:val="000000" w:themeColor="text1"/>
+          <w:sz w:val="24"/>
+          <w:szCs w:val="24"/>
+          <w:u w:val="single"/>
+        </w:rPr>
+        <w:t>Accessibilité</w:t>
+      </w:r>
+      <w:r>
+        <w:rPr>
+          <w:rFonts w:asciiTheme="majorBidi" w:hAnsiTheme="majorBidi"/>
+          <w:color w:val="000000" w:themeColor="text1"/>
+          <w:sz w:val="24"/>
+          <w:szCs w:val="24"/>
+        </w:rPr>
+        <w:t xml:space="preserve"> : </w:t>
+      </w:r>
+      <w:r>
+        <w:rPr>
+          <w:rFonts w:asciiTheme="majorBidi" w:hAnsiTheme="majorBidi"/>
+          <w:color w:val="000000" w:themeColor="text1"/>
+          <w:sz w:val="24"/>
+          <w:szCs w:val="24"/>
+        </w:rPr>
+        <w:t>L’application</w:t>
+      </w:r>
+      <w:r>
+        <w:rPr>
+          <w:rFonts w:asciiTheme="majorBidi" w:hAnsiTheme="majorBidi"/>
+          <w:color w:val="000000" w:themeColor="text1"/>
+          <w:sz w:val="24"/>
+          <w:szCs w:val="24"/>
+        </w:rPr>
+        <w:t xml:space="preserve"> doit être conçue pour être accessible à tous les utilisateurs, y compris ceux ayant des besoins particuliers en termes d'accessibilité.</w:t>
+      </w:r>
+    </w:p>
+    <w:p>
+      <w:pPr>
+        <w:pStyle w:val="ListParagraph"/>
+        <w:numPr>
+          <w:ilvl w:val="0"/>
+          <w:numId w:val="15"/>
+        </w:numPr>
+        <w:spacing w:line="360" w:lineRule="auto"/>
+        <w:jc w:val="both"/>
+        <w:rPr>
+          <w:rFonts w:asciiTheme="majorBidi" w:hAnsiTheme="majorBidi"/>
+          <w:color w:val="000000" w:themeColor="text1"/>
+          <w:sz w:val="24"/>
+          <w:szCs w:val="24"/>
+        </w:rPr>
+      </w:pPr>
+      <w:r>
+        <w:rPr>
+          <w:rFonts w:asciiTheme="majorBidi" w:hAnsiTheme="majorBidi"/>
+          <w:b/>
+          <w:bCs/>
+          <w:color w:val="000000" w:themeColor="text1"/>
+          <w:sz w:val="24"/>
+          <w:szCs w:val="24"/>
+          <w:u w:val="single"/>
+        </w:rPr>
+        <w:t xml:space="preserve">Fiabilité </w:t>
+      </w:r>
+      <w:r>
+        <w:rPr>
+          <w:rFonts w:asciiTheme="majorBidi" w:hAnsiTheme="majorBidi"/>
+          <w:color w:val="000000" w:themeColor="text1"/>
+          <w:sz w:val="24"/>
+          <w:szCs w:val="24"/>
+        </w:rPr>
+        <w:t xml:space="preserve">: </w:t>
+      </w:r>
+      <w:r>
+        <w:rPr>
+          <w:rFonts w:asciiTheme="majorBidi" w:hAnsiTheme="majorBidi"/>
+          <w:color w:val="000000" w:themeColor="text1"/>
+          <w:sz w:val="24"/>
+          <w:szCs w:val="24"/>
+        </w:rPr>
+        <w:t>L</w:t>
+      </w:r>
+      <w:r>
+        <w:rPr>
+          <w:rFonts w:asciiTheme="majorBidi" w:hAnsiTheme="majorBidi"/>
+          <w:color w:val="000000" w:themeColor="text1"/>
+          <w:sz w:val="24"/>
+          <w:szCs w:val="24"/>
+        </w:rPr>
+        <w:t>a plateforme doit être fiable et offrir une grande disponibilité afin que les utilisateurs puissent l'utiliser sans interruption.</w:t>
+      </w:r>
+    </w:p>
+    <w:p>
+      <w:pPr>
         <w:rPr>
           <w:rFonts w:asciiTheme="majorBidi" w:hAnsiTheme="majorBidi"/>
           <w:b/>
@@ -3109,18 +3616,17 @@
           <w:sz w:val="32"/>
           <w:szCs w:val="32"/>
         </w:rPr>
-        <w:t>s</w:t>
-      </w:r>
-      <w:r>
-        <w:rPr>
-          <w:rFonts w:asciiTheme="majorBidi" w:hAnsiTheme="majorBidi"/>
+      </w:pPr>
+      <w:r>
+        <w:rPr>
+          <w:rFonts w:asciiTheme="majorBidi" w:hAnsiTheme="majorBidi" w:cstheme="majorBidi"/>
           <w:b/>
           <w:bCs/>
           <w:color w:val="000000" w:themeColor="text1"/>
           <w:sz w:val="32"/>
           <w:szCs w:val="32"/>
         </w:rPr>
-        <w:t xml:space="preserve"> besoin</w:t>
+        <w:t>II</w:t>
       </w:r>
       <w:r>
         <w:rPr>
@@ -3131,90 +3637,13 @@
           <w:sz w:val="32"/>
           <w:szCs w:val="32"/>
         </w:rPr>
-        <w:t>s</w:t>
-      </w:r>
-    </w:p>
-    <w:p>
-      <w:pPr>
-        <w:rPr>
-          <w:rFonts w:asciiTheme="majorBidi" w:hAnsiTheme="majorBidi"/>
-          <w:b/>
-          <w:bCs/>
-          <w:color w:val="000000" w:themeColor="text1"/>
-          <w:sz w:val="36"/>
-          <w:szCs w:val="36"/>
-        </w:rPr>
-      </w:pPr>
-    </w:p>
-    <w:p>
-      <w:pPr>
-        <w:rPr>
-          <w:rFonts w:asciiTheme="majorBidi" w:hAnsiTheme="majorBidi"/>
-          <w:b/>
-          <w:bCs/>
-          <w:color w:val="000000" w:themeColor="text1"/>
-          <w:sz w:val="32"/>
-          <w:szCs w:val="32"/>
-        </w:rPr>
-      </w:pPr>
-      <w:r>
-        <w:rPr>
-          <w:rFonts w:asciiTheme="majorBidi" w:hAnsiTheme="majorBidi" w:cstheme="majorBidi"/>
-          <w:b/>
-          <w:bCs/>
-          <w:color w:val="000000" w:themeColor="text1"/>
-          <w:sz w:val="32"/>
-          <w:szCs w:val="32"/>
-        </w:rPr>
-        <w:t>II</w:t>
-      </w:r>
-      <w:r>
-        <w:rPr>
-          <w:rFonts w:asciiTheme="majorBidi" w:hAnsiTheme="majorBidi"/>
-          <w:b/>
-          <w:bCs/>
-          <w:color w:val="000000" w:themeColor="text1"/>
-          <w:sz w:val="32"/>
-          <w:szCs w:val="32"/>
-        </w:rPr>
-        <w:t>.</w:t>
-      </w:r>
-      <w:r>
-        <w:rPr>
-          <w:rFonts w:asciiTheme="majorBidi" w:hAnsiTheme="majorBidi"/>
-          <w:b/>
-          <w:bCs/>
-          <w:color w:val="000000" w:themeColor="text1"/>
-          <w:sz w:val="32"/>
-          <w:szCs w:val="32"/>
-        </w:rPr>
-        <w:t>3</w:t>
-      </w:r>
-      <w:r>
-        <w:rPr>
-          <w:rFonts w:asciiTheme="majorBidi" w:hAnsiTheme="majorBidi"/>
-          <w:b/>
-          <w:bCs/>
-          <w:color w:val="000000" w:themeColor="text1"/>
-          <w:sz w:val="32"/>
-          <w:szCs w:val="32"/>
-        </w:rPr>
-        <w:t>.</w:t>
-      </w:r>
-      <w:r>
-        <w:rPr>
-          <w:rFonts w:asciiTheme="majorBidi" w:hAnsiTheme="majorBidi"/>
-          <w:b/>
-          <w:bCs/>
-          <w:color w:val="000000" w:themeColor="text1"/>
-          <w:sz w:val="32"/>
-          <w:szCs w:val="32"/>
-        </w:rPr>
-        <w:t xml:space="preserve"> Conception</w:t>
-      </w:r>
-    </w:p>
-    <w:p>
-      <w:pPr>
+        <w:t>.3. Conception</w:t>
+      </w:r>
+    </w:p>
+    <w:p>
+      <w:pPr>
+        <w:spacing w:line="360" w:lineRule="auto"/>
+        <w:jc w:val="both"/>
         <w:rPr>
           <w:rFonts w:asciiTheme="majorBidi" w:hAnsiTheme="majorBidi"/>
           <w:b/>
@@ -3468,42 +3897,6 @@
           <w:b/>
           <w:bCs/>
           <w:color w:val="000000" w:themeColor="text1"/>
-          <w:sz w:val="28"/>
-          <w:szCs w:val="28"/>
-        </w:rPr>
-      </w:pPr>
-    </w:p>
-    <w:p>
-      <w:pPr>
-        <w:rPr>
-          <w:rFonts w:asciiTheme="majorBidi" w:hAnsiTheme="majorBidi"/>
-          <w:b/>
-          <w:bCs/>
-          <w:color w:val="000000" w:themeColor="text1"/>
-          <w:sz w:val="28"/>
-          <w:szCs w:val="28"/>
-        </w:rPr>
-      </w:pPr>
-    </w:p>
-    <w:p>
-      <w:pPr>
-        <w:rPr>
-          <w:rFonts w:asciiTheme="majorBidi" w:hAnsiTheme="majorBidi"/>
-          <w:b/>
-          <w:bCs/>
-          <w:color w:val="000000" w:themeColor="text1"/>
-          <w:sz w:val="28"/>
-          <w:szCs w:val="28"/>
-        </w:rPr>
-      </w:pPr>
-    </w:p>
-    <w:p>
-      <w:pPr>
-        <w:rPr>
-          <w:rFonts w:asciiTheme="majorBidi" w:hAnsiTheme="majorBidi"/>
-          <w:b/>
-          <w:bCs/>
-          <w:color w:val="000000" w:themeColor="text1"/>
           <w:sz w:val="36"/>
           <w:szCs w:val="36"/>
         </w:rPr>
@@ -3529,7 +3922,6 @@
           <w:sz w:val="32"/>
           <w:szCs w:val="32"/>
         </w:rPr>
-        <w:lastRenderedPageBreak/>
         <w:t>II</w:t>
       </w:r>
       <w:r>
@@ -3541,40 +3933,7 @@
           <w:sz w:val="32"/>
           <w:szCs w:val="32"/>
         </w:rPr>
-        <w:t>.</w:t>
-      </w:r>
-      <w:r>
-        <w:rPr>
-          <w:rFonts w:asciiTheme="majorBidi" w:hAnsiTheme="majorBidi"/>
-          <w:b/>
-          <w:bCs/>
-          <w:color w:val="000000" w:themeColor="text1"/>
-          <w:sz w:val="32"/>
-          <w:szCs w:val="32"/>
-        </w:rPr>
-        <w:t>4</w:t>
-      </w:r>
-      <w:r>
-        <w:rPr>
-          <w:rFonts w:asciiTheme="majorBidi" w:hAnsiTheme="majorBidi"/>
-          <w:b/>
-          <w:bCs/>
-          <w:color w:val="000000" w:themeColor="text1"/>
-          <w:sz w:val="32"/>
-          <w:szCs w:val="32"/>
-        </w:rPr>
-        <w:t>.</w:t>
-      </w:r>
-      <w:r>
-        <w:rPr>
-          <w:rFonts w:asciiTheme="majorBidi" w:hAnsiTheme="majorBidi"/>
-          <w:b/>
-          <w:bCs/>
-          <w:color w:val="000000" w:themeColor="text1"/>
-          <w:sz w:val="32"/>
-          <w:szCs w:val="32"/>
-        </w:rPr>
-        <w:t xml:space="preserve"> Conclusion</w:t>
+        <w:t>.4. Conclusion</w:t>
       </w:r>
     </w:p>
     <w:p>
@@ -3647,186 +4006,6 @@
     </w:p>
     <w:p>
       <w:pPr>
-        <w:spacing w:line="360" w:lineRule="auto"/>
-        <w:ind w:firstLine="864"/>
-        <w:jc w:val="both"/>
-        <w:rPr>
-          <w:rFonts w:asciiTheme="majorBidi" w:hAnsiTheme="majorBidi" w:cstheme="majorBidi"/>
-          <w:sz w:val="24"/>
-          <w:szCs w:val="24"/>
-        </w:rPr>
-      </w:pPr>
-    </w:p>
-    <w:p>
-      <w:pPr>
-        <w:spacing w:line="360" w:lineRule="auto"/>
-        <w:ind w:firstLine="864"/>
-        <w:jc w:val="both"/>
-        <w:rPr>
-          <w:rFonts w:asciiTheme="majorBidi" w:hAnsiTheme="majorBidi" w:cstheme="majorBidi"/>
-          <w:sz w:val="24"/>
-          <w:szCs w:val="24"/>
-        </w:rPr>
-      </w:pPr>
-    </w:p>
-    <w:p>
-      <w:pPr>
-        <w:spacing w:line="360" w:lineRule="auto"/>
-        <w:ind w:firstLine="864"/>
-        <w:jc w:val="both"/>
-        <w:rPr>
-          <w:rFonts w:asciiTheme="majorBidi" w:hAnsiTheme="majorBidi" w:cstheme="majorBidi"/>
-          <w:sz w:val="24"/>
-          <w:szCs w:val="24"/>
-        </w:rPr>
-      </w:pPr>
-    </w:p>
-    <w:p>
-      <w:pPr>
-        <w:spacing w:line="360" w:lineRule="auto"/>
-        <w:ind w:firstLine="864"/>
-        <w:jc w:val="both"/>
-        <w:rPr>
-          <w:rFonts w:asciiTheme="majorBidi" w:hAnsiTheme="majorBidi" w:cstheme="majorBidi"/>
-          <w:sz w:val="24"/>
-          <w:szCs w:val="24"/>
-        </w:rPr>
-      </w:pPr>
-    </w:p>
-    <w:p>
-      <w:pPr>
-        <w:spacing w:line="360" w:lineRule="auto"/>
-        <w:ind w:firstLine="864"/>
-        <w:jc w:val="both"/>
-        <w:rPr>
-          <w:rFonts w:asciiTheme="majorBidi" w:hAnsiTheme="majorBidi" w:cstheme="majorBidi"/>
-          <w:sz w:val="24"/>
-          <w:szCs w:val="24"/>
-        </w:rPr>
-      </w:pPr>
-    </w:p>
-    <w:p>
-      <w:pPr>
-        <w:spacing w:line="360" w:lineRule="auto"/>
-        <w:ind w:firstLine="864"/>
-        <w:jc w:val="both"/>
-        <w:rPr>
-          <w:rFonts w:asciiTheme="majorBidi" w:hAnsiTheme="majorBidi" w:cstheme="majorBidi"/>
-          <w:sz w:val="24"/>
-          <w:szCs w:val="24"/>
-        </w:rPr>
-      </w:pPr>
-    </w:p>
-    <w:p>
-      <w:pPr>
-        <w:spacing w:line="360" w:lineRule="auto"/>
-        <w:ind w:firstLine="864"/>
-        <w:jc w:val="both"/>
-        <w:rPr>
-          <w:rFonts w:asciiTheme="majorBidi" w:hAnsiTheme="majorBidi" w:cstheme="majorBidi"/>
-          <w:sz w:val="24"/>
-          <w:szCs w:val="24"/>
-        </w:rPr>
-      </w:pPr>
-    </w:p>
-    <w:p>
-      <w:pPr>
-        <w:spacing w:line="360" w:lineRule="auto"/>
-        <w:ind w:firstLine="864"/>
-        <w:jc w:val="both"/>
-        <w:rPr>
-          <w:rFonts w:asciiTheme="majorBidi" w:hAnsiTheme="majorBidi" w:cstheme="majorBidi"/>
-          <w:sz w:val="24"/>
-          <w:szCs w:val="24"/>
-        </w:rPr>
-      </w:pPr>
-    </w:p>
-    <w:p>
-      <w:pPr>
-        <w:spacing w:line="360" w:lineRule="auto"/>
-        <w:ind w:firstLine="864"/>
-        <w:jc w:val="both"/>
-        <w:rPr>
-          <w:rFonts w:asciiTheme="majorBidi" w:hAnsiTheme="majorBidi" w:cstheme="majorBidi"/>
-          <w:sz w:val="24"/>
-          <w:szCs w:val="24"/>
-        </w:rPr>
-      </w:pPr>
-    </w:p>
-    <w:p>
-      <w:pPr>
-        <w:spacing w:line="360" w:lineRule="auto"/>
-        <w:ind w:firstLine="864"/>
-        <w:jc w:val="both"/>
-        <w:rPr>
-          <w:rFonts w:asciiTheme="majorBidi" w:hAnsiTheme="majorBidi" w:cstheme="majorBidi"/>
-          <w:sz w:val="24"/>
-          <w:szCs w:val="24"/>
-        </w:rPr>
-      </w:pPr>
-    </w:p>
-    <w:p>
-      <w:pPr>
-        <w:spacing w:line="360" w:lineRule="auto"/>
-        <w:ind w:firstLine="864"/>
-        <w:jc w:val="both"/>
-        <w:rPr>
-          <w:rFonts w:asciiTheme="majorBidi" w:hAnsiTheme="majorBidi" w:cstheme="majorBidi"/>
-          <w:sz w:val="24"/>
-          <w:szCs w:val="24"/>
-        </w:rPr>
-      </w:pPr>
-    </w:p>
-    <w:p>
-      <w:pPr>
-        <w:spacing w:line="360" w:lineRule="auto"/>
-        <w:ind w:firstLine="864"/>
-        <w:jc w:val="both"/>
-        <w:rPr>
-          <w:rFonts w:asciiTheme="majorBidi" w:hAnsiTheme="majorBidi" w:cstheme="majorBidi"/>
-          <w:sz w:val="24"/>
-          <w:szCs w:val="24"/>
-        </w:rPr>
-      </w:pPr>
-    </w:p>
-    <w:p>
-      <w:pPr>
-        <w:spacing w:line="360" w:lineRule="auto"/>
-        <w:ind w:firstLine="864"/>
-        <w:jc w:val="both"/>
-        <w:rPr>
-          <w:rFonts w:asciiTheme="majorBidi" w:hAnsiTheme="majorBidi" w:cstheme="majorBidi"/>
-          <w:sz w:val="24"/>
-          <w:szCs w:val="24"/>
-        </w:rPr>
-      </w:pPr>
-    </w:p>
-    <w:p>
-      <w:pPr>
-        <w:spacing w:line="360" w:lineRule="auto"/>
-        <w:ind w:firstLine="864"/>
-        <w:jc w:val="both"/>
-        <w:rPr>
-          <w:rFonts w:asciiTheme="majorBidi" w:hAnsiTheme="majorBidi" w:cstheme="majorBidi"/>
-          <w:sz w:val="24"/>
-          <w:szCs w:val="24"/>
-        </w:rPr>
-      </w:pPr>
-    </w:p>
-    <w:p>
-      <w:pPr>
-        <w:spacing w:line="360" w:lineRule="auto"/>
-        <w:ind w:firstLine="864"/>
-        <w:jc w:val="both"/>
-        <w:rPr>
-          <w:rFonts w:asciiTheme="majorBidi" w:hAnsiTheme="majorBidi" w:cstheme="majorBidi"/>
-          <w:sz w:val="24"/>
-          <w:szCs w:val="24"/>
-        </w:rPr>
-      </w:pPr>
-    </w:p>
-    <w:p>
-      <w:pPr>
         <w:ind w:left="1416" w:firstLine="708"/>
         <w:rPr>
           <w:rFonts w:asciiTheme="majorBidi" w:hAnsiTheme="majorBidi" w:cstheme="majorBidi"/>
@@ -3837,7 +4016,6 @@
           <w:lang w:val="en-US"/>
         </w:rPr>
       </w:pPr>
-      <w:proofErr w:type="spellStart"/>
       <w:r>
         <w:rPr>
           <w:rFonts w:asciiTheme="majorBidi" w:hAnsiTheme="majorBidi" w:cstheme="majorBidi"/>
@@ -3847,10 +4025,8 @@
           <w:szCs w:val="36"/>
           <w:lang w:val="en-US"/>
         </w:rPr>
-        <w:lastRenderedPageBreak/>
         <w:t>Bibliographie</w:t>
       </w:r>
-      <w:proofErr w:type="spellEnd"/>
     </w:p>
     <w:p>
       <w:pPr>
@@ -4328,6 +4504,119 @@
     </w:lvl>
   </w:abstractNum>
   <w:abstractNum w:abstractNumId="2" w15:restartNumberingAfterBreak="0">
+    <w:nsid w:val="314E3BDA"/>
+    <w:multiLevelType w:val="hybridMultilevel"/>
+    <w:tmpl w:val="C77A474C"/>
+    <w:lvl w:ilvl="0" w:tplc="040C0001">
+      <w:start w:val="1"/>
+      <w:numFmt w:val="bullet"/>
+      <w:lvlText w:val=""/>
+      <w:lvlJc w:val="left"/>
+      <w:pPr>
+        <w:ind w:left="720" w:hanging="360"/>
+      </w:pPr>
+      <w:rPr>
+        <w:rFonts w:ascii="Symbol" w:hAnsi="Symbol" w:hint="default"/>
+      </w:rPr>
+    </w:lvl>
+    <w:lvl w:ilvl="1" w:tplc="040C0003" w:tentative="1">
+      <w:start w:val="1"/>
+      <w:numFmt w:val="bullet"/>
+      <w:lvlText w:val="o"/>
+      <w:lvlJc w:val="left"/>
+      <w:pPr>
+        <w:ind w:left="1440" w:hanging="360"/>
+      </w:pPr>
+      <w:rPr>
+        <w:rFonts w:ascii="Courier New" w:hAnsi="Courier New" w:cs="Courier New" w:hint="default"/>
+      </w:rPr>
+    </w:lvl>
+    <w:lvl w:ilvl="2" w:tplc="040C0005" w:tentative="1">
+      <w:start w:val="1"/>
+      <w:numFmt w:val="bullet"/>
+      <w:lvlText w:val=""/>
+      <w:lvlJc w:val="left"/>
+      <w:pPr>
+        <w:ind w:left="2160" w:hanging="360"/>
+      </w:pPr>
+      <w:rPr>
+        <w:rFonts w:ascii="Wingdings" w:hAnsi="Wingdings" w:hint="default"/>
+      </w:rPr>
+    </w:lvl>
+    <w:lvl w:ilvl="3" w:tplc="040C0001" w:tentative="1">
+      <w:start w:val="1"/>
+      <w:numFmt w:val="bullet"/>
+      <w:lvlText w:val=""/>
+      <w:lvlJc w:val="left"/>
+      <w:pPr>
+        <w:ind w:left="2880" w:hanging="360"/>
+      </w:pPr>
+      <w:rPr>
+        <w:rFonts w:ascii="Symbol" w:hAnsi="Symbol" w:hint="default"/>
+      </w:rPr>
+    </w:lvl>
+    <w:lvl w:ilvl="4" w:tplc="040C0003" w:tentative="1">
+      <w:start w:val="1"/>
+      <w:numFmt w:val="bullet"/>
+      <w:lvlText w:val="o"/>
+      <w:lvlJc w:val="left"/>
+      <w:pPr>
+        <w:ind w:left="3600" w:hanging="360"/>
+      </w:pPr>
+      <w:rPr>
+        <w:rFonts w:ascii="Courier New" w:hAnsi="Courier New" w:cs="Courier New" w:hint="default"/>
+      </w:rPr>
+    </w:lvl>
+    <w:lvl w:ilvl="5" w:tplc="040C0005" w:tentative="1">
+      <w:start w:val="1"/>
+      <w:numFmt w:val="bullet"/>
+      <w:lvlText w:val=""/>
+      <w:lvlJc w:val="left"/>
+      <w:pPr>
+        <w:ind w:left="4320" w:hanging="360"/>
+      </w:pPr>
+      <w:rPr>
+        <w:rFonts w:ascii="Wingdings" w:hAnsi="Wingdings" w:hint="default"/>
+      </w:rPr>
+    </w:lvl>
+    <w:lvl w:ilvl="6" w:tplc="040C0001" w:tentative="1">
+      <w:start w:val="1"/>
+      <w:numFmt w:val="bullet"/>
+      <w:lvlText w:val=""/>
+      <w:lvlJc w:val="left"/>
+      <w:pPr>
+        <w:ind w:left="5040" w:hanging="360"/>
+      </w:pPr>
+      <w:rPr>
+        <w:rFonts w:ascii="Symbol" w:hAnsi="Symbol" w:hint="default"/>
+      </w:rPr>
+    </w:lvl>
+    <w:lvl w:ilvl="7" w:tplc="040C0003" w:tentative="1">
+      <w:start w:val="1"/>
+      <w:numFmt w:val="bullet"/>
+      <w:lvlText w:val="o"/>
+      <w:lvlJc w:val="left"/>
+      <w:pPr>
+        <w:ind w:left="5760" w:hanging="360"/>
+      </w:pPr>
+      <w:rPr>
+        <w:rFonts w:ascii="Courier New" w:hAnsi="Courier New" w:cs="Courier New" w:hint="default"/>
+      </w:rPr>
+    </w:lvl>
+    <w:lvl w:ilvl="8" w:tplc="040C0005" w:tentative="1">
+      <w:start w:val="1"/>
+      <w:numFmt w:val="bullet"/>
+      <w:lvlText w:val=""/>
+      <w:lvlJc w:val="left"/>
+      <w:pPr>
+        <w:ind w:left="6480" w:hanging="360"/>
+      </w:pPr>
+      <w:rPr>
+        <w:rFonts w:ascii="Wingdings" w:hAnsi="Wingdings" w:hint="default"/>
+      </w:rPr>
+    </w:lvl>
+  </w:abstractNum>
+  <w:abstractNum w:abstractNumId="3" w15:restartNumberingAfterBreak="0">
     <w:nsid w:val="3702773C"/>
     <w:multiLevelType w:val="hybridMultilevel"/>
     <w:tmpl w:val="3E2EC80A"/>
@@ -4440,7 +4729,7 @@
       </w:rPr>
     </w:lvl>
   </w:abstractNum>
-  <w:abstractNum w:abstractNumId="3" w15:restartNumberingAfterBreak="0">
+  <w:abstractNum w:abstractNumId="4" w15:restartNumberingAfterBreak="0">
     <w:nsid w:val="384A2161"/>
     <w:multiLevelType w:val="hybridMultilevel"/>
     <w:tmpl w:val="6FA6C38C"/>
@@ -4526,7 +4815,7 @@
       </w:pPr>
     </w:lvl>
   </w:abstractNum>
-  <w:abstractNum w:abstractNumId="4" w15:restartNumberingAfterBreak="0">
+  <w:abstractNum w:abstractNumId="5" w15:restartNumberingAfterBreak="0">
     <w:nsid w:val="3AA34253"/>
     <w:multiLevelType w:val="hybridMultilevel"/>
     <w:tmpl w:val="4AA65548"/>
@@ -4642,7 +4931,7 @@
       </w:rPr>
     </w:lvl>
   </w:abstractNum>
-  <w:abstractNum w:abstractNumId="5" w15:restartNumberingAfterBreak="0">
+  <w:abstractNum w:abstractNumId="6" w15:restartNumberingAfterBreak="0">
     <w:nsid w:val="42E04062"/>
     <w:multiLevelType w:val="hybridMultilevel"/>
     <w:tmpl w:val="7FB4BA78"/>
@@ -4728,7 +5017,7 @@
       </w:pPr>
     </w:lvl>
   </w:abstractNum>
-  <w:abstractNum w:abstractNumId="6" w15:restartNumberingAfterBreak="0">
+  <w:abstractNum w:abstractNumId="7" w15:restartNumberingAfterBreak="0">
     <w:nsid w:val="44C61A98"/>
     <w:multiLevelType w:val="hybridMultilevel"/>
     <w:tmpl w:val="0316A072"/>
@@ -4814,7 +5103,7 @@
       </w:pPr>
     </w:lvl>
   </w:abstractNum>
-  <w:abstractNum w:abstractNumId="7" w15:restartNumberingAfterBreak="0">
+  <w:abstractNum w:abstractNumId="8" w15:restartNumberingAfterBreak="0">
     <w:nsid w:val="49033A1D"/>
     <w:multiLevelType w:val="multilevel"/>
     <w:tmpl w:val="040C0029"/>
@@ -4918,7 +5207,7 @@
       </w:pPr>
     </w:lvl>
   </w:abstractNum>
-  <w:abstractNum w:abstractNumId="8" w15:restartNumberingAfterBreak="0">
+  <w:abstractNum w:abstractNumId="9" w15:restartNumberingAfterBreak="0">
     <w:nsid w:val="4B025517"/>
     <w:multiLevelType w:val="hybridMultilevel"/>
     <w:tmpl w:val="5156B3B0"/>
@@ -5004,7 +5293,7 @@
       </w:pPr>
     </w:lvl>
   </w:abstractNum>
-  <w:abstractNum w:abstractNumId="9" w15:restartNumberingAfterBreak="0">
+  <w:abstractNum w:abstractNumId="10" w15:restartNumberingAfterBreak="0">
     <w:nsid w:val="4C4529CA"/>
     <w:multiLevelType w:val="hybridMultilevel"/>
     <w:tmpl w:val="EB2C830C"/>
@@ -5090,7 +5379,120 @@
       </w:pPr>
     </w:lvl>
   </w:abstractNum>
-  <w:abstractNum w:abstractNumId="10" w15:restartNumberingAfterBreak="0">
+  <w:abstractNum w:abstractNumId="11" w15:restartNumberingAfterBreak="0">
+    <w:nsid w:val="562D4089"/>
+    <w:multiLevelType w:val="hybridMultilevel"/>
+    <w:tmpl w:val="29EA6798"/>
+    <w:lvl w:ilvl="0" w:tplc="040C0001">
+      <w:start w:val="1"/>
+      <w:numFmt w:val="bullet"/>
+      <w:lvlText w:val=""/>
+      <w:lvlJc w:val="left"/>
+      <w:pPr>
+        <w:ind w:left="720" w:hanging="360"/>
+      </w:pPr>
+      <w:rPr>
+        <w:rFonts w:ascii="Symbol" w:hAnsi="Symbol" w:hint="default"/>
+      </w:rPr>
+    </w:lvl>
+    <w:lvl w:ilvl="1" w:tplc="040C0003" w:tentative="1">
+      <w:start w:val="1"/>
+      <w:numFmt w:val="bullet"/>
+      <w:lvlText w:val="o"/>
+      <w:lvlJc w:val="left"/>
+      <w:pPr>
+        <w:ind w:left="1440" w:hanging="360"/>
+      </w:pPr>
+      <w:rPr>
+        <w:rFonts w:ascii="Courier New" w:hAnsi="Courier New" w:cs="Courier New" w:hint="default"/>
+      </w:rPr>
+    </w:lvl>
+    <w:lvl w:ilvl="2" w:tplc="040C0005" w:tentative="1">
+      <w:start w:val="1"/>
+      <w:numFmt w:val="bullet"/>
+      <w:lvlText w:val=""/>
+      <w:lvlJc w:val="left"/>
+      <w:pPr>
+        <w:ind w:left="2160" w:hanging="360"/>
+      </w:pPr>
+      <w:rPr>
+        <w:rFonts w:ascii="Wingdings" w:hAnsi="Wingdings" w:hint="default"/>
+      </w:rPr>
+    </w:lvl>
+    <w:lvl w:ilvl="3" w:tplc="040C0001" w:tentative="1">
+      <w:start w:val="1"/>
+      <w:numFmt w:val="bullet"/>
+      <w:lvlText w:val=""/>
+      <w:lvlJc w:val="left"/>
+      <w:pPr>
+        <w:ind w:left="2880" w:hanging="360"/>
+      </w:pPr>
+      <w:rPr>
+        <w:rFonts w:ascii="Symbol" w:hAnsi="Symbol" w:hint="default"/>
+      </w:rPr>
+    </w:lvl>
+    <w:lvl w:ilvl="4" w:tplc="040C0003" w:tentative="1">
+      <w:start w:val="1"/>
+      <w:numFmt w:val="bullet"/>
+      <w:lvlText w:val="o"/>
+      <w:lvlJc w:val="left"/>
+      <w:pPr>
+        <w:ind w:left="3600" w:hanging="360"/>
+      </w:pPr>
+      <w:rPr>
+        <w:rFonts w:ascii="Courier New" w:hAnsi="Courier New" w:cs="Courier New" w:hint="default"/>
+      </w:rPr>
+    </w:lvl>
+    <w:lvl w:ilvl="5" w:tplc="040C0005" w:tentative="1">
+      <w:start w:val="1"/>
+      <w:numFmt w:val="bullet"/>
+      <w:lvlText w:val=""/>
+      <w:lvlJc w:val="left"/>
+      <w:pPr>
+        <w:ind w:left="4320" w:hanging="360"/>
+      </w:pPr>
+      <w:rPr>
+        <w:rFonts w:ascii="Wingdings" w:hAnsi="Wingdings" w:hint="default"/>
+      </w:rPr>
+    </w:lvl>
+    <w:lvl w:ilvl="6" w:tplc="040C0001" w:tentative="1">
+      <w:start w:val="1"/>
+      <w:numFmt w:val="bullet"/>
+      <w:lvlText w:val=""/>
+      <w:lvlJc w:val="left"/>
+      <w:pPr>
+        <w:ind w:left="5040" w:hanging="360"/>
+      </w:pPr>
+      <w:rPr>
+        <w:rFonts w:ascii="Symbol" w:hAnsi="Symbol" w:hint="default"/>
+      </w:rPr>
+    </w:lvl>
+    <w:lvl w:ilvl="7" w:tplc="040C0003" w:tentative="1">
+      <w:start w:val="1"/>
+      <w:numFmt w:val="bullet"/>
+      <w:lvlText w:val="o"/>
+      <w:lvlJc w:val="left"/>
+      <w:pPr>
+        <w:ind w:left="5760" w:hanging="360"/>
+      </w:pPr>
+      <w:rPr>
+        <w:rFonts w:ascii="Courier New" w:hAnsi="Courier New" w:cs="Courier New" w:hint="default"/>
+      </w:rPr>
+    </w:lvl>
+    <w:lvl w:ilvl="8" w:tplc="040C0005" w:tentative="1">
+      <w:start w:val="1"/>
+      <w:numFmt w:val="bullet"/>
+      <w:lvlText w:val=""/>
+      <w:lvlJc w:val="left"/>
+      <w:pPr>
+        <w:ind w:left="6480" w:hanging="360"/>
+      </w:pPr>
+      <w:rPr>
+        <w:rFonts w:ascii="Wingdings" w:hAnsi="Wingdings" w:hint="default"/>
+      </w:rPr>
+    </w:lvl>
+  </w:abstractNum>
+  <w:abstractNum w:abstractNumId="12" w15:restartNumberingAfterBreak="0">
     <w:nsid w:val="59196360"/>
     <w:multiLevelType w:val="hybridMultilevel"/>
     <w:tmpl w:val="51F23852"/>
@@ -5176,7 +5578,120 @@
       </w:pPr>
     </w:lvl>
   </w:abstractNum>
-  <w:abstractNum w:abstractNumId="11" w15:restartNumberingAfterBreak="0">
+  <w:abstractNum w:abstractNumId="13" w15:restartNumberingAfterBreak="0">
+    <w:nsid w:val="64DC2B54"/>
+    <w:multiLevelType w:val="hybridMultilevel"/>
+    <w:tmpl w:val="CFA80924"/>
+    <w:lvl w:ilvl="0" w:tplc="040C0001">
+      <w:start w:val="1"/>
+      <w:numFmt w:val="bullet"/>
+      <w:lvlText w:val=""/>
+      <w:lvlJc w:val="left"/>
+      <w:pPr>
+        <w:ind w:left="720" w:hanging="360"/>
+      </w:pPr>
+      <w:rPr>
+        <w:rFonts w:ascii="Symbol" w:hAnsi="Symbol" w:hint="default"/>
+      </w:rPr>
+    </w:lvl>
+    <w:lvl w:ilvl="1" w:tplc="040C0003" w:tentative="1">
+      <w:start w:val="1"/>
+      <w:numFmt w:val="bullet"/>
+      <w:lvlText w:val="o"/>
+      <w:lvlJc w:val="left"/>
+      <w:pPr>
+        <w:ind w:left="1440" w:hanging="360"/>
+      </w:pPr>
+      <w:rPr>
+        <w:rFonts w:ascii="Courier New" w:hAnsi="Courier New" w:cs="Courier New" w:hint="default"/>
+      </w:rPr>
+    </w:lvl>
+    <w:lvl w:ilvl="2" w:tplc="040C0005" w:tentative="1">
+      <w:start w:val="1"/>
+      <w:numFmt w:val="bullet"/>
+      <w:lvlText w:val=""/>
+      <w:lvlJc w:val="left"/>
+      <w:pPr>
+        <w:ind w:left="2160" w:hanging="360"/>
+      </w:pPr>
+      <w:rPr>
+        <w:rFonts w:ascii="Wingdings" w:hAnsi="Wingdings" w:hint="default"/>
+      </w:rPr>
+    </w:lvl>
+    <w:lvl w:ilvl="3" w:tplc="040C0001" w:tentative="1">
+      <w:start w:val="1"/>
+      <w:numFmt w:val="bullet"/>
+      <w:lvlText w:val=""/>
+      <w:lvlJc w:val="left"/>
+      <w:pPr>
+        <w:ind w:left="2880" w:hanging="360"/>
+      </w:pPr>
+      <w:rPr>
+        <w:rFonts w:ascii="Symbol" w:hAnsi="Symbol" w:hint="default"/>
+      </w:rPr>
+    </w:lvl>
+    <w:lvl w:ilvl="4" w:tplc="040C0003" w:tentative="1">
+      <w:start w:val="1"/>
+      <w:numFmt w:val="bullet"/>
+      <w:lvlText w:val="o"/>
+      <w:lvlJc w:val="left"/>
+      <w:pPr>
+        <w:ind w:left="3600" w:hanging="360"/>
+      </w:pPr>
+      <w:rPr>
+        <w:rFonts w:ascii="Courier New" w:hAnsi="Courier New" w:cs="Courier New" w:hint="default"/>
+      </w:rPr>
+    </w:lvl>
+    <w:lvl w:ilvl="5" w:tplc="040C0005" w:tentative="1">
+      <w:start w:val="1"/>
+      <w:numFmt w:val="bullet"/>
+      <w:lvlText w:val=""/>
+      <w:lvlJc w:val="left"/>
+      <w:pPr>
+        <w:ind w:left="4320" w:hanging="360"/>
+      </w:pPr>
+      <w:rPr>
+        <w:rFonts w:ascii="Wingdings" w:hAnsi="Wingdings" w:hint="default"/>
+      </w:rPr>
+    </w:lvl>
+    <w:lvl w:ilvl="6" w:tplc="040C0001" w:tentative="1">
+      <w:start w:val="1"/>
+      <w:numFmt w:val="bullet"/>
+      <w:lvlText w:val=""/>
+      <w:lvlJc w:val="left"/>
+      <w:pPr>
+        <w:ind w:left="5040" w:hanging="360"/>
+      </w:pPr>
+      <w:rPr>
+        <w:rFonts w:ascii="Symbol" w:hAnsi="Symbol" w:hint="default"/>
+      </w:rPr>
+    </w:lvl>
+    <w:lvl w:ilvl="7" w:tplc="040C0003" w:tentative="1">
+      <w:start w:val="1"/>
+      <w:numFmt w:val="bullet"/>
+      <w:lvlText w:val="o"/>
+      <w:lvlJc w:val="left"/>
+      <w:pPr>
+        <w:ind w:left="5760" w:hanging="360"/>
+      </w:pPr>
+      <w:rPr>
+        <w:rFonts w:ascii="Courier New" w:hAnsi="Courier New" w:cs="Courier New" w:hint="default"/>
+      </w:rPr>
+    </w:lvl>
+    <w:lvl w:ilvl="8" w:tplc="040C0005" w:tentative="1">
+      <w:start w:val="1"/>
+      <w:numFmt w:val="bullet"/>
+      <w:lvlText w:val=""/>
+      <w:lvlJc w:val="left"/>
+      <w:pPr>
+        <w:ind w:left="6480" w:hanging="360"/>
+      </w:pPr>
+      <w:rPr>
+        <w:rFonts w:ascii="Wingdings" w:hAnsi="Wingdings" w:hint="default"/>
+      </w:rPr>
+    </w:lvl>
+  </w:abstractNum>
+  <w:abstractNum w:abstractNumId="14" w15:restartNumberingAfterBreak="0">
     <w:nsid w:val="697751B6"/>
     <w:multiLevelType w:val="hybridMultilevel"/>
     <w:tmpl w:val="FAB2255A"/>
@@ -5269,34 +5784,43 @@
     <w:abstractNumId w:val="1"/>
   </w:num>
   <w:num w:numId="3" w16cid:durableId="1489711091">
+    <w:abstractNumId w:val="3"/>
+  </w:num>
+  <w:num w:numId="4" w16cid:durableId="1000504780">
+    <w:abstractNumId w:val="12"/>
+  </w:num>
+  <w:num w:numId="5" w16cid:durableId="1991670306">
+    <w:abstractNumId w:val="9"/>
+  </w:num>
+  <w:num w:numId="6" w16cid:durableId="247889499">
+    <w:abstractNumId w:val="4"/>
+  </w:num>
+  <w:num w:numId="7" w16cid:durableId="538512365">
+    <w:abstractNumId w:val="6"/>
+  </w:num>
+  <w:num w:numId="8" w16cid:durableId="896015976">
+    <w:abstractNumId w:val="5"/>
+  </w:num>
+  <w:num w:numId="9" w16cid:durableId="909581675">
+    <w:abstractNumId w:val="10"/>
+  </w:num>
+  <w:num w:numId="10" w16cid:durableId="2123917835">
+    <w:abstractNumId w:val="14"/>
+  </w:num>
+  <w:num w:numId="11" w16cid:durableId="657155941">
+    <w:abstractNumId w:val="8"/>
+  </w:num>
+  <w:num w:numId="12" w16cid:durableId="1599870745">
+    <w:abstractNumId w:val="7"/>
+  </w:num>
+  <w:num w:numId="13" w16cid:durableId="1130561573">
     <w:abstractNumId w:val="2"/>
   </w:num>
-  <w:num w:numId="4" w16cid:durableId="1000504780">
-    <w:abstractNumId w:val="10"/>
+  <w:num w:numId="14" w16cid:durableId="322241421">
+    <w:abstractNumId w:val="13"/>
   </w:num>
-  <w:num w:numId="5" w16cid:durableId="1991670306">
-    <w:abstractNumId w:val="8"/>
-  </w:num>
-  <w:num w:numId="6" w16cid:durableId="247889499">
-    <w:abstractNumId w:val="3"/>
-  </w:num>
-  <w:num w:numId="7" w16cid:durableId="538512365">
-    <w:abstractNumId w:val="5"/>
-  </w:num>
-  <w:num w:numId="8" w16cid:durableId="896015976">
-    <w:abstractNumId w:val="4"/>
-  </w:num>
-  <w:num w:numId="9" w16cid:durableId="909581675">
-    <w:abstractNumId w:val="9"/>
-  </w:num>
-  <w:num w:numId="10" w16cid:durableId="2123917835">
+  <w:num w:numId="15" w16cid:durableId="1101871990">
     <w:abstractNumId w:val="11"/>
-  </w:num>
-  <w:num w:numId="11" w16cid:durableId="657155941">
-    <w:abstractNumId w:val="7"/>
-  </w:num>
-  <w:num w:numId="12" w16cid:durableId="1599870745">
-    <w:abstractNumId w:val="6"/>
   </w:num>
 </w:numbering>
 </file>
@@ -5946,6 +6470,7 @@
   <w:style w:type="character" w:default="1" w:styleId="DefaultParagraphFont">
     <w:name w:val="Default Paragraph Font"/>
     <w:uiPriority w:val="1"/>
+    <w:semiHidden/>
     <w:unhideWhenUsed/>
   </w:style>
   <w:style w:type="table" w:default="1" w:styleId="TableNormal">

</xml_diff>

<commit_message>
la modification du resume en anglais et arabe
</commit_message>
<xml_diff>
--- a/memoire.docx
+++ b/memoire.docx
@@ -78,7 +78,7 @@
                     <pic:cNvPicPr/>
                   </pic:nvPicPr>
                   <pic:blipFill>
-                    <a:blip r:embed="rId7" cstate="print">
+                    <a:blip r:embed="rId8" cstate="print">
                       <a:extLst>
                         <a:ext uri="{28A0092B-C50C-407E-A947-70E740481C1C}">
                           <a14:useLocalDpi xmlns:a14="http://schemas.microsoft.com/office/drawing/2010/main" val="0"/>
@@ -1162,7 +1162,16 @@
           <w:szCs w:val="24"/>
           <w:lang w:val="en-US"/>
         </w:rPr>
-        <w:t>With the widespread growth and use of digital information, much of which is confidential, there has also been an increase in incidents of information theft. Security is very important for any organization to prevent unauthorized users from accessing electronic data.</w:t>
+        <w:t>Information theft occurrences have increased along with the broad proliferation and use of digital information, much of which is sensitive. Any organization that wants to prevent unauthorized people from obtaining electronic data must prioritize security</w:t>
+      </w:r>
+      <w:r>
+        <w:rPr>
+          <w:rFonts w:asciiTheme="majorBidi" w:hAnsiTheme="majorBidi" w:cs="Times New Roman"/>
+          <w:sz w:val="24"/>
+          <w:szCs w:val="24"/>
+          <w:rtl/>
+        </w:rPr>
+        <w:t>.</w:t>
       </w:r>
     </w:p>
     <w:p>
@@ -1183,7 +1192,16 @@
           <w:szCs w:val="24"/>
           <w:lang w:val="en-US"/>
         </w:rPr>
-        <w:t>We have developed a web application that allows for the collection, processing, and analysis of data on security-related incidents to provide accurate statistics on crime and security in Algeria. Additionally, our platform also features a web service scanning functionality to detect potential vulnerabilities and strengthen the security of these services.</w:t>
+        <w:t>To give reliable statistics on crime and security in Algeria, we have created a web application that enables the gathering, processing, and analysis of data on security-related incidents. To further reinforce the security of these services and find any potential flaws, our platform now includes a web service scanning functionality</w:t>
+      </w:r>
+      <w:r>
+        <w:rPr>
+          <w:rFonts w:asciiTheme="majorBidi" w:hAnsiTheme="majorBidi" w:cs="Times New Roman"/>
+          <w:sz w:val="24"/>
+          <w:szCs w:val="24"/>
+          <w:rtl/>
+        </w:rPr>
+        <w:t>.</w:t>
       </w:r>
     </w:p>
     <w:p>
@@ -1204,11 +1222,21 @@
           <w:szCs w:val="24"/>
           <w:lang w:val="en-US"/>
         </w:rPr>
-        <w:t>The report presents the key steps in the design and development of the platform, as well as the technologies used, and the results obtained.</w:t>
-      </w:r>
-    </w:p>
-    <w:p>
-      <w:pPr>
+        <w:t>The study outlines the crucial phases of the platform's design and development, the technologies employed, and the outcomes</w:t>
+      </w:r>
+      <w:r>
+        <w:rPr>
+          <w:rFonts w:asciiTheme="majorBidi" w:hAnsiTheme="majorBidi" w:cs="Times New Roman"/>
+          <w:sz w:val="24"/>
+          <w:szCs w:val="24"/>
+          <w:rtl/>
+        </w:rPr>
+        <w:t>.</w:t>
+      </w:r>
+    </w:p>
+    <w:p>
+      <w:pPr>
+        <w:bidi/>
         <w:spacing w:line="360" w:lineRule="auto"/>
         <w:ind w:left="2124" w:firstLine="708"/>
         <w:jc w:val="both"/>
@@ -1251,54 +1279,211 @@
           <w:sz w:val="24"/>
           <w:szCs w:val="24"/>
           <w:rtl/>
-          <w:lang w:bidi="ar-SA"/>
-        </w:rPr>
-        <w:t>مع نمو واستخدام المعلومات الرقمية الشائعة، والتي يتم جزء كبير منها بسرية، زادت أيضًا حوادث سرقة المعلومات. الأمان مهم للغاية لأي منظمة لتجنب وصول المستخدمين غير المصرح لهم إلى البيانات الإلكترونية</w:t>
-      </w:r>
-      <w:r>
-        <w:rPr>
-          <w:rFonts w:asciiTheme="majorBidi" w:hAnsiTheme="majorBidi" w:cstheme="majorBidi"/>
-          <w:sz w:val="24"/>
-          <w:szCs w:val="24"/>
-        </w:rPr>
-        <w:t>.</w:t>
-      </w:r>
-    </w:p>
-    <w:p>
-      <w:pPr>
-        <w:bidi/>
-        <w:spacing w:line="360" w:lineRule="auto"/>
-        <w:jc w:val="both"/>
-        <w:rPr>
-          <w:rFonts w:asciiTheme="majorBidi" w:hAnsiTheme="majorBidi" w:cstheme="majorBidi"/>
-          <w:sz w:val="24"/>
-          <w:szCs w:val="24"/>
-        </w:rPr>
-      </w:pPr>
+        </w:rPr>
+        <w:t xml:space="preserve">مع نمو وشعبية المعلومات الرقمية، </w:t>
+      </w:r>
+      <w:r>
+        <w:rPr>
+          <w:rFonts w:asciiTheme="majorBidi" w:hAnsiTheme="majorBidi" w:cstheme="majorBidi"/>
+          <w:sz w:val="24"/>
+          <w:szCs w:val="24"/>
+        </w:rPr>
+        <w:t xml:space="preserve"> </w:t>
+      </w:r>
       <w:r>
         <w:rPr>
           <w:rFonts w:asciiTheme="majorBidi" w:hAnsiTheme="majorBidi" w:cstheme="majorBidi"/>
           <w:sz w:val="24"/>
           <w:szCs w:val="24"/>
           <w:rtl/>
-          <w:lang w:bidi="ar-SA"/>
-        </w:rPr>
-        <w:t>لقد قمنا بتطوير تطبيق ويب يتيح جمع البيانات المتعلقة بحوادث الأمن، ومعالجتها وتحليلها لتوفير إحصائيات دقيقة حول الجريمة والأمن في الجزائر. بالإضافة إلى ذلك، تتميز منصتنا أيضًا بوظيفة فحص خدمات الويب لاكتشاف الثغرات المحتملة وتعزيز أمان هذه الخدمات</w:t>
-      </w:r>
-      <w:r>
-        <w:rPr>
-          <w:rFonts w:asciiTheme="majorBidi" w:hAnsiTheme="majorBidi" w:cstheme="majorBidi"/>
-          <w:sz w:val="24"/>
-          <w:szCs w:val="24"/>
-        </w:rPr>
-        <w:t>.</w:t>
-      </w:r>
-    </w:p>
-    <w:p>
-      <w:pPr>
-        <w:bidi/>
-        <w:spacing w:line="360" w:lineRule="auto"/>
-        <w:jc w:val="both"/>
+        </w:rPr>
+        <w:t xml:space="preserve">يزداد معدل سرقة المعلومات. يعد الأمان أمرًا بالغ الأهمية لأي مؤسسة لمنع المستخدمين غير المصرح لهم من الوصول إلى البيانات الإلكترونية. لقد قمنا بتطوير تطبيق ويب يقوم بجمع ومعالجة وتحليل البيانات الأمنية لتقديم إحصائيات دقيقة عن الجريمة والأمن في الجزائر. بالإضافة إلى ذلك، فإن نظامنا الأساسي لديه أيضًا مهمة تحليل خدمات الويب لتحديد نقاط الضعف وتحسين أمان هذه الخدمات. </w:t>
+      </w:r>
+      <w:r>
+        <w:rPr>
+          <w:rFonts w:asciiTheme="majorBidi" w:hAnsiTheme="majorBidi" w:cs="Times New Roman"/>
+          <w:sz w:val="24"/>
+          <w:szCs w:val="24"/>
+          <w:rtl/>
+        </w:rPr>
+        <w:t>يعرض</w:t>
+      </w:r>
+      <w:r>
+        <w:rPr>
+          <w:rFonts w:asciiTheme="majorBidi" w:hAnsiTheme="majorBidi" w:cstheme="majorBidi"/>
+          <w:kern w:val="0"/>
+          <w:sz w:val="24"/>
+          <w:szCs w:val="24"/>
+          <w:rtl/>
+          <w14:ligatures w14:val="none"/>
+        </w:rPr>
+        <w:t xml:space="preserve"> </w:t>
+      </w:r>
+      <w:r>
+        <w:rPr>
+          <w:rFonts w:asciiTheme="majorBidi" w:hAnsiTheme="majorBidi" w:cstheme="majorBidi"/>
+          <w:kern w:val="0"/>
+          <w:sz w:val="24"/>
+          <w:szCs w:val="24"/>
+          <w:rtl/>
+          <w14:ligatures w14:val="none"/>
+        </w:rPr>
+        <w:t>هذا</w:t>
+      </w:r>
+      <w:r>
+        <w:rPr>
+          <w:rFonts w:asciiTheme="majorBidi" w:hAnsiTheme="majorBidi" w:cs="Times New Roman"/>
+          <w:sz w:val="24"/>
+          <w:szCs w:val="24"/>
+          <w:rtl/>
+        </w:rPr>
+        <w:t xml:space="preserve"> التقرير مراحل التصميم والتطوير الرئيسية للمنصة ، بالإضافة إلى التقنيات المستخدمة والنتائج المحققة.</w:t>
+      </w:r>
+    </w:p>
+    <w:p>
+      <w:pPr>
+        <w:ind w:left="2124"/>
+        <w:rPr>
+          <w:rFonts w:asciiTheme="majorBidi" w:hAnsiTheme="majorBidi" w:cstheme="majorBidi"/>
+          <w:b/>
+          <w:bCs/>
+          <w:sz w:val="36"/>
+          <w:szCs w:val="36"/>
+        </w:rPr>
+      </w:pPr>
+    </w:p>
+    <w:p>
+      <w:pPr>
+        <w:rPr>
+          <w:rFonts w:asciiTheme="majorBidi" w:hAnsiTheme="majorBidi" w:cstheme="majorBidi"/>
+          <w:b/>
+          <w:bCs/>
+          <w:sz w:val="36"/>
+          <w:szCs w:val="36"/>
+        </w:rPr>
+      </w:pPr>
+    </w:p>
+    <w:p>
+      <w:pPr>
+        <w:ind w:left="2124"/>
+        <w:rPr>
+          <w:rFonts w:asciiTheme="majorBidi" w:hAnsiTheme="majorBidi" w:cstheme="majorBidi"/>
+          <w:b/>
+          <w:bCs/>
+          <w:sz w:val="36"/>
+          <w:szCs w:val="36"/>
+        </w:rPr>
+      </w:pPr>
+      <w:r>
+        <w:rPr>
+          <w:rFonts w:asciiTheme="majorBidi" w:hAnsiTheme="majorBidi" w:cstheme="majorBidi"/>
+          <w:b/>
+          <w:bCs/>
+          <w:sz w:val="36"/>
+          <w:szCs w:val="36"/>
+        </w:rPr>
+        <w:lastRenderedPageBreak/>
+        <w:t xml:space="preserve">Table de matières </w:t>
+      </w:r>
+      <w:r>
+        <w:rPr>
+          <w:rFonts w:asciiTheme="majorBidi" w:hAnsiTheme="majorBidi" w:cstheme="majorBidi"/>
+          <w:b/>
+          <w:bCs/>
+          <w:sz w:val="36"/>
+          <w:szCs w:val="36"/>
+        </w:rPr>
+        <w:br w:type="page"/>
+      </w:r>
+    </w:p>
+    <w:p>
+      <w:pPr>
+        <w:ind w:left="1416" w:firstLine="708"/>
+        <w:rPr>
+          <w:rFonts w:asciiTheme="majorBidi" w:hAnsiTheme="majorBidi" w:cstheme="majorBidi"/>
+          <w:b/>
+          <w:bCs/>
+          <w:sz w:val="36"/>
+          <w:szCs w:val="36"/>
+        </w:rPr>
+      </w:pPr>
+      <w:r>
+        <w:rPr>
+          <w:rFonts w:asciiTheme="majorBidi" w:hAnsiTheme="majorBidi" w:cstheme="majorBidi"/>
+          <w:b/>
+          <w:bCs/>
+          <w:sz w:val="36"/>
+          <w:szCs w:val="36"/>
+        </w:rPr>
+        <w:lastRenderedPageBreak/>
+        <w:t>Liste de figures</w:t>
+      </w:r>
+    </w:p>
+    <w:p>
+      <w:pPr>
+        <w:rPr>
+          <w:rFonts w:asciiTheme="majorBidi" w:hAnsiTheme="majorBidi" w:cstheme="majorBidi"/>
+          <w:sz w:val="32"/>
+          <w:szCs w:val="32"/>
+        </w:rPr>
+      </w:pPr>
+      <w:r>
+        <w:rPr>
+          <w:rFonts w:asciiTheme="majorBidi" w:hAnsiTheme="majorBidi" w:cstheme="majorBidi"/>
+          <w:sz w:val="32"/>
+          <w:szCs w:val="32"/>
+        </w:rPr>
+        <w:br w:type="page"/>
+      </w:r>
+    </w:p>
+    <w:p>
+      <w:pPr>
+        <w:ind w:left="2124"/>
+        <w:rPr>
+          <w:rFonts w:asciiTheme="majorBidi" w:hAnsiTheme="majorBidi" w:cstheme="majorBidi"/>
+          <w:b/>
+          <w:bCs/>
+          <w:sz w:val="36"/>
+          <w:szCs w:val="36"/>
+        </w:rPr>
+      </w:pPr>
+      <w:r>
+        <w:rPr>
+          <w:rFonts w:asciiTheme="majorBidi" w:hAnsiTheme="majorBidi" w:cstheme="majorBidi"/>
+          <w:b/>
+          <w:bCs/>
+          <w:sz w:val="36"/>
+          <w:szCs w:val="36"/>
+        </w:rPr>
+        <w:lastRenderedPageBreak/>
+        <w:t xml:space="preserve">Liste des </w:t>
+      </w:r>
+      <w:r>
+        <w:rPr>
+          <w:rFonts w:asciiTheme="majorBidi" w:hAnsiTheme="majorBidi" w:cstheme="majorBidi"/>
+          <w:b/>
+          <w:bCs/>
+          <w:sz w:val="36"/>
+          <w:szCs w:val="36"/>
+        </w:rPr>
+        <w:t>abréviations</w:t>
+      </w:r>
+    </w:p>
+    <w:p>
+      <w:pPr>
+        <w:ind w:left="2124"/>
+        <w:rPr>
+          <w:rFonts w:asciiTheme="majorBidi" w:hAnsiTheme="majorBidi" w:cstheme="majorBidi"/>
+          <w:b/>
+          <w:bCs/>
+          <w:sz w:val="36"/>
+          <w:szCs w:val="36"/>
+        </w:rPr>
+      </w:pPr>
+    </w:p>
+    <w:p>
+      <w:pPr>
+        <w:ind w:left="708" w:firstLine="708"/>
         <w:rPr>
           <w:rFonts w:asciiTheme="majorBidi" w:hAnsiTheme="majorBidi" w:cstheme="majorBidi"/>
           <w:sz w:val="32"/>
@@ -1309,154 +1494,14 @@
       <w:r>
         <w:rPr>
           <w:rFonts w:asciiTheme="majorBidi" w:hAnsiTheme="majorBidi" w:cstheme="majorBidi"/>
-          <w:sz w:val="24"/>
-          <w:szCs w:val="24"/>
-          <w:rtl/>
-          <w:lang w:bidi="ar-SA"/>
-        </w:rPr>
-        <w:t>يقدم التقرير الخطوات الرئيسية في تصميم وتطوير المنصة، بالإضافة إلى التقنيات المستخدمة والنتائج المحققة</w:t>
-      </w:r>
-      <w:r>
-        <w:rPr>
-          <w:rFonts w:asciiTheme="majorBidi" w:hAnsiTheme="majorBidi" w:cstheme="majorBidi"/>
-          <w:sz w:val="24"/>
-          <w:szCs w:val="24"/>
-        </w:rPr>
-        <w:t>.</w:t>
-      </w:r>
-    </w:p>
-    <w:p>
-      <w:pPr>
-        <w:ind w:left="2124"/>
-        <w:rPr>
-          <w:rFonts w:asciiTheme="majorBidi" w:hAnsiTheme="majorBidi" w:cstheme="majorBidi"/>
-          <w:b/>
-          <w:bCs/>
-          <w:sz w:val="36"/>
-          <w:szCs w:val="36"/>
-        </w:rPr>
-      </w:pPr>
-      <w:r>
-        <w:rPr>
-          <w:rFonts w:asciiTheme="majorBidi" w:hAnsiTheme="majorBidi" w:cstheme="majorBidi"/>
-          <w:b/>
-          <w:bCs/>
-          <w:sz w:val="36"/>
-          <w:szCs w:val="36"/>
-        </w:rPr>
-        <w:lastRenderedPageBreak/>
-        <w:t xml:space="preserve">Table de matières </w:t>
-      </w:r>
-      <w:r>
-        <w:rPr>
-          <w:rFonts w:asciiTheme="majorBidi" w:hAnsiTheme="majorBidi" w:cstheme="majorBidi"/>
-          <w:b/>
-          <w:bCs/>
-          <w:sz w:val="36"/>
-          <w:szCs w:val="36"/>
-        </w:rPr>
-        <w:br w:type="page"/>
-      </w:r>
-    </w:p>
-    <w:p>
-      <w:pPr>
-        <w:ind w:left="1416" w:firstLine="708"/>
-        <w:rPr>
-          <w:rFonts w:asciiTheme="majorBidi" w:hAnsiTheme="majorBidi" w:cstheme="majorBidi"/>
-          <w:b/>
-          <w:bCs/>
-          <w:sz w:val="36"/>
-          <w:szCs w:val="36"/>
-        </w:rPr>
-      </w:pPr>
-      <w:r>
-        <w:rPr>
-          <w:rFonts w:asciiTheme="majorBidi" w:hAnsiTheme="majorBidi" w:cstheme="majorBidi"/>
-          <w:b/>
-          <w:bCs/>
-          <w:sz w:val="36"/>
-          <w:szCs w:val="36"/>
-        </w:rPr>
-        <w:lastRenderedPageBreak/>
-        <w:t>Liste de figures</w:t>
-      </w:r>
-    </w:p>
-    <w:p>
-      <w:pPr>
-        <w:rPr>
-          <w:rFonts w:asciiTheme="majorBidi" w:hAnsiTheme="majorBidi" w:cstheme="majorBidi"/>
-          <w:sz w:val="32"/>
-          <w:szCs w:val="32"/>
-        </w:rPr>
-      </w:pPr>
-      <w:r>
-        <w:rPr>
-          <w:rFonts w:asciiTheme="majorBidi" w:hAnsiTheme="majorBidi" w:cstheme="majorBidi"/>
-          <w:sz w:val="32"/>
-          <w:szCs w:val="32"/>
-        </w:rPr>
-        <w:br w:type="page"/>
-      </w:r>
-    </w:p>
-    <w:p>
-      <w:pPr>
-        <w:ind w:left="2124"/>
-        <w:rPr>
-          <w:rFonts w:asciiTheme="majorBidi" w:hAnsiTheme="majorBidi" w:cstheme="majorBidi"/>
-          <w:b/>
-          <w:bCs/>
-          <w:sz w:val="36"/>
-          <w:szCs w:val="36"/>
-          <w:lang w:val="en-US"/>
-        </w:rPr>
-      </w:pPr>
-      <w:r>
-        <w:rPr>
-          <w:rFonts w:asciiTheme="majorBidi" w:hAnsiTheme="majorBidi" w:cstheme="majorBidi"/>
-          <w:b/>
-          <w:bCs/>
-          <w:sz w:val="36"/>
-          <w:szCs w:val="36"/>
-          <w:lang w:val="en-US"/>
-        </w:rPr>
-        <w:lastRenderedPageBreak/>
-        <w:t xml:space="preserve">Liste des </w:t>
-      </w:r>
-      <w:r>
-        <w:rPr>
-          <w:rFonts w:asciiTheme="majorBidi" w:hAnsiTheme="majorBidi" w:cstheme="majorBidi"/>
-          <w:b/>
-          <w:bCs/>
-          <w:sz w:val="36"/>
-          <w:szCs w:val="36"/>
-          <w:lang w:val="en-US"/>
-        </w:rPr>
-        <w:t>abréviations</w:t>
-      </w:r>
-    </w:p>
-    <w:p>
-      <w:pPr>
-        <w:ind w:left="2124"/>
-        <w:rPr>
-          <w:rFonts w:asciiTheme="majorBidi" w:hAnsiTheme="majorBidi" w:cstheme="majorBidi"/>
-          <w:b/>
-          <w:bCs/>
-          <w:sz w:val="36"/>
-          <w:szCs w:val="36"/>
-          <w:lang w:val="en-US"/>
-        </w:rPr>
-      </w:pPr>
-    </w:p>
-    <w:p>
-      <w:pPr>
-        <w:ind w:left="708" w:firstLine="708"/>
-        <w:rPr>
-          <w:rFonts w:asciiTheme="majorBidi" w:hAnsiTheme="majorBidi" w:cstheme="majorBidi"/>
+          <w:b/>
+          <w:bCs/>
           <w:sz w:val="32"/>
           <w:szCs w:val="32"/>
           <w:lang w:val="en-US"/>
         </w:rPr>
-      </w:pPr>
+        <w:t>IOC</w:t>
+      </w:r>
       <w:r>
         <w:rPr>
           <w:rFonts w:asciiTheme="majorBidi" w:hAnsiTheme="majorBidi" w:cstheme="majorBidi"/>
@@ -1466,7 +1511,7 @@
           <w:szCs w:val="32"/>
           <w:lang w:val="en-US"/>
         </w:rPr>
-        <w:t>IOC</w:t>
+        <w:tab/>
       </w:r>
       <w:r>
         <w:rPr>
@@ -1482,34 +1527,34 @@
       <w:r>
         <w:rPr>
           <w:rFonts w:asciiTheme="majorBidi" w:hAnsiTheme="majorBidi" w:cstheme="majorBidi"/>
-          <w:b/>
-          <w:bCs/>
           <w:sz w:val="32"/>
           <w:szCs w:val="32"/>
           <w:lang w:val="en-US"/>
         </w:rPr>
-        <w:tab/>
-      </w:r>
-      <w:r>
+        <w:t>Indicator of Compromise</w:t>
+      </w:r>
+    </w:p>
+    <w:p>
+      <w:pPr>
+        <w:ind w:left="708" w:firstLine="708"/>
         <w:rPr>
           <w:rFonts w:asciiTheme="majorBidi" w:hAnsiTheme="majorBidi" w:cstheme="majorBidi"/>
           <w:sz w:val="32"/>
           <w:szCs w:val="32"/>
           <w:lang w:val="en-US"/>
         </w:rPr>
-        <w:t>Indicator of Compromise</w:t>
-      </w:r>
-    </w:p>
-    <w:p>
-      <w:pPr>
-        <w:ind w:left="708" w:firstLine="708"/>
-        <w:rPr>
-          <w:rFonts w:asciiTheme="majorBidi" w:hAnsiTheme="majorBidi" w:cstheme="majorBidi"/>
+      </w:pPr>
+      <w:r>
+        <w:rPr>
+          <w:rFonts w:asciiTheme="majorBidi" w:hAnsiTheme="majorBidi" w:cstheme="majorBidi"/>
+          <w:b/>
+          <w:bCs/>
           <w:sz w:val="32"/>
           <w:szCs w:val="32"/>
           <w:lang w:val="en-US"/>
         </w:rPr>
-      </w:pPr>
+        <w:t xml:space="preserve">UML </w:t>
+      </w:r>
       <w:r>
         <w:rPr>
           <w:rFonts w:asciiTheme="majorBidi" w:hAnsiTheme="majorBidi" w:cstheme="majorBidi"/>
@@ -1519,32 +1564,33 @@
           <w:szCs w:val="32"/>
           <w:lang w:val="en-US"/>
         </w:rPr>
-        <w:t xml:space="preserve">UML </w:t>
-      </w:r>
-      <w:r>
-        <w:rPr>
-          <w:rFonts w:asciiTheme="majorBidi" w:hAnsiTheme="majorBidi" w:cstheme="majorBidi"/>
-          <w:b/>
-          <w:bCs/>
+        <w:tab/>
+      </w:r>
+      <w:r>
+        <w:rPr>
+          <w:rFonts w:asciiTheme="majorBidi" w:hAnsiTheme="majorBidi" w:cstheme="majorBidi"/>
           <w:sz w:val="32"/>
           <w:szCs w:val="32"/>
           <w:lang w:val="en-US"/>
         </w:rPr>
-        <w:tab/>
-      </w:r>
-      <w:r>
-        <w:rPr>
-          <w:rFonts w:asciiTheme="majorBidi" w:hAnsiTheme="majorBidi" w:cstheme="majorBidi"/>
+        <w:t>Unified Modeling Language</w:t>
+      </w:r>
+    </w:p>
+    <w:p>
+      <w:pPr>
+        <w:ind w:left="708" w:firstLine="708"/>
+        <w:rPr>
+          <w:rFonts w:asciiTheme="majorBidi" w:hAnsiTheme="majorBidi" w:cstheme="majorBidi"/>
+          <w:b/>
+          <w:bCs/>
           <w:sz w:val="32"/>
           <w:szCs w:val="32"/>
           <w:lang w:val="en-US"/>
         </w:rPr>
-        <w:t>Unified Modeling Language</w:t>
-      </w:r>
-    </w:p>
-    <w:p>
-      <w:pPr>
-        <w:ind w:left="708" w:firstLine="708"/>
+      </w:pPr>
+    </w:p>
+    <w:p>
+      <w:pPr>
         <w:rPr>
           <w:rFonts w:asciiTheme="majorBidi" w:hAnsiTheme="majorBidi" w:cstheme="majorBidi"/>
           <w:b/>
@@ -1554,9 +1600,7 @@
           <w:lang w:val="en-US"/>
         </w:rPr>
       </w:pPr>
-    </w:p>
-    <w:p>
-      <w:pPr>
+      <w:r>
         <w:rPr>
           <w:rFonts w:asciiTheme="majorBidi" w:hAnsiTheme="majorBidi" w:cstheme="majorBidi"/>
           <w:b/>
@@ -1565,16 +1609,6 @@
           <w:szCs w:val="32"/>
           <w:lang w:val="en-US"/>
         </w:rPr>
-      </w:pPr>
-      <w:r>
-        <w:rPr>
-          <w:rFonts w:asciiTheme="majorBidi" w:hAnsiTheme="majorBidi" w:cstheme="majorBidi"/>
-          <w:b/>
-          <w:bCs/>
-          <w:sz w:val="32"/>
-          <w:szCs w:val="32"/>
-          <w:lang w:val="en-US"/>
-        </w:rPr>
         <w:br w:type="page"/>
       </w:r>
     </w:p>
@@ -1770,7 +1804,25 @@
           <w:sz w:val="24"/>
           <w:szCs w:val="24"/>
         </w:rPr>
-        <w:t>En fournissant des statistiques sur les types d'attaques les plus courantes et les méthodes les plus efficaces pour s'en protéger, cette plateforme peut également aider les utilisateurs algériens à mieux comprendre les risques potentiels et à prendre des mesures pour renforcer la sécurité de leurs systèmes. En fin de compte, cette plateforme peut contribuer à améliorer la sécurité en ligne en Algérie, en offrant une solution pratique et efficace pour la veille et la surveillance de la sécurité informatique.</w:t>
+        <w:t xml:space="preserve">En fournissant des statistiques sur les types d'attaques les plus courantes et les méthodes les plus efficaces pour s'en protéger, cette plateforme peut également aider les utilisateurs algériens à mieux comprendre les </w:t>
+      </w:r>
+      <w:proofErr w:type="gramStart"/>
+      <w:r>
+        <w:rPr>
+          <w:rFonts w:asciiTheme="majorBidi" w:hAnsiTheme="majorBidi" w:cstheme="majorBidi"/>
+          <w:sz w:val="24"/>
+          <w:szCs w:val="24"/>
+        </w:rPr>
+        <w:t>risques potentiels</w:t>
+      </w:r>
+      <w:proofErr w:type="gramEnd"/>
+      <w:r>
+        <w:rPr>
+          <w:rFonts w:asciiTheme="majorBidi" w:hAnsiTheme="majorBidi" w:cstheme="majorBidi"/>
+          <w:sz w:val="24"/>
+          <w:szCs w:val="24"/>
+        </w:rPr>
+        <w:t xml:space="preserve"> et à prendre des mesures pour renforcer la sécurité de leurs systèmes. En fin de compte, cette plateforme peut contribuer à améliorer la sécurité en ligne en Algérie, en offrant une solution pratique et efficace pour la veille et la surveillance de la sécurité informatique.</w:t>
       </w:r>
     </w:p>
     <w:p>
@@ -3122,18 +3174,7 @@
           <w:sz w:val="28"/>
           <w:szCs w:val="28"/>
         </w:rPr>
-        <w:t>.2.</w:t>
-      </w:r>
-      <w:r>
-        <w:rPr>
-          <w:rFonts w:asciiTheme="majorBidi" w:hAnsiTheme="majorBidi"/>
-          <w:b/>
-          <w:bCs/>
-          <w:color w:val="000000" w:themeColor="text1"/>
-          <w:sz w:val="28"/>
-          <w:szCs w:val="28"/>
-        </w:rPr>
-        <w:t>1</w:t>
+        <w:t>.2.1</w:t>
       </w:r>
       <w:r>
         <w:rPr>
@@ -3234,15 +3275,7 @@
           <w:sz w:val="24"/>
           <w:szCs w:val="24"/>
         </w:rPr>
-        <w:t>Une administration peut suivre l’état d’actualité de sécurité en Algérie avec les nouvelles vulnérabilités liées aux équipements et applications utilisés</w:t>
-      </w:r>
-      <w:r>
-        <w:rPr>
-          <w:rFonts w:asciiTheme="majorBidi" w:eastAsia="Calibri" w:hAnsiTheme="majorBidi" w:cstheme="majorBidi"/>
-          <w:sz w:val="24"/>
-          <w:szCs w:val="24"/>
-        </w:rPr>
-        <w:t>.</w:t>
+        <w:t>Une administration peut suivre l’état d’actualité de sécurité en Algérie avec les nouvelles vulnérabilités liées aux équipements et applications utilisés.</w:t>
       </w:r>
     </w:p>
     <w:p>
@@ -3302,7 +3335,7 @@
           <w:sz w:val="28"/>
           <w:szCs w:val="28"/>
         </w:rPr>
-        <w:t>.2.</w:t>
+        <w:t>.2.2</w:t>
       </w:r>
       <w:r>
         <w:rPr>
@@ -3313,51 +3346,7 @@
           <w:sz w:val="28"/>
           <w:szCs w:val="28"/>
         </w:rPr>
-        <w:t>2</w:t>
-      </w:r>
-      <w:r>
-        <w:rPr>
-          <w:rFonts w:asciiTheme="majorBidi" w:hAnsiTheme="majorBidi"/>
-          <w:b/>
-          <w:bCs/>
-          <w:color w:val="000000" w:themeColor="text1"/>
-          <w:sz w:val="28"/>
-          <w:szCs w:val="28"/>
-        </w:rPr>
-        <w:t xml:space="preserve">  </w:t>
-      </w:r>
-      <w:r>
-        <w:rPr>
-          <w:rFonts w:asciiTheme="majorBidi" w:hAnsiTheme="majorBidi"/>
-          <w:b/>
-          <w:bCs/>
-          <w:color w:val="000000" w:themeColor="text1"/>
-          <w:sz w:val="28"/>
-          <w:szCs w:val="28"/>
-        </w:rPr>
-        <w:t xml:space="preserve">Les besoins </w:t>
-      </w:r>
-      <w:r>
-        <w:rPr>
-          <w:rFonts w:asciiTheme="majorBidi" w:hAnsiTheme="majorBidi"/>
-          <w:b/>
-          <w:bCs/>
-          <w:color w:val="000000" w:themeColor="text1"/>
-          <w:sz w:val="28"/>
-          <w:szCs w:val="28"/>
-        </w:rPr>
-        <w:t xml:space="preserve">non </w:t>
-      </w:r>
-      <w:r>
-        <w:rPr>
-          <w:rFonts w:asciiTheme="majorBidi" w:hAnsiTheme="majorBidi"/>
-          <w:b/>
-          <w:bCs/>
-          <w:color w:val="000000" w:themeColor="text1"/>
-          <w:sz w:val="28"/>
-          <w:szCs w:val="28"/>
-        </w:rPr>
-        <w:t>fonctionnels</w:t>
+        <w:t xml:space="preserve">  Les besoins non fonctionnels</w:t>
       </w:r>
     </w:p>
     <w:p>
@@ -4065,7 +4054,7 @@
       </w:r>
     </w:p>
     <w:sectPr>
-      <w:headerReference w:type="default" r:id="rId8"/>
+      <w:headerReference w:type="default" r:id="rId9"/>
       <w:pgSz w:w="11906" w:h="16838"/>
       <w:pgMar w:top="1440" w:right="1440" w:bottom="1440" w:left="1440" w:header="708" w:footer="708" w:gutter="0"/>
       <w:cols w:space="708"/>
@@ -7017,4 +7006,16 @@
     </a:ext>
   </a:extLst>
 </a:theme>
+</file>
+
+<file path=customXml/item1.xml><?xml version="1.0" encoding="utf-8"?>
+<b:Sources xmlns:b="http://schemas.openxmlformats.org/officeDocument/2006/bibliography" xmlns="http://schemas.openxmlformats.org/officeDocument/2006/bibliography" SelectedStyle="\ISO690Nmerical.XSL" StyleName="ISO 690 - Numerical Reference" Version="1987"/>
+</file>
+
+<file path=customXml/itemProps1.xml><?xml version="1.0" encoding="utf-8"?>
+<ds:datastoreItem xmlns:ds="http://schemas.openxmlformats.org/officeDocument/2006/customXml" ds:itemID="{5E4DC193-2F28-4C58-B551-CFF3319FFBE4}">
+  <ds:schemaRefs>
+    <ds:schemaRef ds:uri="http://schemas.openxmlformats.org/officeDocument/2006/bibliography"/>
+  </ds:schemaRefs>
+</ds:datastoreItem>
 </file>
</xml_diff>

<commit_message>
l'ajout de resume en arabe
</commit_message>
<xml_diff>
--- a/memoire.docx
+++ b/memoire.docx
@@ -1,6 +1,6 @@
 
 <file path=word/document.xml><?xml version="1.0" encoding="utf-8"?>
-<w:document xmlns:wpc="http://schemas.microsoft.com/office/word/2010/wordprocessingCanvas" xmlns:cx="http://schemas.microsoft.com/office/drawing/2014/chartex" xmlns:cx1="http://schemas.microsoft.com/office/drawing/2015/9/8/chartex" xmlns:cx2="http://schemas.microsoft.com/office/drawing/2015/10/21/chartex" xmlns:cx3="http://schemas.microsoft.com/office/drawing/2016/5/9/chartex" xmlns:cx4="http://schemas.microsoft.com/office/drawing/2016/5/10/chartex" xmlns:cx5="http://schemas.microsoft.com/office/drawing/2016/5/11/chartex" xmlns:cx6="http://schemas.microsoft.com/office/drawing/2016/5/12/chartex" xmlns:cx7="http://schemas.microsoft.com/office/drawing/2016/5/13/chartex" xmlns:cx8="http://schemas.microsoft.com/office/drawing/2016/5/14/chartex" xmlns:mc="http://schemas.openxmlformats.org/markup-compatibility/2006" xmlns:aink="http://schemas.microsoft.com/office/drawing/2016/ink" xmlns:am3d="http://schemas.microsoft.com/office/drawing/2017/model3d" xmlns:o="urn:schemas-microsoft-com:office:office" xmlns:oel="http://schemas.microsoft.com/office/2019/extlst" xmlns:r="http://schemas.openxmlformats.org/officeDocument/2006/relationships" xmlns:m="http://schemas.openxmlformats.org/officeDocument/2006/math" xmlns:v="urn:schemas-microsoft-com:vml" xmlns:wp14="http://schemas.microsoft.com/office/word/2010/wordprocessingDrawing" xmlns:wp="http://schemas.openxmlformats.org/drawingml/2006/wordprocessingDrawing" xmlns:w10="urn:schemas-microsoft-com:office:word" xmlns:w="http://schemas.openxmlformats.org/wordprocessingml/2006/main" xmlns:w14="http://schemas.microsoft.com/office/word/2010/wordml" xmlns:w15="http://schemas.microsoft.com/office/word/2012/wordml" xmlns:w16cex="http://schemas.microsoft.com/office/word/2018/wordml/cex" xmlns:w16cid="http://schemas.microsoft.com/office/word/2016/wordml/cid" xmlns:w16="http://schemas.microsoft.com/office/word/2018/wordml" xmlns:w16sdtdh="http://schemas.microsoft.com/office/word/2020/wordml/sdtdatahash" xmlns:w16se="http://schemas.microsoft.com/office/word/2015/wordml/symex" xmlns:wpg="http://schemas.microsoft.com/office/word/2010/wordprocessingGroup" xmlns:wpi="http://schemas.microsoft.com/office/word/2010/wordprocessingInk" xmlns:wne="http://schemas.microsoft.com/office/word/2006/wordml" xmlns:wps="http://schemas.microsoft.com/office/word/2010/wordprocessingShape" mc:Ignorable="w14 w15 w16se w16cid w16 w16cex w16sdtdh wp14">
+<w:document xmlns:wpc="http://schemas.microsoft.com/office/word/2010/wordprocessingCanvas" xmlns:cx="http://schemas.microsoft.com/office/drawing/2014/chartex" xmlns:cx1="http://schemas.microsoft.com/office/drawing/2015/9/8/chartex" xmlns:cx2="http://schemas.microsoft.com/office/drawing/2015/10/21/chartex" xmlns:cx3="http://schemas.microsoft.com/office/drawing/2016/5/9/chartex" xmlns:cx4="http://schemas.microsoft.com/office/drawing/2016/5/10/chartex" xmlns:cx5="http://schemas.microsoft.com/office/drawing/2016/5/11/chartex" xmlns:cx6="http://schemas.microsoft.com/office/drawing/2016/5/12/chartex" xmlns:cx7="http://schemas.microsoft.com/office/drawing/2016/5/13/chartex" xmlns:cx8="http://schemas.microsoft.com/office/drawing/2016/5/14/chartex" xmlns:mc="http://schemas.openxmlformats.org/markup-compatibility/2006" xmlns:aink="http://schemas.microsoft.com/office/drawing/2016/ink" xmlns:am3d="http://schemas.microsoft.com/office/drawing/2017/model3d" xmlns:o="urn:schemas-microsoft-com:office:office" xmlns:oel="http://schemas.microsoft.com/office/2019/extlst" xmlns:r="http://schemas.openxmlformats.org/officeDocument/2006/relationships" xmlns:m="http://schemas.openxmlformats.org/officeDocument/2006/math" xmlns:v="urn:schemas-microsoft-com:vml" xmlns:wp14="http://schemas.microsoft.com/office/word/2010/wordprocessingDrawing" xmlns:wp="http://schemas.openxmlformats.org/drawingml/2006/wordprocessingDrawing" xmlns:w10="urn:schemas-microsoft-com:office:word" xmlns:w="http://schemas.openxmlformats.org/wordprocessingml/2006/main" xmlns:w14="http://schemas.microsoft.com/office/word/2010/wordml" xmlns:w15="http://schemas.microsoft.com/office/word/2012/wordml" xmlns:w16cex="http://schemas.microsoft.com/office/word/2018/wordml/cex" xmlns:w16cid="http://schemas.microsoft.com/office/word/2016/wordml/cid" xmlns:w16="http://schemas.microsoft.com/office/word/2018/wordml" xmlns:w16du="http://schemas.microsoft.com/office/word/2023/wordml/word16du" xmlns:w16sdtdh="http://schemas.microsoft.com/office/word/2020/wordml/sdtdatahash" xmlns:w16se="http://schemas.microsoft.com/office/word/2015/wordml/symex" xmlns:wpg="http://schemas.microsoft.com/office/word/2010/wordprocessingGroup" xmlns:wpi="http://schemas.microsoft.com/office/word/2010/wordprocessingInk" xmlns:wne="http://schemas.microsoft.com/office/word/2006/wordml" xmlns:wps="http://schemas.microsoft.com/office/word/2010/wordprocessingShape" mc:Ignorable="w14 w15 w16se w16cid w16 w16cex w16sdtdh wp14">
   <w:body>
     <w:p>
       <w:pPr>
@@ -238,7 +238,7 @@
               </wp:anchor>
             </w:drawing>
           </mc:Choice>
-          <mc:Fallback xmlns:w16du="http://schemas.microsoft.com/office/word/2023/wordml/word16du">
+          <mc:Fallback>
             <w:pict>
               <v:rect w14:anchorId="01693E7E" id="Rectangle 2" o:spid="_x0000_s1026" style="position:absolute;margin-left:142.4pt;margin-top:24.4pt;width:298.25pt;height:3.55pt;z-index:-251656192;visibility:visible;mso-wrap-style:square;mso-width-percent:0;mso-height-percent:0;mso-wrap-distance-left:0;mso-wrap-distance-top:0;mso-wrap-distance-right:0;mso-wrap-distance-bottom:0;mso-position-horizontal:absolute;mso-position-horizontal-relative:page;mso-position-vertical:absolute;mso-position-vertical-relative:text;mso-width-percent:0;mso-height-percent:0;mso-width-relative:page;mso-height-relative:page;v-text-anchor:top" o:gfxdata="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" fillcolor="black" stroked="f">
                 <w10:wrap type="topAndBottom" anchorx="page"/>
@@ -511,7 +511,7 @@
               </wp:anchor>
             </w:drawing>
           </mc:Choice>
-          <mc:Fallback xmlns:w16du="http://schemas.microsoft.com/office/word/2023/wordml/word16du">
+          <mc:Fallback>
             <w:pict>
               <v:rect w14:anchorId="7E202493" id="Rectangle 3" o:spid="_x0000_s1026" style="position:absolute;margin-left:67.3pt;margin-top:14.7pt;width:460.55pt;height:3pt;z-index:-251655168;visibility:visible;mso-wrap-style:square;mso-width-percent:0;mso-height-percent:0;mso-wrap-distance-left:0;mso-wrap-distance-top:0;mso-wrap-distance-right:0;mso-wrap-distance-bottom:0;mso-position-horizontal:absolute;mso-position-horizontal-relative:page;mso-position-vertical:absolute;mso-position-vertical-relative:text;mso-width-percent:0;mso-height-percent:0;mso-width-relative:page;mso-height-relative:page;v-text-anchor:top" o:gfxdata="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" fillcolor="black" stroked="f">
                 <w10:wrap type="topAndBottom" anchorx="page"/>
@@ -603,7 +603,7 @@
               </wp:anchor>
             </w:drawing>
           </mc:Choice>
-          <mc:Fallback xmlns:w16du="http://schemas.microsoft.com/office/word/2023/wordml/word16du">
+          <mc:Fallback>
             <w:pict>
               <v:rect w14:anchorId="47B2169B" id="Rectangle 4" o:spid="_x0000_s1026" style="position:absolute;margin-left:74.3pt;margin-top:101.05pt;width:460.55pt;height:3pt;z-index:-251654144;visibility:visible;mso-wrap-style:square;mso-width-percent:0;mso-height-percent:0;mso-wrap-distance-left:0;mso-wrap-distance-top:0;mso-wrap-distance-right:0;mso-wrap-distance-bottom:0;mso-position-horizontal:absolute;mso-position-horizontal-relative:page;mso-position-vertical:absolute;mso-position-vertical-relative:text;mso-width-percent:0;mso-height-percent:0;mso-width-relative:page;mso-height-relative:page;v-text-anchor:top" o:gfxdata="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" fillcolor="black" stroked="f">
                 <w10:wrap type="topAndBottom" anchorx="page"/>
@@ -1275,70 +1275,45 @@
       </w:pPr>
       <w:r>
         <w:rPr>
-          <w:rFonts w:asciiTheme="majorBidi" w:hAnsiTheme="majorBidi" w:cstheme="majorBidi"/>
+          <w:rFonts w:asciiTheme="majorBidi" w:hAnsiTheme="majorBidi" w:cs="Times New Roman"/>
           <w:sz w:val="24"/>
           <w:szCs w:val="24"/>
           <w:rtl/>
         </w:rPr>
-        <w:t xml:space="preserve">مع نمو وشعبية المعلومات الرقمية، </w:t>
-      </w:r>
-      <w:r>
-        <w:rPr>
-          <w:rFonts w:asciiTheme="majorBidi" w:hAnsiTheme="majorBidi" w:cstheme="majorBidi"/>
-          <w:sz w:val="24"/>
-          <w:szCs w:val="24"/>
-        </w:rPr>
-        <w:t xml:space="preserve"> </w:t>
-      </w:r>
-      <w:r>
-        <w:rPr>
-          <w:rFonts w:asciiTheme="majorBidi" w:hAnsiTheme="majorBidi" w:cstheme="majorBidi"/>
-          <w:sz w:val="24"/>
-          <w:szCs w:val="24"/>
-          <w:rtl/>
-        </w:rPr>
-        <w:t xml:space="preserve">يزداد معدل سرقة المعلومات. يعد الأمان أمرًا بالغ الأهمية لأي مؤسسة لمنع المستخدمين غير المصرح لهم من الوصول إلى البيانات الإلكترونية. لقد قمنا بتطوير تطبيق ويب يقوم بجمع ومعالجة وتحليل البيانات الأمنية لتقديم إحصائيات دقيقة عن الجريمة والأمن في الجزائر. بالإضافة إلى ذلك، فإن نظامنا الأساسي لديه أيضًا مهمة تحليل خدمات الويب لتحديد نقاط الضعف وتحسين أمان هذه الخدمات. </w:t>
-      </w:r>
-      <w:r>
-        <w:rPr>
-          <w:rFonts w:asciiTheme="majorBidi" w:hAnsiTheme="majorBidi" w:cs="Times New Roman"/>
-          <w:sz w:val="24"/>
-          <w:szCs w:val="24"/>
-          <w:rtl/>
-        </w:rPr>
-        <w:t>يعرض</w:t>
-      </w:r>
-      <w:r>
-        <w:rPr>
-          <w:rFonts w:asciiTheme="majorBidi" w:hAnsiTheme="majorBidi" w:cstheme="majorBidi"/>
-          <w:kern w:val="0"/>
-          <w:sz w:val="24"/>
-          <w:szCs w:val="24"/>
-          <w:rtl/>
-          <w14:ligatures w14:val="none"/>
-        </w:rPr>
-        <w:t xml:space="preserve"> </w:t>
-      </w:r>
-      <w:r>
-        <w:rPr>
-          <w:rFonts w:asciiTheme="majorBidi" w:hAnsiTheme="majorBidi" w:cstheme="majorBidi"/>
-          <w:kern w:val="0"/>
-          <w:sz w:val="24"/>
-          <w:szCs w:val="24"/>
-          <w:rtl/>
-          <w14:ligatures w14:val="none"/>
-        </w:rPr>
-        <w:t>هذا</w:t>
-      </w:r>
-      <w:r>
-        <w:rPr>
-          <w:rFonts w:asciiTheme="majorBidi" w:hAnsiTheme="majorBidi" w:cs="Times New Roman"/>
-          <w:sz w:val="24"/>
-          <w:szCs w:val="24"/>
-          <w:rtl/>
-        </w:rPr>
-        <w:t xml:space="preserve"> التقرير مراحل التصميم والتطوير الرئيسية للمنصة ، بالإضافة إلى التقنيات المستخدمة والنتائج المحققة.</w:t>
-      </w:r>
+        <w:t>مع تزايد أهمية المعلومات الرقمية وارتفاع شعبيتها، يتزايد معها معدل سرقة المعلومات، ولذلك يتحتم على المؤسسات ضمان الأمان الكافي لمنع المستخدمين غير المصرح لهم من الوصول إلى البيانات الإلكترونية. ومن أجل تحقيق هذا الهدف، قمنا بتطوير تطبيق ويب يقوم بجمع ومعالجة وتحليل البيانات الأمنية لتقديم إحصائيات دقيقة عن الجريمة والأمن في الجزائراضافة الى تحليل خدمات الويب لتحديد نقاط الضعف وتحسين أمان هذه الخدمات، وذلك لتحقيق أفضل مستويات الحماية الممكنة. يحتوي هذا التقرير على مراحل التصميم والتطوير الرئيسية للمنصة، بالإضافة إلى تفاصيل التقنيات المستخدمة والنتائج المحققة</w:t>
+      </w:r>
+      <w:r>
+        <w:rPr>
+          <w:rFonts w:asciiTheme="majorBidi" w:hAnsiTheme="majorBidi" w:cstheme="majorBidi"/>
+          <w:sz w:val="24"/>
+          <w:szCs w:val="24"/>
+        </w:rPr>
+        <w:t>.</w:t>
+      </w:r>
+    </w:p>
+    <w:p>
+      <w:pPr>
+        <w:bidi/>
+        <w:jc w:val="both"/>
+        <w:rPr>
+          <w:rFonts w:asciiTheme="majorBidi" w:hAnsiTheme="majorBidi" w:cstheme="majorBidi"/>
+          <w:b/>
+          <w:bCs/>
+          <w:sz w:val="36"/>
+          <w:szCs w:val="36"/>
+        </w:rPr>
+      </w:pPr>
+    </w:p>
+    <w:p>
+      <w:pPr>
+        <w:rPr>
+          <w:rFonts w:asciiTheme="majorBidi" w:hAnsiTheme="majorBidi" w:cstheme="majorBidi"/>
+          <w:b/>
+          <w:bCs/>
+          <w:sz w:val="36"/>
+          <w:szCs w:val="36"/>
+        </w:rPr>
+      </w:pPr>
     </w:p>
     <w:p>
       <w:pPr>
@@ -1351,38 +1326,14 @@
           <w:szCs w:val="36"/>
         </w:rPr>
       </w:pPr>
-    </w:p>
-    <w:p>
-      <w:pPr>
-        <w:rPr>
-          <w:rFonts w:asciiTheme="majorBidi" w:hAnsiTheme="majorBidi" w:cstheme="majorBidi"/>
-          <w:b/>
-          <w:bCs/>
-          <w:sz w:val="36"/>
-          <w:szCs w:val="36"/>
-        </w:rPr>
-      </w:pPr>
-    </w:p>
-    <w:p>
-      <w:pPr>
-        <w:ind w:left="2124"/>
-        <w:rPr>
-          <w:rFonts w:asciiTheme="majorBidi" w:hAnsiTheme="majorBidi" w:cstheme="majorBidi"/>
-          <w:b/>
-          <w:bCs/>
-          <w:sz w:val="36"/>
-          <w:szCs w:val="36"/>
-        </w:rPr>
-      </w:pPr>
-      <w:r>
-        <w:rPr>
-          <w:rFonts w:asciiTheme="majorBidi" w:hAnsiTheme="majorBidi" w:cstheme="majorBidi"/>
-          <w:b/>
-          <w:bCs/>
-          <w:sz w:val="36"/>
-          <w:szCs w:val="36"/>
-        </w:rPr>
-        <w:lastRenderedPageBreak/>
+      <w:r>
+        <w:rPr>
+          <w:rFonts w:asciiTheme="majorBidi" w:hAnsiTheme="majorBidi" w:cstheme="majorBidi"/>
+          <w:b/>
+          <w:bCs/>
+          <w:sz w:val="36"/>
+          <w:szCs w:val="36"/>
+        </w:rPr>
         <w:t xml:space="preserve">Table de matières </w:t>
       </w:r>
       <w:r>
@@ -4101,7 +4052,7 @@
 </file>
 
 <file path=word/endnotes.xml><?xml version="1.0" encoding="utf-8"?>
-<w:endnotes xmlns:wpc="http://schemas.microsoft.com/office/word/2010/wordprocessingCanvas" xmlns:cx="http://schemas.microsoft.com/office/drawing/2014/chartex" xmlns:cx1="http://schemas.microsoft.com/office/drawing/2015/9/8/chartex" xmlns:cx2="http://schemas.microsoft.com/office/drawing/2015/10/21/chartex" xmlns:cx3="http://schemas.microsoft.com/office/drawing/2016/5/9/chartex" xmlns:cx4="http://schemas.microsoft.com/office/drawing/2016/5/10/chartex" xmlns:cx5="http://schemas.microsoft.com/office/drawing/2016/5/11/chartex" xmlns:cx6="http://schemas.microsoft.com/office/drawing/2016/5/12/chartex" xmlns:cx7="http://schemas.microsoft.com/office/drawing/2016/5/13/chartex" xmlns:cx8="http://schemas.microsoft.com/office/drawing/2016/5/14/chartex" xmlns:mc="http://schemas.openxmlformats.org/markup-compatibility/2006" xmlns:aink="http://schemas.microsoft.com/office/drawing/2016/ink" xmlns:am3d="http://schemas.microsoft.com/office/drawing/2017/model3d" xmlns:o="urn:schemas-microsoft-com:office:office" xmlns:oel="http://schemas.microsoft.com/office/2019/extlst" xmlns:r="http://schemas.openxmlformats.org/officeDocument/2006/relationships" xmlns:m="http://schemas.openxmlformats.org/officeDocument/2006/math" xmlns:v="urn:schemas-microsoft-com:vml" xmlns:wp14="http://schemas.microsoft.com/office/word/2010/wordprocessingDrawing" xmlns:wp="http://schemas.openxmlformats.org/drawingml/2006/wordprocessingDrawing" xmlns:w10="urn:schemas-microsoft-com:office:word" xmlns:w="http://schemas.openxmlformats.org/wordprocessingml/2006/main" xmlns:w14="http://schemas.microsoft.com/office/word/2010/wordml" xmlns:w15="http://schemas.microsoft.com/office/word/2012/wordml" xmlns:w16cex="http://schemas.microsoft.com/office/word/2018/wordml/cex" xmlns:w16cid="http://schemas.microsoft.com/office/word/2016/wordml/cid" xmlns:w16="http://schemas.microsoft.com/office/word/2018/wordml" xmlns:w16sdtdh="http://schemas.microsoft.com/office/word/2020/wordml/sdtdatahash" xmlns:w16se="http://schemas.microsoft.com/office/word/2015/wordml/symex" xmlns:wpg="http://schemas.microsoft.com/office/word/2010/wordprocessingGroup" xmlns:wpi="http://schemas.microsoft.com/office/word/2010/wordprocessingInk" xmlns:wne="http://schemas.microsoft.com/office/word/2006/wordml" xmlns:wps="http://schemas.microsoft.com/office/word/2010/wordprocessingShape" mc:Ignorable="w14 w15 w16se w16cid w16 w16cex w16sdtdh wp14">
+<w:endnotes xmlns:wpc="http://schemas.microsoft.com/office/word/2010/wordprocessingCanvas" xmlns:cx="http://schemas.microsoft.com/office/drawing/2014/chartex" xmlns:cx1="http://schemas.microsoft.com/office/drawing/2015/9/8/chartex" xmlns:cx2="http://schemas.microsoft.com/office/drawing/2015/10/21/chartex" xmlns:cx3="http://schemas.microsoft.com/office/drawing/2016/5/9/chartex" xmlns:cx4="http://schemas.microsoft.com/office/drawing/2016/5/10/chartex" xmlns:cx5="http://schemas.microsoft.com/office/drawing/2016/5/11/chartex" xmlns:cx6="http://schemas.microsoft.com/office/drawing/2016/5/12/chartex" xmlns:cx7="http://schemas.microsoft.com/office/drawing/2016/5/13/chartex" xmlns:cx8="http://schemas.microsoft.com/office/drawing/2016/5/14/chartex" xmlns:mc="http://schemas.openxmlformats.org/markup-compatibility/2006" xmlns:aink="http://schemas.microsoft.com/office/drawing/2016/ink" xmlns:am3d="http://schemas.microsoft.com/office/drawing/2017/model3d" xmlns:o="urn:schemas-microsoft-com:office:office" xmlns:oel="http://schemas.microsoft.com/office/2019/extlst" xmlns:r="http://schemas.openxmlformats.org/officeDocument/2006/relationships" xmlns:m="http://schemas.openxmlformats.org/officeDocument/2006/math" xmlns:v="urn:schemas-microsoft-com:vml" xmlns:wp14="http://schemas.microsoft.com/office/word/2010/wordprocessingDrawing" xmlns:wp="http://schemas.openxmlformats.org/drawingml/2006/wordprocessingDrawing" xmlns:w10="urn:schemas-microsoft-com:office:word" xmlns:w="http://schemas.openxmlformats.org/wordprocessingml/2006/main" xmlns:w14="http://schemas.microsoft.com/office/word/2010/wordml" xmlns:w15="http://schemas.microsoft.com/office/word/2012/wordml" xmlns:w16cex="http://schemas.microsoft.com/office/word/2018/wordml/cex" xmlns:w16cid="http://schemas.microsoft.com/office/word/2016/wordml/cid" xmlns:w16="http://schemas.microsoft.com/office/word/2018/wordml" xmlns:w16du="http://schemas.microsoft.com/office/word/2023/wordml/word16du" xmlns:w16sdtdh="http://schemas.microsoft.com/office/word/2020/wordml/sdtdatahash" xmlns:w16se="http://schemas.microsoft.com/office/word/2015/wordml/symex" xmlns:wpg="http://schemas.microsoft.com/office/word/2010/wordprocessingGroup" xmlns:wpi="http://schemas.microsoft.com/office/word/2010/wordprocessingInk" xmlns:wne="http://schemas.microsoft.com/office/word/2006/wordml" xmlns:wps="http://schemas.microsoft.com/office/word/2010/wordprocessingShape" mc:Ignorable="w14 w15 w16se w16cid w16 w16cex w16sdtdh wp14">
   <w:endnote w:type="separator" w:id="-1">
     <w:p>
       <w:pPr>
@@ -4126,7 +4077,7 @@
 </file>
 
 <file path=word/footnotes.xml><?xml version="1.0" encoding="utf-8"?>
-<w:footnotes xmlns:wpc="http://schemas.microsoft.com/office/word/2010/wordprocessingCanvas" xmlns:cx="http://schemas.microsoft.com/office/drawing/2014/chartex" xmlns:cx1="http://schemas.microsoft.com/office/drawing/2015/9/8/chartex" xmlns:cx2="http://schemas.microsoft.com/office/drawing/2015/10/21/chartex" xmlns:cx3="http://schemas.microsoft.com/office/drawing/2016/5/9/chartex" xmlns:cx4="http://schemas.microsoft.com/office/drawing/2016/5/10/chartex" xmlns:cx5="http://schemas.microsoft.com/office/drawing/2016/5/11/chartex" xmlns:cx6="http://schemas.microsoft.com/office/drawing/2016/5/12/chartex" xmlns:cx7="http://schemas.microsoft.com/office/drawing/2016/5/13/chartex" xmlns:cx8="http://schemas.microsoft.com/office/drawing/2016/5/14/chartex" xmlns:mc="http://schemas.openxmlformats.org/markup-compatibility/2006" xmlns:aink="http://schemas.microsoft.com/office/drawing/2016/ink" xmlns:am3d="http://schemas.microsoft.com/office/drawing/2017/model3d" xmlns:o="urn:schemas-microsoft-com:office:office" xmlns:oel="http://schemas.microsoft.com/office/2019/extlst" xmlns:r="http://schemas.openxmlformats.org/officeDocument/2006/relationships" xmlns:m="http://schemas.openxmlformats.org/officeDocument/2006/math" xmlns:v="urn:schemas-microsoft-com:vml" xmlns:wp14="http://schemas.microsoft.com/office/word/2010/wordprocessingDrawing" xmlns:wp="http://schemas.openxmlformats.org/drawingml/2006/wordprocessingDrawing" xmlns:w10="urn:schemas-microsoft-com:office:word" xmlns:w="http://schemas.openxmlformats.org/wordprocessingml/2006/main" xmlns:w14="http://schemas.microsoft.com/office/word/2010/wordml" xmlns:w15="http://schemas.microsoft.com/office/word/2012/wordml" xmlns:w16cex="http://schemas.microsoft.com/office/word/2018/wordml/cex" xmlns:w16cid="http://schemas.microsoft.com/office/word/2016/wordml/cid" xmlns:w16="http://schemas.microsoft.com/office/word/2018/wordml" xmlns:w16sdtdh="http://schemas.microsoft.com/office/word/2020/wordml/sdtdatahash" xmlns:w16se="http://schemas.microsoft.com/office/word/2015/wordml/symex" xmlns:wpg="http://schemas.microsoft.com/office/word/2010/wordprocessingGroup" xmlns:wpi="http://schemas.microsoft.com/office/word/2010/wordprocessingInk" xmlns:wne="http://schemas.microsoft.com/office/word/2006/wordml" xmlns:wps="http://schemas.microsoft.com/office/word/2010/wordprocessingShape" mc:Ignorable="w14 w15 w16se w16cid w16 w16cex w16sdtdh wp14">
+<w:footnotes xmlns:wpc="http://schemas.microsoft.com/office/word/2010/wordprocessingCanvas" xmlns:cx="http://schemas.microsoft.com/office/drawing/2014/chartex" xmlns:cx1="http://schemas.microsoft.com/office/drawing/2015/9/8/chartex" xmlns:cx2="http://schemas.microsoft.com/office/drawing/2015/10/21/chartex" xmlns:cx3="http://schemas.microsoft.com/office/drawing/2016/5/9/chartex" xmlns:cx4="http://schemas.microsoft.com/office/drawing/2016/5/10/chartex" xmlns:cx5="http://schemas.microsoft.com/office/drawing/2016/5/11/chartex" xmlns:cx6="http://schemas.microsoft.com/office/drawing/2016/5/12/chartex" xmlns:cx7="http://schemas.microsoft.com/office/drawing/2016/5/13/chartex" xmlns:cx8="http://schemas.microsoft.com/office/drawing/2016/5/14/chartex" xmlns:mc="http://schemas.openxmlformats.org/markup-compatibility/2006" xmlns:aink="http://schemas.microsoft.com/office/drawing/2016/ink" xmlns:am3d="http://schemas.microsoft.com/office/drawing/2017/model3d" xmlns:o="urn:schemas-microsoft-com:office:office" xmlns:oel="http://schemas.microsoft.com/office/2019/extlst" xmlns:r="http://schemas.openxmlformats.org/officeDocument/2006/relationships" xmlns:m="http://schemas.openxmlformats.org/officeDocument/2006/math" xmlns:v="urn:schemas-microsoft-com:vml" xmlns:wp14="http://schemas.microsoft.com/office/word/2010/wordprocessingDrawing" xmlns:wp="http://schemas.openxmlformats.org/drawingml/2006/wordprocessingDrawing" xmlns:w10="urn:schemas-microsoft-com:office:word" xmlns:w="http://schemas.openxmlformats.org/wordprocessingml/2006/main" xmlns:w14="http://schemas.microsoft.com/office/word/2010/wordml" xmlns:w15="http://schemas.microsoft.com/office/word/2012/wordml" xmlns:w16cex="http://schemas.microsoft.com/office/word/2018/wordml/cex" xmlns:w16cid="http://schemas.microsoft.com/office/word/2016/wordml/cid" xmlns:w16="http://schemas.microsoft.com/office/word/2018/wordml" xmlns:w16du="http://schemas.microsoft.com/office/word/2023/wordml/word16du" xmlns:w16sdtdh="http://schemas.microsoft.com/office/word/2020/wordml/sdtdatahash" xmlns:w16se="http://schemas.microsoft.com/office/word/2015/wordml/symex" xmlns:wpg="http://schemas.microsoft.com/office/word/2010/wordprocessingGroup" xmlns:wpi="http://schemas.microsoft.com/office/word/2010/wordprocessingInk" xmlns:wne="http://schemas.microsoft.com/office/word/2006/wordml" xmlns:wps="http://schemas.microsoft.com/office/word/2010/wordprocessingShape" mc:Ignorable="w14 w15 w16se w16cid w16 w16cex w16sdtdh wp14">
   <w:footnote w:type="separator" w:id="-1">
     <w:p>
       <w:pPr>
@@ -4151,7 +4102,7 @@
 </file>
 
 <file path=word/header1.xml><?xml version="1.0" encoding="utf-8"?>
-<w:hdr xmlns:wpc="http://schemas.microsoft.com/office/word/2010/wordprocessingCanvas" xmlns:cx="http://schemas.microsoft.com/office/drawing/2014/chartex" xmlns:cx1="http://schemas.microsoft.com/office/drawing/2015/9/8/chartex" xmlns:cx2="http://schemas.microsoft.com/office/drawing/2015/10/21/chartex" xmlns:cx3="http://schemas.microsoft.com/office/drawing/2016/5/9/chartex" xmlns:cx4="http://schemas.microsoft.com/office/drawing/2016/5/10/chartex" xmlns:cx5="http://schemas.microsoft.com/office/drawing/2016/5/11/chartex" xmlns:cx6="http://schemas.microsoft.com/office/drawing/2016/5/12/chartex" xmlns:cx7="http://schemas.microsoft.com/office/drawing/2016/5/13/chartex" xmlns:cx8="http://schemas.microsoft.com/office/drawing/2016/5/14/chartex" xmlns:mc="http://schemas.openxmlformats.org/markup-compatibility/2006" xmlns:aink="http://schemas.microsoft.com/office/drawing/2016/ink" xmlns:am3d="http://schemas.microsoft.com/office/drawing/2017/model3d" xmlns:o="urn:schemas-microsoft-com:office:office" xmlns:oel="http://schemas.microsoft.com/office/2019/extlst" xmlns:r="http://schemas.openxmlformats.org/officeDocument/2006/relationships" xmlns:m="http://schemas.openxmlformats.org/officeDocument/2006/math" xmlns:v="urn:schemas-microsoft-com:vml" xmlns:wp14="http://schemas.microsoft.com/office/word/2010/wordprocessingDrawing" xmlns:wp="http://schemas.openxmlformats.org/drawingml/2006/wordprocessingDrawing" xmlns:w10="urn:schemas-microsoft-com:office:word" xmlns:w="http://schemas.openxmlformats.org/wordprocessingml/2006/main" xmlns:w14="http://schemas.microsoft.com/office/word/2010/wordml" xmlns:w15="http://schemas.microsoft.com/office/word/2012/wordml" xmlns:w16cex="http://schemas.microsoft.com/office/word/2018/wordml/cex" xmlns:w16cid="http://schemas.microsoft.com/office/word/2016/wordml/cid" xmlns:w16="http://schemas.microsoft.com/office/word/2018/wordml" xmlns:w16sdtdh="http://schemas.microsoft.com/office/word/2020/wordml/sdtdatahash" xmlns:w16se="http://schemas.microsoft.com/office/word/2015/wordml/symex" xmlns:wpg="http://schemas.microsoft.com/office/word/2010/wordprocessingGroup" xmlns:wpi="http://schemas.microsoft.com/office/word/2010/wordprocessingInk" xmlns:wne="http://schemas.microsoft.com/office/word/2006/wordml" xmlns:wps="http://schemas.microsoft.com/office/word/2010/wordprocessingShape" mc:Ignorable="w14 w15 w16se w16cid w16 w16cex w16sdtdh wp14">
+<w:hdr xmlns:wpc="http://schemas.microsoft.com/office/word/2010/wordprocessingCanvas" xmlns:cx="http://schemas.microsoft.com/office/drawing/2014/chartex" xmlns:cx1="http://schemas.microsoft.com/office/drawing/2015/9/8/chartex" xmlns:cx2="http://schemas.microsoft.com/office/drawing/2015/10/21/chartex" xmlns:cx3="http://schemas.microsoft.com/office/drawing/2016/5/9/chartex" xmlns:cx4="http://schemas.microsoft.com/office/drawing/2016/5/10/chartex" xmlns:cx5="http://schemas.microsoft.com/office/drawing/2016/5/11/chartex" xmlns:cx6="http://schemas.microsoft.com/office/drawing/2016/5/12/chartex" xmlns:cx7="http://schemas.microsoft.com/office/drawing/2016/5/13/chartex" xmlns:cx8="http://schemas.microsoft.com/office/drawing/2016/5/14/chartex" xmlns:mc="http://schemas.openxmlformats.org/markup-compatibility/2006" xmlns:aink="http://schemas.microsoft.com/office/drawing/2016/ink" xmlns:am3d="http://schemas.microsoft.com/office/drawing/2017/model3d" xmlns:o="urn:schemas-microsoft-com:office:office" xmlns:oel="http://schemas.microsoft.com/office/2019/extlst" xmlns:r="http://schemas.openxmlformats.org/officeDocument/2006/relationships" xmlns:m="http://schemas.openxmlformats.org/officeDocument/2006/math" xmlns:v="urn:schemas-microsoft-com:vml" xmlns:wp14="http://schemas.microsoft.com/office/word/2010/wordprocessingDrawing" xmlns:wp="http://schemas.openxmlformats.org/drawingml/2006/wordprocessingDrawing" xmlns:w10="urn:schemas-microsoft-com:office:word" xmlns:w="http://schemas.openxmlformats.org/wordprocessingml/2006/main" xmlns:w14="http://schemas.microsoft.com/office/word/2010/wordml" xmlns:w15="http://schemas.microsoft.com/office/word/2012/wordml" xmlns:w16cex="http://schemas.microsoft.com/office/word/2018/wordml/cex" xmlns:w16cid="http://schemas.microsoft.com/office/word/2016/wordml/cid" xmlns:w16="http://schemas.microsoft.com/office/word/2018/wordml" xmlns:w16du="http://schemas.microsoft.com/office/word/2023/wordml/word16du" xmlns:w16sdtdh="http://schemas.microsoft.com/office/word/2020/wordml/sdtdatahash" xmlns:w16se="http://schemas.microsoft.com/office/word/2015/wordml/symex" xmlns:wpg="http://schemas.microsoft.com/office/word/2010/wordprocessingGroup" xmlns:wpi="http://schemas.microsoft.com/office/word/2010/wordprocessingInk" xmlns:wne="http://schemas.microsoft.com/office/word/2006/wordml" xmlns:wps="http://schemas.microsoft.com/office/word/2010/wordprocessingShape" mc:Ignorable="w14 w15 w16se w16cid w16 w16cex w16sdtdh wp14">
   <w:p>
     <w:pPr>
       <w:pStyle w:val="Header"/>
@@ -4295,7 +4246,7 @@
 </file>
 
 <file path=word/numbering.xml><?xml version="1.0" encoding="utf-8"?>
-<w:numbering xmlns:wpc="http://schemas.microsoft.com/office/word/2010/wordprocessingCanvas" xmlns:cx="http://schemas.microsoft.com/office/drawing/2014/chartex" xmlns:cx1="http://schemas.microsoft.com/office/drawing/2015/9/8/chartex" xmlns:cx2="http://schemas.microsoft.com/office/drawing/2015/10/21/chartex" xmlns:cx3="http://schemas.microsoft.com/office/drawing/2016/5/9/chartex" xmlns:cx4="http://schemas.microsoft.com/office/drawing/2016/5/10/chartex" xmlns:cx5="http://schemas.microsoft.com/office/drawing/2016/5/11/chartex" xmlns:cx6="http://schemas.microsoft.com/office/drawing/2016/5/12/chartex" xmlns:cx7="http://schemas.microsoft.com/office/drawing/2016/5/13/chartex" xmlns:cx8="http://schemas.microsoft.com/office/drawing/2016/5/14/chartex" xmlns:mc="http://schemas.openxmlformats.org/markup-compatibility/2006" xmlns:aink="http://schemas.microsoft.com/office/drawing/2016/ink" xmlns:am3d="http://schemas.microsoft.com/office/drawing/2017/model3d" xmlns:o="urn:schemas-microsoft-com:office:office" xmlns:oel="http://schemas.microsoft.com/office/2019/extlst" xmlns:r="http://schemas.openxmlformats.org/officeDocument/2006/relationships" xmlns:m="http://schemas.openxmlformats.org/officeDocument/2006/math" xmlns:v="urn:schemas-microsoft-com:vml" xmlns:wp14="http://schemas.microsoft.com/office/word/2010/wordprocessingDrawing" xmlns:wp="http://schemas.openxmlformats.org/drawingml/2006/wordprocessingDrawing" xmlns:w10="urn:schemas-microsoft-com:office:word" xmlns:w="http://schemas.openxmlformats.org/wordprocessingml/2006/main" xmlns:w14="http://schemas.microsoft.com/office/word/2010/wordml" xmlns:w15="http://schemas.microsoft.com/office/word/2012/wordml" xmlns:w16cex="http://schemas.microsoft.com/office/word/2018/wordml/cex" xmlns:w16cid="http://schemas.microsoft.com/office/word/2016/wordml/cid" xmlns:w16="http://schemas.microsoft.com/office/word/2018/wordml" xmlns:w16sdtdh="http://schemas.microsoft.com/office/word/2020/wordml/sdtdatahash" xmlns:w16se="http://schemas.microsoft.com/office/word/2015/wordml/symex" xmlns:wpg="http://schemas.microsoft.com/office/word/2010/wordprocessingGroup" xmlns:wpi="http://schemas.microsoft.com/office/word/2010/wordprocessingInk" xmlns:wne="http://schemas.microsoft.com/office/word/2006/wordml" xmlns:wps="http://schemas.microsoft.com/office/word/2010/wordprocessingShape" mc:Ignorable="w14 w15 w16se w16cid w16 w16cex w16sdtdh wp14">
+<w:numbering xmlns:wpc="http://schemas.microsoft.com/office/word/2010/wordprocessingCanvas" xmlns:cx="http://schemas.microsoft.com/office/drawing/2014/chartex" xmlns:cx1="http://schemas.microsoft.com/office/drawing/2015/9/8/chartex" xmlns:cx2="http://schemas.microsoft.com/office/drawing/2015/10/21/chartex" xmlns:cx3="http://schemas.microsoft.com/office/drawing/2016/5/9/chartex" xmlns:cx4="http://schemas.microsoft.com/office/drawing/2016/5/10/chartex" xmlns:cx5="http://schemas.microsoft.com/office/drawing/2016/5/11/chartex" xmlns:cx6="http://schemas.microsoft.com/office/drawing/2016/5/12/chartex" xmlns:cx7="http://schemas.microsoft.com/office/drawing/2016/5/13/chartex" xmlns:cx8="http://schemas.microsoft.com/office/drawing/2016/5/14/chartex" xmlns:mc="http://schemas.openxmlformats.org/markup-compatibility/2006" xmlns:aink="http://schemas.microsoft.com/office/drawing/2016/ink" xmlns:am3d="http://schemas.microsoft.com/office/drawing/2017/model3d" xmlns:o="urn:schemas-microsoft-com:office:office" xmlns:oel="http://schemas.microsoft.com/office/2019/extlst" xmlns:r="http://schemas.openxmlformats.org/officeDocument/2006/relationships" xmlns:m="http://schemas.openxmlformats.org/officeDocument/2006/math" xmlns:v="urn:schemas-microsoft-com:vml" xmlns:wp14="http://schemas.microsoft.com/office/word/2010/wordprocessingDrawing" xmlns:wp="http://schemas.openxmlformats.org/drawingml/2006/wordprocessingDrawing" xmlns:w10="urn:schemas-microsoft-com:office:word" xmlns:w="http://schemas.openxmlformats.org/wordprocessingml/2006/main" xmlns:w14="http://schemas.microsoft.com/office/word/2010/wordml" xmlns:w15="http://schemas.microsoft.com/office/word/2012/wordml" xmlns:w16cex="http://schemas.microsoft.com/office/word/2018/wordml/cex" xmlns:w16cid="http://schemas.microsoft.com/office/word/2016/wordml/cid" xmlns:w16="http://schemas.microsoft.com/office/word/2018/wordml" xmlns:w16du="http://schemas.microsoft.com/office/word/2023/wordml/word16du" xmlns:w16sdtdh="http://schemas.microsoft.com/office/word/2020/wordml/sdtdatahash" xmlns:w16se="http://schemas.microsoft.com/office/word/2015/wordml/symex" xmlns:wpg="http://schemas.microsoft.com/office/word/2010/wordprocessingGroup" xmlns:wpi="http://schemas.microsoft.com/office/word/2010/wordprocessingInk" xmlns:wne="http://schemas.microsoft.com/office/word/2006/wordml" xmlns:wps="http://schemas.microsoft.com/office/word/2010/wordprocessingShape" mc:Ignorable="w14 w15 w16se w16cid w16 w16cex w16sdtdh wp14">
   <w:abstractNum w:abstractNumId="0" w15:restartNumberingAfterBreak="0">
     <w:nsid w:val="265D6F0D"/>
     <w:multiLevelType w:val="hybridMultilevel"/>

</xml_diff>

<commit_message>
l'ajout de l'exemple d'etude
</commit_message>
<xml_diff>
--- a/memoire.docx
+++ b/memoire.docx
@@ -1374,18 +1374,470 @@
       <w:pPr>
         <w:rPr>
           <w:rFonts w:asciiTheme="majorBidi" w:hAnsiTheme="majorBidi" w:cstheme="majorBidi"/>
+          <w:b/>
+          <w:bCs/>
+          <w:sz w:val="36"/>
+          <w:szCs w:val="36"/>
+        </w:rPr>
+      </w:pPr>
+      <w:r>
+        <w:rPr>
+          <w:rFonts w:asciiTheme="majorBidi" w:hAnsiTheme="majorBidi" w:cstheme="majorBidi"/>
+          <w:b/>
+          <w:bCs/>
+          <w:i/>
+          <w:iCs/>
+          <w:sz w:val="28"/>
+          <w:szCs w:val="28"/>
+        </w:rPr>
+        <w:t>Figure</w:t>
+      </w:r>
+      <w:r>
+        <w:rPr>
+          <w:rFonts w:asciiTheme="majorBidi" w:hAnsiTheme="majorBidi" w:cstheme="majorBidi"/>
+          <w:b/>
+          <w:bCs/>
+          <w:i/>
+          <w:iCs/>
+          <w:sz w:val="28"/>
+          <w:szCs w:val="28"/>
+        </w:rPr>
+        <w:t> </w:t>
+      </w:r>
+      <w:r>
+        <w:rPr>
+          <w:rFonts w:asciiTheme="majorBidi" w:hAnsiTheme="majorBidi" w:cstheme="majorBidi"/>
+          <w:b/>
+          <w:bCs/>
+          <w:i/>
+          <w:iCs/>
+          <w:sz w:val="28"/>
+          <w:szCs w:val="28"/>
+        </w:rPr>
+        <w:t>1 :</w:t>
+      </w:r>
+    </w:p>
+    <w:p>
+      <w:pPr>
+        <w:spacing w:line="360" w:lineRule="auto"/>
+        <w:rPr>
+          <w:rFonts w:asciiTheme="majorBidi" w:hAnsiTheme="majorBidi" w:cstheme="majorBidi"/>
+          <w:b/>
+          <w:bCs/>
+          <w:i/>
+          <w:iCs/>
+          <w:sz w:val="28"/>
+          <w:szCs w:val="28"/>
+        </w:rPr>
+      </w:pPr>
+      <w:r>
+        <w:rPr>
+          <w:rFonts w:asciiTheme="majorBidi" w:hAnsiTheme="majorBidi" w:cstheme="majorBidi"/>
+          <w:b/>
+          <w:bCs/>
+          <w:i/>
+          <w:iCs/>
+          <w:sz w:val="28"/>
+          <w:szCs w:val="28"/>
+        </w:rPr>
+        <w:t>Figure</w:t>
+      </w:r>
+      <w:r>
+        <w:rPr>
+          <w:rFonts w:asciiTheme="majorBidi" w:hAnsiTheme="majorBidi" w:cstheme="majorBidi"/>
+          <w:b/>
+          <w:bCs/>
+          <w:i/>
+          <w:iCs/>
+          <w:sz w:val="28"/>
+          <w:szCs w:val="28"/>
+        </w:rPr>
+        <w:t xml:space="preserve"> 2 : </w:t>
+      </w:r>
+      <w:r>
+        <w:rPr>
+          <w:rFonts w:asciiTheme="majorBidi" w:hAnsiTheme="majorBidi" w:cstheme="majorBidi"/>
+          <w:b/>
+          <w:bCs/>
+          <w:i/>
+          <w:iCs/>
+          <w:sz w:val="28"/>
+          <w:szCs w:val="28"/>
+        </w:rPr>
+        <w:t>S</w:t>
+      </w:r>
+      <w:r>
+        <w:rPr>
+          <w:rFonts w:asciiTheme="majorBidi" w:hAnsiTheme="majorBidi" w:cstheme="majorBidi"/>
+          <w:b/>
+          <w:bCs/>
+          <w:i/>
+          <w:iCs/>
+          <w:sz w:val="28"/>
+          <w:szCs w:val="28"/>
+        </w:rPr>
+        <w:t>ite de l’</w:t>
+      </w:r>
+      <w:r>
+        <w:rPr>
+          <w:rFonts w:asciiTheme="majorBidi" w:hAnsiTheme="majorBidi" w:cstheme="majorBidi"/>
+          <w:b/>
+          <w:bCs/>
+          <w:i/>
+          <w:iCs/>
+          <w:sz w:val="28"/>
+          <w:szCs w:val="28"/>
+        </w:rPr>
+        <w:t>Agence de cybersécurité et de sécurité des</w:t>
+      </w:r>
+      <w:r>
+        <w:rPr>
+          <w:rFonts w:asciiTheme="majorBidi" w:hAnsiTheme="majorBidi" w:cstheme="majorBidi"/>
+          <w:b/>
+          <w:bCs/>
+          <w:i/>
+          <w:iCs/>
+          <w:sz w:val="28"/>
+          <w:szCs w:val="28"/>
+        </w:rPr>
+        <w:t xml:space="preserve"> </w:t>
+      </w:r>
+      <w:r>
+        <w:rPr>
+          <w:rFonts w:asciiTheme="majorBidi" w:hAnsiTheme="majorBidi" w:cstheme="majorBidi"/>
+          <w:b/>
+          <w:bCs/>
+          <w:i/>
+          <w:iCs/>
+          <w:sz w:val="28"/>
+          <w:szCs w:val="28"/>
+        </w:rPr>
+        <w:t>infrastructures</w:t>
+      </w:r>
+    </w:p>
+    <w:p>
+      <w:pPr>
+        <w:spacing w:line="360" w:lineRule="auto"/>
+        <w:ind w:left="708" w:firstLine="708"/>
+        <w:rPr>
+          <w:rFonts w:asciiTheme="majorBidi" w:hAnsiTheme="majorBidi" w:cstheme="majorBidi"/>
+          <w:b/>
+          <w:bCs/>
+          <w:i/>
+          <w:iCs/>
+          <w:sz w:val="28"/>
+          <w:szCs w:val="28"/>
+        </w:rPr>
+      </w:pPr>
+      <w:r>
+        <w:rPr>
+          <w:rFonts w:asciiTheme="majorBidi" w:hAnsiTheme="majorBidi" w:cstheme="majorBidi"/>
+          <w:b/>
+          <w:bCs/>
+          <w:i/>
+          <w:iCs/>
+          <w:sz w:val="28"/>
+          <w:szCs w:val="28"/>
+        </w:rPr>
+        <w:t>-CISA-</w:t>
+      </w:r>
+    </w:p>
+    <w:p>
+      <w:pPr>
+        <w:spacing w:line="360" w:lineRule="auto"/>
+        <w:rPr>
+          <w:rFonts w:asciiTheme="majorBidi" w:hAnsiTheme="majorBidi" w:cstheme="majorBidi"/>
+          <w:b/>
+          <w:bCs/>
+          <w:i/>
+          <w:iCs/>
+          <w:sz w:val="28"/>
+          <w:szCs w:val="28"/>
+        </w:rPr>
+      </w:pPr>
+      <w:r>
+        <w:rPr>
+          <w:rFonts w:asciiTheme="majorBidi" w:hAnsiTheme="majorBidi" w:cstheme="majorBidi"/>
+          <w:b/>
+          <w:bCs/>
+          <w:i/>
+          <w:iCs/>
+          <w:sz w:val="28"/>
+          <w:szCs w:val="28"/>
+        </w:rPr>
+        <w:t>Figure</w:t>
+      </w:r>
+      <w:r>
+        <w:rPr>
+          <w:rFonts w:asciiTheme="majorBidi" w:hAnsiTheme="majorBidi" w:cstheme="majorBidi"/>
+          <w:b/>
+          <w:bCs/>
+          <w:i/>
+          <w:iCs/>
+          <w:sz w:val="28"/>
+          <w:szCs w:val="28"/>
+        </w:rPr>
+        <w:t> 3 : L</w:t>
+      </w:r>
+      <w:r>
+        <w:rPr>
+          <w:rFonts w:asciiTheme="majorBidi" w:hAnsiTheme="majorBidi" w:cstheme="majorBidi"/>
+          <w:b/>
+          <w:bCs/>
+          <w:i/>
+          <w:iCs/>
+          <w:sz w:val="28"/>
+          <w:szCs w:val="28"/>
+        </w:rPr>
+        <w:t>e formulaire de déclaration d'incident</w:t>
+      </w:r>
+      <w:r>
+        <w:rPr>
+          <w:rFonts w:asciiTheme="majorBidi" w:hAnsiTheme="majorBidi" w:cstheme="majorBidi"/>
+          <w:b/>
+          <w:bCs/>
+          <w:i/>
+          <w:iCs/>
+          <w:sz w:val="28"/>
+          <w:szCs w:val="28"/>
+        </w:rPr>
+        <w:t xml:space="preserve"> du site CISA</w:t>
+      </w:r>
+    </w:p>
+    <w:p>
+      <w:pPr>
+        <w:spacing w:line="360" w:lineRule="auto"/>
+        <w:ind w:left="708" w:firstLine="708"/>
+        <w:rPr>
+          <w:rFonts w:asciiTheme="majorBidi" w:hAnsiTheme="majorBidi" w:cstheme="majorBidi"/>
+          <w:b/>
+          <w:bCs/>
+          <w:i/>
+          <w:iCs/>
+          <w:sz w:val="28"/>
+          <w:szCs w:val="28"/>
+        </w:rPr>
+      </w:pPr>
+    </w:p>
+    <w:p>
+      <w:pPr>
+        <w:spacing w:line="360" w:lineRule="auto"/>
+        <w:ind w:left="708" w:firstLine="708"/>
+        <w:rPr>
+          <w:rFonts w:asciiTheme="majorBidi" w:hAnsiTheme="majorBidi" w:cstheme="majorBidi"/>
+          <w:b/>
+          <w:bCs/>
+          <w:i/>
+          <w:iCs/>
+          <w:sz w:val="28"/>
+          <w:szCs w:val="28"/>
+        </w:rPr>
+      </w:pPr>
+    </w:p>
+    <w:p>
+      <w:pPr>
+        <w:spacing w:line="360" w:lineRule="auto"/>
+        <w:rPr>
+          <w:rFonts w:asciiTheme="majorBidi" w:hAnsiTheme="majorBidi" w:cstheme="majorBidi"/>
+          <w:b/>
+          <w:bCs/>
+          <w:i/>
+          <w:iCs/>
+          <w:sz w:val="28"/>
+          <w:szCs w:val="28"/>
+        </w:rPr>
+      </w:pPr>
+    </w:p>
+    <w:p>
+      <w:pPr>
+        <w:spacing w:line="360" w:lineRule="auto"/>
+        <w:rPr>
+          <w:rFonts w:asciiTheme="majorBidi" w:hAnsiTheme="majorBidi" w:cstheme="majorBidi"/>
+          <w:b/>
+          <w:bCs/>
+          <w:i/>
+          <w:iCs/>
+          <w:sz w:val="28"/>
+          <w:szCs w:val="28"/>
+        </w:rPr>
+      </w:pPr>
+    </w:p>
+    <w:p>
+      <w:pPr>
+        <w:spacing w:line="360" w:lineRule="auto"/>
+        <w:rPr>
+          <w:rFonts w:asciiTheme="majorBidi" w:hAnsiTheme="majorBidi" w:cstheme="majorBidi"/>
+          <w:b/>
+          <w:bCs/>
+          <w:i/>
+          <w:iCs/>
+          <w:sz w:val="28"/>
+          <w:szCs w:val="28"/>
+        </w:rPr>
+      </w:pPr>
+    </w:p>
+    <w:p>
+      <w:pPr>
+        <w:spacing w:line="360" w:lineRule="auto"/>
+        <w:rPr>
+          <w:rFonts w:asciiTheme="majorBidi" w:hAnsiTheme="majorBidi" w:cstheme="majorBidi"/>
+          <w:b/>
+          <w:bCs/>
+          <w:i/>
+          <w:iCs/>
+          <w:sz w:val="28"/>
+          <w:szCs w:val="28"/>
+        </w:rPr>
+      </w:pPr>
+    </w:p>
+    <w:p>
+      <w:pPr>
+        <w:spacing w:line="360" w:lineRule="auto"/>
+        <w:rPr>
+          <w:rFonts w:asciiTheme="majorBidi" w:hAnsiTheme="majorBidi" w:cstheme="majorBidi"/>
+          <w:b/>
+          <w:bCs/>
+          <w:i/>
+          <w:iCs/>
+          <w:sz w:val="28"/>
+          <w:szCs w:val="28"/>
+        </w:rPr>
+      </w:pPr>
+    </w:p>
+    <w:p>
+      <w:pPr>
+        <w:spacing w:line="360" w:lineRule="auto"/>
+        <w:rPr>
+          <w:rFonts w:asciiTheme="majorBidi" w:hAnsiTheme="majorBidi" w:cstheme="majorBidi"/>
+          <w:b/>
+          <w:bCs/>
+          <w:i/>
+          <w:iCs/>
+          <w:sz w:val="28"/>
+          <w:szCs w:val="28"/>
+        </w:rPr>
+      </w:pPr>
+    </w:p>
+    <w:p>
+      <w:pPr>
+        <w:spacing w:line="360" w:lineRule="auto"/>
+        <w:rPr>
+          <w:rFonts w:asciiTheme="majorBidi" w:hAnsiTheme="majorBidi" w:cstheme="majorBidi"/>
+          <w:b/>
+          <w:bCs/>
+          <w:i/>
+          <w:iCs/>
+          <w:sz w:val="28"/>
+          <w:szCs w:val="28"/>
+        </w:rPr>
+      </w:pPr>
+    </w:p>
+    <w:p>
+      <w:pPr>
+        <w:spacing w:line="360" w:lineRule="auto"/>
+        <w:rPr>
+          <w:rFonts w:asciiTheme="majorBidi" w:hAnsiTheme="majorBidi" w:cstheme="majorBidi"/>
+          <w:b/>
+          <w:bCs/>
+          <w:i/>
+          <w:iCs/>
+          <w:sz w:val="28"/>
+          <w:szCs w:val="28"/>
+        </w:rPr>
+      </w:pPr>
+    </w:p>
+    <w:p>
+      <w:pPr>
+        <w:spacing w:line="360" w:lineRule="auto"/>
+        <w:rPr>
+          <w:rFonts w:asciiTheme="majorBidi" w:hAnsiTheme="majorBidi" w:cstheme="majorBidi"/>
+          <w:b/>
+          <w:bCs/>
+          <w:i/>
+          <w:iCs/>
+          <w:sz w:val="28"/>
+          <w:szCs w:val="28"/>
+        </w:rPr>
+      </w:pPr>
+    </w:p>
+    <w:p>
+      <w:pPr>
+        <w:spacing w:line="360" w:lineRule="auto"/>
+        <w:rPr>
+          <w:rFonts w:asciiTheme="majorBidi" w:hAnsiTheme="majorBidi" w:cstheme="majorBidi"/>
+          <w:b/>
+          <w:bCs/>
+          <w:i/>
+          <w:iCs/>
+          <w:sz w:val="28"/>
+          <w:szCs w:val="28"/>
+        </w:rPr>
+      </w:pPr>
+    </w:p>
+    <w:p>
+      <w:pPr>
+        <w:spacing w:line="360" w:lineRule="auto"/>
+        <w:rPr>
+          <w:rFonts w:asciiTheme="majorBidi" w:hAnsiTheme="majorBidi" w:cstheme="majorBidi"/>
+          <w:b/>
+          <w:bCs/>
+          <w:i/>
+          <w:iCs/>
+          <w:sz w:val="28"/>
+          <w:szCs w:val="28"/>
+        </w:rPr>
+      </w:pPr>
+    </w:p>
+    <w:p>
+      <w:pPr>
+        <w:spacing w:line="360" w:lineRule="auto"/>
+        <w:rPr>
+          <w:rFonts w:asciiTheme="majorBidi" w:hAnsiTheme="majorBidi" w:cstheme="majorBidi"/>
+          <w:b/>
+          <w:bCs/>
+          <w:i/>
+          <w:iCs/>
+          <w:sz w:val="28"/>
+          <w:szCs w:val="28"/>
+        </w:rPr>
+      </w:pPr>
+    </w:p>
+    <w:p>
+      <w:pPr>
+        <w:spacing w:line="360" w:lineRule="auto"/>
+        <w:rPr>
+          <w:rFonts w:asciiTheme="majorBidi" w:hAnsiTheme="majorBidi" w:cstheme="majorBidi"/>
+          <w:b/>
+          <w:bCs/>
+          <w:i/>
+          <w:iCs/>
+          <w:sz w:val="28"/>
+          <w:szCs w:val="28"/>
+        </w:rPr>
+      </w:pPr>
+    </w:p>
+    <w:p>
+      <w:pPr>
+        <w:spacing w:line="360" w:lineRule="auto"/>
+        <w:rPr>
+          <w:rFonts w:asciiTheme="majorBidi" w:hAnsiTheme="majorBidi" w:cstheme="majorBidi"/>
+          <w:b/>
+          <w:bCs/>
+          <w:i/>
+          <w:iCs/>
+          <w:sz w:val="28"/>
+          <w:szCs w:val="28"/>
+        </w:rPr>
+      </w:pPr>
+    </w:p>
+    <w:p>
+      <w:pPr>
+        <w:rPr>
+          <w:rFonts w:asciiTheme="majorBidi" w:hAnsiTheme="majorBidi" w:cstheme="majorBidi"/>
           <w:sz w:val="32"/>
           <w:szCs w:val="32"/>
         </w:rPr>
       </w:pPr>
-      <w:r>
-        <w:rPr>
-          <w:rFonts w:asciiTheme="majorBidi" w:hAnsiTheme="majorBidi" w:cstheme="majorBidi"/>
-          <w:sz w:val="32"/>
-          <w:szCs w:val="32"/>
-        </w:rPr>
-        <w:br w:type="page"/>
-      </w:r>
     </w:p>
     <w:p>
       <w:pPr>
@@ -1399,7 +1851,6 @@
           <w:lang w:val="en-US"/>
         </w:rPr>
       </w:pPr>
-      <w:proofErr w:type="spellStart"/>
       <w:r>
         <w:rPr>
           <w:rFonts w:asciiTheme="majorBidi" w:hAnsiTheme="majorBidi" w:cstheme="majorBidi"/>
@@ -1410,9 +1861,8 @@
           <w:lang w:val="en-US"/>
         </w:rPr>
         <w:lastRenderedPageBreak/>
-        <w:t>Liste</w:t>
-      </w:r>
-      <w:proofErr w:type="spellEnd"/>
+        <w:t xml:space="preserve">Liste des </w:t>
+      </w:r>
       <w:r>
         <w:rPr>
           <w:rFonts w:asciiTheme="majorBidi" w:hAnsiTheme="majorBidi" w:cstheme="majorBidi"/>
@@ -1422,10 +1872,12 @@
           <w:szCs w:val="36"/>
           <w:lang w:val="en-US"/>
         </w:rPr>
-        <w:t xml:space="preserve"> des </w:t>
-      </w:r>
-      <w:proofErr w:type="spellStart"/>
-      <w:r>
+        <w:t>abréviations</w:t>
+      </w:r>
+    </w:p>
+    <w:p>
+      <w:pPr>
+        <w:ind w:left="2124"/>
         <w:rPr>
           <w:rFonts w:asciiTheme="majorBidi" w:hAnsiTheme="majorBidi" w:cstheme="majorBidi"/>
           <w:b/>
@@ -1434,26 +1886,11 @@
           <w:szCs w:val="36"/>
           <w:lang w:val="en-US"/>
         </w:rPr>
-        <w:t>abréviations</w:t>
-      </w:r>
-      <w:proofErr w:type="spellEnd"/>
-    </w:p>
-    <w:p>
-      <w:pPr>
-        <w:ind w:left="2124"/>
-        <w:rPr>
-          <w:rFonts w:asciiTheme="majorBidi" w:hAnsiTheme="majorBidi" w:cstheme="majorBidi"/>
-          <w:b/>
-          <w:bCs/>
-          <w:sz w:val="36"/>
-          <w:szCs w:val="36"/>
-          <w:lang w:val="en-US"/>
-        </w:rPr>
-      </w:pPr>
-    </w:p>
-    <w:p>
-      <w:pPr>
-        <w:ind w:left="708" w:firstLine="708"/>
+      </w:pPr>
+    </w:p>
+    <w:p>
+      <w:pPr>
+        <w:ind w:firstLine="708"/>
         <w:rPr>
           <w:rFonts w:asciiTheme="majorBidi" w:hAnsiTheme="majorBidi" w:cstheme="majorBidi"/>
           <w:sz w:val="32"/>
@@ -1506,7 +1943,7 @@
     </w:p>
     <w:p>
       <w:pPr>
-        <w:ind w:left="708" w:firstLine="708"/>
+        <w:ind w:firstLine="708"/>
         <w:rPr>
           <w:rFonts w:asciiTheme="majorBidi" w:hAnsiTheme="majorBidi" w:cstheme="majorBidi"/>
           <w:sz w:val="32"/>
@@ -1548,7 +1985,7 @@
     </w:p>
     <w:p>
       <w:pPr>
-        <w:ind w:left="708" w:firstLine="708"/>
+        <w:ind w:left="708"/>
         <w:rPr>
           <w:rFonts w:asciiTheme="majorBidi" w:hAnsiTheme="majorBidi" w:cstheme="majorBidi"/>
           <w:b/>
@@ -1558,9 +1995,7 @@
           <w:lang w:val="en-US"/>
         </w:rPr>
       </w:pPr>
-    </w:p>
-    <w:p>
-      <w:pPr>
+      <w:r>
         <w:rPr>
           <w:rFonts w:asciiTheme="majorBidi" w:hAnsiTheme="majorBidi" w:cstheme="majorBidi"/>
           <w:b/>
@@ -1569,7 +2004,8 @@
           <w:szCs w:val="32"/>
           <w:lang w:val="en-US"/>
         </w:rPr>
-      </w:pPr>
+        <w:t>CISA</w:t>
+      </w:r>
       <w:r>
         <w:rPr>
           <w:rFonts w:asciiTheme="majorBidi" w:hAnsiTheme="majorBidi" w:cstheme="majorBidi"/>
@@ -1579,6 +2015,87 @@
           <w:szCs w:val="32"/>
           <w:lang w:val="en-US"/>
         </w:rPr>
+        <w:tab/>
+      </w:r>
+      <w:r>
+        <w:rPr>
+          <w:rFonts w:asciiTheme="majorBidi" w:hAnsiTheme="majorBidi" w:cstheme="majorBidi"/>
+          <w:sz w:val="32"/>
+          <w:szCs w:val="32"/>
+          <w:lang w:val="en-US"/>
+        </w:rPr>
+        <w:t>Cybers</w:t>
+      </w:r>
+      <w:r>
+        <w:rPr>
+          <w:rFonts w:asciiTheme="majorBidi" w:hAnsiTheme="majorBidi" w:cstheme="majorBidi"/>
+          <w:sz w:val="32"/>
+          <w:szCs w:val="32"/>
+          <w:lang w:val="en-US"/>
+        </w:rPr>
+        <w:t>e</w:t>
+      </w:r>
+      <w:r>
+        <w:rPr>
+          <w:rFonts w:asciiTheme="majorBidi" w:hAnsiTheme="majorBidi" w:cstheme="majorBidi"/>
+          <w:sz w:val="32"/>
+          <w:szCs w:val="32"/>
+          <w:lang w:val="en-US"/>
+        </w:rPr>
+        <w:t>curity and Infrastructure Security</w:t>
+      </w:r>
+      <w:r>
+        <w:rPr>
+          <w:rFonts w:asciiTheme="majorBidi" w:hAnsiTheme="majorBidi" w:cstheme="majorBidi"/>
+          <w:sz w:val="32"/>
+          <w:szCs w:val="32"/>
+          <w:lang w:val="en-US"/>
+        </w:rPr>
+        <w:t xml:space="preserve"> </w:t>
+      </w:r>
+      <w:r>
+        <w:rPr>
+          <w:rFonts w:asciiTheme="majorBidi" w:hAnsiTheme="majorBidi" w:cstheme="majorBidi"/>
+          <w:sz w:val="32"/>
+          <w:szCs w:val="32"/>
+          <w:lang w:val="en-US"/>
+        </w:rPr>
+        <w:t>Agency</w:t>
+      </w:r>
+    </w:p>
+    <w:p>
+      <w:pPr>
+        <w:ind w:left="708" w:firstLine="708"/>
+        <w:rPr>
+          <w:rFonts w:asciiTheme="majorBidi" w:hAnsiTheme="majorBidi" w:cstheme="majorBidi"/>
+          <w:b/>
+          <w:bCs/>
+          <w:sz w:val="32"/>
+          <w:szCs w:val="32"/>
+          <w:lang w:val="en-US"/>
+        </w:rPr>
+      </w:pPr>
+    </w:p>
+    <w:p>
+      <w:pPr>
+        <w:rPr>
+          <w:rFonts w:asciiTheme="majorBidi" w:hAnsiTheme="majorBidi" w:cstheme="majorBidi"/>
+          <w:b/>
+          <w:bCs/>
+          <w:sz w:val="32"/>
+          <w:szCs w:val="32"/>
+          <w:lang w:val="en-US"/>
+        </w:rPr>
+      </w:pPr>
+      <w:r>
+        <w:rPr>
+          <w:rFonts w:asciiTheme="majorBidi" w:hAnsiTheme="majorBidi" w:cstheme="majorBidi"/>
+          <w:b/>
+          <w:bCs/>
+          <w:sz w:val="32"/>
+          <w:szCs w:val="32"/>
+          <w:lang w:val="en-US"/>
+        </w:rPr>
         <w:br w:type="page"/>
       </w:r>
     </w:p>
@@ -1648,6 +2165,44 @@
     <w:p>
       <w:pPr>
         <w:spacing w:line="360" w:lineRule="auto"/>
+        <w:ind w:firstLine="708"/>
+        <w:jc w:val="both"/>
+        <w:rPr>
+          <w:rFonts w:asciiTheme="majorBidi" w:hAnsiTheme="majorBidi" w:cstheme="majorBidi"/>
+          <w:b/>
+          <w:bCs/>
+          <w:sz w:val="36"/>
+          <w:szCs w:val="36"/>
+        </w:rPr>
+      </w:pPr>
+      <w:r>
+        <w:rPr>
+          <w:rFonts w:asciiTheme="majorBidi" w:hAnsiTheme="majorBidi" w:cstheme="majorBidi"/>
+          <w:sz w:val="24"/>
+          <w:szCs w:val="24"/>
+        </w:rPr>
+        <w:t>La sécurité en ligne est un enjeu de plus en plus important dans notre</w:t>
+      </w:r>
+      <w:r>
+        <w:rPr>
+          <w:rFonts w:asciiTheme="majorBidi" w:hAnsiTheme="majorBidi" w:cstheme="majorBidi"/>
+          <w:sz w:val="24"/>
+          <w:szCs w:val="24"/>
+        </w:rPr>
+        <w:t xml:space="preserve"> </w:t>
+      </w:r>
+      <w:r>
+        <w:rPr>
+          <w:rFonts w:asciiTheme="majorBidi" w:hAnsiTheme="majorBidi" w:cstheme="majorBidi"/>
+          <w:sz w:val="24"/>
+          <w:szCs w:val="24"/>
+        </w:rPr>
+        <w:t>société numérique. Les utilisateurs d'Internet sont confrontés à de nombreux problèmes de sécurité, tels que les attaques de phishing, les virus informatiques, les logiciels malveillants, les attaques par déni de service (DDoS), et bien d'autres. Ces menaces peuvent causer des dommages importants, tels que la perte de données, le vol d'identité, le piratage de comptes en ligne et bien d'autres.</w:t>
+      </w:r>
+    </w:p>
+    <w:p>
+      <w:pPr>
+        <w:spacing w:line="360" w:lineRule="auto"/>
         <w:ind w:left="1411" w:firstLine="864"/>
         <w:jc w:val="both"/>
         <w:rPr>
@@ -1656,29 +2211,25 @@
           <w:szCs w:val="24"/>
         </w:rPr>
       </w:pPr>
-      <w:r>
-        <w:rPr>
-          <w:rFonts w:asciiTheme="majorBidi" w:hAnsiTheme="majorBidi" w:cstheme="majorBidi"/>
-          <w:sz w:val="24"/>
-          <w:szCs w:val="24"/>
-        </w:rPr>
-        <w:t>La sécurité en ligne est un enjeu de plus en plus important dans notre</w:t>
-      </w:r>
-      <w:r>
-        <w:rPr>
-          <w:rFonts w:asciiTheme="majorBidi" w:hAnsiTheme="majorBidi" w:cstheme="majorBidi"/>
-          <w:sz w:val="24"/>
-          <w:szCs w:val="24"/>
-        </w:rPr>
-        <w:t xml:space="preserve"> </w:t>
-      </w:r>
-      <w:r>
-        <w:rPr>
-          <w:rFonts w:asciiTheme="majorBidi" w:hAnsiTheme="majorBidi" w:cstheme="majorBidi"/>
-          <w:sz w:val="24"/>
-          <w:szCs w:val="24"/>
-        </w:rPr>
-        <w:t>société numérique. Les utilisateurs d'Internet sont confrontés à de nombreux problèmes de sécurité, tels que les attaques de phishing, les virus informatiques, les logiciels malveillants, les attaques par déni de service (DDoS), et bien d'autres. Ces menaces peuvent causer des dommages importants, tels que la perte de données, le vol d'identité, le piratage de comptes en ligne et bien d'autres.</w:t>
+    </w:p>
+    <w:p>
+      <w:pPr>
+        <w:spacing w:line="360" w:lineRule="auto"/>
+        <w:ind w:firstLine="708"/>
+        <w:jc w:val="both"/>
+        <w:rPr>
+          <w:rFonts w:asciiTheme="majorBidi" w:hAnsiTheme="majorBidi" w:cstheme="majorBidi"/>
+          <w:sz w:val="24"/>
+          <w:szCs w:val="24"/>
+        </w:rPr>
+      </w:pPr>
+      <w:r>
+        <w:rPr>
+          <w:rFonts w:asciiTheme="majorBidi" w:hAnsiTheme="majorBidi" w:cstheme="majorBidi"/>
+          <w:sz w:val="24"/>
+          <w:szCs w:val="24"/>
+        </w:rPr>
+        <w:t>En Algérie, les utilisateurs d'Internet sont confrontés à ces mêmes problèmes de sécurité. Les cybercriminels utilisent des techniques sophistiquées pour exploiter les vulnérabilités des sites web et des applications, et pour compromettre la sécurité des utilisateurs algériens. C'est pourquoi il est important de mettre en place des mesures de sécurité adéquates pour protéger les utilisateurs et les sites web algériens.</w:t>
       </w:r>
     </w:p>
     <w:p>
@@ -1696,6 +2247,26 @@
     <w:p>
       <w:pPr>
         <w:spacing w:line="360" w:lineRule="auto"/>
+        <w:ind w:firstLine="708"/>
+        <w:jc w:val="both"/>
+        <w:rPr>
+          <w:rFonts w:asciiTheme="majorBidi" w:hAnsiTheme="majorBidi" w:cstheme="majorBidi"/>
+          <w:sz w:val="24"/>
+          <w:szCs w:val="24"/>
+        </w:rPr>
+      </w:pPr>
+      <w:r>
+        <w:rPr>
+          <w:rFonts w:asciiTheme="majorBidi" w:hAnsiTheme="majorBidi" w:cstheme="majorBidi"/>
+          <w:sz w:val="24"/>
+          <w:szCs w:val="24"/>
+        </w:rPr>
+        <w:t>La plateforme en ligne pour les statistiques et la veille sécuritaire en Algérie est une solution pour aider les utilisateurs algériens à se protéger contre les menaces en ligne. En permettant de scanner les sites web à la recherche de vulnérabilités potentielles, cette plateforme peut aider les administrateurs de sites à détecter et à corriger les failles de sécurité avant qu'elles ne soient exploitées par des cybercriminels.</w:t>
+      </w:r>
+    </w:p>
+    <w:p>
+      <w:pPr>
+        <w:spacing w:line="360" w:lineRule="auto"/>
         <w:ind w:left="1411" w:firstLine="864"/>
         <w:jc w:val="both"/>
         <w:rPr>
@@ -1704,19 +2275,11 @@
           <w:szCs w:val="24"/>
         </w:rPr>
       </w:pPr>
-      <w:r>
-        <w:rPr>
-          <w:rFonts w:asciiTheme="majorBidi" w:hAnsiTheme="majorBidi" w:cstheme="majorBidi"/>
-          <w:sz w:val="24"/>
-          <w:szCs w:val="24"/>
-        </w:rPr>
-        <w:t>En Algérie, les utilisateurs d'Internet sont confrontés à ces mêmes problèmes de sécurité. Les cybercriminels utilisent des techniques sophistiquées pour exploiter les vulnérabilités des sites web et des applications, et pour compromettre la sécurité des utilisateurs algériens. C'est pourquoi il est important de mettre en place des mesures de sécurité adéquates pour protéger les utilisateurs et les sites web algériens.</w:t>
-      </w:r>
-    </w:p>
-    <w:p>
-      <w:pPr>
-        <w:spacing w:line="360" w:lineRule="auto"/>
-        <w:ind w:left="1411" w:firstLine="864"/>
+    </w:p>
+    <w:p>
+      <w:pPr>
+        <w:spacing w:line="360" w:lineRule="auto"/>
+        <w:ind w:firstLine="708"/>
         <w:jc w:val="both"/>
         <w:rPr>
           <w:rFonts w:asciiTheme="majorBidi" w:hAnsiTheme="majorBidi" w:cstheme="majorBidi"/>
@@ -1724,11 +2287,37 @@
           <w:szCs w:val="24"/>
         </w:rPr>
       </w:pPr>
-    </w:p>
-    <w:p>
-      <w:pPr>
-        <w:spacing w:line="360" w:lineRule="auto"/>
-        <w:ind w:left="1411" w:firstLine="864"/>
+      <w:r>
+        <w:rPr>
+          <w:rFonts w:asciiTheme="majorBidi" w:hAnsiTheme="majorBidi" w:cstheme="majorBidi"/>
+          <w:sz w:val="24"/>
+          <w:szCs w:val="24"/>
+        </w:rPr>
+        <w:t xml:space="preserve">En fournissant des statistiques sur les types d'attaques les plus courantes et les méthodes les plus efficaces pour s'en protéger, cette plateforme peut également aider les utilisateurs algériens à mieux comprendre les </w:t>
+      </w:r>
+      <w:proofErr w:type="gramStart"/>
+      <w:r>
+        <w:rPr>
+          <w:rFonts w:asciiTheme="majorBidi" w:hAnsiTheme="majorBidi" w:cstheme="majorBidi"/>
+          <w:sz w:val="24"/>
+          <w:szCs w:val="24"/>
+        </w:rPr>
+        <w:t>risques potentiels</w:t>
+      </w:r>
+      <w:proofErr w:type="gramEnd"/>
+      <w:r>
+        <w:rPr>
+          <w:rFonts w:asciiTheme="majorBidi" w:hAnsiTheme="majorBidi" w:cstheme="majorBidi"/>
+          <w:sz w:val="24"/>
+          <w:szCs w:val="24"/>
+        </w:rPr>
+        <w:t xml:space="preserve"> et à prendre des mesures pour renforcer la sécurité de leurs systèmes. En fin de compte, cette plateforme peut contribuer à améliorer la sécurité en ligne en Algérie, en offrant une solution pratique et efficace pour la veille et la surveillance de la sécurité informatique.</w:t>
+      </w:r>
+    </w:p>
+    <w:p>
+      <w:pPr>
+        <w:spacing w:line="360" w:lineRule="auto"/>
+        <w:ind w:firstLine="708"/>
         <w:jc w:val="both"/>
         <w:rPr>
           <w:rFonts w:asciiTheme="majorBidi" w:hAnsiTheme="majorBidi" w:cstheme="majorBidi"/>
@@ -1736,19 +2325,11 @@
           <w:szCs w:val="24"/>
         </w:rPr>
       </w:pPr>
-      <w:r>
-        <w:rPr>
-          <w:rFonts w:asciiTheme="majorBidi" w:hAnsiTheme="majorBidi" w:cstheme="majorBidi"/>
-          <w:sz w:val="24"/>
-          <w:szCs w:val="24"/>
-        </w:rPr>
-        <w:t>La plateforme en ligne pour les statistiques et la veille sécuritaire en Algérie est une solution pour aider les utilisateurs algériens à se protéger contre les menaces en ligne. En permettant de scanner les sites web à la recherche de vulnérabilités potentielles, cette plateforme peut aider les administrateurs de sites à détecter et à corriger les failles de sécurité avant qu'elles ne soient exploitées par des cybercriminels.</w:t>
-      </w:r>
-    </w:p>
-    <w:p>
-      <w:pPr>
-        <w:spacing w:line="360" w:lineRule="auto"/>
-        <w:ind w:left="1411" w:firstLine="864"/>
+    </w:p>
+    <w:p>
+      <w:pPr>
+        <w:spacing w:line="360" w:lineRule="auto"/>
+        <w:ind w:firstLine="708"/>
         <w:jc w:val="both"/>
         <w:rPr>
           <w:rFonts w:asciiTheme="majorBidi" w:hAnsiTheme="majorBidi" w:cstheme="majorBidi"/>
@@ -1760,7 +2341,7 @@
     <w:p>
       <w:pPr>
         <w:spacing w:line="360" w:lineRule="auto"/>
-        <w:ind w:left="1411" w:firstLine="864"/>
+        <w:ind w:firstLine="708"/>
         <w:jc w:val="both"/>
         <w:rPr>
           <w:rFonts w:asciiTheme="majorBidi" w:hAnsiTheme="majorBidi" w:cstheme="majorBidi"/>
@@ -1768,32 +2349,18 @@
           <w:szCs w:val="24"/>
         </w:rPr>
       </w:pPr>
-      <w:r>
-        <w:rPr>
-          <w:rFonts w:asciiTheme="majorBidi" w:hAnsiTheme="majorBidi" w:cstheme="majorBidi"/>
-          <w:sz w:val="24"/>
-          <w:szCs w:val="24"/>
-        </w:rPr>
-        <w:t xml:space="preserve">En fournissant des statistiques sur les types d'attaques les plus courantes et les méthodes les plus efficaces pour s'en protéger, cette plateforme peut également aider les utilisateurs algériens à mieux comprendre les </w:t>
-      </w:r>
-      <w:proofErr w:type="gramStart"/>
-      <w:r>
-        <w:rPr>
-          <w:rFonts w:asciiTheme="majorBidi" w:hAnsiTheme="majorBidi" w:cstheme="majorBidi"/>
-          <w:sz w:val="24"/>
-          <w:szCs w:val="24"/>
-        </w:rPr>
-        <w:t>risques potentiels</w:t>
-      </w:r>
-      <w:proofErr w:type="gramEnd"/>
-      <w:r>
-        <w:rPr>
-          <w:rFonts w:asciiTheme="majorBidi" w:hAnsiTheme="majorBidi" w:cstheme="majorBidi"/>
-          <w:sz w:val="24"/>
-          <w:szCs w:val="24"/>
-        </w:rPr>
-        <w:t xml:space="preserve"> et à prendre des mesures pour renforcer la sécurité de leurs systèmes. En fin de compte, cette plateforme peut contribuer à améliorer la sécurité en ligne en Algérie, en offrant une solution pratique et efficace pour la veille et la surveillance de la sécurité informatique.</w:t>
-      </w:r>
+    </w:p>
+    <w:p>
+      <w:pPr>
+        <w:spacing w:line="360" w:lineRule="auto"/>
+        <w:ind w:firstLine="708"/>
+        <w:jc w:val="both"/>
+        <w:rPr>
+          <w:rFonts w:asciiTheme="majorBidi" w:hAnsiTheme="majorBidi" w:cstheme="majorBidi"/>
+          <w:sz w:val="24"/>
+          <w:szCs w:val="24"/>
+        </w:rPr>
+      </w:pPr>
     </w:p>
     <w:p>
       <w:pPr>
@@ -2614,6 +3181,626 @@
     <w:p>
       <w:pPr>
         <w:spacing w:line="360" w:lineRule="auto"/>
+        <w:ind w:firstLine="708"/>
+        <w:jc w:val="both"/>
+        <w:rPr>
+          <w:rFonts w:asciiTheme="majorBidi" w:hAnsiTheme="majorBidi" w:cstheme="majorBidi"/>
+          <w:sz w:val="24"/>
+          <w:szCs w:val="24"/>
+        </w:rPr>
+      </w:pPr>
+      <w:r>
+        <w:rPr>
+          <w:noProof/>
+        </w:rPr>
+        <w:drawing>
+          <wp:anchor distT="0" distB="0" distL="114300" distR="114300" simplePos="0" relativeHeight="251663360" behindDoc="0" locked="0" layoutInCell="1" allowOverlap="1" wp14:anchorId="2ED6E806" wp14:editId="7568CEA8">
+            <wp:simplePos x="0" y="0"/>
+            <wp:positionH relativeFrom="column">
+              <wp:posOffset>182880</wp:posOffset>
+            </wp:positionH>
+            <wp:positionV relativeFrom="paragraph">
+              <wp:posOffset>782320</wp:posOffset>
+            </wp:positionV>
+            <wp:extent cx="5731510" cy="3223895"/>
+            <wp:effectExtent l="0" t="0" r="2540" b="0"/>
+            <wp:wrapSquare wrapText="bothSides"/>
+            <wp:docPr id="2112400321" name="Picture 1"/>
+            <wp:cNvGraphicFramePr>
+              <a:graphicFrameLocks xmlns:a="http://schemas.openxmlformats.org/drawingml/2006/main" noChangeAspect="1"/>
+            </wp:cNvGraphicFramePr>
+            <a:graphic xmlns:a="http://schemas.openxmlformats.org/drawingml/2006/main">
+              <a:graphicData uri="http://schemas.openxmlformats.org/drawingml/2006/picture">
+                <pic:pic xmlns:pic="http://schemas.openxmlformats.org/drawingml/2006/picture">
+                  <pic:nvPicPr>
+                    <pic:cNvPr id="0" name="Picture 1"/>
+                    <pic:cNvPicPr>
+                      <a:picLocks noChangeAspect="1" noChangeArrowheads="1"/>
+                    </pic:cNvPicPr>
+                  </pic:nvPicPr>
+                  <pic:blipFill>
+                    <a:blip r:embed="rId9" cstate="print">
+                      <a:extLst>
+                        <a:ext uri="{28A0092B-C50C-407E-A947-70E740481C1C}">
+                          <a14:useLocalDpi xmlns:a14="http://schemas.microsoft.com/office/drawing/2010/main" val="0"/>
+                        </a:ext>
+                      </a:extLst>
+                    </a:blip>
+                    <a:srcRect/>
+                    <a:stretch>
+                      <a:fillRect/>
+                    </a:stretch>
+                  </pic:blipFill>
+                  <pic:spPr bwMode="auto">
+                    <a:xfrm>
+                      <a:off x="0" y="0"/>
+                      <a:ext cx="5731510" cy="3223895"/>
+                    </a:xfrm>
+                    <a:prstGeom prst="rect">
+                      <a:avLst/>
+                    </a:prstGeom>
+                    <a:noFill/>
+                    <a:ln>
+                      <a:noFill/>
+                    </a:ln>
+                  </pic:spPr>
+                </pic:pic>
+              </a:graphicData>
+            </a:graphic>
+          </wp:anchor>
+        </w:drawing>
+      </w:r>
+      <w:r>
+        <w:rPr>
+          <w:rFonts w:asciiTheme="majorBidi" w:hAnsiTheme="majorBidi" w:cstheme="majorBidi"/>
+          <w:sz w:val="24"/>
+          <w:szCs w:val="24"/>
+        </w:rPr>
+        <w:t>À</w:t>
+      </w:r>
+      <w:r>
+        <w:rPr>
+          <w:rFonts w:asciiTheme="majorBidi" w:hAnsiTheme="majorBidi" w:cstheme="majorBidi"/>
+          <w:sz w:val="24"/>
+          <w:szCs w:val="24"/>
+        </w:rPr>
+        <w:t xml:space="preserve"> </w:t>
+      </w:r>
+      <w:r>
+        <w:rPr>
+          <w:rFonts w:asciiTheme="majorBidi" w:hAnsiTheme="majorBidi" w:cstheme="majorBidi"/>
+          <w:sz w:val="24"/>
+          <w:szCs w:val="24"/>
+        </w:rPr>
+        <w:t xml:space="preserve">titre d'exemple pour cette </w:t>
+      </w:r>
+      <w:r>
+        <w:rPr>
+          <w:rFonts w:asciiTheme="majorBidi" w:hAnsiTheme="majorBidi" w:cstheme="majorBidi"/>
+          <w:sz w:val="24"/>
+          <w:szCs w:val="24"/>
+        </w:rPr>
+        <w:t>étude</w:t>
+      </w:r>
+      <w:r>
+        <w:rPr>
+          <w:rFonts w:asciiTheme="majorBidi" w:hAnsiTheme="majorBidi" w:cstheme="majorBidi"/>
+          <w:sz w:val="24"/>
+          <w:szCs w:val="24"/>
+        </w:rPr>
+        <w:t xml:space="preserve">, on a opté pour le site CISA qui </w:t>
+      </w:r>
+      <w:r>
+        <w:rPr>
+          <w:rFonts w:asciiTheme="majorBidi" w:hAnsiTheme="majorBidi" w:cstheme="majorBidi"/>
+          <w:sz w:val="24"/>
+          <w:szCs w:val="24"/>
+        </w:rPr>
+        <w:t xml:space="preserve">est </w:t>
+      </w:r>
+      <w:r>
+        <w:rPr>
+          <w:rFonts w:asciiTheme="majorBidi" w:hAnsiTheme="majorBidi" w:cstheme="majorBidi"/>
+          <w:sz w:val="24"/>
+          <w:szCs w:val="24"/>
+        </w:rPr>
+        <w:t>un site d'une agence gouvernementale américaine chargée de protéger l'infrastructure critique des États-Unis contre les menaces de cybersécurité.</w:t>
+      </w:r>
+    </w:p>
+    <w:p>
+      <w:pPr>
+        <w:spacing w:line="360" w:lineRule="auto"/>
+        <w:ind w:firstLine="708"/>
+        <w:jc w:val="both"/>
+        <w:rPr>
+          <w:rFonts w:asciiTheme="majorBidi" w:hAnsiTheme="majorBidi" w:cstheme="majorBidi"/>
+          <w:sz w:val="24"/>
+          <w:szCs w:val="24"/>
+        </w:rPr>
+      </w:pPr>
+    </w:p>
+    <w:p>
+      <w:pPr>
+        <w:spacing w:line="360" w:lineRule="auto"/>
+        <w:jc w:val="center"/>
+        <w:rPr>
+          <w:rFonts w:asciiTheme="majorBidi" w:hAnsiTheme="majorBidi" w:cstheme="majorBidi"/>
+          <w:b/>
+          <w:bCs/>
+          <w:i/>
+          <w:iCs/>
+          <w:sz w:val="28"/>
+          <w:szCs w:val="28"/>
+        </w:rPr>
+      </w:pPr>
+      <w:r>
+        <w:rPr>
+          <w:rFonts w:asciiTheme="majorBidi" w:hAnsiTheme="majorBidi" w:cstheme="majorBidi"/>
+          <w:b/>
+          <w:bCs/>
+          <w:i/>
+          <w:iCs/>
+          <w:sz w:val="28"/>
+          <w:szCs w:val="28"/>
+        </w:rPr>
+        <w:t>Figure</w:t>
+      </w:r>
+      <w:r>
+        <w:rPr>
+          <w:rFonts w:asciiTheme="majorBidi" w:hAnsiTheme="majorBidi" w:cstheme="majorBidi"/>
+          <w:b/>
+          <w:bCs/>
+          <w:i/>
+          <w:iCs/>
+          <w:sz w:val="28"/>
+          <w:szCs w:val="28"/>
+        </w:rPr>
+        <w:t> 2</w:t>
+      </w:r>
+      <w:r>
+        <w:rPr>
+          <w:rFonts w:asciiTheme="majorBidi" w:hAnsiTheme="majorBidi" w:cstheme="majorBidi"/>
+          <w:b/>
+          <w:bCs/>
+          <w:i/>
+          <w:iCs/>
+          <w:sz w:val="28"/>
+          <w:szCs w:val="28"/>
+        </w:rPr>
+        <w:t xml:space="preserve"> </w:t>
+      </w:r>
+      <w:r>
+        <w:rPr>
+          <w:rFonts w:asciiTheme="majorBidi" w:hAnsiTheme="majorBidi" w:cstheme="majorBidi"/>
+          <w:b/>
+          <w:bCs/>
+          <w:i/>
+          <w:iCs/>
+          <w:sz w:val="28"/>
+          <w:szCs w:val="28"/>
+        </w:rPr>
+        <w:t>:</w:t>
+      </w:r>
+      <w:r>
+        <w:rPr>
+          <w:rFonts w:asciiTheme="majorBidi" w:hAnsiTheme="majorBidi" w:cstheme="majorBidi"/>
+          <w:b/>
+          <w:bCs/>
+          <w:i/>
+          <w:iCs/>
+          <w:sz w:val="28"/>
+          <w:szCs w:val="28"/>
+        </w:rPr>
+        <w:t xml:space="preserve"> </w:t>
+      </w:r>
+      <w:r>
+        <w:rPr>
+          <w:rFonts w:asciiTheme="majorBidi" w:hAnsiTheme="majorBidi" w:cstheme="majorBidi"/>
+          <w:b/>
+          <w:bCs/>
+          <w:i/>
+          <w:iCs/>
+          <w:sz w:val="28"/>
+          <w:szCs w:val="28"/>
+        </w:rPr>
+        <w:t>S</w:t>
+      </w:r>
+      <w:r>
+        <w:rPr>
+          <w:rFonts w:asciiTheme="majorBidi" w:hAnsiTheme="majorBidi" w:cstheme="majorBidi"/>
+          <w:b/>
+          <w:bCs/>
+          <w:i/>
+          <w:iCs/>
+          <w:sz w:val="28"/>
+          <w:szCs w:val="28"/>
+        </w:rPr>
+        <w:t>ite d</w:t>
+      </w:r>
+      <w:r>
+        <w:rPr>
+          <w:rFonts w:asciiTheme="majorBidi" w:hAnsiTheme="majorBidi" w:cstheme="majorBidi"/>
+          <w:b/>
+          <w:bCs/>
+          <w:i/>
+          <w:iCs/>
+          <w:sz w:val="28"/>
+          <w:szCs w:val="28"/>
+        </w:rPr>
+        <w:t>e l’</w:t>
+      </w:r>
+      <w:r>
+        <w:rPr>
+          <w:rFonts w:asciiTheme="majorBidi" w:hAnsiTheme="majorBidi" w:cstheme="majorBidi"/>
+          <w:b/>
+          <w:bCs/>
+          <w:i/>
+          <w:iCs/>
+          <w:sz w:val="28"/>
+          <w:szCs w:val="28"/>
+        </w:rPr>
+        <w:t>Agence de cybersécurité et de sécurité des</w:t>
+      </w:r>
+      <w:r>
+        <w:rPr>
+          <w:rFonts w:asciiTheme="majorBidi" w:hAnsiTheme="majorBidi" w:cstheme="majorBidi"/>
+          <w:b/>
+          <w:bCs/>
+          <w:i/>
+          <w:iCs/>
+          <w:sz w:val="28"/>
+          <w:szCs w:val="28"/>
+        </w:rPr>
+        <w:t xml:space="preserve"> </w:t>
+      </w:r>
+      <w:r>
+        <w:rPr>
+          <w:rFonts w:asciiTheme="majorBidi" w:hAnsiTheme="majorBidi" w:cstheme="majorBidi"/>
+          <w:b/>
+          <w:bCs/>
+          <w:i/>
+          <w:iCs/>
+          <w:sz w:val="28"/>
+          <w:szCs w:val="28"/>
+        </w:rPr>
+        <w:t>infrastructures</w:t>
+      </w:r>
+    </w:p>
+    <w:p>
+      <w:pPr>
+        <w:spacing w:line="360" w:lineRule="auto"/>
+        <w:jc w:val="center"/>
+        <w:rPr>
+          <w:rFonts w:asciiTheme="majorBidi" w:hAnsiTheme="majorBidi" w:cstheme="majorBidi"/>
+          <w:b/>
+          <w:bCs/>
+          <w:i/>
+          <w:iCs/>
+          <w:sz w:val="28"/>
+          <w:szCs w:val="28"/>
+        </w:rPr>
+      </w:pPr>
+      <w:r>
+        <w:rPr>
+          <w:rFonts w:asciiTheme="majorBidi" w:hAnsiTheme="majorBidi" w:cstheme="majorBidi"/>
+          <w:b/>
+          <w:bCs/>
+          <w:i/>
+          <w:iCs/>
+          <w:sz w:val="28"/>
+          <w:szCs w:val="28"/>
+        </w:rPr>
+        <w:t>-CISA-</w:t>
+      </w:r>
+    </w:p>
+    <w:p>
+      <w:pPr>
+        <w:spacing w:line="360" w:lineRule="auto"/>
+        <w:jc w:val="center"/>
+        <w:rPr>
+          <w:rFonts w:asciiTheme="majorBidi" w:hAnsiTheme="majorBidi" w:cstheme="majorBidi"/>
+          <w:b/>
+          <w:bCs/>
+          <w:i/>
+          <w:iCs/>
+          <w:sz w:val="28"/>
+          <w:szCs w:val="28"/>
+        </w:rPr>
+      </w:pPr>
+    </w:p>
+    <w:p>
+      <w:pPr>
+        <w:spacing w:line="360" w:lineRule="auto"/>
+        <w:ind w:firstLine="708"/>
+        <w:jc w:val="both"/>
+        <w:rPr>
+          <w:rFonts w:asciiTheme="majorBidi" w:hAnsiTheme="majorBidi" w:cstheme="majorBidi"/>
+          <w:sz w:val="24"/>
+          <w:szCs w:val="24"/>
+        </w:rPr>
+      </w:pPr>
+      <w:r>
+        <w:rPr>
+          <w:rFonts w:asciiTheme="majorBidi" w:hAnsiTheme="majorBidi" w:cstheme="majorBidi"/>
+          <w:sz w:val="24"/>
+          <w:szCs w:val="24"/>
+        </w:rPr>
+        <w:t xml:space="preserve">Ce site propose </w:t>
+      </w:r>
+      <w:r>
+        <w:rPr>
+          <w:rFonts w:asciiTheme="majorBidi" w:hAnsiTheme="majorBidi" w:cstheme="majorBidi"/>
+          <w:sz w:val="24"/>
+          <w:szCs w:val="24"/>
+        </w:rPr>
+        <w:t xml:space="preserve">plusieurs formulaires à remplir pour signaler différents types de problèmes de cybersécurité. </w:t>
+      </w:r>
+      <w:r>
+        <w:rPr>
+          <w:rFonts w:asciiTheme="majorBidi" w:hAnsiTheme="majorBidi" w:cstheme="majorBidi"/>
+          <w:sz w:val="24"/>
+          <w:szCs w:val="24"/>
+        </w:rPr>
+        <w:t xml:space="preserve">La figure suivante, représente </w:t>
+      </w:r>
+      <w:bookmarkStart w:id="0" w:name="_Hlk133677476"/>
+      <w:r>
+        <w:rPr>
+          <w:rFonts w:asciiTheme="majorBidi" w:hAnsiTheme="majorBidi" w:cstheme="majorBidi"/>
+          <w:sz w:val="24"/>
+          <w:szCs w:val="24"/>
+        </w:rPr>
+        <w:t xml:space="preserve">le </w:t>
+      </w:r>
+      <w:r>
+        <w:rPr>
+          <w:rFonts w:asciiTheme="majorBidi" w:hAnsiTheme="majorBidi" w:cstheme="majorBidi"/>
+          <w:sz w:val="24"/>
+          <w:szCs w:val="24"/>
+        </w:rPr>
+        <w:t>formulaire de déclaration d'incident</w:t>
+      </w:r>
+      <w:bookmarkEnd w:id="0"/>
+      <w:r>
+        <w:rPr>
+          <w:rFonts w:asciiTheme="majorBidi" w:hAnsiTheme="majorBidi" w:cstheme="majorBidi"/>
+          <w:sz w:val="24"/>
+          <w:szCs w:val="24"/>
+        </w:rPr>
+        <w:t xml:space="preserve"> (Incident Reporting Form)</w:t>
+      </w:r>
+      <w:r>
+        <w:rPr>
+          <w:rFonts w:asciiTheme="majorBidi" w:hAnsiTheme="majorBidi" w:cstheme="majorBidi"/>
+          <w:sz w:val="24"/>
+          <w:szCs w:val="24"/>
+        </w:rPr>
+        <w:t>,</w:t>
+      </w:r>
+      <w:r>
+        <w:rPr>
+          <w:rFonts w:asciiTheme="majorBidi" w:hAnsiTheme="majorBidi" w:cstheme="majorBidi"/>
+          <w:sz w:val="24"/>
+          <w:szCs w:val="24"/>
+        </w:rPr>
+        <w:t xml:space="preserve"> </w:t>
+      </w:r>
+      <w:r>
+        <w:rPr>
+          <w:rFonts w:asciiTheme="majorBidi" w:hAnsiTheme="majorBidi" w:cstheme="majorBidi"/>
+          <w:sz w:val="24"/>
+          <w:szCs w:val="24"/>
+        </w:rPr>
+        <w:t>qui se compose de plusieurs sections. Les sections du formulaire incluent des informations sur l'organisation signalant l'incident, des détails sur l'incident ou la vulnérabilité, et des informations sur les mesures de sécurité en place.</w:t>
+      </w:r>
+    </w:p>
+    <w:p>
+      <w:pPr>
+        <w:spacing w:line="360" w:lineRule="auto"/>
+        <w:jc w:val="both"/>
+        <w:rPr>
+          <w:rFonts w:asciiTheme="majorBidi" w:hAnsiTheme="majorBidi" w:cstheme="majorBidi"/>
+          <w:sz w:val="24"/>
+          <w:szCs w:val="24"/>
+        </w:rPr>
+      </w:pPr>
+      <w:r>
+        <w:rPr>
+          <w:rFonts w:asciiTheme="majorBidi" w:hAnsiTheme="majorBidi" w:cstheme="majorBidi"/>
+          <w:sz w:val="24"/>
+          <w:szCs w:val="24"/>
+        </w:rPr>
+        <w:t>En remplissant le formulaire, l'utilisateur peut fournir à la CISA des informations détaillées sur l'incident ou la vulnérabilité, ce qui permet à l'agence de fournir rapidement une assistance technique et opérationnelle pour atténuer les risques.</w:t>
+      </w:r>
+    </w:p>
+    <w:p>
+      <w:pPr>
+        <w:spacing w:line="360" w:lineRule="auto"/>
+        <w:ind w:firstLine="708"/>
+        <w:jc w:val="both"/>
+        <w:rPr>
+          <w:rFonts w:asciiTheme="majorBidi" w:hAnsiTheme="majorBidi" w:cstheme="majorBidi"/>
+          <w:sz w:val="24"/>
+          <w:szCs w:val="24"/>
+        </w:rPr>
+      </w:pPr>
+      <w:r>
+        <w:rPr>
+          <w:noProof/>
+        </w:rPr>
+        <w:lastRenderedPageBreak/>
+        <w:drawing>
+          <wp:anchor distT="0" distB="0" distL="114300" distR="114300" simplePos="0" relativeHeight="251664384" behindDoc="0" locked="0" layoutInCell="1" allowOverlap="1" wp14:anchorId="2E928AEE" wp14:editId="58ABFF22">
+            <wp:simplePos x="0" y="0"/>
+            <wp:positionH relativeFrom="column">
+              <wp:posOffset>190500</wp:posOffset>
+            </wp:positionH>
+            <wp:positionV relativeFrom="paragraph">
+              <wp:posOffset>0</wp:posOffset>
+            </wp:positionV>
+            <wp:extent cx="5731510" cy="7926705"/>
+            <wp:effectExtent l="0" t="0" r="2540" b="0"/>
+            <wp:wrapSquare wrapText="bothSides"/>
+            <wp:docPr id="1119439077" name="Picture 2" descr="Graphical user interface, text, application, email&#10;&#10;Description automatically generated"/>
+            <wp:cNvGraphicFramePr>
+              <a:graphicFrameLocks xmlns:a="http://schemas.openxmlformats.org/drawingml/2006/main" noChangeAspect="1"/>
+            </wp:cNvGraphicFramePr>
+            <a:graphic xmlns:a="http://schemas.openxmlformats.org/drawingml/2006/main">
+              <a:graphicData uri="http://schemas.openxmlformats.org/drawingml/2006/picture">
+                <pic:pic xmlns:pic="http://schemas.openxmlformats.org/drawingml/2006/picture">
+                  <pic:nvPicPr>
+                    <pic:cNvPr id="1119439077" name="Picture 2" descr="Graphical user interface, text, application, email&#10;&#10;Description automatically generated"/>
+                    <pic:cNvPicPr>
+                      <a:picLocks noChangeAspect="1" noChangeArrowheads="1"/>
+                    </pic:cNvPicPr>
+                  </pic:nvPicPr>
+                  <pic:blipFill>
+                    <a:blip r:embed="rId10">
+                      <a:extLst>
+                        <a:ext uri="{28A0092B-C50C-407E-A947-70E740481C1C}">
+                          <a14:useLocalDpi xmlns:a14="http://schemas.microsoft.com/office/drawing/2010/main" val="0"/>
+                        </a:ext>
+                      </a:extLst>
+                    </a:blip>
+                    <a:srcRect/>
+                    <a:stretch>
+                      <a:fillRect/>
+                    </a:stretch>
+                  </pic:blipFill>
+                  <pic:spPr bwMode="auto">
+                    <a:xfrm>
+                      <a:off x="0" y="0"/>
+                      <a:ext cx="5731510" cy="7926705"/>
+                    </a:xfrm>
+                    <a:prstGeom prst="rect">
+                      <a:avLst/>
+                    </a:prstGeom>
+                    <a:noFill/>
+                    <a:ln>
+                      <a:noFill/>
+                    </a:ln>
+                  </pic:spPr>
+                </pic:pic>
+              </a:graphicData>
+            </a:graphic>
+          </wp:anchor>
+        </w:drawing>
+      </w:r>
+    </w:p>
+    <w:p>
+      <w:pPr>
+        <w:spacing w:line="360" w:lineRule="auto"/>
+        <w:jc w:val="center"/>
+        <w:rPr>
+          <w:rFonts w:asciiTheme="majorBidi" w:hAnsiTheme="majorBidi" w:cstheme="majorBidi"/>
+          <w:b/>
+          <w:bCs/>
+          <w:i/>
+          <w:iCs/>
+          <w:sz w:val="28"/>
+          <w:szCs w:val="28"/>
+        </w:rPr>
+      </w:pPr>
+      <w:r>
+        <w:rPr>
+          <w:rFonts w:asciiTheme="majorBidi" w:hAnsiTheme="majorBidi" w:cstheme="majorBidi"/>
+          <w:b/>
+          <w:bCs/>
+          <w:i/>
+          <w:iCs/>
+          <w:sz w:val="28"/>
+          <w:szCs w:val="28"/>
+        </w:rPr>
+        <w:t xml:space="preserve">       </w:t>
+      </w:r>
+      <w:r>
+        <w:rPr>
+          <w:rFonts w:asciiTheme="majorBidi" w:hAnsiTheme="majorBidi" w:cstheme="majorBidi"/>
+          <w:b/>
+          <w:bCs/>
+          <w:i/>
+          <w:iCs/>
+          <w:sz w:val="28"/>
+          <w:szCs w:val="28"/>
+        </w:rPr>
+        <w:t>Figure</w:t>
+      </w:r>
+      <w:r>
+        <w:rPr>
+          <w:rFonts w:asciiTheme="majorBidi" w:hAnsiTheme="majorBidi" w:cstheme="majorBidi"/>
+          <w:b/>
+          <w:bCs/>
+          <w:i/>
+          <w:iCs/>
+          <w:sz w:val="28"/>
+          <w:szCs w:val="28"/>
+        </w:rPr>
+        <w:t> </w:t>
+      </w:r>
+      <w:r>
+        <w:rPr>
+          <w:rFonts w:asciiTheme="majorBidi" w:hAnsiTheme="majorBidi" w:cstheme="majorBidi"/>
+          <w:b/>
+          <w:bCs/>
+          <w:i/>
+          <w:iCs/>
+          <w:sz w:val="28"/>
+          <w:szCs w:val="28"/>
+        </w:rPr>
+        <w:t>3</w:t>
+      </w:r>
+      <w:r>
+        <w:rPr>
+          <w:rFonts w:asciiTheme="majorBidi" w:hAnsiTheme="majorBidi" w:cstheme="majorBidi"/>
+          <w:b/>
+          <w:bCs/>
+          <w:i/>
+          <w:iCs/>
+          <w:sz w:val="28"/>
+          <w:szCs w:val="28"/>
+        </w:rPr>
+        <w:t xml:space="preserve"> : </w:t>
+      </w:r>
+      <w:r>
+        <w:rPr>
+          <w:rFonts w:asciiTheme="majorBidi" w:hAnsiTheme="majorBidi" w:cstheme="majorBidi"/>
+          <w:b/>
+          <w:bCs/>
+          <w:i/>
+          <w:iCs/>
+          <w:sz w:val="28"/>
+          <w:szCs w:val="28"/>
+        </w:rPr>
+        <w:t>L</w:t>
+      </w:r>
+      <w:r>
+        <w:rPr>
+          <w:rFonts w:asciiTheme="majorBidi" w:hAnsiTheme="majorBidi" w:cstheme="majorBidi"/>
+          <w:b/>
+          <w:bCs/>
+          <w:i/>
+          <w:iCs/>
+          <w:sz w:val="28"/>
+          <w:szCs w:val="28"/>
+        </w:rPr>
+        <w:t>e formulaire de déclaration d'incident</w:t>
+      </w:r>
+      <w:r>
+        <w:rPr>
+          <w:rFonts w:asciiTheme="majorBidi" w:hAnsiTheme="majorBidi" w:cstheme="majorBidi"/>
+          <w:b/>
+          <w:bCs/>
+          <w:i/>
+          <w:iCs/>
+          <w:sz w:val="28"/>
+          <w:szCs w:val="28"/>
+        </w:rPr>
+        <w:t xml:space="preserve"> du site CISA</w:t>
+      </w:r>
+    </w:p>
+    <w:p>
+      <w:pPr>
+        <w:spacing w:line="360" w:lineRule="auto"/>
         <w:jc w:val="both"/>
         <w:rPr>
           <w:rFonts w:asciiTheme="majorBidi" w:hAnsiTheme="majorBidi" w:cstheme="majorBidi"/>
@@ -2623,11 +3810,7 @@
           <w:szCs w:val="32"/>
         </w:rPr>
       </w:pPr>
-    </w:p>
-    <w:p>
-      <w:pPr>
-        <w:spacing w:line="360" w:lineRule="auto"/>
-        <w:jc w:val="both"/>
+      <w:r>
         <w:rPr>
           <w:rFonts w:asciiTheme="majorBidi" w:hAnsiTheme="majorBidi" w:cstheme="majorBidi"/>
           <w:b/>
@@ -2635,41 +3818,7 @@
           <w:sz w:val="32"/>
           <w:szCs w:val="32"/>
         </w:rPr>
-      </w:pPr>
-    </w:p>
-    <w:p>
-      <w:pPr>
-        <w:spacing w:line="360" w:lineRule="auto"/>
-        <w:jc w:val="both"/>
-        <w:rPr>
-          <w:rFonts w:asciiTheme="majorBidi" w:hAnsiTheme="majorBidi" w:cstheme="majorBidi"/>
-          <w:b/>
-          <w:bCs/>
-          <w:sz w:val="32"/>
-          <w:szCs w:val="32"/>
-        </w:rPr>
-      </w:pPr>
-    </w:p>
-    <w:p>
-      <w:pPr>
-        <w:spacing w:line="360" w:lineRule="auto"/>
-        <w:jc w:val="both"/>
-        <w:rPr>
-          <w:rFonts w:asciiTheme="majorBidi" w:hAnsiTheme="majorBidi" w:cstheme="majorBidi"/>
-          <w:b/>
-          <w:bCs/>
-          <w:sz w:val="32"/>
-          <w:szCs w:val="32"/>
-        </w:rPr>
-      </w:pPr>
-      <w:r>
-        <w:rPr>
-          <w:rFonts w:asciiTheme="majorBidi" w:hAnsiTheme="majorBidi" w:cstheme="majorBidi"/>
-          <w:b/>
-          <w:bCs/>
-          <w:sz w:val="32"/>
-          <w:szCs w:val="32"/>
-        </w:rPr>
+        <w:lastRenderedPageBreak/>
         <w:t>I.</w:t>
       </w:r>
       <w:r>
@@ -4007,7 +5156,7 @@
           <w:u w:val="single"/>
         </w:rPr>
       </w:pPr>
-      <w:hyperlink r:id="rId9" w:history="1">
+      <w:hyperlink r:id="rId11" w:history="1">
         <w:r>
           <w:rPr>
             <w:rStyle w:val="Hyperlink"/>
@@ -4029,7 +5178,20 @@
           <w:u w:val="single"/>
         </w:rPr>
       </w:pPr>
-      <w:r>
+      <w:hyperlink r:id="rId12" w:history="1">
+        <w:r>
+          <w:rPr>
+            <w:rStyle w:val="Hyperlink"/>
+            <w:rFonts w:asciiTheme="majorBidi" w:hAnsiTheme="majorBidi" w:cstheme="majorBidi"/>
+            <w:sz w:val="28"/>
+            <w:szCs w:val="28"/>
+          </w:rPr>
+          <w:t>https://www.microsoft.com/fr-ca/security/business/security-101/what-is-malware</w:t>
+        </w:r>
+      </w:hyperlink>
+    </w:p>
+    <w:p>
+      <w:pPr>
         <w:rPr>
           <w:rFonts w:asciiTheme="majorBidi" w:hAnsiTheme="majorBidi" w:cstheme="majorBidi"/>
           <w:color w:val="4472C4" w:themeColor="accent1"/>
@@ -4037,11 +5199,20 @@
           <w:szCs w:val="28"/>
           <w:u w:val="single"/>
         </w:rPr>
-        <w:t>https://www.microsoft.com/fr-ca/security/business/security-101/what-is-malware</w:t>
+      </w:pPr>
+      <w:r>
+        <w:rPr>
+          <w:rFonts w:asciiTheme="majorBidi" w:hAnsiTheme="majorBidi" w:cstheme="majorBidi"/>
+          <w:color w:val="4472C4" w:themeColor="accent1"/>
+          <w:sz w:val="28"/>
+          <w:szCs w:val="28"/>
+          <w:u w:val="single"/>
+        </w:rPr>
+        <w:t>https://www.cisa.gov/forms/report</w:t>
       </w:r>
     </w:p>
     <w:sectPr>
-      <w:headerReference w:type="default" r:id="rId10"/>
+      <w:headerReference w:type="default" r:id="rId13"/>
       <w:pgSz w:w="11906" w:h="16838"/>
       <w:pgMar w:top="1440" w:right="1440" w:bottom="1440" w:left="1440" w:header="708" w:footer="708" w:gutter="0"/>
       <w:cols w:space="708"/>
@@ -6201,7 +7372,7 @@
   <w:style w:type="paragraph" w:default="1" w:styleId="Normal">
     <w:name w:val="Normal"/>
     <w:qFormat/>
-    <w:rsid w:val="00DD4D92"/>
+    <w:rsid w:val="00D06189"/>
     <w:rPr>
       <w:lang w:bidi="ar-DZ"/>
     </w:rPr>
@@ -6446,7 +7617,6 @@
   <w:style w:type="character" w:default="1" w:styleId="DefaultParagraphFont">
     <w:name w:val="Default Paragraph Font"/>
     <w:uiPriority w:val="1"/>
-    <w:semiHidden/>
     <w:unhideWhenUsed/>
   </w:style>
   <w:style w:type="table" w:default="1" w:styleId="TableNormal">
@@ -6718,6 +7888,37 @@
     <w:rPr>
       <w:color w:val="605E5C"/>
       <w:shd w:val="clear" w:color="auto" w:fill="E1DFDD"/>
+    </w:rPr>
+  </w:style>
+  <w:style w:type="paragraph" w:styleId="HTMLPreformatted">
+    <w:name w:val="HTML Preformatted"/>
+    <w:basedOn w:val="Normal"/>
+    <w:link w:val="HTMLPreformattedChar"/>
+    <w:uiPriority w:val="99"/>
+    <w:semiHidden/>
+    <w:unhideWhenUsed/>
+    <w:rsid w:val="00B258AE"/>
+    <w:pPr>
+      <w:spacing w:after="0" w:line="240" w:lineRule="auto"/>
+    </w:pPr>
+    <w:rPr>
+      <w:rFonts w:ascii="Consolas" w:hAnsi="Consolas"/>
+      <w:sz w:val="20"/>
+      <w:szCs w:val="20"/>
+    </w:rPr>
+  </w:style>
+  <w:style w:type="character" w:customStyle="1" w:styleId="HTMLPreformattedChar">
+    <w:name w:val="HTML Preformatted Char"/>
+    <w:basedOn w:val="DefaultParagraphFont"/>
+    <w:link w:val="HTMLPreformatted"/>
+    <w:uiPriority w:val="99"/>
+    <w:semiHidden/>
+    <w:rsid w:val="00B258AE"/>
+    <w:rPr>
+      <w:rFonts w:ascii="Consolas" w:hAnsi="Consolas"/>
+      <w:sz w:val="20"/>
+      <w:szCs w:val="20"/>
+      <w:lang w:bidi="ar-DZ"/>
     </w:rPr>
   </w:style>
 </w:styles>

</xml_diff>

<commit_message>
L'ajout de l'organisma d'accueil
</commit_message>
<xml_diff>
--- a/memoire.docx
+++ b/memoire.docx
@@ -1988,8 +1988,6 @@
         <w:ind w:left="708"/>
         <w:rPr>
           <w:rFonts w:asciiTheme="majorBidi" w:hAnsiTheme="majorBidi" w:cstheme="majorBidi"/>
-          <w:b/>
-          <w:bCs/>
           <w:sz w:val="32"/>
           <w:szCs w:val="32"/>
           <w:lang w:val="en-US"/>
@@ -2062,6 +2060,19 @@
         </w:rPr>
         <w:t>Agency</w:t>
       </w:r>
+    </w:p>
+    <w:p>
+      <w:pPr>
+        <w:ind w:left="708"/>
+        <w:rPr>
+          <w:rFonts w:asciiTheme="majorBidi" w:hAnsiTheme="majorBidi" w:cstheme="majorBidi"/>
+          <w:b/>
+          <w:bCs/>
+          <w:sz w:val="32"/>
+          <w:szCs w:val="32"/>
+          <w:lang w:val="en-US"/>
+        </w:rPr>
+      </w:pPr>
     </w:p>
     <w:p>
       <w:pPr>
@@ -2789,6 +2800,342 @@
           <w:sz w:val="32"/>
           <w:szCs w:val="32"/>
         </w:rPr>
+        <w:t>L’organisme d’accueil</w:t>
+      </w:r>
+    </w:p>
+    <w:p>
+      <w:pPr>
+        <w:spacing w:line="360" w:lineRule="auto"/>
+        <w:ind w:firstLine="708"/>
+        <w:jc w:val="both"/>
+        <w:rPr>
+          <w:rFonts w:asciiTheme="majorBidi" w:hAnsiTheme="majorBidi" w:cstheme="majorBidi"/>
+          <w:sz w:val="24"/>
+          <w:szCs w:val="24"/>
+        </w:rPr>
+      </w:pPr>
+      <w:r>
+        <w:rPr>
+          <w:rFonts w:asciiTheme="majorBidi" w:hAnsiTheme="majorBidi" w:cstheme="majorBidi"/>
+          <w:sz w:val="24"/>
+          <w:szCs w:val="24"/>
+        </w:rPr>
+        <w:t>Le Ministère de la Numérisation et des Statistiques en Algérie</w:t>
+      </w:r>
+      <w:r>
+        <w:rPr>
+          <w:rFonts w:asciiTheme="majorBidi" w:hAnsiTheme="majorBidi" w:cstheme="majorBidi"/>
+          <w:sz w:val="24"/>
+          <w:szCs w:val="24"/>
+        </w:rPr>
+        <w:t xml:space="preserve"> </w:t>
+      </w:r>
+      <w:r>
+        <w:rPr>
+          <w:rFonts w:asciiTheme="majorBidi" w:hAnsiTheme="majorBidi" w:cstheme="majorBidi"/>
+          <w:sz w:val="24"/>
+          <w:szCs w:val="24"/>
+        </w:rPr>
+        <w:t>créé en janvier 2020</w:t>
+      </w:r>
+      <w:r>
+        <w:rPr>
+          <w:rFonts w:asciiTheme="majorBidi" w:hAnsiTheme="majorBidi" w:cstheme="majorBidi"/>
+          <w:sz w:val="24"/>
+          <w:szCs w:val="24"/>
+        </w:rPr>
+        <w:t>,</w:t>
+      </w:r>
+      <w:r>
+        <w:rPr>
+          <w:rFonts w:asciiTheme="majorBidi" w:hAnsiTheme="majorBidi" w:cstheme="majorBidi"/>
+          <w:sz w:val="24"/>
+          <w:szCs w:val="24"/>
+        </w:rPr>
+        <w:t xml:space="preserve"> est le département ministériel chargé de la mise en place de politiques et de programmes visant à améliorer l'utilisation des </w:t>
+      </w:r>
+      <w:bookmarkStart w:id="0" w:name="_Hlk133683996"/>
+      <w:r>
+        <w:rPr>
+          <w:rFonts w:asciiTheme="majorBidi" w:hAnsiTheme="majorBidi" w:cstheme="majorBidi"/>
+          <w:sz w:val="24"/>
+          <w:szCs w:val="24"/>
+        </w:rPr>
+        <w:t xml:space="preserve">technologies de l'information et de la communication </w:t>
+      </w:r>
+      <w:bookmarkEnd w:id="0"/>
+      <w:r>
+        <w:rPr>
+          <w:rFonts w:asciiTheme="majorBidi" w:hAnsiTheme="majorBidi" w:cstheme="majorBidi"/>
+          <w:sz w:val="24"/>
+          <w:szCs w:val="24"/>
+        </w:rPr>
+        <w:t>(TIC) dans les différents secteurs de la société, ainsi que la production et la gestion des données statistiques.</w:t>
+      </w:r>
+    </w:p>
+    <w:p>
+      <w:pPr>
+        <w:spacing w:line="360" w:lineRule="auto"/>
+        <w:jc w:val="both"/>
+        <w:rPr>
+          <w:rFonts w:asciiTheme="majorBidi" w:hAnsiTheme="majorBidi" w:cstheme="majorBidi"/>
+          <w:sz w:val="24"/>
+          <w:szCs w:val="24"/>
+        </w:rPr>
+      </w:pPr>
+      <w:r>
+        <w:rPr>
+          <w:rFonts w:asciiTheme="majorBidi" w:hAnsiTheme="majorBidi" w:cstheme="majorBidi"/>
+          <w:sz w:val="24"/>
+          <w:szCs w:val="24"/>
+        </w:rPr>
+        <w:t>Ce ministère a pour mission de moderniser l'administration publique en favorisant la numérisation de ses procédures, en facilitant l'accès aux services publics en ligne, en renforçant la sécurité des données numériques, et en encourageant l'innovation dans le domaine des TIC.</w:t>
+      </w:r>
+    </w:p>
+    <w:p>
+      <w:pPr>
+        <w:spacing w:line="360" w:lineRule="auto"/>
+        <w:jc w:val="both"/>
+        <w:rPr>
+          <w:rFonts w:asciiTheme="majorBidi" w:hAnsiTheme="majorBidi" w:cstheme="majorBidi"/>
+          <w:sz w:val="24"/>
+          <w:szCs w:val="24"/>
+        </w:rPr>
+      </w:pPr>
+      <w:r>
+        <w:rPr>
+          <w:rFonts w:asciiTheme="majorBidi" w:hAnsiTheme="majorBidi" w:cstheme="majorBidi"/>
+          <w:sz w:val="24"/>
+          <w:szCs w:val="24"/>
+        </w:rPr>
+        <w:t>Il est également responsable de la production et de la diffusion de données statistiques fiables et pertinentes, qui sont nécessaires pour la prise de décisions éclairées en matière de planification, de suivi et d'évaluation des politiques économiques, sociales et environnementales en Algérie.</w:t>
+      </w:r>
+    </w:p>
+    <w:p>
+      <w:pPr>
+        <w:spacing w:line="360" w:lineRule="auto"/>
+        <w:jc w:val="both"/>
+        <w:rPr>
+          <w:rFonts w:asciiTheme="majorBidi" w:hAnsiTheme="majorBidi" w:cstheme="majorBidi"/>
+          <w:b/>
+          <w:bCs/>
+          <w:sz w:val="28"/>
+          <w:szCs w:val="28"/>
+        </w:rPr>
+      </w:pPr>
+      <w:r>
+        <w:rPr>
+          <w:rFonts w:asciiTheme="majorBidi" w:hAnsiTheme="majorBidi" w:cstheme="majorBidi"/>
+          <w:sz w:val="24"/>
+          <w:szCs w:val="24"/>
+        </w:rPr>
+        <w:tab/>
+      </w:r>
+      <w:r>
+        <w:rPr>
+          <w:rFonts w:asciiTheme="majorBidi" w:hAnsiTheme="majorBidi" w:cstheme="majorBidi"/>
+          <w:b/>
+          <w:bCs/>
+          <w:sz w:val="32"/>
+          <w:szCs w:val="32"/>
+        </w:rPr>
+        <w:t>I.</w:t>
+      </w:r>
+      <w:r>
+        <w:rPr>
+          <w:rFonts w:asciiTheme="majorBidi" w:hAnsiTheme="majorBidi" w:cstheme="majorBidi"/>
+          <w:b/>
+          <w:bCs/>
+          <w:sz w:val="32"/>
+          <w:szCs w:val="32"/>
+        </w:rPr>
+        <w:t>2</w:t>
+      </w:r>
+      <w:r>
+        <w:rPr>
+          <w:rFonts w:asciiTheme="majorBidi" w:hAnsiTheme="majorBidi" w:cstheme="majorBidi"/>
+          <w:b/>
+          <w:bCs/>
+          <w:sz w:val="32"/>
+          <w:szCs w:val="32"/>
+        </w:rPr>
+        <w:t>.</w:t>
+      </w:r>
+      <w:r>
+        <w:rPr>
+          <w:rFonts w:asciiTheme="majorBidi" w:hAnsiTheme="majorBidi" w:cstheme="majorBidi"/>
+          <w:b/>
+          <w:bCs/>
+          <w:sz w:val="32"/>
+          <w:szCs w:val="32"/>
+        </w:rPr>
+        <w:t xml:space="preserve">1 </w:t>
+      </w:r>
+      <w:r>
+        <w:rPr>
+          <w:rFonts w:asciiTheme="majorBidi" w:hAnsiTheme="majorBidi" w:cstheme="majorBidi"/>
+          <w:b/>
+          <w:bCs/>
+          <w:sz w:val="28"/>
+          <w:szCs w:val="28"/>
+        </w:rPr>
+        <w:t>S</w:t>
+      </w:r>
+      <w:r>
+        <w:rPr>
+          <w:rFonts w:asciiTheme="majorBidi" w:hAnsiTheme="majorBidi" w:cstheme="majorBidi"/>
+          <w:b/>
+          <w:bCs/>
+          <w:sz w:val="28"/>
+          <w:szCs w:val="28"/>
+        </w:rPr>
+        <w:t>ervice de Sous-direction de la Cybersécurité</w:t>
+      </w:r>
+    </w:p>
+    <w:p>
+      <w:pPr>
+        <w:spacing w:line="360" w:lineRule="auto"/>
+        <w:jc w:val="both"/>
+        <w:rPr>
+          <w:rFonts w:asciiTheme="majorBidi" w:hAnsiTheme="majorBidi" w:cstheme="majorBidi"/>
+          <w:sz w:val="24"/>
+          <w:szCs w:val="24"/>
+        </w:rPr>
+      </w:pPr>
+      <w:r>
+        <w:rPr>
+          <w:rFonts w:asciiTheme="majorBidi" w:hAnsiTheme="majorBidi" w:cstheme="majorBidi"/>
+          <w:b/>
+          <w:bCs/>
+          <w:sz w:val="28"/>
+          <w:szCs w:val="28"/>
+        </w:rPr>
+        <w:tab/>
+      </w:r>
+      <w:r>
+        <w:rPr>
+          <w:rFonts w:asciiTheme="majorBidi" w:hAnsiTheme="majorBidi" w:cstheme="majorBidi"/>
+          <w:b/>
+          <w:bCs/>
+          <w:sz w:val="28"/>
+          <w:szCs w:val="28"/>
+        </w:rPr>
+        <w:tab/>
+      </w:r>
+      <w:r>
+        <w:rPr>
+          <w:rFonts w:asciiTheme="majorBidi" w:hAnsiTheme="majorBidi" w:cstheme="majorBidi"/>
+          <w:sz w:val="24"/>
+          <w:szCs w:val="24"/>
+        </w:rPr>
+        <w:t xml:space="preserve">Est </w:t>
+      </w:r>
+      <w:r>
+        <w:rPr>
+          <w:rFonts w:asciiTheme="majorBidi" w:hAnsiTheme="majorBidi" w:cstheme="majorBidi"/>
+          <w:sz w:val="24"/>
+          <w:szCs w:val="24"/>
+        </w:rPr>
+        <w:t>une entité chargée de la sécurité informatique et de la protection des données numériques au sein du ministère. Elle est responsable de la mise en place de mesures visant à protéger les systèmes d'information et les données électroniques contre les cyberattaques, les virus informatiques, le piratage et les autres menaces liées à la sécurité numérique.</w:t>
+      </w:r>
+    </w:p>
+    <w:p>
+      <w:pPr>
+        <w:spacing w:line="360" w:lineRule="auto"/>
+        <w:jc w:val="both"/>
+        <w:rPr>
+          <w:rFonts w:asciiTheme="majorBidi" w:hAnsiTheme="majorBidi" w:cstheme="majorBidi"/>
+          <w:sz w:val="24"/>
+          <w:szCs w:val="24"/>
+        </w:rPr>
+      </w:pPr>
+    </w:p>
+    <w:p>
+      <w:pPr>
+        <w:spacing w:line="360" w:lineRule="auto"/>
+        <w:jc w:val="both"/>
+        <w:rPr>
+          <w:rFonts w:asciiTheme="majorBidi" w:hAnsiTheme="majorBidi" w:cstheme="majorBidi"/>
+          <w:b/>
+          <w:bCs/>
+          <w:sz w:val="32"/>
+          <w:szCs w:val="32"/>
+        </w:rPr>
+      </w:pPr>
+    </w:p>
+    <w:p>
+      <w:pPr>
+        <w:spacing w:line="360" w:lineRule="auto"/>
+        <w:ind w:firstLine="864"/>
+        <w:jc w:val="both"/>
+        <w:rPr>
+          <w:rFonts w:asciiTheme="majorBidi" w:hAnsiTheme="majorBidi" w:cstheme="majorBidi"/>
+          <w:sz w:val="24"/>
+          <w:szCs w:val="24"/>
+        </w:rPr>
+      </w:pPr>
+    </w:p>
+    <w:p>
+      <w:pPr>
+        <w:spacing w:line="360" w:lineRule="auto"/>
+        <w:jc w:val="both"/>
+        <w:rPr>
+          <w:rFonts w:asciiTheme="majorBidi" w:hAnsiTheme="majorBidi" w:cstheme="majorBidi"/>
+          <w:b/>
+          <w:bCs/>
+          <w:sz w:val="32"/>
+          <w:szCs w:val="32"/>
+        </w:rPr>
+      </w:pPr>
+      <w:r>
+        <w:rPr>
+          <w:rFonts w:asciiTheme="majorBidi" w:hAnsiTheme="majorBidi" w:cstheme="majorBidi"/>
+          <w:b/>
+          <w:bCs/>
+          <w:sz w:val="32"/>
+          <w:szCs w:val="32"/>
+        </w:rPr>
+        <w:lastRenderedPageBreak/>
+        <w:t>I.</w:t>
+      </w:r>
+      <w:r>
+        <w:rPr>
+          <w:rFonts w:asciiTheme="majorBidi" w:hAnsiTheme="majorBidi" w:cstheme="majorBidi"/>
+          <w:b/>
+          <w:bCs/>
+          <w:sz w:val="32"/>
+          <w:szCs w:val="32"/>
+        </w:rPr>
+        <w:t>3</w:t>
+      </w:r>
+      <w:r>
+        <w:rPr>
+          <w:rFonts w:asciiTheme="majorBidi" w:hAnsiTheme="majorBidi" w:cstheme="majorBidi"/>
+          <w:b/>
+          <w:bCs/>
+          <w:sz w:val="32"/>
+          <w:szCs w:val="32"/>
+        </w:rPr>
+        <w:t>.</w:t>
+      </w:r>
+      <w:r>
+        <w:rPr>
+          <w:rFonts w:asciiTheme="majorBidi" w:hAnsiTheme="majorBidi" w:cstheme="majorBidi"/>
+          <w:b/>
+          <w:bCs/>
+          <w:sz w:val="32"/>
+          <w:szCs w:val="32"/>
+        </w:rPr>
+        <w:tab/>
+      </w:r>
+      <w:r>
+        <w:rPr>
+          <w:rFonts w:asciiTheme="majorBidi" w:hAnsiTheme="majorBidi" w:cstheme="majorBidi"/>
+          <w:b/>
+          <w:bCs/>
+          <w:sz w:val="32"/>
+          <w:szCs w:val="32"/>
+        </w:rPr>
         <w:t>Définitions</w:t>
       </w:r>
     </w:p>
@@ -2916,7 +3263,6 @@
           <w:sz w:val="28"/>
           <w:szCs w:val="28"/>
         </w:rPr>
-        <w:lastRenderedPageBreak/>
         <w:t xml:space="preserve"> </w:t>
       </w:r>
     </w:p>
@@ -2970,7 +3316,16 @@
           <w:sz w:val="24"/>
           <w:szCs w:val="24"/>
         </w:rPr>
-        <w:t>Est une faiblesse ou une lacune dans un système informatique ou dans une application qui peut être exploitée par des attaquants pour pénétrer ou perturber le système. Les vulnérabilités peuvent être causées par des erreurs de conception, des défauts de codage, des configurations inappropriées, ou des problèmes de mise à jour. Les attaquants exploitent souvent les vulnérabilités pour accéder à des données sensibles, installer des logiciels malveillants ou perturber le fonctionnement normal du système.</w:t>
+        <w:t xml:space="preserve">Est une faiblesse ou une lacune dans un système informatique ou dans une application qui peut être exploitée par des attaquants pour pénétrer ou perturber le système. Les vulnérabilités peuvent être causées par des erreurs de conception, des défauts de codage, des configurations inappropriées, ou des problèmes de mise à jour. Les attaquants exploitent souvent les vulnérabilités </w:t>
+      </w:r>
+      <w:r>
+        <w:rPr>
+          <w:rFonts w:asciiTheme="majorBidi" w:hAnsiTheme="majorBidi" w:cstheme="majorBidi"/>
+          <w:sz w:val="24"/>
+          <w:szCs w:val="24"/>
+        </w:rPr>
+        <w:lastRenderedPageBreak/>
+        <w:t>pour accéder à des données sensibles, installer des logiciels malveillants ou perturber le fonctionnement normal du système.</w:t>
       </w:r>
     </w:p>
     <w:p>
@@ -3061,7 +3416,7 @@
           <w:sz w:val="32"/>
           <w:szCs w:val="32"/>
         </w:rPr>
-        <w:t>3</w:t>
+        <w:t>4</w:t>
       </w:r>
       <w:r>
         <w:rPr>
@@ -3117,6 +3472,78 @@
     <w:p>
       <w:pPr>
         <w:spacing w:line="360" w:lineRule="auto"/>
+        <w:ind w:firstLine="864"/>
+        <w:jc w:val="both"/>
+        <w:rPr>
+          <w:rFonts w:asciiTheme="majorBidi" w:hAnsiTheme="majorBidi" w:cstheme="majorBidi"/>
+          <w:sz w:val="24"/>
+          <w:szCs w:val="24"/>
+        </w:rPr>
+      </w:pPr>
+    </w:p>
+    <w:p>
+      <w:pPr>
+        <w:spacing w:line="360" w:lineRule="auto"/>
+        <w:ind w:firstLine="864"/>
+        <w:jc w:val="both"/>
+        <w:rPr>
+          <w:rFonts w:asciiTheme="majorBidi" w:hAnsiTheme="majorBidi" w:cstheme="majorBidi"/>
+          <w:sz w:val="24"/>
+          <w:szCs w:val="24"/>
+        </w:rPr>
+      </w:pPr>
+    </w:p>
+    <w:p>
+      <w:pPr>
+        <w:spacing w:line="360" w:lineRule="auto"/>
+        <w:ind w:firstLine="864"/>
+        <w:jc w:val="both"/>
+        <w:rPr>
+          <w:rFonts w:asciiTheme="majorBidi" w:hAnsiTheme="majorBidi" w:cstheme="majorBidi"/>
+          <w:sz w:val="24"/>
+          <w:szCs w:val="24"/>
+        </w:rPr>
+      </w:pPr>
+    </w:p>
+    <w:p>
+      <w:pPr>
+        <w:spacing w:line="360" w:lineRule="auto"/>
+        <w:ind w:firstLine="864"/>
+        <w:jc w:val="both"/>
+        <w:rPr>
+          <w:rFonts w:asciiTheme="majorBidi" w:hAnsiTheme="majorBidi" w:cstheme="majorBidi"/>
+          <w:sz w:val="24"/>
+          <w:szCs w:val="24"/>
+        </w:rPr>
+      </w:pPr>
+    </w:p>
+    <w:p>
+      <w:pPr>
+        <w:spacing w:line="360" w:lineRule="auto"/>
+        <w:ind w:firstLine="864"/>
+        <w:jc w:val="both"/>
+        <w:rPr>
+          <w:rFonts w:asciiTheme="majorBidi" w:hAnsiTheme="majorBidi" w:cstheme="majorBidi"/>
+          <w:sz w:val="24"/>
+          <w:szCs w:val="24"/>
+        </w:rPr>
+      </w:pPr>
+    </w:p>
+    <w:p>
+      <w:pPr>
+        <w:spacing w:line="360" w:lineRule="auto"/>
+        <w:ind w:firstLine="864"/>
+        <w:jc w:val="both"/>
+        <w:rPr>
+          <w:rFonts w:asciiTheme="majorBidi" w:hAnsiTheme="majorBidi" w:cstheme="majorBidi"/>
+          <w:sz w:val="24"/>
+          <w:szCs w:val="24"/>
+        </w:rPr>
+      </w:pPr>
+    </w:p>
+    <w:p>
+      <w:pPr>
+        <w:spacing w:line="360" w:lineRule="auto"/>
         <w:jc w:val="both"/>
         <w:rPr>
           <w:rFonts w:asciiTheme="majorBidi" w:hAnsiTheme="majorBidi" w:cstheme="majorBidi"/>
@@ -3145,7 +3572,7 @@
           <w:sz w:val="32"/>
           <w:szCs w:val="32"/>
         </w:rPr>
-        <w:t>4</w:t>
+        <w:t>5</w:t>
       </w:r>
       <w:r>
         <w:rPr>
@@ -3543,7 +3970,7 @@
         </w:rPr>
         <w:t xml:space="preserve">La figure suivante, représente </w:t>
       </w:r>
-      <w:bookmarkStart w:id="0" w:name="_Hlk133677476"/>
+      <w:bookmarkStart w:id="1" w:name="_Hlk133677476"/>
       <w:r>
         <w:rPr>
           <w:rFonts w:asciiTheme="majorBidi" w:hAnsiTheme="majorBidi" w:cstheme="majorBidi"/>
@@ -3560,7 +3987,7 @@
         </w:rPr>
         <w:t>formulaire de déclaration d'incident</w:t>
       </w:r>
-      <w:bookmarkEnd w:id="0"/>
+      <w:bookmarkEnd w:id="1"/>
       <w:r>
         <w:rPr>
           <w:rFonts w:asciiTheme="majorBidi" w:hAnsiTheme="majorBidi" w:cstheme="majorBidi"/>
@@ -3829,7 +4256,7 @@
           <w:sz w:val="32"/>
           <w:szCs w:val="32"/>
         </w:rPr>
-        <w:t>5</w:t>
+        <w:t>6</w:t>
       </w:r>
       <w:r>
         <w:rPr>
@@ -7372,7 +7799,7 @@
   <w:style w:type="paragraph" w:default="1" w:styleId="Normal">
     <w:name w:val="Normal"/>
     <w:qFormat/>
-    <w:rsid w:val="00D06189"/>
+    <w:rsid w:val="00697438"/>
     <w:rPr>
       <w:lang w:bidi="ar-DZ"/>
     </w:rPr>

</xml_diff>

<commit_message>
l'ajout de la description textuelle
</commit_message>
<xml_diff>
--- a/memoire.docx
+++ b/memoire.docx
@@ -5243,11 +5243,2316 @@
     </w:p>
     <w:p>
       <w:pPr>
+        <w:ind w:firstLine="708"/>
+        <w:rPr>
+          <w:rFonts w:asciiTheme="majorBidi" w:hAnsiTheme="majorBidi"/>
+          <w:b/>
+          <w:bCs/>
+          <w:color w:val="000000" w:themeColor="text1"/>
+          <w:sz w:val="28"/>
+          <w:szCs w:val="28"/>
+        </w:rPr>
+      </w:pPr>
+      <w:r>
+        <w:rPr>
+          <w:rFonts w:asciiTheme="majorBidi" w:hAnsiTheme="majorBidi" w:cstheme="majorBidi"/>
+          <w:b/>
+          <w:bCs/>
+          <w:color w:val="000000" w:themeColor="text1"/>
+          <w:sz w:val="32"/>
+          <w:szCs w:val="32"/>
+        </w:rPr>
+        <w:t>II</w:t>
+      </w:r>
+      <w:r>
+        <w:rPr>
+          <w:rFonts w:asciiTheme="majorBidi" w:hAnsiTheme="majorBidi"/>
+          <w:b/>
+          <w:bCs/>
+          <w:color w:val="000000" w:themeColor="text1"/>
+          <w:sz w:val="32"/>
+          <w:szCs w:val="32"/>
+        </w:rPr>
+        <w:t>.3.</w:t>
+      </w:r>
+      <w:r>
+        <w:rPr>
+          <w:rFonts w:asciiTheme="majorBidi" w:hAnsiTheme="majorBidi"/>
+          <w:b/>
+          <w:bCs/>
+          <w:color w:val="000000" w:themeColor="text1"/>
+          <w:sz w:val="32"/>
+          <w:szCs w:val="32"/>
+        </w:rPr>
+        <w:t>1</w:t>
+      </w:r>
+      <w:r>
+        <w:rPr>
+          <w:rFonts w:asciiTheme="majorBidi" w:hAnsiTheme="majorBidi"/>
+          <w:b/>
+          <w:bCs/>
+          <w:color w:val="000000" w:themeColor="text1"/>
+          <w:sz w:val="32"/>
+          <w:szCs w:val="32"/>
+        </w:rPr>
+        <w:t xml:space="preserve"> </w:t>
+      </w:r>
+      <w:r>
+        <w:rPr>
+          <w:rFonts w:asciiTheme="majorBidi" w:hAnsiTheme="majorBidi"/>
+          <w:b/>
+          <w:bCs/>
+          <w:color w:val="000000" w:themeColor="text1"/>
+          <w:sz w:val="28"/>
+          <w:szCs w:val="28"/>
+        </w:rPr>
+        <w:t>Le diagramme de cas d’utilisation :</w:t>
+      </w:r>
+    </w:p>
+    <w:p>
+      <w:pPr>
+        <w:pStyle w:val="ListParagraph"/>
+        <w:spacing w:line="360" w:lineRule="auto"/>
+        <w:jc w:val="both"/>
+        <w:rPr>
+          <w:rFonts w:asciiTheme="majorBidi" w:hAnsiTheme="majorBidi"/>
+          <w:color w:val="000000" w:themeColor="text1"/>
+          <w:sz w:val="24"/>
+          <w:szCs w:val="24"/>
+        </w:rPr>
+      </w:pPr>
+      <w:r>
+        <w:rPr>
+          <w:rFonts w:asciiTheme="majorBidi" w:hAnsiTheme="majorBidi"/>
+          <w:color w:val="000000" w:themeColor="text1"/>
+          <w:sz w:val="24"/>
+          <w:szCs w:val="24"/>
+        </w:rPr>
+        <w:t>Le diagramme de cas d'utilisation de cette application permettr</w:t>
+      </w:r>
+      <w:r>
+        <w:rPr>
+          <w:rFonts w:asciiTheme="majorBidi" w:hAnsiTheme="majorBidi"/>
+          <w:color w:val="000000" w:themeColor="text1"/>
+          <w:sz w:val="24"/>
+          <w:szCs w:val="24"/>
+        </w:rPr>
+        <w:t>a</w:t>
+      </w:r>
+      <w:r>
+        <w:rPr>
+          <w:rFonts w:asciiTheme="majorBidi" w:hAnsiTheme="majorBidi"/>
+          <w:color w:val="000000" w:themeColor="text1"/>
+          <w:sz w:val="24"/>
+          <w:szCs w:val="24"/>
+        </w:rPr>
+        <w:t xml:space="preserve"> de visualiser les différentes actions et interactions possibles entre les utilisateurs et le système</w:t>
+      </w:r>
+      <w:r>
+        <w:rPr>
+          <w:rFonts w:asciiTheme="majorBidi" w:hAnsiTheme="majorBidi"/>
+          <w:color w:val="000000" w:themeColor="text1"/>
+          <w:sz w:val="24"/>
+          <w:szCs w:val="24"/>
+        </w:rPr>
+        <w:t>.</w:t>
+      </w:r>
+    </w:p>
+    <w:p>
+      <w:pPr>
         <w:pStyle w:val="ListParagraph"/>
         <w:numPr>
           <w:ilvl w:val="0"/>
-          <w:numId w:val="30"/>
+          <w:numId w:val="34"/>
         </w:numPr>
+        <w:spacing w:line="360" w:lineRule="auto"/>
+        <w:jc w:val="both"/>
+        <w:rPr>
+          <w:rFonts w:asciiTheme="majorBidi" w:hAnsiTheme="majorBidi" w:cstheme="majorBidi"/>
+          <w:b/>
+          <w:bCs/>
+          <w:color w:val="000000" w:themeColor="text1"/>
+          <w:sz w:val="24"/>
+          <w:szCs w:val="24"/>
+        </w:rPr>
+      </w:pPr>
+      <w:r>
+        <w:rPr>
+          <w:rFonts w:ascii="Times New Roman" w:hAnsi="Times New Roman" w:cs="Times New Roman"/>
+          <w:b/>
+          <w:bCs/>
+          <w:kern w:val="0"/>
+          <w:sz w:val="24"/>
+          <w:szCs w:val="24"/>
+          <w:lang w:bidi="ar-SA"/>
+        </w:rPr>
+        <w:t xml:space="preserve">Spécification des acteurs </w:t>
+      </w:r>
+      <w:r>
+        <w:rPr>
+          <w:rFonts w:ascii="Times New Roman" w:hAnsi="Times New Roman" w:cs="Times New Roman"/>
+          <w:b/>
+          <w:bCs/>
+          <w:kern w:val="0"/>
+          <w:sz w:val="24"/>
+          <w:szCs w:val="24"/>
+          <w:lang w:bidi="ar-SA"/>
+        </w:rPr>
+        <w:t>du système</w:t>
+      </w:r>
+      <w:r>
+        <w:rPr>
+          <w:rFonts w:ascii="Times New Roman" w:hAnsi="Times New Roman" w:cs="Times New Roman"/>
+          <w:b/>
+          <w:bCs/>
+          <w:kern w:val="0"/>
+          <w:sz w:val="24"/>
+          <w:szCs w:val="24"/>
+          <w:lang w:bidi="ar-SA"/>
+        </w:rPr>
+        <w:t xml:space="preserve"> :</w:t>
+      </w:r>
+    </w:p>
+    <w:p>
+      <w:pPr>
+        <w:pStyle w:val="ListParagraph"/>
+        <w:spacing w:line="360" w:lineRule="auto"/>
+        <w:ind w:left="2138"/>
+        <w:jc w:val="both"/>
+        <w:rPr>
+          <w:rFonts w:asciiTheme="majorBidi" w:hAnsiTheme="majorBidi" w:cstheme="majorBidi"/>
+          <w:color w:val="000000" w:themeColor="text1"/>
+          <w:sz w:val="24"/>
+          <w:szCs w:val="24"/>
+        </w:rPr>
+      </w:pPr>
+      <w:r>
+        <w:rPr>
+          <w:rFonts w:asciiTheme="majorBidi" w:hAnsiTheme="majorBidi" w:cstheme="majorBidi"/>
+          <w:color w:val="000000" w:themeColor="text1"/>
+          <w:sz w:val="24"/>
+          <w:szCs w:val="24"/>
+        </w:rPr>
+        <w:t>Dans le contexte d'un diagramme de cas d'utilisation, un acteur représente un utilisateur externe au système ou une entité qui interagit avec le système.</w:t>
+      </w:r>
+    </w:p>
+    <w:p>
+      <w:pPr>
+        <w:pStyle w:val="ListParagraph"/>
+        <w:spacing w:line="360" w:lineRule="auto"/>
+        <w:ind w:left="2138"/>
+        <w:jc w:val="both"/>
+        <w:rPr>
+          <w:rFonts w:asciiTheme="majorBidi" w:hAnsiTheme="majorBidi" w:cstheme="majorBidi"/>
+          <w:color w:val="000000" w:themeColor="text1"/>
+          <w:sz w:val="24"/>
+          <w:szCs w:val="24"/>
+        </w:rPr>
+      </w:pPr>
+      <w:r>
+        <w:rPr>
+          <w:rFonts w:asciiTheme="majorBidi" w:hAnsiTheme="majorBidi" w:cstheme="majorBidi"/>
+          <w:color w:val="000000" w:themeColor="text1"/>
+          <w:sz w:val="24"/>
+          <w:szCs w:val="24"/>
+        </w:rPr>
+        <w:t>Voici les acteurs principaux impliqués dans notre application :</w:t>
+      </w:r>
+    </w:p>
+    <w:p>
+      <w:pPr>
+        <w:pStyle w:val="ListParagraph"/>
+        <w:numPr>
+          <w:ilvl w:val="0"/>
+          <w:numId w:val="35"/>
+        </w:numPr>
+        <w:spacing w:line="360" w:lineRule="auto"/>
+        <w:jc w:val="both"/>
+        <w:rPr>
+          <w:rFonts w:asciiTheme="majorBidi" w:hAnsiTheme="majorBidi" w:cstheme="majorBidi"/>
+          <w:b/>
+          <w:bCs/>
+          <w:color w:val="000000" w:themeColor="text1"/>
+          <w:sz w:val="24"/>
+          <w:szCs w:val="24"/>
+        </w:rPr>
+      </w:pPr>
+      <w:r>
+        <w:rPr>
+          <w:rFonts w:asciiTheme="majorBidi" w:hAnsiTheme="majorBidi" w:cstheme="majorBidi"/>
+          <w:b/>
+          <w:bCs/>
+          <w:color w:val="000000" w:themeColor="text1"/>
+          <w:sz w:val="24"/>
+          <w:szCs w:val="24"/>
+        </w:rPr>
+        <w:t>Utilisateur :</w:t>
+      </w:r>
+      <w:r>
+        <w:rPr>
+          <w:rFonts w:asciiTheme="majorBidi" w:hAnsiTheme="majorBidi" w:cstheme="majorBidi"/>
+          <w:b/>
+          <w:bCs/>
+          <w:color w:val="000000" w:themeColor="text1"/>
+          <w:sz w:val="24"/>
+          <w:szCs w:val="24"/>
+        </w:rPr>
+        <w:t xml:space="preserve"> </w:t>
+      </w:r>
+      <w:r>
+        <w:rPr>
+          <w:rFonts w:asciiTheme="majorBidi" w:hAnsiTheme="majorBidi" w:cstheme="majorBidi"/>
+          <w:color w:val="000000" w:themeColor="text1"/>
+          <w:sz w:val="24"/>
+          <w:szCs w:val="24"/>
+        </w:rPr>
+        <w:t>il peut être u</w:t>
+      </w:r>
+      <w:r>
+        <w:rPr>
+          <w:rFonts w:asciiTheme="majorBidi" w:hAnsiTheme="majorBidi" w:cstheme="majorBidi"/>
+          <w:color w:val="000000" w:themeColor="text1"/>
+          <w:sz w:val="24"/>
+          <w:szCs w:val="24"/>
+        </w:rPr>
+        <w:t>n</w:t>
+      </w:r>
+      <w:r>
+        <w:rPr>
+          <w:rFonts w:asciiTheme="majorBidi" w:hAnsiTheme="majorBidi" w:cstheme="majorBidi"/>
+          <w:color w:val="000000" w:themeColor="text1"/>
+          <w:sz w:val="24"/>
+          <w:szCs w:val="24"/>
+        </w:rPr>
+        <w:t xml:space="preserve"> citoyen, une entreprise ou une organisation.</w:t>
+      </w:r>
+    </w:p>
+    <w:p>
+      <w:pPr>
+        <w:pStyle w:val="ListParagraph"/>
+        <w:numPr>
+          <w:ilvl w:val="0"/>
+          <w:numId w:val="35"/>
+        </w:numPr>
+        <w:spacing w:line="360" w:lineRule="auto"/>
+        <w:jc w:val="both"/>
+        <w:rPr>
+          <w:rFonts w:asciiTheme="majorBidi" w:hAnsiTheme="majorBidi" w:cstheme="majorBidi"/>
+          <w:color w:val="000000" w:themeColor="text1"/>
+          <w:sz w:val="24"/>
+          <w:szCs w:val="24"/>
+        </w:rPr>
+      </w:pPr>
+      <w:r>
+        <w:rPr>
+          <w:rFonts w:asciiTheme="majorBidi" w:hAnsiTheme="majorBidi" w:cstheme="majorBidi"/>
+          <w:b/>
+          <w:bCs/>
+          <w:color w:val="000000" w:themeColor="text1"/>
+          <w:sz w:val="24"/>
+          <w:szCs w:val="24"/>
+        </w:rPr>
+        <w:t>Administrateur :</w:t>
+      </w:r>
+      <w:r>
+        <w:rPr>
+          <w:rFonts w:asciiTheme="majorBidi" w:hAnsiTheme="majorBidi" w:cstheme="majorBidi"/>
+          <w:b/>
+          <w:bCs/>
+          <w:color w:val="000000" w:themeColor="text1"/>
+          <w:sz w:val="24"/>
+          <w:szCs w:val="24"/>
+        </w:rPr>
+        <w:t xml:space="preserve"> </w:t>
+      </w:r>
+      <w:r>
+        <w:rPr>
+          <w:rFonts w:asciiTheme="majorBidi" w:hAnsiTheme="majorBidi" w:cstheme="majorBidi"/>
+          <w:color w:val="000000" w:themeColor="text1"/>
+          <w:sz w:val="24"/>
+          <w:szCs w:val="24"/>
+        </w:rPr>
+        <w:t>il représente l’informaticien de l’organisme d’accueil.</w:t>
+      </w:r>
+    </w:p>
+    <w:p>
+      <w:pPr>
+        <w:pStyle w:val="ListParagraph"/>
+        <w:numPr>
+          <w:ilvl w:val="0"/>
+          <w:numId w:val="34"/>
+        </w:numPr>
+        <w:spacing w:line="360" w:lineRule="auto"/>
+        <w:jc w:val="both"/>
+        <w:rPr>
+          <w:rFonts w:asciiTheme="majorBidi" w:hAnsiTheme="majorBidi" w:cstheme="majorBidi"/>
+          <w:b/>
+          <w:bCs/>
+          <w:color w:val="000000" w:themeColor="text1"/>
+          <w:sz w:val="24"/>
+          <w:szCs w:val="24"/>
+        </w:rPr>
+      </w:pPr>
+      <w:r>
+        <w:rPr>
+          <w:rFonts w:ascii="Times New Roman" w:hAnsi="Times New Roman" w:cs="Times New Roman"/>
+          <w:b/>
+          <w:bCs/>
+          <w:kern w:val="0"/>
+          <w:sz w:val="24"/>
+          <w:szCs w:val="24"/>
+          <w:lang w:bidi="ar-SA"/>
+        </w:rPr>
+        <w:t>Spécification des tâches associées aux acteurs du système</w:t>
+      </w:r>
+      <w:r>
+        <w:rPr>
+          <w:rFonts w:ascii="Times New Roman" w:hAnsi="Times New Roman" w:cs="Times New Roman"/>
+          <w:b/>
+          <w:bCs/>
+          <w:kern w:val="0"/>
+          <w:sz w:val="24"/>
+          <w:szCs w:val="24"/>
+          <w:lang w:bidi="ar-SA"/>
+        </w:rPr>
+        <w:t> :</w:t>
+      </w:r>
+    </w:p>
+    <w:p>
+      <w:pPr>
+        <w:pStyle w:val="ListParagraph"/>
+        <w:spacing w:line="360" w:lineRule="auto"/>
+        <w:ind w:left="2138"/>
+        <w:jc w:val="both"/>
+        <w:rPr>
+          <w:rFonts w:ascii="Times New Roman" w:hAnsi="Times New Roman" w:cs="Times New Roman"/>
+          <w:kern w:val="0"/>
+          <w:sz w:val="24"/>
+          <w:szCs w:val="24"/>
+          <w:lang w:bidi="ar-SA"/>
+        </w:rPr>
+      </w:pPr>
+      <w:r>
+        <w:rPr>
+          <w:rFonts w:ascii="Times New Roman" w:hAnsi="Times New Roman" w:cs="Times New Roman"/>
+          <w:b/>
+          <w:bCs/>
+          <w:kern w:val="0"/>
+          <w:sz w:val="24"/>
+          <w:szCs w:val="24"/>
+          <w:lang w:bidi="ar-SA"/>
+        </w:rPr>
+        <w:t xml:space="preserve">Une tâche : </w:t>
+      </w:r>
+      <w:r>
+        <w:rPr>
+          <w:rFonts w:ascii="Times New Roman" w:hAnsi="Times New Roman" w:cs="Times New Roman"/>
+          <w:kern w:val="0"/>
+          <w:sz w:val="24"/>
+          <w:szCs w:val="24"/>
+          <w:lang w:bidi="ar-SA"/>
+        </w:rPr>
+        <w:t>représente l'ensemble des différentes fonctions auxquelles un acteur peut accéder.</w:t>
+      </w:r>
+    </w:p>
+    <w:p>
+      <w:pPr>
+        <w:pStyle w:val="ListParagraph"/>
+        <w:spacing w:line="360" w:lineRule="auto"/>
+        <w:ind w:left="2138"/>
+        <w:jc w:val="both"/>
+        <w:rPr>
+          <w:rFonts w:ascii="Times New Roman" w:hAnsi="Times New Roman" w:cs="Times New Roman"/>
+          <w:kern w:val="0"/>
+          <w:sz w:val="24"/>
+          <w:szCs w:val="24"/>
+          <w:lang w:bidi="ar-SA"/>
+        </w:rPr>
+      </w:pPr>
+    </w:p>
+    <w:p>
+      <w:pPr>
+        <w:pStyle w:val="ListParagraph"/>
+        <w:spacing w:line="360" w:lineRule="auto"/>
+        <w:ind w:left="2138"/>
+        <w:jc w:val="both"/>
+        <w:rPr>
+          <w:rFonts w:ascii="Times New Roman" w:hAnsi="Times New Roman" w:cs="Times New Roman"/>
+          <w:kern w:val="0"/>
+          <w:sz w:val="24"/>
+          <w:szCs w:val="24"/>
+          <w:lang w:bidi="ar-SA"/>
+        </w:rPr>
+      </w:pPr>
+    </w:p>
+    <w:p>
+      <w:pPr>
+        <w:pStyle w:val="ListParagraph"/>
+        <w:spacing w:line="360" w:lineRule="auto"/>
+        <w:ind w:left="2138"/>
+        <w:jc w:val="both"/>
+        <w:rPr>
+          <w:rFonts w:ascii="Times New Roman" w:hAnsi="Times New Roman" w:cs="Times New Roman"/>
+          <w:kern w:val="0"/>
+          <w:sz w:val="24"/>
+          <w:szCs w:val="24"/>
+          <w:lang w:bidi="ar-SA"/>
+        </w:rPr>
+      </w:pPr>
+    </w:p>
+    <w:p>
+      <w:pPr>
+        <w:pStyle w:val="ListParagraph"/>
+        <w:spacing w:line="360" w:lineRule="auto"/>
+        <w:ind w:left="2138"/>
+        <w:jc w:val="both"/>
+        <w:rPr>
+          <w:rFonts w:ascii="Times New Roman" w:hAnsi="Times New Roman" w:cs="Times New Roman"/>
+          <w:kern w:val="0"/>
+          <w:sz w:val="24"/>
+          <w:szCs w:val="24"/>
+          <w:lang w:bidi="ar-SA"/>
+        </w:rPr>
+      </w:pPr>
+    </w:p>
+    <w:p>
+      <w:pPr>
+        <w:pStyle w:val="ListParagraph"/>
+        <w:spacing w:line="360" w:lineRule="auto"/>
+        <w:ind w:left="2138"/>
+        <w:jc w:val="both"/>
+        <w:rPr>
+          <w:rFonts w:ascii="Times New Roman" w:hAnsi="Times New Roman" w:cs="Times New Roman"/>
+          <w:kern w:val="0"/>
+          <w:sz w:val="24"/>
+          <w:szCs w:val="24"/>
+          <w:lang w:bidi="ar-SA"/>
+        </w:rPr>
+      </w:pPr>
+    </w:p>
+    <w:p>
+      <w:pPr>
+        <w:pStyle w:val="ListParagraph"/>
+        <w:spacing w:line="360" w:lineRule="auto"/>
+        <w:ind w:left="2138"/>
+        <w:jc w:val="both"/>
+        <w:rPr>
+          <w:rFonts w:ascii="Times New Roman" w:hAnsi="Times New Roman" w:cs="Times New Roman"/>
+          <w:kern w:val="0"/>
+          <w:sz w:val="24"/>
+          <w:szCs w:val="24"/>
+          <w:lang w:bidi="ar-SA"/>
+        </w:rPr>
+      </w:pPr>
+    </w:p>
+    <w:p>
+      <w:pPr>
+        <w:pStyle w:val="ListParagraph"/>
+        <w:numPr>
+          <w:ilvl w:val="0"/>
+          <w:numId w:val="40"/>
+        </w:numPr>
+        <w:spacing w:line="360" w:lineRule="auto"/>
+        <w:jc w:val="both"/>
+        <w:rPr>
+          <w:rFonts w:ascii="Times New Roman" w:hAnsi="Times New Roman" w:cs="Times New Roman"/>
+          <w:b/>
+          <w:bCs/>
+          <w:kern w:val="0"/>
+          <w:sz w:val="24"/>
+          <w:szCs w:val="24"/>
+          <w:u w:val="single"/>
+          <w:lang w:bidi="ar-SA"/>
+        </w:rPr>
+      </w:pPr>
+      <w:r>
+        <w:rPr>
+          <w:rFonts w:ascii="Times New Roman" w:hAnsi="Times New Roman" w:cs="Times New Roman"/>
+          <w:b/>
+          <w:bCs/>
+          <w:kern w:val="0"/>
+          <w:sz w:val="24"/>
+          <w:szCs w:val="24"/>
+          <w:u w:val="single"/>
+          <w:lang w:bidi="ar-SA"/>
+        </w:rPr>
+        <w:lastRenderedPageBreak/>
+        <w:t xml:space="preserve">Les descriptions textuelles </w:t>
+      </w:r>
+      <w:r>
+        <w:rPr>
+          <w:rFonts w:ascii="Times New Roman" w:hAnsi="Times New Roman" w:cs="Times New Roman"/>
+          <w:b/>
+          <w:bCs/>
+          <w:kern w:val="0"/>
+          <w:sz w:val="24"/>
+          <w:szCs w:val="24"/>
+          <w:u w:val="single"/>
+          <w:lang w:bidi="ar-SA"/>
+        </w:rPr>
+        <w:t>des cas d’utilisation :</w:t>
+      </w:r>
+    </w:p>
+    <w:tbl>
+      <w:tblPr>
+        <w:tblpPr w:leftFromText="141" w:rightFromText="141" w:vertAnchor="text" w:horzAnchor="page" w:tblpX="2030" w:tblpY="389"/>
+        <w:tblW w:w="9047" w:type="dxa"/>
+        <w:tblBorders>
+          <w:top w:val="single" w:sz="8" w:space="0" w:color="000000"/>
+          <w:left w:val="single" w:sz="8" w:space="0" w:color="000000"/>
+          <w:bottom w:val="single" w:sz="8" w:space="0" w:color="000000"/>
+          <w:right w:val="single" w:sz="8" w:space="0" w:color="000000"/>
+          <w:insideH w:val="single" w:sz="8" w:space="0" w:color="000000"/>
+          <w:insideV w:val="single" w:sz="8" w:space="0" w:color="000000"/>
+        </w:tblBorders>
+        <w:tblLayout w:type="fixed"/>
+        <w:tblCellMar>
+          <w:left w:w="0" w:type="dxa"/>
+          <w:right w:w="0" w:type="dxa"/>
+        </w:tblCellMar>
+        <w:tblLook w:val="01E0" w:firstRow="1" w:lastRow="1" w:firstColumn="1" w:lastColumn="1" w:noHBand="0" w:noVBand="0"/>
+      </w:tblPr>
+      <w:tblGrid>
+        <w:gridCol w:w="9047"/>
+      </w:tblGrid>
+      <w:tr>
+        <w:trPr>
+          <w:trHeight w:val="520"/>
+        </w:trPr>
+        <w:tc>
+          <w:tcPr>
+            <w:tcW w:w="9047" w:type="dxa"/>
+          </w:tcPr>
+          <w:p>
+            <w:pPr>
+              <w:pStyle w:val="TableParagraph"/>
+              <w:rPr>
+                <w:sz w:val="28"/>
+              </w:rPr>
+            </w:pPr>
+            <w:r>
+              <w:rPr>
+                <w:b/>
+                <w:sz w:val="24"/>
+                <w:szCs w:val="24"/>
+              </w:rPr>
+              <w:t>Cas</w:t>
+            </w:r>
+            <w:r>
+              <w:rPr>
+                <w:b/>
+                <w:spacing w:val="-2"/>
+                <w:sz w:val="28"/>
+              </w:rPr>
+              <w:t xml:space="preserve"> </w:t>
+            </w:r>
+            <w:r>
+              <w:rPr>
+                <w:b/>
+                <w:sz w:val="28"/>
+              </w:rPr>
+              <w:t>:</w:t>
+            </w:r>
+            <w:r>
+              <w:rPr>
+                <w:b/>
+                <w:spacing w:val="-5"/>
+                <w:sz w:val="28"/>
+              </w:rPr>
+              <w:t xml:space="preserve"> </w:t>
+            </w:r>
+            <w:r>
+              <w:rPr>
+                <w:sz w:val="24"/>
+                <w:szCs w:val="24"/>
+              </w:rPr>
+              <w:t>Remplir un formulaire de déclaration d’incident</w:t>
+            </w:r>
+            <w:r>
+              <w:rPr>
+                <w:sz w:val="24"/>
+                <w:szCs w:val="24"/>
+              </w:rPr>
+              <w:t>.</w:t>
+            </w:r>
+          </w:p>
+        </w:tc>
+      </w:tr>
+      <w:tr>
+        <w:trPr>
+          <w:trHeight w:val="879"/>
+        </w:trPr>
+        <w:tc>
+          <w:tcPr>
+            <w:tcW w:w="9047" w:type="dxa"/>
+          </w:tcPr>
+          <w:p>
+            <w:pPr>
+              <w:pStyle w:val="TableParagraph"/>
+              <w:rPr>
+                <w:sz w:val="24"/>
+                <w:szCs w:val="24"/>
+              </w:rPr>
+            </w:pPr>
+            <w:r>
+              <w:rPr>
+                <w:b/>
+                <w:sz w:val="24"/>
+                <w:szCs w:val="24"/>
+              </w:rPr>
+              <w:t>Résumé</w:t>
+            </w:r>
+            <w:r>
+              <w:rPr>
+                <w:b/>
+                <w:sz w:val="24"/>
+                <w:szCs w:val="24"/>
+              </w:rPr>
+              <w:t xml:space="preserve"> : </w:t>
+            </w:r>
+            <w:r>
+              <w:rPr>
+                <w:sz w:val="24"/>
+                <w:szCs w:val="24"/>
+              </w:rPr>
+              <w:t>Procédure de signalement d’un problème informatique à l’aide du remplissage d’un formulaire d’incident.</w:t>
+            </w:r>
+          </w:p>
+        </w:tc>
+      </w:tr>
+      <w:tr>
+        <w:trPr>
+          <w:trHeight w:val="520"/>
+        </w:trPr>
+        <w:tc>
+          <w:tcPr>
+            <w:tcW w:w="9047" w:type="dxa"/>
+          </w:tcPr>
+          <w:p>
+            <w:pPr>
+              <w:pStyle w:val="TableParagraph"/>
+              <w:rPr>
+                <w:sz w:val="24"/>
+                <w:szCs w:val="24"/>
+              </w:rPr>
+            </w:pPr>
+            <w:r>
+              <w:rPr>
+                <w:b/>
+                <w:sz w:val="24"/>
+                <w:szCs w:val="24"/>
+              </w:rPr>
+              <w:t>Acteur primaire</w:t>
+            </w:r>
+            <w:r>
+              <w:rPr>
+                <w:b/>
+                <w:spacing w:val="-5"/>
+                <w:sz w:val="24"/>
+                <w:szCs w:val="24"/>
+              </w:rPr>
+              <w:t xml:space="preserve"> </w:t>
+            </w:r>
+            <w:r>
+              <w:rPr>
+                <w:b/>
+                <w:sz w:val="24"/>
+                <w:szCs w:val="24"/>
+              </w:rPr>
+              <w:t>:</w:t>
+            </w:r>
+            <w:r>
+              <w:rPr>
+                <w:b/>
+                <w:spacing w:val="-7"/>
+                <w:sz w:val="24"/>
+                <w:szCs w:val="24"/>
+              </w:rPr>
+              <w:t xml:space="preserve"> </w:t>
+            </w:r>
+            <w:r>
+              <w:rPr>
+                <w:sz w:val="24"/>
+                <w:szCs w:val="24"/>
+              </w:rPr>
+              <w:t>L’utilisateur</w:t>
+            </w:r>
+            <w:r>
+              <w:rPr>
+                <w:sz w:val="24"/>
+                <w:szCs w:val="24"/>
+              </w:rPr>
+              <w:t>.</w:t>
+            </w:r>
+          </w:p>
+        </w:tc>
+      </w:tr>
+      <w:tr>
+        <w:trPr>
+          <w:trHeight w:val="522"/>
+        </w:trPr>
+        <w:tc>
+          <w:tcPr>
+            <w:tcW w:w="9047" w:type="dxa"/>
+          </w:tcPr>
+          <w:p>
+            <w:pPr>
+              <w:pStyle w:val="TableParagraph"/>
+              <w:rPr>
+                <w:sz w:val="24"/>
+                <w:szCs w:val="24"/>
+              </w:rPr>
+            </w:pPr>
+            <w:r>
+              <w:rPr>
+                <w:b/>
+                <w:sz w:val="24"/>
+                <w:szCs w:val="24"/>
+              </w:rPr>
+              <w:t>Acteur</w:t>
+            </w:r>
+            <w:r>
+              <w:rPr>
+                <w:b/>
+                <w:spacing w:val="-4"/>
+                <w:sz w:val="24"/>
+                <w:szCs w:val="24"/>
+              </w:rPr>
+              <w:t xml:space="preserve"> </w:t>
+            </w:r>
+            <w:r>
+              <w:rPr>
+                <w:b/>
+                <w:sz w:val="24"/>
+                <w:szCs w:val="24"/>
+              </w:rPr>
+              <w:t>secondaire</w:t>
+            </w:r>
+            <w:r>
+              <w:rPr>
+                <w:b/>
+                <w:spacing w:val="-2"/>
+                <w:sz w:val="24"/>
+                <w:szCs w:val="24"/>
+              </w:rPr>
+              <w:t xml:space="preserve"> </w:t>
+            </w:r>
+            <w:r>
+              <w:rPr>
+                <w:b/>
+                <w:sz w:val="24"/>
+                <w:szCs w:val="24"/>
+              </w:rPr>
+              <w:t>:</w:t>
+            </w:r>
+            <w:r>
+              <w:rPr>
+                <w:b/>
+                <w:spacing w:val="-2"/>
+                <w:sz w:val="24"/>
+                <w:szCs w:val="24"/>
+              </w:rPr>
+              <w:t xml:space="preserve"> </w:t>
+            </w:r>
+            <w:r>
+              <w:rPr>
+                <w:sz w:val="24"/>
+                <w:szCs w:val="24"/>
+              </w:rPr>
+              <w:t>L’</w:t>
+            </w:r>
+            <w:r>
+              <w:rPr>
+                <w:sz w:val="24"/>
+                <w:szCs w:val="24"/>
+              </w:rPr>
+              <w:t>administrateur.</w:t>
+            </w:r>
+          </w:p>
+        </w:tc>
+      </w:tr>
+      <w:tr>
+        <w:trPr>
+          <w:trHeight w:val="429"/>
+        </w:trPr>
+        <w:tc>
+          <w:tcPr>
+            <w:tcW w:w="9047" w:type="dxa"/>
+          </w:tcPr>
+          <w:p>
+            <w:pPr>
+              <w:pStyle w:val="TableParagraph"/>
+              <w:spacing w:before="0" w:line="321" w:lineRule="exact"/>
+              <w:rPr>
+                <w:rFonts w:hint="cs"/>
+                <w:b/>
+                <w:bCs/>
+                <w:sz w:val="24"/>
+                <w:szCs w:val="24"/>
+                <w:lang w:bidi="ar-DZ"/>
+              </w:rPr>
+            </w:pPr>
+            <w:r>
+              <w:rPr>
+                <w:b/>
+                <w:bCs/>
+                <w:sz w:val="24"/>
+                <w:szCs w:val="24"/>
+              </w:rPr>
+              <w:t>Pré</w:t>
+            </w:r>
+            <w:r>
+              <w:rPr>
+                <w:b/>
+                <w:bCs/>
+                <w:sz w:val="24"/>
+                <w:szCs w:val="24"/>
+                <w:lang w:bidi="ar-DZ"/>
+              </w:rPr>
+              <w:t>-conditions:</w:t>
+            </w:r>
+            <w:r>
+              <w:rPr>
+                <w:b/>
+                <w:bCs/>
+                <w:sz w:val="24"/>
+                <w:szCs w:val="24"/>
+                <w:lang w:bidi="ar-DZ"/>
+              </w:rPr>
+              <w:t xml:space="preserve">  </w:t>
+            </w:r>
+            <w:r>
+              <w:rPr>
+                <w:sz w:val="24"/>
+                <w:szCs w:val="24"/>
+                <w:lang w:bidi="ar-DZ"/>
+              </w:rPr>
+              <w:t>L</w:t>
+            </w:r>
+            <w:r>
+              <w:rPr>
+                <w:sz w:val="24"/>
+                <w:szCs w:val="24"/>
+                <w:lang w:bidi="ar-DZ"/>
+              </w:rPr>
+              <w:t>'utilisateur fournisse ses informations de contact.</w:t>
+            </w:r>
+            <w:r>
+              <w:rPr>
+                <w:sz w:val="24"/>
+                <w:szCs w:val="24"/>
+                <w:lang w:bidi="ar-DZ"/>
+              </w:rPr>
+              <w:t xml:space="preserve"> </w:t>
+            </w:r>
+          </w:p>
+        </w:tc>
+      </w:tr>
+      <w:tr>
+        <w:trPr>
+          <w:trHeight w:val="1473"/>
+        </w:trPr>
+        <w:tc>
+          <w:tcPr>
+            <w:tcW w:w="9047" w:type="dxa"/>
+          </w:tcPr>
+          <w:p>
+            <w:pPr>
+              <w:pStyle w:val="TableParagraph"/>
+              <w:rPr>
+                <w:b/>
+                <w:sz w:val="24"/>
+                <w:szCs w:val="24"/>
+              </w:rPr>
+            </w:pPr>
+            <w:r>
+              <w:rPr>
+                <w:b/>
+                <w:sz w:val="24"/>
+                <w:szCs w:val="24"/>
+              </w:rPr>
+              <w:t>Scénario</w:t>
+            </w:r>
+            <w:r>
+              <w:rPr>
+                <w:b/>
+                <w:spacing w:val="-2"/>
+                <w:sz w:val="24"/>
+                <w:szCs w:val="24"/>
+              </w:rPr>
+              <w:t xml:space="preserve"> </w:t>
+            </w:r>
+            <w:r>
+              <w:rPr>
+                <w:b/>
+                <w:sz w:val="24"/>
+                <w:szCs w:val="24"/>
+              </w:rPr>
+              <w:t>nominal</w:t>
+            </w:r>
+            <w:r>
+              <w:rPr>
+                <w:b/>
+                <w:spacing w:val="-2"/>
+                <w:sz w:val="24"/>
+                <w:szCs w:val="24"/>
+              </w:rPr>
+              <w:t xml:space="preserve"> </w:t>
+            </w:r>
+            <w:r>
+              <w:rPr>
+                <w:b/>
+                <w:sz w:val="24"/>
+                <w:szCs w:val="24"/>
+              </w:rPr>
+              <w:t>:</w:t>
+            </w:r>
+          </w:p>
+          <w:p>
+            <w:pPr>
+              <w:pStyle w:val="TableParagraph"/>
+              <w:numPr>
+                <w:ilvl w:val="0"/>
+                <w:numId w:val="42"/>
+              </w:numPr>
+              <w:tabs>
+                <w:tab w:val="left" w:pos="406"/>
+              </w:tabs>
+              <w:spacing w:before="2"/>
+              <w:ind w:left="100" w:right="2115" w:firstLine="0"/>
+              <w:rPr>
+                <w:sz w:val="24"/>
+                <w:szCs w:val="24"/>
+              </w:rPr>
+            </w:pPr>
+            <w:r>
+              <w:rPr>
+                <w:sz w:val="24"/>
+                <w:szCs w:val="24"/>
+              </w:rPr>
+              <w:t>L’utilisateur</w:t>
+            </w:r>
+            <w:r>
+              <w:rPr>
+                <w:sz w:val="24"/>
+                <w:szCs w:val="24"/>
+              </w:rPr>
+              <w:t xml:space="preserve"> doit s'authentifier en entrant ses informations de connexion</w:t>
+            </w:r>
+            <w:r>
+              <w:rPr>
+                <w:sz w:val="24"/>
+                <w:szCs w:val="24"/>
+              </w:rPr>
+              <w:t>.</w:t>
+            </w:r>
+          </w:p>
+          <w:p>
+            <w:pPr>
+              <w:pStyle w:val="ListParagraph"/>
+              <w:numPr>
+                <w:ilvl w:val="0"/>
+                <w:numId w:val="42"/>
+              </w:numPr>
+              <w:rPr>
+                <w:rFonts w:ascii="Times New Roman" w:eastAsia="Times New Roman" w:hAnsi="Times New Roman" w:cs="Times New Roman"/>
+                <w:kern w:val="0"/>
+                <w:sz w:val="24"/>
+                <w:szCs w:val="24"/>
+                <w:lang w:bidi="ar-SA"/>
+                <w14:ligatures w14:val="none"/>
+              </w:rPr>
+            </w:pPr>
+            <w:r>
+              <w:rPr>
+                <w:rFonts w:ascii="Times New Roman" w:eastAsia="Times New Roman" w:hAnsi="Times New Roman" w:cs="Times New Roman"/>
+                <w:kern w:val="0"/>
+                <w:sz w:val="24"/>
+                <w:szCs w:val="24"/>
+                <w:lang w:bidi="ar-SA"/>
+                <w14:ligatures w14:val="none"/>
+              </w:rPr>
+              <w:t xml:space="preserve"> </w:t>
+            </w:r>
+            <w:r>
+              <w:rPr>
+                <w:rFonts w:ascii="Times New Roman" w:eastAsia="Times New Roman" w:hAnsi="Times New Roman" w:cs="Times New Roman"/>
+                <w:kern w:val="0"/>
+                <w:sz w:val="24"/>
+                <w:szCs w:val="24"/>
+                <w:lang w:bidi="ar-SA"/>
+                <w14:ligatures w14:val="none"/>
+              </w:rPr>
+              <w:t>L'utilisateur fournit une description détaillée de l'incident de sécurité, y compris la date et l'heure à laquelle l'incident s'est produit, ainsi que toute information pertinente sur la nature de l'incident</w:t>
+            </w:r>
+            <w:r>
+              <w:rPr>
+                <w:rFonts w:ascii="Times New Roman" w:eastAsia="Times New Roman" w:hAnsi="Times New Roman" w:cs="Times New Roman"/>
+                <w:kern w:val="0"/>
+                <w:sz w:val="24"/>
+                <w:szCs w:val="24"/>
+                <w:lang w:bidi="ar-SA"/>
+                <w14:ligatures w14:val="none"/>
+              </w:rPr>
+              <w:t>.</w:t>
+            </w:r>
+          </w:p>
+          <w:p>
+            <w:pPr>
+              <w:pStyle w:val="ListParagraph"/>
+              <w:numPr>
+                <w:ilvl w:val="0"/>
+                <w:numId w:val="42"/>
+              </w:numPr>
+              <w:rPr>
+                <w:rFonts w:ascii="Times New Roman" w:eastAsia="Times New Roman" w:hAnsi="Times New Roman" w:cs="Times New Roman"/>
+                <w:kern w:val="0"/>
+                <w:sz w:val="24"/>
+                <w:szCs w:val="24"/>
+                <w:lang w:bidi="ar-SA"/>
+                <w14:ligatures w14:val="none"/>
+              </w:rPr>
+            </w:pPr>
+            <w:r>
+              <w:rPr>
+                <w:rFonts w:ascii="Times New Roman" w:eastAsia="Times New Roman" w:hAnsi="Times New Roman" w:cs="Times New Roman"/>
+                <w:kern w:val="0"/>
+                <w:sz w:val="24"/>
+                <w:szCs w:val="24"/>
+                <w:lang w:bidi="ar-SA"/>
+                <w14:ligatures w14:val="none"/>
+              </w:rPr>
+              <w:t xml:space="preserve"> </w:t>
+            </w:r>
+            <w:r>
+              <w:rPr>
+                <w:rFonts w:ascii="Times New Roman" w:eastAsia="Times New Roman" w:hAnsi="Times New Roman" w:cs="Times New Roman"/>
+                <w:kern w:val="0"/>
+                <w:sz w:val="24"/>
+                <w:szCs w:val="24"/>
+                <w:lang w:bidi="ar-SA"/>
+                <w14:ligatures w14:val="none"/>
+              </w:rPr>
+              <w:t>L'utilisateur est également invité à déclarer l'impact de l'incident, en évaluant le niveau de gravité et les conséquences potentielles pour l'organisation.</w:t>
+            </w:r>
+          </w:p>
+          <w:p>
+            <w:pPr>
+              <w:pStyle w:val="ListParagraph"/>
+              <w:numPr>
+                <w:ilvl w:val="0"/>
+                <w:numId w:val="42"/>
+              </w:numPr>
+              <w:rPr>
+                <w:rFonts w:ascii="Times New Roman" w:eastAsia="Times New Roman" w:hAnsi="Times New Roman" w:cs="Times New Roman"/>
+                <w:kern w:val="0"/>
+                <w:sz w:val="24"/>
+                <w:szCs w:val="24"/>
+                <w:lang w:bidi="ar-SA"/>
+                <w14:ligatures w14:val="none"/>
+              </w:rPr>
+            </w:pPr>
+            <w:r>
+              <w:rPr>
+                <w:rFonts w:ascii="Times New Roman" w:eastAsia="Times New Roman" w:hAnsi="Times New Roman" w:cs="Times New Roman"/>
+                <w:kern w:val="0"/>
+                <w:sz w:val="24"/>
+                <w:szCs w:val="24"/>
+                <w:lang w:bidi="ar-SA"/>
+                <w14:ligatures w14:val="none"/>
+              </w:rPr>
+              <w:t>Une fois que le formulaire est rempli, l'utilisateur peut le soumettre pour examen et traitement ultérieur.</w:t>
+            </w:r>
+          </w:p>
+          <w:p>
+            <w:pPr>
+              <w:pStyle w:val="ListParagraph"/>
+              <w:numPr>
+                <w:ilvl w:val="0"/>
+                <w:numId w:val="42"/>
+              </w:numPr>
+              <w:rPr>
+                <w:rFonts w:ascii="Times New Roman" w:eastAsia="Times New Roman" w:hAnsi="Times New Roman" w:cs="Times New Roman"/>
+                <w:kern w:val="0"/>
+                <w:sz w:val="24"/>
+                <w:szCs w:val="24"/>
+                <w:lang w:bidi="ar-SA"/>
+                <w14:ligatures w14:val="none"/>
+              </w:rPr>
+            </w:pPr>
+            <w:r>
+              <w:rPr>
+                <w:rFonts w:ascii="Times New Roman" w:eastAsia="Times New Roman" w:hAnsi="Times New Roman" w:cs="Times New Roman"/>
+                <w:kern w:val="0"/>
+                <w:sz w:val="24"/>
+                <w:szCs w:val="24"/>
+                <w:lang w:bidi="ar-SA"/>
+                <w14:ligatures w14:val="none"/>
+              </w:rPr>
+              <w:t xml:space="preserve"> </w:t>
+            </w:r>
+            <w:r>
+              <w:rPr>
+                <w:rFonts w:ascii="Times New Roman" w:eastAsia="Times New Roman" w:hAnsi="Times New Roman" w:cs="Times New Roman"/>
+                <w:kern w:val="0"/>
+                <w:sz w:val="24"/>
+                <w:szCs w:val="24"/>
+                <w:lang w:bidi="ar-SA"/>
+                <w14:ligatures w14:val="none"/>
+              </w:rPr>
+              <w:t>L’</w:t>
+            </w:r>
+            <w:r>
+              <w:rPr>
+                <w:rFonts w:ascii="Times New Roman" w:eastAsia="Times New Roman" w:hAnsi="Times New Roman" w:cs="Times New Roman"/>
+                <w:kern w:val="0"/>
+                <w:sz w:val="24"/>
+                <w:szCs w:val="24"/>
+                <w:lang w:bidi="ar-SA"/>
+                <w14:ligatures w14:val="none"/>
+              </w:rPr>
+              <w:t>administrateur collecte les informations et traite les données.</w:t>
+            </w:r>
+          </w:p>
+          <w:p>
+            <w:pPr>
+              <w:pStyle w:val="TableParagraph"/>
+              <w:rPr>
+                <w:b/>
+                <w:sz w:val="28"/>
+              </w:rPr>
+            </w:pPr>
+          </w:p>
+        </w:tc>
+      </w:tr>
+    </w:tbl>
+    <w:p>
+      <w:pPr>
+        <w:pStyle w:val="ListParagraph"/>
+        <w:numPr>
+          <w:ilvl w:val="0"/>
+          <w:numId w:val="41"/>
+        </w:numPr>
+        <w:spacing w:line="360" w:lineRule="auto"/>
+        <w:jc w:val="both"/>
+        <w:rPr>
+          <w:rFonts w:ascii="Times New Roman" w:hAnsi="Times New Roman" w:cs="Times New Roman"/>
+          <w:b/>
+          <w:bCs/>
+          <w:kern w:val="0"/>
+          <w:sz w:val="24"/>
+          <w:szCs w:val="24"/>
+          <w:u w:val="single"/>
+          <w:lang w:bidi="ar-SA"/>
+        </w:rPr>
+      </w:pPr>
+      <w:r>
+        <w:rPr>
+          <w:rFonts w:ascii="Times New Roman" w:hAnsi="Times New Roman" w:cs="Times New Roman"/>
+          <w:b/>
+          <w:bCs/>
+          <w:kern w:val="0"/>
+          <w:sz w:val="24"/>
+          <w:szCs w:val="24"/>
+          <w:u w:val="single"/>
+          <w:lang w:bidi="ar-SA"/>
+        </w:rPr>
+        <w:t>Description textuelle de « Remplir un formulaire » :</w:t>
+      </w:r>
+    </w:p>
+    <w:p>
+      <w:pPr>
+        <w:pStyle w:val="ListParagraph"/>
+        <w:spacing w:line="360" w:lineRule="auto"/>
+        <w:jc w:val="both"/>
+        <w:rPr>
+          <w:rFonts w:ascii="Times New Roman" w:hAnsi="Times New Roman" w:cs="Times New Roman"/>
+          <w:b/>
+          <w:bCs/>
+          <w:kern w:val="0"/>
+          <w:sz w:val="24"/>
+          <w:szCs w:val="24"/>
+          <w:u w:val="single"/>
+          <w:lang w:bidi="ar-SA"/>
+        </w:rPr>
+      </w:pPr>
+    </w:p>
+    <w:p>
+      <w:pPr>
+        <w:pStyle w:val="ListParagraph"/>
+        <w:numPr>
+          <w:ilvl w:val="0"/>
+          <w:numId w:val="41"/>
+        </w:numPr>
+        <w:spacing w:line="360" w:lineRule="auto"/>
+        <w:jc w:val="both"/>
+        <w:rPr>
+          <w:rFonts w:ascii="Times New Roman" w:hAnsi="Times New Roman" w:cs="Times New Roman"/>
+          <w:b/>
+          <w:bCs/>
+          <w:kern w:val="0"/>
+          <w:sz w:val="24"/>
+          <w:szCs w:val="24"/>
+          <w:u w:val="single"/>
+          <w:lang w:bidi="ar-SA"/>
+        </w:rPr>
+      </w:pPr>
+      <w:r>
+        <w:rPr>
+          <w:rFonts w:ascii="Times New Roman" w:hAnsi="Times New Roman" w:cs="Times New Roman"/>
+          <w:b/>
+          <w:bCs/>
+          <w:kern w:val="0"/>
+          <w:sz w:val="24"/>
+          <w:szCs w:val="24"/>
+          <w:u w:val="single"/>
+          <w:lang w:bidi="ar-SA"/>
+        </w:rPr>
+        <w:t>Description textuelle de « Signaler un indicateur de compromission » :</w:t>
+      </w:r>
+    </w:p>
+    <w:tbl>
+      <w:tblPr>
+        <w:tblpPr w:leftFromText="141" w:rightFromText="141" w:vertAnchor="text" w:horzAnchor="page" w:tblpX="2041" w:tblpY="44"/>
+        <w:tblW w:w="9047" w:type="dxa"/>
+        <w:tblBorders>
+          <w:top w:val="single" w:sz="8" w:space="0" w:color="000000"/>
+          <w:left w:val="single" w:sz="8" w:space="0" w:color="000000"/>
+          <w:bottom w:val="single" w:sz="8" w:space="0" w:color="000000"/>
+          <w:right w:val="single" w:sz="8" w:space="0" w:color="000000"/>
+          <w:insideH w:val="single" w:sz="8" w:space="0" w:color="000000"/>
+          <w:insideV w:val="single" w:sz="8" w:space="0" w:color="000000"/>
+        </w:tblBorders>
+        <w:tblLayout w:type="fixed"/>
+        <w:tblCellMar>
+          <w:left w:w="0" w:type="dxa"/>
+          <w:right w:w="0" w:type="dxa"/>
+        </w:tblCellMar>
+        <w:tblLook w:val="01E0" w:firstRow="1" w:lastRow="1" w:firstColumn="1" w:lastColumn="1" w:noHBand="0" w:noVBand="0"/>
+      </w:tblPr>
+      <w:tblGrid>
+        <w:gridCol w:w="9047"/>
+      </w:tblGrid>
+      <w:tr>
+        <w:trPr>
+          <w:trHeight w:val="520"/>
+        </w:trPr>
+        <w:tc>
+          <w:tcPr>
+            <w:tcW w:w="9047" w:type="dxa"/>
+          </w:tcPr>
+          <w:p>
+            <w:pPr>
+              <w:pStyle w:val="TableParagraph"/>
+              <w:rPr>
+                <w:sz w:val="28"/>
+              </w:rPr>
+            </w:pPr>
+            <w:r>
+              <w:rPr>
+                <w:b/>
+                <w:sz w:val="24"/>
+                <w:szCs w:val="24"/>
+              </w:rPr>
+              <w:t>Cas</w:t>
+            </w:r>
+            <w:r>
+              <w:rPr>
+                <w:b/>
+                <w:spacing w:val="-2"/>
+                <w:sz w:val="28"/>
+              </w:rPr>
+              <w:t xml:space="preserve"> </w:t>
+            </w:r>
+            <w:r>
+              <w:rPr>
+                <w:b/>
+                <w:sz w:val="28"/>
+              </w:rPr>
+              <w:t>:</w:t>
+            </w:r>
+            <w:r>
+              <w:rPr>
+                <w:b/>
+                <w:spacing w:val="-5"/>
+                <w:sz w:val="28"/>
+              </w:rPr>
+              <w:t xml:space="preserve"> </w:t>
+            </w:r>
+            <w:r>
+              <w:t xml:space="preserve"> </w:t>
+            </w:r>
+            <w:r>
+              <w:rPr>
+                <w:bCs/>
+                <w:spacing w:val="-5"/>
+                <w:sz w:val="24"/>
+                <w:szCs w:val="24"/>
+              </w:rPr>
+              <w:t>Signaler un indicateur de compromission</w:t>
+            </w:r>
+            <w:r>
+              <w:rPr>
+                <w:bCs/>
+                <w:spacing w:val="-5"/>
+                <w:sz w:val="24"/>
+                <w:szCs w:val="24"/>
+              </w:rPr>
+              <w:t>.</w:t>
+            </w:r>
+          </w:p>
+        </w:tc>
+      </w:tr>
+      <w:tr>
+        <w:trPr>
+          <w:trHeight w:val="517"/>
+        </w:trPr>
+        <w:tc>
+          <w:tcPr>
+            <w:tcW w:w="9047" w:type="dxa"/>
+          </w:tcPr>
+          <w:p>
+            <w:pPr>
+              <w:pStyle w:val="TableParagraph"/>
+              <w:rPr>
+                <w:sz w:val="24"/>
+                <w:szCs w:val="24"/>
+              </w:rPr>
+            </w:pPr>
+            <w:r>
+              <w:rPr>
+                <w:b/>
+                <w:sz w:val="24"/>
+                <w:szCs w:val="24"/>
+              </w:rPr>
+              <w:t xml:space="preserve">Résumé : </w:t>
+            </w:r>
+            <w:r>
+              <w:rPr>
+                <w:sz w:val="24"/>
+                <w:szCs w:val="24"/>
+              </w:rPr>
+              <w:t xml:space="preserve">Compléter un formulaire afin de </w:t>
+            </w:r>
+            <w:r>
+              <w:rPr>
+                <w:bCs/>
+                <w:spacing w:val="-5"/>
+                <w:sz w:val="24"/>
+                <w:szCs w:val="24"/>
+              </w:rPr>
+              <w:t>signaler</w:t>
+            </w:r>
+            <w:r>
+              <w:rPr>
+                <w:bCs/>
+                <w:spacing w:val="-5"/>
+                <w:sz w:val="24"/>
+                <w:szCs w:val="24"/>
+              </w:rPr>
+              <w:t xml:space="preserve"> un indicateur de compromission</w:t>
+            </w:r>
+            <w:r>
+              <w:rPr>
+                <w:bCs/>
+                <w:spacing w:val="-5"/>
+                <w:sz w:val="24"/>
+                <w:szCs w:val="24"/>
+              </w:rPr>
+              <w:t>.</w:t>
+            </w:r>
+          </w:p>
+        </w:tc>
+      </w:tr>
+      <w:tr>
+        <w:trPr>
+          <w:trHeight w:val="520"/>
+        </w:trPr>
+        <w:tc>
+          <w:tcPr>
+            <w:tcW w:w="9047" w:type="dxa"/>
+          </w:tcPr>
+          <w:p>
+            <w:pPr>
+              <w:pStyle w:val="TableParagraph"/>
+              <w:rPr>
+                <w:sz w:val="24"/>
+                <w:szCs w:val="24"/>
+              </w:rPr>
+            </w:pPr>
+            <w:r>
+              <w:rPr>
+                <w:b/>
+                <w:sz w:val="24"/>
+                <w:szCs w:val="24"/>
+              </w:rPr>
+              <w:t>Acteur primaire</w:t>
+            </w:r>
+            <w:r>
+              <w:rPr>
+                <w:b/>
+                <w:spacing w:val="-5"/>
+                <w:sz w:val="24"/>
+                <w:szCs w:val="24"/>
+              </w:rPr>
+              <w:t xml:space="preserve"> </w:t>
+            </w:r>
+            <w:r>
+              <w:rPr>
+                <w:b/>
+                <w:sz w:val="24"/>
+                <w:szCs w:val="24"/>
+              </w:rPr>
+              <w:t>:</w:t>
+            </w:r>
+            <w:r>
+              <w:rPr>
+                <w:b/>
+                <w:spacing w:val="-7"/>
+                <w:sz w:val="24"/>
+                <w:szCs w:val="24"/>
+              </w:rPr>
+              <w:t xml:space="preserve"> </w:t>
+            </w:r>
+            <w:r>
+              <w:rPr>
+                <w:sz w:val="24"/>
+                <w:szCs w:val="24"/>
+              </w:rPr>
+              <w:t>L’utilisateur.</w:t>
+            </w:r>
+          </w:p>
+        </w:tc>
+      </w:tr>
+      <w:tr>
+        <w:trPr>
+          <w:trHeight w:val="522"/>
+        </w:trPr>
+        <w:tc>
+          <w:tcPr>
+            <w:tcW w:w="9047" w:type="dxa"/>
+          </w:tcPr>
+          <w:p>
+            <w:pPr>
+              <w:pStyle w:val="TableParagraph"/>
+              <w:rPr>
+                <w:sz w:val="24"/>
+                <w:szCs w:val="24"/>
+              </w:rPr>
+            </w:pPr>
+            <w:r>
+              <w:rPr>
+                <w:b/>
+                <w:sz w:val="24"/>
+                <w:szCs w:val="24"/>
+              </w:rPr>
+              <w:t>Acteur</w:t>
+            </w:r>
+            <w:r>
+              <w:rPr>
+                <w:b/>
+                <w:spacing w:val="-4"/>
+                <w:sz w:val="24"/>
+                <w:szCs w:val="24"/>
+              </w:rPr>
+              <w:t xml:space="preserve"> </w:t>
+            </w:r>
+            <w:r>
+              <w:rPr>
+                <w:b/>
+                <w:sz w:val="24"/>
+                <w:szCs w:val="24"/>
+              </w:rPr>
+              <w:t>secondaire</w:t>
+            </w:r>
+            <w:r>
+              <w:rPr>
+                <w:b/>
+                <w:spacing w:val="-2"/>
+                <w:sz w:val="24"/>
+                <w:szCs w:val="24"/>
+              </w:rPr>
+              <w:t xml:space="preserve"> </w:t>
+            </w:r>
+            <w:r>
+              <w:rPr>
+                <w:b/>
+                <w:sz w:val="24"/>
+                <w:szCs w:val="24"/>
+              </w:rPr>
+              <w:t>:</w:t>
+            </w:r>
+            <w:r>
+              <w:rPr>
+                <w:b/>
+                <w:spacing w:val="-2"/>
+                <w:sz w:val="24"/>
+                <w:szCs w:val="24"/>
+              </w:rPr>
+              <w:t xml:space="preserve"> </w:t>
+            </w:r>
+            <w:r>
+              <w:rPr>
+                <w:sz w:val="24"/>
+                <w:szCs w:val="24"/>
+              </w:rPr>
+              <w:t>L’administrateur.</w:t>
+            </w:r>
+          </w:p>
+        </w:tc>
+      </w:tr>
+      <w:tr>
+        <w:trPr>
+          <w:trHeight w:val="429"/>
+        </w:trPr>
+        <w:tc>
+          <w:tcPr>
+            <w:tcW w:w="9047" w:type="dxa"/>
+          </w:tcPr>
+          <w:p>
+            <w:pPr>
+              <w:pStyle w:val="TableParagraph"/>
+              <w:spacing w:before="0" w:line="321" w:lineRule="exact"/>
+              <w:rPr>
+                <w:rFonts w:hint="cs"/>
+                <w:b/>
+                <w:bCs/>
+                <w:sz w:val="24"/>
+                <w:szCs w:val="24"/>
+                <w:lang w:bidi="ar-DZ"/>
+              </w:rPr>
+            </w:pPr>
+            <w:r>
+              <w:rPr>
+                <w:b/>
+                <w:bCs/>
+                <w:sz w:val="24"/>
+                <w:szCs w:val="24"/>
+              </w:rPr>
+              <w:t>Pré</w:t>
+            </w:r>
+            <w:r>
+              <w:rPr>
+                <w:b/>
+                <w:bCs/>
+                <w:sz w:val="24"/>
+                <w:szCs w:val="24"/>
+                <w:lang w:bidi="ar-DZ"/>
+              </w:rPr>
+              <w:t>-conditions</w:t>
+            </w:r>
+            <w:r>
+              <w:rPr>
+                <w:b/>
+                <w:bCs/>
+                <w:sz w:val="24"/>
+                <w:szCs w:val="24"/>
+                <w:lang w:bidi="ar-DZ"/>
+              </w:rPr>
+              <w:t> :</w:t>
+            </w:r>
+            <w:r>
+              <w:rPr>
+                <w:sz w:val="24"/>
+                <w:szCs w:val="24"/>
+                <w:lang w:bidi="ar-DZ"/>
+              </w:rPr>
+              <w:t xml:space="preserve"> </w:t>
+            </w:r>
+          </w:p>
+        </w:tc>
+      </w:tr>
+      <w:tr>
+        <w:trPr>
+          <w:trHeight w:val="1473"/>
+        </w:trPr>
+        <w:tc>
+          <w:tcPr>
+            <w:tcW w:w="9047" w:type="dxa"/>
+          </w:tcPr>
+          <w:p>
+            <w:pPr>
+              <w:pStyle w:val="TableParagraph"/>
+              <w:rPr>
+                <w:b/>
+                <w:sz w:val="24"/>
+                <w:szCs w:val="24"/>
+              </w:rPr>
+            </w:pPr>
+            <w:r>
+              <w:rPr>
+                <w:b/>
+                <w:sz w:val="24"/>
+                <w:szCs w:val="24"/>
+              </w:rPr>
+              <w:t>Scénario</w:t>
+            </w:r>
+            <w:r>
+              <w:rPr>
+                <w:b/>
+                <w:spacing w:val="-2"/>
+                <w:sz w:val="24"/>
+                <w:szCs w:val="24"/>
+              </w:rPr>
+              <w:t xml:space="preserve"> </w:t>
+            </w:r>
+            <w:r>
+              <w:rPr>
+                <w:b/>
+                <w:sz w:val="24"/>
+                <w:szCs w:val="24"/>
+              </w:rPr>
+              <w:t>nominal</w:t>
+            </w:r>
+            <w:r>
+              <w:rPr>
+                <w:b/>
+                <w:spacing w:val="-2"/>
+                <w:sz w:val="24"/>
+                <w:szCs w:val="24"/>
+              </w:rPr>
+              <w:t xml:space="preserve"> </w:t>
+            </w:r>
+            <w:r>
+              <w:rPr>
+                <w:b/>
+                <w:sz w:val="24"/>
+                <w:szCs w:val="24"/>
+              </w:rPr>
+              <w:t>:</w:t>
+            </w:r>
+            <w:r>
+              <w:rPr>
+                <w:b/>
+                <w:sz w:val="24"/>
+                <w:szCs w:val="24"/>
+              </w:rPr>
+              <w:t xml:space="preserve"> </w:t>
+            </w:r>
+          </w:p>
+          <w:p>
+            <w:pPr>
+              <w:pStyle w:val="ListParagraph"/>
+              <w:ind w:left="336"/>
+              <w:rPr>
+                <w:b/>
+                <w:sz w:val="28"/>
+              </w:rPr>
+            </w:pPr>
+          </w:p>
+        </w:tc>
+      </w:tr>
+    </w:tbl>
+    <w:p>
+      <w:pPr>
+        <w:pStyle w:val="ListParagraph"/>
+        <w:rPr>
+          <w:rFonts w:ascii="Times New Roman" w:hAnsi="Times New Roman" w:cs="Times New Roman"/>
+          <w:b/>
+          <w:bCs/>
+          <w:kern w:val="0"/>
+          <w:sz w:val="24"/>
+          <w:szCs w:val="24"/>
+          <w:u w:val="single"/>
+          <w:lang w:bidi="ar-SA"/>
+        </w:rPr>
+      </w:pPr>
+    </w:p>
+    <w:p>
+      <w:pPr>
+        <w:pStyle w:val="ListParagraph"/>
+        <w:spacing w:line="360" w:lineRule="auto"/>
+        <w:jc w:val="both"/>
+        <w:rPr>
+          <w:rFonts w:ascii="Times New Roman" w:hAnsi="Times New Roman" w:cs="Times New Roman"/>
+          <w:b/>
+          <w:bCs/>
+          <w:kern w:val="0"/>
+          <w:sz w:val="24"/>
+          <w:szCs w:val="24"/>
+          <w:u w:val="single"/>
+          <w:lang w:bidi="ar-SA"/>
+        </w:rPr>
+      </w:pPr>
+    </w:p>
+    <w:p>
+      <w:pPr>
+        <w:pStyle w:val="ListParagraph"/>
+        <w:numPr>
+          <w:ilvl w:val="0"/>
+          <w:numId w:val="41"/>
+        </w:numPr>
+        <w:spacing w:line="360" w:lineRule="auto"/>
+        <w:jc w:val="both"/>
+        <w:rPr>
+          <w:rFonts w:ascii="Times New Roman" w:hAnsi="Times New Roman" w:cs="Times New Roman"/>
+          <w:b/>
+          <w:bCs/>
+          <w:kern w:val="0"/>
+          <w:sz w:val="24"/>
+          <w:szCs w:val="24"/>
+          <w:u w:val="single"/>
+          <w:lang w:bidi="ar-SA"/>
+        </w:rPr>
+      </w:pPr>
+      <w:r>
+        <w:rPr>
+          <w:rFonts w:ascii="Times New Roman" w:hAnsi="Times New Roman" w:cs="Times New Roman"/>
+          <w:b/>
+          <w:bCs/>
+          <w:kern w:val="0"/>
+          <w:sz w:val="24"/>
+          <w:szCs w:val="24"/>
+          <w:u w:val="single"/>
+          <w:lang w:bidi="ar-SA"/>
+        </w:rPr>
+        <w:lastRenderedPageBreak/>
+        <w:t>Description textuelle de « scanner un service web » :</w:t>
+      </w:r>
+    </w:p>
+    <w:tbl>
+      <w:tblPr>
+        <w:tblpPr w:leftFromText="141" w:rightFromText="141" w:vertAnchor="text" w:horzAnchor="page" w:tblpX="2041" w:tblpY="44"/>
+        <w:tblW w:w="9047" w:type="dxa"/>
+        <w:tblBorders>
+          <w:top w:val="single" w:sz="8" w:space="0" w:color="000000"/>
+          <w:left w:val="single" w:sz="8" w:space="0" w:color="000000"/>
+          <w:bottom w:val="single" w:sz="8" w:space="0" w:color="000000"/>
+          <w:right w:val="single" w:sz="8" w:space="0" w:color="000000"/>
+          <w:insideH w:val="single" w:sz="8" w:space="0" w:color="000000"/>
+          <w:insideV w:val="single" w:sz="8" w:space="0" w:color="000000"/>
+        </w:tblBorders>
+        <w:tblLayout w:type="fixed"/>
+        <w:tblCellMar>
+          <w:left w:w="0" w:type="dxa"/>
+          <w:right w:w="0" w:type="dxa"/>
+        </w:tblCellMar>
+        <w:tblLook w:val="01E0" w:firstRow="1" w:lastRow="1" w:firstColumn="1" w:lastColumn="1" w:noHBand="0" w:noVBand="0"/>
+      </w:tblPr>
+      <w:tblGrid>
+        <w:gridCol w:w="9047"/>
+      </w:tblGrid>
+      <w:tr>
+        <w:trPr>
+          <w:trHeight w:val="520"/>
+        </w:trPr>
+        <w:tc>
+          <w:tcPr>
+            <w:tcW w:w="9047" w:type="dxa"/>
+          </w:tcPr>
+          <w:p>
+            <w:pPr>
+              <w:pStyle w:val="TableParagraph"/>
+              <w:rPr>
+                <w:sz w:val="28"/>
+              </w:rPr>
+            </w:pPr>
+            <w:r>
+              <w:rPr>
+                <w:b/>
+                <w:sz w:val="24"/>
+                <w:szCs w:val="24"/>
+              </w:rPr>
+              <w:t>Cas</w:t>
+            </w:r>
+            <w:r>
+              <w:rPr>
+                <w:b/>
+                <w:spacing w:val="-2"/>
+                <w:sz w:val="28"/>
+              </w:rPr>
+              <w:t xml:space="preserve"> </w:t>
+            </w:r>
+            <w:r>
+              <w:rPr>
+                <w:b/>
+                <w:sz w:val="28"/>
+              </w:rPr>
+              <w:t>:</w:t>
+            </w:r>
+            <w:r>
+              <w:rPr>
+                <w:b/>
+                <w:spacing w:val="-5"/>
+                <w:sz w:val="28"/>
+              </w:rPr>
+              <w:t xml:space="preserve"> </w:t>
+            </w:r>
+            <w:r>
+              <w:t xml:space="preserve"> </w:t>
+            </w:r>
+            <w:r>
+              <w:rPr>
+                <w:sz w:val="24"/>
+                <w:szCs w:val="24"/>
+              </w:rPr>
+              <w:t>S</w:t>
+            </w:r>
+            <w:r>
+              <w:rPr>
+                <w:sz w:val="24"/>
+                <w:szCs w:val="24"/>
+              </w:rPr>
+              <w:t>canner un service web</w:t>
+            </w:r>
+            <w:r>
+              <w:rPr>
+                <w:bCs/>
+                <w:spacing w:val="-5"/>
+                <w:sz w:val="24"/>
+                <w:szCs w:val="24"/>
+              </w:rPr>
+              <w:t>.</w:t>
+            </w:r>
+          </w:p>
+        </w:tc>
+      </w:tr>
+      <w:tr>
+        <w:trPr>
+          <w:trHeight w:val="517"/>
+        </w:trPr>
+        <w:tc>
+          <w:tcPr>
+            <w:tcW w:w="9047" w:type="dxa"/>
+          </w:tcPr>
+          <w:p>
+            <w:pPr>
+              <w:pStyle w:val="TableParagraph"/>
+              <w:rPr>
+                <w:sz w:val="24"/>
+                <w:szCs w:val="24"/>
+              </w:rPr>
+            </w:pPr>
+            <w:r>
+              <w:rPr>
+                <w:b/>
+                <w:sz w:val="24"/>
+                <w:szCs w:val="24"/>
+              </w:rPr>
+              <w:t xml:space="preserve">Résumé : </w:t>
+            </w:r>
+            <w:r>
+              <w:rPr>
+                <w:bCs/>
+                <w:sz w:val="24"/>
+                <w:szCs w:val="24"/>
+              </w:rPr>
+              <w:t xml:space="preserve">Permet </w:t>
+            </w:r>
+            <w:r>
+              <w:rPr>
+                <w:bCs/>
+                <w:sz w:val="24"/>
+                <w:szCs w:val="24"/>
+              </w:rPr>
+              <w:t>de rechercher activement des vulnérabilités potentielles dans les applications web</w:t>
+            </w:r>
+            <w:r>
+              <w:rPr>
+                <w:bCs/>
+                <w:sz w:val="24"/>
+                <w:szCs w:val="24"/>
+              </w:rPr>
+              <w:t>.</w:t>
+            </w:r>
+          </w:p>
+        </w:tc>
+      </w:tr>
+      <w:tr>
+        <w:trPr>
+          <w:trHeight w:val="520"/>
+        </w:trPr>
+        <w:tc>
+          <w:tcPr>
+            <w:tcW w:w="9047" w:type="dxa"/>
+          </w:tcPr>
+          <w:p>
+            <w:pPr>
+              <w:pStyle w:val="TableParagraph"/>
+              <w:rPr>
+                <w:sz w:val="24"/>
+                <w:szCs w:val="24"/>
+              </w:rPr>
+            </w:pPr>
+            <w:r>
+              <w:rPr>
+                <w:b/>
+                <w:sz w:val="24"/>
+                <w:szCs w:val="24"/>
+              </w:rPr>
+              <w:t>Acteur primaire</w:t>
+            </w:r>
+            <w:r>
+              <w:rPr>
+                <w:b/>
+                <w:spacing w:val="-5"/>
+                <w:sz w:val="24"/>
+                <w:szCs w:val="24"/>
+              </w:rPr>
+              <w:t xml:space="preserve"> </w:t>
+            </w:r>
+            <w:r>
+              <w:rPr>
+                <w:b/>
+                <w:sz w:val="24"/>
+                <w:szCs w:val="24"/>
+              </w:rPr>
+              <w:t>:</w:t>
+            </w:r>
+            <w:r>
+              <w:rPr>
+                <w:b/>
+                <w:spacing w:val="-7"/>
+                <w:sz w:val="24"/>
+                <w:szCs w:val="24"/>
+              </w:rPr>
+              <w:t xml:space="preserve"> </w:t>
+            </w:r>
+            <w:r>
+              <w:rPr>
+                <w:sz w:val="24"/>
+                <w:szCs w:val="24"/>
+              </w:rPr>
+              <w:t>L’utilisateur.</w:t>
+            </w:r>
+          </w:p>
+        </w:tc>
+      </w:tr>
+      <w:tr>
+        <w:trPr>
+          <w:trHeight w:val="522"/>
+        </w:trPr>
+        <w:tc>
+          <w:tcPr>
+            <w:tcW w:w="9047" w:type="dxa"/>
+          </w:tcPr>
+          <w:p>
+            <w:pPr>
+              <w:pStyle w:val="TableParagraph"/>
+              <w:rPr>
+                <w:sz w:val="24"/>
+                <w:szCs w:val="24"/>
+              </w:rPr>
+            </w:pPr>
+            <w:r>
+              <w:rPr>
+                <w:b/>
+                <w:sz w:val="24"/>
+                <w:szCs w:val="24"/>
+              </w:rPr>
+              <w:t>Acteur</w:t>
+            </w:r>
+            <w:r>
+              <w:rPr>
+                <w:b/>
+                <w:spacing w:val="-4"/>
+                <w:sz w:val="24"/>
+                <w:szCs w:val="24"/>
+              </w:rPr>
+              <w:t xml:space="preserve"> </w:t>
+            </w:r>
+            <w:r>
+              <w:rPr>
+                <w:b/>
+                <w:sz w:val="24"/>
+                <w:szCs w:val="24"/>
+              </w:rPr>
+              <w:t>secondaire</w:t>
+            </w:r>
+            <w:r>
+              <w:rPr>
+                <w:b/>
+                <w:spacing w:val="-2"/>
+                <w:sz w:val="24"/>
+                <w:szCs w:val="24"/>
+              </w:rPr>
+              <w:t xml:space="preserve"> </w:t>
+            </w:r>
+            <w:r>
+              <w:rPr>
+                <w:b/>
+                <w:sz w:val="24"/>
+                <w:szCs w:val="24"/>
+              </w:rPr>
+              <w:t>:</w:t>
+            </w:r>
+            <w:r>
+              <w:rPr>
+                <w:b/>
+                <w:spacing w:val="-2"/>
+                <w:sz w:val="24"/>
+                <w:szCs w:val="24"/>
+              </w:rPr>
+              <w:t xml:space="preserve"> </w:t>
+            </w:r>
+            <w:r>
+              <w:rPr>
+                <w:sz w:val="24"/>
+                <w:szCs w:val="24"/>
+              </w:rPr>
+              <w:t>L’administrateur.</w:t>
+            </w:r>
+          </w:p>
+        </w:tc>
+      </w:tr>
+      <w:tr>
+        <w:trPr>
+          <w:trHeight w:val="429"/>
+        </w:trPr>
+        <w:tc>
+          <w:tcPr>
+            <w:tcW w:w="9047" w:type="dxa"/>
+          </w:tcPr>
+          <w:p>
+            <w:pPr>
+              <w:pStyle w:val="TableParagraph"/>
+              <w:spacing w:before="0" w:line="321" w:lineRule="exact"/>
+              <w:rPr>
+                <w:rFonts w:hint="cs"/>
+                <w:b/>
+                <w:bCs/>
+                <w:sz w:val="24"/>
+                <w:szCs w:val="24"/>
+                <w:lang w:bidi="ar-DZ"/>
+              </w:rPr>
+            </w:pPr>
+            <w:r>
+              <w:rPr>
+                <w:b/>
+                <w:bCs/>
+                <w:sz w:val="24"/>
+                <w:szCs w:val="24"/>
+              </w:rPr>
+              <w:t>Pré</w:t>
+            </w:r>
+            <w:r>
+              <w:rPr>
+                <w:b/>
+                <w:bCs/>
+                <w:sz w:val="24"/>
+                <w:szCs w:val="24"/>
+                <w:lang w:bidi="ar-DZ"/>
+              </w:rPr>
+              <w:t>-conditions:</w:t>
+            </w:r>
+            <w:r>
+              <w:rPr>
+                <w:b/>
+                <w:bCs/>
+                <w:sz w:val="24"/>
+                <w:szCs w:val="24"/>
+                <w:lang w:bidi="ar-DZ"/>
+              </w:rPr>
+              <w:t xml:space="preserve">  </w:t>
+            </w:r>
+          </w:p>
+        </w:tc>
+      </w:tr>
+      <w:tr>
+        <w:trPr>
+          <w:trHeight w:val="1473"/>
+        </w:trPr>
+        <w:tc>
+          <w:tcPr>
+            <w:tcW w:w="9047" w:type="dxa"/>
+          </w:tcPr>
+          <w:p>
+            <w:pPr>
+              <w:pStyle w:val="TableParagraph"/>
+              <w:rPr>
+                <w:b/>
+                <w:sz w:val="24"/>
+                <w:szCs w:val="24"/>
+              </w:rPr>
+            </w:pPr>
+            <w:r>
+              <w:rPr>
+                <w:b/>
+                <w:sz w:val="24"/>
+                <w:szCs w:val="24"/>
+              </w:rPr>
+              <w:t>Scénario</w:t>
+            </w:r>
+            <w:r>
+              <w:rPr>
+                <w:b/>
+                <w:spacing w:val="-2"/>
+                <w:sz w:val="24"/>
+                <w:szCs w:val="24"/>
+              </w:rPr>
+              <w:t xml:space="preserve"> </w:t>
+            </w:r>
+            <w:r>
+              <w:rPr>
+                <w:b/>
+                <w:sz w:val="24"/>
+                <w:szCs w:val="24"/>
+              </w:rPr>
+              <w:t>nominal</w:t>
+            </w:r>
+            <w:r>
+              <w:rPr>
+                <w:b/>
+                <w:spacing w:val="-2"/>
+                <w:sz w:val="24"/>
+                <w:szCs w:val="24"/>
+              </w:rPr>
+              <w:t xml:space="preserve"> </w:t>
+            </w:r>
+            <w:r>
+              <w:rPr>
+                <w:b/>
+                <w:sz w:val="24"/>
+                <w:szCs w:val="24"/>
+              </w:rPr>
+              <w:t>:</w:t>
+            </w:r>
+            <w:r>
+              <w:rPr>
+                <w:b/>
+                <w:sz w:val="24"/>
+                <w:szCs w:val="24"/>
+              </w:rPr>
+              <w:t xml:space="preserve"> </w:t>
+            </w:r>
+          </w:p>
+          <w:p>
+            <w:pPr>
+              <w:pStyle w:val="ListParagraph"/>
+              <w:ind w:left="336"/>
+              <w:rPr>
+                <w:b/>
+                <w:sz w:val="28"/>
+              </w:rPr>
+            </w:pPr>
+          </w:p>
+        </w:tc>
+      </w:tr>
+    </w:tbl>
+    <w:p>
+      <w:pPr>
+        <w:pStyle w:val="ListParagraph"/>
+        <w:spacing w:line="360" w:lineRule="auto"/>
+        <w:jc w:val="both"/>
+        <w:rPr>
+          <w:rFonts w:ascii="Times New Roman" w:hAnsi="Times New Roman" w:cs="Times New Roman"/>
+          <w:b/>
+          <w:bCs/>
+          <w:kern w:val="0"/>
+          <w:sz w:val="24"/>
+          <w:szCs w:val="24"/>
+          <w:u w:val="single"/>
+          <w:lang w:bidi="ar-SA"/>
+        </w:rPr>
+      </w:pPr>
+    </w:p>
+    <w:p>
+      <w:pPr>
+        <w:pStyle w:val="ListParagraph"/>
+        <w:spacing w:line="360" w:lineRule="auto"/>
+        <w:ind w:left="2484"/>
+        <w:jc w:val="both"/>
+        <w:rPr>
+          <w:rFonts w:ascii="Times New Roman" w:hAnsi="Times New Roman" w:cs="Times New Roman"/>
+          <w:b/>
+          <w:bCs/>
+          <w:kern w:val="0"/>
+          <w:sz w:val="24"/>
+          <w:szCs w:val="24"/>
+          <w:u w:val="single"/>
+          <w:lang w:bidi="ar-SA"/>
+        </w:rPr>
+      </w:pPr>
+    </w:p>
+    <w:p>
+      <w:pPr>
+        <w:pStyle w:val="ListParagraph"/>
+        <w:spacing w:line="360" w:lineRule="auto"/>
+        <w:ind w:left="2138"/>
+        <w:jc w:val="both"/>
+        <w:rPr>
+          <w:rFonts w:asciiTheme="majorBidi" w:hAnsiTheme="majorBidi" w:cstheme="majorBidi"/>
+          <w:b/>
+          <w:bCs/>
+          <w:color w:val="000000" w:themeColor="text1"/>
+          <w:sz w:val="24"/>
+          <w:szCs w:val="24"/>
+        </w:rPr>
+      </w:pPr>
+    </w:p>
+    <w:p>
+      <w:pPr>
+        <w:pStyle w:val="ListParagraph"/>
+        <w:spacing w:line="360" w:lineRule="auto"/>
+        <w:ind w:left="2138"/>
+        <w:jc w:val="both"/>
+        <w:rPr>
+          <w:rFonts w:asciiTheme="majorBidi" w:hAnsiTheme="majorBidi" w:cstheme="majorBidi"/>
+          <w:b/>
+          <w:bCs/>
+          <w:color w:val="000000" w:themeColor="text1"/>
+          <w:sz w:val="24"/>
+          <w:szCs w:val="24"/>
+        </w:rPr>
+      </w:pPr>
+    </w:p>
+    <w:p>
+      <w:pPr>
+        <w:pStyle w:val="ListParagraph"/>
+        <w:spacing w:line="360" w:lineRule="auto"/>
+        <w:jc w:val="both"/>
+        <w:rPr>
+          <w:rFonts w:asciiTheme="majorBidi" w:hAnsiTheme="majorBidi"/>
+          <w:color w:val="000000" w:themeColor="text1"/>
+          <w:sz w:val="24"/>
+          <w:szCs w:val="24"/>
+        </w:rPr>
+      </w:pPr>
+      <w:r>
+        <w:rPr>
+          <w:rFonts w:asciiTheme="majorBidi" w:hAnsiTheme="majorBidi" w:cstheme="majorBidi"/>
+          <w:b/>
+          <w:bCs/>
+          <w:color w:val="000000" w:themeColor="text1"/>
+          <w:sz w:val="32"/>
+          <w:szCs w:val="32"/>
+        </w:rPr>
+        <w:t>II</w:t>
+      </w:r>
+      <w:r>
+        <w:rPr>
+          <w:rFonts w:asciiTheme="majorBidi" w:hAnsiTheme="majorBidi"/>
+          <w:b/>
+          <w:bCs/>
+          <w:color w:val="000000" w:themeColor="text1"/>
+          <w:sz w:val="32"/>
+          <w:szCs w:val="32"/>
+        </w:rPr>
+        <w:t>.3.</w:t>
+      </w:r>
+      <w:r>
+        <w:rPr>
+          <w:rFonts w:asciiTheme="majorBidi" w:hAnsiTheme="majorBidi"/>
+          <w:b/>
+          <w:bCs/>
+          <w:color w:val="000000" w:themeColor="text1"/>
+          <w:sz w:val="32"/>
+          <w:szCs w:val="32"/>
+        </w:rPr>
+        <w:t>2</w:t>
+      </w:r>
+      <w:r>
+        <w:rPr>
+          <w:rFonts w:asciiTheme="majorBidi" w:hAnsiTheme="majorBidi"/>
+          <w:b/>
+          <w:bCs/>
+          <w:color w:val="000000" w:themeColor="text1"/>
+          <w:sz w:val="32"/>
+          <w:szCs w:val="32"/>
+        </w:rPr>
+        <w:t xml:space="preserve"> </w:t>
+      </w:r>
+      <w:r>
         <w:rPr>
           <w:rFonts w:asciiTheme="majorBidi" w:hAnsiTheme="majorBidi"/>
           <w:b/>
@@ -5256,8 +7561,12 @@
           <w:sz w:val="28"/>
           <w:szCs w:val="28"/>
         </w:rPr>
-      </w:pPr>
-      <w:r>
+        <w:t>Le diagramme de classe :</w:t>
+      </w:r>
+    </w:p>
+    <w:p>
+      <w:pPr>
+        <w:ind w:firstLine="708"/>
         <w:rPr>
           <w:rFonts w:asciiTheme="majorBidi" w:hAnsiTheme="majorBidi"/>
           <w:b/>
@@ -5266,150 +7575,40 @@
           <w:sz w:val="28"/>
           <w:szCs w:val="28"/>
         </w:rPr>
-        <w:t>Le diagramme de cas d’utilisation :</w:t>
-      </w:r>
-    </w:p>
-    <w:p>
-      <w:pPr>
-        <w:pStyle w:val="ListParagraph"/>
-        <w:spacing w:line="360" w:lineRule="auto"/>
-        <w:jc w:val="both"/>
+      </w:pPr>
+      <w:r>
+        <w:rPr>
+          <w:rFonts w:asciiTheme="majorBidi" w:hAnsiTheme="majorBidi" w:cstheme="majorBidi"/>
+          <w:b/>
+          <w:bCs/>
+          <w:color w:val="000000" w:themeColor="text1"/>
+          <w:sz w:val="32"/>
+          <w:szCs w:val="32"/>
+        </w:rPr>
+        <w:t>II</w:t>
+      </w:r>
+      <w:r>
         <w:rPr>
           <w:rFonts w:asciiTheme="majorBidi" w:hAnsiTheme="majorBidi"/>
+          <w:b/>
+          <w:bCs/>
           <w:color w:val="000000" w:themeColor="text1"/>
-          <w:sz w:val="24"/>
-          <w:szCs w:val="24"/>
-        </w:rPr>
-      </w:pPr>
+          <w:sz w:val="32"/>
+          <w:szCs w:val="32"/>
+        </w:rPr>
+        <w:t>.3.</w:t>
+      </w:r>
       <w:r>
         <w:rPr>
           <w:rFonts w:asciiTheme="majorBidi" w:hAnsiTheme="majorBidi"/>
+          <w:b/>
+          <w:bCs/>
           <w:color w:val="000000" w:themeColor="text1"/>
-          <w:sz w:val="24"/>
-          <w:szCs w:val="24"/>
-        </w:rPr>
-        <w:t>Le diagramme de cas d'utilisation de cette application permettr</w:t>
-      </w:r>
-      <w:r>
-        <w:rPr>
-          <w:rFonts w:asciiTheme="majorBidi" w:hAnsiTheme="majorBidi"/>
-          <w:color w:val="000000" w:themeColor="text1"/>
-          <w:sz w:val="24"/>
-          <w:szCs w:val="24"/>
-        </w:rPr>
-        <w:t>a</w:t>
-      </w:r>
-      <w:r>
-        <w:rPr>
-          <w:rFonts w:asciiTheme="majorBidi" w:hAnsiTheme="majorBidi"/>
-          <w:color w:val="000000" w:themeColor="text1"/>
-          <w:sz w:val="24"/>
-          <w:szCs w:val="24"/>
-        </w:rPr>
-        <w:t xml:space="preserve"> de visualiser les différentes actions et interactions possibles entre les utilisateurs et le système</w:t>
-      </w:r>
-      <w:r>
-        <w:rPr>
-          <w:rFonts w:asciiTheme="majorBidi" w:hAnsiTheme="majorBidi"/>
-          <w:color w:val="000000" w:themeColor="text1"/>
-          <w:sz w:val="24"/>
-          <w:szCs w:val="24"/>
-        </w:rPr>
-        <w:t>.</w:t>
-      </w:r>
-    </w:p>
-    <w:p>
-      <w:pPr>
-        <w:pStyle w:val="ListParagraph"/>
-        <w:spacing w:line="360" w:lineRule="auto"/>
-        <w:jc w:val="both"/>
-        <w:rPr>
-          <w:rFonts w:asciiTheme="majorBidi" w:hAnsiTheme="majorBidi"/>
-          <w:color w:val="000000" w:themeColor="text1"/>
-          <w:sz w:val="24"/>
-          <w:szCs w:val="24"/>
-        </w:rPr>
-      </w:pPr>
-      <w:r>
-        <w:rPr>
-          <w:rFonts w:asciiTheme="majorBidi" w:hAnsiTheme="majorBidi"/>
-          <w:color w:val="000000" w:themeColor="text1"/>
-          <w:sz w:val="24"/>
-          <w:szCs w:val="24"/>
-        </w:rPr>
-        <w:tab/>
-      </w:r>
-    </w:p>
-    <w:p>
-      <w:pPr>
-        <w:pStyle w:val="ListParagraph"/>
-        <w:numPr>
-          <w:ilvl w:val="0"/>
-          <w:numId w:val="12"/>
-        </w:numPr>
-        <w:rPr>
-          <w:rFonts w:asciiTheme="majorBidi" w:hAnsiTheme="majorBidi"/>
-          <w:b/>
-          <w:bCs/>
-          <w:color w:val="000000" w:themeColor="text1"/>
-          <w:sz w:val="28"/>
-          <w:szCs w:val="28"/>
-        </w:rPr>
-      </w:pPr>
-      <w:r>
-        <w:rPr>
-          <w:rFonts w:asciiTheme="majorBidi" w:hAnsiTheme="majorBidi"/>
-          <w:b/>
-          <w:bCs/>
-          <w:color w:val="000000" w:themeColor="text1"/>
-          <w:sz w:val="28"/>
-          <w:szCs w:val="28"/>
-        </w:rPr>
-        <w:t>Le diagramme de classe :</w:t>
-      </w:r>
-    </w:p>
-    <w:p>
-      <w:pPr>
-        <w:pStyle w:val="ListParagraph"/>
-        <w:rPr>
-          <w:rFonts w:asciiTheme="majorBidi" w:hAnsiTheme="majorBidi"/>
-          <w:b/>
-          <w:bCs/>
-          <w:color w:val="000000" w:themeColor="text1"/>
-          <w:sz w:val="28"/>
-          <w:szCs w:val="28"/>
-        </w:rPr>
-      </w:pPr>
-    </w:p>
-    <w:p>
-      <w:pPr>
-        <w:pStyle w:val="ListParagraph"/>
-        <w:rPr>
-          <w:rFonts w:asciiTheme="majorBidi" w:hAnsiTheme="majorBidi"/>
-          <w:b/>
-          <w:bCs/>
-          <w:color w:val="000000" w:themeColor="text1"/>
-          <w:sz w:val="28"/>
-          <w:szCs w:val="28"/>
-        </w:rPr>
-      </w:pPr>
-    </w:p>
-    <w:p>
-      <w:pPr>
-        <w:pStyle w:val="ListParagraph"/>
-        <w:numPr>
-          <w:ilvl w:val="0"/>
-          <w:numId w:val="12"/>
-        </w:numPr>
-        <w:rPr>
-          <w:rFonts w:asciiTheme="majorBidi" w:hAnsiTheme="majorBidi"/>
-          <w:b/>
-          <w:bCs/>
-          <w:color w:val="000000" w:themeColor="text1"/>
-          <w:sz w:val="28"/>
-          <w:szCs w:val="28"/>
-        </w:rPr>
-      </w:pPr>
+          <w:sz w:val="32"/>
+          <w:szCs w:val="32"/>
+        </w:rPr>
+        <w:t xml:space="preserve">3 </w:t>
+      </w:r>
       <w:r>
         <w:rPr>
           <w:rFonts w:asciiTheme="majorBidi" w:hAnsiTheme="majorBidi"/>
@@ -5867,6 +8066,124 @@
 <file path=word/numbering.xml><?xml version="1.0" encoding="utf-8"?>
 <w:numbering xmlns:wpc="http://schemas.microsoft.com/office/word/2010/wordprocessingCanvas" xmlns:cx="http://schemas.microsoft.com/office/drawing/2014/chartex" xmlns:cx1="http://schemas.microsoft.com/office/drawing/2015/9/8/chartex" xmlns:cx2="http://schemas.microsoft.com/office/drawing/2015/10/21/chartex" xmlns:cx3="http://schemas.microsoft.com/office/drawing/2016/5/9/chartex" xmlns:cx4="http://schemas.microsoft.com/office/drawing/2016/5/10/chartex" xmlns:cx5="http://schemas.microsoft.com/office/drawing/2016/5/11/chartex" xmlns:cx6="http://schemas.microsoft.com/office/drawing/2016/5/12/chartex" xmlns:cx7="http://schemas.microsoft.com/office/drawing/2016/5/13/chartex" xmlns:cx8="http://schemas.microsoft.com/office/drawing/2016/5/14/chartex" xmlns:mc="http://schemas.openxmlformats.org/markup-compatibility/2006" xmlns:aink="http://schemas.microsoft.com/office/drawing/2016/ink" xmlns:am3d="http://schemas.microsoft.com/office/drawing/2017/model3d" xmlns:o="urn:schemas-microsoft-com:office:office" xmlns:oel="http://schemas.microsoft.com/office/2019/extlst" xmlns:r="http://schemas.openxmlformats.org/officeDocument/2006/relationships" xmlns:m="http://schemas.openxmlformats.org/officeDocument/2006/math" xmlns:v="urn:schemas-microsoft-com:vml" xmlns:wp14="http://schemas.microsoft.com/office/word/2010/wordprocessingDrawing" xmlns:wp="http://schemas.openxmlformats.org/drawingml/2006/wordprocessingDrawing" xmlns:w10="urn:schemas-microsoft-com:office:word" xmlns:w="http://schemas.openxmlformats.org/wordprocessingml/2006/main" xmlns:w14="http://schemas.microsoft.com/office/word/2010/wordml" xmlns:w15="http://schemas.microsoft.com/office/word/2012/wordml" xmlns:w16cex="http://schemas.microsoft.com/office/word/2018/wordml/cex" xmlns:w16cid="http://schemas.microsoft.com/office/word/2016/wordml/cid" xmlns:w16="http://schemas.microsoft.com/office/word/2018/wordml" xmlns:w16du="http://schemas.microsoft.com/office/word/2023/wordml/word16du" xmlns:w16sdtdh="http://schemas.microsoft.com/office/word/2020/wordml/sdtdatahash" xmlns:w16se="http://schemas.microsoft.com/office/word/2015/wordml/symex" xmlns:wpg="http://schemas.microsoft.com/office/word/2010/wordprocessingGroup" xmlns:wpi="http://schemas.microsoft.com/office/word/2010/wordprocessingInk" xmlns:wne="http://schemas.microsoft.com/office/word/2006/wordml" xmlns:wps="http://schemas.microsoft.com/office/word/2010/wordprocessingShape" mc:Ignorable="w14 w15 w16se w16cid w16 w16cex w16sdtdh wp14">
   <w:abstractNum w:abstractNumId="0" w15:restartNumberingAfterBreak="0">
+    <w:nsid w:val="018A46B0"/>
+    <w:multiLevelType w:val="hybridMultilevel"/>
+    <w:tmpl w:val="43F2FA98"/>
+    <w:lvl w:ilvl="0" w:tplc="1E282B4E">
+      <w:start w:val="1"/>
+      <w:numFmt w:val="decimal"/>
+      <w:lvlText w:val="%1-"/>
+      <w:lvlJc w:val="left"/>
+      <w:pPr>
+        <w:ind w:left="336" w:hanging="237"/>
+      </w:pPr>
+      <w:rPr>
+        <w:rFonts w:ascii="Times New Roman" w:eastAsia="Times New Roman" w:hAnsi="Times New Roman" w:cs="Times New Roman" w:hint="default"/>
+        <w:spacing w:val="-3"/>
+        <w:w w:val="100"/>
+        <w:sz w:val="26"/>
+        <w:szCs w:val="26"/>
+        <w:lang w:val="fr-FR" w:eastAsia="en-US" w:bidi="ar-SA"/>
+      </w:rPr>
+    </w:lvl>
+    <w:lvl w:ilvl="1" w:tplc="A970C5E6">
+      <w:numFmt w:val="bullet"/>
+      <w:lvlText w:val="•"/>
+      <w:lvlJc w:val="left"/>
+      <w:pPr>
+        <w:ind w:left="1208" w:hanging="237"/>
+      </w:pPr>
+      <w:rPr>
+        <w:rFonts w:hint="default"/>
+        <w:lang w:val="fr-FR" w:eastAsia="en-US" w:bidi="ar-SA"/>
+      </w:rPr>
+    </w:lvl>
+    <w:lvl w:ilvl="2" w:tplc="A99EC7A6">
+      <w:numFmt w:val="bullet"/>
+      <w:lvlText w:val="•"/>
+      <w:lvlJc w:val="left"/>
+      <w:pPr>
+        <w:ind w:left="2077" w:hanging="237"/>
+      </w:pPr>
+      <w:rPr>
+        <w:rFonts w:hint="default"/>
+        <w:lang w:val="fr-FR" w:eastAsia="en-US" w:bidi="ar-SA"/>
+      </w:rPr>
+    </w:lvl>
+    <w:lvl w:ilvl="3" w:tplc="C344913E">
+      <w:numFmt w:val="bullet"/>
+      <w:lvlText w:val="•"/>
+      <w:lvlJc w:val="left"/>
+      <w:pPr>
+        <w:ind w:left="2946" w:hanging="237"/>
+      </w:pPr>
+      <w:rPr>
+        <w:rFonts w:hint="default"/>
+        <w:lang w:val="fr-FR" w:eastAsia="en-US" w:bidi="ar-SA"/>
+      </w:rPr>
+    </w:lvl>
+    <w:lvl w:ilvl="4" w:tplc="6A8015AA">
+      <w:numFmt w:val="bullet"/>
+      <w:lvlText w:val="•"/>
+      <w:lvlJc w:val="left"/>
+      <w:pPr>
+        <w:ind w:left="3814" w:hanging="237"/>
+      </w:pPr>
+      <w:rPr>
+        <w:rFonts w:hint="default"/>
+        <w:lang w:val="fr-FR" w:eastAsia="en-US" w:bidi="ar-SA"/>
+      </w:rPr>
+    </w:lvl>
+    <w:lvl w:ilvl="5" w:tplc="62049622">
+      <w:numFmt w:val="bullet"/>
+      <w:lvlText w:val="•"/>
+      <w:lvlJc w:val="left"/>
+      <w:pPr>
+        <w:ind w:left="4683" w:hanging="237"/>
+      </w:pPr>
+      <w:rPr>
+        <w:rFonts w:hint="default"/>
+        <w:lang w:val="fr-FR" w:eastAsia="en-US" w:bidi="ar-SA"/>
+      </w:rPr>
+    </w:lvl>
+    <w:lvl w:ilvl="6" w:tplc="021AF270">
+      <w:numFmt w:val="bullet"/>
+      <w:lvlText w:val="•"/>
+      <w:lvlJc w:val="left"/>
+      <w:pPr>
+        <w:ind w:left="5552" w:hanging="237"/>
+      </w:pPr>
+      <w:rPr>
+        <w:rFonts w:hint="default"/>
+        <w:lang w:val="fr-FR" w:eastAsia="en-US" w:bidi="ar-SA"/>
+      </w:rPr>
+    </w:lvl>
+    <w:lvl w:ilvl="7" w:tplc="698481E6">
+      <w:numFmt w:val="bullet"/>
+      <w:lvlText w:val="•"/>
+      <w:lvlJc w:val="left"/>
+      <w:pPr>
+        <w:ind w:left="6420" w:hanging="237"/>
+      </w:pPr>
+      <w:rPr>
+        <w:rFonts w:hint="default"/>
+        <w:lang w:val="fr-FR" w:eastAsia="en-US" w:bidi="ar-SA"/>
+      </w:rPr>
+    </w:lvl>
+    <w:lvl w:ilvl="8" w:tplc="E4C05654">
+      <w:numFmt w:val="bullet"/>
+      <w:lvlText w:val="•"/>
+      <w:lvlJc w:val="left"/>
+      <w:pPr>
+        <w:ind w:left="7289" w:hanging="237"/>
+      </w:pPr>
+      <w:rPr>
+        <w:rFonts w:hint="default"/>
+        <w:lang w:val="fr-FR" w:eastAsia="en-US" w:bidi="ar-SA"/>
+      </w:rPr>
+    </w:lvl>
+  </w:abstractNum>
+  <w:abstractNum w:abstractNumId="1" w15:restartNumberingAfterBreak="0">
     <w:nsid w:val="029C4CD9"/>
     <w:multiLevelType w:val="hybridMultilevel"/>
     <w:tmpl w:val="C042540A"/>
@@ -5952,7 +8269,319 @@
       </w:pPr>
     </w:lvl>
   </w:abstractNum>
-  <w:abstractNum w:abstractNumId="1" w15:restartNumberingAfterBreak="0">
+  <w:abstractNum w:abstractNumId="2" w15:restartNumberingAfterBreak="0">
+    <w:nsid w:val="05523CF3"/>
+    <w:multiLevelType w:val="hybridMultilevel"/>
+    <w:tmpl w:val="0D863F08"/>
+    <w:lvl w:ilvl="0" w:tplc="040C0001">
+      <w:start w:val="1"/>
+      <w:numFmt w:val="bullet"/>
+      <w:lvlText w:val=""/>
+      <w:lvlJc w:val="left"/>
+      <w:pPr>
+        <w:ind w:left="2858" w:hanging="360"/>
+      </w:pPr>
+      <w:rPr>
+        <w:rFonts w:ascii="Symbol" w:hAnsi="Symbol" w:hint="default"/>
+      </w:rPr>
+    </w:lvl>
+    <w:lvl w:ilvl="1" w:tplc="040C0003" w:tentative="1">
+      <w:start w:val="1"/>
+      <w:numFmt w:val="bullet"/>
+      <w:lvlText w:val="o"/>
+      <w:lvlJc w:val="left"/>
+      <w:pPr>
+        <w:ind w:left="3578" w:hanging="360"/>
+      </w:pPr>
+      <w:rPr>
+        <w:rFonts w:ascii="Courier New" w:hAnsi="Courier New" w:cs="Courier New" w:hint="default"/>
+      </w:rPr>
+    </w:lvl>
+    <w:lvl w:ilvl="2" w:tplc="040C0005" w:tentative="1">
+      <w:start w:val="1"/>
+      <w:numFmt w:val="bullet"/>
+      <w:lvlText w:val=""/>
+      <w:lvlJc w:val="left"/>
+      <w:pPr>
+        <w:ind w:left="4298" w:hanging="360"/>
+      </w:pPr>
+      <w:rPr>
+        <w:rFonts w:ascii="Wingdings" w:hAnsi="Wingdings" w:hint="default"/>
+      </w:rPr>
+    </w:lvl>
+    <w:lvl w:ilvl="3" w:tplc="040C0001" w:tentative="1">
+      <w:start w:val="1"/>
+      <w:numFmt w:val="bullet"/>
+      <w:lvlText w:val=""/>
+      <w:lvlJc w:val="left"/>
+      <w:pPr>
+        <w:ind w:left="5018" w:hanging="360"/>
+      </w:pPr>
+      <w:rPr>
+        <w:rFonts w:ascii="Symbol" w:hAnsi="Symbol" w:hint="default"/>
+      </w:rPr>
+    </w:lvl>
+    <w:lvl w:ilvl="4" w:tplc="040C0003" w:tentative="1">
+      <w:start w:val="1"/>
+      <w:numFmt w:val="bullet"/>
+      <w:lvlText w:val="o"/>
+      <w:lvlJc w:val="left"/>
+      <w:pPr>
+        <w:ind w:left="5738" w:hanging="360"/>
+      </w:pPr>
+      <w:rPr>
+        <w:rFonts w:ascii="Courier New" w:hAnsi="Courier New" w:cs="Courier New" w:hint="default"/>
+      </w:rPr>
+    </w:lvl>
+    <w:lvl w:ilvl="5" w:tplc="040C0005" w:tentative="1">
+      <w:start w:val="1"/>
+      <w:numFmt w:val="bullet"/>
+      <w:lvlText w:val=""/>
+      <w:lvlJc w:val="left"/>
+      <w:pPr>
+        <w:ind w:left="6458" w:hanging="360"/>
+      </w:pPr>
+      <w:rPr>
+        <w:rFonts w:ascii="Wingdings" w:hAnsi="Wingdings" w:hint="default"/>
+      </w:rPr>
+    </w:lvl>
+    <w:lvl w:ilvl="6" w:tplc="040C0001" w:tentative="1">
+      <w:start w:val="1"/>
+      <w:numFmt w:val="bullet"/>
+      <w:lvlText w:val=""/>
+      <w:lvlJc w:val="left"/>
+      <w:pPr>
+        <w:ind w:left="7178" w:hanging="360"/>
+      </w:pPr>
+      <w:rPr>
+        <w:rFonts w:ascii="Symbol" w:hAnsi="Symbol" w:hint="default"/>
+      </w:rPr>
+    </w:lvl>
+    <w:lvl w:ilvl="7" w:tplc="040C0003" w:tentative="1">
+      <w:start w:val="1"/>
+      <w:numFmt w:val="bullet"/>
+      <w:lvlText w:val="o"/>
+      <w:lvlJc w:val="left"/>
+      <w:pPr>
+        <w:ind w:left="7898" w:hanging="360"/>
+      </w:pPr>
+      <w:rPr>
+        <w:rFonts w:ascii="Courier New" w:hAnsi="Courier New" w:cs="Courier New" w:hint="default"/>
+      </w:rPr>
+    </w:lvl>
+    <w:lvl w:ilvl="8" w:tplc="040C0005" w:tentative="1">
+      <w:start w:val="1"/>
+      <w:numFmt w:val="bullet"/>
+      <w:lvlText w:val=""/>
+      <w:lvlJc w:val="left"/>
+      <w:pPr>
+        <w:ind w:left="8618" w:hanging="360"/>
+      </w:pPr>
+      <w:rPr>
+        <w:rFonts w:ascii="Wingdings" w:hAnsi="Wingdings" w:hint="default"/>
+      </w:rPr>
+    </w:lvl>
+  </w:abstractNum>
+  <w:abstractNum w:abstractNumId="3" w15:restartNumberingAfterBreak="0">
+    <w:nsid w:val="06226C75"/>
+    <w:multiLevelType w:val="hybridMultilevel"/>
+    <w:tmpl w:val="470C2C70"/>
+    <w:lvl w:ilvl="0" w:tplc="040C0001">
+      <w:start w:val="1"/>
+      <w:numFmt w:val="bullet"/>
+      <w:lvlText w:val=""/>
+      <w:lvlJc w:val="left"/>
+      <w:pPr>
+        <w:ind w:left="2858" w:hanging="360"/>
+      </w:pPr>
+      <w:rPr>
+        <w:rFonts w:ascii="Symbol" w:hAnsi="Symbol" w:hint="default"/>
+      </w:rPr>
+    </w:lvl>
+    <w:lvl w:ilvl="1" w:tplc="040C0003" w:tentative="1">
+      <w:start w:val="1"/>
+      <w:numFmt w:val="bullet"/>
+      <w:lvlText w:val="o"/>
+      <w:lvlJc w:val="left"/>
+      <w:pPr>
+        <w:ind w:left="3578" w:hanging="360"/>
+      </w:pPr>
+      <w:rPr>
+        <w:rFonts w:ascii="Courier New" w:hAnsi="Courier New" w:cs="Courier New" w:hint="default"/>
+      </w:rPr>
+    </w:lvl>
+    <w:lvl w:ilvl="2" w:tplc="040C0005" w:tentative="1">
+      <w:start w:val="1"/>
+      <w:numFmt w:val="bullet"/>
+      <w:lvlText w:val=""/>
+      <w:lvlJc w:val="left"/>
+      <w:pPr>
+        <w:ind w:left="4298" w:hanging="360"/>
+      </w:pPr>
+      <w:rPr>
+        <w:rFonts w:ascii="Wingdings" w:hAnsi="Wingdings" w:hint="default"/>
+      </w:rPr>
+    </w:lvl>
+    <w:lvl w:ilvl="3" w:tplc="040C0001" w:tentative="1">
+      <w:start w:val="1"/>
+      <w:numFmt w:val="bullet"/>
+      <w:lvlText w:val=""/>
+      <w:lvlJc w:val="left"/>
+      <w:pPr>
+        <w:ind w:left="5018" w:hanging="360"/>
+      </w:pPr>
+      <w:rPr>
+        <w:rFonts w:ascii="Symbol" w:hAnsi="Symbol" w:hint="default"/>
+      </w:rPr>
+    </w:lvl>
+    <w:lvl w:ilvl="4" w:tplc="040C0003" w:tentative="1">
+      <w:start w:val="1"/>
+      <w:numFmt w:val="bullet"/>
+      <w:lvlText w:val="o"/>
+      <w:lvlJc w:val="left"/>
+      <w:pPr>
+        <w:ind w:left="5738" w:hanging="360"/>
+      </w:pPr>
+      <w:rPr>
+        <w:rFonts w:ascii="Courier New" w:hAnsi="Courier New" w:cs="Courier New" w:hint="default"/>
+      </w:rPr>
+    </w:lvl>
+    <w:lvl w:ilvl="5" w:tplc="040C0005" w:tentative="1">
+      <w:start w:val="1"/>
+      <w:numFmt w:val="bullet"/>
+      <w:lvlText w:val=""/>
+      <w:lvlJc w:val="left"/>
+      <w:pPr>
+        <w:ind w:left="6458" w:hanging="360"/>
+      </w:pPr>
+      <w:rPr>
+        <w:rFonts w:ascii="Wingdings" w:hAnsi="Wingdings" w:hint="default"/>
+      </w:rPr>
+    </w:lvl>
+    <w:lvl w:ilvl="6" w:tplc="040C0001" w:tentative="1">
+      <w:start w:val="1"/>
+      <w:numFmt w:val="bullet"/>
+      <w:lvlText w:val=""/>
+      <w:lvlJc w:val="left"/>
+      <w:pPr>
+        <w:ind w:left="7178" w:hanging="360"/>
+      </w:pPr>
+      <w:rPr>
+        <w:rFonts w:ascii="Symbol" w:hAnsi="Symbol" w:hint="default"/>
+      </w:rPr>
+    </w:lvl>
+    <w:lvl w:ilvl="7" w:tplc="040C0003" w:tentative="1">
+      <w:start w:val="1"/>
+      <w:numFmt w:val="bullet"/>
+      <w:lvlText w:val="o"/>
+      <w:lvlJc w:val="left"/>
+      <w:pPr>
+        <w:ind w:left="7898" w:hanging="360"/>
+      </w:pPr>
+      <w:rPr>
+        <w:rFonts w:ascii="Courier New" w:hAnsi="Courier New" w:cs="Courier New" w:hint="default"/>
+      </w:rPr>
+    </w:lvl>
+    <w:lvl w:ilvl="8" w:tplc="040C0005" w:tentative="1">
+      <w:start w:val="1"/>
+      <w:numFmt w:val="bullet"/>
+      <w:lvlText w:val=""/>
+      <w:lvlJc w:val="left"/>
+      <w:pPr>
+        <w:ind w:left="8618" w:hanging="360"/>
+      </w:pPr>
+      <w:rPr>
+        <w:rFonts w:ascii="Wingdings" w:hAnsi="Wingdings" w:hint="default"/>
+      </w:rPr>
+    </w:lvl>
+  </w:abstractNum>
+  <w:abstractNum w:abstractNumId="4" w15:restartNumberingAfterBreak="0">
+    <w:nsid w:val="07185F3B"/>
+    <w:multiLevelType w:val="multilevel"/>
+    <w:tmpl w:val="040C001D"/>
+    <w:lvl w:ilvl="0">
+      <w:start w:val="1"/>
+      <w:numFmt w:val="decimal"/>
+      <w:lvlText w:val="%1)"/>
+      <w:lvlJc w:val="left"/>
+      <w:pPr>
+        <w:ind w:left="360" w:hanging="360"/>
+      </w:pPr>
+    </w:lvl>
+    <w:lvl w:ilvl="1">
+      <w:start w:val="1"/>
+      <w:numFmt w:val="lowerLetter"/>
+      <w:lvlText w:val="%2)"/>
+      <w:lvlJc w:val="left"/>
+      <w:pPr>
+        <w:ind w:left="720" w:hanging="360"/>
+      </w:pPr>
+    </w:lvl>
+    <w:lvl w:ilvl="2">
+      <w:start w:val="1"/>
+      <w:numFmt w:val="lowerRoman"/>
+      <w:lvlText w:val="%3)"/>
+      <w:lvlJc w:val="left"/>
+      <w:pPr>
+        <w:ind w:left="1080" w:hanging="360"/>
+      </w:pPr>
+    </w:lvl>
+    <w:lvl w:ilvl="3">
+      <w:start w:val="1"/>
+      <w:numFmt w:val="decimal"/>
+      <w:lvlText w:val="(%4)"/>
+      <w:lvlJc w:val="left"/>
+      <w:pPr>
+        <w:ind w:left="1440" w:hanging="360"/>
+      </w:pPr>
+    </w:lvl>
+    <w:lvl w:ilvl="4">
+      <w:start w:val="1"/>
+      <w:numFmt w:val="lowerLetter"/>
+      <w:lvlText w:val="(%5)"/>
+      <w:lvlJc w:val="left"/>
+      <w:pPr>
+        <w:ind w:left="1800" w:hanging="360"/>
+      </w:pPr>
+    </w:lvl>
+    <w:lvl w:ilvl="5">
+      <w:start w:val="1"/>
+      <w:numFmt w:val="lowerRoman"/>
+      <w:lvlText w:val="(%6)"/>
+      <w:lvlJc w:val="left"/>
+      <w:pPr>
+        <w:ind w:left="2160" w:hanging="360"/>
+      </w:pPr>
+    </w:lvl>
+    <w:lvl w:ilvl="6">
+      <w:start w:val="1"/>
+      <w:numFmt w:val="decimal"/>
+      <w:lvlText w:val="%7."/>
+      <w:lvlJc w:val="left"/>
+      <w:pPr>
+        <w:ind w:left="2520" w:hanging="360"/>
+      </w:pPr>
+    </w:lvl>
+    <w:lvl w:ilvl="7">
+      <w:start w:val="1"/>
+      <w:numFmt w:val="lowerLetter"/>
+      <w:lvlText w:val="%8."/>
+      <w:lvlJc w:val="left"/>
+      <w:pPr>
+        <w:ind w:left="2880" w:hanging="360"/>
+      </w:pPr>
+    </w:lvl>
+    <w:lvl w:ilvl="8">
+      <w:start w:val="1"/>
+      <w:numFmt w:val="lowerRoman"/>
+      <w:lvlText w:val="%9."/>
+      <w:lvlJc w:val="left"/>
+      <w:pPr>
+        <w:ind w:left="3240" w:hanging="360"/>
+      </w:pPr>
+    </w:lvl>
+  </w:abstractNum>
+  <w:abstractNum w:abstractNumId="5" w15:restartNumberingAfterBreak="0">
     <w:nsid w:val="14675B5C"/>
     <w:multiLevelType w:val="multilevel"/>
     <w:tmpl w:val="2D8012FA"/>
@@ -6086,7 +8715,7 @@
       </w:rPr>
     </w:lvl>
   </w:abstractNum>
-  <w:abstractNum w:abstractNumId="2" w15:restartNumberingAfterBreak="0">
+  <w:abstractNum w:abstractNumId="6" w15:restartNumberingAfterBreak="0">
     <w:nsid w:val="1B0248D7"/>
     <w:multiLevelType w:val="hybridMultilevel"/>
     <w:tmpl w:val="2376C998"/>
@@ -6172,7 +8801,7 @@
       </w:pPr>
     </w:lvl>
   </w:abstractNum>
-  <w:abstractNum w:abstractNumId="3" w15:restartNumberingAfterBreak="0">
+  <w:abstractNum w:abstractNumId="7" w15:restartNumberingAfterBreak="0">
     <w:nsid w:val="26401200"/>
     <w:multiLevelType w:val="multilevel"/>
     <w:tmpl w:val="2D8012FA"/>
@@ -6306,7 +8935,7 @@
       </w:rPr>
     </w:lvl>
   </w:abstractNum>
-  <w:abstractNum w:abstractNumId="4" w15:restartNumberingAfterBreak="0">
+  <w:abstractNum w:abstractNumId="8" w15:restartNumberingAfterBreak="0">
     <w:nsid w:val="265D6F0D"/>
     <w:multiLevelType w:val="hybridMultilevel"/>
     <w:tmpl w:val="36D29848"/>
@@ -6422,7 +9051,206 @@
       </w:rPr>
     </w:lvl>
   </w:abstractNum>
-  <w:abstractNum w:abstractNumId="5" w15:restartNumberingAfterBreak="0">
+  <w:abstractNum w:abstractNumId="9" w15:restartNumberingAfterBreak="0">
+    <w:nsid w:val="2B312DB9"/>
+    <w:multiLevelType w:val="hybridMultilevel"/>
+    <w:tmpl w:val="80F0E880"/>
+    <w:lvl w:ilvl="0" w:tplc="040C000F">
+      <w:start w:val="1"/>
+      <w:numFmt w:val="decimal"/>
+      <w:lvlText w:val="%1."/>
+      <w:lvlJc w:val="left"/>
+      <w:pPr>
+        <w:ind w:left="720" w:hanging="360"/>
+      </w:pPr>
+    </w:lvl>
+    <w:lvl w:ilvl="1" w:tplc="040C0019" w:tentative="1">
+      <w:start w:val="1"/>
+      <w:numFmt w:val="lowerLetter"/>
+      <w:lvlText w:val="%2."/>
+      <w:lvlJc w:val="left"/>
+      <w:pPr>
+        <w:ind w:left="1440" w:hanging="360"/>
+      </w:pPr>
+    </w:lvl>
+    <w:lvl w:ilvl="2" w:tplc="040C001B" w:tentative="1">
+      <w:start w:val="1"/>
+      <w:numFmt w:val="lowerRoman"/>
+      <w:lvlText w:val="%3."/>
+      <w:lvlJc w:val="right"/>
+      <w:pPr>
+        <w:ind w:left="2160" w:hanging="180"/>
+      </w:pPr>
+    </w:lvl>
+    <w:lvl w:ilvl="3" w:tplc="040C000F" w:tentative="1">
+      <w:start w:val="1"/>
+      <w:numFmt w:val="decimal"/>
+      <w:lvlText w:val="%4."/>
+      <w:lvlJc w:val="left"/>
+      <w:pPr>
+        <w:ind w:left="2880" w:hanging="360"/>
+      </w:pPr>
+    </w:lvl>
+    <w:lvl w:ilvl="4" w:tplc="040C0019" w:tentative="1">
+      <w:start w:val="1"/>
+      <w:numFmt w:val="lowerLetter"/>
+      <w:lvlText w:val="%5."/>
+      <w:lvlJc w:val="left"/>
+      <w:pPr>
+        <w:ind w:left="3600" w:hanging="360"/>
+      </w:pPr>
+    </w:lvl>
+    <w:lvl w:ilvl="5" w:tplc="040C001B" w:tentative="1">
+      <w:start w:val="1"/>
+      <w:numFmt w:val="lowerRoman"/>
+      <w:lvlText w:val="%6."/>
+      <w:lvlJc w:val="right"/>
+      <w:pPr>
+        <w:ind w:left="4320" w:hanging="180"/>
+      </w:pPr>
+    </w:lvl>
+    <w:lvl w:ilvl="6" w:tplc="040C000F" w:tentative="1">
+      <w:start w:val="1"/>
+      <w:numFmt w:val="decimal"/>
+      <w:lvlText w:val="%7."/>
+      <w:lvlJc w:val="left"/>
+      <w:pPr>
+        <w:ind w:left="5040" w:hanging="360"/>
+      </w:pPr>
+    </w:lvl>
+    <w:lvl w:ilvl="7" w:tplc="040C0019" w:tentative="1">
+      <w:start w:val="1"/>
+      <w:numFmt w:val="lowerLetter"/>
+      <w:lvlText w:val="%8."/>
+      <w:lvlJc w:val="left"/>
+      <w:pPr>
+        <w:ind w:left="5760" w:hanging="360"/>
+      </w:pPr>
+    </w:lvl>
+    <w:lvl w:ilvl="8" w:tplc="040C001B" w:tentative="1">
+      <w:start w:val="1"/>
+      <w:numFmt w:val="lowerRoman"/>
+      <w:lvlText w:val="%9."/>
+      <w:lvlJc w:val="right"/>
+      <w:pPr>
+        <w:ind w:left="6480" w:hanging="180"/>
+      </w:pPr>
+    </w:lvl>
+  </w:abstractNum>
+  <w:abstractNum w:abstractNumId="10" w15:restartNumberingAfterBreak="0">
+    <w:nsid w:val="2B43776A"/>
+    <w:multiLevelType w:val="hybridMultilevel"/>
+    <w:tmpl w:val="EBB89D3E"/>
+    <w:lvl w:ilvl="0" w:tplc="040C0001">
+      <w:start w:val="1"/>
+      <w:numFmt w:val="bullet"/>
+      <w:lvlText w:val=""/>
+      <w:lvlJc w:val="left"/>
+      <w:pPr>
+        <w:ind w:left="720" w:hanging="360"/>
+      </w:pPr>
+      <w:rPr>
+        <w:rFonts w:ascii="Symbol" w:hAnsi="Symbol" w:hint="default"/>
+      </w:rPr>
+    </w:lvl>
+    <w:lvl w:ilvl="1" w:tplc="040C0003" w:tentative="1">
+      <w:start w:val="1"/>
+      <w:numFmt w:val="bullet"/>
+      <w:lvlText w:val="o"/>
+      <w:lvlJc w:val="left"/>
+      <w:pPr>
+        <w:ind w:left="1440" w:hanging="360"/>
+      </w:pPr>
+      <w:rPr>
+        <w:rFonts w:ascii="Courier New" w:hAnsi="Courier New" w:cs="Courier New" w:hint="default"/>
+      </w:rPr>
+    </w:lvl>
+    <w:lvl w:ilvl="2" w:tplc="040C0005" w:tentative="1">
+      <w:start w:val="1"/>
+      <w:numFmt w:val="bullet"/>
+      <w:lvlText w:val=""/>
+      <w:lvlJc w:val="left"/>
+      <w:pPr>
+        <w:ind w:left="2160" w:hanging="360"/>
+      </w:pPr>
+      <w:rPr>
+        <w:rFonts w:ascii="Wingdings" w:hAnsi="Wingdings" w:hint="default"/>
+      </w:rPr>
+    </w:lvl>
+    <w:lvl w:ilvl="3" w:tplc="040C0001" w:tentative="1">
+      <w:start w:val="1"/>
+      <w:numFmt w:val="bullet"/>
+      <w:lvlText w:val=""/>
+      <w:lvlJc w:val="left"/>
+      <w:pPr>
+        <w:ind w:left="2880" w:hanging="360"/>
+      </w:pPr>
+      <w:rPr>
+        <w:rFonts w:ascii="Symbol" w:hAnsi="Symbol" w:hint="default"/>
+      </w:rPr>
+    </w:lvl>
+    <w:lvl w:ilvl="4" w:tplc="040C0003" w:tentative="1">
+      <w:start w:val="1"/>
+      <w:numFmt w:val="bullet"/>
+      <w:lvlText w:val="o"/>
+      <w:lvlJc w:val="left"/>
+      <w:pPr>
+        <w:ind w:left="3600" w:hanging="360"/>
+      </w:pPr>
+      <w:rPr>
+        <w:rFonts w:ascii="Courier New" w:hAnsi="Courier New" w:cs="Courier New" w:hint="default"/>
+      </w:rPr>
+    </w:lvl>
+    <w:lvl w:ilvl="5" w:tplc="040C0005" w:tentative="1">
+      <w:start w:val="1"/>
+      <w:numFmt w:val="bullet"/>
+      <w:lvlText w:val=""/>
+      <w:lvlJc w:val="left"/>
+      <w:pPr>
+        <w:ind w:left="4320" w:hanging="360"/>
+      </w:pPr>
+      <w:rPr>
+        <w:rFonts w:ascii="Wingdings" w:hAnsi="Wingdings" w:hint="default"/>
+      </w:rPr>
+    </w:lvl>
+    <w:lvl w:ilvl="6" w:tplc="040C0001" w:tentative="1">
+      <w:start w:val="1"/>
+      <w:numFmt w:val="bullet"/>
+      <w:lvlText w:val=""/>
+      <w:lvlJc w:val="left"/>
+      <w:pPr>
+        <w:ind w:left="5040" w:hanging="360"/>
+      </w:pPr>
+      <w:rPr>
+        <w:rFonts w:ascii="Symbol" w:hAnsi="Symbol" w:hint="default"/>
+      </w:rPr>
+    </w:lvl>
+    <w:lvl w:ilvl="7" w:tplc="040C0003" w:tentative="1">
+      <w:start w:val="1"/>
+      <w:numFmt w:val="bullet"/>
+      <w:lvlText w:val="o"/>
+      <w:lvlJc w:val="left"/>
+      <w:pPr>
+        <w:ind w:left="5760" w:hanging="360"/>
+      </w:pPr>
+      <w:rPr>
+        <w:rFonts w:ascii="Courier New" w:hAnsi="Courier New" w:cs="Courier New" w:hint="default"/>
+      </w:rPr>
+    </w:lvl>
+    <w:lvl w:ilvl="8" w:tplc="040C0005" w:tentative="1">
+      <w:start w:val="1"/>
+      <w:numFmt w:val="bullet"/>
+      <w:lvlText w:val=""/>
+      <w:lvlJc w:val="left"/>
+      <w:pPr>
+        <w:ind w:left="6480" w:hanging="360"/>
+      </w:pPr>
+      <w:rPr>
+        <w:rFonts w:ascii="Wingdings" w:hAnsi="Wingdings" w:hint="default"/>
+      </w:rPr>
+    </w:lvl>
+  </w:abstractNum>
+  <w:abstractNum w:abstractNumId="11" w15:restartNumberingAfterBreak="0">
     <w:nsid w:val="2D8A55A2"/>
     <w:multiLevelType w:val="hybridMultilevel"/>
     <w:tmpl w:val="6DD29EB2"/>
@@ -6538,7 +9366,7 @@
       </w:rPr>
     </w:lvl>
   </w:abstractNum>
-  <w:abstractNum w:abstractNumId="6" w15:restartNumberingAfterBreak="0">
+  <w:abstractNum w:abstractNumId="12" w15:restartNumberingAfterBreak="0">
     <w:nsid w:val="314E3BDA"/>
     <w:multiLevelType w:val="hybridMultilevel"/>
     <w:tmpl w:val="C77A474C"/>
@@ -6651,7 +9479,7 @@
       </w:rPr>
     </w:lvl>
   </w:abstractNum>
-  <w:abstractNum w:abstractNumId="7" w15:restartNumberingAfterBreak="0">
+  <w:abstractNum w:abstractNumId="13" w15:restartNumberingAfterBreak="0">
     <w:nsid w:val="3702773C"/>
     <w:multiLevelType w:val="hybridMultilevel"/>
     <w:tmpl w:val="3E2EC80A"/>
@@ -6764,7 +9592,7 @@
       </w:rPr>
     </w:lvl>
   </w:abstractNum>
-  <w:abstractNum w:abstractNumId="8" w15:restartNumberingAfterBreak="0">
+  <w:abstractNum w:abstractNumId="14" w15:restartNumberingAfterBreak="0">
     <w:nsid w:val="376F6F30"/>
     <w:multiLevelType w:val="hybridMultilevel"/>
     <w:tmpl w:val="9C503350"/>
@@ -6850,7 +9678,7 @@
       </w:pPr>
     </w:lvl>
   </w:abstractNum>
-  <w:abstractNum w:abstractNumId="9" w15:restartNumberingAfterBreak="0">
+  <w:abstractNum w:abstractNumId="15" w15:restartNumberingAfterBreak="0">
     <w:nsid w:val="384A2161"/>
     <w:multiLevelType w:val="hybridMultilevel"/>
     <w:tmpl w:val="6FA6C38C"/>
@@ -6936,7 +9764,7 @@
       </w:pPr>
     </w:lvl>
   </w:abstractNum>
-  <w:abstractNum w:abstractNumId="10" w15:restartNumberingAfterBreak="0">
+  <w:abstractNum w:abstractNumId="16" w15:restartNumberingAfterBreak="0">
     <w:nsid w:val="3AA34253"/>
     <w:multiLevelType w:val="hybridMultilevel"/>
     <w:tmpl w:val="4AA65548"/>
@@ -7052,7 +9880,120 @@
       </w:rPr>
     </w:lvl>
   </w:abstractNum>
-  <w:abstractNum w:abstractNumId="11" w15:restartNumberingAfterBreak="0">
+  <w:abstractNum w:abstractNumId="17" w15:restartNumberingAfterBreak="0">
+    <w:nsid w:val="3C455E7C"/>
+    <w:multiLevelType w:val="hybridMultilevel"/>
+    <w:tmpl w:val="21D8DDD4"/>
+    <w:lvl w:ilvl="0" w:tplc="040C0001">
+      <w:start w:val="1"/>
+      <w:numFmt w:val="bullet"/>
+      <w:lvlText w:val=""/>
+      <w:lvlJc w:val="left"/>
+      <w:pPr>
+        <w:ind w:left="2484" w:hanging="360"/>
+      </w:pPr>
+      <w:rPr>
+        <w:rFonts w:ascii="Symbol" w:hAnsi="Symbol" w:hint="default"/>
+      </w:rPr>
+    </w:lvl>
+    <w:lvl w:ilvl="1" w:tplc="040C0003" w:tentative="1">
+      <w:start w:val="1"/>
+      <w:numFmt w:val="bullet"/>
+      <w:lvlText w:val="o"/>
+      <w:lvlJc w:val="left"/>
+      <w:pPr>
+        <w:ind w:left="3204" w:hanging="360"/>
+      </w:pPr>
+      <w:rPr>
+        <w:rFonts w:ascii="Courier New" w:hAnsi="Courier New" w:cs="Courier New" w:hint="default"/>
+      </w:rPr>
+    </w:lvl>
+    <w:lvl w:ilvl="2" w:tplc="040C0005" w:tentative="1">
+      <w:start w:val="1"/>
+      <w:numFmt w:val="bullet"/>
+      <w:lvlText w:val=""/>
+      <w:lvlJc w:val="left"/>
+      <w:pPr>
+        <w:ind w:left="3924" w:hanging="360"/>
+      </w:pPr>
+      <w:rPr>
+        <w:rFonts w:ascii="Wingdings" w:hAnsi="Wingdings" w:hint="default"/>
+      </w:rPr>
+    </w:lvl>
+    <w:lvl w:ilvl="3" w:tplc="040C0001" w:tentative="1">
+      <w:start w:val="1"/>
+      <w:numFmt w:val="bullet"/>
+      <w:lvlText w:val=""/>
+      <w:lvlJc w:val="left"/>
+      <w:pPr>
+        <w:ind w:left="4644" w:hanging="360"/>
+      </w:pPr>
+      <w:rPr>
+        <w:rFonts w:ascii="Symbol" w:hAnsi="Symbol" w:hint="default"/>
+      </w:rPr>
+    </w:lvl>
+    <w:lvl w:ilvl="4" w:tplc="040C0003" w:tentative="1">
+      <w:start w:val="1"/>
+      <w:numFmt w:val="bullet"/>
+      <w:lvlText w:val="o"/>
+      <w:lvlJc w:val="left"/>
+      <w:pPr>
+        <w:ind w:left="5364" w:hanging="360"/>
+      </w:pPr>
+      <w:rPr>
+        <w:rFonts w:ascii="Courier New" w:hAnsi="Courier New" w:cs="Courier New" w:hint="default"/>
+      </w:rPr>
+    </w:lvl>
+    <w:lvl w:ilvl="5" w:tplc="040C0005" w:tentative="1">
+      <w:start w:val="1"/>
+      <w:numFmt w:val="bullet"/>
+      <w:lvlText w:val=""/>
+      <w:lvlJc w:val="left"/>
+      <w:pPr>
+        <w:ind w:left="6084" w:hanging="360"/>
+      </w:pPr>
+      <w:rPr>
+        <w:rFonts w:ascii="Wingdings" w:hAnsi="Wingdings" w:hint="default"/>
+      </w:rPr>
+    </w:lvl>
+    <w:lvl w:ilvl="6" w:tplc="040C0001" w:tentative="1">
+      <w:start w:val="1"/>
+      <w:numFmt w:val="bullet"/>
+      <w:lvlText w:val=""/>
+      <w:lvlJc w:val="left"/>
+      <w:pPr>
+        <w:ind w:left="6804" w:hanging="360"/>
+      </w:pPr>
+      <w:rPr>
+        <w:rFonts w:ascii="Symbol" w:hAnsi="Symbol" w:hint="default"/>
+      </w:rPr>
+    </w:lvl>
+    <w:lvl w:ilvl="7" w:tplc="040C0003" w:tentative="1">
+      <w:start w:val="1"/>
+      <w:numFmt w:val="bullet"/>
+      <w:lvlText w:val="o"/>
+      <w:lvlJc w:val="left"/>
+      <w:pPr>
+        <w:ind w:left="7524" w:hanging="360"/>
+      </w:pPr>
+      <w:rPr>
+        <w:rFonts w:ascii="Courier New" w:hAnsi="Courier New" w:cs="Courier New" w:hint="default"/>
+      </w:rPr>
+    </w:lvl>
+    <w:lvl w:ilvl="8" w:tplc="040C0005" w:tentative="1">
+      <w:start w:val="1"/>
+      <w:numFmt w:val="bullet"/>
+      <w:lvlText w:val=""/>
+      <w:lvlJc w:val="left"/>
+      <w:pPr>
+        <w:ind w:left="8244" w:hanging="360"/>
+      </w:pPr>
+      <w:rPr>
+        <w:rFonts w:ascii="Wingdings" w:hAnsi="Wingdings" w:hint="default"/>
+      </w:rPr>
+    </w:lvl>
+  </w:abstractNum>
+  <w:abstractNum w:abstractNumId="18" w15:restartNumberingAfterBreak="0">
     <w:nsid w:val="40E551CA"/>
     <w:multiLevelType w:val="multilevel"/>
     <w:tmpl w:val="2D8012FA"/>
@@ -7186,7 +10127,7 @@
       </w:rPr>
     </w:lvl>
   </w:abstractNum>
-  <w:abstractNum w:abstractNumId="12" w15:restartNumberingAfterBreak="0">
+  <w:abstractNum w:abstractNumId="19" w15:restartNumberingAfterBreak="0">
     <w:nsid w:val="42E04062"/>
     <w:multiLevelType w:val="hybridMultilevel"/>
     <w:tmpl w:val="7FB4BA78"/>
@@ -7272,7 +10213,120 @@
       </w:pPr>
     </w:lvl>
   </w:abstractNum>
-  <w:abstractNum w:abstractNumId="13" w15:restartNumberingAfterBreak="0">
+  <w:abstractNum w:abstractNumId="20" w15:restartNumberingAfterBreak="0">
+    <w:nsid w:val="42FE508E"/>
+    <w:multiLevelType w:val="hybridMultilevel"/>
+    <w:tmpl w:val="52A02EFC"/>
+    <w:lvl w:ilvl="0" w:tplc="040C0001">
+      <w:start w:val="1"/>
+      <w:numFmt w:val="bullet"/>
+      <w:lvlText w:val=""/>
+      <w:lvlJc w:val="left"/>
+      <w:pPr>
+        <w:ind w:left="2844" w:hanging="360"/>
+      </w:pPr>
+      <w:rPr>
+        <w:rFonts w:ascii="Symbol" w:hAnsi="Symbol" w:hint="default"/>
+      </w:rPr>
+    </w:lvl>
+    <w:lvl w:ilvl="1" w:tplc="040C0003" w:tentative="1">
+      <w:start w:val="1"/>
+      <w:numFmt w:val="bullet"/>
+      <w:lvlText w:val="o"/>
+      <w:lvlJc w:val="left"/>
+      <w:pPr>
+        <w:ind w:left="3564" w:hanging="360"/>
+      </w:pPr>
+      <w:rPr>
+        <w:rFonts w:ascii="Courier New" w:hAnsi="Courier New" w:cs="Courier New" w:hint="default"/>
+      </w:rPr>
+    </w:lvl>
+    <w:lvl w:ilvl="2" w:tplc="040C0005" w:tentative="1">
+      <w:start w:val="1"/>
+      <w:numFmt w:val="bullet"/>
+      <w:lvlText w:val=""/>
+      <w:lvlJc w:val="left"/>
+      <w:pPr>
+        <w:ind w:left="4284" w:hanging="360"/>
+      </w:pPr>
+      <w:rPr>
+        <w:rFonts w:ascii="Wingdings" w:hAnsi="Wingdings" w:hint="default"/>
+      </w:rPr>
+    </w:lvl>
+    <w:lvl w:ilvl="3" w:tplc="040C0001" w:tentative="1">
+      <w:start w:val="1"/>
+      <w:numFmt w:val="bullet"/>
+      <w:lvlText w:val=""/>
+      <w:lvlJc w:val="left"/>
+      <w:pPr>
+        <w:ind w:left="5004" w:hanging="360"/>
+      </w:pPr>
+      <w:rPr>
+        <w:rFonts w:ascii="Symbol" w:hAnsi="Symbol" w:hint="default"/>
+      </w:rPr>
+    </w:lvl>
+    <w:lvl w:ilvl="4" w:tplc="040C0003" w:tentative="1">
+      <w:start w:val="1"/>
+      <w:numFmt w:val="bullet"/>
+      <w:lvlText w:val="o"/>
+      <w:lvlJc w:val="left"/>
+      <w:pPr>
+        <w:ind w:left="5724" w:hanging="360"/>
+      </w:pPr>
+      <w:rPr>
+        <w:rFonts w:ascii="Courier New" w:hAnsi="Courier New" w:cs="Courier New" w:hint="default"/>
+      </w:rPr>
+    </w:lvl>
+    <w:lvl w:ilvl="5" w:tplc="040C0005" w:tentative="1">
+      <w:start w:val="1"/>
+      <w:numFmt w:val="bullet"/>
+      <w:lvlText w:val=""/>
+      <w:lvlJc w:val="left"/>
+      <w:pPr>
+        <w:ind w:left="6444" w:hanging="360"/>
+      </w:pPr>
+      <w:rPr>
+        <w:rFonts w:ascii="Wingdings" w:hAnsi="Wingdings" w:hint="default"/>
+      </w:rPr>
+    </w:lvl>
+    <w:lvl w:ilvl="6" w:tplc="040C0001" w:tentative="1">
+      <w:start w:val="1"/>
+      <w:numFmt w:val="bullet"/>
+      <w:lvlText w:val=""/>
+      <w:lvlJc w:val="left"/>
+      <w:pPr>
+        <w:ind w:left="7164" w:hanging="360"/>
+      </w:pPr>
+      <w:rPr>
+        <w:rFonts w:ascii="Symbol" w:hAnsi="Symbol" w:hint="default"/>
+      </w:rPr>
+    </w:lvl>
+    <w:lvl w:ilvl="7" w:tplc="040C0003" w:tentative="1">
+      <w:start w:val="1"/>
+      <w:numFmt w:val="bullet"/>
+      <w:lvlText w:val="o"/>
+      <w:lvlJc w:val="left"/>
+      <w:pPr>
+        <w:ind w:left="7884" w:hanging="360"/>
+      </w:pPr>
+      <w:rPr>
+        <w:rFonts w:ascii="Courier New" w:hAnsi="Courier New" w:cs="Courier New" w:hint="default"/>
+      </w:rPr>
+    </w:lvl>
+    <w:lvl w:ilvl="8" w:tplc="040C0005" w:tentative="1">
+      <w:start w:val="1"/>
+      <w:numFmt w:val="bullet"/>
+      <w:lvlText w:val=""/>
+      <w:lvlJc w:val="left"/>
+      <w:pPr>
+        <w:ind w:left="8604" w:hanging="360"/>
+      </w:pPr>
+      <w:rPr>
+        <w:rFonts w:ascii="Wingdings" w:hAnsi="Wingdings" w:hint="default"/>
+      </w:rPr>
+    </w:lvl>
+  </w:abstractNum>
+  <w:abstractNum w:abstractNumId="21" w15:restartNumberingAfterBreak="0">
     <w:nsid w:val="44C61A98"/>
     <w:multiLevelType w:val="hybridMultilevel"/>
     <w:tmpl w:val="0316A072"/>
@@ -7358,7 +10412,7 @@
       </w:pPr>
     </w:lvl>
   </w:abstractNum>
-  <w:abstractNum w:abstractNumId="14" w15:restartNumberingAfterBreak="0">
+  <w:abstractNum w:abstractNumId="22" w15:restartNumberingAfterBreak="0">
     <w:nsid w:val="46601073"/>
     <w:multiLevelType w:val="multilevel"/>
     <w:tmpl w:val="2D8012FA"/>
@@ -7492,7 +10546,7 @@
       </w:rPr>
     </w:lvl>
   </w:abstractNum>
-  <w:abstractNum w:abstractNumId="15" w15:restartNumberingAfterBreak="0">
+  <w:abstractNum w:abstractNumId="23" w15:restartNumberingAfterBreak="0">
     <w:nsid w:val="49033A1D"/>
     <w:multiLevelType w:val="multilevel"/>
     <w:tmpl w:val="040C0029"/>
@@ -7596,7 +10650,7 @@
       </w:pPr>
     </w:lvl>
   </w:abstractNum>
-  <w:abstractNum w:abstractNumId="16" w15:restartNumberingAfterBreak="0">
+  <w:abstractNum w:abstractNumId="24" w15:restartNumberingAfterBreak="0">
     <w:nsid w:val="4B025517"/>
     <w:multiLevelType w:val="hybridMultilevel"/>
     <w:tmpl w:val="5156B3B0"/>
@@ -7682,7 +10736,7 @@
       </w:pPr>
     </w:lvl>
   </w:abstractNum>
-  <w:abstractNum w:abstractNumId="17" w15:restartNumberingAfterBreak="0">
+  <w:abstractNum w:abstractNumId="25" w15:restartNumberingAfterBreak="0">
     <w:nsid w:val="4BE71CCE"/>
     <w:multiLevelType w:val="multilevel"/>
     <w:tmpl w:val="2D8012FA"/>
@@ -7816,7 +10870,7 @@
       </w:rPr>
     </w:lvl>
   </w:abstractNum>
-  <w:abstractNum w:abstractNumId="18" w15:restartNumberingAfterBreak="0">
+  <w:abstractNum w:abstractNumId="26" w15:restartNumberingAfterBreak="0">
     <w:nsid w:val="4C4529CA"/>
     <w:multiLevelType w:val="hybridMultilevel"/>
     <w:tmpl w:val="EB2C830C"/>
@@ -7902,7 +10956,120 @@
       </w:pPr>
     </w:lvl>
   </w:abstractNum>
-  <w:abstractNum w:abstractNumId="19" w15:restartNumberingAfterBreak="0">
+  <w:abstractNum w:abstractNumId="27" w15:restartNumberingAfterBreak="0">
+    <w:nsid w:val="4F1C3C04"/>
+    <w:multiLevelType w:val="hybridMultilevel"/>
+    <w:tmpl w:val="425A0970"/>
+    <w:lvl w:ilvl="0" w:tplc="040C0001">
+      <w:start w:val="1"/>
+      <w:numFmt w:val="bullet"/>
+      <w:lvlText w:val=""/>
+      <w:lvlJc w:val="left"/>
+      <w:pPr>
+        <w:ind w:left="2484" w:hanging="360"/>
+      </w:pPr>
+      <w:rPr>
+        <w:rFonts w:ascii="Symbol" w:hAnsi="Symbol" w:hint="default"/>
+      </w:rPr>
+    </w:lvl>
+    <w:lvl w:ilvl="1" w:tplc="040C0003" w:tentative="1">
+      <w:start w:val="1"/>
+      <w:numFmt w:val="bullet"/>
+      <w:lvlText w:val="o"/>
+      <w:lvlJc w:val="left"/>
+      <w:pPr>
+        <w:ind w:left="3204" w:hanging="360"/>
+      </w:pPr>
+      <w:rPr>
+        <w:rFonts w:ascii="Courier New" w:hAnsi="Courier New" w:cs="Courier New" w:hint="default"/>
+      </w:rPr>
+    </w:lvl>
+    <w:lvl w:ilvl="2" w:tplc="040C0005" w:tentative="1">
+      <w:start w:val="1"/>
+      <w:numFmt w:val="bullet"/>
+      <w:lvlText w:val=""/>
+      <w:lvlJc w:val="left"/>
+      <w:pPr>
+        <w:ind w:left="3924" w:hanging="360"/>
+      </w:pPr>
+      <w:rPr>
+        <w:rFonts w:ascii="Wingdings" w:hAnsi="Wingdings" w:hint="default"/>
+      </w:rPr>
+    </w:lvl>
+    <w:lvl w:ilvl="3" w:tplc="040C0001" w:tentative="1">
+      <w:start w:val="1"/>
+      <w:numFmt w:val="bullet"/>
+      <w:lvlText w:val=""/>
+      <w:lvlJc w:val="left"/>
+      <w:pPr>
+        <w:ind w:left="4644" w:hanging="360"/>
+      </w:pPr>
+      <w:rPr>
+        <w:rFonts w:ascii="Symbol" w:hAnsi="Symbol" w:hint="default"/>
+      </w:rPr>
+    </w:lvl>
+    <w:lvl w:ilvl="4" w:tplc="040C0003" w:tentative="1">
+      <w:start w:val="1"/>
+      <w:numFmt w:val="bullet"/>
+      <w:lvlText w:val="o"/>
+      <w:lvlJc w:val="left"/>
+      <w:pPr>
+        <w:ind w:left="5364" w:hanging="360"/>
+      </w:pPr>
+      <w:rPr>
+        <w:rFonts w:ascii="Courier New" w:hAnsi="Courier New" w:cs="Courier New" w:hint="default"/>
+      </w:rPr>
+    </w:lvl>
+    <w:lvl w:ilvl="5" w:tplc="040C0005" w:tentative="1">
+      <w:start w:val="1"/>
+      <w:numFmt w:val="bullet"/>
+      <w:lvlText w:val=""/>
+      <w:lvlJc w:val="left"/>
+      <w:pPr>
+        <w:ind w:left="6084" w:hanging="360"/>
+      </w:pPr>
+      <w:rPr>
+        <w:rFonts w:ascii="Wingdings" w:hAnsi="Wingdings" w:hint="default"/>
+      </w:rPr>
+    </w:lvl>
+    <w:lvl w:ilvl="6" w:tplc="040C0001" w:tentative="1">
+      <w:start w:val="1"/>
+      <w:numFmt w:val="bullet"/>
+      <w:lvlText w:val=""/>
+      <w:lvlJc w:val="left"/>
+      <w:pPr>
+        <w:ind w:left="6804" w:hanging="360"/>
+      </w:pPr>
+      <w:rPr>
+        <w:rFonts w:ascii="Symbol" w:hAnsi="Symbol" w:hint="default"/>
+      </w:rPr>
+    </w:lvl>
+    <w:lvl w:ilvl="7" w:tplc="040C0003" w:tentative="1">
+      <w:start w:val="1"/>
+      <w:numFmt w:val="bullet"/>
+      <w:lvlText w:val="o"/>
+      <w:lvlJc w:val="left"/>
+      <w:pPr>
+        <w:ind w:left="7524" w:hanging="360"/>
+      </w:pPr>
+      <w:rPr>
+        <w:rFonts w:ascii="Courier New" w:hAnsi="Courier New" w:cs="Courier New" w:hint="default"/>
+      </w:rPr>
+    </w:lvl>
+    <w:lvl w:ilvl="8" w:tplc="040C0005" w:tentative="1">
+      <w:start w:val="1"/>
+      <w:numFmt w:val="bullet"/>
+      <w:lvlText w:val=""/>
+      <w:lvlJc w:val="left"/>
+      <w:pPr>
+        <w:ind w:left="8244" w:hanging="360"/>
+      </w:pPr>
+      <w:rPr>
+        <w:rFonts w:ascii="Wingdings" w:hAnsi="Wingdings" w:hint="default"/>
+      </w:rPr>
+    </w:lvl>
+  </w:abstractNum>
+  <w:abstractNum w:abstractNumId="28" w15:restartNumberingAfterBreak="0">
     <w:nsid w:val="55072645"/>
     <w:multiLevelType w:val="multilevel"/>
     <w:tmpl w:val="2D8012FA"/>
@@ -8036,7 +11203,7 @@
       </w:rPr>
     </w:lvl>
   </w:abstractNum>
-  <w:abstractNum w:abstractNumId="20" w15:restartNumberingAfterBreak="0">
+  <w:abstractNum w:abstractNumId="29" w15:restartNumberingAfterBreak="0">
     <w:nsid w:val="557D63DA"/>
     <w:multiLevelType w:val="hybridMultilevel"/>
     <w:tmpl w:val="005C3A42"/>
@@ -8122,7 +11289,7 @@
       </w:pPr>
     </w:lvl>
   </w:abstractNum>
-  <w:abstractNum w:abstractNumId="21" w15:restartNumberingAfterBreak="0">
+  <w:abstractNum w:abstractNumId="30" w15:restartNumberingAfterBreak="0">
     <w:nsid w:val="562D4089"/>
     <w:multiLevelType w:val="hybridMultilevel"/>
     <w:tmpl w:val="29EA6798"/>
@@ -8235,7 +11402,93 @@
       </w:rPr>
     </w:lvl>
   </w:abstractNum>
-  <w:abstractNum w:abstractNumId="22" w15:restartNumberingAfterBreak="0">
+  <w:abstractNum w:abstractNumId="31" w15:restartNumberingAfterBreak="0">
+    <w:nsid w:val="584F0E10"/>
+    <w:multiLevelType w:val="hybridMultilevel"/>
+    <w:tmpl w:val="3DE62130"/>
+    <w:lvl w:ilvl="0" w:tplc="040C0015">
+      <w:start w:val="1"/>
+      <w:numFmt w:val="upperLetter"/>
+      <w:lvlText w:val="%1."/>
+      <w:lvlJc w:val="left"/>
+      <w:pPr>
+        <w:ind w:left="2138" w:hanging="360"/>
+      </w:pPr>
+    </w:lvl>
+    <w:lvl w:ilvl="1" w:tplc="040C0019" w:tentative="1">
+      <w:start w:val="1"/>
+      <w:numFmt w:val="lowerLetter"/>
+      <w:lvlText w:val="%2."/>
+      <w:lvlJc w:val="left"/>
+      <w:pPr>
+        <w:ind w:left="2858" w:hanging="360"/>
+      </w:pPr>
+    </w:lvl>
+    <w:lvl w:ilvl="2" w:tplc="040C001B" w:tentative="1">
+      <w:start w:val="1"/>
+      <w:numFmt w:val="lowerRoman"/>
+      <w:lvlText w:val="%3."/>
+      <w:lvlJc w:val="right"/>
+      <w:pPr>
+        <w:ind w:left="3578" w:hanging="180"/>
+      </w:pPr>
+    </w:lvl>
+    <w:lvl w:ilvl="3" w:tplc="040C000F" w:tentative="1">
+      <w:start w:val="1"/>
+      <w:numFmt w:val="decimal"/>
+      <w:lvlText w:val="%4."/>
+      <w:lvlJc w:val="left"/>
+      <w:pPr>
+        <w:ind w:left="4298" w:hanging="360"/>
+      </w:pPr>
+    </w:lvl>
+    <w:lvl w:ilvl="4" w:tplc="040C0019" w:tentative="1">
+      <w:start w:val="1"/>
+      <w:numFmt w:val="lowerLetter"/>
+      <w:lvlText w:val="%5."/>
+      <w:lvlJc w:val="left"/>
+      <w:pPr>
+        <w:ind w:left="5018" w:hanging="360"/>
+      </w:pPr>
+    </w:lvl>
+    <w:lvl w:ilvl="5" w:tplc="040C001B" w:tentative="1">
+      <w:start w:val="1"/>
+      <w:numFmt w:val="lowerRoman"/>
+      <w:lvlText w:val="%6."/>
+      <w:lvlJc w:val="right"/>
+      <w:pPr>
+        <w:ind w:left="5738" w:hanging="180"/>
+      </w:pPr>
+    </w:lvl>
+    <w:lvl w:ilvl="6" w:tplc="040C000F" w:tentative="1">
+      <w:start w:val="1"/>
+      <w:numFmt w:val="decimal"/>
+      <w:lvlText w:val="%7."/>
+      <w:lvlJc w:val="left"/>
+      <w:pPr>
+        <w:ind w:left="6458" w:hanging="360"/>
+      </w:pPr>
+    </w:lvl>
+    <w:lvl w:ilvl="7" w:tplc="040C0019" w:tentative="1">
+      <w:start w:val="1"/>
+      <w:numFmt w:val="lowerLetter"/>
+      <w:lvlText w:val="%8."/>
+      <w:lvlJc w:val="left"/>
+      <w:pPr>
+        <w:ind w:left="7178" w:hanging="360"/>
+      </w:pPr>
+    </w:lvl>
+    <w:lvl w:ilvl="8" w:tplc="040C001B" w:tentative="1">
+      <w:start w:val="1"/>
+      <w:numFmt w:val="lowerRoman"/>
+      <w:lvlText w:val="%9."/>
+      <w:lvlJc w:val="right"/>
+      <w:pPr>
+        <w:ind w:left="7898" w:hanging="180"/>
+      </w:pPr>
+    </w:lvl>
+  </w:abstractNum>
+  <w:abstractNum w:abstractNumId="32" w15:restartNumberingAfterBreak="0">
     <w:nsid w:val="59196360"/>
     <w:multiLevelType w:val="hybridMultilevel"/>
     <w:tmpl w:val="51F23852"/>
@@ -8321,7 +11574,7 @@
       </w:pPr>
     </w:lvl>
   </w:abstractNum>
-  <w:abstractNum w:abstractNumId="23" w15:restartNumberingAfterBreak="0">
+  <w:abstractNum w:abstractNumId="33" w15:restartNumberingAfterBreak="0">
     <w:nsid w:val="5AA36227"/>
     <w:multiLevelType w:val="multilevel"/>
     <w:tmpl w:val="2D8012FA"/>
@@ -8455,7 +11708,7 @@
       </w:rPr>
     </w:lvl>
   </w:abstractNum>
-  <w:abstractNum w:abstractNumId="24" w15:restartNumberingAfterBreak="0">
+  <w:abstractNum w:abstractNumId="34" w15:restartNumberingAfterBreak="0">
     <w:nsid w:val="5D7643C4"/>
     <w:multiLevelType w:val="multilevel"/>
     <w:tmpl w:val="2D8012FA"/>
@@ -8589,7 +11842,93 @@
       </w:rPr>
     </w:lvl>
   </w:abstractNum>
-  <w:abstractNum w:abstractNumId="25" w15:restartNumberingAfterBreak="0">
+  <w:abstractNum w:abstractNumId="35" w15:restartNumberingAfterBreak="0">
+    <w:nsid w:val="62120500"/>
+    <w:multiLevelType w:val="hybridMultilevel"/>
+    <w:tmpl w:val="0876FD62"/>
+    <w:lvl w:ilvl="0" w:tplc="040C0017">
+      <w:start w:val="1"/>
+      <w:numFmt w:val="lowerLetter"/>
+      <w:lvlText w:val="%1)"/>
+      <w:lvlJc w:val="left"/>
+      <w:pPr>
+        <w:ind w:left="2160" w:hanging="360"/>
+      </w:pPr>
+    </w:lvl>
+    <w:lvl w:ilvl="1" w:tplc="040C0019" w:tentative="1">
+      <w:start w:val="1"/>
+      <w:numFmt w:val="lowerLetter"/>
+      <w:lvlText w:val="%2."/>
+      <w:lvlJc w:val="left"/>
+      <w:pPr>
+        <w:ind w:left="2880" w:hanging="360"/>
+      </w:pPr>
+    </w:lvl>
+    <w:lvl w:ilvl="2" w:tplc="040C001B" w:tentative="1">
+      <w:start w:val="1"/>
+      <w:numFmt w:val="lowerRoman"/>
+      <w:lvlText w:val="%3."/>
+      <w:lvlJc w:val="right"/>
+      <w:pPr>
+        <w:ind w:left="3600" w:hanging="180"/>
+      </w:pPr>
+    </w:lvl>
+    <w:lvl w:ilvl="3" w:tplc="040C000F" w:tentative="1">
+      <w:start w:val="1"/>
+      <w:numFmt w:val="decimal"/>
+      <w:lvlText w:val="%4."/>
+      <w:lvlJc w:val="left"/>
+      <w:pPr>
+        <w:ind w:left="4320" w:hanging="360"/>
+      </w:pPr>
+    </w:lvl>
+    <w:lvl w:ilvl="4" w:tplc="040C0019" w:tentative="1">
+      <w:start w:val="1"/>
+      <w:numFmt w:val="lowerLetter"/>
+      <w:lvlText w:val="%5."/>
+      <w:lvlJc w:val="left"/>
+      <w:pPr>
+        <w:ind w:left="5040" w:hanging="360"/>
+      </w:pPr>
+    </w:lvl>
+    <w:lvl w:ilvl="5" w:tplc="040C001B" w:tentative="1">
+      <w:start w:val="1"/>
+      <w:numFmt w:val="lowerRoman"/>
+      <w:lvlText w:val="%6."/>
+      <w:lvlJc w:val="right"/>
+      <w:pPr>
+        <w:ind w:left="5760" w:hanging="180"/>
+      </w:pPr>
+    </w:lvl>
+    <w:lvl w:ilvl="6" w:tplc="040C000F" w:tentative="1">
+      <w:start w:val="1"/>
+      <w:numFmt w:val="decimal"/>
+      <w:lvlText w:val="%7."/>
+      <w:lvlJc w:val="left"/>
+      <w:pPr>
+        <w:ind w:left="6480" w:hanging="360"/>
+      </w:pPr>
+    </w:lvl>
+    <w:lvl w:ilvl="7" w:tplc="040C0019" w:tentative="1">
+      <w:start w:val="1"/>
+      <w:numFmt w:val="lowerLetter"/>
+      <w:lvlText w:val="%8."/>
+      <w:lvlJc w:val="left"/>
+      <w:pPr>
+        <w:ind w:left="7200" w:hanging="360"/>
+      </w:pPr>
+    </w:lvl>
+    <w:lvl w:ilvl="8" w:tplc="040C001B" w:tentative="1">
+      <w:start w:val="1"/>
+      <w:numFmt w:val="lowerRoman"/>
+      <w:lvlText w:val="%9."/>
+      <w:lvlJc w:val="right"/>
+      <w:pPr>
+        <w:ind w:left="7920" w:hanging="180"/>
+      </w:pPr>
+    </w:lvl>
+  </w:abstractNum>
+  <w:abstractNum w:abstractNumId="36" w15:restartNumberingAfterBreak="0">
     <w:nsid w:val="64DC2B54"/>
     <w:multiLevelType w:val="hybridMultilevel"/>
     <w:tmpl w:val="CFA80924"/>
@@ -8702,7 +12041,7 @@
       </w:rPr>
     </w:lvl>
   </w:abstractNum>
-  <w:abstractNum w:abstractNumId="26" w15:restartNumberingAfterBreak="0">
+  <w:abstractNum w:abstractNumId="37" w15:restartNumberingAfterBreak="0">
     <w:nsid w:val="66A816DE"/>
     <w:multiLevelType w:val="hybridMultilevel"/>
     <w:tmpl w:val="CD664AAA"/>
@@ -8788,7 +12127,7 @@
       </w:pPr>
     </w:lvl>
   </w:abstractNum>
-  <w:abstractNum w:abstractNumId="27" w15:restartNumberingAfterBreak="0">
+  <w:abstractNum w:abstractNumId="38" w15:restartNumberingAfterBreak="0">
     <w:nsid w:val="697751B6"/>
     <w:multiLevelType w:val="hybridMultilevel"/>
     <w:tmpl w:val="FAB2255A"/>
@@ -8874,7 +12213,7 @@
       </w:pPr>
     </w:lvl>
   </w:abstractNum>
-  <w:abstractNum w:abstractNumId="28" w15:restartNumberingAfterBreak="0">
+  <w:abstractNum w:abstractNumId="39" w15:restartNumberingAfterBreak="0">
     <w:nsid w:val="6C9A204C"/>
     <w:multiLevelType w:val="multilevel"/>
     <w:tmpl w:val="B846E136"/>
@@ -8885,7 +12224,6 @@
       <w:lvlJc w:val="left"/>
       <w:pPr>
         <w:ind w:left="2519" w:hanging="681"/>
-        <w:jc w:val="left"/>
       </w:pPr>
       <w:rPr>
         <w:rFonts w:hint="default"/>
@@ -8899,7 +12237,6 @@
       <w:lvlJc w:val="left"/>
       <w:pPr>
         <w:ind w:left="2519" w:hanging="681"/>
-        <w:jc w:val="left"/>
       </w:pPr>
       <w:rPr>
         <w:rFonts w:hint="default"/>
@@ -8913,7 +12250,6 @@
       <w:lvlJc w:val="left"/>
       <w:pPr>
         <w:ind w:left="2519" w:hanging="681"/>
-        <w:jc w:val="left"/>
       </w:pPr>
       <w:rPr>
         <w:rFonts w:ascii="Times New Roman" w:eastAsia="Times New Roman" w:hAnsi="Times New Roman" w:cs="Times New Roman" w:hint="default"/>
@@ -8997,7 +12333,93 @@
       </w:rPr>
     </w:lvl>
   </w:abstractNum>
-  <w:abstractNum w:abstractNumId="29" w15:restartNumberingAfterBreak="0">
+  <w:abstractNum w:abstractNumId="40" w15:restartNumberingAfterBreak="0">
+    <w:nsid w:val="6CBC435D"/>
+    <w:multiLevelType w:val="multilevel"/>
+    <w:tmpl w:val="040C0027"/>
+    <w:lvl w:ilvl="0">
+      <w:start w:val="1"/>
+      <w:numFmt w:val="upperRoman"/>
+      <w:lvlText w:val="%1."/>
+      <w:lvlJc w:val="left"/>
+      <w:pPr>
+        <w:ind w:left="0" w:firstLine="0"/>
+      </w:pPr>
+    </w:lvl>
+    <w:lvl w:ilvl="1">
+      <w:start w:val="1"/>
+      <w:numFmt w:val="upperLetter"/>
+      <w:lvlText w:val="%2."/>
+      <w:lvlJc w:val="left"/>
+      <w:pPr>
+        <w:ind w:left="720" w:firstLine="0"/>
+      </w:pPr>
+    </w:lvl>
+    <w:lvl w:ilvl="2">
+      <w:start w:val="1"/>
+      <w:numFmt w:val="decimal"/>
+      <w:lvlText w:val="%3."/>
+      <w:lvlJc w:val="left"/>
+      <w:pPr>
+        <w:ind w:left="1440" w:firstLine="0"/>
+      </w:pPr>
+    </w:lvl>
+    <w:lvl w:ilvl="3">
+      <w:start w:val="1"/>
+      <w:numFmt w:val="lowerLetter"/>
+      <w:lvlText w:val="%4)"/>
+      <w:lvlJc w:val="left"/>
+      <w:pPr>
+        <w:ind w:left="2160" w:firstLine="0"/>
+      </w:pPr>
+    </w:lvl>
+    <w:lvl w:ilvl="4">
+      <w:start w:val="1"/>
+      <w:numFmt w:val="decimal"/>
+      <w:lvlText w:val="(%5)"/>
+      <w:lvlJc w:val="left"/>
+      <w:pPr>
+        <w:ind w:left="2880" w:firstLine="0"/>
+      </w:pPr>
+    </w:lvl>
+    <w:lvl w:ilvl="5">
+      <w:start w:val="1"/>
+      <w:numFmt w:val="lowerLetter"/>
+      <w:lvlText w:val="(%6)"/>
+      <w:lvlJc w:val="left"/>
+      <w:pPr>
+        <w:ind w:left="3600" w:firstLine="0"/>
+      </w:pPr>
+    </w:lvl>
+    <w:lvl w:ilvl="6">
+      <w:start w:val="1"/>
+      <w:numFmt w:val="lowerRoman"/>
+      <w:lvlText w:val="(%7)"/>
+      <w:lvlJc w:val="left"/>
+      <w:pPr>
+        <w:ind w:left="4320" w:firstLine="0"/>
+      </w:pPr>
+    </w:lvl>
+    <w:lvl w:ilvl="7">
+      <w:start w:val="1"/>
+      <w:numFmt w:val="lowerLetter"/>
+      <w:lvlText w:val="(%8)"/>
+      <w:lvlJc w:val="left"/>
+      <w:pPr>
+        <w:ind w:left="5040" w:firstLine="0"/>
+      </w:pPr>
+    </w:lvl>
+    <w:lvl w:ilvl="8">
+      <w:start w:val="1"/>
+      <w:numFmt w:val="lowerRoman"/>
+      <w:lvlText w:val="(%9)"/>
+      <w:lvlJc w:val="left"/>
+      <w:pPr>
+        <w:ind w:left="5760" w:firstLine="0"/>
+      </w:pPr>
+    </w:lvl>
+  </w:abstractNum>
+  <w:abstractNum w:abstractNumId="41" w15:restartNumberingAfterBreak="0">
     <w:nsid w:val="73B82E97"/>
     <w:multiLevelType w:val="multilevel"/>
     <w:tmpl w:val="2D8012FA"/>
@@ -9132,93 +12554,129 @@
     </w:lvl>
   </w:abstractNum>
   <w:num w:numId="1" w16cid:durableId="965619540">
+    <w:abstractNumId w:val="8"/>
+  </w:num>
+  <w:num w:numId="2" w16cid:durableId="747263843">
+    <w:abstractNumId w:val="11"/>
+  </w:num>
+  <w:num w:numId="3" w16cid:durableId="1489711091">
+    <w:abstractNumId w:val="13"/>
+  </w:num>
+  <w:num w:numId="4" w16cid:durableId="1000504780">
+    <w:abstractNumId w:val="32"/>
+  </w:num>
+  <w:num w:numId="5" w16cid:durableId="1991670306">
+    <w:abstractNumId w:val="24"/>
+  </w:num>
+  <w:num w:numId="6" w16cid:durableId="247889499">
+    <w:abstractNumId w:val="15"/>
+  </w:num>
+  <w:num w:numId="7" w16cid:durableId="538512365">
+    <w:abstractNumId w:val="19"/>
+  </w:num>
+  <w:num w:numId="8" w16cid:durableId="896015976">
+    <w:abstractNumId w:val="16"/>
+  </w:num>
+  <w:num w:numId="9" w16cid:durableId="909581675">
+    <w:abstractNumId w:val="26"/>
+  </w:num>
+  <w:num w:numId="10" w16cid:durableId="2123917835">
+    <w:abstractNumId w:val="38"/>
+  </w:num>
+  <w:num w:numId="11" w16cid:durableId="657155941">
+    <w:abstractNumId w:val="23"/>
+  </w:num>
+  <w:num w:numId="12" w16cid:durableId="1599870745">
+    <w:abstractNumId w:val="21"/>
+  </w:num>
+  <w:num w:numId="13" w16cid:durableId="1130561573">
+    <w:abstractNumId w:val="12"/>
+  </w:num>
+  <w:num w:numId="14" w16cid:durableId="322241421">
+    <w:abstractNumId w:val="36"/>
+  </w:num>
+  <w:num w:numId="15" w16cid:durableId="1101871990">
+    <w:abstractNumId w:val="30"/>
+  </w:num>
+  <w:num w:numId="16" w16cid:durableId="1325859084">
+    <w:abstractNumId w:val="33"/>
+  </w:num>
+  <w:num w:numId="17" w16cid:durableId="263269660">
+    <w:abstractNumId w:val="28"/>
+  </w:num>
+  <w:num w:numId="18" w16cid:durableId="379398500">
+    <w:abstractNumId w:val="5"/>
+  </w:num>
+  <w:num w:numId="19" w16cid:durableId="2142457301">
+    <w:abstractNumId w:val="7"/>
+  </w:num>
+  <w:num w:numId="20" w16cid:durableId="1491023493">
+    <w:abstractNumId w:val="22"/>
+  </w:num>
+  <w:num w:numId="21" w16cid:durableId="191302908">
+    <w:abstractNumId w:val="34"/>
+  </w:num>
+  <w:num w:numId="22" w16cid:durableId="33428319">
+    <w:abstractNumId w:val="25"/>
+  </w:num>
+  <w:num w:numId="23" w16cid:durableId="2008433019">
+    <w:abstractNumId w:val="18"/>
+  </w:num>
+  <w:num w:numId="24" w16cid:durableId="569341015">
+    <w:abstractNumId w:val="41"/>
+  </w:num>
+  <w:num w:numId="25" w16cid:durableId="475998371">
+    <w:abstractNumId w:val="14"/>
+  </w:num>
+  <w:num w:numId="26" w16cid:durableId="823618967">
+    <w:abstractNumId w:val="6"/>
+  </w:num>
+  <w:num w:numId="27" w16cid:durableId="400909387">
+    <w:abstractNumId w:val="29"/>
+  </w:num>
+  <w:num w:numId="28" w16cid:durableId="1598245551">
+    <w:abstractNumId w:val="37"/>
+  </w:num>
+  <w:num w:numId="29" w16cid:durableId="616373375">
+    <w:abstractNumId w:val="39"/>
+  </w:num>
+  <w:num w:numId="30" w16cid:durableId="1438019124">
+    <w:abstractNumId w:val="1"/>
+  </w:num>
+  <w:num w:numId="31" w16cid:durableId="141966489">
     <w:abstractNumId w:val="4"/>
   </w:num>
-  <w:num w:numId="2" w16cid:durableId="747263843">
-    <w:abstractNumId w:val="5"/>
+  <w:num w:numId="32" w16cid:durableId="2120567361">
+    <w:abstractNumId w:val="40"/>
   </w:num>
-  <w:num w:numId="3" w16cid:durableId="1489711091">
-    <w:abstractNumId w:val="7"/>
+  <w:num w:numId="33" w16cid:durableId="1842617034">
+    <w:abstractNumId w:val="35"/>
   </w:num>
-  <w:num w:numId="4" w16cid:durableId="1000504780">
-    <w:abstractNumId w:val="22"/>
+  <w:num w:numId="34" w16cid:durableId="2137404384">
+    <w:abstractNumId w:val="31"/>
   </w:num>
-  <w:num w:numId="5" w16cid:durableId="1991670306">
-    <w:abstractNumId w:val="16"/>
+  <w:num w:numId="35" w16cid:durableId="274405403">
+    <w:abstractNumId w:val="2"/>
   </w:num>
-  <w:num w:numId="6" w16cid:durableId="247889499">
+  <w:num w:numId="36" w16cid:durableId="1187520079">
+    <w:abstractNumId w:val="3"/>
+  </w:num>
+  <w:num w:numId="37" w16cid:durableId="1606617853">
+    <w:abstractNumId w:val="20"/>
+  </w:num>
+  <w:num w:numId="38" w16cid:durableId="922764610">
+    <w:abstractNumId w:val="17"/>
+  </w:num>
+  <w:num w:numId="39" w16cid:durableId="1245332716">
+    <w:abstractNumId w:val="27"/>
+  </w:num>
+  <w:num w:numId="40" w16cid:durableId="323629323">
+    <w:abstractNumId w:val="10"/>
+  </w:num>
+  <w:num w:numId="41" w16cid:durableId="1643146561">
     <w:abstractNumId w:val="9"/>
   </w:num>
-  <w:num w:numId="7" w16cid:durableId="538512365">
-    <w:abstractNumId w:val="12"/>
-  </w:num>
-  <w:num w:numId="8" w16cid:durableId="896015976">
-    <w:abstractNumId w:val="10"/>
-  </w:num>
-  <w:num w:numId="9" w16cid:durableId="909581675">
-    <w:abstractNumId w:val="18"/>
-  </w:num>
-  <w:num w:numId="10" w16cid:durableId="2123917835">
-    <w:abstractNumId w:val="27"/>
-  </w:num>
-  <w:num w:numId="11" w16cid:durableId="657155941">
-    <w:abstractNumId w:val="15"/>
-  </w:num>
-  <w:num w:numId="12" w16cid:durableId="1599870745">
-    <w:abstractNumId w:val="13"/>
-  </w:num>
-  <w:num w:numId="13" w16cid:durableId="1130561573">
-    <w:abstractNumId w:val="6"/>
-  </w:num>
-  <w:num w:numId="14" w16cid:durableId="322241421">
-    <w:abstractNumId w:val="25"/>
-  </w:num>
-  <w:num w:numId="15" w16cid:durableId="1101871990">
-    <w:abstractNumId w:val="21"/>
-  </w:num>
-  <w:num w:numId="16" w16cid:durableId="1325859084">
-    <w:abstractNumId w:val="23"/>
-  </w:num>
-  <w:num w:numId="17" w16cid:durableId="263269660">
-    <w:abstractNumId w:val="19"/>
-  </w:num>
-  <w:num w:numId="18" w16cid:durableId="379398500">
-    <w:abstractNumId w:val="1"/>
-  </w:num>
-  <w:num w:numId="19" w16cid:durableId="2142457301">
-    <w:abstractNumId w:val="3"/>
-  </w:num>
-  <w:num w:numId="20" w16cid:durableId="1491023493">
-    <w:abstractNumId w:val="14"/>
-  </w:num>
-  <w:num w:numId="21" w16cid:durableId="191302908">
-    <w:abstractNumId w:val="24"/>
-  </w:num>
-  <w:num w:numId="22" w16cid:durableId="33428319">
-    <w:abstractNumId w:val="17"/>
-  </w:num>
-  <w:num w:numId="23" w16cid:durableId="2008433019">
-    <w:abstractNumId w:val="11"/>
-  </w:num>
-  <w:num w:numId="24" w16cid:durableId="569341015">
-    <w:abstractNumId w:val="29"/>
-  </w:num>
-  <w:num w:numId="25" w16cid:durableId="475998371">
-    <w:abstractNumId w:val="8"/>
-  </w:num>
-  <w:num w:numId="26" w16cid:durableId="823618967">
-    <w:abstractNumId w:val="2"/>
-  </w:num>
-  <w:num w:numId="27" w16cid:durableId="400909387">
-    <w:abstractNumId w:val="20"/>
-  </w:num>
-  <w:num w:numId="28" w16cid:durableId="1598245551">
-    <w:abstractNumId w:val="26"/>
-  </w:num>
-  <w:num w:numId="29" w16cid:durableId="616373375">
-    <w:abstractNumId w:val="28"/>
-  </w:num>
-  <w:num w:numId="30" w16cid:durableId="1438019124">
+  <w:num w:numId="42" w16cid:durableId="1444231083">
     <w:abstractNumId w:val="0"/>
   </w:num>
 </w:numbering>
@@ -9624,7 +13082,7 @@
   <w:style w:type="paragraph" w:default="1" w:styleId="Normal">
     <w:name w:val="Normal"/>
     <w:qFormat/>
-    <w:rsid w:val="000C0D94"/>
+    <w:rsid w:val="005F63AF"/>
     <w:rPr>
       <w:lang w:bidi="ar-DZ"/>
     </w:rPr>
@@ -10173,6 +13631,26 @@
       <w:lang w:bidi="ar-DZ"/>
     </w:rPr>
   </w:style>
+  <w:style w:type="paragraph" w:customStyle="1" w:styleId="TableParagraph">
+    <w:name w:val="Table Paragraph"/>
+    <w:basedOn w:val="Normal"/>
+    <w:uiPriority w:val="1"/>
+    <w:qFormat/>
+    <w:rsid w:val="001F3577"/>
+    <w:pPr>
+      <w:widowControl w:val="0"/>
+      <w:autoSpaceDE w:val="0"/>
+      <w:autoSpaceDN w:val="0"/>
+      <w:spacing w:before="100" w:after="0" w:line="240" w:lineRule="auto"/>
+      <w:ind w:left="100"/>
+    </w:pPr>
+    <w:rPr>
+      <w:rFonts w:ascii="Times New Roman" w:eastAsia="Times New Roman" w:hAnsi="Times New Roman" w:cs="Times New Roman"/>
+      <w:kern w:val="0"/>
+      <w:lang w:bidi="ar-SA"/>
+      <w14:ligatures w14:val="none"/>
+    </w:rPr>
+  </w:style>
 </w:styles>
 </file>
 

</xml_diff>

<commit_message>
modification des definitions du chapitre 1
</commit_message>
<xml_diff>
--- a/memoire.docx
+++ b/memoire.docx
@@ -3135,38 +3135,31 @@
         <w:pStyle w:val="ListParagraph"/>
         <w:numPr>
           <w:ilvl w:val="0"/>
-          <w:numId w:val="7"/>
+          <w:numId w:val="44"/>
         </w:numPr>
         <w:spacing w:line="360" w:lineRule="auto"/>
         <w:jc w:val="both"/>
         <w:rPr>
           <w:rFonts w:asciiTheme="majorBidi" w:hAnsiTheme="majorBidi" w:cstheme="majorBidi"/>
+          <w:b/>
+          <w:bCs/>
+          <w:sz w:val="32"/>
+          <w:szCs w:val="32"/>
+        </w:rPr>
+      </w:pPr>
+      <w:r>
+        <w:rPr>
+          <w:rFonts w:asciiTheme="majorBidi" w:hAnsiTheme="majorBidi" w:cstheme="majorBidi"/>
           <w:sz w:val="28"/>
           <w:szCs w:val="28"/>
         </w:rPr>
-      </w:pPr>
-      <w:r>
-        <w:rPr>
-          <w:rFonts w:asciiTheme="majorBidi" w:hAnsiTheme="majorBidi" w:cstheme="majorBidi"/>
-          <w:sz w:val="28"/>
-          <w:szCs w:val="28"/>
-        </w:rPr>
-        <w:t>IOC</w:t>
-      </w:r>
-      <w:r>
-        <w:rPr>
-          <w:rFonts w:asciiTheme="majorBidi" w:hAnsiTheme="majorBidi" w:cstheme="majorBidi"/>
-          <w:sz w:val="28"/>
-          <w:szCs w:val="28"/>
-        </w:rPr>
-        <w:t xml:space="preserve"> : </w:t>
-      </w:r>
-    </w:p>
-    <w:p>
-      <w:pPr>
-        <w:pStyle w:val="ListParagraph"/>
+        <w:t xml:space="preserve">IOC : </w:t>
+      </w:r>
+    </w:p>
+    <w:p>
+      <w:pPr>
         <w:spacing w:line="360" w:lineRule="auto"/>
-        <w:ind w:left="1440"/>
+        <w:ind w:firstLine="360"/>
         <w:jc w:val="both"/>
         <w:rPr>
           <w:rFonts w:asciiTheme="majorBidi" w:hAnsiTheme="majorBidi" w:cstheme="majorBidi"/>
@@ -3180,7 +3173,31 @@
           <w:sz w:val="24"/>
           <w:szCs w:val="24"/>
         </w:rPr>
-        <w:t>Est l'acronyme de "Indicator of Compromise" ou "Indicateur de compromission" en français. Il s'agit d'un élément de preuve qui indique qu'un système informatique a été compromis ou qu'une activité malveillante a eu lieu. Les IOC peuvent prendre diverses formes, notamment des fichiers de logs, des adresses IP, des noms de domaine, des signatures de virus, des hash de fichiers, des comportements suspects, des identifiants de connexion, des emails suspects, etc. Les IOC sont utilisés par les professionnels de la sécurité informatique pour détecter, prévenir et enquêter sur les incidents de sécurité, ainsi que pour mettre en place des mesures de protection et de remédiation. Les IOC sont également largement utilisés dans les systèmes de détection et de réponse aux incidents de sécurité (SIEM), qui permettent aux organisations de surveiller en temps réel les activités suspectes sur leurs réseaux et de détecter les menaces potentielles.</w:t>
+        <w:t xml:space="preserve">Est l'acronyme de "Indicator of Compromise" ou "Indicateur de compromission" en français. </w:t>
+      </w:r>
+      <w:r>
+        <w:rPr>
+          <w:rFonts w:asciiTheme="majorBidi" w:hAnsiTheme="majorBidi" w:cstheme="majorBidi"/>
+          <w:sz w:val="24"/>
+          <w:szCs w:val="24"/>
+        </w:rPr>
+        <w:t>Ils</w:t>
+      </w:r>
+      <w:r>
+        <w:rPr>
+          <w:rFonts w:asciiTheme="majorBidi" w:hAnsiTheme="majorBidi" w:cstheme="majorBidi"/>
+          <w:sz w:val="24"/>
+          <w:szCs w:val="24"/>
+        </w:rPr>
+        <w:t xml:space="preserve"> sont </w:t>
+      </w:r>
+      <w:r>
+        <w:rPr>
+          <w:rFonts w:asciiTheme="majorBidi" w:hAnsiTheme="majorBidi" w:cstheme="majorBidi"/>
+          <w:sz w:val="24"/>
+          <w:szCs w:val="24"/>
+        </w:rPr>
+        <w:t>utilisés en sécurité informatique pour détecter et prévenir les activités malveillantes sur un système informatique. Ils peuvent prendre différentes formes telles que des fichiers de logs, des adresses IP, des noms de domaine, etc. Les professionnels de la sécurité informatique les utilisent pour surveiller les réseaux en temps réel et détecter les menaces potentielles.</w:t>
       </w:r>
     </w:p>
     <w:p>
@@ -3188,7 +3205,7 @@
         <w:pStyle w:val="ListParagraph"/>
         <w:numPr>
           <w:ilvl w:val="0"/>
-          <w:numId w:val="7"/>
+          <w:numId w:val="44"/>
         </w:numPr>
         <w:spacing w:line="360" w:lineRule="auto"/>
         <w:jc w:val="both"/>
@@ -3217,9 +3234,8 @@
     </w:p>
     <w:p>
       <w:pPr>
-        <w:pStyle w:val="ListParagraph"/>
         <w:spacing w:line="360" w:lineRule="auto"/>
-        <w:ind w:left="1440"/>
+        <w:ind w:firstLine="540"/>
         <w:jc w:val="both"/>
         <w:rPr>
           <w:rFonts w:asciiTheme="majorBidi" w:hAnsiTheme="majorBidi" w:cstheme="majorBidi"/>
@@ -3233,28 +3249,15 @@
           <w:sz w:val="24"/>
           <w:szCs w:val="24"/>
         </w:rPr>
-        <w:t>Ensemble de mesures de sécurité physiques, logiques et administratives, et de mesures d'urgence, mises en place dans une organisation, en vue d'assurer la protection de ses biens informatiques, la confidentialité des données de son système d'information et la continuité de service. La sécurité informatique comporte trois aspects : la protection physique des installations, la protection des données contre la consultation, la modification ou la dégradation, effectuées de façon volontaire ou accidentelle par des personnes non autorisées, et la protection de la fiabilité de ces données (c'est-à-dire la conservation de leur contenu au fil du temps ou lors de leur traitement).</w:t>
-      </w:r>
-    </w:p>
-    <w:p>
-      <w:pPr>
-        <w:pStyle w:val="ListParagraph"/>
-        <w:spacing w:line="360" w:lineRule="auto"/>
-        <w:ind w:left="1440"/>
-        <w:jc w:val="both"/>
-        <w:rPr>
-          <w:rFonts w:asciiTheme="majorBidi" w:hAnsiTheme="majorBidi" w:cstheme="majorBidi"/>
-          <w:sz w:val="28"/>
-          <w:szCs w:val="28"/>
-        </w:rPr>
-      </w:pPr>
-      <w:r>
-        <w:rPr>
-          <w:rFonts w:asciiTheme="majorBidi" w:hAnsiTheme="majorBidi" w:cstheme="majorBidi"/>
-          <w:sz w:val="28"/>
-          <w:szCs w:val="28"/>
-        </w:rPr>
-        <w:t xml:space="preserve"> </w:t>
+        <w:t xml:space="preserve">Ensemble de mesures de sécurité physiques, logiques et administratives, et de mesures d'urgence, mises en place dans une organisation, en vue d'assurer la protection de ses biens informatiques, la confidentialité des données de son système d'information et la continuité de service. </w:t>
+      </w:r>
+      <w:r>
+        <w:rPr>
+          <w:rFonts w:asciiTheme="majorBidi" w:hAnsiTheme="majorBidi" w:cstheme="majorBidi"/>
+          <w:sz w:val="24"/>
+          <w:szCs w:val="24"/>
+        </w:rPr>
+        <w:t>La sécurité informatique a trois volets : la protection physique des installations, la sécurité des données contre les atteintes volontaires ou accidentelles de personnes non autorisées, et la préservation de la fiabilité des données dans le temps et lors de leur traitement.</w:t>
       </w:r>
     </w:p>
     <w:p>
@@ -3262,7 +3265,7 @@
         <w:pStyle w:val="ListParagraph"/>
         <w:numPr>
           <w:ilvl w:val="0"/>
-          <w:numId w:val="7"/>
+          <w:numId w:val="44"/>
         </w:numPr>
         <w:spacing w:line="360" w:lineRule="auto"/>
         <w:jc w:val="both"/>
@@ -3291,9 +3294,8 @@
     </w:p>
     <w:p>
       <w:pPr>
-        <w:pStyle w:val="ListParagraph"/>
         <w:spacing w:line="360" w:lineRule="auto"/>
-        <w:ind w:left="1440"/>
+        <w:ind w:firstLine="708"/>
         <w:jc w:val="both"/>
         <w:rPr>
           <w:rFonts w:asciiTheme="majorBidi" w:hAnsiTheme="majorBidi" w:cstheme="majorBidi"/>
@@ -3307,16 +3309,7 @@
           <w:sz w:val="24"/>
           <w:szCs w:val="24"/>
         </w:rPr>
-        <w:t xml:space="preserve">Est une faiblesse ou une lacune dans un système informatique ou dans une application qui peut être exploitée par des attaquants pour pénétrer ou perturber le système. Les vulnérabilités peuvent être causées par des erreurs de conception, des défauts de codage, des configurations inappropriées, ou des problèmes de mise à jour. Les attaquants exploitent souvent les vulnérabilités </w:t>
-      </w:r>
-      <w:r>
-        <w:rPr>
-          <w:rFonts w:asciiTheme="majorBidi" w:hAnsiTheme="majorBidi" w:cstheme="majorBidi"/>
-          <w:sz w:val="24"/>
-          <w:szCs w:val="24"/>
-        </w:rPr>
-        <w:lastRenderedPageBreak/>
-        <w:t>pour accéder à des données sensibles, installer des logiciels malveillants ou perturber le fonctionnement normal du système.</w:t>
+        <w:t>Est une faiblesse ou une lacune dans un système informatique ou dans une application qui peut être exploitée par des attaquants pour pénétrer ou perturber le système. Les vulnérabilités peuvent être causées par des erreurs de conception, des défauts de codage, des configurations inappropriées, ou des problèmes de mise à jour. Les attaquants exploitent souvent les vulnérabilités pour accéder à des données sensibles, installer des logiciels malveillants ou perturber le fonctionnement normal du système.</w:t>
       </w:r>
     </w:p>
     <w:p>
@@ -3324,7 +3317,7 @@
         <w:pStyle w:val="ListParagraph"/>
         <w:numPr>
           <w:ilvl w:val="0"/>
-          <w:numId w:val="7"/>
+          <w:numId w:val="44"/>
         </w:numPr>
         <w:spacing w:line="360" w:lineRule="auto"/>
         <w:jc w:val="both"/>
@@ -3345,9 +3338,8 @@
     </w:p>
     <w:p>
       <w:pPr>
-        <w:pStyle w:val="ListParagraph"/>
         <w:spacing w:line="360" w:lineRule="auto"/>
-        <w:ind w:left="1440"/>
+        <w:ind w:firstLine="708"/>
         <w:jc w:val="both"/>
         <w:rPr>
           <w:rFonts w:asciiTheme="majorBidi" w:hAnsiTheme="majorBidi" w:cstheme="majorBidi"/>
@@ -3363,19 +3355,6 @@
         </w:rPr>
         <w:t>En informatique, est un acte malveillant visant à compromettre ou à perturber un système informatique, un réseau ou une application. Les attaques peuvent prendre de nombreuses formes, notamment des virus, des malwares, des tentatives d'intrusion, des attaques par déni de service, des attaques de phishing, etc. Les attaquants peuvent chercher à voler des données sensibles, à perturber les opérations normales du système, à détruire des informations ou à compromettre la sécurité des utilisateurs.</w:t>
       </w:r>
-    </w:p>
-    <w:p>
-      <w:pPr>
-        <w:pStyle w:val="ListParagraph"/>
-        <w:spacing w:line="360" w:lineRule="auto"/>
-        <w:ind w:left="1440"/>
-        <w:jc w:val="both"/>
-        <w:rPr>
-          <w:rFonts w:asciiTheme="majorBidi" w:hAnsiTheme="majorBidi" w:cstheme="majorBidi"/>
-          <w:sz w:val="28"/>
-          <w:szCs w:val="28"/>
-        </w:rPr>
-      </w:pPr>
     </w:p>
     <w:p>
       <w:pPr>
@@ -3397,6 +3376,7 @@
           <w:sz w:val="32"/>
           <w:szCs w:val="32"/>
         </w:rPr>
+        <w:lastRenderedPageBreak/>
         <w:t>I.</w:t>
       </w:r>
       <w:r>
@@ -3457,80 +3437,8 @@
           <w:sz w:val="24"/>
           <w:szCs w:val="24"/>
         </w:rPr>
-        <w:t>L'analyse de vulnérabilités est un processus visant à identifier les vulnérabilités dans un système informatique, une application ou un réseau, afin de les corriger avant qu'elles ne soient exploitées par des attaquants. Le processus commence généralement par une évaluation de la sécurité du système, qui peut comprendre des tests de pénétration, des analyses de configuration, des scans de vulnérabilités et d'autres techniques. Les vulnérabilités identifiées sont ensuite évaluées en termes de leur impact potentiel sur le système et de la probabilité qu'elles soient exploitées. Une fois les vulnérabilités prioritaires identifiées, des correctifs sont appliqués pour réduire les risques. L'analyse de vulnérabilités est un processus continu, car de nouvelles vulnérabilités peuvent apparaître en raison de changements dans les systèmes, les applications ou les menaces. Par conséquent, il est important de maintenir les systèmes à jour et de réaliser des analyses de vulnérabilités régulières pour maintenir une posture de sécurité optimale.</w:t>
-      </w:r>
-    </w:p>
-    <w:p>
-      <w:pPr>
-        <w:spacing w:line="360" w:lineRule="auto"/>
-        <w:ind w:firstLine="864"/>
-        <w:jc w:val="both"/>
-        <w:rPr>
-          <w:rFonts w:asciiTheme="majorBidi" w:hAnsiTheme="majorBidi" w:cstheme="majorBidi"/>
-          <w:sz w:val="24"/>
-          <w:szCs w:val="24"/>
-        </w:rPr>
-      </w:pPr>
-    </w:p>
-    <w:p>
-      <w:pPr>
-        <w:spacing w:line="360" w:lineRule="auto"/>
-        <w:ind w:firstLine="864"/>
-        <w:jc w:val="both"/>
-        <w:rPr>
-          <w:rFonts w:asciiTheme="majorBidi" w:hAnsiTheme="majorBidi" w:cstheme="majorBidi"/>
-          <w:sz w:val="24"/>
-          <w:szCs w:val="24"/>
-        </w:rPr>
-      </w:pPr>
-    </w:p>
-    <w:p>
-      <w:pPr>
-        <w:spacing w:line="360" w:lineRule="auto"/>
-        <w:ind w:firstLine="864"/>
-        <w:jc w:val="both"/>
-        <w:rPr>
-          <w:rFonts w:asciiTheme="majorBidi" w:hAnsiTheme="majorBidi" w:cstheme="majorBidi"/>
-          <w:sz w:val="24"/>
-          <w:szCs w:val="24"/>
-        </w:rPr>
-      </w:pPr>
-    </w:p>
-    <w:p>
-      <w:pPr>
-        <w:spacing w:line="360" w:lineRule="auto"/>
-        <w:ind w:firstLine="864"/>
-        <w:jc w:val="both"/>
-        <w:rPr>
-          <w:rFonts w:asciiTheme="majorBidi" w:hAnsiTheme="majorBidi" w:cstheme="majorBidi"/>
-          <w:sz w:val="24"/>
-          <w:szCs w:val="24"/>
-        </w:rPr>
-      </w:pPr>
-    </w:p>
-    <w:p>
-      <w:pPr>
-        <w:spacing w:line="360" w:lineRule="auto"/>
-        <w:ind w:firstLine="864"/>
-        <w:jc w:val="both"/>
-        <w:rPr>
-          <w:rFonts w:asciiTheme="majorBidi" w:hAnsiTheme="majorBidi" w:cstheme="majorBidi"/>
-          <w:sz w:val="24"/>
-          <w:szCs w:val="24"/>
-        </w:rPr>
-      </w:pPr>
-    </w:p>
-    <w:p>
-      <w:pPr>
-        <w:spacing w:line="360" w:lineRule="auto"/>
-        <w:ind w:firstLine="864"/>
-        <w:jc w:val="both"/>
-        <w:rPr>
-          <w:rFonts w:asciiTheme="majorBidi" w:hAnsiTheme="majorBidi" w:cstheme="majorBidi"/>
-          <w:sz w:val="24"/>
-          <w:szCs w:val="24"/>
-        </w:rPr>
-      </w:pPr>
+        <w:t>L'analyse de vulnérabilités est un processus qui identifie les failles d'un système informatique, les évalue et les corrige pour empêcher les attaques. Ce processus comprend une évaluation de la sécurité du système, l'identification des vulnérabilités prioritaires et l'application de correctifs pour réduire les risques. Comme de nouvelles vulnérabilités peuvent survenir, il est essentiel de maintenir les systèmes à jour et de réaliser des analyses de vulnérabilités régulières pour assurer une sécurité optimale.</w:t>
+      </w:r>
     </w:p>
     <w:p>
       <w:pPr>
@@ -3552,7 +3460,6 @@
           <w:sz w:val="32"/>
           <w:szCs w:val="32"/>
         </w:rPr>
-        <w:lastRenderedPageBreak/>
         <w:t>I.</w:t>
       </w:r>
       <w:r>
@@ -3921,99 +3828,6 @@
           <w:szCs w:val="24"/>
         </w:rPr>
       </w:pPr>
-      <w:r>
-        <w:rPr>
-          <w:rFonts w:asciiTheme="majorBidi" w:hAnsiTheme="majorBidi" w:cstheme="majorBidi"/>
-          <w:sz w:val="24"/>
-          <w:szCs w:val="24"/>
-        </w:rPr>
-        <w:t xml:space="preserve">Ce site propose </w:t>
-      </w:r>
-      <w:r>
-        <w:rPr>
-          <w:rFonts w:asciiTheme="majorBidi" w:hAnsiTheme="majorBidi" w:cstheme="majorBidi"/>
-          <w:sz w:val="24"/>
-          <w:szCs w:val="24"/>
-        </w:rPr>
-        <w:t xml:space="preserve">plusieurs formulaires à remplir pour signaler différents types de problèmes de cybersécurité. </w:t>
-      </w:r>
-      <w:r>
-        <w:rPr>
-          <w:rFonts w:asciiTheme="majorBidi" w:hAnsiTheme="majorBidi" w:cstheme="majorBidi"/>
-          <w:sz w:val="24"/>
-          <w:szCs w:val="24"/>
-        </w:rPr>
-        <w:t xml:space="preserve">La figure suivante, représente </w:t>
-      </w:r>
-      <w:bookmarkStart w:id="2" w:name="_Hlk133677476"/>
-      <w:r>
-        <w:rPr>
-          <w:rFonts w:asciiTheme="majorBidi" w:hAnsiTheme="majorBidi" w:cstheme="majorBidi"/>
-          <w:sz w:val="24"/>
-          <w:szCs w:val="24"/>
-        </w:rPr>
-        <w:t xml:space="preserve">le </w:t>
-      </w:r>
-      <w:r>
-        <w:rPr>
-          <w:rFonts w:asciiTheme="majorBidi" w:hAnsiTheme="majorBidi" w:cstheme="majorBidi"/>
-          <w:sz w:val="24"/>
-          <w:szCs w:val="24"/>
-        </w:rPr>
-        <w:t>formulaire de déclaration d'incident</w:t>
-      </w:r>
-      <w:bookmarkEnd w:id="2"/>
-      <w:r>
-        <w:rPr>
-          <w:rFonts w:asciiTheme="majorBidi" w:hAnsiTheme="majorBidi" w:cstheme="majorBidi"/>
-          <w:sz w:val="24"/>
-          <w:szCs w:val="24"/>
-        </w:rPr>
-        <w:t xml:space="preserve"> (Incident Reporting Form)</w:t>
-      </w:r>
-      <w:r>
-        <w:rPr>
-          <w:rFonts w:asciiTheme="majorBidi" w:hAnsiTheme="majorBidi" w:cstheme="majorBidi"/>
-          <w:sz w:val="24"/>
-          <w:szCs w:val="24"/>
-        </w:rPr>
-        <w:t>,</w:t>
-      </w:r>
-      <w:r>
-        <w:rPr>
-          <w:rFonts w:asciiTheme="majorBidi" w:hAnsiTheme="majorBidi" w:cstheme="majorBidi"/>
-          <w:sz w:val="24"/>
-          <w:szCs w:val="24"/>
-        </w:rPr>
-        <w:t xml:space="preserve"> </w:t>
-      </w:r>
-      <w:r>
-        <w:rPr>
-          <w:rFonts w:asciiTheme="majorBidi" w:hAnsiTheme="majorBidi" w:cstheme="majorBidi"/>
-          <w:sz w:val="24"/>
-          <w:szCs w:val="24"/>
-        </w:rPr>
-        <w:t>qui se compose de plusieurs sections. Les sections du formulaire incluent des informations sur l'organisation signalant l'incident, des détails sur l'incident ou la vulnérabilité, et des informations sur les mesures de sécurité en place.</w:t>
-      </w:r>
-    </w:p>
-    <w:p>
-      <w:pPr>
-        <w:spacing w:line="360" w:lineRule="auto"/>
-        <w:jc w:val="both"/>
-        <w:rPr>
-          <w:rFonts w:asciiTheme="majorBidi" w:hAnsiTheme="majorBidi" w:cstheme="majorBidi"/>
-          <w:sz w:val="24"/>
-          <w:szCs w:val="24"/>
-        </w:rPr>
-      </w:pPr>
-      <w:r>
-        <w:rPr>
-          <w:rFonts w:asciiTheme="majorBidi" w:hAnsiTheme="majorBidi" w:cstheme="majorBidi"/>
-          <w:sz w:val="24"/>
-          <w:szCs w:val="24"/>
-        </w:rPr>
-        <w:t>En remplissant le formulaire, l'utilisateur peut fournir à la CISA des informations détaillées sur l'incident ou la vulnérabilité, ce qui permet à l'agence de fournir rapidement une assistance technique et opérationnelle pour atténuer les risques.</w:t>
-      </w:r>
     </w:p>
     <w:p>
       <w:pPr>
@@ -4028,20 +3842,105 @@
       </w:pPr>
       <w:r>
         <w:rPr>
+          <w:rFonts w:asciiTheme="majorBidi" w:hAnsiTheme="majorBidi" w:cstheme="majorBidi"/>
+          <w:sz w:val="24"/>
+          <w:szCs w:val="24"/>
+        </w:rPr>
+        <w:lastRenderedPageBreak/>
+        <w:t xml:space="preserve">Ce site propose </w:t>
+      </w:r>
+      <w:r>
+        <w:rPr>
+          <w:rFonts w:asciiTheme="majorBidi" w:hAnsiTheme="majorBidi" w:cstheme="majorBidi"/>
+          <w:sz w:val="24"/>
+          <w:szCs w:val="24"/>
+        </w:rPr>
+        <w:t xml:space="preserve">plusieurs formulaires à remplir pour signaler différents types de problèmes de cybersécurité. </w:t>
+      </w:r>
+      <w:r>
+        <w:rPr>
+          <w:rFonts w:asciiTheme="majorBidi" w:hAnsiTheme="majorBidi" w:cstheme="majorBidi"/>
+          <w:sz w:val="24"/>
+          <w:szCs w:val="24"/>
+        </w:rPr>
+        <w:t xml:space="preserve">La figure suivante, représente </w:t>
+      </w:r>
+      <w:bookmarkStart w:id="2" w:name="_Hlk133677476"/>
+      <w:r>
+        <w:rPr>
+          <w:rFonts w:asciiTheme="majorBidi" w:hAnsiTheme="majorBidi" w:cstheme="majorBidi"/>
+          <w:sz w:val="24"/>
+          <w:szCs w:val="24"/>
+        </w:rPr>
+        <w:t xml:space="preserve">le </w:t>
+      </w:r>
+      <w:r>
+        <w:rPr>
+          <w:rFonts w:asciiTheme="majorBidi" w:hAnsiTheme="majorBidi" w:cstheme="majorBidi"/>
+          <w:sz w:val="24"/>
+          <w:szCs w:val="24"/>
+        </w:rPr>
+        <w:t>formulaire de déclaration d'incident</w:t>
+      </w:r>
+      <w:bookmarkEnd w:id="2"/>
+      <w:r>
+        <w:rPr>
+          <w:rFonts w:asciiTheme="majorBidi" w:hAnsiTheme="majorBidi" w:cstheme="majorBidi"/>
+          <w:sz w:val="24"/>
+          <w:szCs w:val="24"/>
+        </w:rPr>
+        <w:t xml:space="preserve"> (Incident Reporting Form)</w:t>
+      </w:r>
+      <w:r>
+        <w:rPr>
+          <w:rFonts w:asciiTheme="majorBidi" w:hAnsiTheme="majorBidi" w:cstheme="majorBidi"/>
+          <w:sz w:val="24"/>
+          <w:szCs w:val="24"/>
+        </w:rPr>
+        <w:t>,</w:t>
+      </w:r>
+      <w:r>
+        <w:rPr>
+          <w:rFonts w:asciiTheme="majorBidi" w:hAnsiTheme="majorBidi" w:cstheme="majorBidi"/>
+          <w:sz w:val="24"/>
+          <w:szCs w:val="24"/>
+        </w:rPr>
+        <w:t xml:space="preserve"> </w:t>
+      </w:r>
+      <w:r>
+        <w:rPr>
+          <w:rFonts w:asciiTheme="majorBidi" w:hAnsiTheme="majorBidi" w:cstheme="majorBidi"/>
+          <w:sz w:val="24"/>
+          <w:szCs w:val="24"/>
+        </w:rPr>
+        <w:t>qui se compose de plusieurs sections. Les sections du formulaire incluent des informations sur l'organisation signalant l'incident, des détails sur l'incident ou la vulnérabilité, et des informations sur les mesures de sécurité en place.</w:t>
+      </w:r>
+    </w:p>
+    <w:p>
+      <w:pPr>
+        <w:spacing w:line="360" w:lineRule="auto"/>
+        <w:jc w:val="both"/>
+        <w:rPr>
+          <w:rFonts w:asciiTheme="majorBidi" w:hAnsiTheme="majorBidi" w:cstheme="majorBidi"/>
+          <w:sz w:val="24"/>
+          <w:szCs w:val="24"/>
+        </w:rPr>
+      </w:pPr>
+      <w:r>
+        <w:rPr>
           <w:noProof/>
         </w:rPr>
-        <w:lastRenderedPageBreak/>
         <w:drawing>
-          <wp:anchor distT="0" distB="0" distL="114300" distR="114300" simplePos="0" relativeHeight="251664384" behindDoc="0" locked="0" layoutInCell="1" allowOverlap="1" wp14:anchorId="2E928AEE" wp14:editId="58ABFF22">
+          <wp:anchor distT="0" distB="0" distL="114300" distR="114300" simplePos="0" relativeHeight="251664384" behindDoc="1" locked="0" layoutInCell="1" allowOverlap="1" wp14:anchorId="2E928AEE" wp14:editId="4A952FD7">
             <wp:simplePos x="0" y="0"/>
             <wp:positionH relativeFrom="column">
-              <wp:posOffset>190500</wp:posOffset>
+              <wp:posOffset>746760</wp:posOffset>
             </wp:positionH>
             <wp:positionV relativeFrom="paragraph">
-              <wp:posOffset>0</wp:posOffset>
+              <wp:posOffset>831850</wp:posOffset>
             </wp:positionV>
-            <wp:extent cx="5731510" cy="7926705"/>
-            <wp:effectExtent l="0" t="0" r="2540" b="0"/>
+            <wp:extent cx="4462145" cy="6172200"/>
+            <wp:effectExtent l="0" t="0" r="0" b="0"/>
             <wp:wrapSquare wrapText="bothSides"/>
             <wp:docPr id="1119439077" name="Picture 2" descr="Graphical user interface, text, application, email&#10;&#10;Description automatically generated"/>
             <wp:cNvGraphicFramePr>
@@ -4072,7 +3971,7 @@
                   <pic:spPr bwMode="auto">
                     <a:xfrm>
                       <a:off x="0" y="0"/>
-                      <a:ext cx="5731510" cy="7926705"/>
+                      <a:ext cx="4462145" cy="6172200"/>
                     </a:xfrm>
                     <a:prstGeom prst="rect">
                       <a:avLst/>
@@ -4085,14 +3984,214 @@
                 </pic:pic>
               </a:graphicData>
             </a:graphic>
+            <wp14:sizeRelH relativeFrom="margin">
+              <wp14:pctWidth>0</wp14:pctWidth>
+            </wp14:sizeRelH>
+            <wp14:sizeRelV relativeFrom="margin">
+              <wp14:pctHeight>0</wp14:pctHeight>
+            </wp14:sizeRelV>
           </wp:anchor>
         </w:drawing>
       </w:r>
+      <w:r>
+        <w:rPr>
+          <w:rFonts w:asciiTheme="majorBidi" w:hAnsiTheme="majorBidi" w:cstheme="majorBidi"/>
+          <w:sz w:val="24"/>
+          <w:szCs w:val="24"/>
+        </w:rPr>
+        <w:t>En remplissant le formulaire, l'utilisateur peut fournir à la CISA des informations détaillées sur l'incident ou la vulnérabilité, ce qui permet à l'agence de fournir rapidement une assistance technique et opérationnelle pour atténuer les risques.</w:t>
+      </w:r>
     </w:p>
     <w:p>
       <w:pPr>
         <w:spacing w:line="360" w:lineRule="auto"/>
-        <w:jc w:val="center"/>
+        <w:jc w:val="both"/>
+        <w:rPr>
+          <w:rFonts w:asciiTheme="majorBidi" w:hAnsiTheme="majorBidi" w:cstheme="majorBidi"/>
+          <w:sz w:val="24"/>
+          <w:szCs w:val="24"/>
+        </w:rPr>
+      </w:pPr>
+    </w:p>
+    <w:p>
+      <w:pPr>
+        <w:spacing w:line="360" w:lineRule="auto"/>
+        <w:jc w:val="both"/>
+        <w:rPr>
+          <w:rFonts w:asciiTheme="majorBidi" w:hAnsiTheme="majorBidi" w:cstheme="majorBidi"/>
+          <w:sz w:val="24"/>
+          <w:szCs w:val="24"/>
+        </w:rPr>
+      </w:pPr>
+    </w:p>
+    <w:p>
+      <w:pPr>
+        <w:spacing w:line="360" w:lineRule="auto"/>
+        <w:jc w:val="both"/>
+        <w:rPr>
+          <w:rFonts w:asciiTheme="majorBidi" w:hAnsiTheme="majorBidi" w:cstheme="majorBidi"/>
+          <w:sz w:val="24"/>
+          <w:szCs w:val="24"/>
+        </w:rPr>
+      </w:pPr>
+    </w:p>
+    <w:p>
+      <w:pPr>
+        <w:spacing w:line="360" w:lineRule="auto"/>
+        <w:jc w:val="both"/>
+        <w:rPr>
+          <w:rFonts w:asciiTheme="majorBidi" w:hAnsiTheme="majorBidi" w:cstheme="majorBidi"/>
+          <w:sz w:val="24"/>
+          <w:szCs w:val="24"/>
+        </w:rPr>
+      </w:pPr>
+    </w:p>
+    <w:p>
+      <w:pPr>
+        <w:spacing w:line="360" w:lineRule="auto"/>
+        <w:jc w:val="both"/>
+        <w:rPr>
+          <w:rFonts w:asciiTheme="majorBidi" w:hAnsiTheme="majorBidi" w:cstheme="majorBidi"/>
+          <w:sz w:val="24"/>
+          <w:szCs w:val="24"/>
+        </w:rPr>
+      </w:pPr>
+    </w:p>
+    <w:p>
+      <w:pPr>
+        <w:spacing w:line="360" w:lineRule="auto"/>
+        <w:jc w:val="both"/>
+        <w:rPr>
+          <w:rFonts w:asciiTheme="majorBidi" w:hAnsiTheme="majorBidi" w:cstheme="majorBidi"/>
+          <w:sz w:val="24"/>
+          <w:szCs w:val="24"/>
+        </w:rPr>
+      </w:pPr>
+    </w:p>
+    <w:p>
+      <w:pPr>
+        <w:spacing w:line="360" w:lineRule="auto"/>
+        <w:jc w:val="both"/>
+        <w:rPr>
+          <w:rFonts w:asciiTheme="majorBidi" w:hAnsiTheme="majorBidi" w:cstheme="majorBidi"/>
+          <w:sz w:val="24"/>
+          <w:szCs w:val="24"/>
+        </w:rPr>
+      </w:pPr>
+    </w:p>
+    <w:p>
+      <w:pPr>
+        <w:spacing w:line="360" w:lineRule="auto"/>
+        <w:jc w:val="both"/>
+        <w:rPr>
+          <w:rFonts w:asciiTheme="majorBidi" w:hAnsiTheme="majorBidi" w:cstheme="majorBidi"/>
+          <w:sz w:val="24"/>
+          <w:szCs w:val="24"/>
+        </w:rPr>
+      </w:pPr>
+    </w:p>
+    <w:p>
+      <w:pPr>
+        <w:spacing w:line="360" w:lineRule="auto"/>
+        <w:jc w:val="both"/>
+        <w:rPr>
+          <w:rFonts w:asciiTheme="majorBidi" w:hAnsiTheme="majorBidi" w:cstheme="majorBidi"/>
+          <w:sz w:val="24"/>
+          <w:szCs w:val="24"/>
+        </w:rPr>
+      </w:pPr>
+    </w:p>
+    <w:p>
+      <w:pPr>
+        <w:spacing w:line="360" w:lineRule="auto"/>
+        <w:jc w:val="both"/>
+        <w:rPr>
+          <w:rFonts w:asciiTheme="majorBidi" w:hAnsiTheme="majorBidi" w:cstheme="majorBidi"/>
+          <w:sz w:val="24"/>
+          <w:szCs w:val="24"/>
+        </w:rPr>
+      </w:pPr>
+    </w:p>
+    <w:p>
+      <w:pPr>
+        <w:spacing w:line="360" w:lineRule="auto"/>
+        <w:jc w:val="both"/>
+        <w:rPr>
+          <w:rFonts w:asciiTheme="majorBidi" w:hAnsiTheme="majorBidi" w:cstheme="majorBidi"/>
+          <w:sz w:val="24"/>
+          <w:szCs w:val="24"/>
+        </w:rPr>
+      </w:pPr>
+    </w:p>
+    <w:p>
+      <w:pPr>
+        <w:spacing w:line="360" w:lineRule="auto"/>
+        <w:jc w:val="both"/>
+        <w:rPr>
+          <w:rFonts w:asciiTheme="majorBidi" w:hAnsiTheme="majorBidi" w:cstheme="majorBidi"/>
+          <w:sz w:val="24"/>
+          <w:szCs w:val="24"/>
+        </w:rPr>
+      </w:pPr>
+    </w:p>
+    <w:p>
+      <w:pPr>
+        <w:spacing w:line="360" w:lineRule="auto"/>
+        <w:jc w:val="both"/>
+        <w:rPr>
+          <w:rFonts w:asciiTheme="majorBidi" w:hAnsiTheme="majorBidi" w:cstheme="majorBidi"/>
+          <w:sz w:val="24"/>
+          <w:szCs w:val="24"/>
+        </w:rPr>
+      </w:pPr>
+    </w:p>
+    <w:p>
+      <w:pPr>
+        <w:spacing w:line="360" w:lineRule="auto"/>
+        <w:jc w:val="both"/>
+        <w:rPr>
+          <w:rFonts w:asciiTheme="majorBidi" w:hAnsiTheme="majorBidi" w:cstheme="majorBidi"/>
+          <w:sz w:val="24"/>
+          <w:szCs w:val="24"/>
+        </w:rPr>
+      </w:pPr>
+    </w:p>
+    <w:p>
+      <w:pPr>
+        <w:spacing w:line="360" w:lineRule="auto"/>
+        <w:jc w:val="both"/>
+        <w:rPr>
+          <w:rFonts w:asciiTheme="majorBidi" w:hAnsiTheme="majorBidi" w:cstheme="majorBidi"/>
+          <w:sz w:val="24"/>
+          <w:szCs w:val="24"/>
+        </w:rPr>
+      </w:pPr>
+    </w:p>
+    <w:p>
+      <w:pPr>
+        <w:spacing w:line="360" w:lineRule="auto"/>
+        <w:jc w:val="both"/>
+        <w:rPr>
+          <w:rFonts w:asciiTheme="majorBidi" w:hAnsiTheme="majorBidi" w:cstheme="majorBidi"/>
+          <w:sz w:val="24"/>
+          <w:szCs w:val="24"/>
+        </w:rPr>
+      </w:pPr>
+    </w:p>
+    <w:p>
+      <w:pPr>
+        <w:spacing w:line="360" w:lineRule="auto"/>
+        <w:jc w:val="both"/>
+        <w:rPr>
+          <w:rFonts w:asciiTheme="majorBidi" w:hAnsiTheme="majorBidi" w:cstheme="majorBidi"/>
+          <w:sz w:val="24"/>
+          <w:szCs w:val="24"/>
+        </w:rPr>
+      </w:pPr>
+    </w:p>
+    <w:p>
+      <w:pPr>
+        <w:spacing w:line="360" w:lineRule="auto"/>
         <w:rPr>
           <w:rFonts w:asciiTheme="majorBidi" w:hAnsiTheme="majorBidi" w:cstheme="majorBidi"/>
           <w:b/>
@@ -4113,7 +4212,7 @@
           <w:sz w:val="28"/>
           <w:szCs w:val="28"/>
         </w:rPr>
-        <w:t xml:space="preserve">       </w:t>
+        <w:t xml:space="preserve">               </w:t>
       </w:r>
       <w:r>
         <w:rPr>
@@ -4137,19 +4236,7 @@
           <w:sz w:val="28"/>
           <w:szCs w:val="28"/>
         </w:rPr>
-        <w:t xml:space="preserve"> 3 : </w:t>
-      </w:r>
-      <w:r>
-        <w:rPr>
-          <w:rFonts w:asciiTheme="majorBidi" w:hAnsiTheme="majorBidi" w:cstheme="majorBidi"/>
-          <w:b/>
-          <w:bCs/>
-          <w:i/>
-          <w:iCs/>
-          <w:sz w:val="28"/>
-          <w:szCs w:val="28"/>
-        </w:rPr>
-        <w:t>L</w:t>
+        <w:t> 3 : L</w:t>
       </w:r>
       <w:r>
         <w:rPr>
@@ -5273,29 +5360,7 @@
           <w:sz w:val="32"/>
           <w:szCs w:val="32"/>
         </w:rPr>
-        <w:t>.3.</w:t>
-      </w:r>
-      <w:r>
-        <w:rPr>
-          <w:rFonts w:asciiTheme="majorBidi" w:hAnsiTheme="majorBidi"/>
-          <w:b/>
-          <w:bCs/>
-          <w:color w:val="000000" w:themeColor="text1"/>
-          <w:sz w:val="32"/>
-          <w:szCs w:val="32"/>
-        </w:rPr>
-        <w:t>1</w:t>
-      </w:r>
-      <w:r>
-        <w:rPr>
-          <w:rFonts w:asciiTheme="majorBidi" w:hAnsiTheme="majorBidi"/>
-          <w:b/>
-          <w:bCs/>
-          <w:color w:val="000000" w:themeColor="text1"/>
-          <w:sz w:val="32"/>
-          <w:szCs w:val="32"/>
-        </w:rPr>
-        <w:t xml:space="preserve"> </w:t>
+        <w:t xml:space="preserve">.3.1 </w:t>
       </w:r>
       <w:r>
         <w:rPr>
@@ -5386,31 +5451,7 @@
           <w:szCs w:val="24"/>
           <w:lang w:bidi="ar-SA"/>
         </w:rPr>
-        <w:t xml:space="preserve">Spécification des acteurs </w:t>
-      </w:r>
-      <w:r>
-        <w:rPr>
-          <w:rFonts w:ascii="Times New Roman" w:hAnsi="Times New Roman" w:cs="Times New Roman"/>
-          <w:b/>
-          <w:bCs/>
-          <w:kern w:val="0"/>
-          <w:sz w:val="24"/>
-          <w:szCs w:val="24"/>
-          <w:lang w:bidi="ar-SA"/>
-        </w:rPr>
-        <w:t>du système</w:t>
-      </w:r>
-      <w:r>
-        <w:rPr>
-          <w:rFonts w:ascii="Times New Roman" w:hAnsi="Times New Roman" w:cs="Times New Roman"/>
-          <w:b/>
-          <w:bCs/>
-          <w:kern w:val="0"/>
-          <w:sz w:val="24"/>
-          <w:szCs w:val="24"/>
-          <w:lang w:bidi="ar-SA"/>
-        </w:rPr>
-        <w:t xml:space="preserve"> :</w:t>
+        <w:t>Spécification des acteurs du système :</w:t>
       </w:r>
     </w:p>
     <w:p>
@@ -5866,14 +5907,7 @@
                 <w:sz w:val="24"/>
                 <w:szCs w:val="24"/>
               </w:rPr>
-              <w:t>Remplir un formulaire de déclaration d’incident</w:t>
-            </w:r>
-            <w:r>
-              <w:rPr>
-                <w:sz w:val="24"/>
-                <w:szCs w:val="24"/>
-              </w:rPr>
-              <w:t>.</w:t>
+              <w:t>Remplir un formulaire de déclaration d’incident.</w:t>
             </w:r>
           </w:p>
         </w:tc>
@@ -5900,15 +5934,7 @@
                 <w:sz w:val="24"/>
                 <w:szCs w:val="24"/>
               </w:rPr>
-              <w:t>Résumé</w:t>
-            </w:r>
-            <w:r>
-              <w:rPr>
-                <w:b/>
-                <w:sz w:val="24"/>
-                <w:szCs w:val="24"/>
-              </w:rPr>
-              <w:t xml:space="preserve"> : </w:t>
+              <w:t xml:space="preserve">Résumé : </w:t>
             </w:r>
             <w:r>
               <w:rPr>
@@ -6084,7 +6110,6 @@
               <w:pStyle w:val="TableParagraph"/>
               <w:spacing w:before="0" w:line="321" w:lineRule="exact"/>
               <w:rPr>
-                <w:rFonts w:hint="cs"/>
                 <w:b/>
                 <w:bCs/>
                 <w:sz w:val="24"/>
@@ -6230,14 +6255,7 @@
                 <w:sz w:val="24"/>
                 <w:szCs w:val="24"/>
               </w:rPr>
-              <w:t>L’utilisateur</w:t>
-            </w:r>
-            <w:r>
-              <w:rPr>
-                <w:sz w:val="24"/>
-                <w:szCs w:val="24"/>
-              </w:rPr>
-              <w:t xml:space="preserve"> doit s'authentifier en entrant ses informations de connexion</w:t>
+              <w:t>L’utilisateur doit s'authentifier en entrant ses informations de connexion</w:t>
             </w:r>
             <w:r>
               <w:rPr>
@@ -6389,29 +6407,7 @@
                 <w:lang w:bidi="ar-SA"/>
                 <w14:ligatures w14:val="none"/>
               </w:rPr>
-              <w:t xml:space="preserve"> </w:t>
-            </w:r>
-            <w:r>
-              <w:rPr>
-                <w:rFonts w:ascii="Times New Roman" w:eastAsia="Times New Roman" w:hAnsi="Times New Roman" w:cs="Times New Roman"/>
-                <w:kern w:val="0"/>
-                <w:sz w:val="24"/>
-                <w:szCs w:val="24"/>
-                <w:lang w:bidi="ar-SA"/>
-                <w14:ligatures w14:val="none"/>
-              </w:rPr>
-              <w:t>L’</w:t>
-            </w:r>
-            <w:r>
-              <w:rPr>
-                <w:rFonts w:ascii="Times New Roman" w:eastAsia="Times New Roman" w:hAnsi="Times New Roman" w:cs="Times New Roman"/>
-                <w:kern w:val="0"/>
-                <w:sz w:val="24"/>
-                <w:szCs w:val="24"/>
-                <w:lang w:bidi="ar-SA"/>
-                <w14:ligatures w14:val="none"/>
-              </w:rPr>
-              <w:t>administrateur collecte les informations et traite les données.</w:t>
+              <w:t xml:space="preserve"> L’administrateur collecte les informations et traite les données.</w:t>
             </w:r>
           </w:p>
           <w:p>
@@ -6814,7 +6810,6 @@
               <w:pStyle w:val="TableParagraph"/>
               <w:spacing w:before="0" w:line="321" w:lineRule="exact"/>
               <w:rPr>
-                <w:rFonts w:hint="cs"/>
                 <w:b/>
                 <w:bCs/>
                 <w:sz w:val="24"/>
@@ -7086,14 +7081,7 @@
                 <w:sz w:val="24"/>
                 <w:szCs w:val="24"/>
               </w:rPr>
-              <w:t>S</w:t>
-            </w:r>
-            <w:r>
-              <w:rPr>
-                <w:sz w:val="24"/>
-                <w:szCs w:val="24"/>
-              </w:rPr>
-              <w:t>canner un service web</w:t>
+              <w:t>Scanner un service web</w:t>
             </w:r>
             <w:r>
               <w:rPr>
@@ -7137,23 +7125,7 @@
                 <w:sz w:val="24"/>
                 <w:szCs w:val="24"/>
               </w:rPr>
-              <w:t xml:space="preserve">Permet </w:t>
-            </w:r>
-            <w:r>
-              <w:rPr>
-                <w:bCs/>
-                <w:sz w:val="24"/>
-                <w:szCs w:val="24"/>
-              </w:rPr>
-              <w:t>de rechercher activement des vulnérabilités potentielles dans les applications web</w:t>
-            </w:r>
-            <w:r>
-              <w:rPr>
-                <w:bCs/>
-                <w:sz w:val="24"/>
-                <w:szCs w:val="24"/>
-              </w:rPr>
-              <w:t>.</w:t>
+              <w:t>Permet de rechercher activement des vulnérabilités potentielles dans les applications web.</w:t>
             </w:r>
           </w:p>
         </w:tc>
@@ -7308,7 +7280,6 @@
               <w:pStyle w:val="TableParagraph"/>
               <w:spacing w:before="0" w:line="321" w:lineRule="exact"/>
               <w:rPr>
-                <w:rFonts w:hint="cs"/>
                 <w:b/>
                 <w:bCs/>
                 <w:sz w:val="24"/>
@@ -7528,18 +7499,42 @@
           <w:sz w:val="32"/>
           <w:szCs w:val="32"/>
         </w:rPr>
-        <w:t>.3.</w:t>
+        <w:t xml:space="preserve">.3.2 </w:t>
       </w:r>
       <w:r>
         <w:rPr>
           <w:rFonts w:asciiTheme="majorBidi" w:hAnsiTheme="majorBidi"/>
+          <w:b/>
+          <w:bCs/>
+          <w:color w:val="000000" w:themeColor="text1"/>
+          <w:sz w:val="28"/>
+          <w:szCs w:val="28"/>
+        </w:rPr>
+        <w:t>Le diagramme de classe :</w:t>
+      </w:r>
+    </w:p>
+    <w:p>
+      <w:pPr>
+        <w:ind w:firstLine="708"/>
+        <w:rPr>
+          <w:rFonts w:asciiTheme="majorBidi" w:hAnsiTheme="majorBidi"/>
+          <w:b/>
+          <w:bCs/>
+          <w:color w:val="000000" w:themeColor="text1"/>
+          <w:sz w:val="28"/>
+          <w:szCs w:val="28"/>
+        </w:rPr>
+      </w:pPr>
+      <w:r>
+        <w:rPr>
+          <w:rFonts w:asciiTheme="majorBidi" w:hAnsiTheme="majorBidi" w:cstheme="majorBidi"/>
           <w:b/>
           <w:bCs/>
           <w:color w:val="000000" w:themeColor="text1"/>
           <w:sz w:val="32"/>
           <w:szCs w:val="32"/>
         </w:rPr>
-        <w:t>2</w:t>
+        <w:t>II</w:t>
       </w:r>
       <w:r>
         <w:rPr>
@@ -7550,7 +7545,18 @@
           <w:sz w:val="32"/>
           <w:szCs w:val="32"/>
         </w:rPr>
-        <w:t xml:space="preserve"> </w:t>
+        <w:t>.3.</w:t>
+      </w:r>
+      <w:r>
+        <w:rPr>
+          <w:rFonts w:asciiTheme="majorBidi" w:hAnsiTheme="majorBidi"/>
+          <w:b/>
+          <w:bCs/>
+          <w:color w:val="000000" w:themeColor="text1"/>
+          <w:sz w:val="32"/>
+          <w:szCs w:val="32"/>
+        </w:rPr>
+        <w:t xml:space="preserve">3 </w:t>
       </w:r>
       <w:r>
         <w:rPr>
@@ -7561,12 +7567,11 @@
           <w:sz w:val="28"/>
           <w:szCs w:val="28"/>
         </w:rPr>
-        <w:t>Le diagramme de classe :</w:t>
-      </w:r>
-    </w:p>
-    <w:p>
-      <w:pPr>
-        <w:ind w:firstLine="708"/>
+        <w:t>Le diagramme de séquence :</w:t>
+      </w:r>
+    </w:p>
+    <w:p>
+      <w:pPr>
         <w:rPr>
           <w:rFonts w:asciiTheme="majorBidi" w:hAnsiTheme="majorBidi"/>
           <w:b/>
@@ -7576,27 +7581,52 @@
           <w:szCs w:val="28"/>
         </w:rPr>
       </w:pPr>
-      <w:r>
-        <w:rPr>
-          <w:rFonts w:asciiTheme="majorBidi" w:hAnsiTheme="majorBidi" w:cstheme="majorBidi"/>
+    </w:p>
+    <w:p>
+      <w:pPr>
+        <w:rPr>
+          <w:rFonts w:asciiTheme="majorBidi" w:hAnsiTheme="majorBidi"/>
+          <w:b/>
+          <w:bCs/>
+          <w:color w:val="000000" w:themeColor="text1"/>
+          <w:sz w:val="28"/>
+          <w:szCs w:val="28"/>
+        </w:rPr>
+      </w:pPr>
+    </w:p>
+    <w:p>
+      <w:pPr>
+        <w:rPr>
+          <w:rFonts w:asciiTheme="majorBidi" w:hAnsiTheme="majorBidi"/>
+          <w:b/>
+          <w:bCs/>
+          <w:color w:val="000000" w:themeColor="text1"/>
+          <w:sz w:val="36"/>
+          <w:szCs w:val="36"/>
+        </w:rPr>
+      </w:pPr>
+    </w:p>
+    <w:p>
+      <w:pPr>
+        <w:rPr>
+          <w:rFonts w:asciiTheme="majorBidi" w:hAnsiTheme="majorBidi"/>
           <w:b/>
           <w:bCs/>
           <w:color w:val="000000" w:themeColor="text1"/>
           <w:sz w:val="32"/>
           <w:szCs w:val="32"/>
         </w:rPr>
-        <w:t>II</w:t>
-      </w:r>
-      <w:r>
-        <w:rPr>
-          <w:rFonts w:asciiTheme="majorBidi" w:hAnsiTheme="majorBidi"/>
+      </w:pPr>
+      <w:r>
+        <w:rPr>
+          <w:rFonts w:asciiTheme="majorBidi" w:hAnsiTheme="majorBidi" w:cstheme="majorBidi"/>
           <w:b/>
           <w:bCs/>
           <w:color w:val="000000" w:themeColor="text1"/>
           <w:sz w:val="32"/>
           <w:szCs w:val="32"/>
         </w:rPr>
-        <w:t>.3.</w:t>
+        <w:t>II</w:t>
       </w:r>
       <w:r>
         <w:rPr>
@@ -7607,87 +7637,6 @@
           <w:sz w:val="32"/>
           <w:szCs w:val="32"/>
         </w:rPr>
-        <w:t xml:space="preserve">3 </w:t>
-      </w:r>
-      <w:r>
-        <w:rPr>
-          <w:rFonts w:asciiTheme="majorBidi" w:hAnsiTheme="majorBidi"/>
-          <w:b/>
-          <w:bCs/>
-          <w:color w:val="000000" w:themeColor="text1"/>
-          <w:sz w:val="28"/>
-          <w:szCs w:val="28"/>
-        </w:rPr>
-        <w:t>Le diagramme de séquence :</w:t>
-      </w:r>
-    </w:p>
-    <w:p>
-      <w:pPr>
-        <w:rPr>
-          <w:rFonts w:asciiTheme="majorBidi" w:hAnsiTheme="majorBidi"/>
-          <w:b/>
-          <w:bCs/>
-          <w:color w:val="000000" w:themeColor="text1"/>
-          <w:sz w:val="28"/>
-          <w:szCs w:val="28"/>
-        </w:rPr>
-      </w:pPr>
-    </w:p>
-    <w:p>
-      <w:pPr>
-        <w:rPr>
-          <w:rFonts w:asciiTheme="majorBidi" w:hAnsiTheme="majorBidi"/>
-          <w:b/>
-          <w:bCs/>
-          <w:color w:val="000000" w:themeColor="text1"/>
-          <w:sz w:val="28"/>
-          <w:szCs w:val="28"/>
-        </w:rPr>
-      </w:pPr>
-    </w:p>
-    <w:p>
-      <w:pPr>
-        <w:rPr>
-          <w:rFonts w:asciiTheme="majorBidi" w:hAnsiTheme="majorBidi"/>
-          <w:b/>
-          <w:bCs/>
-          <w:color w:val="000000" w:themeColor="text1"/>
-          <w:sz w:val="36"/>
-          <w:szCs w:val="36"/>
-        </w:rPr>
-      </w:pPr>
-    </w:p>
-    <w:p>
-      <w:pPr>
-        <w:rPr>
-          <w:rFonts w:asciiTheme="majorBidi" w:hAnsiTheme="majorBidi"/>
-          <w:b/>
-          <w:bCs/>
-          <w:color w:val="000000" w:themeColor="text1"/>
-          <w:sz w:val="32"/>
-          <w:szCs w:val="32"/>
-        </w:rPr>
-      </w:pPr>
-      <w:r>
-        <w:rPr>
-          <w:rFonts w:asciiTheme="majorBidi" w:hAnsiTheme="majorBidi" w:cstheme="majorBidi"/>
-          <w:b/>
-          <w:bCs/>
-          <w:color w:val="000000" w:themeColor="text1"/>
-          <w:sz w:val="32"/>
-          <w:szCs w:val="32"/>
-        </w:rPr>
-        <w:t>II</w:t>
-      </w:r>
-      <w:r>
-        <w:rPr>
-          <w:rFonts w:asciiTheme="majorBidi" w:hAnsiTheme="majorBidi"/>
-          <w:b/>
-          <w:bCs/>
-          <w:color w:val="000000" w:themeColor="text1"/>
-          <w:sz w:val="32"/>
-          <w:szCs w:val="32"/>
-        </w:rPr>
         <w:t>.4. Conclusion</w:t>
       </w:r>
     </w:p>
@@ -7737,6 +7686,299 @@
     </w:p>
     <w:p>
       <w:pPr>
+        <w:ind w:left="1416" w:firstLine="708"/>
+        <w:rPr>
+          <w:rFonts w:asciiTheme="majorBidi" w:hAnsiTheme="majorBidi" w:cstheme="majorBidi"/>
+          <w:b/>
+          <w:bCs/>
+          <w:sz w:val="36"/>
+          <w:szCs w:val="36"/>
+        </w:rPr>
+      </w:pPr>
+      <w:r>
+        <w:rPr>
+          <w:rFonts w:asciiTheme="majorBidi" w:hAnsiTheme="majorBidi" w:cstheme="majorBidi"/>
+          <w:sz w:val="24"/>
+          <w:szCs w:val="24"/>
+        </w:rPr>
+        <w:br w:type="page"/>
+      </w:r>
+      <w:r>
+        <w:rPr>
+          <w:rFonts w:asciiTheme="majorBidi" w:hAnsiTheme="majorBidi" w:cstheme="majorBidi"/>
+          <w:b/>
+          <w:bCs/>
+          <w:sz w:val="36"/>
+          <w:szCs w:val="36"/>
+        </w:rPr>
+        <w:lastRenderedPageBreak/>
+        <w:t>Conclusion</w:t>
+      </w:r>
+      <w:r>
+        <w:rPr>
+          <w:rFonts w:asciiTheme="majorBidi" w:hAnsiTheme="majorBidi" w:cstheme="majorBidi"/>
+          <w:b/>
+          <w:bCs/>
+          <w:sz w:val="36"/>
+          <w:szCs w:val="36"/>
+        </w:rPr>
+        <w:t xml:space="preserve"> générale </w:t>
+      </w:r>
+    </w:p>
+    <w:p>
+      <w:pPr>
+        <w:rPr>
+          <w:rFonts w:asciiTheme="majorBidi" w:hAnsiTheme="majorBidi" w:cstheme="majorBidi"/>
+          <w:sz w:val="24"/>
+          <w:szCs w:val="24"/>
+        </w:rPr>
+      </w:pPr>
+    </w:p>
+    <w:p>
+      <w:pPr>
+        <w:rPr>
+          <w:rFonts w:asciiTheme="majorBidi" w:hAnsiTheme="majorBidi" w:cstheme="majorBidi"/>
+          <w:sz w:val="24"/>
+          <w:szCs w:val="24"/>
+        </w:rPr>
+      </w:pPr>
+    </w:p>
+    <w:p>
+      <w:pPr>
+        <w:rPr>
+          <w:rFonts w:asciiTheme="majorBidi" w:hAnsiTheme="majorBidi" w:cstheme="majorBidi"/>
+          <w:sz w:val="24"/>
+          <w:szCs w:val="24"/>
+        </w:rPr>
+      </w:pPr>
+    </w:p>
+    <w:p>
+      <w:pPr>
+        <w:rPr>
+          <w:rFonts w:asciiTheme="majorBidi" w:hAnsiTheme="majorBidi" w:cstheme="majorBidi"/>
+          <w:sz w:val="24"/>
+          <w:szCs w:val="24"/>
+        </w:rPr>
+      </w:pPr>
+    </w:p>
+    <w:p>
+      <w:pPr>
+        <w:rPr>
+          <w:rFonts w:asciiTheme="majorBidi" w:hAnsiTheme="majorBidi" w:cstheme="majorBidi"/>
+          <w:sz w:val="24"/>
+          <w:szCs w:val="24"/>
+        </w:rPr>
+      </w:pPr>
+    </w:p>
+    <w:p>
+      <w:pPr>
+        <w:rPr>
+          <w:rFonts w:asciiTheme="majorBidi" w:hAnsiTheme="majorBidi" w:cstheme="majorBidi"/>
+          <w:sz w:val="24"/>
+          <w:szCs w:val="24"/>
+        </w:rPr>
+      </w:pPr>
+    </w:p>
+    <w:p>
+      <w:pPr>
+        <w:rPr>
+          <w:rFonts w:asciiTheme="majorBidi" w:hAnsiTheme="majorBidi" w:cstheme="majorBidi"/>
+          <w:sz w:val="24"/>
+          <w:szCs w:val="24"/>
+        </w:rPr>
+      </w:pPr>
+    </w:p>
+    <w:p>
+      <w:pPr>
+        <w:rPr>
+          <w:rFonts w:asciiTheme="majorBidi" w:hAnsiTheme="majorBidi" w:cstheme="majorBidi"/>
+          <w:sz w:val="24"/>
+          <w:szCs w:val="24"/>
+        </w:rPr>
+      </w:pPr>
+    </w:p>
+    <w:p>
+      <w:pPr>
+        <w:rPr>
+          <w:rFonts w:asciiTheme="majorBidi" w:hAnsiTheme="majorBidi" w:cstheme="majorBidi"/>
+          <w:sz w:val="24"/>
+          <w:szCs w:val="24"/>
+        </w:rPr>
+      </w:pPr>
+    </w:p>
+    <w:p>
+      <w:pPr>
+        <w:rPr>
+          <w:rFonts w:asciiTheme="majorBidi" w:hAnsiTheme="majorBidi" w:cstheme="majorBidi"/>
+          <w:sz w:val="24"/>
+          <w:szCs w:val="24"/>
+        </w:rPr>
+      </w:pPr>
+    </w:p>
+    <w:p>
+      <w:pPr>
+        <w:rPr>
+          <w:rFonts w:asciiTheme="majorBidi" w:hAnsiTheme="majorBidi" w:cstheme="majorBidi"/>
+          <w:sz w:val="24"/>
+          <w:szCs w:val="24"/>
+        </w:rPr>
+      </w:pPr>
+    </w:p>
+    <w:p>
+      <w:pPr>
+        <w:rPr>
+          <w:rFonts w:asciiTheme="majorBidi" w:hAnsiTheme="majorBidi" w:cstheme="majorBidi"/>
+          <w:sz w:val="24"/>
+          <w:szCs w:val="24"/>
+        </w:rPr>
+      </w:pPr>
+    </w:p>
+    <w:p>
+      <w:pPr>
+        <w:rPr>
+          <w:rFonts w:asciiTheme="majorBidi" w:hAnsiTheme="majorBidi" w:cstheme="majorBidi"/>
+          <w:sz w:val="24"/>
+          <w:szCs w:val="24"/>
+        </w:rPr>
+      </w:pPr>
+    </w:p>
+    <w:p>
+      <w:pPr>
+        <w:rPr>
+          <w:rFonts w:asciiTheme="majorBidi" w:hAnsiTheme="majorBidi" w:cstheme="majorBidi"/>
+          <w:sz w:val="24"/>
+          <w:szCs w:val="24"/>
+        </w:rPr>
+      </w:pPr>
+    </w:p>
+    <w:p>
+      <w:pPr>
+        <w:rPr>
+          <w:rFonts w:asciiTheme="majorBidi" w:hAnsiTheme="majorBidi" w:cstheme="majorBidi"/>
+          <w:sz w:val="24"/>
+          <w:szCs w:val="24"/>
+        </w:rPr>
+      </w:pPr>
+    </w:p>
+    <w:p>
+      <w:pPr>
+        <w:rPr>
+          <w:rFonts w:asciiTheme="majorBidi" w:hAnsiTheme="majorBidi" w:cstheme="majorBidi"/>
+          <w:sz w:val="24"/>
+          <w:szCs w:val="24"/>
+        </w:rPr>
+      </w:pPr>
+    </w:p>
+    <w:p>
+      <w:pPr>
+        <w:rPr>
+          <w:rFonts w:asciiTheme="majorBidi" w:hAnsiTheme="majorBidi" w:cstheme="majorBidi"/>
+          <w:sz w:val="24"/>
+          <w:szCs w:val="24"/>
+        </w:rPr>
+      </w:pPr>
+    </w:p>
+    <w:p>
+      <w:pPr>
+        <w:rPr>
+          <w:rFonts w:asciiTheme="majorBidi" w:hAnsiTheme="majorBidi" w:cstheme="majorBidi"/>
+          <w:sz w:val="24"/>
+          <w:szCs w:val="24"/>
+        </w:rPr>
+      </w:pPr>
+    </w:p>
+    <w:p>
+      <w:pPr>
+        <w:rPr>
+          <w:rFonts w:asciiTheme="majorBidi" w:hAnsiTheme="majorBidi" w:cstheme="majorBidi"/>
+          <w:sz w:val="24"/>
+          <w:szCs w:val="24"/>
+        </w:rPr>
+      </w:pPr>
+    </w:p>
+    <w:p>
+      <w:pPr>
+        <w:rPr>
+          <w:rFonts w:asciiTheme="majorBidi" w:hAnsiTheme="majorBidi" w:cstheme="majorBidi"/>
+          <w:sz w:val="24"/>
+          <w:szCs w:val="24"/>
+        </w:rPr>
+      </w:pPr>
+    </w:p>
+    <w:p>
+      <w:pPr>
+        <w:rPr>
+          <w:rFonts w:asciiTheme="majorBidi" w:hAnsiTheme="majorBidi" w:cstheme="majorBidi"/>
+          <w:sz w:val="24"/>
+          <w:szCs w:val="24"/>
+        </w:rPr>
+      </w:pPr>
+    </w:p>
+    <w:p>
+      <w:pPr>
+        <w:rPr>
+          <w:rFonts w:asciiTheme="majorBidi" w:hAnsiTheme="majorBidi" w:cstheme="majorBidi"/>
+          <w:sz w:val="24"/>
+          <w:szCs w:val="24"/>
+        </w:rPr>
+      </w:pPr>
+    </w:p>
+    <w:p>
+      <w:pPr>
+        <w:rPr>
+          <w:rFonts w:asciiTheme="majorBidi" w:hAnsiTheme="majorBidi" w:cstheme="majorBidi"/>
+          <w:sz w:val="24"/>
+          <w:szCs w:val="24"/>
+        </w:rPr>
+      </w:pPr>
+    </w:p>
+    <w:p>
+      <w:pPr>
+        <w:rPr>
+          <w:rFonts w:asciiTheme="majorBidi" w:hAnsiTheme="majorBidi" w:cstheme="majorBidi"/>
+          <w:sz w:val="24"/>
+          <w:szCs w:val="24"/>
+        </w:rPr>
+      </w:pPr>
+    </w:p>
+    <w:p>
+      <w:pPr>
+        <w:rPr>
+          <w:rFonts w:asciiTheme="majorBidi" w:hAnsiTheme="majorBidi" w:cstheme="majorBidi"/>
+          <w:sz w:val="24"/>
+          <w:szCs w:val="24"/>
+        </w:rPr>
+      </w:pPr>
+    </w:p>
+    <w:p>
+      <w:pPr>
+        <w:rPr>
+          <w:rFonts w:asciiTheme="majorBidi" w:hAnsiTheme="majorBidi" w:cstheme="majorBidi"/>
+          <w:sz w:val="24"/>
+          <w:szCs w:val="24"/>
+        </w:rPr>
+      </w:pPr>
+    </w:p>
+    <w:p>
+      <w:pPr>
+        <w:rPr>
+          <w:rFonts w:asciiTheme="majorBidi" w:hAnsiTheme="majorBidi" w:cstheme="majorBidi"/>
+          <w:sz w:val="24"/>
+          <w:szCs w:val="24"/>
+        </w:rPr>
+      </w:pPr>
+    </w:p>
+    <w:p>
+      <w:pPr>
+        <w:rPr>
+          <w:rFonts w:asciiTheme="majorBidi" w:hAnsiTheme="majorBidi" w:cstheme="majorBidi"/>
+          <w:sz w:val="24"/>
+          <w:szCs w:val="24"/>
+        </w:rPr>
+      </w:pPr>
+    </w:p>
+    <w:p>
+      <w:pPr>
         <w:spacing w:line="360" w:lineRule="auto"/>
         <w:ind w:firstLine="864"/>
         <w:jc w:val="both"/>
@@ -7749,18 +7991,6 @@
     </w:p>
     <w:p>
       <w:pPr>
-        <w:spacing w:line="360" w:lineRule="auto"/>
-        <w:ind w:firstLine="864"/>
-        <w:jc w:val="both"/>
-        <w:rPr>
-          <w:rFonts w:asciiTheme="majorBidi" w:hAnsiTheme="majorBidi" w:cstheme="majorBidi"/>
-          <w:sz w:val="24"/>
-          <w:szCs w:val="24"/>
-        </w:rPr>
-      </w:pPr>
-    </w:p>
-    <w:p>
-      <w:pPr>
         <w:ind w:left="1416" w:firstLine="708"/>
         <w:rPr>
           <w:rFonts w:asciiTheme="majorBidi" w:hAnsiTheme="majorBidi" w:cstheme="majorBidi"/>
@@ -7778,6 +8008,7 @@
           <w:sz w:val="36"/>
           <w:szCs w:val="36"/>
         </w:rPr>
+        <w:lastRenderedPageBreak/>
         <w:t>Bibliographie</w:t>
       </w:r>
     </w:p>
@@ -8582,6 +8813,96 @@
     </w:lvl>
   </w:abstractNum>
   <w:abstractNum w:abstractNumId="5" w15:restartNumberingAfterBreak="0">
+    <w:nsid w:val="0DDF6857"/>
+    <w:multiLevelType w:val="hybridMultilevel"/>
+    <w:tmpl w:val="23002AC2"/>
+    <w:lvl w:ilvl="0" w:tplc="BA68CD52">
+      <w:start w:val="1"/>
+      <w:numFmt w:val="decimal"/>
+      <w:lvlText w:val="%1."/>
+      <w:lvlJc w:val="left"/>
+      <w:pPr>
+        <w:ind w:left="540" w:hanging="360"/>
+      </w:pPr>
+      <w:rPr>
+        <w:b w:val="0"/>
+        <w:bCs w:val="0"/>
+      </w:rPr>
+    </w:lvl>
+    <w:lvl w:ilvl="1" w:tplc="040C0019" w:tentative="1">
+      <w:start w:val="1"/>
+      <w:numFmt w:val="lowerLetter"/>
+      <w:lvlText w:val="%2."/>
+      <w:lvlJc w:val="left"/>
+      <w:pPr>
+        <w:ind w:left="1260" w:hanging="360"/>
+      </w:pPr>
+    </w:lvl>
+    <w:lvl w:ilvl="2" w:tplc="040C001B" w:tentative="1">
+      <w:start w:val="1"/>
+      <w:numFmt w:val="lowerRoman"/>
+      <w:lvlText w:val="%3."/>
+      <w:lvlJc w:val="right"/>
+      <w:pPr>
+        <w:ind w:left="1980" w:hanging="180"/>
+      </w:pPr>
+    </w:lvl>
+    <w:lvl w:ilvl="3" w:tplc="040C000F" w:tentative="1">
+      <w:start w:val="1"/>
+      <w:numFmt w:val="decimal"/>
+      <w:lvlText w:val="%4."/>
+      <w:lvlJc w:val="left"/>
+      <w:pPr>
+        <w:ind w:left="2700" w:hanging="360"/>
+      </w:pPr>
+    </w:lvl>
+    <w:lvl w:ilvl="4" w:tplc="040C0019" w:tentative="1">
+      <w:start w:val="1"/>
+      <w:numFmt w:val="lowerLetter"/>
+      <w:lvlText w:val="%5."/>
+      <w:lvlJc w:val="left"/>
+      <w:pPr>
+        <w:ind w:left="3420" w:hanging="360"/>
+      </w:pPr>
+    </w:lvl>
+    <w:lvl w:ilvl="5" w:tplc="040C001B" w:tentative="1">
+      <w:start w:val="1"/>
+      <w:numFmt w:val="lowerRoman"/>
+      <w:lvlText w:val="%6."/>
+      <w:lvlJc w:val="right"/>
+      <w:pPr>
+        <w:ind w:left="4140" w:hanging="180"/>
+      </w:pPr>
+    </w:lvl>
+    <w:lvl w:ilvl="6" w:tplc="040C000F" w:tentative="1">
+      <w:start w:val="1"/>
+      <w:numFmt w:val="decimal"/>
+      <w:lvlText w:val="%7."/>
+      <w:lvlJc w:val="left"/>
+      <w:pPr>
+        <w:ind w:left="4860" w:hanging="360"/>
+      </w:pPr>
+    </w:lvl>
+    <w:lvl w:ilvl="7" w:tplc="040C0019" w:tentative="1">
+      <w:start w:val="1"/>
+      <w:numFmt w:val="lowerLetter"/>
+      <w:lvlText w:val="%8."/>
+      <w:lvlJc w:val="left"/>
+      <w:pPr>
+        <w:ind w:left="5580" w:hanging="360"/>
+      </w:pPr>
+    </w:lvl>
+    <w:lvl w:ilvl="8" w:tplc="040C001B" w:tentative="1">
+      <w:start w:val="1"/>
+      <w:numFmt w:val="lowerRoman"/>
+      <w:lvlText w:val="%9."/>
+      <w:lvlJc w:val="right"/>
+      <w:pPr>
+        <w:ind w:left="6300" w:hanging="180"/>
+      </w:pPr>
+    </w:lvl>
+  </w:abstractNum>
+  <w:abstractNum w:abstractNumId="6" w15:restartNumberingAfterBreak="0">
     <w:nsid w:val="14675B5C"/>
     <w:multiLevelType w:val="multilevel"/>
     <w:tmpl w:val="2D8012FA"/>
@@ -8715,7 +9036,7 @@
       </w:rPr>
     </w:lvl>
   </w:abstractNum>
-  <w:abstractNum w:abstractNumId="6" w15:restartNumberingAfterBreak="0">
+  <w:abstractNum w:abstractNumId="7" w15:restartNumberingAfterBreak="0">
     <w:nsid w:val="1B0248D7"/>
     <w:multiLevelType w:val="hybridMultilevel"/>
     <w:tmpl w:val="2376C998"/>
@@ -8801,7 +9122,7 @@
       </w:pPr>
     </w:lvl>
   </w:abstractNum>
-  <w:abstractNum w:abstractNumId="7" w15:restartNumberingAfterBreak="0">
+  <w:abstractNum w:abstractNumId="8" w15:restartNumberingAfterBreak="0">
     <w:nsid w:val="26401200"/>
     <w:multiLevelType w:val="multilevel"/>
     <w:tmpl w:val="2D8012FA"/>
@@ -8935,7 +9256,7 @@
       </w:rPr>
     </w:lvl>
   </w:abstractNum>
-  <w:abstractNum w:abstractNumId="8" w15:restartNumberingAfterBreak="0">
+  <w:abstractNum w:abstractNumId="9" w15:restartNumberingAfterBreak="0">
     <w:nsid w:val="265D6F0D"/>
     <w:multiLevelType w:val="hybridMultilevel"/>
     <w:tmpl w:val="36D29848"/>
@@ -9051,7 +9372,7 @@
       </w:rPr>
     </w:lvl>
   </w:abstractNum>
-  <w:abstractNum w:abstractNumId="9" w15:restartNumberingAfterBreak="0">
+  <w:abstractNum w:abstractNumId="10" w15:restartNumberingAfterBreak="0">
     <w:nsid w:val="2B312DB9"/>
     <w:multiLevelType w:val="hybridMultilevel"/>
     <w:tmpl w:val="80F0E880"/>
@@ -9137,7 +9458,7 @@
       </w:pPr>
     </w:lvl>
   </w:abstractNum>
-  <w:abstractNum w:abstractNumId="10" w15:restartNumberingAfterBreak="0">
+  <w:abstractNum w:abstractNumId="11" w15:restartNumberingAfterBreak="0">
     <w:nsid w:val="2B43776A"/>
     <w:multiLevelType w:val="hybridMultilevel"/>
     <w:tmpl w:val="EBB89D3E"/>
@@ -9250,7 +9571,7 @@
       </w:rPr>
     </w:lvl>
   </w:abstractNum>
-  <w:abstractNum w:abstractNumId="11" w15:restartNumberingAfterBreak="0">
+  <w:abstractNum w:abstractNumId="12" w15:restartNumberingAfterBreak="0">
     <w:nsid w:val="2D8A55A2"/>
     <w:multiLevelType w:val="hybridMultilevel"/>
     <w:tmpl w:val="6DD29EB2"/>
@@ -9366,7 +9687,7 @@
       </w:rPr>
     </w:lvl>
   </w:abstractNum>
-  <w:abstractNum w:abstractNumId="12" w15:restartNumberingAfterBreak="0">
+  <w:abstractNum w:abstractNumId="13" w15:restartNumberingAfterBreak="0">
     <w:nsid w:val="314E3BDA"/>
     <w:multiLevelType w:val="hybridMultilevel"/>
     <w:tmpl w:val="C77A474C"/>
@@ -9479,7 +9800,7 @@
       </w:rPr>
     </w:lvl>
   </w:abstractNum>
-  <w:abstractNum w:abstractNumId="13" w15:restartNumberingAfterBreak="0">
+  <w:abstractNum w:abstractNumId="14" w15:restartNumberingAfterBreak="0">
     <w:nsid w:val="3702773C"/>
     <w:multiLevelType w:val="hybridMultilevel"/>
     <w:tmpl w:val="3E2EC80A"/>
@@ -9592,7 +9913,7 @@
       </w:rPr>
     </w:lvl>
   </w:abstractNum>
-  <w:abstractNum w:abstractNumId="14" w15:restartNumberingAfterBreak="0">
+  <w:abstractNum w:abstractNumId="15" w15:restartNumberingAfterBreak="0">
     <w:nsid w:val="376F6F30"/>
     <w:multiLevelType w:val="hybridMultilevel"/>
     <w:tmpl w:val="9C503350"/>
@@ -9678,7 +9999,7 @@
       </w:pPr>
     </w:lvl>
   </w:abstractNum>
-  <w:abstractNum w:abstractNumId="15" w15:restartNumberingAfterBreak="0">
+  <w:abstractNum w:abstractNumId="16" w15:restartNumberingAfterBreak="0">
     <w:nsid w:val="384A2161"/>
     <w:multiLevelType w:val="hybridMultilevel"/>
     <w:tmpl w:val="6FA6C38C"/>
@@ -9764,7 +10085,93 @@
       </w:pPr>
     </w:lvl>
   </w:abstractNum>
-  <w:abstractNum w:abstractNumId="16" w15:restartNumberingAfterBreak="0">
+  <w:abstractNum w:abstractNumId="17" w15:restartNumberingAfterBreak="0">
+    <w:nsid w:val="3A7605BF"/>
+    <w:multiLevelType w:val="hybridMultilevel"/>
+    <w:tmpl w:val="5240C306"/>
+    <w:lvl w:ilvl="0" w:tplc="040C000F">
+      <w:start w:val="1"/>
+      <w:numFmt w:val="decimal"/>
+      <w:lvlText w:val="%1."/>
+      <w:lvlJc w:val="left"/>
+      <w:pPr>
+        <w:ind w:left="720" w:hanging="360"/>
+      </w:pPr>
+    </w:lvl>
+    <w:lvl w:ilvl="1" w:tplc="040C0019" w:tentative="1">
+      <w:start w:val="1"/>
+      <w:numFmt w:val="lowerLetter"/>
+      <w:lvlText w:val="%2."/>
+      <w:lvlJc w:val="left"/>
+      <w:pPr>
+        <w:ind w:left="1440" w:hanging="360"/>
+      </w:pPr>
+    </w:lvl>
+    <w:lvl w:ilvl="2" w:tplc="040C001B" w:tentative="1">
+      <w:start w:val="1"/>
+      <w:numFmt w:val="lowerRoman"/>
+      <w:lvlText w:val="%3."/>
+      <w:lvlJc w:val="right"/>
+      <w:pPr>
+        <w:ind w:left="2160" w:hanging="180"/>
+      </w:pPr>
+    </w:lvl>
+    <w:lvl w:ilvl="3" w:tplc="040C000F" w:tentative="1">
+      <w:start w:val="1"/>
+      <w:numFmt w:val="decimal"/>
+      <w:lvlText w:val="%4."/>
+      <w:lvlJc w:val="left"/>
+      <w:pPr>
+        <w:ind w:left="2880" w:hanging="360"/>
+      </w:pPr>
+    </w:lvl>
+    <w:lvl w:ilvl="4" w:tplc="040C0019" w:tentative="1">
+      <w:start w:val="1"/>
+      <w:numFmt w:val="lowerLetter"/>
+      <w:lvlText w:val="%5."/>
+      <w:lvlJc w:val="left"/>
+      <w:pPr>
+        <w:ind w:left="3600" w:hanging="360"/>
+      </w:pPr>
+    </w:lvl>
+    <w:lvl w:ilvl="5" w:tplc="040C001B" w:tentative="1">
+      <w:start w:val="1"/>
+      <w:numFmt w:val="lowerRoman"/>
+      <w:lvlText w:val="%6."/>
+      <w:lvlJc w:val="right"/>
+      <w:pPr>
+        <w:ind w:left="4320" w:hanging="180"/>
+      </w:pPr>
+    </w:lvl>
+    <w:lvl w:ilvl="6" w:tplc="040C000F" w:tentative="1">
+      <w:start w:val="1"/>
+      <w:numFmt w:val="decimal"/>
+      <w:lvlText w:val="%7."/>
+      <w:lvlJc w:val="left"/>
+      <w:pPr>
+        <w:ind w:left="5040" w:hanging="360"/>
+      </w:pPr>
+    </w:lvl>
+    <w:lvl w:ilvl="7" w:tplc="040C0019" w:tentative="1">
+      <w:start w:val="1"/>
+      <w:numFmt w:val="lowerLetter"/>
+      <w:lvlText w:val="%8."/>
+      <w:lvlJc w:val="left"/>
+      <w:pPr>
+        <w:ind w:left="5760" w:hanging="360"/>
+      </w:pPr>
+    </w:lvl>
+    <w:lvl w:ilvl="8" w:tplc="040C001B" w:tentative="1">
+      <w:start w:val="1"/>
+      <w:numFmt w:val="lowerRoman"/>
+      <w:lvlText w:val="%9."/>
+      <w:lvlJc w:val="right"/>
+      <w:pPr>
+        <w:ind w:left="6480" w:hanging="180"/>
+      </w:pPr>
+    </w:lvl>
+  </w:abstractNum>
+  <w:abstractNum w:abstractNumId="18" w15:restartNumberingAfterBreak="0">
     <w:nsid w:val="3AA34253"/>
     <w:multiLevelType w:val="hybridMultilevel"/>
     <w:tmpl w:val="4AA65548"/>
@@ -9880,7 +10287,7 @@
       </w:rPr>
     </w:lvl>
   </w:abstractNum>
-  <w:abstractNum w:abstractNumId="17" w15:restartNumberingAfterBreak="0">
+  <w:abstractNum w:abstractNumId="19" w15:restartNumberingAfterBreak="0">
     <w:nsid w:val="3C455E7C"/>
     <w:multiLevelType w:val="hybridMultilevel"/>
     <w:tmpl w:val="21D8DDD4"/>
@@ -9993,7 +10400,7 @@
       </w:rPr>
     </w:lvl>
   </w:abstractNum>
-  <w:abstractNum w:abstractNumId="18" w15:restartNumberingAfterBreak="0">
+  <w:abstractNum w:abstractNumId="20" w15:restartNumberingAfterBreak="0">
     <w:nsid w:val="40E551CA"/>
     <w:multiLevelType w:val="multilevel"/>
     <w:tmpl w:val="2D8012FA"/>
@@ -10127,7 +10534,7 @@
       </w:rPr>
     </w:lvl>
   </w:abstractNum>
-  <w:abstractNum w:abstractNumId="19" w15:restartNumberingAfterBreak="0">
+  <w:abstractNum w:abstractNumId="21" w15:restartNumberingAfterBreak="0">
     <w:nsid w:val="42E04062"/>
     <w:multiLevelType w:val="hybridMultilevel"/>
     <w:tmpl w:val="7FB4BA78"/>
@@ -10213,7 +10620,7 @@
       </w:pPr>
     </w:lvl>
   </w:abstractNum>
-  <w:abstractNum w:abstractNumId="20" w15:restartNumberingAfterBreak="0">
+  <w:abstractNum w:abstractNumId="22" w15:restartNumberingAfterBreak="0">
     <w:nsid w:val="42FE508E"/>
     <w:multiLevelType w:val="hybridMultilevel"/>
     <w:tmpl w:val="52A02EFC"/>
@@ -10326,7 +10733,7 @@
       </w:rPr>
     </w:lvl>
   </w:abstractNum>
-  <w:abstractNum w:abstractNumId="21" w15:restartNumberingAfterBreak="0">
+  <w:abstractNum w:abstractNumId="23" w15:restartNumberingAfterBreak="0">
     <w:nsid w:val="44C61A98"/>
     <w:multiLevelType w:val="hybridMultilevel"/>
     <w:tmpl w:val="0316A072"/>
@@ -10412,7 +10819,7 @@
       </w:pPr>
     </w:lvl>
   </w:abstractNum>
-  <w:abstractNum w:abstractNumId="22" w15:restartNumberingAfterBreak="0">
+  <w:abstractNum w:abstractNumId="24" w15:restartNumberingAfterBreak="0">
     <w:nsid w:val="46601073"/>
     <w:multiLevelType w:val="multilevel"/>
     <w:tmpl w:val="2D8012FA"/>
@@ -10546,7 +10953,7 @@
       </w:rPr>
     </w:lvl>
   </w:abstractNum>
-  <w:abstractNum w:abstractNumId="23" w15:restartNumberingAfterBreak="0">
+  <w:abstractNum w:abstractNumId="25" w15:restartNumberingAfterBreak="0">
     <w:nsid w:val="49033A1D"/>
     <w:multiLevelType w:val="multilevel"/>
     <w:tmpl w:val="040C0029"/>
@@ -10650,7 +11057,7 @@
       </w:pPr>
     </w:lvl>
   </w:abstractNum>
-  <w:abstractNum w:abstractNumId="24" w15:restartNumberingAfterBreak="0">
+  <w:abstractNum w:abstractNumId="26" w15:restartNumberingAfterBreak="0">
     <w:nsid w:val="4B025517"/>
     <w:multiLevelType w:val="hybridMultilevel"/>
     <w:tmpl w:val="5156B3B0"/>
@@ -10736,7 +11143,7 @@
       </w:pPr>
     </w:lvl>
   </w:abstractNum>
-  <w:abstractNum w:abstractNumId="25" w15:restartNumberingAfterBreak="0">
+  <w:abstractNum w:abstractNumId="27" w15:restartNumberingAfterBreak="0">
     <w:nsid w:val="4BE71CCE"/>
     <w:multiLevelType w:val="multilevel"/>
     <w:tmpl w:val="2D8012FA"/>
@@ -10870,7 +11277,7 @@
       </w:rPr>
     </w:lvl>
   </w:abstractNum>
-  <w:abstractNum w:abstractNumId="26" w15:restartNumberingAfterBreak="0">
+  <w:abstractNum w:abstractNumId="28" w15:restartNumberingAfterBreak="0">
     <w:nsid w:val="4C4529CA"/>
     <w:multiLevelType w:val="hybridMultilevel"/>
     <w:tmpl w:val="EB2C830C"/>
@@ -10956,7 +11363,7 @@
       </w:pPr>
     </w:lvl>
   </w:abstractNum>
-  <w:abstractNum w:abstractNumId="27" w15:restartNumberingAfterBreak="0">
+  <w:abstractNum w:abstractNumId="29" w15:restartNumberingAfterBreak="0">
     <w:nsid w:val="4F1C3C04"/>
     <w:multiLevelType w:val="hybridMultilevel"/>
     <w:tmpl w:val="425A0970"/>
@@ -11069,7 +11476,7 @@
       </w:rPr>
     </w:lvl>
   </w:abstractNum>
-  <w:abstractNum w:abstractNumId="28" w15:restartNumberingAfterBreak="0">
+  <w:abstractNum w:abstractNumId="30" w15:restartNumberingAfterBreak="0">
     <w:nsid w:val="55072645"/>
     <w:multiLevelType w:val="multilevel"/>
     <w:tmpl w:val="2D8012FA"/>
@@ -11203,7 +11610,7 @@
       </w:rPr>
     </w:lvl>
   </w:abstractNum>
-  <w:abstractNum w:abstractNumId="29" w15:restartNumberingAfterBreak="0">
+  <w:abstractNum w:abstractNumId="31" w15:restartNumberingAfterBreak="0">
     <w:nsid w:val="557D63DA"/>
     <w:multiLevelType w:val="hybridMultilevel"/>
     <w:tmpl w:val="005C3A42"/>
@@ -11289,7 +11696,7 @@
       </w:pPr>
     </w:lvl>
   </w:abstractNum>
-  <w:abstractNum w:abstractNumId="30" w15:restartNumberingAfterBreak="0">
+  <w:abstractNum w:abstractNumId="32" w15:restartNumberingAfterBreak="0">
     <w:nsid w:val="562D4089"/>
     <w:multiLevelType w:val="hybridMultilevel"/>
     <w:tmpl w:val="29EA6798"/>
@@ -11402,7 +11809,7 @@
       </w:rPr>
     </w:lvl>
   </w:abstractNum>
-  <w:abstractNum w:abstractNumId="31" w15:restartNumberingAfterBreak="0">
+  <w:abstractNum w:abstractNumId="33" w15:restartNumberingAfterBreak="0">
     <w:nsid w:val="584F0E10"/>
     <w:multiLevelType w:val="hybridMultilevel"/>
     <w:tmpl w:val="3DE62130"/>
@@ -11488,7 +11895,7 @@
       </w:pPr>
     </w:lvl>
   </w:abstractNum>
-  <w:abstractNum w:abstractNumId="32" w15:restartNumberingAfterBreak="0">
+  <w:abstractNum w:abstractNumId="34" w15:restartNumberingAfterBreak="0">
     <w:nsid w:val="59196360"/>
     <w:multiLevelType w:val="hybridMultilevel"/>
     <w:tmpl w:val="51F23852"/>
@@ -11574,7 +11981,7 @@
       </w:pPr>
     </w:lvl>
   </w:abstractNum>
-  <w:abstractNum w:abstractNumId="33" w15:restartNumberingAfterBreak="0">
+  <w:abstractNum w:abstractNumId="35" w15:restartNumberingAfterBreak="0">
     <w:nsid w:val="5AA36227"/>
     <w:multiLevelType w:val="multilevel"/>
     <w:tmpl w:val="2D8012FA"/>
@@ -11708,7 +12115,7 @@
       </w:rPr>
     </w:lvl>
   </w:abstractNum>
-  <w:abstractNum w:abstractNumId="34" w15:restartNumberingAfterBreak="0">
+  <w:abstractNum w:abstractNumId="36" w15:restartNumberingAfterBreak="0">
     <w:nsid w:val="5D7643C4"/>
     <w:multiLevelType w:val="multilevel"/>
     <w:tmpl w:val="2D8012FA"/>
@@ -11842,7 +12249,7 @@
       </w:rPr>
     </w:lvl>
   </w:abstractNum>
-  <w:abstractNum w:abstractNumId="35" w15:restartNumberingAfterBreak="0">
+  <w:abstractNum w:abstractNumId="37" w15:restartNumberingAfterBreak="0">
     <w:nsid w:val="62120500"/>
     <w:multiLevelType w:val="hybridMultilevel"/>
     <w:tmpl w:val="0876FD62"/>
@@ -11928,7 +12335,7 @@
       </w:pPr>
     </w:lvl>
   </w:abstractNum>
-  <w:abstractNum w:abstractNumId="36" w15:restartNumberingAfterBreak="0">
+  <w:abstractNum w:abstractNumId="38" w15:restartNumberingAfterBreak="0">
     <w:nsid w:val="64DC2B54"/>
     <w:multiLevelType w:val="hybridMultilevel"/>
     <w:tmpl w:val="CFA80924"/>
@@ -12041,7 +12448,7 @@
       </w:rPr>
     </w:lvl>
   </w:abstractNum>
-  <w:abstractNum w:abstractNumId="37" w15:restartNumberingAfterBreak="0">
+  <w:abstractNum w:abstractNumId="39" w15:restartNumberingAfterBreak="0">
     <w:nsid w:val="66A816DE"/>
     <w:multiLevelType w:val="hybridMultilevel"/>
     <w:tmpl w:val="CD664AAA"/>
@@ -12127,7 +12534,7 @@
       </w:pPr>
     </w:lvl>
   </w:abstractNum>
-  <w:abstractNum w:abstractNumId="38" w15:restartNumberingAfterBreak="0">
+  <w:abstractNum w:abstractNumId="40" w15:restartNumberingAfterBreak="0">
     <w:nsid w:val="697751B6"/>
     <w:multiLevelType w:val="hybridMultilevel"/>
     <w:tmpl w:val="FAB2255A"/>
@@ -12213,7 +12620,7 @@
       </w:pPr>
     </w:lvl>
   </w:abstractNum>
-  <w:abstractNum w:abstractNumId="39" w15:restartNumberingAfterBreak="0">
+  <w:abstractNum w:abstractNumId="41" w15:restartNumberingAfterBreak="0">
     <w:nsid w:val="6C9A204C"/>
     <w:multiLevelType w:val="multilevel"/>
     <w:tmpl w:val="B846E136"/>
@@ -12333,7 +12740,7 @@
       </w:rPr>
     </w:lvl>
   </w:abstractNum>
-  <w:abstractNum w:abstractNumId="40" w15:restartNumberingAfterBreak="0">
+  <w:abstractNum w:abstractNumId="42" w15:restartNumberingAfterBreak="0">
     <w:nsid w:val="6CBC435D"/>
     <w:multiLevelType w:val="multilevel"/>
     <w:tmpl w:val="040C0027"/>
@@ -12419,7 +12826,7 @@
       </w:pPr>
     </w:lvl>
   </w:abstractNum>
-  <w:abstractNum w:abstractNumId="41" w15:restartNumberingAfterBreak="0">
+  <w:abstractNum w:abstractNumId="43" w15:restartNumberingAfterBreak="0">
     <w:nsid w:val="73B82E97"/>
     <w:multiLevelType w:val="multilevel"/>
     <w:tmpl w:val="2D8012FA"/>
@@ -12554,91 +12961,91 @@
     </w:lvl>
   </w:abstractNum>
   <w:num w:numId="1" w16cid:durableId="965619540">
+    <w:abstractNumId w:val="9"/>
+  </w:num>
+  <w:num w:numId="2" w16cid:durableId="747263843">
+    <w:abstractNumId w:val="12"/>
+  </w:num>
+  <w:num w:numId="3" w16cid:durableId="1489711091">
+    <w:abstractNumId w:val="14"/>
+  </w:num>
+  <w:num w:numId="4" w16cid:durableId="1000504780">
+    <w:abstractNumId w:val="34"/>
+  </w:num>
+  <w:num w:numId="5" w16cid:durableId="1991670306">
+    <w:abstractNumId w:val="26"/>
+  </w:num>
+  <w:num w:numId="6" w16cid:durableId="247889499">
+    <w:abstractNumId w:val="16"/>
+  </w:num>
+  <w:num w:numId="7" w16cid:durableId="538512365">
+    <w:abstractNumId w:val="21"/>
+  </w:num>
+  <w:num w:numId="8" w16cid:durableId="896015976">
+    <w:abstractNumId w:val="18"/>
+  </w:num>
+  <w:num w:numId="9" w16cid:durableId="909581675">
+    <w:abstractNumId w:val="28"/>
+  </w:num>
+  <w:num w:numId="10" w16cid:durableId="2123917835">
+    <w:abstractNumId w:val="40"/>
+  </w:num>
+  <w:num w:numId="11" w16cid:durableId="657155941">
+    <w:abstractNumId w:val="25"/>
+  </w:num>
+  <w:num w:numId="12" w16cid:durableId="1599870745">
+    <w:abstractNumId w:val="23"/>
+  </w:num>
+  <w:num w:numId="13" w16cid:durableId="1130561573">
+    <w:abstractNumId w:val="13"/>
+  </w:num>
+  <w:num w:numId="14" w16cid:durableId="322241421">
+    <w:abstractNumId w:val="38"/>
+  </w:num>
+  <w:num w:numId="15" w16cid:durableId="1101871990">
+    <w:abstractNumId w:val="32"/>
+  </w:num>
+  <w:num w:numId="16" w16cid:durableId="1325859084">
+    <w:abstractNumId w:val="35"/>
+  </w:num>
+  <w:num w:numId="17" w16cid:durableId="263269660">
+    <w:abstractNumId w:val="30"/>
+  </w:num>
+  <w:num w:numId="18" w16cid:durableId="379398500">
+    <w:abstractNumId w:val="6"/>
+  </w:num>
+  <w:num w:numId="19" w16cid:durableId="2142457301">
     <w:abstractNumId w:val="8"/>
   </w:num>
-  <w:num w:numId="2" w16cid:durableId="747263843">
-    <w:abstractNumId w:val="11"/>
-  </w:num>
-  <w:num w:numId="3" w16cid:durableId="1489711091">
-    <w:abstractNumId w:val="13"/>
-  </w:num>
-  <w:num w:numId="4" w16cid:durableId="1000504780">
-    <w:abstractNumId w:val="32"/>
-  </w:num>
-  <w:num w:numId="5" w16cid:durableId="1991670306">
+  <w:num w:numId="20" w16cid:durableId="1491023493">
     <w:abstractNumId w:val="24"/>
   </w:num>
-  <w:num w:numId="6" w16cid:durableId="247889499">
+  <w:num w:numId="21" w16cid:durableId="191302908">
+    <w:abstractNumId w:val="36"/>
+  </w:num>
+  <w:num w:numId="22" w16cid:durableId="33428319">
+    <w:abstractNumId w:val="27"/>
+  </w:num>
+  <w:num w:numId="23" w16cid:durableId="2008433019">
+    <w:abstractNumId w:val="20"/>
+  </w:num>
+  <w:num w:numId="24" w16cid:durableId="569341015">
+    <w:abstractNumId w:val="43"/>
+  </w:num>
+  <w:num w:numId="25" w16cid:durableId="475998371">
     <w:abstractNumId w:val="15"/>
   </w:num>
-  <w:num w:numId="7" w16cid:durableId="538512365">
-    <w:abstractNumId w:val="19"/>
-  </w:num>
-  <w:num w:numId="8" w16cid:durableId="896015976">
-    <w:abstractNumId w:val="16"/>
-  </w:num>
-  <w:num w:numId="9" w16cid:durableId="909581675">
-    <w:abstractNumId w:val="26"/>
-  </w:num>
-  <w:num w:numId="10" w16cid:durableId="2123917835">
-    <w:abstractNumId w:val="38"/>
-  </w:num>
-  <w:num w:numId="11" w16cid:durableId="657155941">
-    <w:abstractNumId w:val="23"/>
-  </w:num>
-  <w:num w:numId="12" w16cid:durableId="1599870745">
-    <w:abstractNumId w:val="21"/>
-  </w:num>
-  <w:num w:numId="13" w16cid:durableId="1130561573">
-    <w:abstractNumId w:val="12"/>
-  </w:num>
-  <w:num w:numId="14" w16cid:durableId="322241421">
-    <w:abstractNumId w:val="36"/>
-  </w:num>
-  <w:num w:numId="15" w16cid:durableId="1101871990">
-    <w:abstractNumId w:val="30"/>
-  </w:num>
-  <w:num w:numId="16" w16cid:durableId="1325859084">
-    <w:abstractNumId w:val="33"/>
-  </w:num>
-  <w:num w:numId="17" w16cid:durableId="263269660">
-    <w:abstractNumId w:val="28"/>
-  </w:num>
-  <w:num w:numId="18" w16cid:durableId="379398500">
-    <w:abstractNumId w:val="5"/>
-  </w:num>
-  <w:num w:numId="19" w16cid:durableId="2142457301">
+  <w:num w:numId="26" w16cid:durableId="823618967">
     <w:abstractNumId w:val="7"/>
   </w:num>
-  <w:num w:numId="20" w16cid:durableId="1491023493">
-    <w:abstractNumId w:val="22"/>
-  </w:num>
-  <w:num w:numId="21" w16cid:durableId="191302908">
-    <w:abstractNumId w:val="34"/>
-  </w:num>
-  <w:num w:numId="22" w16cid:durableId="33428319">
-    <w:abstractNumId w:val="25"/>
-  </w:num>
-  <w:num w:numId="23" w16cid:durableId="2008433019">
-    <w:abstractNumId w:val="18"/>
-  </w:num>
-  <w:num w:numId="24" w16cid:durableId="569341015">
-    <w:abstractNumId w:val="41"/>
-  </w:num>
-  <w:num w:numId="25" w16cid:durableId="475998371">
-    <w:abstractNumId w:val="14"/>
-  </w:num>
-  <w:num w:numId="26" w16cid:durableId="823618967">
-    <w:abstractNumId w:val="6"/>
-  </w:num>
   <w:num w:numId="27" w16cid:durableId="400909387">
-    <w:abstractNumId w:val="29"/>
+    <w:abstractNumId w:val="31"/>
   </w:num>
   <w:num w:numId="28" w16cid:durableId="1598245551">
-    <w:abstractNumId w:val="37"/>
+    <w:abstractNumId w:val="39"/>
   </w:num>
   <w:num w:numId="29" w16cid:durableId="616373375">
-    <w:abstractNumId w:val="39"/>
+    <w:abstractNumId w:val="41"/>
   </w:num>
   <w:num w:numId="30" w16cid:durableId="1438019124">
     <w:abstractNumId w:val="1"/>
@@ -12647,13 +13054,13 @@
     <w:abstractNumId w:val="4"/>
   </w:num>
   <w:num w:numId="32" w16cid:durableId="2120567361">
-    <w:abstractNumId w:val="40"/>
+    <w:abstractNumId w:val="42"/>
   </w:num>
   <w:num w:numId="33" w16cid:durableId="1842617034">
-    <w:abstractNumId w:val="35"/>
+    <w:abstractNumId w:val="37"/>
   </w:num>
   <w:num w:numId="34" w16cid:durableId="2137404384">
-    <w:abstractNumId w:val="31"/>
+    <w:abstractNumId w:val="33"/>
   </w:num>
   <w:num w:numId="35" w16cid:durableId="274405403">
     <w:abstractNumId w:val="2"/>
@@ -12662,22 +13069,28 @@
     <w:abstractNumId w:val="3"/>
   </w:num>
   <w:num w:numId="37" w16cid:durableId="1606617853">
-    <w:abstractNumId w:val="20"/>
+    <w:abstractNumId w:val="22"/>
   </w:num>
   <w:num w:numId="38" w16cid:durableId="922764610">
-    <w:abstractNumId w:val="17"/>
+    <w:abstractNumId w:val="19"/>
   </w:num>
   <w:num w:numId="39" w16cid:durableId="1245332716">
-    <w:abstractNumId w:val="27"/>
+    <w:abstractNumId w:val="29"/>
   </w:num>
   <w:num w:numId="40" w16cid:durableId="323629323">
-    <w:abstractNumId w:val="10"/>
+    <w:abstractNumId w:val="11"/>
   </w:num>
   <w:num w:numId="41" w16cid:durableId="1643146561">
-    <w:abstractNumId w:val="9"/>
+    <w:abstractNumId w:val="10"/>
   </w:num>
   <w:num w:numId="42" w16cid:durableId="1444231083">
     <w:abstractNumId w:val="0"/>
+  </w:num>
+  <w:num w:numId="43" w16cid:durableId="813989791">
+    <w:abstractNumId w:val="17"/>
+  </w:num>
+  <w:num w:numId="44" w16cid:durableId="236326899">
+    <w:abstractNumId w:val="5"/>
   </w:num>
 </w:numbering>
 </file>
@@ -13082,7 +13495,7 @@
   <w:style w:type="paragraph" w:default="1" w:styleId="Normal">
     <w:name w:val="Normal"/>
     <w:qFormat/>
-    <w:rsid w:val="005F63AF"/>
+    <w:rsid w:val="002B58C7"/>
     <w:rPr>
       <w:lang w:bidi="ar-DZ"/>
     </w:rPr>

</xml_diff>

<commit_message>
l'ajout du chapitre 3
</commit_message>
<xml_diff>
--- a/memoire.docx
+++ b/memoire.docx
@@ -2292,25 +2292,7 @@
           <w:sz w:val="24"/>
           <w:szCs w:val="24"/>
         </w:rPr>
-        <w:t xml:space="preserve">En fournissant des statistiques sur les types d'attaques les plus courantes et les méthodes les plus efficaces pour s'en protéger, cette plateforme peut également aider les utilisateurs algériens à mieux comprendre les </w:t>
-      </w:r>
-      <w:proofErr w:type="gramStart"/>
-      <w:r>
-        <w:rPr>
-          <w:rFonts w:asciiTheme="majorBidi" w:hAnsiTheme="majorBidi" w:cstheme="majorBidi"/>
-          <w:sz w:val="24"/>
-          <w:szCs w:val="24"/>
-        </w:rPr>
-        <w:t>risques potentiels</w:t>
-      </w:r>
-      <w:proofErr w:type="gramEnd"/>
-      <w:r>
-        <w:rPr>
-          <w:rFonts w:asciiTheme="majorBidi" w:hAnsiTheme="majorBidi" w:cstheme="majorBidi"/>
-          <w:sz w:val="24"/>
-          <w:szCs w:val="24"/>
-        </w:rPr>
-        <w:t xml:space="preserve"> et à prendre des mesures pour renforcer la sécurité de leurs systèmes. En fin de compte, cette plateforme peut contribuer à améliorer la sécurité en ligne en Algérie, en offrant une solution pratique et efficace pour la veille et la surveillance de la sécurité informatique.</w:t>
+        <w:t>En fournissant des statistiques sur les types d'attaques les plus courantes et les méthodes les plus efficaces pour s'en protéger, cette plateforme peut également aider les utilisateurs algériens à mieux comprendre les risques potentiels et à prendre des mesures pour renforcer la sécurité de leurs systèmes. En fin de compte, cette plateforme peut contribuer à améliorer la sécurité en ligne en Algérie, en offrant une solution pratique et efficace pour la veille et la surveillance de la sécurité informatique.</w:t>
       </w:r>
     </w:p>
     <w:p>
@@ -7662,6 +7644,708 @@
     </w:p>
     <w:p>
       <w:pPr>
+        <w:rPr>
+          <w:rFonts w:asciiTheme="majorBidi" w:hAnsiTheme="majorBidi" w:cstheme="majorBidi"/>
+          <w:sz w:val="24"/>
+          <w:szCs w:val="24"/>
+        </w:rPr>
+      </w:pPr>
+      <w:r>
+        <w:rPr>
+          <w:rFonts w:asciiTheme="majorBidi" w:hAnsiTheme="majorBidi" w:cstheme="majorBidi"/>
+          <w:sz w:val="24"/>
+          <w:szCs w:val="24"/>
+        </w:rPr>
+        <w:br w:type="page"/>
+      </w:r>
+    </w:p>
+    <w:p>
+      <w:pPr>
+        <w:spacing w:line="360" w:lineRule="auto"/>
+        <w:ind w:firstLine="864"/>
+        <w:jc w:val="center"/>
+        <w:rPr>
+          <w:rFonts w:asciiTheme="majorBidi" w:hAnsiTheme="majorBidi" w:cstheme="majorBidi"/>
+          <w:b/>
+          <w:bCs/>
+          <w:sz w:val="36"/>
+          <w:szCs w:val="36"/>
+        </w:rPr>
+      </w:pPr>
+      <w:r>
+        <w:rPr>
+          <w:rFonts w:asciiTheme="majorBidi" w:hAnsiTheme="majorBidi" w:cstheme="majorBidi"/>
+          <w:b/>
+          <w:bCs/>
+          <w:sz w:val="36"/>
+          <w:szCs w:val="36"/>
+        </w:rPr>
+        <w:lastRenderedPageBreak/>
+        <w:t>Chapitre</w:t>
+      </w:r>
+      <w:r>
+        <w:rPr>
+          <w:rFonts w:ascii="Arial" w:hAnsi="Arial" w:cs="Arial"/>
+          <w:b/>
+          <w:bCs/>
+          <w:color w:val="202124"/>
+          <w:sz w:val="21"/>
+          <w:szCs w:val="21"/>
+          <w:shd w:val="clear" w:color="auto" w:fill="FFFFFF"/>
+        </w:rPr>
+        <w:t xml:space="preserve"> </w:t>
+      </w:r>
+      <w:r>
+        <w:rPr>
+          <w:rFonts w:asciiTheme="majorBidi" w:hAnsiTheme="majorBidi" w:cstheme="majorBidi"/>
+          <w:b/>
+          <w:bCs/>
+          <w:sz w:val="36"/>
+          <w:szCs w:val="36"/>
+        </w:rPr>
+        <w:t>III</w:t>
+      </w:r>
+      <w:r>
+        <w:rPr>
+          <w:rFonts w:asciiTheme="majorBidi" w:hAnsiTheme="majorBidi" w:cstheme="majorBidi"/>
+          <w:b/>
+          <w:bCs/>
+          <w:sz w:val="36"/>
+          <w:szCs w:val="36"/>
+        </w:rPr>
+        <w:t xml:space="preserve"> : </w:t>
+      </w:r>
+      <w:r>
+        <w:rPr>
+          <w:rFonts w:asciiTheme="majorBidi" w:hAnsiTheme="majorBidi" w:cstheme="majorBidi"/>
+          <w:b/>
+          <w:bCs/>
+          <w:sz w:val="36"/>
+          <w:szCs w:val="36"/>
+        </w:rPr>
+        <w:t>Implémentation</w:t>
+      </w:r>
+    </w:p>
+    <w:p>
+      <w:pPr>
+        <w:rPr>
+          <w:rFonts w:asciiTheme="majorBidi" w:hAnsiTheme="majorBidi"/>
+          <w:b/>
+          <w:bCs/>
+          <w:color w:val="000000" w:themeColor="text1"/>
+          <w:sz w:val="32"/>
+          <w:szCs w:val="32"/>
+        </w:rPr>
+      </w:pPr>
+      <w:r>
+        <w:rPr>
+          <w:rFonts w:asciiTheme="majorBidi" w:hAnsiTheme="majorBidi" w:cstheme="majorBidi"/>
+          <w:b/>
+          <w:bCs/>
+          <w:color w:val="000000" w:themeColor="text1"/>
+          <w:sz w:val="32"/>
+          <w:szCs w:val="32"/>
+        </w:rPr>
+        <w:t>II</w:t>
+      </w:r>
+      <w:r>
+        <w:rPr>
+          <w:rFonts w:asciiTheme="majorBidi" w:hAnsiTheme="majorBidi"/>
+          <w:b/>
+          <w:bCs/>
+          <w:color w:val="000000" w:themeColor="text1"/>
+          <w:sz w:val="32"/>
+          <w:szCs w:val="32"/>
+        </w:rPr>
+        <w:t>.</w:t>
+      </w:r>
+      <w:r>
+        <w:rPr>
+          <w:rFonts w:asciiTheme="majorBidi" w:hAnsiTheme="majorBidi"/>
+          <w:b/>
+          <w:bCs/>
+          <w:color w:val="000000" w:themeColor="text1"/>
+          <w:sz w:val="32"/>
+          <w:szCs w:val="32"/>
+        </w:rPr>
+        <w:t>1</w:t>
+      </w:r>
+      <w:r>
+        <w:rPr>
+          <w:rFonts w:asciiTheme="majorBidi" w:hAnsiTheme="majorBidi"/>
+          <w:b/>
+          <w:bCs/>
+          <w:color w:val="000000" w:themeColor="text1"/>
+          <w:sz w:val="32"/>
+          <w:szCs w:val="32"/>
+        </w:rPr>
+        <w:t xml:space="preserve">. </w:t>
+      </w:r>
+      <w:r>
+        <w:rPr>
+          <w:rFonts w:asciiTheme="majorBidi" w:hAnsiTheme="majorBidi"/>
+          <w:b/>
+          <w:bCs/>
+          <w:color w:val="000000" w:themeColor="text1"/>
+          <w:sz w:val="32"/>
+          <w:szCs w:val="32"/>
+        </w:rPr>
+        <w:t>Introduction</w:t>
+      </w:r>
+    </w:p>
+    <w:p>
+      <w:pPr>
+        <w:spacing w:line="360" w:lineRule="auto"/>
+        <w:ind w:firstLine="708"/>
+        <w:jc w:val="both"/>
+        <w:rPr>
+          <w:rFonts w:asciiTheme="majorBidi" w:hAnsiTheme="majorBidi"/>
+          <w:color w:val="000000" w:themeColor="text1"/>
+          <w:sz w:val="24"/>
+          <w:szCs w:val="24"/>
+        </w:rPr>
+      </w:pPr>
+      <w:r>
+        <w:rPr>
+          <w:rFonts w:asciiTheme="majorBidi" w:hAnsiTheme="majorBidi"/>
+          <w:color w:val="000000" w:themeColor="text1"/>
+          <w:sz w:val="24"/>
+          <w:szCs w:val="24"/>
+        </w:rPr>
+        <w:t>Ce chapitre se concentre sur la réalisation de notre site web et couvre les aspects techniques liés à sa mise en œuvre. Nous discuterons des choix des technologies et des outils que nous avons utilisés pour développer notre application, ainsi que de la représentation des interfaces qui reflètent les scénarios décrits dans le chapitre précédent. Cette section est cruciale car elle permettra de mieux comprendre la façon dont notre application a été construite et comment elle fonctionne.</w:t>
+      </w:r>
+    </w:p>
+    <w:p>
+      <w:pPr>
+        <w:rPr>
+          <w:rFonts w:asciiTheme="majorBidi" w:hAnsiTheme="majorBidi"/>
+          <w:b/>
+          <w:bCs/>
+          <w:color w:val="000000" w:themeColor="text1"/>
+          <w:sz w:val="32"/>
+          <w:szCs w:val="32"/>
+        </w:rPr>
+      </w:pPr>
+      <w:r>
+        <w:rPr>
+          <w:rFonts w:asciiTheme="majorBidi" w:hAnsiTheme="majorBidi" w:cstheme="majorBidi"/>
+          <w:b/>
+          <w:bCs/>
+          <w:color w:val="000000" w:themeColor="text1"/>
+          <w:sz w:val="32"/>
+          <w:szCs w:val="32"/>
+        </w:rPr>
+        <w:t>II</w:t>
+      </w:r>
+      <w:r>
+        <w:rPr>
+          <w:rFonts w:asciiTheme="majorBidi" w:hAnsiTheme="majorBidi"/>
+          <w:b/>
+          <w:bCs/>
+          <w:color w:val="000000" w:themeColor="text1"/>
+          <w:sz w:val="32"/>
+          <w:szCs w:val="32"/>
+        </w:rPr>
+        <w:t>.</w:t>
+      </w:r>
+      <w:r>
+        <w:rPr>
+          <w:rFonts w:asciiTheme="majorBidi" w:hAnsiTheme="majorBidi"/>
+          <w:b/>
+          <w:bCs/>
+          <w:color w:val="000000" w:themeColor="text1"/>
+          <w:sz w:val="32"/>
+          <w:szCs w:val="32"/>
+        </w:rPr>
+        <w:t>2</w:t>
+      </w:r>
+      <w:r>
+        <w:rPr>
+          <w:rFonts w:asciiTheme="majorBidi" w:hAnsiTheme="majorBidi"/>
+          <w:b/>
+          <w:bCs/>
+          <w:color w:val="000000" w:themeColor="text1"/>
+          <w:sz w:val="32"/>
+          <w:szCs w:val="32"/>
+        </w:rPr>
+        <w:t xml:space="preserve">. </w:t>
+      </w:r>
+      <w:r>
+        <w:rPr>
+          <w:rFonts w:asciiTheme="majorBidi" w:hAnsiTheme="majorBidi"/>
+          <w:b/>
+          <w:bCs/>
+          <w:color w:val="000000" w:themeColor="text1"/>
+          <w:sz w:val="32"/>
+          <w:szCs w:val="32"/>
+        </w:rPr>
+        <w:t>Technologies et APIs</w:t>
+      </w:r>
+    </w:p>
+    <w:p>
+      <w:pPr>
+        <w:rPr>
+          <w:rFonts w:asciiTheme="majorBidi" w:hAnsiTheme="majorBidi"/>
+          <w:b/>
+          <w:bCs/>
+          <w:color w:val="000000" w:themeColor="text1"/>
+          <w:sz w:val="28"/>
+          <w:szCs w:val="28"/>
+        </w:rPr>
+      </w:pPr>
+      <w:r>
+        <w:rPr>
+          <w:rFonts w:asciiTheme="majorBidi" w:hAnsiTheme="majorBidi"/>
+          <w:b/>
+          <w:bCs/>
+          <w:color w:val="000000" w:themeColor="text1"/>
+          <w:sz w:val="32"/>
+          <w:szCs w:val="32"/>
+        </w:rPr>
+        <w:tab/>
+      </w:r>
+      <w:r>
+        <w:rPr>
+          <w:rFonts w:asciiTheme="majorBidi" w:hAnsiTheme="majorBidi" w:cstheme="majorBidi"/>
+          <w:b/>
+          <w:bCs/>
+          <w:color w:val="000000" w:themeColor="text1"/>
+          <w:sz w:val="28"/>
+          <w:szCs w:val="28"/>
+        </w:rPr>
+        <w:t>II</w:t>
+      </w:r>
+      <w:r>
+        <w:rPr>
+          <w:rFonts w:asciiTheme="majorBidi" w:hAnsiTheme="majorBidi"/>
+          <w:b/>
+          <w:bCs/>
+          <w:color w:val="000000" w:themeColor="text1"/>
+          <w:sz w:val="28"/>
+          <w:szCs w:val="28"/>
+        </w:rPr>
+        <w:t>.2.</w:t>
+      </w:r>
+      <w:r>
+        <w:rPr>
+          <w:rFonts w:asciiTheme="majorBidi" w:hAnsiTheme="majorBidi"/>
+          <w:b/>
+          <w:bCs/>
+          <w:color w:val="000000" w:themeColor="text1"/>
+          <w:sz w:val="28"/>
+          <w:szCs w:val="28"/>
+        </w:rPr>
+        <w:t>1 Les langages utilisées:</w:t>
+      </w:r>
+    </w:p>
+    <w:p>
+      <w:pPr>
+        <w:rPr>
+          <w:rFonts w:asciiTheme="majorBidi" w:hAnsiTheme="majorBidi"/>
+          <w:b/>
+          <w:bCs/>
+          <w:color w:val="000000" w:themeColor="text1"/>
+          <w:sz w:val="28"/>
+          <w:szCs w:val="28"/>
+        </w:rPr>
+      </w:pPr>
+      <w:r>
+        <w:rPr>
+          <w:rFonts w:asciiTheme="majorBidi" w:hAnsiTheme="majorBidi"/>
+          <w:b/>
+          <w:bCs/>
+          <w:color w:val="000000" w:themeColor="text1"/>
+          <w:sz w:val="28"/>
+          <w:szCs w:val="28"/>
+        </w:rPr>
+        <w:tab/>
+      </w:r>
+      <w:r>
+        <w:rPr>
+          <w:rFonts w:asciiTheme="majorBidi" w:hAnsiTheme="majorBidi" w:cstheme="majorBidi"/>
+          <w:b/>
+          <w:bCs/>
+          <w:color w:val="000000" w:themeColor="text1"/>
+          <w:sz w:val="28"/>
+          <w:szCs w:val="28"/>
+        </w:rPr>
+        <w:t>II</w:t>
+      </w:r>
+      <w:r>
+        <w:rPr>
+          <w:rFonts w:asciiTheme="majorBidi" w:hAnsiTheme="majorBidi"/>
+          <w:b/>
+          <w:bCs/>
+          <w:color w:val="000000" w:themeColor="text1"/>
+          <w:sz w:val="28"/>
+          <w:szCs w:val="28"/>
+        </w:rPr>
+        <w:t>.2.</w:t>
+      </w:r>
+      <w:r>
+        <w:rPr>
+          <w:rFonts w:asciiTheme="majorBidi" w:hAnsiTheme="majorBidi"/>
+          <w:b/>
+          <w:bCs/>
+          <w:color w:val="000000" w:themeColor="text1"/>
+          <w:sz w:val="28"/>
+          <w:szCs w:val="28"/>
+        </w:rPr>
+        <w:t>2</w:t>
+      </w:r>
+      <w:r>
+        <w:rPr>
+          <w:rFonts w:asciiTheme="majorBidi" w:hAnsiTheme="majorBidi"/>
+          <w:b/>
+          <w:bCs/>
+          <w:color w:val="000000" w:themeColor="text1"/>
+          <w:sz w:val="28"/>
+          <w:szCs w:val="28"/>
+        </w:rPr>
+        <w:t xml:space="preserve"> </w:t>
+      </w:r>
+      <w:r>
+        <w:rPr>
+          <w:rFonts w:asciiTheme="majorBidi" w:hAnsiTheme="majorBidi"/>
+          <w:b/>
+          <w:bCs/>
+          <w:color w:val="000000" w:themeColor="text1"/>
+          <w:sz w:val="28"/>
+          <w:szCs w:val="28"/>
+        </w:rPr>
+        <w:t>APIs</w:t>
+      </w:r>
+      <w:r>
+        <w:rPr>
+          <w:rFonts w:asciiTheme="majorBidi" w:hAnsiTheme="majorBidi"/>
+          <w:b/>
+          <w:bCs/>
+          <w:color w:val="000000" w:themeColor="text1"/>
+          <w:sz w:val="28"/>
+          <w:szCs w:val="28"/>
+        </w:rPr>
+        <w:t> :</w:t>
+      </w:r>
+      <w:r>
+        <w:rPr>
+          <w:rFonts w:asciiTheme="majorBidi" w:hAnsiTheme="majorBidi"/>
+          <w:b/>
+          <w:bCs/>
+          <w:color w:val="000000" w:themeColor="text1"/>
+          <w:sz w:val="28"/>
+          <w:szCs w:val="28"/>
+        </w:rPr>
+        <w:tab/>
+      </w:r>
+    </w:p>
+    <w:p>
+      <w:pPr>
+        <w:pStyle w:val="ListParagraph"/>
+        <w:numPr>
+          <w:ilvl w:val="1"/>
+          <w:numId w:val="40"/>
+        </w:numPr>
+        <w:rPr>
+          <w:rFonts w:asciiTheme="majorBidi" w:hAnsiTheme="majorBidi"/>
+          <w:color w:val="000000" w:themeColor="text1"/>
+          <w:sz w:val="28"/>
+          <w:szCs w:val="28"/>
+        </w:rPr>
+      </w:pPr>
+      <w:r>
+        <w:rPr>
+          <w:rFonts w:asciiTheme="majorBidi" w:hAnsiTheme="majorBidi"/>
+          <w:color w:val="000000" w:themeColor="text1"/>
+          <w:sz w:val="28"/>
+          <w:szCs w:val="28"/>
+        </w:rPr>
+        <w:t>Qu’est-ce qu’un API ? </w:t>
+      </w:r>
+    </w:p>
+    <w:p>
+      <w:pPr>
+        <w:pStyle w:val="ListParagraph"/>
+        <w:ind w:left="1440"/>
+        <w:rPr>
+          <w:rFonts w:asciiTheme="majorBidi" w:hAnsiTheme="majorBidi"/>
+          <w:color w:val="000000" w:themeColor="text1"/>
+          <w:sz w:val="24"/>
+          <w:szCs w:val="24"/>
+        </w:rPr>
+      </w:pPr>
+      <w:r>
+        <w:rPr>
+          <w:rFonts w:asciiTheme="majorBidi" w:hAnsiTheme="majorBidi"/>
+          <w:color w:val="000000" w:themeColor="text1"/>
+          <w:sz w:val="24"/>
+          <w:szCs w:val="24"/>
+        </w:rPr>
+        <w:t>Un API (Application Programming Interface) est un ensemble de règles, protocoles et outils qui permettent à différentes applications de communiquer entre elles de manière standardisée et automatisée.</w:t>
+      </w:r>
+    </w:p>
+    <w:p>
+      <w:pPr>
+        <w:rPr>
+          <w:rFonts w:asciiTheme="majorBidi" w:hAnsiTheme="majorBidi"/>
+          <w:b/>
+          <w:bCs/>
+          <w:color w:val="000000" w:themeColor="text1"/>
+          <w:sz w:val="28"/>
+          <w:szCs w:val="28"/>
+        </w:rPr>
+      </w:pPr>
+    </w:p>
+    <w:p>
+      <w:pPr>
+        <w:rPr>
+          <w:rFonts w:asciiTheme="majorBidi" w:hAnsiTheme="majorBidi"/>
+          <w:b/>
+          <w:bCs/>
+          <w:color w:val="000000" w:themeColor="text1"/>
+          <w:sz w:val="32"/>
+          <w:szCs w:val="32"/>
+        </w:rPr>
+      </w:pPr>
+      <w:r>
+        <w:rPr>
+          <w:rFonts w:asciiTheme="majorBidi" w:hAnsiTheme="majorBidi" w:cstheme="majorBidi"/>
+          <w:b/>
+          <w:bCs/>
+          <w:color w:val="000000" w:themeColor="text1"/>
+          <w:sz w:val="32"/>
+          <w:szCs w:val="32"/>
+        </w:rPr>
+        <w:t>II</w:t>
+      </w:r>
+      <w:r>
+        <w:rPr>
+          <w:rFonts w:asciiTheme="majorBidi" w:hAnsiTheme="majorBidi"/>
+          <w:b/>
+          <w:bCs/>
+          <w:color w:val="000000" w:themeColor="text1"/>
+          <w:sz w:val="32"/>
+          <w:szCs w:val="32"/>
+        </w:rPr>
+        <w:t>.</w:t>
+      </w:r>
+      <w:r>
+        <w:rPr>
+          <w:rFonts w:asciiTheme="majorBidi" w:hAnsiTheme="majorBidi"/>
+          <w:b/>
+          <w:bCs/>
+          <w:color w:val="000000" w:themeColor="text1"/>
+          <w:sz w:val="32"/>
+          <w:szCs w:val="32"/>
+        </w:rPr>
+        <w:t>3</w:t>
+      </w:r>
+      <w:r>
+        <w:rPr>
+          <w:rFonts w:asciiTheme="majorBidi" w:hAnsiTheme="majorBidi"/>
+          <w:b/>
+          <w:bCs/>
+          <w:color w:val="000000" w:themeColor="text1"/>
+          <w:sz w:val="32"/>
+          <w:szCs w:val="32"/>
+        </w:rPr>
+        <w:t xml:space="preserve">. </w:t>
+      </w:r>
+      <w:r>
+        <w:rPr>
+          <w:rFonts w:asciiTheme="majorBidi" w:hAnsiTheme="majorBidi"/>
+          <w:b/>
+          <w:bCs/>
+          <w:color w:val="000000" w:themeColor="text1"/>
+          <w:sz w:val="32"/>
+          <w:szCs w:val="32"/>
+        </w:rPr>
+        <w:t xml:space="preserve">L’outil </w:t>
+      </w:r>
+      <w:proofErr w:type="spellStart"/>
+      <w:r>
+        <w:rPr>
+          <w:rFonts w:asciiTheme="majorBidi" w:hAnsiTheme="majorBidi"/>
+          <w:b/>
+          <w:bCs/>
+          <w:color w:val="000000" w:themeColor="text1"/>
+          <w:sz w:val="32"/>
+          <w:szCs w:val="32"/>
+        </w:rPr>
+        <w:t>nmap</w:t>
+      </w:r>
+      <w:proofErr w:type="spellEnd"/>
+    </w:p>
+    <w:p>
+      <w:pPr>
+        <w:rPr>
+          <w:rFonts w:asciiTheme="majorBidi" w:hAnsiTheme="majorBidi"/>
+          <w:b/>
+          <w:bCs/>
+          <w:color w:val="000000" w:themeColor="text1"/>
+          <w:sz w:val="32"/>
+          <w:szCs w:val="32"/>
+        </w:rPr>
+      </w:pPr>
+      <w:r>
+        <w:rPr>
+          <w:rFonts w:asciiTheme="majorBidi" w:hAnsiTheme="majorBidi" w:cstheme="majorBidi"/>
+          <w:b/>
+          <w:bCs/>
+          <w:color w:val="000000" w:themeColor="text1"/>
+          <w:sz w:val="32"/>
+          <w:szCs w:val="32"/>
+        </w:rPr>
+        <w:t>II</w:t>
+      </w:r>
+      <w:r>
+        <w:rPr>
+          <w:rFonts w:asciiTheme="majorBidi" w:hAnsiTheme="majorBidi"/>
+          <w:b/>
+          <w:bCs/>
+          <w:color w:val="000000" w:themeColor="text1"/>
+          <w:sz w:val="32"/>
+          <w:szCs w:val="32"/>
+        </w:rPr>
+        <w:t>.</w:t>
+      </w:r>
+      <w:r>
+        <w:rPr>
+          <w:rFonts w:asciiTheme="majorBidi" w:hAnsiTheme="majorBidi"/>
+          <w:b/>
+          <w:bCs/>
+          <w:color w:val="000000" w:themeColor="text1"/>
+          <w:sz w:val="32"/>
+          <w:szCs w:val="32"/>
+        </w:rPr>
+        <w:t>4</w:t>
+      </w:r>
+      <w:r>
+        <w:rPr>
+          <w:rFonts w:asciiTheme="majorBidi" w:hAnsiTheme="majorBidi"/>
+          <w:b/>
+          <w:bCs/>
+          <w:color w:val="000000" w:themeColor="text1"/>
+          <w:sz w:val="32"/>
+          <w:szCs w:val="32"/>
+        </w:rPr>
+        <w:t xml:space="preserve">. </w:t>
+      </w:r>
+      <w:r>
+        <w:rPr>
+          <w:rFonts w:asciiTheme="majorBidi" w:hAnsiTheme="majorBidi"/>
+          <w:b/>
+          <w:bCs/>
+          <w:color w:val="000000" w:themeColor="text1"/>
+          <w:sz w:val="32"/>
+          <w:szCs w:val="32"/>
+        </w:rPr>
+        <w:t>Présentation des fonctionnalités générales de l’application</w:t>
+      </w:r>
+    </w:p>
+    <w:p>
+      <w:pPr>
+        <w:rPr>
+          <w:rFonts w:asciiTheme="majorBidi" w:hAnsiTheme="majorBidi"/>
+          <w:b/>
+          <w:bCs/>
+          <w:color w:val="000000" w:themeColor="text1"/>
+          <w:sz w:val="32"/>
+          <w:szCs w:val="32"/>
+        </w:rPr>
+      </w:pPr>
+      <w:r>
+        <w:rPr>
+          <w:rFonts w:asciiTheme="majorBidi" w:hAnsiTheme="majorBidi" w:cstheme="majorBidi"/>
+          <w:b/>
+          <w:bCs/>
+          <w:color w:val="000000" w:themeColor="text1"/>
+          <w:sz w:val="32"/>
+          <w:szCs w:val="32"/>
+        </w:rPr>
+        <w:t>II</w:t>
+      </w:r>
+      <w:r>
+        <w:rPr>
+          <w:rFonts w:asciiTheme="majorBidi" w:hAnsiTheme="majorBidi"/>
+          <w:b/>
+          <w:bCs/>
+          <w:color w:val="000000" w:themeColor="text1"/>
+          <w:sz w:val="32"/>
+          <w:szCs w:val="32"/>
+        </w:rPr>
+        <w:t>.5</w:t>
+      </w:r>
+      <w:r>
+        <w:rPr>
+          <w:rFonts w:asciiTheme="majorBidi" w:hAnsiTheme="majorBidi"/>
+          <w:b/>
+          <w:bCs/>
+          <w:color w:val="000000" w:themeColor="text1"/>
+          <w:sz w:val="32"/>
+          <w:szCs w:val="32"/>
+        </w:rPr>
+        <w:t xml:space="preserve">. </w:t>
+      </w:r>
+      <w:r>
+        <w:rPr>
+          <w:rFonts w:asciiTheme="majorBidi" w:hAnsiTheme="majorBidi"/>
+          <w:b/>
+          <w:bCs/>
+          <w:color w:val="000000" w:themeColor="text1"/>
+          <w:sz w:val="32"/>
+          <w:szCs w:val="32"/>
+        </w:rPr>
+        <w:t>Conclusion</w:t>
+      </w:r>
+    </w:p>
+    <w:p>
+      <w:pPr>
+        <w:spacing w:line="360" w:lineRule="auto"/>
+        <w:ind w:firstLine="708"/>
+        <w:jc w:val="both"/>
+        <w:rPr>
+          <w:rFonts w:asciiTheme="majorBidi" w:hAnsiTheme="majorBidi"/>
+          <w:color w:val="000000" w:themeColor="text1"/>
+          <w:sz w:val="24"/>
+          <w:szCs w:val="24"/>
+        </w:rPr>
+      </w:pPr>
+      <w:r>
+        <w:rPr>
+          <w:rFonts w:asciiTheme="majorBidi" w:hAnsiTheme="majorBidi"/>
+          <w:color w:val="000000" w:themeColor="text1"/>
+          <w:sz w:val="24"/>
+          <w:szCs w:val="24"/>
+        </w:rPr>
+        <w:t>En conclusion, ce chapitre de réalisation nous a permis de concrétiser notre projet en développant un site web fonctionnel et efficace. Nous avons présenté les différentes technologies et outils que nous avons utilisés pour la mise en place de notre application, ainsi que les interfaces qui reflètent les fonctionnalités décrites dans les chapitres précédents.</w:t>
+      </w:r>
+    </w:p>
+    <w:p>
+      <w:pPr>
+        <w:spacing w:line="360" w:lineRule="auto"/>
+        <w:jc w:val="both"/>
+        <w:rPr>
+          <w:rFonts w:asciiTheme="majorBidi" w:hAnsiTheme="majorBidi" w:cstheme="majorBidi"/>
+          <w:b/>
+          <w:bCs/>
+          <w:sz w:val="36"/>
+          <w:szCs w:val="36"/>
+        </w:rPr>
+      </w:pPr>
+    </w:p>
+    <w:p>
+      <w:pPr>
+        <w:spacing w:line="360" w:lineRule="auto"/>
+        <w:jc w:val="both"/>
+        <w:rPr>
+          <w:rFonts w:asciiTheme="majorBidi" w:hAnsiTheme="majorBidi" w:cstheme="majorBidi"/>
+          <w:sz w:val="24"/>
+          <w:szCs w:val="24"/>
+        </w:rPr>
+      </w:pPr>
+    </w:p>
+    <w:p>
+      <w:pPr>
         <w:spacing w:line="360" w:lineRule="auto"/>
         <w:ind w:firstLine="864"/>
         <w:jc w:val="both"/>
@@ -9461,7 +10145,7 @@
   <w:abstractNum w:abstractNumId="11" w15:restartNumberingAfterBreak="0">
     <w:nsid w:val="2B43776A"/>
     <w:multiLevelType w:val="hybridMultilevel"/>
-    <w:tmpl w:val="EBB89D3E"/>
+    <w:tmpl w:val="20A2318E"/>
     <w:lvl w:ilvl="0" w:tplc="040C0001">
       <w:start w:val="1"/>
       <w:numFmt w:val="bullet"/>
@@ -9474,19 +10158,19 @@
         <w:rFonts w:ascii="Symbol" w:hAnsi="Symbol" w:hint="default"/>
       </w:rPr>
     </w:lvl>
-    <w:lvl w:ilvl="1" w:tplc="040C0003" w:tentative="1">
-      <w:start w:val="1"/>
-      <w:numFmt w:val="bullet"/>
-      <w:lvlText w:val="o"/>
+    <w:lvl w:ilvl="1" w:tplc="040C0001">
+      <w:start w:val="1"/>
+      <w:numFmt w:val="bullet"/>
+      <w:lvlText w:val=""/>
       <w:lvlJc w:val="left"/>
       <w:pPr>
         <w:ind w:left="1440" w:hanging="360"/>
       </w:pPr>
       <w:rPr>
-        <w:rFonts w:ascii="Courier New" w:hAnsi="Courier New" w:cs="Courier New" w:hint="default"/>
-      </w:rPr>
-    </w:lvl>
-    <w:lvl w:ilvl="2" w:tplc="040C0005" w:tentative="1">
+        <w:rFonts w:ascii="Symbol" w:hAnsi="Symbol" w:hint="default"/>
+      </w:rPr>
+    </w:lvl>
+    <w:lvl w:ilvl="2" w:tplc="040C0005">
       <w:start w:val="1"/>
       <w:numFmt w:val="bullet"/>
       <w:lvlText w:val=""/>
@@ -9498,7 +10182,7 @@
         <w:rFonts w:ascii="Wingdings" w:hAnsi="Wingdings" w:hint="default"/>
       </w:rPr>
     </w:lvl>
-    <w:lvl w:ilvl="3" w:tplc="040C0001" w:tentative="1">
+    <w:lvl w:ilvl="3" w:tplc="040C0001">
       <w:start w:val="1"/>
       <w:numFmt w:val="bullet"/>
       <w:lvlText w:val=""/>
@@ -13495,7 +14179,7 @@
   <w:style w:type="paragraph" w:default="1" w:styleId="Normal">
     <w:name w:val="Normal"/>
     <w:qFormat/>
-    <w:rsid w:val="002B58C7"/>
+    <w:rsid w:val="001F553A"/>
     <w:rPr>
       <w:lang w:bidi="ar-DZ"/>
     </w:rPr>

</xml_diff>

<commit_message>
suppression du paragraphe de l'organisme d'accueil
</commit_message>
<xml_diff>
--- a/memoire.docx
+++ b/memoire.docx
@@ -2100,7 +2100,6 @@
           <w:bCs/>
           <w:sz w:val="32"/>
           <w:szCs w:val="32"/>
-          <w:lang w:val="en-US"/>
         </w:rPr>
       </w:pPr>
       <w:r>
@@ -2110,7 +2109,6 @@
           <w:bCs/>
           <w:sz w:val="32"/>
           <w:szCs w:val="32"/>
-          <w:lang w:val="en-US"/>
         </w:rPr>
         <w:t>CSS</w:t>
       </w:r>
@@ -2121,7 +2119,6 @@
           <w:bCs/>
           <w:sz w:val="32"/>
           <w:szCs w:val="32"/>
-          <w:lang w:val="en-US"/>
         </w:rPr>
         <w:tab/>
       </w:r>
@@ -2132,7 +2129,6 @@
           <w:bCs/>
           <w:sz w:val="32"/>
           <w:szCs w:val="32"/>
-          <w:lang w:val="en-US"/>
         </w:rPr>
         <w:tab/>
       </w:r>
@@ -2141,7 +2137,6 @@
           <w:rFonts w:asciiTheme="majorBidi" w:hAnsiTheme="majorBidi" w:cstheme="majorBidi"/>
           <w:sz w:val="32"/>
           <w:szCs w:val="32"/>
-          <w:lang w:val="en-US"/>
         </w:rPr>
         <w:t>Cascading Style Sheets.</w:t>
       </w:r>
@@ -2155,7 +2150,6 @@
           <w:bCs/>
           <w:sz w:val="32"/>
           <w:szCs w:val="32"/>
-          <w:lang w:val="en-US"/>
         </w:rPr>
       </w:pPr>
     </w:p>
@@ -2168,7 +2162,6 @@
           <w:bCs/>
           <w:sz w:val="32"/>
           <w:szCs w:val="32"/>
-          <w:lang w:val="en-US"/>
         </w:rPr>
       </w:pPr>
     </w:p>
@@ -2180,7 +2173,6 @@
           <w:bCs/>
           <w:sz w:val="32"/>
           <w:szCs w:val="32"/>
-          <w:lang w:val="en-US"/>
         </w:rPr>
       </w:pPr>
       <w:r>
@@ -2190,7 +2182,6 @@
           <w:bCs/>
           <w:sz w:val="32"/>
           <w:szCs w:val="32"/>
-          <w:lang w:val="en-US"/>
         </w:rPr>
         <w:br w:type="page"/>
       </w:r>
@@ -2759,20 +2750,6 @@
     </w:p>
     <w:p>
       <w:pPr>
-        <w:pStyle w:val="ListParagraph"/>
-        <w:spacing w:line="360" w:lineRule="auto"/>
-        <w:jc w:val="both"/>
-        <w:rPr>
-          <w:rFonts w:asciiTheme="majorBidi" w:hAnsiTheme="majorBidi" w:cstheme="majorBidi"/>
-          <w:b/>
-          <w:bCs/>
-          <w:sz w:val="36"/>
-          <w:szCs w:val="36"/>
-        </w:rPr>
-      </w:pPr>
-    </w:p>
-    <w:p>
-      <w:pPr>
         <w:spacing w:line="360" w:lineRule="auto"/>
         <w:jc w:val="both"/>
         <w:rPr>
@@ -2867,352 +2844,6 @@
           <w:szCs w:val="32"/>
         </w:rPr>
         <w:t>2</w:t>
-      </w:r>
-      <w:r>
-        <w:rPr>
-          <w:rFonts w:asciiTheme="majorBidi" w:hAnsiTheme="majorBidi" w:cstheme="majorBidi"/>
-          <w:b/>
-          <w:bCs/>
-          <w:sz w:val="32"/>
-          <w:szCs w:val="32"/>
-        </w:rPr>
-        <w:t>.</w:t>
-      </w:r>
-      <w:r>
-        <w:rPr>
-          <w:rFonts w:asciiTheme="majorBidi" w:hAnsiTheme="majorBidi" w:cstheme="majorBidi"/>
-          <w:b/>
-          <w:bCs/>
-          <w:sz w:val="32"/>
-          <w:szCs w:val="32"/>
-        </w:rPr>
-        <w:tab/>
-      </w:r>
-      <w:r>
-        <w:rPr>
-          <w:rFonts w:asciiTheme="majorBidi" w:hAnsiTheme="majorBidi" w:cstheme="majorBidi"/>
-          <w:b/>
-          <w:bCs/>
-          <w:sz w:val="32"/>
-          <w:szCs w:val="32"/>
-        </w:rPr>
-        <w:t>L’organisme d’accueil</w:t>
-      </w:r>
-    </w:p>
-    <w:p>
-      <w:pPr>
-        <w:spacing w:line="360" w:lineRule="auto"/>
-        <w:ind w:firstLine="708"/>
-        <w:jc w:val="both"/>
-        <w:rPr>
-          <w:rFonts w:asciiTheme="majorBidi" w:hAnsiTheme="majorBidi" w:cstheme="majorBidi"/>
-          <w:sz w:val="24"/>
-          <w:szCs w:val="24"/>
-        </w:rPr>
-      </w:pPr>
-      <w:r>
-        <w:rPr>
-          <w:rFonts w:asciiTheme="majorBidi" w:hAnsiTheme="majorBidi" w:cstheme="majorBidi"/>
-          <w:sz w:val="24"/>
-          <w:szCs w:val="24"/>
-        </w:rPr>
-        <w:t xml:space="preserve">Le </w:t>
-      </w:r>
-      <w:proofErr w:type="gramStart"/>
-      <w:r>
-        <w:rPr>
-          <w:rFonts w:asciiTheme="majorBidi" w:hAnsiTheme="majorBidi" w:cstheme="majorBidi"/>
-          <w:sz w:val="24"/>
-          <w:szCs w:val="24"/>
-        </w:rPr>
-        <w:t>Ministère</w:t>
-      </w:r>
-      <w:proofErr w:type="gramEnd"/>
-      <w:r>
-        <w:rPr>
-          <w:rFonts w:asciiTheme="majorBidi" w:hAnsiTheme="majorBidi" w:cstheme="majorBidi"/>
-          <w:sz w:val="24"/>
-          <w:szCs w:val="24"/>
-        </w:rPr>
-        <w:t xml:space="preserve"> de la Numérisation et des Statistiques en Algérie</w:t>
-      </w:r>
-      <w:r>
-        <w:rPr>
-          <w:rFonts w:asciiTheme="majorBidi" w:hAnsiTheme="majorBidi" w:cstheme="majorBidi"/>
-          <w:sz w:val="24"/>
-          <w:szCs w:val="24"/>
-        </w:rPr>
-        <w:t xml:space="preserve"> </w:t>
-      </w:r>
-      <w:r>
-        <w:rPr>
-          <w:rFonts w:asciiTheme="majorBidi" w:hAnsiTheme="majorBidi" w:cstheme="majorBidi"/>
-          <w:sz w:val="24"/>
-          <w:szCs w:val="24"/>
-        </w:rPr>
-        <w:t>créé en janvier 2020</w:t>
-      </w:r>
-      <w:r>
-        <w:rPr>
-          <w:rFonts w:asciiTheme="majorBidi" w:hAnsiTheme="majorBidi" w:cstheme="majorBidi"/>
-          <w:sz w:val="24"/>
-          <w:szCs w:val="24"/>
-        </w:rPr>
-        <w:t>,</w:t>
-      </w:r>
-      <w:r>
-        <w:rPr>
-          <w:rFonts w:asciiTheme="majorBidi" w:hAnsiTheme="majorBidi" w:cstheme="majorBidi"/>
-          <w:sz w:val="24"/>
-          <w:szCs w:val="24"/>
-        </w:rPr>
-        <w:t xml:space="preserve"> est le département ministériel chargé de la mise en place de politiques et de programmes visant à améliorer l'utilisation des </w:t>
-      </w:r>
-      <w:bookmarkStart w:id="1" w:name="_Hlk133683996"/>
-      <w:r>
-        <w:rPr>
-          <w:rFonts w:asciiTheme="majorBidi" w:hAnsiTheme="majorBidi" w:cstheme="majorBidi"/>
-          <w:sz w:val="24"/>
-          <w:szCs w:val="24"/>
-        </w:rPr>
-        <w:t xml:space="preserve">technologies de l'information et de la communication </w:t>
-      </w:r>
-      <w:bookmarkEnd w:id="1"/>
-      <w:r>
-        <w:rPr>
-          <w:rFonts w:asciiTheme="majorBidi" w:hAnsiTheme="majorBidi" w:cstheme="majorBidi"/>
-          <w:sz w:val="24"/>
-          <w:szCs w:val="24"/>
-        </w:rPr>
-        <w:t>(TIC) dans les différents secteurs de la société, ainsi que la production et la gestion des données statistiques.</w:t>
-      </w:r>
-    </w:p>
-    <w:p>
-      <w:pPr>
-        <w:spacing w:line="360" w:lineRule="auto"/>
-        <w:jc w:val="both"/>
-        <w:rPr>
-          <w:rFonts w:asciiTheme="majorBidi" w:hAnsiTheme="majorBidi" w:cstheme="majorBidi"/>
-          <w:sz w:val="24"/>
-          <w:szCs w:val="24"/>
-        </w:rPr>
-      </w:pPr>
-      <w:r>
-        <w:rPr>
-          <w:rFonts w:asciiTheme="majorBidi" w:hAnsiTheme="majorBidi" w:cstheme="majorBidi"/>
-          <w:sz w:val="24"/>
-          <w:szCs w:val="24"/>
-        </w:rPr>
-        <w:t>Ce ministère a pour mission de moderniser l'administration publique en favorisant la numérisation de ses procédures, en facilitant l'accès aux services publics en ligne, en renforçant la sécurité des données numériques, et en encourageant l'innovation dans le domaine des TIC.</w:t>
-      </w:r>
-    </w:p>
-    <w:p>
-      <w:pPr>
-        <w:spacing w:line="360" w:lineRule="auto"/>
-        <w:jc w:val="both"/>
-        <w:rPr>
-          <w:rFonts w:asciiTheme="majorBidi" w:hAnsiTheme="majorBidi" w:cstheme="majorBidi"/>
-          <w:sz w:val="24"/>
-          <w:szCs w:val="24"/>
-        </w:rPr>
-      </w:pPr>
-      <w:r>
-        <w:rPr>
-          <w:rFonts w:asciiTheme="majorBidi" w:hAnsiTheme="majorBidi" w:cstheme="majorBidi"/>
-          <w:sz w:val="24"/>
-          <w:szCs w:val="24"/>
-        </w:rPr>
-        <w:t>Il est également responsable de la production et de la diffusion de données statistiques fiables et pertinentes, qui sont nécessaires pour la prise de décisions éclairées en matière de planification, de suivi et d'évaluation des politiques économiques, sociales et environnementales en Algérie.</w:t>
-      </w:r>
-    </w:p>
-    <w:p>
-      <w:pPr>
-        <w:spacing w:line="360" w:lineRule="auto"/>
-        <w:jc w:val="both"/>
-        <w:rPr>
-          <w:rFonts w:asciiTheme="majorBidi" w:hAnsiTheme="majorBidi" w:cstheme="majorBidi"/>
-          <w:b/>
-          <w:bCs/>
-          <w:sz w:val="28"/>
-          <w:szCs w:val="28"/>
-        </w:rPr>
-      </w:pPr>
-      <w:r>
-        <w:rPr>
-          <w:rFonts w:asciiTheme="majorBidi" w:hAnsiTheme="majorBidi" w:cstheme="majorBidi"/>
-          <w:sz w:val="24"/>
-          <w:szCs w:val="24"/>
-        </w:rPr>
-        <w:tab/>
-      </w:r>
-      <w:r>
-        <w:rPr>
-          <w:rFonts w:asciiTheme="majorBidi" w:hAnsiTheme="majorBidi" w:cstheme="majorBidi"/>
-          <w:b/>
-          <w:bCs/>
-          <w:sz w:val="32"/>
-          <w:szCs w:val="32"/>
-        </w:rPr>
-        <w:t>I.</w:t>
-      </w:r>
-      <w:r>
-        <w:rPr>
-          <w:rFonts w:asciiTheme="majorBidi" w:hAnsiTheme="majorBidi" w:cstheme="majorBidi"/>
-          <w:b/>
-          <w:bCs/>
-          <w:sz w:val="32"/>
-          <w:szCs w:val="32"/>
-        </w:rPr>
-        <w:t>2</w:t>
-      </w:r>
-      <w:r>
-        <w:rPr>
-          <w:rFonts w:asciiTheme="majorBidi" w:hAnsiTheme="majorBidi" w:cstheme="majorBidi"/>
-          <w:b/>
-          <w:bCs/>
-          <w:sz w:val="32"/>
-          <w:szCs w:val="32"/>
-        </w:rPr>
-        <w:t>.</w:t>
-      </w:r>
-      <w:r>
-        <w:rPr>
-          <w:rFonts w:asciiTheme="majorBidi" w:hAnsiTheme="majorBidi" w:cstheme="majorBidi"/>
-          <w:b/>
-          <w:bCs/>
-          <w:sz w:val="32"/>
-          <w:szCs w:val="32"/>
-        </w:rPr>
-        <w:t xml:space="preserve">1 </w:t>
-      </w:r>
-      <w:r>
-        <w:rPr>
-          <w:rFonts w:asciiTheme="majorBidi" w:hAnsiTheme="majorBidi" w:cstheme="majorBidi"/>
-          <w:b/>
-          <w:bCs/>
-          <w:sz w:val="28"/>
-          <w:szCs w:val="28"/>
-        </w:rPr>
-        <w:t>S</w:t>
-      </w:r>
-      <w:r>
-        <w:rPr>
-          <w:rFonts w:asciiTheme="majorBidi" w:hAnsiTheme="majorBidi" w:cstheme="majorBidi"/>
-          <w:b/>
-          <w:bCs/>
-          <w:sz w:val="28"/>
-          <w:szCs w:val="28"/>
-        </w:rPr>
-        <w:t>ervice de Sous-direction de la Cybersécurité</w:t>
-      </w:r>
-    </w:p>
-    <w:p>
-      <w:pPr>
-        <w:spacing w:line="360" w:lineRule="auto"/>
-        <w:jc w:val="both"/>
-        <w:rPr>
-          <w:rFonts w:asciiTheme="majorBidi" w:hAnsiTheme="majorBidi" w:cstheme="majorBidi"/>
-          <w:sz w:val="24"/>
-          <w:szCs w:val="24"/>
-        </w:rPr>
-      </w:pPr>
-      <w:r>
-        <w:rPr>
-          <w:rFonts w:asciiTheme="majorBidi" w:hAnsiTheme="majorBidi" w:cstheme="majorBidi"/>
-          <w:b/>
-          <w:bCs/>
-          <w:sz w:val="28"/>
-          <w:szCs w:val="28"/>
-        </w:rPr>
-        <w:tab/>
-      </w:r>
-      <w:r>
-        <w:rPr>
-          <w:rFonts w:asciiTheme="majorBidi" w:hAnsiTheme="majorBidi" w:cstheme="majorBidi"/>
-          <w:b/>
-          <w:bCs/>
-          <w:sz w:val="28"/>
-          <w:szCs w:val="28"/>
-        </w:rPr>
-        <w:tab/>
-      </w:r>
-      <w:r>
-        <w:rPr>
-          <w:rFonts w:asciiTheme="majorBidi" w:hAnsiTheme="majorBidi" w:cstheme="majorBidi"/>
-          <w:sz w:val="24"/>
-          <w:szCs w:val="24"/>
-        </w:rPr>
-        <w:t>Est une entité chargée de la sécurité informatique et de la protection des données numériques au sein du ministère. Elle est responsable de la mise en place de mesures visant à protéger les systèmes d'information et les données électroniques contre les cyberattaques, les virus informatiques, le piratage et les autres menaces liées à la sécurité numérique.</w:t>
-      </w:r>
-    </w:p>
-    <w:p>
-      <w:pPr>
-        <w:spacing w:line="360" w:lineRule="auto"/>
-        <w:jc w:val="both"/>
-        <w:rPr>
-          <w:rFonts w:asciiTheme="majorBidi" w:hAnsiTheme="majorBidi" w:cstheme="majorBidi"/>
-          <w:sz w:val="24"/>
-          <w:szCs w:val="24"/>
-        </w:rPr>
-      </w:pPr>
-    </w:p>
-    <w:p>
-      <w:pPr>
-        <w:spacing w:line="360" w:lineRule="auto"/>
-        <w:jc w:val="both"/>
-        <w:rPr>
-          <w:rFonts w:asciiTheme="majorBidi" w:hAnsiTheme="majorBidi" w:cstheme="majorBidi"/>
-          <w:b/>
-          <w:bCs/>
-          <w:sz w:val="32"/>
-          <w:szCs w:val="32"/>
-        </w:rPr>
-      </w:pPr>
-    </w:p>
-    <w:p>
-      <w:pPr>
-        <w:spacing w:line="360" w:lineRule="auto"/>
-        <w:ind w:firstLine="864"/>
-        <w:jc w:val="both"/>
-        <w:rPr>
-          <w:rFonts w:asciiTheme="majorBidi" w:hAnsiTheme="majorBidi" w:cstheme="majorBidi"/>
-          <w:sz w:val="24"/>
-          <w:szCs w:val="24"/>
-        </w:rPr>
-      </w:pPr>
-    </w:p>
-    <w:p>
-      <w:pPr>
-        <w:spacing w:line="360" w:lineRule="auto"/>
-        <w:jc w:val="both"/>
-        <w:rPr>
-          <w:rFonts w:asciiTheme="majorBidi" w:hAnsiTheme="majorBidi" w:cstheme="majorBidi"/>
-          <w:b/>
-          <w:bCs/>
-          <w:sz w:val="32"/>
-          <w:szCs w:val="32"/>
-        </w:rPr>
-      </w:pPr>
-      <w:r>
-        <w:rPr>
-          <w:rFonts w:asciiTheme="majorBidi" w:hAnsiTheme="majorBidi" w:cstheme="majorBidi"/>
-          <w:b/>
-          <w:bCs/>
-          <w:sz w:val="32"/>
-          <w:szCs w:val="32"/>
-        </w:rPr>
-        <w:lastRenderedPageBreak/>
-        <w:t>I.</w:t>
-      </w:r>
-      <w:r>
-        <w:rPr>
-          <w:rFonts w:asciiTheme="majorBidi" w:hAnsiTheme="majorBidi" w:cstheme="majorBidi"/>
-          <w:b/>
-          <w:bCs/>
-          <w:sz w:val="32"/>
-          <w:szCs w:val="32"/>
-        </w:rPr>
-        <w:t>3</w:t>
       </w:r>
       <w:r>
         <w:rPr>
@@ -3468,6 +3099,7 @@
           <w:sz w:val="24"/>
           <w:szCs w:val="24"/>
         </w:rPr>
+        <w:lastRenderedPageBreak/>
         <w:t>En informatique, est un acte malveillant visant à compromettre ou à perturber un système informatique, un réseau ou une application. Les attaques peuvent prendre de nombreuses formes, notamment des virus, des malwares, des tentatives d'intrusion, des attaques par déni de service, des attaques de phishing, etc. Les attaquants peuvent chercher à voler des données sensibles, à perturber les opérations normales du système, à détruire des informations ou à compromettre la sécurité des utilisateurs.</w:t>
       </w:r>
     </w:p>
@@ -3491,7 +3123,6 @@
           <w:sz w:val="32"/>
           <w:szCs w:val="32"/>
         </w:rPr>
-        <w:lastRenderedPageBreak/>
         <w:t>I.</w:t>
       </w:r>
       <w:r>
@@ -3502,7 +3133,7 @@
           <w:sz w:val="32"/>
           <w:szCs w:val="32"/>
         </w:rPr>
-        <w:t>4</w:t>
+        <w:t>3</w:t>
       </w:r>
       <w:r>
         <w:rPr>
@@ -3585,7 +3216,7 @@
           <w:sz w:val="32"/>
           <w:szCs w:val="32"/>
         </w:rPr>
-        <w:t>5</w:t>
+        <w:t>4</w:t>
       </w:r>
       <w:r>
         <w:rPr>
@@ -3634,13 +3265,13 @@
           <w:noProof/>
         </w:rPr>
         <w:drawing>
-          <wp:anchor distT="0" distB="0" distL="114300" distR="114300" simplePos="0" relativeHeight="251663360" behindDoc="0" locked="0" layoutInCell="1" allowOverlap="1" wp14:anchorId="2ED6E806" wp14:editId="7568CEA8">
+          <wp:anchor distT="0" distB="0" distL="114300" distR="114300" simplePos="0" relativeHeight="251663360" behindDoc="0" locked="0" layoutInCell="1" allowOverlap="1" wp14:anchorId="2ED6E806" wp14:editId="3A3B2F2E">
             <wp:simplePos x="0" y="0"/>
             <wp:positionH relativeFrom="column">
-              <wp:posOffset>182880</wp:posOffset>
+              <wp:posOffset>180109</wp:posOffset>
             </wp:positionH>
             <wp:positionV relativeFrom="paragraph">
-              <wp:posOffset>782320</wp:posOffset>
+              <wp:posOffset>781974</wp:posOffset>
             </wp:positionV>
             <wp:extent cx="5731510" cy="3223895"/>
             <wp:effectExtent l="0" t="0" r="2540" b="0"/>
@@ -3734,19 +3365,14 @@
     <w:p>
       <w:pPr>
         <w:spacing w:line="360" w:lineRule="auto"/>
-        <w:ind w:firstLine="708"/>
-        <w:jc w:val="both"/>
-        <w:rPr>
-          <w:rFonts w:asciiTheme="majorBidi" w:hAnsiTheme="majorBidi" w:cstheme="majorBidi"/>
-          <w:sz w:val="24"/>
-          <w:szCs w:val="24"/>
-        </w:rPr>
-      </w:pPr>
-    </w:p>
-    <w:p>
-      <w:pPr>
-        <w:spacing w:line="360" w:lineRule="auto"/>
         <w:jc w:val="center"/>
+        <w:rPr>
+          <w:rFonts w:asciiTheme="majorBidi" w:hAnsiTheme="majorBidi" w:cstheme="majorBidi"/>
+          <w:sz w:val="24"/>
+          <w:szCs w:val="24"/>
+        </w:rPr>
+      </w:pPr>
+      <w:r>
         <w:rPr>
           <w:rFonts w:asciiTheme="majorBidi" w:hAnsiTheme="majorBidi" w:cstheme="majorBidi"/>
           <w:b/>
@@ -3756,7 +3382,8 @@
           <w:sz w:val="28"/>
           <w:szCs w:val="28"/>
         </w:rPr>
-      </w:pPr>
+        <w:t>Figure</w:t>
+      </w:r>
       <w:r>
         <w:rPr>
           <w:rFonts w:asciiTheme="majorBidi" w:hAnsiTheme="majorBidi" w:cstheme="majorBidi"/>
@@ -3767,7 +3394,7 @@
           <w:sz w:val="28"/>
           <w:szCs w:val="28"/>
         </w:rPr>
-        <w:t>Figure</w:t>
+        <w:t> 2</w:t>
       </w:r>
       <w:r>
         <w:rPr>
@@ -3779,7 +3406,7 @@
           <w:sz w:val="28"/>
           <w:szCs w:val="28"/>
         </w:rPr>
-        <w:t> 2</w:t>
+        <w:t xml:space="preserve"> </w:t>
       </w:r>
       <w:r>
         <w:rPr>
@@ -3791,7 +3418,7 @@
           <w:sz w:val="28"/>
           <w:szCs w:val="28"/>
         </w:rPr>
-        <w:t xml:space="preserve"> </w:t>
+        <w:t>:</w:t>
       </w:r>
       <w:r>
         <w:rPr>
@@ -3803,7 +3430,7 @@
           <w:sz w:val="28"/>
           <w:szCs w:val="28"/>
         </w:rPr>
-        <w:t>:</w:t>
+        <w:t xml:space="preserve"> </w:t>
       </w:r>
       <w:r>
         <w:rPr>
@@ -3815,7 +3442,7 @@
           <w:sz w:val="28"/>
           <w:szCs w:val="28"/>
         </w:rPr>
-        <w:t xml:space="preserve"> </w:t>
+        <w:t>S</w:t>
       </w:r>
       <w:r>
         <w:rPr>
@@ -3827,7 +3454,7 @@
           <w:sz w:val="28"/>
           <w:szCs w:val="28"/>
         </w:rPr>
-        <w:t>S</w:t>
+        <w:t>ite d</w:t>
       </w:r>
       <w:r>
         <w:rPr>
@@ -3839,7 +3466,7 @@
           <w:sz w:val="28"/>
           <w:szCs w:val="28"/>
         </w:rPr>
-        <w:t>ite d</w:t>
+        <w:t>e l’</w:t>
       </w:r>
       <w:r>
         <w:rPr>
@@ -3851,7 +3478,7 @@
           <w:sz w:val="28"/>
           <w:szCs w:val="28"/>
         </w:rPr>
-        <w:t>e l’</w:t>
+        <w:t>Agence de cybersécurité et de sécurité des</w:t>
       </w:r>
       <w:r>
         <w:rPr>
@@ -3863,7 +3490,7 @@
           <w:sz w:val="28"/>
           <w:szCs w:val="28"/>
         </w:rPr>
-        <w:t>Agence de cybersécurité et de sécurité des</w:t>
+        <w:t xml:space="preserve"> </w:t>
       </w:r>
       <w:r>
         <w:rPr>
@@ -3875,7 +3502,7 @@
           <w:sz w:val="28"/>
           <w:szCs w:val="28"/>
         </w:rPr>
-        <w:t xml:space="preserve"> </w:t>
+        <w:t>infrastructures</w:t>
       </w:r>
       <w:r>
         <w:rPr>
@@ -3887,13 +3514,9 @@
           <w:sz w:val="28"/>
           <w:szCs w:val="28"/>
         </w:rPr>
-        <w:t>infrastructures</w:t>
-      </w:r>
-    </w:p>
-    <w:p>
-      <w:pPr>
-        <w:spacing w:line="360" w:lineRule="auto"/>
-        <w:jc w:val="center"/>
+        <w:t xml:space="preserve">  </w:t>
+      </w:r>
+      <w:r>
         <w:rPr>
           <w:rFonts w:asciiTheme="majorBidi" w:hAnsiTheme="majorBidi" w:cstheme="majorBidi"/>
           <w:b/>
@@ -3903,7 +3526,8 @@
           <w:sz w:val="28"/>
           <w:szCs w:val="28"/>
         </w:rPr>
-      </w:pPr>
+        <w:t>-</w:t>
+      </w:r>
       <w:r>
         <w:rPr>
           <w:rFonts w:asciiTheme="majorBidi" w:hAnsiTheme="majorBidi" w:cstheme="majorBidi"/>
@@ -3914,23 +3538,8 @@
           <w:sz w:val="28"/>
           <w:szCs w:val="28"/>
         </w:rPr>
-        <w:t>-CISA-</w:t>
-      </w:r>
-    </w:p>
-    <w:p>
-      <w:pPr>
-        <w:spacing w:line="360" w:lineRule="auto"/>
-        <w:jc w:val="center"/>
-        <w:rPr>
-          <w:rFonts w:asciiTheme="majorBidi" w:hAnsiTheme="majorBidi" w:cstheme="majorBidi"/>
-          <w:b/>
-          <w:bCs/>
-          <w:i/>
-          <w:iCs/>
-          <w:sz w:val="28"/>
-          <w:szCs w:val="28"/>
-        </w:rPr>
-      </w:pPr>
+        <w:t>CISA-</w:t>
+      </w:r>
     </w:p>
     <w:p>
       <w:pPr>
@@ -3943,18 +3552,6 @@
           <w:szCs w:val="24"/>
         </w:rPr>
       </w:pPr>
-    </w:p>
-    <w:p>
-      <w:pPr>
-        <w:spacing w:line="360" w:lineRule="auto"/>
-        <w:ind w:firstLine="708"/>
-        <w:jc w:val="both"/>
-        <w:rPr>
-          <w:rFonts w:asciiTheme="majorBidi" w:hAnsiTheme="majorBidi" w:cstheme="majorBidi"/>
-          <w:sz w:val="24"/>
-          <w:szCs w:val="24"/>
-        </w:rPr>
-      </w:pPr>
       <w:r>
         <w:rPr>
           <w:rFonts w:asciiTheme="majorBidi" w:hAnsiTheme="majorBidi" w:cstheme="majorBidi"/>
@@ -3980,7 +3577,7 @@
         </w:rPr>
         <w:t xml:space="preserve">La figure suivante, représente </w:t>
       </w:r>
-      <w:bookmarkStart w:id="2" w:name="_Hlk133677476"/>
+      <w:bookmarkStart w:id="1" w:name="_Hlk133677476"/>
       <w:r>
         <w:rPr>
           <w:rFonts w:asciiTheme="majorBidi" w:hAnsiTheme="majorBidi" w:cstheme="majorBidi"/>
@@ -3997,7 +3594,7 @@
         </w:rPr>
         <w:t>formulaire de déclaration d'incident</w:t>
       </w:r>
-      <w:bookmarkEnd w:id="2"/>
+      <w:bookmarkEnd w:id="1"/>
       <w:r>
         <w:rPr>
           <w:rFonts w:asciiTheme="majorBidi" w:hAnsiTheme="majorBidi" w:cstheme="majorBidi"/>
@@ -4409,7 +4006,7 @@
           <w:sz w:val="32"/>
           <w:szCs w:val="32"/>
         </w:rPr>
-        <w:t>6</w:t>
+        <w:t>5</w:t>
       </w:r>
       <w:r>
         <w:rPr>
@@ -4613,20 +4210,6 @@
         <w:lastRenderedPageBreak/>
         <w:t>Chapitre II : Conception</w:t>
       </w:r>
-    </w:p>
-    <w:p>
-      <w:pPr>
-        <w:pStyle w:val="ListParagraph"/>
-        <w:ind w:left="1776"/>
-        <w:rPr>
-          <w:rFonts w:asciiTheme="majorBidi" w:hAnsiTheme="majorBidi"/>
-          <w:b/>
-          <w:bCs/>
-          <w:color w:val="000000" w:themeColor="text1"/>
-          <w:sz w:val="32"/>
-          <w:szCs w:val="32"/>
-        </w:rPr>
-      </w:pPr>
     </w:p>
     <w:p>
       <w:pPr>
@@ -5178,7 +4761,6 @@
           <w:szCs w:val="24"/>
           <w:u w:val="single"/>
         </w:rPr>
-        <w:lastRenderedPageBreak/>
         <w:t>Performance</w:t>
       </w:r>
       <w:r>
@@ -5244,6 +4826,7 @@
           <w:szCs w:val="24"/>
           <w:u w:val="single"/>
         </w:rPr>
+        <w:lastRenderedPageBreak/>
         <w:t>Accessibilité</w:t>
       </w:r>
       <w:r>
@@ -5810,6 +5393,36 @@
         </w:rPr>
         <w:t>représente l'ensemble des différentes fonctions auxquelles un acteur peut accéder.</w:t>
       </w:r>
+    </w:p>
+    <w:p>
+      <w:pPr>
+        <w:pStyle w:val="ListParagraph"/>
+        <w:spacing w:line="360" w:lineRule="auto"/>
+        <w:ind w:left="2138"/>
+        <w:jc w:val="both"/>
+        <w:rPr>
+          <w:rFonts w:ascii="Times New Roman" w:hAnsi="Times New Roman" w:cs="Times New Roman"/>
+          <w:kern w:val="0"/>
+          <w:sz w:val="24"/>
+          <w:szCs w:val="24"/>
+          <w:lang w:bidi="ar-SA"/>
+        </w:rPr>
+      </w:pPr>
+    </w:p>
+    <w:p>
+      <w:pPr>
+        <w:pStyle w:val="ListParagraph"/>
+        <w:spacing w:line="360" w:lineRule="auto"/>
+        <w:ind w:left="2138"/>
+        <w:jc w:val="both"/>
+        <w:rPr>
+          <w:rFonts w:ascii="Times New Roman" w:hAnsi="Times New Roman" w:cs="Times New Roman"/>
+          <w:kern w:val="0"/>
+          <w:sz w:val="24"/>
+          <w:szCs w:val="24"/>
+          <w:lang w:bidi="ar-SA"/>
+        </w:rPr>
+      </w:pPr>
     </w:p>
     <w:p>
       <w:pPr>
@@ -7519,57 +7132,6 @@
       <w:pPr>
         <w:pStyle w:val="ListParagraph"/>
         <w:spacing w:line="360" w:lineRule="auto"/>
-        <w:jc w:val="both"/>
-        <w:rPr>
-          <w:rFonts w:ascii="Times New Roman" w:hAnsi="Times New Roman" w:cs="Times New Roman"/>
-          <w:b/>
-          <w:bCs/>
-          <w:kern w:val="0"/>
-          <w:sz w:val="24"/>
-          <w:szCs w:val="24"/>
-          <w:u w:val="single"/>
-          <w:lang w:bidi="ar-SA"/>
-        </w:rPr>
-      </w:pPr>
-    </w:p>
-    <w:p>
-      <w:pPr>
-        <w:pStyle w:val="ListParagraph"/>
-        <w:spacing w:line="360" w:lineRule="auto"/>
-        <w:ind w:left="2484"/>
-        <w:jc w:val="both"/>
-        <w:rPr>
-          <w:rFonts w:ascii="Times New Roman" w:hAnsi="Times New Roman" w:cs="Times New Roman"/>
-          <w:b/>
-          <w:bCs/>
-          <w:kern w:val="0"/>
-          <w:sz w:val="24"/>
-          <w:szCs w:val="24"/>
-          <w:u w:val="single"/>
-          <w:lang w:bidi="ar-SA"/>
-        </w:rPr>
-      </w:pPr>
-    </w:p>
-    <w:p>
-      <w:pPr>
-        <w:pStyle w:val="ListParagraph"/>
-        <w:spacing w:line="360" w:lineRule="auto"/>
-        <w:ind w:left="2138"/>
-        <w:jc w:val="both"/>
-        <w:rPr>
-          <w:rFonts w:asciiTheme="majorBidi" w:hAnsiTheme="majorBidi" w:cstheme="majorBidi"/>
-          <w:b/>
-          <w:bCs/>
-          <w:color w:val="000000" w:themeColor="text1"/>
-          <w:sz w:val="24"/>
-          <w:szCs w:val="24"/>
-        </w:rPr>
-      </w:pPr>
-    </w:p>
-    <w:p>
-      <w:pPr>
-        <w:pStyle w:val="ListParagraph"/>
-        <w:spacing w:line="360" w:lineRule="auto"/>
         <w:ind w:left="2138"/>
         <w:jc w:val="both"/>
         <w:rPr>
@@ -7687,18 +7249,7 @@
     </w:p>
     <w:p>
       <w:pPr>
-        <w:rPr>
-          <w:rFonts w:asciiTheme="majorBidi" w:hAnsiTheme="majorBidi"/>
-          <w:b/>
-          <w:bCs/>
-          <w:color w:val="000000" w:themeColor="text1"/>
-          <w:sz w:val="28"/>
-          <w:szCs w:val="28"/>
-        </w:rPr>
-      </w:pPr>
-    </w:p>
-    <w:p>
-      <w:pPr>
+        <w:ind w:firstLine="708"/>
         <w:rPr>
           <w:rFonts w:asciiTheme="majorBidi" w:hAnsiTheme="majorBidi"/>
           <w:b/>
@@ -8149,7 +7700,7 @@
           </wp:anchor>
         </w:drawing>
       </w:r>
-      <w:bookmarkStart w:id="3" w:name="_Hlk134267492"/>
+      <w:bookmarkStart w:id="2" w:name="_Hlk134267492"/>
       <w:r>
         <w:rPr>
           <w:rFonts w:asciiTheme="majorBidi" w:hAnsiTheme="majorBidi"/>
@@ -8239,7 +7790,7 @@
         </w:rPr>
         <w:t>).</w:t>
       </w:r>
-      <w:bookmarkEnd w:id="3"/>
+      <w:bookmarkEnd w:id="2"/>
     </w:p>
     <w:p>
       <w:pPr>
@@ -10233,7 +9784,6 @@
       <w:lvlJc w:val="left"/>
       <w:pPr>
         <w:ind w:left="1314" w:hanging="219"/>
-        <w:jc w:val="left"/>
       </w:pPr>
       <w:rPr>
         <w:rFonts w:ascii="Calibri" w:eastAsia="Calibri" w:hAnsi="Calibri" w:cs="Calibri" w:hint="default"/>

</xml_diff>

<commit_message>
modifier la description textuelle
</commit_message>
<xml_diff>
--- a/memoire.docx
+++ b/memoire.docx
@@ -3514,19 +3514,7 @@
           <w:sz w:val="28"/>
           <w:szCs w:val="28"/>
         </w:rPr>
-        <w:t xml:space="preserve">  </w:t>
-      </w:r>
-      <w:r>
-        <w:rPr>
-          <w:rFonts w:asciiTheme="majorBidi" w:hAnsiTheme="majorBidi" w:cstheme="majorBidi"/>
-          <w:b/>
-          <w:bCs/>
-          <w:i/>
-          <w:iCs/>
-          <w:sz w:val="28"/>
-          <w:szCs w:val="28"/>
-        </w:rPr>
-        <w:t>-</w:t>
+        <w:t xml:space="preserve">  -</w:t>
       </w:r>
       <w:r>
         <w:rPr>
@@ -5903,7 +5891,7 @@
       </w:tr>
       <w:tr>
         <w:trPr>
-          <w:trHeight w:val="1473"/>
+          <w:trHeight w:val="3579"/>
         </w:trPr>
         <w:tc>
           <w:tcPr>
@@ -6137,15 +6125,6 @@
               </w:rPr>
               <w:t xml:space="preserve"> L’administrateur collecte les informations et traite les données.</w:t>
             </w:r>
-          </w:p>
-          <w:p>
-            <w:pPr>
-              <w:pStyle w:val="TableParagraph"/>
-              <w:rPr>
-                <w:b/>
-                <w:sz w:val="28"/>
-              </w:rPr>
-            </w:pPr>
           </w:p>
         </w:tc>
       </w:tr>
@@ -6527,67 +6506,7 @@
       </w:tr>
       <w:tr>
         <w:trPr>
-          <w:trHeight w:val="429"/>
-        </w:trPr>
-        <w:tc>
-          <w:tcPr>
-            <w:tcW w:w="9047" w:type="dxa"/>
-          </w:tcPr>
-          <w:p>
-            <w:pPr>
-              <w:pStyle w:val="TableParagraph"/>
-              <w:spacing w:before="0" w:line="321" w:lineRule="exact"/>
-              <w:rPr>
-                <w:b/>
-                <w:bCs/>
-                <w:sz w:val="24"/>
-                <w:szCs w:val="24"/>
-                <w:lang w:bidi="ar-DZ"/>
-              </w:rPr>
-            </w:pPr>
-            <w:r>
-              <w:rPr>
-                <w:b/>
-                <w:bCs/>
-                <w:sz w:val="24"/>
-                <w:szCs w:val="24"/>
-              </w:rPr>
-              <w:t>Pré</w:t>
-            </w:r>
-            <w:r>
-              <w:rPr>
-                <w:b/>
-                <w:bCs/>
-                <w:sz w:val="24"/>
-                <w:szCs w:val="24"/>
-                <w:lang w:bidi="ar-DZ"/>
-              </w:rPr>
-              <w:t>-conditions</w:t>
-            </w:r>
-            <w:r>
-              <w:rPr>
-                <w:b/>
-                <w:bCs/>
-                <w:sz w:val="24"/>
-                <w:szCs w:val="24"/>
-                <w:lang w:bidi="ar-DZ"/>
-              </w:rPr>
-              <w:t> :</w:t>
-            </w:r>
-            <w:r>
-              <w:rPr>
-                <w:sz w:val="24"/>
-                <w:szCs w:val="24"/>
-                <w:lang w:bidi="ar-DZ"/>
-              </w:rPr>
-              <w:t xml:space="preserve"> </w:t>
-            </w:r>
-          </w:p>
-        </w:tc>
-      </w:tr>
-      <w:tr>
-        <w:trPr>
-          <w:trHeight w:val="1473"/>
+          <w:trHeight w:val="430"/>
         </w:trPr>
         <w:tc>
           <w:tcPr>
@@ -6655,49 +6574,242 @@
           </w:p>
           <w:p>
             <w:pPr>
-              <w:pStyle w:val="ListParagraph"/>
-              <w:ind w:left="336"/>
+              <w:pStyle w:val="TableParagraph"/>
+              <w:numPr>
+                <w:ilvl w:val="0"/>
+                <w:numId w:val="51"/>
+              </w:numPr>
+              <w:tabs>
+                <w:tab w:val="left" w:pos="337"/>
+              </w:tabs>
+              <w:spacing w:before="1" w:line="322" w:lineRule="exact"/>
               <w:rPr>
-                <w:b/>
+                <w:spacing w:val="-67"/>
                 <w:sz w:val="28"/>
               </w:rPr>
             </w:pPr>
+            <w:r>
+              <w:rPr>
+                <w:sz w:val="24"/>
+                <w:szCs w:val="24"/>
+              </w:rPr>
+              <w:t>L'utilisateur clique sur le bouton "</w:t>
+            </w:r>
+            <w:r>
+              <w:rPr>
+                <w:sz w:val="24"/>
+                <w:szCs w:val="24"/>
+              </w:rPr>
+              <w:t>Start reporting</w:t>
+            </w:r>
+            <w:r>
+              <w:rPr>
+                <w:sz w:val="24"/>
+                <w:szCs w:val="24"/>
+              </w:rPr>
+              <w:t>"</w:t>
+            </w:r>
+            <w:r>
+              <w:rPr>
+                <w:sz w:val="24"/>
+                <w:szCs w:val="24"/>
+              </w:rPr>
+              <w:t>.</w:t>
+            </w:r>
+          </w:p>
+          <w:p>
+            <w:pPr>
+              <w:pStyle w:val="ListParagraph"/>
+              <w:numPr>
+                <w:ilvl w:val="0"/>
+                <w:numId w:val="51"/>
+              </w:numPr>
+              <w:rPr>
+                <w:rFonts w:ascii="Times New Roman" w:eastAsia="Times New Roman" w:hAnsi="Times New Roman" w:cs="Times New Roman"/>
+                <w:kern w:val="0"/>
+                <w:sz w:val="24"/>
+                <w:szCs w:val="24"/>
+                <w:lang w:bidi="ar-SA"/>
+                <w14:ligatures w14:val="none"/>
+              </w:rPr>
+            </w:pPr>
+            <w:r>
+              <w:rPr>
+                <w:rFonts w:ascii="Times New Roman" w:eastAsia="Times New Roman" w:hAnsi="Times New Roman" w:cs="Times New Roman"/>
+                <w:kern w:val="0"/>
+                <w:sz w:val="24"/>
+                <w:szCs w:val="24"/>
+                <w:lang w:bidi="ar-SA"/>
+                <w14:ligatures w14:val="none"/>
+              </w:rPr>
+              <w:t>Le système affiche une page de formulaire de rapport de problème IOC.</w:t>
+            </w:r>
+          </w:p>
+          <w:p>
+            <w:pPr>
+              <w:pStyle w:val="ListParagraph"/>
+              <w:numPr>
+                <w:ilvl w:val="0"/>
+                <w:numId w:val="51"/>
+              </w:numPr>
+              <w:rPr>
+                <w:rFonts w:ascii="Times New Roman" w:eastAsia="Times New Roman" w:hAnsi="Times New Roman" w:cs="Times New Roman"/>
+                <w:kern w:val="0"/>
+                <w:sz w:val="24"/>
+                <w:szCs w:val="24"/>
+                <w:lang w:bidi="ar-SA"/>
+                <w14:ligatures w14:val="none"/>
+              </w:rPr>
+            </w:pPr>
+            <w:r>
+              <w:rPr>
+                <w:rFonts w:ascii="Times New Roman" w:eastAsia="Times New Roman" w:hAnsi="Times New Roman" w:cs="Times New Roman"/>
+                <w:kern w:val="0"/>
+                <w:sz w:val="24"/>
+                <w:szCs w:val="24"/>
+                <w:lang w:bidi="ar-SA"/>
+                <w14:ligatures w14:val="none"/>
+              </w:rPr>
+              <w:t>L’utilisateur entre le lien du site.</w:t>
+            </w:r>
+          </w:p>
+          <w:p>
+            <w:pPr>
+              <w:pStyle w:val="ListParagraph"/>
+              <w:numPr>
+                <w:ilvl w:val="0"/>
+                <w:numId w:val="51"/>
+              </w:numPr>
+              <w:rPr>
+                <w:rFonts w:ascii="Times New Roman" w:eastAsia="Times New Roman" w:hAnsi="Times New Roman" w:cs="Times New Roman"/>
+                <w:kern w:val="0"/>
+                <w:sz w:val="24"/>
+                <w:szCs w:val="24"/>
+                <w:lang w:bidi="ar-SA"/>
+                <w14:ligatures w14:val="none"/>
+              </w:rPr>
+            </w:pPr>
+            <w:r>
+              <w:rPr>
+                <w:rFonts w:ascii="Times New Roman" w:eastAsia="Times New Roman" w:hAnsi="Times New Roman" w:cs="Times New Roman"/>
+                <w:kern w:val="0"/>
+                <w:sz w:val="24"/>
+                <w:szCs w:val="24"/>
+                <w:lang w:bidi="ar-SA"/>
+                <w14:ligatures w14:val="none"/>
+              </w:rPr>
+              <w:t>L'utilisateur sélectionne une catégorie de problème dans une liste déroulante prédéfinie.</w:t>
+            </w:r>
+          </w:p>
+          <w:p>
+            <w:pPr>
+              <w:pStyle w:val="ListParagraph"/>
+              <w:numPr>
+                <w:ilvl w:val="0"/>
+                <w:numId w:val="51"/>
+              </w:numPr>
+              <w:rPr>
+                <w:rFonts w:ascii="Times New Roman" w:eastAsia="Times New Roman" w:hAnsi="Times New Roman" w:cs="Times New Roman"/>
+                <w:kern w:val="0"/>
+                <w:sz w:val="24"/>
+                <w:szCs w:val="24"/>
+                <w:lang w:bidi="ar-SA"/>
+                <w14:ligatures w14:val="none"/>
+              </w:rPr>
+            </w:pPr>
+            <w:r>
+              <w:rPr>
+                <w:rFonts w:ascii="Times New Roman" w:eastAsia="Times New Roman" w:hAnsi="Times New Roman" w:cs="Times New Roman"/>
+                <w:kern w:val="0"/>
+                <w:sz w:val="24"/>
+                <w:szCs w:val="24"/>
+                <w:lang w:bidi="ar-SA"/>
+                <w14:ligatures w14:val="none"/>
+              </w:rPr>
+              <w:t>L'utilisateur fournit une description détaillée du problème dans le champ de texte prévu à cet effet.</w:t>
+            </w:r>
+          </w:p>
+          <w:p>
+            <w:pPr>
+              <w:pStyle w:val="ListParagraph"/>
+              <w:numPr>
+                <w:ilvl w:val="0"/>
+                <w:numId w:val="51"/>
+              </w:numPr>
+              <w:rPr>
+                <w:rFonts w:ascii="Times New Roman" w:eastAsia="Times New Roman" w:hAnsi="Times New Roman" w:cs="Times New Roman"/>
+                <w:kern w:val="0"/>
+                <w:sz w:val="24"/>
+                <w:szCs w:val="24"/>
+                <w:lang w:bidi="ar-SA"/>
+                <w14:ligatures w14:val="none"/>
+              </w:rPr>
+            </w:pPr>
+            <w:r>
+              <w:rPr>
+                <w:rFonts w:ascii="Times New Roman" w:eastAsia="Times New Roman" w:hAnsi="Times New Roman" w:cs="Times New Roman"/>
+                <w:kern w:val="0"/>
+                <w:sz w:val="24"/>
+                <w:szCs w:val="24"/>
+                <w:lang w:bidi="ar-SA"/>
+                <w14:ligatures w14:val="none"/>
+              </w:rPr>
+              <w:t>L'utilisateur soumet le formulaire de rapport en cliquant sur le bouton "</w:t>
+            </w:r>
+            <w:r>
+              <w:rPr>
+                <w:rFonts w:ascii="Times New Roman" w:eastAsia="Times New Roman" w:hAnsi="Times New Roman" w:cs="Times New Roman"/>
+                <w:kern w:val="0"/>
+                <w:sz w:val="24"/>
+                <w:szCs w:val="24"/>
+                <w:lang w:bidi="ar-SA"/>
+                <w14:ligatures w14:val="none"/>
+              </w:rPr>
+              <w:t>Submit</w:t>
+            </w:r>
+            <w:r>
+              <w:rPr>
+                <w:rFonts w:ascii="Times New Roman" w:eastAsia="Times New Roman" w:hAnsi="Times New Roman" w:cs="Times New Roman"/>
+                <w:kern w:val="0"/>
+                <w:sz w:val="24"/>
+                <w:szCs w:val="24"/>
+                <w:lang w:bidi="ar-SA"/>
+                <w14:ligatures w14:val="none"/>
+              </w:rPr>
+              <w:t>".</w:t>
+            </w:r>
+          </w:p>
+          <w:p>
+            <w:pPr>
+              <w:pStyle w:val="ListParagraph"/>
+              <w:numPr>
+                <w:ilvl w:val="0"/>
+                <w:numId w:val="51"/>
+              </w:numPr>
+              <w:rPr>
+                <w:rFonts w:ascii="Times New Roman" w:eastAsia="Times New Roman" w:hAnsi="Times New Roman" w:cs="Times New Roman"/>
+                <w:kern w:val="0"/>
+                <w:sz w:val="24"/>
+                <w:szCs w:val="24"/>
+                <w:lang w:bidi="ar-SA"/>
+                <w14:ligatures w14:val="none"/>
+              </w:rPr>
+            </w:pPr>
+            <w:r>
+              <w:rPr>
+                <w:rFonts w:ascii="Times New Roman" w:eastAsia="Times New Roman" w:hAnsi="Times New Roman" w:cs="Times New Roman"/>
+                <w:kern w:val="0"/>
+                <w:sz w:val="24"/>
+                <w:szCs w:val="24"/>
+                <w:lang w:bidi="ar-SA"/>
+                <w14:ligatures w14:val="none"/>
+              </w:rPr>
+              <w:t>Le système enregistre le rapport de problème IOC dans la base de données.</w:t>
+            </w:r>
           </w:p>
         </w:tc>
       </w:tr>
     </w:tbl>
-    <w:p>
-      <w:pPr>
-        <w:pStyle w:val="ListParagraph"/>
-        <w:rPr>
-          <w:rFonts w:ascii="Times New Roman" w:hAnsi="Times New Roman" w:cs="Times New Roman"/>
-          <w:b/>
-          <w:bCs/>
-          <w:kern w:val="0"/>
-          <w:sz w:val="24"/>
-          <w:szCs w:val="24"/>
-          <w:u w:val="single"/>
-          <w:lang w:bidi="ar-SA"/>
-        </w:rPr>
-      </w:pPr>
-    </w:p>
-    <w:p>
-      <w:pPr>
-        <w:pStyle w:val="ListParagraph"/>
-        <w:spacing w:line="360" w:lineRule="auto"/>
-        <w:jc w:val="both"/>
-        <w:rPr>
-          <w:rFonts w:ascii="Times New Roman" w:hAnsi="Times New Roman" w:cs="Times New Roman"/>
-          <w:b/>
-          <w:bCs/>
-          <w:kern w:val="0"/>
-          <w:sz w:val="24"/>
-          <w:szCs w:val="24"/>
-          <w:u w:val="single"/>
-          <w:lang w:bidi="ar-SA"/>
-        </w:rPr>
-      </w:pPr>
-    </w:p>
     <w:p>
       <w:pPr>
         <w:pStyle w:val="ListParagraph"/>
@@ -9598,6 +9710,92 @@
     </w:lvl>
   </w:abstractNum>
   <w:abstractNum w:abstractNumId="4" w15:restartNumberingAfterBreak="0">
+    <w:nsid w:val="06615D64"/>
+    <w:multiLevelType w:val="hybridMultilevel"/>
+    <w:tmpl w:val="E75AEFBE"/>
+    <w:lvl w:ilvl="0" w:tplc="FFFFFFFF">
+      <w:start w:val="1"/>
+      <w:numFmt w:val="decimal"/>
+      <w:lvlText w:val="%1."/>
+      <w:lvlJc w:val="left"/>
+      <w:pPr>
+        <w:ind w:left="720" w:hanging="360"/>
+      </w:pPr>
+    </w:lvl>
+    <w:lvl w:ilvl="1" w:tplc="FFFFFFFF" w:tentative="1">
+      <w:start w:val="1"/>
+      <w:numFmt w:val="lowerLetter"/>
+      <w:lvlText w:val="%2."/>
+      <w:lvlJc w:val="left"/>
+      <w:pPr>
+        <w:ind w:left="1440" w:hanging="360"/>
+      </w:pPr>
+    </w:lvl>
+    <w:lvl w:ilvl="2" w:tplc="FFFFFFFF" w:tentative="1">
+      <w:start w:val="1"/>
+      <w:numFmt w:val="lowerRoman"/>
+      <w:lvlText w:val="%3."/>
+      <w:lvlJc w:val="right"/>
+      <w:pPr>
+        <w:ind w:left="2160" w:hanging="180"/>
+      </w:pPr>
+    </w:lvl>
+    <w:lvl w:ilvl="3" w:tplc="FFFFFFFF" w:tentative="1">
+      <w:start w:val="1"/>
+      <w:numFmt w:val="decimal"/>
+      <w:lvlText w:val="%4."/>
+      <w:lvlJc w:val="left"/>
+      <w:pPr>
+        <w:ind w:left="2880" w:hanging="360"/>
+      </w:pPr>
+    </w:lvl>
+    <w:lvl w:ilvl="4" w:tplc="FFFFFFFF" w:tentative="1">
+      <w:start w:val="1"/>
+      <w:numFmt w:val="lowerLetter"/>
+      <w:lvlText w:val="%5."/>
+      <w:lvlJc w:val="left"/>
+      <w:pPr>
+        <w:ind w:left="3600" w:hanging="360"/>
+      </w:pPr>
+    </w:lvl>
+    <w:lvl w:ilvl="5" w:tplc="FFFFFFFF" w:tentative="1">
+      <w:start w:val="1"/>
+      <w:numFmt w:val="lowerRoman"/>
+      <w:lvlText w:val="%6."/>
+      <w:lvlJc w:val="right"/>
+      <w:pPr>
+        <w:ind w:left="4320" w:hanging="180"/>
+      </w:pPr>
+    </w:lvl>
+    <w:lvl w:ilvl="6" w:tplc="FFFFFFFF" w:tentative="1">
+      <w:start w:val="1"/>
+      <w:numFmt w:val="decimal"/>
+      <w:lvlText w:val="%7."/>
+      <w:lvlJc w:val="left"/>
+      <w:pPr>
+        <w:ind w:left="5040" w:hanging="360"/>
+      </w:pPr>
+    </w:lvl>
+    <w:lvl w:ilvl="7" w:tplc="FFFFFFFF" w:tentative="1">
+      <w:start w:val="1"/>
+      <w:numFmt w:val="lowerLetter"/>
+      <w:lvlText w:val="%8."/>
+      <w:lvlJc w:val="left"/>
+      <w:pPr>
+        <w:ind w:left="5760" w:hanging="360"/>
+      </w:pPr>
+    </w:lvl>
+    <w:lvl w:ilvl="8" w:tplc="FFFFFFFF" w:tentative="1">
+      <w:start w:val="1"/>
+      <w:numFmt w:val="lowerRoman"/>
+      <w:lvlText w:val="%9."/>
+      <w:lvlJc w:val="right"/>
+      <w:pPr>
+        <w:ind w:left="6480" w:hanging="180"/>
+      </w:pPr>
+    </w:lvl>
+  </w:abstractNum>
+  <w:abstractNum w:abstractNumId="5" w15:restartNumberingAfterBreak="0">
     <w:nsid w:val="07185F3B"/>
     <w:multiLevelType w:val="multilevel"/>
     <w:tmpl w:val="040C001D"/>
@@ -9683,7 +9881,7 @@
       </w:pPr>
     </w:lvl>
   </w:abstractNum>
-  <w:abstractNum w:abstractNumId="5" w15:restartNumberingAfterBreak="0">
+  <w:abstractNum w:abstractNumId="6" w15:restartNumberingAfterBreak="0">
     <w:nsid w:val="0DDF6857"/>
     <w:multiLevelType w:val="hybridMultilevel"/>
     <w:tmpl w:val="23002AC2"/>
@@ -9773,7 +9971,7 @@
       </w:pPr>
     </w:lvl>
   </w:abstractNum>
-  <w:abstractNum w:abstractNumId="6" w15:restartNumberingAfterBreak="0">
+  <w:abstractNum w:abstractNumId="7" w15:restartNumberingAfterBreak="0">
     <w:nsid w:val="0F387D34"/>
     <w:multiLevelType w:val="hybridMultilevel"/>
     <w:tmpl w:val="020035A6"/>
@@ -9892,7 +10090,7 @@
       </w:rPr>
     </w:lvl>
   </w:abstractNum>
-  <w:abstractNum w:abstractNumId="7" w15:restartNumberingAfterBreak="0">
+  <w:abstractNum w:abstractNumId="8" w15:restartNumberingAfterBreak="0">
     <w:nsid w:val="14675B5C"/>
     <w:multiLevelType w:val="multilevel"/>
     <w:tmpl w:val="2D8012FA"/>
@@ -10026,7 +10224,7 @@
       </w:rPr>
     </w:lvl>
   </w:abstractNum>
-  <w:abstractNum w:abstractNumId="8" w15:restartNumberingAfterBreak="0">
+  <w:abstractNum w:abstractNumId="9" w15:restartNumberingAfterBreak="0">
     <w:nsid w:val="1B0248D7"/>
     <w:multiLevelType w:val="hybridMultilevel"/>
     <w:tmpl w:val="2376C998"/>
@@ -10112,7 +10310,93 @@
       </w:pPr>
     </w:lvl>
   </w:abstractNum>
-  <w:abstractNum w:abstractNumId="9" w15:restartNumberingAfterBreak="0">
+  <w:abstractNum w:abstractNumId="10" w15:restartNumberingAfterBreak="0">
+    <w:nsid w:val="1B5E0FBB"/>
+    <w:multiLevelType w:val="hybridMultilevel"/>
+    <w:tmpl w:val="7DACB27E"/>
+    <w:lvl w:ilvl="0" w:tplc="040C000F">
+      <w:start w:val="1"/>
+      <w:numFmt w:val="decimal"/>
+      <w:lvlText w:val="%1."/>
+      <w:lvlJc w:val="left"/>
+      <w:pPr>
+        <w:ind w:left="820" w:hanging="360"/>
+      </w:pPr>
+    </w:lvl>
+    <w:lvl w:ilvl="1" w:tplc="040C0019" w:tentative="1">
+      <w:start w:val="1"/>
+      <w:numFmt w:val="lowerLetter"/>
+      <w:lvlText w:val="%2."/>
+      <w:lvlJc w:val="left"/>
+      <w:pPr>
+        <w:ind w:left="1540" w:hanging="360"/>
+      </w:pPr>
+    </w:lvl>
+    <w:lvl w:ilvl="2" w:tplc="040C001B" w:tentative="1">
+      <w:start w:val="1"/>
+      <w:numFmt w:val="lowerRoman"/>
+      <w:lvlText w:val="%3."/>
+      <w:lvlJc w:val="right"/>
+      <w:pPr>
+        <w:ind w:left="2260" w:hanging="180"/>
+      </w:pPr>
+    </w:lvl>
+    <w:lvl w:ilvl="3" w:tplc="040C000F" w:tentative="1">
+      <w:start w:val="1"/>
+      <w:numFmt w:val="decimal"/>
+      <w:lvlText w:val="%4."/>
+      <w:lvlJc w:val="left"/>
+      <w:pPr>
+        <w:ind w:left="2980" w:hanging="360"/>
+      </w:pPr>
+    </w:lvl>
+    <w:lvl w:ilvl="4" w:tplc="040C0019" w:tentative="1">
+      <w:start w:val="1"/>
+      <w:numFmt w:val="lowerLetter"/>
+      <w:lvlText w:val="%5."/>
+      <w:lvlJc w:val="left"/>
+      <w:pPr>
+        <w:ind w:left="3700" w:hanging="360"/>
+      </w:pPr>
+    </w:lvl>
+    <w:lvl w:ilvl="5" w:tplc="040C001B" w:tentative="1">
+      <w:start w:val="1"/>
+      <w:numFmt w:val="lowerRoman"/>
+      <w:lvlText w:val="%6."/>
+      <w:lvlJc w:val="right"/>
+      <w:pPr>
+        <w:ind w:left="4420" w:hanging="180"/>
+      </w:pPr>
+    </w:lvl>
+    <w:lvl w:ilvl="6" w:tplc="040C000F" w:tentative="1">
+      <w:start w:val="1"/>
+      <w:numFmt w:val="decimal"/>
+      <w:lvlText w:val="%7."/>
+      <w:lvlJc w:val="left"/>
+      <w:pPr>
+        <w:ind w:left="5140" w:hanging="360"/>
+      </w:pPr>
+    </w:lvl>
+    <w:lvl w:ilvl="7" w:tplc="040C0019" w:tentative="1">
+      <w:start w:val="1"/>
+      <w:numFmt w:val="lowerLetter"/>
+      <w:lvlText w:val="%8."/>
+      <w:lvlJc w:val="left"/>
+      <w:pPr>
+        <w:ind w:left="5860" w:hanging="360"/>
+      </w:pPr>
+    </w:lvl>
+    <w:lvl w:ilvl="8" w:tplc="040C001B" w:tentative="1">
+      <w:start w:val="1"/>
+      <w:numFmt w:val="lowerRoman"/>
+      <w:lvlText w:val="%9."/>
+      <w:lvlJc w:val="right"/>
+      <w:pPr>
+        <w:ind w:left="6580" w:hanging="180"/>
+      </w:pPr>
+    </w:lvl>
+  </w:abstractNum>
+  <w:abstractNum w:abstractNumId="11" w15:restartNumberingAfterBreak="0">
     <w:nsid w:val="26401200"/>
     <w:multiLevelType w:val="multilevel"/>
     <w:tmpl w:val="2D8012FA"/>
@@ -10246,7 +10530,7 @@
       </w:rPr>
     </w:lvl>
   </w:abstractNum>
-  <w:abstractNum w:abstractNumId="10" w15:restartNumberingAfterBreak="0">
+  <w:abstractNum w:abstractNumId="12" w15:restartNumberingAfterBreak="0">
     <w:nsid w:val="265D6F0D"/>
     <w:multiLevelType w:val="hybridMultilevel"/>
     <w:tmpl w:val="36D29848"/>
@@ -10362,10 +10646,10 @@
       </w:rPr>
     </w:lvl>
   </w:abstractNum>
-  <w:abstractNum w:abstractNumId="11" w15:restartNumberingAfterBreak="0">
-    <w:nsid w:val="2B312DB9"/>
+  <w:abstractNum w:abstractNumId="13" w15:restartNumberingAfterBreak="0">
+    <w:nsid w:val="297B14E3"/>
     <w:multiLevelType w:val="hybridMultilevel"/>
-    <w:tmpl w:val="4B8A74DE"/>
+    <w:tmpl w:val="F560F21E"/>
     <w:lvl w:ilvl="0" w:tplc="040C000F">
       <w:start w:val="1"/>
       <w:numFmt w:val="decimal"/>
@@ -10448,7 +10732,93 @@
       </w:pPr>
     </w:lvl>
   </w:abstractNum>
-  <w:abstractNum w:abstractNumId="12" w15:restartNumberingAfterBreak="0">
+  <w:abstractNum w:abstractNumId="14" w15:restartNumberingAfterBreak="0">
+    <w:nsid w:val="2B312DB9"/>
+    <w:multiLevelType w:val="hybridMultilevel"/>
+    <w:tmpl w:val="61705EC4"/>
+    <w:lvl w:ilvl="0" w:tplc="040C000F">
+      <w:start w:val="1"/>
+      <w:numFmt w:val="decimal"/>
+      <w:lvlText w:val="%1."/>
+      <w:lvlJc w:val="left"/>
+      <w:pPr>
+        <w:ind w:left="720" w:hanging="360"/>
+      </w:pPr>
+    </w:lvl>
+    <w:lvl w:ilvl="1" w:tplc="040C0019" w:tentative="1">
+      <w:start w:val="1"/>
+      <w:numFmt w:val="lowerLetter"/>
+      <w:lvlText w:val="%2."/>
+      <w:lvlJc w:val="left"/>
+      <w:pPr>
+        <w:ind w:left="1440" w:hanging="360"/>
+      </w:pPr>
+    </w:lvl>
+    <w:lvl w:ilvl="2" w:tplc="040C001B" w:tentative="1">
+      <w:start w:val="1"/>
+      <w:numFmt w:val="lowerRoman"/>
+      <w:lvlText w:val="%3."/>
+      <w:lvlJc w:val="right"/>
+      <w:pPr>
+        <w:ind w:left="2160" w:hanging="180"/>
+      </w:pPr>
+    </w:lvl>
+    <w:lvl w:ilvl="3" w:tplc="040C000F" w:tentative="1">
+      <w:start w:val="1"/>
+      <w:numFmt w:val="decimal"/>
+      <w:lvlText w:val="%4."/>
+      <w:lvlJc w:val="left"/>
+      <w:pPr>
+        <w:ind w:left="2880" w:hanging="360"/>
+      </w:pPr>
+    </w:lvl>
+    <w:lvl w:ilvl="4" w:tplc="040C0019" w:tentative="1">
+      <w:start w:val="1"/>
+      <w:numFmt w:val="lowerLetter"/>
+      <w:lvlText w:val="%5."/>
+      <w:lvlJc w:val="left"/>
+      <w:pPr>
+        <w:ind w:left="3600" w:hanging="360"/>
+      </w:pPr>
+    </w:lvl>
+    <w:lvl w:ilvl="5" w:tplc="040C001B" w:tentative="1">
+      <w:start w:val="1"/>
+      <w:numFmt w:val="lowerRoman"/>
+      <w:lvlText w:val="%6."/>
+      <w:lvlJc w:val="right"/>
+      <w:pPr>
+        <w:ind w:left="4320" w:hanging="180"/>
+      </w:pPr>
+    </w:lvl>
+    <w:lvl w:ilvl="6" w:tplc="040C000F" w:tentative="1">
+      <w:start w:val="1"/>
+      <w:numFmt w:val="decimal"/>
+      <w:lvlText w:val="%7."/>
+      <w:lvlJc w:val="left"/>
+      <w:pPr>
+        <w:ind w:left="5040" w:hanging="360"/>
+      </w:pPr>
+    </w:lvl>
+    <w:lvl w:ilvl="7" w:tplc="040C0019" w:tentative="1">
+      <w:start w:val="1"/>
+      <w:numFmt w:val="lowerLetter"/>
+      <w:lvlText w:val="%8."/>
+      <w:lvlJc w:val="left"/>
+      <w:pPr>
+        <w:ind w:left="5760" w:hanging="360"/>
+      </w:pPr>
+    </w:lvl>
+    <w:lvl w:ilvl="8" w:tplc="040C001B" w:tentative="1">
+      <w:start w:val="1"/>
+      <w:numFmt w:val="lowerRoman"/>
+      <w:lvlText w:val="%9."/>
+      <w:lvlJc w:val="right"/>
+      <w:pPr>
+        <w:ind w:left="6480" w:hanging="180"/>
+      </w:pPr>
+    </w:lvl>
+  </w:abstractNum>
+  <w:abstractNum w:abstractNumId="15" w15:restartNumberingAfterBreak="0">
     <w:nsid w:val="2B43776A"/>
     <w:multiLevelType w:val="hybridMultilevel"/>
     <w:tmpl w:val="5060EA74"/>
@@ -10561,7 +10931,7 @@
       </w:rPr>
     </w:lvl>
   </w:abstractNum>
-  <w:abstractNum w:abstractNumId="13" w15:restartNumberingAfterBreak="0">
+  <w:abstractNum w:abstractNumId="16" w15:restartNumberingAfterBreak="0">
     <w:nsid w:val="2D8A55A2"/>
     <w:multiLevelType w:val="hybridMultilevel"/>
     <w:tmpl w:val="6DD29EB2"/>
@@ -10677,7 +11047,7 @@
       </w:rPr>
     </w:lvl>
   </w:abstractNum>
-  <w:abstractNum w:abstractNumId="14" w15:restartNumberingAfterBreak="0">
+  <w:abstractNum w:abstractNumId="17" w15:restartNumberingAfterBreak="0">
     <w:nsid w:val="314E3BDA"/>
     <w:multiLevelType w:val="hybridMultilevel"/>
     <w:tmpl w:val="C77A474C"/>
@@ -10790,7 +11160,7 @@
       </w:rPr>
     </w:lvl>
   </w:abstractNum>
-  <w:abstractNum w:abstractNumId="15" w15:restartNumberingAfterBreak="0">
+  <w:abstractNum w:abstractNumId="18" w15:restartNumberingAfterBreak="0">
     <w:nsid w:val="3702773C"/>
     <w:multiLevelType w:val="hybridMultilevel"/>
     <w:tmpl w:val="3E2EC80A"/>
@@ -10903,7 +11273,7 @@
       </w:rPr>
     </w:lvl>
   </w:abstractNum>
-  <w:abstractNum w:abstractNumId="16" w15:restartNumberingAfterBreak="0">
+  <w:abstractNum w:abstractNumId="19" w15:restartNumberingAfterBreak="0">
     <w:nsid w:val="376F6F30"/>
     <w:multiLevelType w:val="hybridMultilevel"/>
     <w:tmpl w:val="9C503350"/>
@@ -10989,7 +11359,7 @@
       </w:pPr>
     </w:lvl>
   </w:abstractNum>
-  <w:abstractNum w:abstractNumId="17" w15:restartNumberingAfterBreak="0">
+  <w:abstractNum w:abstractNumId="20" w15:restartNumberingAfterBreak="0">
     <w:nsid w:val="384A2161"/>
     <w:multiLevelType w:val="hybridMultilevel"/>
     <w:tmpl w:val="6FA6C38C"/>
@@ -11075,7 +11445,7 @@
       </w:pPr>
     </w:lvl>
   </w:abstractNum>
-  <w:abstractNum w:abstractNumId="18" w15:restartNumberingAfterBreak="0">
+  <w:abstractNum w:abstractNumId="21" w15:restartNumberingAfterBreak="0">
     <w:nsid w:val="3A7605BF"/>
     <w:multiLevelType w:val="hybridMultilevel"/>
     <w:tmpl w:val="5240C306"/>
@@ -11161,7 +11531,7 @@
       </w:pPr>
     </w:lvl>
   </w:abstractNum>
-  <w:abstractNum w:abstractNumId="19" w15:restartNumberingAfterBreak="0">
+  <w:abstractNum w:abstractNumId="22" w15:restartNumberingAfterBreak="0">
     <w:nsid w:val="3AA34253"/>
     <w:multiLevelType w:val="hybridMultilevel"/>
     <w:tmpl w:val="4AA65548"/>
@@ -11277,7 +11647,7 @@
       </w:rPr>
     </w:lvl>
   </w:abstractNum>
-  <w:abstractNum w:abstractNumId="20" w15:restartNumberingAfterBreak="0">
+  <w:abstractNum w:abstractNumId="23" w15:restartNumberingAfterBreak="0">
     <w:nsid w:val="3C455E7C"/>
     <w:multiLevelType w:val="hybridMultilevel"/>
     <w:tmpl w:val="21D8DDD4"/>
@@ -11390,7 +11760,7 @@
       </w:rPr>
     </w:lvl>
   </w:abstractNum>
-  <w:abstractNum w:abstractNumId="21" w15:restartNumberingAfterBreak="0">
+  <w:abstractNum w:abstractNumId="24" w15:restartNumberingAfterBreak="0">
     <w:nsid w:val="40E551CA"/>
     <w:multiLevelType w:val="multilevel"/>
     <w:tmpl w:val="2D8012FA"/>
@@ -11524,7 +11894,7 @@
       </w:rPr>
     </w:lvl>
   </w:abstractNum>
-  <w:abstractNum w:abstractNumId="22" w15:restartNumberingAfterBreak="0">
+  <w:abstractNum w:abstractNumId="25" w15:restartNumberingAfterBreak="0">
     <w:nsid w:val="42E04062"/>
     <w:multiLevelType w:val="hybridMultilevel"/>
     <w:tmpl w:val="7FB4BA78"/>
@@ -11610,7 +11980,7 @@
       </w:pPr>
     </w:lvl>
   </w:abstractNum>
-  <w:abstractNum w:abstractNumId="23" w15:restartNumberingAfterBreak="0">
+  <w:abstractNum w:abstractNumId="26" w15:restartNumberingAfterBreak="0">
     <w:nsid w:val="42FE508E"/>
     <w:multiLevelType w:val="hybridMultilevel"/>
     <w:tmpl w:val="52A02EFC"/>
@@ -11723,7 +12093,7 @@
       </w:rPr>
     </w:lvl>
   </w:abstractNum>
-  <w:abstractNum w:abstractNumId="24" w15:restartNumberingAfterBreak="0">
+  <w:abstractNum w:abstractNumId="27" w15:restartNumberingAfterBreak="0">
     <w:nsid w:val="44C61A98"/>
     <w:multiLevelType w:val="hybridMultilevel"/>
     <w:tmpl w:val="0316A072"/>
@@ -11809,7 +12179,7 @@
       </w:pPr>
     </w:lvl>
   </w:abstractNum>
-  <w:abstractNum w:abstractNumId="25" w15:restartNumberingAfterBreak="0">
+  <w:abstractNum w:abstractNumId="28" w15:restartNumberingAfterBreak="0">
     <w:nsid w:val="46601073"/>
     <w:multiLevelType w:val="multilevel"/>
     <w:tmpl w:val="2D8012FA"/>
@@ -11943,7 +12313,7 @@
       </w:rPr>
     </w:lvl>
   </w:abstractNum>
-  <w:abstractNum w:abstractNumId="26" w15:restartNumberingAfterBreak="0">
+  <w:abstractNum w:abstractNumId="29" w15:restartNumberingAfterBreak="0">
     <w:nsid w:val="49033A1D"/>
     <w:multiLevelType w:val="multilevel"/>
     <w:tmpl w:val="040C0029"/>
@@ -12047,7 +12417,7 @@
       </w:pPr>
     </w:lvl>
   </w:abstractNum>
-  <w:abstractNum w:abstractNumId="27" w15:restartNumberingAfterBreak="0">
+  <w:abstractNum w:abstractNumId="30" w15:restartNumberingAfterBreak="0">
     <w:nsid w:val="4B025517"/>
     <w:multiLevelType w:val="hybridMultilevel"/>
     <w:tmpl w:val="5156B3B0"/>
@@ -12133,7 +12503,7 @@
       </w:pPr>
     </w:lvl>
   </w:abstractNum>
-  <w:abstractNum w:abstractNumId="28" w15:restartNumberingAfterBreak="0">
+  <w:abstractNum w:abstractNumId="31" w15:restartNumberingAfterBreak="0">
     <w:nsid w:val="4BE71CCE"/>
     <w:multiLevelType w:val="multilevel"/>
     <w:tmpl w:val="2D8012FA"/>
@@ -12267,7 +12637,7 @@
       </w:rPr>
     </w:lvl>
   </w:abstractNum>
-  <w:abstractNum w:abstractNumId="29" w15:restartNumberingAfterBreak="0">
+  <w:abstractNum w:abstractNumId="32" w15:restartNumberingAfterBreak="0">
     <w:nsid w:val="4C4529CA"/>
     <w:multiLevelType w:val="hybridMultilevel"/>
     <w:tmpl w:val="EB2C830C"/>
@@ -12353,7 +12723,7 @@
       </w:pPr>
     </w:lvl>
   </w:abstractNum>
-  <w:abstractNum w:abstractNumId="30" w15:restartNumberingAfterBreak="0">
+  <w:abstractNum w:abstractNumId="33" w15:restartNumberingAfterBreak="0">
     <w:nsid w:val="4F1C3C04"/>
     <w:multiLevelType w:val="hybridMultilevel"/>
     <w:tmpl w:val="425A0970"/>
@@ -12466,7 +12836,7 @@
       </w:rPr>
     </w:lvl>
   </w:abstractNum>
-  <w:abstractNum w:abstractNumId="31" w15:restartNumberingAfterBreak="0">
+  <w:abstractNum w:abstractNumId="34" w15:restartNumberingAfterBreak="0">
     <w:nsid w:val="55072645"/>
     <w:multiLevelType w:val="multilevel"/>
     <w:tmpl w:val="2D8012FA"/>
@@ -12600,7 +12970,7 @@
       </w:rPr>
     </w:lvl>
   </w:abstractNum>
-  <w:abstractNum w:abstractNumId="32" w15:restartNumberingAfterBreak="0">
+  <w:abstractNum w:abstractNumId="35" w15:restartNumberingAfterBreak="0">
     <w:nsid w:val="557D63DA"/>
     <w:multiLevelType w:val="hybridMultilevel"/>
     <w:tmpl w:val="005C3A42"/>
@@ -12686,7 +13056,7 @@
       </w:pPr>
     </w:lvl>
   </w:abstractNum>
-  <w:abstractNum w:abstractNumId="33" w15:restartNumberingAfterBreak="0">
+  <w:abstractNum w:abstractNumId="36" w15:restartNumberingAfterBreak="0">
     <w:nsid w:val="562D4089"/>
     <w:multiLevelType w:val="hybridMultilevel"/>
     <w:tmpl w:val="29EA6798"/>
@@ -12799,7 +13169,7 @@
       </w:rPr>
     </w:lvl>
   </w:abstractNum>
-  <w:abstractNum w:abstractNumId="34" w15:restartNumberingAfterBreak="0">
+  <w:abstractNum w:abstractNumId="37" w15:restartNumberingAfterBreak="0">
     <w:nsid w:val="584F0E10"/>
     <w:multiLevelType w:val="hybridMultilevel"/>
     <w:tmpl w:val="3DE62130"/>
@@ -12885,7 +13255,7 @@
       </w:pPr>
     </w:lvl>
   </w:abstractNum>
-  <w:abstractNum w:abstractNumId="35" w15:restartNumberingAfterBreak="0">
+  <w:abstractNum w:abstractNumId="38" w15:restartNumberingAfterBreak="0">
     <w:nsid w:val="59196360"/>
     <w:multiLevelType w:val="hybridMultilevel"/>
     <w:tmpl w:val="51F23852"/>
@@ -12971,7 +13341,7 @@
       </w:pPr>
     </w:lvl>
   </w:abstractNum>
-  <w:abstractNum w:abstractNumId="36" w15:restartNumberingAfterBreak="0">
+  <w:abstractNum w:abstractNumId="39" w15:restartNumberingAfterBreak="0">
     <w:nsid w:val="5AA36227"/>
     <w:multiLevelType w:val="multilevel"/>
     <w:tmpl w:val="2D8012FA"/>
@@ -13105,7 +13475,7 @@
       </w:rPr>
     </w:lvl>
   </w:abstractNum>
-  <w:abstractNum w:abstractNumId="37" w15:restartNumberingAfterBreak="0">
+  <w:abstractNum w:abstractNumId="40" w15:restartNumberingAfterBreak="0">
     <w:nsid w:val="5D7643C4"/>
     <w:multiLevelType w:val="multilevel"/>
     <w:tmpl w:val="2D8012FA"/>
@@ -13239,7 +13609,93 @@
       </w:rPr>
     </w:lvl>
   </w:abstractNum>
-  <w:abstractNum w:abstractNumId="38" w15:restartNumberingAfterBreak="0">
+  <w:abstractNum w:abstractNumId="41" w15:restartNumberingAfterBreak="0">
+    <w:nsid w:val="5E47237C"/>
+    <w:multiLevelType w:val="hybridMultilevel"/>
+    <w:tmpl w:val="239A57C8"/>
+    <w:lvl w:ilvl="0" w:tplc="040C000F">
+      <w:start w:val="1"/>
+      <w:numFmt w:val="decimal"/>
+      <w:lvlText w:val="%1."/>
+      <w:lvlJc w:val="left"/>
+      <w:pPr>
+        <w:ind w:left="820" w:hanging="360"/>
+      </w:pPr>
+    </w:lvl>
+    <w:lvl w:ilvl="1" w:tplc="040C0019" w:tentative="1">
+      <w:start w:val="1"/>
+      <w:numFmt w:val="lowerLetter"/>
+      <w:lvlText w:val="%2."/>
+      <w:lvlJc w:val="left"/>
+      <w:pPr>
+        <w:ind w:left="1540" w:hanging="360"/>
+      </w:pPr>
+    </w:lvl>
+    <w:lvl w:ilvl="2" w:tplc="040C001B" w:tentative="1">
+      <w:start w:val="1"/>
+      <w:numFmt w:val="lowerRoman"/>
+      <w:lvlText w:val="%3."/>
+      <w:lvlJc w:val="right"/>
+      <w:pPr>
+        <w:ind w:left="2260" w:hanging="180"/>
+      </w:pPr>
+    </w:lvl>
+    <w:lvl w:ilvl="3" w:tplc="040C000F" w:tentative="1">
+      <w:start w:val="1"/>
+      <w:numFmt w:val="decimal"/>
+      <w:lvlText w:val="%4."/>
+      <w:lvlJc w:val="left"/>
+      <w:pPr>
+        <w:ind w:left="2980" w:hanging="360"/>
+      </w:pPr>
+    </w:lvl>
+    <w:lvl w:ilvl="4" w:tplc="040C0019" w:tentative="1">
+      <w:start w:val="1"/>
+      <w:numFmt w:val="lowerLetter"/>
+      <w:lvlText w:val="%5."/>
+      <w:lvlJc w:val="left"/>
+      <w:pPr>
+        <w:ind w:left="3700" w:hanging="360"/>
+      </w:pPr>
+    </w:lvl>
+    <w:lvl w:ilvl="5" w:tplc="040C001B" w:tentative="1">
+      <w:start w:val="1"/>
+      <w:numFmt w:val="lowerRoman"/>
+      <w:lvlText w:val="%6."/>
+      <w:lvlJc w:val="right"/>
+      <w:pPr>
+        <w:ind w:left="4420" w:hanging="180"/>
+      </w:pPr>
+    </w:lvl>
+    <w:lvl w:ilvl="6" w:tplc="040C000F" w:tentative="1">
+      <w:start w:val="1"/>
+      <w:numFmt w:val="decimal"/>
+      <w:lvlText w:val="%7."/>
+      <w:lvlJc w:val="left"/>
+      <w:pPr>
+        <w:ind w:left="5140" w:hanging="360"/>
+      </w:pPr>
+    </w:lvl>
+    <w:lvl w:ilvl="7" w:tplc="040C0019" w:tentative="1">
+      <w:start w:val="1"/>
+      <w:numFmt w:val="lowerLetter"/>
+      <w:lvlText w:val="%8."/>
+      <w:lvlJc w:val="left"/>
+      <w:pPr>
+        <w:ind w:left="5860" w:hanging="360"/>
+      </w:pPr>
+    </w:lvl>
+    <w:lvl w:ilvl="8" w:tplc="040C001B" w:tentative="1">
+      <w:start w:val="1"/>
+      <w:numFmt w:val="lowerRoman"/>
+      <w:lvlText w:val="%9."/>
+      <w:lvlJc w:val="right"/>
+      <w:pPr>
+        <w:ind w:left="6580" w:hanging="180"/>
+      </w:pPr>
+    </w:lvl>
+  </w:abstractNum>
+  <w:abstractNum w:abstractNumId="42" w15:restartNumberingAfterBreak="0">
     <w:nsid w:val="62120500"/>
     <w:multiLevelType w:val="hybridMultilevel"/>
     <w:tmpl w:val="0876FD62"/>
@@ -13325,7 +13781,7 @@
       </w:pPr>
     </w:lvl>
   </w:abstractNum>
-  <w:abstractNum w:abstractNumId="39" w15:restartNumberingAfterBreak="0">
+  <w:abstractNum w:abstractNumId="43" w15:restartNumberingAfterBreak="0">
     <w:nsid w:val="64DC2B54"/>
     <w:multiLevelType w:val="hybridMultilevel"/>
     <w:tmpl w:val="CFA80924"/>
@@ -13438,7 +13894,7 @@
       </w:rPr>
     </w:lvl>
   </w:abstractNum>
-  <w:abstractNum w:abstractNumId="40" w15:restartNumberingAfterBreak="0">
+  <w:abstractNum w:abstractNumId="44" w15:restartNumberingAfterBreak="0">
     <w:nsid w:val="66A816DE"/>
     <w:multiLevelType w:val="hybridMultilevel"/>
     <w:tmpl w:val="CD664AAA"/>
@@ -13524,7 +13980,7 @@
       </w:pPr>
     </w:lvl>
   </w:abstractNum>
-  <w:abstractNum w:abstractNumId="41" w15:restartNumberingAfterBreak="0">
+  <w:abstractNum w:abstractNumId="45" w15:restartNumberingAfterBreak="0">
     <w:nsid w:val="697751B6"/>
     <w:multiLevelType w:val="hybridMultilevel"/>
     <w:tmpl w:val="FAB2255A"/>
@@ -13610,7 +14066,7 @@
       </w:pPr>
     </w:lvl>
   </w:abstractNum>
-  <w:abstractNum w:abstractNumId="42" w15:restartNumberingAfterBreak="0">
+  <w:abstractNum w:abstractNumId="46" w15:restartNumberingAfterBreak="0">
     <w:nsid w:val="6C9A204C"/>
     <w:multiLevelType w:val="multilevel"/>
     <w:tmpl w:val="B846E136"/>
@@ -13730,7 +14186,7 @@
       </w:rPr>
     </w:lvl>
   </w:abstractNum>
-  <w:abstractNum w:abstractNumId="43" w15:restartNumberingAfterBreak="0">
+  <w:abstractNum w:abstractNumId="47" w15:restartNumberingAfterBreak="0">
     <w:nsid w:val="6CBC435D"/>
     <w:multiLevelType w:val="multilevel"/>
     <w:tmpl w:val="040C0027"/>
@@ -13816,7 +14272,125 @@
       </w:pPr>
     </w:lvl>
   </w:abstractNum>
-  <w:abstractNum w:abstractNumId="44" w15:restartNumberingAfterBreak="0">
+  <w:abstractNum w:abstractNumId="48" w15:restartNumberingAfterBreak="0">
+    <w:nsid w:val="721143CD"/>
+    <w:multiLevelType w:val="hybridMultilevel"/>
+    <w:tmpl w:val="A34C4512"/>
+    <w:lvl w:ilvl="0" w:tplc="1A56B3DA">
+      <w:start w:val="1"/>
+      <w:numFmt w:val="decimal"/>
+      <w:lvlText w:val="%1-"/>
+      <w:lvlJc w:val="left"/>
+      <w:pPr>
+        <w:ind w:left="336" w:hanging="237"/>
+      </w:pPr>
+      <w:rPr>
+        <w:rFonts w:ascii="Times New Roman" w:eastAsia="Times New Roman" w:hAnsi="Times New Roman" w:cs="Times New Roman" w:hint="default"/>
+        <w:spacing w:val="-3"/>
+        <w:w w:val="100"/>
+        <w:sz w:val="26"/>
+        <w:szCs w:val="26"/>
+        <w:lang w:val="fr-FR" w:eastAsia="en-US" w:bidi="ar-SA"/>
+      </w:rPr>
+    </w:lvl>
+    <w:lvl w:ilvl="1" w:tplc="41606B8A">
+      <w:numFmt w:val="bullet"/>
+      <w:lvlText w:val="•"/>
+      <w:lvlJc w:val="left"/>
+      <w:pPr>
+        <w:ind w:left="1208" w:hanging="237"/>
+      </w:pPr>
+      <w:rPr>
+        <w:rFonts w:hint="default"/>
+        <w:lang w:val="fr-FR" w:eastAsia="en-US" w:bidi="ar-SA"/>
+      </w:rPr>
+    </w:lvl>
+    <w:lvl w:ilvl="2" w:tplc="1856EFFC">
+      <w:numFmt w:val="bullet"/>
+      <w:lvlText w:val="•"/>
+      <w:lvlJc w:val="left"/>
+      <w:pPr>
+        <w:ind w:left="2077" w:hanging="237"/>
+      </w:pPr>
+      <w:rPr>
+        <w:rFonts w:hint="default"/>
+        <w:lang w:val="fr-FR" w:eastAsia="en-US" w:bidi="ar-SA"/>
+      </w:rPr>
+    </w:lvl>
+    <w:lvl w:ilvl="3" w:tplc="5EE86122">
+      <w:numFmt w:val="bullet"/>
+      <w:lvlText w:val="•"/>
+      <w:lvlJc w:val="left"/>
+      <w:pPr>
+        <w:ind w:left="2946" w:hanging="237"/>
+      </w:pPr>
+      <w:rPr>
+        <w:rFonts w:hint="default"/>
+        <w:lang w:val="fr-FR" w:eastAsia="en-US" w:bidi="ar-SA"/>
+      </w:rPr>
+    </w:lvl>
+    <w:lvl w:ilvl="4" w:tplc="C8AE72AC">
+      <w:numFmt w:val="bullet"/>
+      <w:lvlText w:val="•"/>
+      <w:lvlJc w:val="left"/>
+      <w:pPr>
+        <w:ind w:left="3814" w:hanging="237"/>
+      </w:pPr>
+      <w:rPr>
+        <w:rFonts w:hint="default"/>
+        <w:lang w:val="fr-FR" w:eastAsia="en-US" w:bidi="ar-SA"/>
+      </w:rPr>
+    </w:lvl>
+    <w:lvl w:ilvl="5" w:tplc="C2D4FBEC">
+      <w:numFmt w:val="bullet"/>
+      <w:lvlText w:val="•"/>
+      <w:lvlJc w:val="left"/>
+      <w:pPr>
+        <w:ind w:left="4683" w:hanging="237"/>
+      </w:pPr>
+      <w:rPr>
+        <w:rFonts w:hint="default"/>
+        <w:lang w:val="fr-FR" w:eastAsia="en-US" w:bidi="ar-SA"/>
+      </w:rPr>
+    </w:lvl>
+    <w:lvl w:ilvl="6" w:tplc="3FC6FECC">
+      <w:numFmt w:val="bullet"/>
+      <w:lvlText w:val="•"/>
+      <w:lvlJc w:val="left"/>
+      <w:pPr>
+        <w:ind w:left="5552" w:hanging="237"/>
+      </w:pPr>
+      <w:rPr>
+        <w:rFonts w:hint="default"/>
+        <w:lang w:val="fr-FR" w:eastAsia="en-US" w:bidi="ar-SA"/>
+      </w:rPr>
+    </w:lvl>
+    <w:lvl w:ilvl="7" w:tplc="99F83ECE">
+      <w:numFmt w:val="bullet"/>
+      <w:lvlText w:val="•"/>
+      <w:lvlJc w:val="left"/>
+      <w:pPr>
+        <w:ind w:left="6420" w:hanging="237"/>
+      </w:pPr>
+      <w:rPr>
+        <w:rFonts w:hint="default"/>
+        <w:lang w:val="fr-FR" w:eastAsia="en-US" w:bidi="ar-SA"/>
+      </w:rPr>
+    </w:lvl>
+    <w:lvl w:ilvl="8" w:tplc="D4A6661A">
+      <w:numFmt w:val="bullet"/>
+      <w:lvlText w:val="•"/>
+      <w:lvlJc w:val="left"/>
+      <w:pPr>
+        <w:ind w:left="7289" w:hanging="237"/>
+      </w:pPr>
+      <w:rPr>
+        <w:rFonts w:hint="default"/>
+        <w:lang w:val="fr-FR" w:eastAsia="en-US" w:bidi="ar-SA"/>
+      </w:rPr>
+    </w:lvl>
+  </w:abstractNum>
+  <w:abstractNum w:abstractNumId="49" w15:restartNumberingAfterBreak="0">
     <w:nsid w:val="73B82E97"/>
     <w:multiLevelType w:val="multilevel"/>
     <w:tmpl w:val="2D8012FA"/>
@@ -13950,7 +14524,7 @@
       </w:rPr>
     </w:lvl>
   </w:abstractNum>
-  <w:abstractNum w:abstractNumId="45" w15:restartNumberingAfterBreak="0">
+  <w:abstractNum w:abstractNumId="50" w15:restartNumberingAfterBreak="0">
     <w:nsid w:val="79A459B8"/>
     <w:multiLevelType w:val="hybridMultilevel"/>
     <w:tmpl w:val="4B8A74DE"/>
@@ -14036,107 +14610,193 @@
       </w:pPr>
     </w:lvl>
   </w:abstractNum>
+  <w:abstractNum w:abstractNumId="51" w15:restartNumberingAfterBreak="0">
+    <w:nsid w:val="7E8466C1"/>
+    <w:multiLevelType w:val="hybridMultilevel"/>
+    <w:tmpl w:val="6A10629A"/>
+    <w:lvl w:ilvl="0" w:tplc="040C000F">
+      <w:start w:val="1"/>
+      <w:numFmt w:val="decimal"/>
+      <w:lvlText w:val="%1."/>
+      <w:lvlJc w:val="left"/>
+      <w:pPr>
+        <w:ind w:left="820" w:hanging="360"/>
+      </w:pPr>
+    </w:lvl>
+    <w:lvl w:ilvl="1" w:tplc="040C0019" w:tentative="1">
+      <w:start w:val="1"/>
+      <w:numFmt w:val="lowerLetter"/>
+      <w:lvlText w:val="%2."/>
+      <w:lvlJc w:val="left"/>
+      <w:pPr>
+        <w:ind w:left="1540" w:hanging="360"/>
+      </w:pPr>
+    </w:lvl>
+    <w:lvl w:ilvl="2" w:tplc="040C001B" w:tentative="1">
+      <w:start w:val="1"/>
+      <w:numFmt w:val="lowerRoman"/>
+      <w:lvlText w:val="%3."/>
+      <w:lvlJc w:val="right"/>
+      <w:pPr>
+        <w:ind w:left="2260" w:hanging="180"/>
+      </w:pPr>
+    </w:lvl>
+    <w:lvl w:ilvl="3" w:tplc="040C000F" w:tentative="1">
+      <w:start w:val="1"/>
+      <w:numFmt w:val="decimal"/>
+      <w:lvlText w:val="%4."/>
+      <w:lvlJc w:val="left"/>
+      <w:pPr>
+        <w:ind w:left="2980" w:hanging="360"/>
+      </w:pPr>
+    </w:lvl>
+    <w:lvl w:ilvl="4" w:tplc="040C0019" w:tentative="1">
+      <w:start w:val="1"/>
+      <w:numFmt w:val="lowerLetter"/>
+      <w:lvlText w:val="%5."/>
+      <w:lvlJc w:val="left"/>
+      <w:pPr>
+        <w:ind w:left="3700" w:hanging="360"/>
+      </w:pPr>
+    </w:lvl>
+    <w:lvl w:ilvl="5" w:tplc="040C001B" w:tentative="1">
+      <w:start w:val="1"/>
+      <w:numFmt w:val="lowerRoman"/>
+      <w:lvlText w:val="%6."/>
+      <w:lvlJc w:val="right"/>
+      <w:pPr>
+        <w:ind w:left="4420" w:hanging="180"/>
+      </w:pPr>
+    </w:lvl>
+    <w:lvl w:ilvl="6" w:tplc="040C000F" w:tentative="1">
+      <w:start w:val="1"/>
+      <w:numFmt w:val="decimal"/>
+      <w:lvlText w:val="%7."/>
+      <w:lvlJc w:val="left"/>
+      <w:pPr>
+        <w:ind w:left="5140" w:hanging="360"/>
+      </w:pPr>
+    </w:lvl>
+    <w:lvl w:ilvl="7" w:tplc="040C0019" w:tentative="1">
+      <w:start w:val="1"/>
+      <w:numFmt w:val="lowerLetter"/>
+      <w:lvlText w:val="%8."/>
+      <w:lvlJc w:val="left"/>
+      <w:pPr>
+        <w:ind w:left="5860" w:hanging="360"/>
+      </w:pPr>
+    </w:lvl>
+    <w:lvl w:ilvl="8" w:tplc="040C001B" w:tentative="1">
+      <w:start w:val="1"/>
+      <w:numFmt w:val="lowerRoman"/>
+      <w:lvlText w:val="%9."/>
+      <w:lvlJc w:val="right"/>
+      <w:pPr>
+        <w:ind w:left="6580" w:hanging="180"/>
+      </w:pPr>
+    </w:lvl>
+  </w:abstractNum>
   <w:num w:numId="1" w16cid:durableId="965619540">
-    <w:abstractNumId w:val="10"/>
+    <w:abstractNumId w:val="12"/>
   </w:num>
   <w:num w:numId="2" w16cid:durableId="747263843">
-    <w:abstractNumId w:val="13"/>
+    <w:abstractNumId w:val="16"/>
   </w:num>
   <w:num w:numId="3" w16cid:durableId="1489711091">
-    <w:abstractNumId w:val="15"/>
+    <w:abstractNumId w:val="18"/>
   </w:num>
   <w:num w:numId="4" w16cid:durableId="1000504780">
+    <w:abstractNumId w:val="38"/>
+  </w:num>
+  <w:num w:numId="5" w16cid:durableId="1991670306">
+    <w:abstractNumId w:val="30"/>
+  </w:num>
+  <w:num w:numId="6" w16cid:durableId="247889499">
+    <w:abstractNumId w:val="20"/>
+  </w:num>
+  <w:num w:numId="7" w16cid:durableId="538512365">
+    <w:abstractNumId w:val="25"/>
+  </w:num>
+  <w:num w:numId="8" w16cid:durableId="896015976">
+    <w:abstractNumId w:val="22"/>
+  </w:num>
+  <w:num w:numId="9" w16cid:durableId="909581675">
+    <w:abstractNumId w:val="32"/>
+  </w:num>
+  <w:num w:numId="10" w16cid:durableId="2123917835">
+    <w:abstractNumId w:val="45"/>
+  </w:num>
+  <w:num w:numId="11" w16cid:durableId="657155941">
+    <w:abstractNumId w:val="29"/>
+  </w:num>
+  <w:num w:numId="12" w16cid:durableId="1599870745">
+    <w:abstractNumId w:val="27"/>
+  </w:num>
+  <w:num w:numId="13" w16cid:durableId="1130561573">
+    <w:abstractNumId w:val="17"/>
+  </w:num>
+  <w:num w:numId="14" w16cid:durableId="322241421">
+    <w:abstractNumId w:val="43"/>
+  </w:num>
+  <w:num w:numId="15" w16cid:durableId="1101871990">
+    <w:abstractNumId w:val="36"/>
+  </w:num>
+  <w:num w:numId="16" w16cid:durableId="1325859084">
+    <w:abstractNumId w:val="39"/>
+  </w:num>
+  <w:num w:numId="17" w16cid:durableId="263269660">
+    <w:abstractNumId w:val="34"/>
+  </w:num>
+  <w:num w:numId="18" w16cid:durableId="379398500">
+    <w:abstractNumId w:val="8"/>
+  </w:num>
+  <w:num w:numId="19" w16cid:durableId="2142457301">
+    <w:abstractNumId w:val="11"/>
+  </w:num>
+  <w:num w:numId="20" w16cid:durableId="1491023493">
+    <w:abstractNumId w:val="28"/>
+  </w:num>
+  <w:num w:numId="21" w16cid:durableId="191302908">
+    <w:abstractNumId w:val="40"/>
+  </w:num>
+  <w:num w:numId="22" w16cid:durableId="33428319">
+    <w:abstractNumId w:val="31"/>
+  </w:num>
+  <w:num w:numId="23" w16cid:durableId="2008433019">
+    <w:abstractNumId w:val="24"/>
+  </w:num>
+  <w:num w:numId="24" w16cid:durableId="569341015">
+    <w:abstractNumId w:val="49"/>
+  </w:num>
+  <w:num w:numId="25" w16cid:durableId="475998371">
+    <w:abstractNumId w:val="19"/>
+  </w:num>
+  <w:num w:numId="26" w16cid:durableId="823618967">
+    <w:abstractNumId w:val="9"/>
+  </w:num>
+  <w:num w:numId="27" w16cid:durableId="400909387">
     <w:abstractNumId w:val="35"/>
   </w:num>
-  <w:num w:numId="5" w16cid:durableId="1991670306">
-    <w:abstractNumId w:val="27"/>
-  </w:num>
-  <w:num w:numId="6" w16cid:durableId="247889499">
-    <w:abstractNumId w:val="17"/>
-  </w:num>
-  <w:num w:numId="7" w16cid:durableId="538512365">
-    <w:abstractNumId w:val="22"/>
-  </w:num>
-  <w:num w:numId="8" w16cid:durableId="896015976">
-    <w:abstractNumId w:val="19"/>
-  </w:num>
-  <w:num w:numId="9" w16cid:durableId="909581675">
-    <w:abstractNumId w:val="29"/>
-  </w:num>
-  <w:num w:numId="10" w16cid:durableId="2123917835">
-    <w:abstractNumId w:val="41"/>
-  </w:num>
-  <w:num w:numId="11" w16cid:durableId="657155941">
-    <w:abstractNumId w:val="26"/>
-  </w:num>
-  <w:num w:numId="12" w16cid:durableId="1599870745">
-    <w:abstractNumId w:val="24"/>
-  </w:num>
-  <w:num w:numId="13" w16cid:durableId="1130561573">
-    <w:abstractNumId w:val="14"/>
-  </w:num>
-  <w:num w:numId="14" w16cid:durableId="322241421">
-    <w:abstractNumId w:val="39"/>
-  </w:num>
-  <w:num w:numId="15" w16cid:durableId="1101871990">
-    <w:abstractNumId w:val="33"/>
-  </w:num>
-  <w:num w:numId="16" w16cid:durableId="1325859084">
-    <w:abstractNumId w:val="36"/>
-  </w:num>
-  <w:num w:numId="17" w16cid:durableId="263269660">
-    <w:abstractNumId w:val="31"/>
-  </w:num>
-  <w:num w:numId="18" w16cid:durableId="379398500">
-    <w:abstractNumId w:val="7"/>
-  </w:num>
-  <w:num w:numId="19" w16cid:durableId="2142457301">
-    <w:abstractNumId w:val="9"/>
-  </w:num>
-  <w:num w:numId="20" w16cid:durableId="1491023493">
-    <w:abstractNumId w:val="25"/>
-  </w:num>
-  <w:num w:numId="21" w16cid:durableId="191302908">
-    <w:abstractNumId w:val="37"/>
-  </w:num>
-  <w:num w:numId="22" w16cid:durableId="33428319">
-    <w:abstractNumId w:val="28"/>
-  </w:num>
-  <w:num w:numId="23" w16cid:durableId="2008433019">
-    <w:abstractNumId w:val="21"/>
-  </w:num>
-  <w:num w:numId="24" w16cid:durableId="569341015">
+  <w:num w:numId="28" w16cid:durableId="1598245551">
     <w:abstractNumId w:val="44"/>
   </w:num>
-  <w:num w:numId="25" w16cid:durableId="475998371">
-    <w:abstractNumId w:val="16"/>
-  </w:num>
-  <w:num w:numId="26" w16cid:durableId="823618967">
-    <w:abstractNumId w:val="8"/>
-  </w:num>
-  <w:num w:numId="27" w16cid:durableId="400909387">
-    <w:abstractNumId w:val="32"/>
-  </w:num>
-  <w:num w:numId="28" w16cid:durableId="1598245551">
-    <w:abstractNumId w:val="40"/>
-  </w:num>
   <w:num w:numId="29" w16cid:durableId="616373375">
-    <w:abstractNumId w:val="42"/>
+    <w:abstractNumId w:val="46"/>
   </w:num>
   <w:num w:numId="30" w16cid:durableId="1438019124">
     <w:abstractNumId w:val="1"/>
   </w:num>
   <w:num w:numId="31" w16cid:durableId="141966489">
-    <w:abstractNumId w:val="4"/>
+    <w:abstractNumId w:val="5"/>
   </w:num>
   <w:num w:numId="32" w16cid:durableId="2120567361">
-    <w:abstractNumId w:val="43"/>
+    <w:abstractNumId w:val="47"/>
   </w:num>
   <w:num w:numId="33" w16cid:durableId="1842617034">
-    <w:abstractNumId w:val="38"/>
+    <w:abstractNumId w:val="42"/>
   </w:num>
   <w:num w:numId="34" w16cid:durableId="2137404384">
-    <w:abstractNumId w:val="34"/>
+    <w:abstractNumId w:val="37"/>
   </w:num>
   <w:num w:numId="35" w16cid:durableId="274405403">
     <w:abstractNumId w:val="2"/>
@@ -14145,34 +14805,52 @@
     <w:abstractNumId w:val="3"/>
   </w:num>
   <w:num w:numId="37" w16cid:durableId="1606617853">
+    <w:abstractNumId w:val="26"/>
+  </w:num>
+  <w:num w:numId="38" w16cid:durableId="922764610">
     <w:abstractNumId w:val="23"/>
   </w:num>
-  <w:num w:numId="38" w16cid:durableId="922764610">
-    <w:abstractNumId w:val="20"/>
-  </w:num>
   <w:num w:numId="39" w16cid:durableId="1245332716">
-    <w:abstractNumId w:val="30"/>
+    <w:abstractNumId w:val="33"/>
   </w:num>
   <w:num w:numId="40" w16cid:durableId="323629323">
-    <w:abstractNumId w:val="12"/>
+    <w:abstractNumId w:val="15"/>
   </w:num>
   <w:num w:numId="41" w16cid:durableId="1643146561">
-    <w:abstractNumId w:val="11"/>
+    <w:abstractNumId w:val="14"/>
   </w:num>
   <w:num w:numId="42" w16cid:durableId="1444231083">
     <w:abstractNumId w:val="0"/>
   </w:num>
   <w:num w:numId="43" w16cid:durableId="813989791">
-    <w:abstractNumId w:val="18"/>
+    <w:abstractNumId w:val="21"/>
   </w:num>
   <w:num w:numId="44" w16cid:durableId="236326899">
-    <w:abstractNumId w:val="5"/>
+    <w:abstractNumId w:val="6"/>
   </w:num>
   <w:num w:numId="45" w16cid:durableId="902182568">
-    <w:abstractNumId w:val="45"/>
+    <w:abstractNumId w:val="50"/>
   </w:num>
   <w:num w:numId="46" w16cid:durableId="80034612">
-    <w:abstractNumId w:val="6"/>
+    <w:abstractNumId w:val="7"/>
+  </w:num>
+  <w:num w:numId="47" w16cid:durableId="1581140406">
+    <w:abstractNumId w:val="51"/>
+  </w:num>
+  <w:num w:numId="48" w16cid:durableId="1299803966">
+    <w:abstractNumId w:val="41"/>
+  </w:num>
+  <w:num w:numId="49" w16cid:durableId="1034885465">
+    <w:abstractNumId w:val="10"/>
+  </w:num>
+  <w:num w:numId="50" w16cid:durableId="45228038">
+    <w:abstractNumId w:val="4"/>
+  </w:num>
+  <w:num w:numId="51" w16cid:durableId="1612591055">
+    <w:abstractNumId w:val="48"/>
+  </w:num>
+  <w:num w:numId="52" w16cid:durableId="471096393">
+    <w:abstractNumId w:val="13"/>
   </w:num>
 </w:numbering>
 </file>

</xml_diff>

<commit_message>
L'ajout de python, flask et sql
</commit_message>
<xml_diff>
--- a/memoire.docx
+++ b/memoire.docx
@@ -1376,6 +1376,7 @@
           <w:rFonts w:asciiTheme="majorBidi" w:hAnsiTheme="majorBidi" w:cstheme="majorBidi"/>
           <w:b/>
           <w:bCs/>
+          <w:color w:val="FF0000"/>
           <w:sz w:val="36"/>
           <w:szCs w:val="36"/>
         </w:rPr>
@@ -1404,10 +1405,7 @@
         </w:rPr>
         <w:t> 1 :</w:t>
       </w:r>
-    </w:p>
-    <w:p>
-      <w:pPr>
-        <w:spacing w:line="360" w:lineRule="auto"/>
+      <w:r>
         <w:rPr>
           <w:rFonts w:asciiTheme="majorBidi" w:hAnsiTheme="majorBidi" w:cstheme="majorBidi"/>
           <w:b/>
@@ -1417,8 +1415,25 @@
           <w:sz w:val="28"/>
           <w:szCs w:val="28"/>
         </w:rPr>
-      </w:pPr>
-      <w:r>
+        <w:t xml:space="preserve"> </w:t>
+      </w:r>
+      <w:r>
+        <w:rPr>
+          <w:rFonts w:asciiTheme="majorBidi" w:hAnsiTheme="majorBidi" w:cstheme="majorBidi"/>
+          <w:b/>
+          <w:bCs/>
+          <w:i/>
+          <w:iCs/>
+          <w:color w:val="FF0000"/>
+          <w:sz w:val="28"/>
+          <w:szCs w:val="28"/>
+        </w:rPr>
+        <w:t>est prévu pour l’organigramme de l’organisme d’accueil</w:t>
+      </w:r>
+    </w:p>
+    <w:p>
+      <w:pPr>
+        <w:spacing w:line="360" w:lineRule="auto"/>
         <w:rPr>
           <w:rFonts w:asciiTheme="majorBidi" w:hAnsiTheme="majorBidi" w:cstheme="majorBidi"/>
           <w:b/>
@@ -1428,8 +1443,7 @@
           <w:sz w:val="28"/>
           <w:szCs w:val="28"/>
         </w:rPr>
-        <w:t>Figure</w:t>
-      </w:r>
+      </w:pPr>
       <w:r>
         <w:rPr>
           <w:rFonts w:asciiTheme="majorBidi" w:hAnsiTheme="majorBidi" w:cstheme="majorBidi"/>
@@ -1440,7 +1454,7 @@
           <w:sz w:val="28"/>
           <w:szCs w:val="28"/>
         </w:rPr>
-        <w:t xml:space="preserve"> 2 : </w:t>
+        <w:t>Figure</w:t>
       </w:r>
       <w:r>
         <w:rPr>
@@ -1452,7 +1466,7 @@
           <w:sz w:val="28"/>
           <w:szCs w:val="28"/>
         </w:rPr>
-        <w:t>S</w:t>
+        <w:t xml:space="preserve"> 2 : </w:t>
       </w:r>
       <w:r>
         <w:rPr>
@@ -1464,7 +1478,7 @@
           <w:sz w:val="28"/>
           <w:szCs w:val="28"/>
         </w:rPr>
-        <w:t>ite de l’</w:t>
+        <w:t>S</w:t>
       </w:r>
       <w:r>
         <w:rPr>
@@ -1476,7 +1490,7 @@
           <w:sz w:val="28"/>
           <w:szCs w:val="28"/>
         </w:rPr>
-        <w:t>Agence de cybersécurité et de sécurité des</w:t>
+        <w:t>ite de l’</w:t>
       </w:r>
       <w:r>
         <w:rPr>
@@ -1488,7 +1502,7 @@
           <w:sz w:val="28"/>
           <w:szCs w:val="28"/>
         </w:rPr>
-        <w:t xml:space="preserve"> </w:t>
+        <w:t>Agence de cybersécurité et de sécurité des</w:t>
       </w:r>
       <w:r>
         <w:rPr>
@@ -1500,13 +1514,9 @@
           <w:sz w:val="28"/>
           <w:szCs w:val="28"/>
         </w:rPr>
-        <w:t>infrastructures</w:t>
-      </w:r>
-    </w:p>
-    <w:p>
-      <w:pPr>
-        <w:spacing w:line="360" w:lineRule="auto"/>
-        <w:ind w:left="708" w:firstLine="708"/>
+        <w:t xml:space="preserve"> </w:t>
+      </w:r>
+      <w:r>
         <w:rPr>
           <w:rFonts w:asciiTheme="majorBidi" w:hAnsiTheme="majorBidi" w:cstheme="majorBidi"/>
           <w:b/>
@@ -1516,8 +1526,13 @@
           <w:sz w:val="28"/>
           <w:szCs w:val="28"/>
         </w:rPr>
-      </w:pPr>
-      <w:r>
+        <w:t>infrastructures</w:t>
+      </w:r>
+    </w:p>
+    <w:p>
+      <w:pPr>
+        <w:spacing w:line="360" w:lineRule="auto"/>
+        <w:ind w:left="708" w:firstLine="708"/>
         <w:rPr>
           <w:rFonts w:asciiTheme="majorBidi" w:hAnsiTheme="majorBidi" w:cstheme="majorBidi"/>
           <w:b/>
@@ -1527,12 +1542,8 @@
           <w:sz w:val="28"/>
           <w:szCs w:val="28"/>
         </w:rPr>
-        <w:t>-CISA-</w:t>
-      </w:r>
-    </w:p>
-    <w:p>
-      <w:pPr>
-        <w:spacing w:line="360" w:lineRule="auto"/>
+      </w:pPr>
+      <w:r>
         <w:rPr>
           <w:rFonts w:asciiTheme="majorBidi" w:hAnsiTheme="majorBidi" w:cstheme="majorBidi"/>
           <w:b/>
@@ -1542,8 +1553,12 @@
           <w:sz w:val="28"/>
           <w:szCs w:val="28"/>
         </w:rPr>
-      </w:pPr>
-      <w:r>
+        <w:t>-CISA-</w:t>
+      </w:r>
+    </w:p>
+    <w:p>
+      <w:pPr>
+        <w:spacing w:line="360" w:lineRule="auto"/>
         <w:rPr>
           <w:rFonts w:asciiTheme="majorBidi" w:hAnsiTheme="majorBidi" w:cstheme="majorBidi"/>
           <w:b/>
@@ -1553,8 +1568,7 @@
           <w:sz w:val="28"/>
           <w:szCs w:val="28"/>
         </w:rPr>
-        <w:t>Figure</w:t>
-      </w:r>
+      </w:pPr>
       <w:r>
         <w:rPr>
           <w:rFonts w:asciiTheme="majorBidi" w:hAnsiTheme="majorBidi" w:cstheme="majorBidi"/>
@@ -1565,7 +1579,7 @@
           <w:sz w:val="28"/>
           <w:szCs w:val="28"/>
         </w:rPr>
-        <w:t> 3 : L</w:t>
+        <w:t>Figure</w:t>
       </w:r>
       <w:r>
         <w:rPr>
@@ -1577,7 +1591,7 @@
           <w:sz w:val="28"/>
           <w:szCs w:val="28"/>
         </w:rPr>
-        <w:t>e formulaire de déclaration d'incident</w:t>
+        <w:t> 3 : L</w:t>
       </w:r>
       <w:r>
         <w:rPr>
@@ -1589,13 +1603,9 @@
           <w:sz w:val="28"/>
           <w:szCs w:val="28"/>
         </w:rPr>
-        <w:t xml:space="preserve"> du site CISA</w:t>
-      </w:r>
-    </w:p>
-    <w:p>
-      <w:pPr>
-        <w:spacing w:line="360" w:lineRule="auto"/>
-        <w:ind w:left="708" w:firstLine="708"/>
+        <w:t>e formulaire de déclaration d'incident</w:t>
+      </w:r>
+      <w:r>
         <w:rPr>
           <w:rFonts w:asciiTheme="majorBidi" w:hAnsiTheme="majorBidi" w:cstheme="majorBidi"/>
           <w:b/>
@@ -1605,7 +1615,8 @@
           <w:sz w:val="28"/>
           <w:szCs w:val="28"/>
         </w:rPr>
-      </w:pPr>
+        <w:t xml:space="preserve"> du site CISA</w:t>
+      </w:r>
     </w:p>
     <w:p>
       <w:pPr>
@@ -1625,6 +1636,7 @@
     <w:p>
       <w:pPr>
         <w:spacing w:line="360" w:lineRule="auto"/>
+        <w:ind w:left="708" w:firstLine="708"/>
         <w:rPr>
           <w:rFonts w:asciiTheme="majorBidi" w:hAnsiTheme="majorBidi" w:cstheme="majorBidi"/>
           <w:b/>
@@ -1820,6 +1832,20 @@
     </w:p>
     <w:p>
       <w:pPr>
+        <w:spacing w:line="360" w:lineRule="auto"/>
+        <w:rPr>
+          <w:rFonts w:asciiTheme="majorBidi" w:hAnsiTheme="majorBidi" w:cstheme="majorBidi"/>
+          <w:b/>
+          <w:bCs/>
+          <w:i/>
+          <w:iCs/>
+          <w:sz w:val="28"/>
+          <w:szCs w:val="28"/>
+        </w:rPr>
+      </w:pPr>
+    </w:p>
+    <w:p>
+      <w:pPr>
         <w:rPr>
           <w:rFonts w:asciiTheme="majorBidi" w:hAnsiTheme="majorBidi" w:cstheme="majorBidi"/>
           <w:sz w:val="32"/>
@@ -2132,26 +2158,112 @@
         </w:rPr>
         <w:tab/>
       </w:r>
+      <w:proofErr w:type="spellStart"/>
       <w:r>
         <w:rPr>
           <w:rFonts w:asciiTheme="majorBidi" w:hAnsiTheme="majorBidi" w:cstheme="majorBidi"/>
           <w:sz w:val="32"/>
           <w:szCs w:val="32"/>
         </w:rPr>
-        <w:t>Cascading Style Sheets.</w:t>
-      </w:r>
-    </w:p>
-    <w:p>
-      <w:pPr>
-        <w:ind w:left="708"/>
-        <w:rPr>
-          <w:rFonts w:asciiTheme="majorBidi" w:hAnsiTheme="majorBidi" w:cstheme="majorBidi"/>
-          <w:b/>
-          <w:bCs/>
+        <w:t>Cascading</w:t>
+      </w:r>
+      <w:proofErr w:type="spellEnd"/>
+      <w:r>
+        <w:rPr>
+          <w:rFonts w:asciiTheme="majorBidi" w:hAnsiTheme="majorBidi" w:cstheme="majorBidi"/>
           <w:sz w:val="32"/>
           <w:szCs w:val="32"/>
         </w:rPr>
-      </w:pPr>
+        <w:t xml:space="preserve"> Style Sheets</w:t>
+      </w:r>
+    </w:p>
+    <w:p>
+      <w:pPr>
+        <w:ind w:left="708"/>
+        <w:rPr>
+          <w:rFonts w:asciiTheme="majorBidi" w:hAnsiTheme="majorBidi" w:cstheme="majorBidi"/>
+          <w:b/>
+          <w:bCs/>
+          <w:sz w:val="32"/>
+          <w:szCs w:val="32"/>
+        </w:rPr>
+      </w:pPr>
+      <w:r>
+        <w:rPr>
+          <w:rFonts w:asciiTheme="majorBidi" w:hAnsiTheme="majorBidi" w:cstheme="majorBidi"/>
+          <w:b/>
+          <w:bCs/>
+          <w:sz w:val="32"/>
+          <w:szCs w:val="32"/>
+        </w:rPr>
+        <w:t>SQL</w:t>
+      </w:r>
+      <w:r>
+        <w:rPr>
+          <w:rFonts w:asciiTheme="majorBidi" w:hAnsiTheme="majorBidi" w:cstheme="majorBidi"/>
+          <w:b/>
+          <w:bCs/>
+          <w:sz w:val="32"/>
+          <w:szCs w:val="32"/>
+        </w:rPr>
+        <w:tab/>
+      </w:r>
+      <w:r>
+        <w:rPr>
+          <w:rFonts w:asciiTheme="majorBidi" w:hAnsiTheme="majorBidi" w:cstheme="majorBidi"/>
+          <w:b/>
+          <w:bCs/>
+          <w:sz w:val="32"/>
+          <w:szCs w:val="32"/>
+        </w:rPr>
+        <w:tab/>
+      </w:r>
+      <w:proofErr w:type="spellStart"/>
+      <w:r>
+        <w:rPr>
+          <w:rFonts w:asciiTheme="majorBidi" w:hAnsiTheme="majorBidi" w:cstheme="majorBidi"/>
+          <w:sz w:val="32"/>
+          <w:szCs w:val="32"/>
+        </w:rPr>
+        <w:t>Structured</w:t>
+      </w:r>
+      <w:proofErr w:type="spellEnd"/>
+      <w:r>
+        <w:rPr>
+          <w:rFonts w:asciiTheme="majorBidi" w:hAnsiTheme="majorBidi" w:cstheme="majorBidi"/>
+          <w:sz w:val="32"/>
+          <w:szCs w:val="32"/>
+        </w:rPr>
+        <w:t xml:space="preserve"> </w:t>
+      </w:r>
+      <w:proofErr w:type="spellStart"/>
+      <w:r>
+        <w:rPr>
+          <w:rFonts w:asciiTheme="majorBidi" w:hAnsiTheme="majorBidi" w:cstheme="majorBidi"/>
+          <w:sz w:val="32"/>
+          <w:szCs w:val="32"/>
+        </w:rPr>
+        <w:t>Query</w:t>
+      </w:r>
+      <w:proofErr w:type="spellEnd"/>
+      <w:r>
+        <w:rPr>
+          <w:rFonts w:asciiTheme="majorBidi" w:hAnsiTheme="majorBidi" w:cstheme="majorBidi"/>
+          <w:sz w:val="32"/>
+          <w:szCs w:val="32"/>
+        </w:rPr>
+        <w:t xml:space="preserve"> </w:t>
+      </w:r>
+      <w:proofErr w:type="spellStart"/>
+      <w:r>
+        <w:rPr>
+          <w:rFonts w:asciiTheme="majorBidi" w:hAnsiTheme="majorBidi" w:cstheme="majorBidi"/>
+          <w:sz w:val="32"/>
+          <w:szCs w:val="32"/>
+        </w:rPr>
+        <w:t>Language</w:t>
+      </w:r>
+      <w:proofErr w:type="spellEnd"/>
     </w:p>
     <w:p>
       <w:pPr>
@@ -8054,12 +8166,12 @@
         <w:spacing w:line="360" w:lineRule="auto"/>
         <w:ind w:left="1068"/>
         <w:rPr>
-          <w:rFonts w:asciiTheme="majorBidi" w:hAnsiTheme="majorBidi"/>
-          <w:b/>
-          <w:bCs/>
-          <w:color w:val="000000" w:themeColor="text1"/>
-          <w:sz w:val="24"/>
-          <w:szCs w:val="24"/>
+          <w:rFonts w:asciiTheme="majorBidi" w:eastAsia="Calibri" w:hAnsiTheme="majorBidi" w:cstheme="majorBidi"/>
+          <w:kern w:val="0"/>
+          <w:sz w:val="24"/>
+          <w:szCs w:val="24"/>
+          <w:lang w:bidi="ar-SA"/>
+          <w14:ligatures w14:val="none"/>
         </w:rPr>
       </w:pPr>
       <w:r>
@@ -8151,6 +8263,498 @@
     </w:p>
     <w:p>
       <w:pPr>
+        <w:pStyle w:val="ListParagraph"/>
+        <w:numPr>
+          <w:ilvl w:val="0"/>
+          <w:numId w:val="45"/>
+        </w:numPr>
+        <w:ind w:left="1068"/>
+        <w:rPr>
+          <w:rFonts w:asciiTheme="majorBidi" w:hAnsiTheme="majorBidi"/>
+          <w:b/>
+          <w:bCs/>
+          <w:color w:val="000000" w:themeColor="text1"/>
+          <w:sz w:val="24"/>
+          <w:szCs w:val="24"/>
+        </w:rPr>
+      </w:pPr>
+      <w:r>
+        <w:rPr>
+          <w:noProof/>
+        </w:rPr>
+        <w:lastRenderedPageBreak/>
+        <w:drawing>
+          <wp:anchor distT="0" distB="0" distL="114300" distR="114300" simplePos="0" relativeHeight="251671552" behindDoc="0" locked="0" layoutInCell="1" allowOverlap="1" wp14:anchorId="621615C3" wp14:editId="21CD13AD">
+            <wp:simplePos x="0" y="0"/>
+            <wp:positionH relativeFrom="column">
+              <wp:posOffset>5653405</wp:posOffset>
+            </wp:positionH>
+            <wp:positionV relativeFrom="paragraph">
+              <wp:posOffset>0</wp:posOffset>
+            </wp:positionV>
+            <wp:extent cx="932180" cy="1036320"/>
+            <wp:effectExtent l="0" t="0" r="1270" b="0"/>
+            <wp:wrapSquare wrapText="bothSides"/>
+            <wp:docPr id="128510511" name="Picture 1" descr="Python Logo - PNG and Vector - Logo Download"/>
+            <wp:cNvGraphicFramePr>
+              <a:graphicFrameLocks xmlns:a="http://schemas.openxmlformats.org/drawingml/2006/main" noChangeAspect="1"/>
+            </wp:cNvGraphicFramePr>
+            <a:graphic xmlns:a="http://schemas.openxmlformats.org/drawingml/2006/main">
+              <a:graphicData uri="http://schemas.openxmlformats.org/drawingml/2006/picture">
+                <pic:pic xmlns:pic="http://schemas.openxmlformats.org/drawingml/2006/picture">
+                  <pic:nvPicPr>
+                    <pic:cNvPr id="0" name="Picture 1" descr="Python Logo - PNG and Vector - Logo Download"/>
+                    <pic:cNvPicPr>
+                      <a:picLocks noChangeAspect="1" noChangeArrowheads="1"/>
+                    </pic:cNvPicPr>
+                  </pic:nvPicPr>
+                  <pic:blipFill>
+                    <a:blip r:embed="rId14" cstate="print">
+                      <a:extLst>
+                        <a:ext uri="{28A0092B-C50C-407E-A947-70E740481C1C}">
+                          <a14:useLocalDpi xmlns:a14="http://schemas.microsoft.com/office/drawing/2010/main" val="0"/>
+                        </a:ext>
+                      </a:extLst>
+                    </a:blip>
+                    <a:srcRect/>
+                    <a:stretch>
+                      <a:fillRect/>
+                    </a:stretch>
+                  </pic:blipFill>
+                  <pic:spPr bwMode="auto">
+                    <a:xfrm>
+                      <a:off x="0" y="0"/>
+                      <a:ext cx="932180" cy="1036320"/>
+                    </a:xfrm>
+                    <a:prstGeom prst="rect">
+                      <a:avLst/>
+                    </a:prstGeom>
+                    <a:noFill/>
+                    <a:ln>
+                      <a:noFill/>
+                    </a:ln>
+                  </pic:spPr>
+                </pic:pic>
+              </a:graphicData>
+            </a:graphic>
+            <wp14:sizeRelH relativeFrom="margin">
+              <wp14:pctWidth>0</wp14:pctWidth>
+            </wp14:sizeRelH>
+            <wp14:sizeRelV relativeFrom="margin">
+              <wp14:pctHeight>0</wp14:pctHeight>
+            </wp14:sizeRelV>
+          </wp:anchor>
+        </w:drawing>
+      </w:r>
+      <w:r>
+        <w:rPr>
+          <w:rFonts w:asciiTheme="majorBidi" w:hAnsiTheme="majorBidi"/>
+          <w:b/>
+          <w:bCs/>
+          <w:color w:val="000000" w:themeColor="text1"/>
+          <w:sz w:val="24"/>
+          <w:szCs w:val="24"/>
+        </w:rPr>
+        <w:t>Python</w:t>
+      </w:r>
+      <w:r>
+        <w:rPr>
+          <w:rFonts w:asciiTheme="majorBidi" w:hAnsiTheme="majorBidi"/>
+          <w:b/>
+          <w:bCs/>
+          <w:color w:val="000000" w:themeColor="text1"/>
+          <w:sz w:val="24"/>
+          <w:szCs w:val="24"/>
+        </w:rPr>
+        <w:t> :</w:t>
+      </w:r>
+    </w:p>
+    <w:p>
+      <w:pPr>
+        <w:pStyle w:val="Heading5"/>
+        <w:numPr>
+          <w:ilvl w:val="0"/>
+          <w:numId w:val="0"/>
+        </w:numPr>
+        <w:tabs>
+          <w:tab w:val="left" w:pos="1315"/>
+        </w:tabs>
+        <w:spacing w:before="12" w:line="360" w:lineRule="auto"/>
+        <w:ind w:left="1068"/>
+        <w:rPr>
+          <w:rFonts w:asciiTheme="majorBidi" w:hAnsiTheme="majorBidi"/>
+          <w:noProof/>
+          <w:color w:val="000000" w:themeColor="text1"/>
+          <w:sz w:val="24"/>
+          <w:szCs w:val="24"/>
+        </w:rPr>
+      </w:pPr>
+      <w:r>
+        <w:rPr>
+          <w:rFonts w:asciiTheme="majorBidi" w:hAnsiTheme="majorBidi"/>
+          <w:noProof/>
+          <w:color w:val="000000" w:themeColor="text1"/>
+          <w:sz w:val="24"/>
+          <w:szCs w:val="24"/>
+        </w:rPr>
+        <w:t>Python est un langage de programmation interprété, orienté objet et multi-paradigme. Il est conçu pour être simple à lire et à écrire, ce qui le rend très populaire pour les projets de développement logiciel.</w:t>
+      </w:r>
+      <w:r>
+        <w:t xml:space="preserve"> </w:t>
+      </w:r>
+    </w:p>
+    <w:p>
+      <w:pPr>
+        <w:pStyle w:val="ListParagraph"/>
+        <w:numPr>
+          <w:ilvl w:val="1"/>
+          <w:numId w:val="45"/>
+        </w:numPr>
+        <w:rPr>
+          <w:b/>
+          <w:bCs/>
+          <w:sz w:val="24"/>
+          <w:szCs w:val="24"/>
+        </w:rPr>
+      </w:pPr>
+      <w:r>
+        <w:rPr>
+          <w:b/>
+          <w:bCs/>
+          <w:sz w:val="24"/>
+          <w:szCs w:val="24"/>
+        </w:rPr>
+        <w:t xml:space="preserve"> </w:t>
+      </w:r>
+      <w:r>
+        <w:rPr>
+          <w:b/>
+          <w:bCs/>
+          <w:sz w:val="24"/>
+          <w:szCs w:val="24"/>
+        </w:rPr>
+        <w:t>Flask :</w:t>
+      </w:r>
+    </w:p>
+    <w:p>
+      <w:pPr>
+        <w:pStyle w:val="ListParagraph"/>
+        <w:ind w:left="2484"/>
+        <w:rPr>
+          <w:sz w:val="24"/>
+          <w:szCs w:val="24"/>
+        </w:rPr>
+      </w:pPr>
+      <w:r>
+        <w:rPr>
+          <w:noProof/>
+        </w:rPr>
+        <w:drawing>
+          <wp:anchor distT="0" distB="0" distL="114300" distR="114300" simplePos="0" relativeHeight="251672576" behindDoc="0" locked="0" layoutInCell="1" allowOverlap="1" wp14:anchorId="7B91131E" wp14:editId="7B4B3E99">
+            <wp:simplePos x="0" y="0"/>
+            <wp:positionH relativeFrom="column">
+              <wp:posOffset>5412740</wp:posOffset>
+            </wp:positionH>
+            <wp:positionV relativeFrom="paragraph">
+              <wp:posOffset>205740</wp:posOffset>
+            </wp:positionV>
+            <wp:extent cx="1173480" cy="655320"/>
+            <wp:effectExtent l="0" t="0" r="7620" b="0"/>
+            <wp:wrapSquare wrapText="bothSides"/>
+            <wp:docPr id="452797437" name="Picture 5"/>
+            <wp:cNvGraphicFramePr>
+              <a:graphicFrameLocks xmlns:a="http://schemas.openxmlformats.org/drawingml/2006/main" noChangeAspect="1"/>
+            </wp:cNvGraphicFramePr>
+            <a:graphic xmlns:a="http://schemas.openxmlformats.org/drawingml/2006/main">
+              <a:graphicData uri="http://schemas.openxmlformats.org/drawingml/2006/picture">
+                <pic:pic xmlns:pic="http://schemas.openxmlformats.org/drawingml/2006/picture">
+                  <pic:nvPicPr>
+                    <pic:cNvPr id="0" name="Picture 33"/>
+                    <pic:cNvPicPr>
+                      <a:picLocks noChangeAspect="1" noChangeArrowheads="1"/>
+                    </pic:cNvPicPr>
+                  </pic:nvPicPr>
+                  <pic:blipFill>
+                    <a:blip r:embed="rId15" cstate="print">
+                      <a:extLst>
+                        <a:ext uri="{28A0092B-C50C-407E-A947-70E740481C1C}">
+                          <a14:useLocalDpi xmlns:a14="http://schemas.microsoft.com/office/drawing/2010/main" val="0"/>
+                        </a:ext>
+                      </a:extLst>
+                    </a:blip>
+                    <a:srcRect/>
+                    <a:stretch>
+                      <a:fillRect/>
+                    </a:stretch>
+                  </pic:blipFill>
+                  <pic:spPr bwMode="auto">
+                    <a:xfrm>
+                      <a:off x="0" y="0"/>
+                      <a:ext cx="1173480" cy="655320"/>
+                    </a:xfrm>
+                    <a:prstGeom prst="rect">
+                      <a:avLst/>
+                    </a:prstGeom>
+                    <a:noFill/>
+                    <a:ln>
+                      <a:noFill/>
+                    </a:ln>
+                  </pic:spPr>
+                </pic:pic>
+              </a:graphicData>
+            </a:graphic>
+            <wp14:sizeRelH relativeFrom="margin">
+              <wp14:pctWidth>0</wp14:pctWidth>
+            </wp14:sizeRelH>
+            <wp14:sizeRelV relativeFrom="margin">
+              <wp14:pctHeight>0</wp14:pctHeight>
+            </wp14:sizeRelV>
+          </wp:anchor>
+        </w:drawing>
+      </w:r>
+      <w:r>
+        <w:rPr>
+          <w:sz w:val="24"/>
+          <w:szCs w:val="24"/>
+        </w:rPr>
+        <w:t>Flask est un micro-</w:t>
+      </w:r>
+      <w:proofErr w:type="spellStart"/>
+      <w:r>
+        <w:rPr>
+          <w:sz w:val="24"/>
+          <w:szCs w:val="24"/>
+        </w:rPr>
+        <w:t>framework</w:t>
+      </w:r>
+      <w:proofErr w:type="spellEnd"/>
+      <w:r>
+        <w:rPr>
+          <w:sz w:val="24"/>
+          <w:szCs w:val="24"/>
+        </w:rPr>
+        <w:t xml:space="preserve"> Web pour Python qui permet de créer rapidement et facilement des applications Web. Il est léger, </w:t>
+      </w:r>
+      <w:r>
+        <w:rPr>
+          <w:sz w:val="24"/>
+          <w:szCs w:val="24"/>
+        </w:rPr>
+        <w:t xml:space="preserve"> </w:t>
+      </w:r>
+      <w:r>
+        <w:rPr>
+          <w:sz w:val="24"/>
+          <w:szCs w:val="24"/>
+        </w:rPr>
+        <w:t>flexible et facile à apprendre, ce qui en fait un choix populaire pour les petits projets et les prototypes.</w:t>
+      </w:r>
+    </w:p>
+    <w:p>
+      <w:pPr>
+        <w:pStyle w:val="ListParagraph"/>
+        <w:ind w:left="2136"/>
+        <w:rPr>
+          <w:b/>
+          <w:bCs/>
+          <w:sz w:val="24"/>
+          <w:szCs w:val="24"/>
+        </w:rPr>
+      </w:pPr>
+    </w:p>
+    <w:p>
+      <w:pPr>
+        <w:pStyle w:val="ListParagraph"/>
+        <w:numPr>
+          <w:ilvl w:val="0"/>
+          <w:numId w:val="45"/>
+        </w:numPr>
+        <w:spacing w:line="360" w:lineRule="auto"/>
+        <w:rPr>
+          <w:rFonts w:asciiTheme="majorBidi" w:hAnsiTheme="majorBidi"/>
+          <w:b/>
+          <w:bCs/>
+          <w:color w:val="000000" w:themeColor="text1"/>
+          <w:sz w:val="24"/>
+          <w:szCs w:val="24"/>
+        </w:rPr>
+      </w:pPr>
+      <w:r>
+        <w:rPr>
+          <w:noProof/>
+        </w:rPr>
+        <w:drawing>
+          <wp:anchor distT="0" distB="0" distL="114300" distR="114300" simplePos="0" relativeHeight="251674624" behindDoc="0" locked="0" layoutInCell="1" allowOverlap="1" wp14:anchorId="46FA30F6" wp14:editId="125374C0">
+            <wp:simplePos x="0" y="0"/>
+            <wp:positionH relativeFrom="column">
+              <wp:posOffset>5265420</wp:posOffset>
+            </wp:positionH>
+            <wp:positionV relativeFrom="paragraph">
+              <wp:posOffset>131445</wp:posOffset>
+            </wp:positionV>
+            <wp:extent cx="1379220" cy="1577340"/>
+            <wp:effectExtent l="0" t="0" r="0" b="0"/>
+            <wp:wrapSquare wrapText="bothSides"/>
+            <wp:docPr id="199961605" name="Picture 7" descr="A picture containing screenshot, font, logo, graphics&#10;&#10;Description automatically generated"/>
+            <wp:cNvGraphicFramePr>
+              <a:graphicFrameLocks xmlns:a="http://schemas.openxmlformats.org/drawingml/2006/main" noChangeAspect="1"/>
+            </wp:cNvGraphicFramePr>
+            <a:graphic xmlns:a="http://schemas.openxmlformats.org/drawingml/2006/main">
+              <a:graphicData uri="http://schemas.openxmlformats.org/drawingml/2006/picture">
+                <pic:pic xmlns:pic="http://schemas.openxmlformats.org/drawingml/2006/picture">
+                  <pic:nvPicPr>
+                    <pic:cNvPr id="199961605" name="Picture 7" descr="A picture containing screenshot, font, logo, graphics&#10;&#10;Description automatically generated"/>
+                    <pic:cNvPicPr>
+                      <a:picLocks noChangeAspect="1" noChangeArrowheads="1"/>
+                    </pic:cNvPicPr>
+                  </pic:nvPicPr>
+                  <pic:blipFill>
+                    <a:blip r:embed="rId16" cstate="print">
+                      <a:extLst>
+                        <a:ext uri="{28A0092B-C50C-407E-A947-70E740481C1C}">
+                          <a14:useLocalDpi xmlns:a14="http://schemas.microsoft.com/office/drawing/2010/main" val="0"/>
+                        </a:ext>
+                      </a:extLst>
+                    </a:blip>
+                    <a:srcRect/>
+                    <a:stretch>
+                      <a:fillRect/>
+                    </a:stretch>
+                  </pic:blipFill>
+                  <pic:spPr bwMode="auto">
+                    <a:xfrm>
+                      <a:off x="0" y="0"/>
+                      <a:ext cx="1379220" cy="1577340"/>
+                    </a:xfrm>
+                    <a:prstGeom prst="rect">
+                      <a:avLst/>
+                    </a:prstGeom>
+                    <a:noFill/>
+                    <a:ln>
+                      <a:noFill/>
+                    </a:ln>
+                  </pic:spPr>
+                </pic:pic>
+              </a:graphicData>
+            </a:graphic>
+            <wp14:sizeRelH relativeFrom="margin">
+              <wp14:pctWidth>0</wp14:pctWidth>
+            </wp14:sizeRelH>
+          </wp:anchor>
+        </w:drawing>
+      </w:r>
+      <w:r>
+        <w:rPr>
+          <w:rFonts w:asciiTheme="majorBidi" w:hAnsiTheme="majorBidi"/>
+          <w:b/>
+          <w:bCs/>
+          <w:color w:val="000000" w:themeColor="text1"/>
+          <w:sz w:val="24"/>
+          <w:szCs w:val="24"/>
+        </w:rPr>
+        <w:t xml:space="preserve">SQL : </w:t>
+      </w:r>
+    </w:p>
+    <w:p>
+      <w:pPr>
+        <w:pStyle w:val="ListParagraph"/>
+        <w:spacing w:line="360" w:lineRule="auto"/>
+        <w:rPr>
+          <w:rFonts w:asciiTheme="majorBidi" w:hAnsiTheme="majorBidi"/>
+          <w:color w:val="000000" w:themeColor="text1"/>
+          <w:sz w:val="24"/>
+          <w:szCs w:val="24"/>
+        </w:rPr>
+      </w:pPr>
+      <w:r>
+        <w:rPr>
+          <w:rFonts w:asciiTheme="majorBidi" w:hAnsiTheme="majorBidi"/>
+          <w:color w:val="000000" w:themeColor="text1"/>
+          <w:sz w:val="24"/>
+          <w:szCs w:val="24"/>
+        </w:rPr>
+        <w:t>SQL (</w:t>
+      </w:r>
+      <w:bookmarkStart w:id="3" w:name="_Hlk134997308"/>
+      <w:proofErr w:type="spellStart"/>
+      <w:r>
+        <w:rPr>
+          <w:rFonts w:asciiTheme="majorBidi" w:hAnsiTheme="majorBidi"/>
+          <w:color w:val="000000" w:themeColor="text1"/>
+          <w:sz w:val="24"/>
+          <w:szCs w:val="24"/>
+        </w:rPr>
+        <w:t>Structured</w:t>
+      </w:r>
+      <w:proofErr w:type="spellEnd"/>
+      <w:r>
+        <w:rPr>
+          <w:rFonts w:asciiTheme="majorBidi" w:hAnsiTheme="majorBidi"/>
+          <w:color w:val="000000" w:themeColor="text1"/>
+          <w:sz w:val="24"/>
+          <w:szCs w:val="24"/>
+        </w:rPr>
+        <w:t xml:space="preserve"> </w:t>
+      </w:r>
+      <w:proofErr w:type="spellStart"/>
+      <w:r>
+        <w:rPr>
+          <w:rFonts w:asciiTheme="majorBidi" w:hAnsiTheme="majorBidi"/>
+          <w:color w:val="000000" w:themeColor="text1"/>
+          <w:sz w:val="24"/>
+          <w:szCs w:val="24"/>
+        </w:rPr>
+        <w:t>Query</w:t>
+      </w:r>
+      <w:proofErr w:type="spellEnd"/>
+      <w:r>
+        <w:rPr>
+          <w:rFonts w:asciiTheme="majorBidi" w:hAnsiTheme="majorBidi"/>
+          <w:color w:val="000000" w:themeColor="text1"/>
+          <w:sz w:val="24"/>
+          <w:szCs w:val="24"/>
+        </w:rPr>
+        <w:t xml:space="preserve"> </w:t>
+      </w:r>
+      <w:proofErr w:type="spellStart"/>
+      <w:r>
+        <w:rPr>
+          <w:rFonts w:asciiTheme="majorBidi" w:hAnsiTheme="majorBidi"/>
+          <w:color w:val="000000" w:themeColor="text1"/>
+          <w:sz w:val="24"/>
+          <w:szCs w:val="24"/>
+        </w:rPr>
+        <w:t>Language</w:t>
+      </w:r>
+      <w:bookmarkEnd w:id="3"/>
+      <w:proofErr w:type="spellEnd"/>
+      <w:r>
+        <w:rPr>
+          <w:rFonts w:asciiTheme="majorBidi" w:hAnsiTheme="majorBidi"/>
+          <w:color w:val="000000" w:themeColor="text1"/>
+          <w:sz w:val="24"/>
+          <w:szCs w:val="24"/>
+        </w:rPr>
+        <w:t>) est un langage de programmation utilisé pour la gestion de bases de données relationnelles. Il</w:t>
+      </w:r>
+      <w:r>
+        <w:t xml:space="preserve"> </w:t>
+      </w:r>
+      <w:r>
+        <w:rPr>
+          <w:rFonts w:asciiTheme="majorBidi" w:hAnsiTheme="majorBidi"/>
+          <w:color w:val="000000" w:themeColor="text1"/>
+          <w:sz w:val="24"/>
+          <w:szCs w:val="24"/>
+        </w:rPr>
+        <w:t xml:space="preserve"> permet de créer, modifier et interroger des données stockées dans une base de données. Les commandes SQL sont utilisées pour effectuer des opérations telles que la sélection, l'insertion, la mise à jour et la suppression de données dans une base de données.</w:t>
+      </w:r>
+      <w:r>
+        <w:t xml:space="preserve"> </w:t>
+      </w:r>
+    </w:p>
+    <w:p>
+      <w:pPr>
         <w:rPr>
           <w:rFonts w:asciiTheme="majorBidi" w:hAnsiTheme="majorBidi"/>
           <w:b/>
@@ -8169,7 +8773,6 @@
           <w:sz w:val="28"/>
           <w:szCs w:val="28"/>
         </w:rPr>
-        <w:lastRenderedPageBreak/>
         <w:t xml:space="preserve">    </w:t>
       </w:r>
       <w:r>
@@ -8533,139 +9136,6 @@
     </w:p>
     <w:p>
       <w:pPr>
-        <w:jc w:val="center"/>
-        <w:rPr>
-          <w:rFonts w:asciiTheme="majorBidi" w:hAnsiTheme="majorBidi" w:cstheme="majorBidi"/>
-          <w:b/>
-          <w:bCs/>
-          <w:sz w:val="36"/>
-          <w:szCs w:val="36"/>
-        </w:rPr>
-      </w:pPr>
-    </w:p>
-    <w:p>
-      <w:pPr>
-        <w:jc w:val="center"/>
-        <w:rPr>
-          <w:rFonts w:asciiTheme="majorBidi" w:hAnsiTheme="majorBidi" w:cstheme="majorBidi"/>
-          <w:b/>
-          <w:bCs/>
-          <w:sz w:val="36"/>
-          <w:szCs w:val="36"/>
-        </w:rPr>
-      </w:pPr>
-    </w:p>
-    <w:p>
-      <w:pPr>
-        <w:jc w:val="center"/>
-        <w:rPr>
-          <w:rFonts w:asciiTheme="majorBidi" w:hAnsiTheme="majorBidi" w:cstheme="majorBidi"/>
-          <w:b/>
-          <w:bCs/>
-          <w:sz w:val="36"/>
-          <w:szCs w:val="36"/>
-        </w:rPr>
-      </w:pPr>
-    </w:p>
-    <w:p>
-      <w:pPr>
-        <w:jc w:val="center"/>
-        <w:rPr>
-          <w:rFonts w:asciiTheme="majorBidi" w:hAnsiTheme="majorBidi" w:cstheme="majorBidi"/>
-          <w:b/>
-          <w:bCs/>
-          <w:sz w:val="36"/>
-          <w:szCs w:val="36"/>
-        </w:rPr>
-      </w:pPr>
-    </w:p>
-    <w:p>
-      <w:pPr>
-        <w:jc w:val="center"/>
-        <w:rPr>
-          <w:rFonts w:asciiTheme="majorBidi" w:hAnsiTheme="majorBidi" w:cstheme="majorBidi"/>
-          <w:b/>
-          <w:bCs/>
-          <w:sz w:val="36"/>
-          <w:szCs w:val="36"/>
-        </w:rPr>
-      </w:pPr>
-    </w:p>
-    <w:p>
-      <w:pPr>
-        <w:jc w:val="center"/>
-        <w:rPr>
-          <w:rFonts w:asciiTheme="majorBidi" w:hAnsiTheme="majorBidi" w:cstheme="majorBidi"/>
-          <w:b/>
-          <w:bCs/>
-          <w:sz w:val="36"/>
-          <w:szCs w:val="36"/>
-        </w:rPr>
-      </w:pPr>
-    </w:p>
-    <w:p>
-      <w:pPr>
-        <w:jc w:val="center"/>
-        <w:rPr>
-          <w:rFonts w:asciiTheme="majorBidi" w:hAnsiTheme="majorBidi" w:cstheme="majorBidi"/>
-          <w:b/>
-          <w:bCs/>
-          <w:sz w:val="36"/>
-          <w:szCs w:val="36"/>
-        </w:rPr>
-      </w:pPr>
-    </w:p>
-    <w:p>
-      <w:pPr>
-        <w:jc w:val="center"/>
-        <w:rPr>
-          <w:rFonts w:asciiTheme="majorBidi" w:hAnsiTheme="majorBidi" w:cstheme="majorBidi"/>
-          <w:b/>
-          <w:bCs/>
-          <w:sz w:val="36"/>
-          <w:szCs w:val="36"/>
-        </w:rPr>
-      </w:pPr>
-    </w:p>
-    <w:p>
-      <w:pPr>
-        <w:jc w:val="center"/>
-        <w:rPr>
-          <w:rFonts w:asciiTheme="majorBidi" w:hAnsiTheme="majorBidi" w:cstheme="majorBidi"/>
-          <w:b/>
-          <w:bCs/>
-          <w:sz w:val="36"/>
-          <w:szCs w:val="36"/>
-        </w:rPr>
-      </w:pPr>
-    </w:p>
-    <w:p>
-      <w:pPr>
-        <w:jc w:val="center"/>
-        <w:rPr>
-          <w:rFonts w:asciiTheme="majorBidi" w:hAnsiTheme="majorBidi" w:cstheme="majorBidi"/>
-          <w:b/>
-          <w:bCs/>
-          <w:sz w:val="36"/>
-          <w:szCs w:val="36"/>
-        </w:rPr>
-      </w:pPr>
-    </w:p>
-    <w:p>
-      <w:pPr>
-        <w:jc w:val="center"/>
-        <w:rPr>
-          <w:rFonts w:asciiTheme="majorBidi" w:hAnsiTheme="majorBidi" w:cstheme="majorBidi"/>
-          <w:b/>
-          <w:bCs/>
-          <w:sz w:val="36"/>
-          <w:szCs w:val="36"/>
-        </w:rPr>
-      </w:pPr>
-    </w:p>
-    <w:p>
-      <w:pPr>
-        <w:jc w:val="center"/>
         <w:rPr>
           <w:rFonts w:asciiTheme="majorBidi" w:hAnsiTheme="majorBidi" w:cstheme="majorBidi"/>
           <w:b/>
@@ -9017,7 +9487,7 @@
           <w:u w:val="single"/>
         </w:rPr>
       </w:pPr>
-      <w:hyperlink r:id="rId14" w:history="1">
+      <w:hyperlink r:id="rId17" w:history="1">
         <w:r>
           <w:rPr>
             <w:rStyle w:val="Hyperlink"/>
@@ -9039,7 +9509,7 @@
           <w:u w:val="single"/>
         </w:rPr>
       </w:pPr>
-      <w:hyperlink r:id="rId15" w:history="1">
+      <w:hyperlink r:id="rId18" w:history="1">
         <w:r>
           <w:rPr>
             <w:rStyle w:val="Hyperlink"/>
@@ -9073,7 +9543,7 @@
       </w:r>
     </w:p>
     <w:sectPr>
-      <w:headerReference w:type="default" r:id="rId16"/>
+      <w:headerReference w:type="default" r:id="rId19"/>
       <w:pgSz w:w="11906" w:h="16838"/>
       <w:pgMar w:top="1440" w:right="1440" w:bottom="1440" w:left="1440" w:header="708" w:footer="708" w:gutter="0"/>
       <w:cols w:space="708"/>
@@ -10397,6 +10867,92 @@
     </w:lvl>
   </w:abstractNum>
   <w:abstractNum w:abstractNumId="11" w15:restartNumberingAfterBreak="0">
+    <w:nsid w:val="1EF272FC"/>
+    <w:multiLevelType w:val="hybridMultilevel"/>
+    <w:tmpl w:val="0CBA9C18"/>
+    <w:lvl w:ilvl="0" w:tplc="040C001B">
+      <w:start w:val="1"/>
+      <w:numFmt w:val="lowerRoman"/>
+      <w:lvlText w:val="%1."/>
+      <w:lvlJc w:val="right"/>
+      <w:pPr>
+        <w:ind w:left="2136" w:hanging="360"/>
+      </w:pPr>
+    </w:lvl>
+    <w:lvl w:ilvl="1" w:tplc="040C0019" w:tentative="1">
+      <w:start w:val="1"/>
+      <w:numFmt w:val="lowerLetter"/>
+      <w:lvlText w:val="%2."/>
+      <w:lvlJc w:val="left"/>
+      <w:pPr>
+        <w:ind w:left="2856" w:hanging="360"/>
+      </w:pPr>
+    </w:lvl>
+    <w:lvl w:ilvl="2" w:tplc="040C001B" w:tentative="1">
+      <w:start w:val="1"/>
+      <w:numFmt w:val="lowerRoman"/>
+      <w:lvlText w:val="%3."/>
+      <w:lvlJc w:val="right"/>
+      <w:pPr>
+        <w:ind w:left="3576" w:hanging="180"/>
+      </w:pPr>
+    </w:lvl>
+    <w:lvl w:ilvl="3" w:tplc="040C000F" w:tentative="1">
+      <w:start w:val="1"/>
+      <w:numFmt w:val="decimal"/>
+      <w:lvlText w:val="%4."/>
+      <w:lvlJc w:val="left"/>
+      <w:pPr>
+        <w:ind w:left="4296" w:hanging="360"/>
+      </w:pPr>
+    </w:lvl>
+    <w:lvl w:ilvl="4" w:tplc="040C0019" w:tentative="1">
+      <w:start w:val="1"/>
+      <w:numFmt w:val="lowerLetter"/>
+      <w:lvlText w:val="%5."/>
+      <w:lvlJc w:val="left"/>
+      <w:pPr>
+        <w:ind w:left="5016" w:hanging="360"/>
+      </w:pPr>
+    </w:lvl>
+    <w:lvl w:ilvl="5" w:tplc="040C001B" w:tentative="1">
+      <w:start w:val="1"/>
+      <w:numFmt w:val="lowerRoman"/>
+      <w:lvlText w:val="%6."/>
+      <w:lvlJc w:val="right"/>
+      <w:pPr>
+        <w:ind w:left="5736" w:hanging="180"/>
+      </w:pPr>
+    </w:lvl>
+    <w:lvl w:ilvl="6" w:tplc="040C000F" w:tentative="1">
+      <w:start w:val="1"/>
+      <w:numFmt w:val="decimal"/>
+      <w:lvlText w:val="%7."/>
+      <w:lvlJc w:val="left"/>
+      <w:pPr>
+        <w:ind w:left="6456" w:hanging="360"/>
+      </w:pPr>
+    </w:lvl>
+    <w:lvl w:ilvl="7" w:tplc="040C0019" w:tentative="1">
+      <w:start w:val="1"/>
+      <w:numFmt w:val="lowerLetter"/>
+      <w:lvlText w:val="%8."/>
+      <w:lvlJc w:val="left"/>
+      <w:pPr>
+        <w:ind w:left="7176" w:hanging="360"/>
+      </w:pPr>
+    </w:lvl>
+    <w:lvl w:ilvl="8" w:tplc="040C001B" w:tentative="1">
+      <w:start w:val="1"/>
+      <w:numFmt w:val="lowerRoman"/>
+      <w:lvlText w:val="%9."/>
+      <w:lvlJc w:val="right"/>
+      <w:pPr>
+        <w:ind w:left="7896" w:hanging="180"/>
+      </w:pPr>
+    </w:lvl>
+  </w:abstractNum>
+  <w:abstractNum w:abstractNumId="12" w15:restartNumberingAfterBreak="0">
     <w:nsid w:val="26401200"/>
     <w:multiLevelType w:val="multilevel"/>
     <w:tmpl w:val="2D8012FA"/>
@@ -10530,7 +11086,7 @@
       </w:rPr>
     </w:lvl>
   </w:abstractNum>
-  <w:abstractNum w:abstractNumId="12" w15:restartNumberingAfterBreak="0">
+  <w:abstractNum w:abstractNumId="13" w15:restartNumberingAfterBreak="0">
     <w:nsid w:val="265D6F0D"/>
     <w:multiLevelType w:val="hybridMultilevel"/>
     <w:tmpl w:val="36D29848"/>
@@ -10646,7 +11202,7 @@
       </w:rPr>
     </w:lvl>
   </w:abstractNum>
-  <w:abstractNum w:abstractNumId="13" w15:restartNumberingAfterBreak="0">
+  <w:abstractNum w:abstractNumId="14" w15:restartNumberingAfterBreak="0">
     <w:nsid w:val="297B14E3"/>
     <w:multiLevelType w:val="hybridMultilevel"/>
     <w:tmpl w:val="F560F21E"/>
@@ -10732,10 +11288,10 @@
       </w:pPr>
     </w:lvl>
   </w:abstractNum>
-  <w:abstractNum w:abstractNumId="14" w15:restartNumberingAfterBreak="0">
+  <w:abstractNum w:abstractNumId="15" w15:restartNumberingAfterBreak="0">
     <w:nsid w:val="2B312DB9"/>
     <w:multiLevelType w:val="hybridMultilevel"/>
-    <w:tmpl w:val="61705EC4"/>
+    <w:tmpl w:val="47701BEA"/>
     <w:lvl w:ilvl="0" w:tplc="040C000F">
       <w:start w:val="1"/>
       <w:numFmt w:val="decimal"/>
@@ -10818,7 +11374,7 @@
       </w:pPr>
     </w:lvl>
   </w:abstractNum>
-  <w:abstractNum w:abstractNumId="15" w15:restartNumberingAfterBreak="0">
+  <w:abstractNum w:abstractNumId="16" w15:restartNumberingAfterBreak="0">
     <w:nsid w:val="2B43776A"/>
     <w:multiLevelType w:val="hybridMultilevel"/>
     <w:tmpl w:val="5060EA74"/>
@@ -10931,7 +11487,7 @@
       </w:rPr>
     </w:lvl>
   </w:abstractNum>
-  <w:abstractNum w:abstractNumId="16" w15:restartNumberingAfterBreak="0">
+  <w:abstractNum w:abstractNumId="17" w15:restartNumberingAfterBreak="0">
     <w:nsid w:val="2D8A55A2"/>
     <w:multiLevelType w:val="hybridMultilevel"/>
     <w:tmpl w:val="6DD29EB2"/>
@@ -11047,7 +11603,7 @@
       </w:rPr>
     </w:lvl>
   </w:abstractNum>
-  <w:abstractNum w:abstractNumId="17" w15:restartNumberingAfterBreak="0">
+  <w:abstractNum w:abstractNumId="18" w15:restartNumberingAfterBreak="0">
     <w:nsid w:val="314E3BDA"/>
     <w:multiLevelType w:val="hybridMultilevel"/>
     <w:tmpl w:val="C77A474C"/>
@@ -11160,7 +11716,7 @@
       </w:rPr>
     </w:lvl>
   </w:abstractNum>
-  <w:abstractNum w:abstractNumId="18" w15:restartNumberingAfterBreak="0">
+  <w:abstractNum w:abstractNumId="19" w15:restartNumberingAfterBreak="0">
     <w:nsid w:val="3702773C"/>
     <w:multiLevelType w:val="hybridMultilevel"/>
     <w:tmpl w:val="3E2EC80A"/>
@@ -11273,7 +11829,7 @@
       </w:rPr>
     </w:lvl>
   </w:abstractNum>
-  <w:abstractNum w:abstractNumId="19" w15:restartNumberingAfterBreak="0">
+  <w:abstractNum w:abstractNumId="20" w15:restartNumberingAfterBreak="0">
     <w:nsid w:val="376F6F30"/>
     <w:multiLevelType w:val="hybridMultilevel"/>
     <w:tmpl w:val="9C503350"/>
@@ -11359,7 +11915,7 @@
       </w:pPr>
     </w:lvl>
   </w:abstractNum>
-  <w:abstractNum w:abstractNumId="20" w15:restartNumberingAfterBreak="0">
+  <w:abstractNum w:abstractNumId="21" w15:restartNumberingAfterBreak="0">
     <w:nsid w:val="384A2161"/>
     <w:multiLevelType w:val="hybridMultilevel"/>
     <w:tmpl w:val="6FA6C38C"/>
@@ -11445,7 +12001,7 @@
       </w:pPr>
     </w:lvl>
   </w:abstractNum>
-  <w:abstractNum w:abstractNumId="21" w15:restartNumberingAfterBreak="0">
+  <w:abstractNum w:abstractNumId="22" w15:restartNumberingAfterBreak="0">
     <w:nsid w:val="3A7605BF"/>
     <w:multiLevelType w:val="hybridMultilevel"/>
     <w:tmpl w:val="5240C306"/>
@@ -11531,7 +12087,7 @@
       </w:pPr>
     </w:lvl>
   </w:abstractNum>
-  <w:abstractNum w:abstractNumId="22" w15:restartNumberingAfterBreak="0">
+  <w:abstractNum w:abstractNumId="23" w15:restartNumberingAfterBreak="0">
     <w:nsid w:val="3AA34253"/>
     <w:multiLevelType w:val="hybridMultilevel"/>
     <w:tmpl w:val="4AA65548"/>
@@ -11647,7 +12203,7 @@
       </w:rPr>
     </w:lvl>
   </w:abstractNum>
-  <w:abstractNum w:abstractNumId="23" w15:restartNumberingAfterBreak="0">
+  <w:abstractNum w:abstractNumId="24" w15:restartNumberingAfterBreak="0">
     <w:nsid w:val="3C455E7C"/>
     <w:multiLevelType w:val="hybridMultilevel"/>
     <w:tmpl w:val="21D8DDD4"/>
@@ -11760,7 +12316,179 @@
       </w:rPr>
     </w:lvl>
   </w:abstractNum>
-  <w:abstractNum w:abstractNumId="24" w15:restartNumberingAfterBreak="0">
+  <w:abstractNum w:abstractNumId="25" w15:restartNumberingAfterBreak="0">
+    <w:nsid w:val="3D355E8D"/>
+    <w:multiLevelType w:val="multilevel"/>
+    <w:tmpl w:val="040C001F"/>
+    <w:lvl w:ilvl="0">
+      <w:start w:val="1"/>
+      <w:numFmt w:val="decimal"/>
+      <w:lvlText w:val="%1."/>
+      <w:lvlJc w:val="left"/>
+      <w:pPr>
+        <w:ind w:left="2484" w:hanging="360"/>
+      </w:pPr>
+    </w:lvl>
+    <w:lvl w:ilvl="1">
+      <w:start w:val="1"/>
+      <w:numFmt w:val="decimal"/>
+      <w:lvlText w:val="%1.%2."/>
+      <w:lvlJc w:val="left"/>
+      <w:pPr>
+        <w:ind w:left="2916" w:hanging="432"/>
+      </w:pPr>
+    </w:lvl>
+    <w:lvl w:ilvl="2">
+      <w:start w:val="1"/>
+      <w:numFmt w:val="decimal"/>
+      <w:lvlText w:val="%1.%2.%3."/>
+      <w:lvlJc w:val="left"/>
+      <w:pPr>
+        <w:ind w:left="3348" w:hanging="504"/>
+      </w:pPr>
+    </w:lvl>
+    <w:lvl w:ilvl="3">
+      <w:start w:val="1"/>
+      <w:numFmt w:val="decimal"/>
+      <w:lvlText w:val="%1.%2.%3.%4."/>
+      <w:lvlJc w:val="left"/>
+      <w:pPr>
+        <w:ind w:left="3852" w:hanging="648"/>
+      </w:pPr>
+    </w:lvl>
+    <w:lvl w:ilvl="4">
+      <w:start w:val="1"/>
+      <w:numFmt w:val="decimal"/>
+      <w:lvlText w:val="%1.%2.%3.%4.%5."/>
+      <w:lvlJc w:val="left"/>
+      <w:pPr>
+        <w:ind w:left="4356" w:hanging="792"/>
+      </w:pPr>
+    </w:lvl>
+    <w:lvl w:ilvl="5">
+      <w:start w:val="1"/>
+      <w:numFmt w:val="decimal"/>
+      <w:lvlText w:val="%1.%2.%3.%4.%5.%6."/>
+      <w:lvlJc w:val="left"/>
+      <w:pPr>
+        <w:ind w:left="4860" w:hanging="936"/>
+      </w:pPr>
+    </w:lvl>
+    <w:lvl w:ilvl="6">
+      <w:start w:val="1"/>
+      <w:numFmt w:val="decimal"/>
+      <w:lvlText w:val="%1.%2.%3.%4.%5.%6.%7."/>
+      <w:lvlJc w:val="left"/>
+      <w:pPr>
+        <w:ind w:left="5364" w:hanging="1080"/>
+      </w:pPr>
+    </w:lvl>
+    <w:lvl w:ilvl="7">
+      <w:start w:val="1"/>
+      <w:numFmt w:val="decimal"/>
+      <w:lvlText w:val="%1.%2.%3.%4.%5.%6.%7.%8."/>
+      <w:lvlJc w:val="left"/>
+      <w:pPr>
+        <w:ind w:left="5868" w:hanging="1224"/>
+      </w:pPr>
+    </w:lvl>
+    <w:lvl w:ilvl="8">
+      <w:start w:val="1"/>
+      <w:numFmt w:val="decimal"/>
+      <w:lvlText w:val="%1.%2.%3.%4.%5.%6.%7.%8.%9."/>
+      <w:lvlJc w:val="left"/>
+      <w:pPr>
+        <w:ind w:left="6444" w:hanging="1440"/>
+      </w:pPr>
+    </w:lvl>
+  </w:abstractNum>
+  <w:abstractNum w:abstractNumId="26" w15:restartNumberingAfterBreak="0">
+    <w:nsid w:val="3E8B0E11"/>
+    <w:multiLevelType w:val="multilevel"/>
+    <w:tmpl w:val="040C001F"/>
+    <w:lvl w:ilvl="0">
+      <w:start w:val="1"/>
+      <w:numFmt w:val="decimal"/>
+      <w:lvlText w:val="%1."/>
+      <w:lvlJc w:val="left"/>
+      <w:pPr>
+        <w:ind w:left="360" w:hanging="360"/>
+      </w:pPr>
+    </w:lvl>
+    <w:lvl w:ilvl="1">
+      <w:start w:val="1"/>
+      <w:numFmt w:val="decimal"/>
+      <w:lvlText w:val="%1.%2."/>
+      <w:lvlJc w:val="left"/>
+      <w:pPr>
+        <w:ind w:left="792" w:hanging="432"/>
+      </w:pPr>
+    </w:lvl>
+    <w:lvl w:ilvl="2">
+      <w:start w:val="1"/>
+      <w:numFmt w:val="decimal"/>
+      <w:lvlText w:val="%1.%2.%3."/>
+      <w:lvlJc w:val="left"/>
+      <w:pPr>
+        <w:ind w:left="1224" w:hanging="504"/>
+      </w:pPr>
+    </w:lvl>
+    <w:lvl w:ilvl="3">
+      <w:start w:val="1"/>
+      <w:numFmt w:val="decimal"/>
+      <w:lvlText w:val="%1.%2.%3.%4."/>
+      <w:lvlJc w:val="left"/>
+      <w:pPr>
+        <w:ind w:left="1728" w:hanging="648"/>
+      </w:pPr>
+    </w:lvl>
+    <w:lvl w:ilvl="4">
+      <w:start w:val="1"/>
+      <w:numFmt w:val="decimal"/>
+      <w:lvlText w:val="%1.%2.%3.%4.%5."/>
+      <w:lvlJc w:val="left"/>
+      <w:pPr>
+        <w:ind w:left="2232" w:hanging="792"/>
+      </w:pPr>
+    </w:lvl>
+    <w:lvl w:ilvl="5">
+      <w:start w:val="1"/>
+      <w:numFmt w:val="decimal"/>
+      <w:lvlText w:val="%1.%2.%3.%4.%5.%6."/>
+      <w:lvlJc w:val="left"/>
+      <w:pPr>
+        <w:ind w:left="2736" w:hanging="936"/>
+      </w:pPr>
+    </w:lvl>
+    <w:lvl w:ilvl="6">
+      <w:start w:val="1"/>
+      <w:numFmt w:val="decimal"/>
+      <w:lvlText w:val="%1.%2.%3.%4.%5.%6.%7."/>
+      <w:lvlJc w:val="left"/>
+      <w:pPr>
+        <w:ind w:left="3240" w:hanging="1080"/>
+      </w:pPr>
+    </w:lvl>
+    <w:lvl w:ilvl="7">
+      <w:start w:val="1"/>
+      <w:numFmt w:val="decimal"/>
+      <w:lvlText w:val="%1.%2.%3.%4.%5.%6.%7.%8."/>
+      <w:lvlJc w:val="left"/>
+      <w:pPr>
+        <w:ind w:left="3744" w:hanging="1224"/>
+      </w:pPr>
+    </w:lvl>
+    <w:lvl w:ilvl="8">
+      <w:start w:val="1"/>
+      <w:numFmt w:val="decimal"/>
+      <w:lvlText w:val="%1.%2.%3.%4.%5.%6.%7.%8.%9."/>
+      <w:lvlJc w:val="left"/>
+      <w:pPr>
+        <w:ind w:left="4320" w:hanging="1440"/>
+      </w:pPr>
+    </w:lvl>
+  </w:abstractNum>
+  <w:abstractNum w:abstractNumId="27" w15:restartNumberingAfterBreak="0">
     <w:nsid w:val="40E551CA"/>
     <w:multiLevelType w:val="multilevel"/>
     <w:tmpl w:val="2D8012FA"/>
@@ -11894,7 +12622,7 @@
       </w:rPr>
     </w:lvl>
   </w:abstractNum>
-  <w:abstractNum w:abstractNumId="25" w15:restartNumberingAfterBreak="0">
+  <w:abstractNum w:abstractNumId="28" w15:restartNumberingAfterBreak="0">
     <w:nsid w:val="42E04062"/>
     <w:multiLevelType w:val="hybridMultilevel"/>
     <w:tmpl w:val="7FB4BA78"/>
@@ -11980,7 +12708,7 @@
       </w:pPr>
     </w:lvl>
   </w:abstractNum>
-  <w:abstractNum w:abstractNumId="26" w15:restartNumberingAfterBreak="0">
+  <w:abstractNum w:abstractNumId="29" w15:restartNumberingAfterBreak="0">
     <w:nsid w:val="42FE508E"/>
     <w:multiLevelType w:val="hybridMultilevel"/>
     <w:tmpl w:val="52A02EFC"/>
@@ -12093,7 +12821,7 @@
       </w:rPr>
     </w:lvl>
   </w:abstractNum>
-  <w:abstractNum w:abstractNumId="27" w15:restartNumberingAfterBreak="0">
+  <w:abstractNum w:abstractNumId="30" w15:restartNumberingAfterBreak="0">
     <w:nsid w:val="44C61A98"/>
     <w:multiLevelType w:val="hybridMultilevel"/>
     <w:tmpl w:val="0316A072"/>
@@ -12179,7 +12907,7 @@
       </w:pPr>
     </w:lvl>
   </w:abstractNum>
-  <w:abstractNum w:abstractNumId="28" w15:restartNumberingAfterBreak="0">
+  <w:abstractNum w:abstractNumId="31" w15:restartNumberingAfterBreak="0">
     <w:nsid w:val="46601073"/>
     <w:multiLevelType w:val="multilevel"/>
     <w:tmpl w:val="2D8012FA"/>
@@ -12313,7 +13041,7 @@
       </w:rPr>
     </w:lvl>
   </w:abstractNum>
-  <w:abstractNum w:abstractNumId="29" w15:restartNumberingAfterBreak="0">
+  <w:abstractNum w:abstractNumId="32" w15:restartNumberingAfterBreak="0">
     <w:nsid w:val="49033A1D"/>
     <w:multiLevelType w:val="multilevel"/>
     <w:tmpl w:val="040C0029"/>
@@ -12417,7 +13145,7 @@
       </w:pPr>
     </w:lvl>
   </w:abstractNum>
-  <w:abstractNum w:abstractNumId="30" w15:restartNumberingAfterBreak="0">
+  <w:abstractNum w:abstractNumId="33" w15:restartNumberingAfterBreak="0">
     <w:nsid w:val="4B025517"/>
     <w:multiLevelType w:val="hybridMultilevel"/>
     <w:tmpl w:val="5156B3B0"/>
@@ -12503,7 +13231,7 @@
       </w:pPr>
     </w:lvl>
   </w:abstractNum>
-  <w:abstractNum w:abstractNumId="31" w15:restartNumberingAfterBreak="0">
+  <w:abstractNum w:abstractNumId="34" w15:restartNumberingAfterBreak="0">
     <w:nsid w:val="4BE71CCE"/>
     <w:multiLevelType w:val="multilevel"/>
     <w:tmpl w:val="2D8012FA"/>
@@ -12637,7 +13365,7 @@
       </w:rPr>
     </w:lvl>
   </w:abstractNum>
-  <w:abstractNum w:abstractNumId="32" w15:restartNumberingAfterBreak="0">
+  <w:abstractNum w:abstractNumId="35" w15:restartNumberingAfterBreak="0">
     <w:nsid w:val="4C4529CA"/>
     <w:multiLevelType w:val="hybridMultilevel"/>
     <w:tmpl w:val="EB2C830C"/>
@@ -12723,7 +13451,7 @@
       </w:pPr>
     </w:lvl>
   </w:abstractNum>
-  <w:abstractNum w:abstractNumId="33" w15:restartNumberingAfterBreak="0">
+  <w:abstractNum w:abstractNumId="36" w15:restartNumberingAfterBreak="0">
     <w:nsid w:val="4F1C3C04"/>
     <w:multiLevelType w:val="hybridMultilevel"/>
     <w:tmpl w:val="425A0970"/>
@@ -12836,7 +13564,7 @@
       </w:rPr>
     </w:lvl>
   </w:abstractNum>
-  <w:abstractNum w:abstractNumId="34" w15:restartNumberingAfterBreak="0">
+  <w:abstractNum w:abstractNumId="37" w15:restartNumberingAfterBreak="0">
     <w:nsid w:val="55072645"/>
     <w:multiLevelType w:val="multilevel"/>
     <w:tmpl w:val="2D8012FA"/>
@@ -12970,7 +13698,7 @@
       </w:rPr>
     </w:lvl>
   </w:abstractNum>
-  <w:abstractNum w:abstractNumId="35" w15:restartNumberingAfterBreak="0">
+  <w:abstractNum w:abstractNumId="38" w15:restartNumberingAfterBreak="0">
     <w:nsid w:val="557D63DA"/>
     <w:multiLevelType w:val="hybridMultilevel"/>
     <w:tmpl w:val="005C3A42"/>
@@ -13056,7 +13784,7 @@
       </w:pPr>
     </w:lvl>
   </w:abstractNum>
-  <w:abstractNum w:abstractNumId="36" w15:restartNumberingAfterBreak="0">
+  <w:abstractNum w:abstractNumId="39" w15:restartNumberingAfterBreak="0">
     <w:nsid w:val="562D4089"/>
     <w:multiLevelType w:val="hybridMultilevel"/>
     <w:tmpl w:val="29EA6798"/>
@@ -13169,7 +13897,7 @@
       </w:rPr>
     </w:lvl>
   </w:abstractNum>
-  <w:abstractNum w:abstractNumId="37" w15:restartNumberingAfterBreak="0">
+  <w:abstractNum w:abstractNumId="40" w15:restartNumberingAfterBreak="0">
     <w:nsid w:val="584F0E10"/>
     <w:multiLevelType w:val="hybridMultilevel"/>
     <w:tmpl w:val="3DE62130"/>
@@ -13255,7 +13983,7 @@
       </w:pPr>
     </w:lvl>
   </w:abstractNum>
-  <w:abstractNum w:abstractNumId="38" w15:restartNumberingAfterBreak="0">
+  <w:abstractNum w:abstractNumId="41" w15:restartNumberingAfterBreak="0">
     <w:nsid w:val="59196360"/>
     <w:multiLevelType w:val="hybridMultilevel"/>
     <w:tmpl w:val="51F23852"/>
@@ -13341,7 +14069,7 @@
       </w:pPr>
     </w:lvl>
   </w:abstractNum>
-  <w:abstractNum w:abstractNumId="39" w15:restartNumberingAfterBreak="0">
+  <w:abstractNum w:abstractNumId="42" w15:restartNumberingAfterBreak="0">
     <w:nsid w:val="5AA36227"/>
     <w:multiLevelType w:val="multilevel"/>
     <w:tmpl w:val="2D8012FA"/>
@@ -13475,7 +14203,7 @@
       </w:rPr>
     </w:lvl>
   </w:abstractNum>
-  <w:abstractNum w:abstractNumId="40" w15:restartNumberingAfterBreak="0">
+  <w:abstractNum w:abstractNumId="43" w15:restartNumberingAfterBreak="0">
     <w:nsid w:val="5D7643C4"/>
     <w:multiLevelType w:val="multilevel"/>
     <w:tmpl w:val="2D8012FA"/>
@@ -13609,7 +14337,7 @@
       </w:rPr>
     </w:lvl>
   </w:abstractNum>
-  <w:abstractNum w:abstractNumId="41" w15:restartNumberingAfterBreak="0">
+  <w:abstractNum w:abstractNumId="44" w15:restartNumberingAfterBreak="0">
     <w:nsid w:val="5E47237C"/>
     <w:multiLevelType w:val="hybridMultilevel"/>
     <w:tmpl w:val="239A57C8"/>
@@ -13695,7 +14423,7 @@
       </w:pPr>
     </w:lvl>
   </w:abstractNum>
-  <w:abstractNum w:abstractNumId="42" w15:restartNumberingAfterBreak="0">
+  <w:abstractNum w:abstractNumId="45" w15:restartNumberingAfterBreak="0">
     <w:nsid w:val="62120500"/>
     <w:multiLevelType w:val="hybridMultilevel"/>
     <w:tmpl w:val="0876FD62"/>
@@ -13781,7 +14509,7 @@
       </w:pPr>
     </w:lvl>
   </w:abstractNum>
-  <w:abstractNum w:abstractNumId="43" w15:restartNumberingAfterBreak="0">
+  <w:abstractNum w:abstractNumId="46" w15:restartNumberingAfterBreak="0">
     <w:nsid w:val="64DC2B54"/>
     <w:multiLevelType w:val="hybridMultilevel"/>
     <w:tmpl w:val="CFA80924"/>
@@ -13894,7 +14622,7 @@
       </w:rPr>
     </w:lvl>
   </w:abstractNum>
-  <w:abstractNum w:abstractNumId="44" w15:restartNumberingAfterBreak="0">
+  <w:abstractNum w:abstractNumId="47" w15:restartNumberingAfterBreak="0">
     <w:nsid w:val="66A816DE"/>
     <w:multiLevelType w:val="hybridMultilevel"/>
     <w:tmpl w:val="CD664AAA"/>
@@ -13980,7 +14708,7 @@
       </w:pPr>
     </w:lvl>
   </w:abstractNum>
-  <w:abstractNum w:abstractNumId="45" w15:restartNumberingAfterBreak="0">
+  <w:abstractNum w:abstractNumId="48" w15:restartNumberingAfterBreak="0">
     <w:nsid w:val="697751B6"/>
     <w:multiLevelType w:val="hybridMultilevel"/>
     <w:tmpl w:val="FAB2255A"/>
@@ -14066,7 +14794,7 @@
       </w:pPr>
     </w:lvl>
   </w:abstractNum>
-  <w:abstractNum w:abstractNumId="46" w15:restartNumberingAfterBreak="0">
+  <w:abstractNum w:abstractNumId="49" w15:restartNumberingAfterBreak="0">
     <w:nsid w:val="6C9A204C"/>
     <w:multiLevelType w:val="multilevel"/>
     <w:tmpl w:val="B846E136"/>
@@ -14186,7 +14914,7 @@
       </w:rPr>
     </w:lvl>
   </w:abstractNum>
-  <w:abstractNum w:abstractNumId="47" w15:restartNumberingAfterBreak="0">
+  <w:abstractNum w:abstractNumId="50" w15:restartNumberingAfterBreak="0">
     <w:nsid w:val="6CBC435D"/>
     <w:multiLevelType w:val="multilevel"/>
     <w:tmpl w:val="040C0027"/>
@@ -14272,7 +15000,7 @@
       </w:pPr>
     </w:lvl>
   </w:abstractNum>
-  <w:abstractNum w:abstractNumId="48" w15:restartNumberingAfterBreak="0">
+  <w:abstractNum w:abstractNumId="51" w15:restartNumberingAfterBreak="0">
     <w:nsid w:val="721143CD"/>
     <w:multiLevelType w:val="hybridMultilevel"/>
     <w:tmpl w:val="A34C4512"/>
@@ -14390,7 +15118,7 @@
       </w:rPr>
     </w:lvl>
   </w:abstractNum>
-  <w:abstractNum w:abstractNumId="49" w15:restartNumberingAfterBreak="0">
+  <w:abstractNum w:abstractNumId="52" w15:restartNumberingAfterBreak="0">
     <w:nsid w:val="73B82E97"/>
     <w:multiLevelType w:val="multilevel"/>
     <w:tmpl w:val="2D8012FA"/>
@@ -14524,11 +15252,11 @@
       </w:rPr>
     </w:lvl>
   </w:abstractNum>
-  <w:abstractNum w:abstractNumId="50" w15:restartNumberingAfterBreak="0">
+  <w:abstractNum w:abstractNumId="53" w15:restartNumberingAfterBreak="0">
     <w:nsid w:val="79A459B8"/>
-    <w:multiLevelType w:val="hybridMultilevel"/>
-    <w:tmpl w:val="4B8A74DE"/>
-    <w:lvl w:ilvl="0" w:tplc="FFFFFFFF">
+    <w:multiLevelType w:val="multilevel"/>
+    <w:tmpl w:val="C09CC79A"/>
+    <w:lvl w:ilvl="0">
       <w:start w:val="1"/>
       <w:numFmt w:val="decimal"/>
       <w:lvlText w:val="%1."/>
@@ -14537,80 +15265,112 @@
         <w:ind w:left="720" w:hanging="360"/>
       </w:pPr>
     </w:lvl>
-    <w:lvl w:ilvl="1" w:tplc="FFFFFFFF" w:tentative="1">
-      <w:start w:val="1"/>
-      <w:numFmt w:val="lowerLetter"/>
-      <w:lvlText w:val="%2."/>
-      <w:lvlJc w:val="left"/>
-      <w:pPr>
-        <w:ind w:left="1440" w:hanging="360"/>
-      </w:pPr>
-    </w:lvl>
-    <w:lvl w:ilvl="2" w:tplc="FFFFFFFF" w:tentative="1">
-      <w:start w:val="1"/>
-      <w:numFmt w:val="lowerRoman"/>
-      <w:lvlText w:val="%3."/>
-      <w:lvlJc w:val="right"/>
-      <w:pPr>
-        <w:ind w:left="2160" w:hanging="180"/>
-      </w:pPr>
-    </w:lvl>
-    <w:lvl w:ilvl="3" w:tplc="FFFFFFFF" w:tentative="1">
+    <w:lvl w:ilvl="1">
       <w:start w:val="1"/>
       <w:numFmt w:val="decimal"/>
-      <w:lvlText w:val="%4."/>
-      <w:lvlJc w:val="left"/>
-      <w:pPr>
-        <w:ind w:left="2880" w:hanging="360"/>
-      </w:pPr>
-    </w:lvl>
-    <w:lvl w:ilvl="4" w:tplc="FFFFFFFF" w:tentative="1">
-      <w:start w:val="1"/>
-      <w:numFmt w:val="lowerLetter"/>
-      <w:lvlText w:val="%5."/>
-      <w:lvlJc w:val="left"/>
-      <w:pPr>
-        <w:ind w:left="3600" w:hanging="360"/>
-      </w:pPr>
-    </w:lvl>
-    <w:lvl w:ilvl="5" w:tplc="FFFFFFFF" w:tentative="1">
-      <w:start w:val="1"/>
-      <w:numFmt w:val="lowerRoman"/>
-      <w:lvlText w:val="%6."/>
-      <w:lvlJc w:val="right"/>
-      <w:pPr>
-        <w:ind w:left="4320" w:hanging="180"/>
-      </w:pPr>
-    </w:lvl>
-    <w:lvl w:ilvl="6" w:tplc="FFFFFFFF" w:tentative="1">
+      <w:isLgl/>
+      <w:lvlText w:val="%1.%2"/>
+      <w:lvlJc w:val="left"/>
+      <w:pPr>
+        <w:ind w:left="2484" w:hanging="360"/>
+      </w:pPr>
+      <w:rPr>
+        <w:rFonts w:hint="default"/>
+      </w:rPr>
+    </w:lvl>
+    <w:lvl w:ilvl="2">
       <w:start w:val="1"/>
       <w:numFmt w:val="decimal"/>
-      <w:lvlText w:val="%7."/>
-      <w:lvlJc w:val="left"/>
-      <w:pPr>
-        <w:ind w:left="5040" w:hanging="360"/>
-      </w:pPr>
-    </w:lvl>
-    <w:lvl w:ilvl="7" w:tplc="FFFFFFFF" w:tentative="1">
-      <w:start w:val="1"/>
-      <w:numFmt w:val="lowerLetter"/>
-      <w:lvlText w:val="%8."/>
-      <w:lvlJc w:val="left"/>
-      <w:pPr>
-        <w:ind w:left="5760" w:hanging="360"/>
-      </w:pPr>
-    </w:lvl>
-    <w:lvl w:ilvl="8" w:tplc="FFFFFFFF" w:tentative="1">
-      <w:start w:val="1"/>
-      <w:numFmt w:val="lowerRoman"/>
-      <w:lvlText w:val="%9."/>
-      <w:lvlJc w:val="right"/>
-      <w:pPr>
-        <w:ind w:left="6480" w:hanging="180"/>
-      </w:pPr>
+      <w:isLgl/>
+      <w:lvlText w:val="%1.%2.%3"/>
+      <w:lvlJc w:val="left"/>
+      <w:pPr>
+        <w:ind w:left="4608" w:hanging="720"/>
+      </w:pPr>
+      <w:rPr>
+        <w:rFonts w:hint="default"/>
+      </w:rPr>
+    </w:lvl>
+    <w:lvl w:ilvl="3">
+      <w:start w:val="1"/>
+      <w:numFmt w:val="decimal"/>
+      <w:isLgl/>
+      <w:lvlText w:val="%1.%2.%3.%4"/>
+      <w:lvlJc w:val="left"/>
+      <w:pPr>
+        <w:ind w:left="6372" w:hanging="720"/>
+      </w:pPr>
+      <w:rPr>
+        <w:rFonts w:hint="default"/>
+      </w:rPr>
+    </w:lvl>
+    <w:lvl w:ilvl="4">
+      <w:start w:val="1"/>
+      <w:numFmt w:val="decimal"/>
+      <w:isLgl/>
+      <w:lvlText w:val="%1.%2.%3.%4.%5"/>
+      <w:lvlJc w:val="left"/>
+      <w:pPr>
+        <w:ind w:left="8496" w:hanging="1080"/>
+      </w:pPr>
+      <w:rPr>
+        <w:rFonts w:hint="default"/>
+      </w:rPr>
+    </w:lvl>
+    <w:lvl w:ilvl="5">
+      <w:start w:val="1"/>
+      <w:numFmt w:val="decimal"/>
+      <w:isLgl/>
+      <w:lvlText w:val="%1.%2.%3.%4.%5.%6"/>
+      <w:lvlJc w:val="left"/>
+      <w:pPr>
+        <w:ind w:left="10260" w:hanging="1080"/>
+      </w:pPr>
+      <w:rPr>
+        <w:rFonts w:hint="default"/>
+      </w:rPr>
+    </w:lvl>
+    <w:lvl w:ilvl="6">
+      <w:start w:val="1"/>
+      <w:numFmt w:val="decimal"/>
+      <w:isLgl/>
+      <w:lvlText w:val="%1.%2.%3.%4.%5.%6.%7"/>
+      <w:lvlJc w:val="left"/>
+      <w:pPr>
+        <w:ind w:left="12384" w:hanging="1440"/>
+      </w:pPr>
+      <w:rPr>
+        <w:rFonts w:hint="default"/>
+      </w:rPr>
+    </w:lvl>
+    <w:lvl w:ilvl="7">
+      <w:start w:val="1"/>
+      <w:numFmt w:val="decimal"/>
+      <w:isLgl/>
+      <w:lvlText w:val="%1.%2.%3.%4.%5.%6.%7.%8"/>
+      <w:lvlJc w:val="left"/>
+      <w:pPr>
+        <w:ind w:left="14148" w:hanging="1440"/>
+      </w:pPr>
+      <w:rPr>
+        <w:rFonts w:hint="default"/>
+      </w:rPr>
+    </w:lvl>
+    <w:lvl w:ilvl="8">
+      <w:start w:val="1"/>
+      <w:numFmt w:val="decimal"/>
+      <w:isLgl/>
+      <w:lvlText w:val="%1.%2.%3.%4.%5.%6.%7.%8.%9"/>
+      <w:lvlJc w:val="left"/>
+      <w:pPr>
+        <w:ind w:left="16272" w:hanging="1800"/>
+      </w:pPr>
+      <w:rPr>
+        <w:rFonts w:hint="default"/>
+      </w:rPr>
     </w:lvl>
   </w:abstractNum>
-  <w:abstractNum w:abstractNumId="51" w15:restartNumberingAfterBreak="0">
+  <w:abstractNum w:abstractNumId="54" w15:restartNumberingAfterBreak="0">
     <w:nsid w:val="7E8466C1"/>
     <w:multiLevelType w:val="hybridMultilevel"/>
     <w:tmpl w:val="6A10629A"/>
@@ -14697,91 +15457,91 @@
     </w:lvl>
   </w:abstractNum>
   <w:num w:numId="1" w16cid:durableId="965619540">
-    <w:abstractNumId w:val="12"/>
+    <w:abstractNumId w:val="13"/>
   </w:num>
   <w:num w:numId="2" w16cid:durableId="747263843">
-    <w:abstractNumId w:val="16"/>
+    <w:abstractNumId w:val="17"/>
   </w:num>
   <w:num w:numId="3" w16cid:durableId="1489711091">
+    <w:abstractNumId w:val="19"/>
+  </w:num>
+  <w:num w:numId="4" w16cid:durableId="1000504780">
+    <w:abstractNumId w:val="41"/>
+  </w:num>
+  <w:num w:numId="5" w16cid:durableId="1991670306">
+    <w:abstractNumId w:val="33"/>
+  </w:num>
+  <w:num w:numId="6" w16cid:durableId="247889499">
+    <w:abstractNumId w:val="21"/>
+  </w:num>
+  <w:num w:numId="7" w16cid:durableId="538512365">
+    <w:abstractNumId w:val="28"/>
+  </w:num>
+  <w:num w:numId="8" w16cid:durableId="896015976">
+    <w:abstractNumId w:val="23"/>
+  </w:num>
+  <w:num w:numId="9" w16cid:durableId="909581675">
+    <w:abstractNumId w:val="35"/>
+  </w:num>
+  <w:num w:numId="10" w16cid:durableId="2123917835">
+    <w:abstractNumId w:val="48"/>
+  </w:num>
+  <w:num w:numId="11" w16cid:durableId="657155941">
+    <w:abstractNumId w:val="32"/>
+  </w:num>
+  <w:num w:numId="12" w16cid:durableId="1599870745">
+    <w:abstractNumId w:val="30"/>
+  </w:num>
+  <w:num w:numId="13" w16cid:durableId="1130561573">
     <w:abstractNumId w:val="18"/>
   </w:num>
-  <w:num w:numId="4" w16cid:durableId="1000504780">
-    <w:abstractNumId w:val="38"/>
-  </w:num>
-  <w:num w:numId="5" w16cid:durableId="1991670306">
-    <w:abstractNumId w:val="30"/>
-  </w:num>
-  <w:num w:numId="6" w16cid:durableId="247889499">
-    <w:abstractNumId w:val="20"/>
-  </w:num>
-  <w:num w:numId="7" w16cid:durableId="538512365">
-    <w:abstractNumId w:val="25"/>
-  </w:num>
-  <w:num w:numId="8" w16cid:durableId="896015976">
-    <w:abstractNumId w:val="22"/>
-  </w:num>
-  <w:num w:numId="9" w16cid:durableId="909581675">
-    <w:abstractNumId w:val="32"/>
-  </w:num>
-  <w:num w:numId="10" w16cid:durableId="2123917835">
-    <w:abstractNumId w:val="45"/>
-  </w:num>
-  <w:num w:numId="11" w16cid:durableId="657155941">
-    <w:abstractNumId w:val="29"/>
-  </w:num>
-  <w:num w:numId="12" w16cid:durableId="1599870745">
-    <w:abstractNumId w:val="27"/>
-  </w:num>
-  <w:num w:numId="13" w16cid:durableId="1130561573">
-    <w:abstractNumId w:val="17"/>
-  </w:num>
   <w:num w:numId="14" w16cid:durableId="322241421">
-    <w:abstractNumId w:val="43"/>
+    <w:abstractNumId w:val="46"/>
   </w:num>
   <w:num w:numId="15" w16cid:durableId="1101871990">
-    <w:abstractNumId w:val="36"/>
+    <w:abstractNumId w:val="39"/>
   </w:num>
   <w:num w:numId="16" w16cid:durableId="1325859084">
-    <w:abstractNumId w:val="39"/>
+    <w:abstractNumId w:val="42"/>
   </w:num>
   <w:num w:numId="17" w16cid:durableId="263269660">
-    <w:abstractNumId w:val="34"/>
+    <w:abstractNumId w:val="37"/>
   </w:num>
   <w:num w:numId="18" w16cid:durableId="379398500">
     <w:abstractNumId w:val="8"/>
   </w:num>
   <w:num w:numId="19" w16cid:durableId="2142457301">
-    <w:abstractNumId w:val="11"/>
+    <w:abstractNumId w:val="12"/>
   </w:num>
   <w:num w:numId="20" w16cid:durableId="1491023493">
-    <w:abstractNumId w:val="28"/>
+    <w:abstractNumId w:val="31"/>
   </w:num>
   <w:num w:numId="21" w16cid:durableId="191302908">
-    <w:abstractNumId w:val="40"/>
+    <w:abstractNumId w:val="43"/>
   </w:num>
   <w:num w:numId="22" w16cid:durableId="33428319">
-    <w:abstractNumId w:val="31"/>
+    <w:abstractNumId w:val="34"/>
   </w:num>
   <w:num w:numId="23" w16cid:durableId="2008433019">
-    <w:abstractNumId w:val="24"/>
+    <w:abstractNumId w:val="27"/>
   </w:num>
   <w:num w:numId="24" w16cid:durableId="569341015">
-    <w:abstractNumId w:val="49"/>
+    <w:abstractNumId w:val="52"/>
   </w:num>
   <w:num w:numId="25" w16cid:durableId="475998371">
-    <w:abstractNumId w:val="19"/>
+    <w:abstractNumId w:val="20"/>
   </w:num>
   <w:num w:numId="26" w16cid:durableId="823618967">
     <w:abstractNumId w:val="9"/>
   </w:num>
   <w:num w:numId="27" w16cid:durableId="400909387">
-    <w:abstractNumId w:val="35"/>
+    <w:abstractNumId w:val="38"/>
   </w:num>
   <w:num w:numId="28" w16cid:durableId="1598245551">
-    <w:abstractNumId w:val="44"/>
+    <w:abstractNumId w:val="47"/>
   </w:num>
   <w:num w:numId="29" w16cid:durableId="616373375">
-    <w:abstractNumId w:val="46"/>
+    <w:abstractNumId w:val="49"/>
   </w:num>
   <w:num w:numId="30" w16cid:durableId="1438019124">
     <w:abstractNumId w:val="1"/>
@@ -14790,13 +15550,13 @@
     <w:abstractNumId w:val="5"/>
   </w:num>
   <w:num w:numId="32" w16cid:durableId="2120567361">
-    <w:abstractNumId w:val="47"/>
+    <w:abstractNumId w:val="50"/>
   </w:num>
   <w:num w:numId="33" w16cid:durableId="1842617034">
-    <w:abstractNumId w:val="42"/>
+    <w:abstractNumId w:val="45"/>
   </w:num>
   <w:num w:numId="34" w16cid:durableId="2137404384">
-    <w:abstractNumId w:val="37"/>
+    <w:abstractNumId w:val="40"/>
   </w:num>
   <w:num w:numId="35" w16cid:durableId="274405403">
     <w:abstractNumId w:val="2"/>
@@ -14805,40 +15565,40 @@
     <w:abstractNumId w:val="3"/>
   </w:num>
   <w:num w:numId="37" w16cid:durableId="1606617853">
-    <w:abstractNumId w:val="26"/>
+    <w:abstractNumId w:val="29"/>
   </w:num>
   <w:num w:numId="38" w16cid:durableId="922764610">
-    <w:abstractNumId w:val="23"/>
+    <w:abstractNumId w:val="24"/>
   </w:num>
   <w:num w:numId="39" w16cid:durableId="1245332716">
-    <w:abstractNumId w:val="33"/>
+    <w:abstractNumId w:val="36"/>
   </w:num>
   <w:num w:numId="40" w16cid:durableId="323629323">
-    <w:abstractNumId w:val="15"/>
+    <w:abstractNumId w:val="16"/>
   </w:num>
   <w:num w:numId="41" w16cid:durableId="1643146561">
-    <w:abstractNumId w:val="14"/>
+    <w:abstractNumId w:val="15"/>
   </w:num>
   <w:num w:numId="42" w16cid:durableId="1444231083">
     <w:abstractNumId w:val="0"/>
   </w:num>
   <w:num w:numId="43" w16cid:durableId="813989791">
-    <w:abstractNumId w:val="21"/>
+    <w:abstractNumId w:val="22"/>
   </w:num>
   <w:num w:numId="44" w16cid:durableId="236326899">
     <w:abstractNumId w:val="6"/>
   </w:num>
   <w:num w:numId="45" w16cid:durableId="902182568">
-    <w:abstractNumId w:val="50"/>
+    <w:abstractNumId w:val="53"/>
   </w:num>
   <w:num w:numId="46" w16cid:durableId="80034612">
     <w:abstractNumId w:val="7"/>
   </w:num>
   <w:num w:numId="47" w16cid:durableId="1581140406">
-    <w:abstractNumId w:val="51"/>
+    <w:abstractNumId w:val="54"/>
   </w:num>
   <w:num w:numId="48" w16cid:durableId="1299803966">
-    <w:abstractNumId w:val="41"/>
+    <w:abstractNumId w:val="44"/>
   </w:num>
   <w:num w:numId="49" w16cid:durableId="1034885465">
     <w:abstractNumId w:val="10"/>
@@ -14847,10 +15607,19 @@
     <w:abstractNumId w:val="4"/>
   </w:num>
   <w:num w:numId="51" w16cid:durableId="1612591055">
-    <w:abstractNumId w:val="48"/>
+    <w:abstractNumId w:val="51"/>
   </w:num>
   <w:num w:numId="52" w16cid:durableId="471096393">
-    <w:abstractNumId w:val="13"/>
+    <w:abstractNumId w:val="14"/>
+  </w:num>
+  <w:num w:numId="53" w16cid:durableId="2097283282">
+    <w:abstractNumId w:val="11"/>
+  </w:num>
+  <w:num w:numId="54" w16cid:durableId="1965307535">
+    <w:abstractNumId w:val="25"/>
+  </w:num>
+  <w:num w:numId="55" w16cid:durableId="831291208">
+    <w:abstractNumId w:val="26"/>
   </w:num>
 </w:numbering>
 </file>
@@ -15499,7 +16268,6 @@
   <w:style w:type="character" w:default="1" w:styleId="DefaultParagraphFont">
     <w:name w:val="Default Paragraph Font"/>
     <w:uiPriority w:val="1"/>
-    <w:semiHidden/>
     <w:unhideWhenUsed/>
   </w:style>
   <w:style w:type="table" w:default="1" w:styleId="TableNormal">

</xml_diff>

<commit_message>
L'ajout des remerciement et dedicaces
</commit_message>
<xml_diff>
--- a/memoire.docx
+++ b/memoire.docx
@@ -116,7 +116,25 @@
           <w:sz w:val="28"/>
           <w:szCs w:val="28"/>
         </w:rPr>
-        <w:t>Université Benyoucef Benkhedda-Alger1</w:t>
+        <w:t xml:space="preserve">Université </w:t>
+      </w:r>
+      <w:proofErr w:type="spellStart"/>
+      <w:r>
+        <w:rPr>
+          <w:rFonts w:asciiTheme="majorBidi" w:hAnsiTheme="majorBidi" w:cstheme="majorBidi"/>
+          <w:sz w:val="28"/>
+          <w:szCs w:val="28"/>
+        </w:rPr>
+        <w:t>Benyoucef</w:t>
+      </w:r>
+      <w:proofErr w:type="spellEnd"/>
+      <w:r>
+        <w:rPr>
+          <w:rFonts w:asciiTheme="majorBidi" w:hAnsiTheme="majorBidi" w:cstheme="majorBidi"/>
+          <w:sz w:val="28"/>
+          <w:szCs w:val="28"/>
+        </w:rPr>
+        <w:t xml:space="preserve"> Benkhedda-Alger1</w:t>
       </w:r>
     </w:p>
     <w:p>
@@ -786,8 +804,18 @@
           <w:sz w:val="36"/>
           <w:szCs w:val="36"/>
         </w:rPr>
-        <w:t>- Feddane Chaima</w:t>
-      </w:r>
+        <w:t xml:space="preserve">- Feddane </w:t>
+      </w:r>
+      <w:proofErr w:type="spellStart"/>
+      <w:r>
+        <w:rPr>
+          <w:rFonts w:asciiTheme="majorBidi" w:hAnsiTheme="majorBidi" w:cstheme="majorBidi"/>
+          <w:sz w:val="36"/>
+          <w:szCs w:val="36"/>
+        </w:rPr>
+        <w:t>Chaima</w:t>
+      </w:r>
+      <w:proofErr w:type="spellEnd"/>
     </w:p>
     <w:p>
       <w:pPr>
@@ -832,8 +860,9 @@
           <w:szCs w:val="36"/>
           <w:lang w:val="en-US"/>
         </w:rPr>
-        <w:t xml:space="preserve"> Abdelli Anis</w:t>
-      </w:r>
+        <w:t xml:space="preserve"> </w:t>
+      </w:r>
+      <w:proofErr w:type="spellStart"/>
       <w:r>
         <w:rPr>
           <w:rFonts w:asciiTheme="majorBidi" w:hAnsiTheme="majorBidi" w:cstheme="majorBidi"/>
@@ -841,8 +870,9 @@
           <w:szCs w:val="36"/>
           <w:lang w:val="en-US"/>
         </w:rPr>
-        <w:t>s</w:t>
-      </w:r>
+        <w:t>Abdelli</w:t>
+      </w:r>
+      <w:proofErr w:type="spellEnd"/>
       <w:r>
         <w:rPr>
           <w:rFonts w:asciiTheme="majorBidi" w:hAnsiTheme="majorBidi" w:cstheme="majorBidi"/>
@@ -852,6 +882,7 @@
         </w:rPr>
         <w:t xml:space="preserve"> </w:t>
       </w:r>
+      <w:proofErr w:type="spellStart"/>
       <w:r>
         <w:rPr>
           <w:rFonts w:asciiTheme="majorBidi" w:hAnsiTheme="majorBidi" w:cstheme="majorBidi"/>
@@ -859,7 +890,7 @@
           <w:szCs w:val="36"/>
           <w:lang w:val="en-US"/>
         </w:rPr>
-        <w:tab/>
+        <w:t>Anis</w:t>
       </w:r>
       <w:r>
         <w:rPr>
@@ -868,8 +899,9 @@
           <w:szCs w:val="36"/>
           <w:lang w:val="en-US"/>
         </w:rPr>
-        <w:tab/>
-      </w:r>
+        <w:t>s</w:t>
+      </w:r>
+      <w:proofErr w:type="spellEnd"/>
       <w:r>
         <w:rPr>
           <w:rFonts w:asciiTheme="majorBidi" w:hAnsiTheme="majorBidi" w:cstheme="majorBidi"/>
@@ -877,7 +909,7 @@
           <w:szCs w:val="36"/>
           <w:lang w:val="en-US"/>
         </w:rPr>
-        <w:tab/>
+        <w:t xml:space="preserve"> </w:t>
       </w:r>
       <w:r>
         <w:rPr>
@@ -904,7 +936,7 @@
           <w:szCs w:val="36"/>
           <w:lang w:val="en-US"/>
         </w:rPr>
-        <w:t>- Hamidani Khali</w:t>
+        <w:tab/>
       </w:r>
       <w:r>
         <w:rPr>
@@ -913,94 +945,66 @@
           <w:szCs w:val="36"/>
           <w:lang w:val="en-US"/>
         </w:rPr>
-        <w:t>l</w:t>
-      </w:r>
-    </w:p>
-    <w:p>
-      <w:pPr>
-        <w:jc w:val="center"/>
-        <w:rPr>
-          <w:rFonts w:asciiTheme="majorBidi" w:hAnsiTheme="majorBidi" w:cstheme="majorBidi"/>
-          <w:b/>
-          <w:bCs/>
+        <w:tab/>
+      </w:r>
+      <w:r>
+        <w:rPr>
+          <w:rFonts w:asciiTheme="majorBidi" w:hAnsiTheme="majorBidi" w:cstheme="majorBidi"/>
           <w:sz w:val="36"/>
           <w:szCs w:val="36"/>
           <w:lang w:val="en-US"/>
         </w:rPr>
-      </w:pPr>
-      <w:r>
-        <w:rPr>
-          <w:rFonts w:asciiTheme="majorBidi" w:hAnsiTheme="majorBidi" w:cstheme="majorBidi"/>
-          <w:b/>
-          <w:bCs/>
+        <w:tab/>
+      </w:r>
+      <w:r>
+        <w:rPr>
+          <w:rFonts w:asciiTheme="majorBidi" w:hAnsiTheme="majorBidi" w:cstheme="majorBidi"/>
           <w:sz w:val="36"/>
           <w:szCs w:val="36"/>
           <w:lang w:val="en-US"/>
         </w:rPr>
-        <w:t>2022/2023</w:t>
-      </w:r>
-    </w:p>
-    <w:p>
-      <w:pPr>
-        <w:ind w:left="2124"/>
-        <w:rPr>
-          <w:rFonts w:asciiTheme="majorBidi" w:hAnsiTheme="majorBidi" w:cstheme="majorBidi"/>
-          <w:b/>
-          <w:bCs/>
+        <w:t xml:space="preserve">- </w:t>
+      </w:r>
+      <w:proofErr w:type="spellStart"/>
+      <w:r>
+        <w:rPr>
+          <w:rFonts w:asciiTheme="majorBidi" w:hAnsiTheme="majorBidi" w:cstheme="majorBidi"/>
           <w:sz w:val="36"/>
           <w:szCs w:val="36"/>
           <w:lang w:val="en-US"/>
         </w:rPr>
-      </w:pPr>
-    </w:p>
-    <w:p>
-      <w:pPr>
-        <w:ind w:left="2124"/>
-        <w:rPr>
-          <w:rFonts w:asciiTheme="majorBidi" w:hAnsiTheme="majorBidi" w:cstheme="majorBidi"/>
-          <w:b/>
-          <w:bCs/>
+        <w:t>Hamidani</w:t>
+      </w:r>
+      <w:proofErr w:type="spellEnd"/>
+      <w:r>
+        <w:rPr>
+          <w:rFonts w:asciiTheme="majorBidi" w:hAnsiTheme="majorBidi" w:cstheme="majorBidi"/>
           <w:sz w:val="36"/>
           <w:szCs w:val="36"/>
-        </w:rPr>
-      </w:pPr>
-      <w:r>
-        <w:rPr>
-          <w:rFonts w:asciiTheme="majorBidi" w:hAnsiTheme="majorBidi" w:cstheme="majorBidi"/>
-          <w:b/>
-          <w:bCs/>
+          <w:lang w:val="en-US"/>
+        </w:rPr>
+        <w:t xml:space="preserve"> Khali</w:t>
+      </w:r>
+      <w:r>
+        <w:rPr>
+          <w:rFonts w:asciiTheme="majorBidi" w:hAnsiTheme="majorBidi" w:cstheme="majorBidi"/>
           <w:sz w:val="36"/>
           <w:szCs w:val="36"/>
-        </w:rPr>
-        <w:t>Remerciement</w:t>
-      </w:r>
-    </w:p>
-    <w:p>
-      <w:pPr>
-        <w:rPr>
-          <w:rFonts w:asciiTheme="majorBidi" w:hAnsiTheme="majorBidi" w:cstheme="majorBidi"/>
-          <w:sz w:val="32"/>
-          <w:szCs w:val="32"/>
-        </w:rPr>
-      </w:pPr>
-      <w:r>
-        <w:rPr>
-          <w:rFonts w:asciiTheme="majorBidi" w:hAnsiTheme="majorBidi" w:cstheme="majorBidi"/>
-          <w:sz w:val="32"/>
-          <w:szCs w:val="32"/>
-        </w:rPr>
-        <w:br w:type="page"/>
-      </w:r>
-    </w:p>
-    <w:p>
-      <w:pPr>
-        <w:ind w:left="1416" w:firstLine="708"/>
+          <w:lang w:val="en-US"/>
+        </w:rPr>
+        <w:t>l</w:t>
+      </w:r>
+    </w:p>
+    <w:p>
+      <w:pPr>
+        <w:jc w:val="center"/>
         <w:rPr>
           <w:rFonts w:asciiTheme="majorBidi" w:hAnsiTheme="majorBidi" w:cstheme="majorBidi"/>
           <w:b/>
           <w:bCs/>
           <w:sz w:val="36"/>
           <w:szCs w:val="36"/>
+          <w:lang w:val="en-US"/>
         </w:rPr>
       </w:pPr>
       <w:r>
@@ -1010,6 +1014,367 @@
           <w:bCs/>
           <w:sz w:val="36"/>
           <w:szCs w:val="36"/>
+          <w:lang w:val="en-US"/>
+        </w:rPr>
+        <w:t>2022/2023</w:t>
+      </w:r>
+    </w:p>
+    <w:p>
+      <w:pPr>
+        <w:ind w:left="2124"/>
+        <w:rPr>
+          <w:rFonts w:asciiTheme="majorBidi" w:hAnsiTheme="majorBidi" w:cstheme="majorBidi"/>
+          <w:b/>
+          <w:bCs/>
+          <w:sz w:val="36"/>
+          <w:szCs w:val="36"/>
+          <w:lang w:val="en-US"/>
+        </w:rPr>
+      </w:pPr>
+    </w:p>
+    <w:p>
+      <w:pPr>
+        <w:ind w:left="2124" w:firstLine="708"/>
+        <w:rPr>
+          <w:rFonts w:asciiTheme="majorBidi" w:hAnsiTheme="majorBidi" w:cstheme="majorBidi"/>
+          <w:b/>
+          <w:bCs/>
+          <w:i/>
+          <w:iCs/>
+          <w:sz w:val="36"/>
+          <w:szCs w:val="36"/>
+        </w:rPr>
+      </w:pPr>
+      <w:r>
+        <w:rPr>
+          <w:rFonts w:asciiTheme="majorBidi" w:hAnsiTheme="majorBidi" w:cstheme="majorBidi"/>
+          <w:b/>
+          <w:bCs/>
+          <w:i/>
+          <w:iCs/>
+          <w:sz w:val="36"/>
+          <w:szCs w:val="36"/>
+        </w:rPr>
+        <w:t>Remerciement</w:t>
+      </w:r>
+    </w:p>
+    <w:p>
+      <w:pPr>
+        <w:ind w:left="2124"/>
+        <w:rPr>
+          <w:rFonts w:asciiTheme="majorBidi" w:hAnsiTheme="majorBidi" w:cstheme="majorBidi"/>
+          <w:b/>
+          <w:bCs/>
+          <w:i/>
+          <w:iCs/>
+          <w:sz w:val="36"/>
+          <w:szCs w:val="36"/>
+        </w:rPr>
+      </w:pPr>
+    </w:p>
+    <w:p>
+      <w:pPr>
+        <w:jc w:val="both"/>
+        <w:rPr>
+          <w:rFonts w:asciiTheme="majorBidi" w:hAnsiTheme="majorBidi" w:cstheme="majorBidi"/>
+          <w:i/>
+          <w:iCs/>
+          <w:sz w:val="32"/>
+          <w:szCs w:val="32"/>
+        </w:rPr>
+      </w:pPr>
+      <w:r>
+        <w:rPr>
+          <w:rFonts w:asciiTheme="majorBidi" w:hAnsiTheme="majorBidi" w:cstheme="majorBidi"/>
+          <w:i/>
+          <w:iCs/>
+          <w:sz w:val="32"/>
+          <w:szCs w:val="32"/>
+        </w:rPr>
+        <w:t xml:space="preserve">Nous souhaitons exprimer nos sincères remerciements à </w:t>
+      </w:r>
+      <w:r>
+        <w:rPr>
+          <w:rFonts w:asciiTheme="majorBidi" w:hAnsiTheme="majorBidi" w:cstheme="majorBidi"/>
+          <w:b/>
+          <w:bCs/>
+          <w:i/>
+          <w:iCs/>
+          <w:sz w:val="32"/>
+          <w:szCs w:val="32"/>
+        </w:rPr>
+        <w:t>Dieu</w:t>
+      </w:r>
+      <w:r>
+        <w:rPr>
+          <w:rFonts w:asciiTheme="majorBidi" w:hAnsiTheme="majorBidi" w:cstheme="majorBidi"/>
+          <w:i/>
+          <w:iCs/>
+          <w:sz w:val="32"/>
+          <w:szCs w:val="32"/>
+        </w:rPr>
+        <w:t>, qui nous a accordé la guidance et la force nécessaires pour mener à bien ce mémoire de fin d'étude</w:t>
+      </w:r>
+      <w:r>
+        <w:rPr>
+          <w:rFonts w:asciiTheme="majorBidi" w:hAnsiTheme="majorBidi" w:cstheme="majorBidi"/>
+          <w:i/>
+          <w:iCs/>
+          <w:sz w:val="32"/>
+          <w:szCs w:val="32"/>
+        </w:rPr>
+        <w:t>s</w:t>
+      </w:r>
+      <w:r>
+        <w:rPr>
+          <w:rFonts w:asciiTheme="majorBidi" w:hAnsiTheme="majorBidi" w:cstheme="majorBidi"/>
+          <w:i/>
+          <w:iCs/>
+          <w:sz w:val="32"/>
+          <w:szCs w:val="32"/>
+        </w:rPr>
+        <w:t>. Sans son soutien infaillible, rien n'aurait été possible.</w:t>
+      </w:r>
+    </w:p>
+    <w:p>
+      <w:pPr>
+        <w:jc w:val="both"/>
+        <w:rPr>
+          <w:rFonts w:asciiTheme="majorBidi" w:hAnsiTheme="majorBidi" w:cstheme="majorBidi"/>
+          <w:i/>
+          <w:iCs/>
+          <w:sz w:val="32"/>
+          <w:szCs w:val="32"/>
+        </w:rPr>
+      </w:pPr>
+    </w:p>
+    <w:p>
+      <w:pPr>
+        <w:jc w:val="both"/>
+        <w:rPr>
+          <w:rFonts w:asciiTheme="majorBidi" w:hAnsiTheme="majorBidi" w:cstheme="majorBidi"/>
+          <w:i/>
+          <w:iCs/>
+          <w:sz w:val="32"/>
+          <w:szCs w:val="32"/>
+        </w:rPr>
+      </w:pPr>
+      <w:r>
+        <w:rPr>
+          <w:rFonts w:asciiTheme="majorBidi" w:hAnsiTheme="majorBidi" w:cstheme="majorBidi"/>
+          <w:i/>
+          <w:iCs/>
+          <w:sz w:val="32"/>
+          <w:szCs w:val="32"/>
+        </w:rPr>
+        <w:t>Nous aimerions également adresser nos profonds remerciements à nos encadreurs</w:t>
+      </w:r>
+      <w:r>
+        <w:rPr>
+          <w:rFonts w:asciiTheme="majorBidi" w:hAnsiTheme="majorBidi" w:cstheme="majorBidi"/>
+          <w:i/>
+          <w:iCs/>
+          <w:sz w:val="32"/>
+          <w:szCs w:val="32"/>
+        </w:rPr>
+        <w:t>,</w:t>
+      </w:r>
+      <w:r>
+        <w:rPr>
+          <w:rFonts w:asciiTheme="majorBidi" w:hAnsiTheme="majorBidi" w:cstheme="majorBidi"/>
+          <w:b/>
+          <w:bCs/>
+          <w:i/>
+          <w:iCs/>
+          <w:sz w:val="32"/>
+          <w:szCs w:val="32"/>
+        </w:rPr>
+        <w:t xml:space="preserve"> Monsieur Rahmani Amine</w:t>
+      </w:r>
+      <w:r>
+        <w:rPr>
+          <w:rFonts w:asciiTheme="majorBidi" w:hAnsiTheme="majorBidi" w:cstheme="majorBidi"/>
+          <w:i/>
+          <w:iCs/>
+          <w:sz w:val="32"/>
+          <w:szCs w:val="32"/>
+        </w:rPr>
+        <w:t xml:space="preserve"> et </w:t>
+      </w:r>
+      <w:r>
+        <w:rPr>
+          <w:rFonts w:asciiTheme="majorBidi" w:hAnsiTheme="majorBidi" w:cstheme="majorBidi"/>
+          <w:b/>
+          <w:bCs/>
+          <w:i/>
+          <w:iCs/>
+          <w:sz w:val="32"/>
+          <w:szCs w:val="32"/>
+        </w:rPr>
+        <w:t>Monsieur Abdelli Aniss</w:t>
+      </w:r>
+      <w:r>
+        <w:rPr>
+          <w:rFonts w:asciiTheme="majorBidi" w:hAnsiTheme="majorBidi" w:cstheme="majorBidi"/>
+          <w:i/>
+          <w:iCs/>
+          <w:sz w:val="32"/>
+          <w:szCs w:val="32"/>
+        </w:rPr>
+        <w:t>, pour leur expertise, leur patience et leur précieuse contribution tout au long de notre parcours. Leurs conseils éclairés et leur disponibilité ont été d'une aide inestimable, nous permettant d'atteindre nos objectifs de recherche.</w:t>
+      </w:r>
+    </w:p>
+    <w:p>
+      <w:pPr>
+        <w:jc w:val="both"/>
+        <w:rPr>
+          <w:rFonts w:asciiTheme="majorBidi" w:hAnsiTheme="majorBidi" w:cstheme="majorBidi"/>
+          <w:i/>
+          <w:iCs/>
+          <w:sz w:val="32"/>
+          <w:szCs w:val="32"/>
+        </w:rPr>
+      </w:pPr>
+    </w:p>
+    <w:p>
+      <w:pPr>
+        <w:jc w:val="both"/>
+        <w:rPr>
+          <w:rFonts w:asciiTheme="majorBidi" w:hAnsiTheme="majorBidi" w:cstheme="majorBidi"/>
+          <w:i/>
+          <w:iCs/>
+          <w:sz w:val="32"/>
+          <w:szCs w:val="32"/>
+        </w:rPr>
+      </w:pPr>
+      <w:r>
+        <w:rPr>
+          <w:rFonts w:asciiTheme="majorBidi" w:hAnsiTheme="majorBidi" w:cstheme="majorBidi"/>
+          <w:i/>
+          <w:iCs/>
+          <w:sz w:val="32"/>
+          <w:szCs w:val="32"/>
+        </w:rPr>
+        <w:t xml:space="preserve">Nos remerciements vont également à l'organisme d'accueil, </w:t>
+      </w:r>
+      <w:r>
+        <w:rPr>
+          <w:rFonts w:asciiTheme="majorBidi" w:hAnsiTheme="majorBidi" w:cstheme="majorBidi"/>
+          <w:b/>
+          <w:bCs/>
+          <w:i/>
+          <w:iCs/>
+          <w:sz w:val="32"/>
+          <w:szCs w:val="32"/>
+        </w:rPr>
+        <w:t>le Ministère de la Numérisation et des Statistiques</w:t>
+      </w:r>
+      <w:r>
+        <w:rPr>
+          <w:rFonts w:asciiTheme="majorBidi" w:hAnsiTheme="majorBidi" w:cstheme="majorBidi"/>
+          <w:i/>
+          <w:iCs/>
+          <w:sz w:val="32"/>
+          <w:szCs w:val="32"/>
+        </w:rPr>
+        <w:t>, pour avoir offert un environnement propice à notre apprentissage et à nos travaux de recherche. Leur collaboration et leur soutien ont grandement enrichi notre expérience.</w:t>
+      </w:r>
+    </w:p>
+    <w:p>
+      <w:pPr>
+        <w:jc w:val="both"/>
+        <w:rPr>
+          <w:rFonts w:asciiTheme="majorBidi" w:hAnsiTheme="majorBidi" w:cstheme="majorBidi"/>
+          <w:i/>
+          <w:iCs/>
+          <w:sz w:val="32"/>
+          <w:szCs w:val="32"/>
+        </w:rPr>
+      </w:pPr>
+    </w:p>
+    <w:p>
+      <w:pPr>
+        <w:jc w:val="both"/>
+        <w:rPr>
+          <w:rFonts w:asciiTheme="majorBidi" w:hAnsiTheme="majorBidi" w:cstheme="majorBidi"/>
+          <w:i/>
+          <w:iCs/>
+          <w:sz w:val="32"/>
+          <w:szCs w:val="32"/>
+        </w:rPr>
+      </w:pPr>
+      <w:r>
+        <w:rPr>
+          <w:rFonts w:asciiTheme="majorBidi" w:hAnsiTheme="majorBidi" w:cstheme="majorBidi"/>
+          <w:i/>
+          <w:iCs/>
+          <w:sz w:val="32"/>
+          <w:szCs w:val="32"/>
+        </w:rPr>
+        <w:t xml:space="preserve">Enfin, nous tenons à exprimer nos sincères remerciements aux </w:t>
+      </w:r>
+      <w:r>
+        <w:rPr>
+          <w:rFonts w:asciiTheme="majorBidi" w:hAnsiTheme="majorBidi" w:cstheme="majorBidi"/>
+          <w:b/>
+          <w:bCs/>
+          <w:i/>
+          <w:iCs/>
+          <w:sz w:val="32"/>
+          <w:szCs w:val="32"/>
+        </w:rPr>
+        <w:t>membres du jury</w:t>
+      </w:r>
+      <w:r>
+        <w:rPr>
+          <w:rFonts w:asciiTheme="majorBidi" w:hAnsiTheme="majorBidi" w:cstheme="majorBidi"/>
+          <w:i/>
+          <w:iCs/>
+          <w:sz w:val="32"/>
+          <w:szCs w:val="32"/>
+        </w:rPr>
+        <w:t xml:space="preserve"> qui ont accepté d'honorer notre travail en évaluant notre mémoire.</w:t>
+      </w:r>
+    </w:p>
+    <w:p>
+      <w:pPr>
+        <w:rPr>
+          <w:rFonts w:asciiTheme="majorBidi" w:hAnsiTheme="majorBidi" w:cstheme="majorBidi"/>
+          <w:sz w:val="32"/>
+          <w:szCs w:val="32"/>
+        </w:rPr>
+      </w:pPr>
+      <w:r>
+        <w:rPr>
+          <w:rFonts w:asciiTheme="majorBidi" w:hAnsiTheme="majorBidi" w:cstheme="majorBidi"/>
+          <w:sz w:val="32"/>
+          <w:szCs w:val="32"/>
+        </w:rPr>
+        <w:br w:type="page"/>
+      </w:r>
+    </w:p>
+    <w:p>
+      <w:pPr>
+        <w:ind w:left="2124" w:firstLine="708"/>
+        <w:rPr>
+          <w:rFonts w:asciiTheme="majorBidi" w:hAnsiTheme="majorBidi" w:cstheme="majorBidi"/>
+          <w:b/>
+          <w:bCs/>
+          <w:i/>
+          <w:iCs/>
+          <w:sz w:val="36"/>
+          <w:szCs w:val="36"/>
+        </w:rPr>
+      </w:pPr>
+      <w:r>
+        <w:rPr>
+          <w:rFonts w:asciiTheme="majorBidi" w:hAnsiTheme="majorBidi" w:cstheme="majorBidi"/>
+          <w:b/>
+          <w:bCs/>
+          <w:i/>
+          <w:iCs/>
+          <w:sz w:val="36"/>
+          <w:szCs w:val="36"/>
         </w:rPr>
         <w:lastRenderedPageBreak/>
         <w:t>Dédicaces</w:t>
@@ -1017,20 +1382,913 @@
     </w:p>
     <w:p>
       <w:pPr>
-        <w:rPr>
-          <w:rFonts w:asciiTheme="majorBidi" w:hAnsiTheme="majorBidi" w:cstheme="majorBidi"/>
-          <w:sz w:val="32"/>
-          <w:szCs w:val="32"/>
-        </w:rPr>
-      </w:pPr>
-      <w:r>
-        <w:rPr>
-          <w:rFonts w:asciiTheme="majorBidi" w:hAnsiTheme="majorBidi" w:cstheme="majorBidi"/>
-          <w:sz w:val="32"/>
-          <w:szCs w:val="32"/>
-        </w:rPr>
-        <w:br w:type="page"/>
-      </w:r>
+        <w:jc w:val="both"/>
+        <w:rPr>
+          <w:rFonts w:asciiTheme="majorBidi" w:hAnsiTheme="majorBidi" w:cstheme="majorBidi"/>
+          <w:i/>
+          <w:iCs/>
+          <w:sz w:val="28"/>
+          <w:szCs w:val="28"/>
+        </w:rPr>
+      </w:pPr>
+      <w:r>
+        <w:rPr>
+          <w:rFonts w:asciiTheme="majorBidi" w:hAnsiTheme="majorBidi" w:cstheme="majorBidi"/>
+          <w:i/>
+          <w:iCs/>
+          <w:sz w:val="28"/>
+          <w:szCs w:val="28"/>
+        </w:rPr>
+        <w:t>Avec une profonde gratitude et une humble reconnaissance, je souhaite dédier ce modeste travail à ceux qui, peu importe les mots choisis, restent indescriptibles dans leur importance.</w:t>
+      </w:r>
+    </w:p>
+    <w:p>
+      <w:pPr>
+        <w:ind w:left="2124" w:firstLine="708"/>
+        <w:jc w:val="both"/>
+        <w:rPr>
+          <w:rFonts w:asciiTheme="majorBidi" w:hAnsiTheme="majorBidi" w:cstheme="majorBidi"/>
+          <w:i/>
+          <w:iCs/>
+          <w:sz w:val="28"/>
+          <w:szCs w:val="28"/>
+        </w:rPr>
+      </w:pPr>
+      <w:r>
+        <w:rPr>
+          <w:rFonts w:asciiTheme="majorBidi" w:hAnsiTheme="majorBidi" w:cstheme="majorBidi"/>
+          <w:b/>
+          <w:bCs/>
+          <w:i/>
+          <w:iCs/>
+          <w:sz w:val="28"/>
+          <w:szCs w:val="28"/>
+        </w:rPr>
+        <w:t>À ma chère maman</w:t>
+      </w:r>
+      <w:r>
+        <w:rPr>
+          <w:rFonts w:asciiTheme="majorBidi" w:hAnsiTheme="majorBidi" w:cstheme="majorBidi"/>
+          <w:i/>
+          <w:iCs/>
+          <w:sz w:val="28"/>
+          <w:szCs w:val="28"/>
+        </w:rPr>
+        <w:t xml:space="preserve">, </w:t>
+      </w:r>
+    </w:p>
+    <w:p>
+      <w:pPr>
+        <w:jc w:val="center"/>
+        <w:rPr>
+          <w:rFonts w:asciiTheme="majorBidi" w:hAnsiTheme="majorBidi" w:cstheme="majorBidi"/>
+          <w:i/>
+          <w:iCs/>
+          <w:sz w:val="28"/>
+          <w:szCs w:val="28"/>
+        </w:rPr>
+      </w:pPr>
+      <w:r>
+        <w:rPr>
+          <w:rFonts w:asciiTheme="majorBidi" w:hAnsiTheme="majorBidi" w:cstheme="majorBidi"/>
+          <w:i/>
+          <w:iCs/>
+          <w:sz w:val="28"/>
+          <w:szCs w:val="28"/>
+        </w:rPr>
+        <w:t>Qui</w:t>
+      </w:r>
+      <w:r>
+        <w:rPr>
+          <w:rFonts w:asciiTheme="majorBidi" w:hAnsiTheme="majorBidi" w:cstheme="majorBidi"/>
+          <w:i/>
+          <w:iCs/>
+          <w:sz w:val="28"/>
+          <w:szCs w:val="28"/>
+        </w:rPr>
+        <w:t xml:space="preserve"> a été ma source inépuisable d'amour, de soutien et d'encouragement tout au long de ce parcours académique. Tes mots doux et ton inébranlable croyance en moi m'ont donné la force de persévérer et de réaliser ce mémoire de fin d'étude.</w:t>
+      </w:r>
+    </w:p>
+    <w:p>
+      <w:pPr>
+        <w:ind w:left="2124" w:firstLine="708"/>
+        <w:jc w:val="both"/>
+        <w:rPr>
+          <w:rFonts w:asciiTheme="majorBidi" w:hAnsiTheme="majorBidi" w:cstheme="majorBidi"/>
+          <w:i/>
+          <w:iCs/>
+          <w:sz w:val="28"/>
+          <w:szCs w:val="28"/>
+        </w:rPr>
+      </w:pPr>
+      <w:r>
+        <w:rPr>
+          <w:rFonts w:asciiTheme="majorBidi" w:hAnsiTheme="majorBidi" w:cstheme="majorBidi"/>
+          <w:b/>
+          <w:bCs/>
+          <w:i/>
+          <w:iCs/>
+          <w:sz w:val="28"/>
+          <w:szCs w:val="28"/>
+        </w:rPr>
+        <w:t>À mon cher papa</w:t>
+      </w:r>
+      <w:r>
+        <w:rPr>
+          <w:rFonts w:asciiTheme="majorBidi" w:hAnsiTheme="majorBidi" w:cstheme="majorBidi"/>
+          <w:i/>
+          <w:iCs/>
+          <w:sz w:val="28"/>
+          <w:szCs w:val="28"/>
+        </w:rPr>
+        <w:t xml:space="preserve">, </w:t>
+      </w:r>
+    </w:p>
+    <w:p>
+      <w:pPr>
+        <w:jc w:val="center"/>
+        <w:rPr>
+          <w:rFonts w:asciiTheme="majorBidi" w:hAnsiTheme="majorBidi" w:cstheme="majorBidi"/>
+          <w:i/>
+          <w:iCs/>
+          <w:sz w:val="28"/>
+          <w:szCs w:val="28"/>
+        </w:rPr>
+      </w:pPr>
+      <w:r>
+        <w:rPr>
+          <w:rFonts w:asciiTheme="majorBidi" w:hAnsiTheme="majorBidi" w:cstheme="majorBidi"/>
+          <w:i/>
+          <w:iCs/>
+          <w:sz w:val="28"/>
+          <w:szCs w:val="28"/>
+        </w:rPr>
+        <w:t>Dont</w:t>
+      </w:r>
+      <w:r>
+        <w:rPr>
+          <w:rFonts w:asciiTheme="majorBidi" w:hAnsiTheme="majorBidi" w:cstheme="majorBidi"/>
+          <w:i/>
+          <w:iCs/>
+          <w:sz w:val="28"/>
+          <w:szCs w:val="28"/>
+        </w:rPr>
+        <w:t xml:space="preserve"> la sagesse et les valeurs m'ont inspiré chaque jour. Tu as été mon modèle de détermination et de travail acharné. Je te remercie du fond du cœur pour ta présence et ta confiance en moi.</w:t>
+      </w:r>
+    </w:p>
+    <w:p>
+      <w:pPr>
+        <w:ind w:left="2124" w:firstLine="708"/>
+        <w:jc w:val="both"/>
+        <w:rPr>
+          <w:rFonts w:asciiTheme="majorBidi" w:hAnsiTheme="majorBidi" w:cstheme="majorBidi"/>
+          <w:b/>
+          <w:bCs/>
+          <w:i/>
+          <w:iCs/>
+          <w:sz w:val="28"/>
+          <w:szCs w:val="28"/>
+        </w:rPr>
+      </w:pPr>
+      <w:r>
+        <w:rPr>
+          <w:rFonts w:asciiTheme="majorBidi" w:hAnsiTheme="majorBidi" w:cstheme="majorBidi"/>
+          <w:b/>
+          <w:bCs/>
+          <w:i/>
+          <w:iCs/>
+          <w:sz w:val="28"/>
+          <w:szCs w:val="28"/>
+        </w:rPr>
+        <w:t xml:space="preserve">À mes frères et sœurs, </w:t>
+      </w:r>
+    </w:p>
+    <w:p>
+      <w:pPr>
+        <w:jc w:val="center"/>
+        <w:rPr>
+          <w:rFonts w:asciiTheme="majorBidi" w:hAnsiTheme="majorBidi" w:cstheme="majorBidi"/>
+          <w:i/>
+          <w:iCs/>
+          <w:sz w:val="28"/>
+          <w:szCs w:val="28"/>
+        </w:rPr>
+      </w:pPr>
+      <w:r>
+        <w:rPr>
+          <w:rFonts w:asciiTheme="majorBidi" w:hAnsiTheme="majorBidi" w:cstheme="majorBidi"/>
+          <w:i/>
+          <w:iCs/>
+          <w:sz w:val="28"/>
+          <w:szCs w:val="28"/>
+        </w:rPr>
+        <w:t>Mes</w:t>
+      </w:r>
+      <w:r>
+        <w:rPr>
+          <w:rFonts w:asciiTheme="majorBidi" w:hAnsiTheme="majorBidi" w:cstheme="majorBidi"/>
+          <w:i/>
+          <w:iCs/>
+          <w:sz w:val="28"/>
+          <w:szCs w:val="28"/>
+        </w:rPr>
+        <w:t xml:space="preserve"> compagnons de vie et mes alliés inébranlables. Votre soutien inconditionnel, vos encouragements et votre compréhension ont été d'une valeur inestimable. Vos mots d'encouragement et votre présence ont allégé les moments de doute et ont renforcé ma détermination. Merci d'avoir toujours été là pour moi.</w:t>
+      </w:r>
+    </w:p>
+    <w:p>
+      <w:pPr>
+        <w:jc w:val="center"/>
+        <w:rPr>
+          <w:rFonts w:asciiTheme="majorBidi" w:hAnsiTheme="majorBidi" w:cstheme="majorBidi"/>
+          <w:b/>
+          <w:bCs/>
+          <w:i/>
+          <w:iCs/>
+          <w:sz w:val="28"/>
+          <w:szCs w:val="28"/>
+        </w:rPr>
+      </w:pPr>
+      <w:r>
+        <w:rPr>
+          <w:rFonts w:asciiTheme="majorBidi" w:hAnsiTheme="majorBidi" w:cstheme="majorBidi"/>
+          <w:b/>
+          <w:bCs/>
+          <w:i/>
+          <w:iCs/>
+          <w:sz w:val="28"/>
+          <w:szCs w:val="28"/>
+        </w:rPr>
+        <w:t>À mon binôme de travail</w:t>
+      </w:r>
+      <w:r>
+        <w:rPr>
+          <w:rFonts w:asciiTheme="majorBidi" w:hAnsiTheme="majorBidi" w:cstheme="majorBidi"/>
+          <w:b/>
+          <w:bCs/>
+          <w:i/>
+          <w:iCs/>
+          <w:sz w:val="28"/>
+          <w:szCs w:val="28"/>
+        </w:rPr>
+        <w:t xml:space="preserve"> Khalil</w:t>
+      </w:r>
+      <w:r>
+        <w:rPr>
+          <w:rFonts w:asciiTheme="majorBidi" w:hAnsiTheme="majorBidi" w:cstheme="majorBidi"/>
+          <w:b/>
+          <w:bCs/>
+          <w:i/>
+          <w:iCs/>
+          <w:sz w:val="28"/>
+          <w:szCs w:val="28"/>
+        </w:rPr>
+        <w:t>,</w:t>
+      </w:r>
+    </w:p>
+    <w:p>
+      <w:pPr>
+        <w:jc w:val="center"/>
+        <w:rPr>
+          <w:rFonts w:asciiTheme="majorBidi" w:hAnsiTheme="majorBidi" w:cstheme="majorBidi"/>
+          <w:i/>
+          <w:iCs/>
+          <w:sz w:val="28"/>
+          <w:szCs w:val="28"/>
+        </w:rPr>
+      </w:pPr>
+      <w:r>
+        <w:rPr>
+          <w:rFonts w:asciiTheme="majorBidi" w:hAnsiTheme="majorBidi" w:cstheme="majorBidi"/>
+          <w:i/>
+          <w:iCs/>
+          <w:sz w:val="28"/>
+          <w:szCs w:val="28"/>
+        </w:rPr>
+        <w:t>Qui</w:t>
+      </w:r>
+      <w:r>
+        <w:rPr>
+          <w:rFonts w:asciiTheme="majorBidi" w:hAnsiTheme="majorBidi" w:cstheme="majorBidi"/>
+          <w:i/>
+          <w:iCs/>
+          <w:sz w:val="28"/>
+          <w:szCs w:val="28"/>
+        </w:rPr>
+        <w:t xml:space="preserve"> a partagé cette aventure académique avec moi. Notre collaboration étroite, notre échange d'idées et notre soutien mutuel ont été essentiels pour mener à bien ce mémoire. Ta perspicacité, ton engagement et ton travail assidu ont été une véritable source de motivation. Merci d'avoir été un partenaire de confiance et de m'avoir accompagné tout au long de ce parcours.</w:t>
+      </w:r>
+    </w:p>
+    <w:p>
+      <w:pPr>
+        <w:ind w:left="2124" w:firstLine="708"/>
+        <w:jc w:val="both"/>
+        <w:rPr>
+          <w:rFonts w:asciiTheme="majorBidi" w:hAnsiTheme="majorBidi" w:cstheme="majorBidi"/>
+          <w:b/>
+          <w:bCs/>
+          <w:i/>
+          <w:iCs/>
+          <w:sz w:val="28"/>
+          <w:szCs w:val="28"/>
+        </w:rPr>
+      </w:pPr>
+      <w:r>
+        <w:rPr>
+          <w:rFonts w:asciiTheme="majorBidi" w:hAnsiTheme="majorBidi" w:cstheme="majorBidi"/>
+          <w:b/>
+          <w:bCs/>
+          <w:i/>
+          <w:iCs/>
+          <w:sz w:val="28"/>
+          <w:szCs w:val="28"/>
+        </w:rPr>
+        <w:t xml:space="preserve">Enfin, à mes amis fidèles, </w:t>
+      </w:r>
+    </w:p>
+    <w:p>
+      <w:pPr>
+        <w:jc w:val="center"/>
+        <w:rPr>
+          <w:rFonts w:asciiTheme="majorBidi" w:hAnsiTheme="majorBidi" w:cstheme="majorBidi"/>
+          <w:i/>
+          <w:iCs/>
+          <w:sz w:val="28"/>
+          <w:szCs w:val="28"/>
+        </w:rPr>
+      </w:pPr>
+      <w:r>
+        <w:rPr>
+          <w:rFonts w:asciiTheme="majorBidi" w:hAnsiTheme="majorBidi" w:cstheme="majorBidi"/>
+          <w:i/>
+          <w:iCs/>
+          <w:sz w:val="28"/>
+          <w:szCs w:val="28"/>
+        </w:rPr>
+        <w:t>Qui</w:t>
+      </w:r>
+      <w:r>
+        <w:rPr>
+          <w:rFonts w:asciiTheme="majorBidi" w:hAnsiTheme="majorBidi" w:cstheme="majorBidi"/>
+          <w:i/>
+          <w:iCs/>
+          <w:sz w:val="28"/>
+          <w:szCs w:val="28"/>
+        </w:rPr>
+        <w:t xml:space="preserve"> ont été présents à chaque étape de ma vie étudiante. Votre soutien inconditionnel, votre écoute bienveillante et vos encouragements ont illuminé les moments de stress et de doute. Merci d'avoir partagé mes joies, mes peines et mes réussites. Vous êtes une source d'inspiration et de bonheur inestimable.</w:t>
+      </w:r>
+    </w:p>
+    <w:p>
+      <w:pPr>
+        <w:rPr>
+          <w:rFonts w:asciiTheme="majorBidi" w:hAnsiTheme="majorBidi" w:cstheme="majorBidi"/>
+          <w:sz w:val="32"/>
+          <w:szCs w:val="32"/>
+        </w:rPr>
+      </w:pPr>
+    </w:p>
+    <w:p>
+      <w:pPr>
+        <w:ind w:left="1416" w:firstLine="708"/>
+        <w:rPr>
+          <w:rFonts w:asciiTheme="majorBidi" w:hAnsiTheme="majorBidi" w:cstheme="majorBidi"/>
+          <w:b/>
+          <w:bCs/>
+          <w:sz w:val="36"/>
+          <w:szCs w:val="36"/>
+        </w:rPr>
+      </w:pPr>
+    </w:p>
+    <w:p>
+      <w:pPr>
+        <w:ind w:left="1416" w:firstLine="708"/>
+        <w:rPr>
+          <w:rFonts w:asciiTheme="majorBidi" w:hAnsiTheme="majorBidi" w:cstheme="majorBidi"/>
+          <w:b/>
+          <w:bCs/>
+          <w:i/>
+          <w:iCs/>
+          <w:sz w:val="28"/>
+          <w:szCs w:val="28"/>
+        </w:rPr>
+      </w:pPr>
+      <w:r>
+        <w:rPr>
+          <w:rFonts w:asciiTheme="majorBidi" w:hAnsiTheme="majorBidi" w:cstheme="majorBidi"/>
+          <w:b/>
+          <w:bCs/>
+          <w:sz w:val="36"/>
+          <w:szCs w:val="36"/>
+        </w:rPr>
+        <w:tab/>
+      </w:r>
+      <w:r>
+        <w:rPr>
+          <w:rFonts w:asciiTheme="majorBidi" w:hAnsiTheme="majorBidi" w:cstheme="majorBidi"/>
+          <w:b/>
+          <w:bCs/>
+          <w:sz w:val="36"/>
+          <w:szCs w:val="36"/>
+        </w:rPr>
+        <w:tab/>
+      </w:r>
+      <w:r>
+        <w:rPr>
+          <w:rFonts w:asciiTheme="majorBidi" w:hAnsiTheme="majorBidi" w:cstheme="majorBidi"/>
+          <w:b/>
+          <w:bCs/>
+          <w:sz w:val="36"/>
+          <w:szCs w:val="36"/>
+        </w:rPr>
+        <w:tab/>
+      </w:r>
+      <w:r>
+        <w:rPr>
+          <w:rFonts w:asciiTheme="majorBidi" w:hAnsiTheme="majorBidi" w:cstheme="majorBidi"/>
+          <w:b/>
+          <w:bCs/>
+          <w:sz w:val="36"/>
+          <w:szCs w:val="36"/>
+        </w:rPr>
+        <w:tab/>
+      </w:r>
+      <w:r>
+        <w:rPr>
+          <w:rFonts w:asciiTheme="majorBidi" w:hAnsiTheme="majorBidi" w:cstheme="majorBidi"/>
+          <w:b/>
+          <w:bCs/>
+          <w:sz w:val="36"/>
+          <w:szCs w:val="36"/>
+        </w:rPr>
+        <w:tab/>
+      </w:r>
+      <w:r>
+        <w:rPr>
+          <w:rFonts w:asciiTheme="majorBidi" w:hAnsiTheme="majorBidi" w:cstheme="majorBidi"/>
+          <w:b/>
+          <w:bCs/>
+          <w:sz w:val="36"/>
+          <w:szCs w:val="36"/>
+        </w:rPr>
+        <w:tab/>
+      </w:r>
+      <w:r>
+        <w:rPr>
+          <w:rFonts w:asciiTheme="majorBidi" w:hAnsiTheme="majorBidi" w:cstheme="majorBidi"/>
+          <w:b/>
+          <w:bCs/>
+          <w:i/>
+          <w:iCs/>
+          <w:sz w:val="28"/>
+          <w:szCs w:val="28"/>
+        </w:rPr>
+        <w:t>FEDDANE CHAIMA</w:t>
+      </w:r>
+    </w:p>
+    <w:p>
+      <w:pPr>
+        <w:ind w:left="2124" w:firstLine="708"/>
+        <w:rPr>
+          <w:rFonts w:asciiTheme="majorBidi" w:hAnsiTheme="majorBidi" w:cstheme="majorBidi"/>
+          <w:b/>
+          <w:bCs/>
+          <w:i/>
+          <w:iCs/>
+          <w:sz w:val="36"/>
+          <w:szCs w:val="36"/>
+        </w:rPr>
+      </w:pPr>
+      <w:r>
+        <w:rPr>
+          <w:rFonts w:asciiTheme="majorBidi" w:hAnsiTheme="majorBidi" w:cstheme="majorBidi"/>
+          <w:b/>
+          <w:bCs/>
+          <w:i/>
+          <w:iCs/>
+          <w:sz w:val="36"/>
+          <w:szCs w:val="36"/>
+        </w:rPr>
+        <w:lastRenderedPageBreak/>
+        <w:t>Dédicaces</w:t>
+      </w:r>
+    </w:p>
+    <w:p>
+      <w:pPr>
+        <w:jc w:val="both"/>
+        <w:rPr>
+          <w:rFonts w:asciiTheme="majorBidi" w:hAnsiTheme="majorBidi" w:cstheme="majorBidi"/>
+          <w:i/>
+          <w:iCs/>
+          <w:sz w:val="28"/>
+          <w:szCs w:val="28"/>
+        </w:rPr>
+      </w:pPr>
+      <w:r>
+        <w:rPr>
+          <w:rFonts w:asciiTheme="majorBidi" w:hAnsiTheme="majorBidi" w:cstheme="majorBidi"/>
+          <w:i/>
+          <w:iCs/>
+          <w:sz w:val="28"/>
+          <w:szCs w:val="28"/>
+        </w:rPr>
+        <w:t>Je dédie humblement ce travail avec un amour profond à ceux qui sont au-delà des mots, dont aucune expression ne pourra jamais rendre justice à l'immensité de ce que vous représentez pour moi.</w:t>
+      </w:r>
+    </w:p>
+    <w:p>
+      <w:pPr>
+        <w:jc w:val="both"/>
+        <w:rPr>
+          <w:rFonts w:asciiTheme="majorBidi" w:hAnsiTheme="majorBidi" w:cstheme="majorBidi"/>
+          <w:i/>
+          <w:iCs/>
+          <w:sz w:val="28"/>
+          <w:szCs w:val="28"/>
+        </w:rPr>
+      </w:pPr>
+      <w:r>
+        <w:rPr>
+          <w:rFonts w:asciiTheme="majorBidi" w:hAnsiTheme="majorBidi" w:cstheme="majorBidi"/>
+          <w:b/>
+          <w:bCs/>
+          <w:i/>
+          <w:iCs/>
+          <w:sz w:val="28"/>
+          <w:szCs w:val="28"/>
+        </w:rPr>
+        <w:t>À ma chère maman</w:t>
+      </w:r>
+      <w:r>
+        <w:rPr>
+          <w:rFonts w:asciiTheme="majorBidi" w:hAnsiTheme="majorBidi" w:cstheme="majorBidi"/>
+          <w:i/>
+          <w:iCs/>
+          <w:sz w:val="28"/>
+          <w:szCs w:val="28"/>
+        </w:rPr>
+        <w:t>, qui a été ma plus grande source d'amour, de soutien et d'inspiration. Ta bienveillance inconditionnelle et tes encouragements constants ont été les piliers de ma réussite académique. Je te dédie ce mémoire avec une profonde gratitude pour tout ce que tu as fait pour moi.</w:t>
+      </w:r>
+    </w:p>
+    <w:p>
+      <w:pPr>
+        <w:jc w:val="both"/>
+        <w:rPr>
+          <w:rFonts w:asciiTheme="majorBidi" w:hAnsiTheme="majorBidi" w:cstheme="majorBidi"/>
+          <w:i/>
+          <w:iCs/>
+          <w:sz w:val="28"/>
+          <w:szCs w:val="28"/>
+        </w:rPr>
+      </w:pPr>
+      <w:r>
+        <w:rPr>
+          <w:rFonts w:asciiTheme="majorBidi" w:hAnsiTheme="majorBidi" w:cstheme="majorBidi"/>
+          <w:b/>
+          <w:bCs/>
+          <w:i/>
+          <w:iCs/>
+          <w:sz w:val="28"/>
+          <w:szCs w:val="28"/>
+        </w:rPr>
+        <w:t>À mon cher papa</w:t>
+      </w:r>
+      <w:r>
+        <w:rPr>
+          <w:rFonts w:asciiTheme="majorBidi" w:hAnsiTheme="majorBidi" w:cstheme="majorBidi"/>
+          <w:i/>
+          <w:iCs/>
+          <w:sz w:val="28"/>
+          <w:szCs w:val="28"/>
+        </w:rPr>
+        <w:t>, dont la force, et les conseils avisés ont été une boussole tout au long de mon parcours. Ta présence constante et ton soutien inébranlable m'ont donné la confiance nécessaire pour aller de l'avant. Je t'exprime ma reconnaissance éternelle pour ton amour et ton soutien indéfectibles.</w:t>
+      </w:r>
+    </w:p>
+    <w:p>
+      <w:pPr>
+        <w:jc w:val="both"/>
+        <w:rPr>
+          <w:rFonts w:asciiTheme="majorBidi" w:hAnsiTheme="majorBidi" w:cstheme="majorBidi"/>
+          <w:i/>
+          <w:iCs/>
+          <w:sz w:val="28"/>
+          <w:szCs w:val="28"/>
+        </w:rPr>
+      </w:pPr>
+      <w:r>
+        <w:rPr>
+          <w:rFonts w:asciiTheme="majorBidi" w:hAnsiTheme="majorBidi" w:cstheme="majorBidi"/>
+          <w:b/>
+          <w:bCs/>
+          <w:i/>
+          <w:iCs/>
+          <w:sz w:val="28"/>
+          <w:szCs w:val="28"/>
+        </w:rPr>
+        <w:t>À mon frère et ma sœur</w:t>
+      </w:r>
+      <w:r>
+        <w:rPr>
+          <w:rFonts w:asciiTheme="majorBidi" w:hAnsiTheme="majorBidi" w:cstheme="majorBidi"/>
+          <w:i/>
+          <w:iCs/>
+          <w:sz w:val="28"/>
+          <w:szCs w:val="28"/>
+        </w:rPr>
+        <w:t>, mes compagnons de vie et mes amis les plus proches. Votre présence, vos encouragements et votre complicité ont été une source de réconfort et de motivation. Je vous suis reconnaissant</w:t>
+      </w:r>
+      <w:r>
+        <w:rPr>
+          <w:rFonts w:asciiTheme="majorBidi" w:hAnsiTheme="majorBidi" w:cstheme="majorBidi"/>
+          <w:i/>
+          <w:iCs/>
+          <w:sz w:val="28"/>
+          <w:szCs w:val="28"/>
+        </w:rPr>
+        <w:t xml:space="preserve"> </w:t>
+      </w:r>
+      <w:r>
+        <w:rPr>
+          <w:rFonts w:asciiTheme="majorBidi" w:hAnsiTheme="majorBidi" w:cstheme="majorBidi"/>
+          <w:i/>
+          <w:iCs/>
+          <w:sz w:val="28"/>
+          <w:szCs w:val="28"/>
+        </w:rPr>
+        <w:t>pour votre soutien inébranlable.</w:t>
+      </w:r>
+    </w:p>
+    <w:p>
+      <w:pPr>
+        <w:jc w:val="both"/>
+        <w:rPr>
+          <w:rFonts w:asciiTheme="majorBidi" w:hAnsiTheme="majorBidi" w:cstheme="majorBidi"/>
+          <w:i/>
+          <w:iCs/>
+          <w:sz w:val="28"/>
+          <w:szCs w:val="28"/>
+        </w:rPr>
+      </w:pPr>
+      <w:r>
+        <w:rPr>
+          <w:rFonts w:asciiTheme="majorBidi" w:hAnsiTheme="majorBidi" w:cstheme="majorBidi"/>
+          <w:b/>
+          <w:bCs/>
+          <w:i/>
+          <w:iCs/>
+          <w:sz w:val="28"/>
+          <w:szCs w:val="28"/>
+        </w:rPr>
+        <w:t xml:space="preserve">À </w:t>
+      </w:r>
+      <w:r>
+        <w:rPr>
+          <w:rFonts w:asciiTheme="majorBidi" w:hAnsiTheme="majorBidi" w:cstheme="majorBidi"/>
+          <w:b/>
+          <w:bCs/>
+          <w:i/>
+          <w:iCs/>
+          <w:sz w:val="28"/>
+          <w:szCs w:val="28"/>
+        </w:rPr>
+        <w:t>mes chers grands-parents</w:t>
+      </w:r>
+      <w:r>
+        <w:rPr>
+          <w:rFonts w:asciiTheme="majorBidi" w:hAnsiTheme="majorBidi" w:cstheme="majorBidi"/>
+          <w:i/>
+          <w:iCs/>
+          <w:sz w:val="28"/>
+          <w:szCs w:val="28"/>
+        </w:rPr>
+        <w:t>, qui m'ont transmis leur sagesse, leur expérience et leur amour inconditionnel. Vos valeurs, vos récits inspirants et votre soutien indéfectible ont été une source d'inspiration et de motivation tout au long de ce parcours académique. Je vous dédie ce mémoire avec une profonde gratitude.</w:t>
+      </w:r>
+    </w:p>
+    <w:p>
+      <w:pPr>
+        <w:jc w:val="both"/>
+        <w:rPr>
+          <w:rFonts w:asciiTheme="majorBidi" w:hAnsiTheme="majorBidi" w:cstheme="majorBidi"/>
+          <w:i/>
+          <w:iCs/>
+          <w:sz w:val="28"/>
+          <w:szCs w:val="28"/>
+        </w:rPr>
+      </w:pPr>
+      <w:r>
+        <w:rPr>
+          <w:rFonts w:asciiTheme="majorBidi" w:hAnsiTheme="majorBidi" w:cstheme="majorBidi"/>
+          <w:b/>
+          <w:bCs/>
+          <w:i/>
+          <w:iCs/>
+          <w:sz w:val="28"/>
+          <w:szCs w:val="28"/>
+        </w:rPr>
+        <w:t>À mon binôme de travail</w:t>
+      </w:r>
+      <w:r>
+        <w:rPr>
+          <w:rFonts w:asciiTheme="majorBidi" w:hAnsiTheme="majorBidi" w:cstheme="majorBidi"/>
+          <w:b/>
+          <w:bCs/>
+          <w:i/>
+          <w:iCs/>
+          <w:sz w:val="28"/>
+          <w:szCs w:val="28"/>
+        </w:rPr>
+        <w:t xml:space="preserve"> Chaïma</w:t>
+      </w:r>
+      <w:r>
+        <w:rPr>
+          <w:rFonts w:asciiTheme="majorBidi" w:hAnsiTheme="majorBidi" w:cstheme="majorBidi"/>
+          <w:i/>
+          <w:iCs/>
+          <w:sz w:val="28"/>
+          <w:szCs w:val="28"/>
+        </w:rPr>
+        <w:t xml:space="preserve">, qui a partagé cette aventure académique avec moi. </w:t>
+      </w:r>
+      <w:r>
+        <w:rPr>
+          <w:rFonts w:asciiTheme="majorBidi" w:hAnsiTheme="majorBidi" w:cstheme="majorBidi"/>
+          <w:i/>
+          <w:iCs/>
+          <w:sz w:val="28"/>
+          <w:szCs w:val="28"/>
+        </w:rPr>
+        <w:t>Je te souhaite le meilleur pour tes futurs projets, tant sur le plan personnel que professionnel. Que nos chemins se croisent à nouveau et que nos collaborations continuent d'apporter des fruits dans le futur. Merci encore pour cette formidable aventure.</w:t>
+      </w:r>
+    </w:p>
+    <w:p>
+      <w:pPr>
+        <w:jc w:val="both"/>
+        <w:rPr>
+          <w:rFonts w:asciiTheme="majorBidi" w:hAnsiTheme="majorBidi" w:cstheme="majorBidi"/>
+          <w:i/>
+          <w:iCs/>
+          <w:sz w:val="28"/>
+          <w:szCs w:val="28"/>
+        </w:rPr>
+      </w:pPr>
+      <w:r>
+        <w:rPr>
+          <w:rFonts w:asciiTheme="majorBidi" w:hAnsiTheme="majorBidi" w:cstheme="majorBidi"/>
+          <w:b/>
+          <w:bCs/>
+          <w:i/>
+          <w:iCs/>
+          <w:sz w:val="28"/>
+          <w:szCs w:val="28"/>
+        </w:rPr>
+        <w:t>Et</w:t>
+      </w:r>
+      <w:r>
+        <w:rPr>
+          <w:rFonts w:asciiTheme="majorBidi" w:hAnsiTheme="majorBidi" w:cstheme="majorBidi"/>
+          <w:b/>
+          <w:bCs/>
+          <w:i/>
+          <w:iCs/>
+          <w:sz w:val="28"/>
+          <w:szCs w:val="28"/>
+        </w:rPr>
+        <w:t>, à mes amis chers</w:t>
+      </w:r>
+      <w:r>
+        <w:rPr>
+          <w:rFonts w:asciiTheme="majorBidi" w:hAnsiTheme="majorBidi" w:cstheme="majorBidi"/>
+          <w:i/>
+          <w:iCs/>
+          <w:sz w:val="28"/>
+          <w:szCs w:val="28"/>
+        </w:rPr>
+        <w:t>, qui ont été mes piliers de soutien tout au long de ce parcours. Votre présence joyeuse, vos encouragements constants et vos moments de détente ont rendu cette expérience inoubliable. Je vous suis profondément reconnaissant</w:t>
+      </w:r>
+      <w:r>
+        <w:rPr>
+          <w:rFonts w:asciiTheme="majorBidi" w:hAnsiTheme="majorBidi" w:cstheme="majorBidi"/>
+          <w:i/>
+          <w:iCs/>
+          <w:sz w:val="28"/>
+          <w:szCs w:val="28"/>
+        </w:rPr>
+        <w:t xml:space="preserve"> </w:t>
+      </w:r>
+      <w:r>
+        <w:rPr>
+          <w:rFonts w:asciiTheme="majorBidi" w:hAnsiTheme="majorBidi" w:cstheme="majorBidi"/>
+          <w:i/>
+          <w:iCs/>
+          <w:sz w:val="28"/>
+          <w:szCs w:val="28"/>
+        </w:rPr>
+        <w:t>pour votre amitié sincère et votre soutien indéfectible.</w:t>
+      </w:r>
+    </w:p>
+    <w:p>
+      <w:pPr>
+        <w:rPr>
+          <w:rFonts w:asciiTheme="majorBidi" w:hAnsiTheme="majorBidi" w:cstheme="majorBidi"/>
+          <w:i/>
+          <w:iCs/>
+          <w:sz w:val="28"/>
+          <w:szCs w:val="28"/>
+        </w:rPr>
+      </w:pPr>
+    </w:p>
+    <w:p>
+      <w:pPr>
+        <w:rPr>
+          <w:rFonts w:asciiTheme="majorBidi" w:hAnsiTheme="majorBidi" w:cstheme="majorBidi"/>
+          <w:sz w:val="32"/>
+          <w:szCs w:val="32"/>
+        </w:rPr>
+      </w:pPr>
+    </w:p>
+    <w:p>
+      <w:pPr>
+        <w:ind w:left="2124"/>
+        <w:rPr>
+          <w:rFonts w:asciiTheme="majorBidi" w:hAnsiTheme="majorBidi" w:cstheme="majorBidi"/>
+          <w:b/>
+          <w:bCs/>
+          <w:i/>
+          <w:iCs/>
+          <w:sz w:val="28"/>
+          <w:szCs w:val="28"/>
+        </w:rPr>
+      </w:pPr>
+      <w:r>
+        <w:rPr>
+          <w:rFonts w:asciiTheme="majorBidi" w:hAnsiTheme="majorBidi" w:cstheme="majorBidi"/>
+          <w:b/>
+          <w:bCs/>
+          <w:sz w:val="36"/>
+          <w:szCs w:val="36"/>
+        </w:rPr>
+        <w:tab/>
+      </w:r>
+      <w:r>
+        <w:rPr>
+          <w:rFonts w:asciiTheme="majorBidi" w:hAnsiTheme="majorBidi" w:cstheme="majorBidi"/>
+          <w:b/>
+          <w:bCs/>
+          <w:sz w:val="36"/>
+          <w:szCs w:val="36"/>
+        </w:rPr>
+        <w:tab/>
+      </w:r>
+      <w:r>
+        <w:rPr>
+          <w:rFonts w:asciiTheme="majorBidi" w:hAnsiTheme="majorBidi" w:cstheme="majorBidi"/>
+          <w:b/>
+          <w:bCs/>
+          <w:sz w:val="36"/>
+          <w:szCs w:val="36"/>
+        </w:rPr>
+        <w:tab/>
+      </w:r>
+      <w:r>
+        <w:rPr>
+          <w:rFonts w:asciiTheme="majorBidi" w:hAnsiTheme="majorBidi" w:cstheme="majorBidi"/>
+          <w:b/>
+          <w:bCs/>
+          <w:sz w:val="36"/>
+          <w:szCs w:val="36"/>
+        </w:rPr>
+        <w:tab/>
+      </w:r>
+      <w:r>
+        <w:rPr>
+          <w:rFonts w:asciiTheme="majorBidi" w:hAnsiTheme="majorBidi" w:cstheme="majorBidi"/>
+          <w:b/>
+          <w:bCs/>
+          <w:sz w:val="36"/>
+          <w:szCs w:val="36"/>
+        </w:rPr>
+        <w:tab/>
+      </w:r>
+      <w:r>
+        <w:rPr>
+          <w:rFonts w:asciiTheme="majorBidi" w:hAnsiTheme="majorBidi" w:cstheme="majorBidi"/>
+          <w:b/>
+          <w:bCs/>
+          <w:i/>
+          <w:iCs/>
+          <w:sz w:val="28"/>
+          <w:szCs w:val="28"/>
+        </w:rPr>
+        <w:t>HAMIDANI KHALIL</w:t>
+      </w:r>
+    </w:p>
+    <w:p>
+      <w:pPr>
+        <w:ind w:left="2124"/>
+        <w:rPr>
+          <w:rFonts w:asciiTheme="majorBidi" w:hAnsiTheme="majorBidi" w:cstheme="majorBidi"/>
+          <w:b/>
+          <w:bCs/>
+          <w:sz w:val="36"/>
+          <w:szCs w:val="36"/>
+        </w:rPr>
+      </w:pPr>
     </w:p>
     <w:p>
       <w:pPr>
@@ -1865,6 +3123,7 @@
           <w:lang w:val="en-US"/>
         </w:rPr>
       </w:pPr>
+      <w:proofErr w:type="spellStart"/>
       <w:r>
         <w:rPr>
           <w:rFonts w:asciiTheme="majorBidi" w:hAnsiTheme="majorBidi" w:cstheme="majorBidi"/>
@@ -1875,8 +3134,9 @@
           <w:lang w:val="en-US"/>
         </w:rPr>
         <w:lastRenderedPageBreak/>
-        <w:t xml:space="preserve">Liste des </w:t>
-      </w:r>
+        <w:t>Liste</w:t>
+      </w:r>
+      <w:proofErr w:type="spellEnd"/>
       <w:r>
         <w:rPr>
           <w:rFonts w:asciiTheme="majorBidi" w:hAnsiTheme="majorBidi" w:cstheme="majorBidi"/>
@@ -1886,8 +3146,21 @@
           <w:szCs w:val="36"/>
           <w:lang w:val="en-US"/>
         </w:rPr>
+        <w:t xml:space="preserve"> des </w:t>
+      </w:r>
+      <w:proofErr w:type="spellStart"/>
+      <w:r>
+        <w:rPr>
+          <w:rFonts w:asciiTheme="majorBidi" w:hAnsiTheme="majorBidi" w:cstheme="majorBidi"/>
+          <w:b/>
+          <w:bCs/>
+          <w:sz w:val="36"/>
+          <w:szCs w:val="36"/>
+          <w:lang w:val="en-US"/>
+        </w:rPr>
         <w:t>abréviations</w:t>
       </w:r>
+      <w:proofErr w:type="spellEnd"/>
     </w:p>
     <w:p>
       <w:pPr>
@@ -3702,19 +4975,7 @@
             <w:sz w:val="24"/>
             <w:szCs w:val="24"/>
           </w:rPr>
-          <w:t>[2</w:t>
-        </w:r>
-        <w:r>
-          <w:rPr>
-            <w:rStyle w:val="Hyperlink"/>
-            <w:rFonts w:cstheme="minorHAnsi"/>
-            <w:b/>
-            <w:bCs/>
-            <w:color w:val="0070C0"/>
-            <w:sz w:val="24"/>
-            <w:szCs w:val="24"/>
-          </w:rPr>
-          <w:t>]</w:t>
+          <w:t>[2]</w:t>
         </w:r>
       </w:hyperlink>
     </w:p>
@@ -4275,7 +5536,43 @@
           <w:sz w:val="24"/>
           <w:szCs w:val="24"/>
         </w:rPr>
-        <w:t xml:space="preserve"> (Incident Reporting Form)</w:t>
+        <w:t xml:space="preserve"> (Incident </w:t>
+      </w:r>
+      <w:proofErr w:type="spellStart"/>
+      <w:r>
+        <w:rPr>
+          <w:rFonts w:asciiTheme="majorBidi" w:hAnsiTheme="majorBidi" w:cstheme="majorBidi"/>
+          <w:sz w:val="24"/>
+          <w:szCs w:val="24"/>
+        </w:rPr>
+        <w:t>Reporting</w:t>
+      </w:r>
+      <w:proofErr w:type="spellEnd"/>
+      <w:r>
+        <w:rPr>
+          <w:rFonts w:asciiTheme="majorBidi" w:hAnsiTheme="majorBidi" w:cstheme="majorBidi"/>
+          <w:sz w:val="24"/>
+          <w:szCs w:val="24"/>
+        </w:rPr>
+        <w:t xml:space="preserve"> </w:t>
+      </w:r>
+      <w:proofErr w:type="spellStart"/>
+      <w:r>
+        <w:rPr>
+          <w:rFonts w:asciiTheme="majorBidi" w:hAnsiTheme="majorBidi" w:cstheme="majorBidi"/>
+          <w:sz w:val="24"/>
+          <w:szCs w:val="24"/>
+        </w:rPr>
+        <w:t>Form</w:t>
+      </w:r>
+      <w:proofErr w:type="spellEnd"/>
+      <w:r>
+        <w:rPr>
+          <w:rFonts w:asciiTheme="majorBidi" w:hAnsiTheme="majorBidi" w:cstheme="majorBidi"/>
+          <w:sz w:val="24"/>
+          <w:szCs w:val="24"/>
+        </w:rPr>
+        <w:t>)</w:t>
       </w:r>
       <w:r>
         <w:rPr>
@@ -6494,6 +7791,7 @@
                 <w:lang w:bidi="ar-DZ"/>
               </w:rPr>
             </w:pPr>
+            <w:proofErr w:type="spellStart"/>
             <w:r>
               <w:rPr>
                 <w:b/>
@@ -6511,7 +7809,18 @@
                 <w:szCs w:val="24"/>
                 <w:lang w:bidi="ar-DZ"/>
               </w:rPr>
-              <w:t>-conditions:</w:t>
+              <w:t>-conditions</w:t>
+            </w:r>
+            <w:proofErr w:type="spellEnd"/>
+            <w:r>
+              <w:rPr>
+                <w:b/>
+                <w:bCs/>
+                <w:sz w:val="24"/>
+                <w:szCs w:val="24"/>
+                <w:lang w:bidi="ar-DZ"/>
+              </w:rPr>
+              <w:t>:</w:t>
             </w:r>
             <w:r>
               <w:rPr>
@@ -7261,8 +8570,17 @@
                 <w:sz w:val="24"/>
                 <w:szCs w:val="24"/>
               </w:rPr>
-              <w:t>Start reporting</w:t>
+              <w:t xml:space="preserve">Start </w:t>
             </w:r>
+            <w:proofErr w:type="spellStart"/>
+            <w:r>
+              <w:rPr>
+                <w:sz w:val="24"/>
+                <w:szCs w:val="24"/>
+              </w:rPr>
+              <w:t>reporting</w:t>
+            </w:r>
+            <w:proofErr w:type="spellEnd"/>
             <w:r>
               <w:rPr>
                 <w:sz w:val="24"/>
@@ -7417,6 +8735,7 @@
               </w:rPr>
               <w:t>L'utilisateur soumet le formulaire de rapport en cliquant sur le bouton "</w:t>
             </w:r>
+            <w:proofErr w:type="spellStart"/>
             <w:r>
               <w:rPr>
                 <w:rFonts w:ascii="Times New Roman" w:eastAsia="Times New Roman" w:hAnsi="Times New Roman" w:cs="Times New Roman"/>
@@ -7428,6 +8747,7 @@
               </w:rPr>
               <w:t>Submit</w:t>
             </w:r>
+            <w:proofErr w:type="spellEnd"/>
             <w:r>
               <w:rPr>
                 <w:rFonts w:ascii="Times New Roman" w:eastAsia="Times New Roman" w:hAnsi="Times New Roman" w:cs="Times New Roman"/>
@@ -7788,6 +9108,7 @@
                 <w:lang w:bidi="ar-DZ"/>
               </w:rPr>
             </w:pPr>
+            <w:proofErr w:type="spellStart"/>
             <w:r>
               <w:rPr>
                 <w:b/>
@@ -7805,7 +9126,18 @@
                 <w:szCs w:val="24"/>
                 <w:lang w:bidi="ar-DZ"/>
               </w:rPr>
-              <w:t>-conditions:</w:t>
+              <w:t>-conditions</w:t>
+            </w:r>
+            <w:proofErr w:type="spellEnd"/>
+            <w:r>
+              <w:rPr>
+                <w:b/>
+                <w:bCs/>
+                <w:sz w:val="24"/>
+                <w:szCs w:val="24"/>
+                <w:lang w:bidi="ar-DZ"/>
+              </w:rPr>
+              <w:t>:</w:t>
             </w:r>
             <w:r>
               <w:rPr>
@@ -8659,7 +9991,25 @@
           <w:sz w:val="24"/>
           <w:szCs w:val="24"/>
         </w:rPr>
-        <w:t xml:space="preserve">Les feuilles de style en cascade, généralement appelées CSS de (Cascading Style Sheets), forment un langage informatique qui décrit la présentation des documents HTML et XML(Extensible Markup </w:t>
+        <w:t>Les feuilles de style en cascade, généralement appelées CSS de (</w:t>
+      </w:r>
+      <w:proofErr w:type="spellStart"/>
+      <w:r>
+        <w:rPr>
+          <w:rFonts w:asciiTheme="majorBidi" w:hAnsiTheme="majorBidi" w:cstheme="majorBidi"/>
+          <w:sz w:val="24"/>
+          <w:szCs w:val="24"/>
+        </w:rPr>
+        <w:t>Cascading</w:t>
+      </w:r>
+      <w:proofErr w:type="spellEnd"/>
+      <w:r>
+        <w:rPr>
+          <w:rFonts w:asciiTheme="majorBidi" w:hAnsiTheme="majorBidi" w:cstheme="majorBidi"/>
+          <w:sz w:val="24"/>
+          <w:szCs w:val="24"/>
+        </w:rPr>
+        <w:t xml:space="preserve"> Style Sheets), forment un langage informatique qui décrit la présentation des documents HTML et XML(Extensible Markup </w:t>
       </w:r>
       <w:proofErr w:type="spellStart"/>
       <w:r>
@@ -9458,7 +10808,27 @@
           <w:sz w:val="24"/>
           <w:szCs w:val="24"/>
         </w:rPr>
-        <w:t>Un API (Application Programming Interface) est un ensemble de règles, protocoles et outils qui permettent à différentes applications de communiquer entre elles de manière standardisée et automatisée.</w:t>
+        <w:t xml:space="preserve">Un API (Application </w:t>
+      </w:r>
+      <w:proofErr w:type="spellStart"/>
+      <w:r>
+        <w:rPr>
+          <w:rFonts w:asciiTheme="majorBidi" w:hAnsiTheme="majorBidi"/>
+          <w:color w:val="000000" w:themeColor="text1"/>
+          <w:sz w:val="24"/>
+          <w:szCs w:val="24"/>
+        </w:rPr>
+        <w:t>Programming</w:t>
+      </w:r>
+      <w:proofErr w:type="spellEnd"/>
+      <w:r>
+        <w:rPr>
+          <w:rFonts w:asciiTheme="majorBidi" w:hAnsiTheme="majorBidi"/>
+          <w:color w:val="000000" w:themeColor="text1"/>
+          <w:sz w:val="24"/>
+          <w:szCs w:val="24"/>
+        </w:rPr>
+        <w:t xml:space="preserve"> Interface) est un ensemble de règles, protocoles et outils qui permettent à différentes applications de communiquer entre elles de manière standardisée et automatisée.</w:t>
       </w:r>
     </w:p>
     <w:p>
@@ -9537,8 +10907,21 @@
           <w:sz w:val="32"/>
           <w:szCs w:val="32"/>
         </w:rPr>
-        <w:t>L’outil nmap</w:t>
-      </w:r>
+        <w:t xml:space="preserve">L’outil </w:t>
+      </w:r>
+      <w:proofErr w:type="spellStart"/>
+      <w:r>
+        <w:rPr>
+          <w:rFonts w:asciiTheme="majorBidi" w:hAnsiTheme="majorBidi"/>
+          <w:b/>
+          <w:bCs/>
+          <w:color w:val="000000" w:themeColor="text1"/>
+          <w:sz w:val="32"/>
+          <w:szCs w:val="32"/>
+        </w:rPr>
+        <w:t>nmap</w:t>
+      </w:r>
+      <w:proofErr w:type="spellEnd"/>
     </w:p>
     <w:p>
       <w:pPr>
@@ -10081,16 +11464,7 @@
           <w:sz w:val="24"/>
           <w14:ligatures w14:val="none"/>
         </w:rPr>
-        <w:t xml:space="preserve"> </w:t>
-      </w:r>
-      <w:r>
-        <w:rPr>
-          <w:spacing w:val="-3"/>
-          <w:kern w:val="0"/>
-          <w:sz w:val="24"/>
-          <w14:ligatures w14:val="none"/>
-        </w:rPr>
-        <w:t>L’organisme d’accueil</w:t>
+        <w:t xml:space="preserve"> L’organisme d’accueil</w:t>
       </w:r>
       <w:r>
         <w:rPr>
@@ -10194,29 +11568,7 @@
             <w:sz w:val="24"/>
             <w:szCs w:val="24"/>
           </w:rPr>
-          <w:t>http</w:t>
-        </w:r>
-        <w:r>
-          <w:rPr>
-            <w:rStyle w:val="Hyperlink"/>
-            <w:rFonts w:cstheme="minorHAnsi"/>
-            <w:b/>
-            <w:bCs/>
-            <w:sz w:val="24"/>
-            <w:szCs w:val="24"/>
-          </w:rPr>
-          <w:t>s</w:t>
-        </w:r>
-        <w:r>
-          <w:rPr>
-            <w:rStyle w:val="Hyperlink"/>
-            <w:rFonts w:cstheme="minorHAnsi"/>
-            <w:b/>
-            <w:bCs/>
-            <w:sz w:val="24"/>
-            <w:szCs w:val="24"/>
-          </w:rPr>
-          <w:t>://lesdefinitions.fr/</w:t>
+          <w:t>https://lesdefinitions.fr/</w:t>
         </w:r>
       </w:hyperlink>
     </w:p>
@@ -12582,7 +13934,7 @@
   <w:style w:type="paragraph" w:default="1" w:styleId="Normal">
     <w:name w:val="Normal"/>
     <w:qFormat/>
-    <w:rsid w:val="00D45668"/>
+    <w:rsid w:val="005960A7"/>
     <w:rPr>
       <w:lang w:bidi="ar-DZ"/>
     </w:rPr>
@@ -12826,6 +14178,7 @@
   <w:style w:type="character" w:default="1" w:styleId="DefaultParagraphFont">
     <w:name w:val="Default Paragraph Font"/>
     <w:uiPriority w:val="1"/>
+    <w:semiHidden/>
     <w:unhideWhenUsed/>
   </w:style>
   <w:style w:type="table" w:default="1" w:styleId="TableNormal">

</xml_diff>

<commit_message>
L'ajout de la conclusion generale
</commit_message>
<xml_diff>
--- a/memoire.docx
+++ b/memoire.docx
@@ -1021,20 +1021,18 @@
     </w:p>
     <w:p>
       <w:pPr>
-        <w:ind w:left="2124"/>
-        <w:rPr>
-          <w:rFonts w:asciiTheme="majorBidi" w:hAnsiTheme="majorBidi" w:cstheme="majorBidi"/>
-          <w:b/>
-          <w:bCs/>
+        <w:ind w:left="2124" w:firstLine="708"/>
+        <w:rPr>
+          <w:rFonts w:asciiTheme="majorBidi" w:hAnsiTheme="majorBidi" w:cstheme="majorBidi"/>
+          <w:b/>
+          <w:bCs/>
+          <w:i/>
+          <w:iCs/>
           <w:sz w:val="36"/>
           <w:szCs w:val="36"/>
-          <w:lang w:val="en-US"/>
-        </w:rPr>
-      </w:pPr>
-    </w:p>
-    <w:p>
-      <w:pPr>
-        <w:ind w:left="2124" w:firstLine="708"/>
+        </w:rPr>
+      </w:pPr>
+      <w:r>
         <w:rPr>
           <w:rFonts w:asciiTheme="majorBidi" w:hAnsiTheme="majorBidi" w:cstheme="majorBidi"/>
           <w:b/>
@@ -1044,8 +1042,13 @@
           <w:sz w:val="36"/>
           <w:szCs w:val="36"/>
         </w:rPr>
-      </w:pPr>
-      <w:r>
+        <w:lastRenderedPageBreak/>
+        <w:t>Remerciement</w:t>
+      </w:r>
+    </w:p>
+    <w:p>
+      <w:pPr>
+        <w:ind w:left="2124"/>
         <w:rPr>
           <w:rFonts w:asciiTheme="majorBidi" w:hAnsiTheme="majorBidi" w:cstheme="majorBidi"/>
           <w:b/>
@@ -1055,12 +1058,292 @@
           <w:sz w:val="36"/>
           <w:szCs w:val="36"/>
         </w:rPr>
-        <w:t>Remerciement</w:t>
-      </w:r>
-    </w:p>
-    <w:p>
-      <w:pPr>
-        <w:ind w:left="2124"/>
+      </w:pPr>
+    </w:p>
+    <w:p>
+      <w:pPr>
+        <w:jc w:val="both"/>
+        <w:rPr>
+          <w:rFonts w:asciiTheme="majorBidi" w:hAnsiTheme="majorBidi" w:cstheme="majorBidi"/>
+          <w:i/>
+          <w:iCs/>
+          <w:sz w:val="32"/>
+          <w:szCs w:val="32"/>
+        </w:rPr>
+      </w:pPr>
+      <w:r>
+        <w:rPr>
+          <w:rFonts w:asciiTheme="majorBidi" w:hAnsiTheme="majorBidi" w:cstheme="majorBidi"/>
+          <w:i/>
+          <w:iCs/>
+          <w:sz w:val="32"/>
+          <w:szCs w:val="32"/>
+        </w:rPr>
+        <w:t xml:space="preserve">Nous souhaitons exprimer nos sincères remerciements à </w:t>
+      </w:r>
+      <w:r>
+        <w:rPr>
+          <w:rFonts w:asciiTheme="majorBidi" w:hAnsiTheme="majorBidi" w:cstheme="majorBidi"/>
+          <w:b/>
+          <w:bCs/>
+          <w:i/>
+          <w:iCs/>
+          <w:sz w:val="32"/>
+          <w:szCs w:val="32"/>
+        </w:rPr>
+        <w:t>Dieu</w:t>
+      </w:r>
+      <w:r>
+        <w:rPr>
+          <w:rFonts w:asciiTheme="majorBidi" w:hAnsiTheme="majorBidi" w:cstheme="majorBidi"/>
+          <w:i/>
+          <w:iCs/>
+          <w:sz w:val="32"/>
+          <w:szCs w:val="32"/>
+        </w:rPr>
+        <w:t>, qui nous a accordé la guidance et la force nécessaires pour mener à bien ce mémoire de fin d'étude</w:t>
+      </w:r>
+      <w:r>
+        <w:rPr>
+          <w:rFonts w:asciiTheme="majorBidi" w:hAnsiTheme="majorBidi" w:cstheme="majorBidi"/>
+          <w:i/>
+          <w:iCs/>
+          <w:sz w:val="32"/>
+          <w:szCs w:val="32"/>
+        </w:rPr>
+        <w:t>s</w:t>
+      </w:r>
+      <w:r>
+        <w:rPr>
+          <w:rFonts w:asciiTheme="majorBidi" w:hAnsiTheme="majorBidi" w:cstheme="majorBidi"/>
+          <w:i/>
+          <w:iCs/>
+          <w:sz w:val="32"/>
+          <w:szCs w:val="32"/>
+        </w:rPr>
+        <w:t>. Sans son soutien infaillible, rien n'aurait été possible.</w:t>
+      </w:r>
+    </w:p>
+    <w:p>
+      <w:pPr>
+        <w:jc w:val="both"/>
+        <w:rPr>
+          <w:rFonts w:asciiTheme="majorBidi" w:hAnsiTheme="majorBidi" w:cstheme="majorBidi"/>
+          <w:i/>
+          <w:iCs/>
+          <w:sz w:val="32"/>
+          <w:szCs w:val="32"/>
+        </w:rPr>
+      </w:pPr>
+    </w:p>
+    <w:p>
+      <w:pPr>
+        <w:jc w:val="both"/>
+        <w:rPr>
+          <w:rFonts w:asciiTheme="majorBidi" w:hAnsiTheme="majorBidi" w:cstheme="majorBidi"/>
+          <w:i/>
+          <w:iCs/>
+          <w:sz w:val="32"/>
+          <w:szCs w:val="32"/>
+        </w:rPr>
+      </w:pPr>
+      <w:r>
+        <w:rPr>
+          <w:rFonts w:asciiTheme="majorBidi" w:hAnsiTheme="majorBidi" w:cstheme="majorBidi"/>
+          <w:i/>
+          <w:iCs/>
+          <w:sz w:val="32"/>
+          <w:szCs w:val="32"/>
+        </w:rPr>
+        <w:t>Nous aimerions également adresser nos profonds remerciements à nos encadreurs</w:t>
+      </w:r>
+      <w:r>
+        <w:rPr>
+          <w:rFonts w:asciiTheme="majorBidi" w:hAnsiTheme="majorBidi" w:cstheme="majorBidi"/>
+          <w:i/>
+          <w:iCs/>
+          <w:sz w:val="32"/>
+          <w:szCs w:val="32"/>
+        </w:rPr>
+        <w:t>,</w:t>
+      </w:r>
+      <w:r>
+        <w:rPr>
+          <w:rFonts w:asciiTheme="majorBidi" w:hAnsiTheme="majorBidi" w:cstheme="majorBidi"/>
+          <w:b/>
+          <w:bCs/>
+          <w:i/>
+          <w:iCs/>
+          <w:sz w:val="32"/>
+          <w:szCs w:val="32"/>
+        </w:rPr>
+        <w:t xml:space="preserve"> Monsieur Rahmani Amine</w:t>
+      </w:r>
+      <w:r>
+        <w:rPr>
+          <w:rFonts w:asciiTheme="majorBidi" w:hAnsiTheme="majorBidi" w:cstheme="majorBidi"/>
+          <w:i/>
+          <w:iCs/>
+          <w:sz w:val="32"/>
+          <w:szCs w:val="32"/>
+        </w:rPr>
+        <w:t xml:space="preserve"> et </w:t>
+      </w:r>
+      <w:r>
+        <w:rPr>
+          <w:rFonts w:asciiTheme="majorBidi" w:hAnsiTheme="majorBidi" w:cstheme="majorBidi"/>
+          <w:b/>
+          <w:bCs/>
+          <w:i/>
+          <w:iCs/>
+          <w:sz w:val="32"/>
+          <w:szCs w:val="32"/>
+        </w:rPr>
+        <w:t>Monsieur Abdelli Aniss</w:t>
+      </w:r>
+      <w:r>
+        <w:rPr>
+          <w:rFonts w:asciiTheme="majorBidi" w:hAnsiTheme="majorBidi" w:cstheme="majorBidi"/>
+          <w:i/>
+          <w:iCs/>
+          <w:sz w:val="32"/>
+          <w:szCs w:val="32"/>
+        </w:rPr>
+        <w:t>, pour leur expertise, leur patience et leur précieuse contribution tout au long de notre parcours. Leurs conseils éclairés et leur disponibilité ont été d'une aide inestimable, nous permettant d'atteindre nos objectifs de recherche.</w:t>
+      </w:r>
+    </w:p>
+    <w:p>
+      <w:pPr>
+        <w:jc w:val="both"/>
+        <w:rPr>
+          <w:rFonts w:asciiTheme="majorBidi" w:hAnsiTheme="majorBidi" w:cstheme="majorBidi"/>
+          <w:i/>
+          <w:iCs/>
+          <w:sz w:val="32"/>
+          <w:szCs w:val="32"/>
+        </w:rPr>
+      </w:pPr>
+    </w:p>
+    <w:p>
+      <w:pPr>
+        <w:jc w:val="both"/>
+        <w:rPr>
+          <w:rFonts w:asciiTheme="majorBidi" w:hAnsiTheme="majorBidi" w:cstheme="majorBidi"/>
+          <w:i/>
+          <w:iCs/>
+          <w:sz w:val="32"/>
+          <w:szCs w:val="32"/>
+        </w:rPr>
+      </w:pPr>
+      <w:r>
+        <w:rPr>
+          <w:rFonts w:asciiTheme="majorBidi" w:hAnsiTheme="majorBidi" w:cstheme="majorBidi"/>
+          <w:i/>
+          <w:iCs/>
+          <w:sz w:val="32"/>
+          <w:szCs w:val="32"/>
+        </w:rPr>
+        <w:t xml:space="preserve">Nos remerciements vont également à l'organisme d'accueil, </w:t>
+      </w:r>
+      <w:r>
+        <w:rPr>
+          <w:rFonts w:asciiTheme="majorBidi" w:hAnsiTheme="majorBidi" w:cstheme="majorBidi"/>
+          <w:b/>
+          <w:bCs/>
+          <w:i/>
+          <w:iCs/>
+          <w:sz w:val="32"/>
+          <w:szCs w:val="32"/>
+        </w:rPr>
+        <w:t>le Ministère de la Numérisation et des Statistiques</w:t>
+      </w:r>
+      <w:r>
+        <w:rPr>
+          <w:rFonts w:asciiTheme="majorBidi" w:hAnsiTheme="majorBidi" w:cstheme="majorBidi"/>
+          <w:i/>
+          <w:iCs/>
+          <w:sz w:val="32"/>
+          <w:szCs w:val="32"/>
+        </w:rPr>
+        <w:t>, pour avoir offert un environnement propice à notre apprentissage et à nos travaux de recherche. Leur collaboration et leur soutien ont grandement enrichi notre expérience.</w:t>
+      </w:r>
+    </w:p>
+    <w:p>
+      <w:pPr>
+        <w:jc w:val="both"/>
+        <w:rPr>
+          <w:rFonts w:asciiTheme="majorBidi" w:hAnsiTheme="majorBidi" w:cstheme="majorBidi"/>
+          <w:i/>
+          <w:iCs/>
+          <w:sz w:val="32"/>
+          <w:szCs w:val="32"/>
+        </w:rPr>
+      </w:pPr>
+    </w:p>
+    <w:p>
+      <w:pPr>
+        <w:jc w:val="both"/>
+        <w:rPr>
+          <w:rFonts w:asciiTheme="majorBidi" w:hAnsiTheme="majorBidi" w:cstheme="majorBidi"/>
+          <w:i/>
+          <w:iCs/>
+          <w:sz w:val="32"/>
+          <w:szCs w:val="32"/>
+        </w:rPr>
+      </w:pPr>
+      <w:r>
+        <w:rPr>
+          <w:rFonts w:asciiTheme="majorBidi" w:hAnsiTheme="majorBidi" w:cstheme="majorBidi"/>
+          <w:i/>
+          <w:iCs/>
+          <w:sz w:val="32"/>
+          <w:szCs w:val="32"/>
+        </w:rPr>
+        <w:t xml:space="preserve">Enfin, nous tenons à exprimer nos sincères remerciements aux </w:t>
+      </w:r>
+      <w:r>
+        <w:rPr>
+          <w:rFonts w:asciiTheme="majorBidi" w:hAnsiTheme="majorBidi" w:cstheme="majorBidi"/>
+          <w:b/>
+          <w:bCs/>
+          <w:i/>
+          <w:iCs/>
+          <w:sz w:val="32"/>
+          <w:szCs w:val="32"/>
+        </w:rPr>
+        <w:t>membres du jury</w:t>
+      </w:r>
+      <w:r>
+        <w:rPr>
+          <w:rFonts w:asciiTheme="majorBidi" w:hAnsiTheme="majorBidi" w:cstheme="majorBidi"/>
+          <w:i/>
+          <w:iCs/>
+          <w:sz w:val="32"/>
+          <w:szCs w:val="32"/>
+        </w:rPr>
+        <w:t xml:space="preserve"> qui ont accepté d'honorer notre travail en évaluant notre mémoire.</w:t>
+      </w:r>
+    </w:p>
+    <w:p>
+      <w:pPr>
+        <w:rPr>
+          <w:rFonts w:asciiTheme="majorBidi" w:hAnsiTheme="majorBidi" w:cstheme="majorBidi"/>
+          <w:sz w:val="32"/>
+          <w:szCs w:val="32"/>
+        </w:rPr>
+      </w:pPr>
+      <w:r>
+        <w:rPr>
+          <w:rFonts w:asciiTheme="majorBidi" w:hAnsiTheme="majorBidi" w:cstheme="majorBidi"/>
+          <w:sz w:val="32"/>
+          <w:szCs w:val="32"/>
+        </w:rPr>
+        <w:br w:type="page"/>
+      </w:r>
+    </w:p>
+    <w:p>
+      <w:pPr>
+        <w:ind w:left="2124" w:firstLine="708"/>
         <w:rPr>
           <w:rFonts w:asciiTheme="majorBidi" w:hAnsiTheme="majorBidi" w:cstheme="majorBidi"/>
           <w:b/>
@@ -1071,291 +1354,7 @@
           <w:szCs w:val="36"/>
         </w:rPr>
       </w:pPr>
-    </w:p>
-    <w:p>
-      <w:pPr>
-        <w:jc w:val="both"/>
-        <w:rPr>
-          <w:rFonts w:asciiTheme="majorBidi" w:hAnsiTheme="majorBidi" w:cstheme="majorBidi"/>
-          <w:i/>
-          <w:iCs/>
-          <w:sz w:val="32"/>
-          <w:szCs w:val="32"/>
-        </w:rPr>
-      </w:pPr>
-      <w:r>
-        <w:rPr>
-          <w:rFonts w:asciiTheme="majorBidi" w:hAnsiTheme="majorBidi" w:cstheme="majorBidi"/>
-          <w:i/>
-          <w:iCs/>
-          <w:sz w:val="32"/>
-          <w:szCs w:val="32"/>
-        </w:rPr>
-        <w:t xml:space="preserve">Nous souhaitons exprimer nos sincères remerciements à </w:t>
-      </w:r>
-      <w:r>
-        <w:rPr>
-          <w:rFonts w:asciiTheme="majorBidi" w:hAnsiTheme="majorBidi" w:cstheme="majorBidi"/>
-          <w:b/>
-          <w:bCs/>
-          <w:i/>
-          <w:iCs/>
-          <w:sz w:val="32"/>
-          <w:szCs w:val="32"/>
-        </w:rPr>
-        <w:t>Dieu</w:t>
-      </w:r>
-      <w:r>
-        <w:rPr>
-          <w:rFonts w:asciiTheme="majorBidi" w:hAnsiTheme="majorBidi" w:cstheme="majorBidi"/>
-          <w:i/>
-          <w:iCs/>
-          <w:sz w:val="32"/>
-          <w:szCs w:val="32"/>
-        </w:rPr>
-        <w:t>, qui nous a accordé la guidance et la force nécessaires pour mener à bien ce mémoire de fin d'étude</w:t>
-      </w:r>
-      <w:r>
-        <w:rPr>
-          <w:rFonts w:asciiTheme="majorBidi" w:hAnsiTheme="majorBidi" w:cstheme="majorBidi"/>
-          <w:i/>
-          <w:iCs/>
-          <w:sz w:val="32"/>
-          <w:szCs w:val="32"/>
-        </w:rPr>
-        <w:t>s</w:t>
-      </w:r>
-      <w:r>
-        <w:rPr>
-          <w:rFonts w:asciiTheme="majorBidi" w:hAnsiTheme="majorBidi" w:cstheme="majorBidi"/>
-          <w:i/>
-          <w:iCs/>
-          <w:sz w:val="32"/>
-          <w:szCs w:val="32"/>
-        </w:rPr>
-        <w:t>. Sans son soutien infaillible, rien n'aurait été possible.</w:t>
-      </w:r>
-    </w:p>
-    <w:p>
-      <w:pPr>
-        <w:jc w:val="both"/>
-        <w:rPr>
-          <w:rFonts w:asciiTheme="majorBidi" w:hAnsiTheme="majorBidi" w:cstheme="majorBidi"/>
-          <w:i/>
-          <w:iCs/>
-          <w:sz w:val="32"/>
-          <w:szCs w:val="32"/>
-        </w:rPr>
-      </w:pPr>
-    </w:p>
-    <w:p>
-      <w:pPr>
-        <w:jc w:val="both"/>
-        <w:rPr>
-          <w:rFonts w:asciiTheme="majorBidi" w:hAnsiTheme="majorBidi" w:cstheme="majorBidi"/>
-          <w:i/>
-          <w:iCs/>
-          <w:sz w:val="32"/>
-          <w:szCs w:val="32"/>
-        </w:rPr>
-      </w:pPr>
-      <w:r>
-        <w:rPr>
-          <w:rFonts w:asciiTheme="majorBidi" w:hAnsiTheme="majorBidi" w:cstheme="majorBidi"/>
-          <w:i/>
-          <w:iCs/>
-          <w:sz w:val="32"/>
-          <w:szCs w:val="32"/>
-        </w:rPr>
-        <w:t>Nous aimerions également adresser nos profonds remerciements à nos encadreurs</w:t>
-      </w:r>
-      <w:r>
-        <w:rPr>
-          <w:rFonts w:asciiTheme="majorBidi" w:hAnsiTheme="majorBidi" w:cstheme="majorBidi"/>
-          <w:i/>
-          <w:iCs/>
-          <w:sz w:val="32"/>
-          <w:szCs w:val="32"/>
-        </w:rPr>
-        <w:t>,</w:t>
-      </w:r>
-      <w:r>
-        <w:rPr>
-          <w:rFonts w:asciiTheme="majorBidi" w:hAnsiTheme="majorBidi" w:cstheme="majorBidi"/>
-          <w:b/>
-          <w:bCs/>
-          <w:i/>
-          <w:iCs/>
-          <w:sz w:val="32"/>
-          <w:szCs w:val="32"/>
-        </w:rPr>
-        <w:t xml:space="preserve"> Monsieur Rahmani Amine</w:t>
-      </w:r>
-      <w:r>
-        <w:rPr>
-          <w:rFonts w:asciiTheme="majorBidi" w:hAnsiTheme="majorBidi" w:cstheme="majorBidi"/>
-          <w:i/>
-          <w:iCs/>
-          <w:sz w:val="32"/>
-          <w:szCs w:val="32"/>
-        </w:rPr>
-        <w:t xml:space="preserve"> et </w:t>
-      </w:r>
-      <w:r>
-        <w:rPr>
-          <w:rFonts w:asciiTheme="majorBidi" w:hAnsiTheme="majorBidi" w:cstheme="majorBidi"/>
-          <w:b/>
-          <w:bCs/>
-          <w:i/>
-          <w:iCs/>
-          <w:sz w:val="32"/>
-          <w:szCs w:val="32"/>
-        </w:rPr>
-        <w:t>Monsieur Abdelli Aniss</w:t>
-      </w:r>
-      <w:r>
-        <w:rPr>
-          <w:rFonts w:asciiTheme="majorBidi" w:hAnsiTheme="majorBidi" w:cstheme="majorBidi"/>
-          <w:i/>
-          <w:iCs/>
-          <w:sz w:val="32"/>
-          <w:szCs w:val="32"/>
-        </w:rPr>
-        <w:t>, pour leur expertise, leur patience et leur précieuse contribution tout au long de notre parcours. Leurs conseils éclairés et leur disponibilité ont été d'une aide inestimable, nous permettant d'atteindre nos objectifs de recherche.</w:t>
-      </w:r>
-    </w:p>
-    <w:p>
-      <w:pPr>
-        <w:jc w:val="both"/>
-        <w:rPr>
-          <w:rFonts w:asciiTheme="majorBidi" w:hAnsiTheme="majorBidi" w:cstheme="majorBidi"/>
-          <w:i/>
-          <w:iCs/>
-          <w:sz w:val="32"/>
-          <w:szCs w:val="32"/>
-        </w:rPr>
-      </w:pPr>
-    </w:p>
-    <w:p>
-      <w:pPr>
-        <w:jc w:val="both"/>
-        <w:rPr>
-          <w:rFonts w:asciiTheme="majorBidi" w:hAnsiTheme="majorBidi" w:cstheme="majorBidi"/>
-          <w:i/>
-          <w:iCs/>
-          <w:sz w:val="32"/>
-          <w:szCs w:val="32"/>
-        </w:rPr>
-      </w:pPr>
-      <w:r>
-        <w:rPr>
-          <w:rFonts w:asciiTheme="majorBidi" w:hAnsiTheme="majorBidi" w:cstheme="majorBidi"/>
-          <w:i/>
-          <w:iCs/>
-          <w:sz w:val="32"/>
-          <w:szCs w:val="32"/>
-        </w:rPr>
-        <w:t xml:space="preserve">Nos remerciements vont également à l'organisme d'accueil, </w:t>
-      </w:r>
-      <w:r>
-        <w:rPr>
-          <w:rFonts w:asciiTheme="majorBidi" w:hAnsiTheme="majorBidi" w:cstheme="majorBidi"/>
-          <w:b/>
-          <w:bCs/>
-          <w:i/>
-          <w:iCs/>
-          <w:sz w:val="32"/>
-          <w:szCs w:val="32"/>
-        </w:rPr>
-        <w:t>le Ministère de la Numérisation et des Statistiques</w:t>
-      </w:r>
-      <w:r>
-        <w:rPr>
-          <w:rFonts w:asciiTheme="majorBidi" w:hAnsiTheme="majorBidi" w:cstheme="majorBidi"/>
-          <w:i/>
-          <w:iCs/>
-          <w:sz w:val="32"/>
-          <w:szCs w:val="32"/>
-        </w:rPr>
-        <w:t>, pour avoir offert un environnement propice à notre apprentissage et à nos travaux de recherche. Leur collaboration et leur soutien ont grandement enrichi notre expérience.</w:t>
-      </w:r>
-    </w:p>
-    <w:p>
-      <w:pPr>
-        <w:jc w:val="both"/>
-        <w:rPr>
-          <w:rFonts w:asciiTheme="majorBidi" w:hAnsiTheme="majorBidi" w:cstheme="majorBidi"/>
-          <w:i/>
-          <w:iCs/>
-          <w:sz w:val="32"/>
-          <w:szCs w:val="32"/>
-        </w:rPr>
-      </w:pPr>
-    </w:p>
-    <w:p>
-      <w:pPr>
-        <w:jc w:val="both"/>
-        <w:rPr>
-          <w:rFonts w:asciiTheme="majorBidi" w:hAnsiTheme="majorBidi" w:cstheme="majorBidi"/>
-          <w:i/>
-          <w:iCs/>
-          <w:sz w:val="32"/>
-          <w:szCs w:val="32"/>
-        </w:rPr>
-      </w:pPr>
-      <w:r>
-        <w:rPr>
-          <w:rFonts w:asciiTheme="majorBidi" w:hAnsiTheme="majorBidi" w:cstheme="majorBidi"/>
-          <w:i/>
-          <w:iCs/>
-          <w:sz w:val="32"/>
-          <w:szCs w:val="32"/>
-        </w:rPr>
-        <w:t xml:space="preserve">Enfin, nous tenons à exprimer nos sincères remerciements aux </w:t>
-      </w:r>
-      <w:r>
-        <w:rPr>
-          <w:rFonts w:asciiTheme="majorBidi" w:hAnsiTheme="majorBidi" w:cstheme="majorBidi"/>
-          <w:b/>
-          <w:bCs/>
-          <w:i/>
-          <w:iCs/>
-          <w:sz w:val="32"/>
-          <w:szCs w:val="32"/>
-        </w:rPr>
-        <w:t>membres du jury</w:t>
-      </w:r>
-      <w:r>
-        <w:rPr>
-          <w:rFonts w:asciiTheme="majorBidi" w:hAnsiTheme="majorBidi" w:cstheme="majorBidi"/>
-          <w:i/>
-          <w:iCs/>
-          <w:sz w:val="32"/>
-          <w:szCs w:val="32"/>
-        </w:rPr>
-        <w:t xml:space="preserve"> qui ont accepté d'honorer notre travail en évaluant notre mémoire.</w:t>
-      </w:r>
-    </w:p>
-    <w:p>
-      <w:pPr>
-        <w:rPr>
-          <w:rFonts w:asciiTheme="majorBidi" w:hAnsiTheme="majorBidi" w:cstheme="majorBidi"/>
-          <w:sz w:val="32"/>
-          <w:szCs w:val="32"/>
-        </w:rPr>
-      </w:pPr>
-      <w:r>
-        <w:rPr>
-          <w:rFonts w:asciiTheme="majorBidi" w:hAnsiTheme="majorBidi" w:cstheme="majorBidi"/>
-          <w:sz w:val="32"/>
-          <w:szCs w:val="32"/>
-        </w:rPr>
-        <w:br w:type="page"/>
-      </w:r>
-    </w:p>
-    <w:p>
-      <w:pPr>
-        <w:ind w:left="2124" w:firstLine="708"/>
+      <w:r>
         <w:rPr>
           <w:rFonts w:asciiTheme="majorBidi" w:hAnsiTheme="majorBidi" w:cstheme="majorBidi"/>
           <w:b/>
@@ -1365,17 +1364,496 @@
           <w:sz w:val="36"/>
           <w:szCs w:val="36"/>
         </w:rPr>
-      </w:pPr>
-      <w:r>
-        <w:rPr>
-          <w:rFonts w:asciiTheme="majorBidi" w:hAnsiTheme="majorBidi" w:cstheme="majorBidi"/>
-          <w:b/>
-          <w:bCs/>
-          <w:i/>
-          <w:iCs/>
+        <w:lastRenderedPageBreak/>
+        <w:t>Dédicaces</w:t>
+      </w:r>
+    </w:p>
+    <w:p>
+      <w:pPr>
+        <w:jc w:val="both"/>
+        <w:rPr>
+          <w:rFonts w:asciiTheme="majorBidi" w:hAnsiTheme="majorBidi" w:cstheme="majorBidi"/>
+          <w:i/>
+          <w:iCs/>
+          <w:sz w:val="28"/>
+          <w:szCs w:val="28"/>
+        </w:rPr>
+      </w:pPr>
+      <w:r>
+        <w:rPr>
+          <w:rFonts w:asciiTheme="majorBidi" w:hAnsiTheme="majorBidi" w:cstheme="majorBidi"/>
+          <w:i/>
+          <w:iCs/>
+          <w:sz w:val="28"/>
+          <w:szCs w:val="28"/>
+        </w:rPr>
+        <w:t>Avec une profonde gratitude et une humble reconnaissance, je souhaite dédier ce modeste travail à ceux qui, peu importe les mots choisis, restent indescriptibles dans leur importance.</w:t>
+      </w:r>
+    </w:p>
+    <w:p>
+      <w:pPr>
+        <w:ind w:left="2124" w:firstLine="708"/>
+        <w:jc w:val="both"/>
+        <w:rPr>
+          <w:rFonts w:asciiTheme="majorBidi" w:hAnsiTheme="majorBidi" w:cstheme="majorBidi"/>
+          <w:i/>
+          <w:iCs/>
+          <w:sz w:val="28"/>
+          <w:szCs w:val="28"/>
+        </w:rPr>
+      </w:pPr>
+      <w:r>
+        <w:rPr>
+          <w:rFonts w:asciiTheme="majorBidi" w:hAnsiTheme="majorBidi" w:cstheme="majorBidi"/>
+          <w:b/>
+          <w:bCs/>
+          <w:i/>
+          <w:iCs/>
+          <w:sz w:val="28"/>
+          <w:szCs w:val="28"/>
+        </w:rPr>
+        <w:t>À ma chère maman</w:t>
+      </w:r>
+      <w:r>
+        <w:rPr>
+          <w:rFonts w:asciiTheme="majorBidi" w:hAnsiTheme="majorBidi" w:cstheme="majorBidi"/>
+          <w:i/>
+          <w:iCs/>
+          <w:sz w:val="28"/>
+          <w:szCs w:val="28"/>
+        </w:rPr>
+        <w:t xml:space="preserve">, </w:t>
+      </w:r>
+    </w:p>
+    <w:p>
+      <w:pPr>
+        <w:jc w:val="center"/>
+        <w:rPr>
+          <w:rFonts w:asciiTheme="majorBidi" w:hAnsiTheme="majorBidi" w:cstheme="majorBidi"/>
+          <w:i/>
+          <w:iCs/>
+          <w:sz w:val="28"/>
+          <w:szCs w:val="28"/>
+        </w:rPr>
+      </w:pPr>
+      <w:r>
+        <w:rPr>
+          <w:rFonts w:asciiTheme="majorBidi" w:hAnsiTheme="majorBidi" w:cstheme="majorBidi"/>
+          <w:i/>
+          <w:iCs/>
+          <w:sz w:val="28"/>
+          <w:szCs w:val="28"/>
+        </w:rPr>
+        <w:t>Qui</w:t>
+      </w:r>
+      <w:r>
+        <w:rPr>
+          <w:rFonts w:asciiTheme="majorBidi" w:hAnsiTheme="majorBidi" w:cstheme="majorBidi"/>
+          <w:i/>
+          <w:iCs/>
+          <w:sz w:val="28"/>
+          <w:szCs w:val="28"/>
+        </w:rPr>
+        <w:t xml:space="preserve"> a été ma source inépuisable d'amour, de soutien et d'encouragement tout au long de ce parcours académique. Tes mots doux et ton inébranlable croyance en moi m'ont donné la force de persévérer et de réaliser ce mémoire de fin d'étude.</w:t>
+      </w:r>
+    </w:p>
+    <w:p>
+      <w:pPr>
+        <w:ind w:left="2124" w:firstLine="708"/>
+        <w:jc w:val="both"/>
+        <w:rPr>
+          <w:rFonts w:asciiTheme="majorBidi" w:hAnsiTheme="majorBidi" w:cstheme="majorBidi"/>
+          <w:i/>
+          <w:iCs/>
+          <w:sz w:val="28"/>
+          <w:szCs w:val="28"/>
+        </w:rPr>
+      </w:pPr>
+      <w:r>
+        <w:rPr>
+          <w:rFonts w:asciiTheme="majorBidi" w:hAnsiTheme="majorBidi" w:cstheme="majorBidi"/>
+          <w:b/>
+          <w:bCs/>
+          <w:i/>
+          <w:iCs/>
+          <w:sz w:val="28"/>
+          <w:szCs w:val="28"/>
+        </w:rPr>
+        <w:t>À mon cher papa</w:t>
+      </w:r>
+      <w:r>
+        <w:rPr>
+          <w:rFonts w:asciiTheme="majorBidi" w:hAnsiTheme="majorBidi" w:cstheme="majorBidi"/>
+          <w:i/>
+          <w:iCs/>
+          <w:sz w:val="28"/>
+          <w:szCs w:val="28"/>
+        </w:rPr>
+        <w:t xml:space="preserve">, </w:t>
+      </w:r>
+    </w:p>
+    <w:p>
+      <w:pPr>
+        <w:jc w:val="center"/>
+        <w:rPr>
+          <w:rFonts w:asciiTheme="majorBidi" w:hAnsiTheme="majorBidi" w:cstheme="majorBidi"/>
+          <w:i/>
+          <w:iCs/>
+          <w:sz w:val="28"/>
+          <w:szCs w:val="28"/>
+        </w:rPr>
+      </w:pPr>
+      <w:r>
+        <w:rPr>
+          <w:rFonts w:asciiTheme="majorBidi" w:hAnsiTheme="majorBidi" w:cstheme="majorBidi"/>
+          <w:i/>
+          <w:iCs/>
+          <w:sz w:val="28"/>
+          <w:szCs w:val="28"/>
+        </w:rPr>
+        <w:t>Dont</w:t>
+      </w:r>
+      <w:r>
+        <w:rPr>
+          <w:rFonts w:asciiTheme="majorBidi" w:hAnsiTheme="majorBidi" w:cstheme="majorBidi"/>
+          <w:i/>
+          <w:iCs/>
+          <w:sz w:val="28"/>
+          <w:szCs w:val="28"/>
+        </w:rPr>
+        <w:t xml:space="preserve"> la sagesse et les valeurs m'ont inspiré chaque jour. Tu as été mon modèle de détermination et de travail acharné. Je te remercie du fond du cœur pour ta présence et ta confiance en moi.</w:t>
+      </w:r>
+    </w:p>
+    <w:p>
+      <w:pPr>
+        <w:ind w:left="2124" w:firstLine="708"/>
+        <w:jc w:val="both"/>
+        <w:rPr>
+          <w:rFonts w:asciiTheme="majorBidi" w:hAnsiTheme="majorBidi" w:cstheme="majorBidi"/>
+          <w:b/>
+          <w:bCs/>
+          <w:i/>
+          <w:iCs/>
+          <w:sz w:val="28"/>
+          <w:szCs w:val="28"/>
+        </w:rPr>
+      </w:pPr>
+      <w:r>
+        <w:rPr>
+          <w:rFonts w:asciiTheme="majorBidi" w:hAnsiTheme="majorBidi" w:cstheme="majorBidi"/>
+          <w:b/>
+          <w:bCs/>
+          <w:i/>
+          <w:iCs/>
+          <w:sz w:val="28"/>
+          <w:szCs w:val="28"/>
+        </w:rPr>
+        <w:t xml:space="preserve">À mes frères et sœurs, </w:t>
+      </w:r>
+    </w:p>
+    <w:p>
+      <w:pPr>
+        <w:jc w:val="center"/>
+        <w:rPr>
+          <w:rFonts w:asciiTheme="majorBidi" w:hAnsiTheme="majorBidi" w:cstheme="majorBidi"/>
+          <w:i/>
+          <w:iCs/>
+          <w:sz w:val="28"/>
+          <w:szCs w:val="28"/>
+        </w:rPr>
+      </w:pPr>
+      <w:r>
+        <w:rPr>
+          <w:rFonts w:asciiTheme="majorBidi" w:hAnsiTheme="majorBidi" w:cstheme="majorBidi"/>
+          <w:i/>
+          <w:iCs/>
+          <w:sz w:val="28"/>
+          <w:szCs w:val="28"/>
+        </w:rPr>
+        <w:t>Mes</w:t>
+      </w:r>
+      <w:r>
+        <w:rPr>
+          <w:rFonts w:asciiTheme="majorBidi" w:hAnsiTheme="majorBidi" w:cstheme="majorBidi"/>
+          <w:i/>
+          <w:iCs/>
+          <w:sz w:val="28"/>
+          <w:szCs w:val="28"/>
+        </w:rPr>
+        <w:t xml:space="preserve"> compagnons de vie et mes alliés inébranlables. Votre soutien inconditionnel, vos encouragements et votre compréhension ont été d'une valeur inestimable. Vos mots d'encouragement et votre présence ont allégé les moments de doute et ont renforcé ma détermination. Merci d'avoir toujours été là pour moi.</w:t>
+      </w:r>
+    </w:p>
+    <w:p>
+      <w:pPr>
+        <w:jc w:val="center"/>
+        <w:rPr>
+          <w:rFonts w:asciiTheme="majorBidi" w:hAnsiTheme="majorBidi" w:cstheme="majorBidi"/>
+          <w:b/>
+          <w:bCs/>
+          <w:i/>
+          <w:iCs/>
+          <w:sz w:val="28"/>
+          <w:szCs w:val="28"/>
+        </w:rPr>
+      </w:pPr>
+      <w:r>
+        <w:rPr>
+          <w:rFonts w:asciiTheme="majorBidi" w:hAnsiTheme="majorBidi" w:cstheme="majorBidi"/>
+          <w:b/>
+          <w:bCs/>
+          <w:i/>
+          <w:iCs/>
+          <w:sz w:val="28"/>
+          <w:szCs w:val="28"/>
+        </w:rPr>
+        <w:t>À mon binôme de travail</w:t>
+      </w:r>
+      <w:r>
+        <w:rPr>
+          <w:rFonts w:asciiTheme="majorBidi" w:hAnsiTheme="majorBidi" w:cstheme="majorBidi"/>
+          <w:b/>
+          <w:bCs/>
+          <w:i/>
+          <w:iCs/>
+          <w:sz w:val="28"/>
+          <w:szCs w:val="28"/>
+        </w:rPr>
+        <w:t xml:space="preserve"> Khalil</w:t>
+      </w:r>
+      <w:r>
+        <w:rPr>
+          <w:rFonts w:asciiTheme="majorBidi" w:hAnsiTheme="majorBidi" w:cstheme="majorBidi"/>
+          <w:b/>
+          <w:bCs/>
+          <w:i/>
+          <w:iCs/>
+          <w:sz w:val="28"/>
+          <w:szCs w:val="28"/>
+        </w:rPr>
+        <w:t>,</w:t>
+      </w:r>
+    </w:p>
+    <w:p>
+      <w:pPr>
+        <w:jc w:val="center"/>
+        <w:rPr>
+          <w:rFonts w:asciiTheme="majorBidi" w:hAnsiTheme="majorBidi" w:cstheme="majorBidi"/>
+          <w:i/>
+          <w:iCs/>
+          <w:sz w:val="28"/>
+          <w:szCs w:val="28"/>
+        </w:rPr>
+      </w:pPr>
+      <w:r>
+        <w:rPr>
+          <w:rFonts w:asciiTheme="majorBidi" w:hAnsiTheme="majorBidi" w:cstheme="majorBidi"/>
+          <w:i/>
+          <w:iCs/>
+          <w:sz w:val="28"/>
+          <w:szCs w:val="28"/>
+        </w:rPr>
+        <w:t>Qui</w:t>
+      </w:r>
+      <w:r>
+        <w:rPr>
+          <w:rFonts w:asciiTheme="majorBidi" w:hAnsiTheme="majorBidi" w:cstheme="majorBidi"/>
+          <w:i/>
+          <w:iCs/>
+          <w:sz w:val="28"/>
+          <w:szCs w:val="28"/>
+        </w:rPr>
+        <w:t xml:space="preserve"> a partagé cette aventure académique avec moi. Notre collaboration étroite, notre échange d'idées et notre soutien mutuel ont été essentiels pour mener à bien ce mémoire. Ta perspicacité, ton engagement et ton travail assidu ont été une véritable source de motivation. Merci d'avoir été un partenaire de confiance et de m'avoir accompagné tout au long de ce parcours.</w:t>
+      </w:r>
+    </w:p>
+    <w:p>
+      <w:pPr>
+        <w:ind w:left="2124" w:firstLine="708"/>
+        <w:jc w:val="both"/>
+        <w:rPr>
+          <w:rFonts w:asciiTheme="majorBidi" w:hAnsiTheme="majorBidi" w:cstheme="majorBidi"/>
+          <w:b/>
+          <w:bCs/>
+          <w:i/>
+          <w:iCs/>
+          <w:sz w:val="28"/>
+          <w:szCs w:val="28"/>
+        </w:rPr>
+      </w:pPr>
+      <w:r>
+        <w:rPr>
+          <w:rFonts w:asciiTheme="majorBidi" w:hAnsiTheme="majorBidi" w:cstheme="majorBidi"/>
+          <w:b/>
+          <w:bCs/>
+          <w:i/>
+          <w:iCs/>
+          <w:sz w:val="28"/>
+          <w:szCs w:val="28"/>
+        </w:rPr>
+        <w:t xml:space="preserve">Enfin, à mes amis fidèles, </w:t>
+      </w:r>
+    </w:p>
+    <w:p>
+      <w:pPr>
+        <w:jc w:val="center"/>
+        <w:rPr>
+          <w:rFonts w:asciiTheme="majorBidi" w:hAnsiTheme="majorBidi" w:cstheme="majorBidi"/>
+          <w:i/>
+          <w:iCs/>
+          <w:sz w:val="28"/>
+          <w:szCs w:val="28"/>
+        </w:rPr>
+      </w:pPr>
+      <w:r>
+        <w:rPr>
+          <w:rFonts w:asciiTheme="majorBidi" w:hAnsiTheme="majorBidi" w:cstheme="majorBidi"/>
+          <w:i/>
+          <w:iCs/>
+          <w:sz w:val="28"/>
+          <w:szCs w:val="28"/>
+        </w:rPr>
+        <w:t>Qui</w:t>
+      </w:r>
+      <w:r>
+        <w:rPr>
+          <w:rFonts w:asciiTheme="majorBidi" w:hAnsiTheme="majorBidi" w:cstheme="majorBidi"/>
+          <w:i/>
+          <w:iCs/>
+          <w:sz w:val="28"/>
+          <w:szCs w:val="28"/>
+        </w:rPr>
+        <w:t xml:space="preserve"> ont été présents à chaque étape de ma vie étudiante. Votre soutien inconditionnel, votre écoute bienveillante et vos encouragements ont illuminé les moments de stress et de doute. Merci d'avoir partagé mes joies, mes peines et mes réussites. Vous êtes une source d'inspiration et de bonheur inestimable.</w:t>
+      </w:r>
+    </w:p>
+    <w:p>
+      <w:pPr>
+        <w:rPr>
+          <w:rFonts w:asciiTheme="majorBidi" w:hAnsiTheme="majorBidi" w:cstheme="majorBidi"/>
+          <w:sz w:val="32"/>
+          <w:szCs w:val="32"/>
+        </w:rPr>
+      </w:pPr>
+    </w:p>
+    <w:p>
+      <w:pPr>
+        <w:ind w:left="1416" w:firstLine="708"/>
+        <w:rPr>
+          <w:rFonts w:asciiTheme="majorBidi" w:hAnsiTheme="majorBidi" w:cstheme="majorBidi"/>
+          <w:b/>
+          <w:bCs/>
           <w:sz w:val="36"/>
           <w:szCs w:val="36"/>
         </w:rPr>
+      </w:pPr>
+    </w:p>
+    <w:p>
+      <w:pPr>
+        <w:ind w:left="1416" w:firstLine="708"/>
+        <w:rPr>
+          <w:rFonts w:asciiTheme="majorBidi" w:hAnsiTheme="majorBidi" w:cstheme="majorBidi"/>
+          <w:b/>
+          <w:bCs/>
+          <w:i/>
+          <w:iCs/>
+          <w:sz w:val="28"/>
+          <w:szCs w:val="28"/>
+        </w:rPr>
+      </w:pPr>
+      <w:r>
+        <w:rPr>
+          <w:rFonts w:asciiTheme="majorBidi" w:hAnsiTheme="majorBidi" w:cstheme="majorBidi"/>
+          <w:b/>
+          <w:bCs/>
+          <w:sz w:val="36"/>
+          <w:szCs w:val="36"/>
+        </w:rPr>
+        <w:tab/>
+      </w:r>
+      <w:r>
+        <w:rPr>
+          <w:rFonts w:asciiTheme="majorBidi" w:hAnsiTheme="majorBidi" w:cstheme="majorBidi"/>
+          <w:b/>
+          <w:bCs/>
+          <w:sz w:val="36"/>
+          <w:szCs w:val="36"/>
+        </w:rPr>
+        <w:tab/>
+      </w:r>
+      <w:r>
+        <w:rPr>
+          <w:rFonts w:asciiTheme="majorBidi" w:hAnsiTheme="majorBidi" w:cstheme="majorBidi"/>
+          <w:b/>
+          <w:bCs/>
+          <w:sz w:val="36"/>
+          <w:szCs w:val="36"/>
+        </w:rPr>
+        <w:tab/>
+      </w:r>
+      <w:r>
+        <w:rPr>
+          <w:rFonts w:asciiTheme="majorBidi" w:hAnsiTheme="majorBidi" w:cstheme="majorBidi"/>
+          <w:b/>
+          <w:bCs/>
+          <w:sz w:val="36"/>
+          <w:szCs w:val="36"/>
+        </w:rPr>
+        <w:tab/>
+      </w:r>
+      <w:r>
+        <w:rPr>
+          <w:rFonts w:asciiTheme="majorBidi" w:hAnsiTheme="majorBidi" w:cstheme="majorBidi"/>
+          <w:b/>
+          <w:bCs/>
+          <w:sz w:val="36"/>
+          <w:szCs w:val="36"/>
+        </w:rPr>
+        <w:tab/>
+      </w:r>
+      <w:r>
+        <w:rPr>
+          <w:rFonts w:asciiTheme="majorBidi" w:hAnsiTheme="majorBidi" w:cstheme="majorBidi"/>
+          <w:b/>
+          <w:bCs/>
+          <w:sz w:val="36"/>
+          <w:szCs w:val="36"/>
+        </w:rPr>
+        <w:tab/>
+      </w:r>
+      <w:r>
+        <w:rPr>
+          <w:rFonts w:asciiTheme="majorBidi" w:hAnsiTheme="majorBidi" w:cstheme="majorBidi"/>
+          <w:b/>
+          <w:bCs/>
+          <w:i/>
+          <w:iCs/>
+          <w:sz w:val="28"/>
+          <w:szCs w:val="28"/>
+        </w:rPr>
+        <w:t>FEDDANE CHAIMA</w:t>
+      </w:r>
+    </w:p>
+    <w:p>
+      <w:pPr>
+        <w:ind w:left="2124" w:firstLine="708"/>
+        <w:rPr>
+          <w:rFonts w:asciiTheme="majorBidi" w:hAnsiTheme="majorBidi" w:cstheme="majorBidi"/>
+          <w:b/>
+          <w:bCs/>
+          <w:i/>
+          <w:iCs/>
+          <w:sz w:val="36"/>
+          <w:szCs w:val="36"/>
+        </w:rPr>
+      </w:pPr>
+      <w:r>
+        <w:rPr>
+          <w:rFonts w:asciiTheme="majorBidi" w:hAnsiTheme="majorBidi" w:cstheme="majorBidi"/>
+          <w:b/>
+          <w:bCs/>
+          <w:i/>
+          <w:iCs/>
+          <w:sz w:val="36"/>
+          <w:szCs w:val="36"/>
+        </w:rPr>
         <w:lastRenderedPageBreak/>
         <w:t>Dédicaces</w:t>
       </w:r>
@@ -1399,12 +1877,11 @@
           <w:sz w:val="28"/>
           <w:szCs w:val="28"/>
         </w:rPr>
-        <w:t>Avec une profonde gratitude et une humble reconnaissance, je souhaite dédier ce modeste travail à ceux qui, peu importe les mots choisis, restent indescriptibles dans leur importance.</w:t>
-      </w:r>
-    </w:p>
-    <w:p>
-      <w:pPr>
-        <w:ind w:left="2124" w:firstLine="708"/>
+        <w:t>Je dédie humblement ce travail avec un amour profond à ceux qui sont au-delà des mots, dont aucune expression ne pourra jamais rendre justice à l'immensité de ce que vous représentez pour moi.</w:t>
+      </w:r>
+    </w:p>
+    <w:p>
+      <w:pPr>
         <w:jc w:val="both"/>
         <w:rPr>
           <w:rFonts w:asciiTheme="majorBidi" w:hAnsiTheme="majorBidi" w:cstheme="majorBidi"/>
@@ -1434,44 +1911,11 @@
           <w:sz w:val="28"/>
           <w:szCs w:val="28"/>
         </w:rPr>
-        <w:t xml:space="preserve">, </w:t>
-      </w:r>
-    </w:p>
-    <w:p>
-      <w:pPr>
-        <w:jc w:val="center"/>
-        <w:rPr>
-          <w:rFonts w:asciiTheme="majorBidi" w:hAnsiTheme="majorBidi" w:cstheme="majorBidi"/>
-          <w:i/>
-          <w:iCs/>
-          <w:sz w:val="28"/>
-          <w:szCs w:val="28"/>
-        </w:rPr>
-      </w:pPr>
-      <w:r>
-        <w:rPr>
-          <w:rFonts w:asciiTheme="majorBidi" w:hAnsiTheme="majorBidi" w:cstheme="majorBidi"/>
-          <w:i/>
-          <w:iCs/>
-          <w:sz w:val="28"/>
-          <w:szCs w:val="28"/>
-        </w:rPr>
-        <w:t>Qui</w:t>
-      </w:r>
-      <w:r>
-        <w:rPr>
-          <w:rFonts w:asciiTheme="majorBidi" w:hAnsiTheme="majorBidi" w:cstheme="majorBidi"/>
-          <w:i/>
-          <w:iCs/>
-          <w:sz w:val="28"/>
-          <w:szCs w:val="28"/>
-        </w:rPr>
-        <w:t xml:space="preserve"> a été ma source inépuisable d'amour, de soutien et d'encouragement tout au long de ce parcours académique. Tes mots doux et ton inébranlable croyance en moi m'ont donné la force de persévérer et de réaliser ce mémoire de fin d'étude.</w:t>
-      </w:r>
-    </w:p>
-    <w:p>
-      <w:pPr>
-        <w:ind w:left="2124" w:firstLine="708"/>
+        <w:t>, qui a été ma plus grande source d'amour, de soutien et d'inspiration. Ta bienveillance inconditionnelle et tes encouragements constants ont été les piliers de ma réussite académique. Je te dédie ce mémoire avec une profonde gratitude pour tout ce que tu as fait pour moi.</w:t>
+      </w:r>
+    </w:p>
+    <w:p>
+      <w:pPr>
         <w:jc w:val="both"/>
         <w:rPr>
           <w:rFonts w:asciiTheme="majorBidi" w:hAnsiTheme="majorBidi" w:cstheme="majorBidi"/>
@@ -1501,107 +1945,114 @@
           <w:sz w:val="28"/>
           <w:szCs w:val="28"/>
         </w:rPr>
-        <w:t xml:space="preserve">, </w:t>
-      </w:r>
-    </w:p>
-    <w:p>
-      <w:pPr>
-        <w:jc w:val="center"/>
-        <w:rPr>
-          <w:rFonts w:asciiTheme="majorBidi" w:hAnsiTheme="majorBidi" w:cstheme="majorBidi"/>
-          <w:i/>
-          <w:iCs/>
-          <w:sz w:val="28"/>
-          <w:szCs w:val="28"/>
-        </w:rPr>
-      </w:pPr>
-      <w:r>
-        <w:rPr>
-          <w:rFonts w:asciiTheme="majorBidi" w:hAnsiTheme="majorBidi" w:cstheme="majorBidi"/>
-          <w:i/>
-          <w:iCs/>
-          <w:sz w:val="28"/>
-          <w:szCs w:val="28"/>
-        </w:rPr>
-        <w:t>Dont</w:t>
-      </w:r>
-      <w:r>
-        <w:rPr>
-          <w:rFonts w:asciiTheme="majorBidi" w:hAnsiTheme="majorBidi" w:cstheme="majorBidi"/>
-          <w:i/>
-          <w:iCs/>
-          <w:sz w:val="28"/>
-          <w:szCs w:val="28"/>
-        </w:rPr>
-        <w:t xml:space="preserve"> la sagesse et les valeurs m'ont inspiré chaque jour. Tu as été mon modèle de détermination et de travail acharné. Je te remercie du fond du cœur pour ta présence et ta confiance en moi.</w:t>
-      </w:r>
-    </w:p>
-    <w:p>
-      <w:pPr>
-        <w:ind w:left="2124" w:firstLine="708"/>
+        <w:t>, dont la force, et les conseils avisés ont été une boussole tout au long de mon parcours. Ta présence constante et ton soutien inébranlable m'ont donné la confiance nécessaire pour aller de l'avant. Je t'exprime ma reconnaissance éternelle pour ton amour et ton soutien indéfectibles.</w:t>
+      </w:r>
+    </w:p>
+    <w:p>
+      <w:pPr>
         <w:jc w:val="both"/>
         <w:rPr>
           <w:rFonts w:asciiTheme="majorBidi" w:hAnsiTheme="majorBidi" w:cstheme="majorBidi"/>
-          <w:b/>
-          <w:bCs/>
-          <w:i/>
-          <w:iCs/>
-          <w:sz w:val="28"/>
-          <w:szCs w:val="28"/>
-        </w:rPr>
-      </w:pPr>
-      <w:r>
-        <w:rPr>
-          <w:rFonts w:asciiTheme="majorBidi" w:hAnsiTheme="majorBidi" w:cstheme="majorBidi"/>
-          <w:b/>
-          <w:bCs/>
-          <w:i/>
-          <w:iCs/>
-          <w:sz w:val="28"/>
-          <w:szCs w:val="28"/>
-        </w:rPr>
-        <w:t xml:space="preserve">À mes frères et sœurs, </w:t>
-      </w:r>
-    </w:p>
-    <w:p>
-      <w:pPr>
-        <w:jc w:val="center"/>
-        <w:rPr>
-          <w:rFonts w:asciiTheme="majorBidi" w:hAnsiTheme="majorBidi" w:cstheme="majorBidi"/>
-          <w:i/>
-          <w:iCs/>
-          <w:sz w:val="28"/>
-          <w:szCs w:val="28"/>
-        </w:rPr>
-      </w:pPr>
-      <w:r>
-        <w:rPr>
-          <w:rFonts w:asciiTheme="majorBidi" w:hAnsiTheme="majorBidi" w:cstheme="majorBidi"/>
-          <w:i/>
-          <w:iCs/>
-          <w:sz w:val="28"/>
-          <w:szCs w:val="28"/>
-        </w:rPr>
-        <w:t>Mes</w:t>
-      </w:r>
-      <w:r>
-        <w:rPr>
-          <w:rFonts w:asciiTheme="majorBidi" w:hAnsiTheme="majorBidi" w:cstheme="majorBidi"/>
-          <w:i/>
-          <w:iCs/>
-          <w:sz w:val="28"/>
-          <w:szCs w:val="28"/>
-        </w:rPr>
-        <w:t xml:space="preserve"> compagnons de vie et mes alliés inébranlables. Votre soutien inconditionnel, vos encouragements et votre compréhension ont été d'une valeur inestimable. Vos mots d'encouragement et votre présence ont allégé les moments de doute et ont renforcé ma détermination. Merci d'avoir toujours été là pour moi.</w:t>
-      </w:r>
-    </w:p>
-    <w:p>
-      <w:pPr>
-        <w:jc w:val="center"/>
-        <w:rPr>
-          <w:rFonts w:asciiTheme="majorBidi" w:hAnsiTheme="majorBidi" w:cstheme="majorBidi"/>
-          <w:b/>
-          <w:bCs/>
+          <w:i/>
+          <w:iCs/>
+          <w:sz w:val="28"/>
+          <w:szCs w:val="28"/>
+        </w:rPr>
+      </w:pPr>
+      <w:r>
+        <w:rPr>
+          <w:rFonts w:asciiTheme="majorBidi" w:hAnsiTheme="majorBidi" w:cstheme="majorBidi"/>
+          <w:b/>
+          <w:bCs/>
+          <w:i/>
+          <w:iCs/>
+          <w:sz w:val="28"/>
+          <w:szCs w:val="28"/>
+        </w:rPr>
+        <w:t>À mon frère et ma sœur</w:t>
+      </w:r>
+      <w:r>
+        <w:rPr>
+          <w:rFonts w:asciiTheme="majorBidi" w:hAnsiTheme="majorBidi" w:cstheme="majorBidi"/>
+          <w:i/>
+          <w:iCs/>
+          <w:sz w:val="28"/>
+          <w:szCs w:val="28"/>
+        </w:rPr>
+        <w:t>, mes compagnons de vie et mes amis les plus proches. Votre présence, vos encouragements et votre complicité ont été une source de réconfort et de motivation. Je vous suis reconnaissant</w:t>
+      </w:r>
+      <w:r>
+        <w:rPr>
+          <w:rFonts w:asciiTheme="majorBidi" w:hAnsiTheme="majorBidi" w:cstheme="majorBidi"/>
+          <w:i/>
+          <w:iCs/>
+          <w:sz w:val="28"/>
+          <w:szCs w:val="28"/>
+        </w:rPr>
+        <w:t xml:space="preserve"> </w:t>
+      </w:r>
+      <w:r>
+        <w:rPr>
+          <w:rFonts w:asciiTheme="majorBidi" w:hAnsiTheme="majorBidi" w:cstheme="majorBidi"/>
+          <w:i/>
+          <w:iCs/>
+          <w:sz w:val="28"/>
+          <w:szCs w:val="28"/>
+        </w:rPr>
+        <w:t>pour votre soutien inébranlable.</w:t>
+      </w:r>
+    </w:p>
+    <w:p>
+      <w:pPr>
+        <w:jc w:val="both"/>
+        <w:rPr>
+          <w:rFonts w:asciiTheme="majorBidi" w:hAnsiTheme="majorBidi" w:cstheme="majorBidi"/>
+          <w:i/>
+          <w:iCs/>
+          <w:sz w:val="28"/>
+          <w:szCs w:val="28"/>
+        </w:rPr>
+      </w:pPr>
+      <w:r>
+        <w:rPr>
+          <w:rFonts w:asciiTheme="majorBidi" w:hAnsiTheme="majorBidi" w:cstheme="majorBidi"/>
+          <w:b/>
+          <w:bCs/>
+          <w:i/>
+          <w:iCs/>
+          <w:sz w:val="28"/>
+          <w:szCs w:val="28"/>
+        </w:rPr>
+        <w:t xml:space="preserve">À </w:t>
+      </w:r>
+      <w:r>
+        <w:rPr>
+          <w:rFonts w:asciiTheme="majorBidi" w:hAnsiTheme="majorBidi" w:cstheme="majorBidi"/>
+          <w:b/>
+          <w:bCs/>
+          <w:i/>
+          <w:iCs/>
+          <w:sz w:val="28"/>
+          <w:szCs w:val="28"/>
+        </w:rPr>
+        <w:t>mes chers grands-parents</w:t>
+      </w:r>
+      <w:r>
+        <w:rPr>
+          <w:rFonts w:asciiTheme="majorBidi" w:hAnsiTheme="majorBidi" w:cstheme="majorBidi"/>
+          <w:i/>
+          <w:iCs/>
+          <w:sz w:val="28"/>
+          <w:szCs w:val="28"/>
+        </w:rPr>
+        <w:t>, qui m'ont transmis leur sagesse, leur expérience et leur amour inconditionnel. Vos valeurs, vos récits inspirants et votre soutien indéfectible ont été une source d'inspiration et de motivation tout au long de ce parcours académique. Je vous dédie ce mémoire avec une profonde gratitude.</w:t>
+      </w:r>
+    </w:p>
+    <w:p>
+      <w:pPr>
+        <w:jc w:val="both"/>
+        <w:rPr>
+          <w:rFonts w:asciiTheme="majorBidi" w:hAnsiTheme="majorBidi" w:cstheme="majorBidi"/>
           <w:i/>
           <w:iCs/>
           <w:sz w:val="28"/>
@@ -1630,124 +2081,129 @@
           <w:sz w:val="28"/>
           <w:szCs w:val="28"/>
         </w:rPr>
-        <w:t xml:space="preserve"> Khalil</w:t>
-      </w:r>
-      <w:r>
-        <w:rPr>
-          <w:rFonts w:asciiTheme="majorBidi" w:hAnsiTheme="majorBidi" w:cstheme="majorBidi"/>
-          <w:b/>
-          <w:bCs/>
-          <w:i/>
-          <w:iCs/>
-          <w:sz w:val="28"/>
-          <w:szCs w:val="28"/>
-        </w:rPr>
-        <w:t>,</w:t>
-      </w:r>
-    </w:p>
-    <w:p>
-      <w:pPr>
-        <w:jc w:val="center"/>
-        <w:rPr>
-          <w:rFonts w:asciiTheme="majorBidi" w:hAnsiTheme="majorBidi" w:cstheme="majorBidi"/>
-          <w:i/>
-          <w:iCs/>
-          <w:sz w:val="28"/>
-          <w:szCs w:val="28"/>
-        </w:rPr>
-      </w:pPr>
-      <w:r>
-        <w:rPr>
-          <w:rFonts w:asciiTheme="majorBidi" w:hAnsiTheme="majorBidi" w:cstheme="majorBidi"/>
-          <w:i/>
-          <w:iCs/>
-          <w:sz w:val="28"/>
-          <w:szCs w:val="28"/>
-        </w:rPr>
-        <w:t>Qui</w:t>
-      </w:r>
-      <w:r>
-        <w:rPr>
-          <w:rFonts w:asciiTheme="majorBidi" w:hAnsiTheme="majorBidi" w:cstheme="majorBidi"/>
-          <w:i/>
-          <w:iCs/>
-          <w:sz w:val="28"/>
-          <w:szCs w:val="28"/>
-        </w:rPr>
-        <w:t xml:space="preserve"> a partagé cette aventure académique avec moi. Notre collaboration étroite, notre échange d'idées et notre soutien mutuel ont été essentiels pour mener à bien ce mémoire. Ta perspicacité, ton engagement et ton travail assidu ont été une véritable source de motivation. Merci d'avoir été un partenaire de confiance et de m'avoir accompagné tout au long de ce parcours.</w:t>
-      </w:r>
-    </w:p>
-    <w:p>
-      <w:pPr>
-        <w:ind w:left="2124" w:firstLine="708"/>
+        <w:t xml:space="preserve"> Chaïma</w:t>
+      </w:r>
+      <w:r>
+        <w:rPr>
+          <w:rFonts w:asciiTheme="majorBidi" w:hAnsiTheme="majorBidi" w:cstheme="majorBidi"/>
+          <w:i/>
+          <w:iCs/>
+          <w:sz w:val="28"/>
+          <w:szCs w:val="28"/>
+        </w:rPr>
+        <w:t xml:space="preserve">, qui a partagé cette aventure académique avec moi. </w:t>
+      </w:r>
+      <w:r>
+        <w:rPr>
+          <w:rFonts w:asciiTheme="majorBidi" w:hAnsiTheme="majorBidi" w:cstheme="majorBidi"/>
+          <w:i/>
+          <w:iCs/>
+          <w:sz w:val="28"/>
+          <w:szCs w:val="28"/>
+        </w:rPr>
+        <w:t>Je te souhaite le meilleur pour tes futurs projets, tant sur le plan personnel que professionnel. Que nos chemins se croisent à nouveau et que nos collaborations continuent d'apporter des fruits dans le futur. Merci encore pour cette formidable aventure.</w:t>
+      </w:r>
+    </w:p>
+    <w:p>
+      <w:pPr>
         <w:jc w:val="both"/>
         <w:rPr>
           <w:rFonts w:asciiTheme="majorBidi" w:hAnsiTheme="majorBidi" w:cstheme="majorBidi"/>
-          <w:b/>
-          <w:bCs/>
-          <w:i/>
-          <w:iCs/>
-          <w:sz w:val="28"/>
-          <w:szCs w:val="28"/>
-        </w:rPr>
-      </w:pPr>
-      <w:r>
-        <w:rPr>
-          <w:rFonts w:asciiTheme="majorBidi" w:hAnsiTheme="majorBidi" w:cstheme="majorBidi"/>
-          <w:b/>
-          <w:bCs/>
-          <w:i/>
-          <w:iCs/>
-          <w:sz w:val="28"/>
-          <w:szCs w:val="28"/>
-        </w:rPr>
-        <w:t xml:space="preserve">Enfin, à mes amis fidèles, </w:t>
-      </w:r>
-    </w:p>
-    <w:p>
-      <w:pPr>
-        <w:jc w:val="center"/>
-        <w:rPr>
-          <w:rFonts w:asciiTheme="majorBidi" w:hAnsiTheme="majorBidi" w:cstheme="majorBidi"/>
-          <w:i/>
-          <w:iCs/>
-          <w:sz w:val="28"/>
-          <w:szCs w:val="28"/>
-        </w:rPr>
-      </w:pPr>
-      <w:r>
-        <w:rPr>
-          <w:rFonts w:asciiTheme="majorBidi" w:hAnsiTheme="majorBidi" w:cstheme="majorBidi"/>
-          <w:i/>
-          <w:iCs/>
-          <w:sz w:val="28"/>
-          <w:szCs w:val="28"/>
-        </w:rPr>
-        <w:t>Qui</w:t>
-      </w:r>
-      <w:r>
-        <w:rPr>
-          <w:rFonts w:asciiTheme="majorBidi" w:hAnsiTheme="majorBidi" w:cstheme="majorBidi"/>
-          <w:i/>
-          <w:iCs/>
-          <w:sz w:val="28"/>
-          <w:szCs w:val="28"/>
-        </w:rPr>
-        <w:t xml:space="preserve"> ont été présents à chaque étape de ma vie étudiante. Votre soutien inconditionnel, votre écoute bienveillante et vos encouragements ont illuminé les moments de stress et de doute. Merci d'avoir partagé mes joies, mes peines et mes réussites. Vous êtes une source d'inspiration et de bonheur inestimable.</w:t>
-      </w:r>
-    </w:p>
-    <w:p>
-      <w:pPr>
-        <w:rPr>
-          <w:rFonts w:asciiTheme="majorBidi" w:hAnsiTheme="majorBidi" w:cstheme="majorBidi"/>
-          <w:sz w:val="32"/>
-          <w:szCs w:val="32"/>
-        </w:rPr>
-      </w:pPr>
-    </w:p>
-    <w:p>
-      <w:pPr>
-        <w:ind w:left="1416" w:firstLine="708"/>
+          <w:i/>
+          <w:iCs/>
+          <w:sz w:val="28"/>
+          <w:szCs w:val="28"/>
+        </w:rPr>
+      </w:pPr>
+      <w:r>
+        <w:rPr>
+          <w:rFonts w:asciiTheme="majorBidi" w:hAnsiTheme="majorBidi" w:cstheme="majorBidi"/>
+          <w:b/>
+          <w:bCs/>
+          <w:i/>
+          <w:iCs/>
+          <w:sz w:val="28"/>
+          <w:szCs w:val="28"/>
+        </w:rPr>
+        <w:t>Et</w:t>
+      </w:r>
+      <w:r>
+        <w:rPr>
+          <w:rFonts w:asciiTheme="majorBidi" w:hAnsiTheme="majorBidi" w:cstheme="majorBidi"/>
+          <w:b/>
+          <w:bCs/>
+          <w:i/>
+          <w:iCs/>
+          <w:sz w:val="28"/>
+          <w:szCs w:val="28"/>
+        </w:rPr>
+        <w:t>, à mes amis chers</w:t>
+      </w:r>
+      <w:r>
+        <w:rPr>
+          <w:rFonts w:asciiTheme="majorBidi" w:hAnsiTheme="majorBidi" w:cstheme="majorBidi"/>
+          <w:i/>
+          <w:iCs/>
+          <w:sz w:val="28"/>
+          <w:szCs w:val="28"/>
+        </w:rPr>
+        <w:t>, qui ont été mes piliers de soutien tout au long de ce parcours. Votre présence joyeuse, vos encouragements constants et vos moments de détente ont rendu cette expérience inoubliable. Je vous suis profondément reconnaissant</w:t>
+      </w:r>
+      <w:r>
+        <w:rPr>
+          <w:rFonts w:asciiTheme="majorBidi" w:hAnsiTheme="majorBidi" w:cstheme="majorBidi"/>
+          <w:i/>
+          <w:iCs/>
+          <w:sz w:val="28"/>
+          <w:szCs w:val="28"/>
+        </w:rPr>
+        <w:t xml:space="preserve"> </w:t>
+      </w:r>
+      <w:r>
+        <w:rPr>
+          <w:rFonts w:asciiTheme="majorBidi" w:hAnsiTheme="majorBidi" w:cstheme="majorBidi"/>
+          <w:i/>
+          <w:iCs/>
+          <w:sz w:val="28"/>
+          <w:szCs w:val="28"/>
+        </w:rPr>
+        <w:t>pour votre amitié sincère et votre soutien indéfectible.</w:t>
+      </w:r>
+    </w:p>
+    <w:p>
+      <w:pPr>
+        <w:rPr>
+          <w:rFonts w:asciiTheme="majorBidi" w:hAnsiTheme="majorBidi" w:cstheme="majorBidi"/>
+          <w:i/>
+          <w:iCs/>
+          <w:sz w:val="28"/>
+          <w:szCs w:val="28"/>
+        </w:rPr>
+      </w:pPr>
+    </w:p>
+    <w:p>
+      <w:pPr>
+        <w:rPr>
+          <w:rFonts w:asciiTheme="majorBidi" w:hAnsiTheme="majorBidi" w:cstheme="majorBidi"/>
+          <w:sz w:val="32"/>
+          <w:szCs w:val="32"/>
+        </w:rPr>
+      </w:pPr>
+    </w:p>
+    <w:p>
+      <w:pPr>
+        <w:ind w:left="2124"/>
+        <w:rPr>
+          <w:rFonts w:asciiTheme="majorBidi" w:hAnsiTheme="majorBidi" w:cstheme="majorBidi"/>
+          <w:b/>
+          <w:bCs/>
+          <w:i/>
+          <w:iCs/>
+          <w:sz w:val="28"/>
+          <w:szCs w:val="28"/>
+        </w:rPr>
+      </w:pPr>
+      <w:r>
         <w:rPr>
           <w:rFonts w:asciiTheme="majorBidi" w:hAnsiTheme="majorBidi" w:cstheme="majorBidi"/>
           <w:b/>
@@ -1755,466 +2211,8 @@
           <w:sz w:val="36"/>
           <w:szCs w:val="36"/>
         </w:rPr>
-      </w:pPr>
-    </w:p>
-    <w:p>
-      <w:pPr>
-        <w:ind w:left="1416" w:firstLine="708"/>
-        <w:rPr>
-          <w:rFonts w:asciiTheme="majorBidi" w:hAnsiTheme="majorBidi" w:cstheme="majorBidi"/>
-          <w:b/>
-          <w:bCs/>
-          <w:i/>
-          <w:iCs/>
-          <w:sz w:val="28"/>
-          <w:szCs w:val="28"/>
-        </w:rPr>
-      </w:pPr>
-      <w:r>
-        <w:rPr>
-          <w:rFonts w:asciiTheme="majorBidi" w:hAnsiTheme="majorBidi" w:cstheme="majorBidi"/>
-          <w:b/>
-          <w:bCs/>
-          <w:sz w:val="36"/>
-          <w:szCs w:val="36"/>
-        </w:rPr>
         <w:tab/>
       </w:r>
-      <w:r>
-        <w:rPr>
-          <w:rFonts w:asciiTheme="majorBidi" w:hAnsiTheme="majorBidi" w:cstheme="majorBidi"/>
-          <w:b/>
-          <w:bCs/>
-          <w:sz w:val="36"/>
-          <w:szCs w:val="36"/>
-        </w:rPr>
-        <w:tab/>
-      </w:r>
-      <w:r>
-        <w:rPr>
-          <w:rFonts w:asciiTheme="majorBidi" w:hAnsiTheme="majorBidi" w:cstheme="majorBidi"/>
-          <w:b/>
-          <w:bCs/>
-          <w:sz w:val="36"/>
-          <w:szCs w:val="36"/>
-        </w:rPr>
-        <w:tab/>
-      </w:r>
-      <w:r>
-        <w:rPr>
-          <w:rFonts w:asciiTheme="majorBidi" w:hAnsiTheme="majorBidi" w:cstheme="majorBidi"/>
-          <w:b/>
-          <w:bCs/>
-          <w:sz w:val="36"/>
-          <w:szCs w:val="36"/>
-        </w:rPr>
-        <w:tab/>
-      </w:r>
-      <w:r>
-        <w:rPr>
-          <w:rFonts w:asciiTheme="majorBidi" w:hAnsiTheme="majorBidi" w:cstheme="majorBidi"/>
-          <w:b/>
-          <w:bCs/>
-          <w:sz w:val="36"/>
-          <w:szCs w:val="36"/>
-        </w:rPr>
-        <w:tab/>
-      </w:r>
-      <w:r>
-        <w:rPr>
-          <w:rFonts w:asciiTheme="majorBidi" w:hAnsiTheme="majorBidi" w:cstheme="majorBidi"/>
-          <w:b/>
-          <w:bCs/>
-          <w:sz w:val="36"/>
-          <w:szCs w:val="36"/>
-        </w:rPr>
-        <w:tab/>
-      </w:r>
-      <w:r>
-        <w:rPr>
-          <w:rFonts w:asciiTheme="majorBidi" w:hAnsiTheme="majorBidi" w:cstheme="majorBidi"/>
-          <w:b/>
-          <w:bCs/>
-          <w:i/>
-          <w:iCs/>
-          <w:sz w:val="28"/>
-          <w:szCs w:val="28"/>
-        </w:rPr>
-        <w:t>FEDDANE CHAIMA</w:t>
-      </w:r>
-    </w:p>
-    <w:p>
-      <w:pPr>
-        <w:ind w:left="2124" w:firstLine="708"/>
-        <w:rPr>
-          <w:rFonts w:asciiTheme="majorBidi" w:hAnsiTheme="majorBidi" w:cstheme="majorBidi"/>
-          <w:b/>
-          <w:bCs/>
-          <w:i/>
-          <w:iCs/>
-          <w:sz w:val="36"/>
-          <w:szCs w:val="36"/>
-        </w:rPr>
-      </w:pPr>
-      <w:r>
-        <w:rPr>
-          <w:rFonts w:asciiTheme="majorBidi" w:hAnsiTheme="majorBidi" w:cstheme="majorBidi"/>
-          <w:b/>
-          <w:bCs/>
-          <w:i/>
-          <w:iCs/>
-          <w:sz w:val="36"/>
-          <w:szCs w:val="36"/>
-        </w:rPr>
-        <w:lastRenderedPageBreak/>
-        <w:t>Dédicaces</w:t>
-      </w:r>
-    </w:p>
-    <w:p>
-      <w:pPr>
-        <w:jc w:val="both"/>
-        <w:rPr>
-          <w:rFonts w:asciiTheme="majorBidi" w:hAnsiTheme="majorBidi" w:cstheme="majorBidi"/>
-          <w:i/>
-          <w:iCs/>
-          <w:sz w:val="28"/>
-          <w:szCs w:val="28"/>
-        </w:rPr>
-      </w:pPr>
-      <w:r>
-        <w:rPr>
-          <w:rFonts w:asciiTheme="majorBidi" w:hAnsiTheme="majorBidi" w:cstheme="majorBidi"/>
-          <w:i/>
-          <w:iCs/>
-          <w:sz w:val="28"/>
-          <w:szCs w:val="28"/>
-        </w:rPr>
-        <w:t>Je dédie humblement ce travail avec un amour profond à ceux qui sont au-delà des mots, dont aucune expression ne pourra jamais rendre justice à l'immensité de ce que vous représentez pour moi.</w:t>
-      </w:r>
-    </w:p>
-    <w:p>
-      <w:pPr>
-        <w:jc w:val="both"/>
-        <w:rPr>
-          <w:rFonts w:asciiTheme="majorBidi" w:hAnsiTheme="majorBidi" w:cstheme="majorBidi"/>
-          <w:i/>
-          <w:iCs/>
-          <w:sz w:val="28"/>
-          <w:szCs w:val="28"/>
-        </w:rPr>
-      </w:pPr>
-      <w:r>
-        <w:rPr>
-          <w:rFonts w:asciiTheme="majorBidi" w:hAnsiTheme="majorBidi" w:cstheme="majorBidi"/>
-          <w:b/>
-          <w:bCs/>
-          <w:i/>
-          <w:iCs/>
-          <w:sz w:val="28"/>
-          <w:szCs w:val="28"/>
-        </w:rPr>
-        <w:t>À ma chère maman</w:t>
-      </w:r>
-      <w:r>
-        <w:rPr>
-          <w:rFonts w:asciiTheme="majorBidi" w:hAnsiTheme="majorBidi" w:cstheme="majorBidi"/>
-          <w:i/>
-          <w:iCs/>
-          <w:sz w:val="28"/>
-          <w:szCs w:val="28"/>
-        </w:rPr>
-        <w:t>, qui a été ma plus grande source d'amour, de soutien et d'inspiration. Ta bienveillance inconditionnelle et tes encouragements constants ont été les piliers de ma réussite académique. Je te dédie ce mémoire avec une profonde gratitude pour tout ce que tu as fait pour moi.</w:t>
-      </w:r>
-    </w:p>
-    <w:p>
-      <w:pPr>
-        <w:jc w:val="both"/>
-        <w:rPr>
-          <w:rFonts w:asciiTheme="majorBidi" w:hAnsiTheme="majorBidi" w:cstheme="majorBidi"/>
-          <w:i/>
-          <w:iCs/>
-          <w:sz w:val="28"/>
-          <w:szCs w:val="28"/>
-        </w:rPr>
-      </w:pPr>
-      <w:r>
-        <w:rPr>
-          <w:rFonts w:asciiTheme="majorBidi" w:hAnsiTheme="majorBidi" w:cstheme="majorBidi"/>
-          <w:b/>
-          <w:bCs/>
-          <w:i/>
-          <w:iCs/>
-          <w:sz w:val="28"/>
-          <w:szCs w:val="28"/>
-        </w:rPr>
-        <w:t>À mon cher papa</w:t>
-      </w:r>
-      <w:r>
-        <w:rPr>
-          <w:rFonts w:asciiTheme="majorBidi" w:hAnsiTheme="majorBidi" w:cstheme="majorBidi"/>
-          <w:i/>
-          <w:iCs/>
-          <w:sz w:val="28"/>
-          <w:szCs w:val="28"/>
-        </w:rPr>
-        <w:t>, dont la force, et les conseils avisés ont été une boussole tout au long de mon parcours. Ta présence constante et ton soutien inébranlable m'ont donné la confiance nécessaire pour aller de l'avant. Je t'exprime ma reconnaissance éternelle pour ton amour et ton soutien indéfectibles.</w:t>
-      </w:r>
-    </w:p>
-    <w:p>
-      <w:pPr>
-        <w:jc w:val="both"/>
-        <w:rPr>
-          <w:rFonts w:asciiTheme="majorBidi" w:hAnsiTheme="majorBidi" w:cstheme="majorBidi"/>
-          <w:i/>
-          <w:iCs/>
-          <w:sz w:val="28"/>
-          <w:szCs w:val="28"/>
-        </w:rPr>
-      </w:pPr>
-      <w:r>
-        <w:rPr>
-          <w:rFonts w:asciiTheme="majorBidi" w:hAnsiTheme="majorBidi" w:cstheme="majorBidi"/>
-          <w:b/>
-          <w:bCs/>
-          <w:i/>
-          <w:iCs/>
-          <w:sz w:val="28"/>
-          <w:szCs w:val="28"/>
-        </w:rPr>
-        <w:t>À mon frère et ma sœur</w:t>
-      </w:r>
-      <w:r>
-        <w:rPr>
-          <w:rFonts w:asciiTheme="majorBidi" w:hAnsiTheme="majorBidi" w:cstheme="majorBidi"/>
-          <w:i/>
-          <w:iCs/>
-          <w:sz w:val="28"/>
-          <w:szCs w:val="28"/>
-        </w:rPr>
-        <w:t>, mes compagnons de vie et mes amis les plus proches. Votre présence, vos encouragements et votre complicité ont été une source de réconfort et de motivation. Je vous suis reconnaissant</w:t>
-      </w:r>
-      <w:r>
-        <w:rPr>
-          <w:rFonts w:asciiTheme="majorBidi" w:hAnsiTheme="majorBidi" w:cstheme="majorBidi"/>
-          <w:i/>
-          <w:iCs/>
-          <w:sz w:val="28"/>
-          <w:szCs w:val="28"/>
-        </w:rPr>
-        <w:t xml:space="preserve"> </w:t>
-      </w:r>
-      <w:r>
-        <w:rPr>
-          <w:rFonts w:asciiTheme="majorBidi" w:hAnsiTheme="majorBidi" w:cstheme="majorBidi"/>
-          <w:i/>
-          <w:iCs/>
-          <w:sz w:val="28"/>
-          <w:szCs w:val="28"/>
-        </w:rPr>
-        <w:t>pour votre soutien inébranlable.</w:t>
-      </w:r>
-    </w:p>
-    <w:p>
-      <w:pPr>
-        <w:jc w:val="both"/>
-        <w:rPr>
-          <w:rFonts w:asciiTheme="majorBidi" w:hAnsiTheme="majorBidi" w:cstheme="majorBidi"/>
-          <w:i/>
-          <w:iCs/>
-          <w:sz w:val="28"/>
-          <w:szCs w:val="28"/>
-        </w:rPr>
-      </w:pPr>
-      <w:r>
-        <w:rPr>
-          <w:rFonts w:asciiTheme="majorBidi" w:hAnsiTheme="majorBidi" w:cstheme="majorBidi"/>
-          <w:b/>
-          <w:bCs/>
-          <w:i/>
-          <w:iCs/>
-          <w:sz w:val="28"/>
-          <w:szCs w:val="28"/>
-        </w:rPr>
-        <w:t xml:space="preserve">À </w:t>
-      </w:r>
-      <w:r>
-        <w:rPr>
-          <w:rFonts w:asciiTheme="majorBidi" w:hAnsiTheme="majorBidi" w:cstheme="majorBidi"/>
-          <w:b/>
-          <w:bCs/>
-          <w:i/>
-          <w:iCs/>
-          <w:sz w:val="28"/>
-          <w:szCs w:val="28"/>
-        </w:rPr>
-        <w:t>mes chers grands-parents</w:t>
-      </w:r>
-      <w:r>
-        <w:rPr>
-          <w:rFonts w:asciiTheme="majorBidi" w:hAnsiTheme="majorBidi" w:cstheme="majorBidi"/>
-          <w:i/>
-          <w:iCs/>
-          <w:sz w:val="28"/>
-          <w:szCs w:val="28"/>
-        </w:rPr>
-        <w:t>, qui m'ont transmis leur sagesse, leur expérience et leur amour inconditionnel. Vos valeurs, vos récits inspirants et votre soutien indéfectible ont été une source d'inspiration et de motivation tout au long de ce parcours académique. Je vous dédie ce mémoire avec une profonde gratitude.</w:t>
-      </w:r>
-    </w:p>
-    <w:p>
-      <w:pPr>
-        <w:jc w:val="both"/>
-        <w:rPr>
-          <w:rFonts w:asciiTheme="majorBidi" w:hAnsiTheme="majorBidi" w:cstheme="majorBidi"/>
-          <w:i/>
-          <w:iCs/>
-          <w:sz w:val="28"/>
-          <w:szCs w:val="28"/>
-        </w:rPr>
-      </w:pPr>
-      <w:r>
-        <w:rPr>
-          <w:rFonts w:asciiTheme="majorBidi" w:hAnsiTheme="majorBidi" w:cstheme="majorBidi"/>
-          <w:b/>
-          <w:bCs/>
-          <w:i/>
-          <w:iCs/>
-          <w:sz w:val="28"/>
-          <w:szCs w:val="28"/>
-        </w:rPr>
-        <w:t>À mon binôme de travail</w:t>
-      </w:r>
-      <w:r>
-        <w:rPr>
-          <w:rFonts w:asciiTheme="majorBidi" w:hAnsiTheme="majorBidi" w:cstheme="majorBidi"/>
-          <w:b/>
-          <w:bCs/>
-          <w:i/>
-          <w:iCs/>
-          <w:sz w:val="28"/>
-          <w:szCs w:val="28"/>
-        </w:rPr>
-        <w:t xml:space="preserve"> Chaïma</w:t>
-      </w:r>
-      <w:r>
-        <w:rPr>
-          <w:rFonts w:asciiTheme="majorBidi" w:hAnsiTheme="majorBidi" w:cstheme="majorBidi"/>
-          <w:i/>
-          <w:iCs/>
-          <w:sz w:val="28"/>
-          <w:szCs w:val="28"/>
-        </w:rPr>
-        <w:t xml:space="preserve">, qui a partagé cette aventure académique avec moi. </w:t>
-      </w:r>
-      <w:r>
-        <w:rPr>
-          <w:rFonts w:asciiTheme="majorBidi" w:hAnsiTheme="majorBidi" w:cstheme="majorBidi"/>
-          <w:i/>
-          <w:iCs/>
-          <w:sz w:val="28"/>
-          <w:szCs w:val="28"/>
-        </w:rPr>
-        <w:t>Je te souhaite le meilleur pour tes futurs projets, tant sur le plan personnel que professionnel. Que nos chemins se croisent à nouveau et que nos collaborations continuent d'apporter des fruits dans le futur. Merci encore pour cette formidable aventure.</w:t>
-      </w:r>
-    </w:p>
-    <w:p>
-      <w:pPr>
-        <w:jc w:val="both"/>
-        <w:rPr>
-          <w:rFonts w:asciiTheme="majorBidi" w:hAnsiTheme="majorBidi" w:cstheme="majorBidi"/>
-          <w:i/>
-          <w:iCs/>
-          <w:sz w:val="28"/>
-          <w:szCs w:val="28"/>
-        </w:rPr>
-      </w:pPr>
-      <w:r>
-        <w:rPr>
-          <w:rFonts w:asciiTheme="majorBidi" w:hAnsiTheme="majorBidi" w:cstheme="majorBidi"/>
-          <w:b/>
-          <w:bCs/>
-          <w:i/>
-          <w:iCs/>
-          <w:sz w:val="28"/>
-          <w:szCs w:val="28"/>
-        </w:rPr>
-        <w:t>Et</w:t>
-      </w:r>
-      <w:r>
-        <w:rPr>
-          <w:rFonts w:asciiTheme="majorBidi" w:hAnsiTheme="majorBidi" w:cstheme="majorBidi"/>
-          <w:b/>
-          <w:bCs/>
-          <w:i/>
-          <w:iCs/>
-          <w:sz w:val="28"/>
-          <w:szCs w:val="28"/>
-        </w:rPr>
-        <w:t>, à mes amis chers</w:t>
-      </w:r>
-      <w:r>
-        <w:rPr>
-          <w:rFonts w:asciiTheme="majorBidi" w:hAnsiTheme="majorBidi" w:cstheme="majorBidi"/>
-          <w:i/>
-          <w:iCs/>
-          <w:sz w:val="28"/>
-          <w:szCs w:val="28"/>
-        </w:rPr>
-        <w:t>, qui ont été mes piliers de soutien tout au long de ce parcours. Votre présence joyeuse, vos encouragements constants et vos moments de détente ont rendu cette expérience inoubliable. Je vous suis profondément reconnaissant</w:t>
-      </w:r>
-      <w:r>
-        <w:rPr>
-          <w:rFonts w:asciiTheme="majorBidi" w:hAnsiTheme="majorBidi" w:cstheme="majorBidi"/>
-          <w:i/>
-          <w:iCs/>
-          <w:sz w:val="28"/>
-          <w:szCs w:val="28"/>
-        </w:rPr>
-        <w:t xml:space="preserve"> </w:t>
-      </w:r>
-      <w:r>
-        <w:rPr>
-          <w:rFonts w:asciiTheme="majorBidi" w:hAnsiTheme="majorBidi" w:cstheme="majorBidi"/>
-          <w:i/>
-          <w:iCs/>
-          <w:sz w:val="28"/>
-          <w:szCs w:val="28"/>
-        </w:rPr>
-        <w:t>pour votre amitié sincère et votre soutien indéfectible.</w:t>
-      </w:r>
-    </w:p>
-    <w:p>
-      <w:pPr>
-        <w:rPr>
-          <w:rFonts w:asciiTheme="majorBidi" w:hAnsiTheme="majorBidi" w:cstheme="majorBidi"/>
-          <w:i/>
-          <w:iCs/>
-          <w:sz w:val="28"/>
-          <w:szCs w:val="28"/>
-        </w:rPr>
-      </w:pPr>
-    </w:p>
-    <w:p>
-      <w:pPr>
-        <w:rPr>
-          <w:rFonts w:asciiTheme="majorBidi" w:hAnsiTheme="majorBidi" w:cstheme="majorBidi"/>
-          <w:sz w:val="32"/>
-          <w:szCs w:val="32"/>
-        </w:rPr>
-      </w:pPr>
-    </w:p>
-    <w:p>
-      <w:pPr>
-        <w:ind w:left="2124"/>
-        <w:rPr>
-          <w:rFonts w:asciiTheme="majorBidi" w:hAnsiTheme="majorBidi" w:cstheme="majorBidi"/>
-          <w:b/>
-          <w:bCs/>
-          <w:i/>
-          <w:iCs/>
-          <w:sz w:val="28"/>
-          <w:szCs w:val="28"/>
-        </w:rPr>
-      </w:pPr>
       <w:r>
         <w:rPr>
           <w:rFonts w:asciiTheme="majorBidi" w:hAnsiTheme="majorBidi" w:cstheme="majorBidi"/>
@@ -2551,8 +2549,6 @@
     </w:p>
     <w:p>
       <w:pPr>
-        <w:bidi/>
-        <w:jc w:val="both"/>
         <w:rPr>
           <w:rFonts w:asciiTheme="majorBidi" w:hAnsiTheme="majorBidi" w:cstheme="majorBidi"/>
           <w:b/>
@@ -2564,6 +2560,7 @@
     </w:p>
     <w:p>
       <w:pPr>
+        <w:ind w:left="2124"/>
         <w:rPr>
           <w:rFonts w:asciiTheme="majorBidi" w:hAnsiTheme="majorBidi" w:cstheme="majorBidi"/>
           <w:b/>
@@ -2572,10 +2569,7 @@
           <w:szCs w:val="36"/>
         </w:rPr>
       </w:pPr>
-    </w:p>
-    <w:p>
-      <w:pPr>
-        <w:ind w:left="2124"/>
+      <w:r>
         <w:rPr>
           <w:rFonts w:asciiTheme="majorBidi" w:hAnsiTheme="majorBidi" w:cstheme="majorBidi"/>
           <w:b/>
@@ -2583,15 +2577,7 @@
           <w:sz w:val="36"/>
           <w:szCs w:val="36"/>
         </w:rPr>
-      </w:pPr>
-      <w:r>
-        <w:rPr>
-          <w:rFonts w:asciiTheme="majorBidi" w:hAnsiTheme="majorBidi" w:cstheme="majorBidi"/>
-          <w:b/>
-          <w:bCs/>
-          <w:sz w:val="36"/>
-          <w:szCs w:val="36"/>
-        </w:rPr>
+        <w:lastRenderedPageBreak/>
         <w:t xml:space="preserve">Table de matières </w:t>
       </w:r>
       <w:r>
@@ -11125,260 +11111,8 @@
     </w:p>
     <w:p>
       <w:pPr>
-        <w:rPr>
-          <w:rFonts w:asciiTheme="majorBidi" w:hAnsiTheme="majorBidi" w:cstheme="majorBidi"/>
-          <w:sz w:val="24"/>
-          <w:szCs w:val="24"/>
-        </w:rPr>
-      </w:pPr>
-    </w:p>
-    <w:p>
-      <w:pPr>
-        <w:rPr>
-          <w:rFonts w:asciiTheme="majorBidi" w:hAnsiTheme="majorBidi" w:cstheme="majorBidi"/>
-          <w:sz w:val="24"/>
-          <w:szCs w:val="24"/>
-        </w:rPr>
-      </w:pPr>
-    </w:p>
-    <w:p>
-      <w:pPr>
-        <w:rPr>
-          <w:rFonts w:asciiTheme="majorBidi" w:hAnsiTheme="majorBidi" w:cstheme="majorBidi"/>
-          <w:sz w:val="24"/>
-          <w:szCs w:val="24"/>
-        </w:rPr>
-      </w:pPr>
-    </w:p>
-    <w:p>
-      <w:pPr>
-        <w:rPr>
-          <w:rFonts w:asciiTheme="majorBidi" w:hAnsiTheme="majorBidi" w:cstheme="majorBidi"/>
-          <w:sz w:val="24"/>
-          <w:szCs w:val="24"/>
-        </w:rPr>
-      </w:pPr>
-    </w:p>
-    <w:p>
-      <w:pPr>
-        <w:rPr>
-          <w:rFonts w:asciiTheme="majorBidi" w:hAnsiTheme="majorBidi" w:cstheme="majorBidi"/>
-          <w:sz w:val="24"/>
-          <w:szCs w:val="24"/>
-        </w:rPr>
-      </w:pPr>
-    </w:p>
-    <w:p>
-      <w:pPr>
-        <w:rPr>
-          <w:rFonts w:asciiTheme="majorBidi" w:hAnsiTheme="majorBidi" w:cstheme="majorBidi"/>
-          <w:sz w:val="24"/>
-          <w:szCs w:val="24"/>
-        </w:rPr>
-      </w:pPr>
-    </w:p>
-    <w:p>
-      <w:pPr>
-        <w:rPr>
-          <w:rFonts w:asciiTheme="majorBidi" w:hAnsiTheme="majorBidi" w:cstheme="majorBidi"/>
-          <w:sz w:val="24"/>
-          <w:szCs w:val="24"/>
-        </w:rPr>
-      </w:pPr>
-    </w:p>
-    <w:p>
-      <w:pPr>
-        <w:rPr>
-          <w:rFonts w:asciiTheme="majorBidi" w:hAnsiTheme="majorBidi" w:cstheme="majorBidi"/>
-          <w:sz w:val="24"/>
-          <w:szCs w:val="24"/>
-        </w:rPr>
-      </w:pPr>
-    </w:p>
-    <w:p>
-      <w:pPr>
-        <w:rPr>
-          <w:rFonts w:asciiTheme="majorBidi" w:hAnsiTheme="majorBidi" w:cstheme="majorBidi"/>
-          <w:sz w:val="24"/>
-          <w:szCs w:val="24"/>
-        </w:rPr>
-      </w:pPr>
-    </w:p>
-    <w:p>
-      <w:pPr>
-        <w:rPr>
-          <w:rFonts w:asciiTheme="majorBidi" w:hAnsiTheme="majorBidi" w:cstheme="majorBidi"/>
-          <w:sz w:val="24"/>
-          <w:szCs w:val="24"/>
-        </w:rPr>
-      </w:pPr>
-    </w:p>
-    <w:p>
-      <w:pPr>
-        <w:rPr>
-          <w:rFonts w:asciiTheme="majorBidi" w:hAnsiTheme="majorBidi" w:cstheme="majorBidi"/>
-          <w:sz w:val="24"/>
-          <w:szCs w:val="24"/>
-        </w:rPr>
-      </w:pPr>
-    </w:p>
-    <w:p>
-      <w:pPr>
-        <w:rPr>
-          <w:rFonts w:asciiTheme="majorBidi" w:hAnsiTheme="majorBidi" w:cstheme="majorBidi"/>
-          <w:sz w:val="24"/>
-          <w:szCs w:val="24"/>
-        </w:rPr>
-      </w:pPr>
-    </w:p>
-    <w:p>
-      <w:pPr>
-        <w:rPr>
-          <w:rFonts w:asciiTheme="majorBidi" w:hAnsiTheme="majorBidi" w:cstheme="majorBidi"/>
-          <w:sz w:val="24"/>
-          <w:szCs w:val="24"/>
-        </w:rPr>
-      </w:pPr>
-    </w:p>
-    <w:p>
-      <w:pPr>
-        <w:rPr>
-          <w:rFonts w:asciiTheme="majorBidi" w:hAnsiTheme="majorBidi" w:cstheme="majorBidi"/>
-          <w:sz w:val="24"/>
-          <w:szCs w:val="24"/>
-        </w:rPr>
-      </w:pPr>
-    </w:p>
-    <w:p>
-      <w:pPr>
-        <w:rPr>
-          <w:rFonts w:asciiTheme="majorBidi" w:hAnsiTheme="majorBidi" w:cstheme="majorBidi"/>
-          <w:sz w:val="24"/>
-          <w:szCs w:val="24"/>
-        </w:rPr>
-      </w:pPr>
-    </w:p>
-    <w:p>
-      <w:pPr>
-        <w:rPr>
-          <w:rFonts w:asciiTheme="majorBidi" w:hAnsiTheme="majorBidi" w:cstheme="majorBidi"/>
-          <w:sz w:val="24"/>
-          <w:szCs w:val="24"/>
-        </w:rPr>
-      </w:pPr>
-    </w:p>
-    <w:p>
-      <w:pPr>
-        <w:rPr>
-          <w:rFonts w:asciiTheme="majorBidi" w:hAnsiTheme="majorBidi" w:cstheme="majorBidi"/>
-          <w:sz w:val="24"/>
-          <w:szCs w:val="24"/>
-        </w:rPr>
-      </w:pPr>
-    </w:p>
-    <w:p>
-      <w:pPr>
-        <w:rPr>
-          <w:rFonts w:asciiTheme="majorBidi" w:hAnsiTheme="majorBidi" w:cstheme="majorBidi"/>
-          <w:sz w:val="24"/>
-          <w:szCs w:val="24"/>
-        </w:rPr>
-      </w:pPr>
-    </w:p>
-    <w:p>
-      <w:pPr>
-        <w:rPr>
-          <w:rFonts w:asciiTheme="majorBidi" w:hAnsiTheme="majorBidi" w:cstheme="majorBidi"/>
-          <w:sz w:val="24"/>
-          <w:szCs w:val="24"/>
-        </w:rPr>
-      </w:pPr>
-    </w:p>
-    <w:p>
-      <w:pPr>
-        <w:rPr>
-          <w:rFonts w:asciiTheme="majorBidi" w:hAnsiTheme="majorBidi" w:cstheme="majorBidi"/>
-          <w:sz w:val="24"/>
-          <w:szCs w:val="24"/>
-        </w:rPr>
-      </w:pPr>
-    </w:p>
-    <w:p>
-      <w:pPr>
-        <w:rPr>
-          <w:rFonts w:asciiTheme="majorBidi" w:hAnsiTheme="majorBidi" w:cstheme="majorBidi"/>
-          <w:sz w:val="24"/>
-          <w:szCs w:val="24"/>
-        </w:rPr>
-      </w:pPr>
-    </w:p>
-    <w:p>
-      <w:pPr>
-        <w:rPr>
-          <w:rFonts w:asciiTheme="majorBidi" w:hAnsiTheme="majorBidi" w:cstheme="majorBidi"/>
-          <w:sz w:val="24"/>
-          <w:szCs w:val="24"/>
-        </w:rPr>
-      </w:pPr>
-    </w:p>
-    <w:p>
-      <w:pPr>
-        <w:rPr>
-          <w:rFonts w:asciiTheme="majorBidi" w:hAnsiTheme="majorBidi" w:cstheme="majorBidi"/>
-          <w:sz w:val="24"/>
-          <w:szCs w:val="24"/>
-        </w:rPr>
-      </w:pPr>
-    </w:p>
-    <w:p>
-      <w:pPr>
-        <w:rPr>
-          <w:rFonts w:asciiTheme="majorBidi" w:hAnsiTheme="majorBidi" w:cstheme="majorBidi"/>
-          <w:sz w:val="24"/>
-          <w:szCs w:val="24"/>
-        </w:rPr>
-      </w:pPr>
-    </w:p>
-    <w:p>
-      <w:pPr>
-        <w:rPr>
-          <w:rFonts w:asciiTheme="majorBidi" w:hAnsiTheme="majorBidi" w:cstheme="majorBidi"/>
-          <w:sz w:val="24"/>
-          <w:szCs w:val="24"/>
-        </w:rPr>
-      </w:pPr>
-    </w:p>
-    <w:p>
-      <w:pPr>
-        <w:rPr>
-          <w:rFonts w:asciiTheme="majorBidi" w:hAnsiTheme="majorBidi" w:cstheme="majorBidi"/>
-          <w:sz w:val="24"/>
-          <w:szCs w:val="24"/>
-        </w:rPr>
-      </w:pPr>
-    </w:p>
-    <w:p>
-      <w:pPr>
-        <w:rPr>
-          <w:rFonts w:asciiTheme="majorBidi" w:hAnsiTheme="majorBidi" w:cstheme="majorBidi"/>
-          <w:sz w:val="24"/>
-          <w:szCs w:val="24"/>
-        </w:rPr>
-      </w:pPr>
-    </w:p>
-    <w:p>
-      <w:pPr>
-        <w:rPr>
-          <w:rFonts w:asciiTheme="majorBidi" w:hAnsiTheme="majorBidi" w:cstheme="majorBidi"/>
-          <w:sz w:val="24"/>
-          <w:szCs w:val="24"/>
-        </w:rPr>
-      </w:pPr>
-    </w:p>
-    <w:p>
-      <w:pPr>
         <w:spacing w:line="360" w:lineRule="auto"/>
-        <w:ind w:firstLine="864"/>
+        <w:ind w:firstLine="708"/>
         <w:jc w:val="both"/>
         <w:rPr>
           <w:rFonts w:asciiTheme="majorBidi" w:hAnsiTheme="majorBidi" w:cstheme="majorBidi"/>
@@ -11386,10 +11120,170 @@
           <w:szCs w:val="24"/>
         </w:rPr>
       </w:pPr>
-    </w:p>
-    <w:p>
-      <w:pPr>
-        <w:ind w:left="1416" w:firstLine="708"/>
+      <w:r>
+        <w:rPr>
+          <w:rFonts w:asciiTheme="majorBidi" w:hAnsiTheme="majorBidi" w:cstheme="majorBidi"/>
+          <w:sz w:val="24"/>
+          <w:szCs w:val="24"/>
+        </w:rPr>
+        <w:t>Au cours de ce mémoire de fin d'études, nous avons abordé un aspect critique de l'environnement numérique moderne : la sécurité de l'information. Alors que l'utilisation des données numériques continue de croître à un rythme exponentiel, la protection de ces informations confidentielles est devenue une préoccupation majeure pour les organisations. Notre objectif principal était de concevoir et de développer une application Web capable de collecter, traiter et analyser les incidents liés à la sécurité afin de fournir des statistiques précises sur la criminalité et la sécurité en Algérie.</w:t>
+      </w:r>
+    </w:p>
+    <w:p>
+      <w:pPr>
+        <w:spacing w:line="360" w:lineRule="auto"/>
+        <w:ind w:firstLine="708"/>
+        <w:jc w:val="both"/>
+        <w:rPr>
+          <w:rFonts w:asciiTheme="majorBidi" w:hAnsiTheme="majorBidi" w:cstheme="majorBidi"/>
+          <w:sz w:val="24"/>
+          <w:szCs w:val="24"/>
+        </w:rPr>
+      </w:pPr>
+      <w:r>
+        <w:rPr>
+          <w:rFonts w:asciiTheme="majorBidi" w:hAnsiTheme="majorBidi" w:cstheme="majorBidi"/>
+          <w:sz w:val="24"/>
+          <w:szCs w:val="24"/>
+        </w:rPr>
+        <w:t>Dans le premier chapitre, nous avons présenté l'organisme d'accueil, soulignant ainsi l'importance de la sécurité de l'information pour son fonctionnement efficace.</w:t>
+      </w:r>
+    </w:p>
+    <w:p>
+      <w:pPr>
+        <w:spacing w:line="360" w:lineRule="auto"/>
+        <w:ind w:firstLine="708"/>
+        <w:jc w:val="both"/>
+        <w:rPr>
+          <w:rFonts w:asciiTheme="majorBidi" w:hAnsiTheme="majorBidi" w:cstheme="majorBidi"/>
+          <w:sz w:val="24"/>
+          <w:szCs w:val="24"/>
+        </w:rPr>
+      </w:pPr>
+      <w:r>
+        <w:rPr>
+          <w:rFonts w:asciiTheme="majorBidi" w:hAnsiTheme="majorBidi" w:cstheme="majorBidi"/>
+          <w:sz w:val="24"/>
+          <w:szCs w:val="24"/>
+        </w:rPr>
+        <w:t>D</w:t>
+      </w:r>
+      <w:r>
+        <w:rPr>
+          <w:rFonts w:asciiTheme="majorBidi" w:hAnsiTheme="majorBidi" w:cstheme="majorBidi"/>
+          <w:sz w:val="24"/>
+          <w:szCs w:val="24"/>
+        </w:rPr>
+        <w:t>ans le deuxième chapitre, nous avons exploré les bases de la sécurité informatique, en mettant l'accent sur les menaces et les risques auxquels sont confrontées les organisations. Cette section nous a permis de mieux comprendre les enjeux auxquels nous étions confrontés dans le développement de notre application.</w:t>
+      </w:r>
+    </w:p>
+    <w:p>
+      <w:pPr>
+        <w:spacing w:line="360" w:lineRule="auto"/>
+        <w:ind w:firstLine="708"/>
+        <w:jc w:val="both"/>
+        <w:rPr>
+          <w:rFonts w:asciiTheme="majorBidi" w:hAnsiTheme="majorBidi" w:cstheme="majorBidi"/>
+          <w:sz w:val="24"/>
+          <w:szCs w:val="24"/>
+        </w:rPr>
+      </w:pPr>
+      <w:r>
+        <w:rPr>
+          <w:rFonts w:asciiTheme="majorBidi" w:hAnsiTheme="majorBidi" w:cstheme="majorBidi"/>
+          <w:sz w:val="24"/>
+          <w:szCs w:val="24"/>
+        </w:rPr>
+        <w:t>Le troisième chapitre se concentre sur la conception de l'application. Il détaille les différentes étapes du processus de conception, en mettant l'accent sur l'analyse des besoins et l'utilisation de diagrammes UML. L'objectif est de définir une solution logicielle répondant aux attentes des utilisateurs tout en garantissant la confidentialité et l'intégrité des données collectées.</w:t>
+      </w:r>
+    </w:p>
+    <w:p>
+      <w:pPr>
+        <w:spacing w:line="360" w:lineRule="auto"/>
+        <w:ind w:firstLine="708"/>
+        <w:jc w:val="both"/>
+        <w:rPr>
+          <w:rFonts w:asciiTheme="majorBidi" w:hAnsiTheme="majorBidi" w:cstheme="majorBidi"/>
+          <w:sz w:val="24"/>
+          <w:szCs w:val="24"/>
+        </w:rPr>
+      </w:pPr>
+      <w:r>
+        <w:rPr>
+          <w:rFonts w:asciiTheme="majorBidi" w:hAnsiTheme="majorBidi" w:cstheme="majorBidi"/>
+          <w:sz w:val="24"/>
+          <w:szCs w:val="24"/>
+        </w:rPr>
+        <w:t>Enfin, le quatrième chapitre a présenté l'implémentation de notre application, détaillant les choix technologiques et les fonctionnalités mises en œuvre pour renforcer la sécurité des services web.</w:t>
+      </w:r>
+    </w:p>
+    <w:p>
+      <w:pPr>
+        <w:spacing w:line="360" w:lineRule="auto"/>
+        <w:ind w:firstLine="708"/>
+        <w:jc w:val="both"/>
+        <w:rPr>
+          <w:rFonts w:asciiTheme="majorBidi" w:hAnsiTheme="majorBidi" w:cstheme="majorBidi"/>
+          <w:sz w:val="24"/>
+          <w:szCs w:val="24"/>
+        </w:rPr>
+      </w:pPr>
+      <w:r>
+        <w:rPr>
+          <w:rFonts w:asciiTheme="majorBidi" w:hAnsiTheme="majorBidi" w:cstheme="majorBidi"/>
+          <w:sz w:val="24"/>
+          <w:szCs w:val="24"/>
+        </w:rPr>
+        <w:t>Grâce à notre application, les utilisateurs pourront désormais signaler et analyser les incidents de sécurité, ce qui permettra de mieux comprendre les tendances et d'élaborer des stratégies de prévention plus efficaces.</w:t>
+      </w:r>
+    </w:p>
+    <w:p>
+      <w:pPr>
+        <w:spacing w:line="360" w:lineRule="auto"/>
+        <w:ind w:firstLine="708"/>
+        <w:jc w:val="both"/>
+        <w:rPr>
+          <w:rFonts w:asciiTheme="majorBidi" w:hAnsiTheme="majorBidi" w:cstheme="majorBidi"/>
+          <w:sz w:val="24"/>
+          <w:szCs w:val="24"/>
+        </w:rPr>
+      </w:pPr>
+      <w:r>
+        <w:rPr>
+          <w:rFonts w:asciiTheme="majorBidi" w:hAnsiTheme="majorBidi" w:cstheme="majorBidi"/>
+          <w:sz w:val="24"/>
+          <w:szCs w:val="24"/>
+        </w:rPr>
+        <w:t>En conclusion, c</w:t>
+      </w:r>
+      <w:r>
+        <w:rPr>
+          <w:rFonts w:asciiTheme="majorBidi" w:hAnsiTheme="majorBidi" w:cstheme="majorBidi"/>
+          <w:sz w:val="24"/>
+          <w:szCs w:val="24"/>
+        </w:rPr>
+        <w:t>ette expérience nous a permis d'acquérir une compréhension approfondie des défis liés à la sécurité de l'information et de développer des compétences pratiques dans la conception et le développement d'une application web sécurisée.</w:t>
+      </w:r>
+      <w:r>
+        <w:rPr>
+          <w:rFonts w:asciiTheme="majorBidi" w:hAnsiTheme="majorBidi" w:cstheme="majorBidi"/>
+          <w:sz w:val="24"/>
+          <w:szCs w:val="24"/>
+        </w:rPr>
+        <w:t xml:space="preserve"> </w:t>
+      </w:r>
+      <w:r>
+        <w:rPr>
+          <w:rFonts w:asciiTheme="majorBidi" w:hAnsiTheme="majorBidi" w:cstheme="majorBidi"/>
+          <w:sz w:val="24"/>
+          <w:szCs w:val="24"/>
+        </w:rPr>
+        <w:t>Nous espérons que notre application pourra être utilisée de manière proactive pour prévenir les incidents de sécurité et assurer la confidentialité des données dans l'environnement numérique actuel.</w:t>
+      </w:r>
+    </w:p>
+    <w:p>
+      <w:pPr>
+        <w:ind w:left="2124" w:firstLine="708"/>
         <w:rPr>
           <w:rFonts w:asciiTheme="majorBidi" w:hAnsiTheme="majorBidi" w:cstheme="majorBidi"/>
           <w:b/>
@@ -14178,7 +14072,6 @@
   <w:style w:type="character" w:default="1" w:styleId="DefaultParagraphFont">
     <w:name w:val="Default Paragraph Font"/>
     <w:uiPriority w:val="1"/>
-    <w:semiHidden/>
     <w:unhideWhenUsed/>
   </w:style>
   <w:style w:type="table" w:default="1" w:styleId="TableNormal">

</xml_diff>

<commit_message>
L'ajout des outils de dev
</commit_message>
<xml_diff>
--- a/memoire.docx
+++ b/memoire.docx
@@ -7088,7 +7088,7 @@
       <w:pPr>
         <w:pStyle w:val="ListParagraph"/>
         <w:spacing w:line="360" w:lineRule="auto"/>
-        <w:ind w:left="2138"/>
+        <w:ind w:left="1530"/>
         <w:jc w:val="both"/>
         <w:rPr>
           <w:rFonts w:asciiTheme="majorBidi" w:hAnsiTheme="majorBidi" w:cstheme="majorBidi"/>
@@ -7111,7 +7111,7 @@
       <w:pPr>
         <w:pStyle w:val="ListParagraph"/>
         <w:spacing w:line="360" w:lineRule="auto"/>
-        <w:ind w:left="2138"/>
+        <w:ind w:left="1530"/>
         <w:jc w:val="both"/>
         <w:rPr>
           <w:rFonts w:asciiTheme="majorBidi" w:hAnsiTheme="majorBidi" w:cstheme="majorBidi"/>
@@ -7138,6 +7138,7 @@
           <w:numId w:val="6"/>
         </w:numPr>
         <w:spacing w:line="360" w:lineRule="auto"/>
+        <w:ind w:left="2250"/>
         <w:jc w:val="both"/>
         <w:rPr>
           <w:rFonts w:asciiTheme="majorBidi" w:hAnsiTheme="majorBidi" w:cstheme="majorBidi"/>
@@ -7206,6 +7207,7 @@
           <w:numId w:val="6"/>
         </w:numPr>
         <w:spacing w:line="360" w:lineRule="auto"/>
+        <w:ind w:left="2250"/>
         <w:jc w:val="both"/>
         <w:rPr>
           <w:rFonts w:asciiTheme="majorBidi" w:hAnsiTheme="majorBidi" w:cstheme="majorBidi"/>
@@ -7293,6 +7295,43 @@
       <w:pPr>
         <w:pStyle w:val="ListParagraph"/>
         <w:spacing w:line="360" w:lineRule="auto"/>
+        <w:ind w:left="1530"/>
+        <w:jc w:val="both"/>
+        <w:rPr>
+          <w:rFonts w:ascii="Times New Roman" w:hAnsi="Times New Roman" w:cs="Times New Roman"/>
+          <w:kern w:val="0"/>
+          <w:sz w:val="24"/>
+          <w:szCs w:val="24"/>
+          <w:lang w:bidi="ar-SA"/>
+        </w:rPr>
+      </w:pPr>
+      <w:r>
+        <w:rPr>
+          <w:rFonts w:ascii="Times New Roman" w:hAnsi="Times New Roman" w:cs="Times New Roman"/>
+          <w:b/>
+          <w:bCs/>
+          <w:kern w:val="0"/>
+          <w:sz w:val="24"/>
+          <w:szCs w:val="24"/>
+          <w:lang w:bidi="ar-SA"/>
+        </w:rPr>
+        <w:t xml:space="preserve">Une tâche : </w:t>
+      </w:r>
+      <w:r>
+        <w:rPr>
+          <w:rFonts w:ascii="Times New Roman" w:hAnsi="Times New Roman" w:cs="Times New Roman"/>
+          <w:kern w:val="0"/>
+          <w:sz w:val="24"/>
+          <w:szCs w:val="24"/>
+          <w:lang w:bidi="ar-SA"/>
+        </w:rPr>
+        <w:t>représente l'ensemble des différentes fonctions auxquelles un acteur peut accéder.</w:t>
+      </w:r>
+    </w:p>
+    <w:p>
+      <w:pPr>
+        <w:pStyle w:val="ListParagraph"/>
+        <w:spacing w:line="360" w:lineRule="auto"/>
         <w:ind w:left="2138"/>
         <w:jc w:val="both"/>
         <w:rPr>
@@ -7303,19 +7342,13 @@
           <w:lang w:bidi="ar-SA"/>
         </w:rPr>
       </w:pPr>
-      <w:r>
-        <w:rPr>
-          <w:rFonts w:ascii="Times New Roman" w:hAnsi="Times New Roman" w:cs="Times New Roman"/>
-          <w:b/>
-          <w:bCs/>
-          <w:kern w:val="0"/>
-          <w:sz w:val="24"/>
-          <w:szCs w:val="24"/>
-          <w:lang w:bidi="ar-SA"/>
-        </w:rPr>
-        <w:t xml:space="preserve">Une tâche : </w:t>
-      </w:r>
-      <w:r>
+    </w:p>
+    <w:p>
+      <w:pPr>
+        <w:pStyle w:val="ListParagraph"/>
+        <w:spacing w:line="360" w:lineRule="auto"/>
+        <w:ind w:left="2138"/>
+        <w:jc w:val="both"/>
         <w:rPr>
           <w:rFonts w:ascii="Times New Roman" w:hAnsi="Times New Roman" w:cs="Times New Roman"/>
           <w:kern w:val="0"/>
@@ -7323,8 +7356,7 @@
           <w:szCs w:val="24"/>
           <w:lang w:bidi="ar-SA"/>
         </w:rPr>
-        <w:t>représente l'ensemble des différentes fonctions auxquelles un acteur peut accéder.</w:t>
-      </w:r>
+      </w:pPr>
     </w:p>
     <w:p>
       <w:pPr>
@@ -9733,6 +9765,7 @@
         </w:tabs>
         <w:spacing w:before="12" w:line="360" w:lineRule="auto"/>
         <w:ind w:left="1068"/>
+        <w:jc w:val="both"/>
         <w:rPr>
           <w:rFonts w:asciiTheme="majorBidi" w:hAnsiTheme="majorBidi"/>
           <w:sz w:val="24"/>
@@ -9917,6 +9950,7 @@
         <w:pStyle w:val="BodyText"/>
         <w:spacing w:before="7" w:line="360" w:lineRule="auto"/>
         <w:ind w:left="1068"/>
+        <w:jc w:val="both"/>
         <w:rPr>
           <w:rFonts w:asciiTheme="majorBidi" w:hAnsiTheme="majorBidi" w:cstheme="majorBidi"/>
           <w:sz w:val="24"/>
@@ -9928,7 +9962,7 @@
           <w:noProof/>
         </w:rPr>
         <w:drawing>
-          <wp:anchor distT="0" distB="0" distL="0" distR="0" simplePos="0" relativeHeight="251668480" behindDoc="0" locked="0" layoutInCell="1" allowOverlap="1" wp14:anchorId="0DF0B680" wp14:editId="303113D7">
+          <wp:anchor distT="0" distB="0" distL="0" distR="0" simplePos="0" relativeHeight="251668480" behindDoc="0" locked="0" layoutInCell="1" allowOverlap="1" wp14:anchorId="0DF0B680" wp14:editId="61D9C985">
             <wp:simplePos x="0" y="0"/>
             <wp:positionH relativeFrom="page">
               <wp:posOffset>6723380</wp:posOffset>
@@ -10050,6 +10084,7 @@
         <w:pStyle w:val="ListParagraph"/>
         <w:spacing w:line="360" w:lineRule="auto"/>
         <w:ind w:left="1068"/>
+        <w:jc w:val="both"/>
         <w:rPr>
           <w:rFonts w:asciiTheme="majorBidi" w:eastAsia="Calibri" w:hAnsiTheme="majorBidi" w:cstheme="majorBidi"/>
           <w:kern w:val="0"/>
@@ -10153,7 +10188,7 @@
           <w:ilvl w:val="0"/>
           <w:numId w:val="11"/>
         </w:numPr>
-        <w:ind w:left="1068"/>
+        <w:ind w:left="360"/>
         <w:rPr>
           <w:rFonts w:asciiTheme="majorBidi" w:hAnsiTheme="majorBidi"/>
           <w:b/>
@@ -10169,16 +10204,16 @@
         </w:rPr>
         <w:lastRenderedPageBreak/>
         <w:drawing>
-          <wp:anchor distT="0" distB="0" distL="114300" distR="114300" simplePos="0" relativeHeight="251671552" behindDoc="0" locked="0" layoutInCell="1" allowOverlap="1" wp14:anchorId="621615C3" wp14:editId="21CD13AD">
+          <wp:anchor distT="0" distB="0" distL="114300" distR="114300" simplePos="0" relativeHeight="251671552" behindDoc="0" locked="0" layoutInCell="1" allowOverlap="1" wp14:anchorId="621615C3" wp14:editId="4BF7BE0F">
             <wp:simplePos x="0" y="0"/>
             <wp:positionH relativeFrom="column">
-              <wp:posOffset>5653405</wp:posOffset>
+              <wp:posOffset>5651500</wp:posOffset>
             </wp:positionH>
             <wp:positionV relativeFrom="paragraph">
-              <wp:posOffset>0</wp:posOffset>
+              <wp:posOffset>158750</wp:posOffset>
             </wp:positionV>
-            <wp:extent cx="932180" cy="1036320"/>
-            <wp:effectExtent l="0" t="0" r="1270" b="0"/>
+            <wp:extent cx="787400" cy="875030"/>
+            <wp:effectExtent l="0" t="0" r="0" b="1270"/>
             <wp:wrapSquare wrapText="bothSides"/>
             <wp:docPr id="128510511" name="Picture 1" descr="Python Logo - PNG and Vector - Logo Download"/>
             <wp:cNvGraphicFramePr>
@@ -10209,7 +10244,7 @@
                   <pic:spPr bwMode="auto">
                     <a:xfrm>
                       <a:off x="0" y="0"/>
-                      <a:ext cx="932180" cy="1036320"/>
+                      <a:ext cx="787400" cy="875030"/>
                     </a:xfrm>
                     <a:prstGeom prst="rect">
                       <a:avLst/>
@@ -10265,7 +10300,8 @@
           <w:tab w:val="left" w:pos="1315"/>
         </w:tabs>
         <w:spacing w:before="12" w:line="360" w:lineRule="auto"/>
-        <w:ind w:left="1068"/>
+        <w:ind w:left="360"/>
+        <w:jc w:val="both"/>
         <w:rPr>
           <w:rFonts w:asciiTheme="majorBidi" w:hAnsiTheme="majorBidi"/>
           <w:noProof/>
@@ -10297,6 +10333,8 @@
           <w:ilvl w:val="1"/>
           <w:numId w:val="11"/>
         </w:numPr>
+        <w:ind w:left="1068"/>
+        <w:jc w:val="both"/>
         <w:rPr>
           <w:b/>
           <w:bCs/>
@@ -10326,7 +10364,8 @@
     <w:p>
       <w:pPr>
         <w:pStyle w:val="ListParagraph"/>
-        <w:ind w:left="2484"/>
+        <w:ind w:left="1068"/>
+        <w:jc w:val="both"/>
         <w:rPr>
           <w:sz w:val="24"/>
           <w:szCs w:val="24"/>
@@ -10337,16 +10376,16 @@
           <w:noProof/>
         </w:rPr>
         <w:drawing>
-          <wp:anchor distT="0" distB="0" distL="114300" distR="114300" simplePos="0" relativeHeight="251672576" behindDoc="0" locked="0" layoutInCell="1" allowOverlap="1" wp14:anchorId="7B91131E" wp14:editId="7B4B3E99">
+          <wp:anchor distT="0" distB="0" distL="114300" distR="114300" simplePos="0" relativeHeight="251672576" behindDoc="0" locked="0" layoutInCell="1" allowOverlap="1" wp14:anchorId="7B91131E" wp14:editId="1A4FC78B">
             <wp:simplePos x="0" y="0"/>
             <wp:positionH relativeFrom="column">
-              <wp:posOffset>5412740</wp:posOffset>
+              <wp:posOffset>5410200</wp:posOffset>
             </wp:positionH>
             <wp:positionV relativeFrom="paragraph">
-              <wp:posOffset>205740</wp:posOffset>
+              <wp:posOffset>97790</wp:posOffset>
             </wp:positionV>
-            <wp:extent cx="1173480" cy="655320"/>
-            <wp:effectExtent l="0" t="0" r="7620" b="0"/>
+            <wp:extent cx="1073150" cy="598805"/>
+            <wp:effectExtent l="0" t="0" r="0" b="0"/>
             <wp:wrapSquare wrapText="bothSides"/>
             <wp:docPr id="452797437" name="Picture 5"/>
             <wp:cNvGraphicFramePr>
@@ -10377,7 +10416,7 @@
                   <pic:spPr bwMode="auto">
                     <a:xfrm>
                       <a:off x="0" y="0"/>
-                      <a:ext cx="1173480" cy="655320"/>
+                      <a:ext cx="1073150" cy="598805"/>
                     </a:xfrm>
                     <a:prstGeom prst="rect">
                       <a:avLst/>
@@ -10457,6 +10496,7 @@
           <w:numId w:val="11"/>
         </w:numPr>
         <w:spacing w:line="360" w:lineRule="auto"/>
+        <w:ind w:left="360"/>
         <w:rPr>
           <w:rFonts w:asciiTheme="majorBidi" w:hAnsiTheme="majorBidi"/>
           <w:b/>
@@ -10471,15 +10511,15 @@
           <w:noProof/>
         </w:rPr>
         <w:drawing>
-          <wp:anchor distT="0" distB="0" distL="114300" distR="114300" simplePos="0" relativeHeight="251674624" behindDoc="0" locked="0" layoutInCell="1" allowOverlap="1" wp14:anchorId="46FA30F6" wp14:editId="125374C0">
+          <wp:anchor distT="0" distB="0" distL="114300" distR="114300" simplePos="0" relativeHeight="251674624" behindDoc="0" locked="0" layoutInCell="1" allowOverlap="1" wp14:anchorId="46FA30F6" wp14:editId="2572B773">
             <wp:simplePos x="0" y="0"/>
             <wp:positionH relativeFrom="column">
-              <wp:posOffset>5265420</wp:posOffset>
+              <wp:posOffset>5295900</wp:posOffset>
             </wp:positionH>
             <wp:positionV relativeFrom="paragraph">
-              <wp:posOffset>131445</wp:posOffset>
+              <wp:posOffset>160655</wp:posOffset>
             </wp:positionV>
-            <wp:extent cx="1379220" cy="1577340"/>
+            <wp:extent cx="1263650" cy="1444625"/>
             <wp:effectExtent l="0" t="0" r="0" b="0"/>
             <wp:wrapSquare wrapText="bothSides"/>
             <wp:docPr id="199961605" name="Picture 7" descr="A picture containing screenshot, font, logo, graphics&#10;&#10;Description automatically generated"/>
@@ -10511,7 +10551,7 @@
                   <pic:spPr bwMode="auto">
                     <a:xfrm>
                       <a:off x="0" y="0"/>
-                      <a:ext cx="1379220" cy="1577340"/>
+                      <a:ext cx="1263650" cy="1444625"/>
                     </a:xfrm>
                     <a:prstGeom prst="rect">
                       <a:avLst/>
@@ -10527,6 +10567,9 @@
             <wp14:sizeRelH relativeFrom="margin">
               <wp14:pctWidth>0</wp14:pctWidth>
             </wp14:sizeRelH>
+            <wp14:sizeRelV relativeFrom="margin">
+              <wp14:pctHeight>0</wp14:pctHeight>
+            </wp14:sizeRelV>
           </wp:anchor>
         </w:drawing>
       </w:r>
@@ -10557,12 +10600,8 @@
       <w:pPr>
         <w:pStyle w:val="ListParagraph"/>
         <w:spacing w:line="360" w:lineRule="auto"/>
-        <w:rPr>
-          <w:rFonts w:asciiTheme="majorBidi" w:hAnsiTheme="majorBidi"/>
-          <w:color w:val="000000" w:themeColor="text1"/>
-          <w:sz w:val="24"/>
-          <w:szCs w:val="24"/>
-        </w:rPr>
+        <w:ind w:left="360"/>
+        <w:jc w:val="both"/>
       </w:pPr>
       <w:r>
         <w:rPr>
@@ -10653,24 +10692,1371 @@
     </w:p>
     <w:p>
       <w:pPr>
-        <w:rPr>
-          <w:rFonts w:asciiTheme="majorBidi" w:hAnsiTheme="majorBidi"/>
-          <w:b/>
-          <w:bCs/>
-          <w:color w:val="000000" w:themeColor="text1"/>
-          <w:sz w:val="28"/>
-          <w:szCs w:val="28"/>
-        </w:rPr>
-      </w:pPr>
-      <w:r>
-        <w:rPr>
-          <w:rFonts w:asciiTheme="majorBidi" w:hAnsiTheme="majorBidi" w:cstheme="majorBidi"/>
-          <w:b/>
-          <w:bCs/>
-          <w:color w:val="000000" w:themeColor="text1"/>
-          <w:sz w:val="28"/>
-          <w:szCs w:val="28"/>
-        </w:rPr>
+        <w:pStyle w:val="ListParagraph"/>
+        <w:spacing w:line="360" w:lineRule="auto"/>
+        <w:ind w:left="360"/>
+      </w:pPr>
+    </w:p>
+    <w:p>
+      <w:pPr>
+        <w:rPr>
+          <w:rFonts w:asciiTheme="majorBidi" w:hAnsiTheme="majorBidi"/>
+          <w:b/>
+          <w:bCs/>
+          <w:color w:val="000000" w:themeColor="text1"/>
+          <w:sz w:val="28"/>
+          <w:szCs w:val="28"/>
+        </w:rPr>
+      </w:pPr>
+      <w:r>
+        <w:rPr>
+          <w:rFonts w:asciiTheme="majorBidi" w:hAnsiTheme="majorBidi" w:cstheme="majorBidi"/>
+          <w:b/>
+          <w:bCs/>
+          <w:color w:val="000000" w:themeColor="text1"/>
+          <w:sz w:val="28"/>
+          <w:szCs w:val="28"/>
+        </w:rPr>
+        <w:t>IV</w:t>
+      </w:r>
+      <w:r>
+        <w:rPr>
+          <w:rFonts w:asciiTheme="majorBidi" w:hAnsiTheme="majorBidi"/>
+          <w:b/>
+          <w:bCs/>
+          <w:color w:val="000000" w:themeColor="text1"/>
+          <w:sz w:val="28"/>
+          <w:szCs w:val="28"/>
+        </w:rPr>
+        <w:t>.2.</w:t>
+      </w:r>
+      <w:r>
+        <w:rPr>
+          <w:rFonts w:asciiTheme="majorBidi" w:hAnsiTheme="majorBidi"/>
+          <w:b/>
+          <w:bCs/>
+          <w:color w:val="000000" w:themeColor="text1"/>
+          <w:sz w:val="28"/>
+          <w:szCs w:val="28"/>
+        </w:rPr>
+        <w:t>2</w:t>
+      </w:r>
+      <w:r>
+        <w:rPr>
+          <w:rFonts w:asciiTheme="majorBidi" w:hAnsiTheme="majorBidi"/>
+          <w:b/>
+          <w:bCs/>
+          <w:color w:val="000000" w:themeColor="text1"/>
+          <w:sz w:val="28"/>
+          <w:szCs w:val="28"/>
+        </w:rPr>
+        <w:t xml:space="preserve"> </w:t>
+      </w:r>
+      <w:r>
+        <w:rPr>
+          <w:rFonts w:asciiTheme="majorBidi" w:hAnsiTheme="majorBidi"/>
+          <w:b/>
+          <w:bCs/>
+          <w:color w:val="000000" w:themeColor="text1"/>
+          <w:sz w:val="28"/>
+          <w:szCs w:val="28"/>
+        </w:rPr>
+        <w:t>Outils de développement</w:t>
+      </w:r>
+      <w:r>
+        <w:rPr>
+          <w:rFonts w:asciiTheme="majorBidi" w:hAnsiTheme="majorBidi"/>
+          <w:b/>
+          <w:bCs/>
+          <w:color w:val="000000" w:themeColor="text1"/>
+          <w:sz w:val="28"/>
+          <w:szCs w:val="28"/>
+        </w:rPr>
+        <w:t> :</w:t>
+      </w:r>
+      <w:r>
+        <w:rPr>
+          <w:rFonts w:asciiTheme="majorBidi" w:hAnsiTheme="majorBidi"/>
+          <w:b/>
+          <w:bCs/>
+          <w:color w:val="000000" w:themeColor="text1"/>
+          <w:sz w:val="28"/>
+          <w:szCs w:val="28"/>
+        </w:rPr>
+        <w:tab/>
+      </w:r>
+    </w:p>
+    <w:p>
+      <w:pPr>
+        <w:pStyle w:val="ListParagraph"/>
+        <w:numPr>
+          <w:ilvl w:val="0"/>
+          <w:numId w:val="16"/>
+        </w:numPr>
+        <w:ind w:left="708"/>
+        <w:rPr>
+          <w:rFonts w:asciiTheme="majorBidi" w:hAnsiTheme="majorBidi"/>
+          <w:b/>
+          <w:bCs/>
+          <w:color w:val="000000" w:themeColor="text1"/>
+          <w:sz w:val="28"/>
+          <w:szCs w:val="28"/>
+        </w:rPr>
+      </w:pPr>
+      <w:r>
+        <w:rPr>
+          <w:rFonts w:asciiTheme="majorBidi" w:hAnsiTheme="majorBidi"/>
+          <w:b/>
+          <w:bCs/>
+          <w:color w:val="000000" w:themeColor="text1"/>
+          <w:sz w:val="28"/>
+          <w:szCs w:val="28"/>
+        </w:rPr>
+        <w:t>Le WampServer</w:t>
+      </w:r>
+    </w:p>
+    <w:p>
+      <w:pPr>
+        <w:pStyle w:val="BodyText"/>
+        <w:spacing w:line="360" w:lineRule="auto"/>
+        <w:ind w:left="708" w:right="1851"/>
+        <w:jc w:val="both"/>
+        <w:rPr>
+          <w:color w:val="040404"/>
+          <w:sz w:val="24"/>
+          <w:szCs w:val="24"/>
+        </w:rPr>
+      </w:pPr>
+      <w:r>
+        <w:rPr>
+          <w:noProof/>
+        </w:rPr>
+        <w:drawing>
+          <wp:anchor distT="0" distB="0" distL="0" distR="0" simplePos="0" relativeHeight="251676672" behindDoc="0" locked="0" layoutInCell="1" allowOverlap="1" wp14:anchorId="0B6AB66E" wp14:editId="21977A31">
+            <wp:simplePos x="0" y="0"/>
+            <wp:positionH relativeFrom="page">
+              <wp:posOffset>5721350</wp:posOffset>
+            </wp:positionH>
+            <wp:positionV relativeFrom="paragraph">
+              <wp:posOffset>77470</wp:posOffset>
+            </wp:positionV>
+            <wp:extent cx="1631950" cy="932815"/>
+            <wp:effectExtent l="0" t="0" r="6350" b="635"/>
+            <wp:wrapSquare wrapText="bothSides"/>
+            <wp:docPr id="51" name="image25.png"/>
+            <wp:cNvGraphicFramePr>
+              <a:graphicFrameLocks xmlns:a="http://schemas.openxmlformats.org/drawingml/2006/main" noChangeAspect="1"/>
+            </wp:cNvGraphicFramePr>
+            <a:graphic xmlns:a="http://schemas.openxmlformats.org/drawingml/2006/main">
+              <a:graphicData uri="http://schemas.openxmlformats.org/drawingml/2006/picture">
+                <pic:pic xmlns:pic="http://schemas.openxmlformats.org/drawingml/2006/picture">
+                  <pic:nvPicPr>
+                    <pic:cNvPr id="52" name="image25.png"/>
+                    <pic:cNvPicPr/>
+                  </pic:nvPicPr>
+                  <pic:blipFill>
+                    <a:blip r:embed="rId17" cstate="print"/>
+                    <a:stretch>
+                      <a:fillRect/>
+                    </a:stretch>
+                  </pic:blipFill>
+                  <pic:spPr>
+                    <a:xfrm>
+                      <a:off x="0" y="0"/>
+                      <a:ext cx="1631950" cy="932815"/>
+                    </a:xfrm>
+                    <a:prstGeom prst="rect">
+                      <a:avLst/>
+                    </a:prstGeom>
+                  </pic:spPr>
+                </pic:pic>
+              </a:graphicData>
+            </a:graphic>
+            <wp14:sizeRelH relativeFrom="margin">
+              <wp14:pctWidth>0</wp14:pctWidth>
+            </wp14:sizeRelH>
+            <wp14:sizeRelV relativeFrom="margin">
+              <wp14:pctHeight>0</wp14:pctHeight>
+            </wp14:sizeRelV>
+          </wp:anchor>
+        </w:drawing>
+      </w:r>
+      <w:r>
+        <w:rPr>
+          <w:color w:val="040404"/>
+          <w:sz w:val="24"/>
+          <w:szCs w:val="24"/>
+        </w:rPr>
+        <w:t>WampServer est une plateforme de développement Web de type</w:t>
+      </w:r>
+      <w:r>
+        <w:rPr>
+          <w:color w:val="040404"/>
+          <w:spacing w:val="1"/>
+          <w:sz w:val="24"/>
+          <w:szCs w:val="24"/>
+        </w:rPr>
+        <w:t xml:space="preserve"> </w:t>
+      </w:r>
+      <w:r>
+        <w:rPr>
+          <w:color w:val="040404"/>
+          <w:sz w:val="24"/>
+          <w:szCs w:val="24"/>
+        </w:rPr>
+        <w:t>WAMP, permettant de faire fonctionner localement des scripts</w:t>
+      </w:r>
+      <w:r>
+        <w:rPr>
+          <w:color w:val="040404"/>
+          <w:spacing w:val="1"/>
+          <w:sz w:val="24"/>
+          <w:szCs w:val="24"/>
+        </w:rPr>
+        <w:t xml:space="preserve"> </w:t>
+      </w:r>
+      <w:r>
+        <w:rPr>
+          <w:color w:val="040404"/>
+          <w:sz w:val="24"/>
+          <w:szCs w:val="24"/>
+        </w:rPr>
+        <w:t>PHP.</w:t>
+      </w:r>
+      <w:r>
+        <w:rPr>
+          <w:color w:val="040404"/>
+          <w:spacing w:val="1"/>
+          <w:sz w:val="24"/>
+          <w:szCs w:val="24"/>
+        </w:rPr>
+        <w:t xml:space="preserve"> </w:t>
+      </w:r>
+      <w:r>
+        <w:rPr>
+          <w:color w:val="040404"/>
+          <w:sz w:val="24"/>
+          <w:szCs w:val="24"/>
+        </w:rPr>
+        <w:t>WampServer</w:t>
+      </w:r>
+      <w:r>
+        <w:rPr>
+          <w:color w:val="040404"/>
+          <w:spacing w:val="1"/>
+          <w:sz w:val="24"/>
+          <w:szCs w:val="24"/>
+        </w:rPr>
+        <w:t xml:space="preserve"> </w:t>
+      </w:r>
+      <w:r>
+        <w:rPr>
+          <w:color w:val="040404"/>
+          <w:sz w:val="24"/>
+          <w:szCs w:val="24"/>
+        </w:rPr>
+        <w:t>n’est</w:t>
+      </w:r>
+      <w:r>
+        <w:rPr>
+          <w:color w:val="040404"/>
+          <w:spacing w:val="1"/>
+          <w:sz w:val="24"/>
+          <w:szCs w:val="24"/>
+        </w:rPr>
+        <w:t xml:space="preserve"> </w:t>
+      </w:r>
+      <w:r>
+        <w:rPr>
+          <w:color w:val="040404"/>
+          <w:sz w:val="24"/>
+          <w:szCs w:val="24"/>
+        </w:rPr>
+        <w:t>pas</w:t>
+      </w:r>
+      <w:r>
+        <w:rPr>
+          <w:color w:val="040404"/>
+          <w:spacing w:val="1"/>
+          <w:sz w:val="24"/>
+          <w:szCs w:val="24"/>
+        </w:rPr>
+        <w:t xml:space="preserve"> </w:t>
+      </w:r>
+      <w:r>
+        <w:rPr>
+          <w:color w:val="040404"/>
+          <w:sz w:val="24"/>
+          <w:szCs w:val="24"/>
+        </w:rPr>
+        <w:t>en</w:t>
+      </w:r>
+      <w:r>
+        <w:rPr>
+          <w:color w:val="040404"/>
+          <w:spacing w:val="1"/>
+          <w:sz w:val="24"/>
+          <w:szCs w:val="24"/>
+        </w:rPr>
+        <w:t xml:space="preserve"> </w:t>
+      </w:r>
+      <w:r>
+        <w:rPr>
+          <w:color w:val="040404"/>
+          <w:sz w:val="24"/>
+          <w:szCs w:val="24"/>
+        </w:rPr>
+        <w:t>soi</w:t>
+      </w:r>
+      <w:r>
+        <w:rPr>
+          <w:color w:val="040404"/>
+          <w:spacing w:val="1"/>
+          <w:sz w:val="24"/>
+          <w:szCs w:val="24"/>
+        </w:rPr>
+        <w:t xml:space="preserve"> </w:t>
+      </w:r>
+      <w:r>
+        <w:rPr>
+          <w:color w:val="040404"/>
+          <w:sz w:val="24"/>
+          <w:szCs w:val="24"/>
+        </w:rPr>
+        <w:t>un</w:t>
+      </w:r>
+      <w:r>
+        <w:rPr>
+          <w:color w:val="040404"/>
+          <w:spacing w:val="1"/>
+          <w:sz w:val="24"/>
+          <w:szCs w:val="24"/>
+        </w:rPr>
+        <w:t xml:space="preserve"> </w:t>
+      </w:r>
+      <w:r>
+        <w:rPr>
+          <w:color w:val="040404"/>
+          <w:sz w:val="24"/>
+          <w:szCs w:val="24"/>
+        </w:rPr>
+        <w:t>logiciel,</w:t>
+      </w:r>
+      <w:r>
+        <w:rPr>
+          <w:color w:val="040404"/>
+          <w:spacing w:val="1"/>
+          <w:sz w:val="24"/>
+          <w:szCs w:val="24"/>
+        </w:rPr>
+        <w:t xml:space="preserve"> </w:t>
+      </w:r>
+      <w:r>
+        <w:rPr>
+          <w:color w:val="040404"/>
+          <w:sz w:val="24"/>
+          <w:szCs w:val="24"/>
+        </w:rPr>
+        <w:t>mais</w:t>
+      </w:r>
+      <w:r>
+        <w:rPr>
+          <w:color w:val="040404"/>
+          <w:spacing w:val="1"/>
+          <w:sz w:val="24"/>
+          <w:szCs w:val="24"/>
+        </w:rPr>
+        <w:t xml:space="preserve"> </w:t>
+      </w:r>
+      <w:r>
+        <w:rPr>
+          <w:color w:val="040404"/>
+          <w:sz w:val="24"/>
+          <w:szCs w:val="24"/>
+        </w:rPr>
+        <w:t>un</w:t>
+      </w:r>
+      <w:r>
+        <w:rPr>
+          <w:color w:val="040404"/>
+          <w:spacing w:val="1"/>
+          <w:sz w:val="24"/>
+          <w:szCs w:val="24"/>
+        </w:rPr>
+        <w:t xml:space="preserve"> </w:t>
+      </w:r>
+      <w:r>
+        <w:rPr>
+          <w:color w:val="040404"/>
+          <w:sz w:val="24"/>
+          <w:szCs w:val="24"/>
+        </w:rPr>
+        <w:t>environnement</w:t>
+      </w:r>
+      <w:r>
+        <w:rPr>
+          <w:color w:val="040404"/>
+          <w:spacing w:val="1"/>
+          <w:sz w:val="24"/>
+          <w:szCs w:val="24"/>
+        </w:rPr>
+        <w:t xml:space="preserve"> </w:t>
+      </w:r>
+      <w:r>
+        <w:rPr>
+          <w:color w:val="040404"/>
+          <w:sz w:val="24"/>
+          <w:szCs w:val="24"/>
+        </w:rPr>
+        <w:t>comprenant</w:t>
+      </w:r>
+      <w:r>
+        <w:rPr>
+          <w:color w:val="040404"/>
+          <w:spacing w:val="1"/>
+          <w:sz w:val="24"/>
+          <w:szCs w:val="24"/>
+        </w:rPr>
+        <w:t xml:space="preserve"> </w:t>
+      </w:r>
+      <w:r>
+        <w:rPr>
+          <w:color w:val="040404"/>
+          <w:sz w:val="24"/>
+          <w:szCs w:val="24"/>
+        </w:rPr>
+        <w:t>trois</w:t>
+      </w:r>
+      <w:r>
+        <w:rPr>
+          <w:color w:val="040404"/>
+          <w:spacing w:val="1"/>
+          <w:sz w:val="24"/>
+          <w:szCs w:val="24"/>
+        </w:rPr>
+        <w:t xml:space="preserve"> </w:t>
+      </w:r>
+      <w:r>
+        <w:rPr>
+          <w:color w:val="040404"/>
+          <w:sz w:val="24"/>
+          <w:szCs w:val="24"/>
+        </w:rPr>
+        <w:t>serveurs,</w:t>
+      </w:r>
+      <w:r>
+        <w:rPr>
+          <w:color w:val="040404"/>
+          <w:spacing w:val="1"/>
+          <w:sz w:val="24"/>
+          <w:szCs w:val="24"/>
+        </w:rPr>
+        <w:t xml:space="preserve"> </w:t>
+      </w:r>
+      <w:r>
+        <w:rPr>
+          <w:color w:val="040404"/>
+          <w:sz w:val="24"/>
+          <w:szCs w:val="24"/>
+        </w:rPr>
+        <w:t>un</w:t>
+      </w:r>
+      <w:r>
+        <w:rPr>
+          <w:color w:val="040404"/>
+          <w:spacing w:val="1"/>
+          <w:sz w:val="24"/>
+          <w:szCs w:val="24"/>
+        </w:rPr>
+        <w:t xml:space="preserve"> </w:t>
+      </w:r>
+      <w:r>
+        <w:rPr>
+          <w:color w:val="040404"/>
+          <w:sz w:val="24"/>
+          <w:szCs w:val="24"/>
+        </w:rPr>
+        <w:t>interpréteur</w:t>
+      </w:r>
+      <w:r>
+        <w:rPr>
+          <w:color w:val="040404"/>
+          <w:spacing w:val="1"/>
+          <w:sz w:val="24"/>
+          <w:szCs w:val="24"/>
+        </w:rPr>
+        <w:t xml:space="preserve"> </w:t>
+      </w:r>
+      <w:r>
+        <w:rPr>
+          <w:color w:val="040404"/>
+          <w:sz w:val="24"/>
+          <w:szCs w:val="24"/>
+        </w:rPr>
+        <w:t>de</w:t>
+      </w:r>
+      <w:r>
+        <w:rPr>
+          <w:color w:val="040404"/>
+          <w:spacing w:val="1"/>
+          <w:sz w:val="24"/>
+          <w:szCs w:val="24"/>
+        </w:rPr>
+        <w:t xml:space="preserve"> </w:t>
+      </w:r>
+      <w:r>
+        <w:rPr>
+          <w:color w:val="040404"/>
+          <w:sz w:val="24"/>
+          <w:szCs w:val="24"/>
+        </w:rPr>
+        <w:t>script, ainsi que phpMyAdmin pour l’administration Web des</w:t>
+      </w:r>
+      <w:r>
+        <w:rPr>
+          <w:color w:val="040404"/>
+          <w:spacing w:val="1"/>
+          <w:sz w:val="24"/>
+          <w:szCs w:val="24"/>
+        </w:rPr>
+        <w:t xml:space="preserve"> </w:t>
+      </w:r>
+      <w:r>
+        <w:rPr>
+          <w:color w:val="040404"/>
+          <w:sz w:val="24"/>
+          <w:szCs w:val="24"/>
+        </w:rPr>
+        <w:t>bases</w:t>
+      </w:r>
+      <w:r>
+        <w:rPr>
+          <w:color w:val="040404"/>
+          <w:spacing w:val="-1"/>
+          <w:sz w:val="24"/>
+          <w:szCs w:val="24"/>
+        </w:rPr>
+        <w:t xml:space="preserve"> </w:t>
+      </w:r>
+      <w:r>
+        <w:rPr>
+          <w:color w:val="040404"/>
+          <w:sz w:val="24"/>
+          <w:szCs w:val="24"/>
+        </w:rPr>
+        <w:t>MySQL.</w:t>
+      </w:r>
+    </w:p>
+    <w:p>
+      <w:pPr>
+        <w:pStyle w:val="BodyText"/>
+        <w:spacing w:line="360" w:lineRule="auto"/>
+        <w:ind w:left="708" w:right="1851"/>
+        <w:jc w:val="both"/>
+        <w:rPr>
+          <w:color w:val="040404"/>
+          <w:sz w:val="24"/>
+          <w:szCs w:val="24"/>
+        </w:rPr>
+      </w:pPr>
+    </w:p>
+    <w:p>
+      <w:pPr>
+        <w:pStyle w:val="BodyText"/>
+        <w:numPr>
+          <w:ilvl w:val="0"/>
+          <w:numId w:val="16"/>
+        </w:numPr>
+        <w:spacing w:line="360" w:lineRule="auto"/>
+        <w:ind w:left="708" w:right="1851"/>
+        <w:jc w:val="both"/>
+        <w:rPr>
+          <w:b/>
+          <w:bCs/>
+          <w:sz w:val="28"/>
+          <w:szCs w:val="28"/>
+        </w:rPr>
+      </w:pPr>
+      <w:r>
+        <w:rPr>
+          <w:noProof/>
+          <w:sz w:val="20"/>
+        </w:rPr>
+        <w:drawing>
+          <wp:anchor distT="0" distB="0" distL="114300" distR="114300" simplePos="0" relativeHeight="251677696" behindDoc="0" locked="0" layoutInCell="1" allowOverlap="1" wp14:anchorId="286E3462" wp14:editId="6AAD0B11">
+            <wp:simplePos x="0" y="0"/>
+            <wp:positionH relativeFrom="column">
+              <wp:posOffset>4743450</wp:posOffset>
+            </wp:positionH>
+            <wp:positionV relativeFrom="paragraph">
+              <wp:posOffset>297180</wp:posOffset>
+            </wp:positionV>
+            <wp:extent cx="1739900" cy="992505"/>
+            <wp:effectExtent l="0" t="0" r="0" b="0"/>
+            <wp:wrapSquare wrapText="bothSides"/>
+            <wp:docPr id="53" name="image26.png" descr="A dolphin and text on a black background&#10;&#10;Description automatically generated with low confidence"/>
+            <wp:cNvGraphicFramePr>
+              <a:graphicFrameLocks xmlns:a="http://schemas.openxmlformats.org/drawingml/2006/main" noChangeAspect="1"/>
+            </wp:cNvGraphicFramePr>
+            <a:graphic xmlns:a="http://schemas.openxmlformats.org/drawingml/2006/main">
+              <a:graphicData uri="http://schemas.openxmlformats.org/drawingml/2006/picture">
+                <pic:pic xmlns:pic="http://schemas.openxmlformats.org/drawingml/2006/picture">
+                  <pic:nvPicPr>
+                    <pic:cNvPr id="53" name="image26.png" descr="A dolphin and text on a black background&#10;&#10;Description automatically generated with low confidence"/>
+                    <pic:cNvPicPr/>
+                  </pic:nvPicPr>
+                  <pic:blipFill>
+                    <a:blip r:embed="rId18" cstate="print">
+                      <a:extLst>
+                        <a:ext uri="{28A0092B-C50C-407E-A947-70E740481C1C}">
+                          <a14:useLocalDpi xmlns:a14="http://schemas.microsoft.com/office/drawing/2010/main" val="0"/>
+                        </a:ext>
+                      </a:extLst>
+                    </a:blip>
+                    <a:stretch>
+                      <a:fillRect/>
+                    </a:stretch>
+                  </pic:blipFill>
+                  <pic:spPr>
+                    <a:xfrm>
+                      <a:off x="0" y="0"/>
+                      <a:ext cx="1739900" cy="992505"/>
+                    </a:xfrm>
+                    <a:prstGeom prst="rect">
+                      <a:avLst/>
+                    </a:prstGeom>
+                  </pic:spPr>
+                </pic:pic>
+              </a:graphicData>
+            </a:graphic>
+            <wp14:sizeRelH relativeFrom="margin">
+              <wp14:pctWidth>0</wp14:pctWidth>
+            </wp14:sizeRelH>
+            <wp14:sizeRelV relativeFrom="margin">
+              <wp14:pctHeight>0</wp14:pctHeight>
+            </wp14:sizeRelV>
+          </wp:anchor>
+        </w:drawing>
+      </w:r>
+      <w:r>
+        <w:rPr>
+          <w:b/>
+          <w:bCs/>
+          <w:sz w:val="28"/>
+          <w:szCs w:val="28"/>
+        </w:rPr>
+        <w:t xml:space="preserve"> MySQL :</w:t>
+      </w:r>
+    </w:p>
+    <w:p>
+      <w:pPr>
+        <w:pStyle w:val="BodyText"/>
+        <w:spacing w:line="360" w:lineRule="auto"/>
+        <w:ind w:left="708" w:right="1847"/>
+        <w:jc w:val="both"/>
+        <w:rPr>
+          <w:color w:val="040404"/>
+          <w:sz w:val="24"/>
+          <w:szCs w:val="24"/>
+        </w:rPr>
+      </w:pPr>
+      <w:r>
+        <w:rPr>
+          <w:color w:val="040404"/>
+          <w:sz w:val="24"/>
+          <w:szCs w:val="24"/>
+        </w:rPr>
+        <w:t>MySQL</w:t>
+      </w:r>
+      <w:r>
+        <w:rPr>
+          <w:color w:val="040404"/>
+          <w:spacing w:val="1"/>
+          <w:sz w:val="24"/>
+          <w:szCs w:val="24"/>
+        </w:rPr>
+        <w:t xml:space="preserve"> </w:t>
+      </w:r>
+      <w:r>
+        <w:rPr>
+          <w:color w:val="040404"/>
+          <w:sz w:val="24"/>
+          <w:szCs w:val="24"/>
+        </w:rPr>
+        <w:t>est</w:t>
+      </w:r>
+      <w:r>
+        <w:rPr>
+          <w:color w:val="040404"/>
+          <w:spacing w:val="1"/>
+          <w:sz w:val="24"/>
+          <w:szCs w:val="24"/>
+        </w:rPr>
+        <w:t xml:space="preserve"> </w:t>
+      </w:r>
+      <w:r>
+        <w:rPr>
+          <w:color w:val="040404"/>
+          <w:sz w:val="24"/>
+          <w:szCs w:val="24"/>
+        </w:rPr>
+        <w:t>un</w:t>
+      </w:r>
+      <w:r>
+        <w:rPr>
+          <w:color w:val="040404"/>
+          <w:spacing w:val="1"/>
+          <w:sz w:val="24"/>
+          <w:szCs w:val="24"/>
+        </w:rPr>
+        <w:t xml:space="preserve"> </w:t>
+      </w:r>
+      <w:r>
+        <w:rPr>
+          <w:color w:val="040404"/>
+          <w:sz w:val="24"/>
+          <w:szCs w:val="24"/>
+        </w:rPr>
+        <w:t>système</w:t>
+      </w:r>
+      <w:r>
+        <w:rPr>
+          <w:color w:val="040404"/>
+          <w:spacing w:val="1"/>
+          <w:sz w:val="24"/>
+          <w:szCs w:val="24"/>
+        </w:rPr>
+        <w:t xml:space="preserve"> </w:t>
+      </w:r>
+      <w:r>
+        <w:rPr>
+          <w:color w:val="040404"/>
+          <w:sz w:val="24"/>
+          <w:szCs w:val="24"/>
+        </w:rPr>
+        <w:t>de</w:t>
+      </w:r>
+      <w:r>
+        <w:rPr>
+          <w:color w:val="040404"/>
+          <w:spacing w:val="1"/>
+          <w:sz w:val="24"/>
+          <w:szCs w:val="24"/>
+        </w:rPr>
+        <w:t xml:space="preserve"> </w:t>
+      </w:r>
+      <w:r>
+        <w:rPr>
+          <w:color w:val="040404"/>
+          <w:sz w:val="24"/>
+          <w:szCs w:val="24"/>
+        </w:rPr>
+        <w:t>gestion</w:t>
+      </w:r>
+      <w:r>
+        <w:rPr>
+          <w:color w:val="040404"/>
+          <w:spacing w:val="1"/>
+          <w:sz w:val="24"/>
+          <w:szCs w:val="24"/>
+        </w:rPr>
+        <w:t xml:space="preserve"> </w:t>
+      </w:r>
+      <w:r>
+        <w:rPr>
+          <w:color w:val="040404"/>
+          <w:sz w:val="24"/>
+          <w:szCs w:val="24"/>
+        </w:rPr>
+        <w:t>de</w:t>
+      </w:r>
+      <w:r>
+        <w:rPr>
+          <w:color w:val="040404"/>
+          <w:spacing w:val="1"/>
+          <w:sz w:val="24"/>
+          <w:szCs w:val="24"/>
+        </w:rPr>
+        <w:t xml:space="preserve"> </w:t>
+      </w:r>
+      <w:r>
+        <w:rPr>
+          <w:color w:val="040404"/>
+          <w:sz w:val="24"/>
+          <w:szCs w:val="24"/>
+        </w:rPr>
+        <w:t>bases</w:t>
+      </w:r>
+      <w:r>
+        <w:rPr>
+          <w:color w:val="040404"/>
+          <w:spacing w:val="1"/>
+          <w:sz w:val="24"/>
+          <w:szCs w:val="24"/>
+        </w:rPr>
+        <w:t xml:space="preserve"> </w:t>
+      </w:r>
+      <w:r>
+        <w:rPr>
+          <w:color w:val="040404"/>
+          <w:sz w:val="24"/>
+          <w:szCs w:val="24"/>
+        </w:rPr>
+        <w:t>de</w:t>
+      </w:r>
+      <w:r>
+        <w:rPr>
+          <w:color w:val="040404"/>
+          <w:spacing w:val="1"/>
+          <w:sz w:val="24"/>
+          <w:szCs w:val="24"/>
+        </w:rPr>
+        <w:t xml:space="preserve"> </w:t>
+      </w:r>
+      <w:r>
+        <w:rPr>
+          <w:color w:val="040404"/>
+          <w:sz w:val="24"/>
+          <w:szCs w:val="24"/>
+        </w:rPr>
+        <w:t>données</w:t>
+      </w:r>
+      <w:r>
+        <w:rPr>
+          <w:color w:val="040404"/>
+          <w:spacing w:val="1"/>
+          <w:sz w:val="24"/>
+          <w:szCs w:val="24"/>
+        </w:rPr>
+        <w:t xml:space="preserve"> </w:t>
+      </w:r>
+      <w:r>
+        <w:rPr>
+          <w:color w:val="040404"/>
+          <w:sz w:val="24"/>
+          <w:szCs w:val="24"/>
+        </w:rPr>
+        <w:t>relationnelles</w:t>
+      </w:r>
+      <w:r>
+        <w:rPr>
+          <w:color w:val="040404"/>
+          <w:spacing w:val="-17"/>
+          <w:sz w:val="24"/>
+          <w:szCs w:val="24"/>
+        </w:rPr>
+        <w:t xml:space="preserve"> </w:t>
+      </w:r>
+      <w:r>
+        <w:rPr>
+          <w:color w:val="040404"/>
+          <w:sz w:val="24"/>
+          <w:szCs w:val="24"/>
+        </w:rPr>
+        <w:t>(SGBDR)</w:t>
+      </w:r>
+      <w:r>
+        <w:rPr>
+          <w:color w:val="040404"/>
+          <w:spacing w:val="-17"/>
+          <w:sz w:val="24"/>
+          <w:szCs w:val="24"/>
+        </w:rPr>
+        <w:t xml:space="preserve"> </w:t>
+      </w:r>
+      <w:r>
+        <w:rPr>
+          <w:color w:val="040404"/>
+          <w:sz w:val="24"/>
+          <w:szCs w:val="24"/>
+        </w:rPr>
+        <w:t>open</w:t>
+      </w:r>
+      <w:r>
+        <w:rPr>
+          <w:color w:val="040404"/>
+          <w:spacing w:val="-17"/>
+          <w:sz w:val="24"/>
+          <w:szCs w:val="24"/>
+        </w:rPr>
+        <w:t xml:space="preserve"> </w:t>
+      </w:r>
+      <w:r>
+        <w:rPr>
+          <w:color w:val="040404"/>
+          <w:sz w:val="24"/>
+          <w:szCs w:val="24"/>
+        </w:rPr>
+        <w:t>source.</w:t>
+      </w:r>
+      <w:r>
+        <w:rPr>
+          <w:color w:val="040404"/>
+          <w:spacing w:val="-16"/>
+          <w:sz w:val="24"/>
+          <w:szCs w:val="24"/>
+        </w:rPr>
+        <w:t xml:space="preserve"> </w:t>
+      </w:r>
+      <w:r>
+        <w:rPr>
+          <w:color w:val="040404"/>
+          <w:sz w:val="24"/>
+          <w:szCs w:val="24"/>
+        </w:rPr>
+        <w:t>Il</w:t>
+      </w:r>
+      <w:r>
+        <w:rPr>
+          <w:color w:val="040404"/>
+          <w:spacing w:val="-17"/>
+          <w:sz w:val="24"/>
+          <w:szCs w:val="24"/>
+        </w:rPr>
+        <w:t xml:space="preserve"> </w:t>
+      </w:r>
+      <w:r>
+        <w:rPr>
+          <w:color w:val="040404"/>
+          <w:sz w:val="24"/>
+          <w:szCs w:val="24"/>
+        </w:rPr>
+        <w:t>fait</w:t>
+      </w:r>
+      <w:r>
+        <w:rPr>
+          <w:color w:val="040404"/>
+          <w:spacing w:val="-18"/>
+          <w:sz w:val="24"/>
+          <w:szCs w:val="24"/>
+        </w:rPr>
+        <w:t xml:space="preserve"> </w:t>
+      </w:r>
+      <w:r>
+        <w:rPr>
+          <w:color w:val="040404"/>
+          <w:sz w:val="24"/>
+          <w:szCs w:val="24"/>
+        </w:rPr>
+        <w:t>partie</w:t>
+      </w:r>
+      <w:r>
+        <w:rPr>
+          <w:color w:val="040404"/>
+          <w:spacing w:val="-18"/>
+          <w:sz w:val="24"/>
+          <w:szCs w:val="24"/>
+        </w:rPr>
+        <w:t xml:space="preserve"> </w:t>
+      </w:r>
+      <w:r>
+        <w:rPr>
+          <w:color w:val="040404"/>
+          <w:sz w:val="24"/>
+          <w:szCs w:val="24"/>
+        </w:rPr>
+        <w:t>des</w:t>
+      </w:r>
+      <w:r>
+        <w:rPr>
+          <w:color w:val="040404"/>
+          <w:spacing w:val="-16"/>
+          <w:sz w:val="24"/>
+          <w:szCs w:val="24"/>
+        </w:rPr>
+        <w:t xml:space="preserve"> </w:t>
+      </w:r>
+      <w:r>
+        <w:rPr>
+          <w:color w:val="040404"/>
+          <w:sz w:val="24"/>
+          <w:szCs w:val="24"/>
+        </w:rPr>
+        <w:t>logiciels</w:t>
+      </w:r>
+      <w:r>
+        <w:rPr>
+          <w:color w:val="040404"/>
+          <w:spacing w:val="-17"/>
+          <w:sz w:val="24"/>
+          <w:szCs w:val="24"/>
+        </w:rPr>
+        <w:t xml:space="preserve"> </w:t>
+      </w:r>
+      <w:r>
+        <w:rPr>
+          <w:color w:val="040404"/>
+          <w:sz w:val="24"/>
+          <w:szCs w:val="24"/>
+        </w:rPr>
+        <w:t>les</w:t>
+      </w:r>
+      <w:r>
+        <w:rPr>
+          <w:color w:val="040404"/>
+          <w:spacing w:val="-77"/>
+          <w:sz w:val="24"/>
+          <w:szCs w:val="24"/>
+        </w:rPr>
+        <w:t xml:space="preserve"> </w:t>
+      </w:r>
+      <w:r>
+        <w:rPr>
+          <w:color w:val="040404"/>
+          <w:sz w:val="24"/>
+          <w:szCs w:val="24"/>
+        </w:rPr>
+        <w:t>plus utilisés au monde, autant par le grand public (applications</w:t>
+      </w:r>
+      <w:r>
+        <w:rPr>
+          <w:color w:val="040404"/>
+          <w:spacing w:val="1"/>
+          <w:sz w:val="24"/>
+          <w:szCs w:val="24"/>
+        </w:rPr>
+        <w:t xml:space="preserve"> </w:t>
+      </w:r>
+      <w:r>
+        <w:rPr>
+          <w:color w:val="040404"/>
+          <w:sz w:val="24"/>
+          <w:szCs w:val="24"/>
+        </w:rPr>
+        <w:t>web</w:t>
+      </w:r>
+      <w:r>
+        <w:rPr>
+          <w:color w:val="040404"/>
+          <w:spacing w:val="-11"/>
+          <w:sz w:val="24"/>
+          <w:szCs w:val="24"/>
+        </w:rPr>
+        <w:t xml:space="preserve"> </w:t>
+      </w:r>
+      <w:r>
+        <w:rPr>
+          <w:color w:val="040404"/>
+          <w:sz w:val="24"/>
+          <w:szCs w:val="24"/>
+        </w:rPr>
+        <w:t>principalement)</w:t>
+      </w:r>
+      <w:r>
+        <w:rPr>
+          <w:color w:val="040404"/>
+          <w:spacing w:val="-12"/>
+          <w:sz w:val="24"/>
+          <w:szCs w:val="24"/>
+        </w:rPr>
+        <w:t xml:space="preserve"> </w:t>
+      </w:r>
+      <w:r>
+        <w:rPr>
+          <w:color w:val="040404"/>
+          <w:sz w:val="24"/>
+          <w:szCs w:val="24"/>
+        </w:rPr>
+        <w:t>que</w:t>
+      </w:r>
+      <w:r>
+        <w:rPr>
+          <w:color w:val="040404"/>
+          <w:spacing w:val="-12"/>
+          <w:sz w:val="24"/>
+          <w:szCs w:val="24"/>
+        </w:rPr>
+        <w:t xml:space="preserve"> </w:t>
+      </w:r>
+      <w:r>
+        <w:rPr>
+          <w:color w:val="040404"/>
+          <w:sz w:val="24"/>
+          <w:szCs w:val="24"/>
+        </w:rPr>
+        <w:t>par</w:t>
+      </w:r>
+      <w:r>
+        <w:rPr>
+          <w:color w:val="040404"/>
+          <w:spacing w:val="-13"/>
+          <w:sz w:val="24"/>
+          <w:szCs w:val="24"/>
+        </w:rPr>
+        <w:t xml:space="preserve"> </w:t>
+      </w:r>
+      <w:r>
+        <w:rPr>
+          <w:color w:val="040404"/>
+          <w:sz w:val="24"/>
+          <w:szCs w:val="24"/>
+        </w:rPr>
+        <w:t>des</w:t>
+      </w:r>
+      <w:r>
+        <w:rPr>
+          <w:color w:val="040404"/>
+          <w:spacing w:val="-9"/>
+          <w:sz w:val="24"/>
+          <w:szCs w:val="24"/>
+        </w:rPr>
+        <w:t xml:space="preserve"> </w:t>
+      </w:r>
+      <w:r>
+        <w:rPr>
+          <w:color w:val="040404"/>
+          <w:sz w:val="24"/>
+          <w:szCs w:val="24"/>
+        </w:rPr>
+        <w:t>professionnels,</w:t>
+      </w:r>
+      <w:r>
+        <w:rPr>
+          <w:color w:val="040404"/>
+          <w:spacing w:val="-12"/>
+          <w:sz w:val="24"/>
+          <w:szCs w:val="24"/>
+        </w:rPr>
+        <w:t xml:space="preserve"> </w:t>
+      </w:r>
+      <w:r>
+        <w:rPr>
+          <w:color w:val="040404"/>
+          <w:sz w:val="24"/>
+          <w:szCs w:val="24"/>
+        </w:rPr>
+        <w:t>et</w:t>
+      </w:r>
+      <w:r>
+        <w:rPr>
+          <w:color w:val="040404"/>
+          <w:spacing w:val="-12"/>
+          <w:sz w:val="24"/>
+          <w:szCs w:val="24"/>
+        </w:rPr>
+        <w:t xml:space="preserve"> </w:t>
+      </w:r>
+      <w:r>
+        <w:rPr>
+          <w:color w:val="040404"/>
+          <w:sz w:val="24"/>
+          <w:szCs w:val="24"/>
+        </w:rPr>
+        <w:t>cela</w:t>
+      </w:r>
+      <w:r>
+        <w:rPr>
+          <w:color w:val="040404"/>
+          <w:spacing w:val="-12"/>
+          <w:sz w:val="24"/>
+          <w:szCs w:val="24"/>
+        </w:rPr>
+        <w:t xml:space="preserve"> </w:t>
+      </w:r>
+      <w:r>
+        <w:rPr>
+          <w:color w:val="040404"/>
+          <w:sz w:val="24"/>
+          <w:szCs w:val="24"/>
+        </w:rPr>
+        <w:t>grâce</w:t>
+      </w:r>
+      <w:r>
+        <w:rPr>
+          <w:color w:val="040404"/>
+          <w:spacing w:val="-11"/>
+          <w:sz w:val="24"/>
+          <w:szCs w:val="24"/>
+        </w:rPr>
+        <w:t xml:space="preserve"> </w:t>
+      </w:r>
+      <w:r>
+        <w:rPr>
+          <w:color w:val="040404"/>
+          <w:sz w:val="24"/>
+          <w:szCs w:val="24"/>
+        </w:rPr>
+        <w:t>à</w:t>
+      </w:r>
+      <w:r>
+        <w:rPr>
+          <w:color w:val="040404"/>
+          <w:spacing w:val="-10"/>
+          <w:sz w:val="24"/>
+          <w:szCs w:val="24"/>
+        </w:rPr>
+        <w:t xml:space="preserve"> </w:t>
+      </w:r>
+      <w:r>
+        <w:rPr>
+          <w:color w:val="040404"/>
+          <w:sz w:val="24"/>
+          <w:szCs w:val="24"/>
+        </w:rPr>
+        <w:t>sa</w:t>
+      </w:r>
+      <w:r>
+        <w:rPr>
+          <w:color w:val="040404"/>
+          <w:spacing w:val="-78"/>
+          <w:sz w:val="24"/>
+          <w:szCs w:val="24"/>
+        </w:rPr>
+        <w:t xml:space="preserve"> </w:t>
+      </w:r>
+      <w:r>
+        <w:rPr>
+          <w:color w:val="040404"/>
+          <w:sz w:val="24"/>
+          <w:szCs w:val="24"/>
+        </w:rPr>
+        <w:t>performance,</w:t>
+      </w:r>
+      <w:r>
+        <w:rPr>
+          <w:color w:val="040404"/>
+          <w:spacing w:val="-3"/>
+          <w:sz w:val="24"/>
+          <w:szCs w:val="24"/>
+        </w:rPr>
+        <w:t xml:space="preserve"> </w:t>
+      </w:r>
+      <w:r>
+        <w:rPr>
+          <w:color w:val="040404"/>
+          <w:sz w:val="24"/>
+          <w:szCs w:val="24"/>
+        </w:rPr>
+        <w:t>sa</w:t>
+      </w:r>
+      <w:r>
+        <w:rPr>
+          <w:color w:val="040404"/>
+          <w:spacing w:val="2"/>
+          <w:sz w:val="24"/>
+          <w:szCs w:val="24"/>
+        </w:rPr>
+        <w:t xml:space="preserve"> </w:t>
+      </w:r>
+      <w:r>
+        <w:rPr>
+          <w:color w:val="040404"/>
+          <w:sz w:val="24"/>
+          <w:szCs w:val="24"/>
+        </w:rPr>
+        <w:t>haute</w:t>
+      </w:r>
+      <w:r>
+        <w:rPr>
+          <w:color w:val="040404"/>
+          <w:spacing w:val="-2"/>
+          <w:sz w:val="24"/>
+          <w:szCs w:val="24"/>
+        </w:rPr>
+        <w:t xml:space="preserve"> </w:t>
+      </w:r>
+      <w:r>
+        <w:rPr>
+          <w:color w:val="040404"/>
+          <w:sz w:val="24"/>
+          <w:szCs w:val="24"/>
+        </w:rPr>
+        <w:t>fiabilité</w:t>
+      </w:r>
+      <w:r>
+        <w:rPr>
+          <w:color w:val="040404"/>
+          <w:spacing w:val="-1"/>
+          <w:sz w:val="24"/>
+          <w:szCs w:val="24"/>
+        </w:rPr>
+        <w:t xml:space="preserve"> </w:t>
+      </w:r>
+      <w:r>
+        <w:rPr>
+          <w:color w:val="040404"/>
+          <w:sz w:val="24"/>
+          <w:szCs w:val="24"/>
+        </w:rPr>
+        <w:t>et sa</w:t>
+      </w:r>
+      <w:r>
+        <w:rPr>
+          <w:color w:val="040404"/>
+          <w:spacing w:val="-1"/>
+          <w:sz w:val="24"/>
+          <w:szCs w:val="24"/>
+        </w:rPr>
+        <w:t xml:space="preserve"> </w:t>
+      </w:r>
+      <w:r>
+        <w:rPr>
+          <w:color w:val="040404"/>
+          <w:sz w:val="24"/>
+          <w:szCs w:val="24"/>
+        </w:rPr>
+        <w:t>simplicité.</w:t>
+      </w:r>
+    </w:p>
+    <w:p>
+      <w:pPr>
+        <w:pStyle w:val="BodyText"/>
+        <w:spacing w:line="360" w:lineRule="auto"/>
+        <w:ind w:left="708" w:right="1847"/>
+        <w:jc w:val="both"/>
+        <w:rPr>
+          <w:color w:val="040404"/>
+          <w:sz w:val="24"/>
+          <w:szCs w:val="24"/>
+        </w:rPr>
+      </w:pPr>
+    </w:p>
+    <w:p>
+      <w:pPr>
+        <w:pStyle w:val="BodyText"/>
+        <w:spacing w:line="360" w:lineRule="auto"/>
+        <w:ind w:left="708" w:right="1847"/>
+        <w:jc w:val="both"/>
+        <w:rPr>
+          <w:color w:val="040404"/>
+          <w:sz w:val="24"/>
+          <w:szCs w:val="24"/>
+        </w:rPr>
+      </w:pPr>
+    </w:p>
+    <w:p>
+      <w:pPr>
+        <w:pStyle w:val="BodyText"/>
+        <w:spacing w:line="360" w:lineRule="auto"/>
+        <w:ind w:left="708" w:right="1847"/>
+        <w:jc w:val="both"/>
+        <w:rPr>
+          <w:sz w:val="24"/>
+          <w:szCs w:val="24"/>
+        </w:rPr>
+      </w:pPr>
+    </w:p>
+    <w:p>
+      <w:pPr>
+        <w:rPr>
+          <w:rFonts w:asciiTheme="majorBidi" w:hAnsiTheme="majorBidi"/>
+          <w:b/>
+          <w:bCs/>
+          <w:color w:val="000000" w:themeColor="text1"/>
+          <w:sz w:val="28"/>
+          <w:szCs w:val="28"/>
+        </w:rPr>
+      </w:pPr>
+      <w:r>
+        <w:rPr>
+          <w:rFonts w:asciiTheme="majorBidi" w:hAnsiTheme="majorBidi" w:cstheme="majorBidi"/>
+          <w:b/>
+          <w:bCs/>
+          <w:color w:val="000000" w:themeColor="text1"/>
+          <w:sz w:val="28"/>
+          <w:szCs w:val="28"/>
+        </w:rPr>
+        <w:lastRenderedPageBreak/>
         <w:t xml:space="preserve">    </w:t>
       </w:r>
       <w:r>
@@ -10704,7 +12090,7 @@
           <w:sz w:val="28"/>
           <w:szCs w:val="28"/>
         </w:rPr>
-        <w:t>2</w:t>
+        <w:t>3</w:t>
       </w:r>
       <w:r>
         <w:rPr>
@@ -10794,27 +12180,7 @@
           <w:sz w:val="24"/>
           <w:szCs w:val="24"/>
         </w:rPr>
-        <w:t xml:space="preserve">Un API (Application </w:t>
-      </w:r>
-      <w:proofErr w:type="spellStart"/>
-      <w:r>
-        <w:rPr>
-          <w:rFonts w:asciiTheme="majorBidi" w:hAnsiTheme="majorBidi"/>
-          <w:color w:val="000000" w:themeColor="text1"/>
-          <w:sz w:val="24"/>
-          <w:szCs w:val="24"/>
-        </w:rPr>
-        <w:t>Programming</w:t>
-      </w:r>
-      <w:proofErr w:type="spellEnd"/>
-      <w:r>
-        <w:rPr>
-          <w:rFonts w:asciiTheme="majorBidi" w:hAnsiTheme="majorBidi"/>
-          <w:color w:val="000000" w:themeColor="text1"/>
-          <w:sz w:val="24"/>
-          <w:szCs w:val="24"/>
-        </w:rPr>
-        <w:t xml:space="preserve"> Interface) est un ensemble de règles, protocoles et outils qui permettent à différentes applications de communiquer entre elles de manière standardisée et automatisée.</w:t>
+        <w:t>Un API (Application Programming Interface) est un ensemble de règles, protocoles et outils qui permettent à différentes applications de communiquer entre elles de manière standardisée et automatisée.</w:t>
       </w:r>
     </w:p>
     <w:p>
@@ -10895,7 +12261,6 @@
         </w:rPr>
         <w:t xml:space="preserve">L’outil </w:t>
       </w:r>
-      <w:proofErr w:type="spellStart"/>
       <w:r>
         <w:rPr>
           <w:rFonts w:asciiTheme="majorBidi" w:hAnsiTheme="majorBidi"/>
@@ -10905,12 +12270,9 @@
           <w:sz w:val="32"/>
           <w:szCs w:val="32"/>
         </w:rPr>
-        <w:t>nmap</w:t>
-      </w:r>
-      <w:proofErr w:type="spellEnd"/>
-    </w:p>
-    <w:p>
-      <w:pPr>
+        <w:t>N</w:t>
+      </w:r>
+      <w:r>
         <w:rPr>
           <w:rFonts w:asciiTheme="majorBidi" w:hAnsiTheme="majorBidi"/>
           <w:b/>
@@ -10919,117 +12281,7 @@
           <w:sz w:val="32"/>
           <w:szCs w:val="32"/>
         </w:rPr>
-      </w:pPr>
-      <w:r>
-        <w:rPr>
-          <w:rFonts w:asciiTheme="majorBidi" w:hAnsiTheme="majorBidi" w:cstheme="majorBidi"/>
-          <w:b/>
-          <w:bCs/>
-          <w:color w:val="000000" w:themeColor="text1"/>
-          <w:sz w:val="32"/>
-          <w:szCs w:val="32"/>
-        </w:rPr>
-        <w:t>IV</w:t>
-      </w:r>
-      <w:r>
-        <w:rPr>
-          <w:rFonts w:asciiTheme="majorBidi" w:hAnsiTheme="majorBidi"/>
-          <w:b/>
-          <w:bCs/>
-          <w:color w:val="000000" w:themeColor="text1"/>
-          <w:sz w:val="32"/>
-          <w:szCs w:val="32"/>
-        </w:rPr>
-        <w:t>.</w:t>
-      </w:r>
-      <w:r>
-        <w:rPr>
-          <w:rFonts w:asciiTheme="majorBidi" w:hAnsiTheme="majorBidi"/>
-          <w:b/>
-          <w:bCs/>
-          <w:color w:val="000000" w:themeColor="text1"/>
-          <w:sz w:val="32"/>
-          <w:szCs w:val="32"/>
-        </w:rPr>
-        <w:t>4</w:t>
-      </w:r>
-      <w:r>
-        <w:rPr>
-          <w:rFonts w:asciiTheme="majorBidi" w:hAnsiTheme="majorBidi"/>
-          <w:b/>
-          <w:bCs/>
-          <w:color w:val="000000" w:themeColor="text1"/>
-          <w:sz w:val="32"/>
-          <w:szCs w:val="32"/>
-        </w:rPr>
-        <w:t xml:space="preserve">. </w:t>
-      </w:r>
-      <w:r>
-        <w:rPr>
-          <w:rFonts w:asciiTheme="majorBidi" w:hAnsiTheme="majorBidi"/>
-          <w:b/>
-          <w:bCs/>
-          <w:color w:val="000000" w:themeColor="text1"/>
-          <w:sz w:val="32"/>
-          <w:szCs w:val="32"/>
-        </w:rPr>
-        <w:t>Présentation des fonctionnalités générales de l’application</w:t>
-      </w:r>
-    </w:p>
-    <w:p>
-      <w:pPr>
-        <w:rPr>
-          <w:rFonts w:asciiTheme="majorBidi" w:hAnsiTheme="majorBidi"/>
-          <w:b/>
-          <w:bCs/>
-          <w:color w:val="000000" w:themeColor="text1"/>
-          <w:sz w:val="32"/>
-          <w:szCs w:val="32"/>
-        </w:rPr>
-      </w:pPr>
-      <w:r>
-        <w:rPr>
-          <w:rFonts w:asciiTheme="majorBidi" w:hAnsiTheme="majorBidi" w:cstheme="majorBidi"/>
-          <w:b/>
-          <w:bCs/>
-          <w:color w:val="000000" w:themeColor="text1"/>
-          <w:sz w:val="32"/>
-          <w:szCs w:val="32"/>
-        </w:rPr>
-        <w:t>IV</w:t>
-      </w:r>
-      <w:r>
-        <w:rPr>
-          <w:rFonts w:asciiTheme="majorBidi" w:hAnsiTheme="majorBidi"/>
-          <w:b/>
-          <w:bCs/>
-          <w:color w:val="000000" w:themeColor="text1"/>
-          <w:sz w:val="32"/>
-          <w:szCs w:val="32"/>
-        </w:rPr>
-        <w:t>.5</w:t>
-      </w:r>
-      <w:r>
-        <w:rPr>
-          <w:rFonts w:asciiTheme="majorBidi" w:hAnsiTheme="majorBidi"/>
-          <w:b/>
-          <w:bCs/>
-          <w:color w:val="000000" w:themeColor="text1"/>
-          <w:sz w:val="32"/>
-          <w:szCs w:val="32"/>
-        </w:rPr>
-        <w:t xml:space="preserve">. </w:t>
-      </w:r>
-      <w:r>
-        <w:rPr>
-          <w:rFonts w:asciiTheme="majorBidi" w:hAnsiTheme="majorBidi"/>
-          <w:b/>
-          <w:bCs/>
-          <w:color w:val="000000" w:themeColor="text1"/>
-          <w:sz w:val="32"/>
-          <w:szCs w:val="32"/>
-        </w:rPr>
-        <w:t>Conclusion</w:t>
+        <w:t>map</w:t>
       </w:r>
     </w:p>
     <w:p>
@@ -11051,8 +12303,230 @@
           <w:sz w:val="24"/>
           <w:szCs w:val="24"/>
         </w:rPr>
+        <w:t>Nmap est un outil de sécurité informatique utilisé pour l'exploration de réseau et la découverte d'hôtes. Il permet de scanner des réseaux et des ports pour identifier les services en cours d'exécution sur des machines distantes, ainsi que d'autres informations telles que les systèmes d'exploitation utilisés. Nmap est largement utilisé par les professionnels de la sécurité pour évaluer les vulnérabilités d'un réseau et identifier les éventuelles failles de sécurité.</w:t>
+      </w:r>
+    </w:p>
+    <w:p>
+      <w:pPr>
+        <w:rPr>
+          <w:rFonts w:asciiTheme="majorBidi" w:hAnsiTheme="majorBidi"/>
+          <w:b/>
+          <w:bCs/>
+          <w:color w:val="000000" w:themeColor="text1"/>
+          <w:sz w:val="32"/>
+          <w:szCs w:val="32"/>
+        </w:rPr>
+      </w:pPr>
+      <w:r>
+        <w:rPr>
+          <w:rFonts w:asciiTheme="majorBidi" w:hAnsiTheme="majorBidi" w:cstheme="majorBidi"/>
+          <w:b/>
+          <w:bCs/>
+          <w:color w:val="000000" w:themeColor="text1"/>
+          <w:sz w:val="32"/>
+          <w:szCs w:val="32"/>
+        </w:rPr>
+        <w:t>IV</w:t>
+      </w:r>
+      <w:r>
+        <w:rPr>
+          <w:rFonts w:asciiTheme="majorBidi" w:hAnsiTheme="majorBidi"/>
+          <w:b/>
+          <w:bCs/>
+          <w:color w:val="000000" w:themeColor="text1"/>
+          <w:sz w:val="32"/>
+          <w:szCs w:val="32"/>
+        </w:rPr>
+        <w:t>.</w:t>
+      </w:r>
+      <w:r>
+        <w:rPr>
+          <w:rFonts w:asciiTheme="majorBidi" w:hAnsiTheme="majorBidi"/>
+          <w:b/>
+          <w:bCs/>
+          <w:color w:val="000000" w:themeColor="text1"/>
+          <w:sz w:val="32"/>
+          <w:szCs w:val="32"/>
+        </w:rPr>
+        <w:t>4</w:t>
+      </w:r>
+      <w:r>
+        <w:rPr>
+          <w:rFonts w:asciiTheme="majorBidi" w:hAnsiTheme="majorBidi"/>
+          <w:b/>
+          <w:bCs/>
+          <w:color w:val="000000" w:themeColor="text1"/>
+          <w:sz w:val="32"/>
+          <w:szCs w:val="32"/>
+        </w:rPr>
+        <w:t xml:space="preserve">. </w:t>
+      </w:r>
+      <w:r>
+        <w:rPr>
+          <w:rFonts w:asciiTheme="majorBidi" w:hAnsiTheme="majorBidi"/>
+          <w:b/>
+          <w:bCs/>
+          <w:color w:val="000000" w:themeColor="text1"/>
+          <w:sz w:val="32"/>
+          <w:szCs w:val="32"/>
+        </w:rPr>
+        <w:t>Présentation des fonctionnalités générales de l’application</w:t>
+      </w:r>
+    </w:p>
+    <w:p>
+      <w:pPr>
+        <w:rPr>
+          <w:rFonts w:asciiTheme="majorBidi" w:hAnsiTheme="majorBidi"/>
+          <w:b/>
+          <w:bCs/>
+          <w:color w:val="000000" w:themeColor="text1"/>
+          <w:sz w:val="32"/>
+          <w:szCs w:val="32"/>
+        </w:rPr>
+      </w:pPr>
+      <w:r>
+        <w:rPr>
+          <w:rFonts w:asciiTheme="majorBidi" w:hAnsiTheme="majorBidi" w:cstheme="majorBidi"/>
+          <w:b/>
+          <w:bCs/>
+          <w:color w:val="000000" w:themeColor="text1"/>
+          <w:sz w:val="32"/>
+          <w:szCs w:val="32"/>
+        </w:rPr>
+        <w:t>IV</w:t>
+      </w:r>
+      <w:r>
+        <w:rPr>
+          <w:rFonts w:asciiTheme="majorBidi" w:hAnsiTheme="majorBidi"/>
+          <w:b/>
+          <w:bCs/>
+          <w:color w:val="000000" w:themeColor="text1"/>
+          <w:sz w:val="32"/>
+          <w:szCs w:val="32"/>
+        </w:rPr>
+        <w:t>.5</w:t>
+      </w:r>
+      <w:r>
+        <w:rPr>
+          <w:rFonts w:asciiTheme="majorBidi" w:hAnsiTheme="majorBidi"/>
+          <w:b/>
+          <w:bCs/>
+          <w:color w:val="000000" w:themeColor="text1"/>
+          <w:sz w:val="32"/>
+          <w:szCs w:val="32"/>
+        </w:rPr>
+        <w:t xml:space="preserve">. </w:t>
+      </w:r>
+      <w:r>
+        <w:rPr>
+          <w:rFonts w:asciiTheme="majorBidi" w:hAnsiTheme="majorBidi"/>
+          <w:b/>
+          <w:bCs/>
+          <w:color w:val="000000" w:themeColor="text1"/>
+          <w:sz w:val="32"/>
+          <w:szCs w:val="32"/>
+        </w:rPr>
+        <w:t>Conclusion</w:t>
+      </w:r>
+    </w:p>
+    <w:p>
+      <w:pPr>
+        <w:spacing w:line="360" w:lineRule="auto"/>
+        <w:ind w:firstLine="708"/>
+        <w:jc w:val="both"/>
+        <w:rPr>
+          <w:rFonts w:asciiTheme="majorBidi" w:hAnsiTheme="majorBidi"/>
+          <w:color w:val="000000" w:themeColor="text1"/>
+          <w:sz w:val="24"/>
+          <w:szCs w:val="24"/>
+        </w:rPr>
+      </w:pPr>
+      <w:r>
+        <w:rPr>
+          <w:rFonts w:asciiTheme="majorBidi" w:hAnsiTheme="majorBidi"/>
+          <w:color w:val="000000" w:themeColor="text1"/>
+          <w:sz w:val="24"/>
+          <w:szCs w:val="24"/>
+        </w:rPr>
         <w:t>En conclusion, ce chapitre de réalisation nous a permis de concrétiser notre projet en développant un site web fonctionnel et efficace. Nous avons présenté les différentes technologies et outils que nous avons utilisés pour la mise en place de notre application, ainsi que les interfaces qui reflètent les fonctionnalités décrites dans les chapitres précédents.</w:t>
       </w:r>
+    </w:p>
+    <w:p>
+      <w:pPr>
+        <w:rPr>
+          <w:rFonts w:asciiTheme="majorBidi" w:hAnsiTheme="majorBidi" w:cstheme="majorBidi"/>
+          <w:b/>
+          <w:bCs/>
+          <w:sz w:val="36"/>
+          <w:szCs w:val="36"/>
+        </w:rPr>
+      </w:pPr>
+    </w:p>
+    <w:p>
+      <w:pPr>
+        <w:rPr>
+          <w:rFonts w:asciiTheme="majorBidi" w:hAnsiTheme="majorBidi" w:cstheme="majorBidi"/>
+          <w:b/>
+          <w:bCs/>
+          <w:sz w:val="36"/>
+          <w:szCs w:val="36"/>
+        </w:rPr>
+      </w:pPr>
+    </w:p>
+    <w:p>
+      <w:pPr>
+        <w:rPr>
+          <w:rFonts w:asciiTheme="majorBidi" w:hAnsiTheme="majorBidi" w:cstheme="majorBidi"/>
+          <w:b/>
+          <w:bCs/>
+          <w:sz w:val="36"/>
+          <w:szCs w:val="36"/>
+        </w:rPr>
+      </w:pPr>
+    </w:p>
+    <w:p>
+      <w:pPr>
+        <w:rPr>
+          <w:rFonts w:asciiTheme="majorBidi" w:hAnsiTheme="majorBidi" w:cstheme="majorBidi"/>
+          <w:b/>
+          <w:bCs/>
+          <w:sz w:val="36"/>
+          <w:szCs w:val="36"/>
+        </w:rPr>
+      </w:pPr>
+    </w:p>
+    <w:p>
+      <w:pPr>
+        <w:rPr>
+          <w:rFonts w:asciiTheme="majorBidi" w:hAnsiTheme="majorBidi" w:cstheme="majorBidi"/>
+          <w:b/>
+          <w:bCs/>
+          <w:sz w:val="36"/>
+          <w:szCs w:val="36"/>
+        </w:rPr>
+      </w:pPr>
+    </w:p>
+    <w:p>
+      <w:pPr>
+        <w:rPr>
+          <w:rFonts w:asciiTheme="majorBidi" w:hAnsiTheme="majorBidi" w:cstheme="majorBidi"/>
+          <w:b/>
+          <w:bCs/>
+          <w:sz w:val="36"/>
+          <w:szCs w:val="36"/>
+        </w:rPr>
+      </w:pPr>
+    </w:p>
+    <w:p>
+      <w:pPr>
+        <w:rPr>
+          <w:rFonts w:asciiTheme="majorBidi" w:hAnsiTheme="majorBidi" w:cstheme="majorBidi"/>
+          <w:b/>
+          <w:bCs/>
+          <w:sz w:val="36"/>
+          <w:szCs w:val="36"/>
+        </w:rPr>
+      </w:pPr>
     </w:p>
     <w:p>
       <w:pPr>
@@ -11452,7 +12926,7 @@
         </w:rPr>
         <w:t xml:space="preserve"> </w:t>
       </w:r>
-      <w:hyperlink r:id="rId17" w:history="1">
+      <w:hyperlink r:id="rId19" w:history="1">
         <w:r>
           <w:rPr>
             <w:rStyle w:val="Hyperlink"/>
@@ -11528,7 +13002,7 @@
         </w:rPr>
         <w:t xml:space="preserve"> </w:t>
       </w:r>
-      <w:hyperlink r:id="rId18" w:history="1">
+      <w:hyperlink r:id="rId20" w:history="1">
         <w:r>
           <w:rPr>
             <w:rStyle w:val="Hyperlink"/>
@@ -11576,7 +13050,7 @@
       </w:pPr>
     </w:p>
     <w:sectPr>
-      <w:headerReference w:type="default" r:id="rId19"/>
+      <w:headerReference w:type="default" r:id="rId21"/>
       <w:pgSz w:w="11906" w:h="16838"/>
       <w:pgMar w:top="1440" w:right="1440" w:bottom="1440" w:left="1440" w:header="708" w:footer="708" w:gutter="0"/>
       <w:cols w:space="708"/>
@@ -12106,7 +13580,7 @@
   <w:abstractNum w:abstractNumId="3" w15:restartNumberingAfterBreak="0">
     <w:nsid w:val="2B312DB9"/>
     <w:multiLevelType w:val="hybridMultilevel"/>
-    <w:tmpl w:val="47701BEA"/>
+    <w:tmpl w:val="EC5C4630"/>
     <w:lvl w:ilvl="0" w:tplc="040C000F">
       <w:start w:val="1"/>
       <w:numFmt w:val="decimal"/>
@@ -12832,6 +14306,92 @@
     </w:lvl>
   </w:abstractNum>
   <w:abstractNum w:abstractNumId="10" w15:restartNumberingAfterBreak="0">
+    <w:nsid w:val="511B430E"/>
+    <w:multiLevelType w:val="hybridMultilevel"/>
+    <w:tmpl w:val="C64033AC"/>
+    <w:lvl w:ilvl="0" w:tplc="FFFFFFFF">
+      <w:start w:val="1"/>
+      <w:numFmt w:val="decimal"/>
+      <w:lvlText w:val="%1."/>
+      <w:lvlJc w:val="left"/>
+      <w:pPr>
+        <w:ind w:left="1068" w:hanging="360"/>
+      </w:pPr>
+    </w:lvl>
+    <w:lvl w:ilvl="1" w:tplc="FFFFFFFF" w:tentative="1">
+      <w:start w:val="1"/>
+      <w:numFmt w:val="lowerLetter"/>
+      <w:lvlText w:val="%2."/>
+      <w:lvlJc w:val="left"/>
+      <w:pPr>
+        <w:ind w:left="1788" w:hanging="360"/>
+      </w:pPr>
+    </w:lvl>
+    <w:lvl w:ilvl="2" w:tplc="FFFFFFFF" w:tentative="1">
+      <w:start w:val="1"/>
+      <w:numFmt w:val="lowerRoman"/>
+      <w:lvlText w:val="%3."/>
+      <w:lvlJc w:val="right"/>
+      <w:pPr>
+        <w:ind w:left="2508" w:hanging="180"/>
+      </w:pPr>
+    </w:lvl>
+    <w:lvl w:ilvl="3" w:tplc="FFFFFFFF" w:tentative="1">
+      <w:start w:val="1"/>
+      <w:numFmt w:val="decimal"/>
+      <w:lvlText w:val="%4."/>
+      <w:lvlJc w:val="left"/>
+      <w:pPr>
+        <w:ind w:left="3228" w:hanging="360"/>
+      </w:pPr>
+    </w:lvl>
+    <w:lvl w:ilvl="4" w:tplc="FFFFFFFF" w:tentative="1">
+      <w:start w:val="1"/>
+      <w:numFmt w:val="lowerLetter"/>
+      <w:lvlText w:val="%5."/>
+      <w:lvlJc w:val="left"/>
+      <w:pPr>
+        <w:ind w:left="3948" w:hanging="360"/>
+      </w:pPr>
+    </w:lvl>
+    <w:lvl w:ilvl="5" w:tplc="FFFFFFFF" w:tentative="1">
+      <w:start w:val="1"/>
+      <w:numFmt w:val="lowerRoman"/>
+      <w:lvlText w:val="%6."/>
+      <w:lvlJc w:val="right"/>
+      <w:pPr>
+        <w:ind w:left="4668" w:hanging="180"/>
+      </w:pPr>
+    </w:lvl>
+    <w:lvl w:ilvl="6" w:tplc="FFFFFFFF" w:tentative="1">
+      <w:start w:val="1"/>
+      <w:numFmt w:val="decimal"/>
+      <w:lvlText w:val="%7."/>
+      <w:lvlJc w:val="left"/>
+      <w:pPr>
+        <w:ind w:left="5388" w:hanging="360"/>
+      </w:pPr>
+    </w:lvl>
+    <w:lvl w:ilvl="7" w:tplc="FFFFFFFF" w:tentative="1">
+      <w:start w:val="1"/>
+      <w:numFmt w:val="lowerLetter"/>
+      <w:lvlText w:val="%8."/>
+      <w:lvlJc w:val="left"/>
+      <w:pPr>
+        <w:ind w:left="6108" w:hanging="360"/>
+      </w:pPr>
+    </w:lvl>
+    <w:lvl w:ilvl="8" w:tplc="FFFFFFFF" w:tentative="1">
+      <w:start w:val="1"/>
+      <w:numFmt w:val="lowerRoman"/>
+      <w:lvlText w:val="%9."/>
+      <w:lvlJc w:val="right"/>
+      <w:pPr>
+        <w:ind w:left="6828" w:hanging="180"/>
+      </w:pPr>
+    </w:lvl>
+  </w:abstractNum>
+  <w:abstractNum w:abstractNumId="11" w15:restartNumberingAfterBreak="0">
     <w:nsid w:val="562D4089"/>
     <w:multiLevelType w:val="hybridMultilevel"/>
     <w:tmpl w:val="29EA6798"/>
@@ -12944,7 +14504,7 @@
       </w:rPr>
     </w:lvl>
   </w:abstractNum>
-  <w:abstractNum w:abstractNumId="11" w15:restartNumberingAfterBreak="0">
+  <w:abstractNum w:abstractNumId="12" w15:restartNumberingAfterBreak="0">
     <w:nsid w:val="584F0E10"/>
     <w:multiLevelType w:val="hybridMultilevel"/>
     <w:tmpl w:val="3DE62130"/>
@@ -12954,7 +14514,7 @@
       <w:lvlText w:val="%1."/>
       <w:lvlJc w:val="left"/>
       <w:pPr>
-        <w:ind w:left="2138" w:hanging="360"/>
+        <w:ind w:left="1530" w:hanging="360"/>
       </w:pPr>
     </w:lvl>
     <w:lvl w:ilvl="1" w:tplc="040C0019" w:tentative="1">
@@ -12963,7 +14523,7 @@
       <w:lvlText w:val="%2."/>
       <w:lvlJc w:val="left"/>
       <w:pPr>
-        <w:ind w:left="2858" w:hanging="360"/>
+        <w:ind w:left="2250" w:hanging="360"/>
       </w:pPr>
     </w:lvl>
     <w:lvl w:ilvl="2" w:tplc="040C001B" w:tentative="1">
@@ -12972,7 +14532,7 @@
       <w:lvlText w:val="%3."/>
       <w:lvlJc w:val="right"/>
       <w:pPr>
-        <w:ind w:left="3578" w:hanging="180"/>
+        <w:ind w:left="2970" w:hanging="180"/>
       </w:pPr>
     </w:lvl>
     <w:lvl w:ilvl="3" w:tplc="040C000F" w:tentative="1">
@@ -12981,7 +14541,7 @@
       <w:lvlText w:val="%4."/>
       <w:lvlJc w:val="left"/>
       <w:pPr>
-        <w:ind w:left="4298" w:hanging="360"/>
+        <w:ind w:left="3690" w:hanging="360"/>
       </w:pPr>
     </w:lvl>
     <w:lvl w:ilvl="4" w:tplc="040C0019" w:tentative="1">
@@ -12990,7 +14550,7 @@
       <w:lvlText w:val="%5."/>
       <w:lvlJc w:val="left"/>
       <w:pPr>
-        <w:ind w:left="5018" w:hanging="360"/>
+        <w:ind w:left="4410" w:hanging="360"/>
       </w:pPr>
     </w:lvl>
     <w:lvl w:ilvl="5" w:tplc="040C001B" w:tentative="1">
@@ -12999,7 +14559,7 @@
       <w:lvlText w:val="%6."/>
       <w:lvlJc w:val="right"/>
       <w:pPr>
-        <w:ind w:left="5738" w:hanging="180"/>
+        <w:ind w:left="5130" w:hanging="180"/>
       </w:pPr>
     </w:lvl>
     <w:lvl w:ilvl="6" w:tplc="040C000F" w:tentative="1">
@@ -13008,7 +14568,7 @@
       <w:lvlText w:val="%7."/>
       <w:lvlJc w:val="left"/>
       <w:pPr>
-        <w:ind w:left="6458" w:hanging="360"/>
+        <w:ind w:left="5850" w:hanging="360"/>
       </w:pPr>
     </w:lvl>
     <w:lvl w:ilvl="7" w:tplc="040C0019" w:tentative="1">
@@ -13017,7 +14577,7 @@
       <w:lvlText w:val="%8."/>
       <w:lvlJc w:val="left"/>
       <w:pPr>
-        <w:ind w:left="7178" w:hanging="360"/>
+        <w:ind w:left="6570" w:hanging="360"/>
       </w:pPr>
     </w:lvl>
     <w:lvl w:ilvl="8" w:tplc="040C001B" w:tentative="1">
@@ -13026,11 +14586,11 @@
       <w:lvlText w:val="%9."/>
       <w:lvlJc w:val="right"/>
       <w:pPr>
-        <w:ind w:left="7898" w:hanging="180"/>
+        <w:ind w:left="7290" w:hanging="180"/>
       </w:pPr>
     </w:lvl>
   </w:abstractNum>
-  <w:abstractNum w:abstractNumId="12" w15:restartNumberingAfterBreak="0">
+  <w:abstractNum w:abstractNumId="13" w15:restartNumberingAfterBreak="0">
     <w:nsid w:val="64DC2B54"/>
     <w:multiLevelType w:val="hybridMultilevel"/>
     <w:tmpl w:val="CFA80924"/>
@@ -13143,7 +14703,7 @@
       </w:rPr>
     </w:lvl>
   </w:abstractNum>
-  <w:abstractNum w:abstractNumId="13" w15:restartNumberingAfterBreak="0">
+  <w:abstractNum w:abstractNumId="14" w15:restartNumberingAfterBreak="0">
     <w:nsid w:val="721143CD"/>
     <w:multiLevelType w:val="hybridMultilevel"/>
     <w:tmpl w:val="A34C4512"/>
@@ -13261,7 +14821,7 @@
       </w:rPr>
     </w:lvl>
   </w:abstractNum>
-  <w:abstractNum w:abstractNumId="14" w15:restartNumberingAfterBreak="0">
+  <w:abstractNum w:abstractNumId="15" w15:restartNumberingAfterBreak="0">
     <w:nsid w:val="79A459B8"/>
     <w:multiLevelType w:val="multilevel"/>
     <w:tmpl w:val="C09CC79A"/>
@@ -13386,13 +14946,13 @@
     <w:abstractNumId w:val="9"/>
   </w:num>
   <w:num w:numId="3" w16cid:durableId="322241421">
-    <w:abstractNumId w:val="12"/>
+    <w:abstractNumId w:val="13"/>
   </w:num>
   <w:num w:numId="4" w16cid:durableId="1101871990">
-    <w:abstractNumId w:val="10"/>
+    <w:abstractNumId w:val="11"/>
   </w:num>
   <w:num w:numId="5" w16cid:durableId="2137404384">
-    <w:abstractNumId w:val="11"/>
+    <w:abstractNumId w:val="12"/>
   </w:num>
   <w:num w:numId="6" w16cid:durableId="274405403">
     <w:abstractNumId w:val="1"/>
@@ -13410,10 +14970,10 @@
     <w:abstractNumId w:val="2"/>
   </w:num>
   <w:num w:numId="11" w16cid:durableId="902182568">
-    <w:abstractNumId w:val="14"/>
+    <w:abstractNumId w:val="15"/>
   </w:num>
   <w:num w:numId="12" w16cid:durableId="1612591055">
-    <w:abstractNumId w:val="13"/>
+    <w:abstractNumId w:val="14"/>
   </w:num>
   <w:num w:numId="13" w16cid:durableId="1879387653">
     <w:abstractNumId w:val="5"/>
@@ -13423,6 +14983,9 @@
   </w:num>
   <w:num w:numId="15" w16cid:durableId="1864325019">
     <w:abstractNumId w:val="6"/>
+  </w:num>
+  <w:num w:numId="16" w16cid:durableId="761800057">
+    <w:abstractNumId w:val="10"/>
   </w:num>
   <w:numIdMacAtCleanup w:val="12"/>
 </w:numbering>
@@ -13828,7 +15391,7 @@
   <w:style w:type="paragraph" w:default="1" w:styleId="Normal">
     <w:name w:val="Normal"/>
     <w:qFormat/>
-    <w:rsid w:val="005960A7"/>
+    <w:rsid w:val="00434A89"/>
     <w:rPr>
       <w:lang w:bidi="ar-DZ"/>
     </w:rPr>

</xml_diff>

<commit_message>
Modification du diagramme de cas d'utilisation
</commit_message>
<xml_diff>
--- a/memoire.docx
+++ b/memoire.docx
@@ -116,25 +116,7 @@
           <w:sz w:val="28"/>
           <w:szCs w:val="28"/>
         </w:rPr>
-        <w:t xml:space="preserve">Université </w:t>
-      </w:r>
-      <w:proofErr w:type="spellStart"/>
-      <w:r>
-        <w:rPr>
-          <w:rFonts w:asciiTheme="majorBidi" w:hAnsiTheme="majorBidi" w:cstheme="majorBidi"/>
-          <w:sz w:val="28"/>
-          <w:szCs w:val="28"/>
-        </w:rPr>
-        <w:t>Benyoucef</w:t>
-      </w:r>
-      <w:proofErr w:type="spellEnd"/>
-      <w:r>
-        <w:rPr>
-          <w:rFonts w:asciiTheme="majorBidi" w:hAnsiTheme="majorBidi" w:cstheme="majorBidi"/>
-          <w:sz w:val="28"/>
-          <w:szCs w:val="28"/>
-        </w:rPr>
-        <w:t xml:space="preserve"> Benkhedda-Alger1</w:t>
+        <w:t>Université Benyoucef Benkhedda-Alger1</w:t>
       </w:r>
     </w:p>
     <w:p>
@@ -804,18 +786,8 @@
           <w:sz w:val="36"/>
           <w:szCs w:val="36"/>
         </w:rPr>
-        <w:t xml:space="preserve">- Feddane </w:t>
-      </w:r>
-      <w:proofErr w:type="spellStart"/>
-      <w:r>
-        <w:rPr>
-          <w:rFonts w:asciiTheme="majorBidi" w:hAnsiTheme="majorBidi" w:cstheme="majorBidi"/>
-          <w:sz w:val="36"/>
-          <w:szCs w:val="36"/>
-        </w:rPr>
-        <w:t>Chaima</w:t>
-      </w:r>
-      <w:proofErr w:type="spellEnd"/>
+        <w:t>- Feddane Chaima</w:t>
+      </w:r>
     </w:p>
     <w:p>
       <w:pPr>
@@ -860,9 +832,8 @@
           <w:szCs w:val="36"/>
           <w:lang w:val="en-US"/>
         </w:rPr>
-        <w:t xml:space="preserve"> </w:t>
-      </w:r>
-      <w:proofErr w:type="spellStart"/>
+        <w:t xml:space="preserve"> Abdelli Anis</w:t>
+      </w:r>
       <w:r>
         <w:rPr>
           <w:rFonts w:asciiTheme="majorBidi" w:hAnsiTheme="majorBidi" w:cstheme="majorBidi"/>
@@ -870,9 +841,8 @@
           <w:szCs w:val="36"/>
           <w:lang w:val="en-US"/>
         </w:rPr>
-        <w:t>Abdelli</w:t>
-      </w:r>
-      <w:proofErr w:type="spellEnd"/>
+        <w:t>s</w:t>
+      </w:r>
       <w:r>
         <w:rPr>
           <w:rFonts w:asciiTheme="majorBidi" w:hAnsiTheme="majorBidi" w:cstheme="majorBidi"/>
@@ -882,7 +852,6 @@
         </w:rPr>
         <w:t xml:space="preserve"> </w:t>
       </w:r>
-      <w:proofErr w:type="spellStart"/>
       <w:r>
         <w:rPr>
           <w:rFonts w:asciiTheme="majorBidi" w:hAnsiTheme="majorBidi" w:cstheme="majorBidi"/>
@@ -890,7 +859,7 @@
           <w:szCs w:val="36"/>
           <w:lang w:val="en-US"/>
         </w:rPr>
-        <w:t>Anis</w:t>
+        <w:tab/>
       </w:r>
       <w:r>
         <w:rPr>
@@ -899,9 +868,8 @@
           <w:szCs w:val="36"/>
           <w:lang w:val="en-US"/>
         </w:rPr>
-        <w:t>s</w:t>
-      </w:r>
-      <w:proofErr w:type="spellEnd"/>
+        <w:tab/>
+      </w:r>
       <w:r>
         <w:rPr>
           <w:rFonts w:asciiTheme="majorBidi" w:hAnsiTheme="majorBidi" w:cstheme="majorBidi"/>
@@ -909,7 +877,7 @@
           <w:szCs w:val="36"/>
           <w:lang w:val="en-US"/>
         </w:rPr>
-        <w:t xml:space="preserve"> </w:t>
+        <w:tab/>
       </w:r>
       <w:r>
         <w:rPr>
@@ -936,54 +904,7 @@
           <w:szCs w:val="36"/>
           <w:lang w:val="en-US"/>
         </w:rPr>
-        <w:tab/>
-      </w:r>
-      <w:r>
-        <w:rPr>
-          <w:rFonts w:asciiTheme="majorBidi" w:hAnsiTheme="majorBidi" w:cstheme="majorBidi"/>
-          <w:sz w:val="36"/>
-          <w:szCs w:val="36"/>
-          <w:lang w:val="en-US"/>
-        </w:rPr>
-        <w:tab/>
-      </w:r>
-      <w:r>
-        <w:rPr>
-          <w:rFonts w:asciiTheme="majorBidi" w:hAnsiTheme="majorBidi" w:cstheme="majorBidi"/>
-          <w:sz w:val="36"/>
-          <w:szCs w:val="36"/>
-          <w:lang w:val="en-US"/>
-        </w:rPr>
-        <w:tab/>
-      </w:r>
-      <w:r>
-        <w:rPr>
-          <w:rFonts w:asciiTheme="majorBidi" w:hAnsiTheme="majorBidi" w:cstheme="majorBidi"/>
-          <w:sz w:val="36"/>
-          <w:szCs w:val="36"/>
-          <w:lang w:val="en-US"/>
-        </w:rPr>
-        <w:t xml:space="preserve">- </w:t>
-      </w:r>
-      <w:proofErr w:type="spellStart"/>
-      <w:r>
-        <w:rPr>
-          <w:rFonts w:asciiTheme="majorBidi" w:hAnsiTheme="majorBidi" w:cstheme="majorBidi"/>
-          <w:sz w:val="36"/>
-          <w:szCs w:val="36"/>
-          <w:lang w:val="en-US"/>
-        </w:rPr>
-        <w:t>Hamidani</w:t>
-      </w:r>
-      <w:proofErr w:type="spellEnd"/>
-      <w:r>
-        <w:rPr>
-          <w:rFonts w:asciiTheme="majorBidi" w:hAnsiTheme="majorBidi" w:cstheme="majorBidi"/>
-          <w:sz w:val="36"/>
-          <w:szCs w:val="36"/>
-          <w:lang w:val="en-US"/>
-        </w:rPr>
-        <w:t xml:space="preserve"> Khali</w:t>
+        <w:t>- Hamidani Khali</w:t>
       </w:r>
       <w:r>
         <w:rPr>
@@ -3109,7 +3030,6 @@
           <w:lang w:val="en-US"/>
         </w:rPr>
       </w:pPr>
-      <w:proofErr w:type="spellStart"/>
       <w:r>
         <w:rPr>
           <w:rFonts w:asciiTheme="majorBidi" w:hAnsiTheme="majorBidi" w:cstheme="majorBidi"/>
@@ -3120,9 +3040,8 @@
           <w:lang w:val="en-US"/>
         </w:rPr>
         <w:lastRenderedPageBreak/>
-        <w:t>Liste</w:t>
-      </w:r>
-      <w:proofErr w:type="spellEnd"/>
+        <w:t xml:space="preserve">Liste des </w:t>
+      </w:r>
       <w:r>
         <w:rPr>
           <w:rFonts w:asciiTheme="majorBidi" w:hAnsiTheme="majorBidi" w:cstheme="majorBidi"/>
@@ -3132,10 +3051,12 @@
           <w:szCs w:val="36"/>
           <w:lang w:val="en-US"/>
         </w:rPr>
-        <w:t xml:space="preserve"> des </w:t>
-      </w:r>
-      <w:proofErr w:type="spellStart"/>
-      <w:r>
+        <w:t>abréviations</w:t>
+      </w:r>
+    </w:p>
+    <w:p>
+      <w:pPr>
+        <w:ind w:left="2124"/>
         <w:rPr>
           <w:rFonts w:asciiTheme="majorBidi" w:hAnsiTheme="majorBidi" w:cstheme="majorBidi"/>
           <w:b/>
@@ -3144,21 +3065,6 @@
           <w:szCs w:val="36"/>
           <w:lang w:val="en-US"/>
         </w:rPr>
-        <w:t>abréviations</w:t>
-      </w:r>
-      <w:proofErr w:type="spellEnd"/>
-    </w:p>
-    <w:p>
-      <w:pPr>
-        <w:ind w:left="2124"/>
-        <w:rPr>
-          <w:rFonts w:asciiTheme="majorBidi" w:hAnsiTheme="majorBidi" w:cstheme="majorBidi"/>
-          <w:b/>
-          <w:bCs/>
-          <w:sz w:val="36"/>
-          <w:szCs w:val="36"/>
-          <w:lang w:val="en-US"/>
-        </w:rPr>
       </w:pPr>
     </w:p>
     <w:p>
@@ -3716,25 +3622,7 @@
           <w:sz w:val="24"/>
           <w:szCs w:val="24"/>
         </w:rPr>
-        <w:t xml:space="preserve">En fournissant des statistiques sur les types d'attaques les plus courantes et les méthodes les plus efficaces pour s'en protéger, cette plateforme peut également aider les utilisateurs algériens à mieux comprendre les </w:t>
-      </w:r>
-      <w:proofErr w:type="gramStart"/>
-      <w:r>
-        <w:rPr>
-          <w:rFonts w:asciiTheme="majorBidi" w:hAnsiTheme="majorBidi" w:cstheme="majorBidi"/>
-          <w:sz w:val="24"/>
-          <w:szCs w:val="24"/>
-        </w:rPr>
-        <w:t>risques potentiels</w:t>
-      </w:r>
-      <w:proofErr w:type="gramEnd"/>
-      <w:r>
-        <w:rPr>
-          <w:rFonts w:asciiTheme="majorBidi" w:hAnsiTheme="majorBidi" w:cstheme="majorBidi"/>
-          <w:sz w:val="24"/>
-          <w:szCs w:val="24"/>
-        </w:rPr>
-        <w:t xml:space="preserve"> et à prendre des mesures pour renforcer la sécurité de leurs systèmes. En fin de compte, cette plateforme peut contribuer à améliorer la sécurité en ligne en Algérie, en offrant une solution pratique et efficace pour la veille et la surveillance de la sécurité informatique.</w:t>
+        <w:t>En fournissant des statistiques sur les types d'attaques les plus courantes et les méthodes les plus efficaces pour s'en protéger, cette plateforme peut également aider les utilisateurs algériens à mieux comprendre les risques potentiels et à prendre des mesures pour renforcer la sécurité de leurs systèmes. En fin de compte, cette plateforme peut contribuer à améliorer la sécurité en ligne en Algérie, en offrant une solution pratique et efficace pour la veille et la surveillance de la sécurité informatique.</w:t>
       </w:r>
     </w:p>
     <w:p>
@@ -5522,43 +5410,7 @@
           <w:sz w:val="24"/>
           <w:szCs w:val="24"/>
         </w:rPr>
-        <w:t xml:space="preserve"> (Incident </w:t>
-      </w:r>
-      <w:proofErr w:type="spellStart"/>
-      <w:r>
-        <w:rPr>
-          <w:rFonts w:asciiTheme="majorBidi" w:hAnsiTheme="majorBidi" w:cstheme="majorBidi"/>
-          <w:sz w:val="24"/>
-          <w:szCs w:val="24"/>
-        </w:rPr>
-        <w:t>Reporting</w:t>
-      </w:r>
-      <w:proofErr w:type="spellEnd"/>
-      <w:r>
-        <w:rPr>
-          <w:rFonts w:asciiTheme="majorBidi" w:hAnsiTheme="majorBidi" w:cstheme="majorBidi"/>
-          <w:sz w:val="24"/>
-          <w:szCs w:val="24"/>
-        </w:rPr>
-        <w:t xml:space="preserve"> </w:t>
-      </w:r>
-      <w:proofErr w:type="spellStart"/>
-      <w:r>
-        <w:rPr>
-          <w:rFonts w:asciiTheme="majorBidi" w:hAnsiTheme="majorBidi" w:cstheme="majorBidi"/>
-          <w:sz w:val="24"/>
-          <w:szCs w:val="24"/>
-        </w:rPr>
-        <w:t>Form</w:t>
-      </w:r>
-      <w:proofErr w:type="spellEnd"/>
-      <w:r>
-        <w:rPr>
-          <w:rFonts w:asciiTheme="majorBidi" w:hAnsiTheme="majorBidi" w:cstheme="majorBidi"/>
-          <w:sz w:val="24"/>
-          <w:szCs w:val="24"/>
-        </w:rPr>
-        <w:t>)</w:t>
+        <w:t xml:space="preserve"> (Incident Reporting Form)</w:t>
       </w:r>
       <w:r>
         <w:rPr>
@@ -7809,7 +7661,6 @@
                 <w:lang w:bidi="ar-DZ"/>
               </w:rPr>
             </w:pPr>
-            <w:proofErr w:type="spellStart"/>
             <w:r>
               <w:rPr>
                 <w:b/>
@@ -7827,18 +7678,7 @@
                 <w:szCs w:val="24"/>
                 <w:lang w:bidi="ar-DZ"/>
               </w:rPr>
-              <w:t>-conditions</w:t>
-            </w:r>
-            <w:proofErr w:type="spellEnd"/>
-            <w:r>
-              <w:rPr>
-                <w:b/>
-                <w:bCs/>
-                <w:sz w:val="24"/>
-                <w:szCs w:val="24"/>
-                <w:lang w:bidi="ar-DZ"/>
-              </w:rPr>
-              <w:t>:</w:t>
+              <w:t>-conditions:</w:t>
             </w:r>
             <w:r>
               <w:rPr>
@@ -7947,8 +7787,9 @@
               <w:tabs>
                 <w:tab w:val="left" w:pos="406"/>
               </w:tabs>
-              <w:spacing w:before="2"/>
-              <w:ind w:left="100" w:right="2115" w:firstLine="0"/>
+              <w:spacing w:before="2" w:line="360" w:lineRule="auto"/>
+              <w:ind w:right="2115"/>
+              <w:jc w:val="both"/>
               <w:rPr>
                 <w:sz w:val="24"/>
                 <w:szCs w:val="24"/>
@@ -7959,7 +7800,99 @@
                 <w:sz w:val="24"/>
                 <w:szCs w:val="24"/>
               </w:rPr>
-              <w:t>L’utilisateur doit s'authentifier en entrant ses informations de connexion</w:t>
+              <w:t>L'utilisateur s'authentifie en entrant ses informations de connexion.</w:t>
+            </w:r>
+          </w:p>
+          <w:p>
+            <w:pPr>
+              <w:pStyle w:val="TableParagraph"/>
+              <w:numPr>
+                <w:ilvl w:val="0"/>
+                <w:numId w:val="9"/>
+              </w:numPr>
+              <w:tabs>
+                <w:tab w:val="left" w:pos="406"/>
+              </w:tabs>
+              <w:spacing w:before="2" w:line="360" w:lineRule="auto"/>
+              <w:ind w:right="2115"/>
+              <w:jc w:val="both"/>
+              <w:rPr>
+                <w:sz w:val="24"/>
+                <w:szCs w:val="24"/>
+              </w:rPr>
+            </w:pPr>
+            <w:r>
+              <w:rPr>
+                <w:sz w:val="24"/>
+                <w:szCs w:val="24"/>
+              </w:rPr>
+              <w:t>L'utilisateur entre le nom de l'organisation portée contre laquelle l'incident est signalé.</w:t>
+            </w:r>
+          </w:p>
+          <w:p>
+            <w:pPr>
+              <w:pStyle w:val="TableParagraph"/>
+              <w:numPr>
+                <w:ilvl w:val="0"/>
+                <w:numId w:val="9"/>
+              </w:numPr>
+              <w:tabs>
+                <w:tab w:val="left" w:pos="406"/>
+              </w:tabs>
+              <w:spacing w:before="2" w:line="360" w:lineRule="auto"/>
+              <w:ind w:right="2115"/>
+              <w:jc w:val="both"/>
+              <w:rPr>
+                <w:sz w:val="24"/>
+                <w:szCs w:val="24"/>
+              </w:rPr>
+            </w:pPr>
+            <w:r>
+              <w:rPr>
+                <w:sz w:val="24"/>
+                <w:szCs w:val="24"/>
+              </w:rPr>
+              <w:t>L'utilisateur fournit une description détaillée de l'incident de sécurité, y compris la date et l'heure à laquelle il s'est produit, ainsi que toute information pertinente sur sa nature.</w:t>
+            </w:r>
+          </w:p>
+          <w:p>
+            <w:pPr>
+              <w:pStyle w:val="TableParagraph"/>
+              <w:numPr>
+                <w:ilvl w:val="0"/>
+                <w:numId w:val="9"/>
+              </w:numPr>
+              <w:tabs>
+                <w:tab w:val="left" w:pos="406"/>
+              </w:tabs>
+              <w:spacing w:before="2" w:line="360" w:lineRule="auto"/>
+              <w:ind w:right="2115"/>
+              <w:jc w:val="both"/>
+              <w:rPr>
+                <w:sz w:val="24"/>
+                <w:szCs w:val="24"/>
+              </w:rPr>
+            </w:pPr>
+            <w:r>
+              <w:rPr>
+                <w:sz w:val="24"/>
+                <w:szCs w:val="24"/>
+              </w:rPr>
+              <w:t>L'utilisateur est invité à ajouter des preuves supplémentaires, telles que des documents, des photos ou des vidéos, pour étayer le signalement de l'incident</w:t>
+            </w:r>
+            <w:r>
+              <w:rPr>
+                <w:sz w:val="24"/>
+                <w:szCs w:val="24"/>
+              </w:rPr>
+              <w:t>, puis il le soumet</w:t>
+            </w:r>
+            <w:r>
+              <w:rPr>
+                <w:sz w:val="24"/>
+                <w:szCs w:val="24"/>
+              </w:rPr>
+              <w:t xml:space="preserve"> pour un traitement</w:t>
             </w:r>
             <w:r>
               <w:rPr>
@@ -7971,147 +7904,28 @@
           </w:p>
           <w:p>
             <w:pPr>
-              <w:pStyle w:val="ListParagraph"/>
+              <w:pStyle w:val="TableParagraph"/>
               <w:numPr>
                 <w:ilvl w:val="0"/>
                 <w:numId w:val="9"/>
               </w:numPr>
+              <w:tabs>
+                <w:tab w:val="left" w:pos="406"/>
+              </w:tabs>
+              <w:spacing w:before="2" w:line="360" w:lineRule="auto"/>
+              <w:ind w:right="2115"/>
+              <w:jc w:val="both"/>
               <w:rPr>
-                <w:rFonts w:ascii="Times New Roman" w:eastAsia="Times New Roman" w:hAnsi="Times New Roman" w:cs="Times New Roman"/>
-                <w:kern w:val="0"/>
                 <w:sz w:val="24"/>
                 <w:szCs w:val="24"/>
-                <w:lang w:bidi="ar-SA"/>
-                <w14:ligatures w14:val="none"/>
               </w:rPr>
             </w:pPr>
             <w:r>
               <w:rPr>
-                <w:rFonts w:ascii="Times New Roman" w:eastAsia="Times New Roman" w:hAnsi="Times New Roman" w:cs="Times New Roman"/>
-                <w:kern w:val="0"/>
                 <w:sz w:val="24"/>
                 <w:szCs w:val="24"/>
-                <w:lang w:bidi="ar-SA"/>
-                <w14:ligatures w14:val="none"/>
               </w:rPr>
-              <w:t xml:space="preserve"> </w:t>
-            </w:r>
-            <w:r>
-              <w:rPr>
-                <w:rFonts w:ascii="Times New Roman" w:eastAsia="Times New Roman" w:hAnsi="Times New Roman" w:cs="Times New Roman"/>
-                <w:kern w:val="0"/>
-                <w:sz w:val="24"/>
-                <w:szCs w:val="24"/>
-                <w:lang w:bidi="ar-SA"/>
-                <w14:ligatures w14:val="none"/>
-              </w:rPr>
-              <w:t>L'utilisateur fournit une description détaillée de l'incident de sécurité, y compris la date et l'heure à laquelle l'incident s'est produit, ainsi que toute information pertinente sur la nature de l'incident</w:t>
-            </w:r>
-            <w:r>
-              <w:rPr>
-                <w:rFonts w:ascii="Times New Roman" w:eastAsia="Times New Roman" w:hAnsi="Times New Roman" w:cs="Times New Roman"/>
-                <w:kern w:val="0"/>
-                <w:sz w:val="24"/>
-                <w:szCs w:val="24"/>
-                <w:lang w:bidi="ar-SA"/>
-                <w14:ligatures w14:val="none"/>
-              </w:rPr>
-              <w:t>.</w:t>
-            </w:r>
-          </w:p>
-          <w:p>
-            <w:pPr>
-              <w:pStyle w:val="ListParagraph"/>
-              <w:numPr>
-                <w:ilvl w:val="0"/>
-                <w:numId w:val="9"/>
-              </w:numPr>
-              <w:rPr>
-                <w:rFonts w:ascii="Times New Roman" w:eastAsia="Times New Roman" w:hAnsi="Times New Roman" w:cs="Times New Roman"/>
-                <w:kern w:val="0"/>
-                <w:sz w:val="24"/>
-                <w:szCs w:val="24"/>
-                <w:lang w:bidi="ar-SA"/>
-                <w14:ligatures w14:val="none"/>
-              </w:rPr>
-            </w:pPr>
-            <w:r>
-              <w:rPr>
-                <w:rFonts w:ascii="Times New Roman" w:eastAsia="Times New Roman" w:hAnsi="Times New Roman" w:cs="Times New Roman"/>
-                <w:kern w:val="0"/>
-                <w:sz w:val="24"/>
-                <w:szCs w:val="24"/>
-                <w:lang w:bidi="ar-SA"/>
-                <w14:ligatures w14:val="none"/>
-              </w:rPr>
-              <w:t xml:space="preserve"> </w:t>
-            </w:r>
-            <w:r>
-              <w:rPr>
-                <w:rFonts w:ascii="Times New Roman" w:eastAsia="Times New Roman" w:hAnsi="Times New Roman" w:cs="Times New Roman"/>
-                <w:kern w:val="0"/>
-                <w:sz w:val="24"/>
-                <w:szCs w:val="24"/>
-                <w:lang w:bidi="ar-SA"/>
-                <w14:ligatures w14:val="none"/>
-              </w:rPr>
-              <w:t>L'utilisateur est également invité à déclarer l'impact de l'incident, en évaluant le niveau de gravité et les conséquences potentielles pour l'organisation.</w:t>
-            </w:r>
-          </w:p>
-          <w:p>
-            <w:pPr>
-              <w:pStyle w:val="ListParagraph"/>
-              <w:numPr>
-                <w:ilvl w:val="0"/>
-                <w:numId w:val="9"/>
-              </w:numPr>
-              <w:rPr>
-                <w:rFonts w:ascii="Times New Roman" w:eastAsia="Times New Roman" w:hAnsi="Times New Roman" w:cs="Times New Roman"/>
-                <w:kern w:val="0"/>
-                <w:sz w:val="24"/>
-                <w:szCs w:val="24"/>
-                <w:lang w:bidi="ar-SA"/>
-                <w14:ligatures w14:val="none"/>
-              </w:rPr>
-            </w:pPr>
-            <w:r>
-              <w:rPr>
-                <w:rFonts w:ascii="Times New Roman" w:eastAsia="Times New Roman" w:hAnsi="Times New Roman" w:cs="Times New Roman"/>
-                <w:kern w:val="0"/>
-                <w:sz w:val="24"/>
-                <w:szCs w:val="24"/>
-                <w:lang w:bidi="ar-SA"/>
-                <w14:ligatures w14:val="none"/>
-              </w:rPr>
-              <w:t>Une fois que le formulaire est rempli, l'utilisateur peut le soumettre pour examen et traitement ultérieur.</w:t>
-            </w:r>
-          </w:p>
-          <w:p>
-            <w:pPr>
-              <w:pStyle w:val="ListParagraph"/>
-              <w:numPr>
-                <w:ilvl w:val="0"/>
-                <w:numId w:val="9"/>
-              </w:numPr>
-              <w:rPr>
-                <w:rFonts w:ascii="Times New Roman" w:eastAsia="Times New Roman" w:hAnsi="Times New Roman" w:cs="Times New Roman"/>
-                <w:kern w:val="0"/>
-                <w:sz w:val="24"/>
-                <w:szCs w:val="24"/>
-                <w:lang w:bidi="ar-SA"/>
-                <w14:ligatures w14:val="none"/>
-              </w:rPr>
-            </w:pPr>
-            <w:r>
-              <w:rPr>
-                <w:rFonts w:ascii="Times New Roman" w:eastAsia="Times New Roman" w:hAnsi="Times New Roman" w:cs="Times New Roman"/>
-                <w:kern w:val="0"/>
-                <w:sz w:val="24"/>
-                <w:szCs w:val="24"/>
-                <w:lang w:bidi="ar-SA"/>
-                <w14:ligatures w14:val="none"/>
-              </w:rPr>
-              <w:t xml:space="preserve"> L’administrateur collecte les informations et traite les données.</w:t>
+              <w:t>L'administrateur collecte les informations fournies et traite les données conformément aux procédures établies.</w:t>
             </w:r>
           </w:p>
         </w:tc>
@@ -8562,65 +8376,13 @@
           </w:p>
           <w:p>
             <w:pPr>
-              <w:pStyle w:val="TableParagraph"/>
-              <w:numPr>
-                <w:ilvl w:val="0"/>
-                <w:numId w:val="12"/>
-              </w:numPr>
-              <w:tabs>
-                <w:tab w:val="left" w:pos="337"/>
-              </w:tabs>
-              <w:spacing w:before="1" w:line="322" w:lineRule="exact"/>
-              <w:rPr>
-                <w:spacing w:val="-67"/>
-                <w:sz w:val="28"/>
-              </w:rPr>
-            </w:pPr>
-            <w:r>
-              <w:rPr>
-                <w:sz w:val="24"/>
-                <w:szCs w:val="24"/>
-              </w:rPr>
-              <w:t>L'utilisateur clique sur le bouton "</w:t>
-            </w:r>
-            <w:r>
-              <w:rPr>
-                <w:sz w:val="24"/>
-                <w:szCs w:val="24"/>
-              </w:rPr>
-              <w:t xml:space="preserve">Start </w:t>
-            </w:r>
-            <w:proofErr w:type="spellStart"/>
-            <w:r>
-              <w:rPr>
-                <w:sz w:val="24"/>
-                <w:szCs w:val="24"/>
-              </w:rPr>
-              <w:t>reporting</w:t>
-            </w:r>
-            <w:proofErr w:type="spellEnd"/>
-            <w:r>
-              <w:rPr>
-                <w:sz w:val="24"/>
-                <w:szCs w:val="24"/>
-              </w:rPr>
-              <w:t>"</w:t>
-            </w:r>
-            <w:r>
-              <w:rPr>
-                <w:sz w:val="24"/>
-                <w:szCs w:val="24"/>
-              </w:rPr>
-              <w:t>.</w:t>
-            </w:r>
-          </w:p>
-          <w:p>
-            <w:pPr>
               <w:pStyle w:val="ListParagraph"/>
               <w:numPr>
                 <w:ilvl w:val="0"/>
                 <w:numId w:val="12"/>
               </w:numPr>
+              <w:spacing w:line="360" w:lineRule="auto"/>
+              <w:jc w:val="both"/>
               <w:rPr>
                 <w:rFonts w:ascii="Times New Roman" w:eastAsia="Times New Roman" w:hAnsi="Times New Roman" w:cs="Times New Roman"/>
                 <w:kern w:val="0"/>
@@ -8649,6 +8411,69 @@
                 <w:ilvl w:val="0"/>
                 <w:numId w:val="12"/>
               </w:numPr>
+              <w:spacing w:line="360" w:lineRule="auto"/>
+              <w:jc w:val="both"/>
+              <w:rPr>
+                <w:rFonts w:ascii="Times New Roman" w:eastAsia="Times New Roman" w:hAnsi="Times New Roman" w:cs="Times New Roman"/>
+                <w:kern w:val="0"/>
+                <w:sz w:val="24"/>
+                <w:szCs w:val="24"/>
+                <w:lang w:bidi="ar-SA"/>
+                <w14:ligatures w14:val="none"/>
+              </w:rPr>
+            </w:pPr>
+            <w:r>
+              <w:rPr>
+                <w:rFonts w:ascii="Times New Roman" w:eastAsia="Times New Roman" w:hAnsi="Times New Roman" w:cs="Times New Roman"/>
+                <w:kern w:val="0"/>
+                <w:sz w:val="24"/>
+                <w:szCs w:val="24"/>
+                <w:lang w:bidi="ar-SA"/>
+                <w14:ligatures w14:val="none"/>
+              </w:rPr>
+              <w:t>L’utilisateur s’authentifie en entrant ses informations d’identification.</w:t>
+            </w:r>
+          </w:p>
+          <w:p>
+            <w:pPr>
+              <w:pStyle w:val="ListParagraph"/>
+              <w:numPr>
+                <w:ilvl w:val="0"/>
+                <w:numId w:val="12"/>
+              </w:numPr>
+              <w:spacing w:line="360" w:lineRule="auto"/>
+              <w:jc w:val="both"/>
+              <w:rPr>
+                <w:rFonts w:ascii="Times New Roman" w:eastAsia="Times New Roman" w:hAnsi="Times New Roman" w:cs="Times New Roman"/>
+                <w:kern w:val="0"/>
+                <w:sz w:val="24"/>
+                <w:szCs w:val="24"/>
+                <w:lang w:bidi="ar-SA"/>
+                <w14:ligatures w14:val="none"/>
+              </w:rPr>
+            </w:pPr>
+            <w:r>
+              <w:rPr>
+                <w:rFonts w:ascii="Times New Roman" w:eastAsia="Times New Roman" w:hAnsi="Times New Roman" w:cs="Times New Roman"/>
+                <w:kern w:val="0"/>
+                <w:sz w:val="24"/>
+                <w:szCs w:val="24"/>
+                <w:lang w:bidi="ar-SA"/>
+                <w14:ligatures w14:val="none"/>
+              </w:rPr>
+              <w:lastRenderedPageBreak/>
+              <w:t>L'utilisateur sélectionne le type d'organisation parmi les options disponibles : individu, secteur privé ou secteur gouvernemental.</w:t>
+            </w:r>
+          </w:p>
+          <w:p>
+            <w:pPr>
+              <w:pStyle w:val="ListParagraph"/>
+              <w:numPr>
+                <w:ilvl w:val="0"/>
+                <w:numId w:val="12"/>
+              </w:numPr>
+              <w:spacing w:line="360" w:lineRule="auto"/>
+              <w:jc w:val="both"/>
               <w:rPr>
                 <w:rFonts w:ascii="Times New Roman" w:eastAsia="Times New Roman" w:hAnsi="Times New Roman" w:cs="Times New Roman"/>
                 <w:kern w:val="0"/>
@@ -8677,6 +8502,8 @@
                 <w:ilvl w:val="0"/>
                 <w:numId w:val="12"/>
               </w:numPr>
+              <w:spacing w:line="360" w:lineRule="auto"/>
+              <w:jc w:val="both"/>
               <w:rPr>
                 <w:rFonts w:ascii="Times New Roman" w:eastAsia="Times New Roman" w:hAnsi="Times New Roman" w:cs="Times New Roman"/>
                 <w:kern w:val="0"/>
@@ -8705,6 +8532,8 @@
                 <w:ilvl w:val="0"/>
                 <w:numId w:val="12"/>
               </w:numPr>
+              <w:spacing w:line="360" w:lineRule="auto"/>
+              <w:jc w:val="both"/>
               <w:rPr>
                 <w:rFonts w:ascii="Times New Roman" w:eastAsia="Times New Roman" w:hAnsi="Times New Roman" w:cs="Times New Roman"/>
                 <w:kern w:val="0"/>
@@ -8723,7 +8552,18 @@
                 <w:lang w:bidi="ar-SA"/>
                 <w14:ligatures w14:val="none"/>
               </w:rPr>
-              <w:t>L'utilisateur fournit une description détaillée du problème dans le champ de texte prévu à cet effet.</w:t>
+              <w:t>L'utilisateur fournit une description détaillée du problème dans le champ de texte prévu à cet effet</w:t>
+            </w:r>
+            <w:r>
+              <w:rPr>
+                <w:rFonts w:ascii="Times New Roman" w:eastAsia="Times New Roman" w:hAnsi="Times New Roman" w:cs="Times New Roman"/>
+                <w:kern w:val="0"/>
+                <w:sz w:val="24"/>
+                <w:szCs w:val="24"/>
+                <w:lang w:bidi="ar-SA"/>
+                <w14:ligatures w14:val="none"/>
+              </w:rPr>
+              <w:t>, puis il soumet le formulaire.</w:t>
             </w:r>
           </w:p>
           <w:p>
@@ -8733,58 +8573,8 @@
                 <w:ilvl w:val="0"/>
                 <w:numId w:val="12"/>
               </w:numPr>
-              <w:rPr>
-                <w:rFonts w:ascii="Times New Roman" w:eastAsia="Times New Roman" w:hAnsi="Times New Roman" w:cs="Times New Roman"/>
-                <w:kern w:val="0"/>
-                <w:sz w:val="24"/>
-                <w:szCs w:val="24"/>
-                <w:lang w:bidi="ar-SA"/>
-                <w14:ligatures w14:val="none"/>
-              </w:rPr>
-            </w:pPr>
-            <w:r>
-              <w:rPr>
-                <w:rFonts w:ascii="Times New Roman" w:eastAsia="Times New Roman" w:hAnsi="Times New Roman" w:cs="Times New Roman"/>
-                <w:kern w:val="0"/>
-                <w:sz w:val="24"/>
-                <w:szCs w:val="24"/>
-                <w:lang w:bidi="ar-SA"/>
-                <w14:ligatures w14:val="none"/>
-              </w:rPr>
-              <w:t>L'utilisateur soumet le formulaire de rapport en cliquant sur le bouton "</w:t>
-            </w:r>
-            <w:proofErr w:type="spellStart"/>
-            <w:r>
-              <w:rPr>
-                <w:rFonts w:ascii="Times New Roman" w:eastAsia="Times New Roman" w:hAnsi="Times New Roman" w:cs="Times New Roman"/>
-                <w:kern w:val="0"/>
-                <w:sz w:val="24"/>
-                <w:szCs w:val="24"/>
-                <w:lang w:bidi="ar-SA"/>
-                <w14:ligatures w14:val="none"/>
-              </w:rPr>
-              <w:t>Submit</w:t>
-            </w:r>
-            <w:proofErr w:type="spellEnd"/>
-            <w:r>
-              <w:rPr>
-                <w:rFonts w:ascii="Times New Roman" w:eastAsia="Times New Roman" w:hAnsi="Times New Roman" w:cs="Times New Roman"/>
-                <w:kern w:val="0"/>
-                <w:sz w:val="24"/>
-                <w:szCs w:val="24"/>
-                <w:lang w:bidi="ar-SA"/>
-                <w14:ligatures w14:val="none"/>
-              </w:rPr>
-              <w:t>".</w:t>
-            </w:r>
-          </w:p>
-          <w:p>
-            <w:pPr>
-              <w:pStyle w:val="ListParagraph"/>
-              <w:numPr>
-                <w:ilvl w:val="0"/>
-                <w:numId w:val="12"/>
-              </w:numPr>
+              <w:spacing w:line="360" w:lineRule="auto"/>
+              <w:jc w:val="both"/>
               <w:rPr>
                 <w:rFonts w:ascii="Times New Roman" w:eastAsia="Times New Roman" w:hAnsi="Times New Roman" w:cs="Times New Roman"/>
                 <w:kern w:val="0"/>
@@ -9108,70 +8898,6 @@
       </w:tr>
       <w:tr>
         <w:trPr>
-          <w:trHeight w:val="429"/>
-        </w:trPr>
-        <w:tc>
-          <w:tcPr>
-            <w:tcW w:w="9047" w:type="dxa"/>
-          </w:tcPr>
-          <w:p>
-            <w:pPr>
-              <w:pStyle w:val="TableParagraph"/>
-              <w:spacing w:before="0" w:line="321" w:lineRule="exact"/>
-              <w:rPr>
-                <w:b/>
-                <w:bCs/>
-                <w:sz w:val="24"/>
-                <w:szCs w:val="24"/>
-                <w:lang w:bidi="ar-DZ"/>
-              </w:rPr>
-            </w:pPr>
-            <w:proofErr w:type="spellStart"/>
-            <w:r>
-              <w:rPr>
-                <w:b/>
-                <w:bCs/>
-                <w:sz w:val="24"/>
-                <w:szCs w:val="24"/>
-              </w:rPr>
-              <w:t>Pré</w:t>
-            </w:r>
-            <w:r>
-              <w:rPr>
-                <w:b/>
-                <w:bCs/>
-                <w:sz w:val="24"/>
-                <w:szCs w:val="24"/>
-                <w:lang w:bidi="ar-DZ"/>
-              </w:rPr>
-              <w:t>-conditions</w:t>
-            </w:r>
-            <w:proofErr w:type="spellEnd"/>
-            <w:r>
-              <w:rPr>
-                <w:b/>
-                <w:bCs/>
-                <w:sz w:val="24"/>
-                <w:szCs w:val="24"/>
-                <w:lang w:bidi="ar-DZ"/>
-              </w:rPr>
-              <w:t>:</w:t>
-            </w:r>
-            <w:r>
-              <w:rPr>
-                <w:b/>
-                <w:bCs/>
-                <w:sz w:val="24"/>
-                <w:szCs w:val="24"/>
-                <w:lang w:bidi="ar-DZ"/>
-              </w:rPr>
-              <w:t xml:space="preserve">  </w:t>
-            </w:r>
-          </w:p>
-        </w:tc>
-      </w:tr>
-      <w:tr>
-        <w:trPr>
           <w:trHeight w:val="1473"/>
         </w:trPr>
         <w:tc>
@@ -9240,13 +8966,185 @@
           </w:p>
           <w:p>
             <w:pPr>
-              <w:pStyle w:val="ListParagraph"/>
-              <w:ind w:left="336"/>
+              <w:pStyle w:val="TableParagraph"/>
+              <w:numPr>
+                <w:ilvl w:val="0"/>
+                <w:numId w:val="17"/>
+              </w:numPr>
+              <w:tabs>
+                <w:tab w:val="left" w:pos="337"/>
+              </w:tabs>
+              <w:spacing w:before="1" w:line="360" w:lineRule="auto"/>
+              <w:jc w:val="both"/>
               <w:rPr>
-                <w:b/>
-                <w:sz w:val="28"/>
+                <w:sz w:val="24"/>
+                <w:szCs w:val="24"/>
               </w:rPr>
             </w:pPr>
+            <w:r>
+              <w:rPr>
+                <w:sz w:val="24"/>
+                <w:szCs w:val="24"/>
+              </w:rPr>
+              <w:t>Sur la page de scan, l'utilisateur trouve un champ de texte où il peut entrer le lien du service web qu'il souhaite scanner.</w:t>
+            </w:r>
+          </w:p>
+          <w:p>
+            <w:pPr>
+              <w:pStyle w:val="TableParagraph"/>
+              <w:numPr>
+                <w:ilvl w:val="0"/>
+                <w:numId w:val="17"/>
+              </w:numPr>
+              <w:tabs>
+                <w:tab w:val="left" w:pos="337"/>
+              </w:tabs>
+              <w:spacing w:before="1" w:line="360" w:lineRule="auto"/>
+              <w:jc w:val="both"/>
+              <w:rPr>
+                <w:sz w:val="24"/>
+                <w:szCs w:val="24"/>
+              </w:rPr>
+            </w:pPr>
+            <w:r>
+              <w:rPr>
+                <w:sz w:val="24"/>
+                <w:szCs w:val="24"/>
+              </w:rPr>
+              <w:t>L'utilisateur saisit le lien du service web cible dans le champ de texte.</w:t>
+            </w:r>
+          </w:p>
+          <w:p>
+            <w:pPr>
+              <w:pStyle w:val="TableParagraph"/>
+              <w:numPr>
+                <w:ilvl w:val="0"/>
+                <w:numId w:val="17"/>
+              </w:numPr>
+              <w:tabs>
+                <w:tab w:val="left" w:pos="337"/>
+              </w:tabs>
+              <w:spacing w:before="1" w:line="360" w:lineRule="auto"/>
+              <w:jc w:val="both"/>
+              <w:rPr>
+                <w:sz w:val="24"/>
+                <w:szCs w:val="24"/>
+              </w:rPr>
+            </w:pPr>
+            <w:r>
+              <w:rPr>
+                <w:sz w:val="24"/>
+                <w:szCs w:val="24"/>
+              </w:rPr>
+              <w:t>Une fois que le lien est saisi, l'utilisateur clique sur le bouton "Scan" pour lancer le processus de scan.</w:t>
+            </w:r>
+          </w:p>
+          <w:p>
+            <w:pPr>
+              <w:pStyle w:val="TableParagraph"/>
+              <w:numPr>
+                <w:ilvl w:val="0"/>
+                <w:numId w:val="17"/>
+              </w:numPr>
+              <w:tabs>
+                <w:tab w:val="left" w:pos="337"/>
+              </w:tabs>
+              <w:spacing w:before="1" w:line="360" w:lineRule="auto"/>
+              <w:jc w:val="both"/>
+              <w:rPr>
+                <w:sz w:val="24"/>
+                <w:szCs w:val="24"/>
+              </w:rPr>
+            </w:pPr>
+            <w:r>
+              <w:rPr>
+                <w:sz w:val="24"/>
+                <w:szCs w:val="24"/>
+              </w:rPr>
+              <w:t>Le système commence à analyser le service web spécifié en utilisant des techniques de scan de sécurité.</w:t>
+            </w:r>
+          </w:p>
+          <w:p>
+            <w:pPr>
+              <w:pStyle w:val="TableParagraph"/>
+              <w:numPr>
+                <w:ilvl w:val="0"/>
+                <w:numId w:val="17"/>
+              </w:numPr>
+              <w:tabs>
+                <w:tab w:val="left" w:pos="337"/>
+              </w:tabs>
+              <w:spacing w:before="1" w:line="360" w:lineRule="auto"/>
+              <w:jc w:val="both"/>
+              <w:rPr>
+                <w:sz w:val="24"/>
+                <w:szCs w:val="24"/>
+              </w:rPr>
+            </w:pPr>
+            <w:r>
+              <w:rPr>
+                <w:sz w:val="24"/>
+                <w:szCs w:val="24"/>
+              </w:rPr>
+              <w:t>Pendant le processus de scan, le système identifie les vulnérabilités, les failles de sécurité et d'autres problèmes potentiels liés au service web.</w:t>
+            </w:r>
+          </w:p>
+          <w:p>
+            <w:pPr>
+              <w:pStyle w:val="TableParagraph"/>
+              <w:numPr>
+                <w:ilvl w:val="0"/>
+                <w:numId w:val="17"/>
+              </w:numPr>
+              <w:tabs>
+                <w:tab w:val="left" w:pos="337"/>
+              </w:tabs>
+              <w:spacing w:before="1" w:line="360" w:lineRule="auto"/>
+              <w:jc w:val="both"/>
+              <w:rPr>
+                <w:sz w:val="24"/>
+                <w:szCs w:val="24"/>
+              </w:rPr>
+            </w:pPr>
+            <w:r>
+              <w:rPr>
+                <w:sz w:val="24"/>
+                <w:szCs w:val="24"/>
+              </w:rPr>
+              <w:t>Le</w:t>
+            </w:r>
+            <w:r>
+              <w:rPr>
+                <w:sz w:val="24"/>
+                <w:szCs w:val="24"/>
+              </w:rPr>
+              <w:t xml:space="preserve"> système génère un rapport détaillé contenant les résultats du scan.</w:t>
+            </w:r>
+          </w:p>
+          <w:p>
+            <w:pPr>
+              <w:pStyle w:val="TableParagraph"/>
+              <w:numPr>
+                <w:ilvl w:val="0"/>
+                <w:numId w:val="17"/>
+              </w:numPr>
+              <w:tabs>
+                <w:tab w:val="left" w:pos="337"/>
+              </w:tabs>
+              <w:spacing w:before="1" w:line="360" w:lineRule="auto"/>
+              <w:jc w:val="both"/>
+              <w:rPr>
+                <w:sz w:val="24"/>
+                <w:szCs w:val="24"/>
+              </w:rPr>
+            </w:pPr>
+            <w:r>
+              <w:rPr>
+                <w:sz w:val="24"/>
+                <w:szCs w:val="24"/>
+              </w:rPr>
+              <w:t>Le rapport du scan est affiché à l'utilisateur, fournissant des informations sur les vulnérabilités et les problèmes de sécurité identifiés.</w:t>
+            </w:r>
           </w:p>
         </w:tc>
       </w:tr>
@@ -9832,87 +9730,7 @@
           <w:sz w:val="24"/>
           <w:szCs w:val="24"/>
         </w:rPr>
-        <w:t>HTML, en anglais (</w:t>
-      </w:r>
-      <w:proofErr w:type="spellStart"/>
-      <w:r>
-        <w:rPr>
-          <w:rFonts w:asciiTheme="majorBidi" w:hAnsiTheme="majorBidi"/>
-          <w:color w:val="000000" w:themeColor="text1"/>
-          <w:sz w:val="24"/>
-          <w:szCs w:val="24"/>
-        </w:rPr>
-        <w:t>Hypertext</w:t>
-      </w:r>
-      <w:proofErr w:type="spellEnd"/>
-      <w:r>
-        <w:rPr>
-          <w:rFonts w:asciiTheme="majorBidi" w:hAnsiTheme="majorBidi"/>
-          <w:color w:val="000000" w:themeColor="text1"/>
-          <w:sz w:val="24"/>
-          <w:szCs w:val="24"/>
-        </w:rPr>
-        <w:t xml:space="preserve"> Markup </w:t>
-      </w:r>
-      <w:proofErr w:type="spellStart"/>
-      <w:r>
-        <w:rPr>
-          <w:rFonts w:asciiTheme="majorBidi" w:hAnsiTheme="majorBidi"/>
-          <w:color w:val="000000" w:themeColor="text1"/>
-          <w:sz w:val="24"/>
-          <w:szCs w:val="24"/>
-        </w:rPr>
-        <w:t>Language</w:t>
-      </w:r>
-      <w:proofErr w:type="spellEnd"/>
-      <w:r>
-        <w:rPr>
-          <w:rFonts w:asciiTheme="majorBidi" w:hAnsiTheme="majorBidi"/>
-          <w:color w:val="000000" w:themeColor="text1"/>
-          <w:sz w:val="24"/>
-          <w:szCs w:val="24"/>
-        </w:rPr>
-        <w:t xml:space="preserve">), est un langage de balisage utilisé pour représenter les pages web en structurant sémantiquement et logiquement le contenu des pages, incluant des ressources multimédias et des formulaires. Il est conforme aux exigences d'accessibilité du web et est souvent utilisé avec JavaScript et CSS. HTML est un format ouvert inspiré du SGML(Standard </w:t>
-      </w:r>
-      <w:proofErr w:type="spellStart"/>
-      <w:r>
-        <w:rPr>
-          <w:rFonts w:asciiTheme="majorBidi" w:hAnsiTheme="majorBidi"/>
-          <w:color w:val="000000" w:themeColor="text1"/>
-          <w:sz w:val="24"/>
-          <w:szCs w:val="24"/>
-        </w:rPr>
-        <w:t>Generalized</w:t>
-      </w:r>
-      <w:proofErr w:type="spellEnd"/>
-      <w:r>
-        <w:rPr>
-          <w:rFonts w:asciiTheme="majorBidi" w:hAnsiTheme="majorBidi"/>
-          <w:color w:val="000000" w:themeColor="text1"/>
-          <w:sz w:val="24"/>
-          <w:szCs w:val="24"/>
-        </w:rPr>
-        <w:t xml:space="preserve"> Markup </w:t>
-      </w:r>
-      <w:proofErr w:type="spellStart"/>
-      <w:r>
-        <w:rPr>
-          <w:rFonts w:asciiTheme="majorBidi" w:hAnsiTheme="majorBidi"/>
-          <w:color w:val="000000" w:themeColor="text1"/>
-          <w:sz w:val="24"/>
-          <w:szCs w:val="24"/>
-        </w:rPr>
-        <w:t>Language</w:t>
-      </w:r>
-      <w:proofErr w:type="spellEnd"/>
-      <w:r>
-        <w:rPr>
-          <w:rFonts w:asciiTheme="majorBidi" w:hAnsiTheme="majorBidi"/>
-          <w:color w:val="000000" w:themeColor="text1"/>
-          <w:sz w:val="24"/>
-          <w:szCs w:val="24"/>
-        </w:rPr>
-        <w:t>).</w:t>
+        <w:t>HTML, en anglais (Hypertext Markup Language), est un langage de balisage utilisé pour représenter les pages web en structurant sémantiquement et logiquement le contenu des pages, incluant des ressources multimédias et des formulaires. Il est conforme aux exigences d'accessibilité du web et est souvent utilisé avec JavaScript et CSS. HTML est un format ouvert inspiré du SGML(Standard Generalized Markup Language).</w:t>
       </w:r>
       <w:bookmarkEnd w:id="2"/>
     </w:p>
@@ -10011,43 +9829,7 @@
           <w:sz w:val="24"/>
           <w:szCs w:val="24"/>
         </w:rPr>
-        <w:t>Les feuilles de style en cascade, généralement appelées CSS de (</w:t>
-      </w:r>
-      <w:proofErr w:type="spellStart"/>
-      <w:r>
-        <w:rPr>
-          <w:rFonts w:asciiTheme="majorBidi" w:hAnsiTheme="majorBidi" w:cstheme="majorBidi"/>
-          <w:sz w:val="24"/>
-          <w:szCs w:val="24"/>
-        </w:rPr>
-        <w:t>Cascading</w:t>
-      </w:r>
-      <w:proofErr w:type="spellEnd"/>
-      <w:r>
-        <w:rPr>
-          <w:rFonts w:asciiTheme="majorBidi" w:hAnsiTheme="majorBidi" w:cstheme="majorBidi"/>
-          <w:sz w:val="24"/>
-          <w:szCs w:val="24"/>
-        </w:rPr>
-        <w:t xml:space="preserve"> Style Sheets), forment un langage informatique qui décrit la présentation des documents HTML et XML(Extensible Markup </w:t>
-      </w:r>
-      <w:proofErr w:type="spellStart"/>
-      <w:r>
-        <w:rPr>
-          <w:rFonts w:asciiTheme="majorBidi" w:hAnsiTheme="majorBidi" w:cstheme="majorBidi"/>
-          <w:sz w:val="24"/>
-          <w:szCs w:val="24"/>
-        </w:rPr>
-        <w:t>Language</w:t>
-      </w:r>
-      <w:proofErr w:type="spellEnd"/>
-      <w:r>
-        <w:rPr>
-          <w:rFonts w:asciiTheme="majorBidi" w:hAnsiTheme="majorBidi" w:cstheme="majorBidi"/>
-          <w:sz w:val="24"/>
-          <w:szCs w:val="24"/>
-        </w:rPr>
-        <w:t>). Les standards définissant CSS sont publiés par le World Wide Web Consortium (W3C). Introduit au milieu des années 1990, CSS devient couramment utilisé dans la conception de sites web et bien pris en charge par les navigateurs web dans les années 2000.</w:t>
+        <w:t>Les feuilles de style en cascade, généralement appelées CSS de (Cascading Style Sheets), forment un langage informatique qui décrit la présentation des documents HTML et XML(Extensible Markup Language). Les standards définissant CSS sont publiés par le World Wide Web Consortium (W3C). Introduit au milieu des années 1990, CSS devient couramment utilisé dans la conception de sites web et bien pris en charge par les navigateurs web dans les années 2000.</w:t>
       </w:r>
     </w:p>
     <w:p>
@@ -10151,21 +9933,8 @@
           <w:lang w:bidi="ar-SA"/>
           <w14:ligatures w14:val="none"/>
         </w:rPr>
-        <w:t xml:space="preserve">JavaScript est un langage de programmation de scripts principalement utilisé pour les pages web interactives, ainsi que pour les serveurs avec l'utilisation de Node.js. Il est orienté objet à prototype et supporte les paradigmes objet, impératif et fonctionnel. Avec son gestionnaire de dépendances </w:t>
-      </w:r>
-      <w:proofErr w:type="spellStart"/>
-      <w:r>
-        <w:rPr>
-          <w:rFonts w:asciiTheme="majorBidi" w:eastAsia="Calibri" w:hAnsiTheme="majorBidi" w:cstheme="majorBidi"/>
-          <w:kern w:val="0"/>
-          <w:sz w:val="24"/>
-          <w:szCs w:val="24"/>
-          <w:lang w:bidi="ar-SA"/>
-          <w14:ligatures w14:val="none"/>
-        </w:rPr>
-        <w:t>npm</w:t>
-      </w:r>
-      <w:proofErr w:type="spellEnd"/>
+        <w:t>JavaScript est un langage de programmation de scripts principalement utilisé pour les pages web interactives, ainsi que pour les serveurs avec l'utilisation de Node.js. Il est orienté objet à prototype et supporte les paradigmes objet, impératif et fonctionnel. Avec son gestionnaire de dépendances npm</w:t>
+      </w:r>
       <w:r>
         <w:t xml:space="preserve"> </w:t>
       </w:r>
@@ -10443,23 +10212,7 @@
           <w:sz w:val="24"/>
           <w:szCs w:val="24"/>
         </w:rPr>
-        <w:t>Flask est un micro-</w:t>
-      </w:r>
-      <w:proofErr w:type="spellStart"/>
-      <w:r>
-        <w:rPr>
-          <w:sz w:val="24"/>
-          <w:szCs w:val="24"/>
-        </w:rPr>
-        <w:t>framework</w:t>
-      </w:r>
-      <w:proofErr w:type="spellEnd"/>
-      <w:r>
-        <w:rPr>
-          <w:sz w:val="24"/>
-          <w:szCs w:val="24"/>
-        </w:rPr>
-        <w:t xml:space="preserve"> Web pour Python qui permet de créer rapidement et facilement des applications Web. Il est léger, </w:t>
+        <w:t xml:space="preserve">Flask est un micro-framework Web pour Python qui permet de créer rapidement et facilement des applications Web. Il est léger, </w:t>
       </w:r>
       <w:r>
         <w:rPr>
@@ -10613,7 +10366,6 @@
         <w:t>SQL (</w:t>
       </w:r>
       <w:bookmarkStart w:id="4" w:name="_Hlk134997308"/>
-      <w:proofErr w:type="spellStart"/>
       <w:r>
         <w:rPr>
           <w:rFonts w:asciiTheme="majorBidi" w:hAnsiTheme="majorBidi"/>
@@ -10621,50 +10373,9 @@
           <w:sz w:val="24"/>
           <w:szCs w:val="24"/>
         </w:rPr>
-        <w:t>Structured</w:t>
-      </w:r>
-      <w:proofErr w:type="spellEnd"/>
-      <w:r>
-        <w:rPr>
-          <w:rFonts w:asciiTheme="majorBidi" w:hAnsiTheme="majorBidi"/>
-          <w:color w:val="000000" w:themeColor="text1"/>
-          <w:sz w:val="24"/>
-          <w:szCs w:val="24"/>
-        </w:rPr>
-        <w:t xml:space="preserve"> </w:t>
-      </w:r>
-      <w:proofErr w:type="spellStart"/>
-      <w:r>
-        <w:rPr>
-          <w:rFonts w:asciiTheme="majorBidi" w:hAnsiTheme="majorBidi"/>
-          <w:color w:val="000000" w:themeColor="text1"/>
-          <w:sz w:val="24"/>
-          <w:szCs w:val="24"/>
-        </w:rPr>
-        <w:t>Query</w:t>
-      </w:r>
-      <w:proofErr w:type="spellEnd"/>
-      <w:r>
-        <w:rPr>
-          <w:rFonts w:asciiTheme="majorBidi" w:hAnsiTheme="majorBidi"/>
-          <w:color w:val="000000" w:themeColor="text1"/>
-          <w:sz w:val="24"/>
-          <w:szCs w:val="24"/>
-        </w:rPr>
-        <w:t xml:space="preserve"> </w:t>
-      </w:r>
-      <w:proofErr w:type="spellStart"/>
-      <w:r>
-        <w:rPr>
-          <w:rFonts w:asciiTheme="majorBidi" w:hAnsiTheme="majorBidi"/>
-          <w:color w:val="000000" w:themeColor="text1"/>
-          <w:sz w:val="24"/>
-          <w:szCs w:val="24"/>
-        </w:rPr>
-        <w:t>Language</w:t>
+        <w:t>Structured Query Language</w:t>
       </w:r>
       <w:bookmarkEnd w:id="4"/>
-      <w:proofErr w:type="spellEnd"/>
       <w:r>
         <w:rPr>
           <w:rFonts w:asciiTheme="majorBidi" w:hAnsiTheme="majorBidi"/>
@@ -10728,51 +10439,7 @@
           <w:sz w:val="28"/>
           <w:szCs w:val="28"/>
         </w:rPr>
-        <w:t>.2.</w:t>
-      </w:r>
-      <w:r>
-        <w:rPr>
-          <w:rFonts w:asciiTheme="majorBidi" w:hAnsiTheme="majorBidi"/>
-          <w:b/>
-          <w:bCs/>
-          <w:color w:val="000000" w:themeColor="text1"/>
-          <w:sz w:val="28"/>
-          <w:szCs w:val="28"/>
-        </w:rPr>
-        <w:t>2</w:t>
-      </w:r>
-      <w:r>
-        <w:rPr>
-          <w:rFonts w:asciiTheme="majorBidi" w:hAnsiTheme="majorBidi"/>
-          <w:b/>
-          <w:bCs/>
-          <w:color w:val="000000" w:themeColor="text1"/>
-          <w:sz w:val="28"/>
-          <w:szCs w:val="28"/>
-        </w:rPr>
-        <w:t xml:space="preserve"> </w:t>
-      </w:r>
-      <w:r>
-        <w:rPr>
-          <w:rFonts w:asciiTheme="majorBidi" w:hAnsiTheme="majorBidi"/>
-          <w:b/>
-          <w:bCs/>
-          <w:color w:val="000000" w:themeColor="text1"/>
-          <w:sz w:val="28"/>
-          <w:szCs w:val="28"/>
-        </w:rPr>
-        <w:t>Outils de développement</w:t>
-      </w:r>
-      <w:r>
-        <w:rPr>
-          <w:rFonts w:asciiTheme="majorBidi" w:hAnsiTheme="majorBidi"/>
-          <w:b/>
-          <w:bCs/>
-          <w:color w:val="000000" w:themeColor="text1"/>
-          <w:sz w:val="28"/>
-          <w:szCs w:val="28"/>
-        </w:rPr>
-        <w:t> :</w:t>
+        <w:t>.2.2 Outils de développement :</w:t>
       </w:r>
       <w:r>
         <w:rPr>
@@ -14306,6 +13973,124 @@
     </w:lvl>
   </w:abstractNum>
   <w:abstractNum w:abstractNumId="10" w15:restartNumberingAfterBreak="0">
+    <w:nsid w:val="49DC489D"/>
+    <w:multiLevelType w:val="hybridMultilevel"/>
+    <w:tmpl w:val="3DCE9612"/>
+    <w:lvl w:ilvl="0" w:tplc="FFFFFFFF">
+      <w:start w:val="1"/>
+      <w:numFmt w:val="decimal"/>
+      <w:lvlText w:val="%1-"/>
+      <w:lvlJc w:val="left"/>
+      <w:pPr>
+        <w:ind w:left="336" w:hanging="237"/>
+      </w:pPr>
+      <w:rPr>
+        <w:rFonts w:ascii="Times New Roman" w:eastAsia="Times New Roman" w:hAnsi="Times New Roman" w:cs="Times New Roman" w:hint="default"/>
+        <w:spacing w:val="-3"/>
+        <w:w w:val="100"/>
+        <w:sz w:val="26"/>
+        <w:szCs w:val="26"/>
+        <w:lang w:val="fr-FR" w:eastAsia="en-US" w:bidi="ar-SA"/>
+      </w:rPr>
+    </w:lvl>
+    <w:lvl w:ilvl="1" w:tplc="FFFFFFFF">
+      <w:numFmt w:val="bullet"/>
+      <w:lvlText w:val="•"/>
+      <w:lvlJc w:val="left"/>
+      <w:pPr>
+        <w:ind w:left="1208" w:hanging="237"/>
+      </w:pPr>
+      <w:rPr>
+        <w:rFonts w:hint="default"/>
+        <w:lang w:val="fr-FR" w:eastAsia="en-US" w:bidi="ar-SA"/>
+      </w:rPr>
+    </w:lvl>
+    <w:lvl w:ilvl="2" w:tplc="FFFFFFFF">
+      <w:numFmt w:val="bullet"/>
+      <w:lvlText w:val="•"/>
+      <w:lvlJc w:val="left"/>
+      <w:pPr>
+        <w:ind w:left="2077" w:hanging="237"/>
+      </w:pPr>
+      <w:rPr>
+        <w:rFonts w:hint="default"/>
+        <w:lang w:val="fr-FR" w:eastAsia="en-US" w:bidi="ar-SA"/>
+      </w:rPr>
+    </w:lvl>
+    <w:lvl w:ilvl="3" w:tplc="FFFFFFFF">
+      <w:numFmt w:val="bullet"/>
+      <w:lvlText w:val="•"/>
+      <w:lvlJc w:val="left"/>
+      <w:pPr>
+        <w:ind w:left="2946" w:hanging="237"/>
+      </w:pPr>
+      <w:rPr>
+        <w:rFonts w:hint="default"/>
+        <w:lang w:val="fr-FR" w:eastAsia="en-US" w:bidi="ar-SA"/>
+      </w:rPr>
+    </w:lvl>
+    <w:lvl w:ilvl="4" w:tplc="FFFFFFFF">
+      <w:numFmt w:val="bullet"/>
+      <w:lvlText w:val="•"/>
+      <w:lvlJc w:val="left"/>
+      <w:pPr>
+        <w:ind w:left="3814" w:hanging="237"/>
+      </w:pPr>
+      <w:rPr>
+        <w:rFonts w:hint="default"/>
+        <w:lang w:val="fr-FR" w:eastAsia="en-US" w:bidi="ar-SA"/>
+      </w:rPr>
+    </w:lvl>
+    <w:lvl w:ilvl="5" w:tplc="FFFFFFFF">
+      <w:numFmt w:val="bullet"/>
+      <w:lvlText w:val="•"/>
+      <w:lvlJc w:val="left"/>
+      <w:pPr>
+        <w:ind w:left="4683" w:hanging="237"/>
+      </w:pPr>
+      <w:rPr>
+        <w:rFonts w:hint="default"/>
+        <w:lang w:val="fr-FR" w:eastAsia="en-US" w:bidi="ar-SA"/>
+      </w:rPr>
+    </w:lvl>
+    <w:lvl w:ilvl="6" w:tplc="FFFFFFFF">
+      <w:numFmt w:val="bullet"/>
+      <w:lvlText w:val="•"/>
+      <w:lvlJc w:val="left"/>
+      <w:pPr>
+        <w:ind w:left="5552" w:hanging="237"/>
+      </w:pPr>
+      <w:rPr>
+        <w:rFonts w:hint="default"/>
+        <w:lang w:val="fr-FR" w:eastAsia="en-US" w:bidi="ar-SA"/>
+      </w:rPr>
+    </w:lvl>
+    <w:lvl w:ilvl="7" w:tplc="FFFFFFFF">
+      <w:numFmt w:val="bullet"/>
+      <w:lvlText w:val="•"/>
+      <w:lvlJc w:val="left"/>
+      <w:pPr>
+        <w:ind w:left="6420" w:hanging="237"/>
+      </w:pPr>
+      <w:rPr>
+        <w:rFonts w:hint="default"/>
+        <w:lang w:val="fr-FR" w:eastAsia="en-US" w:bidi="ar-SA"/>
+      </w:rPr>
+    </w:lvl>
+    <w:lvl w:ilvl="8" w:tplc="FFFFFFFF">
+      <w:numFmt w:val="bullet"/>
+      <w:lvlText w:val="•"/>
+      <w:lvlJc w:val="left"/>
+      <w:pPr>
+        <w:ind w:left="7289" w:hanging="237"/>
+      </w:pPr>
+      <w:rPr>
+        <w:rFonts w:hint="default"/>
+        <w:lang w:val="fr-FR" w:eastAsia="en-US" w:bidi="ar-SA"/>
+      </w:rPr>
+    </w:lvl>
+  </w:abstractNum>
+  <w:abstractNum w:abstractNumId="11" w15:restartNumberingAfterBreak="0">
     <w:nsid w:val="511B430E"/>
     <w:multiLevelType w:val="hybridMultilevel"/>
     <w:tmpl w:val="C64033AC"/>
@@ -14391,7 +14176,7 @@
       </w:pPr>
     </w:lvl>
   </w:abstractNum>
-  <w:abstractNum w:abstractNumId="11" w15:restartNumberingAfterBreak="0">
+  <w:abstractNum w:abstractNumId="12" w15:restartNumberingAfterBreak="0">
     <w:nsid w:val="562D4089"/>
     <w:multiLevelType w:val="hybridMultilevel"/>
     <w:tmpl w:val="29EA6798"/>
@@ -14504,7 +14289,7 @@
       </w:rPr>
     </w:lvl>
   </w:abstractNum>
-  <w:abstractNum w:abstractNumId="12" w15:restartNumberingAfterBreak="0">
+  <w:abstractNum w:abstractNumId="13" w15:restartNumberingAfterBreak="0">
     <w:nsid w:val="584F0E10"/>
     <w:multiLevelType w:val="hybridMultilevel"/>
     <w:tmpl w:val="3DE62130"/>
@@ -14590,7 +14375,7 @@
       </w:pPr>
     </w:lvl>
   </w:abstractNum>
-  <w:abstractNum w:abstractNumId="13" w15:restartNumberingAfterBreak="0">
+  <w:abstractNum w:abstractNumId="14" w15:restartNumberingAfterBreak="0">
     <w:nsid w:val="64DC2B54"/>
     <w:multiLevelType w:val="hybridMultilevel"/>
     <w:tmpl w:val="CFA80924"/>
@@ -14703,7 +14488,7 @@
       </w:rPr>
     </w:lvl>
   </w:abstractNum>
-  <w:abstractNum w:abstractNumId="14" w15:restartNumberingAfterBreak="0">
+  <w:abstractNum w:abstractNumId="15" w15:restartNumberingAfterBreak="0">
     <w:nsid w:val="721143CD"/>
     <w:multiLevelType w:val="hybridMultilevel"/>
     <w:tmpl w:val="A34C4512"/>
@@ -14821,7 +14606,7 @@
       </w:rPr>
     </w:lvl>
   </w:abstractNum>
-  <w:abstractNum w:abstractNumId="15" w15:restartNumberingAfterBreak="0">
+  <w:abstractNum w:abstractNumId="16" w15:restartNumberingAfterBreak="0">
     <w:nsid w:val="79A459B8"/>
     <w:multiLevelType w:val="multilevel"/>
     <w:tmpl w:val="C09CC79A"/>
@@ -14946,13 +14731,13 @@
     <w:abstractNumId w:val="9"/>
   </w:num>
   <w:num w:numId="3" w16cid:durableId="322241421">
-    <w:abstractNumId w:val="13"/>
+    <w:abstractNumId w:val="14"/>
   </w:num>
   <w:num w:numId="4" w16cid:durableId="1101871990">
-    <w:abstractNumId w:val="11"/>
+    <w:abstractNumId w:val="12"/>
   </w:num>
   <w:num w:numId="5" w16cid:durableId="2137404384">
-    <w:abstractNumId w:val="12"/>
+    <w:abstractNumId w:val="13"/>
   </w:num>
   <w:num w:numId="6" w16cid:durableId="274405403">
     <w:abstractNumId w:val="1"/>
@@ -14970,10 +14755,10 @@
     <w:abstractNumId w:val="2"/>
   </w:num>
   <w:num w:numId="11" w16cid:durableId="902182568">
-    <w:abstractNumId w:val="15"/>
+    <w:abstractNumId w:val="16"/>
   </w:num>
   <w:num w:numId="12" w16cid:durableId="1612591055">
-    <w:abstractNumId w:val="14"/>
+    <w:abstractNumId w:val="15"/>
   </w:num>
   <w:num w:numId="13" w16cid:durableId="1879387653">
     <w:abstractNumId w:val="5"/>
@@ -14985,6 +14770,9 @@
     <w:abstractNumId w:val="6"/>
   </w:num>
   <w:num w:numId="16" w16cid:durableId="761800057">
+    <w:abstractNumId w:val="11"/>
+  </w:num>
+  <w:num w:numId="17" w16cid:durableId="1872842736">
     <w:abstractNumId w:val="10"/>
   </w:num>
   <w:numIdMacAtCleanup w:val="12"/>
@@ -15635,6 +15423,7 @@
   <w:style w:type="character" w:default="1" w:styleId="DefaultParagraphFont">
     <w:name w:val="Default Paragraph Font"/>
     <w:uiPriority w:val="1"/>
+    <w:semiHidden/>
     <w:unhideWhenUsed/>
   </w:style>
   <w:style w:type="table" w:default="1" w:styleId="TableNormal">

</xml_diff>

<commit_message>
qlq modification diagrammes de classe et sequence
</commit_message>
<xml_diff>
--- a/memoire.docx
+++ b/memoire.docx
@@ -116,7 +116,25 @@
           <w:sz w:val="28"/>
           <w:szCs w:val="28"/>
         </w:rPr>
-        <w:t>Université Benyoucef Benkhedda-Alger1</w:t>
+        <w:t xml:space="preserve">Université </w:t>
+      </w:r>
+      <w:proofErr w:type="spellStart"/>
+      <w:r>
+        <w:rPr>
+          <w:rFonts w:asciiTheme="majorBidi" w:hAnsiTheme="majorBidi" w:cstheme="majorBidi"/>
+          <w:sz w:val="28"/>
+          <w:szCs w:val="28"/>
+        </w:rPr>
+        <w:t>Benyoucef</w:t>
+      </w:r>
+      <w:proofErr w:type="spellEnd"/>
+      <w:r>
+        <w:rPr>
+          <w:rFonts w:asciiTheme="majorBidi" w:hAnsiTheme="majorBidi" w:cstheme="majorBidi"/>
+          <w:sz w:val="28"/>
+          <w:szCs w:val="28"/>
+        </w:rPr>
+        <w:t xml:space="preserve"> Benkhedda-Alger1</w:t>
       </w:r>
     </w:p>
     <w:p>
@@ -730,23 +748,25 @@
           <w:sz w:val="36"/>
           <w:szCs w:val="36"/>
         </w:rPr>
-        <w:t xml:space="preserve"> Rahmani Amin</w:t>
-      </w:r>
+        <w:t xml:space="preserve"> </w:t>
+      </w:r>
+      <w:proofErr w:type="spellStart"/>
       <w:r>
         <w:rPr>
           <w:rFonts w:asciiTheme="majorBidi" w:hAnsiTheme="majorBidi" w:cstheme="majorBidi"/>
           <w:sz w:val="36"/>
           <w:szCs w:val="36"/>
         </w:rPr>
-        <w:t>e</w:t>
-      </w:r>
+        <w:t>Rahmani</w:t>
+      </w:r>
+      <w:proofErr w:type="spellEnd"/>
       <w:r>
         <w:rPr>
           <w:rFonts w:asciiTheme="majorBidi" w:hAnsiTheme="majorBidi" w:cstheme="majorBidi"/>
           <w:sz w:val="36"/>
           <w:szCs w:val="36"/>
         </w:rPr>
-        <w:tab/>
+        <w:t xml:space="preserve"> Amin</w:t>
       </w:r>
       <w:r>
         <w:rPr>
@@ -754,7 +774,7 @@
           <w:sz w:val="36"/>
           <w:szCs w:val="36"/>
         </w:rPr>
-        <w:tab/>
+        <w:t>e</w:t>
       </w:r>
       <w:r>
         <w:rPr>
@@ -786,8 +806,34 @@
           <w:sz w:val="36"/>
           <w:szCs w:val="36"/>
         </w:rPr>
-        <w:t>- Feddane Chaima</w:t>
-      </w:r>
+        <w:tab/>
+      </w:r>
+      <w:r>
+        <w:rPr>
+          <w:rFonts w:asciiTheme="majorBidi" w:hAnsiTheme="majorBidi" w:cstheme="majorBidi"/>
+          <w:sz w:val="36"/>
+          <w:szCs w:val="36"/>
+        </w:rPr>
+        <w:tab/>
+      </w:r>
+      <w:r>
+        <w:rPr>
+          <w:rFonts w:asciiTheme="majorBidi" w:hAnsiTheme="majorBidi" w:cstheme="majorBidi"/>
+          <w:sz w:val="36"/>
+          <w:szCs w:val="36"/>
+        </w:rPr>
+        <w:t xml:space="preserve">- Feddane </w:t>
+      </w:r>
+      <w:proofErr w:type="spellStart"/>
+      <w:r>
+        <w:rPr>
+          <w:rFonts w:asciiTheme="majorBidi" w:hAnsiTheme="majorBidi" w:cstheme="majorBidi"/>
+          <w:sz w:val="36"/>
+          <w:szCs w:val="36"/>
+        </w:rPr>
+        <w:t>Chaima</w:t>
+      </w:r>
+      <w:proofErr w:type="spellEnd"/>
     </w:p>
     <w:p>
       <w:pPr>
@@ -832,8 +878,9 @@
           <w:szCs w:val="36"/>
           <w:lang w:val="en-US"/>
         </w:rPr>
-        <w:t xml:space="preserve"> Abdelli Anis</w:t>
-      </w:r>
+        <w:t xml:space="preserve"> </w:t>
+      </w:r>
+      <w:proofErr w:type="spellStart"/>
       <w:r>
         <w:rPr>
           <w:rFonts w:asciiTheme="majorBidi" w:hAnsiTheme="majorBidi" w:cstheme="majorBidi"/>
@@ -841,8 +888,9 @@
           <w:szCs w:val="36"/>
           <w:lang w:val="en-US"/>
         </w:rPr>
-        <w:t>s</w:t>
-      </w:r>
+        <w:t>Abdelli</w:t>
+      </w:r>
+      <w:proofErr w:type="spellEnd"/>
       <w:r>
         <w:rPr>
           <w:rFonts w:asciiTheme="majorBidi" w:hAnsiTheme="majorBidi" w:cstheme="majorBidi"/>
@@ -852,6 +900,7 @@
         </w:rPr>
         <w:t xml:space="preserve"> </w:t>
       </w:r>
+      <w:proofErr w:type="spellStart"/>
       <w:r>
         <w:rPr>
           <w:rFonts w:asciiTheme="majorBidi" w:hAnsiTheme="majorBidi" w:cstheme="majorBidi"/>
@@ -859,7 +908,7 @@
           <w:szCs w:val="36"/>
           <w:lang w:val="en-US"/>
         </w:rPr>
-        <w:tab/>
+        <w:t>Anis</w:t>
       </w:r>
       <w:r>
         <w:rPr>
@@ -868,8 +917,9 @@
           <w:szCs w:val="36"/>
           <w:lang w:val="en-US"/>
         </w:rPr>
-        <w:tab/>
-      </w:r>
+        <w:t>s</w:t>
+      </w:r>
+      <w:proofErr w:type="spellEnd"/>
       <w:r>
         <w:rPr>
           <w:rFonts w:asciiTheme="majorBidi" w:hAnsiTheme="majorBidi" w:cstheme="majorBidi"/>
@@ -877,7 +927,7 @@
           <w:szCs w:val="36"/>
           <w:lang w:val="en-US"/>
         </w:rPr>
-        <w:tab/>
+        <w:t xml:space="preserve"> </w:t>
       </w:r>
       <w:r>
         <w:rPr>
@@ -904,7 +954,54 @@
           <w:szCs w:val="36"/>
           <w:lang w:val="en-US"/>
         </w:rPr>
-        <w:t>- Hamidani Khali</w:t>
+        <w:tab/>
+      </w:r>
+      <w:r>
+        <w:rPr>
+          <w:rFonts w:asciiTheme="majorBidi" w:hAnsiTheme="majorBidi" w:cstheme="majorBidi"/>
+          <w:sz w:val="36"/>
+          <w:szCs w:val="36"/>
+          <w:lang w:val="en-US"/>
+        </w:rPr>
+        <w:tab/>
+      </w:r>
+      <w:r>
+        <w:rPr>
+          <w:rFonts w:asciiTheme="majorBidi" w:hAnsiTheme="majorBidi" w:cstheme="majorBidi"/>
+          <w:sz w:val="36"/>
+          <w:szCs w:val="36"/>
+          <w:lang w:val="en-US"/>
+        </w:rPr>
+        <w:tab/>
+      </w:r>
+      <w:r>
+        <w:rPr>
+          <w:rFonts w:asciiTheme="majorBidi" w:hAnsiTheme="majorBidi" w:cstheme="majorBidi"/>
+          <w:sz w:val="36"/>
+          <w:szCs w:val="36"/>
+          <w:lang w:val="en-US"/>
+        </w:rPr>
+        <w:t xml:space="preserve">- </w:t>
+      </w:r>
+      <w:proofErr w:type="spellStart"/>
+      <w:r>
+        <w:rPr>
+          <w:rFonts w:asciiTheme="majorBidi" w:hAnsiTheme="majorBidi" w:cstheme="majorBidi"/>
+          <w:sz w:val="36"/>
+          <w:szCs w:val="36"/>
+          <w:lang w:val="en-US"/>
+        </w:rPr>
+        <w:t>Hamidani</w:t>
+      </w:r>
+      <w:proofErr w:type="spellEnd"/>
+      <w:r>
+        <w:rPr>
+          <w:rFonts w:asciiTheme="majorBidi" w:hAnsiTheme="majorBidi" w:cstheme="majorBidi"/>
+          <w:sz w:val="36"/>
+          <w:szCs w:val="36"/>
+          <w:lang w:val="en-US"/>
+        </w:rPr>
+        <w:t xml:space="preserve"> Khali</w:t>
       </w:r>
       <w:r>
         <w:rPr>
@@ -1098,18 +1195,22 @@
           <w:sz w:val="32"/>
           <w:szCs w:val="32"/>
         </w:rPr>
-        <w:t xml:space="preserve"> Monsieur Rahmani Amine</w:t>
-      </w:r>
-      <w:r>
-        <w:rPr>
-          <w:rFonts w:asciiTheme="majorBidi" w:hAnsiTheme="majorBidi" w:cstheme="majorBidi"/>
+        <w:t xml:space="preserve"> Monsieur </w:t>
+      </w:r>
+      <w:proofErr w:type="spellStart"/>
+      <w:r>
+        <w:rPr>
+          <w:rFonts w:asciiTheme="majorBidi" w:hAnsiTheme="majorBidi" w:cstheme="majorBidi"/>
+          <w:b/>
+          <w:bCs/>
           <w:i/>
           <w:iCs/>
           <w:sz w:val="32"/>
           <w:szCs w:val="32"/>
         </w:rPr>
-        <w:t xml:space="preserve"> et </w:t>
-      </w:r>
+        <w:t>Rahmani</w:t>
+      </w:r>
+      <w:proofErr w:type="spellEnd"/>
       <w:r>
         <w:rPr>
           <w:rFonts w:asciiTheme="majorBidi" w:hAnsiTheme="majorBidi" w:cstheme="majorBidi"/>
@@ -1120,7 +1221,7 @@
           <w:sz w:val="32"/>
           <w:szCs w:val="32"/>
         </w:rPr>
-        <w:t>Monsieur Abdelli Aniss</w:t>
+        <w:t xml:space="preserve"> Amine</w:t>
       </w:r>
       <w:r>
         <w:rPr>
@@ -1130,42 +1231,47 @@
           <w:sz w:val="32"/>
           <w:szCs w:val="32"/>
         </w:rPr>
-        <w:t>, pour leur expertise, leur patience et leur précieuse contribution tout au long de notre parcours. Leurs conseils éclairés et leur disponibilité ont été d'une aide inestimable, nous permettant d'atteindre nos objectifs de recherche.</w:t>
-      </w:r>
-    </w:p>
-    <w:p>
-      <w:pPr>
-        <w:jc w:val="both"/>
-        <w:rPr>
-          <w:rFonts w:asciiTheme="majorBidi" w:hAnsiTheme="majorBidi" w:cstheme="majorBidi"/>
+        <w:t xml:space="preserve"> et </w:t>
+      </w:r>
+      <w:r>
+        <w:rPr>
+          <w:rFonts w:asciiTheme="majorBidi" w:hAnsiTheme="majorBidi" w:cstheme="majorBidi"/>
+          <w:b/>
+          <w:bCs/>
           <w:i/>
           <w:iCs/>
           <w:sz w:val="32"/>
           <w:szCs w:val="32"/>
         </w:rPr>
-      </w:pPr>
-    </w:p>
-    <w:p>
-      <w:pPr>
-        <w:jc w:val="both"/>
-        <w:rPr>
-          <w:rFonts w:asciiTheme="majorBidi" w:hAnsiTheme="majorBidi" w:cstheme="majorBidi"/>
+        <w:t xml:space="preserve">Monsieur </w:t>
+      </w:r>
+      <w:proofErr w:type="spellStart"/>
+      <w:r>
+        <w:rPr>
+          <w:rFonts w:asciiTheme="majorBidi" w:hAnsiTheme="majorBidi" w:cstheme="majorBidi"/>
+          <w:b/>
+          <w:bCs/>
           <w:i/>
           <w:iCs/>
           <w:sz w:val="32"/>
           <w:szCs w:val="32"/>
         </w:rPr>
-      </w:pPr>
-      <w:r>
-        <w:rPr>
-          <w:rFonts w:asciiTheme="majorBidi" w:hAnsiTheme="majorBidi" w:cstheme="majorBidi"/>
+        <w:t>Abdelli</w:t>
+      </w:r>
+      <w:proofErr w:type="spellEnd"/>
+      <w:r>
+        <w:rPr>
+          <w:rFonts w:asciiTheme="majorBidi" w:hAnsiTheme="majorBidi" w:cstheme="majorBidi"/>
+          <w:b/>
+          <w:bCs/>
           <w:i/>
           <w:iCs/>
           <w:sz w:val="32"/>
           <w:szCs w:val="32"/>
         </w:rPr>
-        <w:t xml:space="preserve">Nos remerciements vont également à l'organisme d'accueil, </w:t>
-      </w:r>
+        <w:t xml:space="preserve"> </w:t>
+      </w:r>
+      <w:proofErr w:type="spellStart"/>
       <w:r>
         <w:rPr>
           <w:rFonts w:asciiTheme="majorBidi" w:hAnsiTheme="majorBidi" w:cstheme="majorBidi"/>
@@ -1176,8 +1282,9 @@
           <w:sz w:val="32"/>
           <w:szCs w:val="32"/>
         </w:rPr>
-        <w:t>le Ministère de la Numérisation et des Statistiques</w:t>
-      </w:r>
+        <w:t>Aniss</w:t>
+      </w:r>
+      <w:proofErr w:type="spellEnd"/>
       <w:r>
         <w:rPr>
           <w:rFonts w:asciiTheme="majorBidi" w:hAnsiTheme="majorBidi" w:cstheme="majorBidi"/>
@@ -1186,7 +1293,7 @@
           <w:sz w:val="32"/>
           <w:szCs w:val="32"/>
         </w:rPr>
-        <w:t>, pour avoir offert un environnement propice à notre apprentissage et à nos travaux de recherche. Leur collaboration et leur soutien ont grandement enrichi notre expérience.</w:t>
+        <w:t>, pour leur expertise, leur patience et leur précieuse contribution tout au long de notre parcours. Leurs conseils éclairés et leur disponibilité ont été d'une aide inestimable, nous permettant d'atteindre nos objectifs de recherche.</w:t>
       </w:r>
     </w:p>
     <w:p>
@@ -1220,7 +1327,7 @@
           <w:sz w:val="32"/>
           <w:szCs w:val="32"/>
         </w:rPr>
-        <w:t xml:space="preserve">Enfin, nous tenons à exprimer nos sincères remerciements aux </w:t>
+        <w:t xml:space="preserve">Nos remerciements vont également à l'organisme d'accueil, </w:t>
       </w:r>
       <w:r>
         <w:rPr>
@@ -1232,16 +1339,98 @@
           <w:sz w:val="32"/>
           <w:szCs w:val="32"/>
         </w:rPr>
-        <w:t>membres du jury</w:t>
-      </w:r>
-      <w:r>
-        <w:rPr>
-          <w:rFonts w:asciiTheme="majorBidi" w:hAnsiTheme="majorBidi" w:cstheme="majorBidi"/>
+        <w:t xml:space="preserve">le </w:t>
+      </w:r>
+      <w:proofErr w:type="gramStart"/>
+      <w:r>
+        <w:rPr>
+          <w:rFonts w:asciiTheme="majorBidi" w:hAnsiTheme="majorBidi" w:cstheme="majorBidi"/>
+          <w:b/>
+          <w:bCs/>
           <w:i/>
           <w:iCs/>
           <w:sz w:val="32"/>
           <w:szCs w:val="32"/>
         </w:rPr>
+        <w:t>Ministère</w:t>
+      </w:r>
+      <w:proofErr w:type="gramEnd"/>
+      <w:r>
+        <w:rPr>
+          <w:rFonts w:asciiTheme="majorBidi" w:hAnsiTheme="majorBidi" w:cstheme="majorBidi"/>
+          <w:b/>
+          <w:bCs/>
+          <w:i/>
+          <w:iCs/>
+          <w:sz w:val="32"/>
+          <w:szCs w:val="32"/>
+        </w:rPr>
+        <w:t xml:space="preserve"> de la Numérisation et des Statistiques</w:t>
+      </w:r>
+      <w:r>
+        <w:rPr>
+          <w:rFonts w:asciiTheme="majorBidi" w:hAnsiTheme="majorBidi" w:cstheme="majorBidi"/>
+          <w:i/>
+          <w:iCs/>
+          <w:sz w:val="32"/>
+          <w:szCs w:val="32"/>
+        </w:rPr>
+        <w:t>, pour avoir offert un environnement propice à notre apprentissage et à nos travaux de recherche. Leur collaboration et leur soutien ont grandement enrichi notre expérience.</w:t>
+      </w:r>
+    </w:p>
+    <w:p>
+      <w:pPr>
+        <w:jc w:val="both"/>
+        <w:rPr>
+          <w:rFonts w:asciiTheme="majorBidi" w:hAnsiTheme="majorBidi" w:cstheme="majorBidi"/>
+          <w:i/>
+          <w:iCs/>
+          <w:sz w:val="32"/>
+          <w:szCs w:val="32"/>
+        </w:rPr>
+      </w:pPr>
+    </w:p>
+    <w:p>
+      <w:pPr>
+        <w:jc w:val="both"/>
+        <w:rPr>
+          <w:rFonts w:asciiTheme="majorBidi" w:hAnsiTheme="majorBidi" w:cstheme="majorBidi"/>
+          <w:i/>
+          <w:iCs/>
+          <w:sz w:val="32"/>
+          <w:szCs w:val="32"/>
+        </w:rPr>
+      </w:pPr>
+      <w:r>
+        <w:rPr>
+          <w:rFonts w:asciiTheme="majorBidi" w:hAnsiTheme="majorBidi" w:cstheme="majorBidi"/>
+          <w:i/>
+          <w:iCs/>
+          <w:sz w:val="32"/>
+          <w:szCs w:val="32"/>
+        </w:rPr>
+        <w:t xml:space="preserve">Enfin, nous tenons à exprimer nos sincères remerciements aux </w:t>
+      </w:r>
+      <w:r>
+        <w:rPr>
+          <w:rFonts w:asciiTheme="majorBidi" w:hAnsiTheme="majorBidi" w:cstheme="majorBidi"/>
+          <w:b/>
+          <w:bCs/>
+          <w:i/>
+          <w:iCs/>
+          <w:sz w:val="32"/>
+          <w:szCs w:val="32"/>
+        </w:rPr>
+        <w:t>membres du jury</w:t>
+      </w:r>
+      <w:r>
+        <w:rPr>
+          <w:rFonts w:asciiTheme="majorBidi" w:hAnsiTheme="majorBidi" w:cstheme="majorBidi"/>
+          <w:i/>
+          <w:iCs/>
+          <w:sz w:val="32"/>
+          <w:szCs w:val="32"/>
+        </w:rPr>
         <w:t xml:space="preserve"> qui ont accepté d'honorer notre travail en évaluant notre mémoire.</w:t>
       </w:r>
     </w:p>
@@ -3030,6 +3219,7 @@
           <w:lang w:val="en-US"/>
         </w:rPr>
       </w:pPr>
+      <w:proofErr w:type="spellStart"/>
       <w:r>
         <w:rPr>
           <w:rFonts w:asciiTheme="majorBidi" w:hAnsiTheme="majorBidi" w:cstheme="majorBidi"/>
@@ -3040,8 +3230,9 @@
           <w:lang w:val="en-US"/>
         </w:rPr>
         <w:lastRenderedPageBreak/>
-        <w:t xml:space="preserve">Liste des </w:t>
-      </w:r>
+        <w:t>Liste</w:t>
+      </w:r>
+      <w:proofErr w:type="spellEnd"/>
       <w:r>
         <w:rPr>
           <w:rFonts w:asciiTheme="majorBidi" w:hAnsiTheme="majorBidi" w:cstheme="majorBidi"/>
@@ -3051,12 +3242,10 @@
           <w:szCs w:val="36"/>
           <w:lang w:val="en-US"/>
         </w:rPr>
-        <w:t>abréviations</w:t>
-      </w:r>
-    </w:p>
-    <w:p>
-      <w:pPr>
-        <w:ind w:left="2124"/>
+        <w:t xml:space="preserve"> des </w:t>
+      </w:r>
+      <w:proofErr w:type="spellStart"/>
+      <w:r>
         <w:rPr>
           <w:rFonts w:asciiTheme="majorBidi" w:hAnsiTheme="majorBidi" w:cstheme="majorBidi"/>
           <w:b/>
@@ -3065,6 +3254,21 @@
           <w:szCs w:val="36"/>
           <w:lang w:val="en-US"/>
         </w:rPr>
+        <w:t>abréviations</w:t>
+      </w:r>
+      <w:proofErr w:type="spellEnd"/>
+    </w:p>
+    <w:p>
+      <w:pPr>
+        <w:ind w:left="2124"/>
+        <w:rPr>
+          <w:rFonts w:asciiTheme="majorBidi" w:hAnsiTheme="majorBidi" w:cstheme="majorBidi"/>
+          <w:b/>
+          <w:bCs/>
+          <w:sz w:val="36"/>
+          <w:szCs w:val="36"/>
+          <w:lang w:val="en-US"/>
+        </w:rPr>
       </w:pPr>
     </w:p>
     <w:p>
@@ -3622,7 +3826,25 @@
           <w:sz w:val="24"/>
           <w:szCs w:val="24"/>
         </w:rPr>
-        <w:t>En fournissant des statistiques sur les types d'attaques les plus courantes et les méthodes les plus efficaces pour s'en protéger, cette plateforme peut également aider les utilisateurs algériens à mieux comprendre les risques potentiels et à prendre des mesures pour renforcer la sécurité de leurs systèmes. En fin de compte, cette plateforme peut contribuer à améliorer la sécurité en ligne en Algérie, en offrant une solution pratique et efficace pour la veille et la surveillance de la sécurité informatique.</w:t>
+        <w:t xml:space="preserve">En fournissant des statistiques sur les types d'attaques les plus courantes et les méthodes les plus efficaces pour s'en protéger, cette plateforme peut également aider les utilisateurs algériens à mieux comprendre les </w:t>
+      </w:r>
+      <w:proofErr w:type="gramStart"/>
+      <w:r>
+        <w:rPr>
+          <w:rFonts w:asciiTheme="majorBidi" w:hAnsiTheme="majorBidi" w:cstheme="majorBidi"/>
+          <w:sz w:val="24"/>
+          <w:szCs w:val="24"/>
+        </w:rPr>
+        <w:t>risques potentiels</w:t>
+      </w:r>
+      <w:proofErr w:type="gramEnd"/>
+      <w:r>
+        <w:rPr>
+          <w:rFonts w:asciiTheme="majorBidi" w:hAnsiTheme="majorBidi" w:cstheme="majorBidi"/>
+          <w:sz w:val="24"/>
+          <w:szCs w:val="24"/>
+        </w:rPr>
+        <w:t xml:space="preserve"> et à prendre des mesures pour renforcer la sécurité de leurs systèmes. En fin de compte, cette plateforme peut contribuer à améliorer la sécurité en ligne en Algérie, en offrant une solution pratique et efficace pour la veille et la surveillance de la sécurité informatique.</w:t>
       </w:r>
     </w:p>
     <w:p>
@@ -5410,7 +5632,43 @@
           <w:sz w:val="24"/>
           <w:szCs w:val="24"/>
         </w:rPr>
-        <w:t xml:space="preserve"> (Incident Reporting Form)</w:t>
+        <w:t xml:space="preserve"> (Incident </w:t>
+      </w:r>
+      <w:proofErr w:type="spellStart"/>
+      <w:r>
+        <w:rPr>
+          <w:rFonts w:asciiTheme="majorBidi" w:hAnsiTheme="majorBidi" w:cstheme="majorBidi"/>
+          <w:sz w:val="24"/>
+          <w:szCs w:val="24"/>
+        </w:rPr>
+        <w:t>Reporting</w:t>
+      </w:r>
+      <w:proofErr w:type="spellEnd"/>
+      <w:r>
+        <w:rPr>
+          <w:rFonts w:asciiTheme="majorBidi" w:hAnsiTheme="majorBidi" w:cstheme="majorBidi"/>
+          <w:sz w:val="24"/>
+          <w:szCs w:val="24"/>
+        </w:rPr>
+        <w:t xml:space="preserve"> </w:t>
+      </w:r>
+      <w:proofErr w:type="spellStart"/>
+      <w:r>
+        <w:rPr>
+          <w:rFonts w:asciiTheme="majorBidi" w:hAnsiTheme="majorBidi" w:cstheme="majorBidi"/>
+          <w:sz w:val="24"/>
+          <w:szCs w:val="24"/>
+        </w:rPr>
+        <w:t>Form</w:t>
+      </w:r>
+      <w:proofErr w:type="spellEnd"/>
+      <w:r>
+        <w:rPr>
+          <w:rFonts w:asciiTheme="majorBidi" w:hAnsiTheme="majorBidi" w:cstheme="majorBidi"/>
+          <w:sz w:val="24"/>
+          <w:szCs w:val="24"/>
+        </w:rPr>
+        <w:t>)</w:t>
       </w:r>
       <w:r>
         <w:rPr>
@@ -7661,6 +7919,7 @@
                 <w:lang w:bidi="ar-DZ"/>
               </w:rPr>
             </w:pPr>
+            <w:proofErr w:type="spellStart"/>
             <w:r>
               <w:rPr>
                 <w:b/>
@@ -7678,7 +7937,18 @@
                 <w:szCs w:val="24"/>
                 <w:lang w:bidi="ar-DZ"/>
               </w:rPr>
-              <w:t>-conditions:</w:t>
+              <w:t>-conditions</w:t>
+            </w:r>
+            <w:proofErr w:type="spellEnd"/>
+            <w:r>
+              <w:rPr>
+                <w:b/>
+                <w:bCs/>
+                <w:sz w:val="24"/>
+                <w:szCs w:val="24"/>
+                <w:lang w:bidi="ar-DZ"/>
+              </w:rPr>
+              <w:t>:</w:t>
             </w:r>
             <w:r>
               <w:rPr>
@@ -9172,9 +9442,11 @@
         <w:jc w:val="both"/>
         <w:rPr>
           <w:rFonts w:asciiTheme="majorBidi" w:hAnsiTheme="majorBidi"/>
-          <w:color w:val="000000" w:themeColor="text1"/>
-          <w:sz w:val="24"/>
-          <w:szCs w:val="24"/>
+          <w:b/>
+          <w:bCs/>
+          <w:color w:val="000000" w:themeColor="text1"/>
+          <w:sz w:val="28"/>
+          <w:szCs w:val="28"/>
         </w:rPr>
       </w:pPr>
       <w:r>
@@ -9213,6 +9485,64 @@
     </w:p>
     <w:p>
       <w:pPr>
+        <w:pStyle w:val="ListParagraph"/>
+        <w:spacing w:line="360" w:lineRule="auto"/>
+        <w:ind w:firstLine="696"/>
+        <w:jc w:val="both"/>
+        <w:rPr>
+          <w:rFonts w:asciiTheme="majorBidi" w:hAnsiTheme="majorBidi"/>
+          <w:color w:val="000000" w:themeColor="text1"/>
+          <w:sz w:val="24"/>
+          <w:szCs w:val="24"/>
+        </w:rPr>
+      </w:pPr>
+      <w:r>
+        <w:rPr>
+          <w:rFonts w:asciiTheme="majorBidi" w:hAnsiTheme="majorBidi"/>
+          <w:color w:val="000000" w:themeColor="text1"/>
+          <w:sz w:val="24"/>
+          <w:szCs w:val="24"/>
+        </w:rPr>
+        <w:t>Est</w:t>
+      </w:r>
+      <w:r>
+        <w:rPr>
+          <w:rFonts w:asciiTheme="majorBidi" w:hAnsiTheme="majorBidi"/>
+          <w:color w:val="000000" w:themeColor="text1"/>
+          <w:sz w:val="24"/>
+          <w:szCs w:val="24"/>
+        </w:rPr>
+        <w:t xml:space="preserve"> l'un des types de diagrammes UML les plus utiles, car il décrit clairement, la structure interne d'un système particulier en modélisant ses classes, ses attributs, ses opérations ainsi que les relations entre la vue statique des objets et leurs comportements.</w:t>
+      </w:r>
+    </w:p>
+    <w:p>
+      <w:pPr>
+        <w:pStyle w:val="ListParagraph"/>
+        <w:spacing w:line="360" w:lineRule="auto"/>
+        <w:jc w:val="both"/>
+        <w:rPr>
+          <w:rFonts w:asciiTheme="majorBidi" w:hAnsiTheme="majorBidi"/>
+          <w:color w:val="000000" w:themeColor="text1"/>
+          <w:sz w:val="24"/>
+          <w:szCs w:val="24"/>
+        </w:rPr>
+      </w:pPr>
+    </w:p>
+    <w:p>
+      <w:pPr>
+        <w:pStyle w:val="ListParagraph"/>
+        <w:spacing w:line="360" w:lineRule="auto"/>
+        <w:jc w:val="both"/>
+        <w:rPr>
+          <w:rFonts w:asciiTheme="majorBidi" w:hAnsiTheme="majorBidi"/>
+          <w:color w:val="000000" w:themeColor="text1"/>
+          <w:sz w:val="24"/>
+          <w:szCs w:val="24"/>
+        </w:rPr>
+      </w:pPr>
+    </w:p>
+    <w:p>
+      <w:pPr>
         <w:ind w:firstLine="708"/>
         <w:rPr>
           <w:rFonts w:asciiTheme="majorBidi" w:hAnsiTheme="majorBidi"/>
@@ -9266,6 +9596,28 @@
           <w:szCs w:val="28"/>
         </w:rPr>
         <w:t>Le diagramme de séquence :</w:t>
+      </w:r>
+    </w:p>
+    <w:p>
+      <w:pPr>
+        <w:spacing w:line="360" w:lineRule="auto"/>
+        <w:ind w:left="708" w:firstLine="708"/>
+        <w:jc w:val="both"/>
+        <w:rPr>
+          <w:rFonts w:asciiTheme="majorBidi" w:hAnsiTheme="majorBidi"/>
+          <w:color w:val="000000" w:themeColor="text1"/>
+          <w:sz w:val="24"/>
+          <w:szCs w:val="24"/>
+        </w:rPr>
+      </w:pPr>
+      <w:r>
+        <w:rPr>
+          <w:rFonts w:asciiTheme="majorBidi" w:hAnsiTheme="majorBidi"/>
+          <w:color w:val="000000" w:themeColor="text1"/>
+          <w:sz w:val="24"/>
+          <w:szCs w:val="24"/>
+        </w:rPr>
+        <w:t>C’est un diagramme d’interaction qui met l’accent sur le classement des messages en ordre chronologique. Il contient la reformulation du texte du cas d’utilisation déjà décrite par les scénarios.</w:t>
       </w:r>
     </w:p>
     <w:p>
@@ -9730,7 +10082,87 @@
           <w:sz w:val="24"/>
           <w:szCs w:val="24"/>
         </w:rPr>
-        <w:t>HTML, en anglais (Hypertext Markup Language), est un langage de balisage utilisé pour représenter les pages web en structurant sémantiquement et logiquement le contenu des pages, incluant des ressources multimédias et des formulaires. Il est conforme aux exigences d'accessibilité du web et est souvent utilisé avec JavaScript et CSS. HTML est un format ouvert inspiré du SGML(Standard Generalized Markup Language).</w:t>
+        <w:t>HTML, en anglais (</w:t>
+      </w:r>
+      <w:proofErr w:type="spellStart"/>
+      <w:r>
+        <w:rPr>
+          <w:rFonts w:asciiTheme="majorBidi" w:hAnsiTheme="majorBidi"/>
+          <w:color w:val="000000" w:themeColor="text1"/>
+          <w:sz w:val="24"/>
+          <w:szCs w:val="24"/>
+        </w:rPr>
+        <w:t>Hypertext</w:t>
+      </w:r>
+      <w:proofErr w:type="spellEnd"/>
+      <w:r>
+        <w:rPr>
+          <w:rFonts w:asciiTheme="majorBidi" w:hAnsiTheme="majorBidi"/>
+          <w:color w:val="000000" w:themeColor="text1"/>
+          <w:sz w:val="24"/>
+          <w:szCs w:val="24"/>
+        </w:rPr>
+        <w:t xml:space="preserve"> Markup </w:t>
+      </w:r>
+      <w:proofErr w:type="spellStart"/>
+      <w:r>
+        <w:rPr>
+          <w:rFonts w:asciiTheme="majorBidi" w:hAnsiTheme="majorBidi"/>
+          <w:color w:val="000000" w:themeColor="text1"/>
+          <w:sz w:val="24"/>
+          <w:szCs w:val="24"/>
+        </w:rPr>
+        <w:t>Language</w:t>
+      </w:r>
+      <w:proofErr w:type="spellEnd"/>
+      <w:r>
+        <w:rPr>
+          <w:rFonts w:asciiTheme="majorBidi" w:hAnsiTheme="majorBidi"/>
+          <w:color w:val="000000" w:themeColor="text1"/>
+          <w:sz w:val="24"/>
+          <w:szCs w:val="24"/>
+        </w:rPr>
+        <w:t xml:space="preserve">), est un langage de balisage utilisé pour représenter les pages web en structurant sémantiquement et logiquement le contenu des pages, incluant des ressources multimédias et des formulaires. Il est conforme aux exigences d'accessibilité du web et est souvent utilisé avec JavaScript et CSS. HTML est un format ouvert inspiré du SGML(Standard </w:t>
+      </w:r>
+      <w:proofErr w:type="spellStart"/>
+      <w:r>
+        <w:rPr>
+          <w:rFonts w:asciiTheme="majorBidi" w:hAnsiTheme="majorBidi"/>
+          <w:color w:val="000000" w:themeColor="text1"/>
+          <w:sz w:val="24"/>
+          <w:szCs w:val="24"/>
+        </w:rPr>
+        <w:t>Generalized</w:t>
+      </w:r>
+      <w:proofErr w:type="spellEnd"/>
+      <w:r>
+        <w:rPr>
+          <w:rFonts w:asciiTheme="majorBidi" w:hAnsiTheme="majorBidi"/>
+          <w:color w:val="000000" w:themeColor="text1"/>
+          <w:sz w:val="24"/>
+          <w:szCs w:val="24"/>
+        </w:rPr>
+        <w:t xml:space="preserve"> Markup </w:t>
+      </w:r>
+      <w:proofErr w:type="spellStart"/>
+      <w:r>
+        <w:rPr>
+          <w:rFonts w:asciiTheme="majorBidi" w:hAnsiTheme="majorBidi"/>
+          <w:color w:val="000000" w:themeColor="text1"/>
+          <w:sz w:val="24"/>
+          <w:szCs w:val="24"/>
+        </w:rPr>
+        <w:t>Language</w:t>
+      </w:r>
+      <w:proofErr w:type="spellEnd"/>
+      <w:r>
+        <w:rPr>
+          <w:rFonts w:asciiTheme="majorBidi" w:hAnsiTheme="majorBidi"/>
+          <w:color w:val="000000" w:themeColor="text1"/>
+          <w:sz w:val="24"/>
+          <w:szCs w:val="24"/>
+        </w:rPr>
+        <w:t>).</w:t>
       </w:r>
       <w:bookmarkEnd w:id="2"/>
     </w:p>
@@ -9829,7 +10261,43 @@
           <w:sz w:val="24"/>
           <w:szCs w:val="24"/>
         </w:rPr>
-        <w:t>Les feuilles de style en cascade, généralement appelées CSS de (Cascading Style Sheets), forment un langage informatique qui décrit la présentation des documents HTML et XML(Extensible Markup Language). Les standards définissant CSS sont publiés par le World Wide Web Consortium (W3C). Introduit au milieu des années 1990, CSS devient couramment utilisé dans la conception de sites web et bien pris en charge par les navigateurs web dans les années 2000.</w:t>
+        <w:t>Les feuilles de style en cascade, généralement appelées CSS de (</w:t>
+      </w:r>
+      <w:proofErr w:type="spellStart"/>
+      <w:r>
+        <w:rPr>
+          <w:rFonts w:asciiTheme="majorBidi" w:hAnsiTheme="majorBidi" w:cstheme="majorBidi"/>
+          <w:sz w:val="24"/>
+          <w:szCs w:val="24"/>
+        </w:rPr>
+        <w:t>Cascading</w:t>
+      </w:r>
+      <w:proofErr w:type="spellEnd"/>
+      <w:r>
+        <w:rPr>
+          <w:rFonts w:asciiTheme="majorBidi" w:hAnsiTheme="majorBidi" w:cstheme="majorBidi"/>
+          <w:sz w:val="24"/>
+          <w:szCs w:val="24"/>
+        </w:rPr>
+        <w:t xml:space="preserve"> Style Sheets), forment un langage informatique qui décrit la présentation des documents HTML et XML(Extensible Markup </w:t>
+      </w:r>
+      <w:proofErr w:type="spellStart"/>
+      <w:r>
+        <w:rPr>
+          <w:rFonts w:asciiTheme="majorBidi" w:hAnsiTheme="majorBidi" w:cstheme="majorBidi"/>
+          <w:sz w:val="24"/>
+          <w:szCs w:val="24"/>
+        </w:rPr>
+        <w:t>Language</w:t>
+      </w:r>
+      <w:proofErr w:type="spellEnd"/>
+      <w:r>
+        <w:rPr>
+          <w:rFonts w:asciiTheme="majorBidi" w:hAnsiTheme="majorBidi" w:cstheme="majorBidi"/>
+          <w:sz w:val="24"/>
+          <w:szCs w:val="24"/>
+        </w:rPr>
+        <w:t>). Les standards définissant CSS sont publiés par le World Wide Web Consortium (W3C). Introduit au milieu des années 1990, CSS devient couramment utilisé dans la conception de sites web et bien pris en charge par les navigateurs web dans les années 2000.</w:t>
       </w:r>
     </w:p>
     <w:p>
@@ -9933,8 +10401,21 @@
           <w:lang w:bidi="ar-SA"/>
           <w14:ligatures w14:val="none"/>
         </w:rPr>
-        <w:t>JavaScript est un langage de programmation de scripts principalement utilisé pour les pages web interactives, ainsi que pour les serveurs avec l'utilisation de Node.js. Il est orienté objet à prototype et supporte les paradigmes objet, impératif et fonctionnel. Avec son gestionnaire de dépendances npm</w:t>
-      </w:r>
+        <w:t xml:space="preserve">JavaScript est un langage de programmation de scripts principalement utilisé pour les pages web interactives, ainsi que pour les serveurs avec l'utilisation de Node.js. Il est orienté objet à prototype et supporte les paradigmes objet, impératif et fonctionnel. Avec son gestionnaire de dépendances </w:t>
+      </w:r>
+      <w:proofErr w:type="spellStart"/>
+      <w:r>
+        <w:rPr>
+          <w:rFonts w:asciiTheme="majorBidi" w:eastAsia="Calibri" w:hAnsiTheme="majorBidi" w:cstheme="majorBidi"/>
+          <w:kern w:val="0"/>
+          <w:sz w:val="24"/>
+          <w:szCs w:val="24"/>
+          <w:lang w:bidi="ar-SA"/>
+          <w14:ligatures w14:val="none"/>
+        </w:rPr>
+        <w:t>npm</w:t>
+      </w:r>
+      <w:proofErr w:type="spellEnd"/>
       <w:r>
         <w:t xml:space="preserve"> </w:t>
       </w:r>
@@ -10212,7 +10693,23 @@
           <w:sz w:val="24"/>
           <w:szCs w:val="24"/>
         </w:rPr>
-        <w:t xml:space="preserve">Flask est un micro-framework Web pour Python qui permet de créer rapidement et facilement des applications Web. Il est léger, </w:t>
+        <w:t>Flask est un micro-</w:t>
+      </w:r>
+      <w:proofErr w:type="spellStart"/>
+      <w:r>
+        <w:rPr>
+          <w:sz w:val="24"/>
+          <w:szCs w:val="24"/>
+        </w:rPr>
+        <w:t>framework</w:t>
+      </w:r>
+      <w:proofErr w:type="spellEnd"/>
+      <w:r>
+        <w:rPr>
+          <w:sz w:val="24"/>
+          <w:szCs w:val="24"/>
+        </w:rPr>
+        <w:t xml:space="preserve"> Web pour Python qui permet de créer rapidement et facilement des applications Web. Il est léger, </w:t>
       </w:r>
       <w:r>
         <w:rPr>
@@ -10366,16 +10863,58 @@
         <w:t>SQL (</w:t>
       </w:r>
       <w:bookmarkStart w:id="4" w:name="_Hlk134997308"/>
-      <w:r>
-        <w:rPr>
-          <w:rFonts w:asciiTheme="majorBidi" w:hAnsiTheme="majorBidi"/>
-          <w:color w:val="000000" w:themeColor="text1"/>
-          <w:sz w:val="24"/>
-          <w:szCs w:val="24"/>
-        </w:rPr>
-        <w:t>Structured Query Language</w:t>
+      <w:proofErr w:type="spellStart"/>
+      <w:r>
+        <w:rPr>
+          <w:rFonts w:asciiTheme="majorBidi" w:hAnsiTheme="majorBidi"/>
+          <w:color w:val="000000" w:themeColor="text1"/>
+          <w:sz w:val="24"/>
+          <w:szCs w:val="24"/>
+        </w:rPr>
+        <w:t>Structured</w:t>
+      </w:r>
+      <w:proofErr w:type="spellEnd"/>
+      <w:r>
+        <w:rPr>
+          <w:rFonts w:asciiTheme="majorBidi" w:hAnsiTheme="majorBidi"/>
+          <w:color w:val="000000" w:themeColor="text1"/>
+          <w:sz w:val="24"/>
+          <w:szCs w:val="24"/>
+        </w:rPr>
+        <w:t xml:space="preserve"> </w:t>
+      </w:r>
+      <w:proofErr w:type="spellStart"/>
+      <w:r>
+        <w:rPr>
+          <w:rFonts w:asciiTheme="majorBidi" w:hAnsiTheme="majorBidi"/>
+          <w:color w:val="000000" w:themeColor="text1"/>
+          <w:sz w:val="24"/>
+          <w:szCs w:val="24"/>
+        </w:rPr>
+        <w:t>Query</w:t>
+      </w:r>
+      <w:proofErr w:type="spellEnd"/>
+      <w:r>
+        <w:rPr>
+          <w:rFonts w:asciiTheme="majorBidi" w:hAnsiTheme="majorBidi"/>
+          <w:color w:val="000000" w:themeColor="text1"/>
+          <w:sz w:val="24"/>
+          <w:szCs w:val="24"/>
+        </w:rPr>
+        <w:t xml:space="preserve"> </w:t>
+      </w:r>
+      <w:proofErr w:type="spellStart"/>
+      <w:r>
+        <w:rPr>
+          <w:rFonts w:asciiTheme="majorBidi" w:hAnsiTheme="majorBidi"/>
+          <w:color w:val="000000" w:themeColor="text1"/>
+          <w:sz w:val="24"/>
+          <w:szCs w:val="24"/>
+        </w:rPr>
+        <w:t>Language</w:t>
       </w:r>
       <w:bookmarkEnd w:id="4"/>
+      <w:proofErr w:type="spellEnd"/>
       <w:r>
         <w:rPr>
           <w:rFonts w:asciiTheme="majorBidi" w:hAnsiTheme="majorBidi"/>
@@ -11847,7 +12386,27 @@
           <w:sz w:val="24"/>
           <w:szCs w:val="24"/>
         </w:rPr>
-        <w:t>Un API (Application Programming Interface) est un ensemble de règles, protocoles et outils qui permettent à différentes applications de communiquer entre elles de manière standardisée et automatisée.</w:t>
+        <w:t xml:space="preserve">Un API (Application </w:t>
+      </w:r>
+      <w:proofErr w:type="spellStart"/>
+      <w:r>
+        <w:rPr>
+          <w:rFonts w:asciiTheme="majorBidi" w:hAnsiTheme="majorBidi"/>
+          <w:color w:val="000000" w:themeColor="text1"/>
+          <w:sz w:val="24"/>
+          <w:szCs w:val="24"/>
+        </w:rPr>
+        <w:t>Programming</w:t>
+      </w:r>
+      <w:proofErr w:type="spellEnd"/>
+      <w:r>
+        <w:rPr>
+          <w:rFonts w:asciiTheme="majorBidi" w:hAnsiTheme="majorBidi"/>
+          <w:color w:val="000000" w:themeColor="text1"/>
+          <w:sz w:val="24"/>
+          <w:szCs w:val="24"/>
+        </w:rPr>
+        <w:t xml:space="preserve"> Interface) est un ensemble de règles, protocoles et outils qui permettent à différentes applications de communiquer entre elles de manière standardisée et automatisée.</w:t>
       </w:r>
     </w:p>
     <w:p>
@@ -11928,6 +12487,7 @@
         </w:rPr>
         <w:t xml:space="preserve">L’outil </w:t>
       </w:r>
+      <w:proofErr w:type="spellStart"/>
       <w:r>
         <w:rPr>
           <w:rFonts w:asciiTheme="majorBidi" w:hAnsiTheme="majorBidi"/>
@@ -11950,6 +12510,7 @@
         </w:rPr>
         <w:t>map</w:t>
       </w:r>
+      <w:proofErr w:type="spellEnd"/>
     </w:p>
     <w:p>
       <w:pPr>
@@ -11963,14 +12524,45 @@
           <w:szCs w:val="24"/>
         </w:rPr>
       </w:pPr>
-      <w:r>
-        <w:rPr>
-          <w:rFonts w:asciiTheme="majorBidi" w:hAnsiTheme="majorBidi"/>
-          <w:color w:val="000000" w:themeColor="text1"/>
-          <w:sz w:val="24"/>
-          <w:szCs w:val="24"/>
-        </w:rPr>
-        <w:t>Nmap est un outil de sécurité informatique utilisé pour l'exploration de réseau et la découverte d'hôtes. Il permet de scanner des réseaux et des ports pour identifier les services en cours d'exécution sur des machines distantes, ainsi que d'autres informations telles que les systèmes d'exploitation utilisés. Nmap est largement utilisé par les professionnels de la sécurité pour évaluer les vulnérabilités d'un réseau et identifier les éventuelles failles de sécurité.</w:t>
+      <w:proofErr w:type="spellStart"/>
+      <w:r>
+        <w:rPr>
+          <w:rFonts w:asciiTheme="majorBidi" w:hAnsiTheme="majorBidi"/>
+          <w:color w:val="000000" w:themeColor="text1"/>
+          <w:sz w:val="24"/>
+          <w:szCs w:val="24"/>
+        </w:rPr>
+        <w:t>Nmap</w:t>
+      </w:r>
+      <w:proofErr w:type="spellEnd"/>
+      <w:r>
+        <w:rPr>
+          <w:rFonts w:asciiTheme="majorBidi" w:hAnsiTheme="majorBidi"/>
+          <w:color w:val="000000" w:themeColor="text1"/>
+          <w:sz w:val="24"/>
+          <w:szCs w:val="24"/>
+        </w:rPr>
+        <w:t xml:space="preserve"> est un outil de sécurité informatique utilisé pour l'exploration de réseau et la découverte d'hôtes. Il permet de scanner des réseaux et des ports pour identifier les services en cours d'exécution sur des machines distantes, ainsi que d'autres informations telles que les systèmes d'exploitation utilisés. </w:t>
+      </w:r>
+      <w:proofErr w:type="spellStart"/>
+      <w:r>
+        <w:rPr>
+          <w:rFonts w:asciiTheme="majorBidi" w:hAnsiTheme="majorBidi"/>
+          <w:color w:val="000000" w:themeColor="text1"/>
+          <w:sz w:val="24"/>
+          <w:szCs w:val="24"/>
+        </w:rPr>
+        <w:t>Nmap</w:t>
+      </w:r>
+      <w:proofErr w:type="spellEnd"/>
+      <w:r>
+        <w:rPr>
+          <w:rFonts w:asciiTheme="majorBidi" w:hAnsiTheme="majorBidi"/>
+          <w:color w:val="000000" w:themeColor="text1"/>
+          <w:sz w:val="24"/>
+          <w:szCs w:val="24"/>
+        </w:rPr>
+        <w:t xml:space="preserve"> est largement utilisé par les professionnels de la sécurité pour évaluer les vulnérabilités d'un réseau et identifier les éventuelles failles de sécurité.</w:t>
       </w:r>
     </w:p>
     <w:p>
@@ -15423,7 +16015,6 @@
   <w:style w:type="character" w:default="1" w:styleId="DefaultParagraphFont">
     <w:name w:val="Default Paragraph Font"/>
     <w:uiPriority w:val="1"/>
-    <w:semiHidden/>
     <w:unhideWhenUsed/>
   </w:style>
   <w:style w:type="table" w:default="1" w:styleId="TableNormal">

</xml_diff>

<commit_message>
l'ajout du chapitre 1
</commit_message>
<xml_diff>
--- a/memoire.docx
+++ b/memoire.docx
@@ -4318,6 +4318,7 @@
       <w:pPr>
         <w:pStyle w:val="ListParagraph"/>
         <w:spacing w:line="360" w:lineRule="auto"/>
+        <w:ind w:left="1428" w:firstLine="696"/>
         <w:jc w:val="both"/>
         <w:rPr>
           <w:rFonts w:asciiTheme="majorBidi" w:hAnsiTheme="majorBidi" w:cstheme="majorBidi"/>
@@ -4358,264 +4359,7 @@
         </w:rPr>
         <w:t xml:space="preserve">I : </w:t>
       </w:r>
-    </w:p>
-    <w:p>
-      <w:pPr>
-        <w:rPr>
-          <w:rFonts w:asciiTheme="majorBidi" w:hAnsiTheme="majorBidi" w:cstheme="majorBidi"/>
-          <w:sz w:val="24"/>
-          <w:szCs w:val="24"/>
-        </w:rPr>
-      </w:pPr>
-    </w:p>
-    <w:p>
-      <w:pPr>
-        <w:rPr>
-          <w:rFonts w:asciiTheme="majorBidi" w:hAnsiTheme="majorBidi" w:cstheme="majorBidi"/>
-          <w:sz w:val="24"/>
-          <w:szCs w:val="24"/>
-        </w:rPr>
-      </w:pPr>
-    </w:p>
-    <w:p>
-      <w:pPr>
-        <w:rPr>
-          <w:rFonts w:asciiTheme="majorBidi" w:hAnsiTheme="majorBidi" w:cstheme="majorBidi"/>
-          <w:sz w:val="24"/>
-          <w:szCs w:val="24"/>
-        </w:rPr>
-      </w:pPr>
-    </w:p>
-    <w:p>
-      <w:pPr>
-        <w:rPr>
-          <w:rFonts w:asciiTheme="majorBidi" w:hAnsiTheme="majorBidi" w:cstheme="majorBidi"/>
-          <w:sz w:val="24"/>
-          <w:szCs w:val="24"/>
-        </w:rPr>
-      </w:pPr>
-    </w:p>
-    <w:p>
-      <w:pPr>
-        <w:rPr>
-          <w:rFonts w:asciiTheme="majorBidi" w:hAnsiTheme="majorBidi" w:cstheme="majorBidi"/>
-          <w:sz w:val="24"/>
-          <w:szCs w:val="24"/>
-        </w:rPr>
-      </w:pPr>
-    </w:p>
-    <w:p>
-      <w:pPr>
-        <w:rPr>
-          <w:rFonts w:asciiTheme="majorBidi" w:hAnsiTheme="majorBidi" w:cstheme="majorBidi"/>
-          <w:sz w:val="24"/>
-          <w:szCs w:val="24"/>
-        </w:rPr>
-      </w:pPr>
-    </w:p>
-    <w:p>
-      <w:pPr>
-        <w:rPr>
-          <w:rFonts w:asciiTheme="majorBidi" w:hAnsiTheme="majorBidi" w:cstheme="majorBidi"/>
-          <w:sz w:val="24"/>
-          <w:szCs w:val="24"/>
-        </w:rPr>
-      </w:pPr>
-    </w:p>
-    <w:p>
-      <w:pPr>
-        <w:rPr>
-          <w:rFonts w:asciiTheme="majorBidi" w:hAnsiTheme="majorBidi" w:cstheme="majorBidi"/>
-          <w:sz w:val="24"/>
-          <w:szCs w:val="24"/>
-        </w:rPr>
-      </w:pPr>
-    </w:p>
-    <w:p>
-      <w:pPr>
-        <w:rPr>
-          <w:rFonts w:asciiTheme="majorBidi" w:hAnsiTheme="majorBidi" w:cstheme="majorBidi"/>
-          <w:sz w:val="24"/>
-          <w:szCs w:val="24"/>
-        </w:rPr>
-      </w:pPr>
-    </w:p>
-    <w:p>
-      <w:pPr>
-        <w:rPr>
-          <w:rFonts w:asciiTheme="majorBidi" w:hAnsiTheme="majorBidi" w:cstheme="majorBidi"/>
-          <w:sz w:val="24"/>
-          <w:szCs w:val="24"/>
-        </w:rPr>
-      </w:pPr>
-    </w:p>
-    <w:p>
-      <w:pPr>
-        <w:rPr>
-          <w:rFonts w:asciiTheme="majorBidi" w:hAnsiTheme="majorBidi" w:cstheme="majorBidi"/>
-          <w:sz w:val="24"/>
-          <w:szCs w:val="24"/>
-        </w:rPr>
-      </w:pPr>
-    </w:p>
-    <w:p>
-      <w:pPr>
-        <w:rPr>
-          <w:rFonts w:asciiTheme="majorBidi" w:hAnsiTheme="majorBidi" w:cstheme="majorBidi"/>
-          <w:sz w:val="24"/>
-          <w:szCs w:val="24"/>
-        </w:rPr>
-      </w:pPr>
-    </w:p>
-    <w:p>
-      <w:pPr>
-        <w:rPr>
-          <w:rFonts w:asciiTheme="majorBidi" w:hAnsiTheme="majorBidi" w:cstheme="majorBidi"/>
-          <w:sz w:val="24"/>
-          <w:szCs w:val="24"/>
-        </w:rPr>
-      </w:pPr>
-    </w:p>
-    <w:p>
-      <w:pPr>
-        <w:rPr>
-          <w:rFonts w:asciiTheme="majorBidi" w:hAnsiTheme="majorBidi" w:cstheme="majorBidi"/>
-          <w:sz w:val="24"/>
-          <w:szCs w:val="24"/>
-        </w:rPr>
-      </w:pPr>
-    </w:p>
-    <w:p>
-      <w:pPr>
-        <w:rPr>
-          <w:rFonts w:asciiTheme="majorBidi" w:hAnsiTheme="majorBidi" w:cstheme="majorBidi"/>
-          <w:sz w:val="24"/>
-          <w:szCs w:val="24"/>
-        </w:rPr>
-      </w:pPr>
-    </w:p>
-    <w:p>
-      <w:pPr>
-        <w:rPr>
-          <w:rFonts w:asciiTheme="majorBidi" w:hAnsiTheme="majorBidi" w:cstheme="majorBidi"/>
-          <w:sz w:val="24"/>
-          <w:szCs w:val="24"/>
-        </w:rPr>
-      </w:pPr>
-    </w:p>
-    <w:p>
-      <w:pPr>
-        <w:rPr>
-          <w:rFonts w:asciiTheme="majorBidi" w:hAnsiTheme="majorBidi" w:cstheme="majorBidi"/>
-          <w:sz w:val="24"/>
-          <w:szCs w:val="24"/>
-        </w:rPr>
-      </w:pPr>
-    </w:p>
-    <w:p>
-      <w:pPr>
-        <w:rPr>
-          <w:rFonts w:asciiTheme="majorBidi" w:hAnsiTheme="majorBidi" w:cstheme="majorBidi"/>
-          <w:sz w:val="24"/>
-          <w:szCs w:val="24"/>
-        </w:rPr>
-      </w:pPr>
-    </w:p>
-    <w:p>
-      <w:pPr>
-        <w:rPr>
-          <w:rFonts w:asciiTheme="majorBidi" w:hAnsiTheme="majorBidi" w:cstheme="majorBidi"/>
-          <w:sz w:val="24"/>
-          <w:szCs w:val="24"/>
-        </w:rPr>
-      </w:pPr>
-    </w:p>
-    <w:p>
-      <w:pPr>
-        <w:rPr>
-          <w:rFonts w:asciiTheme="majorBidi" w:hAnsiTheme="majorBidi" w:cstheme="majorBidi"/>
-          <w:sz w:val="24"/>
-          <w:szCs w:val="24"/>
-        </w:rPr>
-      </w:pPr>
-    </w:p>
-    <w:p>
-      <w:pPr>
-        <w:rPr>
-          <w:rFonts w:asciiTheme="majorBidi" w:hAnsiTheme="majorBidi" w:cstheme="majorBidi"/>
-          <w:sz w:val="24"/>
-          <w:szCs w:val="24"/>
-        </w:rPr>
-      </w:pPr>
-    </w:p>
-    <w:p>
-      <w:pPr>
-        <w:rPr>
-          <w:rFonts w:asciiTheme="majorBidi" w:hAnsiTheme="majorBidi" w:cstheme="majorBidi"/>
-          <w:sz w:val="24"/>
-          <w:szCs w:val="24"/>
-        </w:rPr>
-      </w:pPr>
-    </w:p>
-    <w:p>
-      <w:pPr>
-        <w:rPr>
-          <w:rFonts w:asciiTheme="majorBidi" w:hAnsiTheme="majorBidi" w:cstheme="majorBidi"/>
-          <w:sz w:val="24"/>
-          <w:szCs w:val="24"/>
-        </w:rPr>
-      </w:pPr>
-    </w:p>
-    <w:p>
-      <w:pPr>
-        <w:rPr>
-          <w:rFonts w:asciiTheme="majorBidi" w:hAnsiTheme="majorBidi" w:cstheme="majorBidi"/>
-          <w:sz w:val="24"/>
-          <w:szCs w:val="24"/>
-        </w:rPr>
-      </w:pPr>
-    </w:p>
-    <w:p>
-      <w:pPr>
-        <w:rPr>
-          <w:rFonts w:asciiTheme="majorBidi" w:hAnsiTheme="majorBidi" w:cstheme="majorBidi"/>
-          <w:sz w:val="24"/>
-          <w:szCs w:val="24"/>
-        </w:rPr>
-      </w:pPr>
-    </w:p>
-    <w:p>
-      <w:pPr>
-        <w:rPr>
-          <w:rFonts w:asciiTheme="majorBidi" w:hAnsiTheme="majorBidi" w:cstheme="majorBidi"/>
-          <w:sz w:val="24"/>
-          <w:szCs w:val="24"/>
-        </w:rPr>
-      </w:pPr>
-    </w:p>
-    <w:p>
-      <w:pPr>
-        <w:rPr>
-          <w:rFonts w:asciiTheme="majorBidi" w:hAnsiTheme="majorBidi" w:cstheme="majorBidi"/>
-          <w:sz w:val="24"/>
-          <w:szCs w:val="24"/>
-        </w:rPr>
-      </w:pPr>
-    </w:p>
-    <w:p>
-      <w:pPr>
-        <w:rPr>
-          <w:rFonts w:asciiTheme="majorBidi" w:hAnsiTheme="majorBidi" w:cstheme="majorBidi"/>
-          <w:sz w:val="24"/>
-          <w:szCs w:val="24"/>
-        </w:rPr>
-      </w:pPr>
-    </w:p>
-    <w:p>
-      <w:pPr>
-        <w:pStyle w:val="ListParagraph"/>
-        <w:spacing w:line="360" w:lineRule="auto"/>
-        <w:jc w:val="both"/>
+      <w:r>
         <w:rPr>
           <w:rFonts w:asciiTheme="majorBidi" w:hAnsiTheme="majorBidi" w:cstheme="majorBidi"/>
           <w:b/>
@@ -4623,6 +4367,20 @@
           <w:sz w:val="36"/>
           <w:szCs w:val="36"/>
         </w:rPr>
+        <w:t>Organisme d’accueil</w:t>
+      </w:r>
+    </w:p>
+    <w:p>
+      <w:pPr>
+        <w:spacing w:line="360" w:lineRule="auto"/>
+        <w:jc w:val="both"/>
+        <w:rPr>
+          <w:rFonts w:asciiTheme="majorBidi" w:hAnsiTheme="majorBidi" w:cstheme="majorBidi"/>
+          <w:b/>
+          <w:bCs/>
+          <w:sz w:val="32"/>
+          <w:szCs w:val="32"/>
+        </w:rPr>
       </w:pPr>
       <w:r>
         <w:rPr>
@@ -4632,7 +4390,1522 @@
           <w:sz w:val="36"/>
           <w:szCs w:val="36"/>
         </w:rPr>
+        <w:t>I</w:t>
+      </w:r>
+      <w:r>
+        <w:rPr>
+          <w:rFonts w:asciiTheme="majorBidi" w:hAnsiTheme="majorBidi" w:cstheme="majorBidi"/>
+          <w:b/>
+          <w:bCs/>
+          <w:sz w:val="32"/>
+          <w:szCs w:val="32"/>
+        </w:rPr>
+        <w:t>.1.</w:t>
+      </w:r>
+      <w:r>
+        <w:rPr>
+          <w:rFonts w:asciiTheme="majorBidi" w:hAnsiTheme="majorBidi" w:cstheme="majorBidi"/>
+          <w:b/>
+          <w:bCs/>
+          <w:sz w:val="32"/>
+          <w:szCs w:val="32"/>
+        </w:rPr>
+        <w:tab/>
+        <w:t>Introduction</w:t>
+      </w:r>
+    </w:p>
+    <w:p>
+      <w:pPr>
+        <w:spacing w:line="360" w:lineRule="auto"/>
+        <w:ind w:firstLine="708"/>
+        <w:jc w:val="both"/>
+        <w:rPr>
+          <w:rFonts w:asciiTheme="majorBidi" w:hAnsiTheme="majorBidi" w:cstheme="majorBidi"/>
+          <w:sz w:val="24"/>
+          <w:szCs w:val="24"/>
+        </w:rPr>
+      </w:pPr>
+      <w:r>
+        <w:rPr>
+          <w:rFonts w:asciiTheme="majorBidi" w:hAnsiTheme="majorBidi" w:cstheme="majorBidi"/>
+          <w:sz w:val="24"/>
+          <w:szCs w:val="24"/>
+        </w:rPr>
+        <w:t xml:space="preserve">Dans ce chapitre, on présentera le Ministère de la Numérisation et des Statistiques (MNS) et ses fonctions, ainsi que la de direction qui a fait l’objet de notre stage, à savoir la Direction des Technologies de la Numérisation (DTN) et de sa Sous-Direction de Cybersécurité (SDCSI).   </w:t>
+      </w:r>
+    </w:p>
+    <w:p>
+      <w:pPr>
+        <w:spacing w:line="360" w:lineRule="auto"/>
+        <w:jc w:val="both"/>
+        <w:rPr>
+          <w:rFonts w:asciiTheme="majorBidi" w:hAnsiTheme="majorBidi" w:cstheme="majorBidi"/>
+          <w:sz w:val="32"/>
+          <w:szCs w:val="32"/>
+        </w:rPr>
+      </w:pPr>
+      <w:r>
+        <w:rPr>
+          <w:rFonts w:asciiTheme="majorBidi" w:hAnsiTheme="majorBidi" w:cstheme="majorBidi"/>
+          <w:b/>
+          <w:bCs/>
+          <w:sz w:val="36"/>
+          <w:szCs w:val="36"/>
+        </w:rPr>
+        <w:t>I</w:t>
+      </w:r>
+      <w:r>
+        <w:rPr>
+          <w:rFonts w:asciiTheme="majorBidi" w:hAnsiTheme="majorBidi" w:cstheme="majorBidi"/>
+          <w:b/>
+          <w:bCs/>
+          <w:sz w:val="32"/>
+          <w:szCs w:val="32"/>
+        </w:rPr>
+        <w:t>.</w:t>
+      </w:r>
+      <w:r>
+        <w:rPr>
+          <w:rFonts w:asciiTheme="majorBidi" w:hAnsiTheme="majorBidi" w:cstheme="majorBidi"/>
+          <w:b/>
+          <w:bCs/>
+          <w:sz w:val="32"/>
+          <w:szCs w:val="32"/>
+        </w:rPr>
+        <w:t>2</w:t>
+      </w:r>
+      <w:r>
+        <w:rPr>
+          <w:rFonts w:asciiTheme="majorBidi" w:hAnsiTheme="majorBidi" w:cstheme="majorBidi"/>
+          <w:b/>
+          <w:bCs/>
+          <w:sz w:val="32"/>
+          <w:szCs w:val="32"/>
+        </w:rPr>
+        <w:t>.</w:t>
+      </w:r>
+      <w:r>
+        <w:rPr>
+          <w:rFonts w:asciiTheme="majorBidi" w:hAnsiTheme="majorBidi" w:cstheme="majorBidi"/>
+          <w:b/>
+          <w:bCs/>
+          <w:sz w:val="32"/>
+          <w:szCs w:val="32"/>
+        </w:rPr>
+        <w:t xml:space="preserve"> </w:t>
+      </w:r>
+      <w:r>
+        <w:rPr>
+          <w:rFonts w:asciiTheme="majorBidi" w:hAnsiTheme="majorBidi" w:cstheme="majorBidi"/>
+          <w:b/>
+          <w:bCs/>
+          <w:sz w:val="32"/>
+          <w:szCs w:val="32"/>
+        </w:rPr>
+        <w:t>Présentation du ministère </w:t>
+      </w:r>
+    </w:p>
+    <w:p>
+      <w:pPr>
+        <w:spacing w:line="360" w:lineRule="auto"/>
+        <w:ind w:firstLine="708"/>
+        <w:jc w:val="both"/>
+        <w:rPr>
+          <w:rFonts w:asciiTheme="majorBidi" w:hAnsiTheme="majorBidi" w:cstheme="majorBidi"/>
+          <w:b/>
+          <w:bCs/>
+          <w:sz w:val="24"/>
+          <w:szCs w:val="24"/>
+        </w:rPr>
+      </w:pPr>
+      <w:r>
+        <w:rPr>
+          <w:rFonts w:asciiTheme="majorBidi" w:hAnsiTheme="majorBidi" w:cstheme="majorBidi"/>
+          <w:sz w:val="24"/>
+          <w:szCs w:val="24"/>
+        </w:rPr>
+        <w:t>Le Ministère de la Numérisation et des Statistiques (MNS) s’inscrit comme un leader et décideur important dans le domaine du numérique en Algérie, et créé en vertu du décret exécutif n° 20-363 du 19 Rabie Ethani 1442 Correspondant au 5 décembre 2020 fixant les attributions du ministère.</w:t>
+      </w:r>
+    </w:p>
+    <w:p>
+      <w:pPr>
+        <w:rPr>
+          <w:rFonts w:asciiTheme="majorBidi" w:hAnsiTheme="majorBidi" w:cstheme="majorBidi"/>
+          <w:b/>
+          <w:bCs/>
+          <w:sz w:val="32"/>
+          <w:szCs w:val="32"/>
+        </w:rPr>
+      </w:pPr>
+      <w:r>
+        <w:rPr>
+          <w:rFonts w:asciiTheme="majorBidi" w:hAnsiTheme="majorBidi" w:cstheme="majorBidi"/>
+          <w:b/>
+          <w:bCs/>
+          <w:sz w:val="36"/>
+          <w:szCs w:val="36"/>
+        </w:rPr>
+        <w:t>I</w:t>
+      </w:r>
+      <w:r>
+        <w:rPr>
+          <w:rFonts w:asciiTheme="majorBidi" w:hAnsiTheme="majorBidi" w:cstheme="majorBidi"/>
+          <w:b/>
+          <w:bCs/>
+          <w:sz w:val="32"/>
+          <w:szCs w:val="32"/>
+        </w:rPr>
+        <w:t>.</w:t>
+      </w:r>
+      <w:r>
+        <w:rPr>
+          <w:rFonts w:asciiTheme="majorBidi" w:hAnsiTheme="majorBidi" w:cstheme="majorBidi"/>
+          <w:b/>
+          <w:bCs/>
+          <w:sz w:val="32"/>
+          <w:szCs w:val="32"/>
+        </w:rPr>
+        <w:t>3</w:t>
+      </w:r>
+      <w:r>
+        <w:rPr>
+          <w:rFonts w:asciiTheme="majorBidi" w:hAnsiTheme="majorBidi" w:cstheme="majorBidi"/>
+          <w:b/>
+          <w:bCs/>
+          <w:sz w:val="32"/>
+          <w:szCs w:val="32"/>
+        </w:rPr>
+        <w:t>.</w:t>
+      </w:r>
+      <w:r>
+        <w:rPr>
+          <w:rFonts w:asciiTheme="majorBidi" w:hAnsiTheme="majorBidi" w:cstheme="majorBidi"/>
+          <w:b/>
+          <w:bCs/>
+          <w:sz w:val="32"/>
+          <w:szCs w:val="32"/>
+        </w:rPr>
+        <w:t xml:space="preserve"> </w:t>
+      </w:r>
+      <w:r>
+        <w:rPr>
+          <w:rFonts w:asciiTheme="majorBidi" w:hAnsiTheme="majorBidi" w:cstheme="majorBidi"/>
+          <w:b/>
+          <w:bCs/>
+          <w:sz w:val="32"/>
+          <w:szCs w:val="32"/>
+        </w:rPr>
+        <w:t>Composition du Ministère</w:t>
+      </w:r>
+    </w:p>
+    <w:p>
+      <w:pPr>
+        <w:ind w:firstLine="708"/>
+        <w:rPr>
+          <w:rFonts w:asciiTheme="majorBidi" w:hAnsiTheme="majorBidi" w:cstheme="majorBidi"/>
+          <w:b/>
+          <w:bCs/>
+          <w:sz w:val="32"/>
+          <w:szCs w:val="32"/>
+        </w:rPr>
+      </w:pPr>
+      <w:r>
+        <w:rPr>
+          <w:rFonts w:asciiTheme="majorBidi" w:hAnsiTheme="majorBidi" w:cstheme="majorBidi"/>
+          <w:b/>
+          <w:bCs/>
+          <w:sz w:val="36"/>
+          <w:szCs w:val="36"/>
+        </w:rPr>
+        <w:t>I</w:t>
+      </w:r>
+      <w:r>
+        <w:rPr>
+          <w:rFonts w:asciiTheme="majorBidi" w:hAnsiTheme="majorBidi" w:cstheme="majorBidi"/>
+          <w:b/>
+          <w:bCs/>
+          <w:sz w:val="32"/>
+          <w:szCs w:val="32"/>
+        </w:rPr>
+        <w:t>.</w:t>
+      </w:r>
+      <w:r>
+        <w:rPr>
+          <w:rFonts w:asciiTheme="majorBidi" w:hAnsiTheme="majorBidi" w:cstheme="majorBidi"/>
+          <w:b/>
+          <w:bCs/>
+          <w:sz w:val="32"/>
+          <w:szCs w:val="32"/>
+        </w:rPr>
+        <w:t>3</w:t>
+      </w:r>
+      <w:r>
+        <w:rPr>
+          <w:rFonts w:asciiTheme="majorBidi" w:hAnsiTheme="majorBidi" w:cstheme="majorBidi"/>
+          <w:b/>
+          <w:bCs/>
+          <w:sz w:val="32"/>
+          <w:szCs w:val="32"/>
+        </w:rPr>
+        <w:t>.</w:t>
+      </w:r>
+      <w:r>
+        <w:rPr>
+          <w:rFonts w:asciiTheme="majorBidi" w:hAnsiTheme="majorBidi" w:cstheme="majorBidi"/>
+          <w:b/>
+          <w:bCs/>
+          <w:sz w:val="32"/>
+          <w:szCs w:val="32"/>
+        </w:rPr>
+        <w:t xml:space="preserve">1 </w:t>
+      </w:r>
+      <w:r>
+        <w:rPr>
+          <w:rFonts w:asciiTheme="majorBidi" w:hAnsiTheme="majorBidi" w:cstheme="majorBidi"/>
+          <w:b/>
+          <w:bCs/>
+          <w:sz w:val="28"/>
+          <w:szCs w:val="28"/>
+        </w:rPr>
+        <w:t>Organigramme du ministère</w:t>
+      </w:r>
+      <w:r>
+        <w:rPr>
+          <w:rFonts w:asciiTheme="majorBidi" w:hAnsiTheme="majorBidi" w:cstheme="majorBidi"/>
+          <w:b/>
+          <w:bCs/>
+          <w:sz w:val="32"/>
+          <w:szCs w:val="32"/>
+        </w:rPr>
+        <w:t> </w:t>
+      </w:r>
+    </w:p>
+    <w:p>
+      <w:pPr>
+        <w:spacing w:line="360" w:lineRule="auto"/>
+        <w:ind w:left="708" w:firstLine="708"/>
+        <w:jc w:val="both"/>
+        <w:rPr>
+          <w:rFonts w:asciiTheme="majorBidi" w:hAnsiTheme="majorBidi" w:cstheme="majorBidi"/>
+          <w:bCs/>
+          <w:sz w:val="24"/>
+          <w:szCs w:val="24"/>
+        </w:rPr>
+      </w:pPr>
+      <w:r>
+        <w:rPr>
+          <w:rFonts w:asciiTheme="majorBidi" w:hAnsiTheme="majorBidi" w:cstheme="majorBidi"/>
+          <w:bCs/>
+          <w:sz w:val="24"/>
+          <w:szCs w:val="24"/>
+        </w:rPr>
+        <w:t xml:space="preserve">Le ministère de la Numérisation et des Statistiques se compose </w:t>
+      </w:r>
+      <w:r>
+        <w:rPr>
+          <w:rFonts w:asciiTheme="majorBidi" w:hAnsiTheme="majorBidi" w:cstheme="majorBidi"/>
+          <w:bCs/>
+          <w:sz w:val="24"/>
+          <w:szCs w:val="24"/>
+        </w:rPr>
+        <w:t>d’un secrétariat général</w:t>
+      </w:r>
+      <w:r>
+        <w:rPr>
+          <w:rFonts w:asciiTheme="majorBidi" w:hAnsiTheme="majorBidi" w:cstheme="majorBidi"/>
+          <w:bCs/>
+          <w:sz w:val="24"/>
+          <w:szCs w:val="24"/>
+        </w:rPr>
+        <w:t>, deux (02) directions générales qui se déclinent en directions centrales et sous-directions selon le champ de compétences définit par les missions et attributions conformément au décret susmentionné, et le cabinet du Ministre. Le schéma suivant présente l’organigramme général du Ministère.</w:t>
+      </w:r>
+    </w:p>
+    <w:p>
+      <w:pPr>
+        <w:spacing w:line="360" w:lineRule="auto"/>
+        <w:ind w:left="708"/>
+        <w:jc w:val="both"/>
+        <w:rPr>
+          <w:rFonts w:asciiTheme="majorBidi" w:hAnsiTheme="majorBidi" w:cstheme="majorBidi"/>
+          <w:sz w:val="24"/>
+          <w:szCs w:val="24"/>
+        </w:rPr>
+      </w:pPr>
+      <w:r>
+        <w:rPr>
+          <w:rFonts w:asciiTheme="majorBidi" w:hAnsiTheme="majorBidi" w:cstheme="majorBidi"/>
+          <w:bCs/>
+          <w:sz w:val="24"/>
+          <w:szCs w:val="24"/>
+        </w:rPr>
+        <w:t>Notre stage de fin d’étude s’effectue au niveau de la Sous-Direction de la Cybersécurité au sein de la Direction des Technologies de la Numérisation</w:t>
+      </w:r>
+      <w:r>
+        <w:rPr>
+          <w:rFonts w:asciiTheme="majorBidi" w:hAnsiTheme="majorBidi" w:cstheme="majorBidi"/>
+          <w:bCs/>
+          <w:sz w:val="24"/>
+          <w:szCs w:val="24"/>
+        </w:rPr>
+        <w:t>.</w:t>
+      </w:r>
+    </w:p>
+    <w:p>
+      <w:pPr>
+        <w:rPr>
+          <w:rFonts w:asciiTheme="majorBidi" w:hAnsiTheme="majorBidi" w:cstheme="majorBidi"/>
+          <w:sz w:val="24"/>
+          <w:szCs w:val="24"/>
+        </w:rPr>
+      </w:pPr>
+      <w:r>
+        <w:rPr>
+          <w:rFonts w:asciiTheme="majorBidi" w:hAnsiTheme="majorBidi" w:cstheme="majorBidi"/>
+          <w:sz w:val="24"/>
+          <w:szCs w:val="24"/>
+        </w:rPr>
+        <w:tab/>
+      </w:r>
+      <w:r>
+        <w:rPr>
+          <w:rFonts w:asciiTheme="majorBidi" w:hAnsiTheme="majorBidi" w:cstheme="majorBidi"/>
+          <w:b/>
+          <w:bCs/>
+          <w:sz w:val="36"/>
+          <w:szCs w:val="36"/>
+        </w:rPr>
+        <w:t>I</w:t>
+      </w:r>
+      <w:r>
+        <w:rPr>
+          <w:rFonts w:asciiTheme="majorBidi" w:hAnsiTheme="majorBidi" w:cstheme="majorBidi"/>
+          <w:b/>
+          <w:bCs/>
+          <w:sz w:val="32"/>
+          <w:szCs w:val="32"/>
+        </w:rPr>
+        <w:t>.</w:t>
+      </w:r>
+      <w:r>
+        <w:rPr>
+          <w:rFonts w:asciiTheme="majorBidi" w:hAnsiTheme="majorBidi" w:cstheme="majorBidi"/>
+          <w:b/>
+          <w:bCs/>
+          <w:sz w:val="32"/>
+          <w:szCs w:val="32"/>
+        </w:rPr>
+        <w:t>3</w:t>
+      </w:r>
+      <w:r>
+        <w:rPr>
+          <w:rFonts w:asciiTheme="majorBidi" w:hAnsiTheme="majorBidi" w:cstheme="majorBidi"/>
+          <w:b/>
+          <w:bCs/>
+          <w:sz w:val="32"/>
+          <w:szCs w:val="32"/>
+        </w:rPr>
+        <w:t>.</w:t>
+      </w:r>
+      <w:r>
+        <w:rPr>
+          <w:rFonts w:asciiTheme="majorBidi" w:hAnsiTheme="majorBidi" w:cstheme="majorBidi"/>
+          <w:b/>
+          <w:bCs/>
+          <w:sz w:val="32"/>
+          <w:szCs w:val="32"/>
+        </w:rPr>
+        <w:t xml:space="preserve">2 </w:t>
+      </w:r>
+      <w:r>
+        <w:rPr>
+          <w:rFonts w:asciiTheme="majorBidi" w:hAnsiTheme="majorBidi" w:cstheme="majorBidi"/>
+          <w:b/>
+          <w:bCs/>
+          <w:sz w:val="28"/>
+          <w:szCs w:val="28"/>
+        </w:rPr>
+        <w:t>La direction des technologies de la numérisation</w:t>
+      </w:r>
+      <w:r>
+        <w:rPr>
+          <w:rFonts w:asciiTheme="majorBidi" w:hAnsiTheme="majorBidi" w:cstheme="majorBidi"/>
+          <w:b/>
+          <w:bCs/>
+          <w:sz w:val="32"/>
+          <w:szCs w:val="32"/>
+        </w:rPr>
+        <w:t> </w:t>
+      </w:r>
+    </w:p>
+    <w:p>
+      <w:pPr>
+        <w:spacing w:line="360" w:lineRule="auto"/>
+        <w:ind w:left="360"/>
+        <w:jc w:val="both"/>
+        <w:rPr>
+          <w:rFonts w:asciiTheme="majorBidi" w:hAnsiTheme="majorBidi" w:cstheme="majorBidi"/>
+          <w:b/>
+          <w:bCs/>
+          <w:sz w:val="24"/>
+          <w:szCs w:val="24"/>
+        </w:rPr>
+      </w:pPr>
+      <w:r>
+        <w:rPr>
+          <w:rFonts w:asciiTheme="majorBidi" w:hAnsiTheme="majorBidi" w:cstheme="majorBidi"/>
+          <w:sz w:val="24"/>
+          <w:szCs w:val="24"/>
+        </w:rPr>
+        <w:tab/>
+      </w:r>
+      <w:r>
+        <w:rPr>
+          <w:rFonts w:asciiTheme="majorBidi" w:hAnsiTheme="majorBidi" w:cstheme="majorBidi"/>
+          <w:sz w:val="24"/>
+          <w:szCs w:val="24"/>
+        </w:rPr>
+        <w:t>Cette direction est chargée notamment :</w:t>
+      </w:r>
+    </w:p>
+    <w:p>
+      <w:pPr>
+        <w:pStyle w:val="ListParagraph"/>
+        <w:numPr>
+          <w:ilvl w:val="0"/>
+          <w:numId w:val="18"/>
+        </w:numPr>
+        <w:spacing w:line="360" w:lineRule="auto"/>
+        <w:jc w:val="both"/>
+        <w:rPr>
+          <w:rFonts w:asciiTheme="majorBidi" w:hAnsiTheme="majorBidi" w:cstheme="majorBidi"/>
+          <w:sz w:val="24"/>
+          <w:szCs w:val="24"/>
+        </w:rPr>
+      </w:pPr>
+      <w:r>
+        <w:rPr>
+          <w:rFonts w:asciiTheme="majorBidi" w:hAnsiTheme="majorBidi" w:cstheme="majorBidi"/>
+          <w:sz w:val="24"/>
+          <w:szCs w:val="24"/>
+        </w:rPr>
+        <w:t>De</w:t>
+      </w:r>
+      <w:r>
+        <w:rPr>
+          <w:rFonts w:asciiTheme="majorBidi" w:hAnsiTheme="majorBidi" w:cstheme="majorBidi"/>
+          <w:sz w:val="24"/>
+          <w:szCs w:val="24"/>
+        </w:rPr>
+        <w:t xml:space="preserve"> promouvoir l’usage des technologies du numérique ;</w:t>
+      </w:r>
+    </w:p>
+    <w:p>
+      <w:pPr>
+        <w:pStyle w:val="ListParagraph"/>
+        <w:numPr>
+          <w:ilvl w:val="0"/>
+          <w:numId w:val="18"/>
+        </w:numPr>
+        <w:spacing w:line="360" w:lineRule="auto"/>
+        <w:jc w:val="both"/>
+        <w:rPr>
+          <w:rFonts w:asciiTheme="majorBidi" w:hAnsiTheme="majorBidi" w:cstheme="majorBidi"/>
+          <w:sz w:val="24"/>
+          <w:szCs w:val="24"/>
+        </w:rPr>
+      </w:pPr>
+      <w:r>
+        <w:rPr>
+          <w:rFonts w:asciiTheme="majorBidi" w:hAnsiTheme="majorBidi" w:cstheme="majorBidi"/>
+          <w:sz w:val="24"/>
+          <w:szCs w:val="24"/>
+        </w:rPr>
+        <w:t>D’œuvrer</w:t>
+      </w:r>
+      <w:r>
+        <w:rPr>
+          <w:rFonts w:asciiTheme="majorBidi" w:hAnsiTheme="majorBidi" w:cstheme="majorBidi"/>
+          <w:sz w:val="24"/>
+          <w:szCs w:val="24"/>
+        </w:rPr>
+        <w:t>, de concert avec les départements ministériels, à la mise en place d’un système d’information gouvernemental intégré d’aide à la décision ;</w:t>
+      </w:r>
+    </w:p>
+    <w:p>
+      <w:pPr>
+        <w:pStyle w:val="ListParagraph"/>
+        <w:numPr>
+          <w:ilvl w:val="0"/>
+          <w:numId w:val="18"/>
+        </w:numPr>
+        <w:spacing w:line="360" w:lineRule="auto"/>
+        <w:jc w:val="both"/>
+        <w:rPr>
+          <w:rFonts w:asciiTheme="majorBidi" w:hAnsiTheme="majorBidi" w:cstheme="majorBidi"/>
+          <w:sz w:val="24"/>
+          <w:szCs w:val="24"/>
+        </w:rPr>
+      </w:pPr>
+      <w:r>
+        <w:rPr>
+          <w:rFonts w:asciiTheme="majorBidi" w:hAnsiTheme="majorBidi" w:cstheme="majorBidi"/>
+          <w:sz w:val="24"/>
+          <w:szCs w:val="24"/>
+        </w:rPr>
+        <w:t>De</w:t>
+      </w:r>
+      <w:r>
+        <w:rPr>
+          <w:rFonts w:asciiTheme="majorBidi" w:hAnsiTheme="majorBidi" w:cstheme="majorBidi"/>
+          <w:sz w:val="24"/>
+          <w:szCs w:val="24"/>
+        </w:rPr>
+        <w:t xml:space="preserve"> proposer toute action visant le développement du capital humain et des compétences nationales requises pour le développement du numérique ;</w:t>
+      </w:r>
+    </w:p>
+    <w:p>
+      <w:pPr>
+        <w:pStyle w:val="ListParagraph"/>
+        <w:numPr>
+          <w:ilvl w:val="0"/>
+          <w:numId w:val="18"/>
+        </w:numPr>
+        <w:spacing w:line="360" w:lineRule="auto"/>
+        <w:ind w:left="360"/>
+        <w:jc w:val="both"/>
+        <w:rPr>
+          <w:rFonts w:asciiTheme="majorBidi" w:hAnsiTheme="majorBidi" w:cstheme="majorBidi"/>
+          <w:sz w:val="24"/>
+          <w:szCs w:val="24"/>
+        </w:rPr>
+      </w:pPr>
+      <w:r>
+        <w:rPr>
+          <w:rFonts w:asciiTheme="majorBidi" w:hAnsiTheme="majorBidi" w:cstheme="majorBidi"/>
+          <w:sz w:val="24"/>
+          <w:szCs w:val="24"/>
+        </w:rPr>
         <w:lastRenderedPageBreak/>
+        <w:t>De</w:t>
+      </w:r>
+      <w:r>
+        <w:rPr>
+          <w:rFonts w:asciiTheme="majorBidi" w:hAnsiTheme="majorBidi" w:cstheme="majorBidi"/>
+          <w:sz w:val="24"/>
+          <w:szCs w:val="24"/>
+        </w:rPr>
+        <w:t xml:space="preserve"> mener les études nécessaires à l’élaboration du cadre légal et réglementaire relatif au développement de la numérisation ;</w:t>
+      </w:r>
+    </w:p>
+    <w:p>
+      <w:pPr>
+        <w:pStyle w:val="ListParagraph"/>
+        <w:numPr>
+          <w:ilvl w:val="0"/>
+          <w:numId w:val="18"/>
+        </w:numPr>
+        <w:spacing w:line="360" w:lineRule="auto"/>
+        <w:ind w:left="360"/>
+        <w:jc w:val="both"/>
+        <w:rPr>
+          <w:rFonts w:asciiTheme="majorBidi" w:hAnsiTheme="majorBidi" w:cstheme="majorBidi"/>
+          <w:sz w:val="24"/>
+          <w:szCs w:val="24"/>
+        </w:rPr>
+      </w:pPr>
+      <w:r>
+        <w:rPr>
+          <w:rFonts w:asciiTheme="majorBidi" w:hAnsiTheme="majorBidi" w:cstheme="majorBidi"/>
+          <w:sz w:val="24"/>
+          <w:szCs w:val="24"/>
+        </w:rPr>
+        <w:t>D’émettre</w:t>
+      </w:r>
+      <w:r>
+        <w:rPr>
+          <w:rFonts w:asciiTheme="majorBidi" w:hAnsiTheme="majorBidi" w:cstheme="majorBidi"/>
+          <w:sz w:val="24"/>
+          <w:szCs w:val="24"/>
+        </w:rPr>
+        <w:t xml:space="preserve"> un avis sur toute mesure législative ou réglementaire dans le domaine du numérique ;</w:t>
+      </w:r>
+    </w:p>
+    <w:p>
+      <w:pPr>
+        <w:pStyle w:val="ListParagraph"/>
+        <w:numPr>
+          <w:ilvl w:val="0"/>
+          <w:numId w:val="18"/>
+        </w:numPr>
+        <w:spacing w:line="360" w:lineRule="auto"/>
+        <w:ind w:left="360"/>
+        <w:jc w:val="both"/>
+        <w:rPr>
+          <w:rFonts w:asciiTheme="majorBidi" w:hAnsiTheme="majorBidi" w:cstheme="majorBidi"/>
+          <w:sz w:val="24"/>
+          <w:szCs w:val="24"/>
+        </w:rPr>
+      </w:pPr>
+      <w:r>
+        <w:rPr>
+          <w:rFonts w:asciiTheme="majorBidi" w:hAnsiTheme="majorBidi" w:cstheme="majorBidi"/>
+          <w:sz w:val="24"/>
+          <w:szCs w:val="24"/>
+        </w:rPr>
+        <w:t>De</w:t>
+      </w:r>
+      <w:r>
+        <w:rPr>
+          <w:rFonts w:asciiTheme="majorBidi" w:hAnsiTheme="majorBidi" w:cstheme="majorBidi"/>
+          <w:sz w:val="24"/>
+          <w:szCs w:val="24"/>
+        </w:rPr>
+        <w:t xml:space="preserve"> participer à la mise en place du cadre de normalisation et d’interopérabilité des systèmes d’information de l'Etat ;</w:t>
+      </w:r>
+    </w:p>
+    <w:p>
+      <w:pPr>
+        <w:pStyle w:val="ListParagraph"/>
+        <w:numPr>
+          <w:ilvl w:val="0"/>
+          <w:numId w:val="18"/>
+        </w:numPr>
+        <w:spacing w:line="360" w:lineRule="auto"/>
+        <w:ind w:left="360"/>
+        <w:jc w:val="both"/>
+        <w:rPr>
+          <w:rFonts w:asciiTheme="majorBidi" w:hAnsiTheme="majorBidi" w:cstheme="majorBidi"/>
+          <w:sz w:val="24"/>
+          <w:szCs w:val="24"/>
+        </w:rPr>
+      </w:pPr>
+      <w:r>
+        <w:rPr>
+          <w:rFonts w:asciiTheme="majorBidi" w:hAnsiTheme="majorBidi" w:cstheme="majorBidi"/>
+          <w:sz w:val="24"/>
+          <w:szCs w:val="24"/>
+        </w:rPr>
+        <w:t>De</w:t>
+      </w:r>
+      <w:r>
+        <w:rPr>
+          <w:rFonts w:asciiTheme="majorBidi" w:hAnsiTheme="majorBidi" w:cstheme="majorBidi"/>
+          <w:sz w:val="24"/>
+          <w:szCs w:val="24"/>
+        </w:rPr>
+        <w:t xml:space="preserve"> participer à l’élaboration et à la mise en œuvre de la politique nationale de sécurité des systèmes d’information ;</w:t>
+      </w:r>
+    </w:p>
+    <w:p>
+      <w:pPr>
+        <w:pStyle w:val="ListParagraph"/>
+        <w:numPr>
+          <w:ilvl w:val="0"/>
+          <w:numId w:val="18"/>
+        </w:numPr>
+        <w:spacing w:line="360" w:lineRule="auto"/>
+        <w:ind w:left="360"/>
+        <w:jc w:val="both"/>
+        <w:rPr>
+          <w:rFonts w:asciiTheme="majorBidi" w:hAnsiTheme="majorBidi" w:cstheme="majorBidi"/>
+          <w:sz w:val="24"/>
+          <w:szCs w:val="24"/>
+        </w:rPr>
+      </w:pPr>
+      <w:r>
+        <w:rPr>
+          <w:rFonts w:asciiTheme="majorBidi" w:hAnsiTheme="majorBidi" w:cstheme="majorBidi"/>
+          <w:sz w:val="24"/>
+          <w:szCs w:val="24"/>
+        </w:rPr>
+        <w:t>De</w:t>
+      </w:r>
+      <w:r>
+        <w:rPr>
+          <w:rFonts w:asciiTheme="majorBidi" w:hAnsiTheme="majorBidi" w:cstheme="majorBidi"/>
+          <w:sz w:val="24"/>
+          <w:szCs w:val="24"/>
+        </w:rPr>
+        <w:t xml:space="preserve"> participer à l’élaboration de la stratégie nationale du développement de la certification électronique et de participer à sa mise en œuvre ;</w:t>
+      </w:r>
+    </w:p>
+    <w:p>
+      <w:pPr>
+        <w:pStyle w:val="ListParagraph"/>
+        <w:numPr>
+          <w:ilvl w:val="0"/>
+          <w:numId w:val="18"/>
+        </w:numPr>
+        <w:spacing w:line="360" w:lineRule="auto"/>
+        <w:ind w:left="360"/>
+        <w:jc w:val="both"/>
+        <w:rPr>
+          <w:rFonts w:asciiTheme="majorBidi" w:hAnsiTheme="majorBidi" w:cstheme="majorBidi"/>
+          <w:sz w:val="24"/>
+          <w:szCs w:val="24"/>
+        </w:rPr>
+      </w:pPr>
+      <w:r>
+        <w:rPr>
+          <w:rFonts w:asciiTheme="majorBidi" w:hAnsiTheme="majorBidi" w:cstheme="majorBidi"/>
+          <w:sz w:val="24"/>
+          <w:szCs w:val="24"/>
+        </w:rPr>
+        <w:t>De</w:t>
+      </w:r>
+      <w:r>
+        <w:rPr>
+          <w:rFonts w:asciiTheme="majorBidi" w:hAnsiTheme="majorBidi" w:cstheme="majorBidi"/>
+          <w:sz w:val="24"/>
+          <w:szCs w:val="24"/>
+        </w:rPr>
+        <w:t xml:space="preserve"> veiller à la mise en place d’un référent technologique devant se prononcer sur les opportunités technologiques émergentes et les risques y afférents ;</w:t>
+      </w:r>
+    </w:p>
+    <w:p>
+      <w:pPr>
+        <w:pStyle w:val="ListParagraph"/>
+        <w:numPr>
+          <w:ilvl w:val="0"/>
+          <w:numId w:val="18"/>
+        </w:numPr>
+        <w:spacing w:line="360" w:lineRule="auto"/>
+        <w:ind w:left="360"/>
+        <w:jc w:val="both"/>
+        <w:rPr>
+          <w:rFonts w:asciiTheme="majorBidi" w:hAnsiTheme="majorBidi" w:cstheme="majorBidi"/>
+          <w:sz w:val="24"/>
+          <w:szCs w:val="24"/>
+        </w:rPr>
+      </w:pPr>
+      <w:r>
+        <w:rPr>
+          <w:rFonts w:asciiTheme="majorBidi" w:hAnsiTheme="majorBidi" w:cstheme="majorBidi"/>
+          <w:sz w:val="24"/>
+          <w:szCs w:val="24"/>
+        </w:rPr>
+        <w:t>De</w:t>
+      </w:r>
+      <w:r>
+        <w:rPr>
+          <w:rFonts w:asciiTheme="majorBidi" w:hAnsiTheme="majorBidi" w:cstheme="majorBidi"/>
+          <w:sz w:val="24"/>
+          <w:szCs w:val="24"/>
+        </w:rPr>
+        <w:t xml:space="preserve"> réaliser pour le compte du Gouvernement toute expertise et évaluation s’inscrivant dans le champ de compétence du ministère, en matière de numérisation ;</w:t>
+      </w:r>
+    </w:p>
+    <w:p>
+      <w:pPr>
+        <w:pStyle w:val="ListParagraph"/>
+        <w:numPr>
+          <w:ilvl w:val="0"/>
+          <w:numId w:val="18"/>
+        </w:numPr>
+        <w:spacing w:line="360" w:lineRule="auto"/>
+        <w:ind w:left="360"/>
+        <w:jc w:val="both"/>
+        <w:rPr>
+          <w:rFonts w:asciiTheme="majorBidi" w:hAnsiTheme="majorBidi" w:cstheme="majorBidi"/>
+          <w:sz w:val="24"/>
+          <w:szCs w:val="24"/>
+        </w:rPr>
+      </w:pPr>
+      <w:r>
+        <w:rPr>
+          <w:rFonts w:asciiTheme="majorBidi" w:hAnsiTheme="majorBidi" w:cstheme="majorBidi"/>
+          <w:sz w:val="24"/>
+          <w:szCs w:val="24"/>
+        </w:rPr>
+        <w:t>D’assurer</w:t>
+      </w:r>
+      <w:r>
+        <w:rPr>
+          <w:rFonts w:asciiTheme="majorBidi" w:hAnsiTheme="majorBidi" w:cstheme="majorBidi"/>
+          <w:sz w:val="24"/>
+          <w:szCs w:val="24"/>
+        </w:rPr>
+        <w:t xml:space="preserve"> la veille en matière d’évolution des métiers et des compétences dans le domaine de la numérisation.</w:t>
+      </w:r>
+    </w:p>
+    <w:p>
+      <w:pPr>
+        <w:spacing w:line="360" w:lineRule="auto"/>
+        <w:rPr>
+          <w:rFonts w:asciiTheme="majorBidi" w:hAnsiTheme="majorBidi" w:cstheme="majorBidi"/>
+          <w:b/>
+          <w:bCs/>
+          <w:sz w:val="24"/>
+          <w:szCs w:val="24"/>
+        </w:rPr>
+      </w:pPr>
+      <w:r>
+        <w:rPr>
+          <w:rFonts w:asciiTheme="majorBidi" w:hAnsiTheme="majorBidi" w:cstheme="majorBidi"/>
+          <w:b/>
+          <w:bCs/>
+          <w:sz w:val="24"/>
+          <w:szCs w:val="24"/>
+        </w:rPr>
+        <w:t>Elle comprend trois (3) sous-directions :</w:t>
+      </w:r>
+    </w:p>
+    <w:p>
+      <w:pPr>
+        <w:pStyle w:val="ListParagraph"/>
+        <w:numPr>
+          <w:ilvl w:val="0"/>
+          <w:numId w:val="19"/>
+        </w:numPr>
+        <w:spacing w:line="360" w:lineRule="auto"/>
+        <w:ind w:left="720"/>
+        <w:jc w:val="both"/>
+        <w:rPr>
+          <w:rFonts w:asciiTheme="majorBidi" w:hAnsiTheme="majorBidi" w:cstheme="majorBidi"/>
+          <w:sz w:val="24"/>
+          <w:szCs w:val="24"/>
+        </w:rPr>
+      </w:pPr>
+      <w:r>
+        <w:rPr>
+          <w:rFonts w:asciiTheme="majorBidi" w:hAnsiTheme="majorBidi" w:cstheme="majorBidi"/>
+          <w:sz w:val="24"/>
+          <w:szCs w:val="24"/>
+        </w:rPr>
+        <w:t>La sous-direction de la promotion et du développement des technologies de la numérisation,</w:t>
+      </w:r>
+    </w:p>
+    <w:p>
+      <w:pPr>
+        <w:pStyle w:val="ListParagraph"/>
+        <w:numPr>
+          <w:ilvl w:val="0"/>
+          <w:numId w:val="19"/>
+        </w:numPr>
+        <w:spacing w:line="360" w:lineRule="auto"/>
+        <w:ind w:left="720"/>
+        <w:jc w:val="both"/>
+        <w:rPr>
+          <w:rFonts w:asciiTheme="majorBidi" w:hAnsiTheme="majorBidi" w:cstheme="majorBidi"/>
+          <w:sz w:val="24"/>
+          <w:szCs w:val="24"/>
+        </w:rPr>
+      </w:pPr>
+      <w:r>
+        <w:rPr>
+          <w:rFonts w:asciiTheme="majorBidi" w:hAnsiTheme="majorBidi" w:cstheme="majorBidi"/>
+          <w:sz w:val="24"/>
+          <w:szCs w:val="24"/>
+        </w:rPr>
+        <w:t>La sous-direction de la normalisation, de l’intégration et de l’interopérabilité,</w:t>
+      </w:r>
+    </w:p>
+    <w:p>
+      <w:pPr>
+        <w:pStyle w:val="ListParagraph"/>
+        <w:numPr>
+          <w:ilvl w:val="0"/>
+          <w:numId w:val="19"/>
+        </w:numPr>
+        <w:spacing w:line="360" w:lineRule="auto"/>
+        <w:ind w:left="720"/>
+        <w:jc w:val="both"/>
+        <w:rPr>
+          <w:rFonts w:asciiTheme="majorBidi" w:hAnsiTheme="majorBidi" w:cstheme="majorBidi"/>
+          <w:sz w:val="24"/>
+          <w:szCs w:val="24"/>
+        </w:rPr>
+      </w:pPr>
+      <w:r>
+        <w:rPr>
+          <w:rFonts w:asciiTheme="majorBidi" w:hAnsiTheme="majorBidi" w:cstheme="majorBidi"/>
+          <w:sz w:val="24"/>
+          <w:szCs w:val="24"/>
+        </w:rPr>
+        <w:t>La sous-direction de la cybersécurité.</w:t>
+      </w:r>
+    </w:p>
+    <w:p>
+      <w:pPr>
+        <w:rPr>
+          <w:rFonts w:asciiTheme="majorBidi" w:hAnsiTheme="majorBidi" w:cstheme="majorBidi"/>
+          <w:b/>
+          <w:bCs/>
+          <w:sz w:val="24"/>
+          <w:szCs w:val="24"/>
+        </w:rPr>
+      </w:pPr>
+      <w:r>
+        <w:rPr>
+          <w:rFonts w:asciiTheme="majorBidi" w:hAnsiTheme="majorBidi" w:cstheme="majorBidi"/>
+          <w:b/>
+          <w:bCs/>
+          <w:sz w:val="36"/>
+          <w:szCs w:val="36"/>
+        </w:rPr>
+        <w:t>I</w:t>
+      </w:r>
+      <w:r>
+        <w:rPr>
+          <w:rFonts w:asciiTheme="majorBidi" w:hAnsiTheme="majorBidi" w:cstheme="majorBidi"/>
+          <w:b/>
+          <w:bCs/>
+          <w:sz w:val="32"/>
+          <w:szCs w:val="32"/>
+        </w:rPr>
+        <w:t>.</w:t>
+      </w:r>
+      <w:r>
+        <w:rPr>
+          <w:rFonts w:asciiTheme="majorBidi" w:hAnsiTheme="majorBidi" w:cstheme="majorBidi"/>
+          <w:b/>
+          <w:bCs/>
+          <w:sz w:val="32"/>
+          <w:szCs w:val="32"/>
+        </w:rPr>
+        <w:t>3</w:t>
+      </w:r>
+      <w:r>
+        <w:rPr>
+          <w:rFonts w:asciiTheme="majorBidi" w:hAnsiTheme="majorBidi" w:cstheme="majorBidi"/>
+          <w:b/>
+          <w:bCs/>
+          <w:sz w:val="32"/>
+          <w:szCs w:val="32"/>
+        </w:rPr>
+        <w:t>.</w:t>
+      </w:r>
+      <w:r>
+        <w:rPr>
+          <w:rFonts w:asciiTheme="majorBidi" w:hAnsiTheme="majorBidi" w:cstheme="majorBidi"/>
+          <w:b/>
+          <w:bCs/>
+          <w:sz w:val="32"/>
+          <w:szCs w:val="32"/>
+        </w:rPr>
+        <w:t xml:space="preserve">1 </w:t>
+      </w:r>
+      <w:r>
+        <w:rPr>
+          <w:rFonts w:asciiTheme="majorBidi" w:hAnsiTheme="majorBidi" w:cstheme="majorBidi"/>
+          <w:b/>
+          <w:bCs/>
+          <w:sz w:val="24"/>
+          <w:szCs w:val="24"/>
+        </w:rPr>
+        <w:t>La sous-direction de la cybersécurité :</w:t>
+      </w:r>
+    </w:p>
+    <w:p>
+      <w:pPr>
+        <w:jc w:val="both"/>
+        <w:rPr>
+          <w:rFonts w:asciiTheme="majorBidi" w:hAnsiTheme="majorBidi" w:cstheme="majorBidi"/>
+          <w:sz w:val="24"/>
+          <w:szCs w:val="24"/>
+          <w:lang w:bidi="ar-SA"/>
+        </w:rPr>
+      </w:pPr>
+      <w:r>
+        <w:rPr>
+          <w:rFonts w:asciiTheme="majorBidi" w:hAnsiTheme="majorBidi" w:cstheme="majorBidi"/>
+          <w:sz w:val="24"/>
+          <w:szCs w:val="24"/>
+        </w:rPr>
+        <w:t>Elle est notamment chargée de :</w:t>
+      </w:r>
+    </w:p>
+    <w:p>
+      <w:pPr>
+        <w:pStyle w:val="ListParagraph"/>
+        <w:numPr>
+          <w:ilvl w:val="0"/>
+          <w:numId w:val="25"/>
+        </w:numPr>
+        <w:spacing w:line="360" w:lineRule="auto"/>
+        <w:jc w:val="both"/>
+        <w:rPr>
+          <w:rFonts w:asciiTheme="majorBidi" w:hAnsiTheme="majorBidi" w:cstheme="majorBidi"/>
+          <w:sz w:val="24"/>
+          <w:szCs w:val="24"/>
+        </w:rPr>
+      </w:pPr>
+      <w:r>
+        <w:rPr>
+          <w:rFonts w:asciiTheme="majorBidi" w:hAnsiTheme="majorBidi" w:cstheme="majorBidi"/>
+          <w:sz w:val="24"/>
+          <w:szCs w:val="24"/>
+        </w:rPr>
+        <w:t>De</w:t>
+      </w:r>
+      <w:r>
+        <w:rPr>
+          <w:rFonts w:asciiTheme="majorBidi" w:hAnsiTheme="majorBidi" w:cstheme="majorBidi"/>
+          <w:sz w:val="24"/>
+          <w:szCs w:val="24"/>
+        </w:rPr>
+        <w:t xml:space="preserve"> participer à l’élaboration et à la mise en œuvre de la politique nationale de sécurité des systèmes d’information ;</w:t>
+      </w:r>
+    </w:p>
+    <w:p>
+      <w:pPr>
+        <w:pStyle w:val="ListParagraph"/>
+        <w:numPr>
+          <w:ilvl w:val="0"/>
+          <w:numId w:val="25"/>
+        </w:numPr>
+        <w:spacing w:line="360" w:lineRule="auto"/>
+        <w:jc w:val="both"/>
+        <w:rPr>
+          <w:rFonts w:asciiTheme="majorBidi" w:hAnsiTheme="majorBidi" w:cstheme="majorBidi"/>
+          <w:sz w:val="24"/>
+          <w:szCs w:val="24"/>
+        </w:rPr>
+      </w:pPr>
+      <w:r>
+        <w:rPr>
+          <w:rFonts w:asciiTheme="majorBidi" w:hAnsiTheme="majorBidi" w:cstheme="majorBidi"/>
+          <w:sz w:val="24"/>
+          <w:szCs w:val="24"/>
+        </w:rPr>
+        <w:t>De</w:t>
+      </w:r>
+      <w:r>
+        <w:rPr>
+          <w:rFonts w:asciiTheme="majorBidi" w:hAnsiTheme="majorBidi" w:cstheme="majorBidi"/>
+          <w:sz w:val="24"/>
+          <w:szCs w:val="24"/>
+        </w:rPr>
+        <w:t xml:space="preserve"> participer à la mise à jour du référentiel national de la sécurité de l’information et de veiller à son application, au sein du secteur ;</w:t>
+      </w:r>
+    </w:p>
+    <w:p>
+      <w:pPr>
+        <w:pStyle w:val="ListParagraph"/>
+        <w:numPr>
+          <w:ilvl w:val="0"/>
+          <w:numId w:val="25"/>
+        </w:numPr>
+        <w:spacing w:line="360" w:lineRule="auto"/>
+        <w:jc w:val="both"/>
+        <w:rPr>
+          <w:rFonts w:asciiTheme="majorBidi" w:hAnsiTheme="majorBidi" w:cstheme="majorBidi"/>
+          <w:sz w:val="24"/>
+          <w:szCs w:val="24"/>
+        </w:rPr>
+      </w:pPr>
+      <w:r>
+        <w:rPr>
+          <w:rFonts w:asciiTheme="majorBidi" w:hAnsiTheme="majorBidi" w:cstheme="majorBidi"/>
+          <w:sz w:val="24"/>
+          <w:szCs w:val="24"/>
+        </w:rPr>
+        <w:t>De</w:t>
+      </w:r>
+      <w:r>
+        <w:rPr>
+          <w:rFonts w:asciiTheme="majorBidi" w:hAnsiTheme="majorBidi" w:cstheme="majorBidi"/>
+          <w:sz w:val="24"/>
+          <w:szCs w:val="24"/>
+        </w:rPr>
+        <w:t xml:space="preserve"> participer à l’élaboration de la stratégie nationale du développement de la certification électronique et de participer à sa mise en œuvre ;</w:t>
+      </w:r>
+    </w:p>
+    <w:p>
+      <w:pPr>
+        <w:pStyle w:val="ListParagraph"/>
+        <w:numPr>
+          <w:ilvl w:val="0"/>
+          <w:numId w:val="25"/>
+        </w:numPr>
+        <w:spacing w:line="360" w:lineRule="auto"/>
+        <w:ind w:left="360"/>
+        <w:jc w:val="both"/>
+        <w:rPr>
+          <w:rFonts w:asciiTheme="majorBidi" w:hAnsiTheme="majorBidi" w:cstheme="majorBidi"/>
+          <w:sz w:val="24"/>
+          <w:szCs w:val="24"/>
+        </w:rPr>
+      </w:pPr>
+      <w:r>
+        <w:rPr>
+          <w:rFonts w:asciiTheme="majorBidi" w:hAnsiTheme="majorBidi" w:cstheme="majorBidi"/>
+          <w:sz w:val="24"/>
+          <w:szCs w:val="24"/>
+        </w:rPr>
+        <w:lastRenderedPageBreak/>
+        <w:t>De</w:t>
+      </w:r>
+      <w:r>
+        <w:rPr>
+          <w:rFonts w:asciiTheme="majorBidi" w:hAnsiTheme="majorBidi" w:cstheme="majorBidi"/>
+          <w:sz w:val="24"/>
+          <w:szCs w:val="24"/>
+        </w:rPr>
+        <w:t xml:space="preserve"> participer à la mise en œuvre, en coordination avec les parties prenantes, des actions de sensibilisation, de prévention et de protection du citoyen contre les risques liés au numérique ;</w:t>
+      </w:r>
+    </w:p>
+    <w:p>
+      <w:pPr>
+        <w:pStyle w:val="ListParagraph"/>
+        <w:numPr>
+          <w:ilvl w:val="0"/>
+          <w:numId w:val="25"/>
+        </w:numPr>
+        <w:spacing w:line="360" w:lineRule="auto"/>
+        <w:ind w:left="360"/>
+        <w:jc w:val="both"/>
+        <w:rPr>
+          <w:rFonts w:asciiTheme="majorBidi" w:hAnsiTheme="majorBidi" w:cstheme="majorBidi"/>
+          <w:sz w:val="24"/>
+          <w:szCs w:val="24"/>
+        </w:rPr>
+      </w:pPr>
+      <w:r>
+        <w:rPr>
+          <w:rFonts w:asciiTheme="majorBidi" w:hAnsiTheme="majorBidi" w:cstheme="majorBidi"/>
+          <w:sz w:val="24"/>
+          <w:szCs w:val="24"/>
+        </w:rPr>
+        <w:t>De</w:t>
+      </w:r>
+      <w:r>
+        <w:rPr>
+          <w:rFonts w:asciiTheme="majorBidi" w:hAnsiTheme="majorBidi" w:cstheme="majorBidi"/>
+          <w:sz w:val="24"/>
+          <w:szCs w:val="24"/>
+        </w:rPr>
+        <w:t xml:space="preserve"> participer à la mise en place, en coordination avec les parties prenantes, des mécanismes liés à la protection en ligne des citoyens.</w:t>
+      </w:r>
+    </w:p>
+    <w:p>
+      <w:pPr>
+        <w:spacing w:line="360" w:lineRule="auto"/>
+        <w:jc w:val="both"/>
+        <w:rPr>
+          <w:rFonts w:asciiTheme="majorBidi" w:hAnsiTheme="majorBidi" w:cstheme="majorBidi"/>
+          <w:sz w:val="24"/>
+          <w:szCs w:val="24"/>
+        </w:rPr>
+      </w:pPr>
+      <w:r>
+        <w:rPr>
+          <w:rFonts w:asciiTheme="majorBidi" w:hAnsiTheme="majorBidi" w:cstheme="majorBidi"/>
+          <w:sz w:val="24"/>
+          <w:szCs w:val="24"/>
+        </w:rPr>
+        <w:t>Ce stage de fin d’étude s’inscrit dans le cadre du programme de la sous-direction concernant l’élaboration et la tenue à jour de la cartographie des risques et menaces encourus par les systèmes d’information et du secteur de la numérisation en général.</w:t>
+      </w:r>
+    </w:p>
+    <w:p>
+      <w:pPr>
+        <w:spacing w:line="360" w:lineRule="auto"/>
+        <w:jc w:val="both"/>
+        <w:rPr>
+          <w:rFonts w:asciiTheme="majorBidi" w:hAnsiTheme="majorBidi" w:cstheme="majorBidi"/>
+          <w:b/>
+          <w:bCs/>
+          <w:sz w:val="32"/>
+          <w:szCs w:val="32"/>
+        </w:rPr>
+      </w:pPr>
+      <w:r>
+        <w:rPr>
+          <w:rFonts w:asciiTheme="majorBidi" w:hAnsiTheme="majorBidi" w:cstheme="majorBidi"/>
+          <w:b/>
+          <w:bCs/>
+          <w:sz w:val="36"/>
+          <w:szCs w:val="36"/>
+        </w:rPr>
+        <w:t>I</w:t>
+      </w:r>
+      <w:r>
+        <w:rPr>
+          <w:rFonts w:asciiTheme="majorBidi" w:hAnsiTheme="majorBidi" w:cstheme="majorBidi"/>
+          <w:b/>
+          <w:bCs/>
+          <w:sz w:val="32"/>
+          <w:szCs w:val="32"/>
+        </w:rPr>
+        <w:t>.</w:t>
+      </w:r>
+      <w:r>
+        <w:rPr>
+          <w:rFonts w:asciiTheme="majorBidi" w:hAnsiTheme="majorBidi" w:cstheme="majorBidi"/>
+          <w:b/>
+          <w:bCs/>
+          <w:sz w:val="32"/>
+          <w:szCs w:val="32"/>
+        </w:rPr>
+        <w:t>4</w:t>
+      </w:r>
+      <w:r>
+        <w:rPr>
+          <w:rFonts w:asciiTheme="majorBidi" w:hAnsiTheme="majorBidi" w:cstheme="majorBidi"/>
+          <w:b/>
+          <w:bCs/>
+          <w:sz w:val="32"/>
+          <w:szCs w:val="32"/>
+        </w:rPr>
+        <w:t>.</w:t>
+      </w:r>
+      <w:r>
+        <w:rPr>
+          <w:rFonts w:asciiTheme="majorBidi" w:hAnsiTheme="majorBidi" w:cstheme="majorBidi"/>
+          <w:b/>
+          <w:bCs/>
+          <w:sz w:val="32"/>
+          <w:szCs w:val="32"/>
+        </w:rPr>
+        <w:t xml:space="preserve"> Conclusion</w:t>
+      </w:r>
+    </w:p>
+    <w:p>
+      <w:pPr>
+        <w:spacing w:line="360" w:lineRule="auto"/>
+        <w:ind w:firstLine="708"/>
+        <w:jc w:val="both"/>
+        <w:rPr>
+          <w:rFonts w:asciiTheme="majorBidi" w:hAnsiTheme="majorBidi" w:cstheme="majorBidi"/>
+          <w:sz w:val="24"/>
+          <w:szCs w:val="24"/>
+        </w:rPr>
+      </w:pPr>
+      <w:r>
+        <w:rPr>
+          <w:rFonts w:asciiTheme="majorBidi" w:hAnsiTheme="majorBidi" w:cstheme="majorBidi"/>
+          <w:sz w:val="24"/>
+          <w:szCs w:val="24"/>
+        </w:rPr>
+        <w:t xml:space="preserve">Ce chapitre nous a permis de prendre connaissance de la composition du ministère et de mieux assimiler les différentes taches de la sous-direction de la cybersécurité (SDSCI). </w:t>
+      </w:r>
+    </w:p>
+    <w:p>
+      <w:pPr>
+        <w:spacing w:line="360" w:lineRule="auto"/>
+        <w:jc w:val="both"/>
+        <w:rPr>
+          <w:rFonts w:asciiTheme="majorBidi" w:hAnsiTheme="majorBidi" w:cstheme="majorBidi"/>
+          <w:b/>
+          <w:bCs/>
+          <w:sz w:val="32"/>
+          <w:szCs w:val="32"/>
+        </w:rPr>
+      </w:pPr>
+    </w:p>
+    <w:p>
+      <w:pPr>
+        <w:spacing w:line="360" w:lineRule="auto"/>
+        <w:jc w:val="both"/>
+        <w:rPr>
+          <w:rFonts w:asciiTheme="majorBidi" w:hAnsiTheme="majorBidi" w:cstheme="majorBidi"/>
+          <w:b/>
+          <w:bCs/>
+          <w:sz w:val="32"/>
+          <w:szCs w:val="32"/>
+        </w:rPr>
+      </w:pPr>
+    </w:p>
+    <w:p>
+      <w:pPr>
+        <w:spacing w:line="360" w:lineRule="auto"/>
+        <w:jc w:val="both"/>
+        <w:rPr>
+          <w:rFonts w:asciiTheme="majorBidi" w:hAnsiTheme="majorBidi" w:cstheme="majorBidi"/>
+          <w:b/>
+          <w:bCs/>
+          <w:sz w:val="32"/>
+          <w:szCs w:val="32"/>
+        </w:rPr>
+      </w:pPr>
+    </w:p>
+    <w:p>
+      <w:pPr>
+        <w:spacing w:line="360" w:lineRule="auto"/>
+        <w:jc w:val="both"/>
+        <w:rPr>
+          <w:rFonts w:asciiTheme="majorBidi" w:hAnsiTheme="majorBidi" w:cstheme="majorBidi"/>
+          <w:b/>
+          <w:bCs/>
+          <w:sz w:val="32"/>
+          <w:szCs w:val="32"/>
+        </w:rPr>
+      </w:pPr>
+    </w:p>
+    <w:p>
+      <w:pPr>
+        <w:spacing w:line="360" w:lineRule="auto"/>
+        <w:jc w:val="both"/>
+        <w:rPr>
+          <w:rFonts w:asciiTheme="majorBidi" w:hAnsiTheme="majorBidi" w:cstheme="majorBidi"/>
+          <w:b/>
+          <w:bCs/>
+          <w:sz w:val="32"/>
+          <w:szCs w:val="32"/>
+        </w:rPr>
+      </w:pPr>
+    </w:p>
+    <w:p>
+      <w:pPr>
+        <w:spacing w:line="360" w:lineRule="auto"/>
+        <w:jc w:val="both"/>
+        <w:rPr>
+          <w:rFonts w:asciiTheme="majorBidi" w:hAnsiTheme="majorBidi" w:cstheme="majorBidi"/>
+          <w:b/>
+          <w:bCs/>
+          <w:sz w:val="32"/>
+          <w:szCs w:val="32"/>
+        </w:rPr>
+      </w:pPr>
+    </w:p>
+    <w:p>
+      <w:pPr>
+        <w:spacing w:line="360" w:lineRule="auto"/>
+        <w:jc w:val="both"/>
+        <w:rPr>
+          <w:rFonts w:asciiTheme="majorBidi" w:hAnsiTheme="majorBidi" w:cstheme="majorBidi"/>
+          <w:b/>
+          <w:bCs/>
+          <w:sz w:val="32"/>
+          <w:szCs w:val="32"/>
+        </w:rPr>
+      </w:pPr>
+    </w:p>
+    <w:p>
+      <w:pPr>
+        <w:spacing w:line="360" w:lineRule="auto"/>
+        <w:jc w:val="both"/>
+        <w:rPr>
+          <w:rFonts w:asciiTheme="majorBidi" w:hAnsiTheme="majorBidi" w:cstheme="majorBidi"/>
+          <w:b/>
+          <w:bCs/>
+          <w:sz w:val="32"/>
+          <w:szCs w:val="32"/>
+        </w:rPr>
+      </w:pPr>
+    </w:p>
+    <w:p>
+      <w:pPr>
+        <w:spacing w:line="360" w:lineRule="auto"/>
+        <w:jc w:val="both"/>
+        <w:rPr>
+          <w:rFonts w:asciiTheme="majorBidi" w:hAnsiTheme="majorBidi" w:cstheme="majorBidi"/>
+          <w:sz w:val="24"/>
+          <w:szCs w:val="24"/>
+        </w:rPr>
+      </w:pPr>
+    </w:p>
+    <w:p>
+      <w:pPr>
+        <w:rPr>
+          <w:rFonts w:asciiTheme="majorBidi" w:hAnsiTheme="majorBidi" w:cstheme="majorBidi"/>
+          <w:sz w:val="24"/>
+          <w:szCs w:val="24"/>
+        </w:rPr>
+      </w:pPr>
+    </w:p>
+    <w:p>
+      <w:pPr>
+        <w:rPr>
+          <w:rFonts w:asciiTheme="majorBidi" w:hAnsiTheme="majorBidi" w:cstheme="majorBidi"/>
+          <w:sz w:val="24"/>
+          <w:szCs w:val="24"/>
+        </w:rPr>
+      </w:pPr>
+    </w:p>
+    <w:p>
+      <w:pPr>
+        <w:rPr>
+          <w:rFonts w:asciiTheme="majorBidi" w:hAnsiTheme="majorBidi" w:cstheme="majorBidi"/>
+          <w:sz w:val="24"/>
+          <w:szCs w:val="24"/>
+        </w:rPr>
+      </w:pPr>
+    </w:p>
+    <w:p>
+      <w:pPr>
+        <w:rPr>
+          <w:rFonts w:asciiTheme="majorBidi" w:hAnsiTheme="majorBidi" w:cstheme="majorBidi"/>
+          <w:sz w:val="24"/>
+          <w:szCs w:val="24"/>
+        </w:rPr>
+      </w:pPr>
+    </w:p>
+    <w:p>
+      <w:pPr>
+        <w:rPr>
+          <w:rFonts w:asciiTheme="majorBidi" w:hAnsiTheme="majorBidi" w:cstheme="majorBidi"/>
+          <w:sz w:val="24"/>
+          <w:szCs w:val="24"/>
+        </w:rPr>
+      </w:pPr>
+    </w:p>
+    <w:p>
+      <w:pPr>
+        <w:rPr>
+          <w:rFonts w:asciiTheme="majorBidi" w:hAnsiTheme="majorBidi" w:cstheme="majorBidi"/>
+          <w:sz w:val="24"/>
+          <w:szCs w:val="24"/>
+        </w:rPr>
+      </w:pPr>
+    </w:p>
+    <w:p>
+      <w:pPr>
+        <w:rPr>
+          <w:rFonts w:asciiTheme="majorBidi" w:hAnsiTheme="majorBidi" w:cstheme="majorBidi"/>
+          <w:sz w:val="24"/>
+          <w:szCs w:val="24"/>
+        </w:rPr>
+      </w:pPr>
+    </w:p>
+    <w:p>
+      <w:pPr>
+        <w:rPr>
+          <w:rFonts w:asciiTheme="majorBidi" w:hAnsiTheme="majorBidi" w:cstheme="majorBidi"/>
+          <w:sz w:val="24"/>
+          <w:szCs w:val="24"/>
+        </w:rPr>
+      </w:pPr>
+    </w:p>
+    <w:p>
+      <w:pPr>
+        <w:rPr>
+          <w:rFonts w:asciiTheme="majorBidi" w:hAnsiTheme="majorBidi" w:cstheme="majorBidi"/>
+          <w:sz w:val="24"/>
+          <w:szCs w:val="24"/>
+        </w:rPr>
+      </w:pPr>
+    </w:p>
+    <w:p>
+      <w:pPr>
+        <w:rPr>
+          <w:rFonts w:asciiTheme="majorBidi" w:hAnsiTheme="majorBidi" w:cstheme="majorBidi"/>
+          <w:sz w:val="24"/>
+          <w:szCs w:val="24"/>
+        </w:rPr>
+      </w:pPr>
+    </w:p>
+    <w:p>
+      <w:pPr>
+        <w:pStyle w:val="ListParagraph"/>
+        <w:spacing w:line="360" w:lineRule="auto"/>
+        <w:jc w:val="both"/>
+        <w:rPr>
+          <w:rFonts w:asciiTheme="majorBidi" w:hAnsiTheme="majorBidi" w:cstheme="majorBidi"/>
+          <w:b/>
+          <w:bCs/>
+          <w:sz w:val="36"/>
+          <w:szCs w:val="36"/>
+        </w:rPr>
+      </w:pPr>
+      <w:r>
+        <w:rPr>
+          <w:rFonts w:asciiTheme="majorBidi" w:hAnsiTheme="majorBidi" w:cstheme="majorBidi"/>
+          <w:b/>
+          <w:bCs/>
+          <w:sz w:val="36"/>
+          <w:szCs w:val="36"/>
+        </w:rPr>
         <w:t>Chapitre</w:t>
       </w:r>
       <w:r>
@@ -4993,7 +6266,16 @@
           <w:sz w:val="24"/>
           <w:szCs w:val="24"/>
         </w:rPr>
-        <w:t>Est une faiblesse ou une lacune dans un système informatique ou dans une application qui peut être exploitée par des attaquants pour pénétrer ou perturber le système. Les vulnérabilités peuvent être causées par des erreurs de conception, des défauts de codage, des configurations inappropriées, ou des problèmes de mise à jour. Les attaquants exploitent souvent les vulnérabilités pour accéder à des données sensibles, installer des logiciels malveillants ou perturber le fonctionnement normal du système.</w:t>
+        <w:t xml:space="preserve">Est une faiblesse ou une lacune dans un système informatique ou dans une application qui peut être exploitée par des attaquants pour pénétrer ou perturber le système. Les </w:t>
+      </w:r>
+      <w:r>
+        <w:rPr>
+          <w:rFonts w:asciiTheme="majorBidi" w:hAnsiTheme="majorBidi" w:cstheme="majorBidi"/>
+          <w:sz w:val="24"/>
+          <w:szCs w:val="24"/>
+        </w:rPr>
+        <w:lastRenderedPageBreak/>
+        <w:t>vulnérabilités peuvent être causées par des erreurs de conception, des défauts de codage, des configurations inappropriées, ou des problèmes de mise à jour. Les attaquants exploitent souvent les vulnérabilités pour accéder à des données sensibles, installer des logiciels malveillants ou perturber le fonctionnement normal du système.</w:t>
       </w:r>
     </w:p>
     <w:p>
@@ -5029,7 +6311,6 @@
           <w:sz w:val="28"/>
           <w:szCs w:val="28"/>
         </w:rPr>
-        <w:lastRenderedPageBreak/>
         <w:t>Attaque :</w:t>
       </w:r>
     </w:p>
@@ -5264,6 +6545,7 @@
         <w:rPr>
           <w:noProof/>
         </w:rPr>
+        <w:lastRenderedPageBreak/>
         <w:drawing>
           <wp:anchor distT="0" distB="0" distL="114300" distR="114300" simplePos="0" relativeHeight="251663360" behindDoc="0" locked="0" layoutInCell="1" allowOverlap="1" wp14:anchorId="2ED6E806" wp14:editId="0DC23043">
             <wp:simplePos x="0" y="0"/>
@@ -5589,126 +6871,126 @@
           <w:sz w:val="24"/>
           <w:szCs w:val="24"/>
         </w:rPr>
+        <w:t xml:space="preserve">Ce site propose </w:t>
+      </w:r>
+      <w:r>
+        <w:rPr>
+          <w:rFonts w:asciiTheme="majorBidi" w:hAnsiTheme="majorBidi" w:cstheme="majorBidi"/>
+          <w:sz w:val="24"/>
+          <w:szCs w:val="24"/>
+        </w:rPr>
+        <w:t xml:space="preserve">plusieurs formulaires à remplir pour signaler différents types de problèmes de cybersécurité. </w:t>
+      </w:r>
+      <w:r>
+        <w:rPr>
+          <w:rFonts w:asciiTheme="majorBidi" w:hAnsiTheme="majorBidi" w:cstheme="majorBidi"/>
+          <w:sz w:val="24"/>
+          <w:szCs w:val="24"/>
+        </w:rPr>
+        <w:t xml:space="preserve">La figure suivante, représente </w:t>
+      </w:r>
+      <w:bookmarkStart w:id="1" w:name="_Hlk133677476"/>
+      <w:r>
+        <w:rPr>
+          <w:rFonts w:asciiTheme="majorBidi" w:hAnsiTheme="majorBidi" w:cstheme="majorBidi"/>
+          <w:sz w:val="24"/>
+          <w:szCs w:val="24"/>
+        </w:rPr>
+        <w:t xml:space="preserve">le </w:t>
+      </w:r>
+      <w:r>
+        <w:rPr>
+          <w:rFonts w:asciiTheme="majorBidi" w:hAnsiTheme="majorBidi" w:cstheme="majorBidi"/>
+          <w:sz w:val="24"/>
+          <w:szCs w:val="24"/>
+        </w:rPr>
+        <w:t>formulaire de déclaration d'incident</w:t>
+      </w:r>
+      <w:bookmarkEnd w:id="1"/>
+      <w:r>
+        <w:rPr>
+          <w:rFonts w:asciiTheme="majorBidi" w:hAnsiTheme="majorBidi" w:cstheme="majorBidi"/>
+          <w:sz w:val="24"/>
+          <w:szCs w:val="24"/>
+        </w:rPr>
+        <w:t xml:space="preserve"> (Incident </w:t>
+      </w:r>
+      <w:proofErr w:type="spellStart"/>
+      <w:r>
+        <w:rPr>
+          <w:rFonts w:asciiTheme="majorBidi" w:hAnsiTheme="majorBidi" w:cstheme="majorBidi"/>
+          <w:sz w:val="24"/>
+          <w:szCs w:val="24"/>
+        </w:rPr>
+        <w:t>Reporting</w:t>
+      </w:r>
+      <w:proofErr w:type="spellEnd"/>
+      <w:r>
+        <w:rPr>
+          <w:rFonts w:asciiTheme="majorBidi" w:hAnsiTheme="majorBidi" w:cstheme="majorBidi"/>
+          <w:sz w:val="24"/>
+          <w:szCs w:val="24"/>
+        </w:rPr>
+        <w:t xml:space="preserve"> </w:t>
+      </w:r>
+      <w:proofErr w:type="spellStart"/>
+      <w:r>
+        <w:rPr>
+          <w:rFonts w:asciiTheme="majorBidi" w:hAnsiTheme="majorBidi" w:cstheme="majorBidi"/>
+          <w:sz w:val="24"/>
+          <w:szCs w:val="24"/>
+        </w:rPr>
+        <w:t>Form</w:t>
+      </w:r>
+      <w:proofErr w:type="spellEnd"/>
+      <w:r>
+        <w:rPr>
+          <w:rFonts w:asciiTheme="majorBidi" w:hAnsiTheme="majorBidi" w:cstheme="majorBidi"/>
+          <w:sz w:val="24"/>
+          <w:szCs w:val="24"/>
+        </w:rPr>
+        <w:t>)</w:t>
+      </w:r>
+      <w:r>
+        <w:rPr>
+          <w:rFonts w:asciiTheme="majorBidi" w:hAnsiTheme="majorBidi" w:cstheme="majorBidi"/>
+          <w:sz w:val="24"/>
+          <w:szCs w:val="24"/>
+        </w:rPr>
+        <w:t>,</w:t>
+      </w:r>
+      <w:r>
+        <w:rPr>
+          <w:rFonts w:asciiTheme="majorBidi" w:hAnsiTheme="majorBidi" w:cstheme="majorBidi"/>
+          <w:sz w:val="24"/>
+          <w:szCs w:val="24"/>
+        </w:rPr>
+        <w:t xml:space="preserve"> </w:t>
+      </w:r>
+      <w:r>
+        <w:rPr>
+          <w:rFonts w:asciiTheme="majorBidi" w:hAnsiTheme="majorBidi" w:cstheme="majorBidi"/>
+          <w:sz w:val="24"/>
+          <w:szCs w:val="24"/>
+        </w:rPr>
+        <w:t>qui se compose de plusieurs sections. Les sections du formulaire incluent des informations sur l'organisation signalant l'incident, des détails sur l'incident ou la vulnérabilité, et des informations sur les mesures de sécurité en place.</w:t>
+      </w:r>
+    </w:p>
+    <w:p>
+      <w:pPr>
+        <w:spacing w:line="360" w:lineRule="auto"/>
+        <w:jc w:val="both"/>
+        <w:rPr>
+          <w:rFonts w:asciiTheme="majorBidi" w:hAnsiTheme="majorBidi" w:cstheme="majorBidi"/>
+          <w:sz w:val="24"/>
+          <w:szCs w:val="24"/>
+        </w:rPr>
+      </w:pPr>
+      <w:r>
+        <w:rPr>
+          <w:noProof/>
+        </w:rPr>
         <w:lastRenderedPageBreak/>
-        <w:t xml:space="preserve">Ce site propose </w:t>
-      </w:r>
-      <w:r>
-        <w:rPr>
-          <w:rFonts w:asciiTheme="majorBidi" w:hAnsiTheme="majorBidi" w:cstheme="majorBidi"/>
-          <w:sz w:val="24"/>
-          <w:szCs w:val="24"/>
-        </w:rPr>
-        <w:t xml:space="preserve">plusieurs formulaires à remplir pour signaler différents types de problèmes de cybersécurité. </w:t>
-      </w:r>
-      <w:r>
-        <w:rPr>
-          <w:rFonts w:asciiTheme="majorBidi" w:hAnsiTheme="majorBidi" w:cstheme="majorBidi"/>
-          <w:sz w:val="24"/>
-          <w:szCs w:val="24"/>
-        </w:rPr>
-        <w:t xml:space="preserve">La figure suivante, représente </w:t>
-      </w:r>
-      <w:bookmarkStart w:id="1" w:name="_Hlk133677476"/>
-      <w:r>
-        <w:rPr>
-          <w:rFonts w:asciiTheme="majorBidi" w:hAnsiTheme="majorBidi" w:cstheme="majorBidi"/>
-          <w:sz w:val="24"/>
-          <w:szCs w:val="24"/>
-        </w:rPr>
-        <w:t xml:space="preserve">le </w:t>
-      </w:r>
-      <w:r>
-        <w:rPr>
-          <w:rFonts w:asciiTheme="majorBidi" w:hAnsiTheme="majorBidi" w:cstheme="majorBidi"/>
-          <w:sz w:val="24"/>
-          <w:szCs w:val="24"/>
-        </w:rPr>
-        <w:t>formulaire de déclaration d'incident</w:t>
-      </w:r>
-      <w:bookmarkEnd w:id="1"/>
-      <w:r>
-        <w:rPr>
-          <w:rFonts w:asciiTheme="majorBidi" w:hAnsiTheme="majorBidi" w:cstheme="majorBidi"/>
-          <w:sz w:val="24"/>
-          <w:szCs w:val="24"/>
-        </w:rPr>
-        <w:t xml:space="preserve"> (Incident </w:t>
-      </w:r>
-      <w:proofErr w:type="spellStart"/>
-      <w:r>
-        <w:rPr>
-          <w:rFonts w:asciiTheme="majorBidi" w:hAnsiTheme="majorBidi" w:cstheme="majorBidi"/>
-          <w:sz w:val="24"/>
-          <w:szCs w:val="24"/>
-        </w:rPr>
-        <w:t>Reporting</w:t>
-      </w:r>
-      <w:proofErr w:type="spellEnd"/>
-      <w:r>
-        <w:rPr>
-          <w:rFonts w:asciiTheme="majorBidi" w:hAnsiTheme="majorBidi" w:cstheme="majorBidi"/>
-          <w:sz w:val="24"/>
-          <w:szCs w:val="24"/>
-        </w:rPr>
-        <w:t xml:space="preserve"> </w:t>
-      </w:r>
-      <w:proofErr w:type="spellStart"/>
-      <w:r>
-        <w:rPr>
-          <w:rFonts w:asciiTheme="majorBidi" w:hAnsiTheme="majorBidi" w:cstheme="majorBidi"/>
-          <w:sz w:val="24"/>
-          <w:szCs w:val="24"/>
-        </w:rPr>
-        <w:t>Form</w:t>
-      </w:r>
-      <w:proofErr w:type="spellEnd"/>
-      <w:r>
-        <w:rPr>
-          <w:rFonts w:asciiTheme="majorBidi" w:hAnsiTheme="majorBidi" w:cstheme="majorBidi"/>
-          <w:sz w:val="24"/>
-          <w:szCs w:val="24"/>
-        </w:rPr>
-        <w:t>)</w:t>
-      </w:r>
-      <w:r>
-        <w:rPr>
-          <w:rFonts w:asciiTheme="majorBidi" w:hAnsiTheme="majorBidi" w:cstheme="majorBidi"/>
-          <w:sz w:val="24"/>
-          <w:szCs w:val="24"/>
-        </w:rPr>
-        <w:t>,</w:t>
-      </w:r>
-      <w:r>
-        <w:rPr>
-          <w:rFonts w:asciiTheme="majorBidi" w:hAnsiTheme="majorBidi" w:cstheme="majorBidi"/>
-          <w:sz w:val="24"/>
-          <w:szCs w:val="24"/>
-        </w:rPr>
-        <w:t xml:space="preserve"> </w:t>
-      </w:r>
-      <w:r>
-        <w:rPr>
-          <w:rFonts w:asciiTheme="majorBidi" w:hAnsiTheme="majorBidi" w:cstheme="majorBidi"/>
-          <w:sz w:val="24"/>
-          <w:szCs w:val="24"/>
-        </w:rPr>
-        <w:t>qui se compose de plusieurs sections. Les sections du formulaire incluent des informations sur l'organisation signalant l'incident, des détails sur l'incident ou la vulnérabilité, et des informations sur les mesures de sécurité en place.</w:t>
-      </w:r>
-    </w:p>
-    <w:p>
-      <w:pPr>
-        <w:spacing w:line="360" w:lineRule="auto"/>
-        <w:jc w:val="both"/>
-        <w:rPr>
-          <w:rFonts w:asciiTheme="majorBidi" w:hAnsiTheme="majorBidi" w:cstheme="majorBidi"/>
-          <w:sz w:val="24"/>
-          <w:szCs w:val="24"/>
-        </w:rPr>
-      </w:pPr>
-      <w:r>
-        <w:rPr>
-          <w:noProof/>
-        </w:rPr>
         <w:drawing>
           <wp:anchor distT="0" distB="0" distL="114300" distR="114300" simplePos="0" relativeHeight="251664384" behindDoc="1" locked="0" layoutInCell="1" allowOverlap="1" wp14:anchorId="2E928AEE" wp14:editId="4A952FD7">
             <wp:simplePos x="0" y="0"/>
@@ -6062,126 +7344,134 @@
           <w:sz w:val="32"/>
           <w:szCs w:val="32"/>
         </w:rPr>
+        <w:t>II</w:t>
+      </w:r>
+      <w:r>
+        <w:rPr>
+          <w:rFonts w:asciiTheme="majorBidi" w:hAnsiTheme="majorBidi" w:cstheme="majorBidi"/>
+          <w:b/>
+          <w:bCs/>
+          <w:sz w:val="32"/>
+          <w:szCs w:val="32"/>
+        </w:rPr>
+        <w:t>.</w:t>
+      </w:r>
+      <w:r>
+        <w:rPr>
+          <w:rFonts w:asciiTheme="majorBidi" w:hAnsiTheme="majorBidi" w:cstheme="majorBidi"/>
+          <w:b/>
+          <w:bCs/>
+          <w:sz w:val="32"/>
+          <w:szCs w:val="32"/>
+        </w:rPr>
+        <w:t>5</w:t>
+      </w:r>
+      <w:r>
+        <w:rPr>
+          <w:rFonts w:asciiTheme="majorBidi" w:hAnsiTheme="majorBidi" w:cstheme="majorBidi"/>
+          <w:b/>
+          <w:bCs/>
+          <w:sz w:val="32"/>
+          <w:szCs w:val="32"/>
+        </w:rPr>
+        <w:t>.</w:t>
+      </w:r>
+      <w:r>
+        <w:rPr>
+          <w:rFonts w:asciiTheme="majorBidi" w:hAnsiTheme="majorBidi" w:cstheme="majorBidi"/>
+          <w:b/>
+          <w:bCs/>
+          <w:sz w:val="32"/>
+          <w:szCs w:val="32"/>
+        </w:rPr>
+        <w:tab/>
+      </w:r>
+      <w:r>
+        <w:rPr>
+          <w:rFonts w:asciiTheme="majorBidi" w:hAnsiTheme="majorBidi" w:cstheme="majorBidi"/>
+          <w:b/>
+          <w:bCs/>
+          <w:sz w:val="32"/>
+          <w:szCs w:val="32"/>
+        </w:rPr>
+        <w:t>Conclusion</w:t>
+      </w:r>
+    </w:p>
+    <w:p>
+      <w:pPr>
+        <w:spacing w:line="360" w:lineRule="auto"/>
+        <w:ind w:firstLine="864"/>
+        <w:jc w:val="both"/>
+        <w:rPr>
+          <w:rFonts w:asciiTheme="majorBidi" w:hAnsiTheme="majorBidi" w:cstheme="majorBidi"/>
+          <w:sz w:val="24"/>
+          <w:szCs w:val="24"/>
+        </w:rPr>
+      </w:pPr>
+      <w:r>
+        <w:rPr>
+          <w:rFonts w:asciiTheme="majorBidi" w:hAnsiTheme="majorBidi" w:cstheme="majorBidi"/>
+          <w:sz w:val="24"/>
+          <w:szCs w:val="24"/>
+        </w:rPr>
+        <w:t>A</w:t>
+      </w:r>
+      <w:r>
+        <w:rPr>
+          <w:rFonts w:asciiTheme="majorBidi" w:hAnsiTheme="majorBidi" w:cstheme="majorBidi"/>
+          <w:sz w:val="24"/>
+          <w:szCs w:val="24"/>
+        </w:rPr>
+        <w:t xml:space="preserve"> la fin du présent chapitre</w:t>
+      </w:r>
+      <w:r>
+        <w:rPr>
+          <w:rFonts w:asciiTheme="majorBidi" w:hAnsiTheme="majorBidi" w:cstheme="majorBidi"/>
+          <w:sz w:val="24"/>
+          <w:szCs w:val="24"/>
+        </w:rPr>
+        <w:t xml:space="preserve">, nous avons </w:t>
+      </w:r>
+      <w:r>
+        <w:rPr>
+          <w:rFonts w:asciiTheme="majorBidi" w:hAnsiTheme="majorBidi" w:cstheme="majorBidi"/>
+          <w:sz w:val="24"/>
+          <w:szCs w:val="24"/>
+        </w:rPr>
+        <w:t>constaté</w:t>
+      </w:r>
+      <w:r>
+        <w:rPr>
+          <w:rFonts w:asciiTheme="majorBidi" w:hAnsiTheme="majorBidi" w:cstheme="majorBidi"/>
+          <w:sz w:val="24"/>
+          <w:szCs w:val="24"/>
+        </w:rPr>
+        <w:t xml:space="preserve"> que la sécurité informatique est un domaine crucial dans le monde numérique actuel. Nous avons défini </w:t>
+      </w:r>
+      <w:r>
+        <w:rPr>
+          <w:rFonts w:asciiTheme="majorBidi" w:hAnsiTheme="majorBidi" w:cstheme="majorBidi"/>
+          <w:sz w:val="24"/>
+          <w:szCs w:val="24"/>
+        </w:rPr>
+        <w:t>on quoi consiste</w:t>
+      </w:r>
+      <w:r>
+        <w:rPr>
+          <w:rFonts w:asciiTheme="majorBidi" w:hAnsiTheme="majorBidi" w:cstheme="majorBidi"/>
+          <w:sz w:val="24"/>
+          <w:szCs w:val="24"/>
+        </w:rPr>
+        <w:t xml:space="preserve"> la sécurité informatique, ainsi que les indicateurs de compromission (IOC), les vulnérabilités et les </w:t>
+      </w:r>
+      <w:r>
+        <w:rPr>
+          <w:rFonts w:asciiTheme="majorBidi" w:hAnsiTheme="majorBidi" w:cstheme="majorBidi"/>
+          <w:sz w:val="24"/>
+          <w:szCs w:val="24"/>
+        </w:rPr>
         <w:lastRenderedPageBreak/>
-        <w:t>II</w:t>
-      </w:r>
-      <w:r>
-        <w:rPr>
-          <w:rFonts w:asciiTheme="majorBidi" w:hAnsiTheme="majorBidi" w:cstheme="majorBidi"/>
-          <w:b/>
-          <w:bCs/>
-          <w:sz w:val="32"/>
-          <w:szCs w:val="32"/>
-        </w:rPr>
-        <w:t>.</w:t>
-      </w:r>
-      <w:r>
-        <w:rPr>
-          <w:rFonts w:asciiTheme="majorBidi" w:hAnsiTheme="majorBidi" w:cstheme="majorBidi"/>
-          <w:b/>
-          <w:bCs/>
-          <w:sz w:val="32"/>
-          <w:szCs w:val="32"/>
-        </w:rPr>
-        <w:t>5</w:t>
-      </w:r>
-      <w:r>
-        <w:rPr>
-          <w:rFonts w:asciiTheme="majorBidi" w:hAnsiTheme="majorBidi" w:cstheme="majorBidi"/>
-          <w:b/>
-          <w:bCs/>
-          <w:sz w:val="32"/>
-          <w:szCs w:val="32"/>
-        </w:rPr>
-        <w:t>.</w:t>
-      </w:r>
-      <w:r>
-        <w:rPr>
-          <w:rFonts w:asciiTheme="majorBidi" w:hAnsiTheme="majorBidi" w:cstheme="majorBidi"/>
-          <w:b/>
-          <w:bCs/>
-          <w:sz w:val="32"/>
-          <w:szCs w:val="32"/>
-        </w:rPr>
-        <w:tab/>
-      </w:r>
-      <w:r>
-        <w:rPr>
-          <w:rFonts w:asciiTheme="majorBidi" w:hAnsiTheme="majorBidi" w:cstheme="majorBidi"/>
-          <w:b/>
-          <w:bCs/>
-          <w:sz w:val="32"/>
-          <w:szCs w:val="32"/>
-        </w:rPr>
-        <w:t>Conclusion</w:t>
-      </w:r>
-    </w:p>
-    <w:p>
-      <w:pPr>
-        <w:spacing w:line="360" w:lineRule="auto"/>
-        <w:ind w:firstLine="864"/>
-        <w:jc w:val="both"/>
-        <w:rPr>
-          <w:rFonts w:asciiTheme="majorBidi" w:hAnsiTheme="majorBidi" w:cstheme="majorBidi"/>
-          <w:sz w:val="24"/>
-          <w:szCs w:val="24"/>
-        </w:rPr>
-      </w:pPr>
-      <w:r>
-        <w:rPr>
-          <w:rFonts w:asciiTheme="majorBidi" w:hAnsiTheme="majorBidi" w:cstheme="majorBidi"/>
-          <w:sz w:val="24"/>
-          <w:szCs w:val="24"/>
-        </w:rPr>
-        <w:t>A</w:t>
-      </w:r>
-      <w:r>
-        <w:rPr>
-          <w:rFonts w:asciiTheme="majorBidi" w:hAnsiTheme="majorBidi" w:cstheme="majorBidi"/>
-          <w:sz w:val="24"/>
-          <w:szCs w:val="24"/>
-        </w:rPr>
-        <w:t xml:space="preserve"> la fin du présent chapitre</w:t>
-      </w:r>
-      <w:r>
-        <w:rPr>
-          <w:rFonts w:asciiTheme="majorBidi" w:hAnsiTheme="majorBidi" w:cstheme="majorBidi"/>
-          <w:sz w:val="24"/>
-          <w:szCs w:val="24"/>
-        </w:rPr>
-        <w:t xml:space="preserve">, nous avons </w:t>
-      </w:r>
-      <w:r>
-        <w:rPr>
-          <w:rFonts w:asciiTheme="majorBidi" w:hAnsiTheme="majorBidi" w:cstheme="majorBidi"/>
-          <w:sz w:val="24"/>
-          <w:szCs w:val="24"/>
-        </w:rPr>
-        <w:t>constaté</w:t>
-      </w:r>
-      <w:r>
-        <w:rPr>
-          <w:rFonts w:asciiTheme="majorBidi" w:hAnsiTheme="majorBidi" w:cstheme="majorBidi"/>
-          <w:sz w:val="24"/>
-          <w:szCs w:val="24"/>
-        </w:rPr>
-        <w:t xml:space="preserve"> que la sécurité informatique est un domaine crucial dans le monde numérique actuel. Nous avons défini </w:t>
-      </w:r>
-      <w:r>
-        <w:rPr>
-          <w:rFonts w:asciiTheme="majorBidi" w:hAnsiTheme="majorBidi" w:cstheme="majorBidi"/>
-          <w:sz w:val="24"/>
-          <w:szCs w:val="24"/>
-        </w:rPr>
-        <w:t>on quoi consiste</w:t>
-      </w:r>
-      <w:r>
-        <w:rPr>
-          <w:rFonts w:asciiTheme="majorBidi" w:hAnsiTheme="majorBidi" w:cstheme="majorBidi"/>
-          <w:sz w:val="24"/>
-          <w:szCs w:val="24"/>
-        </w:rPr>
-        <w:t xml:space="preserve"> la sécurité informatique, ainsi que les indicateurs de compromission (IOC), les vulnérabilités et les attaques. </w:t>
+        <w:t xml:space="preserve">attaques. </w:t>
       </w:r>
       <w:r>
         <w:rPr>
@@ -13828,6 +15118,119 @@
     </w:lvl>
   </w:abstractNum>
   <w:abstractNum w:abstractNumId="3" w15:restartNumberingAfterBreak="0">
+    <w:nsid w:val="15383AE8"/>
+    <w:multiLevelType w:val="hybridMultilevel"/>
+    <w:tmpl w:val="25ACA90E"/>
+    <w:lvl w:ilvl="0" w:tplc="040C0001">
+      <w:start w:val="1"/>
+      <w:numFmt w:val="bullet"/>
+      <w:lvlText w:val=""/>
+      <w:lvlJc w:val="left"/>
+      <w:pPr>
+        <w:ind w:left="2148" w:hanging="360"/>
+      </w:pPr>
+      <w:rPr>
+        <w:rFonts w:ascii="Symbol" w:hAnsi="Symbol" w:hint="default"/>
+      </w:rPr>
+    </w:lvl>
+    <w:lvl w:ilvl="1" w:tplc="040C0003" w:tentative="1">
+      <w:start w:val="1"/>
+      <w:numFmt w:val="bullet"/>
+      <w:lvlText w:val="o"/>
+      <w:lvlJc w:val="left"/>
+      <w:pPr>
+        <w:ind w:left="2868" w:hanging="360"/>
+      </w:pPr>
+      <w:rPr>
+        <w:rFonts w:ascii="Courier New" w:hAnsi="Courier New" w:cs="Courier New" w:hint="default"/>
+      </w:rPr>
+    </w:lvl>
+    <w:lvl w:ilvl="2" w:tplc="040C0005" w:tentative="1">
+      <w:start w:val="1"/>
+      <w:numFmt w:val="bullet"/>
+      <w:lvlText w:val=""/>
+      <w:lvlJc w:val="left"/>
+      <w:pPr>
+        <w:ind w:left="3588" w:hanging="360"/>
+      </w:pPr>
+      <w:rPr>
+        <w:rFonts w:ascii="Wingdings" w:hAnsi="Wingdings" w:hint="default"/>
+      </w:rPr>
+    </w:lvl>
+    <w:lvl w:ilvl="3" w:tplc="040C0001" w:tentative="1">
+      <w:start w:val="1"/>
+      <w:numFmt w:val="bullet"/>
+      <w:lvlText w:val=""/>
+      <w:lvlJc w:val="left"/>
+      <w:pPr>
+        <w:ind w:left="4308" w:hanging="360"/>
+      </w:pPr>
+      <w:rPr>
+        <w:rFonts w:ascii="Symbol" w:hAnsi="Symbol" w:hint="default"/>
+      </w:rPr>
+    </w:lvl>
+    <w:lvl w:ilvl="4" w:tplc="040C0003" w:tentative="1">
+      <w:start w:val="1"/>
+      <w:numFmt w:val="bullet"/>
+      <w:lvlText w:val="o"/>
+      <w:lvlJc w:val="left"/>
+      <w:pPr>
+        <w:ind w:left="5028" w:hanging="360"/>
+      </w:pPr>
+      <w:rPr>
+        <w:rFonts w:ascii="Courier New" w:hAnsi="Courier New" w:cs="Courier New" w:hint="default"/>
+      </w:rPr>
+    </w:lvl>
+    <w:lvl w:ilvl="5" w:tplc="040C0005" w:tentative="1">
+      <w:start w:val="1"/>
+      <w:numFmt w:val="bullet"/>
+      <w:lvlText w:val=""/>
+      <w:lvlJc w:val="left"/>
+      <w:pPr>
+        <w:ind w:left="5748" w:hanging="360"/>
+      </w:pPr>
+      <w:rPr>
+        <w:rFonts w:ascii="Wingdings" w:hAnsi="Wingdings" w:hint="default"/>
+      </w:rPr>
+    </w:lvl>
+    <w:lvl w:ilvl="6" w:tplc="040C0001" w:tentative="1">
+      <w:start w:val="1"/>
+      <w:numFmt w:val="bullet"/>
+      <w:lvlText w:val=""/>
+      <w:lvlJc w:val="left"/>
+      <w:pPr>
+        <w:ind w:left="6468" w:hanging="360"/>
+      </w:pPr>
+      <w:rPr>
+        <w:rFonts w:ascii="Symbol" w:hAnsi="Symbol" w:hint="default"/>
+      </w:rPr>
+    </w:lvl>
+    <w:lvl w:ilvl="7" w:tplc="040C0003" w:tentative="1">
+      <w:start w:val="1"/>
+      <w:numFmt w:val="bullet"/>
+      <w:lvlText w:val="o"/>
+      <w:lvlJc w:val="left"/>
+      <w:pPr>
+        <w:ind w:left="7188" w:hanging="360"/>
+      </w:pPr>
+      <w:rPr>
+        <w:rFonts w:ascii="Courier New" w:hAnsi="Courier New" w:cs="Courier New" w:hint="default"/>
+      </w:rPr>
+    </w:lvl>
+    <w:lvl w:ilvl="8" w:tplc="040C0005" w:tentative="1">
+      <w:start w:val="1"/>
+      <w:numFmt w:val="bullet"/>
+      <w:lvlText w:val=""/>
+      <w:lvlJc w:val="left"/>
+      <w:pPr>
+        <w:ind w:left="7908" w:hanging="360"/>
+      </w:pPr>
+      <w:rPr>
+        <w:rFonts w:ascii="Wingdings" w:hAnsi="Wingdings" w:hint="default"/>
+      </w:rPr>
+    </w:lvl>
+  </w:abstractNum>
+  <w:abstractNum w:abstractNumId="4" w15:restartNumberingAfterBreak="0">
     <w:nsid w:val="2B312DB9"/>
     <w:multiLevelType w:val="hybridMultilevel"/>
     <w:tmpl w:val="EC5C4630"/>
@@ -13913,7 +15316,7 @@
       </w:pPr>
     </w:lvl>
   </w:abstractNum>
-  <w:abstractNum w:abstractNumId="4" w15:restartNumberingAfterBreak="0">
+  <w:abstractNum w:abstractNumId="5" w15:restartNumberingAfterBreak="0">
     <w:nsid w:val="2B43776A"/>
     <w:multiLevelType w:val="hybridMultilevel"/>
     <w:tmpl w:val="5060EA74"/>
@@ -14026,7 +15429,7 @@
       </w:rPr>
     </w:lvl>
   </w:abstractNum>
-  <w:abstractNum w:abstractNumId="5" w15:restartNumberingAfterBreak="0">
+  <w:abstractNum w:abstractNumId="6" w15:restartNumberingAfterBreak="0">
     <w:nsid w:val="2F3D7454"/>
     <w:multiLevelType w:val="hybridMultilevel"/>
     <w:tmpl w:val="1B76F68A"/>
@@ -14122,7 +15525,7 @@
       </w:pPr>
     </w:lvl>
   </w:abstractNum>
-  <w:abstractNum w:abstractNumId="6" w15:restartNumberingAfterBreak="0">
+  <w:abstractNum w:abstractNumId="7" w15:restartNumberingAfterBreak="0">
     <w:nsid w:val="33230E76"/>
     <w:multiLevelType w:val="hybridMultilevel"/>
     <w:tmpl w:val="D4EE536C"/>
@@ -14242,7 +15645,7 @@
       </w:rPr>
     </w:lvl>
   </w:abstractNum>
-  <w:abstractNum w:abstractNumId="7" w15:restartNumberingAfterBreak="0">
+  <w:abstractNum w:abstractNumId="8" w15:restartNumberingAfterBreak="0">
     <w:nsid w:val="3702773C"/>
     <w:multiLevelType w:val="hybridMultilevel"/>
     <w:tmpl w:val="3E2EC80A"/>
@@ -14355,7 +15758,7 @@
       </w:rPr>
     </w:lvl>
   </w:abstractNum>
-  <w:abstractNum w:abstractNumId="8" w15:restartNumberingAfterBreak="0">
+  <w:abstractNum w:abstractNumId="9" w15:restartNumberingAfterBreak="0">
     <w:nsid w:val="38D61C04"/>
     <w:multiLevelType w:val="hybridMultilevel"/>
     <w:tmpl w:val="EBEC8128"/>
@@ -14451,7 +15854,93 @@
       </w:pPr>
     </w:lvl>
   </w:abstractNum>
-  <w:abstractNum w:abstractNumId="9" w15:restartNumberingAfterBreak="0">
+  <w:abstractNum w:abstractNumId="10" w15:restartNumberingAfterBreak="0">
+    <w:nsid w:val="43A84F47"/>
+    <w:multiLevelType w:val="hybridMultilevel"/>
+    <w:tmpl w:val="3BB4DC10"/>
+    <w:lvl w:ilvl="0" w:tplc="040C0017">
+      <w:start w:val="1"/>
+      <w:numFmt w:val="lowerLetter"/>
+      <w:lvlText w:val="%1)"/>
+      <w:lvlJc w:val="left"/>
+      <w:pPr>
+        <w:ind w:left="1788" w:hanging="360"/>
+      </w:pPr>
+    </w:lvl>
+    <w:lvl w:ilvl="1" w:tplc="040C0019" w:tentative="1">
+      <w:start w:val="1"/>
+      <w:numFmt w:val="lowerLetter"/>
+      <w:lvlText w:val="%2."/>
+      <w:lvlJc w:val="left"/>
+      <w:pPr>
+        <w:ind w:left="2508" w:hanging="360"/>
+      </w:pPr>
+    </w:lvl>
+    <w:lvl w:ilvl="2" w:tplc="040C001B" w:tentative="1">
+      <w:start w:val="1"/>
+      <w:numFmt w:val="lowerRoman"/>
+      <w:lvlText w:val="%3."/>
+      <w:lvlJc w:val="right"/>
+      <w:pPr>
+        <w:ind w:left="3228" w:hanging="180"/>
+      </w:pPr>
+    </w:lvl>
+    <w:lvl w:ilvl="3" w:tplc="040C000F" w:tentative="1">
+      <w:start w:val="1"/>
+      <w:numFmt w:val="decimal"/>
+      <w:lvlText w:val="%4."/>
+      <w:lvlJc w:val="left"/>
+      <w:pPr>
+        <w:ind w:left="3948" w:hanging="360"/>
+      </w:pPr>
+    </w:lvl>
+    <w:lvl w:ilvl="4" w:tplc="040C0019" w:tentative="1">
+      <w:start w:val="1"/>
+      <w:numFmt w:val="lowerLetter"/>
+      <w:lvlText w:val="%5."/>
+      <w:lvlJc w:val="left"/>
+      <w:pPr>
+        <w:ind w:left="4668" w:hanging="360"/>
+      </w:pPr>
+    </w:lvl>
+    <w:lvl w:ilvl="5" w:tplc="040C001B" w:tentative="1">
+      <w:start w:val="1"/>
+      <w:numFmt w:val="lowerRoman"/>
+      <w:lvlText w:val="%6."/>
+      <w:lvlJc w:val="right"/>
+      <w:pPr>
+        <w:ind w:left="5388" w:hanging="180"/>
+      </w:pPr>
+    </w:lvl>
+    <w:lvl w:ilvl="6" w:tplc="040C000F" w:tentative="1">
+      <w:start w:val="1"/>
+      <w:numFmt w:val="decimal"/>
+      <w:lvlText w:val="%7."/>
+      <w:lvlJc w:val="left"/>
+      <w:pPr>
+        <w:ind w:left="6108" w:hanging="360"/>
+      </w:pPr>
+    </w:lvl>
+    <w:lvl w:ilvl="7" w:tplc="040C0019" w:tentative="1">
+      <w:start w:val="1"/>
+      <w:numFmt w:val="lowerLetter"/>
+      <w:lvlText w:val="%8."/>
+      <w:lvlJc w:val="left"/>
+      <w:pPr>
+        <w:ind w:left="6828" w:hanging="360"/>
+      </w:pPr>
+    </w:lvl>
+    <w:lvl w:ilvl="8" w:tplc="040C001B" w:tentative="1">
+      <w:start w:val="1"/>
+      <w:numFmt w:val="lowerRoman"/>
+      <w:lvlText w:val="%9."/>
+      <w:lvlJc w:val="right"/>
+      <w:pPr>
+        <w:ind w:left="7548" w:hanging="180"/>
+      </w:pPr>
+    </w:lvl>
+  </w:abstractNum>
+  <w:abstractNum w:abstractNumId="11" w15:restartNumberingAfterBreak="0">
     <w:nsid w:val="49033A1D"/>
     <w:multiLevelType w:val="multilevel"/>
     <w:tmpl w:val="040C0029"/>
@@ -14555,7 +16044,7 @@
       </w:pPr>
     </w:lvl>
   </w:abstractNum>
-  <w:abstractNum w:abstractNumId="10" w15:restartNumberingAfterBreak="0">
+  <w:abstractNum w:abstractNumId="12" w15:restartNumberingAfterBreak="0">
     <w:nsid w:val="49DC489D"/>
     <w:multiLevelType w:val="hybridMultilevel"/>
     <w:tmpl w:val="3DCE9612"/>
@@ -14673,7 +16162,232 @@
       </w:rPr>
     </w:lvl>
   </w:abstractNum>
-  <w:abstractNum w:abstractNumId="11" w15:restartNumberingAfterBreak="0">
+  <w:abstractNum w:abstractNumId="13" w15:restartNumberingAfterBreak="0">
+    <w:nsid w:val="4B373C49"/>
+    <w:multiLevelType w:val="hybridMultilevel"/>
+    <w:tmpl w:val="B8ECAF46"/>
+    <w:lvl w:ilvl="0" w:tplc="040C0001">
+      <w:start w:val="1"/>
+      <w:numFmt w:val="bullet"/>
+      <w:lvlText w:val=""/>
+      <w:lvlJc w:val="left"/>
+      <w:pPr>
+        <w:ind w:left="1068" w:hanging="360"/>
+      </w:pPr>
+      <w:rPr>
+        <w:rFonts w:ascii="Symbol" w:hAnsi="Symbol" w:hint="default"/>
+      </w:rPr>
+    </w:lvl>
+    <w:lvl w:ilvl="1" w:tplc="040C0003" w:tentative="1">
+      <w:start w:val="1"/>
+      <w:numFmt w:val="bullet"/>
+      <w:lvlText w:val="o"/>
+      <w:lvlJc w:val="left"/>
+      <w:pPr>
+        <w:ind w:left="1788" w:hanging="360"/>
+      </w:pPr>
+      <w:rPr>
+        <w:rFonts w:ascii="Courier New" w:hAnsi="Courier New" w:cs="Courier New" w:hint="default"/>
+      </w:rPr>
+    </w:lvl>
+    <w:lvl w:ilvl="2" w:tplc="040C0005" w:tentative="1">
+      <w:start w:val="1"/>
+      <w:numFmt w:val="bullet"/>
+      <w:lvlText w:val=""/>
+      <w:lvlJc w:val="left"/>
+      <w:pPr>
+        <w:ind w:left="2508" w:hanging="360"/>
+      </w:pPr>
+      <w:rPr>
+        <w:rFonts w:ascii="Wingdings" w:hAnsi="Wingdings" w:hint="default"/>
+      </w:rPr>
+    </w:lvl>
+    <w:lvl w:ilvl="3" w:tplc="040C0001" w:tentative="1">
+      <w:start w:val="1"/>
+      <w:numFmt w:val="bullet"/>
+      <w:lvlText w:val=""/>
+      <w:lvlJc w:val="left"/>
+      <w:pPr>
+        <w:ind w:left="3228" w:hanging="360"/>
+      </w:pPr>
+      <w:rPr>
+        <w:rFonts w:ascii="Symbol" w:hAnsi="Symbol" w:hint="default"/>
+      </w:rPr>
+    </w:lvl>
+    <w:lvl w:ilvl="4" w:tplc="040C0003" w:tentative="1">
+      <w:start w:val="1"/>
+      <w:numFmt w:val="bullet"/>
+      <w:lvlText w:val="o"/>
+      <w:lvlJc w:val="left"/>
+      <w:pPr>
+        <w:ind w:left="3948" w:hanging="360"/>
+      </w:pPr>
+      <w:rPr>
+        <w:rFonts w:ascii="Courier New" w:hAnsi="Courier New" w:cs="Courier New" w:hint="default"/>
+      </w:rPr>
+    </w:lvl>
+    <w:lvl w:ilvl="5" w:tplc="040C0005" w:tentative="1">
+      <w:start w:val="1"/>
+      <w:numFmt w:val="bullet"/>
+      <w:lvlText w:val=""/>
+      <w:lvlJc w:val="left"/>
+      <w:pPr>
+        <w:ind w:left="4668" w:hanging="360"/>
+      </w:pPr>
+      <w:rPr>
+        <w:rFonts w:ascii="Wingdings" w:hAnsi="Wingdings" w:hint="default"/>
+      </w:rPr>
+    </w:lvl>
+    <w:lvl w:ilvl="6" w:tplc="040C0001" w:tentative="1">
+      <w:start w:val="1"/>
+      <w:numFmt w:val="bullet"/>
+      <w:lvlText w:val=""/>
+      <w:lvlJc w:val="left"/>
+      <w:pPr>
+        <w:ind w:left="5388" w:hanging="360"/>
+      </w:pPr>
+      <w:rPr>
+        <w:rFonts w:ascii="Symbol" w:hAnsi="Symbol" w:hint="default"/>
+      </w:rPr>
+    </w:lvl>
+    <w:lvl w:ilvl="7" w:tplc="040C0003" w:tentative="1">
+      <w:start w:val="1"/>
+      <w:numFmt w:val="bullet"/>
+      <w:lvlText w:val="o"/>
+      <w:lvlJc w:val="left"/>
+      <w:pPr>
+        <w:ind w:left="6108" w:hanging="360"/>
+      </w:pPr>
+      <w:rPr>
+        <w:rFonts w:ascii="Courier New" w:hAnsi="Courier New" w:cs="Courier New" w:hint="default"/>
+      </w:rPr>
+    </w:lvl>
+    <w:lvl w:ilvl="8" w:tplc="040C0005" w:tentative="1">
+      <w:start w:val="1"/>
+      <w:numFmt w:val="bullet"/>
+      <w:lvlText w:val=""/>
+      <w:lvlJc w:val="left"/>
+      <w:pPr>
+        <w:ind w:left="6828" w:hanging="360"/>
+      </w:pPr>
+      <w:rPr>
+        <w:rFonts w:ascii="Wingdings" w:hAnsi="Wingdings" w:hint="default"/>
+      </w:rPr>
+    </w:lvl>
+  </w:abstractNum>
+  <w:abstractNum w:abstractNumId="14" w15:restartNumberingAfterBreak="0">
+    <w:nsid w:val="4E3A42C9"/>
+    <w:multiLevelType w:val="hybridMultilevel"/>
+    <w:tmpl w:val="FEDE44E8"/>
+    <w:lvl w:ilvl="0" w:tplc="040C0001">
+      <w:start w:val="1"/>
+      <w:numFmt w:val="bullet"/>
+      <w:lvlText w:val=""/>
+      <w:lvlJc w:val="left"/>
+      <w:pPr>
+        <w:ind w:left="1068" w:hanging="360"/>
+      </w:pPr>
+      <w:rPr>
+        <w:rFonts w:ascii="Symbol" w:hAnsi="Symbol" w:hint="default"/>
+      </w:rPr>
+    </w:lvl>
+    <w:lvl w:ilvl="1" w:tplc="B7BE9318">
+      <w:numFmt w:val="bullet"/>
+      <w:lvlText w:val="—"/>
+      <w:lvlJc w:val="left"/>
+      <w:pPr>
+        <w:ind w:left="1788" w:hanging="360"/>
+      </w:pPr>
+      <w:rPr>
+        <w:rFonts w:ascii="Times New Roman" w:eastAsiaTheme="minorHAnsi" w:hAnsi="Times New Roman" w:cs="Times New Roman" w:hint="default"/>
+      </w:rPr>
+    </w:lvl>
+    <w:lvl w:ilvl="2" w:tplc="040C0005" w:tentative="1">
+      <w:start w:val="1"/>
+      <w:numFmt w:val="bullet"/>
+      <w:lvlText w:val=""/>
+      <w:lvlJc w:val="left"/>
+      <w:pPr>
+        <w:ind w:left="2508" w:hanging="360"/>
+      </w:pPr>
+      <w:rPr>
+        <w:rFonts w:ascii="Wingdings" w:hAnsi="Wingdings" w:hint="default"/>
+      </w:rPr>
+    </w:lvl>
+    <w:lvl w:ilvl="3" w:tplc="040C0001" w:tentative="1">
+      <w:start w:val="1"/>
+      <w:numFmt w:val="bullet"/>
+      <w:lvlText w:val=""/>
+      <w:lvlJc w:val="left"/>
+      <w:pPr>
+        <w:ind w:left="3228" w:hanging="360"/>
+      </w:pPr>
+      <w:rPr>
+        <w:rFonts w:ascii="Symbol" w:hAnsi="Symbol" w:hint="default"/>
+      </w:rPr>
+    </w:lvl>
+    <w:lvl w:ilvl="4" w:tplc="040C0003" w:tentative="1">
+      <w:start w:val="1"/>
+      <w:numFmt w:val="bullet"/>
+      <w:lvlText w:val="o"/>
+      <w:lvlJc w:val="left"/>
+      <w:pPr>
+        <w:ind w:left="3948" w:hanging="360"/>
+      </w:pPr>
+      <w:rPr>
+        <w:rFonts w:ascii="Courier New" w:hAnsi="Courier New" w:cs="Courier New" w:hint="default"/>
+      </w:rPr>
+    </w:lvl>
+    <w:lvl w:ilvl="5" w:tplc="040C0005" w:tentative="1">
+      <w:start w:val="1"/>
+      <w:numFmt w:val="bullet"/>
+      <w:lvlText w:val=""/>
+      <w:lvlJc w:val="left"/>
+      <w:pPr>
+        <w:ind w:left="4668" w:hanging="360"/>
+      </w:pPr>
+      <w:rPr>
+        <w:rFonts w:ascii="Wingdings" w:hAnsi="Wingdings" w:hint="default"/>
+      </w:rPr>
+    </w:lvl>
+    <w:lvl w:ilvl="6" w:tplc="040C0001" w:tentative="1">
+      <w:start w:val="1"/>
+      <w:numFmt w:val="bullet"/>
+      <w:lvlText w:val=""/>
+      <w:lvlJc w:val="left"/>
+      <w:pPr>
+        <w:ind w:left="5388" w:hanging="360"/>
+      </w:pPr>
+      <w:rPr>
+        <w:rFonts w:ascii="Symbol" w:hAnsi="Symbol" w:hint="default"/>
+      </w:rPr>
+    </w:lvl>
+    <w:lvl w:ilvl="7" w:tplc="040C0003" w:tentative="1">
+      <w:start w:val="1"/>
+      <w:numFmt w:val="bullet"/>
+      <w:lvlText w:val="o"/>
+      <w:lvlJc w:val="left"/>
+      <w:pPr>
+        <w:ind w:left="6108" w:hanging="360"/>
+      </w:pPr>
+      <w:rPr>
+        <w:rFonts w:ascii="Courier New" w:hAnsi="Courier New" w:cs="Courier New" w:hint="default"/>
+      </w:rPr>
+    </w:lvl>
+    <w:lvl w:ilvl="8" w:tplc="040C0005" w:tentative="1">
+      <w:start w:val="1"/>
+      <w:numFmt w:val="bullet"/>
+      <w:lvlText w:val=""/>
+      <w:lvlJc w:val="left"/>
+      <w:pPr>
+        <w:ind w:left="6828" w:hanging="360"/>
+      </w:pPr>
+      <w:rPr>
+        <w:rFonts w:ascii="Wingdings" w:hAnsi="Wingdings" w:hint="default"/>
+      </w:rPr>
+    </w:lvl>
+  </w:abstractNum>
+  <w:abstractNum w:abstractNumId="15" w15:restartNumberingAfterBreak="0">
     <w:nsid w:val="511B430E"/>
     <w:multiLevelType w:val="hybridMultilevel"/>
     <w:tmpl w:val="C64033AC"/>
@@ -14759,7 +16473,206 @@
       </w:pPr>
     </w:lvl>
   </w:abstractNum>
-  <w:abstractNum w:abstractNumId="12" w15:restartNumberingAfterBreak="0">
+  <w:abstractNum w:abstractNumId="16" w15:restartNumberingAfterBreak="0">
+    <w:nsid w:val="54F27F6C"/>
+    <w:multiLevelType w:val="hybridMultilevel"/>
+    <w:tmpl w:val="0E9004A0"/>
+    <w:lvl w:ilvl="0" w:tplc="040C0017">
+      <w:start w:val="1"/>
+      <w:numFmt w:val="lowerLetter"/>
+      <w:lvlText w:val="%1)"/>
+      <w:lvlJc w:val="left"/>
+      <w:pPr>
+        <w:ind w:left="1428" w:hanging="360"/>
+      </w:pPr>
+    </w:lvl>
+    <w:lvl w:ilvl="1" w:tplc="040C0019" w:tentative="1">
+      <w:start w:val="1"/>
+      <w:numFmt w:val="lowerLetter"/>
+      <w:lvlText w:val="%2."/>
+      <w:lvlJc w:val="left"/>
+      <w:pPr>
+        <w:ind w:left="2148" w:hanging="360"/>
+      </w:pPr>
+    </w:lvl>
+    <w:lvl w:ilvl="2" w:tplc="040C001B" w:tentative="1">
+      <w:start w:val="1"/>
+      <w:numFmt w:val="lowerRoman"/>
+      <w:lvlText w:val="%3."/>
+      <w:lvlJc w:val="right"/>
+      <w:pPr>
+        <w:ind w:left="2868" w:hanging="180"/>
+      </w:pPr>
+    </w:lvl>
+    <w:lvl w:ilvl="3" w:tplc="040C000F" w:tentative="1">
+      <w:start w:val="1"/>
+      <w:numFmt w:val="decimal"/>
+      <w:lvlText w:val="%4."/>
+      <w:lvlJc w:val="left"/>
+      <w:pPr>
+        <w:ind w:left="3588" w:hanging="360"/>
+      </w:pPr>
+    </w:lvl>
+    <w:lvl w:ilvl="4" w:tplc="040C0019" w:tentative="1">
+      <w:start w:val="1"/>
+      <w:numFmt w:val="lowerLetter"/>
+      <w:lvlText w:val="%5."/>
+      <w:lvlJc w:val="left"/>
+      <w:pPr>
+        <w:ind w:left="4308" w:hanging="360"/>
+      </w:pPr>
+    </w:lvl>
+    <w:lvl w:ilvl="5" w:tplc="040C001B" w:tentative="1">
+      <w:start w:val="1"/>
+      <w:numFmt w:val="lowerRoman"/>
+      <w:lvlText w:val="%6."/>
+      <w:lvlJc w:val="right"/>
+      <w:pPr>
+        <w:ind w:left="5028" w:hanging="180"/>
+      </w:pPr>
+    </w:lvl>
+    <w:lvl w:ilvl="6" w:tplc="040C000F" w:tentative="1">
+      <w:start w:val="1"/>
+      <w:numFmt w:val="decimal"/>
+      <w:lvlText w:val="%7."/>
+      <w:lvlJc w:val="left"/>
+      <w:pPr>
+        <w:ind w:left="5748" w:hanging="360"/>
+      </w:pPr>
+    </w:lvl>
+    <w:lvl w:ilvl="7" w:tplc="040C0019" w:tentative="1">
+      <w:start w:val="1"/>
+      <w:numFmt w:val="lowerLetter"/>
+      <w:lvlText w:val="%8."/>
+      <w:lvlJc w:val="left"/>
+      <w:pPr>
+        <w:ind w:left="6468" w:hanging="360"/>
+      </w:pPr>
+    </w:lvl>
+    <w:lvl w:ilvl="8" w:tplc="040C001B" w:tentative="1">
+      <w:start w:val="1"/>
+      <w:numFmt w:val="lowerRoman"/>
+      <w:lvlText w:val="%9."/>
+      <w:lvlJc w:val="right"/>
+      <w:pPr>
+        <w:ind w:left="7188" w:hanging="180"/>
+      </w:pPr>
+    </w:lvl>
+  </w:abstractNum>
+  <w:abstractNum w:abstractNumId="17" w15:restartNumberingAfterBreak="0">
+    <w:nsid w:val="55166E08"/>
+    <w:multiLevelType w:val="hybridMultilevel"/>
+    <w:tmpl w:val="D25A83BA"/>
+    <w:lvl w:ilvl="0" w:tplc="040C0001">
+      <w:start w:val="1"/>
+      <w:numFmt w:val="bullet"/>
+      <w:lvlText w:val=""/>
+      <w:lvlJc w:val="left"/>
+      <w:pPr>
+        <w:ind w:left="720" w:hanging="360"/>
+      </w:pPr>
+      <w:rPr>
+        <w:rFonts w:ascii="Symbol" w:hAnsi="Symbol" w:hint="default"/>
+      </w:rPr>
+    </w:lvl>
+    <w:lvl w:ilvl="1" w:tplc="040C0003" w:tentative="1">
+      <w:start w:val="1"/>
+      <w:numFmt w:val="bullet"/>
+      <w:lvlText w:val="o"/>
+      <w:lvlJc w:val="left"/>
+      <w:pPr>
+        <w:ind w:left="1440" w:hanging="360"/>
+      </w:pPr>
+      <w:rPr>
+        <w:rFonts w:ascii="Courier New" w:hAnsi="Courier New" w:cs="Courier New" w:hint="default"/>
+      </w:rPr>
+    </w:lvl>
+    <w:lvl w:ilvl="2" w:tplc="040C0005" w:tentative="1">
+      <w:start w:val="1"/>
+      <w:numFmt w:val="bullet"/>
+      <w:lvlText w:val=""/>
+      <w:lvlJc w:val="left"/>
+      <w:pPr>
+        <w:ind w:left="2160" w:hanging="360"/>
+      </w:pPr>
+      <w:rPr>
+        <w:rFonts w:ascii="Wingdings" w:hAnsi="Wingdings" w:hint="default"/>
+      </w:rPr>
+    </w:lvl>
+    <w:lvl w:ilvl="3" w:tplc="040C0001" w:tentative="1">
+      <w:start w:val="1"/>
+      <w:numFmt w:val="bullet"/>
+      <w:lvlText w:val=""/>
+      <w:lvlJc w:val="left"/>
+      <w:pPr>
+        <w:ind w:left="2880" w:hanging="360"/>
+      </w:pPr>
+      <w:rPr>
+        <w:rFonts w:ascii="Symbol" w:hAnsi="Symbol" w:hint="default"/>
+      </w:rPr>
+    </w:lvl>
+    <w:lvl w:ilvl="4" w:tplc="040C0003" w:tentative="1">
+      <w:start w:val="1"/>
+      <w:numFmt w:val="bullet"/>
+      <w:lvlText w:val="o"/>
+      <w:lvlJc w:val="left"/>
+      <w:pPr>
+        <w:ind w:left="3600" w:hanging="360"/>
+      </w:pPr>
+      <w:rPr>
+        <w:rFonts w:ascii="Courier New" w:hAnsi="Courier New" w:cs="Courier New" w:hint="default"/>
+      </w:rPr>
+    </w:lvl>
+    <w:lvl w:ilvl="5" w:tplc="040C0005" w:tentative="1">
+      <w:start w:val="1"/>
+      <w:numFmt w:val="bullet"/>
+      <w:lvlText w:val=""/>
+      <w:lvlJc w:val="left"/>
+      <w:pPr>
+        <w:ind w:left="4320" w:hanging="360"/>
+      </w:pPr>
+      <w:rPr>
+        <w:rFonts w:ascii="Wingdings" w:hAnsi="Wingdings" w:hint="default"/>
+      </w:rPr>
+    </w:lvl>
+    <w:lvl w:ilvl="6" w:tplc="040C0001" w:tentative="1">
+      <w:start w:val="1"/>
+      <w:numFmt w:val="bullet"/>
+      <w:lvlText w:val=""/>
+      <w:lvlJc w:val="left"/>
+      <w:pPr>
+        <w:ind w:left="5040" w:hanging="360"/>
+      </w:pPr>
+      <w:rPr>
+        <w:rFonts w:ascii="Symbol" w:hAnsi="Symbol" w:hint="default"/>
+      </w:rPr>
+    </w:lvl>
+    <w:lvl w:ilvl="7" w:tplc="040C0003" w:tentative="1">
+      <w:start w:val="1"/>
+      <w:numFmt w:val="bullet"/>
+      <w:lvlText w:val="o"/>
+      <w:lvlJc w:val="left"/>
+      <w:pPr>
+        <w:ind w:left="5760" w:hanging="360"/>
+      </w:pPr>
+      <w:rPr>
+        <w:rFonts w:ascii="Courier New" w:hAnsi="Courier New" w:cs="Courier New" w:hint="default"/>
+      </w:rPr>
+    </w:lvl>
+    <w:lvl w:ilvl="8" w:tplc="040C0005" w:tentative="1">
+      <w:start w:val="1"/>
+      <w:numFmt w:val="bullet"/>
+      <w:lvlText w:val=""/>
+      <w:lvlJc w:val="left"/>
+      <w:pPr>
+        <w:ind w:left="6480" w:hanging="360"/>
+      </w:pPr>
+      <w:rPr>
+        <w:rFonts w:ascii="Wingdings" w:hAnsi="Wingdings" w:hint="default"/>
+      </w:rPr>
+    </w:lvl>
+  </w:abstractNum>
+  <w:abstractNum w:abstractNumId="18" w15:restartNumberingAfterBreak="0">
     <w:nsid w:val="562D4089"/>
     <w:multiLevelType w:val="hybridMultilevel"/>
     <w:tmpl w:val="29EA6798"/>
@@ -14872,7 +16785,7 @@
       </w:rPr>
     </w:lvl>
   </w:abstractNum>
-  <w:abstractNum w:abstractNumId="13" w15:restartNumberingAfterBreak="0">
+  <w:abstractNum w:abstractNumId="19" w15:restartNumberingAfterBreak="0">
     <w:nsid w:val="584F0E10"/>
     <w:multiLevelType w:val="hybridMultilevel"/>
     <w:tmpl w:val="3DE62130"/>
@@ -14958,7 +16871,93 @@
       </w:pPr>
     </w:lvl>
   </w:abstractNum>
-  <w:abstractNum w:abstractNumId="14" w15:restartNumberingAfterBreak="0">
+  <w:abstractNum w:abstractNumId="20" w15:restartNumberingAfterBreak="0">
+    <w:nsid w:val="604878B4"/>
+    <w:multiLevelType w:val="hybridMultilevel"/>
+    <w:tmpl w:val="B91032F4"/>
+    <w:lvl w:ilvl="0" w:tplc="040C0017">
+      <w:start w:val="1"/>
+      <w:numFmt w:val="lowerLetter"/>
+      <w:lvlText w:val="%1)"/>
+      <w:lvlJc w:val="left"/>
+      <w:pPr>
+        <w:ind w:left="1788" w:hanging="360"/>
+      </w:pPr>
+    </w:lvl>
+    <w:lvl w:ilvl="1" w:tplc="040C0019" w:tentative="1">
+      <w:start w:val="1"/>
+      <w:numFmt w:val="lowerLetter"/>
+      <w:lvlText w:val="%2."/>
+      <w:lvlJc w:val="left"/>
+      <w:pPr>
+        <w:ind w:left="2508" w:hanging="360"/>
+      </w:pPr>
+    </w:lvl>
+    <w:lvl w:ilvl="2" w:tplc="040C001B" w:tentative="1">
+      <w:start w:val="1"/>
+      <w:numFmt w:val="lowerRoman"/>
+      <w:lvlText w:val="%3."/>
+      <w:lvlJc w:val="right"/>
+      <w:pPr>
+        <w:ind w:left="3228" w:hanging="180"/>
+      </w:pPr>
+    </w:lvl>
+    <w:lvl w:ilvl="3" w:tplc="040C000F" w:tentative="1">
+      <w:start w:val="1"/>
+      <w:numFmt w:val="decimal"/>
+      <w:lvlText w:val="%4."/>
+      <w:lvlJc w:val="left"/>
+      <w:pPr>
+        <w:ind w:left="3948" w:hanging="360"/>
+      </w:pPr>
+    </w:lvl>
+    <w:lvl w:ilvl="4" w:tplc="040C0019" w:tentative="1">
+      <w:start w:val="1"/>
+      <w:numFmt w:val="lowerLetter"/>
+      <w:lvlText w:val="%5."/>
+      <w:lvlJc w:val="left"/>
+      <w:pPr>
+        <w:ind w:left="4668" w:hanging="360"/>
+      </w:pPr>
+    </w:lvl>
+    <w:lvl w:ilvl="5" w:tplc="040C001B" w:tentative="1">
+      <w:start w:val="1"/>
+      <w:numFmt w:val="lowerRoman"/>
+      <w:lvlText w:val="%6."/>
+      <w:lvlJc w:val="right"/>
+      <w:pPr>
+        <w:ind w:left="5388" w:hanging="180"/>
+      </w:pPr>
+    </w:lvl>
+    <w:lvl w:ilvl="6" w:tplc="040C000F" w:tentative="1">
+      <w:start w:val="1"/>
+      <w:numFmt w:val="decimal"/>
+      <w:lvlText w:val="%7."/>
+      <w:lvlJc w:val="left"/>
+      <w:pPr>
+        <w:ind w:left="6108" w:hanging="360"/>
+      </w:pPr>
+    </w:lvl>
+    <w:lvl w:ilvl="7" w:tplc="040C0019" w:tentative="1">
+      <w:start w:val="1"/>
+      <w:numFmt w:val="lowerLetter"/>
+      <w:lvlText w:val="%8."/>
+      <w:lvlJc w:val="left"/>
+      <w:pPr>
+        <w:ind w:left="6828" w:hanging="360"/>
+      </w:pPr>
+    </w:lvl>
+    <w:lvl w:ilvl="8" w:tplc="040C001B" w:tentative="1">
+      <w:start w:val="1"/>
+      <w:numFmt w:val="lowerRoman"/>
+      <w:lvlText w:val="%9."/>
+      <w:lvlJc w:val="right"/>
+      <w:pPr>
+        <w:ind w:left="7548" w:hanging="180"/>
+      </w:pPr>
+    </w:lvl>
+  </w:abstractNum>
+  <w:abstractNum w:abstractNumId="21" w15:restartNumberingAfterBreak="0">
     <w:nsid w:val="64DC2B54"/>
     <w:multiLevelType w:val="hybridMultilevel"/>
     <w:tmpl w:val="CFA80924"/>
@@ -15071,7 +17070,96 @@
       </w:rPr>
     </w:lvl>
   </w:abstractNum>
-  <w:abstractNum w:abstractNumId="15" w15:restartNumberingAfterBreak="0">
+  <w:abstractNum w:abstractNumId="22" w15:restartNumberingAfterBreak="0">
+    <w:nsid w:val="68AD0058"/>
+    <w:multiLevelType w:val="hybridMultilevel"/>
+    <w:tmpl w:val="239C7044"/>
+    <w:lvl w:ilvl="0" w:tplc="FA7E6DD6">
+      <w:start w:val="1"/>
+      <w:numFmt w:val="lowerLetter"/>
+      <w:lvlText w:val="%1)"/>
+      <w:lvlJc w:val="left"/>
+      <w:pPr>
+        <w:ind w:left="1428" w:hanging="360"/>
+      </w:pPr>
+      <w:rPr>
+        <w:rFonts w:hint="default"/>
+      </w:rPr>
+    </w:lvl>
+    <w:lvl w:ilvl="1" w:tplc="040C0019" w:tentative="1">
+      <w:start w:val="1"/>
+      <w:numFmt w:val="lowerLetter"/>
+      <w:lvlText w:val="%2."/>
+      <w:lvlJc w:val="left"/>
+      <w:pPr>
+        <w:ind w:left="2148" w:hanging="360"/>
+      </w:pPr>
+    </w:lvl>
+    <w:lvl w:ilvl="2" w:tplc="040C001B" w:tentative="1">
+      <w:start w:val="1"/>
+      <w:numFmt w:val="lowerRoman"/>
+      <w:lvlText w:val="%3."/>
+      <w:lvlJc w:val="right"/>
+      <w:pPr>
+        <w:ind w:left="2868" w:hanging="180"/>
+      </w:pPr>
+    </w:lvl>
+    <w:lvl w:ilvl="3" w:tplc="040C000F" w:tentative="1">
+      <w:start w:val="1"/>
+      <w:numFmt w:val="decimal"/>
+      <w:lvlText w:val="%4."/>
+      <w:lvlJc w:val="left"/>
+      <w:pPr>
+        <w:ind w:left="3588" w:hanging="360"/>
+      </w:pPr>
+    </w:lvl>
+    <w:lvl w:ilvl="4" w:tplc="040C0019" w:tentative="1">
+      <w:start w:val="1"/>
+      <w:numFmt w:val="lowerLetter"/>
+      <w:lvlText w:val="%5."/>
+      <w:lvlJc w:val="left"/>
+      <w:pPr>
+        <w:ind w:left="4308" w:hanging="360"/>
+      </w:pPr>
+    </w:lvl>
+    <w:lvl w:ilvl="5" w:tplc="040C001B" w:tentative="1">
+      <w:start w:val="1"/>
+      <w:numFmt w:val="lowerRoman"/>
+      <w:lvlText w:val="%6."/>
+      <w:lvlJc w:val="right"/>
+      <w:pPr>
+        <w:ind w:left="5028" w:hanging="180"/>
+      </w:pPr>
+    </w:lvl>
+    <w:lvl w:ilvl="6" w:tplc="040C000F" w:tentative="1">
+      <w:start w:val="1"/>
+      <w:numFmt w:val="decimal"/>
+      <w:lvlText w:val="%7."/>
+      <w:lvlJc w:val="left"/>
+      <w:pPr>
+        <w:ind w:left="5748" w:hanging="360"/>
+      </w:pPr>
+    </w:lvl>
+    <w:lvl w:ilvl="7" w:tplc="040C0019" w:tentative="1">
+      <w:start w:val="1"/>
+      <w:numFmt w:val="lowerLetter"/>
+      <w:lvlText w:val="%8."/>
+      <w:lvlJc w:val="left"/>
+      <w:pPr>
+        <w:ind w:left="6468" w:hanging="360"/>
+      </w:pPr>
+    </w:lvl>
+    <w:lvl w:ilvl="8" w:tplc="040C001B" w:tentative="1">
+      <w:start w:val="1"/>
+      <w:numFmt w:val="lowerRoman"/>
+      <w:lvlText w:val="%9."/>
+      <w:lvlJc w:val="right"/>
+      <w:pPr>
+        <w:ind w:left="7188" w:hanging="180"/>
+      </w:pPr>
+    </w:lvl>
+  </w:abstractNum>
+  <w:abstractNum w:abstractNumId="23" w15:restartNumberingAfterBreak="0">
     <w:nsid w:val="721143CD"/>
     <w:multiLevelType w:val="hybridMultilevel"/>
     <w:tmpl w:val="A34C4512"/>
@@ -15189,7 +17277,7 @@
       </w:rPr>
     </w:lvl>
   </w:abstractNum>
-  <w:abstractNum w:abstractNumId="16" w15:restartNumberingAfterBreak="0">
+  <w:abstractNum w:abstractNumId="24" w15:restartNumberingAfterBreak="0">
     <w:nsid w:val="79A459B8"/>
     <w:multiLevelType w:val="multilevel"/>
     <w:tmpl w:val="C09CC79A"/>
@@ -15308,28 +17396,28 @@
     </w:lvl>
   </w:abstractNum>
   <w:num w:numId="1" w16cid:durableId="1489711091">
-    <w:abstractNumId w:val="7"/>
+    <w:abstractNumId w:val="8"/>
   </w:num>
   <w:num w:numId="2" w16cid:durableId="657155941">
-    <w:abstractNumId w:val="9"/>
+    <w:abstractNumId w:val="11"/>
   </w:num>
   <w:num w:numId="3" w16cid:durableId="322241421">
-    <w:abstractNumId w:val="14"/>
+    <w:abstractNumId w:val="21"/>
   </w:num>
   <w:num w:numId="4" w16cid:durableId="1101871990">
-    <w:abstractNumId w:val="12"/>
+    <w:abstractNumId w:val="18"/>
   </w:num>
   <w:num w:numId="5" w16cid:durableId="2137404384">
-    <w:abstractNumId w:val="13"/>
+    <w:abstractNumId w:val="19"/>
   </w:num>
   <w:num w:numId="6" w16cid:durableId="274405403">
     <w:abstractNumId w:val="1"/>
   </w:num>
   <w:num w:numId="7" w16cid:durableId="323629323">
-    <w:abstractNumId w:val="4"/>
+    <w:abstractNumId w:val="5"/>
   </w:num>
   <w:num w:numId="8" w16cid:durableId="1643146561">
-    <w:abstractNumId w:val="3"/>
+    <w:abstractNumId w:val="4"/>
   </w:num>
   <w:num w:numId="9" w16cid:durableId="1444231083">
     <w:abstractNumId w:val="0"/>
@@ -15338,25 +17426,49 @@
     <w:abstractNumId w:val="2"/>
   </w:num>
   <w:num w:numId="11" w16cid:durableId="902182568">
+    <w:abstractNumId w:val="24"/>
+  </w:num>
+  <w:num w:numId="12" w16cid:durableId="1612591055">
+    <w:abstractNumId w:val="23"/>
+  </w:num>
+  <w:num w:numId="13" w16cid:durableId="1879387653">
+    <w:abstractNumId w:val="6"/>
+  </w:num>
+  <w:num w:numId="14" w16cid:durableId="1592622516">
+    <w:abstractNumId w:val="9"/>
+  </w:num>
+  <w:num w:numId="15" w16cid:durableId="1864325019">
+    <w:abstractNumId w:val="7"/>
+  </w:num>
+  <w:num w:numId="16" w16cid:durableId="761800057">
+    <w:abstractNumId w:val="15"/>
+  </w:num>
+  <w:num w:numId="17" w16cid:durableId="1872842736">
+    <w:abstractNumId w:val="12"/>
+  </w:num>
+  <w:num w:numId="18" w16cid:durableId="611207601">
+    <w:abstractNumId w:val="14"/>
+  </w:num>
+  <w:num w:numId="19" w16cid:durableId="163279404">
     <w:abstractNumId w:val="16"/>
   </w:num>
-  <w:num w:numId="12" w16cid:durableId="1612591055">
-    <w:abstractNumId w:val="15"/>
+  <w:num w:numId="20" w16cid:durableId="2018460822">
+    <w:abstractNumId w:val="22"/>
   </w:num>
-  <w:num w:numId="13" w16cid:durableId="1879387653">
-    <w:abstractNumId w:val="5"/>
+  <w:num w:numId="21" w16cid:durableId="1811704030">
+    <w:abstractNumId w:val="20"/>
   </w:num>
-  <w:num w:numId="14" w16cid:durableId="1592622516">
-    <w:abstractNumId w:val="8"/>
+  <w:num w:numId="22" w16cid:durableId="703139318">
+    <w:abstractNumId w:val="10"/>
   </w:num>
-  <w:num w:numId="15" w16cid:durableId="1864325019">
-    <w:abstractNumId w:val="6"/>
+  <w:num w:numId="23" w16cid:durableId="2014915608">
+    <w:abstractNumId w:val="17"/>
   </w:num>
-  <w:num w:numId="16" w16cid:durableId="761800057">
-    <w:abstractNumId w:val="11"/>
+  <w:num w:numId="24" w16cid:durableId="69431377">
+    <w:abstractNumId w:val="3"/>
   </w:num>
-  <w:num w:numId="17" w16cid:durableId="1872842736">
-    <w:abstractNumId w:val="10"/>
+  <w:num w:numId="25" w16cid:durableId="1674449669">
+    <w:abstractNumId w:val="13"/>
   </w:num>
   <w:numIdMacAtCleanup w:val="12"/>
 </w:numbering>
@@ -15762,7 +17874,7 @@
   <w:style w:type="paragraph" w:default="1" w:styleId="Normal">
     <w:name w:val="Normal"/>
     <w:qFormat/>
-    <w:rsid w:val="00434A89"/>
+    <w:rsid w:val="0036323E"/>
     <w:rPr>
       <w:lang w:bidi="ar-DZ"/>
     </w:rPr>
@@ -16006,7 +18118,6 @@
   <w:style w:type="character" w:default="1" w:styleId="DefaultParagraphFont">
     <w:name w:val="Default Paragraph Font"/>
     <w:uiPriority w:val="1"/>
-    <w:semiHidden/>
     <w:unhideWhenUsed/>
   </w:style>
   <w:style w:type="table" w:default="1" w:styleId="TableNormal">

</xml_diff>

<commit_message>
edit organigramme version 2
</commit_message>
<xml_diff>
--- a/memoire.docx
+++ b/memoire.docx
@@ -4878,18 +4878,18 @@
         </w:rPr>
         <w:lastRenderedPageBreak/>
         <w:drawing>
-          <wp:anchor distT="0" distB="0" distL="114300" distR="114300" simplePos="0" relativeHeight="251678720" behindDoc="0" locked="0" layoutInCell="1" allowOverlap="1" wp14:anchorId="39A6D5F1" wp14:editId="242F16FA">
+          <wp:anchor distT="0" distB="0" distL="114300" distR="114300" simplePos="0" relativeHeight="251678720" behindDoc="0" locked="0" layoutInCell="1" allowOverlap="1" wp14:anchorId="374DDD97" wp14:editId="158526F0">
             <wp:simplePos x="0" y="0"/>
             <wp:positionH relativeFrom="column">
-              <wp:posOffset>-235527</wp:posOffset>
+              <wp:posOffset>-216877</wp:posOffset>
             </wp:positionH>
             <wp:positionV relativeFrom="paragraph">
-              <wp:posOffset>0</wp:posOffset>
+              <wp:posOffset>586</wp:posOffset>
             </wp:positionV>
-            <wp:extent cx="6477000" cy="2426184"/>
-            <wp:effectExtent l="0" t="0" r="0" b="0"/>
+            <wp:extent cx="6599331" cy="2472739"/>
+            <wp:effectExtent l="0" t="0" r="0" b="3810"/>
             <wp:wrapSquare wrapText="bothSides"/>
-            <wp:docPr id="1327319239" name="Picture 1" descr="A picture containing text, diagram, font, line&#10;&#10;Description automatically generated"/>
+            <wp:docPr id="112438631" name="Picture 2" descr="A picture containing text, diagram, font, line&#10;&#10;Description automatically generated"/>
             <wp:cNvGraphicFramePr>
               <a:graphicFrameLocks xmlns:a="http://schemas.openxmlformats.org/drawingml/2006/main" noChangeAspect="1"/>
             </wp:cNvGraphicFramePr>
@@ -4897,7 +4897,7 @@
               <a:graphicData uri="http://schemas.openxmlformats.org/drawingml/2006/picture">
                 <pic:pic xmlns:pic="http://schemas.openxmlformats.org/drawingml/2006/picture">
                   <pic:nvPicPr>
-                    <pic:cNvPr id="1327319239" name="Picture 1" descr="A picture containing text, diagram, font, line&#10;&#10;Description automatically generated"/>
+                    <pic:cNvPr id="112438631" name="Picture 2" descr="A picture containing text, diagram, font, line&#10;&#10;Description automatically generated"/>
                     <pic:cNvPicPr>
                       <a:picLocks noChangeAspect="1" noChangeArrowheads="1"/>
                     </pic:cNvPicPr>
@@ -4918,7 +4918,7 @@
                   <pic:spPr bwMode="auto">
                     <a:xfrm>
                       <a:off x="0" y="0"/>
-                      <a:ext cx="6477000" cy="2426184"/>
+                      <a:ext cx="6605118" cy="2474907"/>
                     </a:xfrm>
                     <a:prstGeom prst="rect">
                       <a:avLst/>
@@ -4931,6 +4931,12 @@
                 </pic:pic>
               </a:graphicData>
             </a:graphic>
+            <wp14:sizeRelH relativeFrom="margin">
+              <wp14:pctWidth>0</wp14:pctWidth>
+            </wp14:sizeRelH>
+            <wp14:sizeRelV relativeFrom="margin">
+              <wp14:pctHeight>0</wp14:pctHeight>
+            </wp14:sizeRelV>
           </wp:anchor>
         </w:drawing>
       </w:r>
@@ -5788,6 +5794,18 @@
     </w:p>
     <w:p>
       <w:pPr>
+        <w:spacing w:line="360" w:lineRule="auto"/>
+        <w:ind w:firstLine="708"/>
+        <w:jc w:val="both"/>
+        <w:rPr>
+          <w:rFonts w:asciiTheme="majorBidi" w:hAnsiTheme="majorBidi" w:cstheme="majorBidi"/>
+          <w:sz w:val="24"/>
+          <w:szCs w:val="24"/>
+        </w:rPr>
+      </w:pPr>
+    </w:p>
+    <w:p>
+      <w:pPr>
         <w:pStyle w:val="ListParagraph"/>
         <w:spacing w:line="360" w:lineRule="auto"/>
         <w:jc w:val="both"/>
@@ -5807,6 +5825,7 @@
           <w:sz w:val="36"/>
           <w:szCs w:val="36"/>
         </w:rPr>
+        <w:lastRenderedPageBreak/>
         <w:t>Chapitre</w:t>
       </w:r>
       <w:r>
@@ -5860,7 +5879,6 @@
           <w:sz w:val="32"/>
           <w:szCs w:val="32"/>
         </w:rPr>
-        <w:lastRenderedPageBreak/>
         <w:t>II</w:t>
       </w:r>
       <w:r>
@@ -6204,6 +6222,7 @@
           <w:sz w:val="28"/>
           <w:szCs w:val="28"/>
         </w:rPr>
+        <w:lastRenderedPageBreak/>
         <w:t>Attaque :</w:t>
       </w:r>
     </w:p>
@@ -6224,7 +6243,6 @@
           <w:sz w:val="24"/>
           <w:szCs w:val="24"/>
         </w:rPr>
-        <w:lastRenderedPageBreak/>
         <w:t>Une attaque informatique est une action malveillante visant à nuire un système, un réseau ou une application, prenant diverses formes telles que virus, malwares, intrusions, phishing, etc. Les attaquants cherchent à voler des données, perturber les opérations, détruire des informations ou compromettre la sécurité des utilisateurs.</w:t>
       </w:r>
       <w:r>

</xml_diff>

<commit_message>
modification nmap + api + ajout de paragraphe dans chapitre 1
</commit_message>
<xml_diff>
--- a/memoire.docx
+++ b/memoire.docx
@@ -116,25 +116,7 @@
           <w:sz w:val="28"/>
           <w:szCs w:val="28"/>
         </w:rPr>
-        <w:t xml:space="preserve">Université </w:t>
-      </w:r>
-      <w:proofErr w:type="spellStart"/>
-      <w:r>
-        <w:rPr>
-          <w:rFonts w:asciiTheme="majorBidi" w:hAnsiTheme="majorBidi" w:cstheme="majorBidi"/>
-          <w:sz w:val="28"/>
-          <w:szCs w:val="28"/>
-        </w:rPr>
-        <w:t>Benyoucef</w:t>
-      </w:r>
-      <w:proofErr w:type="spellEnd"/>
-      <w:r>
-        <w:rPr>
-          <w:rFonts w:asciiTheme="majorBidi" w:hAnsiTheme="majorBidi" w:cstheme="majorBidi"/>
-          <w:sz w:val="28"/>
-          <w:szCs w:val="28"/>
-        </w:rPr>
-        <w:t xml:space="preserve"> Benkhedda-Alger1</w:t>
+        <w:t>Université Benyoucef Benkhedda-Alger1</w:t>
       </w:r>
     </w:p>
     <w:p>
@@ -748,25 +730,23 @@
           <w:sz w:val="36"/>
           <w:szCs w:val="36"/>
         </w:rPr>
-        <w:t xml:space="preserve"> </w:t>
-      </w:r>
-      <w:proofErr w:type="spellStart"/>
+        <w:t xml:space="preserve"> Rahmani Amin</w:t>
+      </w:r>
       <w:r>
         <w:rPr>
           <w:rFonts w:asciiTheme="majorBidi" w:hAnsiTheme="majorBidi" w:cstheme="majorBidi"/>
           <w:sz w:val="36"/>
           <w:szCs w:val="36"/>
         </w:rPr>
-        <w:t>Rahmani</w:t>
-      </w:r>
-      <w:proofErr w:type="spellEnd"/>
+        <w:t>e</w:t>
+      </w:r>
       <w:r>
         <w:rPr>
           <w:rFonts w:asciiTheme="majorBidi" w:hAnsiTheme="majorBidi" w:cstheme="majorBidi"/>
           <w:sz w:val="36"/>
           <w:szCs w:val="36"/>
         </w:rPr>
-        <w:t xml:space="preserve"> Amin</w:t>
+        <w:tab/>
       </w:r>
       <w:r>
         <w:rPr>
@@ -774,7 +754,7 @@
           <w:sz w:val="36"/>
           <w:szCs w:val="36"/>
         </w:rPr>
-        <w:t>e</w:t>
+        <w:tab/>
       </w:r>
       <w:r>
         <w:rPr>
@@ -806,34 +786,8 @@
           <w:sz w:val="36"/>
           <w:szCs w:val="36"/>
         </w:rPr>
-        <w:tab/>
-      </w:r>
-      <w:r>
-        <w:rPr>
-          <w:rFonts w:asciiTheme="majorBidi" w:hAnsiTheme="majorBidi" w:cstheme="majorBidi"/>
-          <w:sz w:val="36"/>
-          <w:szCs w:val="36"/>
-        </w:rPr>
-        <w:tab/>
-      </w:r>
-      <w:r>
-        <w:rPr>
-          <w:rFonts w:asciiTheme="majorBidi" w:hAnsiTheme="majorBidi" w:cstheme="majorBidi"/>
-          <w:sz w:val="36"/>
-          <w:szCs w:val="36"/>
-        </w:rPr>
-        <w:t xml:space="preserve">- Feddane </w:t>
-      </w:r>
-      <w:proofErr w:type="spellStart"/>
-      <w:r>
-        <w:rPr>
-          <w:rFonts w:asciiTheme="majorBidi" w:hAnsiTheme="majorBidi" w:cstheme="majorBidi"/>
-          <w:sz w:val="36"/>
-          <w:szCs w:val="36"/>
-        </w:rPr>
-        <w:t>Chaima</w:t>
-      </w:r>
-      <w:proofErr w:type="spellEnd"/>
+        <w:t>- Feddane Chaima</w:t>
+      </w:r>
     </w:p>
     <w:p>
       <w:pPr>
@@ -878,9 +832,8 @@
           <w:szCs w:val="36"/>
           <w:lang w:val="en-US"/>
         </w:rPr>
-        <w:t xml:space="preserve"> </w:t>
-      </w:r>
-      <w:proofErr w:type="spellStart"/>
+        <w:t xml:space="preserve"> Abdelli Anis</w:t>
+      </w:r>
       <w:r>
         <w:rPr>
           <w:rFonts w:asciiTheme="majorBidi" w:hAnsiTheme="majorBidi" w:cstheme="majorBidi"/>
@@ -888,9 +841,8 @@
           <w:szCs w:val="36"/>
           <w:lang w:val="en-US"/>
         </w:rPr>
-        <w:t>Abdelli</w:t>
-      </w:r>
-      <w:proofErr w:type="spellEnd"/>
+        <w:t>s</w:t>
+      </w:r>
       <w:r>
         <w:rPr>
           <w:rFonts w:asciiTheme="majorBidi" w:hAnsiTheme="majorBidi" w:cstheme="majorBidi"/>
@@ -900,7 +852,6 @@
         </w:rPr>
         <w:t xml:space="preserve"> </w:t>
       </w:r>
-      <w:proofErr w:type="spellStart"/>
       <w:r>
         <w:rPr>
           <w:rFonts w:asciiTheme="majorBidi" w:hAnsiTheme="majorBidi" w:cstheme="majorBidi"/>
@@ -908,7 +859,7 @@
           <w:szCs w:val="36"/>
           <w:lang w:val="en-US"/>
         </w:rPr>
-        <w:t>Anis</w:t>
+        <w:tab/>
       </w:r>
       <w:r>
         <w:rPr>
@@ -917,9 +868,8 @@
           <w:szCs w:val="36"/>
           <w:lang w:val="en-US"/>
         </w:rPr>
-        <w:t>s</w:t>
-      </w:r>
-      <w:proofErr w:type="spellEnd"/>
+        <w:tab/>
+      </w:r>
       <w:r>
         <w:rPr>
           <w:rFonts w:asciiTheme="majorBidi" w:hAnsiTheme="majorBidi" w:cstheme="majorBidi"/>
@@ -927,7 +877,7 @@
           <w:szCs w:val="36"/>
           <w:lang w:val="en-US"/>
         </w:rPr>
-        <w:t xml:space="preserve"> </w:t>
+        <w:tab/>
       </w:r>
       <w:r>
         <w:rPr>
@@ -954,54 +904,7 @@
           <w:szCs w:val="36"/>
           <w:lang w:val="en-US"/>
         </w:rPr>
-        <w:tab/>
-      </w:r>
-      <w:r>
-        <w:rPr>
-          <w:rFonts w:asciiTheme="majorBidi" w:hAnsiTheme="majorBidi" w:cstheme="majorBidi"/>
-          <w:sz w:val="36"/>
-          <w:szCs w:val="36"/>
-          <w:lang w:val="en-US"/>
-        </w:rPr>
-        <w:tab/>
-      </w:r>
-      <w:r>
-        <w:rPr>
-          <w:rFonts w:asciiTheme="majorBidi" w:hAnsiTheme="majorBidi" w:cstheme="majorBidi"/>
-          <w:sz w:val="36"/>
-          <w:szCs w:val="36"/>
-          <w:lang w:val="en-US"/>
-        </w:rPr>
-        <w:tab/>
-      </w:r>
-      <w:r>
-        <w:rPr>
-          <w:rFonts w:asciiTheme="majorBidi" w:hAnsiTheme="majorBidi" w:cstheme="majorBidi"/>
-          <w:sz w:val="36"/>
-          <w:szCs w:val="36"/>
-          <w:lang w:val="en-US"/>
-        </w:rPr>
-        <w:t xml:space="preserve">- </w:t>
-      </w:r>
-      <w:proofErr w:type="spellStart"/>
-      <w:r>
-        <w:rPr>
-          <w:rFonts w:asciiTheme="majorBidi" w:hAnsiTheme="majorBidi" w:cstheme="majorBidi"/>
-          <w:sz w:val="36"/>
-          <w:szCs w:val="36"/>
-          <w:lang w:val="en-US"/>
-        </w:rPr>
-        <w:t>Hamidani</w:t>
-      </w:r>
-      <w:proofErr w:type="spellEnd"/>
-      <w:r>
-        <w:rPr>
-          <w:rFonts w:asciiTheme="majorBidi" w:hAnsiTheme="majorBidi" w:cstheme="majorBidi"/>
-          <w:sz w:val="36"/>
-          <w:szCs w:val="36"/>
-          <w:lang w:val="en-US"/>
-        </w:rPr>
-        <w:t xml:space="preserve"> Khali</w:t>
+        <w:t>- Hamidani Khali</w:t>
       </w:r>
       <w:r>
         <w:rPr>
@@ -1195,22 +1098,18 @@
           <w:sz w:val="32"/>
           <w:szCs w:val="32"/>
         </w:rPr>
-        <w:t xml:space="preserve"> Monsieur </w:t>
-      </w:r>
-      <w:proofErr w:type="spellStart"/>
-      <w:r>
-        <w:rPr>
-          <w:rFonts w:asciiTheme="majorBidi" w:hAnsiTheme="majorBidi" w:cstheme="majorBidi"/>
-          <w:b/>
-          <w:bCs/>
+        <w:t xml:space="preserve"> Monsieur Rahmani Amine</w:t>
+      </w:r>
+      <w:r>
+        <w:rPr>
+          <w:rFonts w:asciiTheme="majorBidi" w:hAnsiTheme="majorBidi" w:cstheme="majorBidi"/>
           <w:i/>
           <w:iCs/>
           <w:sz w:val="32"/>
           <w:szCs w:val="32"/>
         </w:rPr>
-        <w:t>Rahmani</w:t>
-      </w:r>
-      <w:proofErr w:type="spellEnd"/>
+        <w:t xml:space="preserve"> et </w:t>
+      </w:r>
       <w:r>
         <w:rPr>
           <w:rFonts w:asciiTheme="majorBidi" w:hAnsiTheme="majorBidi" w:cstheme="majorBidi"/>
@@ -1221,70 +1120,8 @@
           <w:sz w:val="32"/>
           <w:szCs w:val="32"/>
         </w:rPr>
-        <w:t xml:space="preserve"> Amine</w:t>
-      </w:r>
-      <w:r>
-        <w:rPr>
-          <w:rFonts w:asciiTheme="majorBidi" w:hAnsiTheme="majorBidi" w:cstheme="majorBidi"/>
-          <w:i/>
-          <w:iCs/>
-          <w:sz w:val="32"/>
-          <w:szCs w:val="32"/>
-        </w:rPr>
-        <w:t xml:space="preserve"> et </w:t>
-      </w:r>
-      <w:r>
-        <w:rPr>
-          <w:rFonts w:asciiTheme="majorBidi" w:hAnsiTheme="majorBidi" w:cstheme="majorBidi"/>
-          <w:b/>
-          <w:bCs/>
-          <w:i/>
-          <w:iCs/>
-          <w:sz w:val="32"/>
-          <w:szCs w:val="32"/>
-        </w:rPr>
-        <w:t xml:space="preserve">Monsieur </w:t>
-      </w:r>
-      <w:proofErr w:type="spellStart"/>
-      <w:r>
-        <w:rPr>
-          <w:rFonts w:asciiTheme="majorBidi" w:hAnsiTheme="majorBidi" w:cstheme="majorBidi"/>
-          <w:b/>
-          <w:bCs/>
-          <w:i/>
-          <w:iCs/>
-          <w:sz w:val="32"/>
-          <w:szCs w:val="32"/>
-        </w:rPr>
-        <w:t>Abdelli</w:t>
-      </w:r>
-      <w:proofErr w:type="spellEnd"/>
-      <w:r>
-        <w:rPr>
-          <w:rFonts w:asciiTheme="majorBidi" w:hAnsiTheme="majorBidi" w:cstheme="majorBidi"/>
-          <w:b/>
-          <w:bCs/>
-          <w:i/>
-          <w:iCs/>
-          <w:sz w:val="32"/>
-          <w:szCs w:val="32"/>
-        </w:rPr>
-        <w:t xml:space="preserve"> </w:t>
-      </w:r>
-      <w:proofErr w:type="spellStart"/>
-      <w:r>
-        <w:rPr>
-          <w:rFonts w:asciiTheme="majorBidi" w:hAnsiTheme="majorBidi" w:cstheme="majorBidi"/>
-          <w:b/>
-          <w:bCs/>
-          <w:i/>
-          <w:iCs/>
-          <w:sz w:val="32"/>
-          <w:szCs w:val="32"/>
-        </w:rPr>
-        <w:t>Aniss</w:t>
-      </w:r>
-      <w:proofErr w:type="spellEnd"/>
+        <w:t>Monsieur Abdelli Aniss</w:t>
+      </w:r>
       <w:r>
         <w:rPr>
           <w:rFonts w:asciiTheme="majorBidi" w:hAnsiTheme="majorBidi" w:cstheme="majorBidi"/>
@@ -2733,23 +2570,12 @@
           <w:rFonts w:asciiTheme="majorBidi" w:hAnsiTheme="majorBidi" w:cstheme="majorBidi"/>
           <w:b/>
           <w:bCs/>
-          <w:color w:val="FF0000"/>
-          <w:sz w:val="36"/>
-          <w:szCs w:val="36"/>
-        </w:rPr>
-      </w:pPr>
-      <w:r>
-        <w:rPr>
-          <w:rFonts w:asciiTheme="majorBidi" w:hAnsiTheme="majorBidi" w:cstheme="majorBidi"/>
-          <w:b/>
-          <w:bCs/>
           <w:i/>
           <w:iCs/>
           <w:sz w:val="28"/>
           <w:szCs w:val="28"/>
         </w:rPr>
-        <w:t>Figure</w:t>
-      </w:r>
+      </w:pPr>
       <w:r>
         <w:rPr>
           <w:rFonts w:asciiTheme="majorBidi" w:hAnsiTheme="majorBidi" w:cstheme="majorBidi"/>
@@ -2760,7 +2586,7 @@
           <w:sz w:val="28"/>
           <w:szCs w:val="28"/>
         </w:rPr>
-        <w:t> 1 :</w:t>
+        <w:t>Figure</w:t>
       </w:r>
       <w:r>
         <w:rPr>
@@ -2772,7 +2598,7 @@
           <w:sz w:val="28"/>
           <w:szCs w:val="28"/>
         </w:rPr>
-        <w:t xml:space="preserve"> </w:t>
+        <w:t> 1 :</w:t>
       </w:r>
       <w:r>
         <w:rPr>
@@ -2784,7 +2610,7 @@
           <w:sz w:val="28"/>
           <w:szCs w:val="28"/>
         </w:rPr>
-        <w:t>L</w:t>
+        <w:t xml:space="preserve"> </w:t>
       </w:r>
       <w:r>
         <w:rPr>
@@ -2796,12 +2622,9 @@
           <w:sz w:val="28"/>
           <w:szCs w:val="28"/>
         </w:rPr>
-        <w:t>’organigramme de l’organisme d’accueil</w:t>
-      </w:r>
-    </w:p>
-    <w:p>
-      <w:pPr>
-        <w:spacing w:line="360" w:lineRule="auto"/>
+        <w:t>L</w:t>
+      </w:r>
+      <w:r>
         <w:rPr>
           <w:rFonts w:asciiTheme="majorBidi" w:hAnsiTheme="majorBidi" w:cstheme="majorBidi"/>
           <w:b/>
@@ -2811,10 +2634,14 @@
           <w:sz w:val="28"/>
           <w:szCs w:val="28"/>
         </w:rPr>
-      </w:pPr>
-      <w:r>
-        <w:rPr>
-          <w:rFonts w:asciiTheme="majorBidi" w:hAnsiTheme="majorBidi" w:cstheme="majorBidi"/>
+        <w:t>’organigramme de l’organisme d’accueil</w:t>
+      </w:r>
+    </w:p>
+    <w:p>
+      <w:pPr>
+        <w:spacing w:line="360" w:lineRule="auto"/>
+        <w:rPr>
+          <w:rFonts w:ascii="Times New Roman" w:hAnsi="Times New Roman" w:cs="Times New Roman"/>
           <w:b/>
           <w:bCs/>
           <w:i/>
@@ -2822,8 +2649,7 @@
           <w:sz w:val="28"/>
           <w:szCs w:val="28"/>
         </w:rPr>
-        <w:t>Figure</w:t>
-      </w:r>
+      </w:pPr>
       <w:r>
         <w:rPr>
           <w:rFonts w:asciiTheme="majorBidi" w:hAnsiTheme="majorBidi" w:cstheme="majorBidi"/>
@@ -2834,7 +2660,7 @@
           <w:sz w:val="28"/>
           <w:szCs w:val="28"/>
         </w:rPr>
-        <w:t xml:space="preserve"> 2 : </w:t>
+        <w:t>Figure</w:t>
       </w:r>
       <w:r>
         <w:rPr>
@@ -2846,11 +2672,17 @@
           <w:sz w:val="28"/>
           <w:szCs w:val="28"/>
         </w:rPr>
-        <w:t>S</w:t>
-      </w:r>
-      <w:r>
-        <w:rPr>
-          <w:rFonts w:asciiTheme="majorBidi" w:hAnsiTheme="majorBidi" w:cstheme="majorBidi"/>
+        <w:t> 2 :</w:t>
+      </w:r>
+      <w:r>
+        <w:rPr>
+          <w:rFonts w:ascii="Times New Roman" w:hAnsi="Times New Roman" w:cs="Times New Roman"/>
+        </w:rPr>
+        <w:t xml:space="preserve"> </w:t>
+      </w:r>
+      <w:r>
+        <w:rPr>
+          <w:rFonts w:ascii="Times New Roman" w:hAnsi="Times New Roman" w:cs="Times New Roman"/>
           <w:b/>
           <w:bCs/>
           <w:i/>
@@ -2858,11 +2690,11 @@
           <w:sz w:val="28"/>
           <w:szCs w:val="28"/>
         </w:rPr>
-        <w:t>ite de l’</w:t>
-      </w:r>
-      <w:r>
-        <w:rPr>
-          <w:rFonts w:asciiTheme="majorBidi" w:hAnsiTheme="majorBidi" w:cstheme="majorBidi"/>
+        <w:t>M</w:t>
+      </w:r>
+      <w:r>
+        <w:rPr>
+          <w:rFonts w:ascii="Times New Roman" w:hAnsi="Times New Roman" w:cs="Times New Roman"/>
           <w:b/>
           <w:bCs/>
           <w:i/>
@@ -2870,30 +2702,152 @@
           <w:sz w:val="28"/>
           <w:szCs w:val="28"/>
         </w:rPr>
-        <w:t>Agence de cybersécurité et de sécurité des</w:t>
-      </w:r>
-      <w:r>
-        <w:rPr>
-          <w:rFonts w:asciiTheme="majorBidi" w:hAnsiTheme="majorBidi" w:cstheme="majorBidi"/>
-          <w:b/>
-          <w:bCs/>
+        <w:t>atrice ATT&amp;CK</w:t>
+      </w:r>
+    </w:p>
+    <w:p>
+      <w:pPr>
+        <w:spacing w:after="120"/>
+        <w:rPr>
+          <w:rFonts w:ascii="Times New Roman" w:hAnsi="Times New Roman" w:cs="Times New Roman"/>
+          <w:b/>
           <w:i/>
           <w:iCs/>
           <w:sz w:val="28"/>
           <w:szCs w:val="28"/>
         </w:rPr>
-        <w:t xml:space="preserve"> </w:t>
-      </w:r>
-      <w:r>
-        <w:rPr>
-          <w:rFonts w:asciiTheme="majorBidi" w:hAnsiTheme="majorBidi" w:cstheme="majorBidi"/>
-          <w:b/>
-          <w:bCs/>
+      </w:pPr>
+      <w:r>
+        <w:rPr>
+          <w:rFonts w:ascii="Times New Roman" w:hAnsi="Times New Roman" w:cs="Times New Roman"/>
+          <w:b/>
           <w:i/>
           <w:iCs/>
           <w:sz w:val="28"/>
           <w:szCs w:val="28"/>
         </w:rPr>
+        <w:t>Figure 3 : Matrice des menaces accusatoires des algorithmes d’apprentissage</w:t>
+      </w:r>
+    </w:p>
+    <w:p>
+      <w:pPr>
+        <w:spacing w:line="360" w:lineRule="auto"/>
+        <w:rPr>
+          <w:rFonts w:asciiTheme="majorBidi" w:hAnsiTheme="majorBidi" w:cstheme="majorBidi"/>
+          <w:b/>
+          <w:bCs/>
+          <w:i/>
+          <w:iCs/>
+          <w:sz w:val="28"/>
+          <w:szCs w:val="28"/>
+        </w:rPr>
+      </w:pPr>
+      <w:r>
+        <w:rPr>
+          <w:rFonts w:asciiTheme="majorBidi" w:hAnsiTheme="majorBidi" w:cstheme="majorBidi"/>
+          <w:b/>
+          <w:bCs/>
+          <w:i/>
+          <w:iCs/>
+          <w:sz w:val="28"/>
+          <w:szCs w:val="28"/>
+        </w:rPr>
+        <w:t>Figure</w:t>
+      </w:r>
+      <w:r>
+        <w:rPr>
+          <w:rFonts w:asciiTheme="majorBidi" w:hAnsiTheme="majorBidi" w:cstheme="majorBidi"/>
+          <w:b/>
+          <w:bCs/>
+          <w:i/>
+          <w:iCs/>
+          <w:sz w:val="28"/>
+          <w:szCs w:val="28"/>
+        </w:rPr>
+        <w:t> </w:t>
+      </w:r>
+      <w:r>
+        <w:rPr>
+          <w:rFonts w:asciiTheme="majorBidi" w:hAnsiTheme="majorBidi" w:cstheme="majorBidi"/>
+          <w:b/>
+          <w:bCs/>
+          <w:i/>
+          <w:iCs/>
+          <w:sz w:val="28"/>
+          <w:szCs w:val="28"/>
+        </w:rPr>
+        <w:t>4</w:t>
+      </w:r>
+      <w:r>
+        <w:rPr>
+          <w:rFonts w:asciiTheme="majorBidi" w:hAnsiTheme="majorBidi" w:cstheme="majorBidi"/>
+          <w:b/>
+          <w:bCs/>
+          <w:i/>
+          <w:iCs/>
+          <w:sz w:val="28"/>
+          <w:szCs w:val="28"/>
+        </w:rPr>
+        <w:t xml:space="preserve"> : </w:t>
+      </w:r>
+      <w:r>
+        <w:rPr>
+          <w:rFonts w:asciiTheme="majorBidi" w:hAnsiTheme="majorBidi" w:cstheme="majorBidi"/>
+          <w:b/>
+          <w:bCs/>
+          <w:i/>
+          <w:iCs/>
+          <w:sz w:val="28"/>
+          <w:szCs w:val="28"/>
+        </w:rPr>
+        <w:t>S</w:t>
+      </w:r>
+      <w:r>
+        <w:rPr>
+          <w:rFonts w:asciiTheme="majorBidi" w:hAnsiTheme="majorBidi" w:cstheme="majorBidi"/>
+          <w:b/>
+          <w:bCs/>
+          <w:i/>
+          <w:iCs/>
+          <w:sz w:val="28"/>
+          <w:szCs w:val="28"/>
+        </w:rPr>
+        <w:t>ite de l’</w:t>
+      </w:r>
+      <w:r>
+        <w:rPr>
+          <w:rFonts w:asciiTheme="majorBidi" w:hAnsiTheme="majorBidi" w:cstheme="majorBidi"/>
+          <w:b/>
+          <w:bCs/>
+          <w:i/>
+          <w:iCs/>
+          <w:sz w:val="28"/>
+          <w:szCs w:val="28"/>
+        </w:rPr>
+        <w:t>Agence de cybersécurité et de sécurité des</w:t>
+      </w:r>
+      <w:r>
+        <w:rPr>
+          <w:rFonts w:asciiTheme="majorBidi" w:hAnsiTheme="majorBidi" w:cstheme="majorBidi"/>
+          <w:b/>
+          <w:bCs/>
+          <w:i/>
+          <w:iCs/>
+          <w:sz w:val="28"/>
+          <w:szCs w:val="28"/>
+        </w:rPr>
+        <w:t xml:space="preserve"> </w:t>
+      </w:r>
+      <w:r>
+        <w:rPr>
+          <w:rFonts w:asciiTheme="majorBidi" w:hAnsiTheme="majorBidi" w:cstheme="majorBidi"/>
+          <w:b/>
+          <w:bCs/>
+          <w:i/>
+          <w:iCs/>
+          <w:sz w:val="28"/>
+          <w:szCs w:val="28"/>
+        </w:rPr>
         <w:t>infrastructures</w:t>
       </w:r>
     </w:p>
@@ -2959,7 +2913,31 @@
           <w:sz w:val="28"/>
           <w:szCs w:val="28"/>
         </w:rPr>
-        <w:t> 3 : L</w:t>
+        <w:t> </w:t>
+      </w:r>
+      <w:r>
+        <w:rPr>
+          <w:rFonts w:asciiTheme="majorBidi" w:hAnsiTheme="majorBidi" w:cstheme="majorBidi"/>
+          <w:b/>
+          <w:bCs/>
+          <w:i/>
+          <w:iCs/>
+          <w:sz w:val="28"/>
+          <w:szCs w:val="28"/>
+        </w:rPr>
+        <w:t>5</w:t>
+      </w:r>
+      <w:r>
+        <w:rPr>
+          <w:rFonts w:asciiTheme="majorBidi" w:hAnsiTheme="majorBidi" w:cstheme="majorBidi"/>
+          <w:b/>
+          <w:bCs/>
+          <w:i/>
+          <w:iCs/>
+          <w:sz w:val="28"/>
+          <w:szCs w:val="28"/>
+        </w:rPr>
+        <w:t xml:space="preserve"> : L</w:t>
       </w:r>
       <w:r>
         <w:rPr>
@@ -3233,7 +3211,6 @@
           <w:lang w:val="en-US"/>
         </w:rPr>
       </w:pPr>
-      <w:proofErr w:type="spellStart"/>
       <w:r>
         <w:rPr>
           <w:rFonts w:asciiTheme="majorBidi" w:hAnsiTheme="majorBidi" w:cstheme="majorBidi"/>
@@ -3243,10 +3220,8 @@
           <w:szCs w:val="36"/>
           <w:lang w:val="en-US"/>
         </w:rPr>
-        <w:lastRenderedPageBreak/>
-        <w:t>Liste</w:t>
-      </w:r>
-      <w:proofErr w:type="spellEnd"/>
+        <w:t xml:space="preserve">Liste des </w:t>
+      </w:r>
       <w:r>
         <w:rPr>
           <w:rFonts w:asciiTheme="majorBidi" w:hAnsiTheme="majorBidi" w:cstheme="majorBidi"/>
@@ -3256,10 +3231,12 @@
           <w:szCs w:val="36"/>
           <w:lang w:val="en-US"/>
         </w:rPr>
-        <w:t xml:space="preserve"> des </w:t>
-      </w:r>
-      <w:proofErr w:type="spellStart"/>
-      <w:r>
+        <w:t>abréviations</w:t>
+      </w:r>
+    </w:p>
+    <w:p>
+      <w:pPr>
+        <w:ind w:left="2124"/>
         <w:rPr>
           <w:rFonts w:asciiTheme="majorBidi" w:hAnsiTheme="majorBidi" w:cstheme="majorBidi"/>
           <w:b/>
@@ -3268,22 +3245,138 @@
           <w:szCs w:val="36"/>
           <w:lang w:val="en-US"/>
         </w:rPr>
-        <w:t>abréviations</w:t>
-      </w:r>
-      <w:proofErr w:type="spellEnd"/>
-    </w:p>
-    <w:p>
-      <w:pPr>
-        <w:ind w:left="2124"/>
-        <w:rPr>
-          <w:rFonts w:asciiTheme="majorBidi" w:hAnsiTheme="majorBidi" w:cstheme="majorBidi"/>
-          <w:b/>
-          <w:bCs/>
-          <w:sz w:val="36"/>
-          <w:szCs w:val="36"/>
+      </w:pPr>
+    </w:p>
+    <w:p>
+      <w:pPr>
+        <w:ind w:firstLine="708"/>
+        <w:rPr>
+          <w:rFonts w:asciiTheme="majorBidi" w:hAnsiTheme="majorBidi" w:cstheme="majorBidi"/>
+          <w:sz w:val="32"/>
+          <w:szCs w:val="32"/>
           <w:lang w:val="en-US"/>
         </w:rPr>
       </w:pPr>
+      <w:r>
+        <w:rPr>
+          <w:rFonts w:asciiTheme="majorBidi" w:hAnsiTheme="majorBidi" w:cstheme="majorBidi"/>
+          <w:b/>
+          <w:bCs/>
+          <w:sz w:val="32"/>
+          <w:szCs w:val="32"/>
+          <w:lang w:val="en-US"/>
+        </w:rPr>
+        <w:t>IOC</w:t>
+      </w:r>
+      <w:r>
+        <w:rPr>
+          <w:rFonts w:asciiTheme="majorBidi" w:hAnsiTheme="majorBidi" w:cstheme="majorBidi"/>
+          <w:b/>
+          <w:bCs/>
+          <w:sz w:val="32"/>
+          <w:szCs w:val="32"/>
+          <w:lang w:val="en-US"/>
+        </w:rPr>
+        <w:tab/>
+      </w:r>
+      <w:r>
+        <w:rPr>
+          <w:rFonts w:asciiTheme="majorBidi" w:hAnsiTheme="majorBidi" w:cstheme="majorBidi"/>
+          <w:b/>
+          <w:bCs/>
+          <w:sz w:val="32"/>
+          <w:szCs w:val="32"/>
+          <w:lang w:val="en-US"/>
+        </w:rPr>
+        <w:tab/>
+      </w:r>
+      <w:r>
+        <w:rPr>
+          <w:rFonts w:asciiTheme="majorBidi" w:hAnsiTheme="majorBidi" w:cstheme="majorBidi"/>
+          <w:sz w:val="32"/>
+          <w:szCs w:val="32"/>
+          <w:lang w:val="en-US"/>
+        </w:rPr>
+        <w:t>Indicator of Compromise</w:t>
+      </w:r>
+    </w:p>
+    <w:p>
+      <w:pPr>
+        <w:ind w:left="708"/>
+        <w:rPr>
+          <w:rFonts w:asciiTheme="majorBidi" w:hAnsiTheme="majorBidi" w:cstheme="majorBidi"/>
+          <w:sz w:val="32"/>
+          <w:szCs w:val="32"/>
+          <w:lang w:val="en-US"/>
+        </w:rPr>
+      </w:pPr>
+      <w:r>
+        <w:rPr>
+          <w:rFonts w:asciiTheme="majorBidi" w:hAnsiTheme="majorBidi" w:cstheme="majorBidi"/>
+          <w:b/>
+          <w:bCs/>
+          <w:sz w:val="32"/>
+          <w:szCs w:val="32"/>
+          <w:lang w:val="en-US"/>
+        </w:rPr>
+        <w:t>CISA</w:t>
+      </w:r>
+      <w:r>
+        <w:rPr>
+          <w:rFonts w:asciiTheme="majorBidi" w:hAnsiTheme="majorBidi" w:cstheme="majorBidi"/>
+          <w:b/>
+          <w:bCs/>
+          <w:sz w:val="32"/>
+          <w:szCs w:val="32"/>
+          <w:lang w:val="en-US"/>
+        </w:rPr>
+        <w:tab/>
+      </w:r>
+      <w:r>
+        <w:rPr>
+          <w:rFonts w:asciiTheme="majorBidi" w:hAnsiTheme="majorBidi" w:cstheme="majorBidi"/>
+          <w:sz w:val="32"/>
+          <w:szCs w:val="32"/>
+          <w:lang w:val="en-US"/>
+        </w:rPr>
+        <w:t>Cybers</w:t>
+      </w:r>
+      <w:r>
+        <w:rPr>
+          <w:rFonts w:asciiTheme="majorBidi" w:hAnsiTheme="majorBidi" w:cstheme="majorBidi"/>
+          <w:sz w:val="32"/>
+          <w:szCs w:val="32"/>
+          <w:lang w:val="en-US"/>
+        </w:rPr>
+        <w:t>e</w:t>
+      </w:r>
+      <w:r>
+        <w:rPr>
+          <w:rFonts w:asciiTheme="majorBidi" w:hAnsiTheme="majorBidi" w:cstheme="majorBidi"/>
+          <w:sz w:val="32"/>
+          <w:szCs w:val="32"/>
+          <w:lang w:val="en-US"/>
+        </w:rPr>
+        <w:t>curity and Infrastructure Security</w:t>
+      </w:r>
+      <w:r>
+        <w:rPr>
+          <w:rFonts w:asciiTheme="majorBidi" w:hAnsiTheme="majorBidi" w:cstheme="majorBidi"/>
+          <w:sz w:val="32"/>
+          <w:szCs w:val="32"/>
+          <w:lang w:val="en-US"/>
+        </w:rPr>
+        <w:t xml:space="preserve"> </w:t>
+      </w:r>
+      <w:r>
+        <w:rPr>
+          <w:rFonts w:asciiTheme="majorBidi" w:hAnsiTheme="majorBidi" w:cstheme="majorBidi"/>
+          <w:sz w:val="32"/>
+          <w:szCs w:val="32"/>
+          <w:lang w:val="en-US"/>
+        </w:rPr>
+        <w:t>Agency</w:t>
+      </w:r>
     </w:p>
     <w:p>
       <w:pPr>
@@ -3304,7 +3397,7 @@
           <w:szCs w:val="32"/>
           <w:lang w:val="en-US"/>
         </w:rPr>
-        <w:t>IOC</w:t>
+        <w:t xml:space="preserve">UML </w:t>
       </w:r>
       <w:r>
         <w:rPr>
@@ -3320,12 +3413,43 @@
       <w:r>
         <w:rPr>
           <w:rFonts w:asciiTheme="majorBidi" w:hAnsiTheme="majorBidi" w:cstheme="majorBidi"/>
-          <w:b/>
-          <w:bCs/>
           <w:sz w:val="32"/>
           <w:szCs w:val="32"/>
           <w:lang w:val="en-US"/>
         </w:rPr>
+        <w:t>Unified Modeling Language</w:t>
+      </w:r>
+    </w:p>
+    <w:p>
+      <w:pPr>
+        <w:ind w:left="708"/>
+        <w:rPr>
+          <w:rFonts w:asciiTheme="majorBidi" w:hAnsiTheme="majorBidi" w:cstheme="majorBidi"/>
+          <w:sz w:val="32"/>
+          <w:szCs w:val="32"/>
+          <w:lang w:val="en-US"/>
+        </w:rPr>
+      </w:pPr>
+      <w:r>
+        <w:rPr>
+          <w:rFonts w:asciiTheme="majorBidi" w:hAnsiTheme="majorBidi" w:cstheme="majorBidi"/>
+          <w:b/>
+          <w:bCs/>
+          <w:sz w:val="32"/>
+          <w:szCs w:val="32"/>
+          <w:lang w:val="en-US"/>
+        </w:rPr>
+        <w:t>HTML</w:t>
+      </w:r>
+      <w:r>
+        <w:rPr>
+          <w:rFonts w:asciiTheme="majorBidi" w:hAnsiTheme="majorBidi" w:cstheme="majorBidi"/>
+          <w:b/>
+          <w:bCs/>
+          <w:sz w:val="32"/>
+          <w:szCs w:val="32"/>
+          <w:lang w:val="en-US"/>
+        </w:rPr>
         <w:tab/>
       </w:r>
       <w:r>
@@ -3335,7 +3459,7 @@
           <w:szCs w:val="32"/>
           <w:lang w:val="en-US"/>
         </w:rPr>
-        <w:t>Indicator of Compromise</w:t>
+        <w:t>Hypertext Markup Language</w:t>
       </w:r>
     </w:p>
     <w:p>
@@ -3343,6 +3467,8 @@
         <w:ind w:left="708"/>
         <w:rPr>
           <w:rFonts w:asciiTheme="majorBidi" w:hAnsiTheme="majorBidi" w:cstheme="majorBidi"/>
+          <w:b/>
+          <w:bCs/>
           <w:sz w:val="32"/>
           <w:szCs w:val="32"/>
           <w:lang w:val="en-US"/>
@@ -3357,7 +3483,7 @@
           <w:szCs w:val="32"/>
           <w:lang w:val="en-US"/>
         </w:rPr>
-        <w:t>CISA</w:t>
+        <w:t>CSS</w:t>
       </w:r>
       <w:r>
         <w:rPr>
@@ -3373,11 +3499,13 @@
       <w:r>
         <w:rPr>
           <w:rFonts w:asciiTheme="majorBidi" w:hAnsiTheme="majorBidi" w:cstheme="majorBidi"/>
+          <w:b/>
+          <w:bCs/>
           <w:sz w:val="32"/>
           <w:szCs w:val="32"/>
           <w:lang w:val="en-US"/>
         </w:rPr>
-        <w:t>Cybers</w:t>
+        <w:tab/>
       </w:r>
       <w:r>
         <w:rPr>
@@ -3386,57 +3514,72 @@
           <w:szCs w:val="32"/>
           <w:lang w:val="en-US"/>
         </w:rPr>
-        <w:t>e</w:t>
-      </w:r>
-      <w:r>
+        <w:t>Cascading Style Sheets</w:t>
+      </w:r>
+    </w:p>
+    <w:p>
+      <w:pPr>
+        <w:ind w:left="708"/>
         <w:rPr>
           <w:rFonts w:asciiTheme="majorBidi" w:hAnsiTheme="majorBidi" w:cstheme="majorBidi"/>
           <w:sz w:val="32"/>
           <w:szCs w:val="32"/>
           <w:lang w:val="en-US"/>
         </w:rPr>
-        <w:t>curity and Infrastructure Security</w:t>
-      </w:r>
-      <w:r>
-        <w:rPr>
-          <w:rFonts w:asciiTheme="majorBidi" w:hAnsiTheme="majorBidi" w:cstheme="majorBidi"/>
+      </w:pPr>
+      <w:r>
+        <w:rPr>
+          <w:rFonts w:asciiTheme="majorBidi" w:hAnsiTheme="majorBidi" w:cstheme="majorBidi"/>
+          <w:b/>
+          <w:bCs/>
           <w:sz w:val="32"/>
           <w:szCs w:val="32"/>
           <w:lang w:val="en-US"/>
         </w:rPr>
-        <w:t xml:space="preserve"> </w:t>
-      </w:r>
-      <w:r>
-        <w:rPr>
-          <w:rFonts w:asciiTheme="majorBidi" w:hAnsiTheme="majorBidi" w:cstheme="majorBidi"/>
+        <w:t>SQL</w:t>
+      </w:r>
+      <w:r>
+        <w:rPr>
+          <w:rFonts w:asciiTheme="majorBidi" w:hAnsiTheme="majorBidi" w:cstheme="majorBidi"/>
+          <w:b/>
+          <w:bCs/>
           <w:sz w:val="32"/>
           <w:szCs w:val="32"/>
           <w:lang w:val="en-US"/>
         </w:rPr>
-        <w:t>Agency</w:t>
-      </w:r>
-    </w:p>
-    <w:p>
-      <w:pPr>
-        <w:ind w:firstLine="708"/>
-        <w:rPr>
-          <w:rFonts w:asciiTheme="majorBidi" w:hAnsiTheme="majorBidi" w:cstheme="majorBidi"/>
+        <w:tab/>
+      </w:r>
+      <w:r>
+        <w:rPr>
+          <w:rFonts w:asciiTheme="majorBidi" w:hAnsiTheme="majorBidi" w:cstheme="majorBidi"/>
+          <w:b/>
+          <w:bCs/>
           <w:sz w:val="32"/>
           <w:szCs w:val="32"/>
           <w:lang w:val="en-US"/>
         </w:rPr>
-      </w:pPr>
-      <w:r>
-        <w:rPr>
-          <w:rFonts w:asciiTheme="majorBidi" w:hAnsiTheme="majorBidi" w:cstheme="majorBidi"/>
-          <w:b/>
-          <w:bCs/>
+        <w:tab/>
+      </w:r>
+      <w:r>
+        <w:rPr>
+          <w:rFonts w:asciiTheme="majorBidi" w:hAnsiTheme="majorBidi" w:cstheme="majorBidi"/>
           <w:sz w:val="32"/>
           <w:szCs w:val="32"/>
           <w:lang w:val="en-US"/>
         </w:rPr>
-        <w:t xml:space="preserve">UML </w:t>
-      </w:r>
+        <w:t>Structured Query Language</w:t>
+      </w:r>
+    </w:p>
+    <w:p>
+      <w:pPr>
+        <w:ind w:left="708"/>
+        <w:rPr>
+          <w:rFonts w:asciiTheme="majorBidi" w:hAnsiTheme="majorBidi"/>
+          <w:color w:val="000000" w:themeColor="text1"/>
+          <w:sz w:val="32"/>
+          <w:szCs w:val="32"/>
+        </w:rPr>
+      </w:pPr>
       <w:r>
         <w:rPr>
           <w:rFonts w:asciiTheme="majorBidi" w:hAnsiTheme="majorBidi" w:cstheme="majorBidi"/>
@@ -3446,16 +3589,38 @@
           <w:szCs w:val="32"/>
           <w:lang w:val="en-US"/>
         </w:rPr>
+        <w:t xml:space="preserve">API </w:t>
+      </w:r>
+      <w:r>
+        <w:rPr>
+          <w:rFonts w:asciiTheme="majorBidi" w:hAnsiTheme="majorBidi" w:cstheme="majorBidi"/>
+          <w:b/>
+          <w:bCs/>
+          <w:sz w:val="32"/>
+          <w:szCs w:val="32"/>
+          <w:lang w:val="en-US"/>
+        </w:rPr>
         <w:tab/>
       </w:r>
       <w:r>
         <w:rPr>
           <w:rFonts w:asciiTheme="majorBidi" w:hAnsiTheme="majorBidi" w:cstheme="majorBidi"/>
+          <w:b/>
+          <w:bCs/>
           <w:sz w:val="32"/>
           <w:szCs w:val="32"/>
           <w:lang w:val="en-US"/>
         </w:rPr>
-        <w:t>Unified Modeling Language</w:t>
+        <w:tab/>
+      </w:r>
+      <w:r>
+        <w:rPr>
+          <w:rFonts w:asciiTheme="majorBidi" w:hAnsiTheme="majorBidi"/>
+          <w:color w:val="000000" w:themeColor="text1"/>
+          <w:sz w:val="32"/>
+          <w:szCs w:val="32"/>
+        </w:rPr>
+        <w:t>Application Programming Interface</w:t>
       </w:r>
     </w:p>
     <w:p>
@@ -3463,6 +3628,8 @@
         <w:ind w:left="708"/>
         <w:rPr>
           <w:rFonts w:asciiTheme="majorBidi" w:hAnsiTheme="majorBidi" w:cstheme="majorBidi"/>
+          <w:b/>
+          <w:bCs/>
           <w:sz w:val="32"/>
           <w:szCs w:val="32"/>
           <w:lang w:val="en-US"/>
@@ -3477,7 +3644,7 @@
           <w:szCs w:val="32"/>
           <w:lang w:val="en-US"/>
         </w:rPr>
-        <w:t>HTML</w:t>
+        <w:t xml:space="preserve">CVE </w:t>
       </w:r>
       <w:r>
         <w:rPr>
@@ -3492,17 +3659,25 @@
       </w:r>
       <w:r>
         <w:rPr>
+          <w:rFonts w:asciiTheme="majorBidi" w:hAnsiTheme="majorBidi"/>
+          <w:color w:val="000000" w:themeColor="text1"/>
+          <w:sz w:val="32"/>
+          <w:szCs w:val="32"/>
+        </w:rPr>
+        <w:t>Common Vulnerabilities and Exposures</w:t>
+      </w:r>
+    </w:p>
+    <w:p>
+      <w:pPr>
+        <w:ind w:left="708"/>
+        <w:rPr>
           <w:rFonts w:asciiTheme="majorBidi" w:hAnsiTheme="majorBidi" w:cstheme="majorBidi"/>
           <w:sz w:val="32"/>
           <w:szCs w:val="32"/>
           <w:lang w:val="en-US"/>
         </w:rPr>
-        <w:t>Hypertext Markup Language</w:t>
-      </w:r>
-    </w:p>
-    <w:p>
-      <w:pPr>
-        <w:ind w:left="708"/>
+      </w:pPr>
+      <w:r>
         <w:rPr>
           <w:rFonts w:asciiTheme="majorBidi" w:hAnsiTheme="majorBidi" w:cstheme="majorBidi"/>
           <w:b/>
@@ -3511,7 +3686,8 @@
           <w:szCs w:val="32"/>
           <w:lang w:val="en-US"/>
         </w:rPr>
-      </w:pPr>
+        <w:t>Nmap</w:t>
+      </w:r>
       <w:r>
         <w:rPr>
           <w:rFonts w:asciiTheme="majorBidi" w:hAnsiTheme="majorBidi" w:cstheme="majorBidi"/>
@@ -3521,93 +3697,16 @@
           <w:szCs w:val="32"/>
           <w:lang w:val="en-US"/>
         </w:rPr>
-        <w:t>CSS</w:t>
-      </w:r>
-      <w:r>
-        <w:rPr>
-          <w:rFonts w:asciiTheme="majorBidi" w:hAnsiTheme="majorBidi" w:cstheme="majorBidi"/>
-          <w:b/>
-          <w:bCs/>
+        <w:tab/>
+      </w:r>
+      <w:r>
+        <w:rPr>
+          <w:rFonts w:asciiTheme="majorBidi" w:hAnsiTheme="majorBidi" w:cstheme="majorBidi"/>
           <w:sz w:val="32"/>
           <w:szCs w:val="32"/>
           <w:lang w:val="en-US"/>
         </w:rPr>
-        <w:tab/>
-      </w:r>
-      <w:r>
-        <w:rPr>
-          <w:rFonts w:asciiTheme="majorBidi" w:hAnsiTheme="majorBidi" w:cstheme="majorBidi"/>
-          <w:b/>
-          <w:bCs/>
-          <w:sz w:val="32"/>
-          <w:szCs w:val="32"/>
-          <w:lang w:val="en-US"/>
-        </w:rPr>
-        <w:tab/>
-      </w:r>
-      <w:r>
-        <w:rPr>
-          <w:rFonts w:asciiTheme="majorBidi" w:hAnsiTheme="majorBidi" w:cstheme="majorBidi"/>
-          <w:sz w:val="32"/>
-          <w:szCs w:val="32"/>
-          <w:lang w:val="en-US"/>
-        </w:rPr>
-        <w:t>Cascading Style Sheets</w:t>
-      </w:r>
-    </w:p>
-    <w:p>
-      <w:pPr>
-        <w:ind w:left="708"/>
-        <w:rPr>
-          <w:rFonts w:asciiTheme="majorBidi" w:hAnsiTheme="majorBidi" w:cstheme="majorBidi"/>
-          <w:b/>
-          <w:bCs/>
-          <w:sz w:val="32"/>
-          <w:szCs w:val="32"/>
-          <w:lang w:val="en-US"/>
-        </w:rPr>
-      </w:pPr>
-      <w:r>
-        <w:rPr>
-          <w:rFonts w:asciiTheme="majorBidi" w:hAnsiTheme="majorBidi" w:cstheme="majorBidi"/>
-          <w:b/>
-          <w:bCs/>
-          <w:sz w:val="32"/>
-          <w:szCs w:val="32"/>
-          <w:lang w:val="en-US"/>
-        </w:rPr>
-        <w:t>SQL</w:t>
-      </w:r>
-      <w:r>
-        <w:rPr>
-          <w:rFonts w:asciiTheme="majorBidi" w:hAnsiTheme="majorBidi" w:cstheme="majorBidi"/>
-          <w:b/>
-          <w:bCs/>
-          <w:sz w:val="32"/>
-          <w:szCs w:val="32"/>
-          <w:lang w:val="en-US"/>
-        </w:rPr>
-        <w:tab/>
-      </w:r>
-      <w:r>
-        <w:rPr>
-          <w:rFonts w:asciiTheme="majorBidi" w:hAnsiTheme="majorBidi" w:cstheme="majorBidi"/>
-          <w:b/>
-          <w:bCs/>
-          <w:sz w:val="32"/>
-          <w:szCs w:val="32"/>
-          <w:lang w:val="en-US"/>
-        </w:rPr>
-        <w:tab/>
-      </w:r>
-      <w:r>
-        <w:rPr>
-          <w:rFonts w:asciiTheme="majorBidi" w:hAnsiTheme="majorBidi" w:cstheme="majorBidi"/>
-          <w:sz w:val="32"/>
-          <w:szCs w:val="32"/>
-          <w:lang w:val="en-US"/>
-        </w:rPr>
-        <w:t>Structured Query Language</w:t>
+        <w:t>Network Mapper</w:t>
       </w:r>
     </w:p>
     <w:p>
@@ -4544,44 +4643,49 @@
           <w:sz w:val="24"/>
           <w:szCs w:val="24"/>
         </w:rPr>
-        <w:t xml:space="preserve">Le Ministère de la Numérisation et des Statistiques (MNS) s’inscrit comme un leader et décideur important dans le domaine du numérique en Algérie, et créé en vertu du décret exécutif n° 20-363 du 19 </w:t>
-      </w:r>
-      <w:proofErr w:type="spellStart"/>
-      <w:r>
-        <w:rPr>
-          <w:rFonts w:asciiTheme="majorBidi" w:hAnsiTheme="majorBidi" w:cstheme="majorBidi"/>
-          <w:sz w:val="24"/>
-          <w:szCs w:val="24"/>
-        </w:rPr>
-        <w:t>Rabie</w:t>
-      </w:r>
-      <w:proofErr w:type="spellEnd"/>
-      <w:r>
-        <w:rPr>
-          <w:rFonts w:asciiTheme="majorBidi" w:hAnsiTheme="majorBidi" w:cstheme="majorBidi"/>
-          <w:sz w:val="24"/>
-          <w:szCs w:val="24"/>
-        </w:rPr>
+        <w:t>Le Ministère de la Numérisation et des Statistiques (MNS) s’inscrit comme un leader et décideur important dans le domaine du numérique en Algérie, et créé en vertu du décret exécutif n° 20-363 du 19 Rabie Ethani 1442 Correspondant au 5 décembre 2020 fixant les attributions du ministère.</w:t>
+      </w:r>
+      <w:r>
         <w:t xml:space="preserve"> </w:t>
       </w:r>
-      <w:proofErr w:type="spellStart"/>
-      <w:r>
-        <w:rPr>
-          <w:rFonts w:asciiTheme="majorBidi" w:hAnsiTheme="majorBidi" w:cstheme="majorBidi"/>
-          <w:sz w:val="24"/>
-          <w:szCs w:val="24"/>
-        </w:rPr>
-        <w:t>Ethani</w:t>
-      </w:r>
-      <w:proofErr w:type="spellEnd"/>
-      <w:r>
-        <w:rPr>
-          <w:rFonts w:asciiTheme="majorBidi" w:hAnsiTheme="majorBidi" w:cstheme="majorBidi"/>
-          <w:sz w:val="24"/>
-          <w:szCs w:val="24"/>
-        </w:rPr>
-        <w:t xml:space="preserve"> 1442 Correspondant au 5 décembre 2020 fixant les attributions du ministère.</w:t>
-      </w:r>
+      <w:hyperlink w:anchor="Bibliographie" w:history="1">
+        <w:r>
+          <w:rPr>
+            <w:rStyle w:val="Hyperlink"/>
+            <w:rFonts w:cstheme="minorHAnsi"/>
+            <w:b/>
+            <w:bCs/>
+            <w:color w:val="0070C0"/>
+            <w:sz w:val="24"/>
+            <w:szCs w:val="24"/>
+          </w:rPr>
+          <w:t>[</w:t>
+        </w:r>
+        <w:r>
+          <w:rPr>
+            <w:rStyle w:val="Hyperlink"/>
+            <w:rFonts w:cstheme="minorHAnsi"/>
+            <w:b/>
+            <w:bCs/>
+            <w:color w:val="0070C0"/>
+            <w:sz w:val="24"/>
+            <w:szCs w:val="24"/>
+          </w:rPr>
+          <w:t>1</w:t>
+        </w:r>
+        <w:r>
+          <w:rPr>
+            <w:rStyle w:val="Hyperlink"/>
+            <w:rFonts w:cstheme="minorHAnsi"/>
+            <w:b/>
+            <w:bCs/>
+            <w:color w:val="0070C0"/>
+            <w:sz w:val="24"/>
+            <w:szCs w:val="24"/>
+          </w:rPr>
+          <w:t>]</w:t>
+        </w:r>
+      </w:hyperlink>
     </w:p>
     <w:p>
       <w:pPr>
@@ -5133,176 +5237,6 @@
     </w:p>
     <w:p>
       <w:pPr>
-        <w:pStyle w:val="ListParagraph"/>
-        <w:numPr>
-          <w:ilvl w:val="0"/>
-          <w:numId w:val="29"/>
-        </w:numPr>
-        <w:spacing w:line="360" w:lineRule="auto"/>
-        <w:jc w:val="both"/>
-        <w:rPr>
-          <w:rFonts w:asciiTheme="majorBidi" w:hAnsiTheme="majorBidi" w:cstheme="majorBidi"/>
-          <w:sz w:val="24"/>
-          <w:szCs w:val="24"/>
-        </w:rPr>
-      </w:pPr>
-      <w:r>
-        <w:rPr>
-          <w:rFonts w:asciiTheme="majorBidi" w:hAnsiTheme="majorBidi" w:cstheme="majorBidi"/>
-          <w:sz w:val="24"/>
-          <w:szCs w:val="24"/>
-        </w:rPr>
-        <w:t>D’émettre un avis sur toute mesure législative ou réglementaire dans le domaine du numérique ;</w:t>
-      </w:r>
-    </w:p>
-    <w:p>
-      <w:pPr>
-        <w:pStyle w:val="ListParagraph"/>
-        <w:numPr>
-          <w:ilvl w:val="0"/>
-          <w:numId w:val="29"/>
-        </w:numPr>
-        <w:spacing w:line="360" w:lineRule="auto"/>
-        <w:jc w:val="both"/>
-        <w:rPr>
-          <w:rFonts w:asciiTheme="majorBidi" w:hAnsiTheme="majorBidi" w:cstheme="majorBidi"/>
-          <w:sz w:val="24"/>
-          <w:szCs w:val="24"/>
-        </w:rPr>
-      </w:pPr>
-      <w:r>
-        <w:rPr>
-          <w:rFonts w:asciiTheme="majorBidi" w:hAnsiTheme="majorBidi" w:cstheme="majorBidi"/>
-          <w:sz w:val="24"/>
-          <w:szCs w:val="24"/>
-        </w:rPr>
-        <w:t>De participer à la mise en place du cadre de normalisation et d’interopérabilité des systèmes d’information de l'Etat ;</w:t>
-      </w:r>
-    </w:p>
-    <w:p>
-      <w:pPr>
-        <w:pStyle w:val="ListParagraph"/>
-        <w:numPr>
-          <w:ilvl w:val="0"/>
-          <w:numId w:val="29"/>
-        </w:numPr>
-        <w:spacing w:line="360" w:lineRule="auto"/>
-        <w:jc w:val="both"/>
-        <w:rPr>
-          <w:rFonts w:asciiTheme="majorBidi" w:hAnsiTheme="majorBidi" w:cstheme="majorBidi"/>
-          <w:sz w:val="24"/>
-          <w:szCs w:val="24"/>
-        </w:rPr>
-      </w:pPr>
-      <w:r>
-        <w:rPr>
-          <w:rFonts w:asciiTheme="majorBidi" w:hAnsiTheme="majorBidi" w:cstheme="majorBidi"/>
-          <w:sz w:val="24"/>
-          <w:szCs w:val="24"/>
-        </w:rPr>
-        <w:t>De participer à l’élaboration et à la mise en œuvre de la politique nationale de sécurité des systèmes d’information ;</w:t>
-      </w:r>
-    </w:p>
-    <w:p>
-      <w:pPr>
-        <w:pStyle w:val="ListParagraph"/>
-        <w:numPr>
-          <w:ilvl w:val="0"/>
-          <w:numId w:val="29"/>
-        </w:numPr>
-        <w:spacing w:line="360" w:lineRule="auto"/>
-        <w:jc w:val="both"/>
-        <w:rPr>
-          <w:rFonts w:asciiTheme="majorBidi" w:hAnsiTheme="majorBidi" w:cstheme="majorBidi"/>
-          <w:sz w:val="24"/>
-          <w:szCs w:val="24"/>
-        </w:rPr>
-      </w:pPr>
-      <w:r>
-        <w:rPr>
-          <w:rFonts w:asciiTheme="majorBidi" w:hAnsiTheme="majorBidi" w:cstheme="majorBidi"/>
-          <w:sz w:val="24"/>
-          <w:szCs w:val="24"/>
-        </w:rPr>
-        <w:t>De participer à l’élaboration de la stratégie nationale du développement de la certification électronique et de participer à sa mise en œuvre ;</w:t>
-      </w:r>
-    </w:p>
-    <w:p>
-      <w:pPr>
-        <w:pStyle w:val="ListParagraph"/>
-        <w:numPr>
-          <w:ilvl w:val="0"/>
-          <w:numId w:val="29"/>
-        </w:numPr>
-        <w:spacing w:line="360" w:lineRule="auto"/>
-        <w:jc w:val="both"/>
-        <w:rPr>
-          <w:rFonts w:asciiTheme="majorBidi" w:hAnsiTheme="majorBidi" w:cstheme="majorBidi"/>
-          <w:sz w:val="24"/>
-          <w:szCs w:val="24"/>
-        </w:rPr>
-      </w:pPr>
-      <w:r>
-        <w:rPr>
-          <w:rFonts w:asciiTheme="majorBidi" w:hAnsiTheme="majorBidi" w:cstheme="majorBidi"/>
-          <w:sz w:val="24"/>
-          <w:szCs w:val="24"/>
-        </w:rPr>
-        <w:t>De veiller à la mise en place d’un référent technologique devant se prononcer sur les opportunités technologiques émergentes et les risques y afférents ;</w:t>
-      </w:r>
-    </w:p>
-    <w:p>
-      <w:pPr>
-        <w:pStyle w:val="ListParagraph"/>
-        <w:numPr>
-          <w:ilvl w:val="0"/>
-          <w:numId w:val="29"/>
-        </w:numPr>
-        <w:spacing w:line="360" w:lineRule="auto"/>
-        <w:jc w:val="both"/>
-        <w:rPr>
-          <w:rFonts w:asciiTheme="majorBidi" w:hAnsiTheme="majorBidi" w:cstheme="majorBidi"/>
-          <w:sz w:val="24"/>
-          <w:szCs w:val="24"/>
-        </w:rPr>
-      </w:pPr>
-      <w:r>
-        <w:rPr>
-          <w:rFonts w:asciiTheme="majorBidi" w:hAnsiTheme="majorBidi" w:cstheme="majorBidi"/>
-          <w:sz w:val="24"/>
-          <w:szCs w:val="24"/>
-        </w:rPr>
-        <w:t>De réaliser pour le compte du Gouvernement toute expertise et évaluation s’inscrivant dans le champ de compétence du ministère, en matière de numérisation ;</w:t>
-      </w:r>
-    </w:p>
-    <w:p>
-      <w:pPr>
-        <w:pStyle w:val="ListParagraph"/>
-        <w:numPr>
-          <w:ilvl w:val="0"/>
-          <w:numId w:val="18"/>
-        </w:numPr>
-        <w:spacing w:line="360" w:lineRule="auto"/>
-        <w:ind w:left="360"/>
-        <w:jc w:val="both"/>
-        <w:rPr>
-          <w:rFonts w:asciiTheme="majorBidi" w:hAnsiTheme="majorBidi" w:cstheme="majorBidi"/>
-          <w:sz w:val="24"/>
-          <w:szCs w:val="24"/>
-        </w:rPr>
-      </w:pPr>
-      <w:r>
-        <w:rPr>
-          <w:rFonts w:asciiTheme="majorBidi" w:hAnsiTheme="majorBidi" w:cstheme="majorBidi"/>
-          <w:sz w:val="24"/>
-          <w:szCs w:val="24"/>
-        </w:rPr>
-        <w:lastRenderedPageBreak/>
-        <w:t>D’assurer la veille en matière d’évolution des métiers et des compétences dans le domaine de la numérisation.</w:t>
-      </w:r>
-    </w:p>
-    <w:p>
-      <w:pPr>
         <w:spacing w:line="360" w:lineRule="auto"/>
         <w:rPr>
           <w:rFonts w:asciiTheme="majorBidi" w:hAnsiTheme="majorBidi" w:cstheme="majorBidi"/>
@@ -5533,6 +5467,7 @@
           <w:sz w:val="24"/>
           <w:szCs w:val="24"/>
         </w:rPr>
+        <w:lastRenderedPageBreak/>
         <w:t>De participer à la mise à jour du référentiel national de la sécurité de l’information et de veiller à son application, au sein du secteur ;</w:t>
       </w:r>
     </w:p>
@@ -5562,11 +5497,6 @@
     </w:p>
     <w:p>
       <w:pPr>
-        <w:pStyle w:val="ListParagraph"/>
-        <w:numPr>
-          <w:ilvl w:val="0"/>
-          <w:numId w:val="32"/>
-        </w:numPr>
         <w:spacing w:line="360" w:lineRule="auto"/>
         <w:jc w:val="both"/>
         <w:rPr>
@@ -5581,58 +5511,15 @@
           <w:sz w:val="24"/>
           <w:szCs w:val="24"/>
         </w:rPr>
-        <w:t>De participer à la mise en œuvre, en coordination avec les parties prenantes, des actions de sensibilisation, de prévention et de protection du citoyen contre les risques liés au numérique ;</w:t>
-      </w:r>
-    </w:p>
-    <w:p>
-      <w:pPr>
-        <w:pStyle w:val="ListParagraph"/>
-        <w:numPr>
-          <w:ilvl w:val="0"/>
-          <w:numId w:val="32"/>
-        </w:numPr>
+        <w:t>Ce stage de fin d’étude s’inscrit dans le cadre du programme de la sous-direction concernant l’élaboration et la tenue à jour de la cartographie des risques et menaces encourus par les systèmes d’information et du secteur de la numérisation en général.</w:t>
+      </w:r>
+    </w:p>
+    <w:p>
+      <w:pPr>
         <w:spacing w:line="360" w:lineRule="auto"/>
         <w:jc w:val="both"/>
         <w:rPr>
           <w:rFonts w:asciiTheme="majorBidi" w:hAnsiTheme="majorBidi" w:cstheme="majorBidi"/>
-          <w:sz w:val="24"/>
-          <w:szCs w:val="24"/>
-        </w:rPr>
-      </w:pPr>
-      <w:r>
-        <w:rPr>
-          <w:rFonts w:asciiTheme="majorBidi" w:hAnsiTheme="majorBidi" w:cstheme="majorBidi"/>
-          <w:sz w:val="24"/>
-          <w:szCs w:val="24"/>
-        </w:rPr>
-        <w:t>De participer à la mise en place, en coordination avec les parties prenantes, des mécanismes liés à la protection en ligne des citoyens.</w:t>
-      </w:r>
-    </w:p>
-    <w:p>
-      <w:pPr>
-        <w:spacing w:line="360" w:lineRule="auto"/>
-        <w:jc w:val="both"/>
-        <w:rPr>
-          <w:rFonts w:asciiTheme="majorBidi" w:hAnsiTheme="majorBidi" w:cstheme="majorBidi"/>
-          <w:sz w:val="24"/>
-          <w:szCs w:val="24"/>
-        </w:rPr>
-      </w:pPr>
-      <w:r>
-        <w:rPr>
-          <w:rFonts w:asciiTheme="majorBidi" w:hAnsiTheme="majorBidi" w:cstheme="majorBidi"/>
-          <w:sz w:val="24"/>
-          <w:szCs w:val="24"/>
-        </w:rPr>
-        <w:t>Ce stage de fin d’étude s’inscrit dans le cadre du programme de la sous-direction concernant l’élaboration et la tenue à jour de la cartographie des risques et menaces encourus par les systèmes d’information et du secteur de la numérisation en général.</w:t>
-      </w:r>
-    </w:p>
-    <w:p>
-      <w:pPr>
-        <w:spacing w:line="360" w:lineRule="auto"/>
-        <w:jc w:val="both"/>
-        <w:rPr>
-          <w:rFonts w:asciiTheme="majorBidi" w:hAnsiTheme="majorBidi" w:cstheme="majorBidi"/>
           <w:b/>
           <w:bCs/>
           <w:sz w:val="32"/>
@@ -5687,156 +5574,17 @@
           <w:sz w:val="32"/>
           <w:szCs w:val="32"/>
         </w:rPr>
-        <w:t xml:space="preserve"> Mettre un paragraphe sur la </w:t>
-      </w:r>
-      <w:r>
-        <w:rPr>
-          <w:rFonts w:asciiTheme="majorBidi" w:hAnsiTheme="majorBidi" w:cstheme="majorBidi"/>
-          <w:b/>
-          <w:bCs/>
-          <w:sz w:val="32"/>
-          <w:szCs w:val="32"/>
-        </w:rPr>
-        <w:t>sécurité</w:t>
-      </w:r>
-    </w:p>
-    <w:p>
-      <w:pPr>
-        <w:spacing w:line="360" w:lineRule="auto"/>
-        <w:jc w:val="both"/>
-        <w:rPr>
-          <w:rFonts w:asciiTheme="majorBidi" w:hAnsiTheme="majorBidi" w:cstheme="majorBidi"/>
-          <w:b/>
-          <w:bCs/>
-          <w:sz w:val="32"/>
-          <w:szCs w:val="32"/>
-        </w:rPr>
-      </w:pPr>
-      <w:r>
-        <w:rPr>
-          <w:rFonts w:asciiTheme="majorBidi" w:hAnsiTheme="majorBidi" w:cstheme="majorBidi"/>
-          <w:b/>
-          <w:bCs/>
-          <w:sz w:val="32"/>
-          <w:szCs w:val="32"/>
-        </w:rPr>
-        <w:t xml:space="preserve">Ajoute les figures et lien </w:t>
-      </w:r>
-      <w:r>
-        <w:rPr>
-          <w:rFonts w:asciiTheme="majorBidi" w:hAnsiTheme="majorBidi" w:cstheme="majorBidi"/>
-          <w:b/>
-          <w:bCs/>
-          <w:sz w:val="32"/>
-          <w:szCs w:val="32"/>
-        </w:rPr>
-        <w:sym w:font="Wingdings" w:char="F0E0"/>
-      </w:r>
-      <w:r>
-        <w:rPr>
-          <w:rFonts w:asciiTheme="majorBidi" w:hAnsiTheme="majorBidi" w:cstheme="majorBidi"/>
-          <w:b/>
-          <w:bCs/>
-          <w:sz w:val="32"/>
-          <w:szCs w:val="32"/>
-        </w:rPr>
-        <w:t xml:space="preserve"> pour ce cas que notre </w:t>
-      </w:r>
-      <w:proofErr w:type="spellStart"/>
-      <w:r>
-        <w:rPr>
-          <w:rFonts w:asciiTheme="majorBidi" w:hAnsiTheme="majorBidi" w:cstheme="majorBidi"/>
-          <w:b/>
-          <w:bCs/>
-          <w:sz w:val="32"/>
-          <w:szCs w:val="32"/>
-        </w:rPr>
-        <w:t>etude</w:t>
-      </w:r>
-      <w:proofErr w:type="spellEnd"/>
-      <w:r>
-        <w:rPr>
-          <w:rFonts w:asciiTheme="majorBidi" w:hAnsiTheme="majorBidi" w:cstheme="majorBidi"/>
-          <w:b/>
-          <w:bCs/>
-          <w:sz w:val="32"/>
-          <w:szCs w:val="32"/>
-        </w:rPr>
-        <w:t xml:space="preserve"> ce base sur </w:t>
-      </w:r>
-    </w:p>
-    <w:p>
-      <w:pPr>
-        <w:spacing w:line="360" w:lineRule="auto"/>
-        <w:jc w:val="both"/>
-        <w:rPr>
-          <w:rFonts w:asciiTheme="majorBidi" w:hAnsiTheme="majorBidi" w:cstheme="majorBidi"/>
-          <w:sz w:val="24"/>
-          <w:szCs w:val="24"/>
-        </w:rPr>
-      </w:pPr>
-    </w:p>
-    <w:p>
-      <w:pPr>
-        <w:spacing w:line="360" w:lineRule="auto"/>
-        <w:jc w:val="both"/>
-        <w:rPr>
-          <w:rFonts w:asciiTheme="majorBidi" w:hAnsiTheme="majorBidi" w:cstheme="majorBidi"/>
-          <w:b/>
-          <w:bCs/>
-          <w:sz w:val="32"/>
-          <w:szCs w:val="32"/>
-        </w:rPr>
-      </w:pPr>
-      <w:r>
-        <w:rPr>
-          <w:rFonts w:asciiTheme="majorBidi" w:hAnsiTheme="majorBidi" w:cstheme="majorBidi"/>
-          <w:b/>
-          <w:bCs/>
-          <w:sz w:val="36"/>
-          <w:szCs w:val="36"/>
-        </w:rPr>
-        <w:t>I</w:t>
-      </w:r>
-      <w:r>
-        <w:rPr>
-          <w:rFonts w:asciiTheme="majorBidi" w:hAnsiTheme="majorBidi" w:cstheme="majorBidi"/>
-          <w:b/>
-          <w:bCs/>
-          <w:sz w:val="32"/>
-          <w:szCs w:val="32"/>
-        </w:rPr>
-        <w:t>.</w:t>
-      </w:r>
-      <w:r>
-        <w:rPr>
-          <w:rFonts w:asciiTheme="majorBidi" w:hAnsiTheme="majorBidi" w:cstheme="majorBidi"/>
-          <w:b/>
-          <w:bCs/>
-          <w:sz w:val="32"/>
-          <w:szCs w:val="32"/>
-        </w:rPr>
-        <w:t>5</w:t>
-      </w:r>
-      <w:r>
-        <w:rPr>
-          <w:rFonts w:asciiTheme="majorBidi" w:hAnsiTheme="majorBidi" w:cstheme="majorBidi"/>
-          <w:b/>
-          <w:bCs/>
-          <w:sz w:val="32"/>
-          <w:szCs w:val="32"/>
-        </w:rPr>
-        <w:t>.</w:t>
-      </w:r>
-      <w:r>
-        <w:rPr>
-          <w:rFonts w:asciiTheme="majorBidi" w:hAnsiTheme="majorBidi" w:cstheme="majorBidi"/>
-          <w:b/>
-          <w:bCs/>
-          <w:sz w:val="32"/>
-          <w:szCs w:val="32"/>
-        </w:rPr>
-        <w:t xml:space="preserve"> Conclusion</w:t>
+        <w:t xml:space="preserve"> </w:t>
+      </w:r>
+      <w:r>
+        <w:rPr>
+          <w:rFonts w:asciiTheme="majorBidi" w:hAnsiTheme="majorBidi" w:cstheme="majorBidi"/>
+          <w:b/>
+          <w:bCs/>
+          <w:sz w:val="32"/>
+          <w:szCs w:val="32"/>
+        </w:rPr>
+        <w:t>La sécurité informatique et la matrice ATT&amp;CK de MITRE</w:t>
       </w:r>
     </w:p>
     <w:p>
@@ -5852,54 +5600,178 @@
       </w:pPr>
       <w:r>
         <w:rPr>
-          <w:rFonts w:asciiTheme="majorBidi" w:hAnsiTheme="majorBidi" w:cstheme="majorBidi"/>
-          <w:sz w:val="24"/>
-          <w:szCs w:val="24"/>
-        </w:rPr>
-        <w:lastRenderedPageBreak/>
-        <w:t>Ce chapitre nous a permis de prendre connaissance de la composition du ministère et de mieux assimiler les différentes taches de la sous-direction de la cybersécurité (SDSCI).</w:t>
+          <w:rFonts w:ascii="Times New Roman" w:eastAsia="Times New Roman" w:hAnsi="Times New Roman" w:cs="Times New Roman"/>
+          <w:noProof/>
+          <w:lang w:eastAsia="fr-FR"/>
+        </w:rPr>
+        <w:drawing>
+          <wp:anchor distT="0" distB="0" distL="114300" distR="114300" simplePos="0" relativeHeight="251681792" behindDoc="0" locked="0" layoutInCell="1" allowOverlap="1" wp14:anchorId="54AB6605" wp14:editId="056ABC13">
+            <wp:simplePos x="0" y="0"/>
+            <wp:positionH relativeFrom="column">
+              <wp:posOffset>175895</wp:posOffset>
+            </wp:positionH>
+            <wp:positionV relativeFrom="paragraph">
+              <wp:posOffset>1837690</wp:posOffset>
+            </wp:positionV>
+            <wp:extent cx="5555615" cy="4192905"/>
+            <wp:effectExtent l="0" t="0" r="6985" b="0"/>
+            <wp:wrapSquare wrapText="bothSides"/>
+            <wp:docPr id="707557118" name="Picture 707557118" descr="https://www.mitre.org/sites/default/files/images/ATT&amp;CK-Matrix-enterprise.jpg"/>
+            <wp:cNvGraphicFramePr>
+              <a:graphicFrameLocks xmlns:a="http://schemas.openxmlformats.org/drawingml/2006/main" noChangeAspect="1"/>
+            </wp:cNvGraphicFramePr>
+            <a:graphic xmlns:a="http://schemas.openxmlformats.org/drawingml/2006/main">
+              <a:graphicData uri="http://schemas.openxmlformats.org/drawingml/2006/picture">
+                <pic:pic xmlns:pic="http://schemas.openxmlformats.org/drawingml/2006/picture">
+                  <pic:nvPicPr>
+                    <pic:cNvPr id="0" name="Picture 3" descr="https://www.mitre.org/sites/default/files/images/ATT&amp;CK-Matrix-enterprise.jpg"/>
+                    <pic:cNvPicPr>
+                      <a:picLocks noChangeAspect="1" noChangeArrowheads="1"/>
+                    </pic:cNvPicPr>
+                  </pic:nvPicPr>
+                  <pic:blipFill>
+                    <a:blip r:embed="rId10">
+                      <a:extLst>
+                        <a:ext uri="{28A0092B-C50C-407E-A947-70E740481C1C}">
+                          <a14:useLocalDpi xmlns:a14="http://schemas.microsoft.com/office/drawing/2010/main" val="0"/>
+                        </a:ext>
+                      </a:extLst>
+                    </a:blip>
+                    <a:srcRect/>
+                    <a:stretch>
+                      <a:fillRect/>
+                    </a:stretch>
+                  </pic:blipFill>
+                  <pic:spPr bwMode="auto">
+                    <a:xfrm>
+                      <a:off x="0" y="0"/>
+                      <a:ext cx="5555615" cy="4192905"/>
+                    </a:xfrm>
+                    <a:prstGeom prst="rect">
+                      <a:avLst/>
+                    </a:prstGeom>
+                    <a:noFill/>
+                    <a:ln>
+                      <a:noFill/>
+                    </a:ln>
+                  </pic:spPr>
+                </pic:pic>
+              </a:graphicData>
+            </a:graphic>
+            <wp14:sizeRelH relativeFrom="margin">
+              <wp14:pctWidth>0</wp14:pctWidth>
+            </wp14:sizeRelH>
+            <wp14:sizeRelV relativeFrom="margin">
+              <wp14:pctHeight>0</wp14:pctHeight>
+            </wp14:sizeRelV>
+          </wp:anchor>
+        </w:drawing>
+      </w:r>
+      <w:r>
+        <w:rPr>
+          <w:rFonts w:asciiTheme="majorBidi" w:hAnsiTheme="majorBidi" w:cstheme="majorBidi"/>
+          <w:sz w:val="24"/>
+          <w:szCs w:val="24"/>
+        </w:rPr>
+        <w:t>La sécurité informatique est devenue une préoccupation majeure dans le monde d'aujourd'hui en raison de l'évolution constante des attaques informatiques sophistiquées. Pour faire face à ces menaces, de nombreux pays, dont les États-Unis, ont développé des matrices des risques et des attaques informatiques pour identifier et répertorier les vulnérabilités potentielles pouvant affecter l'économie, la sécurité et la politique du pays. Un exemple notable de telle matrice est la matrice ATT&amp;CK (Adversarial Tactics, Techniques, and Common Knowledge) développée par le MITRE.</w:t>
+      </w:r>
+      <w:r>
+        <w:rPr>
+          <w:rFonts w:ascii="Times New Roman" w:eastAsia="Times New Roman" w:hAnsi="Times New Roman" w:cs="Times New Roman"/>
+          <w:noProof/>
+          <w:lang w:eastAsia="fr-FR"/>
+        </w:rPr>
+        <w:t xml:space="preserve"> </w:t>
       </w:r>
     </w:p>
     <w:p>
       <w:pPr>
         <w:spacing w:line="360" w:lineRule="auto"/>
         <w:ind w:firstLine="708"/>
-        <w:jc w:val="both"/>
-        <w:rPr>
-          <w:rFonts w:asciiTheme="majorBidi" w:hAnsiTheme="majorBidi" w:cstheme="majorBidi"/>
-          <w:sz w:val="24"/>
-          <w:szCs w:val="24"/>
-        </w:rPr>
-      </w:pPr>
-      <w:r>
-        <w:rPr>
-          <w:rFonts w:asciiTheme="majorBidi" w:hAnsiTheme="majorBidi" w:cstheme="majorBidi"/>
-          <w:b/>
-          <w:bCs/>
-          <w:sz w:val="36"/>
-          <w:szCs w:val="36"/>
-        </w:rPr>
-        <w:t xml:space="preserve">Chapitre </w:t>
-      </w:r>
-      <w:r>
-        <w:rPr>
-          <w:rFonts w:asciiTheme="majorBidi" w:hAnsiTheme="majorBidi" w:cstheme="majorBidi"/>
-          <w:b/>
-          <w:bCs/>
-          <w:sz w:val="36"/>
-          <w:szCs w:val="36"/>
-        </w:rPr>
-        <w:t>II</w:t>
-      </w:r>
-      <w:r>
-        <w:rPr>
-          <w:rFonts w:asciiTheme="majorBidi" w:hAnsiTheme="majorBidi" w:cstheme="majorBidi"/>
-          <w:b/>
-          <w:bCs/>
-          <w:sz w:val="36"/>
-          <w:szCs w:val="36"/>
-        </w:rPr>
-        <w:t> : Introduction à la sécurité informatique</w:t>
+        <w:jc w:val="center"/>
+        <w:rPr>
+          <w:rFonts w:asciiTheme="majorBidi" w:hAnsiTheme="majorBidi" w:cstheme="majorBidi"/>
+          <w:sz w:val="24"/>
+          <w:szCs w:val="24"/>
+        </w:rPr>
+      </w:pPr>
+      <w:r>
+        <w:rPr>
+          <w:rFonts w:asciiTheme="majorBidi" w:hAnsiTheme="majorBidi" w:cstheme="majorBidi"/>
+          <w:b/>
+          <w:bCs/>
+          <w:i/>
+          <w:iCs/>
+          <w:sz w:val="28"/>
+          <w:szCs w:val="28"/>
+        </w:rPr>
+        <w:t>Figure</w:t>
+      </w:r>
+      <w:r>
+        <w:rPr>
+          <w:rFonts w:asciiTheme="majorBidi" w:hAnsiTheme="majorBidi" w:cstheme="majorBidi"/>
+          <w:b/>
+          <w:bCs/>
+          <w:i/>
+          <w:iCs/>
+          <w:sz w:val="28"/>
+          <w:szCs w:val="28"/>
+        </w:rPr>
+        <w:t> </w:t>
+      </w:r>
+      <w:r>
+        <w:rPr>
+          <w:rFonts w:asciiTheme="majorBidi" w:hAnsiTheme="majorBidi" w:cstheme="majorBidi"/>
+          <w:b/>
+          <w:bCs/>
+          <w:i/>
+          <w:iCs/>
+          <w:sz w:val="28"/>
+          <w:szCs w:val="28"/>
+        </w:rPr>
+        <w:t>2</w:t>
+      </w:r>
+      <w:r>
+        <w:rPr>
+          <w:rFonts w:asciiTheme="majorBidi" w:hAnsiTheme="majorBidi" w:cstheme="majorBidi"/>
+          <w:b/>
+          <w:bCs/>
+          <w:i/>
+          <w:iCs/>
+          <w:sz w:val="28"/>
+          <w:szCs w:val="28"/>
+        </w:rPr>
+        <w:t xml:space="preserve"> :</w:t>
+      </w:r>
+      <w:r>
+        <w:rPr>
+          <w:rFonts w:ascii="Times New Roman" w:hAnsi="Times New Roman" w:cs="Times New Roman"/>
+        </w:rPr>
+        <w:t xml:space="preserve"> </w:t>
+      </w:r>
+      <w:r>
+        <w:rPr>
+          <w:rFonts w:ascii="Times New Roman" w:hAnsi="Times New Roman" w:cs="Times New Roman"/>
+          <w:b/>
+          <w:bCs/>
+          <w:i/>
+          <w:iCs/>
+          <w:sz w:val="28"/>
+          <w:szCs w:val="28"/>
+        </w:rPr>
+        <w:t>M</w:t>
+      </w:r>
+      <w:r>
+        <w:rPr>
+          <w:rFonts w:ascii="Times New Roman" w:hAnsi="Times New Roman" w:cs="Times New Roman"/>
+          <w:b/>
+          <w:bCs/>
+          <w:i/>
+          <w:iCs/>
+          <w:sz w:val="28"/>
+          <w:szCs w:val="28"/>
+        </w:rPr>
+        <w:t>atrice ATT&amp;CK</w:t>
       </w:r>
     </w:p>
     <w:p>
@@ -5908,329 +5780,10 @@
         <w:jc w:val="both"/>
         <w:rPr>
           <w:rFonts w:asciiTheme="majorBidi" w:hAnsiTheme="majorBidi" w:cstheme="majorBidi"/>
-          <w:b/>
-          <w:bCs/>
-          <w:sz w:val="32"/>
-          <w:szCs w:val="32"/>
-        </w:rPr>
-      </w:pPr>
-      <w:r>
-        <w:rPr>
-          <w:rFonts w:asciiTheme="majorBidi" w:hAnsiTheme="majorBidi" w:cstheme="majorBidi"/>
-          <w:b/>
-          <w:bCs/>
-          <w:sz w:val="32"/>
-          <w:szCs w:val="32"/>
-        </w:rPr>
-        <w:t>II</w:t>
-      </w:r>
-      <w:r>
-        <w:rPr>
-          <w:rFonts w:asciiTheme="majorBidi" w:hAnsiTheme="majorBidi" w:cstheme="majorBidi"/>
-          <w:b/>
-          <w:bCs/>
-          <w:sz w:val="32"/>
-          <w:szCs w:val="32"/>
-        </w:rPr>
-        <w:t>.1.</w:t>
-      </w:r>
-      <w:r>
-        <w:rPr>
-          <w:rFonts w:asciiTheme="majorBidi" w:hAnsiTheme="majorBidi" w:cstheme="majorBidi"/>
-          <w:b/>
-          <w:bCs/>
-          <w:sz w:val="32"/>
-          <w:szCs w:val="32"/>
-        </w:rPr>
-        <w:tab/>
-      </w:r>
-      <w:bookmarkStart w:id="0" w:name="_Hlk134056179"/>
-      <w:r>
-        <w:rPr>
-          <w:rFonts w:asciiTheme="majorBidi" w:hAnsiTheme="majorBidi" w:cstheme="majorBidi"/>
-          <w:b/>
-          <w:bCs/>
-          <w:sz w:val="32"/>
-          <w:szCs w:val="32"/>
-        </w:rPr>
-        <w:t>Introduction</w:t>
-      </w:r>
-      <w:bookmarkEnd w:id="0"/>
-    </w:p>
-    <w:p>
-      <w:pPr>
-        <w:spacing w:line="360" w:lineRule="auto"/>
-        <w:ind w:firstLine="864"/>
-        <w:jc w:val="both"/>
-        <w:rPr>
-          <w:rFonts w:asciiTheme="majorBidi" w:hAnsiTheme="majorBidi" w:cstheme="majorBidi"/>
-          <w:sz w:val="24"/>
-          <w:szCs w:val="24"/>
-        </w:rPr>
-      </w:pPr>
-      <w:r>
-        <w:rPr>
-          <w:rFonts w:asciiTheme="majorBidi" w:hAnsiTheme="majorBidi" w:cstheme="majorBidi"/>
-          <w:sz w:val="24"/>
-          <w:szCs w:val="24"/>
-        </w:rPr>
-        <w:t>L'objectif de ce chapitre est de fournir un aperçu de la sécurité informatique, d'examiner ses concepts fondamentaux et de souligner son importance dans le monde numérique actuel.</w:t>
-      </w:r>
-    </w:p>
-    <w:p>
-      <w:pPr>
-        <w:spacing w:line="360" w:lineRule="auto"/>
-        <w:jc w:val="both"/>
-        <w:rPr>
-          <w:rFonts w:asciiTheme="majorBidi" w:hAnsiTheme="majorBidi" w:cstheme="majorBidi"/>
-          <w:b/>
-          <w:bCs/>
-          <w:sz w:val="32"/>
-          <w:szCs w:val="32"/>
-        </w:rPr>
-      </w:pPr>
-      <w:r>
-        <w:rPr>
-          <w:rFonts w:asciiTheme="majorBidi" w:hAnsiTheme="majorBidi" w:cstheme="majorBidi"/>
-          <w:b/>
-          <w:bCs/>
-          <w:sz w:val="32"/>
-          <w:szCs w:val="32"/>
-        </w:rPr>
-        <w:t>II</w:t>
-      </w:r>
-      <w:r>
-        <w:rPr>
-          <w:rFonts w:asciiTheme="majorBidi" w:hAnsiTheme="majorBidi" w:cstheme="majorBidi"/>
-          <w:b/>
-          <w:bCs/>
-          <w:sz w:val="32"/>
-          <w:szCs w:val="32"/>
-        </w:rPr>
-        <w:t>.</w:t>
-      </w:r>
-      <w:r>
-        <w:rPr>
-          <w:rFonts w:asciiTheme="majorBidi" w:hAnsiTheme="majorBidi" w:cstheme="majorBidi"/>
-          <w:b/>
-          <w:bCs/>
-          <w:sz w:val="32"/>
-          <w:szCs w:val="32"/>
-        </w:rPr>
-        <w:t>2</w:t>
-      </w:r>
-      <w:r>
-        <w:rPr>
-          <w:rFonts w:asciiTheme="majorBidi" w:hAnsiTheme="majorBidi" w:cstheme="majorBidi"/>
-          <w:b/>
-          <w:bCs/>
-          <w:sz w:val="32"/>
-          <w:szCs w:val="32"/>
-        </w:rPr>
-        <w:t>.</w:t>
-      </w:r>
-      <w:r>
-        <w:rPr>
-          <w:rFonts w:asciiTheme="majorBidi" w:hAnsiTheme="majorBidi" w:cstheme="majorBidi"/>
-          <w:b/>
-          <w:bCs/>
-          <w:sz w:val="32"/>
-          <w:szCs w:val="32"/>
-        </w:rPr>
-        <w:tab/>
-      </w:r>
-      <w:r>
-        <w:rPr>
-          <w:rFonts w:asciiTheme="majorBidi" w:hAnsiTheme="majorBidi" w:cstheme="majorBidi"/>
-          <w:b/>
-          <w:bCs/>
-          <w:sz w:val="32"/>
-          <w:szCs w:val="32"/>
-        </w:rPr>
-        <w:t>Définitions</w:t>
-      </w:r>
-    </w:p>
-    <w:p>
-      <w:pPr>
-        <w:pStyle w:val="ListParagraph"/>
-        <w:numPr>
-          <w:ilvl w:val="0"/>
-          <w:numId w:val="10"/>
-        </w:numPr>
-        <w:spacing w:line="360" w:lineRule="auto"/>
-        <w:jc w:val="both"/>
-        <w:rPr>
-          <w:rFonts w:asciiTheme="majorBidi" w:hAnsiTheme="majorBidi" w:cstheme="majorBidi"/>
-          <w:b/>
-          <w:bCs/>
-          <w:sz w:val="32"/>
-          <w:szCs w:val="32"/>
-        </w:rPr>
-      </w:pPr>
-      <w:r>
-        <w:rPr>
-          <w:rFonts w:asciiTheme="majorBidi" w:hAnsiTheme="majorBidi" w:cstheme="majorBidi"/>
-          <w:sz w:val="28"/>
-          <w:szCs w:val="28"/>
-        </w:rPr>
-        <w:t xml:space="preserve">IOC : </w:t>
-      </w:r>
-    </w:p>
-    <w:p>
-      <w:pPr>
-        <w:spacing w:line="360" w:lineRule="auto"/>
-        <w:ind w:firstLine="360"/>
-        <w:jc w:val="both"/>
-        <w:rPr>
-          <w:rFonts w:asciiTheme="majorBidi" w:hAnsiTheme="majorBidi" w:cstheme="majorBidi"/>
-          <w:sz w:val="24"/>
-          <w:szCs w:val="24"/>
-        </w:rPr>
-      </w:pPr>
-      <w:r>
-        <w:rPr>
-          <w:rFonts w:asciiTheme="majorBidi" w:hAnsiTheme="majorBidi" w:cstheme="majorBidi"/>
-          <w:sz w:val="24"/>
-          <w:szCs w:val="24"/>
-        </w:rPr>
-        <w:t xml:space="preserve">Est l'acronyme de "Indicator of Compromise" ou "Indicateur de compromission" en français. </w:t>
-      </w:r>
-      <w:r>
-        <w:rPr>
-          <w:rFonts w:asciiTheme="majorBidi" w:hAnsiTheme="majorBidi" w:cstheme="majorBidi"/>
-          <w:sz w:val="24"/>
-          <w:szCs w:val="24"/>
-        </w:rPr>
-        <w:t>Ils</w:t>
-      </w:r>
-      <w:r>
-        <w:rPr>
-          <w:rFonts w:asciiTheme="majorBidi" w:hAnsiTheme="majorBidi" w:cstheme="majorBidi"/>
-          <w:sz w:val="24"/>
-          <w:szCs w:val="24"/>
-        </w:rPr>
-        <w:t xml:space="preserve"> sont </w:t>
-      </w:r>
-      <w:r>
-        <w:rPr>
-          <w:rFonts w:asciiTheme="majorBidi" w:hAnsiTheme="majorBidi" w:cstheme="majorBidi"/>
-          <w:sz w:val="24"/>
-          <w:szCs w:val="24"/>
-        </w:rPr>
-        <w:t>utilisés en sécurité informatique pour détecter et prévenir les activités malveillantes sur un système informatique. Ils peuvent prendre différentes formes telles que des fichiers de logs, des adresses IP, des noms de domaine, etc. Les professionnels de la sécurité informatique les utilisent pour surveiller les réseaux en temps réel et détecter les menaces potentielles.</w:t>
-      </w:r>
-    </w:p>
-    <w:p>
-      <w:pPr>
-        <w:pStyle w:val="ListParagraph"/>
-        <w:numPr>
-          <w:ilvl w:val="0"/>
-          <w:numId w:val="10"/>
-        </w:numPr>
-        <w:spacing w:line="360" w:lineRule="auto"/>
-        <w:jc w:val="both"/>
-        <w:rPr>
-          <w:rFonts w:asciiTheme="majorBidi" w:hAnsiTheme="majorBidi" w:cstheme="majorBidi"/>
-          <w:sz w:val="28"/>
-          <w:szCs w:val="28"/>
-        </w:rPr>
-      </w:pPr>
-      <w:r>
-        <w:rPr>
-          <w:rFonts w:asciiTheme="majorBidi" w:hAnsiTheme="majorBidi" w:cstheme="majorBidi"/>
-          <w:sz w:val="28"/>
-          <w:szCs w:val="28"/>
-        </w:rPr>
-        <w:t>Sécurité informatique</w:t>
-      </w:r>
-      <w:r>
-        <w:rPr>
-          <w:rFonts w:asciiTheme="majorBidi" w:hAnsiTheme="majorBidi" w:cstheme="majorBidi"/>
-          <w:sz w:val="28"/>
-          <w:szCs w:val="28"/>
-        </w:rPr>
-        <w:t> :</w:t>
-      </w:r>
-    </w:p>
-    <w:p>
-      <w:pPr>
-        <w:spacing w:line="360" w:lineRule="auto"/>
-        <w:ind w:firstLine="540"/>
-        <w:jc w:val="both"/>
-        <w:rPr>
-          <w:rFonts w:asciiTheme="majorBidi" w:hAnsiTheme="majorBidi" w:cstheme="majorBidi"/>
-          <w:sz w:val="24"/>
-          <w:szCs w:val="24"/>
-        </w:rPr>
-      </w:pPr>
-      <w:r>
-        <w:rPr>
-          <w:rFonts w:asciiTheme="majorBidi" w:hAnsiTheme="majorBidi" w:cstheme="majorBidi"/>
-          <w:sz w:val="24"/>
-          <w:szCs w:val="24"/>
-        </w:rPr>
-        <w:t xml:space="preserve">Ensemble de mesures de sécurité physiques, logiques et administratives, et de mesures d'urgence, mises en place dans une organisation, en vue d'assurer la protection de ses biens informatiques, la confidentialité des données de son système d'information et la continuité de service. </w:t>
-      </w:r>
-      <w:r>
-        <w:rPr>
-          <w:rFonts w:asciiTheme="majorBidi" w:hAnsiTheme="majorBidi" w:cstheme="majorBidi"/>
-          <w:sz w:val="24"/>
-          <w:szCs w:val="24"/>
-        </w:rPr>
-        <w:t>La sécurité informatique a trois volets : la protection physique des installations, la sécurité des données contre les atteintes volontaires ou accidentelles de personnes non autorisées, et la préservation de la fiabilité des données dans le temps et lors de leur traitement.</w:t>
-      </w:r>
-    </w:p>
-    <w:p>
-      <w:pPr>
-        <w:pStyle w:val="ListParagraph"/>
-        <w:numPr>
-          <w:ilvl w:val="0"/>
-          <w:numId w:val="10"/>
-        </w:numPr>
-        <w:spacing w:line="360" w:lineRule="auto"/>
-        <w:jc w:val="both"/>
-        <w:rPr>
-          <w:rFonts w:asciiTheme="majorBidi" w:hAnsiTheme="majorBidi" w:cstheme="majorBidi"/>
-          <w:sz w:val="28"/>
-          <w:szCs w:val="28"/>
-        </w:rPr>
-      </w:pPr>
-      <w:r>
-        <w:rPr>
-          <w:rFonts w:asciiTheme="majorBidi" w:hAnsiTheme="majorBidi" w:cstheme="majorBidi"/>
-          <w:sz w:val="28"/>
-          <w:szCs w:val="28"/>
-        </w:rPr>
-        <w:t>Vulnérabilité</w:t>
-      </w:r>
-      <w:r>
-        <w:rPr>
-          <w:rFonts w:asciiTheme="majorBidi" w:hAnsiTheme="majorBidi" w:cstheme="majorBidi"/>
-          <w:sz w:val="28"/>
-          <w:szCs w:val="28"/>
-        </w:rPr>
-        <w:t> :</w:t>
-      </w:r>
-    </w:p>
-    <w:p>
-      <w:pPr>
-        <w:spacing w:line="360" w:lineRule="auto"/>
-        <w:ind w:firstLine="708"/>
-        <w:jc w:val="both"/>
-        <w:rPr>
-          <w:rFonts w:asciiTheme="majorBidi" w:hAnsiTheme="majorBidi" w:cstheme="majorBidi"/>
-          <w:sz w:val="24"/>
-          <w:szCs w:val="24"/>
-        </w:rPr>
-      </w:pPr>
-      <w:r>
-        <w:rPr>
-          <w:rFonts w:asciiTheme="majorBidi" w:hAnsiTheme="majorBidi" w:cstheme="majorBidi"/>
-          <w:sz w:val="24"/>
-          <w:szCs w:val="24"/>
-        </w:rPr>
-        <w:t xml:space="preserve">Est une faiblesse ou une lacune dans un système informatique ou dans une application qui peut être exploitée par des attaquants pour pénétrer ou perturber le système. Les vulnérabilités peuvent être causées par des erreurs de conception, des défauts de codage, des configurations inappropriées, ou des problèmes de mise à jour. Les attaquants exploitent </w:t>
-      </w:r>
+          <w:sz w:val="24"/>
+          <w:szCs w:val="24"/>
+        </w:rPr>
+      </w:pPr>
       <w:r>
         <w:rPr>
           <w:rFonts w:asciiTheme="majorBidi" w:hAnsiTheme="majorBidi" w:cstheme="majorBidi"/>
@@ -6238,58 +5791,9 @@
           <w:szCs w:val="24"/>
         </w:rPr>
         <w:lastRenderedPageBreak/>
-        <w:t>souvent les vulnérabilités pour accéder à des données sensibles, installer des logiciels malveillants ou perturber le fonctionnement normal du système.</w:t>
-      </w:r>
-    </w:p>
-    <w:p>
-      <w:pPr>
-        <w:pStyle w:val="ListParagraph"/>
-        <w:numPr>
-          <w:ilvl w:val="0"/>
-          <w:numId w:val="10"/>
-        </w:numPr>
-        <w:spacing w:line="360" w:lineRule="auto"/>
-        <w:jc w:val="both"/>
-        <w:rPr>
-          <w:rFonts w:asciiTheme="majorBidi" w:hAnsiTheme="majorBidi" w:cstheme="majorBidi"/>
-          <w:sz w:val="28"/>
-          <w:szCs w:val="28"/>
-        </w:rPr>
-      </w:pPr>
-      <w:r>
-        <w:rPr>
-          <w:rFonts w:asciiTheme="majorBidi" w:hAnsiTheme="majorBidi" w:cstheme="majorBidi"/>
-          <w:sz w:val="28"/>
-          <w:szCs w:val="28"/>
-        </w:rPr>
-        <w:t>Attaque :</w:t>
-      </w:r>
-    </w:p>
-    <w:p>
-      <w:pPr>
-        <w:spacing w:line="360" w:lineRule="auto"/>
-        <w:ind w:left="180" w:firstLine="528"/>
-        <w:jc w:val="both"/>
-        <w:rPr>
-          <w:rFonts w:asciiTheme="majorBidi" w:hAnsiTheme="majorBidi" w:cstheme="majorBidi"/>
-          <w:sz w:val="24"/>
-          <w:szCs w:val="24"/>
-        </w:rPr>
-      </w:pPr>
-      <w:r>
-        <w:rPr>
-          <w:rFonts w:asciiTheme="majorBidi" w:hAnsiTheme="majorBidi" w:cstheme="majorBidi"/>
-          <w:sz w:val="24"/>
-          <w:szCs w:val="24"/>
-        </w:rPr>
-        <w:t>Une attaque informatique est une action malveillante visant à nuire un système, un réseau ou une application, prenant diverses formes telles que virus, malwares, intrusions, phishing, etc. Les attaquants cherchent à voler des données, perturber les opérations, détruire des informations ou compromettre la sécurité des utilisateurs.</w:t>
-      </w:r>
-      <w:r>
-        <w:rPr>
-          <w:rFonts w:asciiTheme="majorBidi" w:hAnsiTheme="majorBidi" w:cstheme="majorBidi"/>
-          <w:sz w:val="24"/>
-          <w:szCs w:val="24"/>
-        </w:rPr>
+        <w:t>Contrairement aux approches antérieures axées sur les outils et les logiciels malveillants, la matrice ATT&amp;CK se concentre sur les actions offensives et les tactiques utilisées par les adversaires pour interagir avec les systèmes informatiques. Elle classe ces actions en techniques et tactiques, offrant une vue d'ensemble des objectifs et des méthodes des attaquants. Cette matrice, continuellement mise à jour, est utilisée pour comprendre les modes opératoires des attaquants et permettre la mise en place de mesures de prévention efficaces.</w:t>
+      </w:r>
+      <w:r>
         <w:t xml:space="preserve"> </w:t>
       </w:r>
       <w:hyperlink w:anchor="Bibliographie" w:history="1">
@@ -6303,7 +5807,743 @@
             <w:sz w:val="24"/>
             <w:szCs w:val="24"/>
           </w:rPr>
-          <w:t>[2]</w:t>
+          <w:t>[</w:t>
+        </w:r>
+        <w:r>
+          <w:rPr>
+            <w:rStyle w:val="Hyperlink"/>
+            <w:rFonts w:cstheme="minorHAnsi"/>
+            <w:b/>
+            <w:bCs/>
+            <w:color w:val="0070C0"/>
+            <w:sz w:val="24"/>
+            <w:szCs w:val="24"/>
+          </w:rPr>
+          <w:t>2</w:t>
+        </w:r>
+        <w:r>
+          <w:rPr>
+            <w:rStyle w:val="Hyperlink"/>
+            <w:rFonts w:cstheme="minorHAnsi"/>
+            <w:b/>
+            <w:bCs/>
+            <w:color w:val="0070C0"/>
+            <w:sz w:val="24"/>
+            <w:szCs w:val="24"/>
+          </w:rPr>
+          <w:t>]</w:t>
+        </w:r>
+      </w:hyperlink>
+    </w:p>
+    <w:p>
+      <w:pPr>
+        <w:spacing w:line="360" w:lineRule="auto"/>
+        <w:jc w:val="both"/>
+        <w:rPr>
+          <w:rFonts w:asciiTheme="majorBidi" w:hAnsiTheme="majorBidi" w:cstheme="majorBidi"/>
+          <w:sz w:val="24"/>
+          <w:szCs w:val="24"/>
+        </w:rPr>
+      </w:pPr>
+      <w:r>
+        <w:rPr>
+          <w:rFonts w:ascii="Times New Roman" w:eastAsia="Times New Roman" w:hAnsi="Times New Roman" w:cs="Times New Roman"/>
+          <w:noProof/>
+          <w:lang w:eastAsia="fr-FR"/>
+        </w:rPr>
+        <w:drawing>
+          <wp:inline distT="0" distB="0" distL="0" distR="0" wp14:anchorId="1840CB28" wp14:editId="0F0A242A">
+            <wp:extent cx="5731510" cy="3682167"/>
+            <wp:effectExtent l="0" t="0" r="2540" b="0"/>
+            <wp:docPr id="204921670" name="Picture 204921670" descr="dvMLThreatMatrix.jpg"/>
+            <wp:cNvGraphicFramePr>
+              <a:graphicFrameLocks xmlns:a="http://schemas.openxmlformats.org/drawingml/2006/main"/>
+            </wp:cNvGraphicFramePr>
+            <a:graphic xmlns:a="http://schemas.openxmlformats.org/drawingml/2006/main">
+              <a:graphicData uri="http://schemas.openxmlformats.org/drawingml/2006/picture">
+                <pic:pic xmlns:pic="http://schemas.openxmlformats.org/drawingml/2006/picture">
+                  <pic:nvPicPr>
+                    <pic:cNvPr id="0" name="Picture 1" descr="dvMLThreatMatrix.jpg"/>
+                    <pic:cNvPicPr>
+                      <a:picLocks noChangeAspect="1" noChangeArrowheads="1"/>
+                    </pic:cNvPicPr>
+                  </pic:nvPicPr>
+                  <pic:blipFill>
+                    <a:blip r:embed="rId11" cstate="print">
+                      <a:extLst>
+                        <a:ext uri="{28A0092B-C50C-407E-A947-70E740481C1C}">
+                          <a14:useLocalDpi xmlns:a14="http://schemas.microsoft.com/office/drawing/2010/main" val="0"/>
+                        </a:ext>
+                      </a:extLst>
+                    </a:blip>
+                    <a:srcRect/>
+                    <a:stretch>
+                      <a:fillRect/>
+                    </a:stretch>
+                  </pic:blipFill>
+                  <pic:spPr bwMode="auto">
+                    <a:xfrm>
+                      <a:off x="0" y="0"/>
+                      <a:ext cx="5731510" cy="3682167"/>
+                    </a:xfrm>
+                    <a:prstGeom prst="rect">
+                      <a:avLst/>
+                    </a:prstGeom>
+                    <a:noFill/>
+                    <a:ln>
+                      <a:noFill/>
+                    </a:ln>
+                  </pic:spPr>
+                </pic:pic>
+              </a:graphicData>
+            </a:graphic>
+          </wp:inline>
+        </w:drawing>
+      </w:r>
+    </w:p>
+    <w:p>
+      <w:pPr>
+        <w:spacing w:after="120"/>
+        <w:ind w:firstLine="708"/>
+        <w:jc w:val="center"/>
+        <w:rPr>
+          <w:rFonts w:ascii="Times New Roman" w:hAnsi="Times New Roman" w:cs="Times New Roman"/>
+          <w:b/>
+          <w:i/>
+          <w:iCs/>
+          <w:sz w:val="28"/>
+          <w:szCs w:val="28"/>
+        </w:rPr>
+      </w:pPr>
+      <w:r>
+        <w:rPr>
+          <w:rFonts w:ascii="Times New Roman" w:hAnsi="Times New Roman" w:cs="Times New Roman"/>
+          <w:b/>
+          <w:i/>
+          <w:iCs/>
+          <w:sz w:val="28"/>
+          <w:szCs w:val="28"/>
+        </w:rPr>
+        <w:t xml:space="preserve">Figure </w:t>
+      </w:r>
+      <w:r>
+        <w:rPr>
+          <w:rFonts w:ascii="Times New Roman" w:hAnsi="Times New Roman" w:cs="Times New Roman"/>
+          <w:b/>
+          <w:i/>
+          <w:iCs/>
+          <w:sz w:val="28"/>
+          <w:szCs w:val="28"/>
+        </w:rPr>
+        <w:t>3</w:t>
+      </w:r>
+      <w:r>
+        <w:rPr>
+          <w:rFonts w:ascii="Times New Roman" w:hAnsi="Times New Roman" w:cs="Times New Roman"/>
+          <w:b/>
+          <w:i/>
+          <w:iCs/>
+          <w:sz w:val="28"/>
+          <w:szCs w:val="28"/>
+        </w:rPr>
+        <w:t> : Matrice des menaces accusatoires des algorithmes d’apprentissage</w:t>
+      </w:r>
+    </w:p>
+    <w:p>
+      <w:pPr>
+        <w:spacing w:after="120" w:line="360" w:lineRule="auto"/>
+        <w:jc w:val="both"/>
+        <w:rPr>
+          <w:rFonts w:ascii="Times New Roman" w:hAnsi="Times New Roman" w:cs="Times New Roman"/>
+          <w:bCs/>
+          <w:sz w:val="24"/>
+          <w:szCs w:val="24"/>
+        </w:rPr>
+      </w:pPr>
+      <w:r>
+        <w:rPr>
+          <w:rFonts w:ascii="Times New Roman" w:hAnsi="Times New Roman" w:cs="Times New Roman"/>
+          <w:bCs/>
+          <w:sz w:val="24"/>
+          <w:szCs w:val="24"/>
+        </w:rPr>
+        <w:t>En Algérie, il existe actuellement une lacune en termes de matrice générale des risques et des attaques informatiques</w:t>
+      </w:r>
+      <w:r>
+        <w:rPr>
+          <w:rFonts w:ascii="Times New Roman" w:hAnsi="Times New Roman" w:cs="Times New Roman"/>
+          <w:bCs/>
+          <w:sz w:val="24"/>
+          <w:szCs w:val="24"/>
+        </w:rPr>
+        <w:t xml:space="preserve">. </w:t>
+      </w:r>
+      <w:r>
+        <w:rPr>
+          <w:rFonts w:ascii="Times New Roman" w:hAnsi="Times New Roman" w:cs="Times New Roman"/>
+          <w:bCs/>
+          <w:sz w:val="24"/>
+          <w:szCs w:val="24"/>
+        </w:rPr>
+        <w:t>La présente étude constitue une première étape cruciale vers la résolution de cette lacune en Algérie, en établissant les fondements nécessaires pour la création d'une matrice nationale des risques et des attaques informatiques. Cette initiative vise à renforcer la sécurité de l'information et à accompagner efficacement le développement numérique du pays.</w:t>
+      </w:r>
+    </w:p>
+    <w:p>
+      <w:pPr>
+        <w:spacing w:line="360" w:lineRule="auto"/>
+        <w:jc w:val="both"/>
+        <w:rPr>
+          <w:rFonts w:asciiTheme="majorBidi" w:hAnsiTheme="majorBidi" w:cstheme="majorBidi"/>
+          <w:b/>
+          <w:bCs/>
+          <w:sz w:val="32"/>
+          <w:szCs w:val="32"/>
+        </w:rPr>
+      </w:pPr>
+      <w:r>
+        <w:rPr>
+          <w:rFonts w:asciiTheme="majorBidi" w:hAnsiTheme="majorBidi" w:cstheme="majorBidi"/>
+          <w:b/>
+          <w:bCs/>
+          <w:sz w:val="36"/>
+          <w:szCs w:val="36"/>
+        </w:rPr>
+        <w:t>I</w:t>
+      </w:r>
+      <w:r>
+        <w:rPr>
+          <w:rFonts w:asciiTheme="majorBidi" w:hAnsiTheme="majorBidi" w:cstheme="majorBidi"/>
+          <w:b/>
+          <w:bCs/>
+          <w:sz w:val="32"/>
+          <w:szCs w:val="32"/>
+        </w:rPr>
+        <w:t>.</w:t>
+      </w:r>
+      <w:r>
+        <w:rPr>
+          <w:rFonts w:asciiTheme="majorBidi" w:hAnsiTheme="majorBidi" w:cstheme="majorBidi"/>
+          <w:b/>
+          <w:bCs/>
+          <w:sz w:val="32"/>
+          <w:szCs w:val="32"/>
+        </w:rPr>
+        <w:t>5</w:t>
+      </w:r>
+      <w:r>
+        <w:rPr>
+          <w:rFonts w:asciiTheme="majorBidi" w:hAnsiTheme="majorBidi" w:cstheme="majorBidi"/>
+          <w:b/>
+          <w:bCs/>
+          <w:sz w:val="32"/>
+          <w:szCs w:val="32"/>
+        </w:rPr>
+        <w:t>.</w:t>
+      </w:r>
+      <w:r>
+        <w:rPr>
+          <w:rFonts w:asciiTheme="majorBidi" w:hAnsiTheme="majorBidi" w:cstheme="majorBidi"/>
+          <w:b/>
+          <w:bCs/>
+          <w:sz w:val="32"/>
+          <w:szCs w:val="32"/>
+        </w:rPr>
+        <w:t xml:space="preserve"> Conclusion</w:t>
+      </w:r>
+    </w:p>
+    <w:p>
+      <w:pPr>
+        <w:spacing w:line="360" w:lineRule="auto"/>
+        <w:ind w:firstLine="708"/>
+        <w:jc w:val="both"/>
+        <w:rPr>
+          <w:rFonts w:asciiTheme="majorBidi" w:hAnsiTheme="majorBidi" w:cstheme="majorBidi"/>
+          <w:sz w:val="24"/>
+          <w:szCs w:val="24"/>
+        </w:rPr>
+      </w:pPr>
+      <w:r>
+        <w:rPr>
+          <w:rFonts w:asciiTheme="majorBidi" w:hAnsiTheme="majorBidi" w:cstheme="majorBidi"/>
+          <w:sz w:val="24"/>
+          <w:szCs w:val="24"/>
+        </w:rPr>
+        <w:t>Ce chapitre nous a permis de prendre connaissance de la composition du ministère et de mieux assimiler les différentes taches de la sous-direction de la cybersécurité (SDSCI).</w:t>
+      </w:r>
+    </w:p>
+    <w:p>
+      <w:pPr>
+        <w:spacing w:line="360" w:lineRule="auto"/>
+        <w:ind w:firstLine="708"/>
+        <w:jc w:val="both"/>
+        <w:rPr>
+          <w:rFonts w:asciiTheme="majorBidi" w:hAnsiTheme="majorBidi" w:cstheme="majorBidi"/>
+          <w:sz w:val="24"/>
+          <w:szCs w:val="24"/>
+        </w:rPr>
+      </w:pPr>
+      <w:r>
+        <w:rPr>
+          <w:rFonts w:asciiTheme="majorBidi" w:hAnsiTheme="majorBidi" w:cstheme="majorBidi"/>
+          <w:b/>
+          <w:bCs/>
+          <w:sz w:val="36"/>
+          <w:szCs w:val="36"/>
+        </w:rPr>
+        <w:lastRenderedPageBreak/>
+        <w:t xml:space="preserve">Chapitre </w:t>
+      </w:r>
+      <w:r>
+        <w:rPr>
+          <w:rFonts w:asciiTheme="majorBidi" w:hAnsiTheme="majorBidi" w:cstheme="majorBidi"/>
+          <w:b/>
+          <w:bCs/>
+          <w:sz w:val="36"/>
+          <w:szCs w:val="36"/>
+        </w:rPr>
+        <w:t>II</w:t>
+      </w:r>
+      <w:r>
+        <w:rPr>
+          <w:rFonts w:asciiTheme="majorBidi" w:hAnsiTheme="majorBidi" w:cstheme="majorBidi"/>
+          <w:b/>
+          <w:bCs/>
+          <w:sz w:val="36"/>
+          <w:szCs w:val="36"/>
+        </w:rPr>
+        <w:t> : Introduction à la sécurité informatique</w:t>
+      </w:r>
+    </w:p>
+    <w:p>
+      <w:pPr>
+        <w:spacing w:line="360" w:lineRule="auto"/>
+        <w:jc w:val="both"/>
+        <w:rPr>
+          <w:rFonts w:asciiTheme="majorBidi" w:hAnsiTheme="majorBidi" w:cstheme="majorBidi"/>
+          <w:b/>
+          <w:bCs/>
+          <w:sz w:val="32"/>
+          <w:szCs w:val="32"/>
+        </w:rPr>
+      </w:pPr>
+      <w:r>
+        <w:rPr>
+          <w:rFonts w:asciiTheme="majorBidi" w:hAnsiTheme="majorBidi" w:cstheme="majorBidi"/>
+          <w:b/>
+          <w:bCs/>
+          <w:sz w:val="32"/>
+          <w:szCs w:val="32"/>
+        </w:rPr>
+        <w:t>II</w:t>
+      </w:r>
+      <w:r>
+        <w:rPr>
+          <w:rFonts w:asciiTheme="majorBidi" w:hAnsiTheme="majorBidi" w:cstheme="majorBidi"/>
+          <w:b/>
+          <w:bCs/>
+          <w:sz w:val="32"/>
+          <w:szCs w:val="32"/>
+        </w:rPr>
+        <w:t>.1.</w:t>
+      </w:r>
+      <w:r>
+        <w:rPr>
+          <w:rFonts w:asciiTheme="majorBidi" w:hAnsiTheme="majorBidi" w:cstheme="majorBidi"/>
+          <w:b/>
+          <w:bCs/>
+          <w:sz w:val="32"/>
+          <w:szCs w:val="32"/>
+        </w:rPr>
+        <w:tab/>
+      </w:r>
+      <w:bookmarkStart w:id="0" w:name="_Hlk134056179"/>
+      <w:r>
+        <w:rPr>
+          <w:rFonts w:asciiTheme="majorBidi" w:hAnsiTheme="majorBidi" w:cstheme="majorBidi"/>
+          <w:b/>
+          <w:bCs/>
+          <w:sz w:val="32"/>
+          <w:szCs w:val="32"/>
+        </w:rPr>
+        <w:t>Introduction</w:t>
+      </w:r>
+      <w:bookmarkEnd w:id="0"/>
+    </w:p>
+    <w:p>
+      <w:pPr>
+        <w:spacing w:line="360" w:lineRule="auto"/>
+        <w:ind w:firstLine="864"/>
+        <w:jc w:val="both"/>
+        <w:rPr>
+          <w:rFonts w:asciiTheme="majorBidi" w:hAnsiTheme="majorBidi" w:cstheme="majorBidi"/>
+          <w:sz w:val="24"/>
+          <w:szCs w:val="24"/>
+        </w:rPr>
+      </w:pPr>
+      <w:r>
+        <w:rPr>
+          <w:rFonts w:asciiTheme="majorBidi" w:hAnsiTheme="majorBidi" w:cstheme="majorBidi"/>
+          <w:sz w:val="24"/>
+          <w:szCs w:val="24"/>
+        </w:rPr>
+        <w:t>L'objectif de ce chapitre est de fournir un aperçu de la sécurité informatique, d'examiner ses concepts fondamentaux et de souligner son importance dans le monde numérique actuel.</w:t>
+      </w:r>
+    </w:p>
+    <w:p>
+      <w:pPr>
+        <w:spacing w:line="360" w:lineRule="auto"/>
+        <w:jc w:val="both"/>
+        <w:rPr>
+          <w:rFonts w:asciiTheme="majorBidi" w:hAnsiTheme="majorBidi" w:cstheme="majorBidi"/>
+          <w:b/>
+          <w:bCs/>
+          <w:sz w:val="32"/>
+          <w:szCs w:val="32"/>
+        </w:rPr>
+      </w:pPr>
+      <w:r>
+        <w:rPr>
+          <w:rFonts w:asciiTheme="majorBidi" w:hAnsiTheme="majorBidi" w:cstheme="majorBidi"/>
+          <w:b/>
+          <w:bCs/>
+          <w:sz w:val="32"/>
+          <w:szCs w:val="32"/>
+        </w:rPr>
+        <w:t>II</w:t>
+      </w:r>
+      <w:r>
+        <w:rPr>
+          <w:rFonts w:asciiTheme="majorBidi" w:hAnsiTheme="majorBidi" w:cstheme="majorBidi"/>
+          <w:b/>
+          <w:bCs/>
+          <w:sz w:val="32"/>
+          <w:szCs w:val="32"/>
+        </w:rPr>
+        <w:t>.</w:t>
+      </w:r>
+      <w:r>
+        <w:rPr>
+          <w:rFonts w:asciiTheme="majorBidi" w:hAnsiTheme="majorBidi" w:cstheme="majorBidi"/>
+          <w:b/>
+          <w:bCs/>
+          <w:sz w:val="32"/>
+          <w:szCs w:val="32"/>
+        </w:rPr>
+        <w:t>2</w:t>
+      </w:r>
+      <w:r>
+        <w:rPr>
+          <w:rFonts w:asciiTheme="majorBidi" w:hAnsiTheme="majorBidi" w:cstheme="majorBidi"/>
+          <w:b/>
+          <w:bCs/>
+          <w:sz w:val="32"/>
+          <w:szCs w:val="32"/>
+        </w:rPr>
+        <w:t>.</w:t>
+      </w:r>
+      <w:r>
+        <w:rPr>
+          <w:rFonts w:asciiTheme="majorBidi" w:hAnsiTheme="majorBidi" w:cstheme="majorBidi"/>
+          <w:b/>
+          <w:bCs/>
+          <w:sz w:val="32"/>
+          <w:szCs w:val="32"/>
+        </w:rPr>
+        <w:tab/>
+      </w:r>
+      <w:r>
+        <w:rPr>
+          <w:rFonts w:asciiTheme="majorBidi" w:hAnsiTheme="majorBidi" w:cstheme="majorBidi"/>
+          <w:b/>
+          <w:bCs/>
+          <w:sz w:val="32"/>
+          <w:szCs w:val="32"/>
+        </w:rPr>
+        <w:t>Définitions</w:t>
+      </w:r>
+    </w:p>
+    <w:p>
+      <w:pPr>
+        <w:pStyle w:val="ListParagraph"/>
+        <w:numPr>
+          <w:ilvl w:val="0"/>
+          <w:numId w:val="10"/>
+        </w:numPr>
+        <w:spacing w:line="360" w:lineRule="auto"/>
+        <w:jc w:val="both"/>
+        <w:rPr>
+          <w:rFonts w:asciiTheme="majorBidi" w:hAnsiTheme="majorBidi" w:cstheme="majorBidi"/>
+          <w:b/>
+          <w:bCs/>
+          <w:sz w:val="32"/>
+          <w:szCs w:val="32"/>
+        </w:rPr>
+      </w:pPr>
+      <w:r>
+        <w:rPr>
+          <w:rFonts w:asciiTheme="majorBidi" w:hAnsiTheme="majorBidi" w:cstheme="majorBidi"/>
+          <w:sz w:val="28"/>
+          <w:szCs w:val="28"/>
+        </w:rPr>
+        <w:t xml:space="preserve">IOC : </w:t>
+      </w:r>
+    </w:p>
+    <w:p>
+      <w:pPr>
+        <w:spacing w:line="360" w:lineRule="auto"/>
+        <w:ind w:firstLine="360"/>
+        <w:jc w:val="both"/>
+        <w:rPr>
+          <w:rFonts w:asciiTheme="majorBidi" w:hAnsiTheme="majorBidi" w:cstheme="majorBidi"/>
+          <w:sz w:val="24"/>
+          <w:szCs w:val="24"/>
+        </w:rPr>
+      </w:pPr>
+      <w:r>
+        <w:rPr>
+          <w:rFonts w:asciiTheme="majorBidi" w:hAnsiTheme="majorBidi" w:cstheme="majorBidi"/>
+          <w:sz w:val="24"/>
+          <w:szCs w:val="24"/>
+        </w:rPr>
+        <w:t xml:space="preserve">Est l'acronyme de "Indicator of Compromise" ou "Indicateur de compromission" en français. </w:t>
+      </w:r>
+      <w:r>
+        <w:rPr>
+          <w:rFonts w:asciiTheme="majorBidi" w:hAnsiTheme="majorBidi" w:cstheme="majorBidi"/>
+          <w:sz w:val="24"/>
+          <w:szCs w:val="24"/>
+        </w:rPr>
+        <w:t>Ils</w:t>
+      </w:r>
+      <w:r>
+        <w:rPr>
+          <w:rFonts w:asciiTheme="majorBidi" w:hAnsiTheme="majorBidi" w:cstheme="majorBidi"/>
+          <w:sz w:val="24"/>
+          <w:szCs w:val="24"/>
+        </w:rPr>
+        <w:t xml:space="preserve"> sont </w:t>
+      </w:r>
+      <w:r>
+        <w:rPr>
+          <w:rFonts w:asciiTheme="majorBidi" w:hAnsiTheme="majorBidi" w:cstheme="majorBidi"/>
+          <w:sz w:val="24"/>
+          <w:szCs w:val="24"/>
+        </w:rPr>
+        <w:t>utilisés en sécurité informatique pour détecter et prévenir les activités malveillantes sur un système informatique. Ils peuvent prendre différentes formes telles que des fichiers de logs, des adresses IP, des noms de domaine, etc. Les professionnels de la sécurité informatique les utilisent pour surveiller les réseaux en temps réel et détecter les menaces potentielles.</w:t>
+      </w:r>
+    </w:p>
+    <w:p>
+      <w:pPr>
+        <w:pStyle w:val="ListParagraph"/>
+        <w:numPr>
+          <w:ilvl w:val="0"/>
+          <w:numId w:val="10"/>
+        </w:numPr>
+        <w:spacing w:line="360" w:lineRule="auto"/>
+        <w:jc w:val="both"/>
+        <w:rPr>
+          <w:rFonts w:asciiTheme="majorBidi" w:hAnsiTheme="majorBidi" w:cstheme="majorBidi"/>
+          <w:sz w:val="28"/>
+          <w:szCs w:val="28"/>
+        </w:rPr>
+      </w:pPr>
+      <w:r>
+        <w:rPr>
+          <w:rFonts w:asciiTheme="majorBidi" w:hAnsiTheme="majorBidi" w:cstheme="majorBidi"/>
+          <w:sz w:val="28"/>
+          <w:szCs w:val="28"/>
+        </w:rPr>
+        <w:t>Sécurité informatique</w:t>
+      </w:r>
+      <w:r>
+        <w:rPr>
+          <w:rFonts w:asciiTheme="majorBidi" w:hAnsiTheme="majorBidi" w:cstheme="majorBidi"/>
+          <w:sz w:val="28"/>
+          <w:szCs w:val="28"/>
+        </w:rPr>
+        <w:t> :</w:t>
+      </w:r>
+    </w:p>
+    <w:p>
+      <w:pPr>
+        <w:spacing w:line="360" w:lineRule="auto"/>
+        <w:ind w:firstLine="540"/>
+        <w:jc w:val="both"/>
+        <w:rPr>
+          <w:rFonts w:asciiTheme="majorBidi" w:hAnsiTheme="majorBidi" w:cstheme="majorBidi"/>
+          <w:sz w:val="24"/>
+          <w:szCs w:val="24"/>
+        </w:rPr>
+      </w:pPr>
+      <w:r>
+        <w:rPr>
+          <w:rFonts w:asciiTheme="majorBidi" w:hAnsiTheme="majorBidi" w:cstheme="majorBidi"/>
+          <w:sz w:val="24"/>
+          <w:szCs w:val="24"/>
+        </w:rPr>
+        <w:t xml:space="preserve">Ensemble de mesures de sécurité physiques, logiques et administratives, et de mesures d'urgence, mises en place dans une organisation, en vue d'assurer la protection de ses biens informatiques, la confidentialité des données de son système d'information et la continuité de service. </w:t>
+      </w:r>
+      <w:r>
+        <w:rPr>
+          <w:rFonts w:asciiTheme="majorBidi" w:hAnsiTheme="majorBidi" w:cstheme="majorBidi"/>
+          <w:sz w:val="24"/>
+          <w:szCs w:val="24"/>
+        </w:rPr>
+        <w:t>La sécurité informatique a trois volets : la protection physique des installations, la sécurité des données contre les atteintes volontaires ou accidentelles de personnes non autorisées, et la préservation de la fiabilité des données dans le temps et lors de leur traitement.</w:t>
+      </w:r>
+    </w:p>
+    <w:p>
+      <w:pPr>
+        <w:pStyle w:val="ListParagraph"/>
+        <w:numPr>
+          <w:ilvl w:val="0"/>
+          <w:numId w:val="10"/>
+        </w:numPr>
+        <w:spacing w:line="360" w:lineRule="auto"/>
+        <w:jc w:val="both"/>
+        <w:rPr>
+          <w:rFonts w:asciiTheme="majorBidi" w:hAnsiTheme="majorBidi" w:cstheme="majorBidi"/>
+          <w:sz w:val="28"/>
+          <w:szCs w:val="28"/>
+        </w:rPr>
+      </w:pPr>
+      <w:r>
+        <w:rPr>
+          <w:rFonts w:asciiTheme="majorBidi" w:hAnsiTheme="majorBidi" w:cstheme="majorBidi"/>
+          <w:sz w:val="28"/>
+          <w:szCs w:val="28"/>
+        </w:rPr>
+        <w:t>Vulnérabilité</w:t>
+      </w:r>
+      <w:r>
+        <w:rPr>
+          <w:rFonts w:asciiTheme="majorBidi" w:hAnsiTheme="majorBidi" w:cstheme="majorBidi"/>
+          <w:sz w:val="28"/>
+          <w:szCs w:val="28"/>
+        </w:rPr>
+        <w:t> :</w:t>
+      </w:r>
+    </w:p>
+    <w:p>
+      <w:pPr>
+        <w:spacing w:line="360" w:lineRule="auto"/>
+        <w:ind w:firstLine="708"/>
+        <w:jc w:val="both"/>
+        <w:rPr>
+          <w:rFonts w:asciiTheme="majorBidi" w:hAnsiTheme="majorBidi" w:cstheme="majorBidi"/>
+          <w:sz w:val="24"/>
+          <w:szCs w:val="24"/>
+        </w:rPr>
+      </w:pPr>
+      <w:r>
+        <w:rPr>
+          <w:rFonts w:asciiTheme="majorBidi" w:hAnsiTheme="majorBidi" w:cstheme="majorBidi"/>
+          <w:sz w:val="24"/>
+          <w:szCs w:val="24"/>
+        </w:rPr>
+        <w:t>Est une faiblesse ou une lacune dans un système informatique ou dans une application qui peut être exploitée par des attaquants pour pénétrer ou perturber le système. Les vulnérabilités peuvent être causées par des erreurs de conception, des défauts de codage, des configurations inappropriées, ou des problèmes de mise à jour. Les attaquants exploitent souvent les vulnérabilités pour accéder à des données sensibles, installer des logiciels malveillants ou perturber le fonctionnement normal du système.</w:t>
+      </w:r>
+    </w:p>
+    <w:p>
+      <w:pPr>
+        <w:spacing w:line="360" w:lineRule="auto"/>
+        <w:ind w:firstLine="708"/>
+        <w:jc w:val="both"/>
+        <w:rPr>
+          <w:rFonts w:asciiTheme="majorBidi" w:hAnsiTheme="majorBidi" w:cstheme="majorBidi"/>
+          <w:sz w:val="24"/>
+          <w:szCs w:val="24"/>
+        </w:rPr>
+      </w:pPr>
+    </w:p>
+    <w:p>
+      <w:pPr>
+        <w:pStyle w:val="ListParagraph"/>
+        <w:numPr>
+          <w:ilvl w:val="0"/>
+          <w:numId w:val="10"/>
+        </w:numPr>
+        <w:spacing w:line="360" w:lineRule="auto"/>
+        <w:jc w:val="both"/>
+        <w:rPr>
+          <w:rFonts w:asciiTheme="majorBidi" w:hAnsiTheme="majorBidi" w:cstheme="majorBidi"/>
+          <w:sz w:val="28"/>
+          <w:szCs w:val="28"/>
+        </w:rPr>
+      </w:pPr>
+      <w:r>
+        <w:rPr>
+          <w:rFonts w:asciiTheme="majorBidi" w:hAnsiTheme="majorBidi" w:cstheme="majorBidi"/>
+          <w:sz w:val="28"/>
+          <w:szCs w:val="28"/>
+        </w:rPr>
+        <w:lastRenderedPageBreak/>
+        <w:t>Attaque :</w:t>
+      </w:r>
+    </w:p>
+    <w:p>
+      <w:pPr>
+        <w:spacing w:line="360" w:lineRule="auto"/>
+        <w:ind w:left="180" w:firstLine="528"/>
+        <w:jc w:val="both"/>
+        <w:rPr>
+          <w:rFonts w:asciiTheme="majorBidi" w:hAnsiTheme="majorBidi" w:cstheme="majorBidi"/>
+          <w:sz w:val="24"/>
+          <w:szCs w:val="24"/>
+        </w:rPr>
+      </w:pPr>
+      <w:r>
+        <w:rPr>
+          <w:rFonts w:asciiTheme="majorBidi" w:hAnsiTheme="majorBidi" w:cstheme="majorBidi"/>
+          <w:sz w:val="24"/>
+          <w:szCs w:val="24"/>
+        </w:rPr>
+        <w:t>Une attaque informatique est une action malveillante visant à nuire un système, un réseau ou une application, prenant diverses formes telles que virus, malwares, intrusions, phishing, etc. Les attaquants cherchent à voler des données, perturber les opérations, détruire des informations ou compromettre la sécurité des utilisateurs.</w:t>
+      </w:r>
+      <w:r>
+        <w:rPr>
+          <w:rFonts w:asciiTheme="majorBidi" w:hAnsiTheme="majorBidi" w:cstheme="majorBidi"/>
+          <w:sz w:val="24"/>
+          <w:szCs w:val="24"/>
+        </w:rPr>
+        <w:t xml:space="preserve"> </w:t>
+      </w:r>
+      <w:hyperlink w:anchor="Bibliographie" w:history="1">
+        <w:r>
+          <w:rPr>
+            <w:rStyle w:val="Hyperlink"/>
+            <w:rFonts w:cstheme="minorHAnsi"/>
+            <w:b/>
+            <w:bCs/>
+            <w:color w:val="0070C0"/>
+            <w:sz w:val="24"/>
+            <w:szCs w:val="24"/>
+          </w:rPr>
+          <w:t>[</w:t>
+        </w:r>
+        <w:r>
+          <w:rPr>
+            <w:rStyle w:val="Hyperlink"/>
+            <w:rFonts w:cstheme="minorHAnsi"/>
+            <w:b/>
+            <w:bCs/>
+            <w:color w:val="0070C0"/>
+            <w:sz w:val="24"/>
+            <w:szCs w:val="24"/>
+          </w:rPr>
+          <w:t>3</w:t>
+        </w:r>
+        <w:r>
+          <w:rPr>
+            <w:rStyle w:val="Hyperlink"/>
+            <w:rFonts w:cstheme="minorHAnsi"/>
+            <w:b/>
+            <w:bCs/>
+            <w:color w:val="0070C0"/>
+            <w:sz w:val="24"/>
+            <w:szCs w:val="24"/>
+          </w:rPr>
+          <w:t>]</w:t>
         </w:r>
       </w:hyperlink>
     </w:p>
@@ -6522,7 +6762,7 @@
                     </pic:cNvPicPr>
                   </pic:nvPicPr>
                   <pic:blipFill>
-                    <a:blip r:embed="rId10" cstate="print">
+                    <a:blip r:embed="rId12" cstate="print">
                       <a:extLst>
                         <a:ext uri="{28A0092B-C50C-407E-A947-70E740481C1C}">
                           <a14:useLocalDpi xmlns:a14="http://schemas.microsoft.com/office/drawing/2010/main" val="0"/>
@@ -6622,7 +6862,7 @@
             <w:sz w:val="24"/>
             <w:szCs w:val="24"/>
           </w:rPr>
-          <w:t>3</w:t>
+          <w:t>4</w:t>
         </w:r>
         <w:r>
           <w:rPr>
@@ -6657,7 +6897,6 @@
           <w:sz w:val="28"/>
           <w:szCs w:val="28"/>
         </w:rPr>
-        <w:lastRenderedPageBreak/>
         <w:t>Figure</w:t>
       </w:r>
       <w:r>
@@ -6670,7 +6909,19 @@
           <w:sz w:val="28"/>
           <w:szCs w:val="28"/>
         </w:rPr>
-        <w:t> 2</w:t>
+        <w:t> </w:t>
+      </w:r>
+      <w:r>
+        <w:rPr>
+          <w:rFonts w:asciiTheme="majorBidi" w:hAnsiTheme="majorBidi" w:cstheme="majorBidi"/>
+          <w:b/>
+          <w:bCs/>
+          <w:i/>
+          <w:iCs/>
+          <w:sz w:val="28"/>
+          <w:szCs w:val="28"/>
+        </w:rPr>
+        <w:t>4</w:t>
       </w:r>
       <w:r>
         <w:rPr>
@@ -6822,6 +7073,7 @@
           <w:sz w:val="24"/>
           <w:szCs w:val="24"/>
         </w:rPr>
+        <w:lastRenderedPageBreak/>
         <w:t xml:space="preserve">Ce site propose </w:t>
       </w:r>
       <w:r>
@@ -6864,43 +7116,7 @@
           <w:sz w:val="24"/>
           <w:szCs w:val="24"/>
         </w:rPr>
-        <w:t xml:space="preserve"> (Incident </w:t>
-      </w:r>
-      <w:proofErr w:type="spellStart"/>
-      <w:r>
-        <w:rPr>
-          <w:rFonts w:asciiTheme="majorBidi" w:hAnsiTheme="majorBidi" w:cstheme="majorBidi"/>
-          <w:sz w:val="24"/>
-          <w:szCs w:val="24"/>
-        </w:rPr>
-        <w:t>Reporting</w:t>
-      </w:r>
-      <w:proofErr w:type="spellEnd"/>
-      <w:r>
-        <w:rPr>
-          <w:rFonts w:asciiTheme="majorBidi" w:hAnsiTheme="majorBidi" w:cstheme="majorBidi"/>
-          <w:sz w:val="24"/>
-          <w:szCs w:val="24"/>
-        </w:rPr>
-        <w:t xml:space="preserve"> </w:t>
-      </w:r>
-      <w:proofErr w:type="spellStart"/>
-      <w:r>
-        <w:rPr>
-          <w:rFonts w:asciiTheme="majorBidi" w:hAnsiTheme="majorBidi" w:cstheme="majorBidi"/>
-          <w:sz w:val="24"/>
-          <w:szCs w:val="24"/>
-        </w:rPr>
-        <w:t>Form</w:t>
-      </w:r>
-      <w:proofErr w:type="spellEnd"/>
-      <w:r>
-        <w:rPr>
-          <w:rFonts w:asciiTheme="majorBidi" w:hAnsiTheme="majorBidi" w:cstheme="majorBidi"/>
-          <w:sz w:val="24"/>
-          <w:szCs w:val="24"/>
-        </w:rPr>
-        <w:t>)</w:t>
+        <w:t xml:space="preserve"> (Incident Reporting Form)</w:t>
       </w:r>
       <w:r>
         <w:rPr>
@@ -6967,7 +7183,7 @@
                     </pic:cNvPicPr>
                   </pic:nvPicPr>
                   <pic:blipFill>
-                    <a:blip r:embed="rId11">
+                    <a:blip r:embed="rId13">
                       <a:extLst>
                         <a:ext uri="{28A0092B-C50C-407E-A947-70E740481C1C}">
                           <a14:useLocalDpi xmlns:a14="http://schemas.microsoft.com/office/drawing/2010/main" val="0"/>
@@ -7010,16 +7226,7 @@
           <w:sz w:val="24"/>
           <w:szCs w:val="24"/>
         </w:rPr>
-        <w:t xml:space="preserve">En remplissant le formulaire, l'utilisateur peut fournir à la CISA des informations détaillées sur l'incident ou la vulnérabilité, ce qui permet à l'agence de fournir rapidement une assistance </w:t>
-      </w:r>
-      <w:r>
-        <w:rPr>
-          <w:rFonts w:asciiTheme="majorBidi" w:hAnsiTheme="majorBidi" w:cstheme="majorBidi"/>
-          <w:sz w:val="24"/>
-          <w:szCs w:val="24"/>
-        </w:rPr>
-        <w:lastRenderedPageBreak/>
-        <w:t>technique et opérationnelle pour atténuer les risques.</w:t>
+        <w:t>En remplissant le formulaire, l'utilisateur peut fournir à la CISA des informations détaillées sur l'incident ou la vulnérabilité, ce qui permet à l'agence de fournir rapidement une assistance technique et opérationnelle pour atténuer les risques.</w:t>
       </w:r>
     </w:p>
     <w:p>
@@ -7256,7 +7463,7 @@
           <w:sz w:val="28"/>
           <w:szCs w:val="28"/>
         </w:rPr>
-        <w:t> 3 : L</w:t>
+        <w:t> </w:t>
       </w:r>
       <w:r>
         <w:rPr>
@@ -7268,7 +7475,7 @@
           <w:sz w:val="28"/>
           <w:szCs w:val="28"/>
         </w:rPr>
-        <w:t>e formulaire de déclaration d'incident</w:t>
+        <w:t>5</w:t>
       </w:r>
       <w:r>
         <w:rPr>
@@ -7280,6 +7487,30 @@
           <w:sz w:val="28"/>
           <w:szCs w:val="28"/>
         </w:rPr>
+        <w:t xml:space="preserve"> : L</w:t>
+      </w:r>
+      <w:r>
+        <w:rPr>
+          <w:rFonts w:asciiTheme="majorBidi" w:hAnsiTheme="majorBidi" w:cstheme="majorBidi"/>
+          <w:b/>
+          <w:bCs/>
+          <w:i/>
+          <w:iCs/>
+          <w:sz w:val="28"/>
+          <w:szCs w:val="28"/>
+        </w:rPr>
+        <w:t>e formulaire de déclaration d'incident</w:t>
+      </w:r>
+      <w:r>
+        <w:rPr>
+          <w:rFonts w:asciiTheme="majorBidi" w:hAnsiTheme="majorBidi" w:cstheme="majorBidi"/>
+          <w:b/>
+          <w:bCs/>
+          <w:i/>
+          <w:iCs/>
+          <w:sz w:val="28"/>
+          <w:szCs w:val="28"/>
+        </w:rPr>
         <w:t xml:space="preserve"> du site CISA</w:t>
       </w:r>
     </w:p>
@@ -7303,6 +7534,7 @@
           <w:sz w:val="32"/>
           <w:szCs w:val="32"/>
         </w:rPr>
+        <w:lastRenderedPageBreak/>
         <w:t>II</w:t>
       </w:r>
       <w:r>
@@ -9159,7 +9391,6 @@
                 <w:lang w:bidi="ar-DZ"/>
               </w:rPr>
             </w:pPr>
-            <w:proofErr w:type="spellStart"/>
             <w:r>
               <w:rPr>
                 <w:b/>
@@ -9177,18 +9408,7 @@
                 <w:szCs w:val="24"/>
                 <w:lang w:bidi="ar-DZ"/>
               </w:rPr>
-              <w:t>-conditions</w:t>
-            </w:r>
-            <w:proofErr w:type="spellEnd"/>
-            <w:r>
-              <w:rPr>
-                <w:b/>
-                <w:bCs/>
-                <w:sz w:val="24"/>
-                <w:szCs w:val="24"/>
-                <w:lang w:bidi="ar-DZ"/>
-              </w:rPr>
-              <w:t>:</w:t>
+              <w:t>-conditions:</w:t>
             </w:r>
             <w:r>
               <w:rPr>
@@ -11284,7 +11504,7 @@
                     <pic:cNvPicPr/>
                   </pic:nvPicPr>
                   <pic:blipFill>
-                    <a:blip r:embed="rId12" cstate="print"/>
+                    <a:blip r:embed="rId14" cstate="print"/>
                     <a:stretch>
                       <a:fillRect/>
                     </a:stretch>
@@ -11312,87 +11532,7 @@
           <w:sz w:val="24"/>
           <w:szCs w:val="24"/>
         </w:rPr>
-        <w:t>HTML, en anglais (</w:t>
-      </w:r>
-      <w:proofErr w:type="spellStart"/>
-      <w:r>
-        <w:rPr>
-          <w:rFonts w:asciiTheme="majorBidi" w:hAnsiTheme="majorBidi"/>
-          <w:color w:val="000000" w:themeColor="text1"/>
-          <w:sz w:val="24"/>
-          <w:szCs w:val="24"/>
-        </w:rPr>
-        <w:t>Hypertext</w:t>
-      </w:r>
-      <w:proofErr w:type="spellEnd"/>
-      <w:r>
-        <w:rPr>
-          <w:rFonts w:asciiTheme="majorBidi" w:hAnsiTheme="majorBidi"/>
-          <w:color w:val="000000" w:themeColor="text1"/>
-          <w:sz w:val="24"/>
-          <w:szCs w:val="24"/>
-        </w:rPr>
-        <w:t xml:space="preserve"> Markup </w:t>
-      </w:r>
-      <w:proofErr w:type="spellStart"/>
-      <w:r>
-        <w:rPr>
-          <w:rFonts w:asciiTheme="majorBidi" w:hAnsiTheme="majorBidi"/>
-          <w:color w:val="000000" w:themeColor="text1"/>
-          <w:sz w:val="24"/>
-          <w:szCs w:val="24"/>
-        </w:rPr>
-        <w:t>Language</w:t>
-      </w:r>
-      <w:proofErr w:type="spellEnd"/>
-      <w:r>
-        <w:rPr>
-          <w:rFonts w:asciiTheme="majorBidi" w:hAnsiTheme="majorBidi"/>
-          <w:color w:val="000000" w:themeColor="text1"/>
-          <w:sz w:val="24"/>
-          <w:szCs w:val="24"/>
-        </w:rPr>
-        <w:t xml:space="preserve">), est un langage de balisage utilisé pour représenter les pages web en structurant sémantiquement et logiquement le contenu des pages, incluant des ressources multimédias et des formulaires. Il est conforme aux exigences d'accessibilité du web et est souvent utilisé avec JavaScript et CSS. HTML est un format ouvert inspiré du SGML(Standard </w:t>
-      </w:r>
-      <w:proofErr w:type="spellStart"/>
-      <w:r>
-        <w:rPr>
-          <w:rFonts w:asciiTheme="majorBidi" w:hAnsiTheme="majorBidi"/>
-          <w:color w:val="000000" w:themeColor="text1"/>
-          <w:sz w:val="24"/>
-          <w:szCs w:val="24"/>
-        </w:rPr>
-        <w:t>Generalized</w:t>
-      </w:r>
-      <w:proofErr w:type="spellEnd"/>
-      <w:r>
-        <w:rPr>
-          <w:rFonts w:asciiTheme="majorBidi" w:hAnsiTheme="majorBidi"/>
-          <w:color w:val="000000" w:themeColor="text1"/>
-          <w:sz w:val="24"/>
-          <w:szCs w:val="24"/>
-        </w:rPr>
-        <w:t xml:space="preserve"> Markup </w:t>
-      </w:r>
-      <w:proofErr w:type="spellStart"/>
-      <w:r>
-        <w:rPr>
-          <w:rFonts w:asciiTheme="majorBidi" w:hAnsiTheme="majorBidi"/>
-          <w:color w:val="000000" w:themeColor="text1"/>
-          <w:sz w:val="24"/>
-          <w:szCs w:val="24"/>
-        </w:rPr>
-        <w:t>Language</w:t>
-      </w:r>
-      <w:proofErr w:type="spellEnd"/>
-      <w:r>
-        <w:rPr>
-          <w:rFonts w:asciiTheme="majorBidi" w:hAnsiTheme="majorBidi"/>
-          <w:color w:val="000000" w:themeColor="text1"/>
-          <w:sz w:val="24"/>
-          <w:szCs w:val="24"/>
-        </w:rPr>
-        <w:t>).</w:t>
+        <w:t>HTML, en anglais (Hypertext Markup Language), est un langage de balisage utilisé pour représenter les pages web en structurant sémantiquement et logiquement le contenu des pages, incluant des ressources multimédias et des formulaires. Il est conforme aux exigences d'accessibilité du web et est souvent utilisé avec JavaScript et CSS. HTML est un format ouvert inspiré du SGML(Standard Generalized Markup Language).</w:t>
       </w:r>
       <w:bookmarkEnd w:id="2"/>
     </w:p>
@@ -11465,7 +11605,7 @@
                     <pic:cNvPicPr/>
                   </pic:nvPicPr>
                   <pic:blipFill>
-                    <a:blip r:embed="rId13" cstate="print"/>
+                    <a:blip r:embed="rId15" cstate="print"/>
                     <a:stretch>
                       <a:fillRect/>
                     </a:stretch>
@@ -11491,43 +11631,7 @@
           <w:sz w:val="24"/>
           <w:szCs w:val="24"/>
         </w:rPr>
-        <w:t>Les feuilles de style en cascade, généralement appelées CSS de (</w:t>
-      </w:r>
-      <w:proofErr w:type="spellStart"/>
-      <w:r>
-        <w:rPr>
-          <w:rFonts w:asciiTheme="majorBidi" w:hAnsiTheme="majorBidi" w:cstheme="majorBidi"/>
-          <w:sz w:val="24"/>
-          <w:szCs w:val="24"/>
-        </w:rPr>
-        <w:t>Cascading</w:t>
-      </w:r>
-      <w:proofErr w:type="spellEnd"/>
-      <w:r>
-        <w:rPr>
-          <w:rFonts w:asciiTheme="majorBidi" w:hAnsiTheme="majorBidi" w:cstheme="majorBidi"/>
-          <w:sz w:val="24"/>
-          <w:szCs w:val="24"/>
-        </w:rPr>
-        <w:t xml:space="preserve"> Style Sheets), forment un langage informatique qui décrit la présentation des documents HTML et XML(Extensible Markup </w:t>
-      </w:r>
-      <w:proofErr w:type="spellStart"/>
-      <w:r>
-        <w:rPr>
-          <w:rFonts w:asciiTheme="majorBidi" w:hAnsiTheme="majorBidi" w:cstheme="majorBidi"/>
-          <w:sz w:val="24"/>
-          <w:szCs w:val="24"/>
-        </w:rPr>
-        <w:t>Language</w:t>
-      </w:r>
-      <w:proofErr w:type="spellEnd"/>
-      <w:r>
-        <w:rPr>
-          <w:rFonts w:asciiTheme="majorBidi" w:hAnsiTheme="majorBidi" w:cstheme="majorBidi"/>
-          <w:sz w:val="24"/>
-          <w:szCs w:val="24"/>
-        </w:rPr>
-        <w:t>). Les standards définissant CSS sont publiés par le World Wide Web Consortium (W3C). Introduit au milieu des années 1990, CSS devient couramment utilisé dans la conception de sites web et bien pris en charge par les navigateurs web dans les années 2000.</w:t>
+        <w:t>Les feuilles de style en cascade, généralement appelées CSS de (Cascading Style Sheets), forment un langage informatique qui décrit la présentation des documents HTML et XML(Extensible Markup Language). Les standards définissant CSS sont publiés par le World Wide Web Consortium (W3C). Introduit au milieu des années 1990, CSS devient couramment utilisé dans la conception de sites web et bien pris en charge par les navigateurs web dans les années 2000.</w:t>
       </w:r>
     </w:p>
     <w:p>
@@ -11602,7 +11706,7 @@
                     <pic:cNvPicPr/>
                   </pic:nvPicPr>
                   <pic:blipFill>
-                    <a:blip r:embed="rId14" cstate="print"/>
+                    <a:blip r:embed="rId16" cstate="print"/>
                     <a:stretch>
                       <a:fillRect/>
                     </a:stretch>
@@ -11631,21 +11735,8 @@
           <w:lang w:bidi="ar-SA"/>
           <w14:ligatures w14:val="none"/>
         </w:rPr>
-        <w:t xml:space="preserve">JavaScript est un langage de programmation de scripts principalement utilisé pour les pages web interactives, ainsi que pour les serveurs avec l'utilisation de Node.js. Il est orienté objet à prototype et supporte les paradigmes objet, impératif et fonctionnel. Avec son gestionnaire de dépendances </w:t>
-      </w:r>
-      <w:proofErr w:type="spellStart"/>
-      <w:r>
-        <w:rPr>
-          <w:rFonts w:asciiTheme="majorBidi" w:eastAsia="Calibri" w:hAnsiTheme="majorBidi" w:cstheme="majorBidi"/>
-          <w:kern w:val="0"/>
-          <w:sz w:val="24"/>
-          <w:szCs w:val="24"/>
-          <w:lang w:bidi="ar-SA"/>
-          <w14:ligatures w14:val="none"/>
-        </w:rPr>
-        <w:t>npm</w:t>
-      </w:r>
-      <w:proofErr w:type="spellEnd"/>
+        <w:t>JavaScript est un langage de programmation de scripts principalement utilisé pour les pages web interactives, ainsi que pour les serveurs avec l'utilisation de Node.js. Il est orienté objet à prototype et supporte les paradigmes objet, impératif et fonctionnel. Avec son gestionnaire de dépendances npm</w:t>
+      </w:r>
       <w:r>
         <w:t xml:space="preserve"> </w:t>
       </w:r>
@@ -11709,7 +11800,7 @@
                     </pic:cNvPicPr>
                   </pic:nvPicPr>
                   <pic:blipFill>
-                    <a:blip r:embed="rId15" cstate="print">
+                    <a:blip r:embed="rId17" cstate="print">
                       <a:extLst>
                         <a:ext uri="{28A0092B-C50C-407E-A947-70E740481C1C}">
                           <a14:useLocalDpi xmlns:a14="http://schemas.microsoft.com/office/drawing/2010/main" val="0"/>
@@ -11881,7 +11972,7 @@
                     </pic:cNvPicPr>
                   </pic:nvPicPr>
                   <pic:blipFill>
-                    <a:blip r:embed="rId16" cstate="print">
+                    <a:blip r:embed="rId18" cstate="print">
                       <a:extLst>
                         <a:ext uri="{28A0092B-C50C-407E-A947-70E740481C1C}">
                           <a14:useLocalDpi xmlns:a14="http://schemas.microsoft.com/office/drawing/2010/main" val="0"/>
@@ -11923,23 +12014,7 @@
           <w:sz w:val="24"/>
           <w:szCs w:val="24"/>
         </w:rPr>
-        <w:t>Flask est un micro-</w:t>
-      </w:r>
-      <w:proofErr w:type="spellStart"/>
-      <w:r>
-        <w:rPr>
-          <w:sz w:val="24"/>
-          <w:szCs w:val="24"/>
-        </w:rPr>
-        <w:t>framework</w:t>
-      </w:r>
-      <w:proofErr w:type="spellEnd"/>
-      <w:r>
-        <w:rPr>
-          <w:sz w:val="24"/>
-          <w:szCs w:val="24"/>
-        </w:rPr>
-        <w:t xml:space="preserve"> Web pour Python qui permet de créer rapidement et facilement des applications Web. Il est léger, </w:t>
+        <w:t xml:space="preserve">Flask est un micro-framework Web pour Python qui permet de créer rapidement et facilement des applications Web. Il est léger, </w:t>
       </w:r>
       <w:r>
         <w:rPr>
@@ -12016,7 +12091,7 @@
                     </pic:cNvPicPr>
                   </pic:nvPicPr>
                   <pic:blipFill>
-                    <a:blip r:embed="rId17" cstate="print">
+                    <a:blip r:embed="rId19" cstate="print">
                       <a:extLst>
                         <a:ext uri="{28A0092B-C50C-407E-A947-70E740481C1C}">
                           <a14:useLocalDpi xmlns:a14="http://schemas.microsoft.com/office/drawing/2010/main" val="0"/>
@@ -12093,7 +12168,6 @@
         <w:t>SQL (</w:t>
       </w:r>
       <w:bookmarkStart w:id="4" w:name="_Hlk134997308"/>
-      <w:proofErr w:type="spellStart"/>
       <w:r>
         <w:rPr>
           <w:rFonts w:asciiTheme="majorBidi" w:hAnsiTheme="majorBidi"/>
@@ -12101,50 +12175,9 @@
           <w:sz w:val="24"/>
           <w:szCs w:val="24"/>
         </w:rPr>
-        <w:t>Structured</w:t>
-      </w:r>
-      <w:proofErr w:type="spellEnd"/>
-      <w:r>
-        <w:rPr>
-          <w:rFonts w:asciiTheme="majorBidi" w:hAnsiTheme="majorBidi"/>
-          <w:color w:val="000000" w:themeColor="text1"/>
-          <w:sz w:val="24"/>
-          <w:szCs w:val="24"/>
-        </w:rPr>
-        <w:t xml:space="preserve"> </w:t>
-      </w:r>
-      <w:proofErr w:type="spellStart"/>
-      <w:r>
-        <w:rPr>
-          <w:rFonts w:asciiTheme="majorBidi" w:hAnsiTheme="majorBidi"/>
-          <w:color w:val="000000" w:themeColor="text1"/>
-          <w:sz w:val="24"/>
-          <w:szCs w:val="24"/>
-        </w:rPr>
-        <w:t>Query</w:t>
-      </w:r>
-      <w:proofErr w:type="spellEnd"/>
-      <w:r>
-        <w:rPr>
-          <w:rFonts w:asciiTheme="majorBidi" w:hAnsiTheme="majorBidi"/>
-          <w:color w:val="000000" w:themeColor="text1"/>
-          <w:sz w:val="24"/>
-          <w:szCs w:val="24"/>
-        </w:rPr>
-        <w:t xml:space="preserve"> </w:t>
-      </w:r>
-      <w:proofErr w:type="spellStart"/>
-      <w:r>
-        <w:rPr>
-          <w:rFonts w:asciiTheme="majorBidi" w:hAnsiTheme="majorBidi"/>
-          <w:color w:val="000000" w:themeColor="text1"/>
-          <w:sz w:val="24"/>
-          <w:szCs w:val="24"/>
-        </w:rPr>
-        <w:t>Language</w:t>
+        <w:t>Structured Query Language</w:t>
       </w:r>
       <w:bookmarkEnd w:id="4"/>
-      <w:proofErr w:type="spellEnd"/>
       <w:r>
         <w:rPr>
           <w:rFonts w:asciiTheme="majorBidi" w:hAnsiTheme="majorBidi"/>
@@ -12291,7 +12324,7 @@
                     <pic:cNvPicPr/>
                   </pic:nvPicPr>
                   <pic:blipFill>
-                    <a:blip r:embed="rId18" cstate="print"/>
+                    <a:blip r:embed="rId20" cstate="print"/>
                     <a:stretch>
                       <a:fillRect/>
                     </a:stretch>
@@ -12742,7 +12775,7 @@
                     <pic:cNvPicPr/>
                   </pic:nvPicPr>
                   <pic:blipFill>
-                    <a:blip r:embed="rId19" cstate="print">
+                    <a:blip r:embed="rId21" cstate="print">
                       <a:extLst>
                         <a:ext uri="{28A0092B-C50C-407E-A947-70E740481C1C}">
                           <a14:useLocalDpi xmlns:a14="http://schemas.microsoft.com/office/drawing/2010/main" val="0"/>
@@ -13575,33 +13608,31 @@
     </w:p>
     <w:p>
       <w:pPr>
-        <w:pStyle w:val="ListParagraph"/>
-        <w:numPr>
-          <w:ilvl w:val="0"/>
-          <w:numId w:val="7"/>
-        </w:numPr>
+        <w:spacing w:line="360" w:lineRule="auto"/>
+        <w:ind w:left="708"/>
+        <w:jc w:val="both"/>
         <w:rPr>
           <w:rFonts w:asciiTheme="majorBidi" w:hAnsiTheme="majorBidi"/>
           <w:color w:val="000000" w:themeColor="text1"/>
-          <w:sz w:val="28"/>
-          <w:szCs w:val="28"/>
-          <w:u w:val="single"/>
+          <w:sz w:val="24"/>
+          <w:szCs w:val="24"/>
         </w:rPr>
       </w:pPr>
       <w:r>
         <w:rPr>
           <w:rFonts w:asciiTheme="majorBidi" w:hAnsiTheme="majorBidi"/>
           <w:color w:val="000000" w:themeColor="text1"/>
-          <w:sz w:val="28"/>
-          <w:szCs w:val="28"/>
-          <w:u w:val="single"/>
-        </w:rPr>
-        <w:t>Qu’est-ce qu’un API ? </w:t>
-      </w:r>
-    </w:p>
-    <w:p>
-      <w:pPr>
+          <w:sz w:val="24"/>
+          <w:szCs w:val="24"/>
+        </w:rPr>
+        <w:t>Un API (Application Programming Interface) est un ensemble de règles, protocoles et outils qui permettent à différentes applications de communiquer entre elles de manière standardisée et automatisée.</w:t>
+      </w:r>
+    </w:p>
+    <w:p>
+      <w:pPr>
+        <w:spacing w:line="360" w:lineRule="auto"/>
         <w:ind w:left="708"/>
+        <w:jc w:val="both"/>
         <w:rPr>
           <w:rFonts w:asciiTheme="majorBidi" w:hAnsiTheme="majorBidi"/>
           <w:color w:val="000000" w:themeColor="text1"/>
@@ -13616,9 +13647,8 @@
           <w:sz w:val="24"/>
           <w:szCs w:val="24"/>
         </w:rPr>
-        <w:t xml:space="preserve">Un API (Application </w:t>
-      </w:r>
-      <w:proofErr w:type="spellStart"/>
+        <w:t xml:space="preserve">Pour afficher les vulnérabilités sur </w:t>
+      </w:r>
       <w:r>
         <w:rPr>
           <w:rFonts w:asciiTheme="majorBidi" w:hAnsiTheme="majorBidi"/>
@@ -13626,9 +13656,8 @@
           <w:sz w:val="24"/>
           <w:szCs w:val="24"/>
         </w:rPr>
-        <w:t>Programming</w:t>
-      </w:r>
-      <w:proofErr w:type="spellEnd"/>
+        <w:t>notre</w:t>
+      </w:r>
       <w:r>
         <w:rPr>
           <w:rFonts w:asciiTheme="majorBidi" w:hAnsiTheme="majorBidi"/>
@@ -13636,32 +13665,152 @@
           <w:sz w:val="24"/>
           <w:szCs w:val="24"/>
         </w:rPr>
-        <w:t xml:space="preserve"> Interface) est un ensemble de règles, protocoles et outils qui permettent à différentes applications de communiquer entre elles de manière standardisée et automatisée.</w:t>
-      </w:r>
-    </w:p>
-    <w:p>
-      <w:pPr>
+        <w:t xml:space="preserve"> site, l'API CVE (Common Vulnerabilities and Exposures) est utilisée. </w:t>
+      </w:r>
+      <w:r>
         <w:rPr>
           <w:rFonts w:asciiTheme="majorBidi" w:hAnsiTheme="majorBidi"/>
-          <w:b/>
-          <w:bCs/>
-          <w:color w:val="000000" w:themeColor="text1"/>
-          <w:sz w:val="28"/>
-          <w:szCs w:val="28"/>
-        </w:rPr>
-      </w:pPr>
-    </w:p>
-    <w:p>
-      <w:pPr>
+          <w:color w:val="000000" w:themeColor="text1"/>
+          <w:sz w:val="24"/>
+          <w:szCs w:val="24"/>
+        </w:rPr>
+        <w:t>C’</w:t>
+      </w:r>
+      <w:r>
         <w:rPr>
           <w:rFonts w:asciiTheme="majorBidi" w:hAnsiTheme="majorBidi"/>
-          <w:b/>
-          <w:bCs/>
-          <w:color w:val="000000" w:themeColor="text1"/>
-          <w:sz w:val="32"/>
-          <w:szCs w:val="32"/>
-        </w:rPr>
-      </w:pPr>
+          <w:color w:val="000000" w:themeColor="text1"/>
+          <w:sz w:val="24"/>
+          <w:szCs w:val="24"/>
+        </w:rPr>
+        <w:t>est une base de données publique qui recense les informations sur les vulnérabilités connues dans les logiciels et les systèmes. Grâce à cette API, il est possible d'interroger la base de données pour obtenir les dernières informations sur les vulnérabilités pertinentes pour le site. Une fois les données récupérées, elles sont traitées et affichées de manière claire et concise sur le site afin d'informer les utilisateurs des vulnérabilités potentielles. Cette approche permet de maintenir la sécurité du site en restant à jour sur les vulnérabilités connues</w:t>
+      </w:r>
+      <w:r>
+        <w:rPr>
+          <w:rFonts w:asciiTheme="majorBidi" w:hAnsiTheme="majorBidi"/>
+          <w:color w:val="000000" w:themeColor="text1"/>
+          <w:sz w:val="24"/>
+          <w:szCs w:val="24"/>
+        </w:rPr>
+        <w:t>.</w:t>
+      </w:r>
+      <w:r>
+        <w:t xml:space="preserve"> </w:t>
+      </w:r>
+      <w:hyperlink w:anchor="Bibliographie" w:history="1">
+        <w:r>
+          <w:rPr>
+            <w:rStyle w:val="Hyperlink"/>
+            <w:rFonts w:cstheme="minorHAnsi"/>
+            <w:b/>
+            <w:bCs/>
+            <w:sz w:val="24"/>
+            <w:szCs w:val="24"/>
+          </w:rPr>
+          <w:t>[</w:t>
+        </w:r>
+        <w:r>
+          <w:rPr>
+            <w:rStyle w:val="Hyperlink"/>
+            <w:rFonts w:cstheme="minorHAnsi"/>
+            <w:b/>
+            <w:bCs/>
+            <w:sz w:val="24"/>
+            <w:szCs w:val="24"/>
+          </w:rPr>
+          <w:t>5</w:t>
+        </w:r>
+        <w:r>
+          <w:rPr>
+            <w:rStyle w:val="Hyperlink"/>
+            <w:rFonts w:cstheme="minorHAnsi"/>
+            <w:b/>
+            <w:bCs/>
+            <w:sz w:val="24"/>
+            <w:szCs w:val="24"/>
+          </w:rPr>
+          <w:t>]</w:t>
+        </w:r>
+      </w:hyperlink>
+    </w:p>
+    <w:p>
+      <w:pPr>
+        <w:rPr>
+          <w:rFonts w:asciiTheme="majorBidi" w:hAnsiTheme="majorBidi"/>
+          <w:b/>
+          <w:bCs/>
+          <w:color w:val="000000" w:themeColor="text1"/>
+          <w:sz w:val="32"/>
+          <w:szCs w:val="32"/>
+        </w:rPr>
+      </w:pPr>
+      <w:r>
+        <w:rPr>
+          <w:noProof/>
+        </w:rPr>
+        <w:drawing>
+          <wp:anchor distT="0" distB="0" distL="114300" distR="114300" simplePos="0" relativeHeight="251679744" behindDoc="0" locked="0" layoutInCell="1" allowOverlap="1" wp14:anchorId="08AD063A" wp14:editId="66A9DCB9">
+            <wp:simplePos x="0" y="0"/>
+            <wp:positionH relativeFrom="column">
+              <wp:posOffset>5050155</wp:posOffset>
+            </wp:positionH>
+            <wp:positionV relativeFrom="paragraph">
+              <wp:posOffset>256540</wp:posOffset>
+            </wp:positionV>
+            <wp:extent cx="1447800" cy="1447800"/>
+            <wp:effectExtent l="0" t="0" r="0" b="0"/>
+            <wp:wrapSquare wrapText="bothSides"/>
+            <wp:docPr id="428830829" name="Picture 2"/>
+            <wp:cNvGraphicFramePr>
+              <a:graphicFrameLocks xmlns:a="http://schemas.openxmlformats.org/drawingml/2006/main" noChangeAspect="1"/>
+            </wp:cNvGraphicFramePr>
+            <a:graphic xmlns:a="http://schemas.openxmlformats.org/drawingml/2006/main">
+              <a:graphicData uri="http://schemas.openxmlformats.org/drawingml/2006/picture">
+                <pic:pic xmlns:pic="http://schemas.openxmlformats.org/drawingml/2006/picture">
+                  <pic:nvPicPr>
+                    <pic:cNvPr id="0" name="Picture 3"/>
+                    <pic:cNvPicPr>
+                      <a:picLocks noChangeAspect="1" noChangeArrowheads="1"/>
+                    </pic:cNvPicPr>
+                  </pic:nvPicPr>
+                  <pic:blipFill>
+                    <a:blip r:embed="rId22">
+                      <a:extLst>
+                        <a:ext uri="{28A0092B-C50C-407E-A947-70E740481C1C}">
+                          <a14:useLocalDpi xmlns:a14="http://schemas.microsoft.com/office/drawing/2010/main" val="0"/>
+                        </a:ext>
+                      </a:extLst>
+                    </a:blip>
+                    <a:srcRect/>
+                    <a:stretch>
+                      <a:fillRect/>
+                    </a:stretch>
+                  </pic:blipFill>
+                  <pic:spPr bwMode="auto">
+                    <a:xfrm>
+                      <a:off x="0" y="0"/>
+                      <a:ext cx="1447800" cy="1447800"/>
+                    </a:xfrm>
+                    <a:prstGeom prst="rect">
+                      <a:avLst/>
+                    </a:prstGeom>
+                    <a:noFill/>
+                    <a:ln>
+                      <a:noFill/>
+                    </a:ln>
+                  </pic:spPr>
+                </pic:pic>
+              </a:graphicData>
+            </a:graphic>
+            <wp14:sizeRelH relativeFrom="margin">
+              <wp14:pctWidth>0</wp14:pctWidth>
+            </wp14:sizeRelH>
+            <wp14:sizeRelV relativeFrom="margin">
+              <wp14:pctHeight>0</wp14:pctHeight>
+            </wp14:sizeRelV>
+          </wp:anchor>
+        </w:drawing>
+      </w:r>
       <w:r>
         <w:rPr>
           <w:rFonts w:asciiTheme="majorBidi" w:hAnsiTheme="majorBidi" w:cstheme="majorBidi"/>
@@ -13717,7 +13866,6 @@
         </w:rPr>
         <w:t xml:space="preserve">L’outil </w:t>
       </w:r>
-      <w:proofErr w:type="spellStart"/>
       <w:r>
         <w:rPr>
           <w:rFonts w:asciiTheme="majorBidi" w:hAnsiTheme="majorBidi"/>
@@ -13740,7 +13888,6 @@
         </w:rPr>
         <w:t>map</w:t>
       </w:r>
-      <w:proofErr w:type="spellEnd"/>
     </w:p>
     <w:p>
       <w:pPr>
@@ -13754,7 +13901,6 @@
           <w:szCs w:val="24"/>
         </w:rPr>
       </w:pPr>
-      <w:proofErr w:type="spellStart"/>
       <w:r>
         <w:rPr>
           <w:rFonts w:asciiTheme="majorBidi" w:hAnsiTheme="majorBidi"/>
@@ -13762,9 +13908,8 @@
           <w:sz w:val="24"/>
           <w:szCs w:val="24"/>
         </w:rPr>
-        <w:t>Nmap</w:t>
-      </w:r>
-      <w:proofErr w:type="spellEnd"/>
+        <w:t xml:space="preserve">Nmap </w:t>
+      </w:r>
       <w:r>
         <w:rPr>
           <w:rFonts w:asciiTheme="majorBidi" w:hAnsiTheme="majorBidi"/>
@@ -13772,9 +13917,8 @@
           <w:sz w:val="24"/>
           <w:szCs w:val="24"/>
         </w:rPr>
-        <w:t xml:space="preserve"> est un outil de sécurité informatique utilisé pour l'exploration de réseau et la découverte d'hôtes. Il permet de scanner des réseaux et des ports pour identifier les services en cours d'exécution sur des machines distantes, ainsi que d'autres informations telles que les systèmes d'exploitation utilisés. </w:t>
-      </w:r>
-      <w:proofErr w:type="spellStart"/>
+        <w:t xml:space="preserve">(Network Mapper)  </w:t>
+      </w:r>
       <w:r>
         <w:rPr>
           <w:rFonts w:asciiTheme="majorBidi" w:hAnsiTheme="majorBidi"/>
@@ -13782,18 +13926,46 @@
           <w:sz w:val="24"/>
           <w:szCs w:val="24"/>
         </w:rPr>
-        <w:t>Nmap</w:t>
-      </w:r>
-      <w:proofErr w:type="spellEnd"/>
-      <w:r>
-        <w:rPr>
-          <w:rFonts w:asciiTheme="majorBidi" w:hAnsiTheme="majorBidi"/>
-          <w:color w:val="000000" w:themeColor="text1"/>
-          <w:sz w:val="24"/>
-          <w:szCs w:val="24"/>
-        </w:rPr>
-        <w:t xml:space="preserve"> est largement utilisé par les professionnels de la sécurité pour évaluer les vulnérabilités d'un réseau et identifier les éventuelles failles de sécurité.</w:t>
-      </w:r>
+        <w:t>est un outil de sécurité informatique utilisé pour l'exploration de réseau et la découverte d'hôtes. Il permet de scanner des réseaux et des ports pour identifier les services en cours d'exécution sur des machines distantes, ainsi que d'autres informations telles que les systèmes d'exploitation utilisés. Nmap est largement utilisé par les professionnels de la sécurité pour évaluer les vulnérabilités d'un réseau et identifier les éventuelles failles de sécurité.</w:t>
+      </w:r>
+      <w:r>
+        <w:t xml:space="preserve"> </w:t>
+      </w:r>
+      <w:hyperlink w:anchor="Bibliographie" w:history="1">
+        <w:r>
+          <w:rPr>
+            <w:rStyle w:val="Hyperlink"/>
+            <w:rFonts w:cstheme="minorHAnsi"/>
+            <w:b/>
+            <w:bCs/>
+            <w:sz w:val="24"/>
+            <w:szCs w:val="24"/>
+          </w:rPr>
+          <w:t>[</w:t>
+        </w:r>
+        <w:r>
+          <w:rPr>
+            <w:rStyle w:val="Hyperlink"/>
+            <w:rFonts w:cstheme="minorHAnsi"/>
+            <w:b/>
+            <w:bCs/>
+            <w:sz w:val="24"/>
+            <w:szCs w:val="24"/>
+          </w:rPr>
+          <w:t>6</w:t>
+        </w:r>
+        <w:r>
+          <w:rPr>
+            <w:rStyle w:val="Hyperlink"/>
+            <w:rFonts w:cstheme="minorHAnsi"/>
+            <w:b/>
+            <w:bCs/>
+            <w:sz w:val="24"/>
+            <w:szCs w:val="24"/>
+          </w:rPr>
+          <w:t>]</w:t>
+        </w:r>
+      </w:hyperlink>
     </w:p>
     <w:p>
       <w:pPr>
@@ -13942,6 +14114,19 @@
     </w:p>
     <w:p>
       <w:pPr>
+        <w:spacing w:line="360" w:lineRule="auto"/>
+        <w:ind w:firstLine="708"/>
+        <w:jc w:val="both"/>
+        <w:rPr>
+          <w:rFonts w:asciiTheme="majorBidi" w:hAnsiTheme="majorBidi"/>
+          <w:color w:val="000000" w:themeColor="text1"/>
+          <w:sz w:val="24"/>
+          <w:szCs w:val="24"/>
+        </w:rPr>
+      </w:pPr>
+    </w:p>
+    <w:p>
+      <w:pPr>
         <w:rPr>
           <w:rFonts w:asciiTheme="majorBidi" w:hAnsiTheme="majorBidi" w:cstheme="majorBidi"/>
           <w:b/>
@@ -13964,84 +14149,7 @@
     </w:p>
     <w:p>
       <w:pPr>
-        <w:rPr>
-          <w:rFonts w:asciiTheme="majorBidi" w:hAnsiTheme="majorBidi" w:cstheme="majorBidi"/>
-          <w:b/>
-          <w:bCs/>
-          <w:sz w:val="36"/>
-          <w:szCs w:val="36"/>
-        </w:rPr>
-      </w:pPr>
-    </w:p>
-    <w:p>
-      <w:pPr>
-        <w:rPr>
-          <w:rFonts w:asciiTheme="majorBidi" w:hAnsiTheme="majorBidi" w:cstheme="majorBidi"/>
-          <w:b/>
-          <w:bCs/>
-          <w:sz w:val="36"/>
-          <w:szCs w:val="36"/>
-        </w:rPr>
-      </w:pPr>
-    </w:p>
-    <w:p>
-      <w:pPr>
-        <w:rPr>
-          <w:rFonts w:asciiTheme="majorBidi" w:hAnsiTheme="majorBidi" w:cstheme="majorBidi"/>
-          <w:b/>
-          <w:bCs/>
-          <w:sz w:val="36"/>
-          <w:szCs w:val="36"/>
-        </w:rPr>
-      </w:pPr>
-    </w:p>
-    <w:p>
-      <w:pPr>
-        <w:rPr>
-          <w:rFonts w:asciiTheme="majorBidi" w:hAnsiTheme="majorBidi" w:cstheme="majorBidi"/>
-          <w:b/>
-          <w:bCs/>
-          <w:sz w:val="36"/>
-          <w:szCs w:val="36"/>
-        </w:rPr>
-      </w:pPr>
-    </w:p>
-    <w:p>
-      <w:pPr>
-        <w:rPr>
-          <w:rFonts w:asciiTheme="majorBidi" w:hAnsiTheme="majorBidi" w:cstheme="majorBidi"/>
-          <w:b/>
-          <w:bCs/>
-          <w:sz w:val="36"/>
-          <w:szCs w:val="36"/>
-        </w:rPr>
-      </w:pPr>
-    </w:p>
-    <w:p>
-      <w:pPr>
-        <w:rPr>
-          <w:rFonts w:asciiTheme="majorBidi" w:hAnsiTheme="majorBidi" w:cstheme="majorBidi"/>
-          <w:b/>
-          <w:bCs/>
-          <w:sz w:val="36"/>
-          <w:szCs w:val="36"/>
-        </w:rPr>
-      </w:pPr>
-    </w:p>
-    <w:p>
-      <w:pPr>
-        <w:rPr>
-          <w:rFonts w:asciiTheme="majorBidi" w:hAnsiTheme="majorBidi" w:cstheme="majorBidi"/>
-          <w:b/>
-          <w:bCs/>
-          <w:sz w:val="36"/>
-          <w:szCs w:val="36"/>
-        </w:rPr>
-      </w:pPr>
-    </w:p>
-    <w:p>
-      <w:pPr>
-        <w:jc w:val="center"/>
+        <w:ind w:left="2124" w:firstLine="708"/>
         <w:rPr>
           <w:rFonts w:asciiTheme="majorBidi" w:hAnsiTheme="majorBidi" w:cstheme="majorBidi"/>
           <w:b/>
@@ -14341,21 +14449,36 @@
         </w:rPr>
         <w:t xml:space="preserve"> </w:t>
       </w:r>
-      <w:r>
+      <w:hyperlink r:id="rId23" w:history="1">
+        <w:r>
+          <w:rPr>
+            <w:rStyle w:val="Hyperlink"/>
+            <w:rFonts w:cstheme="minorHAnsi"/>
+            <w:b/>
+            <w:bCs/>
+            <w:sz w:val="24"/>
+            <w:szCs w:val="24"/>
+          </w:rPr>
+          <w:t>https://mns.gov.dz/</w:t>
+        </w:r>
+      </w:hyperlink>
+    </w:p>
+    <w:p>
+      <w:pPr>
+        <w:pStyle w:val="ListParagraph"/>
         <w:rPr>
           <w:rFonts w:cstheme="minorHAnsi"/>
           <w:b/>
           <w:bCs/>
-          <w:color w:val="0070C0"/>
           <w:sz w:val="24"/>
           <w:szCs w:val="24"/>
           <w:u w:val="single"/>
         </w:rPr>
-        <w:t>https://mns.gov.dz/</w:t>
-      </w:r>
-    </w:p>
-    <w:p>
-      <w:pPr>
+      </w:pPr>
+    </w:p>
+    <w:p>
+      <w:pPr>
+        <w:pStyle w:val="ListParagraph"/>
         <w:rPr>
           <w:rFonts w:cstheme="minorHAnsi"/>
           <w:b/>
@@ -14379,6 +14502,61 @@
           <w:bCs/>
           <w:sz w:val="24"/>
           <w:szCs w:val="24"/>
+          <w:u w:val="single"/>
+        </w:rPr>
+      </w:pPr>
+      <w:hyperlink r:id="rId24" w:history="1">
+        <w:r>
+          <w:rPr>
+            <w:rStyle w:val="Hyperlink"/>
+            <w:b/>
+            <w:bCs/>
+          </w:rPr>
+          <w:t>https://thehackernews.com/2020/10/adversarial-ml-threat-matrix.html</w:t>
+        </w:r>
+      </w:hyperlink>
+    </w:p>
+    <w:p>
+      <w:pPr>
+        <w:pStyle w:val="ListParagraph"/>
+        <w:rPr>
+          <w:rFonts w:cstheme="minorHAnsi"/>
+          <w:b/>
+          <w:bCs/>
+          <w:sz w:val="24"/>
+          <w:szCs w:val="24"/>
+          <w:u w:val="single"/>
+        </w:rPr>
+      </w:pPr>
+    </w:p>
+    <w:p>
+      <w:pPr>
+        <w:rPr>
+          <w:rFonts w:cstheme="minorHAnsi"/>
+          <w:b/>
+          <w:bCs/>
+          <w:sz w:val="24"/>
+          <w:szCs w:val="24"/>
+          <w:u w:val="single"/>
+        </w:rPr>
+      </w:pPr>
+    </w:p>
+    <w:p>
+      <w:pPr>
+        <w:pStyle w:val="ListParagraph"/>
+        <w:numPr>
+          <w:ilvl w:val="0"/>
+          <w:numId w:val="14"/>
+        </w:numPr>
+        <w:rPr>
+          <w:rStyle w:val="Hyperlink"/>
+          <w:rFonts w:cstheme="minorHAnsi"/>
+          <w:b/>
+          <w:bCs/>
+          <w:color w:val="auto"/>
+          <w:sz w:val="24"/>
+          <w:szCs w:val="24"/>
+          <w:u w:val="none"/>
         </w:rPr>
       </w:pPr>
       <w:r>
@@ -14415,7 +14593,7 @@
         </w:rPr>
         <w:t xml:space="preserve"> </w:t>
       </w:r>
-      <w:hyperlink r:id="rId20" w:history="1">
+      <w:hyperlink r:id="rId25" w:history="1">
         <w:r>
           <w:rPr>
             <w:rStyle w:val="Hyperlink"/>
@@ -14444,17 +14622,31 @@
     </w:p>
     <w:p>
       <w:pPr>
+        <w:rPr>
+          <w:rFonts w:cstheme="minorHAnsi"/>
+          <w:b/>
+          <w:bCs/>
+          <w:sz w:val="24"/>
+          <w:szCs w:val="24"/>
+        </w:rPr>
+      </w:pPr>
+    </w:p>
+    <w:p>
+      <w:pPr>
         <w:pStyle w:val="ListParagraph"/>
         <w:numPr>
           <w:ilvl w:val="0"/>
           <w:numId w:val="14"/>
         </w:numPr>
         <w:rPr>
+          <w:rStyle w:val="Hyperlink"/>
           <w:rFonts w:cstheme="minorHAnsi"/>
           <w:b/>
           <w:bCs/>
-          <w:sz w:val="24"/>
-          <w:szCs w:val="24"/>
+          <w:color w:val="auto"/>
+          <w:sz w:val="24"/>
+          <w:szCs w:val="24"/>
+          <w:u w:val="none"/>
         </w:rPr>
       </w:pPr>
       <w:r>
@@ -14491,26 +14683,47 @@
         </w:rPr>
         <w:t xml:space="preserve"> </w:t>
       </w:r>
-      <w:hyperlink r:id="rId21" w:history="1">
+      <w:hyperlink r:id="rId26" w:history="1">
         <w:r>
           <w:rPr>
             <w:rStyle w:val="Hyperlink"/>
             <w:b/>
             <w:sz w:val="24"/>
           </w:rPr>
-          <w:t>https://www.cisa.gov/forms/report</w:t>
+          <w:t>https://www.cisa.gov</w:t>
+        </w:r>
+        <w:r>
+          <w:rPr>
+            <w:rStyle w:val="Hyperlink"/>
+            <w:b/>
+            <w:color w:val="4472C4" w:themeColor="accent1"/>
+            <w:sz w:val="24"/>
+          </w:rPr>
+          <w:t>/</w:t>
+        </w:r>
+        <w:r>
+          <w:rPr>
+            <w:rStyle w:val="Hyperlink"/>
+            <w:b/>
+            <w:sz w:val="24"/>
+          </w:rPr>
+          <w:t>forms/report</w:t>
         </w:r>
       </w:hyperlink>
       <w:bookmarkEnd w:id="6"/>
     </w:p>
     <w:p>
       <w:pPr>
-        <w:rPr>
+        <w:pStyle w:val="ListParagraph"/>
+        <w:rPr>
+          <w:rStyle w:val="Hyperlink"/>
           <w:rFonts w:cstheme="minorHAnsi"/>
           <w:b/>
           <w:bCs/>
-          <w:sz w:val="24"/>
-          <w:szCs w:val="24"/>
+          <w:color w:val="auto"/>
+          <w:sz w:val="24"/>
+          <w:szCs w:val="24"/>
+          <w:u w:val="none"/>
         </w:rPr>
       </w:pPr>
     </w:p>
@@ -14518,11 +14731,14 @@
       <w:pPr>
         <w:pStyle w:val="ListParagraph"/>
         <w:rPr>
+          <w:rStyle w:val="Hyperlink"/>
           <w:rFonts w:cstheme="minorHAnsi"/>
           <w:b/>
           <w:bCs/>
-          <w:sz w:val="24"/>
-          <w:szCs w:val="24"/>
+          <w:color w:val="auto"/>
+          <w:sz w:val="24"/>
+          <w:szCs w:val="24"/>
+          <w:u w:val="none"/>
         </w:rPr>
       </w:pPr>
     </w:p>
@@ -14530,16 +14746,166 @@
       <w:pPr>
         <w:pStyle w:val="ListParagraph"/>
         <w:rPr>
+          <w:rStyle w:val="Hyperlink"/>
           <w:rFonts w:cstheme="minorHAnsi"/>
           <w:b/>
           <w:bCs/>
+          <w:color w:val="auto"/>
+          <w:sz w:val="24"/>
+          <w:szCs w:val="24"/>
+          <w:u w:val="none"/>
+        </w:rPr>
+      </w:pPr>
+    </w:p>
+    <w:p>
+      <w:pPr>
+        <w:pStyle w:val="ListParagraph"/>
+        <w:numPr>
+          <w:ilvl w:val="0"/>
+          <w:numId w:val="14"/>
+        </w:numPr>
+        <w:rPr>
+          <w:rStyle w:val="Hyperlink"/>
+          <w:rFonts w:cstheme="minorHAnsi"/>
+          <w:b/>
+          <w:bCs/>
+          <w:color w:val="auto"/>
+          <w:sz w:val="24"/>
+          <w:szCs w:val="24"/>
+          <w:u w:val="none"/>
+        </w:rPr>
+      </w:pPr>
+      <w:r>
+        <w:rPr>
+          <w:rStyle w:val="Hyperlink"/>
+          <w:rFonts w:cstheme="minorHAnsi"/>
+          <w:b/>
+          <w:bCs/>
+          <w:color w:val="auto"/>
+          <w:sz w:val="24"/>
+          <w:szCs w:val="24"/>
+          <w:u w:val="none"/>
+        </w:rPr>
+        <w:t>API CVE</w:t>
+      </w:r>
+    </w:p>
+    <w:p>
+      <w:pPr>
+        <w:rPr>
+          <w:rFonts w:cstheme="minorHAnsi"/>
+          <w:b/>
+          <w:bCs/>
+          <w:sz w:val="24"/>
+          <w:szCs w:val="24"/>
+        </w:rPr>
+      </w:pPr>
+    </w:p>
+    <w:p>
+      <w:pPr>
+        <w:rPr>
+          <w:rFonts w:cstheme="minorHAnsi"/>
+          <w:b/>
+          <w:bCs/>
+          <w:sz w:val="24"/>
+          <w:szCs w:val="24"/>
+        </w:rPr>
+      </w:pPr>
+    </w:p>
+    <w:p>
+      <w:pPr>
+        <w:pStyle w:val="ListParagraph"/>
+        <w:numPr>
+          <w:ilvl w:val="0"/>
+          <w:numId w:val="14"/>
+        </w:numPr>
+        <w:rPr>
+          <w:rFonts w:cstheme="minorHAnsi"/>
+          <w:b/>
+          <w:bCs/>
+          <w:sz w:val="24"/>
+          <w:szCs w:val="24"/>
+        </w:rPr>
+      </w:pPr>
+      <w:r>
+        <w:rPr>
+          <w:sz w:val="24"/>
+        </w:rPr>
+        <w:t>«</w:t>
+      </w:r>
+      <w:r>
+        <w:rPr>
+          <w:spacing w:val="-3"/>
+          <w:sz w:val="24"/>
+        </w:rPr>
+        <w:t xml:space="preserve"> </w:t>
+      </w:r>
+      <w:r>
+        <w:rPr>
+          <w:spacing w:val="-3"/>
+          <w:sz w:val="24"/>
+        </w:rPr>
+        <w:t>Nmap</w:t>
+      </w:r>
+      <w:r>
+        <w:rPr>
+          <w:sz w:val="24"/>
+        </w:rPr>
+        <w:t>»</w:t>
+      </w:r>
+      <w:r>
+        <w:rPr>
+          <w:sz w:val="24"/>
+        </w:rPr>
+        <w:t xml:space="preserve"> </w:t>
+      </w:r>
+      <w:r>
+        <w:rPr>
+          <w:b/>
+          <w:bCs/>
+          <w:color w:val="0070C0"/>
+          <w:sz w:val="24"/>
+          <w:u w:val="single"/>
+        </w:rPr>
+        <w:t>https://nmap.org/</w:t>
+      </w:r>
+    </w:p>
+    <w:p>
+      <w:pPr>
+        <w:rPr>
+          <w:rFonts w:cstheme="minorHAnsi"/>
+          <w:b/>
+          <w:bCs/>
+          <w:sz w:val="24"/>
+          <w:szCs w:val="24"/>
+        </w:rPr>
+      </w:pPr>
+    </w:p>
+    <w:p>
+      <w:pPr>
+        <w:pStyle w:val="ListParagraph"/>
+        <w:rPr>
+          <w:rFonts w:cstheme="minorHAnsi"/>
+          <w:b/>
+          <w:bCs/>
+          <w:sz w:val="24"/>
+          <w:szCs w:val="24"/>
+        </w:rPr>
+      </w:pPr>
+    </w:p>
+    <w:p>
+      <w:pPr>
+        <w:pStyle w:val="ListParagraph"/>
+        <w:rPr>
+          <w:rFonts w:cstheme="minorHAnsi"/>
+          <w:b/>
+          <w:bCs/>
           <w:sz w:val="24"/>
           <w:szCs w:val="24"/>
         </w:rPr>
       </w:pPr>
     </w:p>
     <w:sectPr>
-      <w:headerReference w:type="default" r:id="rId22"/>
+      <w:headerReference w:type="default" r:id="rId27"/>
       <w:pgSz w:w="11906" w:h="16838"/>
       <w:pgMar w:top="1440" w:right="1440" w:bottom="1440" w:left="1440" w:header="708" w:footer="708" w:gutter="0"/>
       <w:cols w:space="708"/>
@@ -16799,7 +17165,7 @@
       <w:lvlText w:val=""/>
       <w:lvlJc w:val="left"/>
       <w:pPr>
-        <w:ind w:left="1068" w:hanging="360"/>
+        <w:ind w:left="1788" w:hanging="360"/>
       </w:pPr>
       <w:rPr>
         <w:rFonts w:ascii="Symbol" w:hAnsi="Symbol" w:hint="default"/>
@@ -16810,7 +17176,7 @@
       <w:lvlText w:val="—"/>
       <w:lvlJc w:val="left"/>
       <w:pPr>
-        <w:ind w:left="1788" w:hanging="360"/>
+        <w:ind w:left="2508" w:hanging="360"/>
       </w:pPr>
       <w:rPr>
         <w:rFonts w:ascii="Times New Roman" w:eastAsiaTheme="minorHAnsi" w:hAnsi="Times New Roman" w:cs="Times New Roman" w:hint="default"/>
@@ -16822,7 +17188,7 @@
       <w:lvlText w:val=""/>
       <w:lvlJc w:val="left"/>
       <w:pPr>
-        <w:ind w:left="2508" w:hanging="360"/>
+        <w:ind w:left="3228" w:hanging="360"/>
       </w:pPr>
       <w:rPr>
         <w:rFonts w:ascii="Wingdings" w:hAnsi="Wingdings" w:hint="default"/>
@@ -16834,7 +17200,7 @@
       <w:lvlText w:val=""/>
       <w:lvlJc w:val="left"/>
       <w:pPr>
-        <w:ind w:left="3228" w:hanging="360"/>
+        <w:ind w:left="3948" w:hanging="360"/>
       </w:pPr>
       <w:rPr>
         <w:rFonts w:ascii="Symbol" w:hAnsi="Symbol" w:hint="default"/>
@@ -16846,7 +17212,7 @@
       <w:lvlText w:val="o"/>
       <w:lvlJc w:val="left"/>
       <w:pPr>
-        <w:ind w:left="3948" w:hanging="360"/>
+        <w:ind w:left="4668" w:hanging="360"/>
       </w:pPr>
       <w:rPr>
         <w:rFonts w:ascii="Courier New" w:hAnsi="Courier New" w:cs="Courier New" w:hint="default"/>
@@ -16858,7 +17224,7 @@
       <w:lvlText w:val=""/>
       <w:lvlJc w:val="left"/>
       <w:pPr>
-        <w:ind w:left="4668" w:hanging="360"/>
+        <w:ind w:left="5388" w:hanging="360"/>
       </w:pPr>
       <w:rPr>
         <w:rFonts w:ascii="Wingdings" w:hAnsi="Wingdings" w:hint="default"/>
@@ -16870,7 +17236,7 @@
       <w:lvlText w:val=""/>
       <w:lvlJc w:val="left"/>
       <w:pPr>
-        <w:ind w:left="5388" w:hanging="360"/>
+        <w:ind w:left="6108" w:hanging="360"/>
       </w:pPr>
       <w:rPr>
         <w:rFonts w:ascii="Symbol" w:hAnsi="Symbol" w:hint="default"/>
@@ -16882,7 +17248,7 @@
       <w:lvlText w:val="o"/>
       <w:lvlJc w:val="left"/>
       <w:pPr>
-        <w:ind w:left="6108" w:hanging="360"/>
+        <w:ind w:left="6828" w:hanging="360"/>
       </w:pPr>
       <w:rPr>
         <w:rFonts w:ascii="Courier New" w:hAnsi="Courier New" w:cs="Courier New" w:hint="default"/>
@@ -16894,7 +17260,7 @@
       <w:lvlText w:val=""/>
       <w:lvlJc w:val="left"/>
       <w:pPr>
-        <w:ind w:left="6828" w:hanging="360"/>
+        <w:ind w:left="7548" w:hanging="360"/>
       </w:pPr>
       <w:rPr>
         <w:rFonts w:ascii="Wingdings" w:hAnsi="Wingdings" w:hint="default"/>
@@ -18635,7 +19001,7 @@
   <w:style w:type="paragraph" w:default="1" w:styleId="Normal">
     <w:name w:val="Normal"/>
     <w:qFormat/>
-    <w:rsid w:val="009E4EDF"/>
+    <w:rsid w:val="007246A1"/>
     <w:rPr>
       <w:lang w:bidi="ar-DZ"/>
     </w:rPr>
@@ -18879,7 +19245,6 @@
   <w:style w:type="character" w:default="1" w:styleId="DefaultParagraphFont">
     <w:name w:val="Default Paragraph Font"/>
     <w:uiPriority w:val="1"/>
-    <w:semiHidden/>
     <w:unhideWhenUsed/>
   </w:style>
   <w:style w:type="table" w:default="1" w:styleId="TableNormal">

</xml_diff>

<commit_message>
l'ajout du script d'oral
</commit_message>
<xml_diff>
--- a/memoire.docx
+++ b/memoire.docx
@@ -116,7 +116,25 @@
           <w:sz w:val="28"/>
           <w:szCs w:val="28"/>
         </w:rPr>
-        <w:t>Université Benyoucef Benkhedda-Alger1</w:t>
+        <w:t xml:space="preserve">Université </w:t>
+      </w:r>
+      <w:proofErr w:type="spellStart"/>
+      <w:r>
+        <w:rPr>
+          <w:rFonts w:asciiTheme="majorBidi" w:hAnsiTheme="majorBidi" w:cstheme="majorBidi"/>
+          <w:sz w:val="28"/>
+          <w:szCs w:val="28"/>
+        </w:rPr>
+        <w:t>Benyoucef</w:t>
+      </w:r>
+      <w:proofErr w:type="spellEnd"/>
+      <w:r>
+        <w:rPr>
+          <w:rFonts w:asciiTheme="majorBidi" w:hAnsiTheme="majorBidi" w:cstheme="majorBidi"/>
+          <w:sz w:val="28"/>
+          <w:szCs w:val="28"/>
+        </w:rPr>
+        <w:t xml:space="preserve"> Benkhedda-Alger1</w:t>
       </w:r>
     </w:p>
     <w:p>
@@ -730,23 +748,25 @@
           <w:sz w:val="36"/>
           <w:szCs w:val="36"/>
         </w:rPr>
-        <w:t xml:space="preserve"> Rahmani Amin</w:t>
-      </w:r>
+        <w:t xml:space="preserve"> </w:t>
+      </w:r>
+      <w:proofErr w:type="spellStart"/>
       <w:r>
         <w:rPr>
           <w:rFonts w:asciiTheme="majorBidi" w:hAnsiTheme="majorBidi" w:cstheme="majorBidi"/>
           <w:sz w:val="36"/>
           <w:szCs w:val="36"/>
         </w:rPr>
-        <w:t>e</w:t>
-      </w:r>
+        <w:t>Rahmani</w:t>
+      </w:r>
+      <w:proofErr w:type="spellEnd"/>
       <w:r>
         <w:rPr>
           <w:rFonts w:asciiTheme="majorBidi" w:hAnsiTheme="majorBidi" w:cstheme="majorBidi"/>
           <w:sz w:val="36"/>
           <w:szCs w:val="36"/>
         </w:rPr>
-        <w:tab/>
+        <w:t xml:space="preserve"> Amin</w:t>
       </w:r>
       <w:r>
         <w:rPr>
@@ -754,7 +774,7 @@
           <w:sz w:val="36"/>
           <w:szCs w:val="36"/>
         </w:rPr>
-        <w:tab/>
+        <w:t>e</w:t>
       </w:r>
       <w:r>
         <w:rPr>
@@ -786,8 +806,34 @@
           <w:sz w:val="36"/>
           <w:szCs w:val="36"/>
         </w:rPr>
-        <w:t>- Feddane Chaima</w:t>
-      </w:r>
+        <w:tab/>
+      </w:r>
+      <w:r>
+        <w:rPr>
+          <w:rFonts w:asciiTheme="majorBidi" w:hAnsiTheme="majorBidi" w:cstheme="majorBidi"/>
+          <w:sz w:val="36"/>
+          <w:szCs w:val="36"/>
+        </w:rPr>
+        <w:tab/>
+      </w:r>
+      <w:r>
+        <w:rPr>
+          <w:rFonts w:asciiTheme="majorBidi" w:hAnsiTheme="majorBidi" w:cstheme="majorBidi"/>
+          <w:sz w:val="36"/>
+          <w:szCs w:val="36"/>
+        </w:rPr>
+        <w:t xml:space="preserve">- Feddane </w:t>
+      </w:r>
+      <w:proofErr w:type="spellStart"/>
+      <w:r>
+        <w:rPr>
+          <w:rFonts w:asciiTheme="majorBidi" w:hAnsiTheme="majorBidi" w:cstheme="majorBidi"/>
+          <w:sz w:val="36"/>
+          <w:szCs w:val="36"/>
+        </w:rPr>
+        <w:t>Chaima</w:t>
+      </w:r>
+      <w:proofErr w:type="spellEnd"/>
     </w:p>
     <w:p>
       <w:pPr>
@@ -832,8 +878,9 @@
           <w:szCs w:val="36"/>
           <w:lang w:val="en-US"/>
         </w:rPr>
-        <w:t xml:space="preserve"> Abdelli Anis</w:t>
-      </w:r>
+        <w:t xml:space="preserve"> </w:t>
+      </w:r>
+      <w:proofErr w:type="spellStart"/>
       <w:r>
         <w:rPr>
           <w:rFonts w:asciiTheme="majorBidi" w:hAnsiTheme="majorBidi" w:cstheme="majorBidi"/>
@@ -841,8 +888,9 @@
           <w:szCs w:val="36"/>
           <w:lang w:val="en-US"/>
         </w:rPr>
-        <w:t>s</w:t>
-      </w:r>
+        <w:t>Abdelli</w:t>
+      </w:r>
+      <w:proofErr w:type="spellEnd"/>
       <w:r>
         <w:rPr>
           <w:rFonts w:asciiTheme="majorBidi" w:hAnsiTheme="majorBidi" w:cstheme="majorBidi"/>
@@ -852,6 +900,7 @@
         </w:rPr>
         <w:t xml:space="preserve"> </w:t>
       </w:r>
+      <w:proofErr w:type="spellStart"/>
       <w:r>
         <w:rPr>
           <w:rFonts w:asciiTheme="majorBidi" w:hAnsiTheme="majorBidi" w:cstheme="majorBidi"/>
@@ -859,7 +908,7 @@
           <w:szCs w:val="36"/>
           <w:lang w:val="en-US"/>
         </w:rPr>
-        <w:tab/>
+        <w:t>Anis</w:t>
       </w:r>
       <w:r>
         <w:rPr>
@@ -868,8 +917,9 @@
           <w:szCs w:val="36"/>
           <w:lang w:val="en-US"/>
         </w:rPr>
-        <w:tab/>
-      </w:r>
+        <w:t>s</w:t>
+      </w:r>
+      <w:proofErr w:type="spellEnd"/>
       <w:r>
         <w:rPr>
           <w:rFonts w:asciiTheme="majorBidi" w:hAnsiTheme="majorBidi" w:cstheme="majorBidi"/>
@@ -877,7 +927,7 @@
           <w:szCs w:val="36"/>
           <w:lang w:val="en-US"/>
         </w:rPr>
-        <w:tab/>
+        <w:t xml:space="preserve"> </w:t>
       </w:r>
       <w:r>
         <w:rPr>
@@ -904,7 +954,54 @@
           <w:szCs w:val="36"/>
           <w:lang w:val="en-US"/>
         </w:rPr>
-        <w:t>- Hamidani Khali</w:t>
+        <w:tab/>
+      </w:r>
+      <w:r>
+        <w:rPr>
+          <w:rFonts w:asciiTheme="majorBidi" w:hAnsiTheme="majorBidi" w:cstheme="majorBidi"/>
+          <w:sz w:val="36"/>
+          <w:szCs w:val="36"/>
+          <w:lang w:val="en-US"/>
+        </w:rPr>
+        <w:tab/>
+      </w:r>
+      <w:r>
+        <w:rPr>
+          <w:rFonts w:asciiTheme="majorBidi" w:hAnsiTheme="majorBidi" w:cstheme="majorBidi"/>
+          <w:sz w:val="36"/>
+          <w:szCs w:val="36"/>
+          <w:lang w:val="en-US"/>
+        </w:rPr>
+        <w:tab/>
+      </w:r>
+      <w:r>
+        <w:rPr>
+          <w:rFonts w:asciiTheme="majorBidi" w:hAnsiTheme="majorBidi" w:cstheme="majorBidi"/>
+          <w:sz w:val="36"/>
+          <w:szCs w:val="36"/>
+          <w:lang w:val="en-US"/>
+        </w:rPr>
+        <w:t xml:space="preserve">- </w:t>
+      </w:r>
+      <w:proofErr w:type="spellStart"/>
+      <w:r>
+        <w:rPr>
+          <w:rFonts w:asciiTheme="majorBidi" w:hAnsiTheme="majorBidi" w:cstheme="majorBidi"/>
+          <w:sz w:val="36"/>
+          <w:szCs w:val="36"/>
+          <w:lang w:val="en-US"/>
+        </w:rPr>
+        <w:t>Hamidani</w:t>
+      </w:r>
+      <w:proofErr w:type="spellEnd"/>
+      <w:r>
+        <w:rPr>
+          <w:rFonts w:asciiTheme="majorBidi" w:hAnsiTheme="majorBidi" w:cstheme="majorBidi"/>
+          <w:sz w:val="36"/>
+          <w:szCs w:val="36"/>
+          <w:lang w:val="en-US"/>
+        </w:rPr>
+        <w:t xml:space="preserve"> Khali</w:t>
       </w:r>
       <w:r>
         <w:rPr>
@@ -1098,18 +1195,22 @@
           <w:sz w:val="32"/>
           <w:szCs w:val="32"/>
         </w:rPr>
-        <w:t xml:space="preserve"> Monsieur Rahmani Amine</w:t>
-      </w:r>
-      <w:r>
-        <w:rPr>
-          <w:rFonts w:asciiTheme="majorBidi" w:hAnsiTheme="majorBidi" w:cstheme="majorBidi"/>
+        <w:t xml:space="preserve"> Monsieur </w:t>
+      </w:r>
+      <w:proofErr w:type="spellStart"/>
+      <w:r>
+        <w:rPr>
+          <w:rFonts w:asciiTheme="majorBidi" w:hAnsiTheme="majorBidi" w:cstheme="majorBidi"/>
+          <w:b/>
+          <w:bCs/>
           <w:i/>
           <w:iCs/>
           <w:sz w:val="32"/>
           <w:szCs w:val="32"/>
         </w:rPr>
-        <w:t xml:space="preserve"> et </w:t>
-      </w:r>
+        <w:t>Rahmani</w:t>
+      </w:r>
+      <w:proofErr w:type="spellEnd"/>
       <w:r>
         <w:rPr>
           <w:rFonts w:asciiTheme="majorBidi" w:hAnsiTheme="majorBidi" w:cstheme="majorBidi"/>
@@ -1120,7 +1221,7 @@
           <w:sz w:val="32"/>
           <w:szCs w:val="32"/>
         </w:rPr>
-        <w:t>Monsieur Abdelli Aniss</w:t>
+        <w:t xml:space="preserve"> Amine</w:t>
       </w:r>
       <w:r>
         <w:rPr>
@@ -1130,42 +1231,47 @@
           <w:sz w:val="32"/>
           <w:szCs w:val="32"/>
         </w:rPr>
-        <w:t>, pour leur expertise, leur patience et leur précieuse contribution tout au long de notre parcours. Leurs conseils éclairés et leur disponibilité ont été d'une aide inestimable, nous permettant d'atteindre nos objectifs de recherche.</w:t>
-      </w:r>
-    </w:p>
-    <w:p>
-      <w:pPr>
-        <w:jc w:val="both"/>
-        <w:rPr>
-          <w:rFonts w:asciiTheme="majorBidi" w:hAnsiTheme="majorBidi" w:cstheme="majorBidi"/>
+        <w:t xml:space="preserve"> et </w:t>
+      </w:r>
+      <w:r>
+        <w:rPr>
+          <w:rFonts w:asciiTheme="majorBidi" w:hAnsiTheme="majorBidi" w:cstheme="majorBidi"/>
+          <w:b/>
+          <w:bCs/>
           <w:i/>
           <w:iCs/>
           <w:sz w:val="32"/>
           <w:szCs w:val="32"/>
         </w:rPr>
-      </w:pPr>
-    </w:p>
-    <w:p>
-      <w:pPr>
-        <w:jc w:val="both"/>
-        <w:rPr>
-          <w:rFonts w:asciiTheme="majorBidi" w:hAnsiTheme="majorBidi" w:cstheme="majorBidi"/>
+        <w:t xml:space="preserve">Monsieur </w:t>
+      </w:r>
+      <w:proofErr w:type="spellStart"/>
+      <w:r>
+        <w:rPr>
+          <w:rFonts w:asciiTheme="majorBidi" w:hAnsiTheme="majorBidi" w:cstheme="majorBidi"/>
+          <w:b/>
+          <w:bCs/>
           <w:i/>
           <w:iCs/>
           <w:sz w:val="32"/>
           <w:szCs w:val="32"/>
         </w:rPr>
-      </w:pPr>
-      <w:r>
-        <w:rPr>
-          <w:rFonts w:asciiTheme="majorBidi" w:hAnsiTheme="majorBidi" w:cstheme="majorBidi"/>
+        <w:t>Abdelli</w:t>
+      </w:r>
+      <w:proofErr w:type="spellEnd"/>
+      <w:r>
+        <w:rPr>
+          <w:rFonts w:asciiTheme="majorBidi" w:hAnsiTheme="majorBidi" w:cstheme="majorBidi"/>
+          <w:b/>
+          <w:bCs/>
           <w:i/>
           <w:iCs/>
           <w:sz w:val="32"/>
           <w:szCs w:val="32"/>
         </w:rPr>
-        <w:t xml:space="preserve">Nos remerciements vont également à l'organisme d'accueil, </w:t>
-      </w:r>
+        <w:t xml:space="preserve"> </w:t>
+      </w:r>
+      <w:proofErr w:type="spellStart"/>
       <w:r>
         <w:rPr>
           <w:rFonts w:asciiTheme="majorBidi" w:hAnsiTheme="majorBidi" w:cstheme="majorBidi"/>
@@ -1176,7 +1282,90 @@
           <w:sz w:val="32"/>
           <w:szCs w:val="32"/>
         </w:rPr>
-        <w:t>le Ministère de la Numérisation et des Statistiques</w:t>
+        <w:t>Aniss</w:t>
+      </w:r>
+      <w:proofErr w:type="spellEnd"/>
+      <w:r>
+        <w:rPr>
+          <w:rFonts w:asciiTheme="majorBidi" w:hAnsiTheme="majorBidi" w:cstheme="majorBidi"/>
+          <w:i/>
+          <w:iCs/>
+          <w:sz w:val="32"/>
+          <w:szCs w:val="32"/>
+        </w:rPr>
+        <w:t>, pour leur expertise, leur patience et leur précieuse contribution tout au long de notre parcours. Leurs conseils éclairés et leur disponibilité ont été d'une aide inestimable, nous permettant d'atteindre nos objectifs de recherche.</w:t>
+      </w:r>
+    </w:p>
+    <w:p>
+      <w:pPr>
+        <w:jc w:val="both"/>
+        <w:rPr>
+          <w:rFonts w:asciiTheme="majorBidi" w:hAnsiTheme="majorBidi" w:cstheme="majorBidi"/>
+          <w:i/>
+          <w:iCs/>
+          <w:sz w:val="32"/>
+          <w:szCs w:val="32"/>
+        </w:rPr>
+      </w:pPr>
+    </w:p>
+    <w:p>
+      <w:pPr>
+        <w:jc w:val="both"/>
+        <w:rPr>
+          <w:rFonts w:asciiTheme="majorBidi" w:hAnsiTheme="majorBidi" w:cstheme="majorBidi"/>
+          <w:i/>
+          <w:iCs/>
+          <w:sz w:val="32"/>
+          <w:szCs w:val="32"/>
+        </w:rPr>
+      </w:pPr>
+      <w:r>
+        <w:rPr>
+          <w:rFonts w:asciiTheme="majorBidi" w:hAnsiTheme="majorBidi" w:cstheme="majorBidi"/>
+          <w:i/>
+          <w:iCs/>
+          <w:sz w:val="32"/>
+          <w:szCs w:val="32"/>
+        </w:rPr>
+        <w:t xml:space="preserve">Nos remerciements vont également à l'organisme d'accueil, </w:t>
+      </w:r>
+      <w:r>
+        <w:rPr>
+          <w:rFonts w:asciiTheme="majorBidi" w:hAnsiTheme="majorBidi" w:cstheme="majorBidi"/>
+          <w:b/>
+          <w:bCs/>
+          <w:i/>
+          <w:iCs/>
+          <w:sz w:val="32"/>
+          <w:szCs w:val="32"/>
+        </w:rPr>
+        <w:t xml:space="preserve">le </w:t>
+      </w:r>
+      <w:proofErr w:type="gramStart"/>
+      <w:r>
+        <w:rPr>
+          <w:rFonts w:asciiTheme="majorBidi" w:hAnsiTheme="majorBidi" w:cstheme="majorBidi"/>
+          <w:b/>
+          <w:bCs/>
+          <w:i/>
+          <w:iCs/>
+          <w:sz w:val="32"/>
+          <w:szCs w:val="32"/>
+        </w:rPr>
+        <w:t>Ministère</w:t>
+      </w:r>
+      <w:proofErr w:type="gramEnd"/>
+      <w:r>
+        <w:rPr>
+          <w:rFonts w:asciiTheme="majorBidi" w:hAnsiTheme="majorBidi" w:cstheme="majorBidi"/>
+          <w:b/>
+          <w:bCs/>
+          <w:i/>
+          <w:iCs/>
+          <w:sz w:val="32"/>
+          <w:szCs w:val="32"/>
+        </w:rPr>
+        <w:t xml:space="preserve"> de la Numérisation et des Statistiques</w:t>
       </w:r>
       <w:r>
         <w:rPr>
@@ -2276,7 +2465,25 @@
           <w:sz w:val="23"/>
           <w:szCs w:val="23"/>
         </w:rPr>
-        <w:t xml:space="preserve">Nous avons réalisé une application Web qui permet de collecter des données sur les incidents liés à la sécurité, de les traiter et de les analyser pour fournir des statistiques précises sur la criminalité et la sécurité dans l'Algérie. En outre, notre plateforme dispose également d'une fonctionnalité de scan de services web pour détecter les vulnérabilités potentielles et renforcer la sécurité de ces services. </w:t>
+        <w:t>Nous avons réalisé une application Web qui permet de collecter des données sur les incidents liés à la sécurité, de les traiter et de les analyser pour fournir des statistiques précises sur la criminalité et la sécurité dans l'Algérie. En outre, notre plateforme dispose également d'une fonctionnalité de scan de services web pour détecter les vulnérabilités potentielles et renforcer la sécurité de ces services</w:t>
+      </w:r>
+      <w:r>
+        <w:rPr>
+          <w:rFonts w:asciiTheme="majorBidi" w:hAnsiTheme="majorBidi" w:cstheme="majorBidi"/>
+          <w:sz w:val="23"/>
+          <w:szCs w:val="23"/>
+        </w:rPr>
+        <w:t xml:space="preserve">. </w:t>
+      </w:r>
+      <w:r>
+        <w:rPr>
+          <w:rFonts w:asciiTheme="majorBidi" w:hAnsiTheme="majorBidi" w:cstheme="majorBidi"/>
+          <w:color w:val="222222"/>
+          <w:sz w:val="23"/>
+          <w:szCs w:val="23"/>
+          <w:shd w:val="clear" w:color="auto" w:fill="FFFFFF"/>
+        </w:rPr>
+        <w:t>L'objectif final de notre application est de faciliter la collecte d'information auprès des secteurs publics et privés afin de tenir à jour une cartographie nationale des risques liés au numérique.</w:t>
       </w:r>
       <w:r>
         <w:rPr>
@@ -2286,7 +2493,7 @@
           <w:szCs w:val="23"/>
           <w:shd w:val="clear" w:color="auto" w:fill="FFFFFF"/>
         </w:rPr>
-        <w:t xml:space="preserve">L'objectif final de notre application est de faciliter la collecte d'information auprès des secteurs publics et privés afin de tenir à jour une cartographie nationale des risques liés au numérique. </w:t>
+        <w:t xml:space="preserve"> </w:t>
       </w:r>
       <w:r>
         <w:rPr>
@@ -3211,6 +3418,7 @@
           <w:lang w:val="en-US"/>
         </w:rPr>
       </w:pPr>
+      <w:proofErr w:type="spellStart"/>
       <w:r>
         <w:rPr>
           <w:rFonts w:asciiTheme="majorBidi" w:hAnsiTheme="majorBidi" w:cstheme="majorBidi"/>
@@ -3220,8 +3428,9 @@
           <w:szCs w:val="36"/>
           <w:lang w:val="en-US"/>
         </w:rPr>
-        <w:t xml:space="preserve">Liste des </w:t>
-      </w:r>
+        <w:t>Liste</w:t>
+      </w:r>
+      <w:proofErr w:type="spellEnd"/>
       <w:r>
         <w:rPr>
           <w:rFonts w:asciiTheme="majorBidi" w:hAnsiTheme="majorBidi" w:cstheme="majorBidi"/>
@@ -3231,12 +3440,10 @@
           <w:szCs w:val="36"/>
           <w:lang w:val="en-US"/>
         </w:rPr>
-        <w:t>abréviations</w:t>
-      </w:r>
-    </w:p>
-    <w:p>
-      <w:pPr>
-        <w:ind w:left="2124"/>
+        <w:t xml:space="preserve"> des </w:t>
+      </w:r>
+      <w:proofErr w:type="spellStart"/>
+      <w:r>
         <w:rPr>
           <w:rFonts w:asciiTheme="majorBidi" w:hAnsiTheme="majorBidi" w:cstheme="majorBidi"/>
           <w:b/>
@@ -3245,6 +3452,21 @@
           <w:szCs w:val="36"/>
           <w:lang w:val="en-US"/>
         </w:rPr>
+        <w:t>abréviations</w:t>
+      </w:r>
+      <w:proofErr w:type="spellEnd"/>
+    </w:p>
+    <w:p>
+      <w:pPr>
+        <w:ind w:left="2124"/>
+        <w:rPr>
+          <w:rFonts w:asciiTheme="majorBidi" w:hAnsiTheme="majorBidi" w:cstheme="majorBidi"/>
+          <w:b/>
+          <w:bCs/>
+          <w:sz w:val="36"/>
+          <w:szCs w:val="36"/>
+          <w:lang w:val="en-US"/>
+        </w:rPr>
       </w:pPr>
     </w:p>
     <w:p>
@@ -3578,17 +3800,18 @@
           <w:color w:val="000000" w:themeColor="text1"/>
           <w:sz w:val="32"/>
           <w:szCs w:val="32"/>
-        </w:rPr>
-      </w:pPr>
-      <w:r>
-        <w:rPr>
-          <w:rFonts w:asciiTheme="majorBidi" w:hAnsiTheme="majorBidi" w:cstheme="majorBidi"/>
-          <w:b/>
-          <w:bCs/>
-          <w:sz w:val="32"/>
-          <w:szCs w:val="32"/>
           <w:lang w:val="en-US"/>
         </w:rPr>
+      </w:pPr>
+      <w:r>
+        <w:rPr>
+          <w:rFonts w:asciiTheme="majorBidi" w:hAnsiTheme="majorBidi" w:cstheme="majorBidi"/>
+          <w:b/>
+          <w:bCs/>
+          <w:sz w:val="32"/>
+          <w:szCs w:val="32"/>
+          <w:lang w:val="en-US"/>
+        </w:rPr>
         <w:t xml:space="preserve">API </w:t>
       </w:r>
       <w:r>
@@ -3619,6 +3842,7 @@
           <w:color w:val="000000" w:themeColor="text1"/>
           <w:sz w:val="32"/>
           <w:szCs w:val="32"/>
+          <w:lang w:val="en-US"/>
         </w:rPr>
         <w:t>Application Programming Interface</w:t>
       </w:r>
@@ -3663,6 +3887,7 @@
           <w:color w:val="000000" w:themeColor="text1"/>
           <w:sz w:val="32"/>
           <w:szCs w:val="32"/>
+          <w:lang w:val="en-US"/>
         </w:rPr>
         <w:t>Common Vulnerabilities and Exposures</w:t>
       </w:r>
@@ -3939,7 +4164,25 @@
           <w:sz w:val="24"/>
           <w:szCs w:val="24"/>
         </w:rPr>
-        <w:t>En fournissant des statistiques sur les types d'attaques les plus courantes et les méthodes les plus efficaces pour s'en protéger, cette plateforme peut également aider les utilisateurs algériens à mieux comprendre les risques potentiels et à prendre des mesures pour renforcer la sécurité de leurs systèmes. En fin de compte, cette plateforme peut contribuer à améliorer la sécurité en ligne en Algérie, en offrant une solution pratique et efficace pour la veille et la surveillance de la sécurité informatique.</w:t>
+        <w:t xml:space="preserve">En fournissant des statistiques sur les types d'attaques les plus courantes et les méthodes les plus efficaces pour s'en protéger, cette plateforme peut également aider les utilisateurs algériens à mieux comprendre les </w:t>
+      </w:r>
+      <w:proofErr w:type="gramStart"/>
+      <w:r>
+        <w:rPr>
+          <w:rFonts w:asciiTheme="majorBidi" w:hAnsiTheme="majorBidi" w:cstheme="majorBidi"/>
+          <w:sz w:val="24"/>
+          <w:szCs w:val="24"/>
+        </w:rPr>
+        <w:t>risques potentiels</w:t>
+      </w:r>
+      <w:proofErr w:type="gramEnd"/>
+      <w:r>
+        <w:rPr>
+          <w:rFonts w:asciiTheme="majorBidi" w:hAnsiTheme="majorBidi" w:cstheme="majorBidi"/>
+          <w:sz w:val="24"/>
+          <w:szCs w:val="24"/>
+        </w:rPr>
+        <w:t xml:space="preserve"> et à prendre des mesures pour renforcer la sécurité de leurs systèmes. En fin de compte, cette plateforme peut contribuer à améliorer la sécurité en ligne en Algérie, en offrant une solution pratique et efficace pour la veille et la surveillance de la sécurité informatique.</w:t>
       </w:r>
     </w:p>
     <w:p>
@@ -4550,7 +4793,25 @@
           <w:sz w:val="24"/>
           <w:szCs w:val="24"/>
         </w:rPr>
-        <w:t xml:space="preserve">Dans ce chapitre, on présentera le Ministère de la Numérisation et des Statistiques (MNS) et ses fonctions, ainsi que la de direction qui a fait l’objet de notre stage, à savoir la Direction des Technologies de la Numérisation (DTN) et de sa Sous-Direction de Cybersécurité (SDCSI).   </w:t>
+        <w:t xml:space="preserve">Dans ce chapitre, on présentera le </w:t>
+      </w:r>
+      <w:proofErr w:type="gramStart"/>
+      <w:r>
+        <w:rPr>
+          <w:rFonts w:asciiTheme="majorBidi" w:hAnsiTheme="majorBidi" w:cstheme="majorBidi"/>
+          <w:sz w:val="24"/>
+          <w:szCs w:val="24"/>
+        </w:rPr>
+        <w:t>Ministère</w:t>
+      </w:r>
+      <w:proofErr w:type="gramEnd"/>
+      <w:r>
+        <w:rPr>
+          <w:rFonts w:asciiTheme="majorBidi" w:hAnsiTheme="majorBidi" w:cstheme="majorBidi"/>
+          <w:sz w:val="24"/>
+          <w:szCs w:val="24"/>
+        </w:rPr>
+        <w:t xml:space="preserve"> de la Numérisation et des Statistiques (MNS) et ses fonctions, ainsi que la de direction qui a fait l’objet de notre stage, à savoir la Direction des Technologies de la Numérisation (DTN) et de sa Sous-Direction de Cybersécurité (SDCSI).   </w:t>
       </w:r>
     </w:p>
     <w:p>
@@ -4643,7 +4904,61 @@
           <w:sz w:val="24"/>
           <w:szCs w:val="24"/>
         </w:rPr>
-        <w:t>Le Ministère de la Numérisation et des Statistiques (MNS) s’inscrit comme un leader et décideur important dans le domaine du numérique en Algérie, et créé en vertu du décret exécutif n° 20-363 du 19 Rabie Ethani 1442 Correspondant au 5 décembre 2020 fixant les attributions du ministère.</w:t>
+        <w:t xml:space="preserve">Le </w:t>
+      </w:r>
+      <w:proofErr w:type="gramStart"/>
+      <w:r>
+        <w:rPr>
+          <w:rFonts w:asciiTheme="majorBidi" w:hAnsiTheme="majorBidi" w:cstheme="majorBidi"/>
+          <w:sz w:val="24"/>
+          <w:szCs w:val="24"/>
+        </w:rPr>
+        <w:t>Ministère</w:t>
+      </w:r>
+      <w:proofErr w:type="gramEnd"/>
+      <w:r>
+        <w:rPr>
+          <w:rFonts w:asciiTheme="majorBidi" w:hAnsiTheme="majorBidi" w:cstheme="majorBidi"/>
+          <w:sz w:val="24"/>
+          <w:szCs w:val="24"/>
+        </w:rPr>
+        <w:t xml:space="preserve"> de la Numérisation et des Statistiques (MNS) s’inscrit comme un leader et décideur important dans le domaine du numérique en Algérie, et créé en vertu du décret exécutif n° 20-363 du 19 </w:t>
+      </w:r>
+      <w:proofErr w:type="spellStart"/>
+      <w:r>
+        <w:rPr>
+          <w:rFonts w:asciiTheme="majorBidi" w:hAnsiTheme="majorBidi" w:cstheme="majorBidi"/>
+          <w:sz w:val="24"/>
+          <w:szCs w:val="24"/>
+        </w:rPr>
+        <w:t>Rabie</w:t>
+      </w:r>
+      <w:proofErr w:type="spellEnd"/>
+      <w:r>
+        <w:rPr>
+          <w:rFonts w:asciiTheme="majorBidi" w:hAnsiTheme="majorBidi" w:cstheme="majorBidi"/>
+          <w:sz w:val="24"/>
+          <w:szCs w:val="24"/>
+        </w:rPr>
+        <w:t xml:space="preserve"> </w:t>
+      </w:r>
+      <w:proofErr w:type="spellStart"/>
+      <w:r>
+        <w:rPr>
+          <w:rFonts w:asciiTheme="majorBidi" w:hAnsiTheme="majorBidi" w:cstheme="majorBidi"/>
+          <w:sz w:val="24"/>
+          <w:szCs w:val="24"/>
+        </w:rPr>
+        <w:t>Ethani</w:t>
+      </w:r>
+      <w:proofErr w:type="spellEnd"/>
+      <w:r>
+        <w:rPr>
+          <w:rFonts w:asciiTheme="majorBidi" w:hAnsiTheme="majorBidi" w:cstheme="majorBidi"/>
+          <w:sz w:val="24"/>
+          <w:szCs w:val="24"/>
+        </w:rPr>
+        <w:t xml:space="preserve"> 1442 Correspondant au 5 décembre 2020 fixant les attributions du ministère.</w:t>
       </w:r>
       <w:r>
         <w:t xml:space="preserve"> </w:t>
@@ -5673,7 +5988,61 @@
           <w:sz w:val="24"/>
           <w:szCs w:val="24"/>
         </w:rPr>
-        <w:t>La sécurité informatique est devenue une préoccupation majeure dans le monde d'aujourd'hui en raison de l'évolution constante des attaques informatiques sophistiquées. Pour faire face à ces menaces, de nombreux pays, dont les États-Unis, ont développé des matrices des risques et des attaques informatiques pour identifier et répertorier les vulnérabilités potentielles pouvant affecter l'économie, la sécurité et la politique du pays. Un exemple notable de telle matrice est la matrice ATT&amp;CK (Adversarial Tactics, Techniques, and Common Knowledge) développée par le MITRE.</w:t>
+        <w:t>La sécurité informatique est devenue une préoccupation majeure dans le monde d'aujourd'hui en raison de l'évolution constante des attaques informatiques sophistiquées. Pour faire face à ces menaces, de nombreux pays, dont les États-Unis, ont développé des matrices des risques et des attaques informatiques pour identifier et répertorier les vulnérabilités potentielles pouvant affecter l'économie, la sécurité et la politique du pays. Un exemple notable de telle matrice est la matrice ATT&amp;CK (</w:t>
+      </w:r>
+      <w:proofErr w:type="spellStart"/>
+      <w:r>
+        <w:rPr>
+          <w:rFonts w:asciiTheme="majorBidi" w:hAnsiTheme="majorBidi" w:cstheme="majorBidi"/>
+          <w:sz w:val="24"/>
+          <w:szCs w:val="24"/>
+        </w:rPr>
+        <w:t>Adversarial</w:t>
+      </w:r>
+      <w:proofErr w:type="spellEnd"/>
+      <w:r>
+        <w:rPr>
+          <w:rFonts w:asciiTheme="majorBidi" w:hAnsiTheme="majorBidi" w:cstheme="majorBidi"/>
+          <w:sz w:val="24"/>
+          <w:szCs w:val="24"/>
+        </w:rPr>
+        <w:t xml:space="preserve"> </w:t>
+      </w:r>
+      <w:proofErr w:type="spellStart"/>
+      <w:r>
+        <w:rPr>
+          <w:rFonts w:asciiTheme="majorBidi" w:hAnsiTheme="majorBidi" w:cstheme="majorBidi"/>
+          <w:sz w:val="24"/>
+          <w:szCs w:val="24"/>
+        </w:rPr>
+        <w:t>Tactics</w:t>
+      </w:r>
+      <w:proofErr w:type="spellEnd"/>
+      <w:r>
+        <w:rPr>
+          <w:rFonts w:asciiTheme="majorBidi" w:hAnsiTheme="majorBidi" w:cstheme="majorBidi"/>
+          <w:sz w:val="24"/>
+          <w:szCs w:val="24"/>
+        </w:rPr>
+        <w:t xml:space="preserve">, Techniques, and Common </w:t>
+      </w:r>
+      <w:proofErr w:type="spellStart"/>
+      <w:r>
+        <w:rPr>
+          <w:rFonts w:asciiTheme="majorBidi" w:hAnsiTheme="majorBidi" w:cstheme="majorBidi"/>
+          <w:sz w:val="24"/>
+          <w:szCs w:val="24"/>
+        </w:rPr>
+        <w:t>Knowledge</w:t>
+      </w:r>
+      <w:proofErr w:type="spellEnd"/>
+      <w:r>
+        <w:rPr>
+          <w:rFonts w:asciiTheme="majorBidi" w:hAnsiTheme="majorBidi" w:cstheme="majorBidi"/>
+          <w:sz w:val="24"/>
+          <w:szCs w:val="24"/>
+        </w:rPr>
+        <w:t>) développée par le MITRE.</w:t>
       </w:r>
       <w:r>
         <w:rPr>
@@ -5717,31 +6086,7 @@
           <w:sz w:val="28"/>
           <w:szCs w:val="28"/>
         </w:rPr>
-        <w:t> </w:t>
-      </w:r>
-      <w:r>
-        <w:rPr>
-          <w:rFonts w:asciiTheme="majorBidi" w:hAnsiTheme="majorBidi" w:cstheme="majorBidi"/>
-          <w:b/>
-          <w:bCs/>
-          <w:i/>
-          <w:iCs/>
-          <w:sz w:val="28"/>
-          <w:szCs w:val="28"/>
-        </w:rPr>
-        <w:t>2</w:t>
-      </w:r>
-      <w:r>
-        <w:rPr>
-          <w:rFonts w:asciiTheme="majorBidi" w:hAnsiTheme="majorBidi" w:cstheme="majorBidi"/>
-          <w:b/>
-          <w:bCs/>
-          <w:i/>
-          <w:iCs/>
-          <w:sz w:val="28"/>
-          <w:szCs w:val="28"/>
-        </w:rPr>
-        <w:t xml:space="preserve"> :</w:t>
+        <w:t> 2 :</w:t>
       </w:r>
       <w:r>
         <w:rPr>
@@ -5924,29 +6269,7 @@
           <w:sz w:val="28"/>
           <w:szCs w:val="28"/>
         </w:rPr>
-        <w:t xml:space="preserve">Figure </w:t>
-      </w:r>
-      <w:r>
-        <w:rPr>
-          <w:rFonts w:ascii="Times New Roman" w:hAnsi="Times New Roman" w:cs="Times New Roman"/>
-          <w:b/>
-          <w:i/>
-          <w:iCs/>
-          <w:sz w:val="28"/>
-          <w:szCs w:val="28"/>
-        </w:rPr>
-        <w:t>3</w:t>
-      </w:r>
-      <w:r>
-        <w:rPr>
-          <w:rFonts w:ascii="Times New Roman" w:hAnsi="Times New Roman" w:cs="Times New Roman"/>
-          <w:b/>
-          <w:i/>
-          <w:iCs/>
-          <w:sz w:val="28"/>
-          <w:szCs w:val="28"/>
-        </w:rPr>
-        <w:t> : Matrice des menaces accusatoires des algorithmes d’apprentissage</w:t>
+        <w:t>Figure 3 : Matrice des menaces accusatoires des algorithmes d’apprentissage</w:t>
       </w:r>
     </w:p>
     <w:p>
@@ -7116,7 +7439,43 @@
           <w:sz w:val="24"/>
           <w:szCs w:val="24"/>
         </w:rPr>
-        <w:t xml:space="preserve"> (Incident Reporting Form)</w:t>
+        <w:t xml:space="preserve"> (Incident </w:t>
+      </w:r>
+      <w:proofErr w:type="spellStart"/>
+      <w:r>
+        <w:rPr>
+          <w:rFonts w:asciiTheme="majorBidi" w:hAnsiTheme="majorBidi" w:cstheme="majorBidi"/>
+          <w:sz w:val="24"/>
+          <w:szCs w:val="24"/>
+        </w:rPr>
+        <w:t>Reporting</w:t>
+      </w:r>
+      <w:proofErr w:type="spellEnd"/>
+      <w:r>
+        <w:rPr>
+          <w:rFonts w:asciiTheme="majorBidi" w:hAnsiTheme="majorBidi" w:cstheme="majorBidi"/>
+          <w:sz w:val="24"/>
+          <w:szCs w:val="24"/>
+        </w:rPr>
+        <w:t xml:space="preserve"> </w:t>
+      </w:r>
+      <w:proofErr w:type="spellStart"/>
+      <w:r>
+        <w:rPr>
+          <w:rFonts w:asciiTheme="majorBidi" w:hAnsiTheme="majorBidi" w:cstheme="majorBidi"/>
+          <w:sz w:val="24"/>
+          <w:szCs w:val="24"/>
+        </w:rPr>
+        <w:t>Form</w:t>
+      </w:r>
+      <w:proofErr w:type="spellEnd"/>
+      <w:r>
+        <w:rPr>
+          <w:rFonts w:asciiTheme="majorBidi" w:hAnsiTheme="majorBidi" w:cstheme="majorBidi"/>
+          <w:sz w:val="24"/>
+          <w:szCs w:val="24"/>
+        </w:rPr>
+        <w:t>)</w:t>
       </w:r>
       <w:r>
         <w:rPr>
@@ -9391,6 +9750,7 @@
                 <w:lang w:bidi="ar-DZ"/>
               </w:rPr>
             </w:pPr>
+            <w:proofErr w:type="spellStart"/>
             <w:r>
               <w:rPr>
                 <w:b/>
@@ -9408,7 +9768,18 @@
                 <w:szCs w:val="24"/>
                 <w:lang w:bidi="ar-DZ"/>
               </w:rPr>
-              <w:t>-conditions:</w:t>
+              <w:t>-conditions</w:t>
+            </w:r>
+            <w:proofErr w:type="spellEnd"/>
+            <w:r>
+              <w:rPr>
+                <w:b/>
+                <w:bCs/>
+                <w:sz w:val="24"/>
+                <w:szCs w:val="24"/>
+                <w:lang w:bidi="ar-DZ"/>
+              </w:rPr>
+              <w:t>:</w:t>
             </w:r>
             <w:r>
               <w:rPr>
@@ -10360,6 +10731,7 @@
           <w:u w:val="single"/>
           <w:lang w:bidi="ar-SA"/>
         </w:rPr>
+        <w:lastRenderedPageBreak/>
         <w:t>Description textuelle de « scanner un service web » :</w:t>
       </w:r>
     </w:p>
@@ -11532,7 +11904,87 @@
           <w:sz w:val="24"/>
           <w:szCs w:val="24"/>
         </w:rPr>
-        <w:t>HTML, en anglais (Hypertext Markup Language), est un langage de balisage utilisé pour représenter les pages web en structurant sémantiquement et logiquement le contenu des pages, incluant des ressources multimédias et des formulaires. Il est conforme aux exigences d'accessibilité du web et est souvent utilisé avec JavaScript et CSS. HTML est un format ouvert inspiré du SGML(Standard Generalized Markup Language).</w:t>
+        <w:t>HTML, en anglais (</w:t>
+      </w:r>
+      <w:proofErr w:type="spellStart"/>
+      <w:r>
+        <w:rPr>
+          <w:rFonts w:asciiTheme="majorBidi" w:hAnsiTheme="majorBidi"/>
+          <w:color w:val="000000" w:themeColor="text1"/>
+          <w:sz w:val="24"/>
+          <w:szCs w:val="24"/>
+        </w:rPr>
+        <w:t>Hypertext</w:t>
+      </w:r>
+      <w:proofErr w:type="spellEnd"/>
+      <w:r>
+        <w:rPr>
+          <w:rFonts w:asciiTheme="majorBidi" w:hAnsiTheme="majorBidi"/>
+          <w:color w:val="000000" w:themeColor="text1"/>
+          <w:sz w:val="24"/>
+          <w:szCs w:val="24"/>
+        </w:rPr>
+        <w:t xml:space="preserve"> Markup </w:t>
+      </w:r>
+      <w:proofErr w:type="spellStart"/>
+      <w:r>
+        <w:rPr>
+          <w:rFonts w:asciiTheme="majorBidi" w:hAnsiTheme="majorBidi"/>
+          <w:color w:val="000000" w:themeColor="text1"/>
+          <w:sz w:val="24"/>
+          <w:szCs w:val="24"/>
+        </w:rPr>
+        <w:t>Language</w:t>
+      </w:r>
+      <w:proofErr w:type="spellEnd"/>
+      <w:r>
+        <w:rPr>
+          <w:rFonts w:asciiTheme="majorBidi" w:hAnsiTheme="majorBidi"/>
+          <w:color w:val="000000" w:themeColor="text1"/>
+          <w:sz w:val="24"/>
+          <w:szCs w:val="24"/>
+        </w:rPr>
+        <w:t xml:space="preserve">), est un langage de balisage utilisé pour représenter les pages web en structurant sémantiquement et logiquement le contenu des pages, incluant des ressources multimédias et des formulaires. Il est conforme aux exigences d'accessibilité du web et est souvent utilisé avec JavaScript et CSS. HTML est un format ouvert inspiré du SGML(Standard </w:t>
+      </w:r>
+      <w:proofErr w:type="spellStart"/>
+      <w:r>
+        <w:rPr>
+          <w:rFonts w:asciiTheme="majorBidi" w:hAnsiTheme="majorBidi"/>
+          <w:color w:val="000000" w:themeColor="text1"/>
+          <w:sz w:val="24"/>
+          <w:szCs w:val="24"/>
+        </w:rPr>
+        <w:t>Generalized</w:t>
+      </w:r>
+      <w:proofErr w:type="spellEnd"/>
+      <w:r>
+        <w:rPr>
+          <w:rFonts w:asciiTheme="majorBidi" w:hAnsiTheme="majorBidi"/>
+          <w:color w:val="000000" w:themeColor="text1"/>
+          <w:sz w:val="24"/>
+          <w:szCs w:val="24"/>
+        </w:rPr>
+        <w:t xml:space="preserve"> Markup </w:t>
+      </w:r>
+      <w:proofErr w:type="spellStart"/>
+      <w:r>
+        <w:rPr>
+          <w:rFonts w:asciiTheme="majorBidi" w:hAnsiTheme="majorBidi"/>
+          <w:color w:val="000000" w:themeColor="text1"/>
+          <w:sz w:val="24"/>
+          <w:szCs w:val="24"/>
+        </w:rPr>
+        <w:t>Language</w:t>
+      </w:r>
+      <w:proofErr w:type="spellEnd"/>
+      <w:r>
+        <w:rPr>
+          <w:rFonts w:asciiTheme="majorBidi" w:hAnsiTheme="majorBidi"/>
+          <w:color w:val="000000" w:themeColor="text1"/>
+          <w:sz w:val="24"/>
+          <w:szCs w:val="24"/>
+        </w:rPr>
+        <w:t>).</w:t>
       </w:r>
       <w:bookmarkEnd w:id="2"/>
     </w:p>
@@ -11631,7 +12083,43 @@
           <w:sz w:val="24"/>
           <w:szCs w:val="24"/>
         </w:rPr>
-        <w:t>Les feuilles de style en cascade, généralement appelées CSS de (Cascading Style Sheets), forment un langage informatique qui décrit la présentation des documents HTML et XML(Extensible Markup Language). Les standards définissant CSS sont publiés par le World Wide Web Consortium (W3C). Introduit au milieu des années 1990, CSS devient couramment utilisé dans la conception de sites web et bien pris en charge par les navigateurs web dans les années 2000.</w:t>
+        <w:t>Les feuilles de style en cascade, généralement appelées CSS de (</w:t>
+      </w:r>
+      <w:proofErr w:type="spellStart"/>
+      <w:r>
+        <w:rPr>
+          <w:rFonts w:asciiTheme="majorBidi" w:hAnsiTheme="majorBidi" w:cstheme="majorBidi"/>
+          <w:sz w:val="24"/>
+          <w:szCs w:val="24"/>
+        </w:rPr>
+        <w:t>Cascading</w:t>
+      </w:r>
+      <w:proofErr w:type="spellEnd"/>
+      <w:r>
+        <w:rPr>
+          <w:rFonts w:asciiTheme="majorBidi" w:hAnsiTheme="majorBidi" w:cstheme="majorBidi"/>
+          <w:sz w:val="24"/>
+          <w:szCs w:val="24"/>
+        </w:rPr>
+        <w:t xml:space="preserve"> Style Sheets), forment un langage informatique qui décrit la présentation des documents HTML et XML(Extensible Markup </w:t>
+      </w:r>
+      <w:proofErr w:type="spellStart"/>
+      <w:r>
+        <w:rPr>
+          <w:rFonts w:asciiTheme="majorBidi" w:hAnsiTheme="majorBidi" w:cstheme="majorBidi"/>
+          <w:sz w:val="24"/>
+          <w:szCs w:val="24"/>
+        </w:rPr>
+        <w:t>Language</w:t>
+      </w:r>
+      <w:proofErr w:type="spellEnd"/>
+      <w:r>
+        <w:rPr>
+          <w:rFonts w:asciiTheme="majorBidi" w:hAnsiTheme="majorBidi" w:cstheme="majorBidi"/>
+          <w:sz w:val="24"/>
+          <w:szCs w:val="24"/>
+        </w:rPr>
+        <w:t>). Les standards définissant CSS sont publiés par le World Wide Web Consortium (W3C). Introduit au milieu des années 1990, CSS devient couramment utilisé dans la conception de sites web et bien pris en charge par les navigateurs web dans les années 2000.</w:t>
       </w:r>
     </w:p>
     <w:p>
@@ -11735,8 +12223,21 @@
           <w:lang w:bidi="ar-SA"/>
           <w14:ligatures w14:val="none"/>
         </w:rPr>
-        <w:t>JavaScript est un langage de programmation de scripts principalement utilisé pour les pages web interactives, ainsi que pour les serveurs avec l'utilisation de Node.js. Il est orienté objet à prototype et supporte les paradigmes objet, impératif et fonctionnel. Avec son gestionnaire de dépendances npm</w:t>
-      </w:r>
+        <w:t xml:space="preserve">JavaScript est un langage de programmation de scripts principalement utilisé pour les pages web interactives, ainsi que pour les serveurs avec l'utilisation de Node.js. Il est orienté objet à prototype et supporte les paradigmes objet, impératif et fonctionnel. Avec son gestionnaire de dépendances </w:t>
+      </w:r>
+      <w:proofErr w:type="spellStart"/>
+      <w:r>
+        <w:rPr>
+          <w:rFonts w:asciiTheme="majorBidi" w:eastAsia="Calibri" w:hAnsiTheme="majorBidi" w:cstheme="majorBidi"/>
+          <w:kern w:val="0"/>
+          <w:sz w:val="24"/>
+          <w:szCs w:val="24"/>
+          <w:lang w:bidi="ar-SA"/>
+          <w14:ligatures w14:val="none"/>
+        </w:rPr>
+        <w:t>npm</w:t>
+      </w:r>
+      <w:proofErr w:type="spellEnd"/>
       <w:r>
         <w:t xml:space="preserve"> </w:t>
       </w:r>
@@ -12014,7 +12515,23 @@
           <w:sz w:val="24"/>
           <w:szCs w:val="24"/>
         </w:rPr>
-        <w:t xml:space="preserve">Flask est un micro-framework Web pour Python qui permet de créer rapidement et facilement des applications Web. Il est léger, </w:t>
+        <w:t>Flask est un micro-</w:t>
+      </w:r>
+      <w:proofErr w:type="spellStart"/>
+      <w:r>
+        <w:rPr>
+          <w:sz w:val="24"/>
+          <w:szCs w:val="24"/>
+        </w:rPr>
+        <w:t>framework</w:t>
+      </w:r>
+      <w:proofErr w:type="spellEnd"/>
+      <w:r>
+        <w:rPr>
+          <w:sz w:val="24"/>
+          <w:szCs w:val="24"/>
+        </w:rPr>
+        <w:t xml:space="preserve"> Web pour Python qui permet de créer rapidement et facilement des applications Web. Il est léger, </w:t>
       </w:r>
       <w:r>
         <w:rPr>
@@ -12168,6 +12685,7 @@
         <w:t>SQL (</w:t>
       </w:r>
       <w:bookmarkStart w:id="4" w:name="_Hlk134997308"/>
+      <w:proofErr w:type="spellStart"/>
       <w:r>
         <w:rPr>
           <w:rFonts w:asciiTheme="majorBidi" w:hAnsiTheme="majorBidi"/>
@@ -12175,9 +12693,50 @@
           <w:sz w:val="24"/>
           <w:szCs w:val="24"/>
         </w:rPr>
-        <w:t>Structured Query Language</w:t>
+        <w:t>Structured</w:t>
+      </w:r>
+      <w:proofErr w:type="spellEnd"/>
+      <w:r>
+        <w:rPr>
+          <w:rFonts w:asciiTheme="majorBidi" w:hAnsiTheme="majorBidi"/>
+          <w:color w:val="000000" w:themeColor="text1"/>
+          <w:sz w:val="24"/>
+          <w:szCs w:val="24"/>
+        </w:rPr>
+        <w:t xml:space="preserve"> </w:t>
+      </w:r>
+      <w:proofErr w:type="spellStart"/>
+      <w:r>
+        <w:rPr>
+          <w:rFonts w:asciiTheme="majorBidi" w:hAnsiTheme="majorBidi"/>
+          <w:color w:val="000000" w:themeColor="text1"/>
+          <w:sz w:val="24"/>
+          <w:szCs w:val="24"/>
+        </w:rPr>
+        <w:t>Query</w:t>
+      </w:r>
+      <w:proofErr w:type="spellEnd"/>
+      <w:r>
+        <w:rPr>
+          <w:rFonts w:asciiTheme="majorBidi" w:hAnsiTheme="majorBidi"/>
+          <w:color w:val="000000" w:themeColor="text1"/>
+          <w:sz w:val="24"/>
+          <w:szCs w:val="24"/>
+        </w:rPr>
+        <w:t xml:space="preserve"> </w:t>
+      </w:r>
+      <w:proofErr w:type="spellStart"/>
+      <w:r>
+        <w:rPr>
+          <w:rFonts w:asciiTheme="majorBidi" w:hAnsiTheme="majorBidi"/>
+          <w:color w:val="000000" w:themeColor="text1"/>
+          <w:sz w:val="24"/>
+          <w:szCs w:val="24"/>
+        </w:rPr>
+        <w:t>Language</w:t>
       </w:r>
       <w:bookmarkEnd w:id="4"/>
+      <w:proofErr w:type="spellEnd"/>
       <w:r>
         <w:rPr>
           <w:rFonts w:asciiTheme="majorBidi" w:hAnsiTheme="majorBidi"/>
@@ -13625,7 +14184,27 @@
           <w:sz w:val="24"/>
           <w:szCs w:val="24"/>
         </w:rPr>
-        <w:t>Un API (Application Programming Interface) est un ensemble de règles, protocoles et outils qui permettent à différentes applications de communiquer entre elles de manière standardisée et automatisée.</w:t>
+        <w:t xml:space="preserve">Un API (Application </w:t>
+      </w:r>
+      <w:proofErr w:type="spellStart"/>
+      <w:r>
+        <w:rPr>
+          <w:rFonts w:asciiTheme="majorBidi" w:hAnsiTheme="majorBidi"/>
+          <w:color w:val="000000" w:themeColor="text1"/>
+          <w:sz w:val="24"/>
+          <w:szCs w:val="24"/>
+        </w:rPr>
+        <w:t>Programming</w:t>
+      </w:r>
+      <w:proofErr w:type="spellEnd"/>
+      <w:r>
+        <w:rPr>
+          <w:rFonts w:asciiTheme="majorBidi" w:hAnsiTheme="majorBidi"/>
+          <w:color w:val="000000" w:themeColor="text1"/>
+          <w:sz w:val="24"/>
+          <w:szCs w:val="24"/>
+        </w:rPr>
+        <w:t xml:space="preserve"> Interface) est un ensemble de règles, protocoles et outils qui permettent à différentes applications de communiquer entre elles de manière standardisée et automatisée.</w:t>
       </w:r>
     </w:p>
     <w:p>
@@ -13665,7 +14244,47 @@
           <w:sz w:val="24"/>
           <w:szCs w:val="24"/>
         </w:rPr>
-        <w:t xml:space="preserve"> site, l'API CVE (Common Vulnerabilities and Exposures) est utilisée. </w:t>
+        <w:t xml:space="preserve"> site, l'API CVE (Common </w:t>
+      </w:r>
+      <w:proofErr w:type="spellStart"/>
+      <w:r>
+        <w:rPr>
+          <w:rFonts w:asciiTheme="majorBidi" w:hAnsiTheme="majorBidi"/>
+          <w:color w:val="000000" w:themeColor="text1"/>
+          <w:sz w:val="24"/>
+          <w:szCs w:val="24"/>
+        </w:rPr>
+        <w:t>Vulnerabilities</w:t>
+      </w:r>
+      <w:proofErr w:type="spellEnd"/>
+      <w:r>
+        <w:rPr>
+          <w:rFonts w:asciiTheme="majorBidi" w:hAnsiTheme="majorBidi"/>
+          <w:color w:val="000000" w:themeColor="text1"/>
+          <w:sz w:val="24"/>
+          <w:szCs w:val="24"/>
+        </w:rPr>
+        <w:t xml:space="preserve"> and </w:t>
+      </w:r>
+      <w:proofErr w:type="spellStart"/>
+      <w:r>
+        <w:rPr>
+          <w:rFonts w:asciiTheme="majorBidi" w:hAnsiTheme="majorBidi"/>
+          <w:color w:val="000000" w:themeColor="text1"/>
+          <w:sz w:val="24"/>
+          <w:szCs w:val="24"/>
+        </w:rPr>
+        <w:t>Exposures</w:t>
+      </w:r>
+      <w:proofErr w:type="spellEnd"/>
+      <w:r>
+        <w:rPr>
+          <w:rFonts w:asciiTheme="majorBidi" w:hAnsiTheme="majorBidi"/>
+          <w:color w:val="000000" w:themeColor="text1"/>
+          <w:sz w:val="24"/>
+          <w:szCs w:val="24"/>
+        </w:rPr>
+        <w:t xml:space="preserve">) est utilisée. </w:t>
       </w:r>
       <w:r>
         <w:rPr>
@@ -13866,6 +14485,7 @@
         </w:rPr>
         <w:t xml:space="preserve">L’outil </w:t>
       </w:r>
+      <w:proofErr w:type="spellStart"/>
       <w:r>
         <w:rPr>
           <w:rFonts w:asciiTheme="majorBidi" w:hAnsiTheme="majorBidi"/>
@@ -13888,6 +14508,7 @@
         </w:rPr>
         <w:t>map</w:t>
       </w:r>
+      <w:proofErr w:type="spellEnd"/>
     </w:p>
     <w:p>
       <w:pPr>
@@ -13901,6 +14522,7 @@
           <w:szCs w:val="24"/>
         </w:rPr>
       </w:pPr>
+      <w:proofErr w:type="spellStart"/>
       <w:r>
         <w:rPr>
           <w:rFonts w:asciiTheme="majorBidi" w:hAnsiTheme="majorBidi"/>
@@ -13908,8 +14530,9 @@
           <w:sz w:val="24"/>
           <w:szCs w:val="24"/>
         </w:rPr>
-        <w:t xml:space="preserve">Nmap </w:t>
-      </w:r>
+        <w:t>Nmap</w:t>
+      </w:r>
+      <w:proofErr w:type="spellEnd"/>
       <w:r>
         <w:rPr>
           <w:rFonts w:asciiTheme="majorBidi" w:hAnsiTheme="majorBidi"/>
@@ -13917,6 +14540,15 @@
           <w:sz w:val="24"/>
           <w:szCs w:val="24"/>
         </w:rPr>
+        <w:t xml:space="preserve"> </w:t>
+      </w:r>
+      <w:r>
+        <w:rPr>
+          <w:rFonts w:asciiTheme="majorBidi" w:hAnsiTheme="majorBidi"/>
+          <w:color w:val="000000" w:themeColor="text1"/>
+          <w:sz w:val="24"/>
+          <w:szCs w:val="24"/>
+        </w:rPr>
         <w:t xml:space="preserve">(Network Mapper)  </w:t>
       </w:r>
       <w:r>
@@ -13926,7 +14558,27 @@
           <w:sz w:val="24"/>
           <w:szCs w:val="24"/>
         </w:rPr>
-        <w:t>est un outil de sécurité informatique utilisé pour l'exploration de réseau et la découverte d'hôtes. Il permet de scanner des réseaux et des ports pour identifier les services en cours d'exécution sur des machines distantes, ainsi que d'autres informations telles que les systèmes d'exploitation utilisés. Nmap est largement utilisé par les professionnels de la sécurité pour évaluer les vulnérabilités d'un réseau et identifier les éventuelles failles de sécurité.</w:t>
+        <w:t xml:space="preserve">est un outil de sécurité informatique utilisé pour l'exploration de réseau et la découverte d'hôtes. Il permet de scanner des réseaux et des ports pour identifier les services en cours d'exécution sur des machines distantes, ainsi que d'autres informations telles que les systèmes d'exploitation utilisés. </w:t>
+      </w:r>
+      <w:proofErr w:type="spellStart"/>
+      <w:r>
+        <w:rPr>
+          <w:rFonts w:asciiTheme="majorBidi" w:hAnsiTheme="majorBidi"/>
+          <w:color w:val="000000" w:themeColor="text1"/>
+          <w:sz w:val="24"/>
+          <w:szCs w:val="24"/>
+        </w:rPr>
+        <w:t>Nmap</w:t>
+      </w:r>
+      <w:proofErr w:type="spellEnd"/>
+      <w:r>
+        <w:rPr>
+          <w:rFonts w:asciiTheme="majorBidi" w:hAnsiTheme="majorBidi"/>
+          <w:color w:val="000000" w:themeColor="text1"/>
+          <w:sz w:val="24"/>
+          <w:szCs w:val="24"/>
+        </w:rPr>
+        <w:t xml:space="preserve"> est largement utilisé par les professionnels de la sécurité pour évaluer les vulnérabilités d'un réseau et identifier les éventuelles failles de sécurité.</w:t>
       </w:r>
       <w:r>
         <w:t xml:space="preserve"> </w:t>
@@ -14839,6 +15491,7 @@
         </w:rPr>
         <w:t xml:space="preserve"> </w:t>
       </w:r>
+      <w:proofErr w:type="spellStart"/>
       <w:r>
         <w:rPr>
           <w:spacing w:val="-3"/>
@@ -14846,6 +15499,7 @@
         </w:rPr>
         <w:t>Nmap</w:t>
       </w:r>
+      <w:proofErr w:type="spellEnd"/>
       <w:r>
         <w:rPr>
           <w:sz w:val="24"/>
@@ -19245,6 +19899,7 @@
   <w:style w:type="character" w:default="1" w:styleId="DefaultParagraphFont">
     <w:name w:val="Default Paragraph Font"/>
     <w:uiPriority w:val="1"/>
+    <w:semiHidden/>
     <w:unhideWhenUsed/>
   </w:style>
   <w:style w:type="table" w:default="1" w:styleId="TableNormal">

</xml_diff>

<commit_message>
modification oral + ajout des diagrammes
</commit_message>
<xml_diff>
--- a/memoire.docx
+++ b/memoire.docx
@@ -2773,6 +2773,18 @@
     </w:p>
     <w:p>
       <w:pPr>
+        <w:ind w:left="2124" w:firstLine="708"/>
+        <w:rPr>
+          <w:rFonts w:asciiTheme="majorBidi" w:hAnsiTheme="majorBidi" w:cstheme="majorBidi"/>
+          <w:b/>
+          <w:bCs/>
+          <w:sz w:val="36"/>
+          <w:szCs w:val="36"/>
+        </w:rPr>
+      </w:pPr>
+    </w:p>
+    <w:p>
+      <w:pPr>
         <w:rPr>
           <w:rFonts w:asciiTheme="majorBidi" w:hAnsiTheme="majorBidi" w:cstheme="majorBidi"/>
           <w:b/>
@@ -3174,7 +3186,435 @@
     <w:p>
       <w:pPr>
         <w:spacing w:line="360" w:lineRule="auto"/>
-        <w:ind w:left="708" w:firstLine="708"/>
+        <w:rPr>
+          <w:rFonts w:ascii="Times New Roman" w:hAnsi="Times New Roman" w:cs="Times New Roman"/>
+          <w:b/>
+          <w:bCs/>
+          <w:i/>
+          <w:iCs/>
+          <w:sz w:val="28"/>
+          <w:szCs w:val="28"/>
+        </w:rPr>
+      </w:pPr>
+      <w:r>
+        <w:rPr>
+          <w:rFonts w:asciiTheme="majorBidi" w:hAnsiTheme="majorBidi" w:cstheme="majorBidi"/>
+          <w:b/>
+          <w:bCs/>
+          <w:i/>
+          <w:iCs/>
+          <w:sz w:val="28"/>
+          <w:szCs w:val="28"/>
+        </w:rPr>
+        <w:t>Figure 6 :</w:t>
+      </w:r>
+      <w:r>
+        <w:rPr>
+          <w:rFonts w:ascii="Times New Roman" w:hAnsi="Times New Roman" w:cs="Times New Roman"/>
+        </w:rPr>
+        <w:t xml:space="preserve"> </w:t>
+      </w:r>
+      <w:r>
+        <w:rPr>
+          <w:rFonts w:ascii="Times New Roman" w:hAnsi="Times New Roman" w:cs="Times New Roman"/>
+          <w:b/>
+          <w:bCs/>
+          <w:i/>
+          <w:iCs/>
+          <w:sz w:val="28"/>
+          <w:szCs w:val="28"/>
+        </w:rPr>
+        <w:t>Diagramme de cas d’utilisation</w:t>
+      </w:r>
+    </w:p>
+    <w:p>
+      <w:pPr>
+        <w:spacing w:line="360" w:lineRule="auto"/>
+        <w:rPr>
+          <w:rFonts w:ascii="Times New Roman" w:hAnsi="Times New Roman" w:cs="Times New Roman"/>
+          <w:b/>
+          <w:bCs/>
+          <w:i/>
+          <w:iCs/>
+          <w:sz w:val="28"/>
+          <w:szCs w:val="28"/>
+        </w:rPr>
+      </w:pPr>
+      <w:r>
+        <w:rPr>
+          <w:rFonts w:asciiTheme="majorBidi" w:hAnsiTheme="majorBidi" w:cstheme="majorBidi"/>
+          <w:b/>
+          <w:bCs/>
+          <w:i/>
+          <w:iCs/>
+          <w:sz w:val="28"/>
+          <w:szCs w:val="28"/>
+        </w:rPr>
+        <w:t>Figure 7 :</w:t>
+      </w:r>
+      <w:r>
+        <w:rPr>
+          <w:rFonts w:ascii="Times New Roman" w:hAnsi="Times New Roman" w:cs="Times New Roman"/>
+        </w:rPr>
+        <w:t xml:space="preserve"> </w:t>
+      </w:r>
+      <w:r>
+        <w:rPr>
+          <w:rFonts w:ascii="Times New Roman" w:hAnsi="Times New Roman" w:cs="Times New Roman"/>
+          <w:b/>
+          <w:bCs/>
+          <w:i/>
+          <w:iCs/>
+          <w:sz w:val="28"/>
+          <w:szCs w:val="28"/>
+        </w:rPr>
+        <w:t>Diagramme de classe</w:t>
+      </w:r>
+    </w:p>
+    <w:p>
+      <w:pPr>
+        <w:spacing w:line="360" w:lineRule="auto"/>
+        <w:rPr>
+          <w:rFonts w:ascii="Times New Roman" w:hAnsi="Times New Roman" w:cs="Times New Roman"/>
+          <w:b/>
+          <w:bCs/>
+          <w:i/>
+          <w:iCs/>
+          <w:sz w:val="28"/>
+          <w:szCs w:val="28"/>
+        </w:rPr>
+      </w:pPr>
+      <w:r>
+        <w:rPr>
+          <w:rFonts w:asciiTheme="majorBidi" w:hAnsiTheme="majorBidi" w:cstheme="majorBidi"/>
+          <w:b/>
+          <w:bCs/>
+          <w:i/>
+          <w:iCs/>
+          <w:sz w:val="28"/>
+          <w:szCs w:val="28"/>
+        </w:rPr>
+        <w:t>Figure </w:t>
+      </w:r>
+      <w:r>
+        <w:rPr>
+          <w:rFonts w:asciiTheme="majorBidi" w:hAnsiTheme="majorBidi" w:cstheme="majorBidi"/>
+          <w:b/>
+          <w:bCs/>
+          <w:i/>
+          <w:iCs/>
+          <w:sz w:val="28"/>
+          <w:szCs w:val="28"/>
+        </w:rPr>
+        <w:t>8</w:t>
+      </w:r>
+      <w:r>
+        <w:rPr>
+          <w:rFonts w:asciiTheme="majorBidi" w:hAnsiTheme="majorBidi" w:cstheme="majorBidi"/>
+          <w:b/>
+          <w:bCs/>
+          <w:i/>
+          <w:iCs/>
+          <w:sz w:val="28"/>
+          <w:szCs w:val="28"/>
+        </w:rPr>
+        <w:t xml:space="preserve"> :</w:t>
+      </w:r>
+      <w:r>
+        <w:rPr>
+          <w:rFonts w:ascii="Times New Roman" w:hAnsi="Times New Roman" w:cs="Times New Roman"/>
+        </w:rPr>
+        <w:t xml:space="preserve"> </w:t>
+      </w:r>
+      <w:r>
+        <w:rPr>
+          <w:rFonts w:ascii="Times New Roman" w:hAnsi="Times New Roman" w:cs="Times New Roman"/>
+          <w:b/>
+          <w:bCs/>
+          <w:i/>
+          <w:iCs/>
+          <w:sz w:val="28"/>
+          <w:szCs w:val="28"/>
+        </w:rPr>
+        <w:t>Diagramme de séquence pour remplir un formulaire d’incident</w:t>
+      </w:r>
+    </w:p>
+    <w:p>
+      <w:pPr>
+        <w:spacing w:line="360" w:lineRule="auto"/>
+        <w:rPr>
+          <w:rFonts w:asciiTheme="majorBidi" w:hAnsiTheme="majorBidi"/>
+          <w:b/>
+          <w:bCs/>
+          <w:i/>
+          <w:iCs/>
+          <w:color w:val="000000" w:themeColor="text1"/>
+          <w:sz w:val="28"/>
+          <w:szCs w:val="28"/>
+        </w:rPr>
+      </w:pPr>
+      <w:r>
+        <w:rPr>
+          <w:rFonts w:asciiTheme="majorBidi" w:hAnsiTheme="majorBidi" w:cstheme="majorBidi"/>
+          <w:b/>
+          <w:bCs/>
+          <w:i/>
+          <w:iCs/>
+          <w:sz w:val="28"/>
+          <w:szCs w:val="28"/>
+        </w:rPr>
+        <w:t>Figure 9 :</w:t>
+      </w:r>
+      <w:r>
+        <w:rPr>
+          <w:rFonts w:ascii="Times New Roman" w:hAnsi="Times New Roman" w:cs="Times New Roman"/>
+        </w:rPr>
+        <w:t xml:space="preserve"> </w:t>
+      </w:r>
+      <w:r>
+        <w:rPr>
+          <w:rFonts w:ascii="Times New Roman" w:hAnsi="Times New Roman" w:cs="Times New Roman"/>
+          <w:b/>
+          <w:bCs/>
+          <w:i/>
+          <w:iCs/>
+          <w:sz w:val="28"/>
+          <w:szCs w:val="28"/>
+        </w:rPr>
+        <w:t xml:space="preserve">Diagramme de séquence </w:t>
+      </w:r>
+      <w:r>
+        <w:rPr>
+          <w:rFonts w:asciiTheme="majorBidi" w:hAnsiTheme="majorBidi"/>
+          <w:b/>
+          <w:bCs/>
+          <w:i/>
+          <w:iCs/>
+          <w:color w:val="000000" w:themeColor="text1"/>
+          <w:sz w:val="28"/>
+          <w:szCs w:val="28"/>
+        </w:rPr>
+        <w:t>pour</w:t>
+      </w:r>
+      <w:r>
+        <w:rPr>
+          <w:rFonts w:asciiTheme="majorBidi" w:hAnsiTheme="majorBidi"/>
+          <w:b/>
+          <w:bCs/>
+          <w:i/>
+          <w:iCs/>
+          <w:color w:val="000000" w:themeColor="text1"/>
+          <w:sz w:val="24"/>
+          <w:szCs w:val="24"/>
+        </w:rPr>
+        <w:t xml:space="preserve"> </w:t>
+      </w:r>
+      <w:r>
+        <w:rPr>
+          <w:rFonts w:asciiTheme="majorBidi" w:hAnsiTheme="majorBidi"/>
+          <w:b/>
+          <w:bCs/>
+          <w:i/>
+          <w:iCs/>
+          <w:color w:val="000000" w:themeColor="text1"/>
+          <w:sz w:val="28"/>
+          <w:szCs w:val="28"/>
+        </w:rPr>
+        <w:t xml:space="preserve">signaler un indicateur de </w:t>
+      </w:r>
+      <w:r>
+        <w:rPr>
+          <w:rFonts w:asciiTheme="majorBidi" w:hAnsiTheme="majorBidi"/>
+          <w:b/>
+          <w:bCs/>
+          <w:i/>
+          <w:iCs/>
+          <w:color w:val="000000" w:themeColor="text1"/>
+          <w:sz w:val="28"/>
+          <w:szCs w:val="28"/>
+        </w:rPr>
+        <w:t xml:space="preserve">  </w:t>
+      </w:r>
+      <w:r>
+        <w:rPr>
+          <w:rFonts w:asciiTheme="majorBidi" w:hAnsiTheme="majorBidi"/>
+          <w:b/>
+          <w:bCs/>
+          <w:i/>
+          <w:iCs/>
+          <w:color w:val="000000" w:themeColor="text1"/>
+          <w:sz w:val="28"/>
+          <w:szCs w:val="28"/>
+        </w:rPr>
+        <w:tab/>
+      </w:r>
+      <w:r>
+        <w:rPr>
+          <w:rFonts w:asciiTheme="majorBidi" w:hAnsiTheme="majorBidi"/>
+          <w:b/>
+          <w:bCs/>
+          <w:i/>
+          <w:iCs/>
+          <w:color w:val="000000" w:themeColor="text1"/>
+          <w:sz w:val="28"/>
+          <w:szCs w:val="28"/>
+        </w:rPr>
+        <w:tab/>
+      </w:r>
+      <w:r>
+        <w:rPr>
+          <w:rFonts w:asciiTheme="majorBidi" w:hAnsiTheme="majorBidi"/>
+          <w:b/>
+          <w:bCs/>
+          <w:i/>
+          <w:iCs/>
+          <w:color w:val="000000" w:themeColor="text1"/>
+          <w:sz w:val="28"/>
+          <w:szCs w:val="28"/>
+        </w:rPr>
+        <w:tab/>
+        <w:t>compromission</w:t>
+      </w:r>
+    </w:p>
+    <w:p>
+      <w:pPr>
+        <w:spacing w:line="360" w:lineRule="auto"/>
+        <w:rPr>
+          <w:rFonts w:asciiTheme="majorBidi" w:hAnsiTheme="majorBidi"/>
+          <w:b/>
+          <w:bCs/>
+          <w:color w:val="000000" w:themeColor="text1"/>
+          <w:sz w:val="28"/>
+          <w:szCs w:val="28"/>
+        </w:rPr>
+      </w:pPr>
+      <w:r>
+        <w:rPr>
+          <w:rFonts w:asciiTheme="majorBidi" w:hAnsiTheme="majorBidi" w:cstheme="majorBidi"/>
+          <w:b/>
+          <w:bCs/>
+          <w:i/>
+          <w:iCs/>
+          <w:sz w:val="28"/>
+          <w:szCs w:val="28"/>
+        </w:rPr>
+        <w:t>Figure 10 :</w:t>
+      </w:r>
+      <w:r>
+        <w:rPr>
+          <w:rFonts w:ascii="Times New Roman" w:hAnsi="Times New Roman" w:cs="Times New Roman"/>
+        </w:rPr>
+        <w:t xml:space="preserve"> </w:t>
+      </w:r>
+      <w:r>
+        <w:rPr>
+          <w:rFonts w:ascii="Times New Roman" w:hAnsi="Times New Roman" w:cs="Times New Roman"/>
+          <w:b/>
+          <w:bCs/>
+          <w:i/>
+          <w:iCs/>
+          <w:sz w:val="28"/>
+          <w:szCs w:val="28"/>
+        </w:rPr>
+        <w:t xml:space="preserve">Diagramme de séquence </w:t>
+      </w:r>
+      <w:r>
+        <w:rPr>
+          <w:rFonts w:asciiTheme="majorBidi" w:hAnsiTheme="majorBidi"/>
+          <w:b/>
+          <w:bCs/>
+          <w:i/>
+          <w:iCs/>
+          <w:color w:val="000000" w:themeColor="text1"/>
+          <w:sz w:val="28"/>
+          <w:szCs w:val="28"/>
+        </w:rPr>
+        <w:t>pour</w:t>
+      </w:r>
+      <w:r>
+        <w:rPr>
+          <w:rFonts w:asciiTheme="majorBidi" w:hAnsiTheme="majorBidi"/>
+          <w:b/>
+          <w:bCs/>
+          <w:i/>
+          <w:iCs/>
+          <w:color w:val="000000" w:themeColor="text1"/>
+          <w:sz w:val="24"/>
+          <w:szCs w:val="24"/>
+        </w:rPr>
+        <w:t xml:space="preserve"> </w:t>
+      </w:r>
+      <w:r>
+        <w:rPr>
+          <w:rFonts w:asciiTheme="majorBidi" w:hAnsiTheme="majorBidi"/>
+          <w:b/>
+          <w:bCs/>
+          <w:i/>
+          <w:iCs/>
+          <w:color w:val="000000" w:themeColor="text1"/>
+          <w:sz w:val="28"/>
+          <w:szCs w:val="28"/>
+        </w:rPr>
+        <w:t>scanner un service web</w:t>
+      </w:r>
+    </w:p>
+    <w:p>
+      <w:pPr>
+        <w:spacing w:line="360" w:lineRule="auto"/>
+        <w:rPr>
+          <w:rFonts w:asciiTheme="majorBidi" w:hAnsiTheme="majorBidi"/>
+          <w:b/>
+          <w:bCs/>
+          <w:color w:val="000000" w:themeColor="text1"/>
+          <w:sz w:val="28"/>
+          <w:szCs w:val="28"/>
+        </w:rPr>
+      </w:pPr>
+    </w:p>
+    <w:p>
+      <w:pPr>
+        <w:spacing w:line="360" w:lineRule="auto"/>
+        <w:rPr>
+          <w:rFonts w:asciiTheme="majorBidi" w:hAnsiTheme="majorBidi"/>
+          <w:b/>
+          <w:bCs/>
+          <w:color w:val="000000" w:themeColor="text1"/>
+          <w:sz w:val="28"/>
+          <w:szCs w:val="28"/>
+        </w:rPr>
+      </w:pPr>
+    </w:p>
+    <w:p>
+      <w:pPr>
+        <w:spacing w:line="360" w:lineRule="auto"/>
+        <w:rPr>
+          <w:rFonts w:ascii="Times New Roman" w:hAnsi="Times New Roman" w:cs="Times New Roman"/>
+          <w:b/>
+          <w:bCs/>
+          <w:i/>
+          <w:iCs/>
+          <w:sz w:val="28"/>
+          <w:szCs w:val="28"/>
+        </w:rPr>
+      </w:pPr>
+    </w:p>
+    <w:p>
+      <w:pPr>
+        <w:spacing w:line="360" w:lineRule="auto"/>
+        <w:rPr>
+          <w:rFonts w:asciiTheme="majorBidi" w:hAnsiTheme="majorBidi" w:cstheme="majorBidi"/>
+          <w:b/>
+          <w:bCs/>
+          <w:i/>
+          <w:iCs/>
+          <w:sz w:val="28"/>
+          <w:szCs w:val="28"/>
+        </w:rPr>
+      </w:pPr>
+    </w:p>
+    <w:p>
+      <w:pPr>
+        <w:spacing w:line="360" w:lineRule="auto"/>
         <w:rPr>
           <w:rFonts w:asciiTheme="majorBidi" w:hAnsiTheme="majorBidi" w:cstheme="majorBidi"/>
           <w:b/>
@@ -3204,188 +3644,20 @@
     <w:p>
       <w:pPr>
         <w:spacing w:line="360" w:lineRule="auto"/>
-        <w:rPr>
-          <w:rFonts w:asciiTheme="majorBidi" w:hAnsiTheme="majorBidi" w:cstheme="majorBidi"/>
-          <w:b/>
-          <w:bCs/>
-          <w:i/>
-          <w:iCs/>
-          <w:sz w:val="28"/>
-          <w:szCs w:val="28"/>
-        </w:rPr>
-      </w:pPr>
-    </w:p>
-    <w:p>
-      <w:pPr>
-        <w:spacing w:line="360" w:lineRule="auto"/>
-        <w:rPr>
-          <w:rFonts w:asciiTheme="majorBidi" w:hAnsiTheme="majorBidi" w:cstheme="majorBidi"/>
-          <w:b/>
-          <w:bCs/>
-          <w:i/>
-          <w:iCs/>
-          <w:sz w:val="28"/>
-          <w:szCs w:val="28"/>
-        </w:rPr>
-      </w:pPr>
-    </w:p>
-    <w:p>
-      <w:pPr>
-        <w:spacing w:line="360" w:lineRule="auto"/>
-        <w:rPr>
-          <w:rFonts w:asciiTheme="majorBidi" w:hAnsiTheme="majorBidi" w:cstheme="majorBidi"/>
-          <w:b/>
-          <w:bCs/>
-          <w:i/>
-          <w:iCs/>
-          <w:sz w:val="28"/>
-          <w:szCs w:val="28"/>
-        </w:rPr>
-      </w:pPr>
-    </w:p>
-    <w:p>
-      <w:pPr>
-        <w:spacing w:line="360" w:lineRule="auto"/>
-        <w:rPr>
-          <w:rFonts w:asciiTheme="majorBidi" w:hAnsiTheme="majorBidi" w:cstheme="majorBidi"/>
-          <w:b/>
-          <w:bCs/>
-          <w:i/>
-          <w:iCs/>
-          <w:sz w:val="28"/>
-          <w:szCs w:val="28"/>
-        </w:rPr>
-      </w:pPr>
-    </w:p>
-    <w:p>
-      <w:pPr>
-        <w:spacing w:line="360" w:lineRule="auto"/>
-        <w:rPr>
-          <w:rFonts w:asciiTheme="majorBidi" w:hAnsiTheme="majorBidi" w:cstheme="majorBidi"/>
-          <w:b/>
-          <w:bCs/>
-          <w:i/>
-          <w:iCs/>
-          <w:sz w:val="28"/>
-          <w:szCs w:val="28"/>
-        </w:rPr>
-      </w:pPr>
-    </w:p>
-    <w:p>
-      <w:pPr>
-        <w:spacing w:line="360" w:lineRule="auto"/>
-        <w:rPr>
-          <w:rFonts w:asciiTheme="majorBidi" w:hAnsiTheme="majorBidi" w:cstheme="majorBidi"/>
-          <w:b/>
-          <w:bCs/>
-          <w:i/>
-          <w:iCs/>
-          <w:sz w:val="28"/>
-          <w:szCs w:val="28"/>
-        </w:rPr>
-      </w:pPr>
-    </w:p>
-    <w:p>
-      <w:pPr>
-        <w:spacing w:line="360" w:lineRule="auto"/>
-        <w:rPr>
-          <w:rFonts w:asciiTheme="majorBidi" w:hAnsiTheme="majorBidi" w:cstheme="majorBidi"/>
-          <w:b/>
-          <w:bCs/>
-          <w:i/>
-          <w:iCs/>
-          <w:sz w:val="28"/>
-          <w:szCs w:val="28"/>
-        </w:rPr>
-      </w:pPr>
-    </w:p>
-    <w:p>
-      <w:pPr>
-        <w:spacing w:line="360" w:lineRule="auto"/>
-        <w:rPr>
-          <w:rFonts w:asciiTheme="majorBidi" w:hAnsiTheme="majorBidi" w:cstheme="majorBidi"/>
-          <w:b/>
-          <w:bCs/>
-          <w:i/>
-          <w:iCs/>
-          <w:sz w:val="28"/>
-          <w:szCs w:val="28"/>
-        </w:rPr>
-      </w:pPr>
-    </w:p>
-    <w:p>
-      <w:pPr>
-        <w:spacing w:line="360" w:lineRule="auto"/>
-        <w:rPr>
-          <w:rFonts w:asciiTheme="majorBidi" w:hAnsiTheme="majorBidi" w:cstheme="majorBidi"/>
-          <w:b/>
-          <w:bCs/>
-          <w:i/>
-          <w:iCs/>
-          <w:sz w:val="28"/>
-          <w:szCs w:val="28"/>
-        </w:rPr>
-      </w:pPr>
-    </w:p>
-    <w:p>
-      <w:pPr>
-        <w:spacing w:line="360" w:lineRule="auto"/>
-        <w:rPr>
-          <w:rFonts w:asciiTheme="majorBidi" w:hAnsiTheme="majorBidi" w:cstheme="majorBidi"/>
-          <w:b/>
-          <w:bCs/>
-          <w:i/>
-          <w:iCs/>
-          <w:sz w:val="28"/>
-          <w:szCs w:val="28"/>
-        </w:rPr>
-      </w:pPr>
-    </w:p>
-    <w:p>
-      <w:pPr>
-        <w:spacing w:line="360" w:lineRule="auto"/>
-        <w:rPr>
-          <w:rFonts w:asciiTheme="majorBidi" w:hAnsiTheme="majorBidi" w:cstheme="majorBidi"/>
-          <w:b/>
-          <w:bCs/>
-          <w:i/>
-          <w:iCs/>
-          <w:sz w:val="28"/>
-          <w:szCs w:val="28"/>
-        </w:rPr>
-      </w:pPr>
-    </w:p>
-    <w:p>
-      <w:pPr>
-        <w:spacing w:line="360" w:lineRule="auto"/>
-        <w:rPr>
-          <w:rFonts w:asciiTheme="majorBidi" w:hAnsiTheme="majorBidi" w:cstheme="majorBidi"/>
-          <w:b/>
-          <w:bCs/>
-          <w:i/>
-          <w:iCs/>
-          <w:sz w:val="28"/>
-          <w:szCs w:val="28"/>
-        </w:rPr>
-      </w:pPr>
-    </w:p>
-    <w:p>
-      <w:pPr>
-        <w:spacing w:line="360" w:lineRule="auto"/>
-        <w:rPr>
-          <w:rFonts w:asciiTheme="majorBidi" w:hAnsiTheme="majorBidi" w:cstheme="majorBidi"/>
-          <w:b/>
-          <w:bCs/>
-          <w:i/>
-          <w:iCs/>
-          <w:sz w:val="28"/>
-          <w:szCs w:val="28"/>
-        </w:rPr>
-      </w:pPr>
-    </w:p>
-    <w:p>
-      <w:pPr>
-        <w:spacing w:line="360" w:lineRule="auto"/>
+        <w:ind w:left="708" w:firstLine="708"/>
+        <w:rPr>
+          <w:rFonts w:asciiTheme="majorBidi" w:hAnsiTheme="majorBidi" w:cstheme="majorBidi"/>
+          <w:b/>
+          <w:bCs/>
+          <w:i/>
+          <w:iCs/>
+          <w:sz w:val="28"/>
+          <w:szCs w:val="28"/>
+        </w:rPr>
+      </w:pPr>
+    </w:p>
+    <w:p>
+      <w:pPr>
         <w:rPr>
           <w:rFonts w:asciiTheme="majorBidi" w:hAnsiTheme="majorBidi" w:cstheme="majorBidi"/>
           <w:b/>
@@ -3428,6 +3700,7 @@
           <w:szCs w:val="36"/>
           <w:lang w:val="en-US"/>
         </w:rPr>
+        <w:lastRenderedPageBreak/>
         <w:t>Liste</w:t>
       </w:r>
       <w:proofErr w:type="spellEnd"/>
@@ -5230,6 +5503,7 @@
     </w:p>
     <w:p>
       <w:pPr>
+        <w:ind w:left="708" w:firstLine="708"/>
         <w:jc w:val="center"/>
         <w:rPr>
           <w:rFonts w:asciiTheme="majorBidi" w:hAnsiTheme="majorBidi" w:cstheme="majorBidi"/>
@@ -6183,7 +6457,7 @@
     <w:p>
       <w:pPr>
         <w:spacing w:line="360" w:lineRule="auto"/>
-        <w:jc w:val="both"/>
+        <w:jc w:val="center"/>
         <w:rPr>
           <w:rFonts w:asciiTheme="majorBidi" w:hAnsiTheme="majorBidi" w:cstheme="majorBidi"/>
           <w:sz w:val="24"/>
@@ -6245,21 +6519,6 @@
           </wp:inline>
         </w:drawing>
       </w:r>
-    </w:p>
-    <w:p>
-      <w:pPr>
-        <w:spacing w:after="120"/>
-        <w:ind w:firstLine="708"/>
-        <w:jc w:val="center"/>
-        <w:rPr>
-          <w:rFonts w:ascii="Times New Roman" w:hAnsi="Times New Roman" w:cs="Times New Roman"/>
-          <w:b/>
-          <w:i/>
-          <w:iCs/>
-          <w:sz w:val="28"/>
-          <w:szCs w:val="28"/>
-        </w:rPr>
-      </w:pPr>
       <w:r>
         <w:rPr>
           <w:rFonts w:ascii="Times New Roman" w:hAnsi="Times New Roman" w:cs="Times New Roman"/>
@@ -7203,6 +7462,7 @@
     <w:p>
       <w:pPr>
         <w:spacing w:line="360" w:lineRule="auto"/>
+        <w:ind w:left="708"/>
         <w:jc w:val="center"/>
         <w:rPr>
           <w:rFonts w:asciiTheme="majorBidi" w:hAnsiTheme="majorBidi" w:cstheme="majorBidi"/>
@@ -8959,6 +9219,67 @@
       </w:pPr>
       <w:r>
         <w:rPr>
+          <w:noProof/>
+        </w:rPr>
+        <w:drawing>
+          <wp:anchor distT="0" distB="0" distL="114300" distR="114300" simplePos="0" relativeHeight="251682816" behindDoc="0" locked="0" layoutInCell="1" allowOverlap="1" wp14:anchorId="70BD2A06" wp14:editId="794F682C">
+            <wp:simplePos x="0" y="0"/>
+            <wp:positionH relativeFrom="column">
+              <wp:posOffset>187569</wp:posOffset>
+            </wp:positionH>
+            <wp:positionV relativeFrom="paragraph">
+              <wp:posOffset>528320</wp:posOffset>
+            </wp:positionV>
+            <wp:extent cx="5731510" cy="3193415"/>
+            <wp:effectExtent l="0" t="0" r="2540" b="6985"/>
+            <wp:wrapSquare wrapText="bothSides"/>
+            <wp:docPr id="1093016904" name="Picture 1" descr="A picture containing text, diagram, line, plot&#10;&#10;Description automatically generated"/>
+            <wp:cNvGraphicFramePr>
+              <a:graphicFrameLocks xmlns:a="http://schemas.openxmlformats.org/drawingml/2006/main" noChangeAspect="1"/>
+            </wp:cNvGraphicFramePr>
+            <a:graphic xmlns:a="http://schemas.openxmlformats.org/drawingml/2006/main">
+              <a:graphicData uri="http://schemas.openxmlformats.org/drawingml/2006/picture">
+                <pic:pic xmlns:pic="http://schemas.openxmlformats.org/drawingml/2006/picture">
+                  <pic:nvPicPr>
+                    <pic:cNvPr id="1093016904" name="Picture 1" descr="A picture containing text, diagram, line, plot&#10;&#10;Description automatically generated"/>
+                    <pic:cNvPicPr>
+                      <a:picLocks noChangeAspect="1" noChangeArrowheads="1"/>
+                    </pic:cNvPicPr>
+                  </pic:nvPicPr>
+                  <pic:blipFill>
+                    <a:blip r:embed="rId14" cstate="print">
+                      <a:extLst>
+                        <a:ext uri="{28A0092B-C50C-407E-A947-70E740481C1C}">
+                          <a14:useLocalDpi xmlns:a14="http://schemas.microsoft.com/office/drawing/2010/main" val="0"/>
+                        </a:ext>
+                      </a:extLst>
+                    </a:blip>
+                    <a:srcRect/>
+                    <a:stretch>
+                      <a:fillRect/>
+                    </a:stretch>
+                  </pic:blipFill>
+                  <pic:spPr bwMode="auto">
+                    <a:xfrm>
+                      <a:off x="0" y="0"/>
+                      <a:ext cx="5731510" cy="3193415"/>
+                    </a:xfrm>
+                    <a:prstGeom prst="rect">
+                      <a:avLst/>
+                    </a:prstGeom>
+                    <a:noFill/>
+                    <a:ln>
+                      <a:noFill/>
+                    </a:ln>
+                  </pic:spPr>
+                </pic:pic>
+              </a:graphicData>
+            </a:graphic>
+          </wp:anchor>
+        </w:drawing>
+      </w:r>
+      <w:r>
+        <w:rPr>
           <w:rFonts w:asciiTheme="majorBidi" w:hAnsiTheme="majorBidi"/>
           <w:color w:val="000000" w:themeColor="text1"/>
           <w:sz w:val="24"/>
@@ -8992,6 +9313,72 @@
           <w:szCs w:val="24"/>
         </w:rPr>
         <w:t>.</w:t>
+      </w:r>
+    </w:p>
+    <w:p>
+      <w:pPr>
+        <w:spacing w:line="360" w:lineRule="auto"/>
+        <w:ind w:firstLine="708"/>
+        <w:jc w:val="center"/>
+        <w:rPr>
+          <w:rFonts w:asciiTheme="majorBidi" w:hAnsiTheme="majorBidi" w:cstheme="majorBidi"/>
+          <w:sz w:val="24"/>
+          <w:szCs w:val="24"/>
+        </w:rPr>
+      </w:pPr>
+      <w:r>
+        <w:rPr>
+          <w:rFonts w:asciiTheme="majorBidi" w:hAnsiTheme="majorBidi" w:cstheme="majorBidi"/>
+          <w:b/>
+          <w:bCs/>
+          <w:i/>
+          <w:iCs/>
+          <w:sz w:val="28"/>
+          <w:szCs w:val="28"/>
+        </w:rPr>
+        <w:t>Figure </w:t>
+      </w:r>
+      <w:r>
+        <w:rPr>
+          <w:rFonts w:asciiTheme="majorBidi" w:hAnsiTheme="majorBidi" w:cstheme="majorBidi"/>
+          <w:b/>
+          <w:bCs/>
+          <w:i/>
+          <w:iCs/>
+          <w:sz w:val="28"/>
+          <w:szCs w:val="28"/>
+        </w:rPr>
+        <w:t>6</w:t>
+      </w:r>
+      <w:r>
+        <w:rPr>
+          <w:rFonts w:asciiTheme="majorBidi" w:hAnsiTheme="majorBidi" w:cstheme="majorBidi"/>
+          <w:b/>
+          <w:bCs/>
+          <w:i/>
+          <w:iCs/>
+          <w:sz w:val="28"/>
+          <w:szCs w:val="28"/>
+        </w:rPr>
+        <w:t xml:space="preserve"> :</w:t>
+      </w:r>
+      <w:r>
+        <w:rPr>
+          <w:rFonts w:ascii="Times New Roman" w:hAnsi="Times New Roman" w:cs="Times New Roman"/>
+        </w:rPr>
+        <w:t xml:space="preserve"> </w:t>
+      </w:r>
+      <w:r>
+        <w:rPr>
+          <w:rFonts w:ascii="Times New Roman" w:hAnsi="Times New Roman" w:cs="Times New Roman"/>
+          <w:b/>
+          <w:bCs/>
+          <w:i/>
+          <w:iCs/>
+          <w:sz w:val="28"/>
+          <w:szCs w:val="28"/>
+        </w:rPr>
+        <w:t>Diagramme de cas d’utilisation</w:t>
       </w:r>
     </w:p>
     <w:p>
@@ -9152,6 +9539,8 @@
         <w:jc w:val="both"/>
         <w:rPr>
           <w:rFonts w:asciiTheme="majorBidi" w:hAnsiTheme="majorBidi" w:cstheme="majorBidi"/>
+          <w:b/>
+          <w:bCs/>
           <w:color w:val="000000" w:themeColor="text1"/>
           <w:sz w:val="24"/>
           <w:szCs w:val="24"/>
@@ -9186,7 +9575,16 @@
           <w:sz w:val="24"/>
           <w:szCs w:val="24"/>
         </w:rPr>
-        <w:t>il représente l’informaticien de l’organisme d’accueil.</w:t>
+        <w:t xml:space="preserve">il représente l’informaticien de </w:t>
+      </w:r>
+      <w:r>
+        <w:rPr>
+          <w:rFonts w:asciiTheme="majorBidi" w:hAnsiTheme="majorBidi" w:cstheme="majorBidi"/>
+          <w:color w:val="000000" w:themeColor="text1"/>
+          <w:sz w:val="24"/>
+          <w:szCs w:val="24"/>
+        </w:rPr>
+        <w:t>l’organisme.</w:t>
       </w:r>
     </w:p>
     <w:p>
@@ -9217,19 +9615,8 @@
           <w:szCs w:val="24"/>
           <w:lang w:bidi="ar-SA"/>
         </w:rPr>
-        <w:t>Spécification des tâches associées aux acteurs du système</w:t>
-      </w:r>
-      <w:r>
-        <w:rPr>
-          <w:rFonts w:ascii="Times New Roman" w:hAnsi="Times New Roman" w:cs="Times New Roman"/>
-          <w:b/>
-          <w:bCs/>
-          <w:kern w:val="0"/>
-          <w:sz w:val="24"/>
-          <w:szCs w:val="24"/>
-          <w:lang w:bidi="ar-SA"/>
-        </w:rPr>
-        <w:t> :</w:t>
+        <w:lastRenderedPageBreak/>
+        <w:t>Spécification des tâches associées aux acteurs du système :</w:t>
       </w:r>
     </w:p>
     <w:p>
@@ -9273,142 +9660,7 @@
       <w:pPr>
         <w:pStyle w:val="ListParagraph"/>
         <w:spacing w:line="360" w:lineRule="auto"/>
-        <w:ind w:left="2138"/>
-        <w:jc w:val="both"/>
-        <w:rPr>
-          <w:rFonts w:ascii="Times New Roman" w:hAnsi="Times New Roman" w:cs="Times New Roman"/>
-          <w:kern w:val="0"/>
-          <w:sz w:val="24"/>
-          <w:szCs w:val="24"/>
-          <w:lang w:bidi="ar-SA"/>
-        </w:rPr>
-      </w:pPr>
-    </w:p>
-    <w:p>
-      <w:pPr>
-        <w:pStyle w:val="ListParagraph"/>
-        <w:spacing w:line="360" w:lineRule="auto"/>
-        <w:ind w:left="2138"/>
-        <w:jc w:val="both"/>
-        <w:rPr>
-          <w:rFonts w:ascii="Times New Roman" w:hAnsi="Times New Roman" w:cs="Times New Roman"/>
-          <w:kern w:val="0"/>
-          <w:sz w:val="24"/>
-          <w:szCs w:val="24"/>
-          <w:lang w:bidi="ar-SA"/>
-        </w:rPr>
-      </w:pPr>
-    </w:p>
-    <w:p>
-      <w:pPr>
-        <w:pStyle w:val="ListParagraph"/>
-        <w:spacing w:line="360" w:lineRule="auto"/>
-        <w:ind w:left="2138"/>
-        <w:jc w:val="both"/>
-        <w:rPr>
-          <w:rFonts w:ascii="Times New Roman" w:hAnsi="Times New Roman" w:cs="Times New Roman"/>
-          <w:kern w:val="0"/>
-          <w:sz w:val="24"/>
-          <w:szCs w:val="24"/>
-          <w:lang w:bidi="ar-SA"/>
-        </w:rPr>
-      </w:pPr>
-    </w:p>
-    <w:p>
-      <w:pPr>
-        <w:pStyle w:val="ListParagraph"/>
-        <w:spacing w:line="360" w:lineRule="auto"/>
-        <w:ind w:left="2138"/>
-        <w:jc w:val="both"/>
-        <w:rPr>
-          <w:rFonts w:ascii="Times New Roman" w:hAnsi="Times New Roman" w:cs="Times New Roman"/>
-          <w:kern w:val="0"/>
-          <w:sz w:val="24"/>
-          <w:szCs w:val="24"/>
-          <w:lang w:bidi="ar-SA"/>
-        </w:rPr>
-      </w:pPr>
-    </w:p>
-    <w:p>
-      <w:pPr>
-        <w:pStyle w:val="ListParagraph"/>
-        <w:spacing w:line="360" w:lineRule="auto"/>
-        <w:ind w:left="2138"/>
-        <w:jc w:val="both"/>
-        <w:rPr>
-          <w:rFonts w:ascii="Times New Roman" w:hAnsi="Times New Roman" w:cs="Times New Roman"/>
-          <w:kern w:val="0"/>
-          <w:sz w:val="24"/>
-          <w:szCs w:val="24"/>
-          <w:lang w:bidi="ar-SA"/>
-        </w:rPr>
-      </w:pPr>
-    </w:p>
-    <w:p>
-      <w:pPr>
-        <w:pStyle w:val="ListParagraph"/>
-        <w:spacing w:line="360" w:lineRule="auto"/>
-        <w:ind w:left="2138"/>
-        <w:jc w:val="both"/>
-        <w:rPr>
-          <w:rFonts w:ascii="Times New Roman" w:hAnsi="Times New Roman" w:cs="Times New Roman"/>
-          <w:kern w:val="0"/>
-          <w:sz w:val="24"/>
-          <w:szCs w:val="24"/>
-          <w:lang w:bidi="ar-SA"/>
-        </w:rPr>
-      </w:pPr>
-    </w:p>
-    <w:p>
-      <w:pPr>
-        <w:pStyle w:val="ListParagraph"/>
-        <w:spacing w:line="360" w:lineRule="auto"/>
-        <w:ind w:left="2138"/>
-        <w:jc w:val="both"/>
-        <w:rPr>
-          <w:rFonts w:ascii="Times New Roman" w:hAnsi="Times New Roman" w:cs="Times New Roman"/>
-          <w:kern w:val="0"/>
-          <w:sz w:val="24"/>
-          <w:szCs w:val="24"/>
-          <w:lang w:bidi="ar-SA"/>
-        </w:rPr>
-      </w:pPr>
-    </w:p>
-    <w:p>
-      <w:pPr>
-        <w:pStyle w:val="ListParagraph"/>
-        <w:spacing w:line="360" w:lineRule="auto"/>
-        <w:ind w:left="2138"/>
-        <w:jc w:val="both"/>
-        <w:rPr>
-          <w:rFonts w:ascii="Times New Roman" w:hAnsi="Times New Roman" w:cs="Times New Roman"/>
-          <w:kern w:val="0"/>
-          <w:sz w:val="24"/>
-          <w:szCs w:val="24"/>
-          <w:lang w:bidi="ar-SA"/>
-        </w:rPr>
-      </w:pPr>
-    </w:p>
-    <w:p>
-      <w:pPr>
-        <w:pStyle w:val="ListParagraph"/>
-        <w:spacing w:line="360" w:lineRule="auto"/>
-        <w:ind w:left="2138"/>
-        <w:jc w:val="both"/>
-        <w:rPr>
-          <w:rFonts w:ascii="Times New Roman" w:hAnsi="Times New Roman" w:cs="Times New Roman"/>
-          <w:kern w:val="0"/>
-          <w:sz w:val="24"/>
-          <w:szCs w:val="24"/>
-          <w:lang w:bidi="ar-SA"/>
-        </w:rPr>
-      </w:pPr>
-    </w:p>
-    <w:p>
-      <w:pPr>
-        <w:pStyle w:val="ListParagraph"/>
-        <w:spacing w:line="360" w:lineRule="auto"/>
-        <w:ind w:left="2138"/>
+        <w:ind w:left="1530"/>
         <w:jc w:val="both"/>
         <w:rPr>
           <w:rFonts w:ascii="Times New Roman" w:hAnsi="Times New Roman" w:cs="Times New Roman"/>
@@ -9450,7 +9702,6 @@
           <w:u w:val="single"/>
           <w:lang w:bidi="ar-SA"/>
         </w:rPr>
-        <w:lastRenderedPageBreak/>
         <w:t xml:space="preserve">Les descriptions textuelles </w:t>
       </w:r>
       <w:r>
@@ -10430,6 +10681,7 @@
                 <w:sz w:val="24"/>
                 <w:szCs w:val="24"/>
               </w:rPr>
+              <w:lastRenderedPageBreak/>
               <w:t>Scénario</w:t>
             </w:r>
             <w:r>
@@ -10562,7 +10814,6 @@
                 <w:lang w:bidi="ar-SA"/>
                 <w14:ligatures w14:val="none"/>
               </w:rPr>
-              <w:lastRenderedPageBreak/>
               <w:t>L'utilisateur sélectionne le type d'organisation parmi les options disponibles : individu, secteur privé ou secteur gouvernemental.</w:t>
             </w:r>
           </w:p>
@@ -10731,7 +10982,6 @@
           <w:u w:val="single"/>
           <w:lang w:bidi="ar-SA"/>
         </w:rPr>
-        <w:lastRenderedPageBreak/>
         <w:t>Description textuelle de « scanner un service web » :</w:t>
       </w:r>
     </w:p>
@@ -11268,9 +11518,230 @@
     </w:p>
     <w:p>
       <w:pPr>
+        <w:spacing w:line="360" w:lineRule="auto"/>
+        <w:jc w:val="both"/>
+        <w:rPr>
+          <w:rFonts w:asciiTheme="majorBidi" w:hAnsiTheme="majorBidi" w:cstheme="majorBidi"/>
+          <w:b/>
+          <w:bCs/>
+          <w:color w:val="000000" w:themeColor="text1"/>
+          <w:sz w:val="32"/>
+          <w:szCs w:val="32"/>
+        </w:rPr>
+      </w:pPr>
+    </w:p>
+    <w:p>
+      <w:pPr>
+        <w:spacing w:line="360" w:lineRule="auto"/>
+        <w:jc w:val="both"/>
+        <w:rPr>
+          <w:rFonts w:asciiTheme="majorBidi" w:hAnsiTheme="majorBidi"/>
+          <w:b/>
+          <w:bCs/>
+          <w:color w:val="000000" w:themeColor="text1"/>
+          <w:sz w:val="28"/>
+          <w:szCs w:val="28"/>
+        </w:rPr>
+      </w:pPr>
+      <w:r>
+        <w:rPr>
+          <w:rFonts w:asciiTheme="majorBidi" w:hAnsiTheme="majorBidi" w:cstheme="majorBidi"/>
+          <w:b/>
+          <w:bCs/>
+          <w:color w:val="000000" w:themeColor="text1"/>
+          <w:sz w:val="32"/>
+          <w:szCs w:val="32"/>
+        </w:rPr>
+        <w:lastRenderedPageBreak/>
+        <w:t>III</w:t>
+      </w:r>
+      <w:r>
+        <w:rPr>
+          <w:rFonts w:asciiTheme="majorBidi" w:hAnsiTheme="majorBidi"/>
+          <w:b/>
+          <w:bCs/>
+          <w:color w:val="000000" w:themeColor="text1"/>
+          <w:sz w:val="32"/>
+          <w:szCs w:val="32"/>
+        </w:rPr>
+        <w:t xml:space="preserve">.3.2 </w:t>
+      </w:r>
+      <w:r>
+        <w:rPr>
+          <w:rFonts w:asciiTheme="majorBidi" w:hAnsiTheme="majorBidi"/>
+          <w:b/>
+          <w:bCs/>
+          <w:color w:val="000000" w:themeColor="text1"/>
+          <w:sz w:val="28"/>
+          <w:szCs w:val="28"/>
+        </w:rPr>
+        <w:t>Le diagramme de classe :</w:t>
+      </w:r>
+    </w:p>
+    <w:p>
+      <w:pPr>
         <w:pStyle w:val="ListParagraph"/>
         <w:spacing w:line="360" w:lineRule="auto"/>
+        <w:ind w:left="0" w:firstLine="708"/>
         <w:jc w:val="both"/>
+        <w:rPr>
+          <w:rFonts w:asciiTheme="majorBidi" w:hAnsiTheme="majorBidi"/>
+          <w:color w:val="000000" w:themeColor="text1"/>
+          <w:sz w:val="24"/>
+          <w:szCs w:val="24"/>
+        </w:rPr>
+      </w:pPr>
+      <w:r>
+        <w:rPr>
+          <w:noProof/>
+        </w:rPr>
+        <w:drawing>
+          <wp:anchor distT="0" distB="0" distL="114300" distR="114300" simplePos="0" relativeHeight="251683840" behindDoc="0" locked="0" layoutInCell="1" allowOverlap="1" wp14:anchorId="21B6FD6F" wp14:editId="1696ACB6">
+            <wp:simplePos x="0" y="0"/>
+            <wp:positionH relativeFrom="column">
+              <wp:posOffset>133985</wp:posOffset>
+            </wp:positionH>
+            <wp:positionV relativeFrom="paragraph">
+              <wp:posOffset>829673</wp:posOffset>
+            </wp:positionV>
+            <wp:extent cx="5731510" cy="2026920"/>
+            <wp:effectExtent l="0" t="0" r="2540" b="0"/>
+            <wp:wrapSquare wrapText="bothSides"/>
+            <wp:docPr id="1709089932" name="Picture 2" descr="A picture containing text, diagram, line, screenshot&#10;&#10;Description automatically generated"/>
+            <wp:cNvGraphicFramePr>
+              <a:graphicFrameLocks xmlns:a="http://schemas.openxmlformats.org/drawingml/2006/main" noChangeAspect="1"/>
+            </wp:cNvGraphicFramePr>
+            <a:graphic xmlns:a="http://schemas.openxmlformats.org/drawingml/2006/main">
+              <a:graphicData uri="http://schemas.openxmlformats.org/drawingml/2006/picture">
+                <pic:pic xmlns:pic="http://schemas.openxmlformats.org/drawingml/2006/picture">
+                  <pic:nvPicPr>
+                    <pic:cNvPr id="1709089932" name="Picture 2" descr="A picture containing text, diagram, line, screenshot&#10;&#10;Description automatically generated"/>
+                    <pic:cNvPicPr>
+                      <a:picLocks noChangeAspect="1" noChangeArrowheads="1"/>
+                    </pic:cNvPicPr>
+                  </pic:nvPicPr>
+                  <pic:blipFill>
+                    <a:blip r:embed="rId15" cstate="print">
+                      <a:extLst>
+                        <a:ext uri="{28A0092B-C50C-407E-A947-70E740481C1C}">
+                          <a14:useLocalDpi xmlns:a14="http://schemas.microsoft.com/office/drawing/2010/main" val="0"/>
+                        </a:ext>
+                      </a:extLst>
+                    </a:blip>
+                    <a:srcRect/>
+                    <a:stretch>
+                      <a:fillRect/>
+                    </a:stretch>
+                  </pic:blipFill>
+                  <pic:spPr bwMode="auto">
+                    <a:xfrm>
+                      <a:off x="0" y="0"/>
+                      <a:ext cx="5731510" cy="2026920"/>
+                    </a:xfrm>
+                    <a:prstGeom prst="rect">
+                      <a:avLst/>
+                    </a:prstGeom>
+                    <a:noFill/>
+                    <a:ln>
+                      <a:noFill/>
+                    </a:ln>
+                  </pic:spPr>
+                </pic:pic>
+              </a:graphicData>
+            </a:graphic>
+          </wp:anchor>
+        </w:drawing>
+      </w:r>
+      <w:r>
+        <w:rPr>
+          <w:rFonts w:asciiTheme="majorBidi" w:hAnsiTheme="majorBidi"/>
+          <w:color w:val="000000" w:themeColor="text1"/>
+          <w:sz w:val="24"/>
+          <w:szCs w:val="24"/>
+        </w:rPr>
+        <w:t>Est l'un des types de diagrammes UML les plus utiles, car il décrit clairement, la structure interne d'un système particulier en modélisant ses classes, ses attributs, ses opérations ainsi que les relations entre la vue statique des objets et leurs comportements.</w:t>
+      </w:r>
+    </w:p>
+    <w:p>
+      <w:pPr>
+        <w:spacing w:line="360" w:lineRule="auto"/>
+        <w:ind w:firstLine="708"/>
+        <w:jc w:val="center"/>
+        <w:rPr>
+          <w:rFonts w:asciiTheme="majorBidi" w:hAnsiTheme="majorBidi" w:cstheme="majorBidi"/>
+          <w:sz w:val="24"/>
+          <w:szCs w:val="24"/>
+        </w:rPr>
+      </w:pPr>
+      <w:r>
+        <w:rPr>
+          <w:rFonts w:asciiTheme="majorBidi" w:hAnsiTheme="majorBidi" w:cstheme="majorBidi"/>
+          <w:b/>
+          <w:bCs/>
+          <w:i/>
+          <w:iCs/>
+          <w:sz w:val="28"/>
+          <w:szCs w:val="28"/>
+        </w:rPr>
+        <w:t>Figure </w:t>
+      </w:r>
+      <w:r>
+        <w:rPr>
+          <w:rFonts w:asciiTheme="majorBidi" w:hAnsiTheme="majorBidi" w:cstheme="majorBidi"/>
+          <w:b/>
+          <w:bCs/>
+          <w:i/>
+          <w:iCs/>
+          <w:sz w:val="28"/>
+          <w:szCs w:val="28"/>
+        </w:rPr>
+        <w:t>7</w:t>
+      </w:r>
+      <w:r>
+        <w:rPr>
+          <w:rFonts w:asciiTheme="majorBidi" w:hAnsiTheme="majorBidi" w:cstheme="majorBidi"/>
+          <w:b/>
+          <w:bCs/>
+          <w:i/>
+          <w:iCs/>
+          <w:sz w:val="28"/>
+          <w:szCs w:val="28"/>
+        </w:rPr>
+        <w:t xml:space="preserve"> :</w:t>
+      </w:r>
+      <w:r>
+        <w:rPr>
+          <w:rFonts w:ascii="Times New Roman" w:hAnsi="Times New Roman" w:cs="Times New Roman"/>
+        </w:rPr>
+        <w:t xml:space="preserve"> </w:t>
+      </w:r>
+      <w:r>
+        <w:rPr>
+          <w:rFonts w:ascii="Times New Roman" w:hAnsi="Times New Roman" w:cs="Times New Roman"/>
+          <w:b/>
+          <w:bCs/>
+          <w:i/>
+          <w:iCs/>
+          <w:sz w:val="28"/>
+          <w:szCs w:val="28"/>
+        </w:rPr>
+        <w:t xml:space="preserve">Diagramme de </w:t>
+      </w:r>
+      <w:r>
+        <w:rPr>
+          <w:rFonts w:ascii="Times New Roman" w:hAnsi="Times New Roman" w:cs="Times New Roman"/>
+          <w:b/>
+          <w:bCs/>
+          <w:i/>
+          <w:iCs/>
+          <w:sz w:val="28"/>
+          <w:szCs w:val="28"/>
+        </w:rPr>
+        <w:t>classe</w:t>
+      </w:r>
+    </w:p>
+    <w:p>
+      <w:pPr>
         <w:rPr>
           <w:rFonts w:asciiTheme="majorBidi" w:hAnsiTheme="majorBidi"/>
           <w:b/>
@@ -11300,193 +11771,768 @@
           <w:sz w:val="32"/>
           <w:szCs w:val="32"/>
         </w:rPr>
-        <w:t xml:space="preserve">.3.2 </w:t>
-      </w:r>
-      <w:r>
-        <w:rPr>
-          <w:rFonts w:asciiTheme="majorBidi" w:hAnsiTheme="majorBidi"/>
-          <w:b/>
-          <w:bCs/>
-          <w:color w:val="000000" w:themeColor="text1"/>
-          <w:sz w:val="28"/>
-          <w:szCs w:val="28"/>
-        </w:rPr>
-        <w:t>Le diagramme de classe :</w:t>
+        <w:t>.3.</w:t>
+      </w:r>
+      <w:r>
+        <w:rPr>
+          <w:rFonts w:asciiTheme="majorBidi" w:hAnsiTheme="majorBidi"/>
+          <w:b/>
+          <w:bCs/>
+          <w:color w:val="000000" w:themeColor="text1"/>
+          <w:sz w:val="32"/>
+          <w:szCs w:val="32"/>
+        </w:rPr>
+        <w:t xml:space="preserve">3 </w:t>
+      </w:r>
+      <w:r>
+        <w:rPr>
+          <w:rFonts w:asciiTheme="majorBidi" w:hAnsiTheme="majorBidi"/>
+          <w:b/>
+          <w:bCs/>
+          <w:color w:val="000000" w:themeColor="text1"/>
+          <w:sz w:val="28"/>
+          <w:szCs w:val="28"/>
+        </w:rPr>
+        <w:t>Le diagramme de séquence :</w:t>
+      </w:r>
+    </w:p>
+    <w:p>
+      <w:pPr>
+        <w:spacing w:line="360" w:lineRule="auto"/>
+        <w:ind w:firstLine="360"/>
+        <w:jc w:val="both"/>
+        <w:rPr>
+          <w:rFonts w:asciiTheme="majorBidi" w:hAnsiTheme="majorBidi"/>
+          <w:color w:val="000000" w:themeColor="text1"/>
+          <w:sz w:val="24"/>
+          <w:szCs w:val="24"/>
+        </w:rPr>
+      </w:pPr>
+      <w:r>
+        <w:rPr>
+          <w:rFonts w:asciiTheme="majorBidi" w:hAnsiTheme="majorBidi"/>
+          <w:color w:val="000000" w:themeColor="text1"/>
+          <w:sz w:val="24"/>
+          <w:szCs w:val="24"/>
+        </w:rPr>
+        <w:t>C’est un diagramme d’interaction qui met l’accent sur le classement des messages en ordre chronologique. Il contient la reformulation du texte du cas d’utilisation</w:t>
+      </w:r>
+      <w:r>
+        <w:rPr>
+          <w:rFonts w:asciiTheme="majorBidi" w:hAnsiTheme="majorBidi"/>
+          <w:color w:val="000000" w:themeColor="text1"/>
+          <w:sz w:val="24"/>
+          <w:szCs w:val="24"/>
+        </w:rPr>
+        <w:t xml:space="preserve"> d</w:t>
+      </w:r>
+      <w:r>
+        <w:rPr>
+          <w:rFonts w:asciiTheme="majorBidi" w:hAnsiTheme="majorBidi"/>
+          <w:color w:val="000000" w:themeColor="text1"/>
+          <w:sz w:val="24"/>
+          <w:szCs w:val="24"/>
+        </w:rPr>
+        <w:t>écri</w:t>
+      </w:r>
+      <w:r>
+        <w:rPr>
+          <w:rFonts w:asciiTheme="majorBidi" w:hAnsiTheme="majorBidi"/>
+          <w:color w:val="000000" w:themeColor="text1"/>
+          <w:sz w:val="24"/>
+          <w:szCs w:val="24"/>
+        </w:rPr>
+        <w:t xml:space="preserve">te par les </w:t>
+      </w:r>
+      <w:r>
+        <w:rPr>
+          <w:rFonts w:asciiTheme="majorBidi" w:hAnsiTheme="majorBidi"/>
+          <w:color w:val="000000" w:themeColor="text1"/>
+          <w:sz w:val="23"/>
+          <w:szCs w:val="23"/>
+        </w:rPr>
+        <w:t>scenarios</w:t>
+      </w:r>
+      <w:r>
+        <w:rPr>
+          <w:rFonts w:asciiTheme="majorBidi" w:hAnsiTheme="majorBidi"/>
+          <w:color w:val="000000" w:themeColor="text1"/>
+          <w:sz w:val="23"/>
+          <w:szCs w:val="23"/>
+        </w:rPr>
+        <w:t>.</w:t>
+      </w:r>
+    </w:p>
+    <w:p>
+      <w:pPr>
+        <w:pStyle w:val="ListParagraph"/>
+        <w:numPr>
+          <w:ilvl w:val="0"/>
+          <w:numId w:val="36"/>
+        </w:numPr>
+        <w:spacing w:line="360" w:lineRule="auto"/>
+        <w:jc w:val="both"/>
+        <w:rPr>
+          <w:rFonts w:asciiTheme="majorBidi" w:hAnsiTheme="majorBidi"/>
+          <w:b/>
+          <w:bCs/>
+          <w:color w:val="000000" w:themeColor="text1"/>
+          <w:sz w:val="24"/>
+          <w:szCs w:val="24"/>
+        </w:rPr>
+      </w:pPr>
+      <w:r>
+        <w:rPr>
+          <w:noProof/>
+        </w:rPr>
+        <w:drawing>
+          <wp:anchor distT="0" distB="0" distL="114300" distR="114300" simplePos="0" relativeHeight="251684864" behindDoc="0" locked="0" layoutInCell="1" allowOverlap="1" wp14:anchorId="39EFF85F" wp14:editId="018072E6">
+            <wp:simplePos x="0" y="0"/>
+            <wp:positionH relativeFrom="column">
+              <wp:posOffset>136071</wp:posOffset>
+            </wp:positionH>
+            <wp:positionV relativeFrom="paragraph">
+              <wp:posOffset>260350</wp:posOffset>
+            </wp:positionV>
+            <wp:extent cx="5731510" cy="3592195"/>
+            <wp:effectExtent l="0" t="0" r="2540" b="8255"/>
+            <wp:wrapSquare wrapText="bothSides"/>
+            <wp:docPr id="32162399" name="Picture 6"/>
+            <wp:cNvGraphicFramePr>
+              <a:graphicFrameLocks xmlns:a="http://schemas.openxmlformats.org/drawingml/2006/main" noChangeAspect="1"/>
+            </wp:cNvGraphicFramePr>
+            <a:graphic xmlns:a="http://schemas.openxmlformats.org/drawingml/2006/main">
+              <a:graphicData uri="http://schemas.openxmlformats.org/drawingml/2006/picture">
+                <pic:pic xmlns:pic="http://schemas.openxmlformats.org/drawingml/2006/picture">
+                  <pic:nvPicPr>
+                    <pic:cNvPr id="0" name="Picture 9"/>
+                    <pic:cNvPicPr>
+                      <a:picLocks noChangeAspect="1" noChangeArrowheads="1"/>
+                    </pic:cNvPicPr>
+                  </pic:nvPicPr>
+                  <pic:blipFill>
+                    <a:blip r:embed="rId16">
+                      <a:extLst>
+                        <a:ext uri="{28A0092B-C50C-407E-A947-70E740481C1C}">
+                          <a14:useLocalDpi xmlns:a14="http://schemas.microsoft.com/office/drawing/2010/main" val="0"/>
+                        </a:ext>
+                      </a:extLst>
+                    </a:blip>
+                    <a:srcRect/>
+                    <a:stretch>
+                      <a:fillRect/>
+                    </a:stretch>
+                  </pic:blipFill>
+                  <pic:spPr bwMode="auto">
+                    <a:xfrm>
+                      <a:off x="0" y="0"/>
+                      <a:ext cx="5731510" cy="3592195"/>
+                    </a:xfrm>
+                    <a:prstGeom prst="rect">
+                      <a:avLst/>
+                    </a:prstGeom>
+                    <a:noFill/>
+                    <a:ln>
+                      <a:noFill/>
+                    </a:ln>
+                  </pic:spPr>
+                </pic:pic>
+              </a:graphicData>
+            </a:graphic>
+          </wp:anchor>
+        </w:drawing>
+      </w:r>
+      <w:r>
+        <w:rPr>
+          <w:rFonts w:asciiTheme="majorBidi" w:hAnsiTheme="majorBidi"/>
+          <w:b/>
+          <w:bCs/>
+          <w:color w:val="000000" w:themeColor="text1"/>
+          <w:sz w:val="24"/>
+          <w:szCs w:val="24"/>
+          <w:u w:val="single"/>
+        </w:rPr>
+        <w:t xml:space="preserve">Diagramme de séquence pour </w:t>
+      </w:r>
+      <w:r>
+        <w:rPr>
+          <w:rFonts w:asciiTheme="majorBidi" w:hAnsiTheme="majorBidi"/>
+          <w:b/>
+          <w:bCs/>
+          <w:color w:val="000000" w:themeColor="text1"/>
+          <w:sz w:val="24"/>
+          <w:szCs w:val="24"/>
+          <w:u w:val="single"/>
+        </w:rPr>
+        <w:t>remplir un formulaire d’incident</w:t>
+      </w:r>
+      <w:r>
+        <w:rPr>
+          <w:rFonts w:asciiTheme="majorBidi" w:hAnsiTheme="majorBidi"/>
+          <w:b/>
+          <w:bCs/>
+          <w:color w:val="000000" w:themeColor="text1"/>
+          <w:sz w:val="24"/>
+          <w:szCs w:val="24"/>
+          <w:u w:val="single"/>
+        </w:rPr>
+        <w:t> :</w:t>
+      </w:r>
+    </w:p>
+    <w:p>
+      <w:pPr>
+        <w:spacing w:line="360" w:lineRule="auto"/>
+        <w:ind w:left="360"/>
+        <w:jc w:val="center"/>
+        <w:rPr>
+          <w:rFonts w:asciiTheme="majorBidi" w:hAnsiTheme="majorBidi"/>
+          <w:b/>
+          <w:bCs/>
+          <w:color w:val="000000" w:themeColor="text1"/>
+          <w:sz w:val="28"/>
+          <w:szCs w:val="28"/>
+        </w:rPr>
+      </w:pPr>
+      <w:r>
+        <w:rPr>
+          <w:rFonts w:asciiTheme="majorBidi" w:hAnsiTheme="majorBidi" w:cstheme="majorBidi"/>
+          <w:b/>
+          <w:bCs/>
+          <w:i/>
+          <w:iCs/>
+          <w:sz w:val="28"/>
+          <w:szCs w:val="28"/>
+        </w:rPr>
+        <w:t>Figure </w:t>
+      </w:r>
+      <w:r>
+        <w:rPr>
+          <w:rFonts w:asciiTheme="majorBidi" w:hAnsiTheme="majorBidi" w:cstheme="majorBidi"/>
+          <w:b/>
+          <w:bCs/>
+          <w:i/>
+          <w:iCs/>
+          <w:sz w:val="28"/>
+          <w:szCs w:val="28"/>
+        </w:rPr>
+        <w:t>8</w:t>
+      </w:r>
+      <w:r>
+        <w:rPr>
+          <w:rFonts w:asciiTheme="majorBidi" w:hAnsiTheme="majorBidi" w:cstheme="majorBidi"/>
+          <w:b/>
+          <w:bCs/>
+          <w:i/>
+          <w:iCs/>
+          <w:sz w:val="28"/>
+          <w:szCs w:val="28"/>
+        </w:rPr>
+        <w:t xml:space="preserve"> :</w:t>
+      </w:r>
+      <w:r>
+        <w:rPr>
+          <w:rFonts w:ascii="Times New Roman" w:hAnsi="Times New Roman" w:cs="Times New Roman"/>
+        </w:rPr>
+        <w:t xml:space="preserve"> </w:t>
+      </w:r>
+      <w:r>
+        <w:rPr>
+          <w:rFonts w:ascii="Times New Roman" w:hAnsi="Times New Roman" w:cs="Times New Roman"/>
+          <w:b/>
+          <w:bCs/>
+          <w:i/>
+          <w:iCs/>
+          <w:sz w:val="28"/>
+          <w:szCs w:val="28"/>
+        </w:rPr>
+        <w:t>Diagramme de séquence pour remplir un formulaire d’incident</w:t>
+      </w:r>
+    </w:p>
+    <w:p>
+      <w:pPr>
+        <w:pStyle w:val="ListParagraph"/>
+        <w:numPr>
+          <w:ilvl w:val="0"/>
+          <w:numId w:val="36"/>
+        </w:numPr>
+        <w:spacing w:line="360" w:lineRule="auto"/>
+        <w:jc w:val="both"/>
+        <w:rPr>
+          <w:rFonts w:asciiTheme="majorBidi" w:hAnsiTheme="majorBidi"/>
+          <w:b/>
+          <w:bCs/>
+          <w:color w:val="000000" w:themeColor="text1"/>
+          <w:sz w:val="24"/>
+          <w:szCs w:val="24"/>
+        </w:rPr>
+      </w:pPr>
+      <w:r>
+        <w:rPr>
+          <w:noProof/>
+        </w:rPr>
+        <w:lastRenderedPageBreak/>
+        <w:drawing>
+          <wp:anchor distT="0" distB="0" distL="114300" distR="114300" simplePos="0" relativeHeight="251685888" behindDoc="0" locked="0" layoutInCell="1" allowOverlap="1" wp14:anchorId="6955D245" wp14:editId="0652D353">
+            <wp:simplePos x="0" y="0"/>
+            <wp:positionH relativeFrom="column">
+              <wp:posOffset>184785</wp:posOffset>
+            </wp:positionH>
+            <wp:positionV relativeFrom="paragraph">
+              <wp:posOffset>233680</wp:posOffset>
+            </wp:positionV>
+            <wp:extent cx="5731510" cy="3700780"/>
+            <wp:effectExtent l="0" t="0" r="2540" b="0"/>
+            <wp:wrapSquare wrapText="bothSides"/>
+            <wp:docPr id="1384939677" name="Picture 7"/>
+            <wp:cNvGraphicFramePr>
+              <a:graphicFrameLocks xmlns:a="http://schemas.openxmlformats.org/drawingml/2006/main" noChangeAspect="1"/>
+            </wp:cNvGraphicFramePr>
+            <a:graphic xmlns:a="http://schemas.openxmlformats.org/drawingml/2006/main">
+              <a:graphicData uri="http://schemas.openxmlformats.org/drawingml/2006/picture">
+                <pic:pic xmlns:pic="http://schemas.openxmlformats.org/drawingml/2006/picture">
+                  <pic:nvPicPr>
+                    <pic:cNvPr id="0" name="Picture 11"/>
+                    <pic:cNvPicPr>
+                      <a:picLocks noChangeAspect="1" noChangeArrowheads="1"/>
+                    </pic:cNvPicPr>
+                  </pic:nvPicPr>
+                  <pic:blipFill>
+                    <a:blip r:embed="rId17">
+                      <a:extLst>
+                        <a:ext uri="{28A0092B-C50C-407E-A947-70E740481C1C}">
+                          <a14:useLocalDpi xmlns:a14="http://schemas.microsoft.com/office/drawing/2010/main" val="0"/>
+                        </a:ext>
+                      </a:extLst>
+                    </a:blip>
+                    <a:srcRect/>
+                    <a:stretch>
+                      <a:fillRect/>
+                    </a:stretch>
+                  </pic:blipFill>
+                  <pic:spPr bwMode="auto">
+                    <a:xfrm>
+                      <a:off x="0" y="0"/>
+                      <a:ext cx="5731510" cy="3700780"/>
+                    </a:xfrm>
+                    <a:prstGeom prst="rect">
+                      <a:avLst/>
+                    </a:prstGeom>
+                    <a:noFill/>
+                    <a:ln>
+                      <a:noFill/>
+                    </a:ln>
+                  </pic:spPr>
+                </pic:pic>
+              </a:graphicData>
+            </a:graphic>
+          </wp:anchor>
+        </w:drawing>
+      </w:r>
+      <w:r>
+        <w:rPr>
+          <w:rFonts w:asciiTheme="majorBidi" w:hAnsiTheme="majorBidi"/>
+          <w:b/>
+          <w:bCs/>
+          <w:color w:val="000000" w:themeColor="text1"/>
+          <w:sz w:val="24"/>
+          <w:szCs w:val="24"/>
+          <w:u w:val="single"/>
+        </w:rPr>
+        <w:t xml:space="preserve">Diagramme de séquence pour </w:t>
+      </w:r>
+      <w:r>
+        <w:rPr>
+          <w:rFonts w:asciiTheme="majorBidi" w:hAnsiTheme="majorBidi"/>
+          <w:b/>
+          <w:bCs/>
+          <w:color w:val="000000" w:themeColor="text1"/>
+          <w:sz w:val="24"/>
+          <w:szCs w:val="24"/>
+          <w:u w:val="single"/>
+        </w:rPr>
+        <w:t>signaler un indicateur de compromission</w:t>
+      </w:r>
+      <w:r>
+        <w:rPr>
+          <w:rFonts w:asciiTheme="majorBidi" w:hAnsiTheme="majorBidi"/>
+          <w:b/>
+          <w:bCs/>
+          <w:color w:val="000000" w:themeColor="text1"/>
+          <w:sz w:val="24"/>
+          <w:szCs w:val="24"/>
+          <w:u w:val="single"/>
+        </w:rPr>
+        <w:t> :</w:t>
+      </w:r>
+    </w:p>
+    <w:p>
+      <w:pPr>
+        <w:spacing w:line="360" w:lineRule="auto"/>
+        <w:ind w:left="708"/>
+        <w:jc w:val="center"/>
+        <w:rPr>
+          <w:rFonts w:asciiTheme="majorBidi" w:hAnsiTheme="majorBidi"/>
+          <w:b/>
+          <w:bCs/>
+          <w:color w:val="000000" w:themeColor="text1"/>
+          <w:sz w:val="28"/>
+          <w:szCs w:val="28"/>
+        </w:rPr>
+      </w:pPr>
+      <w:r>
+        <w:rPr>
+          <w:rFonts w:asciiTheme="majorBidi" w:hAnsiTheme="majorBidi" w:cstheme="majorBidi"/>
+          <w:b/>
+          <w:bCs/>
+          <w:i/>
+          <w:iCs/>
+          <w:sz w:val="28"/>
+          <w:szCs w:val="28"/>
+        </w:rPr>
+        <w:t>Figure </w:t>
+      </w:r>
+      <w:r>
+        <w:rPr>
+          <w:rFonts w:asciiTheme="majorBidi" w:hAnsiTheme="majorBidi" w:cstheme="majorBidi"/>
+          <w:b/>
+          <w:bCs/>
+          <w:i/>
+          <w:iCs/>
+          <w:sz w:val="28"/>
+          <w:szCs w:val="28"/>
+        </w:rPr>
+        <w:t>9</w:t>
+      </w:r>
+      <w:r>
+        <w:rPr>
+          <w:rFonts w:asciiTheme="majorBidi" w:hAnsiTheme="majorBidi" w:cstheme="majorBidi"/>
+          <w:b/>
+          <w:bCs/>
+          <w:i/>
+          <w:iCs/>
+          <w:sz w:val="28"/>
+          <w:szCs w:val="28"/>
+        </w:rPr>
+        <w:t xml:space="preserve"> :</w:t>
+      </w:r>
+      <w:r>
+        <w:rPr>
+          <w:rFonts w:ascii="Times New Roman" w:hAnsi="Times New Roman" w:cs="Times New Roman"/>
+        </w:rPr>
+        <w:t xml:space="preserve"> </w:t>
+      </w:r>
+      <w:r>
+        <w:rPr>
+          <w:rFonts w:ascii="Times New Roman" w:hAnsi="Times New Roman" w:cs="Times New Roman"/>
+          <w:b/>
+          <w:bCs/>
+          <w:i/>
+          <w:iCs/>
+          <w:sz w:val="28"/>
+          <w:szCs w:val="28"/>
+        </w:rPr>
+        <w:t xml:space="preserve">Diagramme de séquence </w:t>
+      </w:r>
+      <w:r>
+        <w:rPr>
+          <w:rFonts w:asciiTheme="majorBidi" w:hAnsiTheme="majorBidi"/>
+          <w:b/>
+          <w:bCs/>
+          <w:i/>
+          <w:iCs/>
+          <w:color w:val="000000" w:themeColor="text1"/>
+          <w:sz w:val="28"/>
+          <w:szCs w:val="28"/>
+        </w:rPr>
+        <w:t>pour</w:t>
+      </w:r>
+      <w:r>
+        <w:rPr>
+          <w:rFonts w:asciiTheme="majorBidi" w:hAnsiTheme="majorBidi"/>
+          <w:b/>
+          <w:bCs/>
+          <w:i/>
+          <w:iCs/>
+          <w:color w:val="000000" w:themeColor="text1"/>
+          <w:sz w:val="24"/>
+          <w:szCs w:val="24"/>
+        </w:rPr>
+        <w:t xml:space="preserve"> </w:t>
+      </w:r>
+      <w:r>
+        <w:rPr>
+          <w:rFonts w:asciiTheme="majorBidi" w:hAnsiTheme="majorBidi"/>
+          <w:b/>
+          <w:bCs/>
+          <w:i/>
+          <w:iCs/>
+          <w:color w:val="000000" w:themeColor="text1"/>
+          <w:sz w:val="28"/>
+          <w:szCs w:val="28"/>
+        </w:rPr>
+        <w:t>signaler un indicateur de compromission</w:t>
+      </w:r>
+    </w:p>
+    <w:p>
+      <w:pPr>
+        <w:pStyle w:val="ListParagraph"/>
+        <w:numPr>
+          <w:ilvl w:val="0"/>
+          <w:numId w:val="36"/>
+        </w:numPr>
+        <w:spacing w:line="360" w:lineRule="auto"/>
+        <w:jc w:val="both"/>
+        <w:rPr>
+          <w:rFonts w:asciiTheme="majorBidi" w:hAnsiTheme="majorBidi"/>
+          <w:b/>
+          <w:bCs/>
+          <w:color w:val="000000" w:themeColor="text1"/>
+          <w:sz w:val="24"/>
+          <w:szCs w:val="24"/>
+        </w:rPr>
+      </w:pPr>
+      <w:r>
+        <w:rPr>
+          <w:noProof/>
+        </w:rPr>
+        <w:drawing>
+          <wp:anchor distT="0" distB="0" distL="114300" distR="114300" simplePos="0" relativeHeight="251686912" behindDoc="0" locked="0" layoutInCell="1" allowOverlap="1" wp14:anchorId="54F4D0E2" wp14:editId="14F55285">
+            <wp:simplePos x="0" y="0"/>
+            <wp:positionH relativeFrom="column">
+              <wp:posOffset>234043</wp:posOffset>
+            </wp:positionH>
+            <wp:positionV relativeFrom="paragraph">
+              <wp:posOffset>265430</wp:posOffset>
+            </wp:positionV>
+            <wp:extent cx="5731510" cy="3246755"/>
+            <wp:effectExtent l="0" t="0" r="2540" b="0"/>
+            <wp:wrapSquare wrapText="bothSides"/>
+            <wp:docPr id="453654187" name="Picture 8"/>
+            <wp:cNvGraphicFramePr>
+              <a:graphicFrameLocks xmlns:a="http://schemas.openxmlformats.org/drawingml/2006/main" noChangeAspect="1"/>
+            </wp:cNvGraphicFramePr>
+            <a:graphic xmlns:a="http://schemas.openxmlformats.org/drawingml/2006/main">
+              <a:graphicData uri="http://schemas.openxmlformats.org/drawingml/2006/picture">
+                <pic:pic xmlns:pic="http://schemas.openxmlformats.org/drawingml/2006/picture">
+                  <pic:nvPicPr>
+                    <pic:cNvPr id="0" name="Picture 13"/>
+                    <pic:cNvPicPr>
+                      <a:picLocks noChangeAspect="1" noChangeArrowheads="1"/>
+                    </pic:cNvPicPr>
+                  </pic:nvPicPr>
+                  <pic:blipFill>
+                    <a:blip r:embed="rId18">
+                      <a:extLst>
+                        <a:ext uri="{28A0092B-C50C-407E-A947-70E740481C1C}">
+                          <a14:useLocalDpi xmlns:a14="http://schemas.microsoft.com/office/drawing/2010/main" val="0"/>
+                        </a:ext>
+                      </a:extLst>
+                    </a:blip>
+                    <a:srcRect/>
+                    <a:stretch>
+                      <a:fillRect/>
+                    </a:stretch>
+                  </pic:blipFill>
+                  <pic:spPr bwMode="auto">
+                    <a:xfrm>
+                      <a:off x="0" y="0"/>
+                      <a:ext cx="5731510" cy="3246755"/>
+                    </a:xfrm>
+                    <a:prstGeom prst="rect">
+                      <a:avLst/>
+                    </a:prstGeom>
+                    <a:noFill/>
+                    <a:ln>
+                      <a:noFill/>
+                    </a:ln>
+                  </pic:spPr>
+                </pic:pic>
+              </a:graphicData>
+            </a:graphic>
+          </wp:anchor>
+        </w:drawing>
+      </w:r>
+      <w:r>
+        <w:rPr>
+          <w:rFonts w:asciiTheme="majorBidi" w:hAnsiTheme="majorBidi"/>
+          <w:b/>
+          <w:bCs/>
+          <w:color w:val="000000" w:themeColor="text1"/>
+          <w:sz w:val="24"/>
+          <w:szCs w:val="24"/>
+          <w:u w:val="single"/>
+        </w:rPr>
+        <w:t xml:space="preserve">Diagramme de séquence pour </w:t>
+      </w:r>
+      <w:r>
+        <w:rPr>
+          <w:rFonts w:asciiTheme="majorBidi" w:hAnsiTheme="majorBidi"/>
+          <w:b/>
+          <w:bCs/>
+          <w:color w:val="000000" w:themeColor="text1"/>
+          <w:sz w:val="24"/>
+          <w:szCs w:val="24"/>
+          <w:u w:val="single"/>
+        </w:rPr>
+        <w:t>scanner un service web</w:t>
+      </w:r>
+      <w:r>
+        <w:rPr>
+          <w:rFonts w:asciiTheme="majorBidi" w:hAnsiTheme="majorBidi"/>
+          <w:b/>
+          <w:bCs/>
+          <w:color w:val="000000" w:themeColor="text1"/>
+          <w:sz w:val="24"/>
+          <w:szCs w:val="24"/>
+          <w:u w:val="single"/>
+        </w:rPr>
+        <w:t> :</w:t>
       </w:r>
     </w:p>
     <w:p>
       <w:pPr>
         <w:pStyle w:val="ListParagraph"/>
         <w:spacing w:line="360" w:lineRule="auto"/>
-        <w:ind w:firstLine="696"/>
-        <w:jc w:val="both"/>
-        <w:rPr>
-          <w:rFonts w:asciiTheme="majorBidi" w:hAnsiTheme="majorBidi"/>
-          <w:color w:val="000000" w:themeColor="text1"/>
-          <w:sz w:val="24"/>
-          <w:szCs w:val="24"/>
-        </w:rPr>
-      </w:pPr>
-      <w:r>
-        <w:rPr>
-          <w:rFonts w:asciiTheme="majorBidi" w:hAnsiTheme="majorBidi"/>
-          <w:color w:val="000000" w:themeColor="text1"/>
-          <w:sz w:val="24"/>
-          <w:szCs w:val="24"/>
-        </w:rPr>
-        <w:t>Est l'un des types de diagrammes UML les plus utiles, car il décrit clairement, la structure interne d'un système particulier en modélisant ses classes, ses attributs, ses opérations ainsi que les relations entre la vue statique des objets et leurs comportements.</w:t>
+        <w:jc w:val="center"/>
+        <w:rPr>
+          <w:rFonts w:asciiTheme="majorBidi" w:hAnsiTheme="majorBidi"/>
+          <w:b/>
+          <w:bCs/>
+          <w:color w:val="000000" w:themeColor="text1"/>
+          <w:sz w:val="28"/>
+          <w:szCs w:val="28"/>
+        </w:rPr>
+      </w:pPr>
+      <w:r>
+        <w:rPr>
+          <w:rFonts w:asciiTheme="majorBidi" w:hAnsiTheme="majorBidi" w:cstheme="majorBidi"/>
+          <w:b/>
+          <w:bCs/>
+          <w:i/>
+          <w:iCs/>
+          <w:sz w:val="28"/>
+          <w:szCs w:val="28"/>
+        </w:rPr>
+        <w:t>Figure </w:t>
+      </w:r>
+      <w:r>
+        <w:rPr>
+          <w:rFonts w:asciiTheme="majorBidi" w:hAnsiTheme="majorBidi" w:cstheme="majorBidi"/>
+          <w:b/>
+          <w:bCs/>
+          <w:i/>
+          <w:iCs/>
+          <w:sz w:val="28"/>
+          <w:szCs w:val="28"/>
+        </w:rPr>
+        <w:t>10</w:t>
+      </w:r>
+      <w:r>
+        <w:rPr>
+          <w:rFonts w:asciiTheme="majorBidi" w:hAnsiTheme="majorBidi" w:cstheme="majorBidi"/>
+          <w:b/>
+          <w:bCs/>
+          <w:i/>
+          <w:iCs/>
+          <w:sz w:val="28"/>
+          <w:szCs w:val="28"/>
+        </w:rPr>
+        <w:t xml:space="preserve"> :</w:t>
+      </w:r>
+      <w:r>
+        <w:rPr>
+          <w:rFonts w:ascii="Times New Roman" w:hAnsi="Times New Roman" w:cs="Times New Roman"/>
+        </w:rPr>
+        <w:t xml:space="preserve"> </w:t>
+      </w:r>
+      <w:r>
+        <w:rPr>
+          <w:rFonts w:ascii="Times New Roman" w:hAnsi="Times New Roman" w:cs="Times New Roman"/>
+          <w:b/>
+          <w:bCs/>
+          <w:i/>
+          <w:iCs/>
+          <w:sz w:val="28"/>
+          <w:szCs w:val="28"/>
+        </w:rPr>
+        <w:t xml:space="preserve">Diagramme de séquence </w:t>
+      </w:r>
+      <w:r>
+        <w:rPr>
+          <w:rFonts w:asciiTheme="majorBidi" w:hAnsiTheme="majorBidi"/>
+          <w:b/>
+          <w:bCs/>
+          <w:i/>
+          <w:iCs/>
+          <w:color w:val="000000" w:themeColor="text1"/>
+          <w:sz w:val="28"/>
+          <w:szCs w:val="28"/>
+        </w:rPr>
+        <w:t>pour</w:t>
+      </w:r>
+      <w:r>
+        <w:rPr>
+          <w:rFonts w:asciiTheme="majorBidi" w:hAnsiTheme="majorBidi"/>
+          <w:b/>
+          <w:bCs/>
+          <w:i/>
+          <w:iCs/>
+          <w:color w:val="000000" w:themeColor="text1"/>
+          <w:sz w:val="24"/>
+          <w:szCs w:val="24"/>
+        </w:rPr>
+        <w:t xml:space="preserve"> </w:t>
+      </w:r>
+      <w:r>
+        <w:rPr>
+          <w:rFonts w:asciiTheme="majorBidi" w:hAnsiTheme="majorBidi"/>
+          <w:b/>
+          <w:bCs/>
+          <w:i/>
+          <w:iCs/>
+          <w:color w:val="000000" w:themeColor="text1"/>
+          <w:sz w:val="28"/>
+          <w:szCs w:val="28"/>
+        </w:rPr>
+        <w:t>scanner un service web</w:t>
       </w:r>
     </w:p>
     <w:p>
       <w:pPr>
         <w:pStyle w:val="ListParagraph"/>
         <w:spacing w:line="360" w:lineRule="auto"/>
-        <w:jc w:val="both"/>
-        <w:rPr>
-          <w:rFonts w:asciiTheme="majorBidi" w:hAnsiTheme="majorBidi"/>
-          <w:color w:val="000000" w:themeColor="text1"/>
-          <w:sz w:val="24"/>
-          <w:szCs w:val="24"/>
-        </w:rPr>
-      </w:pPr>
-    </w:p>
-    <w:p>
-      <w:pPr>
-        <w:pStyle w:val="ListParagraph"/>
-        <w:spacing w:line="360" w:lineRule="auto"/>
-        <w:jc w:val="both"/>
-        <w:rPr>
-          <w:rFonts w:asciiTheme="majorBidi" w:hAnsiTheme="majorBidi"/>
-          <w:color w:val="000000" w:themeColor="text1"/>
-          <w:sz w:val="24"/>
-          <w:szCs w:val="24"/>
-        </w:rPr>
-      </w:pPr>
-    </w:p>
-    <w:p>
-      <w:pPr>
-        <w:ind w:firstLine="708"/>
-        <w:rPr>
-          <w:rFonts w:asciiTheme="majorBidi" w:hAnsiTheme="majorBidi"/>
-          <w:b/>
-          <w:bCs/>
-          <w:color w:val="000000" w:themeColor="text1"/>
-          <w:sz w:val="28"/>
-          <w:szCs w:val="28"/>
-        </w:rPr>
-      </w:pPr>
-      <w:r>
-        <w:rPr>
-          <w:rFonts w:asciiTheme="majorBidi" w:hAnsiTheme="majorBidi" w:cstheme="majorBidi"/>
+        <w:jc w:val="center"/>
+        <w:rPr>
+          <w:rFonts w:asciiTheme="majorBidi" w:hAnsiTheme="majorBidi"/>
+          <w:b/>
+          <w:bCs/>
+          <w:color w:val="000000" w:themeColor="text1"/>
+          <w:sz w:val="28"/>
+          <w:szCs w:val="28"/>
+        </w:rPr>
+      </w:pPr>
+    </w:p>
+    <w:p>
+      <w:pPr>
+        <w:rPr>
+          <w:rFonts w:asciiTheme="majorBidi" w:hAnsiTheme="majorBidi"/>
           <w:b/>
           <w:bCs/>
           <w:color w:val="000000" w:themeColor="text1"/>
           <w:sz w:val="32"/>
           <w:szCs w:val="32"/>
         </w:rPr>
-        <w:t>III</w:t>
-      </w:r>
-      <w:r>
-        <w:rPr>
-          <w:rFonts w:asciiTheme="majorBidi" w:hAnsiTheme="majorBidi"/>
+      </w:pPr>
+      <w:r>
+        <w:rPr>
+          <w:rFonts w:asciiTheme="majorBidi" w:hAnsiTheme="majorBidi" w:cstheme="majorBidi"/>
           <w:b/>
           <w:bCs/>
           <w:color w:val="000000" w:themeColor="text1"/>
           <w:sz w:val="32"/>
           <w:szCs w:val="32"/>
         </w:rPr>
-        <w:t>.3.</w:t>
-      </w:r>
-      <w:r>
-        <w:rPr>
-          <w:rFonts w:asciiTheme="majorBidi" w:hAnsiTheme="majorBidi"/>
-          <w:b/>
-          <w:bCs/>
-          <w:color w:val="000000" w:themeColor="text1"/>
-          <w:sz w:val="32"/>
-          <w:szCs w:val="32"/>
-        </w:rPr>
-        <w:t xml:space="preserve">3 </w:t>
-      </w:r>
-      <w:r>
-        <w:rPr>
-          <w:rFonts w:asciiTheme="majorBidi" w:hAnsiTheme="majorBidi"/>
-          <w:b/>
-          <w:bCs/>
-          <w:color w:val="000000" w:themeColor="text1"/>
-          <w:sz w:val="28"/>
-          <w:szCs w:val="28"/>
-        </w:rPr>
-        <w:t>Le diagramme de séquence :</w:t>
-      </w:r>
-    </w:p>
-    <w:p>
-      <w:pPr>
-        <w:spacing w:line="360" w:lineRule="auto"/>
-        <w:ind w:left="708" w:firstLine="708"/>
-        <w:jc w:val="both"/>
-        <w:rPr>
-          <w:rFonts w:asciiTheme="majorBidi" w:hAnsiTheme="majorBidi"/>
-          <w:color w:val="000000" w:themeColor="text1"/>
-          <w:sz w:val="24"/>
-          <w:szCs w:val="24"/>
-        </w:rPr>
-      </w:pPr>
-      <w:r>
-        <w:rPr>
-          <w:rFonts w:asciiTheme="majorBidi" w:hAnsiTheme="majorBidi"/>
-          <w:color w:val="000000" w:themeColor="text1"/>
-          <w:sz w:val="24"/>
-          <w:szCs w:val="24"/>
-        </w:rPr>
-        <w:t>C’est un diagramme d’interaction qui met l’accent sur le classement des messages en ordre chronologique. Il contient la reformulation du texte du cas d’utilisation déjà décrite par les scénarios.</w:t>
-      </w:r>
-    </w:p>
-    <w:p>
-      <w:pPr>
-        <w:ind w:firstLine="708"/>
-        <w:rPr>
-          <w:rFonts w:asciiTheme="majorBidi" w:hAnsiTheme="majorBidi"/>
-          <w:b/>
-          <w:bCs/>
-          <w:color w:val="000000" w:themeColor="text1"/>
-          <w:sz w:val="28"/>
-          <w:szCs w:val="28"/>
-        </w:rPr>
-      </w:pPr>
-    </w:p>
-    <w:p>
-      <w:pPr>
-        <w:rPr>
-          <w:rFonts w:asciiTheme="majorBidi" w:hAnsiTheme="majorBidi"/>
-          <w:b/>
-          <w:bCs/>
-          <w:color w:val="000000" w:themeColor="text1"/>
-          <w:sz w:val="36"/>
-          <w:szCs w:val="36"/>
-        </w:rPr>
-      </w:pPr>
-    </w:p>
-    <w:p>
-      <w:pPr>
-        <w:rPr>
-          <w:rFonts w:asciiTheme="majorBidi" w:hAnsiTheme="majorBidi"/>
-          <w:b/>
-          <w:bCs/>
-          <w:color w:val="000000" w:themeColor="text1"/>
-          <w:sz w:val="32"/>
-          <w:szCs w:val="32"/>
-        </w:rPr>
-      </w:pPr>
-      <w:r>
-        <w:rPr>
-          <w:rFonts w:asciiTheme="majorBidi" w:hAnsiTheme="majorBidi" w:cstheme="majorBidi"/>
-          <w:b/>
-          <w:bCs/>
-          <w:color w:val="000000" w:themeColor="text1"/>
-          <w:sz w:val="32"/>
-          <w:szCs w:val="32"/>
-        </w:rPr>
+        <w:lastRenderedPageBreak/>
         <w:t>III</w:t>
       </w:r>
       <w:r>
@@ -11876,7 +12922,7 @@
                     <pic:cNvPicPr/>
                   </pic:nvPicPr>
                   <pic:blipFill>
-                    <a:blip r:embed="rId14" cstate="print"/>
+                    <a:blip r:embed="rId19" cstate="print"/>
                     <a:stretch>
                       <a:fillRect/>
                     </a:stretch>
@@ -12057,7 +13103,7 @@
                     <pic:cNvPicPr/>
                   </pic:nvPicPr>
                   <pic:blipFill>
-                    <a:blip r:embed="rId15" cstate="print"/>
+                    <a:blip r:embed="rId20" cstate="print"/>
                     <a:stretch>
                       <a:fillRect/>
                     </a:stretch>
@@ -12194,7 +13240,7 @@
                     <pic:cNvPicPr/>
                   </pic:nvPicPr>
                   <pic:blipFill>
-                    <a:blip r:embed="rId16" cstate="print"/>
+                    <a:blip r:embed="rId21" cstate="print"/>
                     <a:stretch>
                       <a:fillRect/>
                     </a:stretch>
@@ -12301,7 +13347,7 @@
                     </pic:cNvPicPr>
                   </pic:nvPicPr>
                   <pic:blipFill>
-                    <a:blip r:embed="rId17" cstate="print">
+                    <a:blip r:embed="rId22" cstate="print">
                       <a:extLst>
                         <a:ext uri="{28A0092B-C50C-407E-A947-70E740481C1C}">
                           <a14:useLocalDpi xmlns:a14="http://schemas.microsoft.com/office/drawing/2010/main" val="0"/>
@@ -12473,7 +13519,7 @@
                     </pic:cNvPicPr>
                   </pic:nvPicPr>
                   <pic:blipFill>
-                    <a:blip r:embed="rId18" cstate="print">
+                    <a:blip r:embed="rId23" cstate="print">
                       <a:extLst>
                         <a:ext uri="{28A0092B-C50C-407E-A947-70E740481C1C}">
                           <a14:useLocalDpi xmlns:a14="http://schemas.microsoft.com/office/drawing/2010/main" val="0"/>
@@ -12608,7 +13654,7 @@
                     </pic:cNvPicPr>
                   </pic:nvPicPr>
                   <pic:blipFill>
-                    <a:blip r:embed="rId19" cstate="print">
+                    <a:blip r:embed="rId24" cstate="print">
                       <a:extLst>
                         <a:ext uri="{28A0092B-C50C-407E-A947-70E740481C1C}">
                           <a14:useLocalDpi xmlns:a14="http://schemas.microsoft.com/office/drawing/2010/main" val="0"/>
@@ -12883,7 +13929,7 @@
                     <pic:cNvPicPr/>
                   </pic:nvPicPr>
                   <pic:blipFill>
-                    <a:blip r:embed="rId20" cstate="print"/>
+                    <a:blip r:embed="rId25" cstate="print"/>
                     <a:stretch>
                       <a:fillRect/>
                     </a:stretch>
@@ -13334,7 +14380,7 @@
                     <pic:cNvPicPr/>
                   </pic:nvPicPr>
                   <pic:blipFill>
-                    <a:blip r:embed="rId21" cstate="print">
+                    <a:blip r:embed="rId26" cstate="print">
                       <a:extLst>
                         <a:ext uri="{28A0092B-C50C-407E-A947-70E740481C1C}">
                           <a14:useLocalDpi xmlns:a14="http://schemas.microsoft.com/office/drawing/2010/main" val="0"/>
@@ -14393,7 +15439,7 @@
                     </pic:cNvPicPr>
                   </pic:nvPicPr>
                   <pic:blipFill>
-                    <a:blip r:embed="rId22">
+                    <a:blip r:embed="rId27">
                       <a:extLst>
                         <a:ext uri="{28A0092B-C50C-407E-A947-70E740481C1C}">
                           <a14:useLocalDpi xmlns:a14="http://schemas.microsoft.com/office/drawing/2010/main" val="0"/>
@@ -15101,7 +16147,7 @@
         </w:rPr>
         <w:t xml:space="preserve"> </w:t>
       </w:r>
-      <w:hyperlink r:id="rId23" w:history="1">
+      <w:hyperlink r:id="rId28" w:history="1">
         <w:r>
           <w:rPr>
             <w:rStyle w:val="Hyperlink"/>
@@ -15157,7 +16203,7 @@
           <w:u w:val="single"/>
         </w:rPr>
       </w:pPr>
-      <w:hyperlink r:id="rId24" w:history="1">
+      <w:hyperlink r:id="rId29" w:history="1">
         <w:r>
           <w:rPr>
             <w:rStyle w:val="Hyperlink"/>
@@ -15245,7 +16291,7 @@
         </w:rPr>
         <w:t xml:space="preserve"> </w:t>
       </w:r>
-      <w:hyperlink r:id="rId25" w:history="1">
+      <w:hyperlink r:id="rId30" w:history="1">
         <w:r>
           <w:rPr>
             <w:rStyle w:val="Hyperlink"/>
@@ -15335,7 +16381,7 @@
         </w:rPr>
         <w:t xml:space="preserve"> </w:t>
       </w:r>
-      <w:hyperlink r:id="rId26" w:history="1">
+      <w:hyperlink r:id="rId31" w:history="1">
         <w:r>
           <w:rPr>
             <w:rStyle w:val="Hyperlink"/>
@@ -15559,7 +16605,7 @@
       </w:pPr>
     </w:p>
     <w:sectPr>
-      <w:headerReference w:type="default" r:id="rId27"/>
+      <w:headerReference w:type="default" r:id="rId32"/>
       <w:pgSz w:w="11906" w:h="16838"/>
       <w:pgMar w:top="1440" w:right="1440" w:bottom="1440" w:left="1440" w:header="708" w:footer="708" w:gutter="0"/>
       <w:cols w:space="708"/>
@@ -15999,7 +17045,7 @@
   <w:abstractNum w:abstractNumId="2" w15:restartNumberingAfterBreak="0">
     <w:nsid w:val="05523CF3"/>
     <w:multiLevelType w:val="hybridMultilevel"/>
-    <w:tmpl w:val="0D863F08"/>
+    <w:tmpl w:val="048CD452"/>
     <w:lvl w:ilvl="0" w:tplc="040C0001">
       <w:start w:val="1"/>
       <w:numFmt w:val="bullet"/>
@@ -16654,7 +17700,7 @@
   <w:abstractNum w:abstractNumId="8" w15:restartNumberingAfterBreak="0">
     <w:nsid w:val="2B312DB9"/>
     <w:multiLevelType w:val="hybridMultilevel"/>
-    <w:tmpl w:val="EC5C4630"/>
+    <w:tmpl w:val="ADB6D210"/>
     <w:lvl w:ilvl="0" w:tplc="040C000F">
       <w:start w:val="1"/>
       <w:numFmt w:val="decimal"/>
@@ -17276,6 +18322,92 @@
     </w:lvl>
   </w:abstractNum>
   <w:abstractNum w:abstractNumId="14" w15:restartNumberingAfterBreak="0">
+    <w:nsid w:val="3DE0743A"/>
+    <w:multiLevelType w:val="hybridMultilevel"/>
+    <w:tmpl w:val="4D2C0F26"/>
+    <w:lvl w:ilvl="0" w:tplc="FFFFFFFF">
+      <w:start w:val="1"/>
+      <w:numFmt w:val="decimal"/>
+      <w:lvlText w:val="%1."/>
+      <w:lvlJc w:val="left"/>
+      <w:pPr>
+        <w:ind w:left="720" w:hanging="360"/>
+      </w:pPr>
+    </w:lvl>
+    <w:lvl w:ilvl="1" w:tplc="040C0019" w:tentative="1">
+      <w:start w:val="1"/>
+      <w:numFmt w:val="lowerLetter"/>
+      <w:lvlText w:val="%2."/>
+      <w:lvlJc w:val="left"/>
+      <w:pPr>
+        <w:ind w:left="384" w:hanging="360"/>
+      </w:pPr>
+    </w:lvl>
+    <w:lvl w:ilvl="2" w:tplc="040C001B" w:tentative="1">
+      <w:start w:val="1"/>
+      <w:numFmt w:val="lowerRoman"/>
+      <w:lvlText w:val="%3."/>
+      <w:lvlJc w:val="right"/>
+      <w:pPr>
+        <w:ind w:left="1104" w:hanging="180"/>
+      </w:pPr>
+    </w:lvl>
+    <w:lvl w:ilvl="3" w:tplc="040C000F" w:tentative="1">
+      <w:start w:val="1"/>
+      <w:numFmt w:val="decimal"/>
+      <w:lvlText w:val="%4."/>
+      <w:lvlJc w:val="left"/>
+      <w:pPr>
+        <w:ind w:left="1824" w:hanging="360"/>
+      </w:pPr>
+    </w:lvl>
+    <w:lvl w:ilvl="4" w:tplc="040C0019" w:tentative="1">
+      <w:start w:val="1"/>
+      <w:numFmt w:val="lowerLetter"/>
+      <w:lvlText w:val="%5."/>
+      <w:lvlJc w:val="left"/>
+      <w:pPr>
+        <w:ind w:left="2544" w:hanging="360"/>
+      </w:pPr>
+    </w:lvl>
+    <w:lvl w:ilvl="5" w:tplc="040C001B" w:tentative="1">
+      <w:start w:val="1"/>
+      <w:numFmt w:val="lowerRoman"/>
+      <w:lvlText w:val="%6."/>
+      <w:lvlJc w:val="right"/>
+      <w:pPr>
+        <w:ind w:left="3264" w:hanging="180"/>
+      </w:pPr>
+    </w:lvl>
+    <w:lvl w:ilvl="6" w:tplc="040C000F" w:tentative="1">
+      <w:start w:val="1"/>
+      <w:numFmt w:val="decimal"/>
+      <w:lvlText w:val="%7."/>
+      <w:lvlJc w:val="left"/>
+      <w:pPr>
+        <w:ind w:left="3984" w:hanging="360"/>
+      </w:pPr>
+    </w:lvl>
+    <w:lvl w:ilvl="7" w:tplc="040C0019" w:tentative="1">
+      <w:start w:val="1"/>
+      <w:numFmt w:val="lowerLetter"/>
+      <w:lvlText w:val="%8."/>
+      <w:lvlJc w:val="left"/>
+      <w:pPr>
+        <w:ind w:left="4704" w:hanging="360"/>
+      </w:pPr>
+    </w:lvl>
+    <w:lvl w:ilvl="8" w:tplc="040C001B" w:tentative="1">
+      <w:start w:val="1"/>
+      <w:numFmt w:val="lowerRoman"/>
+      <w:lvlText w:val="%9."/>
+      <w:lvlJc w:val="right"/>
+      <w:pPr>
+        <w:ind w:left="5424" w:hanging="180"/>
+      </w:pPr>
+    </w:lvl>
+  </w:abstractNum>
+  <w:abstractNum w:abstractNumId="15" w15:restartNumberingAfterBreak="0">
     <w:nsid w:val="43A84F47"/>
     <w:multiLevelType w:val="hybridMultilevel"/>
     <w:tmpl w:val="3BB4DC10"/>
@@ -17361,7 +18493,7 @@
       </w:pPr>
     </w:lvl>
   </w:abstractNum>
-  <w:abstractNum w:abstractNumId="15" w15:restartNumberingAfterBreak="0">
+  <w:abstractNum w:abstractNumId="16" w15:restartNumberingAfterBreak="0">
     <w:nsid w:val="43F5447A"/>
     <w:multiLevelType w:val="hybridMultilevel"/>
     <w:tmpl w:val="2F6A4496"/>
@@ -17474,7 +18606,7 @@
       </w:rPr>
     </w:lvl>
   </w:abstractNum>
-  <w:abstractNum w:abstractNumId="16" w15:restartNumberingAfterBreak="0">
+  <w:abstractNum w:abstractNumId="17" w15:restartNumberingAfterBreak="0">
     <w:nsid w:val="49033A1D"/>
     <w:multiLevelType w:val="multilevel"/>
     <w:tmpl w:val="040C0029"/>
@@ -17578,7 +18710,7 @@
       </w:pPr>
     </w:lvl>
   </w:abstractNum>
-  <w:abstractNum w:abstractNumId="17" w15:restartNumberingAfterBreak="0">
+  <w:abstractNum w:abstractNumId="18" w15:restartNumberingAfterBreak="0">
     <w:nsid w:val="49DC489D"/>
     <w:multiLevelType w:val="hybridMultilevel"/>
     <w:tmpl w:val="3DCE9612"/>
@@ -17696,7 +18828,7 @@
       </w:rPr>
     </w:lvl>
   </w:abstractNum>
-  <w:abstractNum w:abstractNumId="18" w15:restartNumberingAfterBreak="0">
+  <w:abstractNum w:abstractNumId="19" w15:restartNumberingAfterBreak="0">
     <w:nsid w:val="4B373C49"/>
     <w:multiLevelType w:val="hybridMultilevel"/>
     <w:tmpl w:val="F5706EF4"/>
@@ -17809,7 +18941,7 @@
       </w:rPr>
     </w:lvl>
   </w:abstractNum>
-  <w:abstractNum w:abstractNumId="19" w15:restartNumberingAfterBreak="0">
+  <w:abstractNum w:abstractNumId="20" w15:restartNumberingAfterBreak="0">
     <w:nsid w:val="4E3A42C9"/>
     <w:multiLevelType w:val="hybridMultilevel"/>
     <w:tmpl w:val="43A2153A"/>
@@ -17921,7 +19053,7 @@
       </w:rPr>
     </w:lvl>
   </w:abstractNum>
-  <w:abstractNum w:abstractNumId="20" w15:restartNumberingAfterBreak="0">
+  <w:abstractNum w:abstractNumId="21" w15:restartNumberingAfterBreak="0">
     <w:nsid w:val="508C5F81"/>
     <w:multiLevelType w:val="hybridMultilevel"/>
     <w:tmpl w:val="4DB0D808"/>
@@ -18034,7 +19166,7 @@
       </w:rPr>
     </w:lvl>
   </w:abstractNum>
-  <w:abstractNum w:abstractNumId="21" w15:restartNumberingAfterBreak="0">
+  <w:abstractNum w:abstractNumId="22" w15:restartNumberingAfterBreak="0">
     <w:nsid w:val="511B430E"/>
     <w:multiLevelType w:val="hybridMultilevel"/>
     <w:tmpl w:val="C64033AC"/>
@@ -18120,7 +19252,93 @@
       </w:pPr>
     </w:lvl>
   </w:abstractNum>
-  <w:abstractNum w:abstractNumId="22" w15:restartNumberingAfterBreak="0">
+  <w:abstractNum w:abstractNumId="23" w15:restartNumberingAfterBreak="0">
+    <w:nsid w:val="51266DAA"/>
+    <w:multiLevelType w:val="hybridMultilevel"/>
+    <w:tmpl w:val="93BAD418"/>
+    <w:lvl w:ilvl="0" w:tplc="FFFFFFFF">
+      <w:start w:val="1"/>
+      <w:numFmt w:val="decimal"/>
+      <w:lvlText w:val="%1."/>
+      <w:lvlJc w:val="left"/>
+      <w:pPr>
+        <w:ind w:left="1776" w:hanging="360"/>
+      </w:pPr>
+    </w:lvl>
+    <w:lvl w:ilvl="1" w:tplc="FFFFFFFF" w:tentative="1">
+      <w:start w:val="1"/>
+      <w:numFmt w:val="lowerLetter"/>
+      <w:lvlText w:val="%2."/>
+      <w:lvlJc w:val="left"/>
+      <w:pPr>
+        <w:ind w:left="2496" w:hanging="360"/>
+      </w:pPr>
+    </w:lvl>
+    <w:lvl w:ilvl="2" w:tplc="FFFFFFFF" w:tentative="1">
+      <w:start w:val="1"/>
+      <w:numFmt w:val="lowerRoman"/>
+      <w:lvlText w:val="%3."/>
+      <w:lvlJc w:val="right"/>
+      <w:pPr>
+        <w:ind w:left="3216" w:hanging="180"/>
+      </w:pPr>
+    </w:lvl>
+    <w:lvl w:ilvl="3" w:tplc="FFFFFFFF" w:tentative="1">
+      <w:start w:val="1"/>
+      <w:numFmt w:val="decimal"/>
+      <w:lvlText w:val="%4."/>
+      <w:lvlJc w:val="left"/>
+      <w:pPr>
+        <w:ind w:left="3936" w:hanging="360"/>
+      </w:pPr>
+    </w:lvl>
+    <w:lvl w:ilvl="4" w:tplc="FFFFFFFF" w:tentative="1">
+      <w:start w:val="1"/>
+      <w:numFmt w:val="lowerLetter"/>
+      <w:lvlText w:val="%5."/>
+      <w:lvlJc w:val="left"/>
+      <w:pPr>
+        <w:ind w:left="4656" w:hanging="360"/>
+      </w:pPr>
+    </w:lvl>
+    <w:lvl w:ilvl="5" w:tplc="FFFFFFFF" w:tentative="1">
+      <w:start w:val="1"/>
+      <w:numFmt w:val="lowerRoman"/>
+      <w:lvlText w:val="%6."/>
+      <w:lvlJc w:val="right"/>
+      <w:pPr>
+        <w:ind w:left="5376" w:hanging="180"/>
+      </w:pPr>
+    </w:lvl>
+    <w:lvl w:ilvl="6" w:tplc="FFFFFFFF" w:tentative="1">
+      <w:start w:val="1"/>
+      <w:numFmt w:val="decimal"/>
+      <w:lvlText w:val="%7."/>
+      <w:lvlJc w:val="left"/>
+      <w:pPr>
+        <w:ind w:left="6096" w:hanging="360"/>
+      </w:pPr>
+    </w:lvl>
+    <w:lvl w:ilvl="7" w:tplc="FFFFFFFF" w:tentative="1">
+      <w:start w:val="1"/>
+      <w:numFmt w:val="lowerLetter"/>
+      <w:lvlText w:val="%8."/>
+      <w:lvlJc w:val="left"/>
+      <w:pPr>
+        <w:ind w:left="6816" w:hanging="360"/>
+      </w:pPr>
+    </w:lvl>
+    <w:lvl w:ilvl="8" w:tplc="FFFFFFFF" w:tentative="1">
+      <w:start w:val="1"/>
+      <w:numFmt w:val="lowerRoman"/>
+      <w:lvlText w:val="%9."/>
+      <w:lvlJc w:val="right"/>
+      <w:pPr>
+        <w:ind w:left="7536" w:hanging="180"/>
+      </w:pPr>
+    </w:lvl>
+  </w:abstractNum>
+  <w:abstractNum w:abstractNumId="24" w15:restartNumberingAfterBreak="0">
     <w:nsid w:val="54F27F6C"/>
     <w:multiLevelType w:val="hybridMultilevel"/>
     <w:tmpl w:val="0E9004A0"/>
@@ -18206,7 +19424,7 @@
       </w:pPr>
     </w:lvl>
   </w:abstractNum>
-  <w:abstractNum w:abstractNumId="23" w15:restartNumberingAfterBreak="0">
+  <w:abstractNum w:abstractNumId="25" w15:restartNumberingAfterBreak="0">
     <w:nsid w:val="55166E08"/>
     <w:multiLevelType w:val="hybridMultilevel"/>
     <w:tmpl w:val="D25A83BA"/>
@@ -18319,7 +19537,7 @@
       </w:rPr>
     </w:lvl>
   </w:abstractNum>
-  <w:abstractNum w:abstractNumId="24" w15:restartNumberingAfterBreak="0">
+  <w:abstractNum w:abstractNumId="26" w15:restartNumberingAfterBreak="0">
     <w:nsid w:val="562D4089"/>
     <w:multiLevelType w:val="hybridMultilevel"/>
     <w:tmpl w:val="29EA6798"/>
@@ -18432,10 +19650,10 @@
       </w:rPr>
     </w:lvl>
   </w:abstractNum>
-  <w:abstractNum w:abstractNumId="25" w15:restartNumberingAfterBreak="0">
+  <w:abstractNum w:abstractNumId="27" w15:restartNumberingAfterBreak="0">
     <w:nsid w:val="584F0E10"/>
     <w:multiLevelType w:val="hybridMultilevel"/>
-    <w:tmpl w:val="3DE62130"/>
+    <w:tmpl w:val="5576EAB0"/>
     <w:lvl w:ilvl="0" w:tplc="040C0015">
       <w:start w:val="1"/>
       <w:numFmt w:val="upperLetter"/>
@@ -18518,7 +19736,7 @@
       </w:pPr>
     </w:lvl>
   </w:abstractNum>
-  <w:abstractNum w:abstractNumId="26" w15:restartNumberingAfterBreak="0">
+  <w:abstractNum w:abstractNumId="28" w15:restartNumberingAfterBreak="0">
     <w:nsid w:val="604878B4"/>
     <w:multiLevelType w:val="hybridMultilevel"/>
     <w:tmpl w:val="B91032F4"/>
@@ -18604,7 +19822,93 @@
       </w:pPr>
     </w:lvl>
   </w:abstractNum>
-  <w:abstractNum w:abstractNumId="27" w15:restartNumberingAfterBreak="0">
+  <w:abstractNum w:abstractNumId="29" w15:restartNumberingAfterBreak="0">
+    <w:nsid w:val="647B1F8F"/>
+    <w:multiLevelType w:val="hybridMultilevel"/>
+    <w:tmpl w:val="D3F4E21E"/>
+    <w:lvl w:ilvl="0" w:tplc="FFFFFFFF">
+      <w:start w:val="1"/>
+      <w:numFmt w:val="decimal"/>
+      <w:lvlText w:val="%1."/>
+      <w:lvlJc w:val="left"/>
+      <w:pPr>
+        <w:ind w:left="1776" w:hanging="360"/>
+      </w:pPr>
+    </w:lvl>
+    <w:lvl w:ilvl="1" w:tplc="040C0019" w:tentative="1">
+      <w:start w:val="1"/>
+      <w:numFmt w:val="lowerLetter"/>
+      <w:lvlText w:val="%2."/>
+      <w:lvlJc w:val="left"/>
+      <w:pPr>
+        <w:ind w:left="1440" w:hanging="360"/>
+      </w:pPr>
+    </w:lvl>
+    <w:lvl w:ilvl="2" w:tplc="040C001B" w:tentative="1">
+      <w:start w:val="1"/>
+      <w:numFmt w:val="lowerRoman"/>
+      <w:lvlText w:val="%3."/>
+      <w:lvlJc w:val="right"/>
+      <w:pPr>
+        <w:ind w:left="2160" w:hanging="180"/>
+      </w:pPr>
+    </w:lvl>
+    <w:lvl w:ilvl="3" w:tplc="040C000F" w:tentative="1">
+      <w:start w:val="1"/>
+      <w:numFmt w:val="decimal"/>
+      <w:lvlText w:val="%4."/>
+      <w:lvlJc w:val="left"/>
+      <w:pPr>
+        <w:ind w:left="2880" w:hanging="360"/>
+      </w:pPr>
+    </w:lvl>
+    <w:lvl w:ilvl="4" w:tplc="040C0019" w:tentative="1">
+      <w:start w:val="1"/>
+      <w:numFmt w:val="lowerLetter"/>
+      <w:lvlText w:val="%5."/>
+      <w:lvlJc w:val="left"/>
+      <w:pPr>
+        <w:ind w:left="3600" w:hanging="360"/>
+      </w:pPr>
+    </w:lvl>
+    <w:lvl w:ilvl="5" w:tplc="040C001B" w:tentative="1">
+      <w:start w:val="1"/>
+      <w:numFmt w:val="lowerRoman"/>
+      <w:lvlText w:val="%6."/>
+      <w:lvlJc w:val="right"/>
+      <w:pPr>
+        <w:ind w:left="4320" w:hanging="180"/>
+      </w:pPr>
+    </w:lvl>
+    <w:lvl w:ilvl="6" w:tplc="040C000F" w:tentative="1">
+      <w:start w:val="1"/>
+      <w:numFmt w:val="decimal"/>
+      <w:lvlText w:val="%7."/>
+      <w:lvlJc w:val="left"/>
+      <w:pPr>
+        <w:ind w:left="5040" w:hanging="360"/>
+      </w:pPr>
+    </w:lvl>
+    <w:lvl w:ilvl="7" w:tplc="040C0019" w:tentative="1">
+      <w:start w:val="1"/>
+      <w:numFmt w:val="lowerLetter"/>
+      <w:lvlText w:val="%8."/>
+      <w:lvlJc w:val="left"/>
+      <w:pPr>
+        <w:ind w:left="5760" w:hanging="360"/>
+      </w:pPr>
+    </w:lvl>
+    <w:lvl w:ilvl="8" w:tplc="040C001B" w:tentative="1">
+      <w:start w:val="1"/>
+      <w:numFmt w:val="lowerRoman"/>
+      <w:lvlText w:val="%9."/>
+      <w:lvlJc w:val="right"/>
+      <w:pPr>
+        <w:ind w:left="6480" w:hanging="180"/>
+      </w:pPr>
+    </w:lvl>
+  </w:abstractNum>
+  <w:abstractNum w:abstractNumId="30" w15:restartNumberingAfterBreak="0">
     <w:nsid w:val="64DC2B54"/>
     <w:multiLevelType w:val="hybridMultilevel"/>
     <w:tmpl w:val="CFA80924"/>
@@ -18717,7 +20021,7 @@
       </w:rPr>
     </w:lvl>
   </w:abstractNum>
-  <w:abstractNum w:abstractNumId="28" w15:restartNumberingAfterBreak="0">
+  <w:abstractNum w:abstractNumId="31" w15:restartNumberingAfterBreak="0">
     <w:nsid w:val="68AD0058"/>
     <w:multiLevelType w:val="hybridMultilevel"/>
     <w:tmpl w:val="239C7044"/>
@@ -18806,7 +20110,93 @@
       </w:pPr>
     </w:lvl>
   </w:abstractNum>
-  <w:abstractNum w:abstractNumId="29" w15:restartNumberingAfterBreak="0">
+  <w:abstractNum w:abstractNumId="32" w15:restartNumberingAfterBreak="0">
+    <w:nsid w:val="6C913543"/>
+    <w:multiLevelType w:val="hybridMultilevel"/>
+    <w:tmpl w:val="ADB6D210"/>
+    <w:lvl w:ilvl="0" w:tplc="FFFFFFFF">
+      <w:start w:val="1"/>
+      <w:numFmt w:val="decimal"/>
+      <w:lvlText w:val="%1."/>
+      <w:lvlJc w:val="left"/>
+      <w:pPr>
+        <w:ind w:left="720" w:hanging="360"/>
+      </w:pPr>
+    </w:lvl>
+    <w:lvl w:ilvl="1" w:tplc="FFFFFFFF" w:tentative="1">
+      <w:start w:val="1"/>
+      <w:numFmt w:val="lowerLetter"/>
+      <w:lvlText w:val="%2."/>
+      <w:lvlJc w:val="left"/>
+      <w:pPr>
+        <w:ind w:left="1440" w:hanging="360"/>
+      </w:pPr>
+    </w:lvl>
+    <w:lvl w:ilvl="2" w:tplc="FFFFFFFF" w:tentative="1">
+      <w:start w:val="1"/>
+      <w:numFmt w:val="lowerRoman"/>
+      <w:lvlText w:val="%3."/>
+      <w:lvlJc w:val="right"/>
+      <w:pPr>
+        <w:ind w:left="2160" w:hanging="180"/>
+      </w:pPr>
+    </w:lvl>
+    <w:lvl w:ilvl="3" w:tplc="FFFFFFFF" w:tentative="1">
+      <w:start w:val="1"/>
+      <w:numFmt w:val="decimal"/>
+      <w:lvlText w:val="%4."/>
+      <w:lvlJc w:val="left"/>
+      <w:pPr>
+        <w:ind w:left="2880" w:hanging="360"/>
+      </w:pPr>
+    </w:lvl>
+    <w:lvl w:ilvl="4" w:tplc="FFFFFFFF" w:tentative="1">
+      <w:start w:val="1"/>
+      <w:numFmt w:val="lowerLetter"/>
+      <w:lvlText w:val="%5."/>
+      <w:lvlJc w:val="left"/>
+      <w:pPr>
+        <w:ind w:left="3600" w:hanging="360"/>
+      </w:pPr>
+    </w:lvl>
+    <w:lvl w:ilvl="5" w:tplc="FFFFFFFF" w:tentative="1">
+      <w:start w:val="1"/>
+      <w:numFmt w:val="lowerRoman"/>
+      <w:lvlText w:val="%6."/>
+      <w:lvlJc w:val="right"/>
+      <w:pPr>
+        <w:ind w:left="4320" w:hanging="180"/>
+      </w:pPr>
+    </w:lvl>
+    <w:lvl w:ilvl="6" w:tplc="FFFFFFFF" w:tentative="1">
+      <w:start w:val="1"/>
+      <w:numFmt w:val="decimal"/>
+      <w:lvlText w:val="%7."/>
+      <w:lvlJc w:val="left"/>
+      <w:pPr>
+        <w:ind w:left="5040" w:hanging="360"/>
+      </w:pPr>
+    </w:lvl>
+    <w:lvl w:ilvl="7" w:tplc="FFFFFFFF" w:tentative="1">
+      <w:start w:val="1"/>
+      <w:numFmt w:val="lowerLetter"/>
+      <w:lvlText w:val="%8."/>
+      <w:lvlJc w:val="left"/>
+      <w:pPr>
+        <w:ind w:left="5760" w:hanging="360"/>
+      </w:pPr>
+    </w:lvl>
+    <w:lvl w:ilvl="8" w:tplc="FFFFFFFF" w:tentative="1">
+      <w:start w:val="1"/>
+      <w:numFmt w:val="lowerRoman"/>
+      <w:lvlText w:val="%9."/>
+      <w:lvlJc w:val="right"/>
+      <w:pPr>
+        <w:ind w:left="6480" w:hanging="180"/>
+      </w:pPr>
+    </w:lvl>
+  </w:abstractNum>
+  <w:abstractNum w:abstractNumId="33" w15:restartNumberingAfterBreak="0">
     <w:nsid w:val="721143CD"/>
     <w:multiLevelType w:val="hybridMultilevel"/>
     <w:tmpl w:val="A34C4512"/>
@@ -18924,7 +20314,7 @@
       </w:rPr>
     </w:lvl>
   </w:abstractNum>
-  <w:abstractNum w:abstractNumId="30" w15:restartNumberingAfterBreak="0">
+  <w:abstractNum w:abstractNumId="34" w15:restartNumberingAfterBreak="0">
     <w:nsid w:val="79A459B8"/>
     <w:multiLevelType w:val="multilevel"/>
     <w:tmpl w:val="C09CC79A"/>
@@ -19042,7 +20432,7 @@
       </w:rPr>
     </w:lvl>
   </w:abstractNum>
-  <w:abstractNum w:abstractNumId="31" w15:restartNumberingAfterBreak="0">
+  <w:abstractNum w:abstractNumId="35" w15:restartNumberingAfterBreak="0">
     <w:nsid w:val="7EDB59E1"/>
     <w:multiLevelType w:val="hybridMultilevel"/>
     <w:tmpl w:val="B5FCF46E"/>
@@ -19159,16 +20549,16 @@
     <w:abstractNumId w:val="12"/>
   </w:num>
   <w:num w:numId="2" w16cid:durableId="657155941">
-    <w:abstractNumId w:val="16"/>
+    <w:abstractNumId w:val="17"/>
   </w:num>
   <w:num w:numId="3" w16cid:durableId="322241421">
-    <w:abstractNumId w:val="27"/>
+    <w:abstractNumId w:val="30"/>
   </w:num>
   <w:num w:numId="4" w16cid:durableId="1101871990">
-    <w:abstractNumId w:val="24"/>
+    <w:abstractNumId w:val="26"/>
   </w:num>
   <w:num w:numId="5" w16cid:durableId="2137404384">
-    <w:abstractNumId w:val="25"/>
+    <w:abstractNumId w:val="27"/>
   </w:num>
   <w:num w:numId="6" w16cid:durableId="274405403">
     <w:abstractNumId w:val="2"/>
@@ -19186,10 +20576,10 @@
     <w:abstractNumId w:val="4"/>
   </w:num>
   <w:num w:numId="11" w16cid:durableId="902182568">
-    <w:abstractNumId w:val="30"/>
+    <w:abstractNumId w:val="34"/>
   </w:num>
   <w:num w:numId="12" w16cid:durableId="1612591055">
-    <w:abstractNumId w:val="29"/>
+    <w:abstractNumId w:val="33"/>
   </w:num>
   <w:num w:numId="13" w16cid:durableId="1879387653">
     <w:abstractNumId w:val="10"/>
@@ -19201,34 +20591,34 @@
     <w:abstractNumId w:val="11"/>
   </w:num>
   <w:num w:numId="16" w16cid:durableId="761800057">
-    <w:abstractNumId w:val="21"/>
+    <w:abstractNumId w:val="22"/>
   </w:num>
   <w:num w:numId="17" w16cid:durableId="1872842736">
-    <w:abstractNumId w:val="17"/>
+    <w:abstractNumId w:val="18"/>
   </w:num>
   <w:num w:numId="18" w16cid:durableId="611207601">
-    <w:abstractNumId w:val="19"/>
+    <w:abstractNumId w:val="20"/>
   </w:num>
   <w:num w:numId="19" w16cid:durableId="163279404">
-    <w:abstractNumId w:val="22"/>
+    <w:abstractNumId w:val="24"/>
   </w:num>
   <w:num w:numId="20" w16cid:durableId="2018460822">
+    <w:abstractNumId w:val="31"/>
+  </w:num>
+  <w:num w:numId="21" w16cid:durableId="1811704030">
     <w:abstractNumId w:val="28"/>
   </w:num>
-  <w:num w:numId="21" w16cid:durableId="1811704030">
-    <w:abstractNumId w:val="26"/>
-  </w:num>
   <w:num w:numId="22" w16cid:durableId="703139318">
-    <w:abstractNumId w:val="14"/>
+    <w:abstractNumId w:val="15"/>
   </w:num>
   <w:num w:numId="23" w16cid:durableId="2014915608">
-    <w:abstractNumId w:val="23"/>
+    <w:abstractNumId w:val="25"/>
   </w:num>
   <w:num w:numId="24" w16cid:durableId="69431377">
     <w:abstractNumId w:val="7"/>
   </w:num>
   <w:num w:numId="25" w16cid:durableId="1674449669">
-    <w:abstractNumId w:val="18"/>
+    <w:abstractNumId w:val="19"/>
   </w:num>
   <w:num w:numId="26" w16cid:durableId="901067302">
     <w:abstractNumId w:val="5"/>
@@ -19243,13 +20633,25 @@
     <w:abstractNumId w:val="3"/>
   </w:num>
   <w:num w:numId="30" w16cid:durableId="935401162">
-    <w:abstractNumId w:val="31"/>
+    <w:abstractNumId w:val="35"/>
   </w:num>
   <w:num w:numId="31" w16cid:durableId="458912350">
-    <w:abstractNumId w:val="20"/>
+    <w:abstractNumId w:val="21"/>
   </w:num>
   <w:num w:numId="32" w16cid:durableId="2071491126">
-    <w:abstractNumId w:val="15"/>
+    <w:abstractNumId w:val="16"/>
+  </w:num>
+  <w:num w:numId="33" w16cid:durableId="1899168867">
+    <w:abstractNumId w:val="23"/>
+  </w:num>
+  <w:num w:numId="34" w16cid:durableId="1548763225">
+    <w:abstractNumId w:val="29"/>
+  </w:num>
+  <w:num w:numId="35" w16cid:durableId="470095867">
+    <w:abstractNumId w:val="32"/>
+  </w:num>
+  <w:num w:numId="36" w16cid:durableId="1582566151">
+    <w:abstractNumId w:val="14"/>
   </w:num>
   <w:numIdMacAtCleanup w:val="12"/>
 </w:numbering>
@@ -19655,7 +21057,7 @@
   <w:style w:type="paragraph" w:default="1" w:styleId="Normal">
     <w:name w:val="Normal"/>
     <w:qFormat/>
-    <w:rsid w:val="007246A1"/>
+    <w:rsid w:val="00D237C1"/>
     <w:rPr>
       <w:lang w:bidi="ar-DZ"/>
     </w:rPr>

</xml_diff>